<commit_message>
CW3M_Installer_McKenzie_0.3.3.exe 7/23/20.  Add and populate the WETL_ID attribute in the McKenzie and Clackamas IDU layers.  Add Wetlands.xlsx and the WW2100 PNAS paper to the CW3M Digital Handbook folder.
</commit_message>
<xml_diff>
--- a/DataCW3M/CW3MdigitalHandbook/CW3MdigitalHandbook.docx
+++ b/DataCW3M/CW3MdigitalHandbook/CW3MdigitalHandbook.docx
@@ -32,7 +32,10 @@
         <w:t>7/</w:t>
       </w:r>
       <w:r>
-        <w:t>7/20</w:t>
+        <w:t>23</w:t>
+      </w:r>
+      <w:r>
+        <w:t>/20</w:t>
       </w:r>
     </w:p>
     <w:p>
@@ -115,7 +118,16 @@
         <w:t>2</w:t>
       </w:r>
       <w:r>
-        <w:t xml:space="preserve"> release to the Release Log</w:t>
+        <w:t xml:space="preserve"> and 0.3.3</w:t>
+      </w:r>
+      <w:r>
+        <w:t xml:space="preserve"> release</w:t>
+      </w:r>
+      <w:r>
+        <w:t>s</w:t>
+      </w:r>
+      <w:r>
+        <w:t xml:space="preserve"> to the Release Log</w:t>
       </w:r>
       <w:r>
         <w:t>.</w:t>
@@ -2937,7 +2949,14 @@
                 <w:noProof/>
                 <w:webHidden/>
               </w:rPr>
-              <w:t>28</w:t>
+              <w:t>2</w:t>
+            </w:r>
+            <w:r>
+              <w:rPr>
+                <w:noProof/>
+                <w:webHidden/>
+              </w:rPr>
+              <w:t>8</w:t>
             </w:r>
             <w:r>
               <w:rPr>
@@ -13950,13 +13969,7 @@
         </w:rPr>
       </w:pPr>
       <w:r>
-        <w:t>CW3M_Installer_</w:t>
-      </w:r>
-      <w:r>
-        <w:t>McKenzie_</w:t>
-      </w:r>
-      <w:r>
-        <w:t>0.3.1.exe 6/24/20 from CW3M ver. 17 on GitHub</w:t>
+        <w:t>CW3M_Installer_McKenzie_0.3.1.exe 6/24/20 from CW3M ver. 17 on GitHub</w:t>
       </w:r>
       <w:r>
         <w:rPr>
@@ -13986,29 +13999,55 @@
           <w:szCs w:val="24"/>
         </w:rPr>
       </w:pPr>
-      <w:r>
-        <w:t>CW3M_Installer</w:t>
-      </w:r>
-      <w:r>
-        <w:t>_McKenzie</w:t>
-      </w:r>
-      <w:r>
-        <w:t>_0.3.</w:t>
-      </w:r>
-      <w:r>
-        <w:t>2</w:t>
-      </w:r>
-      <w:r>
-        <w:t xml:space="preserve">.exe </w:t>
-      </w:r>
-      <w:r>
-        <w:t>7/7</w:t>
-      </w:r>
-      <w:r>
-        <w:t xml:space="preserve">/20 from CW3M ver. </w:t>
-      </w:r>
-      <w:r>
-        <w:t>25</w:t>
+      <w:bookmarkStart w:id="56" w:name="_Toc45030102"/>
+      <w:r>
+        <w:t>CW3M_Installer_McKenzie_0.3.2.exe 7/7/20 from CW3M ver. 25 on GitHub</w:t>
+      </w:r>
+      <w:r>
+        <w:rPr>
+          <w:rFonts w:cs="Times New Roman"/>
+          <w:szCs w:val="24"/>
+        </w:rPr>
+        <w:t>.</w:t>
+      </w:r>
+      <w:r>
+        <w:rPr>
+          <w:rFonts w:cs="Times New Roman"/>
+          <w:szCs w:val="24"/>
+        </w:rPr>
+        <w:t xml:space="preserve">  Add the Clackamas basin.  Get the McKenzie working with future climates.  Add a Required Input page to the Data Dictionary.</w:t>
+      </w:r>
+    </w:p>
+    <w:p>
+      <w:pPr>
+        <w:pStyle w:val="Body"/>
+      </w:pPr>
+    </w:p>
+    <w:p>
+      <w:pPr>
+        <w:pStyle w:val="Body"/>
+        <w:rPr>
+          <w:rFonts w:cs="Times New Roman"/>
+          <w:szCs w:val="24"/>
+        </w:rPr>
+      </w:pPr>
+      <w:r>
+        <w:t>CW3M_Installer_McKenzie_0.3.</w:t>
+      </w:r>
+      <w:r>
+        <w:t>3</w:t>
+      </w:r>
+      <w:r>
+        <w:t>.exe 7/</w:t>
+      </w:r>
+      <w:r>
+        <w:t>23</w:t>
+      </w:r>
+      <w:r>
+        <w:t>/20 from CW3M ver. 2</w:t>
+      </w:r>
+      <w:r>
+        <w:t>7</w:t>
       </w:r>
       <w:r>
         <w:t xml:space="preserve"> on GitHub</w:t>
@@ -14025,14 +14064,14 @@
           <w:rFonts w:cs="Times New Roman"/>
           <w:szCs w:val="24"/>
         </w:rPr>
-        <w:t xml:space="preserve">  </w:t>
+        <w:t xml:space="preserve">  Add </w:t>
       </w:r>
       <w:r>
         <w:rPr>
           <w:rFonts w:cs="Times New Roman"/>
           <w:szCs w:val="24"/>
         </w:rPr>
-        <w:t>Add the Clackamas basin.  Get the McKenzie working with future climates.  Add a Required Input page to the Data Dictionary.</w:t>
+        <w:t>and populate the WETL_ID attribute in the McKenzie and Clackamas IDU layers.  Add Wetlands.xlsx and the WW2100 PNAS paper to the CW3M Digital Handbook folder.</w:t>
       </w:r>
     </w:p>
     <w:p>
@@ -14044,7 +14083,6 @@
       <w:pPr>
         <w:pStyle w:val="Heading1"/>
       </w:pPr>
-      <w:bookmarkStart w:id="56" w:name="_Toc45030102"/>
       <w:r>
         <w:t>References</w:t>
       </w:r>

</xml_diff>

<commit_message>
Flow_Clackamas.xml - Add wetland reports. CW3MdigitalHandbook.docx - Add details to the McKenzie wetlands section.  Add a stub for a Clackamas basin section. Flow_McKenzie.xml - Revise and expand the wetland reports. CW3M_McKenzie_Script.iss - This is the version for the CW3M 0.3.3 release.
</commit_message>
<xml_diff>
--- a/DataCW3M/CW3MdigitalHandbook/CW3MdigitalHandbook.docx
+++ b/DataCW3M/CW3MdigitalHandbook/CW3MdigitalHandbook.docx
@@ -32,7 +32,10 @@
         <w:t>7/</w:t>
       </w:r>
       <w:r>
-        <w:t>23</w:t>
+        <w:t>2</w:t>
+      </w:r>
+      <w:r>
+        <w:t>5</w:t>
       </w:r>
       <w:r>
         <w:t>/20</w:t>
@@ -142,6 +145,11 @@
       </w:r>
       <w:r>
         <w:t>section on the McKenzie basin wetlands project.</w:t>
+      </w:r>
+    </w:p>
+    <w:p>
+      <w:r>
+        <w:t>Add a stub for a section on the Clackamas basin.</w:t>
       </w:r>
     </w:p>
     <w:p/>
@@ -210,7 +218,7 @@
             </w:rPr>
             <w:fldChar w:fldCharType="separate"/>
           </w:r>
-          <w:hyperlink w:anchor="_Toc45030062" w:history="1">
+          <w:hyperlink w:anchor="_Toc46551202" w:history="1">
             <w:r>
               <w:rPr>
                 <w:rStyle w:val="Hyperlink"/>
@@ -237,7 +245,7 @@
                 <w:noProof/>
                 <w:webHidden/>
               </w:rPr>
-              <w:instrText xml:space="preserve"> PAGEREF _Toc45030062 \h </w:instrText>
+              <w:instrText xml:space="preserve"> PAGEREF _Toc46551202 \h </w:instrText>
             </w:r>
             <w:r>
               <w:rPr>
@@ -279,7 +287,7 @@
               <w:noProof/>
             </w:rPr>
           </w:pPr>
-          <w:hyperlink w:anchor="_Toc45030063" w:history="1">
+          <w:hyperlink w:anchor="_Toc46551203" w:history="1">
             <w:r>
               <w:rPr>
                 <w:rStyle w:val="Hyperlink"/>
@@ -306,7 +314,7 @@
                 <w:noProof/>
                 <w:webHidden/>
               </w:rPr>
-              <w:instrText xml:space="preserve"> PAGEREF _Toc45030063 \h </w:instrText>
+              <w:instrText xml:space="preserve"> PAGEREF _Toc46551203 \h </w:instrText>
             </w:r>
             <w:r>
               <w:rPr>
@@ -326,7 +334,7 @@
                 <w:noProof/>
                 <w:webHidden/>
               </w:rPr>
-              <w:t>2</w:t>
+              <w:t>3</w:t>
             </w:r>
             <w:r>
               <w:rPr>
@@ -348,7 +356,7 @@
               <w:noProof/>
             </w:rPr>
           </w:pPr>
-          <w:hyperlink w:anchor="_Toc45030064" w:history="1">
+          <w:hyperlink w:anchor="_Toc46551204" w:history="1">
             <w:r>
               <w:rPr>
                 <w:rStyle w:val="Hyperlink"/>
@@ -375,7 +383,7 @@
                 <w:noProof/>
                 <w:webHidden/>
               </w:rPr>
-              <w:instrText xml:space="preserve"> PAGEREF _Toc45030064 \h </w:instrText>
+              <w:instrText xml:space="preserve"> PAGEREF _Toc46551204 \h </w:instrText>
             </w:r>
             <w:r>
               <w:rPr>
@@ -395,7 +403,7 @@
                 <w:noProof/>
                 <w:webHidden/>
               </w:rPr>
-              <w:t>2</w:t>
+              <w:t>3</w:t>
             </w:r>
             <w:r>
               <w:rPr>
@@ -417,7 +425,7 @@
               <w:noProof/>
             </w:rPr>
           </w:pPr>
-          <w:hyperlink w:anchor="_Toc45030065" w:history="1">
+          <w:hyperlink w:anchor="_Toc46551205" w:history="1">
             <w:r>
               <w:rPr>
                 <w:rStyle w:val="Hyperlink"/>
@@ -444,7 +452,7 @@
                 <w:noProof/>
                 <w:webHidden/>
               </w:rPr>
-              <w:instrText xml:space="preserve"> PAGEREF _Toc45030065 \h </w:instrText>
+              <w:instrText xml:space="preserve"> PAGEREF _Toc46551205 \h </w:instrText>
             </w:r>
             <w:r>
               <w:rPr>
@@ -486,7 +494,7 @@
               <w:noProof/>
             </w:rPr>
           </w:pPr>
-          <w:hyperlink w:anchor="_Toc45030066" w:history="1">
+          <w:hyperlink w:anchor="_Toc46551206" w:history="1">
             <w:r>
               <w:rPr>
                 <w:rStyle w:val="Hyperlink"/>
@@ -513,7 +521,7 @@
                 <w:noProof/>
                 <w:webHidden/>
               </w:rPr>
-              <w:instrText xml:space="preserve"> PAGEREF _Toc45030066 \h </w:instrText>
+              <w:instrText xml:space="preserve"> PAGEREF _Toc46551206 \h </w:instrText>
             </w:r>
             <w:r>
               <w:rPr>
@@ -555,7 +563,7 @@
               <w:noProof/>
             </w:rPr>
           </w:pPr>
-          <w:hyperlink w:anchor="_Toc45030067" w:history="1">
+          <w:hyperlink w:anchor="_Toc46551207" w:history="1">
             <w:r>
               <w:rPr>
                 <w:rStyle w:val="Hyperlink"/>
@@ -582,7 +590,7 @@
                 <w:noProof/>
                 <w:webHidden/>
               </w:rPr>
-              <w:instrText xml:space="preserve"> PAGEREF _Toc45030067 \h </w:instrText>
+              <w:instrText xml:space="preserve"> PAGEREF _Toc46551207 \h </w:instrText>
             </w:r>
             <w:r>
               <w:rPr>
@@ -602,7 +610,7 @@
                 <w:noProof/>
                 <w:webHidden/>
               </w:rPr>
-              <w:t>3</w:t>
+              <w:t>4</w:t>
             </w:r>
             <w:r>
               <w:rPr>
@@ -624,7 +632,7 @@
               <w:noProof/>
             </w:rPr>
           </w:pPr>
-          <w:hyperlink w:anchor="_Toc45030068" w:history="1">
+          <w:hyperlink w:anchor="_Toc46551208" w:history="1">
             <w:r>
               <w:rPr>
                 <w:rStyle w:val="Hyperlink"/>
@@ -651,7 +659,7 @@
                 <w:noProof/>
                 <w:webHidden/>
               </w:rPr>
-              <w:instrText xml:space="preserve"> PAGEREF _Toc45030068 \h </w:instrText>
+              <w:instrText xml:space="preserve"> PAGEREF _Toc46551208 \h </w:instrText>
             </w:r>
             <w:r>
               <w:rPr>
@@ -693,7 +701,7 @@
               <w:noProof/>
             </w:rPr>
           </w:pPr>
-          <w:hyperlink w:anchor="_Toc45030069" w:history="1">
+          <w:hyperlink w:anchor="_Toc46551209" w:history="1">
             <w:r>
               <w:rPr>
                 <w:rStyle w:val="Hyperlink"/>
@@ -720,7 +728,7 @@
                 <w:noProof/>
                 <w:webHidden/>
               </w:rPr>
-              <w:instrText xml:space="preserve"> PAGEREF _Toc45030069 \h </w:instrText>
+              <w:instrText xml:space="preserve"> PAGEREF _Toc46551209 \h </w:instrText>
             </w:r>
             <w:r>
               <w:rPr>
@@ -762,7 +770,7 @@
               <w:noProof/>
             </w:rPr>
           </w:pPr>
-          <w:hyperlink w:anchor="_Toc45030070" w:history="1">
+          <w:hyperlink w:anchor="_Toc46551210" w:history="1">
             <w:r>
               <w:rPr>
                 <w:rStyle w:val="Hyperlink"/>
@@ -789,7 +797,7 @@
                 <w:noProof/>
                 <w:webHidden/>
               </w:rPr>
-              <w:instrText xml:space="preserve"> PAGEREF _Toc45030070 \h </w:instrText>
+              <w:instrText xml:space="preserve"> PAGEREF _Toc46551210 \h </w:instrText>
             </w:r>
             <w:r>
               <w:rPr>
@@ -831,7 +839,7 @@
               <w:noProof/>
             </w:rPr>
           </w:pPr>
-          <w:hyperlink w:anchor="_Toc45030071" w:history="1">
+          <w:hyperlink w:anchor="_Toc46551211" w:history="1">
             <w:r>
               <w:rPr>
                 <w:rStyle w:val="Hyperlink"/>
@@ -858,7 +866,7 @@
                 <w:noProof/>
                 <w:webHidden/>
               </w:rPr>
-              <w:instrText xml:space="preserve"> PAGEREF _Toc45030071 \h </w:instrText>
+              <w:instrText xml:space="preserve"> PAGEREF _Toc46551211 \h </w:instrText>
             </w:r>
             <w:r>
               <w:rPr>
@@ -900,7 +908,7 @@
               <w:noProof/>
             </w:rPr>
           </w:pPr>
-          <w:hyperlink w:anchor="_Toc45030072" w:history="1">
+          <w:hyperlink w:anchor="_Toc46551212" w:history="1">
             <w:r>
               <w:rPr>
                 <w:rStyle w:val="Hyperlink"/>
@@ -927,7 +935,7 @@
                 <w:noProof/>
                 <w:webHidden/>
               </w:rPr>
-              <w:instrText xml:space="preserve"> PAGEREF _Toc45030072 \h </w:instrText>
+              <w:instrText xml:space="preserve"> PAGEREF _Toc46551212 \h </w:instrText>
             </w:r>
             <w:r>
               <w:rPr>
@@ -969,7 +977,7 @@
               <w:noProof/>
             </w:rPr>
           </w:pPr>
-          <w:hyperlink w:anchor="_Toc45030073" w:history="1">
+          <w:hyperlink w:anchor="_Toc46551213" w:history="1">
             <w:r>
               <w:rPr>
                 <w:rStyle w:val="Hyperlink"/>
@@ -996,7 +1004,7 @@
                 <w:noProof/>
                 <w:webHidden/>
               </w:rPr>
-              <w:instrText xml:space="preserve"> PAGEREF _Toc45030073 \h </w:instrText>
+              <w:instrText xml:space="preserve"> PAGEREF _Toc46551213 \h </w:instrText>
             </w:r>
             <w:r>
               <w:rPr>
@@ -1038,7 +1046,7 @@
               <w:noProof/>
             </w:rPr>
           </w:pPr>
-          <w:hyperlink w:anchor="_Toc45030074" w:history="1">
+          <w:hyperlink w:anchor="_Toc46551214" w:history="1">
             <w:r>
               <w:rPr>
                 <w:rStyle w:val="Hyperlink"/>
@@ -1065,7 +1073,7 @@
                 <w:noProof/>
                 <w:webHidden/>
               </w:rPr>
-              <w:instrText xml:space="preserve"> PAGEREF _Toc45030074 \h </w:instrText>
+              <w:instrText xml:space="preserve"> PAGEREF _Toc46551214 \h </w:instrText>
             </w:r>
             <w:r>
               <w:rPr>
@@ -1107,7 +1115,7 @@
               <w:noProof/>
             </w:rPr>
           </w:pPr>
-          <w:hyperlink w:anchor="_Toc45030075" w:history="1">
+          <w:hyperlink w:anchor="_Toc46551215" w:history="1">
             <w:r>
               <w:rPr>
                 <w:rStyle w:val="Hyperlink"/>
@@ -1134,7 +1142,7 @@
                 <w:noProof/>
                 <w:webHidden/>
               </w:rPr>
-              <w:instrText xml:space="preserve"> PAGEREF _Toc45030075 \h </w:instrText>
+              <w:instrText xml:space="preserve"> PAGEREF _Toc46551215 \h </w:instrText>
             </w:r>
             <w:r>
               <w:rPr>
@@ -1176,7 +1184,7 @@
               <w:noProof/>
             </w:rPr>
           </w:pPr>
-          <w:hyperlink w:anchor="_Toc45030076" w:history="1">
+          <w:hyperlink w:anchor="_Toc46551216" w:history="1">
             <w:r>
               <w:rPr>
                 <w:rStyle w:val="Hyperlink"/>
@@ -1203,7 +1211,7 @@
                 <w:noProof/>
                 <w:webHidden/>
               </w:rPr>
-              <w:instrText xml:space="preserve"> PAGEREF _Toc45030076 \h </w:instrText>
+              <w:instrText xml:space="preserve"> PAGEREF _Toc46551216 \h </w:instrText>
             </w:r>
             <w:r>
               <w:rPr>
@@ -1245,7 +1253,7 @@
               <w:noProof/>
             </w:rPr>
           </w:pPr>
-          <w:hyperlink w:anchor="_Toc45030077" w:history="1">
+          <w:hyperlink w:anchor="_Toc46551217" w:history="1">
             <w:r>
               <w:rPr>
                 <w:rStyle w:val="Hyperlink"/>
@@ -1272,7 +1280,7 @@
                 <w:noProof/>
                 <w:webHidden/>
               </w:rPr>
-              <w:instrText xml:space="preserve"> PAGEREF _Toc45030077 \h </w:instrText>
+              <w:instrText xml:space="preserve"> PAGEREF _Toc46551217 \h </w:instrText>
             </w:r>
             <w:r>
               <w:rPr>
@@ -1314,7 +1322,7 @@
               <w:noProof/>
             </w:rPr>
           </w:pPr>
-          <w:hyperlink w:anchor="_Toc45030078" w:history="1">
+          <w:hyperlink w:anchor="_Toc46551218" w:history="1">
             <w:r>
               <w:rPr>
                 <w:rStyle w:val="Hyperlink"/>
@@ -1341,7 +1349,7 @@
                 <w:noProof/>
                 <w:webHidden/>
               </w:rPr>
-              <w:instrText xml:space="preserve"> PAGEREF _Toc45030078 \h </w:instrText>
+              <w:instrText xml:space="preserve"> PAGEREF _Toc46551218 \h </w:instrText>
             </w:r>
             <w:r>
               <w:rPr>
@@ -1383,7 +1391,7 @@
               <w:noProof/>
             </w:rPr>
           </w:pPr>
-          <w:hyperlink w:anchor="_Toc45030079" w:history="1">
+          <w:hyperlink w:anchor="_Toc46551219" w:history="1">
             <w:r>
               <w:rPr>
                 <w:rStyle w:val="Hyperlink"/>
@@ -1410,7 +1418,7 @@
                 <w:noProof/>
                 <w:webHidden/>
               </w:rPr>
-              <w:instrText xml:space="preserve"> PAGEREF _Toc45030079 \h </w:instrText>
+              <w:instrText xml:space="preserve"> PAGEREF _Toc46551219 \h </w:instrText>
             </w:r>
             <w:r>
               <w:rPr>
@@ -1452,7 +1460,7 @@
               <w:noProof/>
             </w:rPr>
           </w:pPr>
-          <w:hyperlink w:anchor="_Toc45030080" w:history="1">
+          <w:hyperlink w:anchor="_Toc46551220" w:history="1">
             <w:r>
               <w:rPr>
                 <w:rStyle w:val="Hyperlink"/>
@@ -1479,7 +1487,7 @@
                 <w:noProof/>
                 <w:webHidden/>
               </w:rPr>
-              <w:instrText xml:space="preserve"> PAGEREF _Toc45030080 \h </w:instrText>
+              <w:instrText xml:space="preserve"> PAGEREF _Toc46551220 \h </w:instrText>
             </w:r>
             <w:r>
               <w:rPr>
@@ -1521,7 +1529,7 @@
               <w:noProof/>
             </w:rPr>
           </w:pPr>
-          <w:hyperlink w:anchor="_Toc45030081" w:history="1">
+          <w:hyperlink w:anchor="_Toc46551221" w:history="1">
             <w:r>
               <w:rPr>
                 <w:rStyle w:val="Hyperlink"/>
@@ -1548,7 +1556,7 @@
                 <w:noProof/>
                 <w:webHidden/>
               </w:rPr>
-              <w:instrText xml:space="preserve"> PAGEREF _Toc45030081 \h </w:instrText>
+              <w:instrText xml:space="preserve"> PAGEREF _Toc46551221 \h </w:instrText>
             </w:r>
             <w:r>
               <w:rPr>
@@ -1590,7 +1598,7 @@
               <w:noProof/>
             </w:rPr>
           </w:pPr>
-          <w:hyperlink w:anchor="_Toc45030082" w:history="1">
+          <w:hyperlink w:anchor="_Toc46551222" w:history="1">
             <w:r>
               <w:rPr>
                 <w:rStyle w:val="Hyperlink"/>
@@ -1617,7 +1625,7 @@
                 <w:noProof/>
                 <w:webHidden/>
               </w:rPr>
-              <w:instrText xml:space="preserve"> PAGEREF _Toc45030082 \h </w:instrText>
+              <w:instrText xml:space="preserve"> PAGEREF _Toc46551222 \h </w:instrText>
             </w:r>
             <w:r>
               <w:rPr>
@@ -1659,7 +1667,7 @@
               <w:noProof/>
             </w:rPr>
           </w:pPr>
-          <w:hyperlink w:anchor="_Toc45030083" w:history="1">
+          <w:hyperlink w:anchor="_Toc46551223" w:history="1">
             <w:r>
               <w:rPr>
                 <w:rStyle w:val="Hyperlink"/>
@@ -1686,7 +1694,7 @@
                 <w:noProof/>
                 <w:webHidden/>
               </w:rPr>
-              <w:instrText xml:space="preserve"> PAGEREF _Toc45030083 \h </w:instrText>
+              <w:instrText xml:space="preserve"> PAGEREF _Toc46551223 \h </w:instrText>
             </w:r>
             <w:r>
               <w:rPr>
@@ -1728,7 +1736,7 @@
               <w:noProof/>
             </w:rPr>
           </w:pPr>
-          <w:hyperlink w:anchor="_Toc45030084" w:history="1">
+          <w:hyperlink w:anchor="_Toc46551224" w:history="1">
             <w:r>
               <w:rPr>
                 <w:rStyle w:val="Hyperlink"/>
@@ -1755,7 +1763,7 @@
                 <w:noProof/>
                 <w:webHidden/>
               </w:rPr>
-              <w:instrText xml:space="preserve"> PAGEREF _Toc45030084 \h </w:instrText>
+              <w:instrText xml:space="preserve"> PAGEREF _Toc46551224 \h </w:instrText>
             </w:r>
             <w:r>
               <w:rPr>
@@ -1797,7 +1805,7 @@
               <w:noProof/>
             </w:rPr>
           </w:pPr>
-          <w:hyperlink w:anchor="_Toc45030085" w:history="1">
+          <w:hyperlink w:anchor="_Toc46551225" w:history="1">
             <w:r>
               <w:rPr>
                 <w:rStyle w:val="Hyperlink"/>
@@ -1824,7 +1832,7 @@
                 <w:noProof/>
                 <w:webHidden/>
               </w:rPr>
-              <w:instrText xml:space="preserve"> PAGEREF _Toc45030085 \h </w:instrText>
+              <w:instrText xml:space="preserve"> PAGEREF _Toc46551225 \h </w:instrText>
             </w:r>
             <w:r>
               <w:rPr>
@@ -1866,7 +1874,7 @@
               <w:noProof/>
             </w:rPr>
           </w:pPr>
-          <w:hyperlink w:anchor="_Toc45030086" w:history="1">
+          <w:hyperlink w:anchor="_Toc46551226" w:history="1">
             <w:r>
               <w:rPr>
                 <w:rStyle w:val="Hyperlink"/>
@@ -1893,7 +1901,7 @@
                 <w:noProof/>
                 <w:webHidden/>
               </w:rPr>
-              <w:instrText xml:space="preserve"> PAGEREF _Toc45030086 \h </w:instrText>
+              <w:instrText xml:space="preserve"> PAGEREF _Toc46551226 \h </w:instrText>
             </w:r>
             <w:r>
               <w:rPr>
@@ -1935,7 +1943,7 @@
               <w:noProof/>
             </w:rPr>
           </w:pPr>
-          <w:hyperlink w:anchor="_Toc45030087" w:history="1">
+          <w:hyperlink w:anchor="_Toc46551227" w:history="1">
             <w:r>
               <w:rPr>
                 <w:rStyle w:val="Hyperlink"/>
@@ -1962,7 +1970,7 @@
                 <w:noProof/>
                 <w:webHidden/>
               </w:rPr>
-              <w:instrText xml:space="preserve"> PAGEREF _Toc45030087 \h </w:instrText>
+              <w:instrText xml:space="preserve"> PAGEREF _Toc46551227 \h </w:instrText>
             </w:r>
             <w:r>
               <w:rPr>
@@ -2004,7 +2012,7 @@
               <w:noProof/>
             </w:rPr>
           </w:pPr>
-          <w:hyperlink w:anchor="_Toc45030088" w:history="1">
+          <w:hyperlink w:anchor="_Toc46551228" w:history="1">
             <w:r>
               <w:rPr>
                 <w:rStyle w:val="Hyperlink"/>
@@ -2031,7 +2039,7 @@
                 <w:noProof/>
                 <w:webHidden/>
               </w:rPr>
-              <w:instrText xml:space="preserve"> PAGEREF _Toc45030088 \h </w:instrText>
+              <w:instrText xml:space="preserve"> PAGEREF _Toc46551228 \h </w:instrText>
             </w:r>
             <w:r>
               <w:rPr>
@@ -2073,7 +2081,7 @@
               <w:noProof/>
             </w:rPr>
           </w:pPr>
-          <w:hyperlink w:anchor="_Toc45030089" w:history="1">
+          <w:hyperlink w:anchor="_Toc46551229" w:history="1">
             <w:r>
               <w:rPr>
                 <w:rStyle w:val="Hyperlink"/>
@@ -2100,7 +2108,7 @@
                 <w:noProof/>
                 <w:webHidden/>
               </w:rPr>
-              <w:instrText xml:space="preserve"> PAGEREF _Toc45030089 \h </w:instrText>
+              <w:instrText xml:space="preserve"> PAGEREF _Toc46551229 \h </w:instrText>
             </w:r>
             <w:r>
               <w:rPr>
@@ -2142,7 +2150,7 @@
               <w:noProof/>
             </w:rPr>
           </w:pPr>
-          <w:hyperlink w:anchor="_Toc45030090" w:history="1">
+          <w:hyperlink w:anchor="_Toc46551230" w:history="1">
             <w:r>
               <w:rPr>
                 <w:rStyle w:val="Hyperlink"/>
@@ -2169,7 +2177,7 @@
                 <w:noProof/>
                 <w:webHidden/>
               </w:rPr>
-              <w:instrText xml:space="preserve"> PAGEREF _Toc45030090 \h </w:instrText>
+              <w:instrText xml:space="preserve"> PAGEREF _Toc46551230 \h </w:instrText>
             </w:r>
             <w:r>
               <w:rPr>
@@ -2211,7 +2219,7 @@
               <w:noProof/>
             </w:rPr>
           </w:pPr>
-          <w:hyperlink w:anchor="_Toc45030091" w:history="1">
+          <w:hyperlink w:anchor="_Toc46551231" w:history="1">
             <w:r>
               <w:rPr>
                 <w:rStyle w:val="Hyperlink"/>
@@ -2238,7 +2246,7 @@
                 <w:noProof/>
                 <w:webHidden/>
               </w:rPr>
-              <w:instrText xml:space="preserve"> PAGEREF _Toc45030091 \h </w:instrText>
+              <w:instrText xml:space="preserve"> PAGEREF _Toc46551231 \h </w:instrText>
             </w:r>
             <w:r>
               <w:rPr>
@@ -2280,7 +2288,7 @@
               <w:noProof/>
             </w:rPr>
           </w:pPr>
-          <w:hyperlink w:anchor="_Toc45030092" w:history="1">
+          <w:hyperlink w:anchor="_Toc46551232" w:history="1">
             <w:r>
               <w:rPr>
                 <w:rStyle w:val="Hyperlink"/>
@@ -2307,7 +2315,7 @@
                 <w:noProof/>
                 <w:webHidden/>
               </w:rPr>
-              <w:instrText xml:space="preserve"> PAGEREF _Toc45030092 \h </w:instrText>
+              <w:instrText xml:space="preserve"> PAGEREF _Toc46551232 \h </w:instrText>
             </w:r>
             <w:r>
               <w:rPr>
@@ -2349,7 +2357,7 @@
               <w:noProof/>
             </w:rPr>
           </w:pPr>
-          <w:hyperlink w:anchor="_Toc45030093" w:history="1">
+          <w:hyperlink w:anchor="_Toc46551233" w:history="1">
             <w:r>
               <w:rPr>
                 <w:rStyle w:val="Hyperlink"/>
@@ -2376,7 +2384,7 @@
                 <w:noProof/>
                 <w:webHidden/>
               </w:rPr>
-              <w:instrText xml:space="preserve"> PAGEREF _Toc45030093 \h </w:instrText>
+              <w:instrText xml:space="preserve"> PAGEREF _Toc46551233 \h </w:instrText>
             </w:r>
             <w:r>
               <w:rPr>
@@ -2418,7 +2426,7 @@
               <w:noProof/>
             </w:rPr>
           </w:pPr>
-          <w:hyperlink w:anchor="_Toc45030094" w:history="1">
+          <w:hyperlink w:anchor="_Toc46551234" w:history="1">
             <w:r>
               <w:rPr>
                 <w:rStyle w:val="Hyperlink"/>
@@ -2446,7 +2454,7 @@
                 <w:noProof/>
                 <w:webHidden/>
               </w:rPr>
-              <w:instrText xml:space="preserve"> PAGEREF _Toc45030094 \h </w:instrText>
+              <w:instrText xml:space="preserve"> PAGEREF _Toc46551234 \h </w:instrText>
             </w:r>
             <w:r>
               <w:rPr>
@@ -2488,7 +2496,7 @@
               <w:noProof/>
             </w:rPr>
           </w:pPr>
-          <w:hyperlink w:anchor="_Toc45030095" w:history="1">
+          <w:hyperlink w:anchor="_Toc46551235" w:history="1">
             <w:r>
               <w:rPr>
                 <w:rStyle w:val="Hyperlink"/>
@@ -2515,7 +2523,7 @@
                 <w:noProof/>
                 <w:webHidden/>
               </w:rPr>
-              <w:instrText xml:space="preserve"> PAGEREF _Toc45030095 \h </w:instrText>
+              <w:instrText xml:space="preserve"> PAGEREF _Toc46551235 \h </w:instrText>
             </w:r>
             <w:r>
               <w:rPr>
@@ -2557,7 +2565,7 @@
               <w:noProof/>
             </w:rPr>
           </w:pPr>
-          <w:hyperlink w:anchor="_Toc45030096" w:history="1">
+          <w:hyperlink w:anchor="_Toc46551236" w:history="1">
             <w:r>
               <w:rPr>
                 <w:rStyle w:val="Hyperlink"/>
@@ -2584,7 +2592,7 @@
                 <w:noProof/>
                 <w:webHidden/>
               </w:rPr>
-              <w:instrText xml:space="preserve"> PAGEREF _Toc45030096 \h </w:instrText>
+              <w:instrText xml:space="preserve"> PAGEREF _Toc46551236 \h </w:instrText>
             </w:r>
             <w:r>
               <w:rPr>
@@ -2626,7 +2634,7 @@
               <w:noProof/>
             </w:rPr>
           </w:pPr>
-          <w:hyperlink w:anchor="_Toc45030097" w:history="1">
+          <w:hyperlink w:anchor="_Toc46551237" w:history="1">
             <w:r>
               <w:rPr>
                 <w:rStyle w:val="Hyperlink"/>
@@ -2653,7 +2661,7 @@
                 <w:noProof/>
                 <w:webHidden/>
               </w:rPr>
-              <w:instrText xml:space="preserve"> PAGEREF _Toc45030097 \h </w:instrText>
+              <w:instrText xml:space="preserve"> PAGEREF _Toc46551237 \h </w:instrText>
             </w:r>
             <w:r>
               <w:rPr>
@@ -2695,7 +2703,7 @@
               <w:noProof/>
             </w:rPr>
           </w:pPr>
-          <w:hyperlink w:anchor="_Toc45030098" w:history="1">
+          <w:hyperlink w:anchor="_Toc46551238" w:history="1">
             <w:r>
               <w:rPr>
                 <w:rStyle w:val="Hyperlink"/>
@@ -2722,7 +2730,7 @@
                 <w:noProof/>
                 <w:webHidden/>
               </w:rPr>
-              <w:instrText xml:space="preserve"> PAGEREF _Toc45030098 \h </w:instrText>
+              <w:instrText xml:space="preserve"> PAGEREF _Toc46551238 \h </w:instrText>
             </w:r>
             <w:r>
               <w:rPr>
@@ -2764,7 +2772,7 @@
               <w:noProof/>
             </w:rPr>
           </w:pPr>
-          <w:hyperlink w:anchor="_Toc45030099" w:history="1">
+          <w:hyperlink w:anchor="_Toc46551239" w:history="1">
             <w:r>
               <w:rPr>
                 <w:rStyle w:val="Hyperlink"/>
@@ -2791,7 +2799,7 @@
                 <w:noProof/>
                 <w:webHidden/>
               </w:rPr>
-              <w:instrText xml:space="preserve"> PAGEREF _Toc45030099 \h </w:instrText>
+              <w:instrText xml:space="preserve"> PAGEREF _Toc46551239 \h </w:instrText>
             </w:r>
             <w:r>
               <w:rPr>
@@ -2812,6 +2820,144 @@
                 <w:webHidden/>
               </w:rPr>
               <w:t>26</w:t>
+            </w:r>
+            <w:r>
+              <w:rPr>
+                <w:noProof/>
+                <w:webHidden/>
+              </w:rPr>
+              <w:fldChar w:fldCharType="end"/>
+            </w:r>
+          </w:hyperlink>
+        </w:p>
+        <w:p>
+          <w:pPr>
+            <w:pStyle w:val="TOC2"/>
+            <w:tabs>
+              <w:tab w:val="right" w:leader="dot" w:pos="9350"/>
+            </w:tabs>
+            <w:rPr>
+              <w:rFonts w:eastAsiaTheme="minorEastAsia"/>
+              <w:noProof/>
+            </w:rPr>
+          </w:pPr>
+          <w:hyperlink w:anchor="_Toc46551240" w:history="1">
+            <w:r>
+              <w:rPr>
+                <w:rStyle w:val="Hyperlink"/>
+                <w:noProof/>
+              </w:rPr>
+              <w:t>Clackamas wetlands v. McKenzie wetlands</w:t>
+            </w:r>
+            <w:r>
+              <w:rPr>
+                <w:noProof/>
+                <w:webHidden/>
+              </w:rPr>
+              <w:tab/>
+            </w:r>
+            <w:r>
+              <w:rPr>
+                <w:noProof/>
+                <w:webHidden/>
+              </w:rPr>
+              <w:fldChar w:fldCharType="begin"/>
+            </w:r>
+            <w:r>
+              <w:rPr>
+                <w:noProof/>
+                <w:webHidden/>
+              </w:rPr>
+              <w:instrText xml:space="preserve"> PAGEREF _Toc46551240 \h </w:instrText>
+            </w:r>
+            <w:r>
+              <w:rPr>
+                <w:noProof/>
+                <w:webHidden/>
+              </w:rPr>
+            </w:r>
+            <w:r>
+              <w:rPr>
+                <w:noProof/>
+                <w:webHidden/>
+              </w:rPr>
+              <w:fldChar w:fldCharType="separate"/>
+            </w:r>
+            <w:r>
+              <w:rPr>
+                <w:noProof/>
+                <w:webHidden/>
+              </w:rPr>
+              <w:t>27</w:t>
+            </w:r>
+            <w:r>
+              <w:rPr>
+                <w:noProof/>
+                <w:webHidden/>
+              </w:rPr>
+              <w:fldChar w:fldCharType="end"/>
+            </w:r>
+          </w:hyperlink>
+        </w:p>
+        <w:p>
+          <w:pPr>
+            <w:pStyle w:val="TOC2"/>
+            <w:tabs>
+              <w:tab w:val="right" w:leader="dot" w:pos="9350"/>
+            </w:tabs>
+            <w:rPr>
+              <w:rFonts w:eastAsiaTheme="minorEastAsia"/>
+              <w:noProof/>
+            </w:rPr>
+          </w:pPr>
+          <w:hyperlink w:anchor="_Toc46551241" w:history="1">
+            <w:r>
+              <w:rPr>
+                <w:rStyle w:val="Hyperlink"/>
+                <w:noProof/>
+              </w:rPr>
+              <w:t>McKenzie wetlands in the initial versions of the IDU, HRU, and Reach data layers</w:t>
+            </w:r>
+            <w:r>
+              <w:rPr>
+                <w:noProof/>
+                <w:webHidden/>
+              </w:rPr>
+              <w:tab/>
+            </w:r>
+            <w:r>
+              <w:rPr>
+                <w:noProof/>
+                <w:webHidden/>
+              </w:rPr>
+              <w:fldChar w:fldCharType="begin"/>
+            </w:r>
+            <w:r>
+              <w:rPr>
+                <w:noProof/>
+                <w:webHidden/>
+              </w:rPr>
+              <w:instrText xml:space="preserve"> PAGEREF _Toc46551241 \h </w:instrText>
+            </w:r>
+            <w:r>
+              <w:rPr>
+                <w:noProof/>
+                <w:webHidden/>
+              </w:rPr>
+            </w:r>
+            <w:r>
+              <w:rPr>
+                <w:noProof/>
+                <w:webHidden/>
+              </w:rPr>
+              <w:fldChar w:fldCharType="separate"/>
+            </w:r>
+            <w:r>
+              <w:rPr>
+                <w:noProof/>
+                <w:webHidden/>
+              </w:rPr>
+              <w:t>27</w:t>
             </w:r>
             <w:r>
               <w:rPr>
@@ -2833,13 +2979,13 @@
               <w:noProof/>
             </w:rPr>
           </w:pPr>
-          <w:hyperlink w:anchor="_Toc45030100" w:history="1">
+          <w:hyperlink w:anchor="_Toc46551242" w:history="1">
             <w:r>
               <w:rPr>
                 <w:rStyle w:val="Hyperlink"/>
                 <w:noProof/>
               </w:rPr>
-              <w:t>Directory structure and file names</w:t>
+              <w:t>The Clackamas Basin</w:t>
             </w:r>
             <w:r>
               <w:rPr>
@@ -2860,7 +3006,7 @@
                 <w:noProof/>
                 <w:webHidden/>
               </w:rPr>
-              <w:instrText xml:space="preserve"> PAGEREF _Toc45030100 \h </w:instrText>
+              <w:instrText xml:space="preserve"> PAGEREF _Toc46551242 \h </w:instrText>
             </w:r>
             <w:r>
               <w:rPr>
@@ -2902,13 +3048,13 @@
               <w:noProof/>
             </w:rPr>
           </w:pPr>
-          <w:hyperlink w:anchor="_Toc45030101" w:history="1">
+          <w:hyperlink w:anchor="_Toc46551243" w:history="1">
             <w:r>
               <w:rPr>
                 <w:rStyle w:val="Hyperlink"/>
                 <w:noProof/>
               </w:rPr>
-              <w:t>Release Log</w:t>
+              <w:t>Directory structure and file names</w:t>
             </w:r>
             <w:r>
               <w:rPr>
@@ -2929,7 +3075,7 @@
                 <w:noProof/>
                 <w:webHidden/>
               </w:rPr>
-              <w:instrText xml:space="preserve"> PAGEREF _Toc45030101 \h </w:instrText>
+              <w:instrText xml:space="preserve"> PAGEREF _Toc46551243 \h </w:instrText>
             </w:r>
             <w:r>
               <w:rPr>
@@ -2949,14 +3095,7 @@
                 <w:noProof/>
                 <w:webHidden/>
               </w:rPr>
-              <w:t>2</w:t>
-            </w:r>
-            <w:r>
-              <w:rPr>
-                <w:noProof/>
-                <w:webHidden/>
-              </w:rPr>
-              <w:t>8</w:t>
+              <w:t>27</w:t>
             </w:r>
             <w:r>
               <w:rPr>
@@ -2978,13 +3117,13 @@
               <w:noProof/>
             </w:rPr>
           </w:pPr>
-          <w:hyperlink w:anchor="_Toc45030102" w:history="1">
+          <w:hyperlink w:anchor="_Toc46551244" w:history="1">
             <w:r>
               <w:rPr>
                 <w:rStyle w:val="Hyperlink"/>
                 <w:noProof/>
               </w:rPr>
-              <w:t>References</w:t>
+              <w:t>Release Log</w:t>
             </w:r>
             <w:r>
               <w:rPr>
@@ -3005,7 +3144,7 @@
                 <w:noProof/>
                 <w:webHidden/>
               </w:rPr>
-              <w:instrText xml:space="preserve"> PAGEREF _Toc45030102 \h </w:instrText>
+              <w:instrText xml:space="preserve"> PAGEREF _Toc46551244 \h </w:instrText>
             </w:r>
             <w:r>
               <w:rPr>
@@ -3025,7 +3164,7 @@
                 <w:noProof/>
                 <w:webHidden/>
               </w:rPr>
-              <w:t>30</w:t>
+              <w:t>28</w:t>
             </w:r>
             <w:r>
               <w:rPr>
@@ -3047,12 +3186,81 @@
               <w:noProof/>
             </w:rPr>
           </w:pPr>
-          <w:hyperlink w:anchor="_Toc45030103" w:history="1">
+          <w:hyperlink w:anchor="_Toc46551245" w:history="1">
             <w:r>
               <w:rPr>
                 <w:rStyle w:val="Hyperlink"/>
                 <w:noProof/>
               </w:rPr>
+              <w:t>References</w:t>
+            </w:r>
+            <w:r>
+              <w:rPr>
+                <w:noProof/>
+                <w:webHidden/>
+              </w:rPr>
+              <w:tab/>
+            </w:r>
+            <w:r>
+              <w:rPr>
+                <w:noProof/>
+                <w:webHidden/>
+              </w:rPr>
+              <w:fldChar w:fldCharType="begin"/>
+            </w:r>
+            <w:r>
+              <w:rPr>
+                <w:noProof/>
+                <w:webHidden/>
+              </w:rPr>
+              <w:instrText xml:space="preserve"> PAGEREF _Toc46551245 \h </w:instrText>
+            </w:r>
+            <w:r>
+              <w:rPr>
+                <w:noProof/>
+                <w:webHidden/>
+              </w:rPr>
+            </w:r>
+            <w:r>
+              <w:rPr>
+                <w:noProof/>
+                <w:webHidden/>
+              </w:rPr>
+              <w:fldChar w:fldCharType="separate"/>
+            </w:r>
+            <w:r>
+              <w:rPr>
+                <w:noProof/>
+                <w:webHidden/>
+              </w:rPr>
+              <w:t>30</w:t>
+            </w:r>
+            <w:r>
+              <w:rPr>
+                <w:noProof/>
+                <w:webHidden/>
+              </w:rPr>
+              <w:fldChar w:fldCharType="end"/>
+            </w:r>
+          </w:hyperlink>
+        </w:p>
+        <w:p>
+          <w:pPr>
+            <w:pStyle w:val="TOC1"/>
+            <w:tabs>
+              <w:tab w:val="right" w:leader="dot" w:pos="9350"/>
+            </w:tabs>
+            <w:rPr>
+              <w:rFonts w:eastAsiaTheme="minorEastAsia"/>
+              <w:noProof/>
+            </w:rPr>
+          </w:pPr>
+          <w:hyperlink w:anchor="_Toc46551246" w:history="1">
+            <w:r>
+              <w:rPr>
+                <w:rStyle w:val="Hyperlink"/>
+                <w:noProof/>
+              </w:rPr>
               <w:t>Acronyms and Abbreviations</w:t>
             </w:r>
             <w:r>
@@ -3074,7 +3282,7 @@
                 <w:noProof/>
                 <w:webHidden/>
               </w:rPr>
-              <w:instrText xml:space="preserve"> PAGEREF _Toc45030103 \h </w:instrText>
+              <w:instrText xml:space="preserve"> PAGEREF _Toc46551246 \h </w:instrText>
             </w:r>
             <w:r>
               <w:rPr>
@@ -3550,7 +3758,7 @@
       <w:pPr>
         <w:pStyle w:val="Heading1"/>
       </w:pPr>
-      <w:bookmarkStart w:id="0" w:name="_Toc45030062"/>
+      <w:bookmarkStart w:id="0" w:name="_Toc46551202"/>
       <w:r>
         <w:t>What is a digital handbook?</w:t>
       </w:r>
@@ -3571,8 +3779,9 @@
       <w:pPr>
         <w:pStyle w:val="Heading1"/>
       </w:pPr>
-      <w:bookmarkStart w:id="1" w:name="_Toc45030063"/>
-      <w:r>
+      <w:bookmarkStart w:id="1" w:name="_Toc46551203"/>
+      <w:r>
+        <w:lastRenderedPageBreak/>
         <w:t>CW3M c</w:t>
       </w:r>
       <w:r>
@@ -3588,7 +3797,7 @@
       <w:pPr>
         <w:pStyle w:val="Heading2"/>
       </w:pPr>
-      <w:bookmarkStart w:id="2" w:name="_Toc45030064"/>
+      <w:bookmarkStart w:id="2" w:name="_Toc46551204"/>
       <w:r>
         <w:t>A different kind of community model</w:t>
       </w:r>
@@ -3597,41 +3806,531 @@
     <w:p>
       <w:r>
         <w:tab/>
-        <w:t xml:space="preserve">CW3M stands for Community Willamette Whole Watershed Model.  The “Willamette Whole Watershed Model” part is a generic term for the series of whole watershed models developed by the </w:t>
+        <w:t>CW3M stands for Community Willamette Whole Watershed Model.  The “Willamette Whole Watershed Model” part is a generic term for the series of whole watershed models developed by the WW2100, OUWIN, and Willamette INFEWs projects.  The “Community” part is inspired by the community models maintained by the National Center for Atmospheric Research: the Community Earth System Model (CESM), and the Whole Atmosphere Community Climate Model (WACCM).  NCAR’s “Community” is the community of scientists who develop and use the NCAR models.  The “Community” in CW3M i</w:t>
+      </w:r>
+      <w:r>
+        <w:t>s made up of</w:t>
+      </w:r>
+      <w:r>
+        <w:t xml:space="preserve"> the </w:t>
+      </w:r>
+      <w:r>
+        <w:t>analogous</w:t>
+      </w:r>
+      <w:r>
+        <w:t xml:space="preserve"> group of scientists from the </w:t>
+      </w:r>
+      <w:r>
+        <w:t>research projects, but includes also the community of policy makers, land managers, reservoir operators, NGOs, government agencies, utility operators, farmers, and others who can make use of the model outputs</w:t>
+      </w:r>
+      <w:r>
+        <w:t xml:space="preserve"> </w:t>
+      </w:r>
+      <w:r>
+        <w:t xml:space="preserve">- </w:t>
+      </w:r>
+      <w:r>
+        <w:t>the stakeholder community</w:t>
+      </w:r>
+      <w:r>
+        <w:t>.  CW3M is for that larger community.  It retains, however, some of the key features of NCAR’s community models: open access to source code</w:t>
+      </w:r>
+      <w:r>
+        <w:t>, the opportunity for qualified people to contribute to model development and data, and rigorous version control.</w:t>
+      </w:r>
+    </w:p>
+    <w:p/>
+    <w:p>
+      <w:pPr>
+        <w:pStyle w:val="Heading2"/>
+      </w:pPr>
+      <w:bookmarkStart w:id="3" w:name="_Toc46551205"/>
+      <w:r>
+        <w:t>What CW3M is for</w:t>
+      </w:r>
+      <w:bookmarkEnd w:id="3"/>
+    </w:p>
+    <w:p>
+      <w:pPr>
+        <w:rPr>
+          <w:rFonts w:cstheme="minorHAnsi"/>
+        </w:rPr>
+      </w:pPr>
+      <w:r>
+        <w:rPr>
+          <w:rFonts w:ascii="Times New Roman" w:hAnsi="Times New Roman" w:cs="Times New Roman"/>
+        </w:rPr>
+        <w:tab/>
+      </w:r>
+      <w:r>
+        <w:rPr>
+          <w:rFonts w:cstheme="minorHAnsi"/>
+        </w:rPr>
+        <w:t xml:space="preserve">The intent for CW3M is to flesh out the Willamette basin regional results with more details at the scale of the Willamette's tributary rivers.  </w:t>
+      </w:r>
+      <w:r>
+        <w:rPr>
+          <w:rFonts w:cstheme="minorHAnsi"/>
+        </w:rPr>
+        <w:t>As of mid 2020, model data files have been set up for 13 study areas: the entire Willamette basin; the smaller basins drained by the Clackamas, Long Tom, Luckiamute, Marys, McKenzie, Molalla, North Santiam, Pudding, and Tualatin rivers; the Chicken Creek watershed in the Tualatin basin; and the upper Willamette basin, composed of the areas drained by the Coast Fork, the Middle Fork, and the McKenzie rivers.</w:t>
+      </w:r>
+      <w:r>
+        <w:rPr>
+          <w:rFonts w:cstheme="minorHAnsi"/>
+        </w:rPr>
+        <w:t xml:space="preserve">  Ultimately CW3M would include detailed models of all the major subregions in the Willamette River basin.</w:t>
+      </w:r>
+    </w:p>
+    <w:p>
+      <w:pPr>
+        <w:rPr>
+          <w:rFonts w:cstheme="minorHAnsi"/>
+        </w:rPr>
+      </w:pPr>
+      <w:r>
+        <w:rPr>
+          <w:rFonts w:cstheme="minorHAnsi"/>
+        </w:rPr>
+        <w:tab/>
+        <w:t>A second objective of the CW3M project is to improve the model's skill through reconciliation with available independent datasets.  This is a continuation of work already started at the regional scale, comparing simulated streamflows with USGS gage records for the actual weather of recent decades; results of that work were reported at the 2018 NW Scientific Association conference</w:t>
+      </w:r>
+      <w:r>
+        <w:rPr>
+          <w:rFonts w:cstheme="minorHAnsi"/>
+        </w:rPr>
+        <w:t>.</w:t>
+      </w:r>
+      <w:r>
+        <w:rPr>
+          <w:rFonts w:cstheme="minorHAnsi"/>
+        </w:rPr>
+        <w:t xml:space="preserve"> </w:t>
+      </w:r>
+      <w:r>
+        <w:rPr>
+          <w:rFonts w:cstheme="minorHAnsi"/>
+        </w:rPr>
+        <w:t xml:space="preserve"> </w:t>
+      </w:r>
+      <w:r>
+        <w:rPr>
+          <w:rFonts w:cstheme="minorHAnsi"/>
+        </w:rPr>
+        <w:t>This effort is expected to improve the calibration of many of the constituent submodels: not just streamflow but also urban water use, irrigation, population, crop choice, land use change, expansion of urban growth areas, and so on.  Opportunities for better calibration increase as the spatial focus narrows from the whole WRB to tributary subbasins.</w:t>
+      </w:r>
+    </w:p>
+    <w:p>
+      <w:pPr>
+        <w:rPr>
+          <w:rFonts w:cstheme="minorHAnsi"/>
+        </w:rPr>
+      </w:pPr>
+      <w:r>
+        <w:rPr>
+          <w:rFonts w:cstheme="minorHAnsi"/>
+        </w:rPr>
+        <w:tab/>
+        <w:t>The goal is to produce an open source model and an accompanying collection of datasets which are useful to agencies and organizations involved in planning and management of lands in the Willamette River basin, especially in the context of the stresses and uncertainties arising from climate change and population growth.  The model, if successful, will provide process-based and data-driven conjectures in response to some of the essential what-if questions.</w:t>
+      </w:r>
+    </w:p>
+    <w:p/>
+    <w:p>
+      <w:pPr>
+        <w:pStyle w:val="Heading2"/>
+      </w:pPr>
+      <w:bookmarkStart w:id="4" w:name="_Toc46551206"/>
+      <w:r>
+        <w:t>Management and maintenance</w:t>
+      </w:r>
+      <w:bookmarkEnd w:id="4"/>
+    </w:p>
+    <w:p>
+      <w:pPr>
+        <w:ind w:firstLine="720"/>
+      </w:pPr>
+      <w:r>
+        <w:t xml:space="preserve">Unlike for NCAR’s community models, there is no large organization behind CW3M.  </w:t>
+      </w:r>
+      <w:r>
+        <w:t>A CW3M Steering Committee has been set up and is composed of 8 individuals who have agreed to a memorandum of understanding</w:t>
+      </w:r>
+      <w:r>
+        <w:t xml:space="preserve"> (MOU)</w:t>
+      </w:r>
+      <w:r>
+        <w:t>.  The text of the MOU is a separate file in the digital handbook.</w:t>
+      </w:r>
+      <w:r>
+        <w:t xml:space="preserve">  The steering committee meets quarterly over the Internet.  </w:t>
+      </w:r>
+      <w:r>
+        <w:t xml:space="preserve">Rebecca McCoun is the current steering committee chairperson.  She can be reached by email at northsantiamwc@gmail.com. </w:t>
+      </w:r>
+    </w:p>
+    <w:p>
+      <w:pPr>
+        <w:ind w:firstLine="720"/>
+      </w:pPr>
+      <w:r>
+        <w:t xml:space="preserve">As of mid-2020, Oregon Freshwater </w:t>
+      </w:r>
+      <w:r>
+        <w:t xml:space="preserve">Simulations (Freshwater) </w:t>
+      </w:r>
+      <w:r>
+        <w:t>is continuing as the “principal developer” of CW3M, a role described in the MOU.</w:t>
+      </w:r>
+      <w:r>
+        <w:t xml:space="preserve">  Freshwater </w:t>
+      </w:r>
+      <w:r>
+        <w:t xml:space="preserve">is a tiny consultancy in Portland.  </w:t>
+      </w:r>
+      <w:r>
+        <w:t>It was</w:t>
+      </w:r>
+      <w:r>
+        <w:t xml:space="preserve"> </w:t>
       </w:r>
       <w:r>
         <w:lastRenderedPageBreak/>
-        <w:t>WW2100, OUWIN, and Willamette INFEWs projects.  The “Community” part is inspired by the community models maintained by the National Center for Atmospheric Research: the Community Earth System Model (CESM), and the Whole Atmosphere Community Climate Model (WACCM).  NCAR’s “Community” is the community of scientists who develop and use the NCAR models.  The “Community” in CW3M i</w:t>
-      </w:r>
-      <w:r>
-        <w:t>s made up of</w:t>
-      </w:r>
-      <w:r>
-        <w:t xml:space="preserve"> the </w:t>
-      </w:r>
-      <w:r>
-        <w:t>analogous</w:t>
-      </w:r>
-      <w:r>
-        <w:t xml:space="preserve"> group of scientists from the </w:t>
-      </w:r>
-      <w:r>
-        <w:t>research projects, but includes also the community of policy makers, land managers, reservoir operators, NGOs, government agencies, utility operators, farmers, and others who can make use of the model outputs</w:t>
+        <w:t xml:space="preserve">the keeper of the Envision-based models for </w:t>
+      </w:r>
+      <w:r>
+        <w:t xml:space="preserve">the </w:t>
+      </w:r>
+      <w:r>
+        <w:t>WW2100</w:t>
+      </w:r>
+      <w:r>
+        <w:t xml:space="preserve"> and </w:t>
+      </w:r>
+      <w:r>
+        <w:t>OUWIN</w:t>
+      </w:r>
+      <w:r>
+        <w:t xml:space="preserve"> project</w:t>
+      </w:r>
+      <w:r>
+        <w:t xml:space="preserve">, and </w:t>
+      </w:r>
+      <w:r>
+        <w:t xml:space="preserve">for the initial years of the </w:t>
+      </w:r>
+      <w:r>
+        <w:t>Willamette INFEWS</w:t>
+      </w:r>
+      <w:r>
+        <w:t xml:space="preserve"> project</w:t>
+      </w:r>
+      <w:r>
+        <w:t xml:space="preserve">, acting as a vendor to Oregon State University.  </w:t>
+      </w:r>
+    </w:p>
+    <w:p>
+      <w:pPr>
+        <w:ind w:firstLine="720"/>
+      </w:pPr>
+    </w:p>
+    <w:p>
+      <w:pPr>
+        <w:pStyle w:val="Heading1"/>
+      </w:pPr>
+      <w:bookmarkStart w:id="5" w:name="_Toc46551207"/>
+      <w:r>
+        <w:t>Study areas</w:t>
+      </w:r>
+      <w:bookmarkEnd w:id="5"/>
+    </w:p>
+    <w:p>
+      <w:r>
+        <w:tab/>
+        <w:t xml:space="preserve">As of </w:t>
+      </w:r>
+      <w:r>
+        <w:t>mid-2020</w:t>
+      </w:r>
+      <w:r>
+        <w:t xml:space="preserve">, CW3M simulations can be executed for </w:t>
+      </w:r>
+      <w:r>
+        <w:t>13</w:t>
       </w:r>
       <w:r>
         <w:t xml:space="preserve"> </w:t>
       </w:r>
       <w:r>
-        <w:t xml:space="preserve">- </w:t>
-      </w:r>
-      <w:r>
-        <w:t>the stakeholder community</w:t>
-      </w:r>
-      <w:r>
-        <w:t>.  CW3M is for that larger community.  It retains, however, some of the key features of NCAR’s community models: open access to source code</w:t>
-      </w:r>
-      <w:r>
-        <w:t>, the opportunity for qualified people to contribute to model development and data, and rigorous version control.</w:t>
+        <w:t>watersheds</w:t>
+      </w:r>
+      <w:r>
+        <w:t xml:space="preserve">: </w:t>
+      </w:r>
+    </w:p>
+    <w:p>
+      <w:r>
+        <w:tab/>
+      </w:r>
+      <w:r>
+        <w:tab/>
+        <w:t>Willamette River</w:t>
+      </w:r>
+      <w:r>
+        <w:t xml:space="preserve"> </w:t>
+      </w:r>
+      <w:r>
+        <w:t>(</w:t>
+      </w:r>
+      <w:r>
+        <w:fldChar w:fldCharType="begin"/>
+      </w:r>
+      <w:r>
+        <w:instrText xml:space="preserve"> REF _Ref529607484 \h </w:instrText>
+      </w:r>
+      <w:r>
+        <w:fldChar w:fldCharType="separate"/>
+      </w:r>
+      <w:r>
+        <w:t xml:space="preserve">Figure </w:t>
+      </w:r>
+      <w:r>
+        <w:rPr>
+          <w:noProof/>
+        </w:rPr>
+        <w:t>1</w:t>
+      </w:r>
+      <w:r>
+        <w:fldChar w:fldCharType="end"/>
+      </w:r>
+      <w:r>
+        <w:t>)</w:t>
+      </w:r>
+    </w:p>
+    <w:p>
+      <w:r>
+        <w:tab/>
+      </w:r>
+      <w:r>
+        <w:tab/>
+        <w:t xml:space="preserve">Tualatin </w:t>
+      </w:r>
+      <w:r>
+        <w:t>River</w:t>
+      </w:r>
+      <w:r>
+        <w:t xml:space="preserve"> (</w:t>
+      </w:r>
+      <w:r>
+        <w:fldChar w:fldCharType="begin"/>
+      </w:r>
+      <w:r>
+        <w:instrText xml:space="preserve"> REF _Ref529607514 \h </w:instrText>
+      </w:r>
+      <w:r>
+        <w:fldChar w:fldCharType="separate"/>
+      </w:r>
+      <w:r>
+        <w:t xml:space="preserve">Figure </w:t>
+      </w:r>
+      <w:r>
+        <w:rPr>
+          <w:noProof/>
+        </w:rPr>
+        <w:t>2</w:t>
+      </w:r>
+      <w:r>
+        <w:fldChar w:fldCharType="end"/>
+      </w:r>
+      <w:r>
+        <w:t>)</w:t>
+      </w:r>
+    </w:p>
+    <w:p>
+      <w:r>
+        <w:tab/>
+      </w:r>
+      <w:r>
+        <w:tab/>
+        <w:t>Chicken Creek (</w:t>
+      </w:r>
+      <w:r>
+        <w:t xml:space="preserve">part of </w:t>
+      </w:r>
+      <w:r>
+        <w:t xml:space="preserve">the </w:t>
+      </w:r>
+      <w:r>
+        <w:t xml:space="preserve">Tualatin basin; </w:t>
+      </w:r>
+      <w:r>
+        <w:fldChar w:fldCharType="begin"/>
+      </w:r>
+      <w:r>
+        <w:instrText xml:space="preserve"> REF _Ref529611388 \h </w:instrText>
+      </w:r>
+      <w:r>
+        <w:fldChar w:fldCharType="separate"/>
+      </w:r>
+      <w:r>
+        <w:t xml:space="preserve">Figure </w:t>
+      </w:r>
+      <w:r>
+        <w:rPr>
+          <w:noProof/>
+        </w:rPr>
+        <w:t>5</w:t>
+      </w:r>
+      <w:r>
+        <w:fldChar w:fldCharType="end"/>
+      </w:r>
+      <w:r>
+        <w:t>)</w:t>
+      </w:r>
+    </w:p>
+    <w:p>
+      <w:r>
+        <w:tab/>
+      </w:r>
+      <w:r>
+        <w:tab/>
+        <w:t xml:space="preserve">North Santiam </w:t>
+      </w:r>
+      <w:r>
+        <w:t>River</w:t>
+      </w:r>
+      <w:r>
+        <w:t xml:space="preserve"> (</w:t>
+      </w:r>
+      <w:r>
+        <w:fldChar w:fldCharType="begin"/>
+      </w:r>
+      <w:r>
+        <w:instrText xml:space="preserve"> REF _Ref529607587 \h </w:instrText>
+      </w:r>
+      <w:r>
+        <w:fldChar w:fldCharType="separate"/>
+      </w:r>
+      <w:r>
+        <w:t xml:space="preserve">Figure </w:t>
+      </w:r>
+      <w:r>
+        <w:rPr>
+          <w:noProof/>
+        </w:rPr>
+        <w:t>3</w:t>
+      </w:r>
+      <w:r>
+        <w:fldChar w:fldCharType="end"/>
+      </w:r>
+      <w:r>
+        <w:t>)</w:t>
+      </w:r>
+    </w:p>
+    <w:p>
+      <w:r>
+        <w:tab/>
+      </w:r>
+      <w:r>
+        <w:tab/>
+        <w:t>the upper Willamette basin (McKenzie + Middle Fork + Coast Fork</w:t>
+      </w:r>
+      <w:r>
+        <w:t xml:space="preserve">; </w:t>
+      </w:r>
+      <w:r>
+        <w:fldChar w:fldCharType="begin"/>
+      </w:r>
+      <w:r>
+        <w:instrText xml:space="preserve"> REF _Ref529607628 \h </w:instrText>
+      </w:r>
+      <w:r>
+        <w:fldChar w:fldCharType="separate"/>
+      </w:r>
+      <w:r>
+        <w:t xml:space="preserve">Figure </w:t>
+      </w:r>
+      <w:r>
+        <w:rPr>
+          <w:noProof/>
+        </w:rPr>
+        <w:t>4</w:t>
+      </w:r>
+      <w:r>
+        <w:fldChar w:fldCharType="end"/>
+      </w:r>
+      <w:r>
+        <w:t>)</w:t>
+      </w:r>
+    </w:p>
+    <w:p>
+      <w:r>
+        <w:tab/>
+      </w:r>
+      <w:r>
+        <w:tab/>
+        <w:t>Calapooia River</w:t>
+      </w:r>
+    </w:p>
+    <w:p>
+      <w:r>
+        <w:tab/>
+      </w:r>
+      <w:r>
+        <w:tab/>
+        <w:t>Clackamas River</w:t>
+      </w:r>
+    </w:p>
+    <w:p>
+      <w:r>
+        <w:tab/>
+      </w:r>
+      <w:r>
+        <w:tab/>
+        <w:t>Long Tom River</w:t>
+      </w:r>
+    </w:p>
+    <w:p>
+      <w:r>
+        <w:tab/>
+      </w:r>
+      <w:r>
+        <w:tab/>
+        <w:t>Luckiamute River</w:t>
+      </w:r>
+    </w:p>
+    <w:p>
+      <w:r>
+        <w:tab/>
+      </w:r>
+      <w:r>
+        <w:tab/>
+        <w:t>Marys River</w:t>
+      </w:r>
+    </w:p>
+    <w:p>
+      <w:r>
+        <w:tab/>
+      </w:r>
+      <w:r>
+        <w:tab/>
+        <w:t>McKenzie River</w:t>
+      </w:r>
+    </w:p>
+    <w:p>
+      <w:r>
+        <w:tab/>
+      </w:r>
+      <w:r>
+        <w:tab/>
+        <w:t>Molalla River</w:t>
+      </w:r>
+    </w:p>
+    <w:p>
+      <w:r>
+        <w:tab/>
+      </w:r>
+      <w:r>
+        <w:tab/>
+        <w:t>Pudding River</w:t>
       </w:r>
     </w:p>
     <w:p/>
@@ -3639,93 +4338,245 @@
       <w:pPr>
         <w:pStyle w:val="Heading2"/>
       </w:pPr>
-      <w:bookmarkStart w:id="3" w:name="_Toc45030065"/>
-      <w:r>
-        <w:t>What CW3M is for</w:t>
-      </w:r>
-      <w:bookmarkEnd w:id="3"/>
-    </w:p>
-    <w:p>
-      <w:pPr>
-        <w:rPr>
-          <w:rFonts w:cstheme="minorHAnsi"/>
-        </w:rPr>
-      </w:pPr>
-      <w:r>
-        <w:rPr>
-          <w:rFonts w:ascii="Times New Roman" w:hAnsi="Times New Roman" w:cs="Times New Roman"/>
-        </w:rPr>
-        <w:tab/>
-      </w:r>
-      <w:r>
-        <w:rPr>
-          <w:rFonts w:cstheme="minorHAnsi"/>
-        </w:rPr>
-        <w:t xml:space="preserve">The intent for CW3M is to flesh out the Willamette basin regional results with more details at the scale of the Willamette's tributary rivers.  </w:t>
-      </w:r>
-      <w:r>
-        <w:rPr>
-          <w:rFonts w:cstheme="minorHAnsi"/>
-        </w:rPr>
-        <w:t>As of mid 2020, model data files have been set up for 13 study areas: the entire Willamette basin; the smaller basins drained by the Clackamas, Long Tom, Luckiamute, Marys, McKenzie, Molalla, North Santiam, Pudding, and Tualatin rivers; the Chicken Creek watershed in the Tualatin basin; and the upper Willamette basin, composed of the areas drained by the Coast Fork, the Middle Fork, and the McKenzie rivers.</w:t>
-      </w:r>
-      <w:r>
-        <w:rPr>
-          <w:rFonts w:cstheme="minorHAnsi"/>
-        </w:rPr>
-        <w:t xml:space="preserve">  Ultimately CW3M would include detailed models of all the major subregions in the Willamette River basin.</w:t>
-      </w:r>
-    </w:p>
-    <w:p>
-      <w:pPr>
-        <w:rPr>
-          <w:rFonts w:cstheme="minorHAnsi"/>
-        </w:rPr>
-      </w:pPr>
-      <w:r>
-        <w:rPr>
-          <w:rFonts w:cstheme="minorHAnsi"/>
-        </w:rPr>
-        <w:tab/>
-        <w:t>A second objective of the CW3M project is to improve the model's skill through reconciliation with available independent datasets.  This is a continuation of work already started at the regional scale, comparing simulated streamflows with USGS gage records for the actual weather of recent decades; results of that work were reported at the 2018 NW Scientific Association conference</w:t>
-      </w:r>
-      <w:r>
-        <w:rPr>
-          <w:rFonts w:cstheme="minorHAnsi"/>
-        </w:rPr>
-        <w:t>.</w:t>
-      </w:r>
-      <w:r>
-        <w:rPr>
-          <w:rFonts w:cstheme="minorHAnsi"/>
-        </w:rPr>
-        <w:t xml:space="preserve"> </w:t>
-      </w:r>
-      <w:r>
-        <w:rPr>
-          <w:rFonts w:cstheme="minorHAnsi"/>
-        </w:rPr>
-        <w:t xml:space="preserve"> </w:t>
-      </w:r>
-      <w:r>
-        <w:rPr>
-          <w:rFonts w:cstheme="minorHAnsi"/>
-        </w:rPr>
-        <w:t>This effort is expected to improve the calibration of many of the constituent submodels: not just streamflow but also urban water use, irrigation, population, crop choice, land use change, expansion of urban growth areas, and so on.  Opportunities for better calibration increase as the spatial focus narrows from the whole WRB to tributary subbasins.</w:t>
-      </w:r>
-    </w:p>
-    <w:p>
-      <w:pPr>
-        <w:rPr>
-          <w:rFonts w:cstheme="minorHAnsi"/>
-        </w:rPr>
-      </w:pPr>
-      <w:r>
-        <w:rPr>
-          <w:rFonts w:cstheme="minorHAnsi"/>
-        </w:rPr>
-        <w:tab/>
-        <w:t>The goal is to produce an open source model and an accompanying collection of datasets which are useful to agencies and organizations involved in planning and management of lands in the Willamette River basin, especially in the context of the stresses and uncertainties arising from climate change and population growth.  The model, if successful, will provide process-based and data-driven conjectures in response to some of the essential what-if questions.</w:t>
+      <w:bookmarkStart w:id="6" w:name="_Toc46551208"/>
+      <w:r>
+        <w:t>Data</w:t>
+      </w:r>
+      <w:r>
+        <w:t>CW3M</w:t>
+      </w:r>
+      <w:r>
+        <w:t xml:space="preserve"> directory structure</w:t>
+      </w:r>
+      <w:bookmarkEnd w:id="6"/>
+    </w:p>
+    <w:p>
+      <w:r>
+        <w:tab/>
+        <w:t xml:space="preserve">Installation of CW3M using a turnkey installer package such as </w:t>
+      </w:r>
+      <w:r>
+        <w:t>CW3M_0.1.</w:t>
+      </w:r>
+      <w:r>
+        <w:t>4</w:t>
+      </w:r>
+      <w:r>
+        <w:t>_Installer</w:t>
+      </w:r>
+      <w:r>
+        <w:t>.exe will result in the creation of a folder</w:t>
+      </w:r>
+      <w:r>
+        <w:t>, e.g. “C:\DataCW3M_0.1.4”,</w:t>
+      </w:r>
+      <w:r>
+        <w:t xml:space="preserve"> containing the data files necessary for execution of the “Demo” scenario by the model.</w:t>
+      </w:r>
+      <w:r>
+        <w:t xml:space="preserve">  The data folder contains the ENVX files for all the study areas, a subdirectory for each study area, and in addition some other files and folders common to all the study areas.  </w:t>
+      </w:r>
+    </w:p>
+    <w:p>
+      <w:pPr>
+        <w:ind w:firstLine="720"/>
+      </w:pPr>
+      <w:r>
+        <w:t>Within the data directory, for each study area there is an ENVX file which specifies how to carry out the simulation of the particular study area, and a folder containing input and output files pertaining to the particular study area.</w:t>
+      </w:r>
+      <w:r>
+        <w:t xml:space="preserve">  For example, C:\DataCW3M_1.0.0 may contain these files and folders:</w:t>
+      </w:r>
+    </w:p>
+    <w:p>
+      <w:pPr>
+        <w:ind w:firstLine="720"/>
+      </w:pPr>
+      <w:r>
+        <w:t>Folders</w:t>
+      </w:r>
+    </w:p>
+    <w:p>
+      <w:pPr>
+        <w:ind w:firstLine="720"/>
+      </w:pPr>
+      <w:r>
+        <w:tab/>
+        <w:t>Calapooia</w:t>
+      </w:r>
+    </w:p>
+    <w:p>
+      <w:pPr>
+        <w:ind w:firstLine="720"/>
+      </w:pPr>
+      <w:r>
+        <w:tab/>
+        <w:t>ChickenCreek</w:t>
+      </w:r>
+    </w:p>
+    <w:p>
+      <w:pPr>
+        <w:ind w:firstLine="720"/>
+      </w:pPr>
+      <w:r>
+        <w:tab/>
+        <w:t>Clackamas</w:t>
+      </w:r>
+    </w:p>
+    <w:p>
+      <w:pPr>
+        <w:ind w:firstLine="720"/>
+      </w:pPr>
+      <w:r>
+        <w:tab/>
+        <w:t>CW3MdigitalHandbook</w:t>
+      </w:r>
+    </w:p>
+    <w:p>
+      <w:pPr>
+        <w:ind w:left="720" w:firstLine="720"/>
+      </w:pPr>
+      <w:r>
+        <w:t>GriddedRecentWeather</w:t>
+      </w:r>
+    </w:p>
+    <w:p>
+      <w:pPr>
+        <w:ind w:left="720" w:firstLine="720"/>
+      </w:pPr>
+      <w:r>
+        <w:t>LongTom</w:t>
+      </w:r>
+    </w:p>
+    <w:p>
+      <w:pPr>
+        <w:ind w:left="720" w:firstLine="720"/>
+      </w:pPr>
+      <w:r>
+        <w:t>Luckiamute</w:t>
+      </w:r>
+    </w:p>
+    <w:p>
+      <w:pPr>
+        <w:ind w:left="720" w:firstLine="720"/>
+      </w:pPr>
+      <w:r>
+        <w:t>Marys</w:t>
+      </w:r>
+    </w:p>
+    <w:p>
+      <w:pPr>
+        <w:ind w:left="720" w:firstLine="720"/>
+      </w:pPr>
+      <w:r>
+        <w:t>McKenzie</w:t>
+      </w:r>
+    </w:p>
+    <w:p>
+      <w:pPr>
+        <w:ind w:left="720" w:firstLine="720"/>
+      </w:pPr>
+      <w:r>
+        <w:t>Molalla</w:t>
+      </w:r>
+    </w:p>
+    <w:p>
+      <w:pPr>
+        <w:ind w:left="720" w:firstLine="720"/>
+      </w:pPr>
+      <w:r>
+        <w:t>NSantiam</w:t>
+      </w:r>
+    </w:p>
+    <w:p>
+      <w:pPr>
+        <w:ind w:left="720" w:firstLine="720"/>
+      </w:pPr>
+      <w:r>
+        <w:t>Observations</w:t>
+      </w:r>
+    </w:p>
+    <w:p>
+      <w:pPr>
+        <w:ind w:left="720" w:firstLine="720"/>
+      </w:pPr>
+      <w:r>
+        <w:t>Pudding</w:t>
+      </w:r>
+    </w:p>
+    <w:p>
+      <w:pPr>
+        <w:ind w:left="720" w:firstLine="720"/>
+      </w:pPr>
+      <w:r>
+        <w:t>Reservoirs</w:t>
+      </w:r>
+    </w:p>
+    <w:p>
+      <w:pPr>
+        <w:ind w:left="720" w:firstLine="720"/>
+      </w:pPr>
+      <w:r>
+        <w:t>ScenarioData</w:t>
+      </w:r>
+    </w:p>
+    <w:p>
+      <w:pPr>
+        <w:ind w:left="720" w:firstLine="720"/>
+      </w:pPr>
+      <w:r>
+        <w:t>Tualatin</w:t>
+      </w:r>
+    </w:p>
+    <w:p>
+      <w:pPr>
+        <w:ind w:left="720" w:firstLine="720"/>
+      </w:pPr>
+      <w:r>
+        <w:t>UpperWRB</w:t>
+      </w:r>
+    </w:p>
+    <w:p>
+      <w:r>
+        <w:lastRenderedPageBreak/>
+        <w:tab/>
+        <w:t>Files</w:t>
+      </w:r>
+    </w:p>
+    <w:p>
+      <w:r>
+        <w:tab/>
+      </w:r>
+      <w:r>
+        <w:tab/>
+        <w:t>CW3M_Calapooia.envx</w:t>
+      </w:r>
+    </w:p>
+    <w:p>
+      <w:r>
+        <w:tab/>
+      </w:r>
+      <w:r>
+        <w:tab/>
+        <w:t>CW3M_ChickenCreek.envx</w:t>
+      </w:r>
+    </w:p>
+    <w:p>
+      <w:r>
+        <w:tab/>
+      </w:r>
+      <w:r>
+        <w:tab/>
+        <w:t>…</w:t>
+      </w:r>
+    </w:p>
+    <w:p>
+      <w:r>
+        <w:tab/>
+      </w:r>
+      <w:r>
+        <w:tab/>
+        <w:t>CW3M_WRB.envx</w:t>
       </w:r>
     </w:p>
     <w:p/>
@@ -3733,396 +4584,173 @@
       <w:pPr>
         <w:pStyle w:val="Heading2"/>
       </w:pPr>
-      <w:bookmarkStart w:id="4" w:name="_Toc45030066"/>
-      <w:r>
-        <w:t>Management and maintenance</w:t>
-      </w:r>
-      <w:bookmarkEnd w:id="4"/>
+      <w:bookmarkStart w:id="7" w:name="_Toc46551209"/>
+      <w:r>
+        <w:t>DataCW3M\ScenarioData directory structure</w:t>
+      </w:r>
+      <w:bookmarkEnd w:id="7"/>
     </w:p>
     <w:p>
       <w:pPr>
         <w:ind w:firstLine="720"/>
       </w:pPr>
       <w:r>
-        <w:t xml:space="preserve">Unlike for NCAR’s community models, there is no large organization behind CW3M.  </w:t>
-      </w:r>
-      <w:r>
-        <w:t>A CW3M Steering Committee has been set up and is composed of 8 individuals who have agreed to a memorandum of understanding</w:t>
-      </w:r>
-      <w:r>
-        <w:t xml:space="preserve"> (MOU)</w:t>
-      </w:r>
-      <w:r>
-        <w:t>.  The text of the MOU is a separate file in the digital handbook.</w:t>
-      </w:r>
-      <w:r>
-        <w:t xml:space="preserve">  The steering committee meets quarterly over the Internet.  </w:t>
-      </w:r>
-      <w:r>
-        <w:t xml:space="preserve">Rebecca McCoun is the current steering committee chairperson.  She can be reached by email at northsantiamwc@gmail.com. </w:t>
-      </w:r>
-    </w:p>
-    <w:p>
-      <w:pPr>
-        <w:ind w:firstLine="720"/>
-      </w:pPr>
-      <w:r>
-        <w:t xml:space="preserve">As of mid-2020, Oregon Freshwater </w:t>
-      </w:r>
-      <w:r>
-        <w:t xml:space="preserve">Simulations (Freshwater) </w:t>
-      </w:r>
-      <w:r>
-        <w:t>is continuing as the “principal developer” of CW3M, a role described in the MOU.</w:t>
-      </w:r>
-      <w:r>
-        <w:t xml:space="preserve">  Freshwater </w:t>
-      </w:r>
-      <w:r>
-        <w:t xml:space="preserve">is a tiny consultancy in Portland.  </w:t>
-      </w:r>
-      <w:r>
-        <w:t>It was</w:t>
-      </w:r>
-      <w:r>
-        <w:t xml:space="preserve"> the keeper of the Envision-based models for </w:t>
-      </w:r>
-      <w:r>
-        <w:t xml:space="preserve">the </w:t>
-      </w:r>
-      <w:r>
-        <w:t>WW2100</w:t>
-      </w:r>
-      <w:r>
-        <w:t xml:space="preserve"> and </w:t>
-      </w:r>
-      <w:r>
-        <w:t>OUWIN</w:t>
-      </w:r>
-      <w:r>
-        <w:t xml:space="preserve"> project</w:t>
-      </w:r>
-      <w:r>
-        <w:t xml:space="preserve">, and </w:t>
-      </w:r>
-      <w:r>
-        <w:t xml:space="preserve">for the initial years of the </w:t>
-      </w:r>
-      <w:r>
-        <w:t>Willamette INFEWS</w:t>
-      </w:r>
-      <w:r>
-        <w:t xml:space="preserve"> project</w:t>
-      </w:r>
-      <w:r>
-        <w:t xml:space="preserve">, acting as a vendor to Oregon State University.  </w:t>
-      </w:r>
-    </w:p>
-    <w:p>
-      <w:pPr>
-        <w:ind w:firstLine="720"/>
-      </w:pPr>
-    </w:p>
-    <w:p>
-      <w:pPr>
-        <w:pStyle w:val="Heading1"/>
-      </w:pPr>
-      <w:bookmarkStart w:id="5" w:name="_Toc45030067"/>
-      <w:r>
-        <w:t>Study areas</w:t>
-      </w:r>
-      <w:bookmarkEnd w:id="5"/>
-    </w:p>
-    <w:p>
-      <w:r>
-        <w:tab/>
-        <w:t xml:space="preserve">As of </w:t>
-      </w:r>
-      <w:r>
-        <w:t>mid-2020</w:t>
-      </w:r>
-      <w:r>
-        <w:t xml:space="preserve">, CW3M simulations can be executed for </w:t>
-      </w:r>
-      <w:r>
-        <w:t>13</w:t>
-      </w:r>
-      <w:r>
-        <w:t xml:space="preserve"> </w:t>
-      </w:r>
-      <w:r>
-        <w:t>watersheds</w:t>
-      </w:r>
-      <w:r>
-        <w:t xml:space="preserve">: </w:t>
-      </w:r>
-    </w:p>
-    <w:p>
-      <w:r>
-        <w:lastRenderedPageBreak/>
-        <w:tab/>
-      </w:r>
-      <w:r>
-        <w:tab/>
-        <w:t>Willamette River</w:t>
-      </w:r>
-      <w:r>
-        <w:t xml:space="preserve"> </w:t>
-      </w:r>
-      <w:r>
-        <w:t>(</w:t>
-      </w:r>
-      <w:r>
-        <w:fldChar w:fldCharType="begin"/>
-      </w:r>
-      <w:r>
-        <w:instrText xml:space="preserve"> REF _Ref529607484 \h </w:instrText>
-      </w:r>
-      <w:r>
-        <w:fldChar w:fldCharType="separate"/>
-      </w:r>
-      <w:r>
-        <w:t xml:space="preserve">Figure </w:t>
-      </w:r>
-      <w:r>
-        <w:rPr>
-          <w:noProof/>
-        </w:rPr>
-        <w:t>1</w:t>
-      </w:r>
-      <w:r>
-        <w:fldChar w:fldCharType="end"/>
-      </w:r>
-      <w:r>
-        <w:t>)</w:t>
-      </w:r>
-    </w:p>
-    <w:p>
-      <w:r>
-        <w:tab/>
-      </w:r>
-      <w:r>
-        <w:tab/>
-        <w:t xml:space="preserve">Tualatin </w:t>
-      </w:r>
-      <w:r>
-        <w:t>River</w:t>
-      </w:r>
-      <w:r>
-        <w:t xml:space="preserve"> (</w:t>
-      </w:r>
-      <w:r>
-        <w:fldChar w:fldCharType="begin"/>
-      </w:r>
-      <w:r>
-        <w:instrText xml:space="preserve"> REF _Ref529607514 \h </w:instrText>
-      </w:r>
-      <w:r>
-        <w:fldChar w:fldCharType="separate"/>
-      </w:r>
-      <w:r>
-        <w:t xml:space="preserve">Figure </w:t>
-      </w:r>
-      <w:r>
-        <w:rPr>
-          <w:noProof/>
-        </w:rPr>
-        <w:t>2</w:t>
-      </w:r>
-      <w:r>
-        <w:fldChar w:fldCharType="end"/>
-      </w:r>
-      <w:r>
-        <w:t>)</w:t>
-      </w:r>
-    </w:p>
-    <w:p>
-      <w:r>
-        <w:tab/>
-      </w:r>
-      <w:r>
-        <w:tab/>
-        <w:t>Chicken Creek (</w:t>
-      </w:r>
-      <w:r>
-        <w:t xml:space="preserve">part of </w:t>
-      </w:r>
-      <w:r>
-        <w:t xml:space="preserve">the </w:t>
-      </w:r>
-      <w:r>
-        <w:t xml:space="preserve">Tualatin basin; </w:t>
-      </w:r>
-      <w:r>
-        <w:fldChar w:fldCharType="begin"/>
-      </w:r>
-      <w:r>
-        <w:instrText xml:space="preserve"> REF _Ref529611388 \h </w:instrText>
-      </w:r>
-      <w:r>
-        <w:fldChar w:fldCharType="separate"/>
-      </w:r>
-      <w:r>
-        <w:t xml:space="preserve">Figure </w:t>
-      </w:r>
-      <w:r>
-        <w:rPr>
-          <w:noProof/>
-        </w:rPr>
-        <w:t>5</w:t>
-      </w:r>
-      <w:r>
-        <w:fldChar w:fldCharType="end"/>
-      </w:r>
-      <w:r>
-        <w:t>)</w:t>
-      </w:r>
-    </w:p>
-    <w:p>
-      <w:r>
-        <w:tab/>
-      </w:r>
-      <w:r>
-        <w:tab/>
-        <w:t xml:space="preserve">North Santiam </w:t>
-      </w:r>
-      <w:r>
-        <w:t>River</w:t>
-      </w:r>
-      <w:r>
-        <w:t xml:space="preserve"> (</w:t>
-      </w:r>
-      <w:r>
-        <w:fldChar w:fldCharType="begin"/>
-      </w:r>
-      <w:r>
-        <w:instrText xml:space="preserve"> REF _Ref529607587 \h </w:instrText>
-      </w:r>
-      <w:r>
-        <w:fldChar w:fldCharType="separate"/>
-      </w:r>
-      <w:r>
-        <w:t xml:space="preserve">Figure </w:t>
-      </w:r>
-      <w:r>
-        <w:rPr>
-          <w:noProof/>
-        </w:rPr>
-        <w:t>3</w:t>
-      </w:r>
-      <w:r>
-        <w:fldChar w:fldCharType="end"/>
-      </w:r>
-      <w:r>
-        <w:t>)</w:t>
-      </w:r>
-    </w:p>
-    <w:p>
-      <w:r>
-        <w:tab/>
-      </w:r>
-      <w:r>
-        <w:tab/>
-        <w:t>the upper Willamette basin (McKenzie + Middle Fork + Coast Fork</w:t>
-      </w:r>
-      <w:r>
-        <w:t xml:space="preserve">; </w:t>
-      </w:r>
-      <w:r>
-        <w:fldChar w:fldCharType="begin"/>
-      </w:r>
-      <w:r>
-        <w:instrText xml:space="preserve"> REF _Ref529607628 \h </w:instrText>
-      </w:r>
-      <w:r>
-        <w:fldChar w:fldCharType="separate"/>
-      </w:r>
-      <w:r>
-        <w:t xml:space="preserve">Figure </w:t>
-      </w:r>
-      <w:r>
-        <w:rPr>
-          <w:noProof/>
-        </w:rPr>
-        <w:t>4</w:t>
-      </w:r>
-      <w:r>
-        <w:fldChar w:fldCharType="end"/>
-      </w:r>
-      <w:r>
-        <w:t>)</w:t>
-      </w:r>
-    </w:p>
-    <w:p>
-      <w:r>
-        <w:tab/>
-      </w:r>
-      <w:r>
-        <w:tab/>
-        <w:t>Calapooia River</w:t>
-      </w:r>
-    </w:p>
-    <w:p>
-      <w:r>
-        <w:tab/>
-      </w:r>
-      <w:r>
-        <w:tab/>
-        <w:t>Clackamas River</w:t>
-      </w:r>
-    </w:p>
-    <w:p>
-      <w:r>
-        <w:tab/>
-      </w:r>
-      <w:r>
-        <w:tab/>
-        <w:t>Long Tom River</w:t>
-      </w:r>
-    </w:p>
-    <w:p>
-      <w:r>
-        <w:tab/>
-      </w:r>
-      <w:r>
-        <w:tab/>
-        <w:t>Luckiamute River</w:t>
-      </w:r>
-    </w:p>
-    <w:p>
-      <w:r>
-        <w:tab/>
-      </w:r>
-      <w:r>
-        <w:tab/>
-        <w:t>Marys River</w:t>
-      </w:r>
-    </w:p>
-    <w:p>
-      <w:r>
-        <w:tab/>
-      </w:r>
-      <w:r>
-        <w:tab/>
-        <w:t>McKenzie River</w:t>
-      </w:r>
-    </w:p>
-    <w:p>
-      <w:r>
-        <w:tab/>
-      </w:r>
-      <w:r>
-        <w:tab/>
-        <w:t>Molalla River</w:t>
-      </w:r>
-    </w:p>
-    <w:p>
-      <w:r>
-        <w:tab/>
-      </w:r>
-      <w:r>
-        <w:tab/>
-        <w:t>Pudding River</w:t>
+        <w:t>The ScenarioData directory contains folders for each scenario and some files which are common to multiple scenarios:</w:t>
+      </w:r>
+    </w:p>
+    <w:p>
+      <w:r>
+        <w:tab/>
+        <w:t>Folders for each scenario</w:t>
+      </w:r>
+    </w:p>
+    <w:p>
+      <w:r>
+        <w:tab/>
+      </w:r>
+      <w:r>
+        <w:tab/>
+        <w:t>Baseline</w:t>
+      </w:r>
+    </w:p>
+    <w:p>
+      <w:pPr>
+        <w:ind w:left="720" w:firstLine="720"/>
+      </w:pPr>
+      <w:r>
+        <w:t>Demo</w:t>
+      </w:r>
+    </w:p>
+    <w:p>
+      <w:r>
+        <w:tab/>
+        <w:t>Files common to multiple scenarios</w:t>
+      </w:r>
+    </w:p>
+    <w:p>
+      <w:r>
+        <w:tab/>
+      </w:r>
+      <w:r>
+        <w:tab/>
+        <w:t>APs.xml</w:t>
+      </w:r>
+    </w:p>
+    <w:p>
+      <w:r>
+        <w:tab/>
+      </w:r>
+      <w:r>
+        <w:tab/>
+        <w:t>cooling_cost.csv</w:t>
+      </w:r>
+    </w:p>
+    <w:p>
+      <w:r>
+        <w:tab/>
+      </w:r>
+      <w:r>
+        <w:tab/>
+        <w:t>cropchoice.csv</w:t>
+      </w:r>
+    </w:p>
+    <w:p>
+      <w:r>
+        <w:tab/>
+      </w:r>
+      <w:r>
+        <w:tab/>
+        <w:t>Crops.csv</w:t>
+      </w:r>
+    </w:p>
+    <w:p>
+      <w:r>
+        <w:tab/>
+      </w:r>
+      <w:r>
+        <w:tab/>
+        <w:t>deterministic_transition_lookup.csv</w:t>
+      </w:r>
+    </w:p>
+    <w:p>
+      <w:r>
+        <w:tab/>
+      </w:r>
+      <w:r>
+        <w:tab/>
+        <w:t>HBV.csv</w:t>
+      </w:r>
+    </w:p>
+    <w:p>
+      <w:r>
+        <w:tab/>
+      </w:r>
+      <w:r>
+        <w:tab/>
+        <w:t>HRU.xml</w:t>
+      </w:r>
+    </w:p>
+    <w:p>
+      <w:r>
+        <w:tab/>
+      </w:r>
+      <w:r>
+        <w:tab/>
+        <w:t>IDU.xml</w:t>
+      </w:r>
+    </w:p>
+    <w:p>
+      <w:r>
+        <w:tab/>
+      </w:r>
+      <w:r>
+        <w:tab/>
+        <w:t>Reach.xml</w:t>
+      </w:r>
+    </w:p>
+    <w:p>
+      <w:r>
+        <w:tab/>
+      </w:r>
+      <w:r>
+        <w:tab/>
+        <w:t>Reporter.xml</w:t>
+      </w:r>
+    </w:p>
+    <w:p>
+      <w:r>
+        <w:tab/>
+      </w:r>
+      <w:r>
+        <w:tab/>
+        <w:t>SpatialAllocator.xml</w:t>
+      </w:r>
+    </w:p>
+    <w:p>
+      <w:r>
+        <w:tab/>
+      </w:r>
+      <w:r>
+        <w:tab/>
+        <w:t>VegSTM.xml</w:t>
+      </w:r>
+    </w:p>
+    <w:p>
+      <w:r>
+        <w:tab/>
+      </w:r>
+      <w:r>
+        <w:tab/>
+        <w:t>wr_pods.csv</w:t>
+      </w:r>
+    </w:p>
+    <w:p>
+      <w:r>
+        <w:tab/>
+      </w:r>
+      <w:r>
+        <w:tab/>
+        <w:t>wr_pous.csv</w:t>
       </w:r>
     </w:p>
     <w:p/>
@@ -4130,448 +4758,28 @@
       <w:pPr>
         <w:pStyle w:val="Heading2"/>
       </w:pPr>
-      <w:bookmarkStart w:id="6" w:name="_Toc45030068"/>
-      <w:r>
-        <w:t>Data</w:t>
-      </w:r>
-      <w:r>
-        <w:t>CW3M</w:t>
-      </w:r>
-      <w:r>
-        <w:t xml:space="preserve"> directory structure</w:t>
-      </w:r>
-      <w:bookmarkEnd w:id="6"/>
-    </w:p>
-    <w:p>
-      <w:r>
-        <w:tab/>
-        <w:t xml:space="preserve">Installation of CW3M using a turnkey installer package such as </w:t>
-      </w:r>
-      <w:r>
-        <w:t>CW3M_0.1.</w:t>
-      </w:r>
-      <w:r>
-        <w:t>4</w:t>
-      </w:r>
-      <w:r>
-        <w:t>_Installer</w:t>
-      </w:r>
-      <w:r>
-        <w:t>.exe will result in the creation of a folder</w:t>
-      </w:r>
-      <w:r>
-        <w:t>, e.g. “C:\DataCW3M_0.1.4”,</w:t>
-      </w:r>
-      <w:r>
-        <w:t xml:space="preserve"> containing the data files necessary for execution of the “Demo” scenario by the model.</w:t>
-      </w:r>
-      <w:r>
-        <w:t xml:space="preserve">  The data folder contains the ENVX files for all the study areas, a subdirectory for each study area, and in addition some other files and folders common to all the study areas.  </w:t>
-      </w:r>
-    </w:p>
-    <w:p>
-      <w:pPr>
-        <w:ind w:firstLine="720"/>
-      </w:pPr>
-      <w:r>
-        <w:t>Within the data directory, for each study area there is an ENVX file which specifies how to carry out the simulation of the particular study area, and a folder containing input and output files pertaining to the particular study area.</w:t>
-      </w:r>
-      <w:r>
-        <w:t xml:space="preserve">  For example, C:\DataCW3M_1.0.0 may contain these files and folders:</w:t>
-      </w:r>
-    </w:p>
-    <w:p>
-      <w:pPr>
-        <w:ind w:firstLine="720"/>
-      </w:pPr>
-      <w:r>
-        <w:t>Folders</w:t>
-      </w:r>
-    </w:p>
-    <w:p>
-      <w:pPr>
-        <w:ind w:firstLine="720"/>
-      </w:pPr>
-      <w:r>
-        <w:tab/>
-        <w:t>Calapooia</w:t>
-      </w:r>
-    </w:p>
-    <w:p>
-      <w:pPr>
-        <w:ind w:firstLine="720"/>
-      </w:pPr>
-      <w:r>
-        <w:tab/>
-        <w:t>ChickenCreek</w:t>
-      </w:r>
-    </w:p>
-    <w:p>
-      <w:pPr>
-        <w:ind w:firstLine="720"/>
-      </w:pPr>
-      <w:r>
-        <w:tab/>
-        <w:t>Clackamas</w:t>
-      </w:r>
-    </w:p>
-    <w:p>
-      <w:pPr>
-        <w:ind w:firstLine="720"/>
-      </w:pPr>
-      <w:r>
-        <w:tab/>
-        <w:t>CW3MdigitalHandbook</w:t>
-      </w:r>
-    </w:p>
-    <w:p>
-      <w:pPr>
-        <w:ind w:left="720" w:firstLine="720"/>
-      </w:pPr>
-      <w:r>
-        <w:t>GriddedRecentWeather</w:t>
-      </w:r>
-    </w:p>
-    <w:p>
-      <w:pPr>
-        <w:ind w:left="720" w:firstLine="720"/>
-      </w:pPr>
-      <w:r>
-        <w:t>LongTom</w:t>
-      </w:r>
-    </w:p>
-    <w:p>
-      <w:pPr>
-        <w:ind w:left="720" w:firstLine="720"/>
-      </w:pPr>
-      <w:r>
-        <w:t>Luckiamute</w:t>
-      </w:r>
-    </w:p>
-    <w:p>
-      <w:pPr>
-        <w:ind w:left="720" w:firstLine="720"/>
-      </w:pPr>
-      <w:r>
-        <w:t>Marys</w:t>
-      </w:r>
-    </w:p>
-    <w:p>
-      <w:pPr>
-        <w:ind w:left="720" w:firstLine="720"/>
-      </w:pPr>
-      <w:r>
-        <w:t>McKenzie</w:t>
-      </w:r>
-    </w:p>
-    <w:p>
-      <w:pPr>
-        <w:ind w:left="720" w:firstLine="720"/>
-      </w:pPr>
-      <w:r>
-        <w:t>Molalla</w:t>
-      </w:r>
-    </w:p>
-    <w:p>
-      <w:pPr>
-        <w:ind w:left="720" w:firstLine="720"/>
-      </w:pPr>
-      <w:r>
-        <w:t>NSantiam</w:t>
-      </w:r>
-    </w:p>
-    <w:p>
-      <w:pPr>
-        <w:ind w:left="720" w:firstLine="720"/>
-      </w:pPr>
-      <w:r>
-        <w:t>Observations</w:t>
-      </w:r>
-    </w:p>
-    <w:p>
-      <w:pPr>
-        <w:ind w:left="720" w:firstLine="720"/>
-      </w:pPr>
-      <w:r>
-        <w:t>Pudding</w:t>
-      </w:r>
-    </w:p>
-    <w:p>
-      <w:pPr>
-        <w:ind w:left="720" w:firstLine="720"/>
-      </w:pPr>
-      <w:r>
-        <w:t>Reservoirs</w:t>
-      </w:r>
-    </w:p>
-    <w:p>
-      <w:pPr>
-        <w:ind w:left="720" w:firstLine="720"/>
-      </w:pPr>
-      <w:r>
-        <w:t>ScenarioData</w:t>
-      </w:r>
-    </w:p>
-    <w:p>
-      <w:pPr>
-        <w:ind w:left="720" w:firstLine="720"/>
-      </w:pPr>
-      <w:r>
-        <w:t>Tualatin</w:t>
-      </w:r>
-    </w:p>
-    <w:p>
-      <w:pPr>
-        <w:ind w:left="720" w:firstLine="720"/>
-      </w:pPr>
-      <w:r>
-        <w:t>UpperWRB</w:t>
-      </w:r>
-    </w:p>
-    <w:p>
-      <w:r>
-        <w:tab/>
-        <w:t>Files</w:t>
-      </w:r>
-    </w:p>
-    <w:p>
-      <w:r>
-        <w:tab/>
-      </w:r>
-      <w:r>
-        <w:tab/>
-        <w:t>CW3M_Calapooia.envx</w:t>
-      </w:r>
-    </w:p>
-    <w:p>
-      <w:r>
-        <w:tab/>
-      </w:r>
-      <w:r>
-        <w:tab/>
-        <w:t>CW3M_ChickenCreek.envx</w:t>
-      </w:r>
-    </w:p>
-    <w:p>
-      <w:r>
-        <w:tab/>
-      </w:r>
-      <w:r>
-        <w:tab/>
-        <w:t>…</w:t>
-      </w:r>
-    </w:p>
-    <w:p>
-      <w:r>
-        <w:tab/>
-      </w:r>
-      <w:r>
-        <w:tab/>
-        <w:t>CW3M_WRB.envx</w:t>
-      </w:r>
-    </w:p>
-    <w:p/>
+      <w:bookmarkStart w:id="8" w:name="_Toc46551210"/>
+      <w:r>
+        <w:t>DataCW3M\ScenarioData\&lt;scenario&gt; folder contents</w:t>
+      </w:r>
+      <w:bookmarkEnd w:id="8"/>
+    </w:p>
+    <w:p>
+      <w:r>
+        <w:tab/>
+        <w:t>Scenario folders contain data files which are specific to individual scenarios.</w:t>
+      </w:r>
+    </w:p>
+    <w:p>
+      <w:pPr>
+        <w:pStyle w:val="Body"/>
+      </w:pPr>
+    </w:p>
     <w:p>
       <w:pPr>
         <w:pStyle w:val="Heading2"/>
       </w:pPr>
-      <w:bookmarkStart w:id="7" w:name="_Toc45030069"/>
-      <w:r>
-        <w:lastRenderedPageBreak/>
-        <w:t>DataCW3M\ScenarioData directory structure</w:t>
-      </w:r>
-      <w:bookmarkEnd w:id="7"/>
-    </w:p>
-    <w:p>
-      <w:pPr>
-        <w:ind w:firstLine="720"/>
-      </w:pPr>
-      <w:r>
-        <w:t>The ScenarioData directory contains folders for each scenario and some files which are common to multiple scenarios:</w:t>
-      </w:r>
-    </w:p>
-    <w:p>
-      <w:r>
-        <w:tab/>
-        <w:t>Folders for each scenario</w:t>
-      </w:r>
-    </w:p>
-    <w:p>
-      <w:r>
-        <w:tab/>
-      </w:r>
-      <w:r>
-        <w:tab/>
-        <w:t>Baseline</w:t>
-      </w:r>
-    </w:p>
-    <w:p>
-      <w:pPr>
-        <w:ind w:left="720" w:firstLine="720"/>
-      </w:pPr>
-      <w:r>
-        <w:t>Demo</w:t>
-      </w:r>
-    </w:p>
-    <w:p>
-      <w:r>
-        <w:tab/>
-        <w:t>Files common to multiple scenarios</w:t>
-      </w:r>
-    </w:p>
-    <w:p>
-      <w:r>
-        <w:tab/>
-      </w:r>
-      <w:r>
-        <w:tab/>
-        <w:t>APs.xml</w:t>
-      </w:r>
-    </w:p>
-    <w:p>
-      <w:r>
-        <w:tab/>
-      </w:r>
-      <w:r>
-        <w:tab/>
-        <w:t>cooling_cost.csv</w:t>
-      </w:r>
-    </w:p>
-    <w:p>
-      <w:r>
-        <w:tab/>
-      </w:r>
-      <w:r>
-        <w:tab/>
-        <w:t>cropchoice.csv</w:t>
-      </w:r>
-    </w:p>
-    <w:p>
-      <w:r>
-        <w:tab/>
-      </w:r>
-      <w:r>
-        <w:tab/>
-        <w:t>Crops.csv</w:t>
-      </w:r>
-    </w:p>
-    <w:p>
-      <w:r>
-        <w:tab/>
-      </w:r>
-      <w:r>
-        <w:tab/>
-        <w:t>deterministic_transition_lookup.csv</w:t>
-      </w:r>
-    </w:p>
-    <w:p>
-      <w:r>
-        <w:tab/>
-      </w:r>
-      <w:r>
-        <w:tab/>
-        <w:t>HBV.csv</w:t>
-      </w:r>
-    </w:p>
-    <w:p>
-      <w:r>
-        <w:tab/>
-      </w:r>
-      <w:r>
-        <w:tab/>
-        <w:t>HRU.xml</w:t>
-      </w:r>
-    </w:p>
-    <w:p>
-      <w:r>
-        <w:tab/>
-      </w:r>
-      <w:r>
-        <w:tab/>
-        <w:t>IDU.xml</w:t>
-      </w:r>
-    </w:p>
-    <w:p>
-      <w:r>
-        <w:tab/>
-      </w:r>
-      <w:r>
-        <w:tab/>
-        <w:t>Reach.xml</w:t>
-      </w:r>
-    </w:p>
-    <w:p>
-      <w:r>
-        <w:tab/>
-      </w:r>
-      <w:r>
-        <w:tab/>
-        <w:t>Reporter.xml</w:t>
-      </w:r>
-    </w:p>
-    <w:p>
-      <w:r>
-        <w:tab/>
-      </w:r>
-      <w:r>
-        <w:tab/>
-        <w:t>SpatialAllocator.xml</w:t>
-      </w:r>
-    </w:p>
-    <w:p>
-      <w:r>
-        <w:tab/>
-      </w:r>
-      <w:r>
-        <w:tab/>
-        <w:t>VegSTM.xml</w:t>
-      </w:r>
-    </w:p>
-    <w:p>
-      <w:r>
-        <w:tab/>
-      </w:r>
-      <w:r>
-        <w:tab/>
-        <w:t>wr_pods.csv</w:t>
-      </w:r>
-    </w:p>
-    <w:p>
-      <w:r>
-        <w:tab/>
-      </w:r>
-      <w:r>
-        <w:tab/>
-        <w:t>wr_pous.csv</w:t>
-      </w:r>
-    </w:p>
-    <w:p/>
-    <w:p>
-      <w:pPr>
-        <w:pStyle w:val="Heading2"/>
-      </w:pPr>
-      <w:bookmarkStart w:id="8" w:name="_Toc45030070"/>
-      <w:r>
-        <w:t>DataCW3M\ScenarioData\&lt;scenario&gt; folder contents</w:t>
-      </w:r>
-      <w:bookmarkEnd w:id="8"/>
-    </w:p>
-    <w:p>
-      <w:r>
-        <w:tab/>
-        <w:t>Scenario folders contain data files which are specific to individual scenarios.</w:t>
-      </w:r>
-    </w:p>
-    <w:p>
-      <w:pPr>
-        <w:pStyle w:val="Body"/>
-      </w:pPr>
-    </w:p>
-    <w:p>
-      <w:pPr>
-        <w:pStyle w:val="Heading2"/>
-      </w:pPr>
-      <w:bookmarkStart w:id="9" w:name="_Toc45030071"/>
+      <w:bookmarkStart w:id="9" w:name="_Toc46551211"/>
       <w:r>
         <w:t>DataCW3M\&lt;study area&gt; folder contents</w:t>
       </w:r>
@@ -5151,7 +5359,7 @@
       <w:pPr>
         <w:pStyle w:val="Heading1"/>
       </w:pPr>
-      <w:bookmarkStart w:id="20" w:name="_Toc45030072"/>
+      <w:bookmarkStart w:id="20" w:name="_Toc46551212"/>
       <w:r>
         <w:t>Calendar conventions</w:t>
       </w:r>
@@ -5363,7 +5571,7 @@
       <w:pPr>
         <w:pStyle w:val="Heading2"/>
       </w:pPr>
-      <w:bookmarkStart w:id="21" w:name="_Toc45030073"/>
+      <w:bookmarkStart w:id="21" w:name="_Toc46551213"/>
       <w:r>
         <w:t>Water years</w:t>
       </w:r>
@@ -5550,7 +5758,7 @@
       <w:pPr>
         <w:pStyle w:val="Heading1"/>
       </w:pPr>
-      <w:bookmarkStart w:id="22" w:name="_Toc45030074"/>
+      <w:bookmarkStart w:id="22" w:name="_Toc46551214"/>
       <w:r>
         <w:t>Climate data</w:t>
       </w:r>
@@ -5562,7 +5770,7 @@
         <w:pStyle w:val="Heading2"/>
       </w:pPr>
       <w:bookmarkStart w:id="23" w:name="_Toc2858729"/>
-      <w:bookmarkStart w:id="24" w:name="_Toc45030075"/>
+      <w:bookmarkStart w:id="24" w:name="_Toc46551215"/>
       <w:r>
         <w:t>Numbered climate scenarios in the model</w:t>
       </w:r>
@@ -7203,7 +7411,7 @@
         <w:pStyle w:val="Heading2"/>
       </w:pPr>
       <w:bookmarkStart w:id="28" w:name="_Toc7759621"/>
-      <w:bookmarkStart w:id="29" w:name="_Toc45030076"/>
+      <w:bookmarkStart w:id="29" w:name="_Toc46551216"/>
       <w:r>
         <w:t>Monthly and seasonal weather data</w:t>
       </w:r>
@@ -7410,7 +7618,7 @@
       <w:pPr>
         <w:pStyle w:val="Heading2"/>
       </w:pPr>
-      <w:bookmarkStart w:id="30" w:name="_Toc45030077"/>
+      <w:bookmarkStart w:id="30" w:name="_Toc46551217"/>
       <w:r>
         <w:t>Climate data grid</w:t>
       </w:r>
@@ -7524,7 +7732,7 @@
       <w:pPr>
         <w:pStyle w:val="Heading3"/>
       </w:pPr>
-      <w:bookmarkStart w:id="31" w:name="_Toc45030078"/>
+      <w:bookmarkStart w:id="31" w:name="_Toc46551218"/>
       <w:r>
         <w:t>The WW2100 climate grid</w:t>
       </w:r>
@@ -7895,7 +8103,7 @@
       <w:pPr>
         <w:pStyle w:val="Heading3"/>
       </w:pPr>
-      <w:bookmarkStart w:id="32" w:name="_Toc45030079"/>
+      <w:bookmarkStart w:id="32" w:name="_Toc46551219"/>
       <w:r>
         <w:t>The v2 climate grid</w:t>
       </w:r>
@@ -8266,7 +8474,7 @@
       <w:pPr>
         <w:pStyle w:val="Heading2"/>
       </w:pPr>
-      <w:bookmarkStart w:id="33" w:name="_Toc45030080"/>
+      <w:bookmarkStart w:id="33" w:name="_Toc46551220"/>
       <w:r>
         <w:t>How climate data is looked up</w:t>
       </w:r>
@@ -8367,7 +8575,7 @@
       <w:pPr>
         <w:pStyle w:val="Heading2"/>
       </w:pPr>
-      <w:bookmarkStart w:id="34" w:name="_Toc45030081"/>
+      <w:bookmarkStart w:id="34" w:name="_Toc46551221"/>
       <w:r>
         <w:t>What is in a climate dataset</w:t>
       </w:r>
@@ -8764,7 +8972,7 @@
       <w:pPr>
         <w:pStyle w:val="Heading1"/>
       </w:pPr>
-      <w:bookmarkStart w:id="35" w:name="_Toc45030082"/>
+      <w:bookmarkStart w:id="35" w:name="_Toc46551222"/>
       <w:r>
         <w:t>Water rights</w:t>
       </w:r>
@@ -8774,7 +8982,7 @@
       <w:pPr>
         <w:pStyle w:val="Heading2"/>
       </w:pPr>
-      <w:bookmarkStart w:id="36" w:name="_Toc45030083"/>
+      <w:bookmarkStart w:id="36" w:name="_Toc46551223"/>
       <w:r>
         <w:t>Water rights data</w:t>
       </w:r>
@@ -8812,7 +9020,7 @@
       <w:pPr>
         <w:pStyle w:val="Heading2"/>
       </w:pPr>
-      <w:bookmarkStart w:id="37" w:name="_Toc45030084"/>
+      <w:bookmarkStart w:id="37" w:name="_Toc46551224"/>
       <w:r>
         <w:lastRenderedPageBreak/>
         <w:t>The wr_pods.csv file</w:t>
@@ -9040,7 +9248,7 @@
       <w:pPr>
         <w:pStyle w:val="Heading2"/>
       </w:pPr>
-      <w:bookmarkStart w:id="38" w:name="_Toc45030085"/>
+      <w:bookmarkStart w:id="38" w:name="_Toc46551225"/>
       <w:r>
         <w:t>The wr_pous.csv file</w:t>
       </w:r>
@@ -9246,7 +9454,7 @@
       <w:pPr>
         <w:pStyle w:val="Heading2"/>
       </w:pPr>
-      <w:bookmarkStart w:id="39" w:name="_Toc45030086"/>
+      <w:bookmarkStart w:id="39" w:name="_Toc46551226"/>
       <w:r>
         <w:t>Adding a water right</w:t>
       </w:r>
@@ -9414,7 +9622,7 @@
       <w:pPr>
         <w:pStyle w:val="Heading1"/>
       </w:pPr>
-      <w:bookmarkStart w:id="40" w:name="_Toc45030087"/>
+      <w:bookmarkStart w:id="40" w:name="_Toc46551227"/>
       <w:r>
         <w:lastRenderedPageBreak/>
         <w:t>Water parcels</w:t>
@@ -9491,7 +9699,7 @@
       <w:pPr>
         <w:pStyle w:val="Heading1"/>
       </w:pPr>
-      <w:bookmarkStart w:id="41" w:name="_Toc45030088"/>
+      <w:bookmarkStart w:id="41" w:name="_Toc46551228"/>
       <w:r>
         <w:t>Daily water mass and energy balance</w:t>
       </w:r>
@@ -10187,7 +10395,7 @@
       <w:pPr>
         <w:pStyle w:val="Heading1"/>
       </w:pPr>
-      <w:bookmarkStart w:id="42" w:name="_Toc45030089"/>
+      <w:bookmarkStart w:id="42" w:name="_Toc46551229"/>
       <w:r>
         <w:t>Water temperature from thermal energy</w:t>
       </w:r>
@@ -10377,7 +10585,7 @@
       <w:pPr>
         <w:pStyle w:val="Heading1"/>
       </w:pPr>
-      <w:bookmarkStart w:id="43" w:name="_Toc45030090"/>
+      <w:bookmarkStart w:id="43" w:name="_Toc46551230"/>
       <w:r>
         <w:t>Estimating the rate of flow in a stream reach</w:t>
       </w:r>
@@ -10535,7 +10743,7 @@
       <w:pPr>
         <w:pStyle w:val="Heading1"/>
       </w:pPr>
-      <w:bookmarkStart w:id="44" w:name="_Toc45030091"/>
+      <w:bookmarkStart w:id="44" w:name="_Toc46551231"/>
       <w:r>
         <w:t>Initial conditions for Flow</w:t>
       </w:r>
@@ -10597,7 +10805,7 @@
       <w:pPr>
         <w:pStyle w:val="Heading1"/>
       </w:pPr>
-      <w:bookmarkStart w:id="45" w:name="_Toc45030092"/>
+      <w:bookmarkStart w:id="45" w:name="_Toc46551232"/>
       <w:r>
         <w:t>Creating a new study area</w:t>
       </w:r>
@@ -11788,7 +11996,7 @@
       <w:pPr>
         <w:pStyle w:val="Heading1"/>
       </w:pPr>
-      <w:bookmarkStart w:id="46" w:name="_Toc45030093"/>
+      <w:bookmarkStart w:id="46" w:name="_Toc46551233"/>
       <w:r>
         <w:t>North Santiam study area</w:t>
       </w:r>
@@ -12061,7 +12269,7 @@
           <w:rFonts w:eastAsia="Times New Roman"/>
         </w:rPr>
       </w:pPr>
-      <w:bookmarkStart w:id="47" w:name="_Toc45030094"/>
+      <w:bookmarkStart w:id="47" w:name="_Toc46551234"/>
       <w:r>
         <w:rPr>
           <w:rFonts w:eastAsia="Times New Roman"/>
@@ -12473,7 +12681,7 @@
       <w:pPr>
         <w:pStyle w:val="Heading2"/>
       </w:pPr>
-      <w:bookmarkStart w:id="49" w:name="_Toc45030095"/>
+      <w:bookmarkStart w:id="49" w:name="_Toc46551235"/>
       <w:r>
         <w:t xml:space="preserve">Municipal </w:t>
       </w:r>
@@ -12544,7 +12752,7 @@
       <w:pPr>
         <w:pStyle w:val="Heading1"/>
       </w:pPr>
-      <w:bookmarkStart w:id="50" w:name="_Toc45030096"/>
+      <w:bookmarkStart w:id="50" w:name="_Toc46551236"/>
       <w:r>
         <w:t>McKenzie Basin Wetlands Study</w:t>
       </w:r>
@@ -12650,7 +12858,16 @@
         <w:t>each layer has</w:t>
       </w:r>
       <w:r>
-        <w:t xml:space="preserve"> 1047 reaches.  There are 954 HRUs, representing contiguous smaller areas which drain to a single reach.  HRUs are made up of IDUs; HRU boundaries are coincident with some of the boundaries of the IDUs of which they are composed.  Zero, one, or several HRUs may drain to a single reach.  </w:t>
+        <w:t xml:space="preserve"> 1047 reaches.  There are 954 HRUs, representing contiguous smaller areas which drain to a single reach</w:t>
+      </w:r>
+      <w:r>
+        <w:t xml:space="preserve"> or to several adjacent contiguous reaches</w:t>
+      </w:r>
+      <w:r>
+        <w:t xml:space="preserve">.  HRUs are made up of IDUs; HRU boundaries are coincident with some of the boundaries of the IDUs of which they are composed.  Zero, one, or several HRUs may drain to a single reach.  </w:t>
+      </w:r>
+      <w:r>
+        <w:t>The water draining from a single HRU may be divided up among several reaches/</w:t>
       </w:r>
     </w:p>
     <w:p/>
@@ -12706,7 +12923,7 @@
       <w:pPr>
         <w:pStyle w:val="Heading2"/>
       </w:pPr>
-      <w:bookmarkStart w:id="51" w:name="_Toc45030097"/>
+      <w:bookmarkStart w:id="51" w:name="_Toc46551237"/>
       <w:r>
         <w:t xml:space="preserve">Projection, </w:t>
       </w:r>
@@ -12738,84 +12955,262 @@
     </w:p>
     <w:p>
       <w:r>
+        <w:lastRenderedPageBreak/>
         <w:t xml:space="preserve"> </w:t>
       </w:r>
     </w:p>
     <w:p>
       <w:r>
+        <w:t>Some daily climate datasets include leapdays and some don’t.  CW3M accomodates both.</w:t>
+      </w:r>
+    </w:p>
+    <w:p>
+      <w:r>
+        <w:t>CW3M can aggregate results from daily to yearly on either a calendar year basis or a water year basis.  For this study, a water year basis seems more appropriate.  Climate datasets begin on January 1</w:t>
+      </w:r>
+      <w:r>
+        <w:rPr>
+          <w:vertAlign w:val="superscript"/>
+        </w:rPr>
+        <w:t>st</w:t>
+      </w:r>
+      <w:r>
+        <w:t xml:space="preserve"> and end on December 31</w:t>
+      </w:r>
+      <w:r>
+        <w:rPr>
+          <w:vertAlign w:val="superscript"/>
+        </w:rPr>
+        <w:t>st</w:t>
+      </w:r>
+      <w:r>
+        <w:t>.   Simulations also begin on January 1</w:t>
+      </w:r>
+      <w:r>
+        <w:rPr>
+          <w:vertAlign w:val="superscript"/>
+        </w:rPr>
+        <w:t>st</w:t>
+      </w:r>
+      <w:r>
+        <w:t xml:space="preserve"> and end on December 31</w:t>
+      </w:r>
+      <w:r>
+        <w:rPr>
+          <w:vertAlign w:val="superscript"/>
+        </w:rPr>
+        <w:t>st</w:t>
+      </w:r>
+      <w:r>
+        <w:t>, regardless of whether the simulation results are aggregated on a calendar basis or water year basis.  This has the consequence that when a 51-year simulation run is carried out, water year results are presented for only 50 complete water years, starting with October of the first year and ending with September of the final year.  For example, when CW3M is run for the 51 years 2010-2060, it produces results for only 50 complete water years, 2011-2060</w:t>
+      </w:r>
+      <w:r>
+        <w:t>.</w:t>
+      </w:r>
+    </w:p>
+    <w:p/>
+    <w:p>
+      <w:r>
+        <w:t xml:space="preserve">What units should be used when the results of the study are presented?  </w:t>
+      </w:r>
+      <w:r>
+        <w:t xml:space="preserve">CW3M’s native units are metric.  </w:t>
+      </w:r>
+      <w:r>
+        <w:t>Unless a decision is made to the contrary, in the CW3M output files</w:t>
+      </w:r>
+      <w:r>
+        <w:t xml:space="preserve"> areas will be presented in hectares, depths in meters, volumes in cubic meters, flows in cubic meters per second (cms)</w:t>
+      </w:r>
+      <w:r>
+        <w:t xml:space="preserve">, temperatures in Celsius, and precipitation in </w:t>
+      </w:r>
+      <w:r>
+        <w:t>mill</w:t>
+      </w:r>
+      <w:r>
+        <w:t>imeters of water</w:t>
+      </w:r>
+      <w:r>
+        <w:t>.</w:t>
+      </w:r>
+    </w:p>
+    <w:p/>
+    <w:p>
+      <w:pPr>
+        <w:pStyle w:val="Heading2"/>
+      </w:pPr>
+      <w:bookmarkStart w:id="52" w:name="_Toc46551238"/>
+      <w:r>
+        <w:t>Simulation of changes in wetlands over time</w:t>
+      </w:r>
+      <w:bookmarkEnd w:id="52"/>
+    </w:p>
+    <w:p/>
+    <w:p>
+      <w:r>
+        <w:t xml:space="preserve">CW3M will be used in this study to address the question of how McKenzie basin wetlands might change over the next half-century.  In order to produce results which are relevant, the model must be able to produce changes in the wetlands in response to other changes, both natural and anthropogenic.  Natural changes as used here are such as changes to the precipitation regime, seasonal temperatures, and so on.  Anthropogenic changes would include development encroaching on wetland, changes in the upstream flow regime due to changes in reservoir operations or irrigation withdrawals, and so on.  As of the beginning of the study, CW3M treats IDU wetlands as static: once a wetland, always a wetland.  </w:t>
+      </w:r>
+      <w:r>
+        <w:t xml:space="preserve">Development in wetlands is not represented in CW3M’s land use model, nor is the loss of wetlands due to drainage, drought, or conversion to agriculture.  At the very least, we will need to implement logic to tie the areal extent of a wetland to the quantity of water available to nourish it, as precipitation and from upstream.  And we will need new logic </w:t>
+      </w:r>
+      <w:r>
+        <w:t xml:space="preserve">to </w:t>
+      </w:r>
+      <w:r>
+        <w:t>tie the temperature and volume of the water flowing out to the temperature and volume of the water flowing in.</w:t>
+      </w:r>
+    </w:p>
+    <w:p/>
+    <w:p>
+      <w:pPr>
+        <w:pStyle w:val="Heading2"/>
+      </w:pPr>
+      <w:bookmarkStart w:id="53" w:name="_Toc46551239"/>
+      <w:r>
+        <w:t>How wetlands are represented</w:t>
+      </w:r>
+      <w:bookmarkEnd w:id="53"/>
+    </w:p>
+    <w:p/>
+    <w:p>
+      <w:r>
+        <w:t>Several attributes are being added to the IDU layer to support the wetland model:</w:t>
+      </w:r>
+    </w:p>
+    <w:p>
+      <w:r>
+        <w:t xml:space="preserve">WETL_ID – a positive integer which identifies which wetland the IDU belongs to </w:t>
+      </w:r>
+    </w:p>
+    <w:p>
+      <w:r>
+        <w:t>WET</w:t>
+      </w:r>
+      <w:r>
+        <w:t>L_</w:t>
+      </w:r>
+      <w:r>
+        <w:t>PCT – the percentage of the IDU area which is a wetland</w:t>
+      </w:r>
+      <w:r>
+        <w:t>, which may change from year to year</w:t>
+      </w:r>
+    </w:p>
+    <w:p>
+      <w:r>
+        <w:t>WETL_CAP – the volume of water which the wetland can hold</w:t>
+      </w:r>
+      <w:r>
+        <w:t>, which changes when WETLANDPCT does</w:t>
+      </w:r>
+    </w:p>
+    <w:p>
+      <w:r>
+        <w:t>WETL_VOL – the volume of water which the wetland is currently holding</w:t>
+      </w:r>
+      <w:r>
+        <w:t>, which may change daily</w:t>
+      </w:r>
+    </w:p>
+    <w:p/>
+    <w:p>
+      <w:r>
+        <w:t>We anticipate adding more wetland-related attributes.</w:t>
+      </w:r>
+    </w:p>
+    <w:p/>
+    <w:p>
+      <w:r>
+        <w:t>Conceptually, each wetland IDU</w:t>
+      </w:r>
+      <w:r>
+        <w:t xml:space="preserve"> adjacent to a reach</w:t>
+      </w:r>
+      <w:r>
+        <w:t xml:space="preserve"> may be visualized as a </w:t>
+      </w:r>
+      <w:r>
+        <w:t>tank</w:t>
+      </w:r>
+      <w:r>
+        <w:t xml:space="preserve">, adjacent to a channel.  The </w:t>
+      </w:r>
+      <w:r>
+        <w:t>tank</w:t>
+      </w:r>
+      <w:r>
+        <w:t xml:space="preserve"> has a capacity</w:t>
+      </w:r>
+      <w:r>
+        <w:t xml:space="preserve"> (idu WETL_CAP)</w:t>
+      </w:r>
+      <w:r>
+        <w:t xml:space="preserve">, and the channel has a depth, which is in turn dependent on </w:t>
+      </w:r>
+      <w:r>
+        <w:t xml:space="preserve">its flow rate (reach Q).  Water always flows longitudinally down the channel, but it can also flow laterally between the channel and the </w:t>
+      </w:r>
+      <w:r>
+        <w:t>tank</w:t>
+      </w:r>
+      <w:r>
+        <w:t xml:space="preserve">, in either direction.  The rate and direction of lateral flow between the bowl is some function (yet to be specified) of how fast the water is flowing down the channel (Q), </w:t>
+      </w:r>
+      <w:r>
         <w:lastRenderedPageBreak/>
-        <w:t>Some daily climate datasets include leapdays and some don’t.  CW3M accomodates both.</w:t>
-      </w:r>
-    </w:p>
-    <w:p>
-      <w:r>
-        <w:t>CW3M can aggregate results from daily to yearly on either a calendar year basis or a water year basis.  For this study, a water year basis seems more appropriate.  Climate datasets begin on January 1</w:t>
-      </w:r>
-      <w:r>
-        <w:rPr>
-          <w:vertAlign w:val="superscript"/>
-        </w:rPr>
-        <w:t>st</w:t>
-      </w:r>
-      <w:r>
-        <w:t xml:space="preserve"> and end on December 31</w:t>
-      </w:r>
-      <w:r>
-        <w:rPr>
-          <w:vertAlign w:val="superscript"/>
-        </w:rPr>
-        <w:t>st</w:t>
-      </w:r>
-      <w:r>
-        <w:t>.   Simulations also begin on January 1</w:t>
-      </w:r>
-      <w:r>
-        <w:rPr>
-          <w:vertAlign w:val="superscript"/>
-        </w:rPr>
-        <w:t>st</w:t>
-      </w:r>
-      <w:r>
-        <w:t xml:space="preserve"> and end on December 31</w:t>
-      </w:r>
-      <w:r>
-        <w:rPr>
-          <w:vertAlign w:val="superscript"/>
-        </w:rPr>
-        <w:t>st</w:t>
-      </w:r>
-      <w:r>
-        <w:t>, regardless of whether the simulation results are aggregated on a calendar basis or water year basis.  This has the consequence that when a 51-year simulation run is carried out, water year results are presented for only 50 complete water years, starting with October of the first year and ending with September of the final year.  For example, when CW3M is run for the 51 years 2010-2060, it produces results for only 50 complete water years, 2011-2060</w:t>
-      </w:r>
-      <w:r>
-        <w:t>.</w:t>
+        <w:t xml:space="preserve">whether or not the </w:t>
+      </w:r>
+      <w:r>
+        <w:t>tank</w:t>
+      </w:r>
+      <w:r>
+        <w:t xml:space="preserve"> is already full (WETL_VOL = WETL_CAP), or, if not, how</w:t>
+      </w:r>
+      <w:r>
+        <w:t xml:space="preserve"> much water is already in the bowl (WETL_VOL).</w:t>
       </w:r>
     </w:p>
     <w:p/>
     <w:p>
       <w:r>
-        <w:t xml:space="preserve">What units should be used when the results of the study are presented?  </w:t>
-      </w:r>
-      <w:r>
-        <w:t xml:space="preserve">CW3M’s native units are metric.  </w:t>
-      </w:r>
-      <w:r>
-        <w:t>Unless a decision is made to the contrary, in the CW3M output files</w:t>
-      </w:r>
-      <w:r>
-        <w:t xml:space="preserve"> areas will be presented in hectares, depths in meters, volumes in cubic meters, flows in cubic meters per second (cms)</w:t>
-      </w:r>
-      <w:r>
-        <w:t xml:space="preserve">, temperatures in Celsius, and precipitation in </w:t>
-      </w:r>
-      <w:r>
-        <w:t>mill</w:t>
-      </w:r>
-      <w:r>
-        <w:t>imeters of water</w:t>
-      </w:r>
-      <w:r>
-        <w:t>.</w:t>
+        <w:t xml:space="preserve">A wetland IDU separated from a stream by another IDU may be visualized as a second </w:t>
+      </w:r>
+      <w:r>
+        <w:t>tank</w:t>
+      </w:r>
+      <w:r>
+        <w:t xml:space="preserve"> adjacent to the first but on the other side from the channel.  The rim of the second </w:t>
+      </w:r>
+      <w:r>
+        <w:t>tank</w:t>
+      </w:r>
+      <w:r>
+        <w:t xml:space="preserve"> is at the same height as the first </w:t>
+      </w:r>
+      <w:r>
+        <w:t>tank</w:t>
+      </w:r>
+      <w:r>
+        <w:t xml:space="preserve">, but the bottom of the second </w:t>
+      </w:r>
+      <w:r>
+        <w:t>tank</w:t>
+      </w:r>
+      <w:r>
+        <w:t xml:space="preserve"> may be higher than the bottom of the first </w:t>
+      </w:r>
+      <w:r>
+        <w:t xml:space="preserve">tank, so that the capacity per unit area of the second tank is smaller than the </w:t>
+      </w:r>
+      <w:r>
+        <w:t>capacity</w:t>
+      </w:r>
+      <w:r>
+        <w:t xml:space="preserve"> per unit area of the first tank.  The two tanks are connected at the level of the bottom of the second tank, so the water level is the same in the two tanks, as long as it is high enough in the first tank to reach the level of the bottom of the second tank. </w:t>
+      </w:r>
+      <w:r>
+        <w:t xml:space="preserve"> </w:t>
       </w:r>
     </w:p>
     <w:p/>
@@ -12823,25 +13218,31 @@
       <w:pPr>
         <w:pStyle w:val="Heading2"/>
       </w:pPr>
-      <w:bookmarkStart w:id="52" w:name="_Toc45030098"/>
-      <w:r>
-        <w:t>Simulation of changes in wetlands over time</w:t>
-      </w:r>
-      <w:bookmarkEnd w:id="52"/>
+      <w:bookmarkStart w:id="54" w:name="_Toc46551240"/>
+      <w:r>
+        <w:t>Clackamas wetlands v. McKenzie wetlands</w:t>
+      </w:r>
+      <w:bookmarkEnd w:id="54"/>
+    </w:p>
+    <w:p>
+      <w:r>
+        <w:t>At least in the initial phase of the study, simulations of the Clackamas basin and its wetlands will be run in addition to those of the McKenzie basin, for comparison and calibration purposes.  The Clackamas basin study area and simulations are described in a separate chapter of this document.</w:t>
+      </w:r>
     </w:p>
     <w:p/>
     <w:p>
-      <w:r>
-        <w:t xml:space="preserve">CW3M will be used in this study to address the question of how McKenzie basin wetlands might change over the next half-century.  In order to produce results which are relevant, the model must be able to produce changes in the wetlands in response to other changes, both natural and anthropogenic.  Natural changes as used here are such as changes to the precipitation regime, seasonal temperatures, and so on.  Anthropogenic changes would include development encroaching on wetland, changes in the upstream flow regime due to changes in reservoir operations or irrigation withdrawals, and so on.  As of the beginning of the study, CW3M treats IDU wetlands as static: once a wetland, always a wetland.  </w:t>
-      </w:r>
-      <w:r>
-        <w:t xml:space="preserve">Development in wetlands is not represented in CW3M’s land use model, nor is the loss of wetlands due to drainage, drought, or conversion to agriculture.  At the very least, we will need to implement logic to tie the areal extent of a wetland to the quantity of water available to nourish it, as precipitation and from upstream.  And we will need new logic </w:t>
-      </w:r>
-      <w:r>
-        <w:t xml:space="preserve">to </w:t>
-      </w:r>
-      <w:r>
-        <w:t>tie the temperature and volume of the water flowing out to the temperature and volume of the water flowing in.</w:t>
+      <w:pPr>
+        <w:pStyle w:val="Heading2"/>
+      </w:pPr>
+      <w:bookmarkStart w:id="55" w:name="_Toc46551241"/>
+      <w:r>
+        <w:t>McKenzie wetlands in the initial versions of the IDU, HRU, and Reach data layers</w:t>
+      </w:r>
+      <w:bookmarkEnd w:id="55"/>
+    </w:p>
+    <w:p>
+      <w:r>
+        <w:t>There is an Excel spreadsheet named “Wetlands.xslx” in the CW3M Digital Handbook folder.  It has data for wetlands in both the McKenzie and Clackamas basins.  Initial data for the McKenzie shows 18 wetlands (WETL_ID 1 through 18) ranging in size from 7 to 162 ha and totaling  519 ha.  For comparison, Clackamas data has 12 wetlands (WETL_ID 19 through 30), ranging in size from 5 to 38 ha and totaling 204 ha.</w:t>
       </w:r>
     </w:p>
     <w:p/>
@@ -12849,571 +13250,608 @@
       <w:pPr>
         <w:pStyle w:val="Heading2"/>
       </w:pPr>
-      <w:bookmarkStart w:id="53" w:name="_Toc45030099"/>
-      <w:r>
-        <w:t>How wetlands are represented</w:t>
-      </w:r>
-      <w:bookmarkEnd w:id="53"/>
+      <w:r>
+        <w:t>Attributes of interest in the wetlands study</w:t>
+      </w:r>
+    </w:p>
+    <w:p>
+      <w:r>
+        <w:t xml:space="preserve">A number of attributes of the IDU, HRU, and Reach data layers may be used as </w:t>
+      </w:r>
+      <w:r>
+        <w:t>inputs and outputs in the wetland simulations</w:t>
+      </w:r>
+      <w:r>
+        <w:t xml:space="preserve">.  An initial set of such </w:t>
+      </w:r>
+      <w:r>
+        <w:t>attributes is</w:t>
+      </w:r>
+      <w:r>
+        <w:t>:</w:t>
+      </w:r>
+    </w:p>
+    <w:p>
+      <w:r>
+        <w:tab/>
+        <w:t>WETL_CAP, WETL_PCT, WETL_VOL in the IDU layer (new)</w:t>
+      </w:r>
+    </w:p>
+    <w:p>
+      <w:r>
+        <w:tab/>
+        <w:t>Q in the Reach layer, the flow in the outlet reach of the wetland</w:t>
+      </w:r>
+    </w:p>
+    <w:p>
+      <w:r>
+        <w:tab/>
+        <w:t>REACH_H2O in the Reach layer, the volume of water in the reach</w:t>
+      </w:r>
+    </w:p>
+    <w:p>
+      <w:r>
+        <w:tab/>
+        <w:t>TEMP_H2O in the Reach layer (new), reach water temperature</w:t>
+      </w:r>
+    </w:p>
+    <w:p>
+      <w:r>
+        <w:tab/>
+        <w:t>PRECIP in the IDU and HRU layers, precipitation</w:t>
+      </w:r>
+    </w:p>
+    <w:p>
+      <w:r>
+        <w:tab/>
+        <w:t>TEMP in the IDU and HRU layers, air temperature</w:t>
+      </w:r>
+    </w:p>
+    <w:p>
+      <w:r>
+        <w:tab/>
+      </w:r>
     </w:p>
     <w:p/>
     <w:p>
-      <w:r>
-        <w:t>Several attributes are being added to the IDU layer to support the wetland model:</w:t>
-      </w:r>
-    </w:p>
-    <w:p>
-      <w:r>
-        <w:t>WET</w:t>
-      </w:r>
-      <w:r>
-        <w:t>L_</w:t>
-      </w:r>
-      <w:r>
-        <w:t>PCT – the percentage of the IDU area which is a wetland</w:t>
-      </w:r>
-      <w:r>
-        <w:t>, which may change from year to year</w:t>
-      </w:r>
-    </w:p>
-    <w:p>
-      <w:r>
-        <w:t>WETL_CAP – the volume of water which the wetland can hold</w:t>
-      </w:r>
-      <w:r>
-        <w:t>, which changes when WETLANDPCT does</w:t>
-      </w:r>
-    </w:p>
-    <w:p>
-      <w:r>
-        <w:t>WETL_VOL – the volume of water which the wetland is currently holding</w:t>
-      </w:r>
-      <w:r>
-        <w:t>, which may change daily</w:t>
-      </w:r>
+      <w:pPr>
+        <w:pStyle w:val="Heading1"/>
+      </w:pPr>
+      <w:bookmarkStart w:id="56" w:name="_Toc46551242"/>
+      <w:r>
+        <w:t>The Clackamas Basin</w:t>
+      </w:r>
+      <w:bookmarkEnd w:id="56"/>
     </w:p>
     <w:p/>
     <w:p>
       <w:r>
-        <w:t>We anticipate adding more wetland-related attributes.</w:t>
+        <w:t>Data files for the Clackamas basin have been set up to allow its use as a separate study area.  Simulations of the Clackamas basin</w:t>
+      </w:r>
+      <w:r>
+        <w:t xml:space="preserve"> are being run as part of the McKenzie Basin Wetlands Study, for comparative purposes.  The Wetlands.xslx spreadsheet, part of the CW3M Digital Handbook, identifies 12 wetlands in the Clackamas basin, in the 0.3.3 release of CW3M.   </w:t>
       </w:r>
     </w:p>
     <w:p/>
     <w:p>
-      <w:r>
-        <w:t>Conceptually, each wetland IDU</w:t>
-      </w:r>
-      <w:r>
-        <w:t xml:space="preserve"> adjacent to a reach</w:t>
-      </w:r>
-      <w:r>
-        <w:t xml:space="preserve"> may be visualized as a </w:t>
-      </w:r>
-      <w:r>
-        <w:t>tank</w:t>
-      </w:r>
-      <w:r>
-        <w:t xml:space="preserve">, adjacent to a channel.  The </w:t>
-      </w:r>
-      <w:r>
-        <w:t>tank</w:t>
-      </w:r>
-      <w:r>
-        <w:t xml:space="preserve"> has a capacity</w:t>
-      </w:r>
-      <w:r>
-        <w:t xml:space="preserve"> (idu WETL_CAP)</w:t>
-      </w:r>
-      <w:r>
-        <w:t xml:space="preserve">, and the channel has a depth, which is in turn dependent on </w:t>
-      </w:r>
-      <w:r>
-        <w:t xml:space="preserve">its flow rate (reach Q).  Water always flows longitudinally down the channel, but it can also flow laterally between the channel and the </w:t>
-      </w:r>
-      <w:r>
-        <w:t>tank</w:t>
-      </w:r>
-      <w:r>
-        <w:t xml:space="preserve">, in either direction.  The rate and direction of lateral flow between the bowl is some function (yet to be specified) of how fast the water is flowing down the channel (Q), whether or not the </w:t>
-      </w:r>
-      <w:r>
-        <w:t>tank</w:t>
-      </w:r>
-      <w:r>
-        <w:t xml:space="preserve"> is already full (WETL_VOL = WETL_CAP), or, if not, how</w:t>
-      </w:r>
-      <w:r>
-        <w:t xml:space="preserve"> much water is already in the bowl (WETL_VOL).</w:t>
-      </w:r>
-    </w:p>
-    <w:p/>
-    <w:p>
+      <w:pPr>
+        <w:pStyle w:val="Heading1"/>
+      </w:pPr>
+      <w:bookmarkStart w:id="57" w:name="_Toc46551243"/>
+      <w:r>
+        <w:t>Directory structure and file names</w:t>
+      </w:r>
+      <w:bookmarkEnd w:id="57"/>
+    </w:p>
+    <w:p>
+      <w:pPr>
+        <w:pStyle w:val="Body"/>
+      </w:pPr>
+    </w:p>
+    <w:p>
+      <w:pPr>
+        <w:pStyle w:val="Body"/>
+      </w:pPr>
       <w:r>
         <w:lastRenderedPageBreak/>
-        <w:t xml:space="preserve">A wetland IDU separated from a stream by another IDU may be visualized as a second </w:t>
-      </w:r>
-      <w:r>
-        <w:t>tank</w:t>
-      </w:r>
-      <w:r>
-        <w:t xml:space="preserve"> adjacent to the first but on the other side from the channel.  The rim of the second </w:t>
-      </w:r>
-      <w:r>
-        <w:t>tank</w:t>
-      </w:r>
-      <w:r>
-        <w:t xml:space="preserve"> is at the same height as the first </w:t>
-      </w:r>
-      <w:r>
-        <w:t>tank</w:t>
-      </w:r>
-      <w:r>
-        <w:t xml:space="preserve">, but the bottom of the second </w:t>
-      </w:r>
-      <w:r>
-        <w:t>tank</w:t>
-      </w:r>
-      <w:r>
-        <w:t xml:space="preserve"> may be higher than the bottom of the first </w:t>
-      </w:r>
-      <w:r>
-        <w:t xml:space="preserve">tank, so that the capacity per unit area of the second tank is smaller than the volume per unit area of the first tank.  The two tanks are connected at the level of the bottom of the second tank, so the water level is the same in the two tanks, as long as it is high enough in the first tank to reach the level of the bottom of the second tank. </w:t>
-      </w:r>
-      <w:r>
-        <w:t xml:space="preserve"> </w:t>
-      </w:r>
-    </w:p>
-    <w:p/>
+        <w:t>The directory structure of the CW3M Subversion repository follows the pattern of many Subversion repositories:</w:t>
+      </w:r>
+    </w:p>
+    <w:p>
+      <w:pPr>
+        <w:pStyle w:val="Body"/>
+      </w:pPr>
+      <w:r>
+        <w:tab/>
+      </w:r>
+      <w:r>
+        <w:tab/>
+        <w:t>CW3M</w:t>
+      </w:r>
+    </w:p>
+    <w:p>
+      <w:pPr>
+        <w:pStyle w:val="Body"/>
+      </w:pPr>
+      <w:r>
+        <w:tab/>
+      </w:r>
+      <w:r>
+        <w:tab/>
+      </w:r>
+      <w:r>
+        <w:tab/>
+        <w:t>branches</w:t>
+      </w:r>
+    </w:p>
+    <w:p>
+      <w:pPr>
+        <w:pStyle w:val="Body"/>
+      </w:pPr>
+      <w:r>
+        <w:tab/>
+      </w:r>
+      <w:r>
+        <w:tab/>
+      </w:r>
+      <w:r>
+        <w:tab/>
+        <w:t>tags</w:t>
+      </w:r>
+    </w:p>
+    <w:p>
+      <w:pPr>
+        <w:pStyle w:val="Body"/>
+      </w:pPr>
+      <w:r>
+        <w:tab/>
+      </w:r>
+      <w:r>
+        <w:tab/>
+      </w:r>
+      <w:r>
+        <w:tab/>
+        <w:t>trunk</w:t>
+      </w:r>
+    </w:p>
+    <w:p>
+      <w:pPr>
+        <w:pStyle w:val="Body"/>
+      </w:pPr>
+    </w:p>
+    <w:p>
+      <w:pPr>
+        <w:pStyle w:val="Body"/>
+      </w:pPr>
+      <w:r>
+        <w:t>Within the trunk folder, CW3M has 4 subdirectories (a.k.a. folders):</w:t>
+      </w:r>
+    </w:p>
+    <w:p>
+      <w:pPr>
+        <w:pStyle w:val="Body"/>
+      </w:pPr>
+      <w:r>
+        <w:tab/>
+      </w:r>
+      <w:r>
+        <w:tab/>
+        <w:t>trunk</w:t>
+      </w:r>
+    </w:p>
+    <w:p>
+      <w:pPr>
+        <w:pStyle w:val="Body"/>
+      </w:pPr>
+      <w:r>
+        <w:tab/>
+      </w:r>
+      <w:r>
+        <w:tab/>
+      </w:r>
+      <w:r>
+        <w:tab/>
+        <w:t>DataCW3M</w:t>
+      </w:r>
+    </w:p>
+    <w:p>
+      <w:pPr>
+        <w:pStyle w:val="Body"/>
+      </w:pPr>
+      <w:r>
+        <w:tab/>
+      </w:r>
+      <w:r>
+        <w:tab/>
+      </w:r>
+      <w:r>
+        <w:tab/>
+        <w:t>GDAL</w:t>
+      </w:r>
+    </w:p>
+    <w:p>
+      <w:pPr>
+        <w:pStyle w:val="Body"/>
+      </w:pPr>
+      <w:r>
+        <w:tab/>
+      </w:r>
+      <w:r>
+        <w:tab/>
+      </w:r>
+      <w:r>
+        <w:tab/>
+        <w:t>Installer</w:t>
+      </w:r>
+    </w:p>
+    <w:p>
+      <w:pPr>
+        <w:pStyle w:val="Body"/>
+      </w:pPr>
+      <w:r>
+        <w:tab/>
+      </w:r>
+      <w:r>
+        <w:tab/>
+      </w:r>
+      <w:r>
+        <w:tab/>
+        <w:t>SourceCode</w:t>
+      </w:r>
+    </w:p>
+    <w:p>
+      <w:pPr>
+        <w:pStyle w:val="Body"/>
+      </w:pPr>
+    </w:p>
+    <w:p>
+      <w:pPr>
+        <w:pStyle w:val="Body"/>
+      </w:pPr>
+      <w:r>
+        <w:t>The DataCW3M folder in turn has both subdirectories and data files of various kinds:</w:t>
+      </w:r>
+    </w:p>
+    <w:p>
+      <w:pPr>
+        <w:pStyle w:val="Body"/>
+      </w:pPr>
+      <w:r>
+        <w:tab/>
+      </w:r>
+      <w:r>
+        <w:tab/>
+        <w:t>&lt;</w:t>
+      </w:r>
+      <w:r>
+        <w:t>study area&gt; folders, e.g. NSantiam, McKenzie, Marys, …</w:t>
+      </w:r>
+    </w:p>
+    <w:p>
+      <w:pPr>
+        <w:pStyle w:val="Body"/>
+      </w:pPr>
+      <w:r>
+        <w:tab/>
+      </w:r>
+      <w:r>
+        <w:tab/>
+        <w:t>CW3MdigitalHandbook folder</w:t>
+      </w:r>
+    </w:p>
+    <w:p>
+      <w:pPr>
+        <w:pStyle w:val="Body"/>
+      </w:pPr>
+      <w:r>
+        <w:tab/>
+      </w:r>
+      <w:r>
+        <w:tab/>
+        <w:t>Documents folder</w:t>
+      </w:r>
+    </w:p>
+    <w:p>
+      <w:pPr>
+        <w:pStyle w:val="Body"/>
+      </w:pPr>
+      <w:r>
+        <w:tab/>
+      </w:r>
+      <w:r>
+        <w:tab/>
+        <w:t>GriddedRecentWeather folder</w:t>
+      </w:r>
+    </w:p>
+    <w:p>
+      <w:pPr>
+        <w:pStyle w:val="Body"/>
+      </w:pPr>
+      <w:r>
+        <w:tab/>
+      </w:r>
+      <w:r>
+        <w:tab/>
+        <w:t>MonthlyDataOnPRISMgrid folder</w:t>
+      </w:r>
+    </w:p>
+    <w:p>
+      <w:pPr>
+        <w:pStyle w:val="Body"/>
+      </w:pPr>
+      <w:r>
+        <w:tab/>
+      </w:r>
+      <w:r>
+        <w:tab/>
+        <w:t>Observations folder</w:t>
+      </w:r>
+    </w:p>
+    <w:p>
+      <w:pPr>
+        <w:pStyle w:val="Body"/>
+      </w:pPr>
+      <w:r>
+        <w:tab/>
+      </w:r>
+      <w:r>
+        <w:tab/>
+        <w:t>RegressionTesting folder</w:t>
+      </w:r>
+    </w:p>
+    <w:p>
+      <w:pPr>
+        <w:pStyle w:val="Body"/>
+      </w:pPr>
+      <w:r>
+        <w:tab/>
+      </w:r>
+      <w:r>
+        <w:tab/>
+        <w:t>Reservoirs folder</w:t>
+      </w:r>
+    </w:p>
+    <w:p>
+      <w:pPr>
+        <w:pStyle w:val="Body"/>
+      </w:pPr>
+      <w:r>
+        <w:tab/>
+      </w:r>
+      <w:r>
+        <w:tab/>
+        <w:t>&lt;CSV data files&gt; common to all the study areas</w:t>
+      </w:r>
+    </w:p>
+    <w:p>
+      <w:pPr>
+        <w:pStyle w:val="Body"/>
+      </w:pPr>
+      <w:r>
+        <w:tab/>
+      </w:r>
+      <w:r>
+        <w:tab/>
+        <w:t>&lt;XML files&gt; common to all the study areas</w:t>
+      </w:r>
+    </w:p>
+    <w:p>
+      <w:pPr>
+        <w:pStyle w:val="Body"/>
+      </w:pPr>
+      <w:r>
+        <w:tab/>
+      </w:r>
+      <w:r>
+        <w:tab/>
+        <w:t>CW3M_&lt;study area&gt;.envx files for each study area</w:t>
+      </w:r>
+    </w:p>
+    <w:p>
+      <w:pPr>
+        <w:pStyle w:val="Body"/>
+      </w:pPr>
+    </w:p>
+    <w:p>
+      <w:pPr>
+        <w:pStyle w:val="Body"/>
+      </w:pPr>
+      <w:r>
+        <w:t>Individual study area folders hold folders and files specific to a single study area.  For example, here is what is in the NSantiam study area folder:</w:t>
+      </w:r>
+    </w:p>
+    <w:p>
+      <w:pPr>
+        <w:pStyle w:val="Body"/>
+      </w:pPr>
+      <w:r>
+        <w:tab/>
+      </w:r>
+      <w:r>
+        <w:tab/>
+        <w:t>Observations folder</w:t>
+      </w:r>
+    </w:p>
+    <w:p>
+      <w:pPr>
+        <w:pStyle w:val="Body"/>
+      </w:pPr>
+      <w:r>
+        <w:tab/>
+      </w:r>
+      <w:r>
+        <w:tab/>
+        <w:t>Outputs</w:t>
+      </w:r>
+      <w:r>
+        <w:t xml:space="preserve"> folder (not part of the repository, but present on disk)</w:t>
+      </w:r>
+    </w:p>
+    <w:p>
+      <w:pPr>
+        <w:pStyle w:val="Body"/>
+      </w:pPr>
+      <w:r>
+        <w:tab/>
+      </w:r>
+      <w:r>
+        <w:tab/>
+        <w:t>Flow_2010.ic initial conditions file</w:t>
+      </w:r>
+    </w:p>
+    <w:p>
+      <w:pPr>
+        <w:pStyle w:val="Body"/>
+      </w:pPr>
+      <w:r>
+        <w:tab/>
+      </w:r>
+      <w:r>
+        <w:tab/>
+        <w:t>Flow_NSantiam.xml file</w:t>
+      </w:r>
+    </w:p>
+    <w:p>
+      <w:pPr>
+        <w:pStyle w:val="Body"/>
+      </w:pPr>
+      <w:r>
+        <w:tab/>
+      </w:r>
+      <w:r>
+        <w:tab/>
+        <w:t>IDU_NSantiam.shp and associated files for the IDU layer</w:t>
+      </w:r>
+    </w:p>
+    <w:p>
+      <w:pPr>
+        <w:pStyle w:val="Body"/>
+      </w:pPr>
+      <w:r>
+        <w:tab/>
+      </w:r>
+      <w:r>
+        <w:tab/>
+        <w:t>HRU_NSantiam.shp and associated files for the HRU layer</w:t>
+      </w:r>
+    </w:p>
+    <w:p>
+      <w:pPr>
+        <w:pStyle w:val="Body"/>
+      </w:pPr>
+      <w:r>
+        <w:tab/>
+      </w:r>
+      <w:r>
+        <w:tab/>
+        <w:t>Reach_NSantiam.shp and associated files for the Reach layer</w:t>
+      </w:r>
+    </w:p>
     <w:p>
       <w:pPr>
         <w:pStyle w:val="Heading1"/>
       </w:pPr>
-      <w:bookmarkStart w:id="54" w:name="_Toc45030100"/>
-      <w:r>
-        <w:t>Directory structure and file names</w:t>
-      </w:r>
-      <w:bookmarkEnd w:id="54"/>
-    </w:p>
-    <w:p>
-      <w:pPr>
-        <w:pStyle w:val="Body"/>
-      </w:pPr>
-    </w:p>
-    <w:p>
-      <w:pPr>
-        <w:pStyle w:val="Body"/>
-      </w:pPr>
-      <w:r>
-        <w:t>The directory structure of the CW3M Subversion repository follows the pattern of many Subversion repositories:</w:t>
-      </w:r>
-    </w:p>
-    <w:p>
-      <w:pPr>
-        <w:pStyle w:val="Body"/>
-      </w:pPr>
-      <w:r>
-        <w:tab/>
-      </w:r>
-      <w:r>
-        <w:tab/>
-        <w:t>CW3M</w:t>
-      </w:r>
-    </w:p>
-    <w:p>
-      <w:pPr>
-        <w:pStyle w:val="Body"/>
-      </w:pPr>
-      <w:r>
-        <w:tab/>
-      </w:r>
-      <w:r>
-        <w:tab/>
-      </w:r>
-      <w:r>
-        <w:tab/>
-        <w:t>branches</w:t>
-      </w:r>
-    </w:p>
-    <w:p>
-      <w:pPr>
-        <w:pStyle w:val="Body"/>
-      </w:pPr>
-      <w:r>
-        <w:tab/>
-      </w:r>
-      <w:r>
-        <w:tab/>
-      </w:r>
-      <w:r>
-        <w:tab/>
-        <w:t>tags</w:t>
-      </w:r>
-    </w:p>
-    <w:p>
-      <w:pPr>
-        <w:pStyle w:val="Body"/>
-      </w:pPr>
-      <w:r>
-        <w:tab/>
-      </w:r>
-      <w:r>
-        <w:tab/>
-      </w:r>
-      <w:r>
-        <w:tab/>
-        <w:t>trunk</w:t>
-      </w:r>
-    </w:p>
-    <w:p>
-      <w:pPr>
-        <w:pStyle w:val="Body"/>
-      </w:pPr>
-    </w:p>
-    <w:p>
-      <w:pPr>
-        <w:pStyle w:val="Body"/>
-      </w:pPr>
-      <w:r>
-        <w:t>Within the trunk folder, CW3M has 4 subdirectories (a.k.a. folders):</w:t>
-      </w:r>
-    </w:p>
-    <w:p>
-      <w:pPr>
-        <w:pStyle w:val="Body"/>
-      </w:pPr>
-      <w:r>
-        <w:tab/>
-      </w:r>
-      <w:r>
-        <w:tab/>
-        <w:t>trunk</w:t>
-      </w:r>
-    </w:p>
-    <w:p>
-      <w:pPr>
-        <w:pStyle w:val="Body"/>
-      </w:pPr>
-      <w:r>
-        <w:tab/>
-      </w:r>
-      <w:r>
-        <w:tab/>
-      </w:r>
-      <w:r>
-        <w:tab/>
-        <w:t>DataCW3M</w:t>
-      </w:r>
-    </w:p>
-    <w:p>
-      <w:pPr>
-        <w:pStyle w:val="Body"/>
-      </w:pPr>
-      <w:r>
-        <w:tab/>
-      </w:r>
-      <w:r>
-        <w:tab/>
-      </w:r>
-      <w:r>
-        <w:tab/>
-        <w:t>GDAL</w:t>
-      </w:r>
-    </w:p>
-    <w:p>
-      <w:pPr>
-        <w:pStyle w:val="Body"/>
-      </w:pPr>
-      <w:r>
-        <w:tab/>
-      </w:r>
-      <w:r>
-        <w:tab/>
-      </w:r>
-      <w:r>
-        <w:tab/>
-        <w:t>Installer</w:t>
-      </w:r>
-    </w:p>
-    <w:p>
-      <w:pPr>
-        <w:pStyle w:val="Body"/>
-      </w:pPr>
-      <w:r>
-        <w:tab/>
-      </w:r>
-      <w:r>
-        <w:tab/>
-      </w:r>
-      <w:r>
-        <w:tab/>
-        <w:t>SourceCode</w:t>
-      </w:r>
-    </w:p>
-    <w:p>
-      <w:pPr>
-        <w:pStyle w:val="Body"/>
-      </w:pPr>
-    </w:p>
-    <w:p>
-      <w:pPr>
-        <w:pStyle w:val="Body"/>
-      </w:pPr>
-      <w:r>
-        <w:t>The DataCW3M folder in turn has both subdirectories and data files of various kinds:</w:t>
-      </w:r>
-    </w:p>
-    <w:p>
-      <w:pPr>
-        <w:pStyle w:val="Body"/>
-      </w:pPr>
-      <w:r>
-        <w:tab/>
-      </w:r>
-      <w:r>
-        <w:tab/>
-        <w:t>&lt;</w:t>
-      </w:r>
-      <w:r>
-        <w:t>study area&gt; folders, e.g. NSantiam, McKenzie, Marys, …</w:t>
-      </w:r>
-    </w:p>
-    <w:p>
-      <w:pPr>
-        <w:pStyle w:val="Body"/>
-      </w:pPr>
-      <w:r>
-        <w:tab/>
-      </w:r>
-      <w:r>
-        <w:tab/>
-        <w:t>CW3MdigitalHandbook folder</w:t>
-      </w:r>
-    </w:p>
-    <w:p>
-      <w:pPr>
-        <w:pStyle w:val="Body"/>
-      </w:pPr>
-      <w:r>
-        <w:tab/>
-      </w:r>
-      <w:r>
-        <w:tab/>
-        <w:t>Documents folder</w:t>
-      </w:r>
-    </w:p>
-    <w:p>
-      <w:pPr>
-        <w:pStyle w:val="Body"/>
-      </w:pPr>
-      <w:r>
-        <w:tab/>
-      </w:r>
-      <w:r>
-        <w:tab/>
-        <w:t>GriddedRecentWeather folder</w:t>
-      </w:r>
-    </w:p>
-    <w:p>
-      <w:pPr>
-        <w:pStyle w:val="Body"/>
-      </w:pPr>
-      <w:r>
-        <w:tab/>
-      </w:r>
-      <w:r>
-        <w:tab/>
-        <w:t>MonthlyDataOnPRISMgrid folder</w:t>
-      </w:r>
-    </w:p>
-    <w:p>
-      <w:pPr>
-        <w:pStyle w:val="Body"/>
-      </w:pPr>
-      <w:r>
-        <w:tab/>
-      </w:r>
-      <w:r>
-        <w:tab/>
-        <w:t>Observations folder</w:t>
-      </w:r>
-    </w:p>
-    <w:p>
-      <w:pPr>
-        <w:pStyle w:val="Body"/>
-      </w:pPr>
-      <w:r>
-        <w:tab/>
-      </w:r>
-      <w:r>
-        <w:tab/>
-        <w:t>RegressionTesting folder</w:t>
-      </w:r>
-    </w:p>
-    <w:p>
-      <w:pPr>
-        <w:pStyle w:val="Body"/>
-      </w:pPr>
-      <w:r>
-        <w:tab/>
-      </w:r>
-      <w:r>
-        <w:tab/>
-        <w:t>Reservoirs folder</w:t>
-      </w:r>
-    </w:p>
-    <w:p>
-      <w:pPr>
-        <w:pStyle w:val="Body"/>
-      </w:pPr>
-      <w:r>
-        <w:tab/>
-      </w:r>
-      <w:r>
-        <w:tab/>
-        <w:t>&lt;CSV data files&gt; common to all the study areas</w:t>
-      </w:r>
-    </w:p>
-    <w:p>
-      <w:pPr>
-        <w:pStyle w:val="Body"/>
-      </w:pPr>
-      <w:r>
-        <w:tab/>
-      </w:r>
-      <w:r>
-        <w:tab/>
-        <w:t>&lt;XML files&gt; common to all the study areas</w:t>
-      </w:r>
-    </w:p>
-    <w:p>
-      <w:pPr>
-        <w:pStyle w:val="Body"/>
-      </w:pPr>
-      <w:r>
-        <w:tab/>
-      </w:r>
-      <w:r>
-        <w:tab/>
-        <w:t>CW3M_&lt;study area&gt;.envx files for each study area</w:t>
-      </w:r>
-    </w:p>
-    <w:p>
-      <w:pPr>
-        <w:pStyle w:val="Body"/>
-      </w:pPr>
-    </w:p>
-    <w:p>
-      <w:pPr>
-        <w:pStyle w:val="Body"/>
-      </w:pPr>
-      <w:r>
-        <w:t>Individual study area folders hold folders and files specific to a single study area.  For example, here is what is in the NSantiam study area folder:</w:t>
-      </w:r>
-    </w:p>
-    <w:p>
-      <w:pPr>
-        <w:pStyle w:val="Body"/>
-      </w:pPr>
-      <w:r>
-        <w:tab/>
-      </w:r>
-      <w:r>
-        <w:tab/>
-        <w:t>Observations folder</w:t>
-      </w:r>
-    </w:p>
-    <w:p>
-      <w:pPr>
-        <w:pStyle w:val="Body"/>
-      </w:pPr>
-      <w:r>
-        <w:tab/>
-      </w:r>
-      <w:r>
-        <w:tab/>
-        <w:t>Outputs</w:t>
-      </w:r>
-      <w:r>
-        <w:t xml:space="preserve"> folder (not part of the repository, but present on disk)</w:t>
-      </w:r>
-    </w:p>
-    <w:p>
-      <w:pPr>
-        <w:pStyle w:val="Body"/>
-      </w:pPr>
-      <w:r>
-        <w:tab/>
-      </w:r>
-      <w:r>
-        <w:tab/>
-        <w:t>Flow_2010.ic initial conditions file</w:t>
-      </w:r>
-    </w:p>
-    <w:p>
-      <w:pPr>
-        <w:pStyle w:val="Body"/>
-      </w:pPr>
-      <w:r>
-        <w:tab/>
-      </w:r>
-      <w:r>
-        <w:tab/>
-        <w:t>Flow_NSantiam.xml file</w:t>
-      </w:r>
-    </w:p>
-    <w:p>
-      <w:pPr>
-        <w:pStyle w:val="Body"/>
-      </w:pPr>
-      <w:r>
-        <w:tab/>
-      </w:r>
-      <w:r>
-        <w:tab/>
-        <w:t>IDU_NSantiam.shp and associated files for the IDU layer</w:t>
-      </w:r>
-    </w:p>
-    <w:p>
-      <w:pPr>
-        <w:pStyle w:val="Body"/>
-      </w:pPr>
-      <w:r>
-        <w:tab/>
-      </w:r>
-      <w:r>
-        <w:tab/>
-        <w:t>HRU_NSantiam.shp and associated files for the HRU layer</w:t>
-      </w:r>
-    </w:p>
-    <w:p>
-      <w:pPr>
-        <w:pStyle w:val="Body"/>
-      </w:pPr>
+      <w:bookmarkStart w:id="58" w:name="_Toc46551244"/>
+      <w:r>
+        <w:t xml:space="preserve">Release </w:t>
+      </w:r>
+      <w:r>
+        <w:t>Log</w:t>
+      </w:r>
+      <w:bookmarkEnd w:id="58"/>
+    </w:p>
+    <w:p>
+      <w:pPr>
+        <w:pStyle w:val="Heading2"/>
+      </w:pPr>
+    </w:p>
+    <w:p>
+      <w:pPr>
+        <w:pStyle w:val="Body"/>
+        <w:rPr>
+          <w:color w:val="auto"/>
+        </w:rPr>
+      </w:pPr>
+      <w:r>
+        <w:t xml:space="preserve">CW3M_ChickenCreekInstaller_0.1.0.exe 12/6/18 82 MB from CW3M ver. 98.  Uses HBV parameter values for Chicken Creek from John Dalyrmple’s recent calibration of INFEWS using </w:t>
+      </w:r>
+      <w:r>
+        <w:rPr>
+          <w:color w:val="auto"/>
+        </w:rPr>
+        <w:t>WillametteINFEWSdemo_0.1.2 and uniform weighting, together with ET_MULTIPLIER = 1.7.</w:t>
+      </w:r>
+    </w:p>
+    <w:p>
+      <w:pPr>
+        <w:pStyle w:val="Body"/>
+        <w:rPr>
+          <w:color w:val="auto"/>
+        </w:rPr>
+      </w:pPr>
+    </w:p>
+    <w:p>
+      <w:pPr>
+        <w:pStyle w:val="Body"/>
+      </w:pPr>
+      <w:r>
+        <w:t>CW3M_ChickenCreekInstaller_0.1.</w:t>
+      </w:r>
+      <w:r>
+        <w:t>1</w:t>
+      </w:r>
+      <w:r>
+        <w:t xml:space="preserve">.exe </w:t>
+      </w:r>
+      <w:r>
+        <w:t>12/12/18</w:t>
+      </w:r>
+      <w:r>
+        <w:t xml:space="preserve"> 8</w:t>
+      </w:r>
+      <w:r>
+        <w:t>4</w:t>
+      </w:r>
+      <w:r>
+        <w:t xml:space="preserve"> MB </w:t>
+      </w:r>
+      <w:r>
+        <w:t xml:space="preserve">made </w:t>
+      </w:r>
+      <w:r>
+        <w:t xml:space="preserve">from CW3M ver. </w:t>
+      </w:r>
+      <w:r>
+        <w:t>105</w:t>
+      </w:r>
+      <w:r>
+        <w:t>, saved in ver. 106</w:t>
+      </w:r>
+      <w:r>
+        <w:t xml:space="preserve">.  </w:t>
+      </w:r>
+      <w:r>
+        <w:t xml:space="preserve">Renames ET_MULTIPLIER to ET_MULT, to facilitate use of </w:t>
+      </w:r>
+      <w:r>
+        <w:t xml:space="preserve">the </w:t>
+      </w:r>
+      <w:r>
+        <w:t>PEST</w:t>
+      </w:r>
+      <w:r>
+        <w:t xml:space="preserve"> program for </w:t>
+      </w:r>
       <w:r>
         <w:lastRenderedPageBreak/>
-        <w:tab/>
-      </w:r>
-      <w:r>
-        <w:tab/>
-        <w:t>Reach_NSantiam.shp and associated files for the Reach layer</w:t>
-      </w:r>
-    </w:p>
-    <w:p>
-      <w:pPr>
-        <w:pStyle w:val="Heading1"/>
-      </w:pPr>
-      <w:bookmarkStart w:id="55" w:name="_Toc45030101"/>
-      <w:r>
-        <w:t xml:space="preserve">Release </w:t>
-      </w:r>
-      <w:r>
-        <w:t>Log</w:t>
-      </w:r>
-      <w:bookmarkEnd w:id="55"/>
-    </w:p>
-    <w:p>
-      <w:pPr>
-        <w:pStyle w:val="Heading2"/>
-      </w:pPr>
+        <w:t>calibration</w:t>
+      </w:r>
+      <w:r>
+        <w:t>.  PEST limits variable names to 12 characters.</w:t>
+      </w:r>
+      <w:r>
+        <w:t xml:space="preserve">  Includes CW3M Digital Handbook folder.</w:t>
+      </w:r>
     </w:p>
     <w:p>
       <w:pPr>
@@ -13422,90 +13860,6 @@
           <w:color w:val="auto"/>
         </w:rPr>
       </w:pPr>
-      <w:r>
-        <w:t xml:space="preserve">CW3M_ChickenCreekInstaller_0.1.0.exe 12/6/18 82 MB from CW3M ver. 98.  Uses HBV parameter values for Chicken Creek from John Dalyrmple’s recent calibration of INFEWS using </w:t>
-      </w:r>
-      <w:r>
-        <w:rPr>
-          <w:color w:val="auto"/>
-        </w:rPr>
-        <w:t>WillametteINFEWSdemo_0.1.2 and uniform weighting, together with ET_MULTIPLIER = 1.7.</w:t>
-      </w:r>
-    </w:p>
-    <w:p>
-      <w:pPr>
-        <w:pStyle w:val="Body"/>
-        <w:rPr>
-          <w:color w:val="auto"/>
-        </w:rPr>
-      </w:pPr>
-    </w:p>
-    <w:p>
-      <w:pPr>
-        <w:pStyle w:val="Body"/>
-      </w:pPr>
-      <w:r>
-        <w:t>CW3M_ChickenCreekInstaller_0.1.</w:t>
-      </w:r>
-      <w:r>
-        <w:t>1</w:t>
-      </w:r>
-      <w:r>
-        <w:t xml:space="preserve">.exe </w:t>
-      </w:r>
-      <w:r>
-        <w:t>12/12/18</w:t>
-      </w:r>
-      <w:r>
-        <w:t xml:space="preserve"> 8</w:t>
-      </w:r>
-      <w:r>
-        <w:t>4</w:t>
-      </w:r>
-      <w:r>
-        <w:t xml:space="preserve"> MB </w:t>
-      </w:r>
-      <w:r>
-        <w:t xml:space="preserve">made </w:t>
-      </w:r>
-      <w:r>
-        <w:t xml:space="preserve">from CW3M ver. </w:t>
-      </w:r>
-      <w:r>
-        <w:t>105</w:t>
-      </w:r>
-      <w:r>
-        <w:t>, saved in ver. 106</w:t>
-      </w:r>
-      <w:r>
-        <w:t xml:space="preserve">.  </w:t>
-      </w:r>
-      <w:r>
-        <w:t xml:space="preserve">Renames ET_MULTIPLIER to ET_MULT, to facilitate use of </w:t>
-      </w:r>
-      <w:r>
-        <w:t xml:space="preserve">the </w:t>
-      </w:r>
-      <w:r>
-        <w:t>PEST</w:t>
-      </w:r>
-      <w:r>
-        <w:t xml:space="preserve"> program for calibration</w:t>
-      </w:r>
-      <w:r>
-        <w:t>.  PEST limits variable names to 12 characters.</w:t>
-      </w:r>
-      <w:r>
-        <w:t xml:space="preserve">  Includes CW3M Digital Handbook folder.</w:t>
-      </w:r>
-    </w:p>
-    <w:p>
-      <w:pPr>
-        <w:pStyle w:val="Body"/>
-        <w:rPr>
-          <w:color w:val="auto"/>
-        </w:rPr>
-      </w:pPr>
     </w:p>
     <w:p>
       <w:pPr>
@@ -13643,7 +13997,6 @@
         <w:pStyle w:val="Body"/>
       </w:pPr>
       <w:r>
-        <w:lastRenderedPageBreak/>
         <w:t>CW3M_Installer_0.2.6.exe 6/3/19 from CW3M ver. 182. Fix bugs in IGet(), GetTimeIndex(), and GetDailyWeatherfield(). Get the MIROC5 and HadGEM-ES scenarios working. Add the 365dayBaseline scenario, which uses the old single-year MACA training data climate.  Baseline uses the new multi-year v2metdata climate dataset, but there are still issues with it.</w:t>
       </w:r>
     </w:p>
@@ -13999,7 +14352,6 @@
           <w:szCs w:val="24"/>
         </w:rPr>
       </w:pPr>
-      <w:bookmarkStart w:id="56" w:name="_Toc45030102"/>
       <w:r>
         <w:t>CW3M_Installer_McKenzie_0.3.2.exe 7/7/20 from CW3M ver. 25 on GitHub</w:t>
       </w:r>
@@ -14032,25 +14384,7 @@
         </w:rPr>
       </w:pPr>
       <w:r>
-        <w:t>CW3M_Installer_McKenzie_0.3.</w:t>
-      </w:r>
-      <w:r>
-        <w:t>3</w:t>
-      </w:r>
-      <w:r>
-        <w:t>.exe 7/</w:t>
-      </w:r>
-      <w:r>
-        <w:t>23</w:t>
-      </w:r>
-      <w:r>
-        <w:t>/20 from CW3M ver. 2</w:t>
-      </w:r>
-      <w:r>
-        <w:t>7</w:t>
-      </w:r>
-      <w:r>
-        <w:t xml:space="preserve"> on GitHub</w:t>
+        <w:t>CW3M_Installer_McKenzie_0.3.3.exe 7/23/20 from CW3M ver. 27 on GitHub</w:t>
       </w:r>
       <w:r>
         <w:rPr>
@@ -14064,14 +14398,7 @@
           <w:rFonts w:cs="Times New Roman"/>
           <w:szCs w:val="24"/>
         </w:rPr>
-        <w:t xml:space="preserve">  Add </w:t>
-      </w:r>
-      <w:r>
-        <w:rPr>
-          <w:rFonts w:cs="Times New Roman"/>
-          <w:szCs w:val="24"/>
-        </w:rPr>
-        <w:t>and populate the WETL_ID attribute in the McKenzie and Clackamas IDU layers.  Add Wetlands.xlsx and the WW2100 PNAS paper to the CW3M Digital Handbook folder.</w:t>
+        <w:t xml:space="preserve">  Add and populate the WETL_ID attribute in the McKenzie and Clackamas IDU layers.  Add Wetlands.xlsx and the WW2100 PNAS paper to the CW3M Digital Handbook folder.</w:t>
       </w:r>
     </w:p>
     <w:p>
@@ -14083,10 +14410,12 @@
       <w:pPr>
         <w:pStyle w:val="Heading1"/>
       </w:pPr>
-      <w:r>
+      <w:bookmarkStart w:id="59" w:name="_Toc46551245"/>
+      <w:r>
+        <w:lastRenderedPageBreak/>
         <w:t>References</w:t>
       </w:r>
-      <w:bookmarkEnd w:id="56"/>
+      <w:bookmarkEnd w:id="59"/>
     </w:p>
     <w:p/>
     <w:p>
@@ -14243,7 +14572,7 @@
           <w:rFonts w:eastAsiaTheme="minorHAnsi"/>
         </w:rPr>
       </w:pPr>
-      <w:bookmarkStart w:id="57" w:name="_Toc45030103"/>
+      <w:bookmarkStart w:id="60" w:name="_Toc46551246"/>
       <w:r>
         <w:rPr>
           <w:rFonts w:eastAsiaTheme="minorHAnsi"/>
@@ -14256,7 +14585,7 @@
         </w:rPr>
         <w:t xml:space="preserve"> and Abbreviations</w:t>
       </w:r>
-      <w:bookmarkEnd w:id="57"/>
+      <w:bookmarkEnd w:id="60"/>
     </w:p>
     <w:p/>
     <w:p>

</xml_diff>

<commit_message>
Release 0.3.4 CW3M_McKenzie.envx - Remove an obsolete comment. Flow_McKenzie.xml - Add observations to "FLOW McKenzie daily outflows at gages (cfs)". CW3M_McKenzie_Script.iss - Change release number to 0.3.4. envmsg.cpp - Comment out the duplicative call to AfxGetMainWnd()->MessageBox(). Flow.cpp - Warn the user if the calendar for the observations is different from the calendar for the simulation.
</commit_message>
<xml_diff>
--- a/DataCW3M/CW3MdigitalHandbook/CW3MdigitalHandbook.docx
+++ b/DataCW3M/CW3MdigitalHandbook/CW3MdigitalHandbook.docx
@@ -29,13 +29,7 @@
         <w:pStyle w:val="Subtitle"/>
       </w:pPr>
       <w:r>
-        <w:t>7/</w:t>
-      </w:r>
-      <w:r>
-        <w:t>2</w:t>
-      </w:r>
-      <w:r>
-        <w:t>5</w:t>
+        <w:t>8/1</w:t>
       </w:r>
       <w:r>
         <w:t>/20</w:t>
@@ -121,7 +115,13 @@
         <w:t>2</w:t>
       </w:r>
       <w:r>
-        <w:t xml:space="preserve"> and 0.3.3</w:t>
+        <w:t>,</w:t>
+      </w:r>
+      <w:r>
+        <w:t xml:space="preserve"> 0.3.3</w:t>
+      </w:r>
+      <w:r>
+        <w:t>, and 0.3.4</w:t>
       </w:r>
       <w:r>
         <w:t xml:space="preserve"> release</w:t>
@@ -218,7 +218,7 @@
             </w:rPr>
             <w:fldChar w:fldCharType="separate"/>
           </w:r>
-          <w:hyperlink w:anchor="_Toc46551202" w:history="1">
+          <w:hyperlink w:anchor="_Toc47163607" w:history="1">
             <w:r>
               <w:rPr>
                 <w:rStyle w:val="Hyperlink"/>
@@ -245,7 +245,7 @@
                 <w:noProof/>
                 <w:webHidden/>
               </w:rPr>
-              <w:instrText xml:space="preserve"> PAGEREF _Toc46551202 \h </w:instrText>
+              <w:instrText xml:space="preserve"> PAGEREF _Toc47163607 \h </w:instrText>
             </w:r>
             <w:r>
               <w:rPr>
@@ -287,7 +287,7 @@
               <w:noProof/>
             </w:rPr>
           </w:pPr>
-          <w:hyperlink w:anchor="_Toc46551203" w:history="1">
+          <w:hyperlink w:anchor="_Toc47163608" w:history="1">
             <w:r>
               <w:rPr>
                 <w:rStyle w:val="Hyperlink"/>
@@ -314,7 +314,7 @@
                 <w:noProof/>
                 <w:webHidden/>
               </w:rPr>
-              <w:instrText xml:space="preserve"> PAGEREF _Toc46551203 \h </w:instrText>
+              <w:instrText xml:space="preserve"> PAGEREF _Toc47163608 \h </w:instrText>
             </w:r>
             <w:r>
               <w:rPr>
@@ -356,7 +356,7 @@
               <w:noProof/>
             </w:rPr>
           </w:pPr>
-          <w:hyperlink w:anchor="_Toc46551204" w:history="1">
+          <w:hyperlink w:anchor="_Toc47163609" w:history="1">
             <w:r>
               <w:rPr>
                 <w:rStyle w:val="Hyperlink"/>
@@ -383,7 +383,7 @@
                 <w:noProof/>
                 <w:webHidden/>
               </w:rPr>
-              <w:instrText xml:space="preserve"> PAGEREF _Toc46551204 \h </w:instrText>
+              <w:instrText xml:space="preserve"> PAGEREF _Toc47163609 \h </w:instrText>
             </w:r>
             <w:r>
               <w:rPr>
@@ -425,7 +425,7 @@
               <w:noProof/>
             </w:rPr>
           </w:pPr>
-          <w:hyperlink w:anchor="_Toc46551205" w:history="1">
+          <w:hyperlink w:anchor="_Toc47163610" w:history="1">
             <w:r>
               <w:rPr>
                 <w:rStyle w:val="Hyperlink"/>
@@ -452,7 +452,7 @@
                 <w:noProof/>
                 <w:webHidden/>
               </w:rPr>
-              <w:instrText xml:space="preserve"> PAGEREF _Toc46551205 \h </w:instrText>
+              <w:instrText xml:space="preserve"> PAGEREF _Toc47163610 \h </w:instrText>
             </w:r>
             <w:r>
               <w:rPr>
@@ -494,7 +494,7 @@
               <w:noProof/>
             </w:rPr>
           </w:pPr>
-          <w:hyperlink w:anchor="_Toc46551206" w:history="1">
+          <w:hyperlink w:anchor="_Toc47163611" w:history="1">
             <w:r>
               <w:rPr>
                 <w:rStyle w:val="Hyperlink"/>
@@ -521,7 +521,7 @@
                 <w:noProof/>
                 <w:webHidden/>
               </w:rPr>
-              <w:instrText xml:space="preserve"> PAGEREF _Toc46551206 \h </w:instrText>
+              <w:instrText xml:space="preserve"> PAGEREF _Toc47163611 \h </w:instrText>
             </w:r>
             <w:r>
               <w:rPr>
@@ -563,7 +563,7 @@
               <w:noProof/>
             </w:rPr>
           </w:pPr>
-          <w:hyperlink w:anchor="_Toc46551207" w:history="1">
+          <w:hyperlink w:anchor="_Toc47163612" w:history="1">
             <w:r>
               <w:rPr>
                 <w:rStyle w:val="Hyperlink"/>
@@ -590,7 +590,7 @@
                 <w:noProof/>
                 <w:webHidden/>
               </w:rPr>
-              <w:instrText xml:space="preserve"> PAGEREF _Toc46551207 \h </w:instrText>
+              <w:instrText xml:space="preserve"> PAGEREF _Toc47163612 \h </w:instrText>
             </w:r>
             <w:r>
               <w:rPr>
@@ -632,7 +632,7 @@
               <w:noProof/>
             </w:rPr>
           </w:pPr>
-          <w:hyperlink w:anchor="_Toc46551208" w:history="1">
+          <w:hyperlink w:anchor="_Toc47163613" w:history="1">
             <w:r>
               <w:rPr>
                 <w:rStyle w:val="Hyperlink"/>
@@ -659,7 +659,7 @@
                 <w:noProof/>
                 <w:webHidden/>
               </w:rPr>
-              <w:instrText xml:space="preserve"> PAGEREF _Toc46551208 \h </w:instrText>
+              <w:instrText xml:space="preserve"> PAGEREF _Toc47163613 \h </w:instrText>
             </w:r>
             <w:r>
               <w:rPr>
@@ -701,7 +701,7 @@
               <w:noProof/>
             </w:rPr>
           </w:pPr>
-          <w:hyperlink w:anchor="_Toc46551209" w:history="1">
+          <w:hyperlink w:anchor="_Toc47163614" w:history="1">
             <w:r>
               <w:rPr>
                 <w:rStyle w:val="Hyperlink"/>
@@ -728,7 +728,7 @@
                 <w:noProof/>
                 <w:webHidden/>
               </w:rPr>
-              <w:instrText xml:space="preserve"> PAGEREF _Toc46551209 \h </w:instrText>
+              <w:instrText xml:space="preserve"> PAGEREF _Toc47163614 \h </w:instrText>
             </w:r>
             <w:r>
               <w:rPr>
@@ -770,7 +770,7 @@
               <w:noProof/>
             </w:rPr>
           </w:pPr>
-          <w:hyperlink w:anchor="_Toc46551210" w:history="1">
+          <w:hyperlink w:anchor="_Toc47163615" w:history="1">
             <w:r>
               <w:rPr>
                 <w:rStyle w:val="Hyperlink"/>
@@ -797,7 +797,7 @@
                 <w:noProof/>
                 <w:webHidden/>
               </w:rPr>
-              <w:instrText xml:space="preserve"> PAGEREF _Toc46551210 \h </w:instrText>
+              <w:instrText xml:space="preserve"> PAGEREF _Toc47163615 \h </w:instrText>
             </w:r>
             <w:r>
               <w:rPr>
@@ -839,7 +839,7 @@
               <w:noProof/>
             </w:rPr>
           </w:pPr>
-          <w:hyperlink w:anchor="_Toc46551211" w:history="1">
+          <w:hyperlink w:anchor="_Toc47163616" w:history="1">
             <w:r>
               <w:rPr>
                 <w:rStyle w:val="Hyperlink"/>
@@ -866,7 +866,7 @@
                 <w:noProof/>
                 <w:webHidden/>
               </w:rPr>
-              <w:instrText xml:space="preserve"> PAGEREF _Toc46551211 \h </w:instrText>
+              <w:instrText xml:space="preserve"> PAGEREF _Toc47163616 \h </w:instrText>
             </w:r>
             <w:r>
               <w:rPr>
@@ -908,7 +908,7 @@
               <w:noProof/>
             </w:rPr>
           </w:pPr>
-          <w:hyperlink w:anchor="_Toc46551212" w:history="1">
+          <w:hyperlink w:anchor="_Toc47163617" w:history="1">
             <w:r>
               <w:rPr>
                 <w:rStyle w:val="Hyperlink"/>
@@ -935,7 +935,7 @@
                 <w:noProof/>
                 <w:webHidden/>
               </w:rPr>
-              <w:instrText xml:space="preserve"> PAGEREF _Toc46551212 \h </w:instrText>
+              <w:instrText xml:space="preserve"> PAGEREF _Toc47163617 \h </w:instrText>
             </w:r>
             <w:r>
               <w:rPr>
@@ -977,7 +977,7 @@
               <w:noProof/>
             </w:rPr>
           </w:pPr>
-          <w:hyperlink w:anchor="_Toc46551213" w:history="1">
+          <w:hyperlink w:anchor="_Toc47163618" w:history="1">
             <w:r>
               <w:rPr>
                 <w:rStyle w:val="Hyperlink"/>
@@ -1004,7 +1004,7 @@
                 <w:noProof/>
                 <w:webHidden/>
               </w:rPr>
-              <w:instrText xml:space="preserve"> PAGEREF _Toc46551213 \h </w:instrText>
+              <w:instrText xml:space="preserve"> PAGEREF _Toc47163618 \h </w:instrText>
             </w:r>
             <w:r>
               <w:rPr>
@@ -1046,7 +1046,7 @@
               <w:noProof/>
             </w:rPr>
           </w:pPr>
-          <w:hyperlink w:anchor="_Toc46551214" w:history="1">
+          <w:hyperlink w:anchor="_Toc47163619" w:history="1">
             <w:r>
               <w:rPr>
                 <w:rStyle w:val="Hyperlink"/>
@@ -1073,7 +1073,7 @@
                 <w:noProof/>
                 <w:webHidden/>
               </w:rPr>
-              <w:instrText xml:space="preserve"> PAGEREF _Toc46551214 \h </w:instrText>
+              <w:instrText xml:space="preserve"> PAGEREF _Toc47163619 \h </w:instrText>
             </w:r>
             <w:r>
               <w:rPr>
@@ -1115,7 +1115,7 @@
               <w:noProof/>
             </w:rPr>
           </w:pPr>
-          <w:hyperlink w:anchor="_Toc46551215" w:history="1">
+          <w:hyperlink w:anchor="_Toc47163620" w:history="1">
             <w:r>
               <w:rPr>
                 <w:rStyle w:val="Hyperlink"/>
@@ -1142,7 +1142,7 @@
                 <w:noProof/>
                 <w:webHidden/>
               </w:rPr>
-              <w:instrText xml:space="preserve"> PAGEREF _Toc46551215 \h </w:instrText>
+              <w:instrText xml:space="preserve"> PAGEREF _Toc47163620 \h </w:instrText>
             </w:r>
             <w:r>
               <w:rPr>
@@ -1184,7 +1184,7 @@
               <w:noProof/>
             </w:rPr>
           </w:pPr>
-          <w:hyperlink w:anchor="_Toc46551216" w:history="1">
+          <w:hyperlink w:anchor="_Toc47163621" w:history="1">
             <w:r>
               <w:rPr>
                 <w:rStyle w:val="Hyperlink"/>
@@ -1211,7 +1211,7 @@
                 <w:noProof/>
                 <w:webHidden/>
               </w:rPr>
-              <w:instrText xml:space="preserve"> PAGEREF _Toc46551216 \h </w:instrText>
+              <w:instrText xml:space="preserve"> PAGEREF _Toc47163621 \h </w:instrText>
             </w:r>
             <w:r>
               <w:rPr>
@@ -1253,7 +1253,7 @@
               <w:noProof/>
             </w:rPr>
           </w:pPr>
-          <w:hyperlink w:anchor="_Toc46551217" w:history="1">
+          <w:hyperlink w:anchor="_Toc47163622" w:history="1">
             <w:r>
               <w:rPr>
                 <w:rStyle w:val="Hyperlink"/>
@@ -1280,7 +1280,7 @@
                 <w:noProof/>
                 <w:webHidden/>
               </w:rPr>
-              <w:instrText xml:space="preserve"> PAGEREF _Toc46551217 \h </w:instrText>
+              <w:instrText xml:space="preserve"> PAGEREF _Toc47163622 \h </w:instrText>
             </w:r>
             <w:r>
               <w:rPr>
@@ -1322,7 +1322,7 @@
               <w:noProof/>
             </w:rPr>
           </w:pPr>
-          <w:hyperlink w:anchor="_Toc46551218" w:history="1">
+          <w:hyperlink w:anchor="_Toc47163623" w:history="1">
             <w:r>
               <w:rPr>
                 <w:rStyle w:val="Hyperlink"/>
@@ -1349,7 +1349,7 @@
                 <w:noProof/>
                 <w:webHidden/>
               </w:rPr>
-              <w:instrText xml:space="preserve"> PAGEREF _Toc46551218 \h </w:instrText>
+              <w:instrText xml:space="preserve"> PAGEREF _Toc47163623 \h </w:instrText>
             </w:r>
             <w:r>
               <w:rPr>
@@ -1391,7 +1391,7 @@
               <w:noProof/>
             </w:rPr>
           </w:pPr>
-          <w:hyperlink w:anchor="_Toc46551219" w:history="1">
+          <w:hyperlink w:anchor="_Toc47163624" w:history="1">
             <w:r>
               <w:rPr>
                 <w:rStyle w:val="Hyperlink"/>
@@ -1418,7 +1418,7 @@
                 <w:noProof/>
                 <w:webHidden/>
               </w:rPr>
-              <w:instrText xml:space="preserve"> PAGEREF _Toc46551219 \h </w:instrText>
+              <w:instrText xml:space="preserve"> PAGEREF _Toc47163624 \h </w:instrText>
             </w:r>
             <w:r>
               <w:rPr>
@@ -1460,7 +1460,7 @@
               <w:noProof/>
             </w:rPr>
           </w:pPr>
-          <w:hyperlink w:anchor="_Toc46551220" w:history="1">
+          <w:hyperlink w:anchor="_Toc47163625" w:history="1">
             <w:r>
               <w:rPr>
                 <w:rStyle w:val="Hyperlink"/>
@@ -1487,7 +1487,7 @@
                 <w:noProof/>
                 <w:webHidden/>
               </w:rPr>
-              <w:instrText xml:space="preserve"> PAGEREF _Toc46551220 \h </w:instrText>
+              <w:instrText xml:space="preserve"> PAGEREF _Toc47163625 \h </w:instrText>
             </w:r>
             <w:r>
               <w:rPr>
@@ -1529,7 +1529,7 @@
               <w:noProof/>
             </w:rPr>
           </w:pPr>
-          <w:hyperlink w:anchor="_Toc46551221" w:history="1">
+          <w:hyperlink w:anchor="_Toc47163626" w:history="1">
             <w:r>
               <w:rPr>
                 <w:rStyle w:val="Hyperlink"/>
@@ -1556,7 +1556,7 @@
                 <w:noProof/>
                 <w:webHidden/>
               </w:rPr>
-              <w:instrText xml:space="preserve"> PAGEREF _Toc46551221 \h </w:instrText>
+              <w:instrText xml:space="preserve"> PAGEREF _Toc47163626 \h </w:instrText>
             </w:r>
             <w:r>
               <w:rPr>
@@ -1598,7 +1598,7 @@
               <w:noProof/>
             </w:rPr>
           </w:pPr>
-          <w:hyperlink w:anchor="_Toc46551222" w:history="1">
+          <w:hyperlink w:anchor="_Toc47163627" w:history="1">
             <w:r>
               <w:rPr>
                 <w:rStyle w:val="Hyperlink"/>
@@ -1625,7 +1625,7 @@
                 <w:noProof/>
                 <w:webHidden/>
               </w:rPr>
-              <w:instrText xml:space="preserve"> PAGEREF _Toc46551222 \h </w:instrText>
+              <w:instrText xml:space="preserve"> PAGEREF _Toc47163627 \h </w:instrText>
             </w:r>
             <w:r>
               <w:rPr>
@@ -1667,7 +1667,7 @@
               <w:noProof/>
             </w:rPr>
           </w:pPr>
-          <w:hyperlink w:anchor="_Toc46551223" w:history="1">
+          <w:hyperlink w:anchor="_Toc47163628" w:history="1">
             <w:r>
               <w:rPr>
                 <w:rStyle w:val="Hyperlink"/>
@@ -1694,7 +1694,7 @@
                 <w:noProof/>
                 <w:webHidden/>
               </w:rPr>
-              <w:instrText xml:space="preserve"> PAGEREF _Toc46551223 \h </w:instrText>
+              <w:instrText xml:space="preserve"> PAGEREF _Toc47163628 \h </w:instrText>
             </w:r>
             <w:r>
               <w:rPr>
@@ -1736,7 +1736,7 @@
               <w:noProof/>
             </w:rPr>
           </w:pPr>
-          <w:hyperlink w:anchor="_Toc46551224" w:history="1">
+          <w:hyperlink w:anchor="_Toc47163629" w:history="1">
             <w:r>
               <w:rPr>
                 <w:rStyle w:val="Hyperlink"/>
@@ -1763,7 +1763,7 @@
                 <w:noProof/>
                 <w:webHidden/>
               </w:rPr>
-              <w:instrText xml:space="preserve"> PAGEREF _Toc46551224 \h </w:instrText>
+              <w:instrText xml:space="preserve"> PAGEREF _Toc47163629 \h </w:instrText>
             </w:r>
             <w:r>
               <w:rPr>
@@ -1805,7 +1805,7 @@
               <w:noProof/>
             </w:rPr>
           </w:pPr>
-          <w:hyperlink w:anchor="_Toc46551225" w:history="1">
+          <w:hyperlink w:anchor="_Toc47163630" w:history="1">
             <w:r>
               <w:rPr>
                 <w:rStyle w:val="Hyperlink"/>
@@ -1832,7 +1832,7 @@
                 <w:noProof/>
                 <w:webHidden/>
               </w:rPr>
-              <w:instrText xml:space="preserve"> PAGEREF _Toc46551225 \h </w:instrText>
+              <w:instrText xml:space="preserve"> PAGEREF _Toc47163630 \h </w:instrText>
             </w:r>
             <w:r>
               <w:rPr>
@@ -1874,7 +1874,7 @@
               <w:noProof/>
             </w:rPr>
           </w:pPr>
-          <w:hyperlink w:anchor="_Toc46551226" w:history="1">
+          <w:hyperlink w:anchor="_Toc47163631" w:history="1">
             <w:r>
               <w:rPr>
                 <w:rStyle w:val="Hyperlink"/>
@@ -1901,7 +1901,7 @@
                 <w:noProof/>
                 <w:webHidden/>
               </w:rPr>
-              <w:instrText xml:space="preserve"> PAGEREF _Toc46551226 \h </w:instrText>
+              <w:instrText xml:space="preserve"> PAGEREF _Toc47163631 \h </w:instrText>
             </w:r>
             <w:r>
               <w:rPr>
@@ -1943,7 +1943,7 @@
               <w:noProof/>
             </w:rPr>
           </w:pPr>
-          <w:hyperlink w:anchor="_Toc46551227" w:history="1">
+          <w:hyperlink w:anchor="_Toc47163632" w:history="1">
             <w:r>
               <w:rPr>
                 <w:rStyle w:val="Hyperlink"/>
@@ -1970,7 +1970,7 @@
                 <w:noProof/>
                 <w:webHidden/>
               </w:rPr>
-              <w:instrText xml:space="preserve"> PAGEREF _Toc46551227 \h </w:instrText>
+              <w:instrText xml:space="preserve"> PAGEREF _Toc47163632 \h </w:instrText>
             </w:r>
             <w:r>
               <w:rPr>
@@ -2012,7 +2012,7 @@
               <w:noProof/>
             </w:rPr>
           </w:pPr>
-          <w:hyperlink w:anchor="_Toc46551228" w:history="1">
+          <w:hyperlink w:anchor="_Toc47163633" w:history="1">
             <w:r>
               <w:rPr>
                 <w:rStyle w:val="Hyperlink"/>
@@ -2039,7 +2039,7 @@
                 <w:noProof/>
                 <w:webHidden/>
               </w:rPr>
-              <w:instrText xml:space="preserve"> PAGEREF _Toc46551228 \h </w:instrText>
+              <w:instrText xml:space="preserve"> PAGEREF _Toc47163633 \h </w:instrText>
             </w:r>
             <w:r>
               <w:rPr>
@@ -2081,7 +2081,7 @@
               <w:noProof/>
             </w:rPr>
           </w:pPr>
-          <w:hyperlink w:anchor="_Toc46551229" w:history="1">
+          <w:hyperlink w:anchor="_Toc47163634" w:history="1">
             <w:r>
               <w:rPr>
                 <w:rStyle w:val="Hyperlink"/>
@@ -2108,7 +2108,7 @@
                 <w:noProof/>
                 <w:webHidden/>
               </w:rPr>
-              <w:instrText xml:space="preserve"> PAGEREF _Toc46551229 \h </w:instrText>
+              <w:instrText xml:space="preserve"> PAGEREF _Toc47163634 \h </w:instrText>
             </w:r>
             <w:r>
               <w:rPr>
@@ -2150,7 +2150,7 @@
               <w:noProof/>
             </w:rPr>
           </w:pPr>
-          <w:hyperlink w:anchor="_Toc46551230" w:history="1">
+          <w:hyperlink w:anchor="_Toc47163635" w:history="1">
             <w:r>
               <w:rPr>
                 <w:rStyle w:val="Hyperlink"/>
@@ -2177,7 +2177,7 @@
                 <w:noProof/>
                 <w:webHidden/>
               </w:rPr>
-              <w:instrText xml:space="preserve"> PAGEREF _Toc46551230 \h </w:instrText>
+              <w:instrText xml:space="preserve"> PAGEREF _Toc47163635 \h </w:instrText>
             </w:r>
             <w:r>
               <w:rPr>
@@ -2219,7 +2219,7 @@
               <w:noProof/>
             </w:rPr>
           </w:pPr>
-          <w:hyperlink w:anchor="_Toc46551231" w:history="1">
+          <w:hyperlink w:anchor="_Toc47163636" w:history="1">
             <w:r>
               <w:rPr>
                 <w:rStyle w:val="Hyperlink"/>
@@ -2246,7 +2246,7 @@
                 <w:noProof/>
                 <w:webHidden/>
               </w:rPr>
-              <w:instrText xml:space="preserve"> PAGEREF _Toc46551231 \h </w:instrText>
+              <w:instrText xml:space="preserve"> PAGEREF _Toc47163636 \h </w:instrText>
             </w:r>
             <w:r>
               <w:rPr>
@@ -2288,7 +2288,7 @@
               <w:noProof/>
             </w:rPr>
           </w:pPr>
-          <w:hyperlink w:anchor="_Toc46551232" w:history="1">
+          <w:hyperlink w:anchor="_Toc47163637" w:history="1">
             <w:r>
               <w:rPr>
                 <w:rStyle w:val="Hyperlink"/>
@@ -2315,7 +2315,7 @@
                 <w:noProof/>
                 <w:webHidden/>
               </w:rPr>
-              <w:instrText xml:space="preserve"> PAGEREF _Toc46551232 \h </w:instrText>
+              <w:instrText xml:space="preserve"> PAGEREF _Toc47163637 \h </w:instrText>
             </w:r>
             <w:r>
               <w:rPr>
@@ -2357,7 +2357,7 @@
               <w:noProof/>
             </w:rPr>
           </w:pPr>
-          <w:hyperlink w:anchor="_Toc46551233" w:history="1">
+          <w:hyperlink w:anchor="_Toc47163638" w:history="1">
             <w:r>
               <w:rPr>
                 <w:rStyle w:val="Hyperlink"/>
@@ -2384,7 +2384,7 @@
                 <w:noProof/>
                 <w:webHidden/>
               </w:rPr>
-              <w:instrText xml:space="preserve"> PAGEREF _Toc46551233 \h </w:instrText>
+              <w:instrText xml:space="preserve"> PAGEREF _Toc47163638 \h </w:instrText>
             </w:r>
             <w:r>
               <w:rPr>
@@ -2426,7 +2426,7 @@
               <w:noProof/>
             </w:rPr>
           </w:pPr>
-          <w:hyperlink w:anchor="_Toc46551234" w:history="1">
+          <w:hyperlink w:anchor="_Toc47163639" w:history="1">
             <w:r>
               <w:rPr>
                 <w:rStyle w:val="Hyperlink"/>
@@ -2454,7 +2454,7 @@
                 <w:noProof/>
                 <w:webHidden/>
               </w:rPr>
-              <w:instrText xml:space="preserve"> PAGEREF _Toc46551234 \h </w:instrText>
+              <w:instrText xml:space="preserve"> PAGEREF _Toc47163639 \h </w:instrText>
             </w:r>
             <w:r>
               <w:rPr>
@@ -2496,7 +2496,7 @@
               <w:noProof/>
             </w:rPr>
           </w:pPr>
-          <w:hyperlink w:anchor="_Toc46551235" w:history="1">
+          <w:hyperlink w:anchor="_Toc47163640" w:history="1">
             <w:r>
               <w:rPr>
                 <w:rStyle w:val="Hyperlink"/>
@@ -2523,7 +2523,7 @@
                 <w:noProof/>
                 <w:webHidden/>
               </w:rPr>
-              <w:instrText xml:space="preserve"> PAGEREF _Toc46551235 \h </w:instrText>
+              <w:instrText xml:space="preserve"> PAGEREF _Toc47163640 \h </w:instrText>
             </w:r>
             <w:r>
               <w:rPr>
@@ -2565,7 +2565,7 @@
               <w:noProof/>
             </w:rPr>
           </w:pPr>
-          <w:hyperlink w:anchor="_Toc46551236" w:history="1">
+          <w:hyperlink w:anchor="_Toc47163641" w:history="1">
             <w:r>
               <w:rPr>
                 <w:rStyle w:val="Hyperlink"/>
@@ -2592,7 +2592,7 @@
                 <w:noProof/>
                 <w:webHidden/>
               </w:rPr>
-              <w:instrText xml:space="preserve"> PAGEREF _Toc46551236 \h </w:instrText>
+              <w:instrText xml:space="preserve"> PAGEREF _Toc47163641 \h </w:instrText>
             </w:r>
             <w:r>
               <w:rPr>
@@ -2634,7 +2634,7 @@
               <w:noProof/>
             </w:rPr>
           </w:pPr>
-          <w:hyperlink w:anchor="_Toc46551237" w:history="1">
+          <w:hyperlink w:anchor="_Toc47163642" w:history="1">
             <w:r>
               <w:rPr>
                 <w:rStyle w:val="Hyperlink"/>
@@ -2661,7 +2661,7 @@
                 <w:noProof/>
                 <w:webHidden/>
               </w:rPr>
-              <w:instrText xml:space="preserve"> PAGEREF _Toc46551237 \h </w:instrText>
+              <w:instrText xml:space="preserve"> PAGEREF _Toc47163642 \h </w:instrText>
             </w:r>
             <w:r>
               <w:rPr>
@@ -2703,7 +2703,7 @@
               <w:noProof/>
             </w:rPr>
           </w:pPr>
-          <w:hyperlink w:anchor="_Toc46551238" w:history="1">
+          <w:hyperlink w:anchor="_Toc47163643" w:history="1">
             <w:r>
               <w:rPr>
                 <w:rStyle w:val="Hyperlink"/>
@@ -2730,7 +2730,7 @@
                 <w:noProof/>
                 <w:webHidden/>
               </w:rPr>
-              <w:instrText xml:space="preserve"> PAGEREF _Toc46551238 \h </w:instrText>
+              <w:instrText xml:space="preserve"> PAGEREF _Toc47163643 \h </w:instrText>
             </w:r>
             <w:r>
               <w:rPr>
@@ -2772,7 +2772,7 @@
               <w:noProof/>
             </w:rPr>
           </w:pPr>
-          <w:hyperlink w:anchor="_Toc46551239" w:history="1">
+          <w:hyperlink w:anchor="_Toc47163644" w:history="1">
             <w:r>
               <w:rPr>
                 <w:rStyle w:val="Hyperlink"/>
@@ -2799,7 +2799,7 @@
                 <w:noProof/>
                 <w:webHidden/>
               </w:rPr>
-              <w:instrText xml:space="preserve"> PAGEREF _Toc46551239 \h </w:instrText>
+              <w:instrText xml:space="preserve"> PAGEREF _Toc47163644 \h </w:instrText>
             </w:r>
             <w:r>
               <w:rPr>
@@ -2841,7 +2841,7 @@
               <w:noProof/>
             </w:rPr>
           </w:pPr>
-          <w:hyperlink w:anchor="_Toc46551240" w:history="1">
+          <w:hyperlink w:anchor="_Toc47163645" w:history="1">
             <w:r>
               <w:rPr>
                 <w:rStyle w:val="Hyperlink"/>
@@ -2868,7 +2868,7 @@
                 <w:noProof/>
                 <w:webHidden/>
               </w:rPr>
-              <w:instrText xml:space="preserve"> PAGEREF _Toc46551240 \h </w:instrText>
+              <w:instrText xml:space="preserve"> PAGEREF _Toc47163645 \h </w:instrText>
             </w:r>
             <w:r>
               <w:rPr>
@@ -2910,7 +2910,7 @@
               <w:noProof/>
             </w:rPr>
           </w:pPr>
-          <w:hyperlink w:anchor="_Toc46551241" w:history="1">
+          <w:hyperlink w:anchor="_Toc47163646" w:history="1">
             <w:r>
               <w:rPr>
                 <w:rStyle w:val="Hyperlink"/>
@@ -2937,7 +2937,76 @@
                 <w:noProof/>
                 <w:webHidden/>
               </w:rPr>
-              <w:instrText xml:space="preserve"> PAGEREF _Toc46551241 \h </w:instrText>
+              <w:instrText xml:space="preserve"> PAGEREF _Toc47163646 \h </w:instrText>
+            </w:r>
+            <w:r>
+              <w:rPr>
+                <w:noProof/>
+                <w:webHidden/>
+              </w:rPr>
+            </w:r>
+            <w:r>
+              <w:rPr>
+                <w:noProof/>
+                <w:webHidden/>
+              </w:rPr>
+              <w:fldChar w:fldCharType="separate"/>
+            </w:r>
+            <w:r>
+              <w:rPr>
+                <w:noProof/>
+                <w:webHidden/>
+              </w:rPr>
+              <w:t>27</w:t>
+            </w:r>
+            <w:r>
+              <w:rPr>
+                <w:noProof/>
+                <w:webHidden/>
+              </w:rPr>
+              <w:fldChar w:fldCharType="end"/>
+            </w:r>
+          </w:hyperlink>
+        </w:p>
+        <w:p>
+          <w:pPr>
+            <w:pStyle w:val="TOC2"/>
+            <w:tabs>
+              <w:tab w:val="right" w:leader="dot" w:pos="9350"/>
+            </w:tabs>
+            <w:rPr>
+              <w:rFonts w:eastAsiaTheme="minorEastAsia"/>
+              <w:noProof/>
+            </w:rPr>
+          </w:pPr>
+          <w:hyperlink w:anchor="_Toc47163647" w:history="1">
+            <w:r>
+              <w:rPr>
+                <w:rStyle w:val="Hyperlink"/>
+                <w:noProof/>
+              </w:rPr>
+              <w:t>Attributes of interest in the wetlands study</w:t>
+            </w:r>
+            <w:r>
+              <w:rPr>
+                <w:noProof/>
+                <w:webHidden/>
+              </w:rPr>
+              <w:tab/>
+            </w:r>
+            <w:r>
+              <w:rPr>
+                <w:noProof/>
+                <w:webHidden/>
+              </w:rPr>
+              <w:fldChar w:fldCharType="begin"/>
+            </w:r>
+            <w:r>
+              <w:rPr>
+                <w:noProof/>
+                <w:webHidden/>
+              </w:rPr>
+              <w:instrText xml:space="preserve"> PAGEREF _Toc47163647 \h </w:instrText>
             </w:r>
             <w:r>
               <w:rPr>
@@ -2979,7 +3048,7 @@
               <w:noProof/>
             </w:rPr>
           </w:pPr>
-          <w:hyperlink w:anchor="_Toc46551242" w:history="1">
+          <w:hyperlink w:anchor="_Toc47163648" w:history="1">
             <w:r>
               <w:rPr>
                 <w:rStyle w:val="Hyperlink"/>
@@ -3006,7 +3075,7 @@
                 <w:noProof/>
                 <w:webHidden/>
               </w:rPr>
-              <w:instrText xml:space="preserve"> PAGEREF _Toc46551242 \h </w:instrText>
+              <w:instrText xml:space="preserve"> PAGEREF _Toc47163648 \h </w:instrText>
             </w:r>
             <w:r>
               <w:rPr>
@@ -3048,7 +3117,7 @@
               <w:noProof/>
             </w:rPr>
           </w:pPr>
-          <w:hyperlink w:anchor="_Toc46551243" w:history="1">
+          <w:hyperlink w:anchor="_Toc47163649" w:history="1">
             <w:r>
               <w:rPr>
                 <w:rStyle w:val="Hyperlink"/>
@@ -3075,7 +3144,7 @@
                 <w:noProof/>
                 <w:webHidden/>
               </w:rPr>
-              <w:instrText xml:space="preserve"> PAGEREF _Toc46551243 \h </w:instrText>
+              <w:instrText xml:space="preserve"> PAGEREF _Toc47163649 \h </w:instrText>
             </w:r>
             <w:r>
               <w:rPr>
@@ -3117,7 +3186,7 @@
               <w:noProof/>
             </w:rPr>
           </w:pPr>
-          <w:hyperlink w:anchor="_Toc46551244" w:history="1">
+          <w:hyperlink w:anchor="_Toc47163650" w:history="1">
             <w:r>
               <w:rPr>
                 <w:rStyle w:val="Hyperlink"/>
@@ -3144,7 +3213,7 @@
                 <w:noProof/>
                 <w:webHidden/>
               </w:rPr>
-              <w:instrText xml:space="preserve"> PAGEREF _Toc46551244 \h </w:instrText>
+              <w:instrText xml:space="preserve"> PAGEREF _Toc47163650 \h </w:instrText>
             </w:r>
             <w:r>
               <w:rPr>
@@ -3186,7 +3255,7 @@
               <w:noProof/>
             </w:rPr>
           </w:pPr>
-          <w:hyperlink w:anchor="_Toc46551245" w:history="1">
+          <w:hyperlink w:anchor="_Toc47163651" w:history="1">
             <w:r>
               <w:rPr>
                 <w:rStyle w:val="Hyperlink"/>
@@ -3213,7 +3282,7 @@
                 <w:noProof/>
                 <w:webHidden/>
               </w:rPr>
-              <w:instrText xml:space="preserve"> PAGEREF _Toc46551245 \h </w:instrText>
+              <w:instrText xml:space="preserve"> PAGEREF _Toc47163651 \h </w:instrText>
             </w:r>
             <w:r>
               <w:rPr>
@@ -3233,7 +3302,7 @@
                 <w:noProof/>
                 <w:webHidden/>
               </w:rPr>
-              <w:t>30</w:t>
+              <w:t>31</w:t>
             </w:r>
             <w:r>
               <w:rPr>
@@ -3255,7 +3324,7 @@
               <w:noProof/>
             </w:rPr>
           </w:pPr>
-          <w:hyperlink w:anchor="_Toc46551246" w:history="1">
+          <w:hyperlink w:anchor="_Toc47163652" w:history="1">
             <w:r>
               <w:rPr>
                 <w:rStyle w:val="Hyperlink"/>
@@ -3282,7 +3351,7 @@
                 <w:noProof/>
                 <w:webHidden/>
               </w:rPr>
-              <w:instrText xml:space="preserve"> PAGEREF _Toc46551246 \h </w:instrText>
+              <w:instrText xml:space="preserve"> PAGEREF _Toc47163652 \h </w:instrText>
             </w:r>
             <w:r>
               <w:rPr>
@@ -3302,7 +3371,7 @@
                 <w:noProof/>
                 <w:webHidden/>
               </w:rPr>
-              <w:t>30</w:t>
+              <w:t>31</w:t>
             </w:r>
             <w:r>
               <w:rPr>
@@ -3758,7 +3827,7 @@
       <w:pPr>
         <w:pStyle w:val="Heading1"/>
       </w:pPr>
-      <w:bookmarkStart w:id="0" w:name="_Toc46551202"/>
+      <w:bookmarkStart w:id="0" w:name="_Toc47163607"/>
       <w:r>
         <w:t>What is a digital handbook?</w:t>
       </w:r>
@@ -3779,7 +3848,7 @@
       <w:pPr>
         <w:pStyle w:val="Heading1"/>
       </w:pPr>
-      <w:bookmarkStart w:id="1" w:name="_Toc46551203"/>
+      <w:bookmarkStart w:id="1" w:name="_Toc47163608"/>
       <w:r>
         <w:lastRenderedPageBreak/>
         <w:t>CW3M c</w:t>
@@ -3797,7 +3866,7 @@
       <w:pPr>
         <w:pStyle w:val="Heading2"/>
       </w:pPr>
-      <w:bookmarkStart w:id="2" w:name="_Toc46551204"/>
+      <w:bookmarkStart w:id="2" w:name="_Toc47163609"/>
       <w:r>
         <w:t>A different kind of community model</w:t>
       </w:r>
@@ -3844,7 +3913,7 @@
       <w:pPr>
         <w:pStyle w:val="Heading2"/>
       </w:pPr>
-      <w:bookmarkStart w:id="3" w:name="_Toc46551205"/>
+      <w:bookmarkStart w:id="3" w:name="_Toc47163610"/>
       <w:r>
         <w:t>What CW3M is for</w:t>
       </w:r>
@@ -3938,7 +4007,7 @@
       <w:pPr>
         <w:pStyle w:val="Heading2"/>
       </w:pPr>
-      <w:bookmarkStart w:id="4" w:name="_Toc46551206"/>
+      <w:bookmarkStart w:id="4" w:name="_Toc47163611"/>
       <w:r>
         <w:t>Management and maintenance</w:t>
       </w:r>
@@ -4036,7 +4105,7 @@
       <w:pPr>
         <w:pStyle w:val="Heading1"/>
       </w:pPr>
-      <w:bookmarkStart w:id="5" w:name="_Toc46551207"/>
+      <w:bookmarkStart w:id="5" w:name="_Toc47163612"/>
       <w:r>
         <w:t>Study areas</w:t>
       </w:r>
@@ -4338,7 +4407,7 @@
       <w:pPr>
         <w:pStyle w:val="Heading2"/>
       </w:pPr>
-      <w:bookmarkStart w:id="6" w:name="_Toc46551208"/>
+      <w:bookmarkStart w:id="6" w:name="_Toc47163613"/>
       <w:r>
         <w:t>Data</w:t>
       </w:r>
@@ -4584,7 +4653,7 @@
       <w:pPr>
         <w:pStyle w:val="Heading2"/>
       </w:pPr>
-      <w:bookmarkStart w:id="7" w:name="_Toc46551209"/>
+      <w:bookmarkStart w:id="7" w:name="_Toc47163614"/>
       <w:r>
         <w:t>DataCW3M\ScenarioData directory structure</w:t>
       </w:r>
@@ -4758,7 +4827,7 @@
       <w:pPr>
         <w:pStyle w:val="Heading2"/>
       </w:pPr>
-      <w:bookmarkStart w:id="8" w:name="_Toc46551210"/>
+      <w:bookmarkStart w:id="8" w:name="_Toc47163615"/>
       <w:r>
         <w:t>DataCW3M\ScenarioData\&lt;scenario&gt; folder contents</w:t>
       </w:r>
@@ -4779,7 +4848,7 @@
       <w:pPr>
         <w:pStyle w:val="Heading2"/>
       </w:pPr>
-      <w:bookmarkStart w:id="9" w:name="_Toc46551211"/>
+      <w:bookmarkStart w:id="9" w:name="_Toc47163616"/>
       <w:r>
         <w:t>DataCW3M\&lt;study area&gt; folder contents</w:t>
       </w:r>
@@ -5359,7 +5428,7 @@
       <w:pPr>
         <w:pStyle w:val="Heading1"/>
       </w:pPr>
-      <w:bookmarkStart w:id="20" w:name="_Toc46551212"/>
+      <w:bookmarkStart w:id="20" w:name="_Toc47163617"/>
       <w:r>
         <w:t>Calendar conventions</w:t>
       </w:r>
@@ -5571,7 +5640,7 @@
       <w:pPr>
         <w:pStyle w:val="Heading2"/>
       </w:pPr>
-      <w:bookmarkStart w:id="21" w:name="_Toc46551213"/>
+      <w:bookmarkStart w:id="21" w:name="_Toc47163618"/>
       <w:r>
         <w:t>Water years</w:t>
       </w:r>
@@ -5758,7 +5827,7 @@
       <w:pPr>
         <w:pStyle w:val="Heading1"/>
       </w:pPr>
-      <w:bookmarkStart w:id="22" w:name="_Toc46551214"/>
+      <w:bookmarkStart w:id="22" w:name="_Toc47163619"/>
       <w:r>
         <w:t>Climate data</w:t>
       </w:r>
@@ -5770,7 +5839,7 @@
         <w:pStyle w:val="Heading2"/>
       </w:pPr>
       <w:bookmarkStart w:id="23" w:name="_Toc2858729"/>
-      <w:bookmarkStart w:id="24" w:name="_Toc46551215"/>
+      <w:bookmarkStart w:id="24" w:name="_Toc47163620"/>
       <w:r>
         <w:t>Numbered climate scenarios in the model</w:t>
       </w:r>
@@ -7411,7 +7480,7 @@
         <w:pStyle w:val="Heading2"/>
       </w:pPr>
       <w:bookmarkStart w:id="28" w:name="_Toc7759621"/>
-      <w:bookmarkStart w:id="29" w:name="_Toc46551216"/>
+      <w:bookmarkStart w:id="29" w:name="_Toc47163621"/>
       <w:r>
         <w:t>Monthly and seasonal weather data</w:t>
       </w:r>
@@ -7618,7 +7687,7 @@
       <w:pPr>
         <w:pStyle w:val="Heading2"/>
       </w:pPr>
-      <w:bookmarkStart w:id="30" w:name="_Toc46551217"/>
+      <w:bookmarkStart w:id="30" w:name="_Toc47163622"/>
       <w:r>
         <w:t>Climate data grid</w:t>
       </w:r>
@@ -7732,7 +7801,7 @@
       <w:pPr>
         <w:pStyle w:val="Heading3"/>
       </w:pPr>
-      <w:bookmarkStart w:id="31" w:name="_Toc46551218"/>
+      <w:bookmarkStart w:id="31" w:name="_Toc47163623"/>
       <w:r>
         <w:t>The WW2100 climate grid</w:t>
       </w:r>
@@ -8103,7 +8172,7 @@
       <w:pPr>
         <w:pStyle w:val="Heading3"/>
       </w:pPr>
-      <w:bookmarkStart w:id="32" w:name="_Toc46551219"/>
+      <w:bookmarkStart w:id="32" w:name="_Toc47163624"/>
       <w:r>
         <w:t>The v2 climate grid</w:t>
       </w:r>
@@ -8474,7 +8543,7 @@
       <w:pPr>
         <w:pStyle w:val="Heading2"/>
       </w:pPr>
-      <w:bookmarkStart w:id="33" w:name="_Toc46551220"/>
+      <w:bookmarkStart w:id="33" w:name="_Toc47163625"/>
       <w:r>
         <w:t>How climate data is looked up</w:t>
       </w:r>
@@ -8575,7 +8644,7 @@
       <w:pPr>
         <w:pStyle w:val="Heading2"/>
       </w:pPr>
-      <w:bookmarkStart w:id="34" w:name="_Toc46551221"/>
+      <w:bookmarkStart w:id="34" w:name="_Toc47163626"/>
       <w:r>
         <w:t>What is in a climate dataset</w:t>
       </w:r>
@@ -8972,7 +9041,7 @@
       <w:pPr>
         <w:pStyle w:val="Heading1"/>
       </w:pPr>
-      <w:bookmarkStart w:id="35" w:name="_Toc46551222"/>
+      <w:bookmarkStart w:id="35" w:name="_Toc47163627"/>
       <w:r>
         <w:t>Water rights</w:t>
       </w:r>
@@ -8982,7 +9051,7 @@
       <w:pPr>
         <w:pStyle w:val="Heading2"/>
       </w:pPr>
-      <w:bookmarkStart w:id="36" w:name="_Toc46551223"/>
+      <w:bookmarkStart w:id="36" w:name="_Toc47163628"/>
       <w:r>
         <w:t>Water rights data</w:t>
       </w:r>
@@ -9020,7 +9089,7 @@
       <w:pPr>
         <w:pStyle w:val="Heading2"/>
       </w:pPr>
-      <w:bookmarkStart w:id="37" w:name="_Toc46551224"/>
+      <w:bookmarkStart w:id="37" w:name="_Toc47163629"/>
       <w:r>
         <w:lastRenderedPageBreak/>
         <w:t>The wr_pods.csv file</w:t>
@@ -9248,7 +9317,7 @@
       <w:pPr>
         <w:pStyle w:val="Heading2"/>
       </w:pPr>
-      <w:bookmarkStart w:id="38" w:name="_Toc46551225"/>
+      <w:bookmarkStart w:id="38" w:name="_Toc47163630"/>
       <w:r>
         <w:t>The wr_pous.csv file</w:t>
       </w:r>
@@ -9454,7 +9523,7 @@
       <w:pPr>
         <w:pStyle w:val="Heading2"/>
       </w:pPr>
-      <w:bookmarkStart w:id="39" w:name="_Toc46551226"/>
+      <w:bookmarkStart w:id="39" w:name="_Toc47163631"/>
       <w:r>
         <w:t>Adding a water right</w:t>
       </w:r>
@@ -9622,7 +9691,7 @@
       <w:pPr>
         <w:pStyle w:val="Heading1"/>
       </w:pPr>
-      <w:bookmarkStart w:id="40" w:name="_Toc46551227"/>
+      <w:bookmarkStart w:id="40" w:name="_Toc47163632"/>
       <w:r>
         <w:lastRenderedPageBreak/>
         <w:t>Water parcels</w:t>
@@ -9699,7 +9768,7 @@
       <w:pPr>
         <w:pStyle w:val="Heading1"/>
       </w:pPr>
-      <w:bookmarkStart w:id="41" w:name="_Toc46551228"/>
+      <w:bookmarkStart w:id="41" w:name="_Toc47163633"/>
       <w:r>
         <w:t>Daily water mass and energy balance</w:t>
       </w:r>
@@ -10395,7 +10464,7 @@
       <w:pPr>
         <w:pStyle w:val="Heading1"/>
       </w:pPr>
-      <w:bookmarkStart w:id="42" w:name="_Toc46551229"/>
+      <w:bookmarkStart w:id="42" w:name="_Toc47163634"/>
       <w:r>
         <w:t>Water temperature from thermal energy</w:t>
       </w:r>
@@ -10585,7 +10654,7 @@
       <w:pPr>
         <w:pStyle w:val="Heading1"/>
       </w:pPr>
-      <w:bookmarkStart w:id="43" w:name="_Toc46551230"/>
+      <w:bookmarkStart w:id="43" w:name="_Toc47163635"/>
       <w:r>
         <w:t>Estimating the rate of flow in a stream reach</w:t>
       </w:r>
@@ -10743,7 +10812,7 @@
       <w:pPr>
         <w:pStyle w:val="Heading1"/>
       </w:pPr>
-      <w:bookmarkStart w:id="44" w:name="_Toc46551231"/>
+      <w:bookmarkStart w:id="44" w:name="_Toc47163636"/>
       <w:r>
         <w:t>Initial conditions for Flow</w:t>
       </w:r>
@@ -10805,7 +10874,7 @@
       <w:pPr>
         <w:pStyle w:val="Heading1"/>
       </w:pPr>
-      <w:bookmarkStart w:id="45" w:name="_Toc46551232"/>
+      <w:bookmarkStart w:id="45" w:name="_Toc47163637"/>
       <w:r>
         <w:t>Creating a new study area</w:t>
       </w:r>
@@ -11996,7 +12065,7 @@
       <w:pPr>
         <w:pStyle w:val="Heading1"/>
       </w:pPr>
-      <w:bookmarkStart w:id="46" w:name="_Toc46551233"/>
+      <w:bookmarkStart w:id="46" w:name="_Toc47163638"/>
       <w:r>
         <w:t>North Santiam study area</w:t>
       </w:r>
@@ -12269,7 +12338,7 @@
           <w:rFonts w:eastAsia="Times New Roman"/>
         </w:rPr>
       </w:pPr>
-      <w:bookmarkStart w:id="47" w:name="_Toc46551234"/>
+      <w:bookmarkStart w:id="47" w:name="_Toc47163639"/>
       <w:r>
         <w:rPr>
           <w:rFonts w:eastAsia="Times New Roman"/>
@@ -12681,7 +12750,7 @@
       <w:pPr>
         <w:pStyle w:val="Heading2"/>
       </w:pPr>
-      <w:bookmarkStart w:id="49" w:name="_Toc46551235"/>
+      <w:bookmarkStart w:id="49" w:name="_Toc47163640"/>
       <w:r>
         <w:t xml:space="preserve">Municipal </w:t>
       </w:r>
@@ -12752,7 +12821,7 @@
       <w:pPr>
         <w:pStyle w:val="Heading1"/>
       </w:pPr>
-      <w:bookmarkStart w:id="50" w:name="_Toc46551236"/>
+      <w:bookmarkStart w:id="50" w:name="_Toc47163641"/>
       <w:r>
         <w:t>McKenzie Basin Wetlands Study</w:t>
       </w:r>
@@ -12923,7 +12992,7 @@
       <w:pPr>
         <w:pStyle w:val="Heading2"/>
       </w:pPr>
-      <w:bookmarkStart w:id="51" w:name="_Toc46551237"/>
+      <w:bookmarkStart w:id="51" w:name="_Toc47163642"/>
       <w:r>
         <w:t xml:space="preserve">Projection, </w:t>
       </w:r>
@@ -13040,7 +13109,7 @@
       <w:pPr>
         <w:pStyle w:val="Heading2"/>
       </w:pPr>
-      <w:bookmarkStart w:id="52" w:name="_Toc46551238"/>
+      <w:bookmarkStart w:id="52" w:name="_Toc47163643"/>
       <w:r>
         <w:t>Simulation of changes in wetlands over time</w:t>
       </w:r>
@@ -13066,7 +13135,7 @@
       <w:pPr>
         <w:pStyle w:val="Heading2"/>
       </w:pPr>
-      <w:bookmarkStart w:id="53" w:name="_Toc46551239"/>
+      <w:bookmarkStart w:id="53" w:name="_Toc47163644"/>
       <w:r>
         <w:t>How wetlands are represented</w:t>
       </w:r>
@@ -13218,7 +13287,7 @@
       <w:pPr>
         <w:pStyle w:val="Heading2"/>
       </w:pPr>
-      <w:bookmarkStart w:id="54" w:name="_Toc46551240"/>
+      <w:bookmarkStart w:id="54" w:name="_Toc47163645"/>
       <w:r>
         <w:t>Clackamas wetlands v. McKenzie wetlands</w:t>
       </w:r>
@@ -13234,7 +13303,7 @@
       <w:pPr>
         <w:pStyle w:val="Heading2"/>
       </w:pPr>
-      <w:bookmarkStart w:id="55" w:name="_Toc46551241"/>
+      <w:bookmarkStart w:id="55" w:name="_Toc47163646"/>
       <w:r>
         <w:t>McKenzie wetlands in the initial versions of the IDU, HRU, and Reach data layers</w:t>
       </w:r>
@@ -13250,9 +13319,11 @@
       <w:pPr>
         <w:pStyle w:val="Heading2"/>
       </w:pPr>
+      <w:bookmarkStart w:id="56" w:name="_Toc47163647"/>
       <w:r>
         <w:t>Attributes of interest in the wetlands study</w:t>
       </w:r>
+      <w:bookmarkEnd w:id="56"/>
     </w:p>
     <w:p>
       <w:r>
@@ -13317,11 +13388,11 @@
       <w:pPr>
         <w:pStyle w:val="Heading1"/>
       </w:pPr>
-      <w:bookmarkStart w:id="56" w:name="_Toc46551242"/>
+      <w:bookmarkStart w:id="57" w:name="_Toc47163648"/>
       <w:r>
         <w:t>The Clackamas Basin</w:t>
       </w:r>
-      <w:bookmarkEnd w:id="56"/>
+      <w:bookmarkEnd w:id="57"/>
     </w:p>
     <w:p/>
     <w:p>
@@ -13337,11 +13408,11 @@
       <w:pPr>
         <w:pStyle w:val="Heading1"/>
       </w:pPr>
-      <w:bookmarkStart w:id="57" w:name="_Toc46551243"/>
+      <w:bookmarkStart w:id="58" w:name="_Toc47163649"/>
       <w:r>
         <w:t>Directory structure and file names</w:t>
       </w:r>
-      <w:bookmarkEnd w:id="57"/>
+      <w:bookmarkEnd w:id="58"/>
     </w:p>
     <w:p>
       <w:pPr>
@@ -13751,14 +13822,14 @@
       <w:pPr>
         <w:pStyle w:val="Heading1"/>
       </w:pPr>
-      <w:bookmarkStart w:id="58" w:name="_Toc46551244"/>
+      <w:bookmarkStart w:id="59" w:name="_Toc47163650"/>
       <w:r>
         <w:t xml:space="preserve">Release </w:t>
       </w:r>
       <w:r>
         <w:t>Log</w:t>
       </w:r>
-      <w:bookmarkEnd w:id="58"/>
+      <w:bookmarkEnd w:id="59"/>
     </w:p>
     <w:p>
       <w:pPr>
@@ -14408,14 +14479,70 @@
     </w:p>
     <w:p>
       <w:pPr>
+        <w:pStyle w:val="Body"/>
+        <w:rPr>
+          <w:rFonts w:cs="Times New Roman"/>
+          <w:szCs w:val="24"/>
+        </w:rPr>
+      </w:pPr>
+      <w:r>
+        <w:lastRenderedPageBreak/>
+        <w:t>CW3M_Installer_McKenzie_0.3.</w:t>
+      </w:r>
+      <w:r>
+        <w:t>4</w:t>
+      </w:r>
+      <w:r>
+        <w:t xml:space="preserve">.exe </w:t>
+      </w:r>
+      <w:r>
+        <w:t>8/1</w:t>
+      </w:r>
+      <w:r>
+        <w:t xml:space="preserve">/20 from CW3M ver. </w:t>
+      </w:r>
+      <w:r>
+        <w:t>31</w:t>
+      </w:r>
+      <w:r>
+        <w:t xml:space="preserve"> on GitHub</w:t>
+      </w:r>
+      <w:r>
+        <w:rPr>
+          <w:rFonts w:cs="Times New Roman"/>
+          <w:szCs w:val="24"/>
+        </w:rPr>
+        <w:t>.</w:t>
+      </w:r>
+      <w:r>
+        <w:rPr>
+          <w:rFonts w:cs="Times New Roman"/>
+          <w:szCs w:val="24"/>
+        </w:rPr>
+        <w:t xml:space="preserve">  </w:t>
+      </w:r>
+      <w:r>
+        <w:rPr>
+          <w:rFonts w:cs="Times New Roman"/>
+          <w:szCs w:val="24"/>
+        </w:rPr>
+        <w:t>Add reports on wetland outflows and at the Hayden Bridge gage location.  Populate the HBV.csv table for the lower McKenzie and for the Mohawk basin.</w:t>
+      </w:r>
+    </w:p>
+    <w:p>
+      <w:pPr>
+        <w:pStyle w:val="Body"/>
+      </w:pPr>
+    </w:p>
+    <w:p>
+      <w:pPr>
         <w:pStyle w:val="Heading1"/>
       </w:pPr>
-      <w:bookmarkStart w:id="59" w:name="_Toc46551245"/>
-      <w:r>
-        <w:lastRenderedPageBreak/>
+      <w:bookmarkStart w:id="60" w:name="_Toc47163651"/>
+      <w:r>
         <w:t>References</w:t>
       </w:r>
-      <w:bookmarkEnd w:id="59"/>
+      <w:bookmarkEnd w:id="60"/>
     </w:p>
     <w:p/>
     <w:p>
@@ -14572,7 +14699,7 @@
           <w:rFonts w:eastAsiaTheme="minorHAnsi"/>
         </w:rPr>
       </w:pPr>
-      <w:bookmarkStart w:id="60" w:name="_Toc46551246"/>
+      <w:bookmarkStart w:id="61" w:name="_Toc47163652"/>
       <w:r>
         <w:rPr>
           <w:rFonts w:eastAsiaTheme="minorHAnsi"/>
@@ -14585,7 +14712,7 @@
         </w:rPr>
         <w:t xml:space="preserve"> and Abbreviations</w:t>
       </w:r>
-      <w:bookmarkEnd w:id="60"/>
+      <w:bookmarkEnd w:id="61"/>
     </w:p>
     <w:p/>
     <w:p>

</xml_diff>

<commit_message>
Flow.cpp - Roll back a change made in version 97 to the temperature of water released from reservoirs. Setting the release water temperature to the temperature of the water in the stream flowing into the reservoir results in a spike in release temperatures in the late summer which is not present in the observational data.
</commit_message>
<xml_diff>
--- a/DataCW3M/CW3MdigitalHandbook/CW3MdigitalHandbook.docx
+++ b/DataCW3M/CW3MdigitalHandbook/CW3MdigitalHandbook.docx
@@ -45039,7 +45039,7 @@
         <w:autoSpaceDN w:val="0"/>
         <w:adjustRightInd w:val="0"/>
         <w:rPr>
-          <w:ins w:id="2496" w:author="David Conklin" w:date="2020-11-09T15:32:00Z"/>
+          <w:ins w:id="2496" w:author="David Conklin" w:date="2020-11-25T13:32:00Z"/>
           <w:rStyle w:val="Hyperlink"/>
           <w:rFonts w:cstheme="minorHAnsi"/>
         </w:rPr>
@@ -45051,11 +45051,308 @@
         <w:autoSpaceDN w:val="0"/>
         <w:adjustRightInd w:val="0"/>
         <w:rPr>
+          <w:ins w:id="2497" w:author="David Conklin" w:date="2020-11-25T13:32:00Z"/>
           <w:rStyle w:val="Hyperlink"/>
           <w:rFonts w:cstheme="minorHAnsi"/>
           <w:color w:val="auto"/>
           <w:u w:val="none"/>
-          <w:rPrChange w:id="2497" w:author="David Conklin" w:date="2020-11-09T15:34:00Z">
+          <w:rPrChange w:id="2498" w:author="David Conklin" w:date="2020-11-25T13:33:00Z">
+            <w:rPr>
+              <w:ins w:id="2499" w:author="David Conklin" w:date="2020-11-25T13:32:00Z"/>
+              <w:rStyle w:val="Hyperlink"/>
+              <w:rFonts w:cstheme="minorHAnsi"/>
+            </w:rPr>
+          </w:rPrChange>
+        </w:rPr>
+      </w:pPr>
+      <w:ins w:id="2500" w:author="David Conklin" w:date="2020-11-25T13:32:00Z">
+        <w:r>
+          <w:rPr>
+            <w:rStyle w:val="Hyperlink"/>
+            <w:rFonts w:cstheme="minorHAnsi"/>
+            <w:color w:val="auto"/>
+            <w:u w:val="none"/>
+            <w:rPrChange w:id="2501" w:author="David Conklin" w:date="2020-11-25T13:33:00Z">
+              <w:rPr>
+                <w:rStyle w:val="Hyperlink"/>
+                <w:rFonts w:cstheme="minorHAnsi"/>
+              </w:rPr>
+            </w:rPrChange>
+          </w:rPr>
+          <w:t>Chow VT (1964).  Handbook of Hydrology.</w:t>
+        </w:r>
+      </w:ins>
+    </w:p>
+    <w:p>
+      <w:pPr>
+        <w:autoSpaceDE w:val="0"/>
+        <w:autoSpaceDN w:val="0"/>
+        <w:adjustRightInd w:val="0"/>
+        <w:rPr>
+          <w:ins w:id="2502" w:author="David Conklin" w:date="2020-11-25T13:37:00Z"/>
+          <w:rStyle w:val="Hyperlink"/>
+          <w:rFonts w:cstheme="minorHAnsi"/>
+          <w:color w:val="auto"/>
+          <w:u w:val="none"/>
+        </w:rPr>
+      </w:pPr>
+      <w:ins w:id="2503" w:author="David Conklin" w:date="2020-11-25T13:32:00Z">
+        <w:r>
+          <w:rPr>
+            <w:rStyle w:val="Hyperlink"/>
+            <w:rFonts w:cstheme="minorHAnsi"/>
+            <w:color w:val="auto"/>
+            <w:u w:val="none"/>
+            <w:rPrChange w:id="2504" w:author="David Conklin" w:date="2020-11-25T13:33:00Z">
+              <w:rPr>
+                <w:rStyle w:val="Hyperlink"/>
+                <w:rFonts w:cstheme="minorHAnsi"/>
+              </w:rPr>
+            </w:rPrChange>
+          </w:rPr>
+          <w:t>Al</w:t>
+        </w:r>
+      </w:ins>
+      <w:ins w:id="2505" w:author="David Conklin" w:date="2020-11-25T13:33:00Z">
+        <w:r>
+          <w:rPr>
+            <w:rStyle w:val="Hyperlink"/>
+            <w:rFonts w:cstheme="minorHAnsi"/>
+            <w:color w:val="auto"/>
+            <w:u w:val="none"/>
+            <w:rPrChange w:id="2506" w:author="David Conklin" w:date="2020-11-25T13:33:00Z">
+              <w:rPr>
+                <w:rStyle w:val="Hyperlink"/>
+                <w:rFonts w:cstheme="minorHAnsi"/>
+              </w:rPr>
+            </w:rPrChange>
+          </w:rPr>
+          <w:t xml:space="preserve">so </w:t>
+        </w:r>
+      </w:ins>
+      <w:ins w:id="2507" w:author="David Conklin" w:date="2020-11-25T13:37:00Z">
+        <w:r>
+          <w:rPr>
+            <w:rStyle w:val="Hyperlink"/>
+            <w:rFonts w:cstheme="minorHAnsi"/>
+            <w:color w:val="auto"/>
+            <w:u w:val="none"/>
+          </w:rPr>
+          <w:fldChar w:fldCharType="begin"/>
+        </w:r>
+        <w:r>
+          <w:rPr>
+            <w:rStyle w:val="Hyperlink"/>
+            <w:rFonts w:cstheme="minorHAnsi"/>
+            <w:color w:val="auto"/>
+            <w:u w:val="none"/>
+          </w:rPr>
+          <w:instrText xml:space="preserve"> HYPERLINK "</w:instrText>
+        </w:r>
+      </w:ins>
+      <w:ins w:id="2508" w:author="David Conklin" w:date="2020-11-25T13:33:00Z">
+        <w:r>
+          <w:rPr>
+            <w:rStyle w:val="Hyperlink"/>
+            <w:rFonts w:cstheme="minorHAnsi"/>
+            <w:color w:val="auto"/>
+            <w:u w:val="none"/>
+            <w:rPrChange w:id="2509" w:author="David Conklin" w:date="2020-11-25T13:33:00Z">
+              <w:rPr>
+                <w:rStyle w:val="Hyperlink"/>
+                <w:rFonts w:cstheme="minorHAnsi"/>
+              </w:rPr>
+            </w:rPrChange>
+          </w:rPr>
+          <w:instrText>https://cedb.asce.org/CEDBsearch/record.jsp?dockey=0020129</w:instrText>
+        </w:r>
+      </w:ins>
+      <w:ins w:id="2510" w:author="David Conklin" w:date="2020-11-25T13:37:00Z">
+        <w:r>
+          <w:rPr>
+            <w:rStyle w:val="Hyperlink"/>
+            <w:rFonts w:cstheme="minorHAnsi"/>
+            <w:color w:val="auto"/>
+            <w:u w:val="none"/>
+          </w:rPr>
+          <w:instrText xml:space="preserve">" </w:instrText>
+        </w:r>
+        <w:r>
+          <w:rPr>
+            <w:rStyle w:val="Hyperlink"/>
+            <w:rFonts w:cstheme="minorHAnsi"/>
+            <w:color w:val="auto"/>
+            <w:u w:val="none"/>
+          </w:rPr>
+          <w:fldChar w:fldCharType="separate"/>
+        </w:r>
+      </w:ins>
+      <w:ins w:id="2511" w:author="David Conklin" w:date="2020-11-25T13:33:00Z">
+        <w:r>
+          <w:rPr>
+            <w:rStyle w:val="Hyperlink"/>
+            <w:rFonts w:cstheme="minorHAnsi"/>
+            <w:rPrChange w:id="2512" w:author="David Conklin" w:date="2020-11-25T13:33:00Z">
+              <w:rPr>
+                <w:rStyle w:val="Hyperlink"/>
+                <w:rFonts w:cstheme="minorHAnsi"/>
+              </w:rPr>
+            </w:rPrChange>
+          </w:rPr>
+          <w:t>https://cedb.asce.org/CEDBsearch/record.jsp?dockey=0020129</w:t>
+        </w:r>
+      </w:ins>
+      <w:ins w:id="2513" w:author="David Conklin" w:date="2020-11-25T13:37:00Z">
+        <w:r>
+          <w:rPr>
+            <w:rStyle w:val="Hyperlink"/>
+            <w:rFonts w:cstheme="minorHAnsi"/>
+            <w:color w:val="auto"/>
+            <w:u w:val="none"/>
+          </w:rPr>
+          <w:fldChar w:fldCharType="end"/>
+        </w:r>
+      </w:ins>
+    </w:p>
+    <w:p>
+      <w:pPr>
+        <w:autoSpaceDE w:val="0"/>
+        <w:autoSpaceDN w:val="0"/>
+        <w:adjustRightInd w:val="0"/>
+        <w:rPr>
+          <w:ins w:id="2514" w:author="David Conklin" w:date="2020-11-25T13:44:00Z"/>
+          <w:rStyle w:val="Hyperlink"/>
+          <w:rFonts w:cstheme="minorHAnsi"/>
+          <w:color w:val="auto"/>
+          <w:u w:val="none"/>
+        </w:rPr>
+      </w:pPr>
+      <w:ins w:id="2515" w:author="David Conklin" w:date="2020-11-25T13:37:00Z">
+        <w:r>
+          <w:rPr>
+            <w:rStyle w:val="Hyperlink"/>
+            <w:rFonts w:cstheme="minorHAnsi"/>
+            <w:color w:val="auto"/>
+            <w:u w:val="none"/>
+          </w:rPr>
+          <w:t xml:space="preserve">and </w:t>
+        </w:r>
+      </w:ins>
+      <w:ins w:id="2516" w:author="David Conklin" w:date="2020-11-25T13:44:00Z">
+        <w:r>
+          <w:rPr>
+            <w:rStyle w:val="Hyperlink"/>
+            <w:rFonts w:cstheme="minorHAnsi"/>
+            <w:color w:val="auto"/>
+            <w:u w:val="none"/>
+          </w:rPr>
+          <w:fldChar w:fldCharType="begin"/>
+        </w:r>
+        <w:r>
+          <w:rPr>
+            <w:rStyle w:val="Hyperlink"/>
+            <w:rFonts w:cstheme="minorHAnsi"/>
+            <w:color w:val="auto"/>
+            <w:u w:val="none"/>
+          </w:rPr>
+          <w:instrText xml:space="preserve"> HYPERLINK "</w:instrText>
+        </w:r>
+      </w:ins>
+      <w:ins w:id="2517" w:author="David Conklin" w:date="2020-11-25T13:37:00Z">
+        <w:r>
+          <w:rPr>
+            <w:rStyle w:val="Hyperlink"/>
+            <w:rFonts w:cstheme="minorHAnsi"/>
+            <w:color w:val="auto"/>
+            <w:u w:val="none"/>
+          </w:rPr>
+          <w:instrText>https://ascelibrary.org/doi/pdf/10.1061/%28ASCE%290733-9429%282002%29128%3A1%2820%29</w:instrText>
+        </w:r>
+      </w:ins>
+      <w:ins w:id="2518" w:author="David Conklin" w:date="2020-11-25T13:44:00Z">
+        <w:r>
+          <w:rPr>
+            <w:rStyle w:val="Hyperlink"/>
+            <w:rFonts w:cstheme="minorHAnsi"/>
+            <w:color w:val="auto"/>
+            <w:u w:val="none"/>
+          </w:rPr>
+          <w:instrText xml:space="preserve">" </w:instrText>
+        </w:r>
+        <w:r>
+          <w:rPr>
+            <w:rStyle w:val="Hyperlink"/>
+            <w:rFonts w:cstheme="minorHAnsi"/>
+            <w:color w:val="auto"/>
+            <w:u w:val="none"/>
+          </w:rPr>
+          <w:fldChar w:fldCharType="separate"/>
+        </w:r>
+      </w:ins>
+      <w:ins w:id="2519" w:author="David Conklin" w:date="2020-11-25T13:37:00Z">
+        <w:r>
+          <w:rPr>
+            <w:rStyle w:val="Hyperlink"/>
+            <w:rFonts w:cstheme="minorHAnsi"/>
+          </w:rPr>
+          <w:t>https://ascelibrary.org/doi/pdf/10.1061/%28ASCE%290733-9429%282002%29128%3A1%2820%29</w:t>
+        </w:r>
+      </w:ins>
+      <w:ins w:id="2520" w:author="David Conklin" w:date="2020-11-25T13:44:00Z">
+        <w:r>
+          <w:rPr>
+            <w:rStyle w:val="Hyperlink"/>
+            <w:rFonts w:cstheme="minorHAnsi"/>
+            <w:color w:val="auto"/>
+            <w:u w:val="none"/>
+          </w:rPr>
+          <w:fldChar w:fldCharType="end"/>
+        </w:r>
+      </w:ins>
+    </w:p>
+    <w:p>
+      <w:pPr>
+        <w:autoSpaceDE w:val="0"/>
+        <w:autoSpaceDN w:val="0"/>
+        <w:adjustRightInd w:val="0"/>
+        <w:rPr>
+          <w:ins w:id="2521" w:author="David Conklin" w:date="2020-11-09T15:32:00Z"/>
+          <w:rStyle w:val="Hyperlink"/>
+          <w:rFonts w:cstheme="minorHAnsi"/>
+          <w:color w:val="auto"/>
+          <w:u w:val="none"/>
+          <w:rPrChange w:id="2522" w:author="David Conklin" w:date="2020-11-25T13:33:00Z">
+            <w:rPr>
+              <w:ins w:id="2523" w:author="David Conklin" w:date="2020-11-09T15:32:00Z"/>
+              <w:rStyle w:val="Hyperlink"/>
+              <w:rFonts w:cstheme="minorHAnsi"/>
+            </w:rPr>
+          </w:rPrChange>
+        </w:rPr>
+      </w:pPr>
+      <w:ins w:id="2524" w:author="David Conklin" w:date="2020-11-25T13:44:00Z">
+        <w:r>
+          <w:rPr>
+            <w:rStyle w:val="Hyperlink"/>
+            <w:rFonts w:cstheme="minorHAnsi"/>
+            <w:color w:val="auto"/>
+            <w:u w:val="none"/>
+          </w:rPr>
+          <w:t>https://book4sales.com/book-details.php?book=58f6</w:t>
+        </w:r>
+      </w:ins>
+    </w:p>
+    <w:p>
+      <w:pPr>
+        <w:autoSpaceDE w:val="0"/>
+        <w:autoSpaceDN w:val="0"/>
+        <w:adjustRightInd w:val="0"/>
+        <w:rPr>
+          <w:rStyle w:val="Hyperlink"/>
+          <w:rFonts w:cstheme="minorHAnsi"/>
+          <w:color w:val="auto"/>
+          <w:u w:val="none"/>
+          <w:rPrChange w:id="2525" w:author="David Conklin" w:date="2020-11-09T15:34:00Z">
             <w:rPr>
               <w:rStyle w:val="Hyperlink"/>
               <w:rFonts w:cstheme="minorHAnsi"/>
@@ -45063,31 +45360,32 @@
           </w:rPrChange>
         </w:rPr>
       </w:pPr>
-      <w:ins w:id="2498" w:author="David Conklin" w:date="2020-11-09T15:32:00Z">
+      <w:ins w:id="2526" w:author="David Conklin" w:date="2020-11-09T15:32:00Z">
         <w:r>
           <w:rPr>
             <w:rStyle w:val="Hyperlink"/>
             <w:rFonts w:cstheme="minorHAnsi"/>
             <w:color w:val="auto"/>
             <w:u w:val="none"/>
-            <w:rPrChange w:id="2499" w:author="David Conklin" w:date="2020-11-09T15:34:00Z">
+            <w:rPrChange w:id="2527" w:author="David Conklin" w:date="2020-11-09T15:34:00Z">
               <w:rPr>
                 <w:rStyle w:val="Hyperlink"/>
                 <w:rFonts w:cstheme="minorHAnsi"/>
               </w:rPr>
             </w:rPrChange>
           </w:rPr>
+          <w:lastRenderedPageBreak/>
           <w:t xml:space="preserve">Jefferson A, Grant G, Rose T </w:t>
         </w:r>
       </w:ins>
-      <w:ins w:id="2500" w:author="David Conklin" w:date="2020-11-09T15:33:00Z">
+      <w:ins w:id="2528" w:author="David Conklin" w:date="2020-11-09T15:33:00Z">
         <w:r>
           <w:rPr>
             <w:rStyle w:val="Hyperlink"/>
             <w:rFonts w:cstheme="minorHAnsi"/>
             <w:color w:val="auto"/>
             <w:u w:val="none"/>
-            <w:rPrChange w:id="2501" w:author="David Conklin" w:date="2020-11-09T15:34:00Z">
+            <w:rPrChange w:id="2529" w:author="David Conklin" w:date="2020-11-09T15:34:00Z">
               <w:rPr>
                 <w:rStyle w:val="Hyperlink"/>
                 <w:rFonts w:cstheme="minorHAnsi"/>
@@ -45097,7 +45395,7 @@
           <w:t xml:space="preserve">(2006). </w:t>
         </w:r>
       </w:ins>
-      <w:ins w:id="2502" w:author="David Conklin" w:date="2020-11-09T15:35:00Z">
+      <w:ins w:id="2530" w:author="David Conklin" w:date="2020-11-09T15:35:00Z">
         <w:r>
           <w:rPr>
             <w:rStyle w:val="Hyperlink"/>
@@ -45108,14 +45406,14 @@
           <w:t xml:space="preserve">Influence of volcanic history on groundwater patterns on the west slope of the Oregon High Cascades. </w:t>
         </w:r>
       </w:ins>
-      <w:ins w:id="2503" w:author="David Conklin" w:date="2020-11-09T15:33:00Z">
+      <w:ins w:id="2531" w:author="David Conklin" w:date="2020-11-09T15:33:00Z">
         <w:r>
           <w:rPr>
             <w:rStyle w:val="Hyperlink"/>
             <w:rFonts w:cstheme="minorHAnsi"/>
             <w:color w:val="auto"/>
             <w:u w:val="none"/>
-            <w:rPrChange w:id="2504" w:author="David Conklin" w:date="2020-11-09T15:34:00Z">
+            <w:rPrChange w:id="2532" w:author="David Conklin" w:date="2020-11-09T15:34:00Z">
               <w:rPr>
                 <w:rStyle w:val="Hyperlink"/>
                 <w:rFonts w:cstheme="minorHAnsi"/>
@@ -45125,7 +45423,7 @@
           <w:t xml:space="preserve">Water Resources Research 42:W12411. </w:t>
         </w:r>
       </w:ins>
-      <w:ins w:id="2505" w:author="David Conklin" w:date="2020-11-09T15:36:00Z">
+      <w:ins w:id="2533" w:author="David Conklin" w:date="2020-11-09T15:36:00Z">
         <w:r>
           <w:rPr>
             <w:rStyle w:val="Hyperlink"/>
@@ -45136,7 +45434,7 @@
           <w:t xml:space="preserve"> </w:t>
         </w:r>
       </w:ins>
-      <w:ins w:id="2506" w:author="David Conklin" w:date="2020-11-09T15:38:00Z">
+      <w:ins w:id="2534" w:author="David Conklin" w:date="2020-11-09T15:38:00Z">
         <w:r>
           <w:rPr>
             <w:rStyle w:val="Hyperlink"/>
@@ -45212,7 +45510,6 @@
           <w:color w:val="auto"/>
           <w:u w:val="none"/>
         </w:rPr>
-        <w:lastRenderedPageBreak/>
         <w:t>Leach JA and Moore RD</w:t>
       </w:r>
       <w:r>
@@ -45240,7 +45537,7 @@
         <w:autoSpaceDN w:val="0"/>
         <w:adjustRightInd w:val="0"/>
         <w:rPr>
-          <w:ins w:id="2507" w:author="David Conklin" w:date="2020-11-10T16:17:00Z"/>
+          <w:ins w:id="2535" w:author="David Conklin" w:date="2020-11-10T16:17:00Z"/>
           <w:rStyle w:val="Hyperlink"/>
           <w:rFonts w:cstheme="minorHAnsi"/>
         </w:rPr>
@@ -45250,13 +45547,13 @@
       <w:pPr>
         <w:pStyle w:val="NoSpacing"/>
         <w:rPr>
-          <w:ins w:id="2508" w:author="David Conklin" w:date="2020-11-10T16:17:00Z"/>
+          <w:ins w:id="2536" w:author="David Conklin" w:date="2020-11-10T16:17:00Z"/>
           <w:rFonts w:asciiTheme="minorHAnsi" w:hAnsiTheme="minorHAnsi" w:cstheme="minorHAnsi"/>
           <w:sz w:val="22"/>
           <w:szCs w:val="22"/>
         </w:rPr>
       </w:pPr>
-      <w:ins w:id="2509" w:author="David Conklin" w:date="2020-11-10T16:17:00Z">
+      <w:ins w:id="2537" w:author="David Conklin" w:date="2020-11-10T16:17:00Z">
         <w:r>
           <w:rPr>
             <w:rFonts w:asciiTheme="minorHAnsi" w:hAnsiTheme="minorHAnsi" w:cstheme="minorHAnsi"/>
@@ -45270,7 +45567,7 @@
     <w:p>
       <w:pPr>
         <w:rPr>
-          <w:ins w:id="2510" w:author="David Conklin" w:date="2020-11-10T16:17:00Z"/>
+          <w:ins w:id="2538" w:author="David Conklin" w:date="2020-11-10T16:17:00Z"/>
           <w:rFonts w:cstheme="minorHAnsi"/>
         </w:rPr>
       </w:pPr>
@@ -45278,11 +45575,11 @@
     <w:p>
       <w:pPr>
         <w:rPr>
-          <w:ins w:id="2511" w:author="David Conklin" w:date="2020-11-10T16:17:00Z"/>
+          <w:ins w:id="2539" w:author="David Conklin" w:date="2020-11-10T16:17:00Z"/>
           <w:rFonts w:cstheme="minorHAnsi"/>
         </w:rPr>
       </w:pPr>
-      <w:ins w:id="2512" w:author="David Conklin" w:date="2020-11-10T16:17:00Z">
+      <w:ins w:id="2540" w:author="David Conklin" w:date="2020-11-10T16:17:00Z">
         <w:r>
           <w:rPr>
             <w:rFonts w:cstheme="minorHAnsi"/>
@@ -45294,7 +45591,7 @@
     <w:p>
       <w:pPr>
         <w:rPr>
-          <w:ins w:id="2513" w:author="David Conklin" w:date="2020-11-10T16:17:00Z"/>
+          <w:ins w:id="2541" w:author="David Conklin" w:date="2020-11-10T16:17:00Z"/>
           <w:rFonts w:cstheme="minorHAnsi"/>
         </w:rPr>
       </w:pPr>
@@ -45316,7 +45613,7 @@
         <w:autoSpaceDN w:val="0"/>
         <w:adjustRightInd w:val="0"/>
         <w:rPr>
-          <w:ins w:id="2514" w:author="David Conklin" w:date="2020-11-18T14:45:00Z"/>
+          <w:ins w:id="2542" w:author="David Conklin" w:date="2020-11-18T14:45:00Z"/>
           <w:rStyle w:val="Hyperlink"/>
           <w:rFonts w:cstheme="minorHAnsi"/>
           <w:color w:val="auto"/>
@@ -45357,7 +45654,7 @@
         <w:autoSpaceDN w:val="0"/>
         <w:adjustRightInd w:val="0"/>
         <w:rPr>
-          <w:ins w:id="2515" w:author="David Conklin" w:date="2020-11-18T14:45:00Z"/>
+          <w:ins w:id="2543" w:author="David Conklin" w:date="2020-11-18T14:45:00Z"/>
           <w:rStyle w:val="Hyperlink"/>
           <w:rFonts w:cstheme="minorHAnsi"/>
           <w:color w:val="auto"/>
@@ -45374,7 +45671,7 @@
           <w:rFonts w:cstheme="minorHAnsi"/>
         </w:rPr>
       </w:pPr>
-      <w:ins w:id="2516" w:author="David Conklin" w:date="2020-11-18T14:45:00Z">
+      <w:ins w:id="2544" w:author="David Conklin" w:date="2020-11-18T14:45:00Z">
         <w:r>
           <w:rPr>
             <w:rStyle w:val="Hyperlink"/>
@@ -45388,17 +45685,17 @@
           <w:t xml:space="preserve">Willamette Basin Review Feasibility Study/Final Integrated Feasibility Report and Environmental Assessment, </w:t>
         </w:r>
       </w:ins>
-      <w:ins w:id="2517" w:author="David Conklin" w:date="2020-11-18T14:46:00Z">
+      <w:ins w:id="2545" w:author="David Conklin" w:date="2020-11-18T14:46:00Z">
         <w:r>
           <w:t xml:space="preserve">USACE Portland District, </w:t>
         </w:r>
       </w:ins>
-      <w:ins w:id="2518" w:author="David Conklin" w:date="2020-11-18T14:45:00Z">
+      <w:ins w:id="2546" w:author="David Conklin" w:date="2020-11-18T14:45:00Z">
         <w:r>
           <w:t>December 2019</w:t>
         </w:r>
       </w:ins>
-      <w:ins w:id="2519" w:author="David Conklin" w:date="2020-11-18T14:48:00Z">
+      <w:ins w:id="2547" w:author="David Conklin" w:date="2020-11-18T14:48:00Z">
         <w:r>
           <w:t xml:space="preserve">. </w:t>
         </w:r>
@@ -45478,7 +45775,7 @@
           <w:rFonts w:eastAsiaTheme="minorHAnsi"/>
         </w:rPr>
       </w:pPr>
-      <w:bookmarkStart w:id="2520" w:name="_Toc56764298"/>
+      <w:bookmarkStart w:id="2548" w:name="_Toc56764298"/>
       <w:r>
         <w:rPr>
           <w:rFonts w:eastAsiaTheme="minorHAnsi"/>
@@ -45491,7 +45788,7 @@
         </w:rPr>
         <w:t xml:space="preserve"> and Abbreviations</w:t>
       </w:r>
-      <w:bookmarkEnd w:id="2520"/>
+      <w:bookmarkEnd w:id="2548"/>
     </w:p>
     <w:p/>
     <w:p>
@@ -45628,6 +45925,7 @@
           <w:b/>
           <w:bCs/>
         </w:rPr>
+        <w:lastRenderedPageBreak/>
         <w:t>LULC</w:t>
       </w:r>
       <w:r>
@@ -45661,7 +45959,6 @@
           <w:b/>
           <w:bCs/>
         </w:rPr>
-        <w:lastRenderedPageBreak/>
         <w:t>SSURGO</w:t>
       </w:r>
       <w:r>
@@ -45691,17 +45988,191 @@
     <w:p>
       <w:pPr>
         <w:rPr>
-          <w:rFonts w:cstheme="minorHAnsi"/>
-        </w:rPr>
-      </w:pPr>
-      <w:r>
-        <w:rPr>
+          <w:ins w:id="2549" w:author="David Conklin" w:date="2020-11-25T16:05:00Z"/>
           <w:rFonts w:cstheme="minorHAnsi"/>
           <w:color w:val="222222"/>
           <w:shd w:val="clear" w:color="auto" w:fill="FFFFFF"/>
         </w:rPr>
+      </w:pPr>
+      <w:r>
+        <w:rPr>
+          <w:rFonts w:cstheme="minorHAnsi"/>
+          <w:color w:val="222222"/>
+          <w:shd w:val="clear" w:color="auto" w:fill="FFFFFF"/>
+        </w:rPr>
         <w:t>USACE – United States Army Corps of Engineers</w:t>
       </w:r>
+    </w:p>
+    <w:p>
+      <w:pPr>
+        <w:rPr>
+          <w:ins w:id="2550" w:author="David Conklin" w:date="2020-11-25T16:06:00Z"/>
+          <w:rFonts w:cstheme="minorHAnsi"/>
+          <w:color w:val="222222"/>
+          <w:shd w:val="clear" w:color="auto" w:fill="FFFFFF"/>
+        </w:rPr>
+      </w:pPr>
+    </w:p>
+    <w:p>
+      <w:pPr>
+        <w:rPr>
+          <w:ins w:id="2551" w:author="David Conklin" w:date="2020-11-25T16:05:00Z"/>
+          <w:rFonts w:cstheme="minorHAnsi"/>
+          <w:color w:val="222222"/>
+          <w:shd w:val="clear" w:color="auto" w:fill="FFFFFF"/>
+        </w:rPr>
+      </w:pPr>
+    </w:p>
+    <w:p>
+      <w:pPr>
+        <w:rPr>
+          <w:ins w:id="2552" w:author="David Conklin" w:date="2020-11-25T16:05:00Z"/>
+          <w:rFonts w:cstheme="minorHAnsi"/>
+          <w:color w:val="222222"/>
+          <w:shd w:val="clear" w:color="auto" w:fill="FFFFFF"/>
+        </w:rPr>
+      </w:pPr>
+    </w:p>
+    <w:p>
+      <w:pPr>
+        <w:rPr>
+          <w:ins w:id="2553" w:author="David Conklin" w:date="2020-11-25T16:06:00Z"/>
+        </w:rPr>
+      </w:pPr>
+      <w:ins w:id="2554" w:author="David Conklin" w:date="2020-11-25T16:05:00Z">
+        <w:r>
+          <w:t xml:space="preserve">From </w:t>
+        </w:r>
+        <w:r>
+          <w:fldChar w:fldCharType="begin"/>
+        </w:r>
+        <w:r>
+          <w:instrText xml:space="preserve"> HYPERLINK "http://</w:instrText>
+        </w:r>
+        <w:r>
+          <w:instrText>www.dictionary.com</w:instrText>
+        </w:r>
+        <w:r>
+          <w:instrText xml:space="preserve">" </w:instrText>
+        </w:r>
+        <w:r>
+          <w:fldChar w:fldCharType="separate"/>
+        </w:r>
+        <w:r>
+          <w:rPr>
+            <w:rStyle w:val="Hyperlink"/>
+          </w:rPr>
+          <w:t>www.dictionary.com</w:t>
+        </w:r>
+        <w:r>
+          <w:fldChar w:fldCharType="end"/>
+        </w:r>
+      </w:ins>
+    </w:p>
+    <w:p>
+      <w:pPr>
+        <w:rPr>
+          <w:ins w:id="2555" w:author="David Conklin" w:date="2020-11-25T16:05:00Z"/>
+        </w:rPr>
+      </w:pPr>
+    </w:p>
+    <w:p>
+      <w:pPr>
+        <w:spacing w:after="120"/>
+        <w:rPr>
+          <w:ins w:id="2556" w:author="David Conklin" w:date="2020-11-25T16:05:00Z"/>
+          <w:rStyle w:val="one-click-content"/>
+          <w:rFonts w:cstheme="minorHAnsi"/>
+          <w:color w:val="1A1A1A"/>
+        </w:rPr>
+        <w:pPrChange w:id="2557" w:author="David Conklin" w:date="2020-11-25T16:06:00Z">
+          <w:pPr/>
+        </w:pPrChange>
+      </w:pPr>
+      <w:ins w:id="2558" w:author="David Conklin" w:date="2020-11-25T16:05:00Z">
+        <w:r>
+          <w:rPr>
+            <w:rStyle w:val="one-click-content"/>
+            <w:rFonts w:cstheme="minorHAnsi"/>
+            <w:color w:val="1A1A1A"/>
+          </w:rPr>
+          <w:t>lacustrine - of or relating to a lake.</w:t>
+        </w:r>
+      </w:ins>
+    </w:p>
+    <w:p>
+      <w:pPr>
+        <w:spacing w:after="120"/>
+        <w:rPr>
+          <w:ins w:id="2559" w:author="David Conklin" w:date="2020-11-25T16:05:00Z"/>
+        </w:rPr>
+        <w:pPrChange w:id="2560" w:author="David Conklin" w:date="2020-11-25T16:06:00Z">
+          <w:pPr/>
+        </w:pPrChange>
+      </w:pPr>
+      <w:ins w:id="2561" w:author="David Conklin" w:date="2020-11-25T16:05:00Z">
+        <w:r>
+          <w:t xml:space="preserve">palustrine - </w:t>
+        </w:r>
+        <w:r>
+          <w:t>Relating to a system of inland, nontidal wetlands characterized by the presence of trees, shrubs, and emergent vegetation (vegetation that is rooted below water but grows above the surface). Palustrine wetlands range from permanently saturated or flooded land (as in marshes, swamps, and lake shores) to land that is wet only seasonally (as in vernal pools). </w:t>
+        </w:r>
+        <w:r>
+          <w:t xml:space="preserve"> </w:t>
+        </w:r>
+      </w:ins>
+    </w:p>
+    <w:p>
+      <w:pPr>
+        <w:spacing w:after="120"/>
+        <w:rPr>
+          <w:ins w:id="2562" w:author="David Conklin" w:date="2020-11-25T16:05:00Z"/>
+        </w:rPr>
+        <w:pPrChange w:id="2563" w:author="David Conklin" w:date="2020-11-25T16:06:00Z">
+          <w:pPr/>
+        </w:pPrChange>
+      </w:pPr>
+      <w:ins w:id="2564" w:author="David Conklin" w:date="2020-11-25T16:05:00Z">
+        <w:r>
+          <w:t xml:space="preserve">riparian - </w:t>
+        </w:r>
+        <w:r>
+          <w:t>of, relating to, or situated or dwelling on the bank of a river or other body of water</w:t>
+        </w:r>
+      </w:ins>
+    </w:p>
+    <w:p>
+      <w:pPr>
+        <w:spacing w:after="120"/>
+        <w:rPr>
+          <w:ins w:id="2565" w:author="David Conklin" w:date="2020-11-25T16:05:00Z"/>
+        </w:rPr>
+        <w:pPrChange w:id="2566" w:author="David Conklin" w:date="2020-11-25T16:06:00Z">
+          <w:pPr/>
+        </w:pPrChange>
+      </w:pPr>
+      <w:ins w:id="2567" w:author="David Conklin" w:date="2020-11-25T16:05:00Z">
+        <w:r>
+          <w:t xml:space="preserve">vernal pool - </w:t>
+        </w:r>
+        <w:r>
+          <w:rPr>
+            <w:shd w:val="clear" w:color="auto" w:fill="FFFFFF"/>
+          </w:rPr>
+          <w:t>A seasonal body of standing water that typically forms in the spring from melting snow and other runoff, dries out completely in the hotter months of summer, and often refills in the autumn. Vernal pools range from broad, heavily vegetated lowland bodies to smaller, isolated upland bodies with little permanent vegetation. They are free of fish and provide important breeding habitat for many terrestrial or semiaquatic species such as frogs, salamanders, and turtles.</w:t>
+        </w:r>
+      </w:ins>
+    </w:p>
+    <w:p>
+      <w:pPr>
+        <w:spacing w:after="120"/>
+        <w:rPr>
+          <w:rFonts w:cstheme="minorHAnsi"/>
+        </w:rPr>
+        <w:pPrChange w:id="2568" w:author="David Conklin" w:date="2020-11-25T16:06:00Z">
+          <w:pPr/>
+        </w:pPrChange>
+      </w:pPr>
     </w:p>
     <w:sectPr>
       <w:footerReference w:type="default" r:id="rId30"/>
@@ -47063,6 +47534,11 @@
       <w:szCs w:val="24"/>
       <w:bdr w:val="nil"/>
     </w:rPr>
+  </w:style>
+  <w:style w:type="character" w:customStyle="1" w:styleId="one-click-content">
+    <w:name w:val="one-click-content"/>
+    <w:basedOn w:val="DefaultParagraphFont"/>
+    <w:rsid w:val="00787B73"/>
   </w:style>
 </w:styles>
 </file>

</xml_diff>

<commit_message>
Tune up the flows for better agreement with gage records. HBV.csv - Increase ET_MULT for BLU9 and Lookout49 from 0.355 to 1.5. Increase ET_MULT for ClearLake46 from 0.5 to 1.0. Add PEST_ClearLake46/flow2010.ic. Flow_PEST_ClearLake46.xml - Increase spring feeding Clear Lake from 5.7 cms to 6.6 cms, the literature value. In the FLOW Q at gage reports, apply the 2.716 multiplier, for the ratio of the gage drainage to the simulated drainage, only to the runoff, not to the spring water. Flow_PEST_SFork48.xml - Decrease the spring flow above CGR from 6.06 cms (214 cfs) to 139 cfs. Flow_PEST_Smith47.xml - Decrease the spring flow from 0.76 cms (27 cfs) to 4 cfs.
</commit_message>
<xml_diff>
--- a/DataCW3M/CW3MdigitalHandbook/CW3MdigitalHandbook.docx
+++ b/DataCW3M/CW3MdigitalHandbook/CW3MdigitalHandbook.docx
@@ -51694,71 +51694,83 @@
       <w:pPr>
         <w:rPr>
           <w:ins w:id="2389" w:author="David Conklin" w:date="2021-01-06T12:58:00Z"/>
-          <w:rPrChange w:id="2390" w:author="David Conklin [2]" w:date="2021-01-12T09:39:00Z">
-            <w:rPr>
-              <w:ins w:id="2391" w:author="David Conklin" w:date="2021-01-06T12:58:00Z"/>
-            </w:rPr>
-          </w:rPrChange>
-        </w:rPr>
-        <w:pPrChange w:id="2392" w:author="David Conklin [2]" w:date="2021-01-12T09:25:00Z">
-          <w:pPr/>
-        </w:pPrChange>
-      </w:pPr>
-      <w:ins w:id="2393" w:author="David Conklin [2]" w:date="2021-01-12T09:46:00Z">
+        </w:rPr>
+      </w:pPr>
+      <w:ins w:id="2390" w:author="David Conklin [2]" w:date="2021-01-12T09:46:00Z">
         <w:r>
           <w:t>The information about streamside vegetation is much more limited in CW3M tha</w:t>
         </w:r>
       </w:ins>
-      <w:ins w:id="2394" w:author="David Conklin [2]" w:date="2021-01-12T09:47:00Z">
+      <w:ins w:id="2391" w:author="David Conklin [2]" w:date="2021-01-12T09:47:00Z">
         <w:r>
           <w:t xml:space="preserve">n in Shade-a-lator.  </w:t>
+        </w:r>
+      </w:ins>
+      <w:ins w:id="2392" w:author="David Conklin [2]" w:date="2021-01-12T09:48:00Z">
+        <w:r>
+          <w:t xml:space="preserve">For each bank, </w:t>
+        </w:r>
+      </w:ins>
+      <w:ins w:id="2393" w:author="David Conklin [2]" w:date="2021-01-12T09:47:00Z">
+        <w:r>
+          <w:t xml:space="preserve">CW3M </w:t>
+        </w:r>
+      </w:ins>
+      <w:ins w:id="2394" w:author="David Conklin [2]" w:date="2021-01-12T09:49:00Z">
+        <w:r>
+          <w:t>will infer</w:t>
         </w:r>
       </w:ins>
       <w:ins w:id="2395" w:author="David Conklin [2]" w:date="2021-01-12T09:48:00Z">
         <w:r>
-          <w:t xml:space="preserve">For each bank, </w:t>
+          <w:t xml:space="preserve"> the vegetation height from the </w:t>
         </w:r>
       </w:ins>
-      <w:ins w:id="2396" w:author="David Conklin [2]" w:date="2021-01-12T09:47:00Z">
-        <w:r>
-          <w:t xml:space="preserve">CW3M </w:t>
+      <w:ins w:id="2396" w:author="David Conklin [2]" w:date="2021-01-12T09:49:00Z">
+        <w:r>
+          <w:t>VEGCLASS and AGECLASS of the</w:t>
         </w:r>
       </w:ins>
-      <w:ins w:id="2397" w:author="David Conklin [2]" w:date="2021-01-12T09:49:00Z">
-        <w:r>
-          <w:t>will infer</w:t>
+      <w:ins w:id="2397" w:author="David Conklin [2]" w:date="2021-01-12T09:50:00Z">
+        <w:r>
+          <w:t xml:space="preserve"> representative streamside IDU, and will infer the canopy density from the VEGCLASS and the calendar date.</w:t>
         </w:r>
       </w:ins>
-      <w:ins w:id="2398" w:author="David Conklin [2]" w:date="2021-01-12T09:48:00Z">
-        <w:r>
-          <w:t xml:space="preserve"> the vegetation height from the </w:t>
+      <w:ins w:id="2398" w:author="David Conklin [2]" w:date="2021-01-12T09:52:00Z">
+        <w:r>
+          <w:t xml:space="preserve">  Attenuation by streamside </w:t>
         </w:r>
       </w:ins>
-      <w:ins w:id="2399" w:author="David Conklin [2]" w:date="2021-01-12T09:49:00Z">
-        <w:r>
-          <w:t>VEGCLASS and AGECLASS of the</w:t>
+      <w:ins w:id="2399" w:author="David Conklin [2]" w:date="2021-01-12T09:53:00Z">
+        <w:r>
+          <w:t>conditions will be estimated as a function of stream width, bank height, vegetation height, and canopy density</w:t>
         </w:r>
       </w:ins>
-      <w:ins w:id="2400" w:author="David Conklin [2]" w:date="2021-01-12T09:50:00Z">
-        <w:r>
-          <w:t xml:space="preserve"> representative streamside IDU, and will infer the canopy density from the VEGCLASS and the calendar date.</w:t>
+      <w:ins w:id="2400" w:author="David Conklin [2]" w:date="2021-01-12T09:54:00Z">
+        <w:r>
+          <w:t>; this has not yet been implemented as of 1/12/21.</w:t>
         </w:r>
       </w:ins>
-      <w:ins w:id="2401" w:author="David Conklin [2]" w:date="2021-01-12T09:52:00Z">
-        <w:r>
-          <w:t xml:space="preserve">  Attenuation by streamside </w:t>
-        </w:r>
-      </w:ins>
-      <w:ins w:id="2402" w:author="David Conklin [2]" w:date="2021-01-12T09:53:00Z">
-        <w:r>
-          <w:t>conditions will be estimated as a function of stream width, bank height, vegetation height, and canopy density</w:t>
-        </w:r>
-      </w:ins>
-      <w:ins w:id="2403" w:author="David Conklin [2]" w:date="2021-01-12T09:54:00Z">
-        <w:r>
-          <w:t>; this has not yet been implemented as of 1/12/21.</w:t>
-        </w:r>
-      </w:ins>
+    </w:p>
+    <w:p>
+      <w:pPr>
+        <w:rPr>
+          <w:del w:id="2401" w:author="David Conklin" w:date="2021-01-07T09:37:00Z"/>
+        </w:rPr>
+      </w:pPr>
+    </w:p>
+    <w:p>
+      <w:pPr>
+        <w:pStyle w:val="Heading2"/>
+        <w:rPr>
+          <w:del w:id="2402" w:author="David Conklin" w:date="2021-01-07T09:37:00Z"/>
+        </w:rPr>
+      </w:pPr>
+      <w:del w:id="2403" w:author="David Conklin" w:date="2021-01-07T09:37:00Z">
+        <w:r>
+          <w:delText>Clackamas wetlands v. McKenzie wetlands</w:delText>
+        </w:r>
+      </w:del>
     </w:p>
     <w:p>
       <w:pPr>
@@ -51766,27 +51778,7 @@
           <w:del w:id="2404" w:author="David Conklin" w:date="2021-01-07T09:37:00Z"/>
         </w:rPr>
       </w:pPr>
-    </w:p>
-    <w:p>
-      <w:pPr>
-        <w:pStyle w:val="Heading2"/>
-        <w:rPr>
-          <w:del w:id="2405" w:author="David Conklin" w:date="2021-01-07T09:37:00Z"/>
-        </w:rPr>
-      </w:pPr>
-      <w:del w:id="2406" w:author="David Conklin" w:date="2021-01-07T09:37:00Z">
-        <w:r>
-          <w:delText>Clackamas wetlands v. McKenzie wetlands</w:delText>
-        </w:r>
-      </w:del>
-    </w:p>
-    <w:p>
-      <w:pPr>
-        <w:rPr>
-          <w:del w:id="2407" w:author="David Conklin" w:date="2021-01-07T09:37:00Z"/>
-        </w:rPr>
-      </w:pPr>
-      <w:del w:id="2408" w:author="David Conklin" w:date="2021-01-07T09:37:00Z">
+      <w:del w:id="2405" w:author="David Conklin" w:date="2021-01-07T09:37:00Z">
         <w:r>
           <w:delText>At least in the initial phase of the study, simulations of the Clackamas basin</w:delText>
         </w:r>
@@ -51825,21 +51817,21 @@
     <w:p>
       <w:pPr>
         <w:rPr>
-          <w:del w:id="2409" w:author="David Conklin [2]" w:date="2021-01-12T06:07:00Z"/>
-        </w:rPr>
-      </w:pPr>
-    </w:p>
-    <w:p>
-      <w:pPr>
-        <w:rPr>
-          <w:del w:id="2410" w:author="David Conklin [2]" w:date="2021-01-12T06:07:00Z"/>
+          <w:del w:id="2406" w:author="David Conklin [2]" w:date="2021-01-12T06:07:00Z"/>
+        </w:rPr>
+      </w:pPr>
+    </w:p>
+    <w:p>
+      <w:pPr>
+        <w:rPr>
+          <w:del w:id="2407" w:author="David Conklin [2]" w:date="2021-01-12T06:07:00Z"/>
         </w:rPr>
       </w:pPr>
     </w:p>
     <w:p>
       <w:pPr>
         <w:pStyle w:val="Heading2"/>
-        <w:pPrChange w:id="2411" w:author="David Conklin [2]" w:date="2021-01-12T06:07:00Z">
+        <w:pPrChange w:id="2408" w:author="David Conklin [2]" w:date="2021-01-12T06:07:00Z">
           <w:pPr/>
         </w:pPrChange>
       </w:pPr>
@@ -51899,8 +51891,8 @@
       <w:pPr>
         <w:pStyle w:val="Caption"/>
       </w:pPr>
-      <w:bookmarkStart w:id="2412" w:name="_Ref48286765"/>
-      <w:bookmarkStart w:id="2413" w:name="_Toc53219841"/>
+      <w:bookmarkStart w:id="2409" w:name="_Ref48286765"/>
+      <w:bookmarkStart w:id="2410" w:name="_Toc53219841"/>
       <w:r>
         <w:t xml:space="preserve">Figure </w:t>
       </w:r>
@@ -51912,11 +51904,11 @@
           <w:t>9</w:t>
         </w:r>
       </w:fldSimple>
-      <w:bookmarkEnd w:id="2412"/>
+      <w:bookmarkEnd w:id="2409"/>
       <w:r>
         <w:t>. Clackamas basin in CW3M screen capture</w:t>
       </w:r>
-      <w:bookmarkEnd w:id="2413"/>
+      <w:bookmarkEnd w:id="2410"/>
     </w:p>
     <w:p/>
     <w:p>
@@ -51928,11 +51920,11 @@
       <w:pPr>
         <w:pStyle w:val="Heading1"/>
       </w:pPr>
-      <w:bookmarkStart w:id="2414" w:name="_Toc60992391"/>
+      <w:bookmarkStart w:id="2411" w:name="_Toc60992391"/>
       <w:r>
         <w:t>The Clackamas Basin</w:t>
       </w:r>
-      <w:bookmarkEnd w:id="2414"/>
+      <w:bookmarkEnd w:id="2411"/>
     </w:p>
     <w:p/>
     <w:p>
@@ -51979,11 +51971,11 @@
       <w:pPr>
         <w:pStyle w:val="Heading1"/>
       </w:pPr>
-      <w:bookmarkStart w:id="2415" w:name="_Toc60992392"/>
+      <w:bookmarkStart w:id="2412" w:name="_Toc60992392"/>
       <w:r>
         <w:t>Directory structure and file names</w:t>
       </w:r>
-      <w:bookmarkEnd w:id="2415"/>
+      <w:bookmarkEnd w:id="2412"/>
     </w:p>
     <w:p>
       <w:pPr>
@@ -52392,7 +52384,7 @@
       <w:pPr>
         <w:pStyle w:val="Heading1"/>
       </w:pPr>
-      <w:bookmarkStart w:id="2416" w:name="_Toc60992393"/>
+      <w:bookmarkStart w:id="2413" w:name="_Toc60992393"/>
       <w:r>
         <w:lastRenderedPageBreak/>
         <w:t xml:space="preserve">Release </w:t>
@@ -52400,7 +52392,7 @@
       <w:r>
         <w:t>Log</w:t>
       </w:r>
-      <w:bookmarkEnd w:id="2416"/>
+      <w:bookmarkEnd w:id="2413"/>
     </w:p>
     <w:p>
       <w:pPr>
@@ -53150,7 +53142,7 @@
       <w:pPr>
         <w:pStyle w:val="Body"/>
         <w:rPr>
-          <w:ins w:id="2417" w:author="David Conklin" w:date="2020-12-27T15:53:00Z"/>
+          <w:ins w:id="2414" w:author="David Conklin" w:date="2020-12-27T15:53:00Z"/>
           <w:rFonts w:cs="Times New Roman"/>
           <w:szCs w:val="24"/>
         </w:rPr>
@@ -53177,7 +53169,7 @@
       <w:pPr>
         <w:pStyle w:val="Body"/>
         <w:rPr>
-          <w:ins w:id="2418" w:author="David Conklin" w:date="2020-12-27T15:53:00Z"/>
+          <w:ins w:id="2415" w:author="David Conklin" w:date="2020-12-27T15:53:00Z"/>
           <w:rFonts w:cs="Times New Roman"/>
           <w:szCs w:val="24"/>
         </w:rPr>
@@ -53187,12 +53179,12 @@
       <w:pPr>
         <w:pStyle w:val="Body"/>
         <w:rPr>
-          <w:ins w:id="2419" w:author="David Conklin" w:date="2021-01-08T09:26:00Z"/>
+          <w:ins w:id="2416" w:author="David Conklin" w:date="2021-01-08T09:26:00Z"/>
           <w:rFonts w:cs="Times New Roman"/>
           <w:szCs w:val="24"/>
         </w:rPr>
       </w:pPr>
-      <w:ins w:id="2420" w:author="David Conklin" w:date="2020-12-27T15:53:00Z">
+      <w:ins w:id="2417" w:author="David Conklin" w:date="2020-12-27T15:53:00Z">
         <w:r>
           <w:rPr>
             <w:rFonts w:cs="Times New Roman"/>
@@ -53201,7 +53193,7 @@
           <w:t xml:space="preserve">CW3M_Installer_McKenzie_0.4.3.exe </w:t>
         </w:r>
       </w:ins>
-      <w:ins w:id="2421" w:author="David Conklin" w:date="2020-12-27T15:54:00Z">
+      <w:ins w:id="2418" w:author="David Conklin" w:date="2020-12-27T15:54:00Z">
         <w:r>
           <w:rPr>
             <w:rFonts w:cs="Times New Roman"/>
@@ -53210,7 +53202,7 @@
           <w:t>12/27/20 from CW3M ver. 20</w:t>
         </w:r>
       </w:ins>
-      <w:ins w:id="2422" w:author="David Conklin" w:date="2021-01-08T09:29:00Z">
+      <w:ins w:id="2419" w:author="David Conklin" w:date="2021-01-08T09:29:00Z">
         <w:r>
           <w:rPr>
             <w:rFonts w:cs="Times New Roman"/>
@@ -53219,7 +53211,7 @@
           <w:t>6</w:t>
         </w:r>
       </w:ins>
-      <w:ins w:id="2423" w:author="David Conklin" w:date="2020-12-27T15:54:00Z">
+      <w:ins w:id="2420" w:author="David Conklin" w:date="2020-12-27T15:54:00Z">
         <w:r>
           <w:rPr>
             <w:rFonts w:cs="Times New Roman"/>
@@ -53228,7 +53220,7 @@
           <w:t xml:space="preserve"> on GitHub.  McKenzie s</w:t>
         </w:r>
       </w:ins>
-      <w:ins w:id="2424" w:author="David Conklin" w:date="2020-12-27T15:55:00Z">
+      <w:ins w:id="2421" w:author="David Conklin" w:date="2020-12-27T15:55:00Z">
         <w:r>
           <w:rPr>
             <w:rFonts w:cs="Times New Roman"/>
@@ -53237,7 +53229,7 @@
           <w:t>tream flows and temperatures have been calibrated to USGS gage data for 2010-18.</w:t>
         </w:r>
       </w:ins>
-      <w:ins w:id="2425" w:author="David Conklin" w:date="2020-12-27T15:56:00Z">
+      <w:ins w:id="2422" w:author="David Conklin" w:date="2020-12-27T15:56:00Z">
         <w:r>
           <w:rPr>
             <w:rFonts w:cs="Times New Roman"/>
@@ -53246,7 +53238,7 @@
           <w:t xml:space="preserve">  Special logic was added for the springs which feed Clear Lake</w:t>
         </w:r>
       </w:ins>
-      <w:ins w:id="2426" w:author="David Conklin" w:date="2020-12-27T15:57:00Z">
+      <w:ins w:id="2423" w:author="David Conklin" w:date="2020-12-27T15:57:00Z">
         <w:r>
           <w:rPr>
             <w:rFonts w:cs="Times New Roman"/>
@@ -53255,7 +53247,7 @@
           <w:t>.  The special logic provides for a constant</w:t>
         </w:r>
       </w:ins>
-      <w:ins w:id="2427" w:author="David Conklin" w:date="2020-12-27T15:58:00Z">
+      <w:ins w:id="2424" w:author="David Conklin" w:date="2020-12-27T15:58:00Z">
         <w:r>
           <w:rPr>
             <w:rFonts w:cs="Times New Roman"/>
@@ -53264,7 +53256,7 @@
           <w:t xml:space="preserve"> spring flow of 5.7 cms  plus a seasonally-varying additional spring flow of </w:t>
         </w:r>
       </w:ins>
-      <w:ins w:id="2428" w:author="David Conklin" w:date="2020-12-27T16:00:00Z">
+      <w:ins w:id="2425" w:author="David Conklin" w:date="2020-12-27T16:00:00Z">
         <w:r>
           <w:rPr>
             <w:rFonts w:cs="Times New Roman"/>
@@ -53280,7 +53272,7 @@
           <w:t xml:space="preserve"> times the amount simulated as flowing into Clear from upstream.</w:t>
         </w:r>
       </w:ins>
-      <w:ins w:id="2429" w:author="David Conklin" w:date="2020-12-27T16:06:00Z">
+      <w:ins w:id="2426" w:author="David Conklin" w:date="2020-12-27T16:06:00Z">
         <w:r>
           <w:rPr>
             <w:rFonts w:cs="Times New Roman"/>
@@ -53289,7 +53281,7 @@
           <w:t xml:space="preserve">  The Demo and Baseline scenarios have been combined into a single Demo_Baseline scenario.  This release</w:t>
         </w:r>
       </w:ins>
-      <w:ins w:id="2430" w:author="David Conklin" w:date="2020-12-27T16:07:00Z">
+      <w:ins w:id="2427" w:author="David Conklin" w:date="2020-12-27T16:07:00Z">
         <w:r>
           <w:rPr>
             <w:rFonts w:cs="Times New Roman"/>
@@ -53303,7 +53295,7 @@
       <w:pPr>
         <w:pStyle w:val="Body"/>
         <w:rPr>
-          <w:ins w:id="2431" w:author="David Conklin" w:date="2021-01-08T09:26:00Z"/>
+          <w:ins w:id="2428" w:author="David Conklin" w:date="2021-01-08T09:26:00Z"/>
           <w:rFonts w:cs="Times New Roman"/>
           <w:szCs w:val="24"/>
         </w:rPr>
@@ -53317,7 +53309,7 @@
           <w:szCs w:val="24"/>
         </w:rPr>
       </w:pPr>
-      <w:ins w:id="2432" w:author="David Conklin" w:date="2021-01-08T09:26:00Z">
+      <w:ins w:id="2429" w:author="David Conklin" w:date="2021-01-08T09:26:00Z">
         <w:r>
           <w:rPr>
             <w:rFonts w:cs="Times New Roman"/>
@@ -53326,7 +53318,7 @@
           <w:t>CW3M_Installer_McKenzie_0.4.4.exe 1/8/21 from CW3M ver. ~</w:t>
         </w:r>
       </w:ins>
-      <w:ins w:id="2433" w:author="David Conklin" w:date="2021-01-08T09:27:00Z">
+      <w:ins w:id="2430" w:author="David Conklin" w:date="2021-01-08T09:27:00Z">
         <w:r>
           <w:rPr>
             <w:rFonts w:cs="Times New Roman"/>
@@ -53335,7 +53327,7 @@
           <w:t>232 on GitHub.</w:t>
         </w:r>
       </w:ins>
-      <w:ins w:id="2434" w:author="David Conklin" w:date="2021-01-08T09:32:00Z">
+      <w:ins w:id="2431" w:author="David Conklin" w:date="2021-01-08T09:32:00Z">
         <w:r>
           <w:rPr>
             <w:rFonts w:cs="Times New Roman"/>
@@ -53344,7 +53336,7 @@
           <w:t xml:space="preserve">  More of the stream temperature logic is working now.  </w:t>
         </w:r>
       </w:ins>
-      <w:ins w:id="2435" w:author="David Conklin" w:date="2021-01-08T09:33:00Z">
+      <w:ins w:id="2432" w:author="David Conklin" w:date="2021-01-08T09:33:00Z">
         <w:r>
           <w:rPr>
             <w:rFonts w:cs="Times New Roman"/>
@@ -53353,7 +53345,7 @@
           <w:t>A lot of details about the flow and stream temperature models</w:t>
         </w:r>
       </w:ins>
-      <w:ins w:id="2436" w:author="David Conklin" w:date="2021-01-08T09:34:00Z">
+      <w:ins w:id="2433" w:author="David Conklin" w:date="2021-01-08T09:34:00Z">
         <w:r>
           <w:rPr>
             <w:rFonts w:cs="Times New Roman"/>
@@ -53362,7 +53354,7 @@
           <w:t xml:space="preserve"> have been added to the digital handbook.</w:t>
         </w:r>
       </w:ins>
-      <w:ins w:id="2437" w:author="David Conklin" w:date="2021-01-08T09:35:00Z">
+      <w:ins w:id="2434" w:author="David Conklin" w:date="2021-01-08T09:35:00Z">
         <w:r>
           <w:rPr>
             <w:rFonts w:cs="Times New Roman"/>
@@ -53378,7 +53370,7 @@
           <w:t>The McKenzie flow and stream temperature models were</w:t>
         </w:r>
       </w:ins>
-      <w:ins w:id="2438" w:author="David Conklin" w:date="2021-01-08T09:36:00Z">
+      <w:ins w:id="2435" w:author="David Conklin" w:date="2021-01-08T09:36:00Z">
         <w:r>
           <w:rPr>
             <w:rFonts w:cs="Times New Roman"/>
@@ -53387,7 +53379,7 @@
           <w:t xml:space="preserve"> calibrated one more time.</w:t>
         </w:r>
       </w:ins>
-      <w:ins w:id="2439" w:author="David Conklin" w:date="2021-01-08T09:53:00Z">
+      <w:ins w:id="2436" w:author="David Conklin" w:date="2021-01-08T09:53:00Z">
         <w:r>
           <w:rPr>
             <w:rFonts w:cs="Times New Roman"/>
@@ -53396,7 +53388,7 @@
           <w:t xml:space="preserve">  Preliminary </w:t>
         </w:r>
       </w:ins>
-      <w:ins w:id="2440" w:author="David Conklin" w:date="2021-01-08T09:54:00Z">
+      <w:ins w:id="2437" w:author="David Conklin" w:date="2021-01-08T09:54:00Z">
         <w:r>
           <w:rPr>
             <w:rFonts w:cs="Times New Roman"/>
@@ -53405,7 +53397,7 @@
           <w:t xml:space="preserve">estimates of the </w:t>
         </w:r>
       </w:ins>
-      <w:ins w:id="2441" w:author="David Conklin" w:date="2021-01-08T09:53:00Z">
+      <w:ins w:id="2438" w:author="David Conklin" w:date="2021-01-08T09:53:00Z">
         <w:r>
           <w:rPr>
             <w:rFonts w:cs="Times New Roman"/>
@@ -53414,7 +53406,7 @@
           <w:t>stream flow and thermal energy budgets for the McKenzie basin</w:t>
         </w:r>
       </w:ins>
-      <w:ins w:id="2442" w:author="David Conklin" w:date="2021-01-08T09:54:00Z">
+      <w:ins w:id="2439" w:author="David Conklin" w:date="2021-01-08T09:54:00Z">
         <w:r>
           <w:rPr>
             <w:rFonts w:cs="Times New Roman"/>
@@ -53423,7 +53415,7 @@
           <w:t xml:space="preserve"> have been made, and added</w:t>
         </w:r>
       </w:ins>
-      <w:ins w:id="2443" w:author="David Conklin" w:date="2021-01-08T09:32:00Z">
+      <w:ins w:id="2440" w:author="David Conklin" w:date="2021-01-08T09:32:00Z">
         <w:r>
           <w:rPr>
             <w:rFonts w:cs="Times New Roman"/>
@@ -53432,7 +53424,7 @@
           <w:t xml:space="preserve"> </w:t>
         </w:r>
       </w:ins>
-      <w:ins w:id="2444" w:author="David Conklin" w:date="2021-01-08T09:54:00Z">
+      <w:ins w:id="2441" w:author="David Conklin" w:date="2021-01-08T09:54:00Z">
         <w:r>
           <w:rPr>
             <w:rFonts w:cs="Times New Roman"/>
@@ -53441,7 +53433,7 @@
           <w:t>to the digital handbook.</w:t>
         </w:r>
       </w:ins>
-      <w:ins w:id="2445" w:author="David Conklin" w:date="2021-01-08T09:55:00Z">
+      <w:ins w:id="2442" w:author="David Conklin" w:date="2021-01-08T09:55:00Z">
         <w:r>
           <w:rPr>
             <w:rFonts w:cs="Times New Roman"/>
@@ -53450,7 +53442,7 @@
           <w:t xml:space="preserve">  Files and </w:t>
         </w:r>
       </w:ins>
-      <w:ins w:id="2446" w:author="David Conklin" w:date="2021-01-08T11:35:00Z">
+      <w:ins w:id="2443" w:author="David Conklin" w:date="2021-01-08T11:35:00Z">
         <w:r>
           <w:rPr>
             <w:rFonts w:cs="Times New Roman"/>
@@ -53459,7 +53451,7 @@
           <w:t xml:space="preserve">a </w:t>
         </w:r>
       </w:ins>
-      <w:ins w:id="2447" w:author="David Conklin" w:date="2021-01-08T09:55:00Z">
+      <w:ins w:id="2444" w:author="David Conklin" w:date="2021-01-08T09:55:00Z">
         <w:r>
           <w:rPr>
             <w:rFonts w:cs="Times New Roman"/>
@@ -53468,7 +53460,7 @@
           <w:t>folder related to running PEST on the BLU drainage have been added.  Files for the</w:t>
         </w:r>
       </w:ins>
-      <w:ins w:id="2448" w:author="David Conklin" w:date="2021-01-08T09:56:00Z">
+      <w:ins w:id="2445" w:author="David Conklin" w:date="2021-01-08T09:56:00Z">
         <w:r>
           <w:rPr>
             <w:rFonts w:cs="Times New Roman"/>
@@ -53477,7 +53469,7 @@
           <w:t xml:space="preserve"> McKenzie and North Santiam basins are in this rele</w:t>
         </w:r>
       </w:ins>
-      <w:ins w:id="2449" w:author="David Conklin" w:date="2021-01-08T09:57:00Z">
+      <w:ins w:id="2446" w:author="David Conklin" w:date="2021-01-08T09:57:00Z">
         <w:r>
           <w:rPr>
             <w:rFonts w:cs="Times New Roman"/>
@@ -53486,7 +53478,7 @@
           <w:t xml:space="preserve">ase, but the files for the </w:t>
         </w:r>
       </w:ins>
-      <w:ins w:id="2450" w:author="David Conklin" w:date="2021-01-08T09:56:00Z">
+      <w:ins w:id="2447" w:author="David Conklin" w:date="2021-01-08T09:56:00Z">
         <w:r>
           <w:rPr>
             <w:rFonts w:cs="Times New Roman"/>
@@ -53495,7 +53487,7 @@
           <w:t xml:space="preserve">Clackamas basin </w:t>
         </w:r>
       </w:ins>
-      <w:ins w:id="2451" w:author="David Conklin" w:date="2021-01-08T09:57:00Z">
+      <w:ins w:id="2448" w:author="David Conklin" w:date="2021-01-08T09:57:00Z">
         <w:r>
           <w:rPr>
             <w:rFonts w:cs="Times New Roman"/>
@@ -53514,12 +53506,12 @@
       <w:pPr>
         <w:pStyle w:val="Heading1"/>
       </w:pPr>
-      <w:bookmarkStart w:id="2452" w:name="_Toc60992394"/>
+      <w:bookmarkStart w:id="2449" w:name="_Toc60992394"/>
       <w:r>
         <w:lastRenderedPageBreak/>
         <w:t>References</w:t>
       </w:r>
-      <w:bookmarkEnd w:id="2452"/>
+      <w:bookmarkEnd w:id="2449"/>
     </w:p>
     <w:p/>
     <w:p>
@@ -54030,7 +54022,7 @@
         <w:autoSpaceDN w:val="0"/>
         <w:adjustRightInd w:val="0"/>
         <w:rPr>
-          <w:ins w:id="2453" w:author="David Conklin" w:date="2020-12-28T09:57:00Z"/>
+          <w:ins w:id="2450" w:author="David Conklin" w:date="2020-12-28T09:57:00Z"/>
           <w:rStyle w:val="Hyperlink"/>
           <w:rFonts w:cstheme="minorHAnsi"/>
           <w:color w:val="auto"/>
@@ -54071,7 +54063,7 @@
         <w:autoSpaceDN w:val="0"/>
         <w:adjustRightInd w:val="0"/>
         <w:rPr>
-          <w:ins w:id="2454" w:author="David Conklin" w:date="2020-12-28T09:57:00Z"/>
+          <w:ins w:id="2451" w:author="David Conklin" w:date="2020-12-28T09:57:00Z"/>
           <w:rStyle w:val="Hyperlink"/>
           <w:rFonts w:cstheme="minorHAnsi"/>
           <w:color w:val="auto"/>
@@ -54086,7 +54078,7 @@
           <w:color w:val="auto"/>
           <w:u w:val="none"/>
         </w:rPr>
-        <w:pPrChange w:id="2455" w:author="David Conklin" w:date="2020-12-28T09:57:00Z">
+        <w:pPrChange w:id="2452" w:author="David Conklin" w:date="2020-12-28T09:57:00Z">
           <w:pPr>
             <w:autoSpaceDE w:val="0"/>
             <w:autoSpaceDN w:val="0"/>
@@ -54094,7 +54086,7 @@
           </w:pPr>
         </w:pPrChange>
       </w:pPr>
-      <w:ins w:id="2456" w:author="David Conklin" w:date="2020-12-28T09:57:00Z">
+      <w:ins w:id="2453" w:author="David Conklin" w:date="2020-12-28T09:57:00Z">
         <w:r>
           <w:t>Seibert J (1997).  Estimation of Parameter Uncertainty in the HBV Model.  Nordic Hydrology, 28 (4/5): 247-262.</w:t>
         </w:r>
@@ -54193,7 +54185,7 @@
           <w:rFonts w:eastAsiaTheme="minorHAnsi"/>
         </w:rPr>
       </w:pPr>
-      <w:bookmarkStart w:id="2457" w:name="_Toc60992395"/>
+      <w:bookmarkStart w:id="2454" w:name="_Toc60992395"/>
       <w:r>
         <w:rPr>
           <w:rFonts w:eastAsiaTheme="minorHAnsi"/>
@@ -54206,7 +54198,7 @@
         </w:rPr>
         <w:t xml:space="preserve"> and Abbreviations</w:t>
       </w:r>
-      <w:bookmarkEnd w:id="2457"/>
+      <w:bookmarkEnd w:id="2454"/>
     </w:p>
     <w:p/>
     <w:p>
@@ -54307,24 +54299,24 @@
     <w:p>
       <w:pPr>
         <w:rPr>
-          <w:ins w:id="2458" w:author="David Conklin" w:date="2020-12-28T09:56:00Z"/>
-        </w:rPr>
-      </w:pPr>
-    </w:p>
-    <w:p>
-      <w:pPr>
-        <w:rPr>
-          <w:ins w:id="2459" w:author="David Conklin" w:date="2020-12-28T09:56:00Z"/>
+          <w:ins w:id="2455" w:author="David Conklin" w:date="2020-12-28T09:56:00Z"/>
+        </w:rPr>
+      </w:pPr>
+    </w:p>
+    <w:p>
+      <w:pPr>
+        <w:rPr>
+          <w:ins w:id="2456" w:author="David Conklin" w:date="2020-12-28T09:56:00Z"/>
           <w:rFonts w:cstheme="minorHAnsi"/>
         </w:rPr>
       </w:pPr>
-      <w:ins w:id="2460" w:author="David Conklin" w:date="2020-12-28T09:56:00Z">
+      <w:ins w:id="2457" w:author="David Conklin" w:date="2020-12-28T09:56:00Z">
         <w:r>
           <w:rPr>
             <w:rFonts w:cstheme="minorHAnsi"/>
             <w:b/>
             <w:bCs/>
-            <w:rPrChange w:id="2461" w:author="David Conklin" w:date="2020-12-28T10:00:00Z">
+            <w:rPrChange w:id="2458" w:author="David Conklin" w:date="2020-12-28T10:00:00Z">
               <w:rPr/>
             </w:rPrChange>
           </w:rPr>
@@ -54343,7 +54335,7 @@
           <w:t>–</w:t>
         </w:r>
       </w:ins>
-      <w:ins w:id="2462" w:author="David Conklin" w:date="2020-12-28T09:58:00Z">
+      <w:ins w:id="2459" w:author="David Conklin" w:date="2020-12-28T09:58:00Z">
         <w:r>
           <w:rPr>
             <w:rFonts w:cstheme="minorHAnsi"/>
@@ -54355,7 +54347,7 @@
             <w:rFonts w:cstheme="minorHAnsi"/>
             <w:color w:val="202122"/>
             <w:shd w:val="clear" w:color="auto" w:fill="FFFFFF"/>
-            <w:rPrChange w:id="2463" w:author="David Conklin" w:date="2020-12-28T10:00:00Z">
+            <w:rPrChange w:id="2460" w:author="David Conklin" w:date="2020-12-28T10:00:00Z">
               <w:rPr>
                 <w:rFonts w:ascii="Arial" w:hAnsi="Arial" w:cs="Arial"/>
                 <w:color w:val="202122"/>
@@ -54368,13 +54360,13 @@
           <w:t>Hydrologiska Byråns Vattenbalansavdelning mode</w:t>
         </w:r>
       </w:ins>
-      <w:ins w:id="2464" w:author="David Conklin" w:date="2020-12-28T09:59:00Z">
+      <w:ins w:id="2461" w:author="David Conklin" w:date="2020-12-28T09:59:00Z">
         <w:r>
           <w:rPr>
             <w:rFonts w:cstheme="minorHAnsi"/>
             <w:color w:val="202122"/>
             <w:shd w:val="clear" w:color="auto" w:fill="FFFFFF"/>
-            <w:rPrChange w:id="2465" w:author="David Conklin" w:date="2020-12-28T10:00:00Z">
+            <w:rPrChange w:id="2462" w:author="David Conklin" w:date="2020-12-28T10:00:00Z">
               <w:rPr>
                 <w:rFonts w:ascii="Arial" w:hAnsi="Arial" w:cs="Arial"/>
                 <w:color w:val="202122"/>
@@ -54437,7 +54429,7 @@
     <w:p>
       <w:pPr>
         <w:rPr>
-          <w:ins w:id="2466" w:author="David Conklin" w:date="2020-12-28T10:27:00Z"/>
+          <w:ins w:id="2463" w:author="David Conklin" w:date="2020-12-28T10:27:00Z"/>
         </w:rPr>
       </w:pPr>
       <w:r>
@@ -54454,17 +54446,17 @@
     <w:p>
       <w:pPr>
         <w:rPr>
-          <w:ins w:id="2467" w:author="David Conklin" w:date="2020-12-28T10:27:00Z"/>
-        </w:rPr>
-      </w:pPr>
-    </w:p>
-    <w:p>
-      <w:pPr>
-        <w:rPr>
-          <w:ins w:id="2468" w:author="David Conklin" w:date="2020-12-28T09:22:00Z"/>
-        </w:rPr>
-      </w:pPr>
-      <w:ins w:id="2469" w:author="David Conklin" w:date="2020-12-28T10:27:00Z">
+          <w:ins w:id="2464" w:author="David Conklin" w:date="2020-12-28T10:27:00Z"/>
+        </w:rPr>
+      </w:pPr>
+    </w:p>
+    <w:p>
+      <w:pPr>
+        <w:rPr>
+          <w:ins w:id="2465" w:author="David Conklin" w:date="2020-12-28T09:22:00Z"/>
+        </w:rPr>
+      </w:pPr>
+      <w:ins w:id="2466" w:author="David Conklin" w:date="2020-12-28T10:27:00Z">
         <w:r>
           <w:rPr>
             <w:b/>
@@ -54473,7 +54465,7 @@
           <w:t>NRNI</w:t>
         </w:r>
       </w:ins>
-      <w:ins w:id="2470" w:author="David Conklin" w:date="2020-12-28T10:28:00Z">
+      <w:ins w:id="2467" w:author="David Conklin" w:date="2020-12-28T10:28:00Z">
         <w:r>
           <w:t xml:space="preserve"> – No Reservoirs, No Irrigation</w:t>
         </w:r>
@@ -54482,16 +54474,16 @@
     <w:p>
       <w:pPr>
         <w:rPr>
-          <w:ins w:id="2471" w:author="David Conklin" w:date="2020-12-28T09:22:00Z"/>
-        </w:rPr>
-      </w:pPr>
-    </w:p>
-    <w:p>
-      <w:pPr>
-        <w:rPr>
-          <w:ins w:id="2472" w:author="David Conklin" w:date="2020-12-28T09:24:00Z"/>
-        </w:rPr>
-        <w:pPrChange w:id="2473" w:author="David Conklin" w:date="2020-12-28T09:25:00Z">
+          <w:ins w:id="2468" w:author="David Conklin" w:date="2020-12-28T09:22:00Z"/>
+        </w:rPr>
+      </w:pPr>
+    </w:p>
+    <w:p>
+      <w:pPr>
+        <w:rPr>
+          <w:ins w:id="2469" w:author="David Conklin" w:date="2020-12-28T09:24:00Z"/>
+        </w:rPr>
+        <w:pPrChange w:id="2470" w:author="David Conklin" w:date="2020-12-28T09:25:00Z">
           <w:pPr>
             <w:pStyle w:val="Heading2"/>
             <w:shd w:val="clear" w:color="auto" w:fill="FFFFFF"/>
@@ -54499,12 +54491,12 @@
           </w:pPr>
         </w:pPrChange>
       </w:pPr>
-      <w:ins w:id="2474" w:author="David Conklin" w:date="2020-12-28T09:22:00Z">
+      <w:ins w:id="2471" w:author="David Conklin" w:date="2020-12-28T09:22:00Z">
         <w:r>
           <w:rPr>
             <w:b/>
             <w:bCs/>
-            <w:rPrChange w:id="2475" w:author="David Conklin" w:date="2020-12-28T09:22:00Z">
+            <w:rPrChange w:id="2472" w:author="David Conklin" w:date="2020-12-28T09:22:00Z">
               <w:rPr/>
             </w:rPrChange>
           </w:rPr>
@@ -54514,24 +54506,24 @@
           <w:t xml:space="preserve"> – </w:t>
         </w:r>
       </w:ins>
-      <w:ins w:id="2476" w:author="David Conklin" w:date="2020-12-28T09:24:00Z">
+      <w:ins w:id="2473" w:author="David Conklin" w:date="2020-12-28T09:24:00Z">
         <w:r>
           <w:t>Model-Independent Parameter Estimation and Uncertainty Analysis</w:t>
         </w:r>
       </w:ins>
     </w:p>
     <w:p>
-      <w:ins w:id="2477" w:author="David Conklin" w:date="2020-12-28T09:22:00Z">
+      <w:ins w:id="2474" w:author="David Conklin" w:date="2020-12-28T09:22:00Z">
         <w:r>
           <w:t>Parameter Estimation Program (</w:t>
         </w:r>
       </w:ins>
-      <w:ins w:id="2478" w:author="David Conklin" w:date="2020-12-28T09:24:00Z">
+      <w:ins w:id="2475" w:author="David Conklin" w:date="2020-12-28T09:24:00Z">
         <w:r>
           <w:t>https://pesthomepage.org/</w:t>
         </w:r>
       </w:ins>
-      <w:ins w:id="2479" w:author="David Conklin" w:date="2020-12-28T09:22:00Z">
+      <w:ins w:id="2476" w:author="David Conklin" w:date="2020-12-28T09:22:00Z">
         <w:r>
           <w:t>)</w:t>
         </w:r>

</xml_diff>

<commit_message>
CW3M_McKenzie.envx - Add studyAreaName='McKenzie' to the <settings> block. Flow_McKenzie.xml - Reduce Clear Lake springs from 5.7 cms to 32 cfs. Reduce Smith R springs from 0.76 cms to 4 cfs. Reduce S Fork springs above CGR from 6.06 cms to 139 cfs. Take the difference between the simulated area drained and gage area drained into account in the Clear Lake column in the flow skill assessment reports. PEST_ClearLake46.xml - Decrease the Clear Lake springs from 6.6 cms to 32 cfs. APs.cpp - Fix a compiler warning. EnvContext.h - Add m_studyAreaName to class EnvContext.
</commit_message>
<xml_diff>
--- a/DataCW3M/CW3MdigitalHandbook/CW3MdigitalHandbook.docx
+++ b/DataCW3M/CW3MdigitalHandbook/CW3MdigitalHandbook.docx
@@ -46,9 +46,9 @@
           <w:t>/</w:t>
         </w:r>
       </w:ins>
-      <w:ins w:id="1" w:author="David Conklin [2]" w:date="2021-01-12T09:54:00Z">
-        <w:r>
-          <w:t>12</w:t>
+      <w:ins w:id="1" w:author="David Conklin [2]" w:date="2021-01-20T10:49:00Z">
+        <w:r>
+          <w:t>20</w:t>
         </w:r>
       </w:ins>
       <w:ins w:id="2" w:author="David Conklin" w:date="2021-01-08T08:50:00Z">
@@ -33486,14 +33486,27 @@
       <w:r>
         <w:t xml:space="preserve">Figure </w:t>
       </w:r>
-      <w:fldSimple w:instr=" SEQ Figure \* ARABIC ">
-        <w:r>
-          <w:rPr>
-            <w:noProof/>
-          </w:rPr>
-          <w:t>7</w:t>
-        </w:r>
-      </w:fldSimple>
+      <w:r>
+        <w:fldChar w:fldCharType="begin"/>
+      </w:r>
+      <w:r>
+        <w:instrText xml:space="preserve"> SEQ Figure \* ARABIC </w:instrText>
+      </w:r>
+      <w:r>
+        <w:fldChar w:fldCharType="separate"/>
+      </w:r>
+      <w:r>
+        <w:rPr>
+          <w:noProof/>
+        </w:rPr>
+        <w:t>7</w:t>
+      </w:r>
+      <w:r>
+        <w:rPr>
+          <w:noProof/>
+        </w:rPr>
+        <w:fldChar w:fldCharType="end"/>
+      </w:r>
       <w:bookmarkEnd w:id="899"/>
       <w:r>
         <w:t>. McKenzie basin in CW3M screen capture</w:t>
@@ -33571,14 +33584,27 @@
       <w:r>
         <w:t xml:space="preserve">Figure </w:t>
       </w:r>
-      <w:fldSimple w:instr=" SEQ Figure \* ARABIC ">
-        <w:r>
-          <w:rPr>
-            <w:noProof/>
-          </w:rPr>
-          <w:t>8</w:t>
-        </w:r>
-      </w:fldSimple>
+      <w:r>
+        <w:fldChar w:fldCharType="begin"/>
+      </w:r>
+      <w:r>
+        <w:instrText xml:space="preserve"> SEQ Figure \* ARABIC </w:instrText>
+      </w:r>
+      <w:r>
+        <w:fldChar w:fldCharType="separate"/>
+      </w:r>
+      <w:r>
+        <w:rPr>
+          <w:noProof/>
+        </w:rPr>
+        <w:t>8</w:t>
+      </w:r>
+      <w:r>
+        <w:rPr>
+          <w:noProof/>
+        </w:rPr>
+        <w:fldChar w:fldCharType="end"/>
+      </w:r>
       <w:bookmarkEnd w:id="901"/>
       <w:r>
         <w:t>. Wetlands in the lower McKenzie basin, with their WETL_ID attribute values</w:t>
@@ -51896,14 +51922,27 @@
       <w:r>
         <w:t xml:space="preserve">Figure </w:t>
       </w:r>
-      <w:fldSimple w:instr=" SEQ Figure \* ARABIC ">
-        <w:r>
-          <w:rPr>
-            <w:noProof/>
-          </w:rPr>
-          <w:t>9</w:t>
-        </w:r>
-      </w:fldSimple>
+      <w:r>
+        <w:fldChar w:fldCharType="begin"/>
+      </w:r>
+      <w:r>
+        <w:instrText xml:space="preserve"> SEQ Figure \* ARABIC </w:instrText>
+      </w:r>
+      <w:r>
+        <w:fldChar w:fldCharType="separate"/>
+      </w:r>
+      <w:r>
+        <w:rPr>
+          <w:noProof/>
+        </w:rPr>
+        <w:t>9</w:t>
+      </w:r>
+      <w:r>
+        <w:rPr>
+          <w:noProof/>
+        </w:rPr>
+        <w:fldChar w:fldCharType="end"/>
+      </w:r>
       <w:bookmarkEnd w:id="2409"/>
       <w:r>
         <w:t>. Clackamas basin in CW3M screen capture</w:t>

</xml_diff>

<commit_message>
Flow.cpp, .h - Code changes in the DumpReachInsolationData() logic.
</commit_message>
<xml_diff>
--- a/DataCW3M/CW3MdigitalHandbook/CW3MdigitalHandbook.docx
+++ b/DataCW3M/CW3MdigitalHandbook/CW3MdigitalHandbook.docx
@@ -173,49 +173,21 @@
           <w:rFonts w:cs="Times New Roman"/>
           <w:szCs w:val="24"/>
         </w:rPr>
-        <w:t>CW3M_Installer_McKenzie_0.4.3.exe</w:t>
+        <w:t>CW3M_Installer_McKenzie_0.4.3.exe,</w:t>
       </w:r>
       <w:r>
         <w:rPr>
           <w:rFonts w:cs="Times New Roman"/>
           <w:szCs w:val="24"/>
         </w:rPr>
-        <w:t>,</w:t>
+        <w:t xml:space="preserve"> </w:t>
       </w:r>
       <w:r>
         <w:rPr>
           <w:rFonts w:cs="Times New Roman"/>
           <w:szCs w:val="24"/>
         </w:rPr>
-        <w:t xml:space="preserve"> </w:t>
-      </w:r>
-      <w:r>
-        <w:rPr>
-          <w:rFonts w:cs="Times New Roman"/>
-          <w:szCs w:val="24"/>
-        </w:rPr>
-        <w:t>CW3M_Installer_McKenzie_0.4.</w:t>
-      </w:r>
-      <w:r>
-        <w:rPr>
-          <w:rFonts w:cs="Times New Roman"/>
-          <w:szCs w:val="24"/>
-        </w:rPr>
-        <w:t>4</w:t>
-      </w:r>
-      <w:r>
-        <w:rPr>
-          <w:rFonts w:cs="Times New Roman"/>
-          <w:szCs w:val="24"/>
-        </w:rPr>
-        <w:t>.exe</w:t>
-      </w:r>
-      <w:r>
-        <w:rPr>
-          <w:rFonts w:cs="Times New Roman"/>
-          <w:szCs w:val="24"/>
-        </w:rPr>
-        <w:t xml:space="preserve"> and </w:t>
+        <w:t xml:space="preserve">CW3M_Installer_McKenzie_0.4.4.exe and </w:t>
       </w:r>
       <w:r>
         <w:rPr>
@@ -32567,8 +32539,26 @@
         </w:numPr>
       </w:pPr>
       <w:r>
-        <w:t xml:space="preserve">subreach length, width, and aspect </w:t>
-      </w:r>
+        <w:t xml:space="preserve">subreach length, width, </w:t>
+      </w:r>
+      <w:ins w:id="96" w:author="David Conklin" w:date="2021-01-22T07:35:00Z">
+        <w:r>
+          <w:t xml:space="preserve">and </w:t>
+        </w:r>
+      </w:ins>
+      <w:del w:id="97" w:author="David Conklin" w:date="2021-01-22T07:34:00Z">
+        <w:r>
+          <w:delText xml:space="preserve">and </w:delText>
+        </w:r>
+      </w:del>
+      <w:r>
+        <w:t>aspect</w:t>
+      </w:r>
+      <w:del w:id="98" w:author="David Conklin" w:date="2021-01-22T07:35:00Z">
+        <w:r>
+          <w:delText xml:space="preserve"> </w:delText>
+        </w:r>
+      </w:del>
     </w:p>
     <w:p>
       <w:pPr>
@@ -32682,9 +32672,193 @@
     </w:p>
     <w:p/>
     <w:p>
+      <w:pPr>
+        <w:rPr>
+          <w:ins w:id="99" w:author="David Conklin" w:date="2021-01-22T07:38:00Z"/>
+        </w:rPr>
+      </w:pPr>
       <w:r>
         <w:t>The information about streamside vegetation is much more limited in CW3M than in Shade-a-lator.  For each bank, CW3M will infer the vegetation height from the VEGCLASS and AGECLASS of the representative streamside IDU, and will infer the canopy density from the VEGCLASS and the calendar date.  Attenuation by streamside conditions will be estimated as a function of stream width, bank height, vegetation height, and canopy density; this has not yet been implemented as of 1/12/21.</w:t>
       </w:r>
+    </w:p>
+    <w:p>
+      <w:pPr>
+        <w:rPr>
+          <w:ins w:id="100" w:author="David Conklin" w:date="2021-01-22T07:38:00Z"/>
+        </w:rPr>
+      </w:pPr>
+    </w:p>
+    <w:p>
+      <w:pPr>
+        <w:rPr>
+          <w:ins w:id="101" w:author="David Conklin" w:date="2021-01-22T07:41:00Z"/>
+        </w:rPr>
+      </w:pPr>
+      <w:ins w:id="102" w:author="David Conklin" w:date="2021-01-22T07:38:00Z">
+        <w:r>
+          <w:t>The scope</w:t>
+        </w:r>
+      </w:ins>
+      <w:ins w:id="103" w:author="David Conklin" w:date="2021-01-22T07:39:00Z">
+        <w:r>
+          <w:t xml:space="preserve"> for the LCOG McKenzie wetlands project includes establishing, to the degree practical, that CW3M gives the same re</w:t>
+        </w:r>
+      </w:ins>
+      <w:ins w:id="104" w:author="David Conklin" w:date="2021-01-22T07:40:00Z">
+        <w:r>
+          <w:t>sults as Shade-a-lator.</w:t>
+        </w:r>
+      </w:ins>
+      <w:ins w:id="105" w:author="David Conklin" w:date="2021-01-22T07:41:00Z">
+        <w:r>
+          <w:t xml:space="preserve">  Here is how the comparison will be made.</w:t>
+        </w:r>
+      </w:ins>
+    </w:p>
+    <w:p>
+      <w:pPr>
+        <w:rPr>
+          <w:ins w:id="106" w:author="David Conklin" w:date="2021-01-22T07:41:00Z"/>
+        </w:rPr>
+      </w:pPr>
+    </w:p>
+    <w:p>
+      <w:pPr>
+        <w:pStyle w:val="ListParagraph"/>
+        <w:numPr>
+          <w:ilvl w:val="0"/>
+          <w:numId w:val="10"/>
+        </w:numPr>
+        <w:pPrChange w:id="107" w:author="David Conklin" w:date="2021-01-22T07:41:00Z">
+          <w:pPr/>
+        </w:pPrChange>
+      </w:pPr>
+      <w:ins w:id="108" w:author="David Conklin" w:date="2021-01-22T07:42:00Z">
+        <w:r>
+          <w:t>Shade-a-lator starts with solar radiation as a function of calendar date and</w:t>
+        </w:r>
+      </w:ins>
+      <w:ins w:id="109" w:author="David Conklin" w:date="2021-01-22T07:43:00Z">
+        <w:r>
+          <w:t xml:space="preserve"> position on the earth’s surface</w:t>
+        </w:r>
+      </w:ins>
+      <w:ins w:id="110" w:author="David Conklin" w:date="2021-01-22T07:45:00Z">
+        <w:r>
+          <w:t>, and reduces it by first by the effect of topographic shading and second by the e</w:t>
+        </w:r>
+      </w:ins>
+      <w:ins w:id="111" w:author="David Conklin" w:date="2021-01-22T07:46:00Z">
+        <w:r>
+          <w:t xml:space="preserve">ffect of shading by vegetation and streambank heights. </w:t>
+        </w:r>
+      </w:ins>
+      <w:ins w:id="112" w:author="David Conklin" w:date="2021-01-22T07:48:00Z">
+        <w:r>
+          <w:t xml:space="preserve"> While Shade-a-lator has the ability to take cloudiness into account, </w:t>
+        </w:r>
+      </w:ins>
+      <w:ins w:id="113" w:author="David Conklin" w:date="2021-01-22T07:49:00Z">
+        <w:r>
+          <w:t xml:space="preserve">the available Shade-a-lator outut data was apparently produced without </w:t>
+        </w:r>
+      </w:ins>
+      <w:ins w:id="114" w:author="David Conklin" w:date="2021-01-22T07:50:00Z">
+        <w:r>
+          <w:t xml:space="preserve">any effects of clouds.  </w:t>
+        </w:r>
+      </w:ins>
+      <w:ins w:id="115" w:author="David Conklin" w:date="2021-01-22T07:46:00Z">
+        <w:r>
+          <w:t>CW3M star</w:t>
+        </w:r>
+      </w:ins>
+      <w:ins w:id="116" w:author="David Conklin" w:date="2021-01-22T07:47:00Z">
+        <w:r>
+          <w:t>ts with solar radiation at the surface which has already been reduced by the effect of clou</w:t>
+        </w:r>
+      </w:ins>
+      <w:ins w:id="117" w:author="David Conklin" w:date="2021-01-22T07:48:00Z">
+        <w:r>
+          <w:t>diness</w:t>
+        </w:r>
+      </w:ins>
+      <w:ins w:id="118" w:author="David Conklin" w:date="2021-01-22T07:51:00Z">
+        <w:r>
+          <w:t>; the solar radiation data</w:t>
+        </w:r>
+      </w:ins>
+      <w:ins w:id="119" w:author="David Conklin" w:date="2021-01-22T07:52:00Z">
+        <w:r>
+          <w:t xml:space="preserve"> used by CW3M</w:t>
+        </w:r>
+      </w:ins>
+      <w:ins w:id="120" w:author="David Conklin" w:date="2021-01-22T07:51:00Z">
+        <w:r>
+          <w:t xml:space="preserve"> is from meteorological observations and from climate model</w:t>
+        </w:r>
+      </w:ins>
+      <w:ins w:id="121" w:author="David Conklin" w:date="2021-01-22T07:52:00Z">
+        <w:r>
+          <w:t>s, and has the effects of cloudiness already included.</w:t>
+        </w:r>
+      </w:ins>
+      <w:ins w:id="122" w:author="David Conklin" w:date="2021-01-22T07:53:00Z">
+        <w:r>
+          <w:t xml:space="preserve">  As a result of these differences between Shade-a</w:t>
+        </w:r>
+      </w:ins>
+      <w:ins w:id="123" w:author="David Conklin" w:date="2021-01-22T07:54:00Z">
+        <w:r>
+          <w:t xml:space="preserve">-lator and CW3M, it is not expected that CW3M’s </w:t>
+        </w:r>
+      </w:ins>
+      <w:ins w:id="124" w:author="David Conklin" w:date="2021-01-22T07:56:00Z">
+        <w:r>
+          <w:t xml:space="preserve">average magnitude of </w:t>
+        </w:r>
+      </w:ins>
+      <w:ins w:id="125" w:author="David Conklin" w:date="2021-01-22T07:54:00Z">
+        <w:r>
+          <w:t xml:space="preserve"> insolation of stream</w:t>
+        </w:r>
+      </w:ins>
+      <w:ins w:id="126" w:author="David Conklin" w:date="2021-01-22T07:55:00Z">
+        <w:r>
+          <w:t xml:space="preserve"> surfaces will be the same as the </w:t>
+        </w:r>
+      </w:ins>
+      <w:ins w:id="127" w:author="David Conklin" w:date="2021-01-22T07:56:00Z">
+        <w:r>
+          <w:t>average</w:t>
+        </w:r>
+      </w:ins>
+      <w:ins w:id="128" w:author="David Conklin" w:date="2021-01-22T07:57:00Z">
+        <w:r>
+          <w:t xml:space="preserve"> magnitude of </w:t>
+        </w:r>
+      </w:ins>
+      <w:ins w:id="129" w:author="David Conklin" w:date="2021-01-22T07:55:00Z">
+        <w:r>
+          <w:t>insolation from Shade-a-lator.  But it is expected that CW3M’s insolation</w:t>
+        </w:r>
+      </w:ins>
+      <w:ins w:id="130" w:author="David Conklin" w:date="2021-01-22T07:56:00Z">
+        <w:r>
+          <w:t xml:space="preserve"> </w:t>
+        </w:r>
+      </w:ins>
+      <w:ins w:id="131" w:author="David Conklin" w:date="2021-01-22T07:57:00Z">
+        <w:r>
+          <w:lastRenderedPageBreak/>
+          <w:t>will vary seasonally with roughly the same pattern as that of Shade-a-lator, and that C</w:t>
+        </w:r>
+      </w:ins>
+      <w:ins w:id="132" w:author="David Conklin" w:date="2021-01-22T07:58:00Z">
+        <w:r>
+          <w:t>W3M’s insolation will show day-to-day dips in magnitude from the day-to-day variation in cloudiness.</w:t>
+        </w:r>
+      </w:ins>
     </w:p>
     <w:p>
       <w:pPr>
@@ -32746,8 +32920,8 @@
       <w:pPr>
         <w:pStyle w:val="Caption"/>
       </w:pPr>
-      <w:bookmarkStart w:id="96" w:name="_Ref48286765"/>
-      <w:bookmarkStart w:id="97" w:name="_Toc53219841"/>
+      <w:bookmarkStart w:id="133" w:name="_Ref48286765"/>
+      <w:bookmarkStart w:id="134" w:name="_Toc53219841"/>
       <w:r>
         <w:t xml:space="preserve">Figure </w:t>
       </w:r>
@@ -32759,11 +32933,11 @@
           <w:t>9</w:t>
         </w:r>
       </w:fldSimple>
-      <w:bookmarkEnd w:id="96"/>
+      <w:bookmarkEnd w:id="133"/>
       <w:r>
         <w:t>. Clackamas basin in CW3M screen capture</w:t>
       </w:r>
-      <w:bookmarkEnd w:id="97"/>
+      <w:bookmarkEnd w:id="134"/>
     </w:p>
     <w:p/>
     <w:p>
@@ -32775,15 +32949,16 @@
       <w:pPr>
         <w:pStyle w:val="Heading1"/>
       </w:pPr>
-      <w:bookmarkStart w:id="98" w:name="_Toc62040979"/>
+      <w:bookmarkStart w:id="135" w:name="_Toc62040979"/>
       <w:r>
         <w:t>The Clackamas Basin</w:t>
       </w:r>
-      <w:bookmarkEnd w:id="98"/>
+      <w:bookmarkEnd w:id="135"/>
     </w:p>
     <w:p/>
     <w:p>
       <w:r>
+        <w:lastRenderedPageBreak/>
         <w:t>Data files for the Clackamas basin have been set up to allow its use as a separate study area</w:t>
       </w:r>
       <w:r>
@@ -32814,11 +32989,7 @@
         <w:t>)</w:t>
       </w:r>
       <w:r>
-        <w:t xml:space="preserve">.  Simulations of the Clackamas basin are being run as part of the McKenzie Basin Wetlands Study, for </w:t>
-      </w:r>
-      <w:r>
-        <w:lastRenderedPageBreak/>
-        <w:t xml:space="preserve">comparative purposes.  The Wetlands.xslx spreadsheet, part of the CW3M Digital Handbook, identifies 12 wetlands in the Clackamas basin, in the 0.3.3 release of CW3M.   </w:t>
+        <w:t xml:space="preserve">.  Simulations of the Clackamas basin are being run as part of the McKenzie Basin Wetlands Study, for comparative purposes.  The Wetlands.xslx spreadsheet, part of the CW3M Digital Handbook, identifies 12 wetlands in the Clackamas basin, in the 0.3.3 release of CW3M.   </w:t>
       </w:r>
     </w:p>
     <w:p/>
@@ -32826,11 +32997,11 @@
       <w:pPr>
         <w:pStyle w:val="Heading1"/>
       </w:pPr>
-      <w:bookmarkStart w:id="99" w:name="_Toc62040980"/>
+      <w:bookmarkStart w:id="136" w:name="_Toc62040980"/>
       <w:r>
         <w:t>Directory structure and file names</w:t>
       </w:r>
-      <w:bookmarkEnd w:id="99"/>
+      <w:bookmarkEnd w:id="136"/>
     </w:p>
     <w:p>
       <w:pPr>
@@ -33239,7 +33410,7 @@
       <w:pPr>
         <w:pStyle w:val="Heading1"/>
       </w:pPr>
-      <w:bookmarkStart w:id="100" w:name="_Toc62040981"/>
+      <w:bookmarkStart w:id="137" w:name="_Toc62040981"/>
       <w:r>
         <w:lastRenderedPageBreak/>
         <w:t xml:space="preserve">Release </w:t>
@@ -33247,7 +33418,7 @@
       <w:r>
         <w:t>Log</w:t>
       </w:r>
-      <w:bookmarkEnd w:id="100"/>
+      <w:bookmarkEnd w:id="137"/>
     </w:p>
     <w:p>
       <w:pPr>
@@ -34237,11 +34408,11 @@
       <w:pPr>
         <w:pStyle w:val="Heading1"/>
       </w:pPr>
-      <w:bookmarkStart w:id="101" w:name="_Toc62040982"/>
+      <w:bookmarkStart w:id="138" w:name="_Toc62040982"/>
       <w:r>
         <w:t>References</w:t>
       </w:r>
-      <w:bookmarkEnd w:id="101"/>
+      <w:bookmarkEnd w:id="138"/>
     </w:p>
     <w:p/>
     <w:p>
@@ -34903,7 +35074,7 @@
           <w:rFonts w:eastAsiaTheme="minorHAnsi"/>
         </w:rPr>
       </w:pPr>
-      <w:bookmarkStart w:id="102" w:name="_Toc62040983"/>
+      <w:bookmarkStart w:id="139" w:name="_Toc62040983"/>
       <w:r>
         <w:rPr>
           <w:rFonts w:eastAsiaTheme="minorHAnsi"/>
@@ -34916,7 +35087,7 @@
         </w:rPr>
         <w:t xml:space="preserve"> and Abbreviations</w:t>
       </w:r>
-      <w:bookmarkEnd w:id="102"/>
+      <w:bookmarkEnd w:id="139"/>
     </w:p>
     <w:p/>
     <w:p>
@@ -35532,6 +35703,95 @@
     </w:lvl>
   </w:abstractNum>
   <w:abstractNum w:abstractNumId="1" w15:restartNumberingAfterBreak="0">
+    <w:nsid w:val="1F221B66"/>
+    <w:multiLevelType w:val="hybridMultilevel"/>
+    <w:tmpl w:val="BE8CB16E"/>
+    <w:lvl w:ilvl="0" w:tplc="0409000F">
+      <w:start w:val="1"/>
+      <w:numFmt w:val="decimal"/>
+      <w:lvlText w:val="%1."/>
+      <w:lvlJc w:val="left"/>
+      <w:pPr>
+        <w:ind w:left="720" w:hanging="360"/>
+      </w:pPr>
+      <w:rPr>
+        <w:rFonts w:hint="default"/>
+      </w:rPr>
+    </w:lvl>
+    <w:lvl w:ilvl="1" w:tplc="04090019" w:tentative="1">
+      <w:start w:val="1"/>
+      <w:numFmt w:val="lowerLetter"/>
+      <w:lvlText w:val="%2."/>
+      <w:lvlJc w:val="left"/>
+      <w:pPr>
+        <w:ind w:left="1440" w:hanging="360"/>
+      </w:pPr>
+    </w:lvl>
+    <w:lvl w:ilvl="2" w:tplc="0409001B" w:tentative="1">
+      <w:start w:val="1"/>
+      <w:numFmt w:val="lowerRoman"/>
+      <w:lvlText w:val="%3."/>
+      <w:lvlJc w:val="right"/>
+      <w:pPr>
+        <w:ind w:left="2160" w:hanging="180"/>
+      </w:pPr>
+    </w:lvl>
+    <w:lvl w:ilvl="3" w:tplc="0409000F" w:tentative="1">
+      <w:start w:val="1"/>
+      <w:numFmt w:val="decimal"/>
+      <w:lvlText w:val="%4."/>
+      <w:lvlJc w:val="left"/>
+      <w:pPr>
+        <w:ind w:left="2880" w:hanging="360"/>
+      </w:pPr>
+    </w:lvl>
+    <w:lvl w:ilvl="4" w:tplc="04090019" w:tentative="1">
+      <w:start w:val="1"/>
+      <w:numFmt w:val="lowerLetter"/>
+      <w:lvlText w:val="%5."/>
+      <w:lvlJc w:val="left"/>
+      <w:pPr>
+        <w:ind w:left="3600" w:hanging="360"/>
+      </w:pPr>
+    </w:lvl>
+    <w:lvl w:ilvl="5" w:tplc="0409001B" w:tentative="1">
+      <w:start w:val="1"/>
+      <w:numFmt w:val="lowerRoman"/>
+      <w:lvlText w:val="%6."/>
+      <w:lvlJc w:val="right"/>
+      <w:pPr>
+        <w:ind w:left="4320" w:hanging="180"/>
+      </w:pPr>
+    </w:lvl>
+    <w:lvl w:ilvl="6" w:tplc="0409000F" w:tentative="1">
+      <w:start w:val="1"/>
+      <w:numFmt w:val="decimal"/>
+      <w:lvlText w:val="%7."/>
+      <w:lvlJc w:val="left"/>
+      <w:pPr>
+        <w:ind w:left="5040" w:hanging="360"/>
+      </w:pPr>
+    </w:lvl>
+    <w:lvl w:ilvl="7" w:tplc="04090019" w:tentative="1">
+      <w:start w:val="1"/>
+      <w:numFmt w:val="lowerLetter"/>
+      <w:lvlText w:val="%8."/>
+      <w:lvlJc w:val="left"/>
+      <w:pPr>
+        <w:ind w:left="5760" w:hanging="360"/>
+      </w:pPr>
+    </w:lvl>
+    <w:lvl w:ilvl="8" w:tplc="0409001B" w:tentative="1">
+      <w:start w:val="1"/>
+      <w:numFmt w:val="lowerRoman"/>
+      <w:lvlText w:val="%9."/>
+      <w:lvlJc w:val="right"/>
+      <w:pPr>
+        <w:ind w:left="6480" w:hanging="180"/>
+      </w:pPr>
+    </w:lvl>
+  </w:abstractNum>
+  <w:abstractNum w:abstractNumId="2" w15:restartNumberingAfterBreak="0">
     <w:nsid w:val="220710F0"/>
     <w:multiLevelType w:val="hybridMultilevel"/>
     <w:tmpl w:val="B12094EA"/>
@@ -35643,7 +35903,7 @@
       </w:rPr>
     </w:lvl>
   </w:abstractNum>
-  <w:abstractNum w:abstractNumId="2" w15:restartNumberingAfterBreak="0">
+  <w:abstractNum w:abstractNumId="3" w15:restartNumberingAfterBreak="0">
     <w:nsid w:val="25950F18"/>
     <w:multiLevelType w:val="hybridMultilevel"/>
     <w:tmpl w:val="649635BC"/>
@@ -35783,7 +36043,7 @@
       </w:rPr>
     </w:lvl>
   </w:abstractNum>
-  <w:abstractNum w:abstractNumId="3" w15:restartNumberingAfterBreak="0">
+  <w:abstractNum w:abstractNumId="4" w15:restartNumberingAfterBreak="0">
     <w:nsid w:val="274718BF"/>
     <w:multiLevelType w:val="hybridMultilevel"/>
     <w:tmpl w:val="28907DB6"/>
@@ -35896,7 +36156,7 @@
       </w:rPr>
     </w:lvl>
   </w:abstractNum>
-  <w:abstractNum w:abstractNumId="4" w15:restartNumberingAfterBreak="0">
+  <w:abstractNum w:abstractNumId="5" w15:restartNumberingAfterBreak="0">
     <w:nsid w:val="69B878A9"/>
     <w:multiLevelType w:val="hybridMultilevel"/>
     <w:tmpl w:val="F10033C8"/>
@@ -36008,7 +36268,7 @@
       </w:rPr>
     </w:lvl>
   </w:abstractNum>
-  <w:abstractNum w:abstractNumId="5" w15:restartNumberingAfterBreak="0">
+  <w:abstractNum w:abstractNumId="6" w15:restartNumberingAfterBreak="0">
     <w:nsid w:val="6BCB2BC3"/>
     <w:multiLevelType w:val="hybridMultilevel"/>
     <w:tmpl w:val="F7622F02"/>
@@ -36121,7 +36381,7 @@
       </w:rPr>
     </w:lvl>
   </w:abstractNum>
-  <w:abstractNum w:abstractNumId="6" w15:restartNumberingAfterBreak="0">
+  <w:abstractNum w:abstractNumId="7" w15:restartNumberingAfterBreak="0">
     <w:nsid w:val="74BB6EED"/>
     <w:multiLevelType w:val="hybridMultilevel"/>
     <w:tmpl w:val="B9E62204"/>
@@ -36233,7 +36493,7 @@
       </w:rPr>
     </w:lvl>
   </w:abstractNum>
-  <w:abstractNum w:abstractNumId="7" w15:restartNumberingAfterBreak="0">
+  <w:abstractNum w:abstractNumId="8" w15:restartNumberingAfterBreak="0">
     <w:nsid w:val="79C954A5"/>
     <w:multiLevelType w:val="hybridMultilevel"/>
     <w:tmpl w:val="179C24E0"/>
@@ -36345,7 +36605,7 @@
       </w:rPr>
     </w:lvl>
   </w:abstractNum>
-  <w:abstractNum w:abstractNumId="8" w15:restartNumberingAfterBreak="0">
+  <w:abstractNum w:abstractNumId="9" w15:restartNumberingAfterBreak="0">
     <w:nsid w:val="7AFB54B2"/>
     <w:multiLevelType w:val="hybridMultilevel"/>
     <w:tmpl w:val="5D6A4992"/>
@@ -36458,33 +36718,44 @@
     </w:lvl>
   </w:abstractNum>
   <w:num w:numId="1">
-    <w:abstractNumId w:val="3"/>
+    <w:abstractNumId w:val="4"/>
   </w:num>
   <w:num w:numId="2">
     <w:abstractNumId w:val="0"/>
   </w:num>
   <w:num w:numId="3">
+    <w:abstractNumId w:val="3"/>
+  </w:num>
+  <w:num w:numId="4">
+    <w:abstractNumId w:val="9"/>
+  </w:num>
+  <w:num w:numId="5">
     <w:abstractNumId w:val="2"/>
   </w:num>
-  <w:num w:numId="4">
+  <w:num w:numId="6">
+    <w:abstractNumId w:val="7"/>
+  </w:num>
+  <w:num w:numId="7">
+    <w:abstractNumId w:val="5"/>
+  </w:num>
+  <w:num w:numId="8">
+    <w:abstractNumId w:val="6"/>
+  </w:num>
+  <w:num w:numId="9">
     <w:abstractNumId w:val="8"/>
   </w:num>
-  <w:num w:numId="5">
+  <w:num w:numId="10">
     <w:abstractNumId w:val="1"/>
   </w:num>
-  <w:num w:numId="6">
-    <w:abstractNumId w:val="6"/>
-  </w:num>
-  <w:num w:numId="7">
-    <w:abstractNumId w:val="4"/>
-  </w:num>
-  <w:num w:numId="8">
-    <w:abstractNumId w:val="5"/>
-  </w:num>
-  <w:num w:numId="9">
-    <w:abstractNumId w:val="7"/>
-  </w:num>
 </w:numbering>
+</file>
+
+<file path=word/people.xml><?xml version="1.0" encoding="utf-8"?>
+<w15:people xmlns:wpc="http://schemas.microsoft.com/office/word/2010/wordprocessingCanvas" xmlns:cx="http://schemas.microsoft.com/office/drawing/2014/chartex" xmlns:cx1="http://schemas.microsoft.com/office/drawing/2015/9/8/chartex" xmlns:cx2="http://schemas.microsoft.com/office/drawing/2015/10/21/chartex" xmlns:cx3="http://schemas.microsoft.com/office/drawing/2016/5/9/chartex" xmlns:cx4="http://schemas.microsoft.com/office/drawing/2016/5/10/chartex" xmlns:cx5="http://schemas.microsoft.com/office/drawing/2016/5/11/chartex" xmlns:cx6="http://schemas.microsoft.com/office/drawing/2016/5/12/chartex" xmlns:cx7="http://schemas.microsoft.com/office/drawing/2016/5/13/chartex" xmlns:cx8="http://schemas.microsoft.com/office/drawing/2016/5/14/chartex" xmlns:mc="http://schemas.openxmlformats.org/markup-compatibility/2006" xmlns:aink="http://schemas.microsoft.com/office/drawing/2016/ink" xmlns:am3d="http://schemas.microsoft.com/office/drawing/2017/model3d" xmlns:o="urn:schemas-microsoft-com:office:office" xmlns:r="http://schemas.openxmlformats.org/officeDocument/2006/relationships" xmlns:m="http://schemas.openxmlformats.org/officeDocument/2006/math" xmlns:v="urn:schemas-microsoft-com:vml" xmlns:wp14="http://schemas.microsoft.com/office/word/2010/wordprocessingDrawing" xmlns:wp="http://schemas.openxmlformats.org/drawingml/2006/wordprocessingDrawing" xmlns:w10="urn:schemas-microsoft-com:office:word" xmlns:w="http://schemas.openxmlformats.org/wordprocessingml/2006/main" xmlns:w14="http://schemas.microsoft.com/office/word/2010/wordml" xmlns:w15="http://schemas.microsoft.com/office/word/2012/wordml" xmlns:w16cex="http://schemas.microsoft.com/office/word/2018/wordml/cex" xmlns:w16cid="http://schemas.microsoft.com/office/word/2016/wordml/cid" xmlns:w16="http://schemas.microsoft.com/office/word/2018/wordml" xmlns:w16se="http://schemas.microsoft.com/office/word/2015/wordml/symex" xmlns:wpg="http://schemas.microsoft.com/office/word/2010/wordprocessingGroup" xmlns:wpi="http://schemas.microsoft.com/office/word/2010/wordprocessingInk" xmlns:wne="http://schemas.microsoft.com/office/word/2006/wordml" xmlns:wps="http://schemas.microsoft.com/office/word/2010/wordprocessingShape" mc:Ignorable="w14 w15 w16se w16cid w16 w16cex wp14">
+  <w15:person w15:author="David Conklin">
+    <w15:presenceInfo w15:providerId="Windows Live" w15:userId="9bcbd102af5dd3cf"/>
+  </w15:person>
+</w15:people>
 </file>
 
 <file path=word/styles.xml><?xml version="1.0" encoding="utf-8"?>

</xml_diff>

<commit_message>
Add logic to read the Shade-a-lator radiation output file. FLOWreports_McKenzie.xml - Report on reach 23772707 instead of 23772865 in the Shade-a-lator comparison report. SimulationScenarios.xml - Replace the Shade-a-lator_output_file field with 2 fields: Shade-a-lator_radiation_output_file and Shade-a-lator_energy_output_file. Scenario.cpp, .h - In class Shade_a_latorData, replace m_SALoutputData and related members with m_SALradiationOutputData and m_SALenergyOutputData and related members. In ScenarioManager::LoadXml(), replace the Shade-a-lator_output_file field with the 2 new fields. Flow.cpp - Add logic to FlowModel::InitRun() and StartStep() to read the Shade-a-lator radiation file as well as the energy file. This fixes an error in calculating the RADSWGIVEN attribute from the Shade-a-lator data.
</commit_message>
<xml_diff>
--- a/DataCW3M/CW3MdigitalHandbook/CW3MdigitalHandbook.docx
+++ b/DataCW3M/CW3MdigitalHandbook/CW3MdigitalHandbook.docx
@@ -46456,7 +46456,7 @@
     <w:p>
       <w:pPr>
         <w:rPr>
-          <w:ins w:id="883" w:author="David Conklin" w:date="2021-02-19T09:40:00Z"/>
+          <w:ins w:id="883" w:author="David Conklin" w:date="2021-02-19T17:34:00Z"/>
         </w:rPr>
       </w:pPr>
       <w:ins w:id="884" w:author="David Conklin" w:date="2021-02-19T09:40:00Z">
@@ -46590,67 +46590,124 @@
     <w:p>
       <w:pPr>
         <w:rPr>
-          <w:ins w:id="901" w:author="David Conklin" w:date="2021-02-18T10:16:00Z"/>
-        </w:rPr>
-      </w:pPr>
-    </w:p>
-    <w:p>
-      <w:pPr>
-        <w:rPr>
-          <w:ins w:id="902" w:author="David Conklin" w:date="2021-01-22T08:58:00Z"/>
-        </w:rPr>
-      </w:pPr>
-      <w:ins w:id="903" w:author="David Conklin" w:date="2021-02-18T10:17:00Z">
+          <w:ins w:id="901" w:author="David Conklin" w:date="2021-02-19T17:34:00Z"/>
+        </w:rPr>
+      </w:pPr>
+    </w:p>
+    <w:p>
+      <w:pPr>
+        <w:rPr>
+          <w:ins w:id="902" w:author="David Conklin" w:date="2021-02-19T09:40:00Z"/>
+        </w:rPr>
+      </w:pPr>
+      <w:ins w:id="903" w:author="David Conklin" w:date="2021-02-19T17:34:00Z">
+        <w:r>
+          <w:rPr>
+            <w:noProof/>
+          </w:rPr>
+          <w:lastRenderedPageBreak/>
+          <w:drawing>
+            <wp:inline distT="0" distB="0" distL="0" distR="0" wp14:anchorId="61BD7F2F" wp14:editId="1E447152">
+              <wp:extent cx="5943600" cy="3892550"/>
+              <wp:effectExtent l="0" t="0" r="0" b="0"/>
+              <wp:docPr id="13" name="Picture 13"/>
+              <wp:cNvGraphicFramePr>
+                <a:graphicFrameLocks xmlns:a="http://schemas.openxmlformats.org/drawingml/2006/main" noChangeAspect="1"/>
+              </wp:cNvGraphicFramePr>
+              <a:graphic xmlns:a="http://schemas.openxmlformats.org/drawingml/2006/main">
+                <a:graphicData uri="http://schemas.openxmlformats.org/drawingml/2006/picture">
+                  <pic:pic xmlns:pic="http://schemas.openxmlformats.org/drawingml/2006/picture">
+                    <pic:nvPicPr>
+                      <pic:cNvPr id="1" name=""/>
+                      <pic:cNvPicPr/>
+                    </pic:nvPicPr>
+                    <pic:blipFill>
+                      <a:blip r:embed="rId23"/>
+                      <a:stretch>
+                        <a:fillRect/>
+                      </a:stretch>
+                    </pic:blipFill>
+                    <pic:spPr>
+                      <a:xfrm>
+                        <a:off x="0" y="0"/>
+                        <a:ext cx="5943600" cy="3892550"/>
+                      </a:xfrm>
+                      <a:prstGeom prst="rect">
+                        <a:avLst/>
+                      </a:prstGeom>
+                    </pic:spPr>
+                  </pic:pic>
+                </a:graphicData>
+              </a:graphic>
+            </wp:inline>
+          </w:drawing>
+        </w:r>
+      </w:ins>
+    </w:p>
+    <w:p>
+      <w:pPr>
+        <w:rPr>
+          <w:ins w:id="904" w:author="David Conklin" w:date="2021-02-18T10:16:00Z"/>
+        </w:rPr>
+      </w:pPr>
+    </w:p>
+    <w:p>
+      <w:pPr>
+        <w:rPr>
+          <w:ins w:id="905" w:author="David Conklin" w:date="2021-01-22T08:58:00Z"/>
+        </w:rPr>
+      </w:pPr>
+      <w:ins w:id="906" w:author="David Conklin" w:date="2021-02-18T10:17:00Z">
         <w:r>
           <w:t>There is an unexplained anomaly in the Shade-a-lator results.</w:t>
         </w:r>
       </w:ins>
-      <w:ins w:id="904" w:author="David Conklin" w:date="2021-02-18T10:18:00Z">
+      <w:ins w:id="907" w:author="David Conklin" w:date="2021-02-18T10:18:00Z">
         <w:r>
           <w:t xml:space="preserve">  Average net insolation in the Shade</w:t>
         </w:r>
       </w:ins>
-      <w:ins w:id="905" w:author="David Conklin" w:date="2021-02-18T10:19:00Z">
+      <w:ins w:id="908" w:author="David Conklin" w:date="2021-02-18T10:19:00Z">
         <w:r>
           <w:t xml:space="preserve">-a-lator output is about </w:t>
         </w:r>
       </w:ins>
-      <w:ins w:id="906" w:author="David Conklin" w:date="2021-02-18T10:22:00Z">
+      <w:ins w:id="909" w:author="David Conklin" w:date="2021-02-18T10:22:00Z">
         <w:r>
           <w:t>2/3 lower</w:t>
         </w:r>
       </w:ins>
-      <w:ins w:id="907" w:author="David Conklin" w:date="2021-02-18T10:19:00Z">
+      <w:ins w:id="910" w:author="David Conklin" w:date="2021-02-18T10:19:00Z">
         <w:r>
           <w:t xml:space="preserve"> than the open field i</w:t>
         </w:r>
       </w:ins>
-      <w:ins w:id="908" w:author="David Conklin" w:date="2021-02-18T10:20:00Z">
+      <w:ins w:id="911" w:author="David Conklin" w:date="2021-02-18T10:20:00Z">
         <w:r>
           <w:t>nsolation from the actual weather dataset used by CW3M.</w:t>
         </w:r>
       </w:ins>
-      <w:ins w:id="909" w:author="David Conklin" w:date="2021-02-18T11:22:00Z">
+      <w:ins w:id="912" w:author="David Conklin" w:date="2021-02-18T11:22:00Z">
         <w:r>
           <w:t xml:space="preserve">  The 25 m stream segment at river kilometer 11.4</w:t>
         </w:r>
       </w:ins>
-      <w:ins w:id="910" w:author="David Conklin" w:date="2021-02-18T11:23:00Z">
+      <w:ins w:id="913" w:author="David Conklin" w:date="2021-02-18T11:23:00Z">
         <w:r>
           <w:t>00 in the Shade-a-lator data is the one with the shortest vegetation heights (0.14</w:t>
         </w:r>
       </w:ins>
-      <w:ins w:id="911" w:author="David Conklin" w:date="2021-02-18T11:24:00Z">
+      <w:ins w:id="914" w:author="David Conklin" w:date="2021-02-18T11:24:00Z">
         <w:r>
           <w:t xml:space="preserve"> m average vegetation height).  Vegetation shading on that segment s</w:t>
         </w:r>
       </w:ins>
-      <w:ins w:id="912" w:author="David Conklin" w:date="2021-02-18T11:25:00Z">
+      <w:ins w:id="915" w:author="David Conklin" w:date="2021-02-18T11:25:00Z">
         <w:r>
           <w:t>hould be neglible, and the topographic elevations are also quite low (0.6</w:t>
         </w:r>
       </w:ins>
-      <w:ins w:id="913" w:author="David Conklin" w:date="2021-02-18T11:26:00Z">
+      <w:ins w:id="916" w:author="David Conklin" w:date="2021-02-18T11:26:00Z">
         <w:r>
           <w:rPr>
             <w:rFonts w:cstheme="minorHAnsi"/>
@@ -46670,7 +46727,7 @@
           <w:t>S, 1.4</w:t>
         </w:r>
       </w:ins>
-      <w:ins w:id="914" w:author="David Conklin" w:date="2021-02-18T11:27:00Z">
+      <w:ins w:id="917" w:author="David Conklin" w:date="2021-02-18T11:27:00Z">
         <w:r>
           <w:rPr>
             <w:rFonts w:cstheme="minorHAnsi"/>
@@ -46681,12 +46738,12 @@
           <w:t>W).  Insolation of that stream segment should be quite</w:t>
         </w:r>
       </w:ins>
-      <w:ins w:id="915" w:author="David Conklin" w:date="2021-02-18T11:28:00Z">
+      <w:ins w:id="918" w:author="David Conklin" w:date="2021-02-18T11:28:00Z">
         <w:r>
           <w:t xml:space="preserve"> close to open field insolation, yet it averages only </w:t>
         </w:r>
       </w:ins>
-      <w:ins w:id="916" w:author="David Conklin" w:date="2021-02-18T11:29:00Z">
+      <w:ins w:id="919" w:author="David Conklin" w:date="2021-02-18T11:29:00Z">
         <w:r>
           <w:t>279 W/m</w:t>
         </w:r>
@@ -46700,7 +46757,7 @@
           <w:t xml:space="preserve"> for the Apr-Oct study period, whe</w:t>
         </w:r>
       </w:ins>
-      <w:ins w:id="917" w:author="David Conklin" w:date="2021-02-18T11:30:00Z">
+      <w:ins w:id="920" w:author="David Conklin" w:date="2021-02-18T11:30:00Z">
         <w:r>
           <w:t xml:space="preserve">reas the </w:t>
         </w:r>
@@ -46709,9 +46766,9 @@
     <w:p>
       <w:pPr>
         <w:rPr>
-          <w:ins w:id="918" w:author="David Conklin" w:date="2021-01-22T08:35:00Z"/>
-        </w:rPr>
-        <w:pPrChange w:id="919" w:author="David Conklin" w:date="2021-01-22T08:58:00Z">
+          <w:ins w:id="921" w:author="David Conklin" w:date="2021-01-22T08:35:00Z"/>
+        </w:rPr>
+        <w:pPrChange w:id="922" w:author="David Conklin" w:date="2021-01-22T08:58:00Z">
           <w:pPr>
             <w:pStyle w:val="ListParagraph"/>
             <w:numPr>
@@ -46721,7 +46778,7 @@
           </w:pPr>
         </w:pPrChange>
       </w:pPr>
-      <w:ins w:id="920" w:author="David Conklin" w:date="2021-01-22T08:58:00Z">
+      <w:ins w:id="923" w:author="David Conklin" w:date="2021-01-22T08:58:00Z">
         <w:r>
           <w:rPr>
             <w:noProof/>
@@ -46741,7 +46798,7 @@
               <wp:cNvGraphicFramePr/>
               <a:graphic xmlns:a="http://schemas.openxmlformats.org/drawingml/2006/main">
                 <a:graphicData uri="http://schemas.openxmlformats.org/drawingml/2006/chart">
-                  <c:chart xmlns:c="http://schemas.openxmlformats.org/drawingml/2006/chart" xmlns:r="http://schemas.openxmlformats.org/officeDocument/2006/relationships" r:id="rId23"/>
+                  <c:chart xmlns:c="http://schemas.openxmlformats.org/drawingml/2006/chart" xmlns:r="http://schemas.openxmlformats.org/officeDocument/2006/relationships" r:id="rId24"/>
                 </a:graphicData>
               </a:graphic>
             </wp:inline>
@@ -46752,13 +46809,13 @@
     <w:p>
       <w:pPr>
         <w:rPr>
-          <w:ins w:id="921" w:author="David Conklin" w:date="2021-01-22T08:59:00Z"/>
+          <w:ins w:id="924" w:author="David Conklin" w:date="2021-01-22T08:59:00Z"/>
           <w:rFonts w:ascii="Times New Roman" w:hAnsi="Times New Roman" w:cs="Times New Roman"/>
           <w:sz w:val="20"/>
           <w:szCs w:val="20"/>
         </w:rPr>
       </w:pPr>
-      <w:ins w:id="922" w:author="David Conklin" w:date="2021-01-22T08:59:00Z">
+      <w:ins w:id="925" w:author="David Conklin" w:date="2021-01-22T08:59:00Z">
         <w:r>
           <w:rPr>
             <w:rFonts w:ascii="Times New Roman" w:hAnsi="Times New Roman" w:cs="Times New Roman"/>
@@ -46776,7 +46833,7 @@
           <w:t xml:space="preserve"> under current conditions v. future conditions</w:t>
         </w:r>
       </w:ins>
-      <w:ins w:id="923" w:author="David Conklin" w:date="2021-01-22T09:00:00Z">
+      <w:ins w:id="926" w:author="David Conklin" w:date="2021-01-22T09:00:00Z">
         <w:r>
           <w:rPr>
             <w:rFonts w:ascii="Times New Roman" w:hAnsi="Times New Roman" w:cs="Times New Roman"/>
@@ -46790,7 +46847,7 @@
     <w:p>
       <w:pPr>
         <w:rPr>
-          <w:ins w:id="924" w:author="David Conklin" w:date="2021-01-22T08:35:00Z"/>
+          <w:ins w:id="927" w:author="David Conklin" w:date="2021-01-22T08:35:00Z"/>
         </w:rPr>
       </w:pPr>
     </w:p>
@@ -46824,7 +46881,7 @@
                     <pic:cNvPicPr/>
                   </pic:nvPicPr>
                   <pic:blipFill>
-                    <a:blip r:embed="rId24">
+                    <a:blip r:embed="rId25">
                       <a:extLst>
                         <a:ext uri="{28A0092B-C50C-407E-A947-70E740481C1C}">
                           <a14:useLocalDpi xmlns:a14="http://schemas.microsoft.com/office/drawing/2010/main" val="0"/>
@@ -46855,8 +46912,8 @@
       <w:pPr>
         <w:pStyle w:val="Caption"/>
       </w:pPr>
-      <w:bookmarkStart w:id="925" w:name="_Ref48286765"/>
-      <w:bookmarkStart w:id="926" w:name="_Toc53219841"/>
+      <w:bookmarkStart w:id="928" w:name="_Ref48286765"/>
+      <w:bookmarkStart w:id="929" w:name="_Toc53219841"/>
       <w:r>
         <w:t xml:space="preserve">Figure </w:t>
       </w:r>
@@ -46868,11 +46925,11 @@
           <w:t>9</w:t>
         </w:r>
       </w:fldSimple>
-      <w:bookmarkEnd w:id="925"/>
+      <w:bookmarkEnd w:id="928"/>
       <w:r>
         <w:t>. Clackamas basin in CW3M screen capture</w:t>
       </w:r>
-      <w:bookmarkEnd w:id="926"/>
+      <w:bookmarkEnd w:id="929"/>
     </w:p>
     <w:p/>
     <w:p>
@@ -46884,11 +46941,11 @@
       <w:pPr>
         <w:pStyle w:val="Heading1"/>
       </w:pPr>
-      <w:bookmarkStart w:id="927" w:name="_Toc64618788"/>
+      <w:bookmarkStart w:id="930" w:name="_Toc64618788"/>
       <w:r>
         <w:t>The Clackamas Basin</w:t>
       </w:r>
-      <w:bookmarkEnd w:id="927"/>
+      <w:bookmarkEnd w:id="930"/>
     </w:p>
     <w:p/>
     <w:p>
@@ -46935,11 +46992,11 @@
       <w:pPr>
         <w:pStyle w:val="Heading1"/>
       </w:pPr>
-      <w:bookmarkStart w:id="928" w:name="_Toc64618789"/>
+      <w:bookmarkStart w:id="931" w:name="_Toc64618789"/>
       <w:r>
         <w:t>Directory structure and file names</w:t>
       </w:r>
-      <w:bookmarkEnd w:id="928"/>
+      <w:bookmarkEnd w:id="931"/>
     </w:p>
     <w:p>
       <w:pPr>
@@ -47348,7 +47405,7 @@
       <w:pPr>
         <w:pStyle w:val="Heading1"/>
       </w:pPr>
-      <w:bookmarkStart w:id="929" w:name="_Toc64618790"/>
+      <w:bookmarkStart w:id="932" w:name="_Toc64618790"/>
       <w:r>
         <w:lastRenderedPageBreak/>
         <w:t xml:space="preserve">Release </w:t>
@@ -47356,7 +47413,7 @@
       <w:r>
         <w:t>Log</w:t>
       </w:r>
-      <w:bookmarkEnd w:id="929"/>
+      <w:bookmarkEnd w:id="932"/>
     </w:p>
     <w:p>
       <w:pPr>
@@ -48268,7 +48325,7 @@
       <w:pPr>
         <w:pStyle w:val="Body"/>
         <w:rPr>
-          <w:ins w:id="930" w:author="David Conklin" w:date="2021-01-30T16:23:00Z"/>
+          <w:ins w:id="933" w:author="David Conklin" w:date="2021-01-30T16:23:00Z"/>
           <w:rFonts w:cs="Times New Roman"/>
           <w:szCs w:val="24"/>
         </w:rPr>
@@ -48342,7 +48399,7 @@
       <w:pPr>
         <w:pStyle w:val="Body"/>
         <w:rPr>
-          <w:ins w:id="931" w:author="David Conklin" w:date="2021-01-30T16:23:00Z"/>
+          <w:ins w:id="934" w:author="David Conklin" w:date="2021-01-30T16:23:00Z"/>
           <w:rFonts w:cs="Times New Roman"/>
           <w:szCs w:val="24"/>
         </w:rPr>
@@ -48352,12 +48409,12 @@
       <w:pPr>
         <w:pStyle w:val="Body"/>
         <w:rPr>
-          <w:ins w:id="932" w:author="David Conklin" w:date="2021-01-30T16:24:00Z"/>
+          <w:ins w:id="935" w:author="David Conklin" w:date="2021-01-30T16:24:00Z"/>
           <w:rFonts w:cs="Times New Roman"/>
           <w:szCs w:val="24"/>
         </w:rPr>
       </w:pPr>
-      <w:ins w:id="933" w:author="David Conklin" w:date="2021-01-30T16:23:00Z">
+      <w:ins w:id="936" w:author="David Conklin" w:date="2021-01-30T16:23:00Z">
         <w:r>
           <w:rPr>
             <w:rFonts w:cs="Times New Roman"/>
@@ -48366,7 +48423,7 @@
           <w:t>0.4.6</w:t>
         </w:r>
       </w:ins>
-      <w:ins w:id="934" w:author="David Conklin" w:date="2021-01-30T16:24:00Z">
+      <w:ins w:id="937" w:author="David Conklin" w:date="2021-01-30T16:24:00Z">
         <w:r>
           <w:rPr>
             <w:rFonts w:cs="Times New Roman"/>
@@ -48380,7 +48437,7 @@
       <w:pPr>
         <w:pStyle w:val="Body"/>
         <w:rPr>
-          <w:ins w:id="935" w:author="David Conklin" w:date="2021-01-30T16:24:00Z"/>
+          <w:ins w:id="938" w:author="David Conklin" w:date="2021-01-30T16:24:00Z"/>
           <w:rFonts w:cs="Times New Roman"/>
           <w:szCs w:val="24"/>
         </w:rPr>
@@ -48390,12 +48447,12 @@
       <w:pPr>
         <w:pStyle w:val="Body"/>
         <w:rPr>
-          <w:ins w:id="936" w:author="David Conklin" w:date="2021-02-19T09:13:00Z"/>
+          <w:ins w:id="939" w:author="David Conklin" w:date="2021-02-19T09:13:00Z"/>
           <w:rFonts w:cs="Times New Roman"/>
           <w:szCs w:val="24"/>
         </w:rPr>
       </w:pPr>
-      <w:ins w:id="937" w:author="David Conklin" w:date="2021-01-30T16:24:00Z">
+      <w:ins w:id="940" w:author="David Conklin" w:date="2021-01-30T16:24:00Z">
         <w:r>
           <w:rPr>
             <w:rFonts w:cs="Times New Roman"/>
@@ -48404,7 +48461,7 @@
           <w:t>CW3M_Installer_McKenzie-0.4.7.exe fromCW3M ver. 267 1/</w:t>
         </w:r>
       </w:ins>
-      <w:ins w:id="938" w:author="David Conklin" w:date="2021-01-30T16:25:00Z">
+      <w:ins w:id="941" w:author="David Conklin" w:date="2021-01-30T16:25:00Z">
         <w:r>
           <w:rPr>
             <w:rFonts w:cs="Times New Roman"/>
@@ -48413,7 +48470,7 @@
           <w:t xml:space="preserve">30/21.  This release was made to facilitate PEST </w:t>
         </w:r>
       </w:ins>
-      <w:ins w:id="939" w:author="David Conklin" w:date="2021-01-30T16:26:00Z">
+      <w:ins w:id="942" w:author="David Conklin" w:date="2021-01-30T16:26:00Z">
         <w:r>
           <w:rPr>
             <w:rFonts w:cs="Times New Roman"/>
@@ -48429,7 +48486,7 @@
           <w:t>, South Fork above Cougar, and the Mohawk b</w:t>
         </w:r>
       </w:ins>
-      <w:ins w:id="940" w:author="David Conklin" w:date="2021-01-30T16:27:00Z">
+      <w:ins w:id="943" w:author="David Conklin" w:date="2021-01-30T16:27:00Z">
         <w:r>
           <w:rPr>
             <w:rFonts w:cs="Times New Roman"/>
@@ -48438,7 +48495,7 @@
           <w:t>asin.</w:t>
         </w:r>
       </w:ins>
-      <w:ins w:id="941" w:author="David Conklin" w:date="2021-01-30T16:28:00Z">
+      <w:ins w:id="944" w:author="David Conklin" w:date="2021-01-30T16:28:00Z">
         <w:r>
           <w:rPr>
             <w:rFonts w:cs="Times New Roman"/>
@@ -48447,7 +48504,7 @@
           <w:t xml:space="preserve">  This release also inc</w:t>
         </w:r>
       </w:ins>
-      <w:ins w:id="942" w:author="David Conklin" w:date="2021-01-30T16:29:00Z">
+      <w:ins w:id="945" w:author="David Conklin" w:date="2021-01-30T16:29:00Z">
         <w:r>
           <w:rPr>
             <w:rFonts w:cs="Times New Roman"/>
@@ -48456,7 +48513,7 @@
           <w:t xml:space="preserve">orporates the </w:t>
         </w:r>
       </w:ins>
-      <w:ins w:id="943" w:author="David Conklin" w:date="2021-01-30T16:32:00Z">
+      <w:ins w:id="946" w:author="David Conklin" w:date="2021-01-30T16:32:00Z">
         <w:r>
           <w:rPr>
             <w:rFonts w:cs="Times New Roman"/>
@@ -48465,7 +48522,7 @@
           <w:t xml:space="preserve">addition of a “studyAreaName” field to the ENVX file, and the </w:t>
         </w:r>
       </w:ins>
-      <w:ins w:id="944" w:author="David Conklin" w:date="2021-01-30T16:29:00Z">
+      <w:ins w:id="947" w:author="David Conklin" w:date="2021-01-30T16:29:00Z">
         <w:r>
           <w:rPr>
             <w:rFonts w:cs="Times New Roman"/>
@@ -48474,7 +48531,7 @@
           <w:t xml:space="preserve">separation of FLOW report specs from the Flow XML file into a </w:t>
         </w:r>
       </w:ins>
-      <w:ins w:id="945" w:author="David Conklin" w:date="2021-01-30T16:33:00Z">
+      <w:ins w:id="948" w:author="David Conklin" w:date="2021-01-30T16:33:00Z">
         <w:r>
           <w:rPr>
             <w:rFonts w:cs="Times New Roman"/>
@@ -48483,7 +48540,7 @@
           <w:t>another</w:t>
         </w:r>
       </w:ins>
-      <w:ins w:id="946" w:author="David Conklin" w:date="2021-01-30T16:29:00Z">
+      <w:ins w:id="949" w:author="David Conklin" w:date="2021-01-30T16:29:00Z">
         <w:r>
           <w:rPr>
             <w:rFonts w:cs="Times New Roman"/>
@@ -48492,7 +48549,7 @@
           <w:t xml:space="preserve"> file</w:t>
         </w:r>
       </w:ins>
-      <w:ins w:id="947" w:author="David Conklin" w:date="2021-01-30T16:30:00Z">
+      <w:ins w:id="950" w:author="David Conklin" w:date="2021-01-30T16:30:00Z">
         <w:r>
           <w:rPr>
             <w:rFonts w:cs="Times New Roman"/>
@@ -48506,7 +48563,7 @@
       <w:pPr>
         <w:pStyle w:val="Body"/>
         <w:rPr>
-          <w:ins w:id="948" w:author="David Conklin" w:date="2021-02-19T09:13:00Z"/>
+          <w:ins w:id="951" w:author="David Conklin" w:date="2021-02-19T09:13:00Z"/>
           <w:rFonts w:cs="Times New Roman"/>
           <w:szCs w:val="24"/>
         </w:rPr>
@@ -48520,7 +48577,7 @@
           <w:szCs w:val="24"/>
         </w:rPr>
       </w:pPr>
-      <w:ins w:id="949" w:author="David Conklin" w:date="2021-02-19T09:13:00Z">
+      <w:ins w:id="952" w:author="David Conklin" w:date="2021-02-19T09:13:00Z">
         <w:r>
           <w:rPr>
             <w:rFonts w:cs="Times New Roman"/>
@@ -48529,7 +48586,7 @@
           <w:t>CW3M_Installer_McKenzie-0.4.</w:t>
         </w:r>
       </w:ins>
-      <w:ins w:id="950" w:author="David Conklin" w:date="2021-02-19T09:14:00Z">
+      <w:ins w:id="953" w:author="David Conklin" w:date="2021-02-19T09:14:00Z">
         <w:r>
           <w:rPr>
             <w:rFonts w:cs="Times New Roman"/>
@@ -48538,7 +48595,7 @@
           <w:t>8</w:t>
         </w:r>
       </w:ins>
-      <w:ins w:id="951" w:author="David Conklin" w:date="2021-02-19T09:13:00Z">
+      <w:ins w:id="954" w:author="David Conklin" w:date="2021-02-19T09:13:00Z">
         <w:r>
           <w:rPr>
             <w:rFonts w:cs="Times New Roman"/>
@@ -48547,7 +48604,7 @@
           <w:t>.exe fromCW3M ver. 2</w:t>
         </w:r>
       </w:ins>
-      <w:ins w:id="952" w:author="David Conklin" w:date="2021-02-19T09:14:00Z">
+      <w:ins w:id="955" w:author="David Conklin" w:date="2021-02-19T09:14:00Z">
         <w:r>
           <w:rPr>
             <w:rFonts w:cs="Times New Roman"/>
@@ -48556,7 +48613,7 @@
           <w:t>95</w:t>
         </w:r>
       </w:ins>
-      <w:ins w:id="953" w:author="David Conklin" w:date="2021-02-19T09:13:00Z">
+      <w:ins w:id="956" w:author="David Conklin" w:date="2021-02-19T09:13:00Z">
         <w:r>
           <w:rPr>
             <w:rFonts w:cs="Times New Roman"/>
@@ -48565,7 +48622,7 @@
           <w:t xml:space="preserve"> </w:t>
         </w:r>
       </w:ins>
-      <w:ins w:id="954" w:author="David Conklin" w:date="2021-02-19T09:14:00Z">
+      <w:ins w:id="957" w:author="David Conklin" w:date="2021-02-19T09:14:00Z">
         <w:r>
           <w:rPr>
             <w:rFonts w:cs="Times New Roman"/>
@@ -48574,7 +48631,7 @@
           <w:t>2/19/</w:t>
         </w:r>
       </w:ins>
-      <w:ins w:id="955" w:author="David Conklin" w:date="2021-02-19T09:13:00Z">
+      <w:ins w:id="958" w:author="David Conklin" w:date="2021-02-19T09:13:00Z">
         <w:r>
           <w:rPr>
             <w:rFonts w:cs="Times New Roman"/>
@@ -48583,7 +48640,7 @@
           <w:t xml:space="preserve">21.  </w:t>
         </w:r>
       </w:ins>
-      <w:ins w:id="956" w:author="David Conklin" w:date="2021-02-19T09:15:00Z">
+      <w:ins w:id="959" w:author="David Conklin" w:date="2021-02-19T09:15:00Z">
         <w:r>
           <w:rPr>
             <w:rFonts w:cs="Times New Roman"/>
@@ -48592,7 +48649,7 @@
           <w:t>Add code to reproduce Shade-a-lator output as much as is practical.</w:t>
         </w:r>
       </w:ins>
-      <w:ins w:id="957" w:author="David Conklin" w:date="2021-02-19T09:16:00Z">
+      <w:ins w:id="960" w:author="David Conklin" w:date="2021-02-19T09:16:00Z">
         <w:r>
           <w:rPr>
             <w:rFonts w:cs="Times New Roman"/>
@@ -48611,11 +48668,11 @@
       <w:pPr>
         <w:pStyle w:val="Heading1"/>
       </w:pPr>
-      <w:bookmarkStart w:id="958" w:name="_Toc64618791"/>
+      <w:bookmarkStart w:id="961" w:name="_Toc64618791"/>
       <w:r>
         <w:t>References</w:t>
       </w:r>
-      <w:bookmarkEnd w:id="958"/>
+      <w:bookmarkEnd w:id="961"/>
     </w:p>
     <w:p/>
     <w:p>
@@ -48649,7 +48706,7 @@
       <w:r>
         <w:t xml:space="preserve"> </w:t>
       </w:r>
-      <w:hyperlink r:id="rId25" w:history="1">
+      <w:hyperlink r:id="rId26" w:history="1">
         <w:r>
           <w:rPr>
             <w:rStyle w:val="Hyperlink"/>
@@ -48740,7 +48797,7 @@
         </w:rPr>
         <w:t xml:space="preserve">Also </w:t>
       </w:r>
-      <w:hyperlink r:id="rId26" w:history="1">
+      <w:hyperlink r:id="rId27" w:history="1">
         <w:r>
           <w:rPr>
             <w:rStyle w:val="Hyperlink"/>
@@ -48771,7 +48828,7 @@
         </w:rPr>
         <w:t xml:space="preserve">and </w:t>
       </w:r>
-      <w:hyperlink r:id="rId27" w:history="1">
+      <w:hyperlink r:id="rId28" w:history="1">
         <w:r>
           <w:rPr>
             <w:rStyle w:val="Hyperlink"/>
@@ -48881,7 +48938,7 @@
         </w:rPr>
         <w:t xml:space="preserve">Vegetatio 118: 139. </w:t>
       </w:r>
-      <w:hyperlink r:id="rId28" w:history="1">
+      <w:hyperlink r:id="rId29" w:history="1">
         <w:r>
           <w:rPr>
             <w:rStyle w:val="Hyperlink"/>
@@ -48950,7 +49007,7 @@
         </w:rPr>
         <w:t xml:space="preserve"> </w:t>
       </w:r>
-      <w:hyperlink r:id="rId29" w:history="1">
+      <w:hyperlink r:id="rId30" w:history="1">
         <w:r>
           <w:rPr>
             <w:rStyle w:val="Hyperlink"/>
@@ -49001,7 +49058,7 @@
         </w:rPr>
         <w:t xml:space="preserve"> (2019). Empirical Stream Thermal Sensitivities May Underestimate Stream Temperature Response to Climate Warming. Water Resources Research, 55. </w:t>
       </w:r>
-      <w:hyperlink r:id="rId30" w:history="1">
+      <w:hyperlink r:id="rId31" w:history="1">
         <w:r>
           <w:rPr>
             <w:rStyle w:val="Hyperlink"/>
@@ -49140,7 +49197,7 @@
         </w:rPr>
         <w:t xml:space="preserve">Poiani KA and Johnson WC (1993). A Spatial Simulation Model of Hydrology and Vegetation Dynamics in Semi-Permanent Prairie Wetlands. Ecological Applications 3(2): 279-293 (May 1993). </w:t>
       </w:r>
-      <w:hyperlink r:id="rId31" w:history="1">
+      <w:hyperlink r:id="rId32" w:history="1">
         <w:r>
           <w:rPr>
             <w:rStyle w:val="Hyperlink"/>
@@ -49218,7 +49275,7 @@
       <w:r>
         <w:t xml:space="preserve">Willamette Basin Review Feasibility Study/Final Integrated Feasibility Report and Environmental Assessment, USACE Portland District, December 2019. </w:t>
       </w:r>
-      <w:hyperlink r:id="rId32" w:history="1">
+      <w:hyperlink r:id="rId33" w:history="1">
         <w:r>
           <w:rPr>
             <w:rStyle w:val="Hyperlink"/>
@@ -49277,7 +49334,7 @@
           <w:rFonts w:eastAsiaTheme="minorHAnsi"/>
         </w:rPr>
       </w:pPr>
-      <w:bookmarkStart w:id="959" w:name="_Toc64618792"/>
+      <w:bookmarkStart w:id="962" w:name="_Toc64618792"/>
       <w:r>
         <w:rPr>
           <w:rFonts w:eastAsiaTheme="minorHAnsi"/>
@@ -49290,7 +49347,7 @@
         </w:rPr>
         <w:t xml:space="preserve"> and Abbreviations</w:t>
       </w:r>
-      <w:bookmarkEnd w:id="959"/>
+      <w:bookmarkEnd w:id="962"/>
     </w:p>
     <w:p/>
     <w:p>
@@ -49379,7 +49436,7 @@
         </w:rPr>
         <w:t xml:space="preserve">gridMET is a dataset of daily high-spatial resolution (~4-km, 1/24th degree) surface meteorological data covering the contiguous US from 1979-yesterday” </w:t>
       </w:r>
-      <w:hyperlink r:id="rId33" w:history="1">
+      <w:hyperlink r:id="rId34" w:history="1">
         <w:r>
           <w:rPr>
             <w:rStyle w:val="Hyperlink"/>
@@ -49613,7 +49670,7 @@
       <w:r>
         <w:t xml:space="preserve">From </w:t>
       </w:r>
-      <w:hyperlink r:id="rId34" w:history="1">
+      <w:hyperlink r:id="rId35" w:history="1">
         <w:r>
           <w:rPr>
             <w:rStyle w:val="Hyperlink"/>
@@ -49689,7 +49746,7 @@
       </w:pPr>
     </w:p>
     <w:sectPr>
-      <w:footerReference w:type="default" r:id="rId35"/>
+      <w:footerReference w:type="default" r:id="rId36"/>
       <w:pgSz w:w="12240" w:h="15840"/>
       <w:pgMar w:top="1440" w:right="1440" w:bottom="1440" w:left="1440" w:header="720" w:footer="720" w:gutter="0"/>
       <w:cols w:space="720"/>

</xml_diff>

<commit_message>
CW3MdigitalHandbook.docx - Adding CW3M v Shade-a-lator section. Add ForestStates.csv and Shade-a-latorAnalysis.xlsx to the repository.
</commit_message>
<xml_diff>
--- a/DataCW3M/CW3MdigitalHandbook/CW3MdigitalHandbook.docx
+++ b/DataCW3M/CW3MdigitalHandbook/CW3MdigitalHandbook.docx
@@ -68,12 +68,12 @@
       </w:pPr>
       <w:ins w:id="4" w:author="David Conklin" w:date="2021-02-18T07:49:00Z">
         <w:r>
-          <w:t>2/1</w:t>
+          <w:t>2/</w:t>
         </w:r>
       </w:ins>
-      <w:ins w:id="5" w:author="David Conklin" w:date="2021-02-19T09:17:00Z">
+      <w:ins w:id="5" w:author="David Conklin" w:date="2021-02-21T18:47:00Z">
         <w:r>
-          <w:t>9</w:t>
+          <w:t>21</w:t>
         </w:r>
       </w:ins>
       <w:del w:id="6" w:author="David Conklin" w:date="2021-02-18T07:49:00Z">
@@ -45688,19 +45688,509 @@
     <w:p>
       <w:pPr>
         <w:rPr>
-          <w:ins w:id="764" w:author="David Conklin" w:date="2021-01-22T08:36:00Z"/>
-        </w:rPr>
-      </w:pPr>
-      <w:ins w:id="765" w:author="David Conklin" w:date="2021-02-18T09:37:00Z">
+          <w:ins w:id="764" w:author="David Conklin" w:date="2021-02-18T10:05:00Z"/>
+        </w:rPr>
+      </w:pPr>
+      <w:ins w:id="765" w:author="David Conklin" w:date="2021-02-18T09:58:00Z">
+        <w:r>
+          <w:t xml:space="preserve">Actual thermal loading of a stream by the sun depends not only on the </w:t>
+        </w:r>
+      </w:ins>
+      <w:ins w:id="766" w:author="David Conklin" w:date="2021-02-18T09:59:00Z">
+        <w:r>
+          <w:t>average intensity of the shortwave radiation, but also o</w:t>
+        </w:r>
+      </w:ins>
+      <w:ins w:id="767" w:author="David Conklin" w:date="2021-02-18T10:00:00Z">
+        <w:r>
+          <w:t>n the amount of surface area of the water.  S</w:t>
+        </w:r>
+      </w:ins>
+      <w:ins w:id="768" w:author="David Conklin" w:date="2021-02-18T10:01:00Z">
+        <w:r>
+          <w:t>hallow streams warm up faster than deeper streams.</w:t>
+        </w:r>
+      </w:ins>
+      <w:ins w:id="769" w:author="David Conklin" w:date="2021-02-18T10:02:00Z">
+        <w:r>
+          <w:t xml:space="preserve">  The stream width (“bottom width”) is part of the Shade-a-lator input data</w:t>
+        </w:r>
+      </w:ins>
+      <w:ins w:id="770" w:author="David Conklin" w:date="2021-02-18T10:03:00Z">
+        <w:r>
+          <w:t>, but is not generally available as input data to CW3M.  CW3M estimates</w:t>
+        </w:r>
+      </w:ins>
+      <w:ins w:id="771" w:author="David Conklin" w:date="2021-02-18T10:04:00Z">
+        <w:r>
+          <w:t xml:space="preserve"> </w:t>
+        </w:r>
+      </w:ins>
+      <w:ins w:id="772" w:author="David Conklin" w:date="2021-02-18T10:05:00Z">
+        <w:r>
+          <w:t>the</w:t>
+        </w:r>
+      </w:ins>
+      <w:ins w:id="773" w:author="David Conklin" w:date="2021-02-18T10:04:00Z">
+        <w:r>
+          <w:t xml:space="preserve"> width</w:t>
+        </w:r>
+      </w:ins>
+      <w:ins w:id="774" w:author="David Conklin" w:date="2021-02-18T10:05:00Z">
+        <w:r>
+          <w:t xml:space="preserve"> of each subreach </w:t>
+        </w:r>
+      </w:ins>
+      <w:ins w:id="775" w:author="David Conklin" w:date="2021-02-18T10:04:00Z">
+        <w:r>
+          <w:t xml:space="preserve"> daily as a function of stream </w:t>
+        </w:r>
+      </w:ins>
+      <w:ins w:id="776" w:author="David Conklin" w:date="2021-02-18T10:05:00Z">
+        <w:r>
+          <w:t>order and flow rate.</w:t>
+        </w:r>
+      </w:ins>
+      <w:ins w:id="777" w:author="David Conklin" w:date="2021-02-18T10:06:00Z">
+        <w:r>
+          <w:t xml:space="preserve">  </w:t>
+        </w:r>
+      </w:ins>
+    </w:p>
+    <w:p>
+      <w:pPr>
+        <w:rPr>
+          <w:ins w:id="778" w:author="David Conklin" w:date="2021-01-22T07:38:00Z"/>
+        </w:rPr>
+      </w:pPr>
+    </w:p>
+    <w:p>
+      <w:pPr>
+        <w:rPr>
+          <w:ins w:id="779" w:author="David Conklin" w:date="2021-01-22T08:58:00Z"/>
+        </w:rPr>
+      </w:pPr>
+    </w:p>
+    <w:p>
+      <w:pPr>
+        <w:rPr>
+          <w:ins w:id="780" w:author="David Conklin" w:date="2021-02-18T10:15:00Z"/>
+        </w:rPr>
+      </w:pPr>
+    </w:p>
+    <w:p>
+      <w:pPr>
+        <w:pStyle w:val="Heading2"/>
+        <w:rPr>
+          <w:ins w:id="781" w:author="David Conklin" w:date="2021-02-18T10:16:00Z"/>
+        </w:rPr>
+      </w:pPr>
+      <w:bookmarkStart w:id="782" w:name="_Toc64618787"/>
+      <w:ins w:id="783" w:author="David Conklin" w:date="2021-02-18T10:15:00Z">
+        <w:r>
+          <w:t xml:space="preserve">Comparison of </w:t>
+        </w:r>
+      </w:ins>
+      <w:ins w:id="784" w:author="David Conklin" w:date="2021-02-18T10:16:00Z">
+        <w:r>
+          <w:t>CW3M results to Shade-a-lator results</w:t>
+        </w:r>
+        <w:bookmarkEnd w:id="782"/>
+      </w:ins>
+    </w:p>
+    <w:p>
+      <w:pPr>
+        <w:rPr>
+          <w:ins w:id="785" w:author="David Conklin" w:date="2021-02-19T09:21:00Z"/>
+        </w:rPr>
+      </w:pPr>
+    </w:p>
+    <w:p>
+      <w:pPr>
+        <w:rPr>
+          <w:ins w:id="786" w:author="David Conklin" w:date="2021-02-21T19:42:00Z"/>
+        </w:rPr>
+      </w:pPr>
+      <w:ins w:id="787" w:author="David Conklin" w:date="2021-02-21T18:48:00Z">
+        <w:r>
+          <w:t>Sha</w:t>
+        </w:r>
+      </w:ins>
+      <w:ins w:id="788" w:author="David Conklin" w:date="2021-02-21T18:49:00Z">
+        <w:r>
+          <w:t>de-a-lator data in files named “</w:t>
+        </w:r>
+      </w:ins>
+      <w:ins w:id="789" w:author="David Conklin" w:date="2021-02-21T18:52:00Z">
+        <w:r>
+          <w:t xml:space="preserve">cc75_kcal.csv” and “fc75_kcal.csv” </w:t>
+        </w:r>
+      </w:ins>
+      <w:ins w:id="790" w:author="David Conklin" w:date="2021-02-21T18:49:00Z">
+        <w:r>
+          <w:t xml:space="preserve">was compared to </w:t>
+        </w:r>
+      </w:ins>
+      <w:ins w:id="791" w:author="David Conklin" w:date="2021-02-21T18:50:00Z">
+        <w:r>
+          <w:t xml:space="preserve">output data from CW3M.  </w:t>
+        </w:r>
+      </w:ins>
+      <w:ins w:id="792" w:author="David Conklin" w:date="2021-02-21T18:53:00Z">
+        <w:r>
+          <w:t>“cc75” means “current coditions with canopy density of 75%”</w:t>
+        </w:r>
+      </w:ins>
+      <w:ins w:id="793" w:author="David Conklin" w:date="2021-02-21T18:54:00Z">
+        <w:r>
+          <w:t>; “fc75” represents future conditions with that canopy de</w:t>
+        </w:r>
+      </w:ins>
+      <w:ins w:id="794" w:author="David Conklin" w:date="2021-02-21T18:55:00Z">
+        <w:r>
+          <w:t xml:space="preserve">nsity.  The study period was from 4/1/20 through 10/31/20.  </w:t>
+        </w:r>
+      </w:ins>
+      <w:ins w:id="795" w:author="David Conklin" w:date="2021-02-21T18:57:00Z">
+        <w:r>
+          <w:t xml:space="preserve">Data for the McKenzie River from km 0 up to km </w:t>
+        </w:r>
+      </w:ins>
+      <w:ins w:id="796" w:author="David Conklin" w:date="2021-02-21T18:58:00Z">
+        <w:r>
+          <w:t>55.285 was used in the comparison</w:t>
+        </w:r>
+      </w:ins>
+      <w:ins w:id="797" w:author="David Conklin" w:date="2021-02-21T19:04:00Z">
+        <w:r>
+          <w:t xml:space="preserve">, representing reaches </w:t>
+        </w:r>
+        <w:r>
+          <w:t>23765583</w:t>
+        </w:r>
+      </w:ins>
+      <w:ins w:id="798" w:author="David Conklin" w:date="2021-02-21T19:05:00Z">
+        <w:r>
+          <w:t xml:space="preserve"> upstream through reach </w:t>
+        </w:r>
+      </w:ins>
+      <w:ins w:id="799" w:author="David Conklin" w:date="2021-02-21T19:04:00Z">
+        <w:r>
+          <w:t>23772865</w:t>
+        </w:r>
+      </w:ins>
+      <w:ins w:id="800" w:author="David Conklin" w:date="2021-02-21T19:06:00Z">
+        <w:r>
+          <w:t xml:space="preserve">.   </w:t>
+        </w:r>
+      </w:ins>
+      <w:ins w:id="801" w:author="David Conklin" w:date="2021-02-21T18:59:00Z">
+        <w:r>
+          <w:t>Shade-a-lator</w:t>
+        </w:r>
+      </w:ins>
+      <w:ins w:id="802" w:author="David Conklin" w:date="2021-02-21T19:03:00Z">
+        <w:r>
+          <w:t xml:space="preserve"> data was for</w:t>
+        </w:r>
+      </w:ins>
+      <w:ins w:id="803" w:author="David Conklin" w:date="2021-02-21T19:01:00Z">
+        <w:r>
+          <w:t xml:space="preserve"> 25 m river segments, </w:t>
+        </w:r>
+      </w:ins>
+      <w:ins w:id="804" w:author="David Conklin" w:date="2021-02-21T19:02:00Z">
+        <w:r>
+          <w:t>spanning the distance from km 0 through km 55.300.</w:t>
+        </w:r>
+      </w:ins>
+    </w:p>
+    <w:p>
+      <w:pPr>
+        <w:rPr>
+          <w:ins w:id="805" w:author="David Conklin" w:date="2021-02-21T19:42:00Z"/>
+        </w:rPr>
+      </w:pPr>
+    </w:p>
+    <w:p>
+      <w:pPr>
+        <w:rPr>
+          <w:ins w:id="806" w:author="David Conklin" w:date="2021-02-21T19:07:00Z"/>
+        </w:rPr>
+      </w:pPr>
+      <w:ins w:id="807" w:author="David Conklin" w:date="2021-02-21T19:43:00Z">
+        <w:r>
+          <w:t>CW3M simulations to generate output data for comparison with Shade-a-lator data made use of as much of the S</w:t>
+        </w:r>
+      </w:ins>
+      <w:ins w:id="808" w:author="David Conklin" w:date="2021-02-21T19:44:00Z">
+        <w:r>
+          <w:t>hade-a-lator input data as possible.  Reach widths were taken as the average of corresponding segment widths.</w:t>
+        </w:r>
+      </w:ins>
+      <w:ins w:id="809" w:author="David Conklin" w:date="2021-02-21T19:45:00Z">
+        <w:r>
+          <w:t xml:space="preserve">  Similar averages were made of topographic elevations and vegetation heights.  LAI </w:t>
+        </w:r>
+      </w:ins>
+      <w:ins w:id="810" w:author="David Conklin" w:date="2021-02-21T19:46:00Z">
+        <w:r>
+          <w:t xml:space="preserve">in CW3M was inferred from Shade-a-lator’s canopy density using </w:t>
+        </w:r>
+      </w:ins>
+      <w:ins w:id="811" w:author="David Conklin" w:date="2021-02-21T19:47:00Z">
+        <w:r>
+          <w:t>Beer’s law with k = 0.5.</w:t>
+        </w:r>
+      </w:ins>
+    </w:p>
+    <w:p>
+      <w:pPr>
+        <w:rPr>
+          <w:ins w:id="812" w:author="David Conklin" w:date="2021-02-21T19:07:00Z"/>
+        </w:rPr>
+      </w:pPr>
+    </w:p>
+    <w:p>
+      <w:pPr>
+        <w:rPr>
+          <w:ins w:id="813" w:author="David Conklin" w:date="2021-02-21T19:21:00Z"/>
+        </w:rPr>
+      </w:pPr>
+      <w:ins w:id="814" w:author="David Conklin" w:date="2021-02-21T19:08:00Z">
+        <w:r>
+          <w:t>The figure below titled “Daily kCal 75CC</w:t>
+        </w:r>
+      </w:ins>
+      <w:ins w:id="815" w:author="David Conklin" w:date="2021-02-21T19:09:00Z">
+        <w:r>
+          <w:t xml:space="preserve"> CW3M v Shade-a-lator” shows the </w:t>
+        </w:r>
+      </w:ins>
+      <w:ins w:id="816" w:author="David Conklin" w:date="2021-02-21T19:10:00Z">
+        <w:r>
+          <w:t xml:space="preserve">thermal energy </w:t>
+        </w:r>
+      </w:ins>
+      <w:ins w:id="817" w:author="David Conklin" w:date="2021-02-21T19:11:00Z">
+        <w:r>
+          <w:t xml:space="preserve">added </w:t>
+        </w:r>
+      </w:ins>
+      <w:ins w:id="818" w:author="David Conklin" w:date="2021-02-21T19:10:00Z">
+        <w:r>
+          <w:t>to the river</w:t>
+        </w:r>
+      </w:ins>
+      <w:ins w:id="819" w:author="David Conklin" w:date="2021-02-21T19:11:00Z">
+        <w:r>
+          <w:t xml:space="preserve"> between km 0 and km 55.</w:t>
+        </w:r>
+      </w:ins>
+      <w:ins w:id="820" w:author="David Conklin" w:date="2021-02-21T19:12:00Z">
+        <w:r>
+          <w:t>3 for each day of the study period, as simulated by CW3M (blue) a</w:t>
+        </w:r>
+      </w:ins>
+      <w:ins w:id="821" w:author="David Conklin" w:date="2021-02-21T19:13:00Z">
+        <w:r>
+          <w:t>nd from the Shade-a-lator cc</w:t>
+        </w:r>
+      </w:ins>
+      <w:ins w:id="822" w:author="David Conklin" w:date="2021-02-21T19:14:00Z">
+        <w:r>
+          <w:t>75_</w:t>
+        </w:r>
+      </w:ins>
+      <w:ins w:id="823" w:author="David Conklin" w:date="2021-02-21T19:13:00Z">
+        <w:r>
+          <w:t>kcal.csv</w:t>
+        </w:r>
+      </w:ins>
+      <w:ins w:id="824" w:author="David Conklin" w:date="2021-02-21T19:14:00Z">
+        <w:r>
+          <w:t xml:space="preserve"> data</w:t>
+        </w:r>
+      </w:ins>
+      <w:ins w:id="825" w:author="David Conklin" w:date="2021-02-21T19:47:00Z">
+        <w:r>
+          <w:t xml:space="preserve"> (orange)</w:t>
+        </w:r>
+      </w:ins>
+      <w:ins w:id="826" w:author="David Conklin" w:date="2021-02-21T19:14:00Z">
+        <w:r>
+          <w:t xml:space="preserve">.  </w:t>
+        </w:r>
+      </w:ins>
+      <w:ins w:id="827" w:author="David Conklin" w:date="2021-02-21T19:15:00Z">
+        <w:r>
+          <w:t>The CW3M line is irregular because it reflec</w:t>
+        </w:r>
+      </w:ins>
+      <w:ins w:id="828" w:author="David Conklin" w:date="2021-02-21T19:16:00Z">
+        <w:r>
+          <w:t xml:space="preserve">ts the reduction of direct sunshine on cloudy and rainy days.  </w:t>
+        </w:r>
+      </w:ins>
+      <w:ins w:id="829" w:author="David Conklin" w:date="2021-02-21T19:20:00Z">
+        <w:r>
+          <w:t>Summed</w:t>
+        </w:r>
+      </w:ins>
+      <w:ins w:id="830" w:author="David Conklin" w:date="2021-02-21T19:17:00Z">
+        <w:r>
+          <w:t xml:space="preserve"> over the April 1 – October 31 period, </w:t>
+        </w:r>
+      </w:ins>
+      <w:ins w:id="831" w:author="David Conklin" w:date="2021-02-21T19:19:00Z">
+        <w:r>
+          <w:t>the</w:t>
+        </w:r>
+      </w:ins>
+      <w:ins w:id="832" w:author="David Conklin" w:date="2021-02-21T19:20:00Z">
+        <w:r>
+          <w:t xml:space="preserve"> thermal load calculated by Shade-a-lator on this 55 km section of river is 6% higher than t</w:t>
+        </w:r>
+      </w:ins>
+      <w:ins w:id="833" w:author="David Conklin" w:date="2021-02-21T19:21:00Z">
+        <w:r>
+          <w:t>he thermal load calculated by CW3M.</w:t>
+        </w:r>
+      </w:ins>
+    </w:p>
+    <w:p>
+      <w:pPr>
+        <w:rPr>
+          <w:ins w:id="834" w:author="David Conklin" w:date="2021-02-21T19:21:00Z"/>
+        </w:rPr>
+      </w:pPr>
+    </w:p>
+    <w:p>
+      <w:pPr>
+        <w:rPr>
+          <w:ins w:id="835" w:author="David Conklin" w:date="2021-02-21T19:19:00Z"/>
+        </w:rPr>
+      </w:pPr>
+      <w:ins w:id="836" w:author="David Conklin" w:date="2021-02-21T19:24:00Z">
+        <w:r>
+          <w:t xml:space="preserve">Taller </w:t>
+        </w:r>
+      </w:ins>
+      <w:ins w:id="837" w:author="David Conklin" w:date="2021-02-21T19:25:00Z">
+        <w:r>
+          <w:t xml:space="preserve">streamside vegetation decreases the thermal load on the stream from </w:t>
+        </w:r>
+      </w:ins>
+      <w:ins w:id="838" w:author="David Conklin" w:date="2021-02-21T19:26:00Z">
+        <w:r>
+          <w:t>direct sunshine.  In the “future conditions” simulati</w:t>
+        </w:r>
+      </w:ins>
+      <w:ins w:id="839" w:author="David Conklin" w:date="2021-02-21T19:27:00Z">
+        <w:r>
+          <w:t xml:space="preserve">ons, canopy under 5 m tall is </w:t>
+        </w:r>
+      </w:ins>
+      <w:ins w:id="840" w:author="David Conklin" w:date="2021-02-21T19:28:00Z">
+        <w:r>
+          <w:t>replaced with canopy 30.48 m tall (100 ft</w:t>
+        </w:r>
+      </w:ins>
+      <w:ins w:id="841" w:author="David Conklin" w:date="2021-02-21T19:29:00Z">
+        <w:r>
+          <w:t xml:space="preserve"> tall).</w:t>
+        </w:r>
+      </w:ins>
+      <w:ins w:id="842" w:author="David Conklin" w:date="2021-02-21T19:30:00Z">
+        <w:r>
+          <w:t xml:space="preserve">  The figure below titled “Daily kCal CW3M CC v FC” sh</w:t>
+        </w:r>
+      </w:ins>
+      <w:ins w:id="843" w:author="David Conklin" w:date="2021-02-21T19:31:00Z">
+        <w:r>
+          <w:t xml:space="preserve">ows the thermal energy added to the river each day </w:t>
+        </w:r>
+      </w:ins>
+      <w:ins w:id="844" w:author="David Conklin" w:date="2021-02-21T19:32:00Z">
+        <w:r>
+          <w:t>when shaded by</w:t>
+        </w:r>
+      </w:ins>
+      <w:ins w:id="845" w:author="David Conklin" w:date="2021-02-21T19:31:00Z">
+        <w:r>
+          <w:t xml:space="preserve"> the original vegetation heights (CC) and </w:t>
+        </w:r>
+      </w:ins>
+      <w:ins w:id="846" w:author="David Conklin" w:date="2021-02-21T19:34:00Z">
+        <w:r>
+          <w:t>wh</w:t>
+        </w:r>
+      </w:ins>
+      <w:ins w:id="847" w:author="David Conklin" w:date="2021-02-21T19:35:00Z">
+        <w:r>
+          <w:t xml:space="preserve">en shaded by </w:t>
+        </w:r>
+      </w:ins>
+      <w:ins w:id="848" w:author="David Conklin" w:date="2021-02-21T19:31:00Z">
+        <w:r>
+          <w:t>the taller veg</w:t>
+        </w:r>
+      </w:ins>
+      <w:ins w:id="849" w:author="David Conklin" w:date="2021-02-21T19:32:00Z">
+        <w:r>
+          <w:t>etation (FC), as simulated by CW3M.</w:t>
+        </w:r>
+      </w:ins>
+      <w:ins w:id="850" w:author="David Conklin" w:date="2021-02-21T19:35:00Z">
+        <w:r>
+          <w:t xml:space="preserve">  CW3M simulates a reduction of the thermal load by 16%.  Finally, the </w:t>
+        </w:r>
+      </w:ins>
+      <w:ins w:id="851" w:author="David Conklin" w:date="2021-02-21T19:36:00Z">
+        <w:r>
+          <w:t>figure titled “Daily kCal Shade-a-lator CC v FC” show</w:t>
+        </w:r>
+      </w:ins>
+      <w:ins w:id="852" w:author="David Conklin" w:date="2021-02-21T19:37:00Z">
+        <w:r>
+          <w:t>s the same comparison using data from the cc75_kcal.csv and fc75_</w:t>
+        </w:r>
+      </w:ins>
+      <w:ins w:id="853" w:author="David Conklin" w:date="2021-02-21T19:38:00Z">
+        <w:r>
+          <w:t>kcal.csv Shade-a-lator files.  In this case, the reduction in thermal load is smaller, only 4%</w:t>
+        </w:r>
+      </w:ins>
+      <w:ins w:id="854" w:author="David Conklin" w:date="2021-02-21T19:39:00Z">
+        <w:r>
+          <w:t>.</w:t>
+        </w:r>
+      </w:ins>
+    </w:p>
+    <w:p>
+      <w:pPr>
+        <w:rPr>
+          <w:ins w:id="855" w:author="David Conklin" w:date="2021-02-21T19:19:00Z"/>
+        </w:rPr>
+      </w:pPr>
+    </w:p>
+    <w:p>
+      <w:pPr>
+        <w:rPr>
+          <w:ins w:id="856" w:author="David Conklin" w:date="2021-02-21T18:42:00Z"/>
+        </w:rPr>
+      </w:pPr>
+      <w:ins w:id="857" w:author="David Conklin" w:date="2021-02-21T18:37:00Z">
         <w:r>
           <w:rPr>
             <w:noProof/>
           </w:rPr>
+          <w:lastRenderedPageBreak/>
           <w:drawing>
-            <wp:inline distT="0" distB="0" distL="0" distR="0" wp14:anchorId="73E50B66" wp14:editId="34F338D3">
-              <wp:extent cx="5695950" cy="3286125"/>
-              <wp:effectExtent l="0" t="0" r="0" b="9525"/>
-              <wp:docPr id="15" name="Picture 15"/>
+            <wp:inline distT="0" distB="0" distL="0" distR="0" wp14:anchorId="5C718EE2" wp14:editId="1D844E22">
+              <wp:extent cx="4911534" cy="2819400"/>
+              <wp:effectExtent l="0" t="0" r="3810" b="0"/>
+              <wp:docPr id="16" name="Picture 16"/>
               <wp:cNvGraphicFramePr>
                 <a:graphicFrameLocks xmlns:a="http://schemas.openxmlformats.org/drawingml/2006/main" noChangeAspect="1"/>
               </wp:cNvGraphicFramePr>
@@ -45720,7 +46210,7 @@
                     <pic:spPr>
                       <a:xfrm>
                         <a:off x="0" y="0"/>
-                        <a:ext cx="5695950" cy="3286125"/>
+                        <a:ext cx="4914118" cy="2820883"/>
                       </a:xfrm>
                       <a:prstGeom prst="rect">
                         <a:avLst/>
@@ -45737,880 +46227,26 @@
     <w:p>
       <w:pPr>
         <w:rPr>
-          <w:ins w:id="766" w:author="David Conklin" w:date="2021-01-22T08:40:00Z"/>
-          <w:rFonts w:ascii="Times New Roman" w:hAnsi="Times New Roman" w:cs="Times New Roman"/>
-          <w:sz w:val="20"/>
-          <w:szCs w:val="20"/>
-          <w:rPrChange w:id="767" w:author="David Conklin" w:date="2021-01-22T08:41:00Z">
-            <w:rPr>
-              <w:ins w:id="768" w:author="David Conklin" w:date="2021-01-22T08:40:00Z"/>
-            </w:rPr>
-          </w:rPrChange>
-        </w:rPr>
-      </w:pPr>
-      <w:ins w:id="769" w:author="David Conklin" w:date="2021-01-22T08:36:00Z">
-        <w:r>
-          <w:rPr>
-            <w:rFonts w:ascii="Times New Roman" w:hAnsi="Times New Roman" w:cs="Times New Roman"/>
-            <w:sz w:val="20"/>
-            <w:szCs w:val="20"/>
-            <w:rPrChange w:id="770" w:author="David Conklin" w:date="2021-01-22T08:41:00Z">
-              <w:rPr/>
-            </w:rPrChange>
-          </w:rPr>
-          <w:t>Insolation on Shade-a-la</w:t>
-        </w:r>
-      </w:ins>
-      <w:ins w:id="771" w:author="David Conklin" w:date="2021-01-22T08:37:00Z">
-        <w:r>
-          <w:rPr>
-            <w:rFonts w:ascii="Times New Roman" w:hAnsi="Times New Roman" w:cs="Times New Roman"/>
-            <w:sz w:val="20"/>
-            <w:szCs w:val="20"/>
-            <w:rPrChange w:id="772" w:author="David Conklin" w:date="2021-01-22T08:41:00Z">
-              <w:rPr/>
-            </w:rPrChange>
-          </w:rPr>
-          <w:t>tor reaches 55.9-56.25 compared to CW3M reach 23772865</w:t>
-        </w:r>
-      </w:ins>
-      <w:ins w:id="773" w:author="David Conklin" w:date="2021-01-22T08:38:00Z">
-        <w:r>
-          <w:rPr>
-            <w:rFonts w:ascii="Times New Roman" w:hAnsi="Times New Roman" w:cs="Times New Roman"/>
-            <w:sz w:val="20"/>
-            <w:szCs w:val="20"/>
-            <w:rPrChange w:id="774" w:author="David Conklin" w:date="2021-01-22T08:41:00Z">
-              <w:rPr/>
-            </w:rPrChange>
-          </w:rPr>
-          <w:t xml:space="preserve"> for the current conditions, leaf o</w:t>
-        </w:r>
-      </w:ins>
-      <w:ins w:id="775" w:author="David Conklin" w:date="2021-02-18T09:37:00Z">
-        <w:r>
-          <w:rPr>
-            <w:rFonts w:ascii="Times New Roman" w:hAnsi="Times New Roman" w:cs="Times New Roman"/>
-            <w:sz w:val="20"/>
-            <w:szCs w:val="20"/>
-          </w:rPr>
-          <w:t>n</w:t>
-        </w:r>
-      </w:ins>
-      <w:ins w:id="776" w:author="David Conklin" w:date="2021-01-22T08:38:00Z">
-        <w:r>
-          <w:rPr>
-            <w:rFonts w:ascii="Times New Roman" w:hAnsi="Times New Roman" w:cs="Times New Roman"/>
-            <w:sz w:val="20"/>
-            <w:szCs w:val="20"/>
-            <w:rPrChange w:id="777" w:author="David Conklin" w:date="2021-01-22T08:41:00Z">
-              <w:rPr/>
-            </w:rPrChange>
-          </w:rPr>
-          <w:t xml:space="preserve"> Shade-a-lator data from TFT</w:t>
-        </w:r>
-      </w:ins>
-      <w:ins w:id="778" w:author="David Conklin" w:date="2021-01-22T08:39:00Z">
-        <w:r>
-          <w:rPr>
-            <w:rFonts w:ascii="Times New Roman" w:hAnsi="Times New Roman" w:cs="Times New Roman"/>
-            <w:sz w:val="20"/>
-            <w:szCs w:val="20"/>
-            <w:rPrChange w:id="779" w:author="David Conklin" w:date="2021-01-22T08:41:00Z">
-              <w:rPr/>
-            </w:rPrChange>
-          </w:rPr>
-          <w:t xml:space="preserve">, and from CW3M ver. </w:t>
-        </w:r>
-      </w:ins>
-      <w:ins w:id="780" w:author="David Conklin" w:date="2021-02-18T09:37:00Z">
-        <w:r>
-          <w:rPr>
-            <w:rFonts w:ascii="Times New Roman" w:hAnsi="Times New Roman" w:cs="Times New Roman"/>
-            <w:sz w:val="20"/>
-            <w:szCs w:val="20"/>
-          </w:rPr>
-          <w:t>293</w:t>
-        </w:r>
-      </w:ins>
-      <w:ins w:id="781" w:author="David Conklin" w:date="2021-01-22T08:39:00Z">
-        <w:r>
-          <w:rPr>
-            <w:rFonts w:ascii="Times New Roman" w:hAnsi="Times New Roman" w:cs="Times New Roman"/>
-            <w:sz w:val="20"/>
-            <w:szCs w:val="20"/>
-            <w:rPrChange w:id="782" w:author="David Conklin" w:date="2021-01-22T08:41:00Z">
-              <w:rPr/>
-            </w:rPrChange>
-          </w:rPr>
-          <w:t>.  CW3M data is the raw input da</w:t>
-        </w:r>
-      </w:ins>
-      <w:ins w:id="783" w:author="David Conklin" w:date="2021-01-22T08:40:00Z">
-        <w:r>
-          <w:rPr>
-            <w:rFonts w:ascii="Times New Roman" w:hAnsi="Times New Roman" w:cs="Times New Roman"/>
-            <w:sz w:val="20"/>
-            <w:szCs w:val="20"/>
-            <w:rPrChange w:id="784" w:author="David Conklin" w:date="2021-01-22T08:41:00Z">
-              <w:rPr/>
-            </w:rPrChange>
-          </w:rPr>
-          <w:t xml:space="preserve">ta from the </w:t>
-        </w:r>
-      </w:ins>
-      <w:ins w:id="785" w:author="David Conklin" w:date="2021-02-18T09:38:00Z">
-        <w:r>
-          <w:rPr>
-            <w:rFonts w:ascii="Times New Roman" w:hAnsi="Times New Roman" w:cs="Times New Roman"/>
-            <w:sz w:val="20"/>
-            <w:szCs w:val="20"/>
-          </w:rPr>
-          <w:t>gridded actual weather</w:t>
-        </w:r>
-      </w:ins>
-      <w:ins w:id="786" w:author="David Conklin" w:date="2021-01-22T08:40:00Z">
-        <w:r>
-          <w:rPr>
-            <w:rFonts w:ascii="Times New Roman" w:hAnsi="Times New Roman" w:cs="Times New Roman"/>
-            <w:sz w:val="20"/>
-            <w:szCs w:val="20"/>
-            <w:rPrChange w:id="787" w:author="David Conklin" w:date="2021-01-22T08:41:00Z">
-              <w:rPr/>
-            </w:rPrChange>
-          </w:rPr>
-          <w:t xml:space="preserve"> dataset, before applying topographic or vegetative shading.</w:t>
-        </w:r>
-      </w:ins>
-      <w:ins w:id="788" w:author="David Conklin" w:date="2021-01-22T08:42:00Z">
-        <w:r>
-          <w:rPr>
-            <w:rFonts w:ascii="Times New Roman" w:hAnsi="Times New Roman" w:cs="Times New Roman"/>
-            <w:sz w:val="20"/>
-            <w:szCs w:val="20"/>
-          </w:rPr>
-          <w:t xml:space="preserve">  Shade-a-lator output includes</w:t>
-        </w:r>
-      </w:ins>
-      <w:ins w:id="789" w:author="David Conklin" w:date="2021-01-22T08:43:00Z">
-        <w:r>
-          <w:rPr>
-            <w:rFonts w:ascii="Times New Roman" w:hAnsi="Times New Roman" w:cs="Times New Roman"/>
-            <w:sz w:val="20"/>
-            <w:szCs w:val="20"/>
-          </w:rPr>
-          <w:t xml:space="preserve"> the effects of topographic and vegetative shading, but not of day-to-day cloudiness.</w:t>
-        </w:r>
-      </w:ins>
-      <w:ins w:id="790" w:author="David Conklin" w:date="2021-02-18T09:38:00Z">
-        <w:r>
-          <w:rPr>
-            <w:rFonts w:ascii="Times New Roman" w:hAnsi="Times New Roman" w:cs="Times New Roman"/>
-            <w:sz w:val="20"/>
-            <w:szCs w:val="20"/>
-          </w:rPr>
-          <w:t xml:space="preserve">  The </w:t>
-        </w:r>
-      </w:ins>
-      <w:ins w:id="791" w:author="David Conklin" w:date="2021-02-18T09:39:00Z">
-        <w:r>
-          <w:rPr>
-            <w:rFonts w:ascii="Times New Roman" w:hAnsi="Times New Roman" w:cs="Times New Roman"/>
-            <w:sz w:val="20"/>
-            <w:szCs w:val="20"/>
-          </w:rPr>
-          <w:t xml:space="preserve">open field </w:t>
-        </w:r>
-      </w:ins>
-      <w:ins w:id="792" w:author="David Conklin" w:date="2021-02-18T09:38:00Z">
-        <w:r>
-          <w:rPr>
-            <w:rFonts w:ascii="Times New Roman" w:hAnsi="Times New Roman" w:cs="Times New Roman"/>
-            <w:sz w:val="20"/>
-            <w:szCs w:val="20"/>
-          </w:rPr>
-          <w:t>actual weat</w:t>
-        </w:r>
-      </w:ins>
-      <w:ins w:id="793" w:author="David Conklin" w:date="2021-02-18T09:39:00Z">
-        <w:r>
-          <w:rPr>
-            <w:rFonts w:ascii="Times New Roman" w:hAnsi="Times New Roman" w:cs="Times New Roman"/>
-            <w:sz w:val="20"/>
-            <w:szCs w:val="20"/>
-          </w:rPr>
-          <w:t>her data includes the effect</w:t>
-        </w:r>
-      </w:ins>
-      <w:ins w:id="794" w:author="David Conklin" w:date="2021-02-18T09:40:00Z">
-        <w:r>
-          <w:rPr>
-            <w:rFonts w:ascii="Times New Roman" w:hAnsi="Times New Roman" w:cs="Times New Roman"/>
-            <w:sz w:val="20"/>
-            <w:szCs w:val="20"/>
-          </w:rPr>
-          <w:t>s of weather conditions whi</w:t>
-        </w:r>
-      </w:ins>
-      <w:ins w:id="795" w:author="David Conklin" w:date="2021-02-18T09:41:00Z">
-        <w:r>
-          <w:rPr>
-            <w:rFonts w:ascii="Times New Roman" w:hAnsi="Times New Roman" w:cs="Times New Roman"/>
-            <w:sz w:val="20"/>
-            <w:szCs w:val="20"/>
-          </w:rPr>
-          <w:t>ch reduce the amount of sunshine reaching the ground.</w:t>
-        </w:r>
-      </w:ins>
-    </w:p>
-    <w:p>
-      <w:pPr>
-        <w:rPr>
-          <w:ins w:id="796" w:author="David Conklin" w:date="2021-01-22T08:41:00Z"/>
-        </w:rPr>
-      </w:pPr>
-    </w:p>
-    <w:p>
-      <w:pPr>
-        <w:rPr>
-          <w:ins w:id="797" w:author="David Conklin" w:date="2021-02-18T10:05:00Z"/>
-        </w:rPr>
-      </w:pPr>
-      <w:ins w:id="798" w:author="David Conklin" w:date="2021-02-18T09:58:00Z">
-        <w:r>
-          <w:t xml:space="preserve">Actual thermal loading of a stream by the sun depends not only on the </w:t>
-        </w:r>
-      </w:ins>
-      <w:ins w:id="799" w:author="David Conklin" w:date="2021-02-18T09:59:00Z">
-        <w:r>
-          <w:t>average intensity of the shortwave radiation, but also o</w:t>
-        </w:r>
-      </w:ins>
-      <w:ins w:id="800" w:author="David Conklin" w:date="2021-02-18T10:00:00Z">
-        <w:r>
-          <w:t>n the amount of surface area of the water.  S</w:t>
-        </w:r>
-      </w:ins>
-      <w:ins w:id="801" w:author="David Conklin" w:date="2021-02-18T10:01:00Z">
-        <w:r>
-          <w:t>hallow streams warm up faster than deeper streams.</w:t>
-        </w:r>
-      </w:ins>
-      <w:ins w:id="802" w:author="David Conklin" w:date="2021-02-18T10:02:00Z">
-        <w:r>
-          <w:t xml:space="preserve">  The stream width (“bottom width”) is part of the Shade-a-lator input data</w:t>
-        </w:r>
-      </w:ins>
-      <w:ins w:id="803" w:author="David Conklin" w:date="2021-02-18T10:03:00Z">
-        <w:r>
-          <w:t>, but is not generally available as input data to CW3M.  CW3M estimates</w:t>
-        </w:r>
-      </w:ins>
-      <w:ins w:id="804" w:author="David Conklin" w:date="2021-02-18T10:04:00Z">
-        <w:r>
-          <w:t xml:space="preserve"> </w:t>
-        </w:r>
-      </w:ins>
-      <w:ins w:id="805" w:author="David Conklin" w:date="2021-02-18T10:05:00Z">
-        <w:r>
-          <w:t>the</w:t>
-        </w:r>
-      </w:ins>
-      <w:ins w:id="806" w:author="David Conklin" w:date="2021-02-18T10:04:00Z">
-        <w:r>
-          <w:t xml:space="preserve"> width</w:t>
-        </w:r>
-      </w:ins>
-      <w:ins w:id="807" w:author="David Conklin" w:date="2021-02-18T10:05:00Z">
-        <w:r>
-          <w:t xml:space="preserve"> of each subreach </w:t>
-        </w:r>
-      </w:ins>
-      <w:ins w:id="808" w:author="David Conklin" w:date="2021-02-18T10:04:00Z">
-        <w:r>
-          <w:t xml:space="preserve"> daily as a function of stream </w:t>
-        </w:r>
-      </w:ins>
-      <w:ins w:id="809" w:author="David Conklin" w:date="2021-02-18T10:05:00Z">
-        <w:r>
-          <w:t>order and flow rate.</w:t>
-        </w:r>
-      </w:ins>
-      <w:ins w:id="810" w:author="David Conklin" w:date="2021-02-18T10:06:00Z">
-        <w:r>
-          <w:t xml:space="preserve">  </w:t>
-        </w:r>
-      </w:ins>
-    </w:p>
-    <w:p>
-      <w:pPr>
-        <w:rPr>
-          <w:ins w:id="811" w:author="David Conklin" w:date="2021-01-22T07:38:00Z"/>
-        </w:rPr>
-      </w:pPr>
-    </w:p>
-    <w:p>
-      <w:pPr>
-        <w:rPr>
-          <w:ins w:id="812" w:author="David Conklin" w:date="2021-01-22T07:41:00Z"/>
-        </w:rPr>
-      </w:pPr>
-      <w:ins w:id="813" w:author="David Conklin" w:date="2021-01-22T07:38:00Z">
-        <w:r>
-          <w:t>The scope</w:t>
-        </w:r>
-      </w:ins>
-      <w:ins w:id="814" w:author="David Conklin" w:date="2021-01-22T07:39:00Z">
-        <w:r>
-          <w:t xml:space="preserve"> for the LCOG McKenzie wetlands project includes establishing, to the degree practical, that CW3M gives the same re</w:t>
-        </w:r>
-      </w:ins>
-      <w:ins w:id="815" w:author="David Conklin" w:date="2021-01-22T07:40:00Z">
-        <w:r>
-          <w:t>sults as Shade-a-lator.</w:t>
-        </w:r>
-      </w:ins>
-      <w:ins w:id="816" w:author="David Conklin" w:date="2021-01-22T07:41:00Z">
-        <w:r>
-          <w:t xml:space="preserve">  Here is how the comparison will be made.</w:t>
-        </w:r>
-      </w:ins>
-    </w:p>
-    <w:p>
-      <w:pPr>
-        <w:rPr>
-          <w:ins w:id="817" w:author="David Conklin" w:date="2021-01-22T07:41:00Z"/>
-        </w:rPr>
-      </w:pPr>
-    </w:p>
-    <w:p>
-      <w:pPr>
-        <w:pStyle w:val="ListParagraph"/>
-        <w:numPr>
-          <w:ilvl w:val="0"/>
-          <w:numId w:val="10"/>
-        </w:numPr>
-        <w:rPr>
-          <w:ins w:id="818" w:author="David Conklin" w:date="2021-02-18T10:06:00Z"/>
-        </w:rPr>
-      </w:pPr>
-      <w:ins w:id="819" w:author="David Conklin" w:date="2021-01-22T07:42:00Z">
-        <w:r>
-          <w:t>Shade-a-lator starts with solar radiation as a function of calendar date and</w:t>
-        </w:r>
-      </w:ins>
-      <w:ins w:id="820" w:author="David Conklin" w:date="2021-01-22T07:43:00Z">
-        <w:r>
-          <w:t xml:space="preserve"> position on the earth’s surface</w:t>
-        </w:r>
-      </w:ins>
-      <w:ins w:id="821" w:author="David Conklin" w:date="2021-01-22T07:45:00Z">
-        <w:r>
-          <w:t>, and reduces it by first by the effect of topographic shading and second by the e</w:t>
-        </w:r>
-      </w:ins>
-      <w:ins w:id="822" w:author="David Conklin" w:date="2021-01-22T07:46:00Z">
-        <w:r>
-          <w:t xml:space="preserve">ffect of shading by vegetation and streambank heights. </w:t>
-        </w:r>
-      </w:ins>
-      <w:ins w:id="823" w:author="David Conklin" w:date="2021-01-22T07:48:00Z">
-        <w:r>
-          <w:t xml:space="preserve"> While Shade-a-lator has the ability to take cloudiness into account, </w:t>
-        </w:r>
-      </w:ins>
-      <w:ins w:id="824" w:author="David Conklin" w:date="2021-01-22T07:49:00Z">
-        <w:r>
-          <w:t xml:space="preserve">the available Shade-a-lator outut data was apparently produced without </w:t>
-        </w:r>
-      </w:ins>
-      <w:ins w:id="825" w:author="David Conklin" w:date="2021-01-22T07:50:00Z">
-        <w:r>
-          <w:t xml:space="preserve">any effects of clouds.  </w:t>
-        </w:r>
-      </w:ins>
-      <w:ins w:id="826" w:author="David Conklin" w:date="2021-01-22T07:46:00Z">
-        <w:r>
-          <w:t>CW3M star</w:t>
-        </w:r>
-      </w:ins>
-      <w:ins w:id="827" w:author="David Conklin" w:date="2021-01-22T07:47:00Z">
-        <w:r>
-          <w:t>ts with solar radiation at the surface which has already been reduced by the effect of clou</w:t>
-        </w:r>
-      </w:ins>
-      <w:ins w:id="828" w:author="David Conklin" w:date="2021-01-22T07:48:00Z">
-        <w:r>
-          <w:t>diness</w:t>
-        </w:r>
-      </w:ins>
-      <w:ins w:id="829" w:author="David Conklin" w:date="2021-01-22T07:51:00Z">
-        <w:r>
-          <w:t>; the solar radiation data</w:t>
-        </w:r>
-      </w:ins>
-      <w:ins w:id="830" w:author="David Conklin" w:date="2021-01-22T07:52:00Z">
-        <w:r>
-          <w:t xml:space="preserve"> used by CW3M</w:t>
-        </w:r>
-      </w:ins>
-      <w:ins w:id="831" w:author="David Conklin" w:date="2021-01-22T07:51:00Z">
-        <w:r>
-          <w:t xml:space="preserve"> is from meteorological observations and from climate model</w:t>
-        </w:r>
-      </w:ins>
-      <w:ins w:id="832" w:author="David Conklin" w:date="2021-01-22T07:52:00Z">
-        <w:r>
-          <w:t>s, and has the effects of cloudiness already included.</w:t>
-        </w:r>
-      </w:ins>
-      <w:ins w:id="833" w:author="David Conklin" w:date="2021-01-22T07:53:00Z">
-        <w:r>
-          <w:t xml:space="preserve">  As a result of these differences between Shade-a</w:t>
-        </w:r>
-      </w:ins>
-      <w:ins w:id="834" w:author="David Conklin" w:date="2021-01-22T07:54:00Z">
-        <w:r>
-          <w:t xml:space="preserve">-lator and CW3M, it is not expected that CW3M’s </w:t>
-        </w:r>
-      </w:ins>
-      <w:ins w:id="835" w:author="David Conklin" w:date="2021-01-22T07:56:00Z">
-        <w:r>
-          <w:t xml:space="preserve">average magnitude of </w:t>
-        </w:r>
-      </w:ins>
-      <w:ins w:id="836" w:author="David Conklin" w:date="2021-01-22T07:54:00Z">
-        <w:r>
-          <w:t xml:space="preserve"> insolation of stream</w:t>
-        </w:r>
-      </w:ins>
-      <w:ins w:id="837" w:author="David Conklin" w:date="2021-01-22T07:55:00Z">
-        <w:r>
-          <w:t xml:space="preserve"> surfaces will be the same as the </w:t>
-        </w:r>
-      </w:ins>
-      <w:ins w:id="838" w:author="David Conklin" w:date="2021-01-22T07:56:00Z">
-        <w:r>
-          <w:t>average</w:t>
-        </w:r>
-      </w:ins>
-      <w:ins w:id="839" w:author="David Conklin" w:date="2021-01-22T07:57:00Z">
-        <w:r>
-          <w:t xml:space="preserve"> magnitude of </w:t>
-        </w:r>
-      </w:ins>
-      <w:ins w:id="840" w:author="David Conklin" w:date="2021-01-22T07:55:00Z">
-        <w:r>
-          <w:t>insolation from Shade-a-lator.  But it is expected that CW3M’s insolation</w:t>
-        </w:r>
-      </w:ins>
-      <w:ins w:id="841" w:author="David Conklin" w:date="2021-01-22T07:56:00Z">
-        <w:r>
-          <w:t xml:space="preserve"> </w:t>
-        </w:r>
-      </w:ins>
-      <w:ins w:id="842" w:author="David Conklin" w:date="2021-01-22T07:57:00Z">
-        <w:r>
-          <w:t>will vary seasonally with roughly the same pattern as that of Shade-a-lator, and that C</w:t>
-        </w:r>
-      </w:ins>
-      <w:ins w:id="843" w:author="David Conklin" w:date="2021-01-22T07:58:00Z">
-        <w:r>
-          <w:t xml:space="preserve">W3M’s </w:t>
-        </w:r>
-        <w:r>
-          <w:lastRenderedPageBreak/>
-          <w:t>insolation will show day-to-day dips in magnitude from the day-to-day variation in cloudiness.</w:t>
-        </w:r>
-      </w:ins>
-      <w:ins w:id="844" w:author="David Conklin" w:date="2021-01-22T08:44:00Z">
-        <w:r>
-          <w:t xml:space="preserve">  See the figure above as an example.</w:t>
-        </w:r>
-      </w:ins>
-    </w:p>
-    <w:p>
-      <w:pPr>
-        <w:pStyle w:val="ListParagraph"/>
-        <w:numPr>
-          <w:ilvl w:val="0"/>
-          <w:numId w:val="10"/>
-        </w:numPr>
-        <w:rPr>
-          <w:ins w:id="845" w:author="David Conklin" w:date="2021-01-22T08:44:00Z"/>
-        </w:rPr>
-      </w:pPr>
-      <w:ins w:id="846" w:author="David Conklin" w:date="2021-02-18T10:07:00Z">
-        <w:r>
-          <w:t>Thermal loading is a function of stream width as well as insolation intensity.  When generating thermal loading data</w:t>
-        </w:r>
-      </w:ins>
-      <w:ins w:id="847" w:author="David Conklin" w:date="2021-02-18T10:08:00Z">
-        <w:r>
-          <w:t xml:space="preserve"> for comparison with </w:t>
-        </w:r>
-        <w:r>
-          <w:t xml:space="preserve">Shade-a-lator data, CW3M will use a </w:t>
-        </w:r>
-      </w:ins>
-      <w:ins w:id="848" w:author="David Conklin" w:date="2021-02-18T10:10:00Z">
-        <w:r>
-          <w:t>reach</w:t>
-        </w:r>
-      </w:ins>
-      <w:ins w:id="849" w:author="David Conklin" w:date="2021-02-18T10:08:00Z">
-        <w:r>
-          <w:t xml:space="preserve"> width calculated as the average of </w:t>
-        </w:r>
-      </w:ins>
-      <w:ins w:id="850" w:author="David Conklin" w:date="2021-02-18T10:09:00Z">
-        <w:r>
-          <w:t>Shade-a-lator’s bottom widths for the corresponding segments</w:t>
-        </w:r>
-      </w:ins>
-      <w:ins w:id="851" w:author="David Conklin" w:date="2021-02-18T10:10:00Z">
-        <w:r>
-          <w:t>.</w:t>
-        </w:r>
-      </w:ins>
-    </w:p>
-    <w:p>
-      <w:pPr>
-        <w:pStyle w:val="ListParagraph"/>
-        <w:numPr>
-          <w:ilvl w:val="0"/>
-          <w:numId w:val="10"/>
-        </w:numPr>
-        <w:rPr>
-          <w:ins w:id="852" w:author="David Conklin" w:date="2021-01-22T08:58:00Z"/>
-        </w:rPr>
-      </w:pPr>
-      <w:ins w:id="853" w:author="David Conklin" w:date="2021-01-22T08:44:00Z">
-        <w:r>
-          <w:t>T</w:t>
-        </w:r>
-      </w:ins>
-      <w:ins w:id="854" w:author="David Conklin" w:date="2021-01-22T08:45:00Z">
-        <w:r>
-          <w:t>he difference between two sets of output data, generated with different vegetation cover</w:t>
-        </w:r>
-        <w:r>
-          <w:t xml:space="preserve">, can be used to </w:t>
-        </w:r>
-      </w:ins>
-      <w:ins w:id="855" w:author="David Conklin" w:date="2021-01-22T08:46:00Z">
-        <w:r>
-          <w:t>assess the degree to which CW3M gets the same answers as Shade-a-lator</w:t>
-        </w:r>
-      </w:ins>
-      <w:ins w:id="856" w:author="David Conklin" w:date="2021-01-22T08:47:00Z">
-        <w:r>
-          <w:t xml:space="preserve"> to the question of how much difference does streamside vegetation make to the insolation of the stream surface.</w:t>
-        </w:r>
-      </w:ins>
-    </w:p>
-    <w:p>
-      <w:pPr>
-        <w:rPr>
-          <w:ins w:id="857" w:author="David Conklin" w:date="2021-01-22T08:58:00Z"/>
-        </w:rPr>
-      </w:pPr>
-    </w:p>
-    <w:p>
-      <w:pPr>
-        <w:rPr>
-          <w:ins w:id="858" w:author="David Conklin" w:date="2021-02-18T10:15:00Z"/>
-        </w:rPr>
-      </w:pPr>
-    </w:p>
-    <w:p>
-      <w:pPr>
-        <w:pStyle w:val="Heading2"/>
-        <w:rPr>
-          <w:ins w:id="859" w:author="David Conklin" w:date="2021-02-18T10:16:00Z"/>
-        </w:rPr>
-      </w:pPr>
-      <w:bookmarkStart w:id="860" w:name="_Toc64618787"/>
-      <w:ins w:id="861" w:author="David Conklin" w:date="2021-02-18T10:15:00Z">
-        <w:r>
-          <w:t xml:space="preserve">Comparison of </w:t>
-        </w:r>
-      </w:ins>
-      <w:ins w:id="862" w:author="David Conklin" w:date="2021-02-18T10:16:00Z">
-        <w:r>
-          <w:t>CW3M results to Shade-a-lator results</w:t>
-        </w:r>
-        <w:bookmarkEnd w:id="860"/>
-      </w:ins>
-    </w:p>
-    <w:p>
-      <w:pPr>
-        <w:rPr>
-          <w:ins w:id="863" w:author="David Conklin" w:date="2021-02-19T09:21:00Z"/>
-        </w:rPr>
-      </w:pPr>
-    </w:p>
-    <w:p>
-      <w:pPr>
-        <w:rPr>
-          <w:ins w:id="864" w:author="David Conklin" w:date="2021-02-19T09:22:00Z"/>
-          <w:rPrChange w:id="865" w:author="David Conklin" w:date="2021-02-19T09:24:00Z">
-            <w:rPr>
-              <w:ins w:id="866" w:author="David Conklin" w:date="2021-02-19T09:22:00Z"/>
-            </w:rPr>
-          </w:rPrChange>
-        </w:rPr>
-      </w:pPr>
-      <w:ins w:id="867" w:author="David Conklin" w:date="2021-02-19T09:21:00Z">
-        <w:r>
-          <w:t>Two sets of Shade-a-lator output data were obta</w:t>
-        </w:r>
-      </w:ins>
-      <w:ins w:id="868" w:author="David Conklin" w:date="2021-02-19T09:22:00Z">
-        <w:r>
-          <w:t>ined.  The first set, i</w:t>
-        </w:r>
-      </w:ins>
-      <w:ins w:id="869" w:author="David Conklin" w:date="2021-02-19T09:23:00Z">
-        <w:r>
-          <w:t>n files named “Heat_SR4.txt” has</w:t>
-        </w:r>
-      </w:ins>
-      <w:ins w:id="870" w:author="David Conklin" w:date="2021-02-19T09:24:00Z">
-        <w:r>
-          <w:t xml:space="preserve"> entries in W/m</w:t>
-        </w:r>
-        <w:r>
-          <w:rPr>
-            <w:vertAlign w:val="superscript"/>
-          </w:rPr>
-          <w:t>2</w:t>
-        </w:r>
-      </w:ins>
-      <w:ins w:id="871" w:author="David Conklin" w:date="2021-02-19T09:25:00Z">
-        <w:r>
-          <w:t xml:space="preserve"> for solar shortwave radiation every hour</w:t>
-        </w:r>
-      </w:ins>
-      <w:ins w:id="872" w:author="David Conklin" w:date="2021-02-19T09:26:00Z">
-        <w:r>
-          <w:t xml:space="preserve"> for every day of the study period (</w:t>
-        </w:r>
-      </w:ins>
-      <w:ins w:id="873" w:author="David Conklin" w:date="2021-02-19T09:27:00Z">
-        <w:r>
-          <w:t>3648 columns for Apr-Oct</w:t>
-        </w:r>
-      </w:ins>
-      <w:ins w:id="874" w:author="David Conklin" w:date="2021-02-19T09:28:00Z">
-        <w:r>
-          <w:t>) for every 25 m stream segment (22</w:t>
-        </w:r>
-      </w:ins>
-      <w:ins w:id="875" w:author="David Conklin" w:date="2021-02-19T09:29:00Z">
-        <w:r>
-          <w:t>51 rows).  The second set,</w:t>
-        </w:r>
-      </w:ins>
-      <w:ins w:id="876" w:author="David Conklin" w:date="2021-02-19T09:30:00Z">
-        <w:r>
-          <w:t xml:space="preserve"> in a folder called “Processed_kcal” has an entry </w:t>
-        </w:r>
-      </w:ins>
-      <w:ins w:id="877" w:author="David Conklin" w:date="2021-02-19T09:33:00Z">
-        <w:r>
-          <w:t>for each day (214</w:t>
-        </w:r>
-        <w:r>
-          <w:t xml:space="preserve"> rows) </w:t>
-        </w:r>
-      </w:ins>
-      <w:ins w:id="878" w:author="David Conklin" w:date="2021-02-19T09:34:00Z">
-        <w:r>
-          <w:t xml:space="preserve">for every 25 m stream segment (2251 columns).  The “processed kcal” </w:t>
-        </w:r>
-      </w:ins>
-      <w:ins w:id="879" w:author="David Conklin" w:date="2021-02-19T09:35:00Z">
-        <w:r>
-          <w:t>data is not simply the integral over time of the shortwave radiation; apparentl</w:t>
-        </w:r>
-      </w:ins>
-      <w:ins w:id="880" w:author="David Conklin" w:date="2021-02-19T09:36:00Z">
-        <w:r>
-          <w:t>y it is the net heat load after accounting for losses due to out</w:t>
-        </w:r>
-      </w:ins>
-      <w:ins w:id="881" w:author="David Conklin" w:date="2021-02-19T09:37:00Z">
-        <w:r>
-          <w:t xml:space="preserve">going longwave radiation and perhaps other processes.  </w:t>
-        </w:r>
-      </w:ins>
-    </w:p>
-    <w:p>
-      <w:pPr>
-        <w:rPr>
-          <w:ins w:id="882" w:author="David Conklin" w:date="2021-02-19T09:22:00Z"/>
-        </w:rPr>
-      </w:pPr>
-    </w:p>
-    <w:p>
-      <w:pPr>
-        <w:rPr>
-          <w:ins w:id="883" w:author="David Conklin" w:date="2021-02-19T17:34:00Z"/>
-        </w:rPr>
-      </w:pPr>
-      <w:ins w:id="884" w:author="David Conklin" w:date="2021-02-19T09:40:00Z">
-        <w:r>
-          <w:t>The 25 m stream segment at river kilometer 11.400 in the Shade-a-lator data is the one with the shortest vegetation heights (0.14 m average vegetation height)</w:t>
-        </w:r>
-      </w:ins>
-      <w:ins w:id="885" w:author="David Conklin" w:date="2021-02-19T09:42:00Z">
-        <w:r>
-          <w:t xml:space="preserve"> under current conditions</w:t>
-        </w:r>
-      </w:ins>
-      <w:ins w:id="886" w:author="David Conklin" w:date="2021-02-19T09:40:00Z">
-        <w:r>
-          <w:t xml:space="preserve">.  </w:t>
-        </w:r>
-        <w:r>
-          <w:t>With such short vegeta</w:t>
-        </w:r>
-      </w:ins>
-      <w:ins w:id="887" w:author="David Conklin" w:date="2021-02-19T09:41:00Z">
-        <w:r>
-          <w:t xml:space="preserve">tion, </w:t>
-        </w:r>
-      </w:ins>
-      <w:ins w:id="888" w:author="David Conklin" w:date="2021-02-19T09:40:00Z">
-        <w:r>
-          <w:t xml:space="preserve">shading </w:t>
-        </w:r>
-      </w:ins>
-      <w:ins w:id="889" w:author="David Conklin" w:date="2021-02-19T09:41:00Z">
-        <w:r>
-          <w:t xml:space="preserve">from vegetation </w:t>
-        </w:r>
-      </w:ins>
-      <w:ins w:id="890" w:author="David Conklin" w:date="2021-02-19T09:40:00Z">
-        <w:r>
-          <w:t xml:space="preserve">on that </w:t>
-        </w:r>
-      </w:ins>
-      <w:ins w:id="891" w:author="David Conklin" w:date="2021-02-19T09:41:00Z">
-        <w:r>
-          <w:t xml:space="preserve">stream </w:t>
-        </w:r>
-      </w:ins>
-      <w:ins w:id="892" w:author="David Conklin" w:date="2021-02-19T09:40:00Z">
-        <w:r>
-          <w:t>segment should be neglible, and the topographic elevations are also quite low (0.6</w:t>
-        </w:r>
-        <w:r>
-          <w:rPr>
-            <w:rFonts w:cstheme="minorHAnsi"/>
-          </w:rPr>
-          <w:t>°</w:t>
-        </w:r>
-        <w:r>
-          <w:t>E, 5.2</w:t>
-        </w:r>
-        <w:r>
-          <w:rPr>
-            <w:rFonts w:cstheme="minorHAnsi"/>
-          </w:rPr>
-          <w:t>°</w:t>
-        </w:r>
-        <w:r>
-          <w:t>S, 1.4</w:t>
-        </w:r>
-        <w:r>
-          <w:rPr>
-            <w:rFonts w:cstheme="minorHAnsi"/>
-          </w:rPr>
-          <w:t>°</w:t>
-        </w:r>
-        <w:r>
-          <w:t xml:space="preserve">W).  </w:t>
-        </w:r>
-      </w:ins>
-      <w:ins w:id="893" w:author="David Conklin" w:date="2021-02-19T09:41:00Z">
-        <w:r>
-          <w:t>Insolation of that stream segment should be quite close to open field insolation</w:t>
-        </w:r>
-      </w:ins>
-      <w:ins w:id="894" w:author="David Conklin" w:date="2021-02-19T09:42:00Z">
-        <w:r>
-          <w:t xml:space="preserve">; </w:t>
-        </w:r>
-      </w:ins>
-      <w:ins w:id="895" w:author="David Conklin" w:date="2021-02-19T09:41:00Z">
-        <w:r>
-          <w:t xml:space="preserve"> it averages only 279 W/m</w:t>
-        </w:r>
-        <w:r>
-          <w:rPr>
-            <w:vertAlign w:val="superscript"/>
-          </w:rPr>
-          <w:t>2</w:t>
-        </w:r>
-        <w:r>
-          <w:t xml:space="preserve"> for the Apr-Oct study period</w:t>
-        </w:r>
-      </w:ins>
-      <w:ins w:id="896" w:author="David Conklin" w:date="2021-02-19T09:42:00Z">
-        <w:r>
-          <w:t>.</w:t>
-        </w:r>
-      </w:ins>
-      <w:ins w:id="897" w:author="David Conklin" w:date="2021-02-19T09:43:00Z">
-        <w:r>
-          <w:t xml:space="preserve">  See the graph below for Shade-a-lator’s </w:t>
-        </w:r>
-        <w:r>
-          <w:t>dail</w:t>
-        </w:r>
-      </w:ins>
-      <w:ins w:id="898" w:author="David Conklin" w:date="2021-02-19T09:44:00Z">
-        <w:r>
-          <w:t>y shortwave radiation, CW3M’s estimate of open field shortwave radiation</w:t>
-        </w:r>
-      </w:ins>
-      <w:ins w:id="899" w:author="David Conklin" w:date="2021-02-19T09:45:00Z">
-        <w:r>
-          <w:t xml:space="preserve"> under clear sky conditions, and the actual shortwave radiation for that location from the gridd</w:t>
-        </w:r>
-      </w:ins>
-      <w:ins w:id="900" w:author="David Conklin" w:date="2021-02-19T09:46:00Z">
-        <w:r>
-          <w:t>ed weather dataset used by CW3M.</w:t>
-        </w:r>
-      </w:ins>
-    </w:p>
-    <w:p>
-      <w:pPr>
-        <w:rPr>
-          <w:ins w:id="901" w:author="David Conklin" w:date="2021-02-19T17:34:00Z"/>
-        </w:rPr>
-      </w:pPr>
-    </w:p>
-    <w:p>
-      <w:pPr>
-        <w:rPr>
-          <w:ins w:id="902" w:author="David Conklin" w:date="2021-02-19T09:40:00Z"/>
-        </w:rPr>
-      </w:pPr>
-      <w:ins w:id="903" w:author="David Conklin" w:date="2021-02-19T17:34:00Z">
+          <w:ins w:id="858" w:author="David Conklin" w:date="2021-02-21T18:42:00Z"/>
+        </w:rPr>
+      </w:pPr>
+    </w:p>
+    <w:p>
+      <w:pPr>
+        <w:rPr>
+          <w:ins w:id="859" w:author="David Conklin" w:date="2021-02-21T18:42:00Z"/>
+        </w:rPr>
+      </w:pPr>
+      <w:ins w:id="860" w:author="David Conklin" w:date="2021-02-21T18:42:00Z">
         <w:r>
           <w:rPr>
             <w:noProof/>
           </w:rPr>
-          <w:lastRenderedPageBreak/>
           <w:drawing>
-            <wp:inline distT="0" distB="0" distL="0" distR="0" wp14:anchorId="61BD7F2F" wp14:editId="1E447152">
-              <wp:extent cx="5943600" cy="3892550"/>
+            <wp:inline distT="0" distB="0" distL="0" distR="0" wp14:anchorId="69E8B4A0" wp14:editId="514A8810">
+              <wp:extent cx="5286375" cy="2516892"/>
               <wp:effectExtent l="0" t="0" r="0" b="0"/>
-              <wp:docPr id="13" name="Picture 13"/>
+              <wp:docPr id="17" name="Picture 17"/>
               <wp:cNvGraphicFramePr>
                 <a:graphicFrameLocks xmlns:a="http://schemas.openxmlformats.org/drawingml/2006/main" noChangeAspect="1"/>
               </wp:cNvGraphicFramePr>
@@ -46630,7 +46266,7 @@
                     <pic:spPr>
                       <a:xfrm>
                         <a:off x="0" y="0"/>
-                        <a:ext cx="5943600" cy="3892550"/>
+                        <a:ext cx="5298471" cy="2522651"/>
                       </a:xfrm>
                       <a:prstGeom prst="rect">
                         <a:avLst/>
@@ -46647,158 +46283,52 @@
     <w:p>
       <w:pPr>
         <w:rPr>
-          <w:ins w:id="904" w:author="David Conklin" w:date="2021-02-18T10:16:00Z"/>
-        </w:rPr>
-      </w:pPr>
-    </w:p>
-    <w:p>
-      <w:pPr>
-        <w:rPr>
-          <w:ins w:id="905" w:author="David Conklin" w:date="2021-01-22T08:58:00Z"/>
-        </w:rPr>
-      </w:pPr>
-      <w:ins w:id="906" w:author="David Conklin" w:date="2021-02-18T10:17:00Z">
-        <w:r>
-          <w:t>There is an unexplained anomaly in the Shade-a-lator results.</w:t>
-        </w:r>
-      </w:ins>
-      <w:ins w:id="907" w:author="David Conklin" w:date="2021-02-18T10:18:00Z">
-        <w:r>
-          <w:t xml:space="preserve">  Average net insolation in the Shade</w:t>
-        </w:r>
-      </w:ins>
-      <w:ins w:id="908" w:author="David Conklin" w:date="2021-02-18T10:19:00Z">
-        <w:r>
-          <w:t xml:space="preserve">-a-lator output is about </w:t>
-        </w:r>
-      </w:ins>
-      <w:ins w:id="909" w:author="David Conklin" w:date="2021-02-18T10:22:00Z">
-        <w:r>
-          <w:t>2/3 lower</w:t>
-        </w:r>
-      </w:ins>
-      <w:ins w:id="910" w:author="David Conklin" w:date="2021-02-18T10:19:00Z">
-        <w:r>
-          <w:t xml:space="preserve"> than the open field i</w:t>
-        </w:r>
-      </w:ins>
-      <w:ins w:id="911" w:author="David Conklin" w:date="2021-02-18T10:20:00Z">
-        <w:r>
-          <w:t>nsolation from the actual weather dataset used by CW3M.</w:t>
-        </w:r>
-      </w:ins>
-      <w:ins w:id="912" w:author="David Conklin" w:date="2021-02-18T11:22:00Z">
-        <w:r>
-          <w:t xml:space="preserve">  The 25 m stream segment at river kilometer 11.4</w:t>
-        </w:r>
-      </w:ins>
-      <w:ins w:id="913" w:author="David Conklin" w:date="2021-02-18T11:23:00Z">
-        <w:r>
-          <w:t>00 in the Shade-a-lator data is the one with the shortest vegetation heights (0.14</w:t>
-        </w:r>
-      </w:ins>
-      <w:ins w:id="914" w:author="David Conklin" w:date="2021-02-18T11:24:00Z">
-        <w:r>
-          <w:t xml:space="preserve"> m average vegetation height).  Vegetation shading on that segment s</w:t>
-        </w:r>
-      </w:ins>
-      <w:ins w:id="915" w:author="David Conklin" w:date="2021-02-18T11:25:00Z">
-        <w:r>
-          <w:t>hould be neglible, and the topographic elevations are also quite low (0.6</w:t>
-        </w:r>
-      </w:ins>
-      <w:ins w:id="916" w:author="David Conklin" w:date="2021-02-18T11:26:00Z">
-        <w:r>
-          <w:rPr>
-            <w:rFonts w:cstheme="minorHAnsi"/>
-          </w:rPr>
-          <w:t>°</w:t>
-        </w:r>
-        <w:r>
-          <w:t>E, 5.2</w:t>
-        </w:r>
-        <w:r>
-          <w:rPr>
-            <w:rFonts w:cstheme="minorHAnsi"/>
-          </w:rPr>
-          <w:t>°</w:t>
-        </w:r>
-        <w:r>
-          <w:t>S, 1.4</w:t>
-        </w:r>
-      </w:ins>
-      <w:ins w:id="917" w:author="David Conklin" w:date="2021-02-18T11:27:00Z">
-        <w:r>
-          <w:rPr>
-            <w:rFonts w:cstheme="minorHAnsi"/>
-          </w:rPr>
-          <w:t>°</w:t>
-        </w:r>
-        <w:r>
-          <w:t>W).  Insolation of that stream segment should be quite</w:t>
-        </w:r>
-      </w:ins>
-      <w:ins w:id="918" w:author="David Conklin" w:date="2021-02-18T11:28:00Z">
-        <w:r>
-          <w:t xml:space="preserve"> close to open field insolation, yet it averages only </w:t>
-        </w:r>
-      </w:ins>
-      <w:ins w:id="919" w:author="David Conklin" w:date="2021-02-18T11:29:00Z">
-        <w:r>
-          <w:t>279 W/m</w:t>
-        </w:r>
-        <w:r>
-          <w:rPr>
-            <w:vertAlign w:val="superscript"/>
-          </w:rPr>
-          <w:t>2</w:t>
-        </w:r>
-        <w:r>
-          <w:t xml:space="preserve"> for the Apr-Oct study period, whe</w:t>
-        </w:r>
-      </w:ins>
-      <w:ins w:id="920" w:author="David Conklin" w:date="2021-02-18T11:30:00Z">
-        <w:r>
-          <w:t xml:space="preserve">reas the </w:t>
-        </w:r>
-      </w:ins>
-    </w:p>
-    <w:p>
-      <w:pPr>
-        <w:rPr>
-          <w:ins w:id="921" w:author="David Conklin" w:date="2021-01-22T08:35:00Z"/>
-        </w:rPr>
-        <w:pPrChange w:id="922" w:author="David Conklin" w:date="2021-01-22T08:58:00Z">
-          <w:pPr>
-            <w:pStyle w:val="ListParagraph"/>
-            <w:numPr>
-              <w:numId w:val="10"/>
-            </w:numPr>
-            <w:ind w:hanging="360"/>
-          </w:pPr>
-        </w:pPrChange>
-      </w:pPr>
-      <w:ins w:id="923" w:author="David Conklin" w:date="2021-01-22T08:58:00Z">
+          <w:ins w:id="861" w:author="David Conklin" w:date="2021-02-21T18:42:00Z"/>
+        </w:rPr>
+      </w:pPr>
+    </w:p>
+    <w:p>
+      <w:pPr>
+        <w:rPr>
+          <w:ins w:id="862" w:author="David Conklin" w:date="2021-02-21T18:46:00Z"/>
+        </w:rPr>
+      </w:pPr>
+      <w:ins w:id="863" w:author="David Conklin" w:date="2021-02-21T18:46:00Z">
         <w:r>
           <w:rPr>
             <w:noProof/>
           </w:rPr>
-          <w:lastRenderedPageBreak/>
           <w:drawing>
-            <wp:inline distT="0" distB="0" distL="0" distR="0" wp14:anchorId="7CE3D13E" wp14:editId="39F88F17">
-              <wp:extent cx="5943600" cy="4020820"/>
-              <wp:effectExtent l="0" t="0" r="0" b="17780"/>
-              <wp:docPr id="14" name="Chart 14">
-                <a:extLst xmlns:a="http://schemas.openxmlformats.org/drawingml/2006/main">
-                  <a:ext uri="{FF2B5EF4-FFF2-40B4-BE49-F238E27FC236}">
-                    <a16:creationId xmlns:a16="http://schemas.microsoft.com/office/drawing/2014/main" id="{B73591D6-824C-461E-B877-3B708DFAD17A}"/>
-                  </a:ext>
-                </a:extLst>
-              </wp:docPr>
-              <wp:cNvGraphicFramePr/>
+            <wp:inline distT="0" distB="0" distL="0" distR="0" wp14:anchorId="29993D86" wp14:editId="55C8D979">
+              <wp:extent cx="5248275" cy="2488873"/>
+              <wp:effectExtent l="0" t="0" r="0" b="6985"/>
+              <wp:docPr id="19" name="Picture 19"/>
+              <wp:cNvGraphicFramePr>
+                <a:graphicFrameLocks xmlns:a="http://schemas.openxmlformats.org/drawingml/2006/main" noChangeAspect="1"/>
+              </wp:cNvGraphicFramePr>
               <a:graphic xmlns:a="http://schemas.openxmlformats.org/drawingml/2006/main">
-                <a:graphicData uri="http://schemas.openxmlformats.org/drawingml/2006/chart">
-                  <c:chart xmlns:c="http://schemas.openxmlformats.org/drawingml/2006/chart" xmlns:r="http://schemas.openxmlformats.org/officeDocument/2006/relationships" r:id="rId24"/>
+                <a:graphicData uri="http://schemas.openxmlformats.org/drawingml/2006/picture">
+                  <pic:pic xmlns:pic="http://schemas.openxmlformats.org/drawingml/2006/picture">
+                    <pic:nvPicPr>
+                      <pic:cNvPr id="1" name=""/>
+                      <pic:cNvPicPr/>
+                    </pic:nvPicPr>
+                    <pic:blipFill>
+                      <a:blip r:embed="rId24"/>
+                      <a:stretch>
+                        <a:fillRect/>
+                      </a:stretch>
+                    </pic:blipFill>
+                    <pic:spPr>
+                      <a:xfrm>
+                        <a:off x="0" y="0"/>
+                        <a:ext cx="5250949" cy="2490141"/>
+                      </a:xfrm>
+                      <a:prstGeom prst="rect">
+                        <a:avLst/>
+                      </a:prstGeom>
+                    </pic:spPr>
+                  </pic:pic>
                 </a:graphicData>
               </a:graphic>
             </wp:inline>
@@ -46809,45 +46339,14 @@
     <w:p>
       <w:pPr>
         <w:rPr>
-          <w:ins w:id="924" w:author="David Conklin" w:date="2021-01-22T08:59:00Z"/>
-          <w:rFonts w:ascii="Times New Roman" w:hAnsi="Times New Roman" w:cs="Times New Roman"/>
-          <w:sz w:val="20"/>
-          <w:szCs w:val="20"/>
-        </w:rPr>
-      </w:pPr>
-      <w:ins w:id="925" w:author="David Conklin" w:date="2021-01-22T08:59:00Z">
-        <w:r>
-          <w:rPr>
-            <w:rFonts w:ascii="Times New Roman" w:hAnsi="Times New Roman" w:cs="Times New Roman"/>
-            <w:sz w:val="20"/>
-            <w:szCs w:val="20"/>
-          </w:rPr>
-          <w:t>Insolation on Shade-a-lator reaches 55.9-56.25</w:t>
-        </w:r>
-        <w:r>
-          <w:rPr>
-            <w:rFonts w:ascii="Times New Roman" w:hAnsi="Times New Roman" w:cs="Times New Roman"/>
-            <w:sz w:val="20"/>
-            <w:szCs w:val="20"/>
-          </w:rPr>
-          <w:t xml:space="preserve"> under current conditions v. future conditions</w:t>
-        </w:r>
-      </w:ins>
-      <w:ins w:id="926" w:author="David Conklin" w:date="2021-01-22T09:00:00Z">
-        <w:r>
-          <w:rPr>
-            <w:rFonts w:ascii="Times New Roman" w:hAnsi="Times New Roman" w:cs="Times New Roman"/>
-            <w:sz w:val="20"/>
-            <w:szCs w:val="20"/>
-          </w:rPr>
-          <w:t>.</w:t>
-        </w:r>
-      </w:ins>
-    </w:p>
-    <w:p>
-      <w:pPr>
-        <w:rPr>
-          <w:ins w:id="927" w:author="David Conklin" w:date="2021-01-22T08:35:00Z"/>
+          <w:ins w:id="864" w:author="David Conklin" w:date="2021-02-21T18:46:00Z"/>
+        </w:rPr>
+      </w:pPr>
+    </w:p>
+    <w:p>
+      <w:pPr>
+        <w:rPr>
+          <w:ins w:id="865" w:author="David Conklin" w:date="2021-02-19T17:34:00Z"/>
         </w:rPr>
       </w:pPr>
     </w:p>
@@ -46912,8 +46411,8 @@
       <w:pPr>
         <w:pStyle w:val="Caption"/>
       </w:pPr>
-      <w:bookmarkStart w:id="928" w:name="_Ref48286765"/>
-      <w:bookmarkStart w:id="929" w:name="_Toc53219841"/>
+      <w:bookmarkStart w:id="866" w:name="_Ref48286765"/>
+      <w:bookmarkStart w:id="867" w:name="_Toc53219841"/>
       <w:r>
         <w:t xml:space="preserve">Figure </w:t>
       </w:r>
@@ -46925,11 +46424,11 @@
           <w:t>9</w:t>
         </w:r>
       </w:fldSimple>
-      <w:bookmarkEnd w:id="928"/>
+      <w:bookmarkEnd w:id="866"/>
       <w:r>
         <w:t>. Clackamas basin in CW3M screen capture</w:t>
       </w:r>
-      <w:bookmarkEnd w:id="929"/>
+      <w:bookmarkEnd w:id="867"/>
     </w:p>
     <w:p/>
     <w:p>
@@ -46941,15 +46440,16 @@
       <w:pPr>
         <w:pStyle w:val="Heading1"/>
       </w:pPr>
-      <w:bookmarkStart w:id="930" w:name="_Toc64618788"/>
+      <w:bookmarkStart w:id="868" w:name="_Toc64618788"/>
       <w:r>
         <w:t>The Clackamas Basin</w:t>
       </w:r>
-      <w:bookmarkEnd w:id="930"/>
+      <w:bookmarkEnd w:id="868"/>
     </w:p>
     <w:p/>
     <w:p>
       <w:r>
+        <w:lastRenderedPageBreak/>
         <w:t>Data files for the Clackamas basin have been set up to allow its use as a separate study area</w:t>
       </w:r>
       <w:r>
@@ -46980,11 +46480,7 @@
         <w:t>)</w:t>
       </w:r>
       <w:r>
-        <w:t xml:space="preserve">.  Simulations of the Clackamas basin are being run as part of the McKenzie Basin Wetlands Study, for </w:t>
-      </w:r>
-      <w:r>
-        <w:lastRenderedPageBreak/>
-        <w:t xml:space="preserve">comparative purposes.  The Wetlands.xslx spreadsheet, part of the CW3M Digital Handbook, identifies 12 wetlands in the Clackamas basin, in the 0.3.3 release of CW3M.   </w:t>
+        <w:t xml:space="preserve">.  Simulations of the Clackamas basin are being run as part of the McKenzie Basin Wetlands Study, for comparative purposes.  The Wetlands.xslx spreadsheet, part of the CW3M Digital Handbook, identifies 12 wetlands in the Clackamas basin, in the 0.3.3 release of CW3M.   </w:t>
       </w:r>
     </w:p>
     <w:p/>
@@ -46992,11 +46488,11 @@
       <w:pPr>
         <w:pStyle w:val="Heading1"/>
       </w:pPr>
-      <w:bookmarkStart w:id="931" w:name="_Toc64618789"/>
+      <w:bookmarkStart w:id="869" w:name="_Toc64618789"/>
       <w:r>
         <w:t>Directory structure and file names</w:t>
       </w:r>
-      <w:bookmarkEnd w:id="931"/>
+      <w:bookmarkEnd w:id="869"/>
     </w:p>
     <w:p>
       <w:pPr>
@@ -47405,7 +46901,7 @@
       <w:pPr>
         <w:pStyle w:val="Heading1"/>
       </w:pPr>
-      <w:bookmarkStart w:id="932" w:name="_Toc64618790"/>
+      <w:bookmarkStart w:id="870" w:name="_Toc64618790"/>
       <w:r>
         <w:lastRenderedPageBreak/>
         <w:t xml:space="preserve">Release </w:t>
@@ -47413,7 +46909,7 @@
       <w:r>
         <w:t>Log</w:t>
       </w:r>
-      <w:bookmarkEnd w:id="932"/>
+      <w:bookmarkEnd w:id="870"/>
     </w:p>
     <w:p>
       <w:pPr>
@@ -48325,7 +47821,7 @@
       <w:pPr>
         <w:pStyle w:val="Body"/>
         <w:rPr>
-          <w:ins w:id="933" w:author="David Conklin" w:date="2021-01-30T16:23:00Z"/>
+          <w:ins w:id="871" w:author="David Conklin" w:date="2021-01-30T16:23:00Z"/>
           <w:rFonts w:cs="Times New Roman"/>
           <w:szCs w:val="24"/>
         </w:rPr>
@@ -48399,7 +47895,7 @@
       <w:pPr>
         <w:pStyle w:val="Body"/>
         <w:rPr>
-          <w:ins w:id="934" w:author="David Conklin" w:date="2021-01-30T16:23:00Z"/>
+          <w:ins w:id="872" w:author="David Conklin" w:date="2021-01-30T16:23:00Z"/>
           <w:rFonts w:cs="Times New Roman"/>
           <w:szCs w:val="24"/>
         </w:rPr>
@@ -48409,12 +47905,12 @@
       <w:pPr>
         <w:pStyle w:val="Body"/>
         <w:rPr>
-          <w:ins w:id="935" w:author="David Conklin" w:date="2021-01-30T16:24:00Z"/>
+          <w:ins w:id="873" w:author="David Conklin" w:date="2021-01-30T16:24:00Z"/>
           <w:rFonts w:cs="Times New Roman"/>
           <w:szCs w:val="24"/>
         </w:rPr>
       </w:pPr>
-      <w:ins w:id="936" w:author="David Conklin" w:date="2021-01-30T16:23:00Z">
+      <w:ins w:id="874" w:author="David Conklin" w:date="2021-01-30T16:23:00Z">
         <w:r>
           <w:rPr>
             <w:rFonts w:cs="Times New Roman"/>
@@ -48423,7 +47919,7 @@
           <w:t>0.4.6</w:t>
         </w:r>
       </w:ins>
-      <w:ins w:id="937" w:author="David Conklin" w:date="2021-01-30T16:24:00Z">
+      <w:ins w:id="875" w:author="David Conklin" w:date="2021-01-30T16:24:00Z">
         <w:r>
           <w:rPr>
             <w:rFonts w:cs="Times New Roman"/>
@@ -48437,7 +47933,7 @@
       <w:pPr>
         <w:pStyle w:val="Body"/>
         <w:rPr>
-          <w:ins w:id="938" w:author="David Conklin" w:date="2021-01-30T16:24:00Z"/>
+          <w:ins w:id="876" w:author="David Conklin" w:date="2021-01-30T16:24:00Z"/>
           <w:rFonts w:cs="Times New Roman"/>
           <w:szCs w:val="24"/>
         </w:rPr>
@@ -48447,12 +47943,12 @@
       <w:pPr>
         <w:pStyle w:val="Body"/>
         <w:rPr>
-          <w:ins w:id="939" w:author="David Conklin" w:date="2021-02-19T09:13:00Z"/>
+          <w:ins w:id="877" w:author="David Conklin" w:date="2021-02-19T09:13:00Z"/>
           <w:rFonts w:cs="Times New Roman"/>
           <w:szCs w:val="24"/>
         </w:rPr>
       </w:pPr>
-      <w:ins w:id="940" w:author="David Conklin" w:date="2021-01-30T16:24:00Z">
+      <w:ins w:id="878" w:author="David Conklin" w:date="2021-01-30T16:24:00Z">
         <w:r>
           <w:rPr>
             <w:rFonts w:cs="Times New Roman"/>
@@ -48461,7 +47957,7 @@
           <w:t>CW3M_Installer_McKenzie-0.4.7.exe fromCW3M ver. 267 1/</w:t>
         </w:r>
       </w:ins>
-      <w:ins w:id="941" w:author="David Conklin" w:date="2021-01-30T16:25:00Z">
+      <w:ins w:id="879" w:author="David Conklin" w:date="2021-01-30T16:25:00Z">
         <w:r>
           <w:rPr>
             <w:rFonts w:cs="Times New Roman"/>
@@ -48470,7 +47966,7 @@
           <w:t xml:space="preserve">30/21.  This release was made to facilitate PEST </w:t>
         </w:r>
       </w:ins>
-      <w:ins w:id="942" w:author="David Conklin" w:date="2021-01-30T16:26:00Z">
+      <w:ins w:id="880" w:author="David Conklin" w:date="2021-01-30T16:26:00Z">
         <w:r>
           <w:rPr>
             <w:rFonts w:cs="Times New Roman"/>
@@ -48486,7 +47982,7 @@
           <w:t>, South Fork above Cougar, and the Mohawk b</w:t>
         </w:r>
       </w:ins>
-      <w:ins w:id="943" w:author="David Conklin" w:date="2021-01-30T16:27:00Z">
+      <w:ins w:id="881" w:author="David Conklin" w:date="2021-01-30T16:27:00Z">
         <w:r>
           <w:rPr>
             <w:rFonts w:cs="Times New Roman"/>
@@ -48495,7 +47991,7 @@
           <w:t>asin.</w:t>
         </w:r>
       </w:ins>
-      <w:ins w:id="944" w:author="David Conklin" w:date="2021-01-30T16:28:00Z">
+      <w:ins w:id="882" w:author="David Conklin" w:date="2021-01-30T16:28:00Z">
         <w:r>
           <w:rPr>
             <w:rFonts w:cs="Times New Roman"/>
@@ -48504,7 +48000,7 @@
           <w:t xml:space="preserve">  This release also inc</w:t>
         </w:r>
       </w:ins>
-      <w:ins w:id="945" w:author="David Conklin" w:date="2021-01-30T16:29:00Z">
+      <w:ins w:id="883" w:author="David Conklin" w:date="2021-01-30T16:29:00Z">
         <w:r>
           <w:rPr>
             <w:rFonts w:cs="Times New Roman"/>
@@ -48513,7 +48009,7 @@
           <w:t xml:space="preserve">orporates the </w:t>
         </w:r>
       </w:ins>
-      <w:ins w:id="946" w:author="David Conklin" w:date="2021-01-30T16:32:00Z">
+      <w:ins w:id="884" w:author="David Conklin" w:date="2021-01-30T16:32:00Z">
         <w:r>
           <w:rPr>
             <w:rFonts w:cs="Times New Roman"/>
@@ -48522,7 +48018,7 @@
           <w:t xml:space="preserve">addition of a “studyAreaName” field to the ENVX file, and the </w:t>
         </w:r>
       </w:ins>
-      <w:ins w:id="947" w:author="David Conklin" w:date="2021-01-30T16:29:00Z">
+      <w:ins w:id="885" w:author="David Conklin" w:date="2021-01-30T16:29:00Z">
         <w:r>
           <w:rPr>
             <w:rFonts w:cs="Times New Roman"/>
@@ -48531,7 +48027,7 @@
           <w:t xml:space="preserve">separation of FLOW report specs from the Flow XML file into a </w:t>
         </w:r>
       </w:ins>
-      <w:ins w:id="948" w:author="David Conklin" w:date="2021-01-30T16:33:00Z">
+      <w:ins w:id="886" w:author="David Conklin" w:date="2021-01-30T16:33:00Z">
         <w:r>
           <w:rPr>
             <w:rFonts w:cs="Times New Roman"/>
@@ -48540,7 +48036,7 @@
           <w:t>another</w:t>
         </w:r>
       </w:ins>
-      <w:ins w:id="949" w:author="David Conklin" w:date="2021-01-30T16:29:00Z">
+      <w:ins w:id="887" w:author="David Conklin" w:date="2021-01-30T16:29:00Z">
         <w:r>
           <w:rPr>
             <w:rFonts w:cs="Times New Roman"/>
@@ -48549,7 +48045,7 @@
           <w:t xml:space="preserve"> file</w:t>
         </w:r>
       </w:ins>
-      <w:ins w:id="950" w:author="David Conklin" w:date="2021-01-30T16:30:00Z">
+      <w:ins w:id="888" w:author="David Conklin" w:date="2021-01-30T16:30:00Z">
         <w:r>
           <w:rPr>
             <w:rFonts w:cs="Times New Roman"/>
@@ -48563,7 +48059,7 @@
       <w:pPr>
         <w:pStyle w:val="Body"/>
         <w:rPr>
-          <w:ins w:id="951" w:author="David Conklin" w:date="2021-02-19T09:13:00Z"/>
+          <w:ins w:id="889" w:author="David Conklin" w:date="2021-02-19T09:13:00Z"/>
           <w:rFonts w:cs="Times New Roman"/>
           <w:szCs w:val="24"/>
         </w:rPr>
@@ -48577,7 +48073,7 @@
           <w:szCs w:val="24"/>
         </w:rPr>
       </w:pPr>
-      <w:ins w:id="952" w:author="David Conklin" w:date="2021-02-19T09:13:00Z">
+      <w:ins w:id="890" w:author="David Conklin" w:date="2021-02-19T09:13:00Z">
         <w:r>
           <w:rPr>
             <w:rFonts w:cs="Times New Roman"/>
@@ -48586,7 +48082,7 @@
           <w:t>CW3M_Installer_McKenzie-0.4.</w:t>
         </w:r>
       </w:ins>
-      <w:ins w:id="953" w:author="David Conklin" w:date="2021-02-19T09:14:00Z">
+      <w:ins w:id="891" w:author="David Conklin" w:date="2021-02-19T09:14:00Z">
         <w:r>
           <w:rPr>
             <w:rFonts w:cs="Times New Roman"/>
@@ -48595,7 +48091,7 @@
           <w:t>8</w:t>
         </w:r>
       </w:ins>
-      <w:ins w:id="954" w:author="David Conklin" w:date="2021-02-19T09:13:00Z">
+      <w:ins w:id="892" w:author="David Conklin" w:date="2021-02-19T09:13:00Z">
         <w:r>
           <w:rPr>
             <w:rFonts w:cs="Times New Roman"/>
@@ -48604,7 +48100,7 @@
           <w:t>.exe fromCW3M ver. 2</w:t>
         </w:r>
       </w:ins>
-      <w:ins w:id="955" w:author="David Conklin" w:date="2021-02-19T09:14:00Z">
+      <w:ins w:id="893" w:author="David Conklin" w:date="2021-02-19T09:14:00Z">
         <w:r>
           <w:rPr>
             <w:rFonts w:cs="Times New Roman"/>
@@ -48613,7 +48109,7 @@
           <w:t>95</w:t>
         </w:r>
       </w:ins>
-      <w:ins w:id="956" w:author="David Conklin" w:date="2021-02-19T09:13:00Z">
+      <w:ins w:id="894" w:author="David Conklin" w:date="2021-02-19T09:13:00Z">
         <w:r>
           <w:rPr>
             <w:rFonts w:cs="Times New Roman"/>
@@ -48622,7 +48118,7 @@
           <w:t xml:space="preserve"> </w:t>
         </w:r>
       </w:ins>
-      <w:ins w:id="957" w:author="David Conklin" w:date="2021-02-19T09:14:00Z">
+      <w:ins w:id="895" w:author="David Conklin" w:date="2021-02-19T09:14:00Z">
         <w:r>
           <w:rPr>
             <w:rFonts w:cs="Times New Roman"/>
@@ -48631,7 +48127,7 @@
           <w:t>2/19/</w:t>
         </w:r>
       </w:ins>
-      <w:ins w:id="958" w:author="David Conklin" w:date="2021-02-19T09:13:00Z">
+      <w:ins w:id="896" w:author="David Conklin" w:date="2021-02-19T09:13:00Z">
         <w:r>
           <w:rPr>
             <w:rFonts w:cs="Times New Roman"/>
@@ -48640,7 +48136,7 @@
           <w:t xml:space="preserve">21.  </w:t>
         </w:r>
       </w:ins>
-      <w:ins w:id="959" w:author="David Conklin" w:date="2021-02-19T09:15:00Z">
+      <w:ins w:id="897" w:author="David Conklin" w:date="2021-02-19T09:15:00Z">
         <w:r>
           <w:rPr>
             <w:rFonts w:cs="Times New Roman"/>
@@ -48649,7 +48145,7 @@
           <w:t>Add code to reproduce Shade-a-lator output as much as is practical.</w:t>
         </w:r>
       </w:ins>
-      <w:ins w:id="960" w:author="David Conklin" w:date="2021-02-19T09:16:00Z">
+      <w:ins w:id="898" w:author="David Conklin" w:date="2021-02-19T09:16:00Z">
         <w:r>
           <w:rPr>
             <w:rFonts w:cs="Times New Roman"/>
@@ -48668,11 +48164,11 @@
       <w:pPr>
         <w:pStyle w:val="Heading1"/>
       </w:pPr>
-      <w:bookmarkStart w:id="961" w:name="_Toc64618791"/>
+      <w:bookmarkStart w:id="899" w:name="_Toc64618791"/>
       <w:r>
         <w:t>References</w:t>
       </w:r>
-      <w:bookmarkEnd w:id="961"/>
+      <w:bookmarkEnd w:id="899"/>
     </w:p>
     <w:p/>
     <w:p>
@@ -49334,7 +48830,7 @@
           <w:rFonts w:eastAsiaTheme="minorHAnsi"/>
         </w:rPr>
       </w:pPr>
-      <w:bookmarkStart w:id="962" w:name="_Toc64618792"/>
+      <w:bookmarkStart w:id="900" w:name="_Toc64618792"/>
       <w:r>
         <w:rPr>
           <w:rFonts w:eastAsiaTheme="minorHAnsi"/>
@@ -49347,7 +48843,7 @@
         </w:rPr>
         <w:t xml:space="preserve"> and Abbreviations</w:t>
       </w:r>
-      <w:bookmarkEnd w:id="962"/>
+      <w:bookmarkEnd w:id="900"/>
     </w:p>
     <w:p/>
     <w:p>
@@ -51897,1709 +51393,6 @@
 </w:styles>
 </file>
 
-<file path=word/charts/chart1.xml><?xml version="1.0" encoding="utf-8"?>
-<c:chartSpace xmlns:c="http://schemas.openxmlformats.org/drawingml/2006/chart" xmlns:a="http://schemas.openxmlformats.org/drawingml/2006/main" xmlns:r="http://schemas.openxmlformats.org/officeDocument/2006/relationships" xmlns:c16r2="http://schemas.microsoft.com/office/drawing/2015/06/chart">
-  <c:date1904 val="0"/>
-  <c:lang val="en-US"/>
-  <c:roundedCorners val="0"/>
-  <mc:AlternateContent xmlns:mc="http://schemas.openxmlformats.org/markup-compatibility/2006">
-    <mc:Choice xmlns:c14="http://schemas.microsoft.com/office/drawing/2007/8/2/chart" Requires="c14">
-      <c14:style val="102"/>
-    </mc:Choice>
-    <mc:Fallback>
-      <c:style val="2"/>
-    </mc:Fallback>
-  </mc:AlternateContent>
-  <c:chart>
-    <c:title>
-      <c:tx>
-        <c:rich>
-          <a:bodyPr rot="0" spcFirstLastPara="1" vertOverflow="ellipsis" vert="horz" wrap="square" anchor="ctr" anchorCtr="1"/>
-          <a:lstStyle/>
-          <a:p>
-            <a:pPr>
-              <a:defRPr sz="1400" b="0" i="0" u="none" strike="noStrike" kern="1200" spc="0" baseline="0">
-                <a:solidFill>
-                  <a:schemeClr val="tx1">
-                    <a:lumMod val="65000"/>
-                    <a:lumOff val="35000"/>
-                  </a:schemeClr>
-                </a:solidFill>
-                <a:latin typeface="+mn-lt"/>
-                <a:ea typeface="+mn-ea"/>
-                <a:cs typeface="+mn-cs"/>
-              </a:defRPr>
-            </a:pPr>
-            <a:r>
-              <a:rPr lang="en-US"/>
-              <a:t>Shade-a-lator insolation, current conditions v. future conditions</a:t>
-            </a:r>
-          </a:p>
-        </c:rich>
-      </c:tx>
-      <c:overlay val="0"/>
-      <c:spPr>
-        <a:noFill/>
-        <a:ln>
-          <a:noFill/>
-        </a:ln>
-        <a:effectLst/>
-      </c:spPr>
-      <c:txPr>
-        <a:bodyPr rot="0" spcFirstLastPara="1" vertOverflow="ellipsis" vert="horz" wrap="square" anchor="ctr" anchorCtr="1"/>
-        <a:lstStyle/>
-        <a:p>
-          <a:pPr>
-            <a:defRPr sz="1400" b="0" i="0" u="none" strike="noStrike" kern="1200" spc="0" baseline="0">
-              <a:solidFill>
-                <a:schemeClr val="tx1">
-                  <a:lumMod val="65000"/>
-                  <a:lumOff val="35000"/>
-                </a:schemeClr>
-              </a:solidFill>
-              <a:latin typeface="+mn-lt"/>
-              <a:ea typeface="+mn-ea"/>
-              <a:cs typeface="+mn-cs"/>
-            </a:defRPr>
-          </a:pPr>
-          <a:endParaRPr lang="en-US"/>
-        </a:p>
-      </c:txPr>
-    </c:title>
-    <c:autoTitleDeleted val="0"/>
-    <c:plotArea>
-      <c:layout/>
-      <c:lineChart>
-        <c:grouping val="standard"/>
-        <c:varyColors val="0"/>
-        <c:ser>
-          <c:idx val="0"/>
-          <c:order val="0"/>
-          <c:tx>
-            <c:v>Current conditions</c:v>
-          </c:tx>
-          <c:spPr>
-            <a:ln w="28575" cap="rnd">
-              <a:solidFill>
-                <a:schemeClr val="accent1"/>
-              </a:solidFill>
-              <a:round/>
-            </a:ln>
-            <a:effectLst/>
-          </c:spPr>
-          <c:marker>
-            <c:symbol val="none"/>
-          </c:marker>
-          <c:cat>
-            <c:numRef>
-              <c:f>'23772865 55.9-56.25'!$L$2:$L$62</c:f>
-              <c:numCache>
-                <c:formatCode>m/d/yyyy</c:formatCode>
-                <c:ptCount val="61"/>
-                <c:pt idx="0">
-                  <c:v>43770</c:v>
-                </c:pt>
-                <c:pt idx="1">
-                  <c:v>43771</c:v>
-                </c:pt>
-                <c:pt idx="2">
-                  <c:v>43772</c:v>
-                </c:pt>
-                <c:pt idx="3">
-                  <c:v>43773</c:v>
-                </c:pt>
-                <c:pt idx="4">
-                  <c:v>43774</c:v>
-                </c:pt>
-                <c:pt idx="5">
-                  <c:v>43775</c:v>
-                </c:pt>
-                <c:pt idx="6">
-                  <c:v>43776</c:v>
-                </c:pt>
-                <c:pt idx="7">
-                  <c:v>43777</c:v>
-                </c:pt>
-                <c:pt idx="8">
-                  <c:v>43778</c:v>
-                </c:pt>
-                <c:pt idx="9">
-                  <c:v>43779</c:v>
-                </c:pt>
-                <c:pt idx="10">
-                  <c:v>43780</c:v>
-                </c:pt>
-                <c:pt idx="11">
-                  <c:v>43781</c:v>
-                </c:pt>
-                <c:pt idx="12">
-                  <c:v>43782</c:v>
-                </c:pt>
-                <c:pt idx="13">
-                  <c:v>43783</c:v>
-                </c:pt>
-                <c:pt idx="14">
-                  <c:v>43784</c:v>
-                </c:pt>
-                <c:pt idx="15">
-                  <c:v>43785</c:v>
-                </c:pt>
-                <c:pt idx="16">
-                  <c:v>43786</c:v>
-                </c:pt>
-                <c:pt idx="17">
-                  <c:v>43787</c:v>
-                </c:pt>
-                <c:pt idx="18">
-                  <c:v>43788</c:v>
-                </c:pt>
-                <c:pt idx="19">
-                  <c:v>43789</c:v>
-                </c:pt>
-                <c:pt idx="20">
-                  <c:v>43790</c:v>
-                </c:pt>
-                <c:pt idx="21">
-                  <c:v>43791</c:v>
-                </c:pt>
-                <c:pt idx="22">
-                  <c:v>43792</c:v>
-                </c:pt>
-                <c:pt idx="23">
-                  <c:v>43793</c:v>
-                </c:pt>
-                <c:pt idx="24">
-                  <c:v>43794</c:v>
-                </c:pt>
-                <c:pt idx="25">
-                  <c:v>43795</c:v>
-                </c:pt>
-                <c:pt idx="26">
-                  <c:v>43796</c:v>
-                </c:pt>
-                <c:pt idx="27">
-                  <c:v>43797</c:v>
-                </c:pt>
-                <c:pt idx="28">
-                  <c:v>43798</c:v>
-                </c:pt>
-                <c:pt idx="29">
-                  <c:v>43799</c:v>
-                </c:pt>
-                <c:pt idx="30">
-                  <c:v>43800</c:v>
-                </c:pt>
-                <c:pt idx="31">
-                  <c:v>43801</c:v>
-                </c:pt>
-                <c:pt idx="32">
-                  <c:v>43802</c:v>
-                </c:pt>
-                <c:pt idx="33">
-                  <c:v>43803</c:v>
-                </c:pt>
-                <c:pt idx="34">
-                  <c:v>43804</c:v>
-                </c:pt>
-                <c:pt idx="35">
-                  <c:v>43805</c:v>
-                </c:pt>
-                <c:pt idx="36">
-                  <c:v>43806</c:v>
-                </c:pt>
-                <c:pt idx="37">
-                  <c:v>43807</c:v>
-                </c:pt>
-                <c:pt idx="38">
-                  <c:v>43808</c:v>
-                </c:pt>
-                <c:pt idx="39">
-                  <c:v>43809</c:v>
-                </c:pt>
-                <c:pt idx="40">
-                  <c:v>43810</c:v>
-                </c:pt>
-                <c:pt idx="41">
-                  <c:v>43811</c:v>
-                </c:pt>
-                <c:pt idx="42">
-                  <c:v>43812</c:v>
-                </c:pt>
-                <c:pt idx="43">
-                  <c:v>43813</c:v>
-                </c:pt>
-                <c:pt idx="44">
-                  <c:v>43814</c:v>
-                </c:pt>
-                <c:pt idx="45">
-                  <c:v>43815</c:v>
-                </c:pt>
-                <c:pt idx="46">
-                  <c:v>43816</c:v>
-                </c:pt>
-                <c:pt idx="47">
-                  <c:v>43817</c:v>
-                </c:pt>
-                <c:pt idx="48">
-                  <c:v>43818</c:v>
-                </c:pt>
-                <c:pt idx="49">
-                  <c:v>43819</c:v>
-                </c:pt>
-                <c:pt idx="50">
-                  <c:v>43820</c:v>
-                </c:pt>
-                <c:pt idx="51">
-                  <c:v>43821</c:v>
-                </c:pt>
-                <c:pt idx="52">
-                  <c:v>43822</c:v>
-                </c:pt>
-                <c:pt idx="53">
-                  <c:v>43823</c:v>
-                </c:pt>
-                <c:pt idx="54">
-                  <c:v>43824</c:v>
-                </c:pt>
-                <c:pt idx="55">
-                  <c:v>43825</c:v>
-                </c:pt>
-                <c:pt idx="56">
-                  <c:v>43826</c:v>
-                </c:pt>
-                <c:pt idx="57">
-                  <c:v>43827</c:v>
-                </c:pt>
-                <c:pt idx="58">
-                  <c:v>43828</c:v>
-                </c:pt>
-                <c:pt idx="59">
-                  <c:v>43829</c:v>
-                </c:pt>
-                <c:pt idx="60">
-                  <c:v>43830</c:v>
-                </c:pt>
-              </c:numCache>
-            </c:numRef>
-          </c:cat>
-          <c:val>
-            <c:numRef>
-              <c:f>'23772865 55.9-56.25'!$K$2:$K$62</c:f>
-              <c:numCache>
-                <c:formatCode>General</c:formatCode>
-                <c:ptCount val="61"/>
-                <c:pt idx="0">
-                  <c:v>125.23615694444447</c:v>
-                </c:pt>
-                <c:pt idx="1">
-                  <c:v>123.61914333333333</c:v>
-                </c:pt>
-                <c:pt idx="2">
-                  <c:v>122.31654638888888</c:v>
-                </c:pt>
-                <c:pt idx="3">
-                  <c:v>120.79883805555556</c:v>
-                </c:pt>
-                <c:pt idx="4">
-                  <c:v>119.25921249999999</c:v>
-                </c:pt>
-                <c:pt idx="5">
-                  <c:v>117.4303086111111</c:v>
-                </c:pt>
-                <c:pt idx="6">
-                  <c:v>115.8932825</c:v>
-                </c:pt>
-                <c:pt idx="7">
-                  <c:v>114.37249166666665</c:v>
-                </c:pt>
-                <c:pt idx="8">
-                  <c:v>112.28021361111114</c:v>
-                </c:pt>
-                <c:pt idx="9">
-                  <c:v>110.48703277777777</c:v>
-                </c:pt>
-                <c:pt idx="10">
-                  <c:v>109.24109138888889</c:v>
-                </c:pt>
-                <c:pt idx="11">
-                  <c:v>107.63237777777778</c:v>
-                </c:pt>
-                <c:pt idx="12">
-                  <c:v>106.16842527777779</c:v>
-                </c:pt>
-                <c:pt idx="13">
-                  <c:v>104.7677872222222</c:v>
-                </c:pt>
-                <c:pt idx="14">
-                  <c:v>103.70212555555554</c:v>
-                </c:pt>
-                <c:pt idx="15">
-                  <c:v>102.55010222222222</c:v>
-                </c:pt>
-                <c:pt idx="16">
-                  <c:v>101.1106975</c:v>
-                </c:pt>
-                <c:pt idx="17">
-                  <c:v>99.645328333333339</c:v>
-                </c:pt>
-                <c:pt idx="18">
-                  <c:v>98.380146111111102</c:v>
-                </c:pt>
-                <c:pt idx="19">
-                  <c:v>97.432918611111106</c:v>
-                </c:pt>
-                <c:pt idx="20">
-                  <c:v>96.161614166666666</c:v>
-                </c:pt>
-                <c:pt idx="21">
-                  <c:v>95.260846111111107</c:v>
-                </c:pt>
-                <c:pt idx="22">
-                  <c:v>94.099852499999983</c:v>
-                </c:pt>
-                <c:pt idx="23">
-                  <c:v>92.565013888888885</c:v>
-                </c:pt>
-                <c:pt idx="24">
-                  <c:v>91.344069999999988</c:v>
-                </c:pt>
-                <c:pt idx="25">
-                  <c:v>90.121904444444453</c:v>
-                </c:pt>
-                <c:pt idx="26">
-                  <c:v>89.169714722222224</c:v>
-                </c:pt>
-                <c:pt idx="27">
-                  <c:v>88.092714999999998</c:v>
-                </c:pt>
-                <c:pt idx="28">
-                  <c:v>87.399175833333345</c:v>
-                </c:pt>
-                <c:pt idx="29">
-                  <c:v>86.72747333333335</c:v>
-                </c:pt>
-                <c:pt idx="30">
-                  <c:v>86.078143055555543</c:v>
-                </c:pt>
-                <c:pt idx="31">
-                  <c:v>85.451710000000034</c:v>
-                </c:pt>
-                <c:pt idx="32">
-                  <c:v>84.551794444444454</c:v>
-                </c:pt>
-                <c:pt idx="33">
-                  <c:v>83.71822916666666</c:v>
-                </c:pt>
-                <c:pt idx="34">
-                  <c:v>83.03213277777779</c:v>
-                </c:pt>
-                <c:pt idx="35">
-                  <c:v>82.509185277777775</c:v>
-                </c:pt>
-                <c:pt idx="36">
-                  <c:v>82.011296666666652</c:v>
-                </c:pt>
-                <c:pt idx="37">
-                  <c:v>81.538879166666661</c:v>
-                </c:pt>
-                <c:pt idx="38">
-                  <c:v>80.938868333333332</c:v>
-                </c:pt>
-                <c:pt idx="39">
-                  <c:v>80.17937388888889</c:v>
-                </c:pt>
-                <c:pt idx="40">
-                  <c:v>79.790544166666663</c:v>
-                </c:pt>
-                <c:pt idx="41">
-                  <c:v>79.428452777777778</c:v>
-                </c:pt>
-                <c:pt idx="42">
-                  <c:v>79.093421388888885</c:v>
-                </c:pt>
-                <c:pt idx="43">
-                  <c:v>78.785741666666652</c:v>
-                </c:pt>
-                <c:pt idx="44">
-                  <c:v>78.505691388888877</c:v>
-                </c:pt>
-                <c:pt idx="45">
-                  <c:v>78.253525833333327</c:v>
-                </c:pt>
-                <c:pt idx="46">
-                  <c:v>78.029479444444448</c:v>
-                </c:pt>
-                <c:pt idx="47">
-                  <c:v>77.833758333333336</c:v>
-                </c:pt>
-                <c:pt idx="48">
-                  <c:v>77.666556388888907</c:v>
-                </c:pt>
-                <c:pt idx="49">
-                  <c:v>77.528035000000003</c:v>
-                </c:pt>
-                <c:pt idx="50">
-                  <c:v>77.418347222222224</c:v>
-                </c:pt>
-                <c:pt idx="51">
-                  <c:v>77.337606111111114</c:v>
-                </c:pt>
-                <c:pt idx="52">
-                  <c:v>77.28591722222221</c:v>
-                </c:pt>
-                <c:pt idx="53">
-                  <c:v>77.327703333333332</c:v>
-                </c:pt>
-                <c:pt idx="54">
-                  <c:v>77.334498888888888</c:v>
-                </c:pt>
-                <c:pt idx="55">
-                  <c:v>77.370524444444456</c:v>
-                </c:pt>
-                <c:pt idx="56">
-                  <c:v>77.311047222222228</c:v>
-                </c:pt>
-                <c:pt idx="57">
-                  <c:v>77.406180555555565</c:v>
-                </c:pt>
-                <c:pt idx="58">
-                  <c:v>77.530391666666659</c:v>
-                </c:pt>
-                <c:pt idx="59">
-                  <c:v>77.683617222222225</c:v>
-                </c:pt>
-                <c:pt idx="60">
-                  <c:v>77.865775833333331</c:v>
-                </c:pt>
-              </c:numCache>
-            </c:numRef>
-          </c:val>
-          <c:smooth val="0"/>
-          <c:extLst>
-            <c:ext xmlns:c16="http://schemas.microsoft.com/office/drawing/2014/chart" uri="{C3380CC4-5D6E-409C-BE32-E72D297353CC}">
-              <c16:uniqueId val="{00000000-8EF3-4FD7-97E7-DF4DAD0B2C3F}"/>
-            </c:ext>
-          </c:extLst>
-        </c:ser>
-        <c:ser>
-          <c:idx val="1"/>
-          <c:order val="1"/>
-          <c:tx>
-            <c:v>future conditions</c:v>
-          </c:tx>
-          <c:spPr>
-            <a:ln w="28575" cap="rnd">
-              <a:solidFill>
-                <a:schemeClr val="accent2"/>
-              </a:solidFill>
-              <a:round/>
-            </a:ln>
-            <a:effectLst/>
-          </c:spPr>
-          <c:marker>
-            <c:symbol val="none"/>
-          </c:marker>
-          <c:cat>
-            <c:numRef>
-              <c:f>'23772865 55.9-56.25'!$L$2:$L$62</c:f>
-              <c:numCache>
-                <c:formatCode>m/d/yyyy</c:formatCode>
-                <c:ptCount val="61"/>
-                <c:pt idx="0">
-                  <c:v>43770</c:v>
-                </c:pt>
-                <c:pt idx="1">
-                  <c:v>43771</c:v>
-                </c:pt>
-                <c:pt idx="2">
-                  <c:v>43772</c:v>
-                </c:pt>
-                <c:pt idx="3">
-                  <c:v>43773</c:v>
-                </c:pt>
-                <c:pt idx="4">
-                  <c:v>43774</c:v>
-                </c:pt>
-                <c:pt idx="5">
-                  <c:v>43775</c:v>
-                </c:pt>
-                <c:pt idx="6">
-                  <c:v>43776</c:v>
-                </c:pt>
-                <c:pt idx="7">
-                  <c:v>43777</c:v>
-                </c:pt>
-                <c:pt idx="8">
-                  <c:v>43778</c:v>
-                </c:pt>
-                <c:pt idx="9">
-                  <c:v>43779</c:v>
-                </c:pt>
-                <c:pt idx="10">
-                  <c:v>43780</c:v>
-                </c:pt>
-                <c:pt idx="11">
-                  <c:v>43781</c:v>
-                </c:pt>
-                <c:pt idx="12">
-                  <c:v>43782</c:v>
-                </c:pt>
-                <c:pt idx="13">
-                  <c:v>43783</c:v>
-                </c:pt>
-                <c:pt idx="14">
-                  <c:v>43784</c:v>
-                </c:pt>
-                <c:pt idx="15">
-                  <c:v>43785</c:v>
-                </c:pt>
-                <c:pt idx="16">
-                  <c:v>43786</c:v>
-                </c:pt>
-                <c:pt idx="17">
-                  <c:v>43787</c:v>
-                </c:pt>
-                <c:pt idx="18">
-                  <c:v>43788</c:v>
-                </c:pt>
-                <c:pt idx="19">
-                  <c:v>43789</c:v>
-                </c:pt>
-                <c:pt idx="20">
-                  <c:v>43790</c:v>
-                </c:pt>
-                <c:pt idx="21">
-                  <c:v>43791</c:v>
-                </c:pt>
-                <c:pt idx="22">
-                  <c:v>43792</c:v>
-                </c:pt>
-                <c:pt idx="23">
-                  <c:v>43793</c:v>
-                </c:pt>
-                <c:pt idx="24">
-                  <c:v>43794</c:v>
-                </c:pt>
-                <c:pt idx="25">
-                  <c:v>43795</c:v>
-                </c:pt>
-                <c:pt idx="26">
-                  <c:v>43796</c:v>
-                </c:pt>
-                <c:pt idx="27">
-                  <c:v>43797</c:v>
-                </c:pt>
-                <c:pt idx="28">
-                  <c:v>43798</c:v>
-                </c:pt>
-                <c:pt idx="29">
-                  <c:v>43799</c:v>
-                </c:pt>
-                <c:pt idx="30">
-                  <c:v>43800</c:v>
-                </c:pt>
-                <c:pt idx="31">
-                  <c:v>43801</c:v>
-                </c:pt>
-                <c:pt idx="32">
-                  <c:v>43802</c:v>
-                </c:pt>
-                <c:pt idx="33">
-                  <c:v>43803</c:v>
-                </c:pt>
-                <c:pt idx="34">
-                  <c:v>43804</c:v>
-                </c:pt>
-                <c:pt idx="35">
-                  <c:v>43805</c:v>
-                </c:pt>
-                <c:pt idx="36">
-                  <c:v>43806</c:v>
-                </c:pt>
-                <c:pt idx="37">
-                  <c:v>43807</c:v>
-                </c:pt>
-                <c:pt idx="38">
-                  <c:v>43808</c:v>
-                </c:pt>
-                <c:pt idx="39">
-                  <c:v>43809</c:v>
-                </c:pt>
-                <c:pt idx="40">
-                  <c:v>43810</c:v>
-                </c:pt>
-                <c:pt idx="41">
-                  <c:v>43811</c:v>
-                </c:pt>
-                <c:pt idx="42">
-                  <c:v>43812</c:v>
-                </c:pt>
-                <c:pt idx="43">
-                  <c:v>43813</c:v>
-                </c:pt>
-                <c:pt idx="44">
-                  <c:v>43814</c:v>
-                </c:pt>
-                <c:pt idx="45">
-                  <c:v>43815</c:v>
-                </c:pt>
-                <c:pt idx="46">
-                  <c:v>43816</c:v>
-                </c:pt>
-                <c:pt idx="47">
-                  <c:v>43817</c:v>
-                </c:pt>
-                <c:pt idx="48">
-                  <c:v>43818</c:v>
-                </c:pt>
-                <c:pt idx="49">
-                  <c:v>43819</c:v>
-                </c:pt>
-                <c:pt idx="50">
-                  <c:v>43820</c:v>
-                </c:pt>
-                <c:pt idx="51">
-                  <c:v>43821</c:v>
-                </c:pt>
-                <c:pt idx="52">
-                  <c:v>43822</c:v>
-                </c:pt>
-                <c:pt idx="53">
-                  <c:v>43823</c:v>
-                </c:pt>
-                <c:pt idx="54">
-                  <c:v>43824</c:v>
-                </c:pt>
-                <c:pt idx="55">
-                  <c:v>43825</c:v>
-                </c:pt>
-                <c:pt idx="56">
-                  <c:v>43826</c:v>
-                </c:pt>
-                <c:pt idx="57">
-                  <c:v>43827</c:v>
-                </c:pt>
-                <c:pt idx="58">
-                  <c:v>43828</c:v>
-                </c:pt>
-                <c:pt idx="59">
-                  <c:v>43829</c:v>
-                </c:pt>
-                <c:pt idx="60">
-                  <c:v>43830</c:v>
-                </c:pt>
-              </c:numCache>
-            </c:numRef>
-          </c:cat>
-          <c:val>
-            <c:numRef>
-              <c:f>'23772865 55.9-56.25'!$M$2:$M$62</c:f>
-              <c:numCache>
-                <c:formatCode>General</c:formatCode>
-                <c:ptCount val="61"/>
-                <c:pt idx="0">
-                  <c:v>130.9079275</c:v>
-                </c:pt>
-                <c:pt idx="1">
-                  <c:v>129.20396</c:v>
-                </c:pt>
-                <c:pt idx="2">
-                  <c:v>127.81584111111111</c:v>
-                </c:pt>
-                <c:pt idx="3">
-                  <c:v>126.04783944444443</c:v>
-                </c:pt>
-                <c:pt idx="4">
-                  <c:v>124.43145361111111</c:v>
-                </c:pt>
-                <c:pt idx="5">
-                  <c:v>122.48522138888889</c:v>
-                </c:pt>
-                <c:pt idx="6">
-                  <c:v>120.87524416666666</c:v>
-                </c:pt>
-                <c:pt idx="7">
-                  <c:v>119.28352944444445</c:v>
-                </c:pt>
-                <c:pt idx="8">
-                  <c:v>117.0032911111111</c:v>
-                </c:pt>
-                <c:pt idx="9">
-                  <c:v>114.98417861111109</c:v>
-                </c:pt>
-                <c:pt idx="10">
-                  <c:v>113.67901805555556</c:v>
-                </c:pt>
-                <c:pt idx="11">
-                  <c:v>112.01203138888889</c:v>
-                </c:pt>
-                <c:pt idx="12">
-                  <c:v>110.49105805555557</c:v>
-                </c:pt>
-                <c:pt idx="13">
-                  <c:v>108.9842122222222</c:v>
-                </c:pt>
-                <c:pt idx="14">
-                  <c:v>107.86723694444446</c:v>
-                </c:pt>
-                <c:pt idx="15">
-                  <c:v>106.6455322222222</c:v>
-                </c:pt>
-                <c:pt idx="16">
-                  <c:v>105.15750916666667</c:v>
-                </c:pt>
-                <c:pt idx="17">
-                  <c:v>103.58209500000004</c:v>
-                </c:pt>
-                <c:pt idx="18">
-                  <c:v>102.27449638888886</c:v>
-                </c:pt>
-                <c:pt idx="19">
-                  <c:v>101.28627527777779</c:v>
-                </c:pt>
-                <c:pt idx="20">
-                  <c:v>99.975223888888891</c:v>
-                </c:pt>
-                <c:pt idx="21">
-                  <c:v>99.036379999999994</c:v>
-                </c:pt>
-                <c:pt idx="22">
-                  <c:v>97.838272500000002</c:v>
-                </c:pt>
-                <c:pt idx="23">
-                  <c:v>96.266772500000002</c:v>
-                </c:pt>
-                <c:pt idx="24">
-                  <c:v>95.011698888888873</c:v>
-                </c:pt>
-                <c:pt idx="25">
-                  <c:v>93.756513055555558</c:v>
-                </c:pt>
-                <c:pt idx="26">
-                  <c:v>92.676754166666669</c:v>
-                </c:pt>
-                <c:pt idx="27">
-                  <c:v>91.571744444444434</c:v>
-                </c:pt>
-                <c:pt idx="28">
-                  <c:v>90.851753333333349</c:v>
-                </c:pt>
-                <c:pt idx="29">
-                  <c:v>90.155168333333336</c:v>
-                </c:pt>
-                <c:pt idx="30">
-                  <c:v>89.482538055555551</c:v>
-                </c:pt>
-                <c:pt idx="31">
-                  <c:v>88.834401666666679</c:v>
-                </c:pt>
-                <c:pt idx="32">
-                  <c:v>87.914387500000018</c:v>
-                </c:pt>
-                <c:pt idx="33">
-                  <c:v>87.062340000000006</c:v>
-                </c:pt>
-                <c:pt idx="34">
-                  <c:v>86.359386944444452</c:v>
-                </c:pt>
-                <c:pt idx="35">
-                  <c:v>85.821214166666664</c:v>
-                </c:pt>
-                <c:pt idx="36">
-                  <c:v>85.309738055555542</c:v>
-                </c:pt>
-                <c:pt idx="37">
-                  <c:v>84.825379722222223</c:v>
-                </c:pt>
-                <c:pt idx="38">
-                  <c:v>84.215073611111109</c:v>
-                </c:pt>
-                <c:pt idx="39">
-                  <c:v>83.446937500000004</c:v>
-                </c:pt>
-                <c:pt idx="40">
-                  <c:v>83.051122777777778</c:v>
-                </c:pt>
-                <c:pt idx="41">
-                  <c:v>82.683697500000008</c:v>
-                </c:pt>
-                <c:pt idx="42">
-                  <c:v>82.344986388888898</c:v>
-                </c:pt>
-                <c:pt idx="43">
-                  <c:v>82.035281666666663</c:v>
-                </c:pt>
-                <c:pt idx="44">
-                  <c:v>81.75486027777778</c:v>
-                </c:pt>
-                <c:pt idx="45">
-                  <c:v>81.503968888888892</c:v>
-                </c:pt>
-                <c:pt idx="46">
-                  <c:v>81.282841944444428</c:v>
-                </c:pt>
-                <c:pt idx="47">
-                  <c:v>81.09167555555554</c:v>
-                </c:pt>
-                <c:pt idx="48">
-                  <c:v>80.930664999999991</c:v>
-                </c:pt>
-                <c:pt idx="49">
-                  <c:v>80.799955277777784</c:v>
-                </c:pt>
-                <c:pt idx="50">
-                  <c:v>80.699693333333329</c:v>
-                </c:pt>
-                <c:pt idx="51">
-                  <c:v>80.629983333333328</c:v>
-                </c:pt>
-                <c:pt idx="52">
-                  <c:v>80.590917777777776</c:v>
-                </c:pt>
-                <c:pt idx="53">
-                  <c:v>80.646903888888886</c:v>
-                </c:pt>
-                <c:pt idx="54">
-                  <c:v>80.669468333333342</c:v>
-                </c:pt>
-                <c:pt idx="55">
-                  <c:v>80.722818333333336</c:v>
-                </c:pt>
-                <c:pt idx="56">
-                  <c:v>80.682196111111111</c:v>
-                </c:pt>
-                <c:pt idx="57">
-                  <c:v>80.797709722222223</c:v>
-                </c:pt>
-                <c:pt idx="58">
-                  <c:v>80.943799722222209</c:v>
-                </c:pt>
-                <c:pt idx="59">
-                  <c:v>81.120388611111125</c:v>
-                </c:pt>
-                <c:pt idx="60">
-                  <c:v>81.327368888888898</c:v>
-                </c:pt>
-              </c:numCache>
-            </c:numRef>
-          </c:val>
-          <c:smooth val="0"/>
-          <c:extLst>
-            <c:ext xmlns:c16="http://schemas.microsoft.com/office/drawing/2014/chart" uri="{C3380CC4-5D6E-409C-BE32-E72D297353CC}">
-              <c16:uniqueId val="{00000001-8EF3-4FD7-97E7-DF4DAD0B2C3F}"/>
-            </c:ext>
-          </c:extLst>
-        </c:ser>
-        <c:dLbls>
-          <c:showLegendKey val="0"/>
-          <c:showVal val="0"/>
-          <c:showCatName val="0"/>
-          <c:showSerName val="0"/>
-          <c:showPercent val="0"/>
-          <c:showBubbleSize val="0"/>
-        </c:dLbls>
-        <c:smooth val="0"/>
-        <c:axId val="1016040623"/>
-        <c:axId val="1016055183"/>
-      </c:lineChart>
-      <c:dateAx>
-        <c:axId val="1016040623"/>
-        <c:scaling>
-          <c:orientation val="minMax"/>
-        </c:scaling>
-        <c:delete val="0"/>
-        <c:axPos val="b"/>
-        <c:numFmt formatCode="m/d/yyyy" sourceLinked="1"/>
-        <c:majorTickMark val="none"/>
-        <c:minorTickMark val="none"/>
-        <c:tickLblPos val="nextTo"/>
-        <c:spPr>
-          <a:noFill/>
-          <a:ln w="9525" cap="flat" cmpd="sng" algn="ctr">
-            <a:solidFill>
-              <a:schemeClr val="tx1">
-                <a:lumMod val="15000"/>
-                <a:lumOff val="85000"/>
-              </a:schemeClr>
-            </a:solidFill>
-            <a:round/>
-          </a:ln>
-          <a:effectLst/>
-        </c:spPr>
-        <c:txPr>
-          <a:bodyPr rot="-60000000" spcFirstLastPara="1" vertOverflow="ellipsis" vert="horz" wrap="square" anchor="ctr" anchorCtr="1"/>
-          <a:lstStyle/>
-          <a:p>
-            <a:pPr>
-              <a:defRPr sz="900" b="0" i="0" u="none" strike="noStrike" kern="1200" baseline="0">
-                <a:solidFill>
-                  <a:schemeClr val="tx1">
-                    <a:lumMod val="65000"/>
-                    <a:lumOff val="35000"/>
-                  </a:schemeClr>
-                </a:solidFill>
-                <a:latin typeface="+mn-lt"/>
-                <a:ea typeface="+mn-ea"/>
-                <a:cs typeface="+mn-cs"/>
-              </a:defRPr>
-            </a:pPr>
-            <a:endParaRPr lang="en-US"/>
-          </a:p>
-        </c:txPr>
-        <c:crossAx val="1016055183"/>
-        <c:crosses val="autoZero"/>
-        <c:auto val="1"/>
-        <c:lblOffset val="100"/>
-        <c:baseTimeUnit val="days"/>
-      </c:dateAx>
-      <c:valAx>
-        <c:axId val="1016055183"/>
-        <c:scaling>
-          <c:orientation val="minMax"/>
-        </c:scaling>
-        <c:delete val="0"/>
-        <c:axPos val="l"/>
-        <c:majorGridlines>
-          <c:spPr>
-            <a:ln w="9525" cap="flat" cmpd="sng" algn="ctr">
-              <a:solidFill>
-                <a:schemeClr val="tx1">
-                  <a:lumMod val="15000"/>
-                  <a:lumOff val="85000"/>
-                </a:schemeClr>
-              </a:solidFill>
-              <a:round/>
-            </a:ln>
-            <a:effectLst/>
-          </c:spPr>
-        </c:majorGridlines>
-        <c:title>
-          <c:tx>
-            <c:rich>
-              <a:bodyPr rot="-5400000" spcFirstLastPara="1" vertOverflow="ellipsis" vert="horz" wrap="square" anchor="ctr" anchorCtr="1"/>
-              <a:lstStyle/>
-              <a:p>
-                <a:pPr>
-                  <a:defRPr sz="1000" b="0" i="0" u="none" strike="noStrike" kern="1200" baseline="0">
-                    <a:solidFill>
-                      <a:schemeClr val="tx1">
-                        <a:lumMod val="65000"/>
-                        <a:lumOff val="35000"/>
-                      </a:schemeClr>
-                    </a:solidFill>
-                    <a:latin typeface="+mn-lt"/>
-                    <a:ea typeface="+mn-ea"/>
-                    <a:cs typeface="+mn-cs"/>
-                  </a:defRPr>
-                </a:pPr>
-                <a:r>
-                  <a:rPr lang="en-US"/>
-                  <a:t>W/m2</a:t>
-                </a:r>
-              </a:p>
-            </c:rich>
-          </c:tx>
-          <c:overlay val="0"/>
-          <c:spPr>
-            <a:noFill/>
-            <a:ln>
-              <a:noFill/>
-            </a:ln>
-            <a:effectLst/>
-          </c:spPr>
-          <c:txPr>
-            <a:bodyPr rot="-5400000" spcFirstLastPara="1" vertOverflow="ellipsis" vert="horz" wrap="square" anchor="ctr" anchorCtr="1"/>
-            <a:lstStyle/>
-            <a:p>
-              <a:pPr>
-                <a:defRPr sz="1000" b="0" i="0" u="none" strike="noStrike" kern="1200" baseline="0">
-                  <a:solidFill>
-                    <a:schemeClr val="tx1">
-                      <a:lumMod val="65000"/>
-                      <a:lumOff val="35000"/>
-                    </a:schemeClr>
-                  </a:solidFill>
-                  <a:latin typeface="+mn-lt"/>
-                  <a:ea typeface="+mn-ea"/>
-                  <a:cs typeface="+mn-cs"/>
-                </a:defRPr>
-              </a:pPr>
-              <a:endParaRPr lang="en-US"/>
-            </a:p>
-          </c:txPr>
-        </c:title>
-        <c:numFmt formatCode="General" sourceLinked="1"/>
-        <c:majorTickMark val="none"/>
-        <c:minorTickMark val="none"/>
-        <c:tickLblPos val="nextTo"/>
-        <c:spPr>
-          <a:noFill/>
-          <a:ln>
-            <a:noFill/>
-          </a:ln>
-          <a:effectLst/>
-        </c:spPr>
-        <c:txPr>
-          <a:bodyPr rot="-60000000" spcFirstLastPara="1" vertOverflow="ellipsis" vert="horz" wrap="square" anchor="ctr" anchorCtr="1"/>
-          <a:lstStyle/>
-          <a:p>
-            <a:pPr>
-              <a:defRPr sz="900" b="0" i="0" u="none" strike="noStrike" kern="1200" baseline="0">
-                <a:solidFill>
-                  <a:schemeClr val="tx1">
-                    <a:lumMod val="65000"/>
-                    <a:lumOff val="35000"/>
-                  </a:schemeClr>
-                </a:solidFill>
-                <a:latin typeface="+mn-lt"/>
-                <a:ea typeface="+mn-ea"/>
-                <a:cs typeface="+mn-cs"/>
-              </a:defRPr>
-            </a:pPr>
-            <a:endParaRPr lang="en-US"/>
-          </a:p>
-        </c:txPr>
-        <c:crossAx val="1016040623"/>
-        <c:crosses val="autoZero"/>
-        <c:crossBetween val="between"/>
-      </c:valAx>
-      <c:spPr>
-        <a:noFill/>
-        <a:ln>
-          <a:noFill/>
-        </a:ln>
-        <a:effectLst/>
-      </c:spPr>
-    </c:plotArea>
-    <c:legend>
-      <c:legendPos val="b"/>
-      <c:overlay val="0"/>
-      <c:spPr>
-        <a:noFill/>
-        <a:ln>
-          <a:noFill/>
-        </a:ln>
-        <a:effectLst/>
-      </c:spPr>
-      <c:txPr>
-        <a:bodyPr rot="0" spcFirstLastPara="1" vertOverflow="ellipsis" vert="horz" wrap="square" anchor="ctr" anchorCtr="1"/>
-        <a:lstStyle/>
-        <a:p>
-          <a:pPr>
-            <a:defRPr sz="900" b="0" i="0" u="none" strike="noStrike" kern="1200" baseline="0">
-              <a:solidFill>
-                <a:schemeClr val="tx1">
-                  <a:lumMod val="65000"/>
-                  <a:lumOff val="35000"/>
-                </a:schemeClr>
-              </a:solidFill>
-              <a:latin typeface="+mn-lt"/>
-              <a:ea typeface="+mn-ea"/>
-              <a:cs typeface="+mn-cs"/>
-            </a:defRPr>
-          </a:pPr>
-          <a:endParaRPr lang="en-US"/>
-        </a:p>
-      </c:txPr>
-    </c:legend>
-    <c:plotVisOnly val="1"/>
-    <c:dispBlanksAs val="gap"/>
-    <c:extLst>
-      <c:ext xmlns:c16r3="http://schemas.microsoft.com/office/drawing/2017/03/chart" uri="{56B9EC1D-385E-4148-901F-78D8002777C0}">
-        <c16r3:dataDisplayOptions16>
-          <c16r3:dispNaAsBlank val="1"/>
-        </c16r3:dataDisplayOptions16>
-      </c:ext>
-    </c:extLst>
-    <c:showDLblsOverMax val="0"/>
-  </c:chart>
-  <c:spPr>
-    <a:solidFill>
-      <a:schemeClr val="bg1"/>
-    </a:solidFill>
-    <a:ln w="9525" cap="flat" cmpd="sng" algn="ctr">
-      <a:solidFill>
-        <a:schemeClr val="tx1">
-          <a:lumMod val="15000"/>
-          <a:lumOff val="85000"/>
-        </a:schemeClr>
-      </a:solidFill>
-      <a:round/>
-    </a:ln>
-    <a:effectLst/>
-  </c:spPr>
-  <c:txPr>
-    <a:bodyPr/>
-    <a:lstStyle/>
-    <a:p>
-      <a:pPr>
-        <a:defRPr/>
-      </a:pPr>
-      <a:endParaRPr lang="en-US"/>
-    </a:p>
-  </c:txPr>
-  <c:externalData r:id="rId3">
-    <c:autoUpdate val="0"/>
-  </c:externalData>
-</c:chartSpace>
-</file>
-
-<file path=word/charts/colors1.xml><?xml version="1.0" encoding="utf-8"?>
-<cs:colorStyle xmlns:cs="http://schemas.microsoft.com/office/drawing/2012/chartStyle" xmlns:a="http://schemas.openxmlformats.org/drawingml/2006/main" meth="cycle" id="10">
-  <a:schemeClr val="accent1"/>
-  <a:schemeClr val="accent2"/>
-  <a:schemeClr val="accent3"/>
-  <a:schemeClr val="accent4"/>
-  <a:schemeClr val="accent5"/>
-  <a:schemeClr val="accent6"/>
-  <cs:variation/>
-  <cs:variation>
-    <a:lumMod val="60000"/>
-  </cs:variation>
-  <cs:variation>
-    <a:lumMod val="80000"/>
-    <a:lumOff val="20000"/>
-  </cs:variation>
-  <cs:variation>
-    <a:lumMod val="80000"/>
-  </cs:variation>
-  <cs:variation>
-    <a:lumMod val="60000"/>
-    <a:lumOff val="40000"/>
-  </cs:variation>
-  <cs:variation>
-    <a:lumMod val="50000"/>
-  </cs:variation>
-  <cs:variation>
-    <a:lumMod val="70000"/>
-    <a:lumOff val="30000"/>
-  </cs:variation>
-  <cs:variation>
-    <a:lumMod val="70000"/>
-  </cs:variation>
-  <cs:variation>
-    <a:lumMod val="50000"/>
-    <a:lumOff val="50000"/>
-  </cs:variation>
-</cs:colorStyle>
-</file>
-
-<file path=word/charts/style1.xml><?xml version="1.0" encoding="utf-8"?>
-<cs:chartStyle xmlns:cs="http://schemas.microsoft.com/office/drawing/2012/chartStyle" xmlns:a="http://schemas.openxmlformats.org/drawingml/2006/main" id="227">
-  <cs:axisTitle>
-    <cs:lnRef idx="0"/>
-    <cs:fillRef idx="0"/>
-    <cs:effectRef idx="0"/>
-    <cs:fontRef idx="minor">
-      <a:schemeClr val="tx1">
-        <a:lumMod val="65000"/>
-        <a:lumOff val="35000"/>
-      </a:schemeClr>
-    </cs:fontRef>
-    <cs:defRPr sz="1000" kern="1200"/>
-  </cs:axisTitle>
-  <cs:categoryAxis>
-    <cs:lnRef idx="0"/>
-    <cs:fillRef idx="0"/>
-    <cs:effectRef idx="0"/>
-    <cs:fontRef idx="minor">
-      <a:schemeClr val="tx1">
-        <a:lumMod val="65000"/>
-        <a:lumOff val="35000"/>
-      </a:schemeClr>
-    </cs:fontRef>
-    <cs:spPr>
-      <a:ln w="9525" cap="flat" cmpd="sng" algn="ctr">
-        <a:solidFill>
-          <a:schemeClr val="tx1">
-            <a:lumMod val="15000"/>
-            <a:lumOff val="85000"/>
-          </a:schemeClr>
-        </a:solidFill>
-        <a:round/>
-      </a:ln>
-    </cs:spPr>
-    <cs:defRPr sz="900" kern="1200"/>
-  </cs:categoryAxis>
-  <cs:chartArea mods="allowNoFillOverride allowNoLineOverride">
-    <cs:lnRef idx="0"/>
-    <cs:fillRef idx="0"/>
-    <cs:effectRef idx="0"/>
-    <cs:fontRef idx="minor">
-      <a:schemeClr val="tx1"/>
-    </cs:fontRef>
-    <cs:spPr>
-      <a:solidFill>
-        <a:schemeClr val="bg1"/>
-      </a:solidFill>
-      <a:ln w="9525" cap="flat" cmpd="sng" algn="ctr">
-        <a:solidFill>
-          <a:schemeClr val="tx1">
-            <a:lumMod val="15000"/>
-            <a:lumOff val="85000"/>
-          </a:schemeClr>
-        </a:solidFill>
-        <a:round/>
-      </a:ln>
-    </cs:spPr>
-    <cs:defRPr sz="1000" kern="1200"/>
-  </cs:chartArea>
-  <cs:dataLabel>
-    <cs:lnRef idx="0"/>
-    <cs:fillRef idx="0"/>
-    <cs:effectRef idx="0"/>
-    <cs:fontRef idx="minor">
-      <a:schemeClr val="tx1">
-        <a:lumMod val="75000"/>
-        <a:lumOff val="25000"/>
-      </a:schemeClr>
-    </cs:fontRef>
-    <cs:defRPr sz="900" kern="1200"/>
-  </cs:dataLabel>
-  <cs:dataLabelCallout>
-    <cs:lnRef idx="0"/>
-    <cs:fillRef idx="0"/>
-    <cs:effectRef idx="0"/>
-    <cs:fontRef idx="minor">
-      <a:schemeClr val="dk1">
-        <a:lumMod val="65000"/>
-        <a:lumOff val="35000"/>
-      </a:schemeClr>
-    </cs:fontRef>
-    <cs:spPr>
-      <a:solidFill>
-        <a:schemeClr val="lt1"/>
-      </a:solidFill>
-      <a:ln>
-        <a:solidFill>
-          <a:schemeClr val="dk1">
-            <a:lumMod val="25000"/>
-            <a:lumOff val="75000"/>
-          </a:schemeClr>
-        </a:solidFill>
-      </a:ln>
-    </cs:spPr>
-    <cs:defRPr sz="900" kern="1200"/>
-    <cs:bodyPr rot="0" spcFirstLastPara="1" vertOverflow="clip" horzOverflow="clip" vert="horz" wrap="square" lIns="36576" tIns="18288" rIns="36576" bIns="18288" anchor="ctr" anchorCtr="1">
-      <a:spAutoFit/>
-    </cs:bodyPr>
-  </cs:dataLabelCallout>
-  <cs:dataPoint>
-    <cs:lnRef idx="0"/>
-    <cs:fillRef idx="1">
-      <cs:styleClr val="auto"/>
-    </cs:fillRef>
-    <cs:effectRef idx="0"/>
-    <cs:fontRef idx="minor">
-      <a:schemeClr val="tx1"/>
-    </cs:fontRef>
-    <cs:spPr>
-      <a:solidFill>
-        <a:schemeClr val="phClr"/>
-      </a:solidFill>
-    </cs:spPr>
-  </cs:dataPoint>
-  <cs:dataPoint3D>
-    <cs:lnRef idx="0"/>
-    <cs:fillRef idx="1">
-      <cs:styleClr val="auto"/>
-    </cs:fillRef>
-    <cs:effectRef idx="0"/>
-    <cs:fontRef idx="minor">
-      <a:schemeClr val="tx1"/>
-    </cs:fontRef>
-    <cs:spPr>
-      <a:solidFill>
-        <a:schemeClr val="phClr"/>
-      </a:solidFill>
-    </cs:spPr>
-  </cs:dataPoint3D>
-  <cs:dataPointLine>
-    <cs:lnRef idx="0">
-      <cs:styleClr val="auto"/>
-    </cs:lnRef>
-    <cs:fillRef idx="1"/>
-    <cs:effectRef idx="0"/>
-    <cs:fontRef idx="minor">
-      <a:schemeClr val="tx1"/>
-    </cs:fontRef>
-    <cs:spPr>
-      <a:ln w="28575" cap="rnd">
-        <a:solidFill>
-          <a:schemeClr val="phClr"/>
-        </a:solidFill>
-        <a:round/>
-      </a:ln>
-    </cs:spPr>
-  </cs:dataPointLine>
-  <cs:dataPointMarker>
-    <cs:lnRef idx="0">
-      <cs:styleClr val="auto"/>
-    </cs:lnRef>
-    <cs:fillRef idx="1">
-      <cs:styleClr val="auto"/>
-    </cs:fillRef>
-    <cs:effectRef idx="0"/>
-    <cs:fontRef idx="minor">
-      <a:schemeClr val="tx1"/>
-    </cs:fontRef>
-    <cs:spPr>
-      <a:solidFill>
-        <a:schemeClr val="phClr"/>
-      </a:solidFill>
-      <a:ln w="9525">
-        <a:solidFill>
-          <a:schemeClr val="phClr"/>
-        </a:solidFill>
-      </a:ln>
-    </cs:spPr>
-  </cs:dataPointMarker>
-  <cs:dataPointMarkerLayout symbol="circle" size="5"/>
-  <cs:dataPointWireframe>
-    <cs:lnRef idx="0">
-      <cs:styleClr val="auto"/>
-    </cs:lnRef>
-    <cs:fillRef idx="1"/>
-    <cs:effectRef idx="0"/>
-    <cs:fontRef idx="minor">
-      <a:schemeClr val="tx1"/>
-    </cs:fontRef>
-    <cs:spPr>
-      <a:ln w="9525" cap="rnd">
-        <a:solidFill>
-          <a:schemeClr val="phClr"/>
-        </a:solidFill>
-        <a:round/>
-      </a:ln>
-    </cs:spPr>
-  </cs:dataPointWireframe>
-  <cs:dataTable>
-    <cs:lnRef idx="0"/>
-    <cs:fillRef idx="0"/>
-    <cs:effectRef idx="0"/>
-    <cs:fontRef idx="minor">
-      <a:schemeClr val="tx1">
-        <a:lumMod val="65000"/>
-        <a:lumOff val="35000"/>
-      </a:schemeClr>
-    </cs:fontRef>
-    <cs:spPr>
-      <a:noFill/>
-      <a:ln w="9525" cap="flat" cmpd="sng" algn="ctr">
-        <a:solidFill>
-          <a:schemeClr val="tx1">
-            <a:lumMod val="15000"/>
-            <a:lumOff val="85000"/>
-          </a:schemeClr>
-        </a:solidFill>
-        <a:round/>
-      </a:ln>
-    </cs:spPr>
-    <cs:defRPr sz="900" kern="1200"/>
-  </cs:dataTable>
-  <cs:downBar>
-    <cs:lnRef idx="0"/>
-    <cs:fillRef idx="0"/>
-    <cs:effectRef idx="0"/>
-    <cs:fontRef idx="minor">
-      <a:schemeClr val="dk1"/>
-    </cs:fontRef>
-    <cs:spPr>
-      <a:solidFill>
-        <a:schemeClr val="dk1">
-          <a:lumMod val="65000"/>
-          <a:lumOff val="35000"/>
-        </a:schemeClr>
-      </a:solidFill>
-      <a:ln w="9525">
-        <a:solidFill>
-          <a:schemeClr val="tx1">
-            <a:lumMod val="65000"/>
-            <a:lumOff val="35000"/>
-          </a:schemeClr>
-        </a:solidFill>
-      </a:ln>
-    </cs:spPr>
-  </cs:downBar>
-  <cs:dropLine>
-    <cs:lnRef idx="0"/>
-    <cs:fillRef idx="0"/>
-    <cs:effectRef idx="0"/>
-    <cs:fontRef idx="minor">
-      <a:schemeClr val="tx1"/>
-    </cs:fontRef>
-    <cs:spPr>
-      <a:ln w="9525" cap="flat" cmpd="sng" algn="ctr">
-        <a:solidFill>
-          <a:schemeClr val="tx1">
-            <a:lumMod val="35000"/>
-            <a:lumOff val="65000"/>
-          </a:schemeClr>
-        </a:solidFill>
-        <a:round/>
-      </a:ln>
-    </cs:spPr>
-  </cs:dropLine>
-  <cs:errorBar>
-    <cs:lnRef idx="0"/>
-    <cs:fillRef idx="0"/>
-    <cs:effectRef idx="0"/>
-    <cs:fontRef idx="minor">
-      <a:schemeClr val="tx1"/>
-    </cs:fontRef>
-    <cs:spPr>
-      <a:ln w="9525" cap="flat" cmpd="sng" algn="ctr">
-        <a:solidFill>
-          <a:schemeClr val="tx1">
-            <a:lumMod val="65000"/>
-            <a:lumOff val="35000"/>
-          </a:schemeClr>
-        </a:solidFill>
-        <a:round/>
-      </a:ln>
-    </cs:spPr>
-  </cs:errorBar>
-  <cs:floor>
-    <cs:lnRef idx="0"/>
-    <cs:fillRef idx="0"/>
-    <cs:effectRef idx="0"/>
-    <cs:fontRef idx="minor">
-      <a:schemeClr val="tx1"/>
-    </cs:fontRef>
-    <cs:spPr>
-      <a:noFill/>
-      <a:ln>
-        <a:noFill/>
-      </a:ln>
-    </cs:spPr>
-  </cs:floor>
-  <cs:gridlineMajor>
-    <cs:lnRef idx="0"/>
-    <cs:fillRef idx="0"/>
-    <cs:effectRef idx="0"/>
-    <cs:fontRef idx="minor">
-      <a:schemeClr val="tx1"/>
-    </cs:fontRef>
-    <cs:spPr>
-      <a:ln w="9525" cap="flat" cmpd="sng" algn="ctr">
-        <a:solidFill>
-          <a:schemeClr val="tx1">
-            <a:lumMod val="15000"/>
-            <a:lumOff val="85000"/>
-          </a:schemeClr>
-        </a:solidFill>
-        <a:round/>
-      </a:ln>
-    </cs:spPr>
-  </cs:gridlineMajor>
-  <cs:gridlineMinor>
-    <cs:lnRef idx="0"/>
-    <cs:fillRef idx="0"/>
-    <cs:effectRef idx="0"/>
-    <cs:fontRef idx="minor">
-      <a:schemeClr val="tx1"/>
-    </cs:fontRef>
-    <cs:spPr>
-      <a:ln w="9525" cap="flat" cmpd="sng" algn="ctr">
-        <a:solidFill>
-          <a:schemeClr val="tx1">
-            <a:lumMod val="5000"/>
-            <a:lumOff val="95000"/>
-          </a:schemeClr>
-        </a:solidFill>
-        <a:round/>
-      </a:ln>
-    </cs:spPr>
-  </cs:gridlineMinor>
-  <cs:hiLoLine>
-    <cs:lnRef idx="0"/>
-    <cs:fillRef idx="0"/>
-    <cs:effectRef idx="0"/>
-    <cs:fontRef idx="minor">
-      <a:schemeClr val="tx1"/>
-    </cs:fontRef>
-    <cs:spPr>
-      <a:ln w="9525" cap="flat" cmpd="sng" algn="ctr">
-        <a:solidFill>
-          <a:schemeClr val="tx1">
-            <a:lumMod val="75000"/>
-            <a:lumOff val="25000"/>
-          </a:schemeClr>
-        </a:solidFill>
-        <a:round/>
-      </a:ln>
-    </cs:spPr>
-  </cs:hiLoLine>
-  <cs:leaderLine>
-    <cs:lnRef idx="0"/>
-    <cs:fillRef idx="0"/>
-    <cs:effectRef idx="0"/>
-    <cs:fontRef idx="minor">
-      <a:schemeClr val="tx1"/>
-    </cs:fontRef>
-    <cs:spPr>
-      <a:ln w="9525" cap="flat" cmpd="sng" algn="ctr">
-        <a:solidFill>
-          <a:schemeClr val="tx1">
-            <a:lumMod val="35000"/>
-            <a:lumOff val="65000"/>
-          </a:schemeClr>
-        </a:solidFill>
-        <a:round/>
-      </a:ln>
-    </cs:spPr>
-  </cs:leaderLine>
-  <cs:legend>
-    <cs:lnRef idx="0"/>
-    <cs:fillRef idx="0"/>
-    <cs:effectRef idx="0"/>
-    <cs:fontRef idx="minor">
-      <a:schemeClr val="tx1">
-        <a:lumMod val="65000"/>
-        <a:lumOff val="35000"/>
-      </a:schemeClr>
-    </cs:fontRef>
-    <cs:defRPr sz="900" kern="1200"/>
-  </cs:legend>
-  <cs:plotArea mods="allowNoFillOverride allowNoLineOverride">
-    <cs:lnRef idx="0"/>
-    <cs:fillRef idx="0"/>
-    <cs:effectRef idx="0"/>
-    <cs:fontRef idx="minor">
-      <a:schemeClr val="tx1"/>
-    </cs:fontRef>
-  </cs:plotArea>
-  <cs:plotArea3D mods="allowNoFillOverride allowNoLineOverride">
-    <cs:lnRef idx="0"/>
-    <cs:fillRef idx="0"/>
-    <cs:effectRef idx="0"/>
-    <cs:fontRef idx="minor">
-      <a:schemeClr val="tx1"/>
-    </cs:fontRef>
-  </cs:plotArea3D>
-  <cs:seriesAxis>
-    <cs:lnRef idx="0"/>
-    <cs:fillRef idx="0"/>
-    <cs:effectRef idx="0"/>
-    <cs:fontRef idx="minor">
-      <a:schemeClr val="tx1">
-        <a:lumMod val="65000"/>
-        <a:lumOff val="35000"/>
-      </a:schemeClr>
-    </cs:fontRef>
-    <cs:defRPr sz="900" kern="1200"/>
-  </cs:seriesAxis>
-  <cs:seriesLine>
-    <cs:lnRef idx="0"/>
-    <cs:fillRef idx="0"/>
-    <cs:effectRef idx="0"/>
-    <cs:fontRef idx="minor">
-      <a:schemeClr val="tx1"/>
-    </cs:fontRef>
-    <cs:spPr>
-      <a:ln w="9525" cap="flat" cmpd="sng" algn="ctr">
-        <a:solidFill>
-          <a:schemeClr val="tx1">
-            <a:lumMod val="35000"/>
-            <a:lumOff val="65000"/>
-          </a:schemeClr>
-        </a:solidFill>
-        <a:round/>
-      </a:ln>
-    </cs:spPr>
-  </cs:seriesLine>
-  <cs:title>
-    <cs:lnRef idx="0"/>
-    <cs:fillRef idx="0"/>
-    <cs:effectRef idx="0"/>
-    <cs:fontRef idx="minor">
-      <a:schemeClr val="tx1">
-        <a:lumMod val="65000"/>
-        <a:lumOff val="35000"/>
-      </a:schemeClr>
-    </cs:fontRef>
-    <cs:defRPr sz="1400" b="0" kern="1200" spc="0" baseline="0"/>
-  </cs:title>
-  <cs:trendline>
-    <cs:lnRef idx="0">
-      <cs:styleClr val="auto"/>
-    </cs:lnRef>
-    <cs:fillRef idx="0"/>
-    <cs:effectRef idx="0"/>
-    <cs:fontRef idx="minor">
-      <a:schemeClr val="tx1"/>
-    </cs:fontRef>
-    <cs:spPr>
-      <a:ln w="19050" cap="rnd">
-        <a:solidFill>
-          <a:schemeClr val="phClr"/>
-        </a:solidFill>
-        <a:prstDash val="sysDot"/>
-      </a:ln>
-    </cs:spPr>
-  </cs:trendline>
-  <cs:trendlineLabel>
-    <cs:lnRef idx="0"/>
-    <cs:fillRef idx="0"/>
-    <cs:effectRef idx="0"/>
-    <cs:fontRef idx="minor">
-      <a:schemeClr val="tx1">
-        <a:lumMod val="65000"/>
-        <a:lumOff val="35000"/>
-      </a:schemeClr>
-    </cs:fontRef>
-    <cs:defRPr sz="900" kern="1200"/>
-  </cs:trendlineLabel>
-  <cs:upBar>
-    <cs:lnRef idx="0"/>
-    <cs:fillRef idx="0"/>
-    <cs:effectRef idx="0"/>
-    <cs:fontRef idx="minor">
-      <a:schemeClr val="dk1"/>
-    </cs:fontRef>
-    <cs:spPr>
-      <a:solidFill>
-        <a:schemeClr val="lt1"/>
-      </a:solidFill>
-      <a:ln w="9525">
-        <a:solidFill>
-          <a:schemeClr val="tx1">
-            <a:lumMod val="15000"/>
-            <a:lumOff val="85000"/>
-          </a:schemeClr>
-        </a:solidFill>
-      </a:ln>
-    </cs:spPr>
-  </cs:upBar>
-  <cs:valueAxis>
-    <cs:lnRef idx="0"/>
-    <cs:fillRef idx="0"/>
-    <cs:effectRef idx="0"/>
-    <cs:fontRef idx="minor">
-      <a:schemeClr val="tx1">
-        <a:lumMod val="65000"/>
-        <a:lumOff val="35000"/>
-      </a:schemeClr>
-    </cs:fontRef>
-    <cs:defRPr sz="900" kern="1200"/>
-  </cs:valueAxis>
-  <cs:wall>
-    <cs:lnRef idx="0"/>
-    <cs:fillRef idx="0"/>
-    <cs:effectRef idx="0"/>
-    <cs:fontRef idx="minor">
-      <a:schemeClr val="tx1"/>
-    </cs:fontRef>
-    <cs:spPr>
-      <a:noFill/>
-      <a:ln>
-        <a:noFill/>
-      </a:ln>
-    </cs:spPr>
-  </cs:wall>
-</cs:chartStyle>
-</file>
-
 <file path=word/theme/theme1.xml><?xml version="1.0" encoding="utf-8"?>
 <a:theme xmlns:a="http://schemas.openxmlformats.org/drawingml/2006/main" name="Office Theme">
   <a:themeElements>

</xml_diff>

<commit_message>
Save new WRB spinup. CW3M_WRB.envx - Add spinup='0'. WRB/flow2010.ic, HRU_WRB.dbf, Reach_WRB.dbf - From spinup over 2000-09.
</commit_message>
<xml_diff>
--- a/DataCW3M/CW3MdigitalHandbook/CW3MdigitalHandbook.docx
+++ b/DataCW3M/CW3MdigitalHandbook/CW3MdigitalHandbook.docx
@@ -36,8 +36,18 @@
         </w:tabs>
       </w:pPr>
       <w:r>
-        <w:t>5/10</w:t>
-      </w:r>
+        <w:t>5/1</w:t>
+      </w:r>
+      <w:ins w:id="0" w:author="David Conklin" w:date="2021-05-11T06:53:00Z">
+        <w:r>
+          <w:t>1</w:t>
+        </w:r>
+      </w:ins>
+      <w:del w:id="1" w:author="David Conklin" w:date="2021-05-11T06:53:00Z">
+        <w:r>
+          <w:delText>0</w:delText>
+        </w:r>
+      </w:del>
       <w:r>
         <w:t>/2</w:t>
       </w:r>
@@ -3099,7 +3109,14 @@
                 <w:noProof/>
                 <w:webHidden/>
               </w:rPr>
-              <w:t>25</w:t>
+              <w:t>2</w:t>
+            </w:r>
+            <w:r>
+              <w:rPr>
+                <w:noProof/>
+                <w:webHidden/>
+              </w:rPr>
+              <w:t>5</w:t>
             </w:r>
             <w:r>
               <w:rPr>
@@ -7309,11 +7326,11 @@
       <w:pPr>
         <w:pStyle w:val="Heading1"/>
       </w:pPr>
-      <w:bookmarkStart w:id="0" w:name="_Toc71555619"/>
+      <w:bookmarkStart w:id="2" w:name="_Toc71555619"/>
       <w:r>
         <w:t>What is a digital handbook?</w:t>
       </w:r>
-      <w:bookmarkEnd w:id="0"/>
+      <w:bookmarkEnd w:id="2"/>
     </w:p>
     <w:p>
       <w:r>
@@ -7330,14 +7347,14 @@
       <w:pPr>
         <w:pStyle w:val="Heading1"/>
       </w:pPr>
-      <w:bookmarkStart w:id="1" w:name="_Toc71555620"/>
+      <w:bookmarkStart w:id="3" w:name="_Toc71555620"/>
       <w:r>
         <w:t>CW3M c</w:t>
       </w:r>
       <w:r>
         <w:t>oncept</w:t>
       </w:r>
-      <w:bookmarkEnd w:id="1"/>
+      <w:bookmarkEnd w:id="3"/>
       <w:r>
         <w:t xml:space="preserve"> </w:t>
       </w:r>
@@ -7347,11 +7364,11 @@
       <w:pPr>
         <w:pStyle w:val="Heading2"/>
       </w:pPr>
-      <w:bookmarkStart w:id="2" w:name="_Toc71555621"/>
+      <w:bookmarkStart w:id="4" w:name="_Toc71555621"/>
       <w:r>
         <w:t>A different kind of community model</w:t>
       </w:r>
-      <w:bookmarkEnd w:id="2"/>
+      <w:bookmarkEnd w:id="4"/>
     </w:p>
     <w:p>
       <w:r>
@@ -7394,11 +7411,11 @@
       <w:pPr>
         <w:pStyle w:val="Heading2"/>
       </w:pPr>
-      <w:bookmarkStart w:id="3" w:name="_Toc71555622"/>
+      <w:bookmarkStart w:id="5" w:name="_Toc71555622"/>
       <w:r>
         <w:t>What CW3M is for</w:t>
       </w:r>
-      <w:bookmarkEnd w:id="3"/>
+      <w:bookmarkEnd w:id="5"/>
     </w:p>
     <w:p>
       <w:pPr>
@@ -7489,11 +7506,11 @@
       <w:pPr>
         <w:pStyle w:val="Heading2"/>
       </w:pPr>
-      <w:bookmarkStart w:id="4" w:name="_Toc71555623"/>
+      <w:bookmarkStart w:id="6" w:name="_Toc71555623"/>
       <w:r>
         <w:t>Management and maintenance</w:t>
       </w:r>
-      <w:bookmarkEnd w:id="4"/>
+      <w:bookmarkEnd w:id="6"/>
     </w:p>
     <w:p>
       <w:pPr>
@@ -7583,7 +7600,7 @@
       <w:pPr>
         <w:pStyle w:val="Heading1"/>
       </w:pPr>
-      <w:bookmarkStart w:id="5" w:name="_Toc71555624"/>
+      <w:bookmarkStart w:id="7" w:name="_Toc71555624"/>
       <w:r>
         <w:t xml:space="preserve">CW3M – A </w:t>
       </w:r>
@@ -7599,7 +7616,7 @@
       <w:r>
         <w:t xml:space="preserve"> model with tuning knobs</w:t>
       </w:r>
-      <w:bookmarkEnd w:id="5"/>
+      <w:bookmarkEnd w:id="7"/>
     </w:p>
     <w:p/>
     <w:p>
@@ -7694,25 +7711,25 @@
       <w:pPr>
         <w:pStyle w:val="Heading1"/>
       </w:pPr>
-      <w:bookmarkStart w:id="6" w:name="_Toc71555625"/>
+      <w:bookmarkStart w:id="8" w:name="_Toc71555625"/>
       <w:r>
         <w:t>The tuning knobs</w:t>
       </w:r>
-      <w:bookmarkEnd w:id="6"/>
+      <w:bookmarkEnd w:id="8"/>
     </w:p>
     <w:p/>
     <w:p>
       <w:pPr>
         <w:pStyle w:val="Heading2"/>
       </w:pPr>
-      <w:bookmarkStart w:id="7" w:name="_Toc71555626"/>
+      <w:bookmarkStart w:id="9" w:name="_Toc71555626"/>
       <w:r>
         <w:t xml:space="preserve">ET_MULT </w:t>
       </w:r>
       <w:r>
         <w:t>– forest evapotranspiration</w:t>
       </w:r>
-      <w:bookmarkEnd w:id="7"/>
+      <w:bookmarkEnd w:id="9"/>
     </w:p>
     <w:p>
       <w:r>
@@ -7730,11 +7747,11 @@
       <w:pPr>
         <w:pStyle w:val="Heading2"/>
       </w:pPr>
-      <w:bookmarkStart w:id="8" w:name="_Toc71555627"/>
+      <w:bookmarkStart w:id="10" w:name="_Toc71555627"/>
       <w:r>
         <w:t>SOLAR_RADIATION_MULTIPLIER – reservoir insolation</w:t>
       </w:r>
-      <w:bookmarkEnd w:id="8"/>
+      <w:bookmarkEnd w:id="10"/>
     </w:p>
     <w:p>
       <w:r>
@@ -7753,11 +7770,11 @@
       <w:pPr>
         <w:pStyle w:val="Heading2"/>
       </w:pPr>
-      <w:bookmarkStart w:id="9" w:name="_Toc71555628"/>
+      <w:bookmarkStart w:id="11" w:name="_Toc71555628"/>
       <w:r>
         <w:t>FLOW_CMS – Discharge from High Cascade springs</w:t>
       </w:r>
-      <w:bookmarkEnd w:id="9"/>
+      <w:bookmarkEnd w:id="11"/>
     </w:p>
     <w:p>
       <w:r>
@@ -7824,11 +7841,11 @@
       <w:pPr>
         <w:pStyle w:val="Heading1"/>
       </w:pPr>
-      <w:bookmarkStart w:id="10" w:name="_Toc71555629"/>
+      <w:bookmarkStart w:id="12" w:name="_Toc71555629"/>
       <w:r>
         <w:t>The Envision framework and the GIS Layers</w:t>
       </w:r>
-      <w:bookmarkEnd w:id="10"/>
+      <w:bookmarkEnd w:id="12"/>
     </w:p>
     <w:p>
       <w:r>
@@ -7855,11 +7872,11 @@
       <w:pPr>
         <w:pStyle w:val="Heading2"/>
       </w:pPr>
-      <w:bookmarkStart w:id="11" w:name="_Toc71555630"/>
+      <w:bookmarkStart w:id="13" w:name="_Toc71555630"/>
       <w:r>
         <w:t>The Reach Layer</w:t>
       </w:r>
-      <w:bookmarkEnd w:id="11"/>
+      <w:bookmarkEnd w:id="13"/>
     </w:p>
     <w:p>
       <w:r>
@@ -7928,11 +7945,11 @@
       <w:pPr>
         <w:pStyle w:val="Heading2"/>
       </w:pPr>
-      <w:bookmarkStart w:id="12" w:name="_Toc71555631"/>
+      <w:bookmarkStart w:id="14" w:name="_Toc71555631"/>
       <w:r>
         <w:t>Time steps, autonomous processes, and global methods</w:t>
       </w:r>
-      <w:bookmarkEnd w:id="12"/>
+      <w:bookmarkEnd w:id="14"/>
     </w:p>
     <w:p>
       <w:r>
@@ -8099,14 +8116,14 @@
       <w:r>
         <w:t xml:space="preserve"> </w:t>
       </w:r>
-      <w:bookmarkStart w:id="13" w:name="_Toc71555632"/>
+      <w:bookmarkStart w:id="15" w:name="_Toc71555632"/>
       <w:r>
         <w:t>Some g</w:t>
       </w:r>
       <w:r>
         <w:t>lobal method details</w:t>
       </w:r>
-      <w:bookmarkEnd w:id="13"/>
+      <w:bookmarkEnd w:id="15"/>
     </w:p>
     <w:p>
       <w:r>
@@ -8270,11 +8287,11 @@
       <w:pPr>
         <w:pStyle w:val="Heading1"/>
       </w:pPr>
-      <w:bookmarkStart w:id="14" w:name="_Toc71555633"/>
+      <w:bookmarkStart w:id="16" w:name="_Toc71555633"/>
       <w:r>
         <w:t>Study areas</w:t>
       </w:r>
-      <w:bookmarkEnd w:id="14"/>
+      <w:bookmarkEnd w:id="16"/>
     </w:p>
     <w:p>
       <w:r>
@@ -8572,7 +8589,7 @@
       <w:pPr>
         <w:pStyle w:val="Heading2"/>
       </w:pPr>
-      <w:bookmarkStart w:id="15" w:name="_Toc71555634"/>
+      <w:bookmarkStart w:id="17" w:name="_Toc71555634"/>
       <w:r>
         <w:t>Data</w:t>
       </w:r>
@@ -8582,7 +8599,7 @@
       <w:r>
         <w:t xml:space="preserve"> directory structure</w:t>
       </w:r>
-      <w:bookmarkEnd w:id="15"/>
+      <w:bookmarkEnd w:id="17"/>
     </w:p>
     <w:p>
       <w:r>
@@ -8944,11 +8961,11 @@
       <w:pPr>
         <w:pStyle w:val="Heading2"/>
       </w:pPr>
-      <w:bookmarkStart w:id="16" w:name="_Toc71555635"/>
+      <w:bookmarkStart w:id="18" w:name="_Toc71555635"/>
       <w:r>
         <w:t>DataCW3M\ScenarioData directory structure</w:t>
       </w:r>
-      <w:bookmarkEnd w:id="16"/>
+      <w:bookmarkEnd w:id="18"/>
     </w:p>
     <w:p>
       <w:pPr>
@@ -9118,11 +9135,11 @@
       <w:pPr>
         <w:pStyle w:val="Heading2"/>
       </w:pPr>
-      <w:bookmarkStart w:id="17" w:name="_Toc71555636"/>
+      <w:bookmarkStart w:id="19" w:name="_Toc71555636"/>
       <w:r>
         <w:t>DataCW3M\ScenarioData\&lt;scenario&gt; folder contents</w:t>
       </w:r>
-      <w:bookmarkEnd w:id="17"/>
+      <w:bookmarkEnd w:id="19"/>
     </w:p>
     <w:p>
       <w:r>
@@ -9139,11 +9156,11 @@
       <w:pPr>
         <w:pStyle w:val="Heading2"/>
       </w:pPr>
-      <w:bookmarkStart w:id="18" w:name="_Toc71555637"/>
+      <w:bookmarkStart w:id="20" w:name="_Toc71555637"/>
       <w:r>
         <w:t>DataCW3M\&lt;study area&gt; folder contents</w:t>
       </w:r>
-      <w:bookmarkEnd w:id="18"/>
+      <w:bookmarkEnd w:id="20"/>
     </w:p>
     <w:p>
       <w:r>
@@ -9243,8 +9260,8 @@
       <w:pPr>
         <w:pStyle w:val="Caption"/>
       </w:pPr>
-      <w:bookmarkStart w:id="19" w:name="_Ref529607484"/>
-      <w:bookmarkStart w:id="20" w:name="_Toc53219833"/>
+      <w:bookmarkStart w:id="21" w:name="_Ref529607484"/>
+      <w:bookmarkStart w:id="22" w:name="_Toc53219833"/>
       <w:r>
         <w:t xml:space="preserve">Figure </w:t>
       </w:r>
@@ -9278,7 +9295,7 @@
         </w:rPr>
         <w:fldChar w:fldCharType="end"/>
       </w:r>
-      <w:bookmarkEnd w:id="19"/>
+      <w:bookmarkEnd w:id="21"/>
       <w:r>
         <w:t xml:space="preserve">. Willamette River basin study area; embedded study areas are </w:t>
       </w:r>
@@ -9288,7 +9305,7 @@
       <w:r>
         <w:t xml:space="preserve"> other than gray.  The 2 lighter blues together make up the upper Willamette basin study area.</w:t>
       </w:r>
-      <w:bookmarkEnd w:id="20"/>
+      <w:bookmarkEnd w:id="22"/>
     </w:p>
     <w:p>
       <w:pPr>
@@ -9354,8 +9371,8 @@
       <w:pPr>
         <w:pStyle w:val="Caption"/>
       </w:pPr>
-      <w:bookmarkStart w:id="21" w:name="_Ref529607514"/>
-      <w:bookmarkStart w:id="22" w:name="_Toc53219834"/>
+      <w:bookmarkStart w:id="23" w:name="_Ref529607514"/>
+      <w:bookmarkStart w:id="24" w:name="_Toc53219834"/>
       <w:r>
         <w:t xml:space="preserve">Figure </w:t>
       </w:r>
@@ -9389,11 +9406,11 @@
         </w:rPr>
         <w:fldChar w:fldCharType="end"/>
       </w:r>
-      <w:bookmarkEnd w:id="21"/>
+      <w:bookmarkEnd w:id="23"/>
       <w:r>
         <w:t>. Tualatin basin study area; Chicken Creek watershed is highlighted.</w:t>
       </w:r>
-      <w:bookmarkEnd w:id="22"/>
+      <w:bookmarkEnd w:id="24"/>
     </w:p>
     <w:p>
       <w:pPr>
@@ -9456,8 +9473,8 @@
       <w:pPr>
         <w:pStyle w:val="Caption"/>
       </w:pPr>
-      <w:bookmarkStart w:id="23" w:name="_Ref529607587"/>
-      <w:bookmarkStart w:id="24" w:name="_Toc53219835"/>
+      <w:bookmarkStart w:id="25" w:name="_Ref529607587"/>
+      <w:bookmarkStart w:id="26" w:name="_Toc53219835"/>
       <w:r>
         <w:t xml:space="preserve">Figure </w:t>
       </w:r>
@@ -9491,11 +9508,11 @@
         </w:rPr>
         <w:fldChar w:fldCharType="end"/>
       </w:r>
-      <w:bookmarkEnd w:id="23"/>
+      <w:bookmarkEnd w:id="25"/>
       <w:r>
         <w:t>. North Santiam watershed study area.</w:t>
       </w:r>
-      <w:bookmarkEnd w:id="24"/>
+      <w:bookmarkEnd w:id="26"/>
     </w:p>
     <w:p>
       <w:pPr>
@@ -9558,8 +9575,8 @@
       <w:pPr>
         <w:pStyle w:val="Caption"/>
       </w:pPr>
-      <w:bookmarkStart w:id="25" w:name="_Ref529607628"/>
-      <w:bookmarkStart w:id="26" w:name="_Toc53219836"/>
+      <w:bookmarkStart w:id="27" w:name="_Ref529607628"/>
+      <w:bookmarkStart w:id="28" w:name="_Toc53219836"/>
       <w:r>
         <w:t xml:space="preserve">Figure </w:t>
       </w:r>
@@ -9593,11 +9610,11 @@
         </w:rPr>
         <w:fldChar w:fldCharType="end"/>
       </w:r>
-      <w:bookmarkEnd w:id="25"/>
+      <w:bookmarkEnd w:id="27"/>
       <w:r>
         <w:t>. Upper Willamette study area.</w:t>
       </w:r>
-      <w:bookmarkEnd w:id="26"/>
+      <w:bookmarkEnd w:id="28"/>
     </w:p>
     <w:p>
       <w:pPr>
@@ -9660,8 +9677,8 @@
       <w:pPr>
         <w:pStyle w:val="Caption"/>
       </w:pPr>
-      <w:bookmarkStart w:id="27" w:name="_Ref529611388"/>
-      <w:bookmarkStart w:id="28" w:name="_Toc53219837"/>
+      <w:bookmarkStart w:id="29" w:name="_Ref529611388"/>
+      <w:bookmarkStart w:id="30" w:name="_Toc53219837"/>
       <w:r>
         <w:t xml:space="preserve">Figure </w:t>
       </w:r>
@@ -9695,11 +9712,11 @@
         </w:rPr>
         <w:fldChar w:fldCharType="end"/>
       </w:r>
-      <w:bookmarkEnd w:id="27"/>
+      <w:bookmarkEnd w:id="29"/>
       <w:r>
         <w:t>. Chicken Creek watershed study area.</w:t>
       </w:r>
-      <w:bookmarkEnd w:id="28"/>
+      <w:bookmarkEnd w:id="30"/>
     </w:p>
     <w:p>
       <w:pPr>
@@ -9723,11 +9740,11 @@
       <w:pPr>
         <w:pStyle w:val="Heading1"/>
       </w:pPr>
-      <w:bookmarkStart w:id="29" w:name="_Toc71555638"/>
+      <w:bookmarkStart w:id="31" w:name="_Toc71555638"/>
       <w:r>
         <w:t>Calendar conventions</w:t>
       </w:r>
-      <w:bookmarkEnd w:id="29"/>
+      <w:bookmarkEnd w:id="31"/>
     </w:p>
     <w:p>
       <w:pPr>
@@ -9935,11 +9952,11 @@
       <w:pPr>
         <w:pStyle w:val="Heading2"/>
       </w:pPr>
-      <w:bookmarkStart w:id="30" w:name="_Toc71555639"/>
+      <w:bookmarkStart w:id="32" w:name="_Toc71555639"/>
       <w:r>
         <w:t>Water years</w:t>
       </w:r>
-      <w:bookmarkEnd w:id="30"/>
+      <w:bookmarkEnd w:id="32"/>
     </w:p>
     <w:p/>
     <w:p>
@@ -10122,24 +10139,24 @@
       <w:pPr>
         <w:pStyle w:val="Heading1"/>
       </w:pPr>
-      <w:bookmarkStart w:id="31" w:name="_Toc71555640"/>
+      <w:bookmarkStart w:id="33" w:name="_Toc71555640"/>
       <w:r>
         <w:t>Climate data</w:t>
       </w:r>
-      <w:bookmarkEnd w:id="31"/>
+      <w:bookmarkEnd w:id="33"/>
     </w:p>
     <w:p/>
     <w:p>
       <w:pPr>
         <w:pStyle w:val="Heading2"/>
       </w:pPr>
-      <w:bookmarkStart w:id="32" w:name="_Toc2858729"/>
-      <w:bookmarkStart w:id="33" w:name="_Toc71555641"/>
+      <w:bookmarkStart w:id="34" w:name="_Toc2858729"/>
+      <w:bookmarkStart w:id="35" w:name="_Toc71555641"/>
       <w:r>
         <w:t>Numbered climate scenarios in the model</w:t>
       </w:r>
-      <w:bookmarkEnd w:id="32"/>
-      <w:bookmarkEnd w:id="33"/>
+      <w:bookmarkEnd w:id="34"/>
+      <w:bookmarkEnd w:id="35"/>
     </w:p>
     <w:p>
       <w:pPr>
@@ -10215,18 +10232,18 @@
       <w:pPr>
         <w:pStyle w:val="Caption"/>
       </w:pPr>
-      <w:bookmarkStart w:id="34" w:name="_Ref6032062"/>
-      <w:bookmarkStart w:id="35" w:name="_Ref6033311"/>
-      <w:bookmarkStart w:id="36" w:name="_Toc6121576"/>
+      <w:bookmarkStart w:id="36" w:name="_Ref6032062"/>
+      <w:bookmarkStart w:id="37" w:name="_Ref6033311"/>
+      <w:bookmarkStart w:id="38" w:name="_Toc6121576"/>
       <w:r>
         <w:t xml:space="preserve">Table </w:t>
       </w:r>
-      <w:bookmarkEnd w:id="34"/>
+      <w:bookmarkEnd w:id="36"/>
       <w:r>
         <w:t>1. Numbered climate scenarios</w:t>
       </w:r>
-      <w:bookmarkEnd w:id="35"/>
-      <w:bookmarkEnd w:id="36"/>
+      <w:bookmarkEnd w:id="37"/>
+      <w:bookmarkEnd w:id="38"/>
     </w:p>
     <w:tbl>
       <w:tblPr>
@@ -12050,13 +12067,13 @@
       <w:pPr>
         <w:pStyle w:val="Heading2"/>
       </w:pPr>
-      <w:bookmarkStart w:id="37" w:name="_Toc7759621"/>
-      <w:bookmarkStart w:id="38" w:name="_Toc71555642"/>
+      <w:bookmarkStart w:id="39" w:name="_Toc7759621"/>
+      <w:bookmarkStart w:id="40" w:name="_Toc71555642"/>
       <w:r>
         <w:t>Monthly and seasonal weather data</w:t>
       </w:r>
-      <w:bookmarkEnd w:id="37"/>
-      <w:bookmarkEnd w:id="38"/>
+      <w:bookmarkEnd w:id="39"/>
+      <w:bookmarkEnd w:id="40"/>
     </w:p>
     <w:p>
       <w:pPr>
@@ -12258,14 +12275,14 @@
       <w:pPr>
         <w:pStyle w:val="Heading2"/>
       </w:pPr>
-      <w:bookmarkStart w:id="39" w:name="_Toc71555643"/>
+      <w:bookmarkStart w:id="41" w:name="_Toc71555643"/>
       <w:r>
         <w:t>Climate data grid</w:t>
       </w:r>
       <w:r>
         <w:t>s</w:t>
       </w:r>
-      <w:bookmarkEnd w:id="39"/>
+      <w:bookmarkEnd w:id="41"/>
     </w:p>
     <w:p/>
     <w:p>
@@ -12388,11 +12405,11 @@
       <w:pPr>
         <w:pStyle w:val="Heading3"/>
       </w:pPr>
-      <w:bookmarkStart w:id="40" w:name="_Toc71555644"/>
+      <w:bookmarkStart w:id="42" w:name="_Toc71555644"/>
       <w:r>
         <w:t>The WW2100 climate grid</w:t>
       </w:r>
-      <w:bookmarkEnd w:id="40"/>
+      <w:bookmarkEnd w:id="42"/>
     </w:p>
     <w:p/>
     <w:p>
@@ -12759,11 +12776,11 @@
       <w:pPr>
         <w:pStyle w:val="Heading3"/>
       </w:pPr>
-      <w:bookmarkStart w:id="41" w:name="_Toc71555645"/>
+      <w:bookmarkStart w:id="43" w:name="_Toc71555645"/>
       <w:r>
         <w:t>The v2 climate grid</w:t>
       </w:r>
-      <w:bookmarkEnd w:id="41"/>
+      <w:bookmarkEnd w:id="43"/>
     </w:p>
     <w:p/>
     <w:p>
@@ -13130,11 +13147,11 @@
       <w:pPr>
         <w:pStyle w:val="Heading2"/>
       </w:pPr>
-      <w:bookmarkStart w:id="42" w:name="_Toc71555646"/>
+      <w:bookmarkStart w:id="44" w:name="_Toc71555646"/>
       <w:r>
         <w:t>How climate data is looked up</w:t>
       </w:r>
-      <w:bookmarkEnd w:id="42"/>
+      <w:bookmarkEnd w:id="44"/>
     </w:p>
     <w:p/>
     <w:p>
@@ -13240,11 +13257,11 @@
       <w:pPr>
         <w:pStyle w:val="Heading2"/>
       </w:pPr>
-      <w:bookmarkStart w:id="43" w:name="_Toc71555647"/>
+      <w:bookmarkStart w:id="45" w:name="_Toc71555647"/>
       <w:r>
         <w:t>What is in a climate dataset</w:t>
       </w:r>
-      <w:bookmarkEnd w:id="43"/>
+      <w:bookmarkEnd w:id="45"/>
     </w:p>
     <w:p/>
     <w:p>
@@ -13639,21 +13656,21 @@
       <w:pPr>
         <w:pStyle w:val="Heading1"/>
       </w:pPr>
-      <w:bookmarkStart w:id="44" w:name="_Toc71555648"/>
+      <w:bookmarkStart w:id="46" w:name="_Toc71555648"/>
       <w:r>
         <w:t>Water rights</w:t>
       </w:r>
-      <w:bookmarkEnd w:id="44"/>
+      <w:bookmarkEnd w:id="46"/>
     </w:p>
     <w:p>
       <w:pPr>
         <w:pStyle w:val="Heading2"/>
       </w:pPr>
-      <w:bookmarkStart w:id="45" w:name="_Toc71555649"/>
+      <w:bookmarkStart w:id="47" w:name="_Toc71555649"/>
       <w:r>
         <w:t>Water rights data</w:t>
       </w:r>
-      <w:bookmarkEnd w:id="45"/>
+      <w:bookmarkEnd w:id="47"/>
     </w:p>
     <w:p/>
     <w:p>
@@ -13688,11 +13705,11 @@
       <w:pPr>
         <w:pStyle w:val="Heading2"/>
       </w:pPr>
-      <w:bookmarkStart w:id="46" w:name="_Toc71555650"/>
+      <w:bookmarkStart w:id="48" w:name="_Toc71555650"/>
       <w:r>
         <w:t>The wr_pods.csv file</w:t>
       </w:r>
-      <w:bookmarkEnd w:id="46"/>
+      <w:bookmarkEnd w:id="48"/>
     </w:p>
     <w:p>
       <w:r>
@@ -13915,11 +13932,11 @@
       <w:pPr>
         <w:pStyle w:val="Heading2"/>
       </w:pPr>
-      <w:bookmarkStart w:id="47" w:name="_Toc71555651"/>
+      <w:bookmarkStart w:id="49" w:name="_Toc71555651"/>
       <w:r>
         <w:t>The wr_pous.csv file</w:t>
       </w:r>
-      <w:bookmarkEnd w:id="47"/>
+      <w:bookmarkEnd w:id="49"/>
     </w:p>
     <w:p>
       <w:pPr>
@@ -14121,11 +14138,11 @@
       <w:pPr>
         <w:pStyle w:val="Heading2"/>
       </w:pPr>
-      <w:bookmarkStart w:id="48" w:name="_Toc71555652"/>
+      <w:bookmarkStart w:id="50" w:name="_Toc71555652"/>
       <w:r>
         <w:t>Adding a water right</w:t>
       </w:r>
-      <w:bookmarkEnd w:id="48"/>
+      <w:bookmarkEnd w:id="50"/>
     </w:p>
     <w:p/>
     <w:p>
@@ -14293,22 +14310,22 @@
       <w:pPr>
         <w:pStyle w:val="Heading1"/>
       </w:pPr>
-      <w:bookmarkStart w:id="49" w:name="_Toc71555653"/>
+      <w:bookmarkStart w:id="51" w:name="_Toc71555653"/>
       <w:r>
         <w:t>Initial conditions</w:t>
       </w:r>
-      <w:bookmarkEnd w:id="49"/>
+      <w:bookmarkEnd w:id="51"/>
     </w:p>
     <w:p/>
     <w:p>
       <w:pPr>
         <w:pStyle w:val="Heading2"/>
       </w:pPr>
-      <w:bookmarkStart w:id="50" w:name="_Toc71555654"/>
+      <w:bookmarkStart w:id="52" w:name="_Toc71555654"/>
       <w:r>
         <w:t>State variables</w:t>
       </w:r>
-      <w:bookmarkEnd w:id="50"/>
+      <w:bookmarkEnd w:id="52"/>
     </w:p>
     <w:p>
       <w:r>
@@ -14321,11 +14338,11 @@
       <w:pPr>
         <w:pStyle w:val="Heading2"/>
       </w:pPr>
-      <w:bookmarkStart w:id="51" w:name="_Toc71555655"/>
+      <w:bookmarkStart w:id="53" w:name="_Toc71555655"/>
       <w:r>
         <w:t>Reproducibility and the use of random number generators</w:t>
       </w:r>
-      <w:bookmarkEnd w:id="51"/>
+      <w:bookmarkEnd w:id="53"/>
     </w:p>
     <w:p>
       <w:r>
@@ -14353,14 +14370,14 @@
       <w:pPr>
         <w:pStyle w:val="Heading2"/>
       </w:pPr>
-      <w:bookmarkStart w:id="52" w:name="_Toc71555656"/>
+      <w:bookmarkStart w:id="54" w:name="_Toc71555656"/>
       <w:r>
         <w:t xml:space="preserve">Initializing ID </w:t>
       </w:r>
       <w:r>
         <w:t>numbers: coldstart</w:t>
       </w:r>
-      <w:bookmarkEnd w:id="52"/>
+      <w:bookmarkEnd w:id="54"/>
     </w:p>
     <w:p>
       <w:r>
@@ -14399,7 +14416,7 @@
     <w:p>
       <w:pPr>
         <w:rPr>
-          <w:ins w:id="53" w:author="David Conklin" w:date="2021-05-10T18:17:00Z"/>
+          <w:ins w:id="55" w:author="David Conklin" w:date="2021-05-10T18:17:00Z"/>
         </w:rPr>
       </w:pPr>
     </w:p>
@@ -14407,10 +14424,10 @@
       <w:pPr>
         <w:pStyle w:val="Heading2"/>
         <w:rPr>
-          <w:ins w:id="54" w:author="David Conklin" w:date="2021-05-10T18:17:00Z"/>
-        </w:rPr>
-      </w:pPr>
-      <w:ins w:id="55" w:author="David Conklin" w:date="2021-05-10T18:17:00Z">
+          <w:ins w:id="56" w:author="David Conklin" w:date="2021-05-10T18:17:00Z"/>
+        </w:rPr>
+      </w:pPr>
+      <w:ins w:id="57" w:author="David Conklin" w:date="2021-05-10T18:17:00Z">
         <w:r>
           <w:t>Initializing Flow and HBV model state variables: spinup</w:t>
         </w:r>
@@ -14419,71 +14436,71 @@
     <w:p>
       <w:pPr>
         <w:rPr>
-          <w:ins w:id="56" w:author="David Conklin" w:date="2021-05-10T18:24:00Z"/>
-        </w:rPr>
-      </w:pPr>
-      <w:ins w:id="57" w:author="David Conklin" w:date="2021-05-10T18:17:00Z">
+          <w:ins w:id="58" w:author="David Conklin" w:date="2021-05-10T18:24:00Z"/>
+        </w:rPr>
+      </w:pPr>
+      <w:ins w:id="59" w:author="David Conklin" w:date="2021-05-10T18:17:00Z">
         <w:r>
           <w:tab/>
           <w:t>Daily output from the flow model, which includes reach discharges from reaches, reservoir water volumes, and soil moisture conditions, depend both on the current day’s weather and on the flows and water volumes on the previous day</w:t>
         </w:r>
       </w:ins>
-      <w:ins w:id="58" w:author="David Conklin" w:date="2021-05-10T18:19:00Z">
+      <w:ins w:id="60" w:author="David Conklin" w:date="2021-05-10T18:19:00Z">
         <w:r>
           <w:t>, collectively known as the Flow and HBV model state variables</w:t>
         </w:r>
       </w:ins>
-      <w:ins w:id="59" w:author="David Conklin" w:date="2021-05-10T18:17:00Z">
+      <w:ins w:id="61" w:author="David Conklin" w:date="2021-05-10T18:17:00Z">
         <w:r>
           <w:t xml:space="preserve">.  </w:t>
         </w:r>
       </w:ins>
-      <w:ins w:id="60" w:author="David Conklin" w:date="2021-05-10T18:18:00Z">
+      <w:ins w:id="62" w:author="David Conklin" w:date="2021-05-10T18:18:00Z">
         <w:r>
           <w:t>Spinup starts all these state variables</w:t>
         </w:r>
       </w:ins>
-      <w:ins w:id="61" w:author="David Conklin" w:date="2021-05-10T18:17:00Z">
+      <w:ins w:id="63" w:author="David Conklin" w:date="2021-05-10T18:17:00Z">
         <w:r>
           <w:t xml:space="preserve"> </w:t>
         </w:r>
       </w:ins>
-      <w:ins w:id="62" w:author="David Conklin" w:date="2021-05-10T18:19:00Z">
+      <w:ins w:id="64" w:author="David Conklin" w:date="2021-05-10T18:19:00Z">
         <w:r>
           <w:t>out at prescribed default va</w:t>
         </w:r>
       </w:ins>
-      <w:ins w:id="63" w:author="David Conklin" w:date="2021-05-10T18:20:00Z">
+      <w:ins w:id="65" w:author="David Conklin" w:date="2021-05-10T18:20:00Z">
         <w:r>
           <w:t>lues.  The values of the state variables then evolve from one daily</w:t>
         </w:r>
       </w:ins>
-      <w:ins w:id="64" w:author="David Conklin" w:date="2021-05-10T18:21:00Z">
+      <w:ins w:id="66" w:author="David Conklin" w:date="2021-05-10T18:21:00Z">
         <w:r>
           <w:t xml:space="preserve"> time step to the next.  Current practice</w:t>
         </w:r>
       </w:ins>
-      <w:ins w:id="65" w:author="David Conklin" w:date="2021-05-10T18:22:00Z">
+      <w:ins w:id="67" w:author="David Conklin" w:date="2021-05-10T18:22:00Z">
         <w:r>
           <w:t xml:space="preserve"> (as of May 2021)</w:t>
         </w:r>
       </w:ins>
-      <w:ins w:id="66" w:author="David Conklin" w:date="2021-05-10T18:21:00Z">
+      <w:ins w:id="68" w:author="David Conklin" w:date="2021-05-10T18:21:00Z">
         <w:r>
           <w:t xml:space="preserve"> with CW</w:t>
         </w:r>
       </w:ins>
-      <w:ins w:id="67" w:author="David Conklin" w:date="2021-05-10T18:22:00Z">
+      <w:ins w:id="69" w:author="David Conklin" w:date="2021-05-10T18:22:00Z">
         <w:r>
           <w:t xml:space="preserve">3M is to run a spinup simulation using actual weather data over the ten </w:t>
         </w:r>
       </w:ins>
-      <w:ins w:id="68" w:author="David Conklin" w:date="2021-05-10T18:23:00Z">
+      <w:ins w:id="70" w:author="David Conklin" w:date="2021-05-10T18:23:00Z">
         <w:r>
           <w:t xml:space="preserve">years 2000-09, and then save the state variables for use in starting additional simulations </w:t>
         </w:r>
       </w:ins>
-      <w:ins w:id="69" w:author="David Conklin" w:date="2021-05-10T18:24:00Z">
+      <w:ins w:id="71" w:author="David Conklin" w:date="2021-05-10T18:24:00Z">
         <w:r>
           <w:t>in 2010.</w:t>
         </w:r>
@@ -14492,10 +14509,10 @@
     <w:p>
       <w:pPr>
         <w:rPr>
-          <w:ins w:id="70" w:author="David Conklin" w:date="2021-05-10T18:17:00Z"/>
-        </w:rPr>
-      </w:pPr>
-      <w:ins w:id="71" w:author="David Conklin" w:date="2021-05-10T18:24:00Z">
+          <w:ins w:id="72" w:author="David Conklin" w:date="2021-05-10T18:17:00Z"/>
+        </w:rPr>
+      </w:pPr>
+      <w:ins w:id="73" w:author="David Conklin" w:date="2021-05-10T18:24:00Z">
         <w:r>
           <w:tab/>
         </w:r>
@@ -14509,30 +14526,30 @@
       <w:pPr>
         <w:pStyle w:val="Heading2"/>
       </w:pPr>
-      <w:bookmarkStart w:id="72" w:name="_Toc71555657"/>
+      <w:bookmarkStart w:id="74" w:name="_Toc71555657"/>
       <w:r>
         <w:t>Initializing</w:t>
       </w:r>
       <w:r>
         <w:t xml:space="preserve"> HBVCALIB attributes</w:t>
       </w:r>
-      <w:ins w:id="73" w:author="David Conklin" w:date="2021-05-10T18:11:00Z">
+      <w:ins w:id="75" w:author="David Conklin" w:date="2021-05-10T18:11:00Z">
         <w:r>
           <w:t xml:space="preserve">: </w:t>
         </w:r>
       </w:ins>
-      <w:del w:id="74" w:author="David Conklin" w:date="2021-05-10T18:11:00Z">
+      <w:del w:id="76" w:author="David Conklin" w:date="2021-05-10T18:11:00Z">
         <w:r>
           <w:delText xml:space="preserve"> and Flow state variables: </w:delText>
         </w:r>
       </w:del>
-      <w:del w:id="75" w:author="David Conklin" w:date="2021-05-10T18:16:00Z">
+      <w:del w:id="77" w:author="David Conklin" w:date="2021-05-10T18:16:00Z">
         <w:r>
           <w:delText>warmstart</w:delText>
         </w:r>
       </w:del>
-      <w:bookmarkEnd w:id="72"/>
-      <w:ins w:id="76" w:author="David Conklin" w:date="2021-05-10T18:16:00Z">
+      <w:bookmarkEnd w:id="74"/>
+      <w:ins w:id="78" w:author="David Conklin" w:date="2021-05-10T18:16:00Z">
         <w:r>
           <w:t>spinup</w:t>
         </w:r>
@@ -14541,21 +14558,21 @@
     <w:p>
       <w:pPr>
         <w:rPr>
-          <w:ins w:id="77" w:author="David Conklin" w:date="2021-05-10T18:30:00Z"/>
-        </w:rPr>
-      </w:pPr>
-      <w:ins w:id="78" w:author="David Conklin" w:date="2021-05-10T18:30:00Z">
+          <w:ins w:id="79" w:author="David Conklin" w:date="2021-05-10T18:30:00Z"/>
+        </w:rPr>
+      </w:pPr>
+      <w:ins w:id="80" w:author="David Conklin" w:date="2021-05-10T18:30:00Z">
         <w:r>
           <w:tab/>
           <w:t>HBVCALIB parameter values</w:t>
         </w:r>
       </w:ins>
-      <w:ins w:id="79" w:author="David Conklin" w:date="2021-05-10T18:31:00Z">
+      <w:ins w:id="81" w:author="David Conklin" w:date="2021-05-10T18:31:00Z">
         <w:r>
           <w:t>, held in the HBV CSV file,</w:t>
         </w:r>
       </w:ins>
-      <w:ins w:id="80" w:author="David Conklin" w:date="2021-05-10T18:30:00Z">
+      <w:ins w:id="82" w:author="David Conklin" w:date="2021-05-10T18:30:00Z">
         <w:r>
           <w:t xml:space="preserve"> are used to calibrate the HBV precipitation:runoff submodel, the runoff water temperature to air temperature submodel, and the evapotranspiration fraction of precipitation.</w:t>
         </w:r>
@@ -14564,15 +14581,15 @@
     <w:p>
       <w:pPr>
         <w:rPr>
-          <w:ins w:id="81" w:author="David Conklin" w:date="2021-05-10T18:27:00Z"/>
-        </w:rPr>
-      </w:pPr>
-      <w:ins w:id="82" w:author="David Conklin" w:date="2021-05-10T18:35:00Z">
+          <w:ins w:id="83" w:author="David Conklin" w:date="2021-05-10T18:27:00Z"/>
+        </w:rPr>
+      </w:pPr>
+      <w:ins w:id="84" w:author="David Conklin" w:date="2021-05-10T18:35:00Z">
         <w:r>
           <w:tab/>
         </w:r>
       </w:ins>
-      <w:del w:id="83" w:author="David Conklin" w:date="2021-05-10T18:35:00Z">
+      <w:del w:id="85" w:author="David Conklin" w:date="2021-05-10T18:35:00Z">
         <w:r>
           <w:tab/>
         </w:r>
@@ -14583,77 +14600,77 @@
           <w:delText xml:space="preserve"> </w:delText>
         </w:r>
       </w:del>
-      <w:ins w:id="84" w:author="David Conklin" w:date="2021-05-10T16:14:00Z">
+      <w:ins w:id="86" w:author="David Conklin" w:date="2021-05-10T16:14:00Z">
         <w:r>
           <w:t>HBVCALIB</w:t>
         </w:r>
       </w:ins>
-      <w:ins w:id="85" w:author="David Conklin" w:date="2021-05-10T18:32:00Z">
+      <w:ins w:id="87" w:author="David Conklin" w:date="2021-05-10T18:32:00Z">
         <w:r>
           <w:t>, essentially a row number in the HBV CSV file</w:t>
         </w:r>
       </w:ins>
-      <w:ins w:id="86" w:author="David Conklin" w:date="2021-05-10T16:14:00Z">
+      <w:ins w:id="88" w:author="David Conklin" w:date="2021-05-10T16:14:00Z">
         <w:r>
           <w:t xml:space="preserve">, </w:t>
         </w:r>
       </w:ins>
-      <w:ins w:id="87" w:author="David Conklin" w:date="2021-05-10T18:32:00Z">
+      <w:ins w:id="89" w:author="David Conklin" w:date="2021-05-10T18:32:00Z">
         <w:r>
           <w:t>is</w:t>
         </w:r>
       </w:ins>
-      <w:ins w:id="88" w:author="David Conklin" w:date="2021-05-10T16:14:00Z">
+      <w:ins w:id="90" w:author="David Conklin" w:date="2021-05-10T16:14:00Z">
         <w:r>
           <w:t xml:space="preserve"> an attribute of</w:t>
         </w:r>
       </w:ins>
-      <w:ins w:id="89" w:author="David Conklin" w:date="2021-05-10T16:15:00Z">
+      <w:ins w:id="91" w:author="David Conklin" w:date="2021-05-10T16:15:00Z">
         <w:r>
           <w:t xml:space="preserve"> all three GIS layers (IDU, HRU, and Reach)</w:t>
         </w:r>
       </w:ins>
-      <w:ins w:id="90" w:author="David Conklin" w:date="2021-05-10T18:32:00Z">
+      <w:ins w:id="92" w:author="David Conklin" w:date="2021-05-10T18:32:00Z">
         <w:r>
           <w:t>.  The HBVCA</w:t>
         </w:r>
       </w:ins>
-      <w:ins w:id="91" w:author="David Conklin" w:date="2021-05-10T18:33:00Z">
+      <w:ins w:id="93" w:author="David Conklin" w:date="2021-05-10T18:33:00Z">
         <w:r>
           <w:t>LIB value</w:t>
         </w:r>
       </w:ins>
-      <w:ins w:id="92" w:author="David Conklin" w:date="2021-05-10T16:15:00Z">
+      <w:ins w:id="94" w:author="David Conklin" w:date="2021-05-10T16:15:00Z">
         <w:r>
           <w:t xml:space="preserve"> associates </w:t>
         </w:r>
       </w:ins>
-      <w:ins w:id="93" w:author="David Conklin" w:date="2021-05-10T18:33:00Z">
+      <w:ins w:id="95" w:author="David Conklin" w:date="2021-05-10T18:33:00Z">
         <w:r>
           <w:t xml:space="preserve">a specific row of </w:t>
         </w:r>
       </w:ins>
-      <w:ins w:id="94" w:author="David Conklin" w:date="2021-05-10T16:15:00Z">
+      <w:ins w:id="96" w:author="David Conklin" w:date="2021-05-10T16:15:00Z">
         <w:r>
           <w:t>parameter values in the HBV</w:t>
         </w:r>
       </w:ins>
-      <w:ins w:id="95" w:author="David Conklin" w:date="2021-05-10T18:33:00Z">
+      <w:ins w:id="97" w:author="David Conklin" w:date="2021-05-10T18:33:00Z">
         <w:r>
           <w:t xml:space="preserve"> CSV</w:t>
         </w:r>
       </w:ins>
-      <w:ins w:id="96" w:author="David Conklin" w:date="2021-05-10T16:15:00Z">
+      <w:ins w:id="98" w:author="David Conklin" w:date="2021-05-10T16:15:00Z">
         <w:r>
           <w:t xml:space="preserve"> file</w:t>
         </w:r>
       </w:ins>
-      <w:ins w:id="97" w:author="David Conklin" w:date="2021-05-10T16:16:00Z">
+      <w:ins w:id="99" w:author="David Conklin" w:date="2021-05-10T16:16:00Z">
         <w:r>
           <w:t xml:space="preserve"> with the particular spatial unit.  </w:t>
         </w:r>
       </w:ins>
-      <w:ins w:id="98" w:author="David Conklin" w:date="2021-05-10T18:27:00Z">
+      <w:ins w:id="100" w:author="David Conklin" w:date="2021-05-10T18:27:00Z">
         <w:r>
           <w:t>The process of setting the HBVCALIB values is</w:t>
         </w:r>
@@ -14661,17 +14678,17 @@
           <w:t>, lik</w:t>
         </w:r>
       </w:ins>
-      <w:ins w:id="99" w:author="David Conklin" w:date="2021-05-10T18:28:00Z">
+      <w:ins w:id="101" w:author="David Conklin" w:date="2021-05-10T18:28:00Z">
         <w:r>
           <w:t>e the initialization of the Flow and HBV state variables,</w:t>
         </w:r>
       </w:ins>
-      <w:ins w:id="100" w:author="David Conklin" w:date="2021-05-10T18:27:00Z">
+      <w:ins w:id="102" w:author="David Conklin" w:date="2021-05-10T18:27:00Z">
         <w:r>
           <w:t xml:space="preserve"> part of spinup.</w:t>
         </w:r>
       </w:ins>
-      <w:ins w:id="101" w:author="David Conklin" w:date="2021-05-10T18:29:00Z">
+      <w:ins w:id="103" w:author="David Conklin" w:date="2021-05-10T18:29:00Z">
         <w:r>
           <w:t xml:space="preserve">  </w:t>
         </w:r>
@@ -14684,68 +14701,68 @@
       <w:pPr>
         <w:ind w:firstLine="720"/>
         <w:rPr>
-          <w:ins w:id="102" w:author="David Conklin" w:date="2021-05-10T16:30:00Z"/>
-        </w:rPr>
-        <w:pPrChange w:id="103" w:author="David Conklin" w:date="2021-05-10T18:27:00Z">
+          <w:ins w:id="104" w:author="David Conklin" w:date="2021-05-10T16:30:00Z"/>
+        </w:rPr>
+        <w:pPrChange w:id="105" w:author="David Conklin" w:date="2021-05-10T18:27:00Z">
           <w:pPr/>
         </w:pPrChange>
       </w:pPr>
-      <w:ins w:id="104" w:author="David Conklin" w:date="2021-05-10T16:16:00Z">
+      <w:ins w:id="106" w:author="David Conklin" w:date="2021-05-10T16:16:00Z">
         <w:r>
           <w:t>The</w:t>
         </w:r>
       </w:ins>
-      <w:ins w:id="105" w:author="David Conklin" w:date="2021-05-10T16:17:00Z">
+      <w:ins w:id="107" w:author="David Conklin" w:date="2021-05-10T16:17:00Z">
         <w:r>
           <w:t xml:space="preserve"> value of HBVCALIB, a small positive integer, determines which row of the HBV.csv</w:t>
         </w:r>
       </w:ins>
-      <w:ins w:id="106" w:author="David Conklin" w:date="2021-05-10T18:25:00Z">
+      <w:ins w:id="108" w:author="David Conklin" w:date="2021-05-10T18:25:00Z">
         <w:r>
           <w:t xml:space="preserve"> file</w:t>
         </w:r>
       </w:ins>
-      <w:ins w:id="107" w:author="David Conklin" w:date="2021-05-10T16:17:00Z">
+      <w:ins w:id="109" w:author="David Conklin" w:date="2021-05-10T16:17:00Z">
         <w:r>
           <w:t xml:space="preserve"> hold</w:t>
         </w:r>
       </w:ins>
-      <w:ins w:id="108" w:author="David Conklin" w:date="2021-05-10T18:25:00Z">
+      <w:ins w:id="110" w:author="David Conklin" w:date="2021-05-10T18:25:00Z">
         <w:r>
           <w:t>s</w:t>
         </w:r>
       </w:ins>
-      <w:ins w:id="109" w:author="David Conklin" w:date="2021-05-10T16:17:00Z">
+      <w:ins w:id="111" w:author="David Conklin" w:date="2021-05-10T16:17:00Z">
         <w:r>
           <w:t xml:space="preserve"> the parameter values for the spatial u</w:t>
         </w:r>
       </w:ins>
-      <w:ins w:id="110" w:author="David Conklin" w:date="2021-05-10T16:18:00Z">
+      <w:ins w:id="112" w:author="David Conklin" w:date="2021-05-10T16:18:00Z">
         <w:r>
           <w:t xml:space="preserve">nit.  </w:t>
         </w:r>
       </w:ins>
-      <w:ins w:id="111" w:author="David Conklin" w:date="2021-05-10T16:19:00Z">
+      <w:ins w:id="113" w:author="David Conklin" w:date="2021-05-10T16:19:00Z">
         <w:r>
           <w:t xml:space="preserve">Spatial units with the same HBVCALIB value drain to </w:t>
         </w:r>
       </w:ins>
-      <w:ins w:id="112" w:author="David Conklin" w:date="2021-05-10T16:20:00Z">
+      <w:ins w:id="114" w:author="David Conklin" w:date="2021-05-10T16:20:00Z">
         <w:r>
           <w:t>the same</w:t>
         </w:r>
       </w:ins>
-      <w:ins w:id="113" w:author="David Conklin" w:date="2021-05-10T16:19:00Z">
+      <w:ins w:id="115" w:author="David Conklin" w:date="2021-05-10T16:19:00Z">
         <w:r>
           <w:t xml:space="preserve"> pourpoint.</w:t>
         </w:r>
       </w:ins>
-      <w:ins w:id="114" w:author="David Conklin" w:date="2021-05-10T16:20:00Z">
+      <w:ins w:id="116" w:author="David Conklin" w:date="2021-05-10T16:20:00Z">
         <w:r>
           <w:t xml:space="preserve"> </w:t>
         </w:r>
       </w:ins>
-      <w:ins w:id="115" w:author="David Conklin" w:date="2021-05-10T16:22:00Z">
+      <w:ins w:id="117" w:author="David Conklin" w:date="2021-05-10T16:22:00Z">
         <w:r>
           <w:t xml:space="preserve"> Areas and portions of the stream network </w:t>
         </w:r>
@@ -14753,67 +14770,67 @@
           <w:t xml:space="preserve">which share a single HBVCALIB </w:t>
         </w:r>
       </w:ins>
-      <w:ins w:id="116" w:author="David Conklin" w:date="2021-05-10T16:23:00Z">
+      <w:ins w:id="118" w:author="David Conklin" w:date="2021-05-10T16:23:00Z">
         <w:r>
           <w:t>value are assigned first at the headwaters and then downward in the stream network to the WRB</w:t>
         </w:r>
       </w:ins>
-      <w:ins w:id="117" w:author="David Conklin" w:date="2021-05-10T16:24:00Z">
+      <w:ins w:id="119" w:author="David Conklin" w:date="2021-05-10T16:24:00Z">
         <w:r>
           <w:t xml:space="preserve"> outlet.  Each HBVCALIB area is either a complete a watershed in itself or is the downstream end of a watershed formed</w:t>
         </w:r>
       </w:ins>
-      <w:ins w:id="118" w:author="David Conklin" w:date="2021-05-10T16:25:00Z">
+      <w:ins w:id="120" w:author="David Conklin" w:date="2021-05-10T16:25:00Z">
         <w:r>
           <w:t xml:space="preserve"> by itself together with one or more upstream HBVCALIB areas.  For example, the DET12 HBVCALIB area</w:t>
         </w:r>
       </w:ins>
-      <w:ins w:id="119" w:author="David Conklin" w:date="2021-05-10T16:26:00Z">
+      <w:ins w:id="121" w:author="David Conklin" w:date="2021-05-10T16:26:00Z">
         <w:r>
           <w:t xml:space="preserve"> plus the Blowout51 HBVCALIB area forms a complete watershed with its pourpoint at the reach </w:t>
         </w:r>
       </w:ins>
-      <w:ins w:id="120" w:author="David Conklin" w:date="2021-05-10T16:28:00Z">
+      <w:ins w:id="122" w:author="David Conklin" w:date="2021-05-10T16:28:00Z">
         <w:r>
           <w:t xml:space="preserve">(COMID 23780511) </w:t>
         </w:r>
       </w:ins>
-      <w:ins w:id="121" w:author="David Conklin" w:date="2021-05-10T16:26:00Z">
+      <w:ins w:id="123" w:author="David Conklin" w:date="2021-05-10T16:26:00Z">
         <w:r>
           <w:t>wher</w:t>
         </w:r>
       </w:ins>
-      <w:ins w:id="122" w:author="David Conklin" w:date="2021-05-10T16:27:00Z">
+      <w:ins w:id="124" w:author="David Conklin" w:date="2021-05-10T16:27:00Z">
         <w:r>
           <w:t>e the Niagara gage</w:t>
         </w:r>
       </w:ins>
-      <w:ins w:id="123" w:author="David Conklin" w:date="2021-05-10T16:28:00Z">
+      <w:ins w:id="125" w:author="David Conklin" w:date="2021-05-10T16:28:00Z">
         <w:r>
           <w:t xml:space="preserve"> (USGS 14181500)</w:t>
         </w:r>
       </w:ins>
-      <w:ins w:id="124" w:author="David Conklin" w:date="2021-05-10T16:27:00Z">
+      <w:ins w:id="126" w:author="David Conklin" w:date="2021-05-10T16:27:00Z">
         <w:r>
           <w:t xml:space="preserve"> is located, downstream of the Detroit dam.</w:t>
         </w:r>
       </w:ins>
-      <w:ins w:id="125" w:author="David Conklin" w:date="2021-05-10T16:20:00Z">
+      <w:ins w:id="127" w:author="David Conklin" w:date="2021-05-10T16:20:00Z">
         <w:r>
           <w:t xml:space="preserve">  </w:t>
         </w:r>
       </w:ins>
-      <w:ins w:id="126" w:author="David Conklin" w:date="2021-05-10T16:29:00Z">
+      <w:ins w:id="128" w:author="David Conklin" w:date="2021-05-10T16:29:00Z">
         <w:r>
           <w:t xml:space="preserve">DET12 has HBVCALIB value 12.  Blowout51 is the </w:t>
         </w:r>
       </w:ins>
-      <w:ins w:id="127" w:author="David Conklin" w:date="2021-05-10T18:26:00Z">
+      <w:ins w:id="129" w:author="David Conklin" w:date="2021-05-10T18:26:00Z">
         <w:r>
           <w:t xml:space="preserve">complete </w:t>
         </w:r>
       </w:ins>
-      <w:ins w:id="128" w:author="David Conklin" w:date="2021-05-10T16:29:00Z">
+      <w:ins w:id="130" w:author="David Conklin" w:date="2021-05-10T16:29:00Z">
         <w:r>
           <w:t>Blowout Creek watershed, which has HBVCALIB value 51.</w:t>
         </w:r>
@@ -14822,21 +14839,21 @@
     <w:p>
       <w:pPr>
         <w:rPr>
-          <w:ins w:id="129" w:author="David Conklin" w:date="2021-05-10T18:12:00Z"/>
-        </w:rPr>
-      </w:pPr>
-    </w:p>
-    <w:p>
-      <w:pPr>
-        <w:rPr>
-          <w:del w:id="130" w:author="David Conklin" w:date="2021-05-10T18:17:00Z"/>
-          <w:rPrChange w:id="131" w:author="David Conklin" w:date="2021-05-10T18:12:00Z">
+          <w:ins w:id="131" w:author="David Conklin" w:date="2021-05-10T18:12:00Z"/>
+        </w:rPr>
+      </w:pPr>
+    </w:p>
+    <w:p>
+      <w:pPr>
+        <w:rPr>
+          <w:del w:id="132" w:author="David Conklin" w:date="2021-05-10T18:17:00Z"/>
+          <w:rPrChange w:id="133" w:author="David Conklin" w:date="2021-05-10T18:12:00Z">
             <w:rPr>
-              <w:del w:id="132" w:author="David Conklin" w:date="2021-05-10T18:17:00Z"/>
+              <w:del w:id="134" w:author="David Conklin" w:date="2021-05-10T18:17:00Z"/>
             </w:rPr>
           </w:rPrChange>
         </w:rPr>
-        <w:pPrChange w:id="133" w:author="David Conklin" w:date="2021-05-10T18:12:00Z">
+        <w:pPrChange w:id="135" w:author="David Conklin" w:date="2021-05-10T18:12:00Z">
           <w:pPr>
             <w:pStyle w:val="Heading2"/>
           </w:pPr>
@@ -14846,7 +14863,7 @@
     <w:p>
       <w:pPr>
         <w:rPr>
-          <w:del w:id="134" w:author="David Conklin" w:date="2021-05-10T18:17:00Z"/>
+          <w:del w:id="136" w:author="David Conklin" w:date="2021-05-10T18:17:00Z"/>
         </w:rPr>
       </w:pPr>
     </w:p>
@@ -14854,32 +14871,32 @@
       <w:pPr>
         <w:pStyle w:val="Heading2"/>
       </w:pPr>
-      <w:bookmarkStart w:id="135" w:name="_Toc71555658"/>
+      <w:bookmarkStart w:id="137" w:name="_Toc71555658"/>
       <w:r>
         <w:t>Initial conditions for Flow: the IC file</w:t>
       </w:r>
-      <w:bookmarkEnd w:id="135"/>
-      <w:ins w:id="136" w:author="David Conklin" w:date="2021-05-10T18:40:00Z">
+      <w:bookmarkEnd w:id="137"/>
+      <w:ins w:id="138" w:author="David Conklin" w:date="2021-05-10T18:40:00Z">
         <w:r>
           <w:t xml:space="preserve"> and the IDU</w:t>
         </w:r>
       </w:ins>
-      <w:ins w:id="137" w:author="David Conklin" w:date="2021-05-10T18:41:00Z">
+      <w:ins w:id="139" w:author="David Conklin" w:date="2021-05-10T18:41:00Z">
         <w:r>
           <w:t xml:space="preserve">, </w:t>
         </w:r>
       </w:ins>
-      <w:ins w:id="138" w:author="David Conklin" w:date="2021-05-10T18:40:00Z">
+      <w:ins w:id="140" w:author="David Conklin" w:date="2021-05-10T18:40:00Z">
         <w:r>
           <w:t>HRU</w:t>
         </w:r>
       </w:ins>
-      <w:ins w:id="139" w:author="David Conklin" w:date="2021-05-10T18:41:00Z">
+      <w:ins w:id="141" w:author="David Conklin" w:date="2021-05-10T18:41:00Z">
         <w:r>
           <w:t>, and Reach</w:t>
         </w:r>
       </w:ins>
-      <w:ins w:id="140" w:author="David Conklin" w:date="2021-05-10T18:40:00Z">
+      <w:ins w:id="142" w:author="David Conklin" w:date="2021-05-10T18:40:00Z">
         <w:r>
           <w:t xml:space="preserve"> shapefiles</w:t>
         </w:r>
@@ -14895,7 +14912,7 @@
       <w:r>
         <w:t>The IC file is named “flow&lt;year&gt;.ic” where &lt;year&gt;, e.g. “2010”, is the calendar year to which the initial conditions apply.  The IC file is located in the same folder as the IDU layer.</w:t>
       </w:r>
-      <w:ins w:id="141" w:author="David Conklin" w:date="2021-05-10T18:37:00Z">
+      <w:ins w:id="143" w:author="David Conklin" w:date="2021-05-10T18:37:00Z">
         <w:r>
           <w:t xml:space="preserve">  When the value of the spinup field in the ENVX file is 1</w:t>
         </w:r>
@@ -14908,16 +14925,16 @@
       <w:pPr>
         <w:ind w:firstLine="720"/>
         <w:rPr>
-          <w:ins w:id="142" w:author="David Conklin" w:date="2021-05-10T18:41:00Z"/>
-        </w:rPr>
-      </w:pPr>
-      <w:ins w:id="143" w:author="David Conklin" w:date="2021-05-10T18:38:00Z">
+          <w:ins w:id="144" w:author="David Conklin" w:date="2021-05-10T18:41:00Z"/>
+        </w:rPr>
+      </w:pPr>
+      <w:ins w:id="145" w:author="David Conklin" w:date="2021-05-10T18:38:00Z">
         <w:r>
           <w:lastRenderedPageBreak/>
           <w:t>Except during a spinup, when</w:t>
         </w:r>
       </w:ins>
-      <w:del w:id="144" w:author="David Conklin" w:date="2021-05-10T18:38:00Z">
+      <w:del w:id="146" w:author="David Conklin" w:date="2021-05-10T18:38:00Z">
         <w:r>
           <w:delText>When</w:delText>
         </w:r>
@@ -14928,12 +14945,12 @@
       <w:r>
         <w:t>a warning message is issued</w:t>
       </w:r>
-      <w:ins w:id="145" w:author="David Conklin" w:date="2021-05-10T18:38:00Z">
+      <w:ins w:id="147" w:author="David Conklin" w:date="2021-05-10T18:38:00Z">
         <w:r>
           <w:t xml:space="preserve">.  </w:t>
         </w:r>
       </w:ins>
-      <w:ins w:id="146" w:author="David Conklin" w:date="2021-05-10T18:39:00Z">
+      <w:ins w:id="148" w:author="David Conklin" w:date="2021-05-10T18:39:00Z">
         <w:r>
           <w:t xml:space="preserve">At the beginning of a spinup and whenever the IC file is inaccessible, </w:t>
         </w:r>
@@ -14941,7 +14958,7 @@
       <w:r>
         <w:t xml:space="preserve"> </w:t>
       </w:r>
-      <w:del w:id="147" w:author="David Conklin" w:date="2021-05-10T18:39:00Z">
+      <w:del w:id="149" w:author="David Conklin" w:date="2021-05-10T18:39:00Z">
         <w:r>
           <w:delText xml:space="preserve">and </w:delText>
         </w:r>
@@ -14957,27 +14974,27 @@
       <w:pPr>
         <w:ind w:firstLine="720"/>
       </w:pPr>
-      <w:ins w:id="148" w:author="David Conklin" w:date="2021-05-10T18:42:00Z">
+      <w:ins w:id="150" w:author="David Conklin" w:date="2021-05-10T18:42:00Z">
         <w:r>
           <w:t>As of May 2021, t</w:t>
         </w:r>
       </w:ins>
-      <w:ins w:id="149" w:author="David Conklin" w:date="2021-05-10T18:41:00Z">
+      <w:ins w:id="151" w:author="David Conklin" w:date="2021-05-10T18:41:00Z">
         <w:r>
           <w:t>he Flow and</w:t>
         </w:r>
       </w:ins>
-      <w:ins w:id="150" w:author="David Conklin" w:date="2021-05-10T18:42:00Z">
+      <w:ins w:id="152" w:author="David Conklin" w:date="2021-05-10T18:42:00Z">
         <w:r>
           <w:t xml:space="preserve"> HBV models have some state variables which are not saved in the IC file; these extra state</w:t>
         </w:r>
       </w:ins>
-      <w:ins w:id="151" w:author="David Conklin" w:date="2021-05-10T18:43:00Z">
+      <w:ins w:id="153" w:author="David Conklin" w:date="2021-05-10T18:43:00Z">
         <w:r>
           <w:t xml:space="preserve"> variables are, however, present as attributes in the IDU, HRU, and Reach shapefiles.  For that reason</w:t>
         </w:r>
       </w:ins>
-      <w:ins w:id="152" w:author="David Conklin" w:date="2021-05-10T18:44:00Z">
+      <w:ins w:id="154" w:author="David Conklin" w:date="2021-05-10T18:44:00Z">
         <w:r>
           <w:t>, to save the state of the simulation at the end of a spinup, it is necessary to save the IDI, HRU, and Reach shapefiles in addition to the IC file.</w:t>
         </w:r>
@@ -14992,11 +15009,11 @@
       <w:pPr>
         <w:pStyle w:val="Heading2"/>
       </w:pPr>
-      <w:bookmarkStart w:id="153" w:name="_Toc71555659"/>
+      <w:bookmarkStart w:id="155" w:name="_Toc71555659"/>
       <w:r>
         <w:t>What is in the IC file</w:t>
       </w:r>
-      <w:bookmarkEnd w:id="153"/>
+      <w:bookmarkEnd w:id="155"/>
     </w:p>
     <w:p>
       <w:r>
@@ -15050,6 +15067,11 @@
       </w:r>
     </w:p>
     <w:p>
+      <w:pPr>
+        <w:rPr>
+          <w:ins w:id="156" w:author="David Conklin" w:date="2021-05-11T06:25:00Z"/>
+        </w:rPr>
+      </w:pPr>
       <w:r>
         <w:t xml:space="preserve">The “WP” suffix in these C++ variable names indicates that they apply to model versions which use </w:t>
       </w:r>
@@ -15140,19 +15162,156 @@
         <w:t>C).</w:t>
       </w:r>
     </w:p>
+    <w:p>
+      <w:pPr>
+        <w:rPr>
+          <w:ins w:id="157" w:author="David Conklin" w:date="2021-05-11T06:25:00Z"/>
+        </w:rPr>
+      </w:pPr>
+    </w:p>
+    <w:p>
+      <w:pPr>
+        <w:pStyle w:val="Heading2"/>
+        <w:rPr>
+          <w:ins w:id="158" w:author="David Conklin" w:date="2021-05-11T06:38:00Z"/>
+        </w:rPr>
+      </w:pPr>
+      <w:ins w:id="159" w:author="David Conklin" w:date="2021-05-11T06:26:00Z">
+        <w:r>
+          <w:t>State variables in the IDU</w:t>
+        </w:r>
+      </w:ins>
+      <w:ins w:id="160" w:author="David Conklin" w:date="2021-05-11T06:27:00Z">
+        <w:r>
+          <w:t xml:space="preserve"> shapefile</w:t>
+        </w:r>
+      </w:ins>
+    </w:p>
+    <w:p>
+      <w:pPr>
+        <w:rPr>
+          <w:ins w:id="161" w:author="David Conklin" w:date="2021-05-11T06:27:00Z"/>
+          <w:rPrChange w:id="162" w:author="David Conklin" w:date="2021-05-11T06:38:00Z">
+            <w:rPr>
+              <w:ins w:id="163" w:author="David Conklin" w:date="2021-05-11T06:27:00Z"/>
+            </w:rPr>
+          </w:rPrChange>
+        </w:rPr>
+        <w:pPrChange w:id="164" w:author="David Conklin" w:date="2021-05-11T06:38:00Z">
+          <w:pPr>
+            <w:pStyle w:val="Heading2"/>
+          </w:pPr>
+        </w:pPrChange>
+      </w:pPr>
+      <w:ins w:id="165" w:author="David Conklin" w:date="2021-05-11T06:38:00Z">
+        <w:r>
+          <w:tab/>
+        </w:r>
+      </w:ins>
+      <w:ins w:id="166" w:author="David Conklin" w:date="2021-05-11T06:39:00Z">
+        <w:r>
+          <w:t>The HBV model has 6 compartments for soil</w:t>
+        </w:r>
+      </w:ins>
+      <w:ins w:id="167" w:author="David Conklin" w:date="2021-05-11T06:40:00Z">
+        <w:r>
+          <w:t xml:space="preserve"> and surface water.  One compartment is used for 2 pu</w:t>
+        </w:r>
+      </w:ins>
+      <w:ins w:id="168" w:author="David Conklin" w:date="2021-05-11T06:41:00Z">
+        <w:r>
+          <w:t xml:space="preserve">rposes: to hold the volume of liquid water contained in a snowpack, and to hold the volume of water standing on the surface of </w:t>
+        </w:r>
+      </w:ins>
+      <w:ins w:id="169" w:author="David Conklin" w:date="2021-05-11T06:42:00Z">
+        <w:r>
+          <w:t>a wetland.</w:t>
+        </w:r>
+      </w:ins>
+      <w:ins w:id="170" w:author="David Conklin" w:date="2021-05-11T06:43:00Z">
+        <w:r>
+          <w:t xml:space="preserve">  An HRU may have both wetland IDUs with</w:t>
+        </w:r>
+      </w:ins>
+      <w:ins w:id="171" w:author="David Conklin" w:date="2021-05-11T06:44:00Z">
+        <w:r>
+          <w:t xml:space="preserve"> standing water and non-wetland IDUs with snow, but any single IDU can only </w:t>
+        </w:r>
+      </w:ins>
+      <w:ins w:id="172" w:author="David Conklin" w:date="2021-05-11T06:45:00Z">
+        <w:r>
+          <w:t>have standing water or snow, or neither; an IDU cannot have both snow and standing water at the same time.  T</w:t>
+        </w:r>
+      </w:ins>
+      <w:ins w:id="173" w:author="David Conklin" w:date="2021-05-11T06:46:00Z">
+        <w:r>
+          <w:t>he LULC_A attribute determines whether an IDU is a wetland or not.  Wetland IDUs may have standing w</w:t>
+        </w:r>
+      </w:ins>
+      <w:ins w:id="174" w:author="David Conklin" w:date="2021-05-11T06:47:00Z">
+        <w:r>
+          <w:t>ater or not; the WETNESS attribute value if positive represents the depth of the standing water.</w:t>
+        </w:r>
+      </w:ins>
+      <w:ins w:id="175" w:author="David Conklin" w:date="2021-05-11T06:48:00Z">
+        <w:r>
+          <w:t xml:space="preserve">  Non-wetland IDUs may have snow or not; th</w:t>
+        </w:r>
+      </w:ins>
+      <w:ins w:id="176" w:author="David Conklin" w:date="2021-05-11T06:49:00Z">
+        <w:r>
+          <w:t>e H2O_MELT attribute represents the amount of liquid water in the</w:t>
+        </w:r>
+      </w:ins>
+      <w:ins w:id="177" w:author="David Conklin" w:date="2021-05-11T06:50:00Z">
+        <w:r>
+          <w:t xml:space="preserve"> snow, expressed as a depth.  </w:t>
+        </w:r>
+      </w:ins>
+      <w:ins w:id="178" w:author="David Conklin" w:date="2021-05-11T06:52:00Z">
+        <w:r>
+          <w:t>The LULC_A, WETNESS, and H2O_MELT attributes</w:t>
+        </w:r>
+      </w:ins>
+      <w:ins w:id="179" w:author="David Conklin" w:date="2021-05-11T06:53:00Z">
+        <w:r>
+          <w:t xml:space="preserve"> are state variables of the simulation.</w:t>
+        </w:r>
+      </w:ins>
+    </w:p>
+    <w:p>
+      <w:pPr>
+        <w:rPr>
+          <w:del w:id="180" w:author="David Conklin" w:date="2021-05-11T06:57:00Z"/>
+          <w:rPrChange w:id="181" w:author="David Conklin" w:date="2021-05-11T06:27:00Z">
+            <w:rPr>
+              <w:del w:id="182" w:author="David Conklin" w:date="2021-05-11T06:57:00Z"/>
+            </w:rPr>
+          </w:rPrChange>
+        </w:rPr>
+        <w:pPrChange w:id="183" w:author="David Conklin" w:date="2021-05-11T06:27:00Z">
+          <w:pPr/>
+        </w:pPrChange>
+      </w:pPr>
+      <w:ins w:id="184" w:author="David Conklin" w:date="2021-05-11T06:27:00Z">
+        <w:r>
+          <w:tab/>
+        </w:r>
+      </w:ins>
+    </w:p>
     <w:p/>
     <w:p>
       <w:pPr>
         <w:pStyle w:val="Heading2"/>
       </w:pPr>
-      <w:bookmarkStart w:id="154" w:name="_Toc71555660"/>
+      <w:bookmarkStart w:id="185" w:name="_Toc71555660"/>
       <w:r>
         <w:t>Initial conditions for HBV</w:t>
       </w:r>
       <w:r>
         <w:t>: the IC file and the IDU shapefile</w:t>
       </w:r>
-      <w:bookmarkEnd w:id="154"/>
+      <w:bookmarkEnd w:id="185"/>
     </w:p>
     <w:p>
       <w:r>
@@ -15173,6 +15332,7 @@
     </w:p>
     <w:p>
       <w:r>
+        <w:lastRenderedPageBreak/>
         <w:tab/>
         <w:t>SNOWPACK (mm) is the liquid water equivalent depth of the frozen part of the snow on the ground.  H2O_MELT (mm) is the liquid water present in the snowpack.  SM_DAY (mm) is the soil moisture in the part of the soil accessible to plant roots.  WETNESS (mm) is an attribute defined for wetlands.  When WETNESS is zero or positive, it signifies that the soil is saturated and may be inundated; the numeric value is the depth in mm of standing water.  When WETNESS is negative, its absolute value is the amount of water in mm which would have to be added to the soil to bring it back up to its field capacity.</w:t>
       </w:r>
@@ -15188,134 +15348,131 @@
         <w:t>As of April 2021, CW3M ignores the difference between field capacity and saturation.</w:t>
       </w:r>
       <w:r>
-        <w:t xml:space="preserve">  This simplification is necessitated by the absence of data on saturation from the HBV parameter set.  However, since the extra water held by the soil at saturation is just the amount expected to drain out by gravity flow in 1 day, and given that the timestep of the model is also 1 day, we expect that glossing over the difference between field capacity and saturation will introduce an error in the depth of inundation, </w:t>
-      </w:r>
+        <w:t xml:space="preserve">  This simplification is necessitated by the absence of data on saturation from the HBV parameter set.  However, since the extra water held by the soil at saturation is just the amount expected to drain out by gravity flow in 1 day, and given that the timestep of the model is also 1 day, we expect that glossing over the difference between field capacity and saturation will introduce an error in the depth of inundation, as represented by positive values of WETNESS, limited to no more than saturation water capacity minus field capacity.</w:t>
+      </w:r>
+    </w:p>
+    <w:p>
+      <w:r>
+        <w:tab/>
+        <w:t xml:space="preserve">When CW3M first initializes, </w:t>
+      </w:r>
+      <w:r>
+        <w:t>if an IC file is not available,</w:t>
+      </w:r>
+      <w:r>
+        <w:t xml:space="preserve"> CW3M initializes the compartments in the HBV model and the corresponding IDU attributes to a value specified in the init_water_content field of the &lt;catchments&gt; block of the Flow XML file.</w:t>
+      </w:r>
+      <w:r>
+        <w:t xml:space="preserve">  The current setting for the init_water_content is the single value 0.1, which results in values of 0.0 for SNOWPACK and H2O_MELT, a value in m</w:t>
+      </w:r>
+      <w:r>
+        <w:rPr>
+          <w:vertAlign w:val="superscript"/>
+        </w:rPr>
+        <w:t>3</w:t>
+      </w:r>
+      <w:r>
+        <w:t xml:space="preserve"> equivalent to 40 mm for SM_DAY, and a negative value of WETNESS equal to 40 mm minus the field capacity of the soil, obtained from the HBV parameter file.</w:t>
+      </w:r>
+    </w:p>
+    <w:p>
+      <w:r>
+        <w:tab/>
+        <w:t xml:space="preserve">If on the other hand </w:t>
+      </w:r>
+      <w:r>
+        <w:t>an IC file is available</w:t>
+      </w:r>
+      <w:r>
+        <w:t xml:space="preserve">, then CW3M constructs the </w:t>
+      </w:r>
+      <w:r>
+        <w:t xml:space="preserve">HRU </w:t>
+      </w:r>
+      <w:r>
+        <w:t xml:space="preserve">values for snowpack, surface water, </w:t>
+      </w:r>
+      <w:r>
+        <w:t>and root-accessible compartments of the HBV model by aggregating the values of the corresponding IDU attributes across the IDUs which make up each HRU.  Warning messages are produced when the HRU values in the IC file are inconsistent with those aggregated from the IDU attributes.</w:t>
+      </w:r>
+      <w:r>
+        <w:t xml:space="preserve"> </w:t>
+      </w:r>
+    </w:p>
+    <w:p>
+      <w:pPr>
+        <w:pStyle w:val="Heading1"/>
+      </w:pPr>
+      <w:bookmarkStart w:id="186" w:name="_Toc71555661"/>
+      <w:r>
+        <w:t>Stream flow and stream temperature</w:t>
+      </w:r>
+      <w:bookmarkEnd w:id="186"/>
+    </w:p>
+    <w:p>
+      <w:pPr>
+        <w:pStyle w:val="Heading2"/>
+      </w:pPr>
+      <w:bookmarkStart w:id="187" w:name="_Toc50800503"/>
+      <w:bookmarkStart w:id="188" w:name="_Toc54090937"/>
+      <w:bookmarkStart w:id="189" w:name="_Toc71555662"/>
+      <w:r>
+        <w:t>Water parcels</w:t>
+      </w:r>
+      <w:bookmarkEnd w:id="187"/>
+      <w:bookmarkEnd w:id="188"/>
+      <w:bookmarkEnd w:id="189"/>
+    </w:p>
+    <w:p>
+      <w:r>
+        <w:tab/>
+        <w:t>Water flows continuously.  Digital computers use discrete quantities to represent, approximately, the continuous elements and properties of the real world.  CW3M accounts for the water on a landscape as “parcels”, represented in the C++ code as objects of the class WaterParcel.  The properties of a water parcel, represented in C++ as members of the WaterParcel class, are</w:t>
+      </w:r>
+    </w:p>
+    <w:p>
+      <w:r>
+        <w:tab/>
+      </w:r>
+      <w:r>
+        <w:tab/>
+        <w:t>volume, expressed in units of cubic meters</w:t>
+      </w:r>
+    </w:p>
+    <w:p>
+      <w:r>
+        <w:tab/>
+      </w:r>
+      <w:r>
+        <w:tab/>
+        <w:t>temperature, deg C</w:t>
+      </w:r>
+    </w:p>
+    <w:p>
+      <w:r>
+        <w:t>The volume property is used as a surrogate for mass, at a constant density of 998.2 kg per cubic meter.  This approximation reflects the fact that observational data for water in streams and water bodies is always in units of volume, and the convenient reality that the density of liquid water is relatively constant over the range of conditions encountered in natural environments.  In the future, the WaterParcel class could be extended to include other properties, such as sediment load and dissolved pollutants.</w:t>
+      </w:r>
+    </w:p>
+    <w:p>
+      <w:r>
+        <w:tab/>
+        <w:t xml:space="preserve">In CW3M, spatial units have water parcels associated with them.  Each subreach in the stream network has a parcel of water in it, whose properties change from one daily timestep to the next.  The total volume of a reach is the sum of the subreach volumes.  Landscape polygons (“IDUs”) and bodies of water also have associated water parcels.  </w:t>
+      </w:r>
+    </w:p>
+    <w:p>
+      <w:pPr>
+        <w:pStyle w:val="Body"/>
+      </w:pPr>
+    </w:p>
+    <w:p>
+      <w:pPr>
+        <w:pStyle w:val="Heading2"/>
+      </w:pPr>
+      <w:bookmarkStart w:id="190" w:name="_Toc71555663"/>
       <w:r>
         <w:lastRenderedPageBreak/>
-        <w:t>as represented by positive values of WETNESS, limited to no more than saturation water capacity minus field capacity.</w:t>
-      </w:r>
-    </w:p>
-    <w:p>
-      <w:r>
-        <w:tab/>
-        <w:t xml:space="preserve">When CW3M first initializes, </w:t>
-      </w:r>
-      <w:r>
-        <w:t>if an IC file is not available,</w:t>
-      </w:r>
-      <w:r>
-        <w:t xml:space="preserve"> CW3M initializes the compartments in the HBV model and the corresponding IDU attributes to a value specified in the init_water_content field of the &lt;catchments&gt; block of the Flow XML file.</w:t>
-      </w:r>
-      <w:r>
-        <w:t xml:space="preserve">  The current setting for the init_water_content is the single value 0.1, which results in values of 0.0 for SNOWPACK and H2O_MELT, a value in m</w:t>
-      </w:r>
-      <w:r>
-        <w:rPr>
-          <w:vertAlign w:val="superscript"/>
-        </w:rPr>
-        <w:t>3</w:t>
-      </w:r>
-      <w:r>
-        <w:t xml:space="preserve"> equivalent to 40 mm for SM_DAY, and a negative value of WETNESS equal to 40 mm minus the field capacity of the soil, obtained from the HBV parameter file.</w:t>
-      </w:r>
-    </w:p>
-    <w:p>
-      <w:r>
-        <w:tab/>
-        <w:t xml:space="preserve">If on the other hand </w:t>
-      </w:r>
-      <w:r>
-        <w:t>an IC file is available</w:t>
-      </w:r>
-      <w:r>
-        <w:t xml:space="preserve">, then CW3M constructs the </w:t>
-      </w:r>
-      <w:r>
-        <w:t xml:space="preserve">HRU </w:t>
-      </w:r>
-      <w:r>
-        <w:t xml:space="preserve">values for snowpack, surface water, </w:t>
-      </w:r>
-      <w:r>
-        <w:t>and root-accessible compartments of the HBV model by aggregating the values of the corresponding IDU attributes across the IDUs which make up each HRU.  Warning messages are produced when the HRU values in the IC file are inconsistent with those aggregated from the IDU attributes.</w:t>
-      </w:r>
-      <w:r>
-        <w:t xml:space="preserve"> </w:t>
-      </w:r>
-    </w:p>
-    <w:p>
-      <w:pPr>
-        <w:pStyle w:val="Heading1"/>
-      </w:pPr>
-      <w:bookmarkStart w:id="155" w:name="_Toc71555661"/>
-      <w:r>
-        <w:t>Stream flow and stream temperature</w:t>
-      </w:r>
-      <w:bookmarkEnd w:id="155"/>
-    </w:p>
-    <w:p>
-      <w:pPr>
-        <w:pStyle w:val="Heading2"/>
-      </w:pPr>
-      <w:bookmarkStart w:id="156" w:name="_Toc50800503"/>
-      <w:bookmarkStart w:id="157" w:name="_Toc54090937"/>
-      <w:bookmarkStart w:id="158" w:name="_Toc71555662"/>
-      <w:r>
-        <w:t>Water parcels</w:t>
-      </w:r>
-      <w:bookmarkEnd w:id="156"/>
-      <w:bookmarkEnd w:id="157"/>
-      <w:bookmarkEnd w:id="158"/>
-    </w:p>
-    <w:p>
-      <w:r>
-        <w:tab/>
-        <w:t>Water flows continuously.  Digital computers use discrete quantities to represent, approximately, the continuous elements and properties of the real world.  CW3M accounts for the water on a landscape as “parcels”, represented in the C++ code as objects of the class WaterParcel.  The properties of a water parcel, represented in C++ as members of the WaterParcel class, are</w:t>
-      </w:r>
-    </w:p>
-    <w:p>
-      <w:r>
-        <w:tab/>
-      </w:r>
-      <w:r>
-        <w:tab/>
-        <w:t>volume, expressed in units of cubic meters</w:t>
-      </w:r>
-    </w:p>
-    <w:p>
-      <w:r>
-        <w:tab/>
-      </w:r>
-      <w:r>
-        <w:tab/>
-        <w:t>temperature, deg C</w:t>
-      </w:r>
-    </w:p>
-    <w:p>
-      <w:r>
-        <w:t>The volume property is used as a surrogate for mass, at a constant density of 998.2 kg per cubic meter.  This approximation reflects the fact that observational data for water in streams and water bodies is always in units of volume, and the convenient reality that the density of liquid water is relatively constant over the range of conditions encountered in natural environments.  In the future, the WaterParcel class could be extended to include other properties, such as sediment load and dissolved pollutants.</w:t>
-      </w:r>
-    </w:p>
-    <w:p>
-      <w:r>
-        <w:tab/>
-        <w:t xml:space="preserve">In CW3M, spatial units have water parcels associated with them.  Each subreach in the stream network has a parcel of water in it, whose properties change from one daily timestep to the next.  The total volume of a reach is the sum of the subreach volumes.  Landscape polygons (“IDUs”) and bodies of water also have associated water parcels.  </w:t>
-      </w:r>
-    </w:p>
-    <w:p>
-      <w:pPr>
-        <w:pStyle w:val="Body"/>
-      </w:pPr>
-    </w:p>
-    <w:p>
-      <w:pPr>
-        <w:pStyle w:val="Heading2"/>
-      </w:pPr>
-      <w:bookmarkStart w:id="159" w:name="_Toc71555663"/>
-      <w:r>
         <w:t>Daily water mass and energy balance</w:t>
       </w:r>
-      <w:bookmarkEnd w:id="159"/>
+      <w:bookmarkEnd w:id="190"/>
     </w:p>
     <w:p>
       <w:pPr>
@@ -15546,7 +15703,6 @@
         <w:rPr>
           <w:rFonts w:ascii="Times New Roman" w:hAnsi="Times New Roman" w:cs="Times New Roman"/>
         </w:rPr>
-        <w:lastRenderedPageBreak/>
         <w:t>V</w:t>
       </w:r>
       <w:r>
@@ -16083,7 +16239,11 @@
     <w:p>
       <w:r>
         <w:tab/>
-        <w:t>Note in connection with evaporation from stream reaches that the model tiles the land surface with IDU polygons, and treats the stream network as a set of lines with no area of their own.  Water bodies – reservoirs and lakes – are represented in the IDU layer.  This makes it difficult to track precipitation which falls on stream reaches, because that precipitation has already been accounted for in the amount simulated as falling on the IDUs that the reach traverses.  In effect, V</w:t>
+        <w:t xml:space="preserve">Note in connection with evaporation from stream reaches that the model tiles the land surface with IDU polygons, and treats the stream network as a set of lines with no area of their own.  Water bodies – reservoirs and lakes – are represented in the IDU layer.  This makes it difficult to track precipitation which falls on stream reaches, because that precipitation has already been accounted for </w:t>
+      </w:r>
+      <w:r>
+        <w:lastRenderedPageBreak/>
+        <w:t>in the amount simulated as falling on the IDUs that the reach traverses.  In effect, V</w:t>
       </w:r>
       <w:r>
         <w:rPr>
@@ -16137,7 +16297,7 @@
       <w:pPr>
         <w:pStyle w:val="Heading2"/>
       </w:pPr>
-      <w:bookmarkStart w:id="160" w:name="_Toc71555664"/>
+      <w:bookmarkStart w:id="191" w:name="_Toc71555664"/>
       <w:r>
         <w:t>Estimating the rate of flow</w:t>
       </w:r>
@@ -16147,7 +16307,7 @@
       <w:r>
         <w:t>in a stream reach</w:t>
       </w:r>
-      <w:bookmarkEnd w:id="160"/>
+      <w:bookmarkEnd w:id="191"/>
     </w:p>
     <w:p>
       <w:pPr>
@@ -16178,11 +16338,7 @@
         <w:t xml:space="preserve"> downstream.</w:t>
       </w:r>
       <w:r>
-        <w:t xml:space="preserve">  Internally, the model holds an array of pointers to reach objects (class FlowModel, member m_reachArray[]) which is ordered such </w:t>
-      </w:r>
-      <w:r>
-        <w:lastRenderedPageBreak/>
-        <w:t>that for any given reach all the reaches which drain directly or indirectly into that reach come before it in the array, that is, the array starts with the leaves and ends with the root.</w:t>
+        <w:t xml:space="preserve">  Internally, the model holds an array of pointers to reach objects (class FlowModel, member m_reachArray[]) which is ordered such that for any given reach all the reaches which drain directly or indirectly into that reach come before it in the array, that is, the array starts with the leaves and ends with the root.</w:t>
       </w:r>
     </w:p>
     <w:p>
@@ -16619,7 +16775,11 @@
         <w:t xml:space="preserve">The assumption that the channel cross-section is both rectangular and has a fixed width:depth ratio is </w:t>
       </w:r>
       <w:r>
-        <w:t>mathematically convenient but physically questionable</w:t>
+        <w:t xml:space="preserve">mathematically convenient </w:t>
+      </w:r>
+      <w:r>
+        <w:lastRenderedPageBreak/>
+        <w:t>but physically questionable</w:t>
       </w:r>
       <w:r>
         <w:t>.</w:t>
@@ -16861,7 +17021,6 @@
         <w:rPr>
           <w:highlight w:val="yellow"/>
         </w:rPr>
-        <w:lastRenderedPageBreak/>
         <w:t xml:space="preserve">  float depth = (float)pow(((Q * pReach-&gt;m_n) / ((float)sqrt(pReach-&gt;m_slope) * wdterm)), 3.0f / / 8.0f); </w:t>
       </w:r>
     </w:p>
@@ -17709,6 +17868,7 @@
         </w:rPr>
       </w:pPr>
       <w:r>
+        <w:lastRenderedPageBreak/>
         <w:tab/>
       </w:r>
       <w:r>
@@ -17962,11 +18122,7 @@
         <w:t>n</w:t>
       </w:r>
       <w:r>
-        <w:t xml:space="preserve"> much higher than the table values is inherited from </w:t>
-      </w:r>
-      <w:r>
-        <w:lastRenderedPageBreak/>
-        <w:t>the WW2100 project</w:t>
+        <w:t xml:space="preserve"> much higher than the table values is inherited from the WW2100 project</w:t>
       </w:r>
       <w:r>
         <w:t>.</w:t>
@@ -18238,11 +18394,11 @@
       <w:pPr>
         <w:pStyle w:val="Heading2"/>
       </w:pPr>
-      <w:bookmarkStart w:id="161" w:name="_Toc71555665"/>
+      <w:bookmarkStart w:id="192" w:name="_Toc71555665"/>
       <w:r>
         <w:t>Estimating the surface area of the water in a subreach</w:t>
       </w:r>
-      <w:bookmarkEnd w:id="161"/>
+      <w:bookmarkEnd w:id="192"/>
     </w:p>
     <w:p>
       <w:r>
@@ -18268,7 +18424,11 @@
         <w:t xml:space="preserve"> in a different way with the rate of flow.  The volume of water itself is determined by the daily mass balance, after determination of the flows into and out of the subreach.</w:t>
       </w:r>
       <w:r>
-        <w:t xml:space="preserve">  CW3M has a built-in, default method for estimating stream width; the estimate goes into the Reach attribute WIDTH_CALC.</w:t>
+        <w:t xml:space="preserve">  </w:t>
+      </w:r>
+      <w:r>
+        <w:lastRenderedPageBreak/>
+        <w:t>CW3M has a built-in, default method for estimating stream width; the estimate goes into the Reach attribute WIDTH_CALC.</w:t>
       </w:r>
     </w:p>
     <w:p>
@@ -18303,12 +18463,11 @@
       <w:pPr>
         <w:pStyle w:val="Heading2"/>
       </w:pPr>
-      <w:bookmarkStart w:id="162" w:name="_Toc71555666"/>
-      <w:r>
-        <w:lastRenderedPageBreak/>
+      <w:bookmarkStart w:id="193" w:name="_Toc71555666"/>
+      <w:r>
         <w:t>Water temperature from thermal energy</w:t>
       </w:r>
-      <w:bookmarkEnd w:id="162"/>
+      <w:bookmarkEnd w:id="193"/>
     </w:p>
     <w:p>
       <w:pPr>
@@ -18442,11 +18601,11 @@
       <w:pPr>
         <w:pStyle w:val="Heading2"/>
       </w:pPr>
-      <w:bookmarkStart w:id="163" w:name="_Toc71555667"/>
+      <w:bookmarkStart w:id="194" w:name="_Toc71555667"/>
       <w:r>
         <w:t>Boundary conditions for stream water temperature</w:t>
       </w:r>
-      <w:bookmarkEnd w:id="163"/>
+      <w:bookmarkEnd w:id="194"/>
     </w:p>
     <w:p>
       <w:r>
@@ -18652,7 +18811,15 @@
           <w:color w:val="000000"/>
         </w:rPr>
         <w:tab/>
-        <w:t>Further elaboration of water temperature boundary conditions is necessary.  Water returns to stream reaches from municipal water systems at points of central discharge.  Municipal discharge water is typically warmer than stream water, and its temperature may vary seasonally.  The temperature of the water reaching the streams via the stream banks also varies seasonally</w:t>
+        <w:t xml:space="preserve">Further elaboration of water temperature boundary conditions is necessary.  Water returns to stream reaches from municipal water systems at points of central discharge.  Municipal discharge water is typically warmer than stream water, and its temperature may vary seasonally.  The temperature of </w:t>
+      </w:r>
+      <w:r>
+        <w:rPr>
+          <w:rFonts w:cstheme="minorHAnsi"/>
+          <w:color w:val="000000"/>
+        </w:rPr>
+        <w:lastRenderedPageBreak/>
+        <w:t>the water reaching the streams via the stream banks also varies seasonally</w:t>
       </w:r>
       <w:r>
         <w:rPr>
@@ -18762,7 +18929,6 @@
                 <w:rFonts w:cstheme="minorHAnsi"/>
                 <w:color w:val="000000"/>
               </w:rPr>
-              <w:lastRenderedPageBreak/>
               <w:t>HBVCALIB</w:t>
             </w:r>
           </w:p>
@@ -19300,11 +19466,11 @@
       <w:pPr>
         <w:pStyle w:val="Heading2"/>
       </w:pPr>
-      <w:bookmarkStart w:id="164" w:name="_Toc71555668"/>
+      <w:bookmarkStart w:id="195" w:name="_Toc71555668"/>
       <w:r>
         <w:t>Thermal stratification in reservoirs</w:t>
       </w:r>
-      <w:bookmarkEnd w:id="164"/>
+      <w:bookmarkEnd w:id="195"/>
     </w:p>
     <w:p>
       <w:r>
@@ -19333,11 +19499,11 @@
       <w:pPr>
         <w:pStyle w:val="Heading2"/>
       </w:pPr>
-      <w:bookmarkStart w:id="165" w:name="_Toc71555669"/>
+      <w:bookmarkStart w:id="196" w:name="_Toc71555669"/>
       <w:r>
         <w:t>Thermal loading</w:t>
       </w:r>
-      <w:bookmarkEnd w:id="165"/>
+      <w:bookmarkEnd w:id="196"/>
     </w:p>
     <w:p>
       <w:r>
@@ -19373,7 +19539,11 @@
         <w:ind w:firstLine="720"/>
       </w:pPr>
       <w:r>
-        <w:t xml:space="preserve">CW3M represents the McKenzie system with 1,047 reaches of average length 1,781 meters.  The longest reach is 9,010 meters; the shortest is just 6 meters.  The Reach_McKenzie.shp file which stores the points which define the reaches is 6,361,228 bytes long, an average of 6,076 bytes per reach.  Even if each point required as many as 100 bytes of storage, that would be an average of 61 points per reach and a total of 63 thousand points, representing more than 60 thousand straight stream segments averaging about 30 meters in length. </w:t>
+        <w:t xml:space="preserve">CW3M represents the McKenzie system with 1,047 reaches of average length 1,781 meters.  The longest reach is 9,010 meters; the shortest is just 6 meters.  The Reach_McKenzie.shp file which stores the points which define the reaches is 6,361,228 bytes long, an average of 6,076 bytes per reach.  Even if each point required as many as 100 bytes of storage, that would be an average of 61 points per reach and a total of 63 thousand points, representing more than 60 thousand straight stream segments </w:t>
+      </w:r>
+      <w:r>
+        <w:lastRenderedPageBreak/>
+        <w:t xml:space="preserve">averaging about 30 meters in length. </w:t>
       </w:r>
       <w:r>
         <w:t xml:space="preserve">  Double precision floating point numbers require 8 bytes of storage, so 3 coordinates, if stored as double precision floating point numbers, would require only 24 bytes.  So it is likely that each point takes up much less than 100 bytes, and that hence there are many more than 63 thousand points altogether, with an average distance between them of much less than 30 meters.</w:t>
@@ -19384,11 +19554,7 @@
         <w:ind w:firstLine="720"/>
       </w:pPr>
       <w:r>
-        <w:t xml:space="preserve">Short, straight stream segments correspond to the nodes used in Shade-a-lator, as they can be characterized by single values for elevation, aspect, stream width, and vegetation characteristics.  Elevation and aspect can be calculated from the 3D coordinates of the points themselves.  Other values, e.g. vegetation characteristics, are available from the IDUs within which the stream segments are situated.  Since there are only 16,883 IDUs, the values derived from the IDUs would necessarily apply, on </w:t>
-      </w:r>
-      <w:r>
-        <w:lastRenderedPageBreak/>
-        <w:t>average, to about 4 contiguous stream segments.</w:t>
+        <w:t>Short, straight stream segments correspond to the nodes used in Shade-a-lator, as they can be characterized by single values for elevation, aspect, stream width, and vegetation characteristics.  Elevation and aspect can be calculated from the 3D coordinates of the points themselves.  Other values, e.g. vegetation characteristics, are available from the IDUs within which the stream segments are situated.  Since there are only 16,883 IDUs, the values derived from the IDUs would necessarily apply, on average, to about 4 contiguous stream segments.</w:t>
       </w:r>
       <w:r>
         <w:t xml:space="preserve">  On sharply curved reaches with closely spaced points, the same IDU-derived values would apply to many such contiguous segments.</w:t>
@@ -19508,11 +19674,12 @@
       <w:pPr>
         <w:pStyle w:val="Heading1"/>
       </w:pPr>
-      <w:bookmarkStart w:id="166" w:name="_Toc71555670"/>
-      <w:r>
+      <w:bookmarkStart w:id="197" w:name="_Toc71555670"/>
+      <w:r>
+        <w:lastRenderedPageBreak/>
         <w:t>Reservoirs</w:t>
       </w:r>
-      <w:bookmarkEnd w:id="166"/>
+      <w:bookmarkEnd w:id="197"/>
     </w:p>
     <w:p>
       <w:r>
@@ -19710,7 +19877,6 @@
           </w:tcPr>
           <w:p>
             <w:r>
-              <w:lastRenderedPageBreak/>
               <w:t>DEX</w:t>
             </w:r>
           </w:p>
@@ -20289,11 +20455,11 @@
       <w:pPr>
         <w:pStyle w:val="Heading2"/>
       </w:pPr>
-      <w:bookmarkStart w:id="167" w:name="_Toc71555671"/>
+      <w:bookmarkStart w:id="198" w:name="_Toc71555671"/>
       <w:r>
         <w:t>Reservoir data</w:t>
       </w:r>
-      <w:bookmarkEnd w:id="167"/>
+      <w:bookmarkEnd w:id="198"/>
     </w:p>
     <w:p>
       <w:pPr>
@@ -20421,6 +20587,7 @@
         <w:ind w:left="360"/>
       </w:pPr>
       <w:r>
+        <w:lastRenderedPageBreak/>
         <w:t xml:space="preserve">rc_dir="Rule_Curves\{ScenarioName}"  </w:t>
       </w:r>
       <w:r>
@@ -20531,255 +20698,251 @@
         <w:t xml:space="preserve">  are identified for the single reservoir in this example.</w:t>
       </w:r>
       <w:r>
-        <w:t xml:space="preserve">  Some paths include a </w:t>
-      </w:r>
+        <w:t xml:space="preserve">  Some paths include a {ScenarioName} field, which allows CW3M to incorporate the name of a simulation scenario into the path at run time, when {ScenarioName} is defined elsewhere in the Flow XML file.</w:t>
+      </w:r>
+    </w:p>
+    <w:p/>
+    <w:p>
+      <w:r>
+        <w:t>Area_Capacity_Curves\blue_river_area_capacity.csv</w:t>
+      </w:r>
+      <w:r>
+        <w:t xml:space="preserve"> – The Area_Capacity_Curves subdirectory has one CSV file for each reservoir.  Each such file has three columns: Elevation_m, Storage_m3</w:t>
+      </w:r>
+      <w:r>
+        <w:t>, and Area_ha.  The one for BLU has 400 rows of data, with elevations in sorted order from 396.2 to 517.9.</w:t>
+      </w:r>
+    </w:p>
+    <w:p/>
+    <w:p>
+      <w:r>
+        <w:t>ControlPoints\{ScenarioName}</w:t>
+      </w:r>
+      <w:r>
+        <w:t xml:space="preserve"> –  The ControlPoints subdirectory has 20+ files, each containing data for a particular control point </w:t>
+      </w:r>
+      <w:r>
+        <w:t>under a particular set of circumstances.  For example, there is a file in the ControlPoint subdirectory named cp_Max_bf_Goshen_23759228.csv.  Column names vary from file to file.</w:t>
+      </w:r>
+    </w:p>
+    <w:p/>
+    <w:p>
+      <w:r>
+        <w:t>Rule_Curves\{ScenarioName}blue_river_rule_curve.csv</w:t>
+      </w:r>
+      <w:r>
+        <w:t xml:space="preserve"> and ...}BR_buffer.csv</w:t>
+      </w:r>
+      <w:r>
+        <w:t xml:space="preserve"> – The Rule_Curves subdirectory has 2 files for each of the reservoirs except the 2 re-regulating reservoirs, BCL and DEX.  The 2 files for BLU are named Blue_River_rule_curve.csv</w:t>
+      </w:r>
+      <w:r>
+        <w:t xml:space="preserve"> and BR_buffer.csv.  Each has 2 columns; the first column is titled Date and contains a Julian day number (1 = Jan 1; 365 = Dec 31).  The second column in the Blue_River_rule_curve.csv file is titled Cons_Pool_elev_m, and there are 29 rows of data.  The second column in the ...buffer.csv file is titled Pool_Elevation_m, and there are 19 rows of data.</w:t>
+      </w:r>
+    </w:p>
+    <w:p/>
+    <w:p>
+      <w:r>
+        <w:t>Rules_BR\blue_river_rule_priorities.csv</w:t>
+      </w:r>
+      <w:r>
+        <w:t xml:space="preserve"> – There is a separate Rules_&lt;reservoir name&gt; subdirectory for each reservoir except the 2 re-regulating reservoirs, BCL and </w:t>
+      </w:r>
+      <w:r>
+        <w:t>DEX.</w:t>
+      </w:r>
+      <w:r>
+        <w:t xml:space="preserve">  blue_river_rule_priorities.csv has 5 columns labeled simply 0,1,...,4 and 7 rows. Each row, column position contains either a file name</w:t>
+      </w:r>
+      <w:r>
+        <w:t xml:space="preserve"> (16 positions</w:t>
+      </w:r>
+      <w:r>
+        <w:t>, but only 12 unique file names</w:t>
+      </w:r>
+      <w:r>
+        <w:t>)</w:t>
+      </w:r>
+      <w:r>
+        <w:t xml:space="preserve"> or the word Missing</w:t>
+      </w:r>
+      <w:r>
+        <w:t xml:space="preserve"> (18 positions), or is empty (1 position)</w:t>
+      </w:r>
+      <w:r>
+        <w:t xml:space="preserve">.  </w:t>
+      </w:r>
+      <w:r>
+        <w:t>The 12 file names are</w:t>
+      </w:r>
+    </w:p>
+    <w:p>
+      <w:r>
+        <w:tab/>
+      </w:r>
+      <w:r>
+        <w:t>cp_Max_Vida_Flood_23772903.csv</w:t>
+      </w:r>
+    </w:p>
+    <w:p>
+      <w:r>
+        <w:tab/>
+      </w:r>
+      <w:r>
+        <w:t>cp_Min_Flow_at_Albany_23762845.csv</w:t>
+      </w:r>
+    </w:p>
+    <w:p>
+      <w:r>
+        <w:tab/>
+      </w:r>
+      <w:r>
+        <w:t>cp_Min_flow_at_Salem_23791083.csv</w:t>
+      </w:r>
+    </w:p>
+    <w:p>
+      <w:r>
+        <w:tab/>
+      </w:r>
+      <w:r>
+        <w:t>Max_con_flow_blue_river.csv</w:t>
+      </w:r>
+    </w:p>
+    <w:p>
+      <w:r>
+        <w:tab/>
+      </w:r>
+      <w:r>
+        <w:t>Max_EvaculationRelease.csv</w:t>
+      </w:r>
+    </w:p>
+    <w:p>
+      <w:r>
+        <w:tab/>
+      </w:r>
+      <w:r>
+        <w:t>MaxD_Daily_BiOP_MaxD.csv</w:t>
+      </w:r>
+    </w:p>
+    <w:p>
+      <w:r>
+        <w:tab/>
+      </w:r>
+      <w:r>
+        <w:t>MaxD_FloodDcrsRate_Blue.csv</w:t>
+      </w:r>
+    </w:p>
+    <w:p>
+      <w:pPr>
+        <w:ind w:firstLine="720"/>
+      </w:pPr>
+      <w:r>
+        <w:t>MaxD_MaxFloodDcrsRate_Blue.csv</w:t>
+      </w:r>
+    </w:p>
+    <w:p>
+      <w:r>
+        <w:tab/>
+      </w:r>
+      <w:r>
+        <w:t>MaxI_FloodIncrsRate_Blue.csv</w:t>
+      </w:r>
+    </w:p>
+    <w:p>
+      <w:r>
+        <w:tab/>
+      </w:r>
+      <w:r>
+        <w:t>MaxI_MaxFloodIncrsRate_Blue.csv</w:t>
+      </w:r>
+    </w:p>
+    <w:p>
+      <w:r>
+        <w:tab/>
+      </w:r>
+      <w:r>
+        <w:t>Min_Flow_50_cfs.csv</w:t>
+      </w:r>
+    </w:p>
+    <w:p>
+      <w:pPr>
+        <w:ind w:firstLine="720"/>
+      </w:pPr>
       <w:r>
         <w:lastRenderedPageBreak/>
-        <w:t>{ScenarioName} field, which allows CW3M to incorporate the name of a simulation scenario into the path at run time, when {ScenarioName} is defined elsewhere in the Flow XML file.</w:t>
+        <w:t>Min_Flow_at_Blue_River.csv</w:t>
+      </w:r>
+    </w:p>
+    <w:p>
+      <w:r>
+        <w:t>All the files beginning with cp_ are in the Reservoirs/ControlPoints subdirectory.  The other files are in the Rules_BR subdirectory itself.</w:t>
+      </w:r>
+    </w:p>
+    <w:p>
+      <w:pPr>
+        <w:ind w:firstLine="720"/>
+      </w:pPr>
+    </w:p>
+    <w:p>
+      <w:r>
+        <w:t>Rel_Cap\BR_composite_rc.csv</w:t>
+      </w:r>
+      <w:r>
+        <w:t>, ...\</w:t>
+      </w:r>
+      <w:r>
+        <w:t>BR_RO_capacity.csv</w:t>
+      </w:r>
+      <w:r>
+        <w:t>, and ...\BR</w:t>
+      </w:r>
+      <w:r>
+        <w:t>_spillway_capacity.csv</w:t>
+      </w:r>
+      <w:r>
+        <w:t xml:space="preserve"> – The release capacity subdirectory (Rel_Cap) contains 39 files, 3 for each of the 13 reservoirs.  The prefix of each file name indicates the reservoir, and the suffixes are </w:t>
+      </w:r>
+      <w:r>
+        <w:t xml:space="preserve">composite_rc.csv, </w:t>
+      </w:r>
+      <w:r>
+        <w:t>RO_capacity.csv,</w:t>
+      </w:r>
+      <w:r>
+        <w:t xml:space="preserve"> and </w:t>
+      </w:r>
+      <w:r>
+        <w:t>spillway_capacity.csv</w:t>
+      </w:r>
+      <w:r>
+        <w:t>.  For BLU, the three files have the same structure: 2 columns labeled pool_elev_m and release_cap_cms, and multiple rows of data.</w:t>
       </w:r>
     </w:p>
     <w:p/>
     <w:p>
       <w:r>
-        <w:t>Area_Capacity_Curves\blue_river_area_capacity.csv</w:t>
-      </w:r>
-      <w:r>
-        <w:t xml:space="preserve"> – The Area_Capacity_Curves subdirectory has one CSV file for each reservoir.  Each such file has three columns: Elevation_m, Storage_m3</w:t>
-      </w:r>
-      <w:r>
-        <w:t>, and Area_ha.  The one for BLU has 400 rows of data, with elevations in sorted order from 396.2 to 517.9.</w:t>
+        <w:t>BR_ressim_flow_1935_2008.csv</w:t>
+      </w:r>
+      <w:r>
+        <w:t xml:space="preserve"> and </w:t>
+      </w:r>
+      <w:r>
+        <w:t>BR_ressim_rule_1935_2008.csv</w:t>
+      </w:r>
+      <w:r>
+        <w:t xml:space="preserve"> – These files are in Reservoirs\Output_from_ResSim.</w:t>
       </w:r>
     </w:p>
     <w:p/>
     <w:p>
-      <w:r>
-        <w:t>ControlPoints\{ScenarioName}</w:t>
-      </w:r>
-      <w:r>
-        <w:t xml:space="preserve"> –  The ControlPoints subdirectory has 20+ files, each containing data for a particular control point </w:t>
-      </w:r>
-      <w:r>
-        <w:t>under a particular set of circumstances.  For example, there is a file in the ControlPoint subdirectory named cp_Max_bf_Goshen_23759228.csv.  Column names vary from file to file.</w:t>
-      </w:r>
-    </w:p>
-    <w:p/>
-    <w:p>
-      <w:r>
-        <w:t>Rule_Curves\{ScenarioName}blue_river_rule_curve.csv</w:t>
-      </w:r>
-      <w:r>
-        <w:t xml:space="preserve"> and ...}BR_buffer.csv</w:t>
-      </w:r>
-      <w:r>
-        <w:t xml:space="preserve"> – The Rule_Curves subdirectory has 2 files for each of the reservoirs except the 2 re-regulating reservoirs, BCL and DEX.  The 2 files for BLU are named Blue_River_rule_curve.csv</w:t>
-      </w:r>
-      <w:r>
-        <w:t xml:space="preserve"> and BR_buffer.csv.  Each has 2 columns; the first column is titled Date and contains a Julian day number (1 = Jan 1; 365 = Dec 31).  The second column in the Blue_River_rule_curve.csv file is titled Cons_Pool_elev_m, and there are 29 rows of data.  The second column in the ...buffer.csv file is titled Pool_Elevation_m, and there are 19 rows of data.</w:t>
-      </w:r>
-    </w:p>
-    <w:p/>
-    <w:p>
-      <w:r>
-        <w:t>Rules_BR\blue_river_rule_priorities.csv</w:t>
-      </w:r>
-      <w:r>
-        <w:t xml:space="preserve"> – There is a separate Rules_&lt;reservoir name&gt; subdirectory for each reservoir except the 2 re-regulating reservoirs, BCL and </w:t>
-      </w:r>
-      <w:r>
-        <w:t>DEX.</w:t>
-      </w:r>
-      <w:r>
-        <w:t xml:space="preserve">  blue_river_rule_priorities.csv has 5 columns labeled simply 0,1,...,4 and 7 rows. Each row, column position contains either a file name</w:t>
-      </w:r>
-      <w:r>
-        <w:t xml:space="preserve"> (16 positions</w:t>
-      </w:r>
-      <w:r>
-        <w:t>, but only 12 unique file names</w:t>
-      </w:r>
-      <w:r>
-        <w:t>)</w:t>
-      </w:r>
-      <w:r>
-        <w:t xml:space="preserve"> or the word Missing</w:t>
-      </w:r>
-      <w:r>
-        <w:t xml:space="preserve"> (18 positions), or is empty (1 position)</w:t>
-      </w:r>
-      <w:r>
-        <w:t xml:space="preserve">.  </w:t>
-      </w:r>
-      <w:r>
-        <w:t>The 12 file names are</w:t>
-      </w:r>
-    </w:p>
-    <w:p>
-      <w:r>
-        <w:tab/>
-      </w:r>
-      <w:r>
-        <w:t>cp_Max_Vida_Flood_23772903.csv</w:t>
-      </w:r>
-    </w:p>
-    <w:p>
-      <w:r>
-        <w:tab/>
-      </w:r>
-      <w:r>
-        <w:t>cp_Min_Flow_at_Albany_23762845.csv</w:t>
-      </w:r>
-    </w:p>
-    <w:p>
-      <w:r>
-        <w:tab/>
-      </w:r>
-      <w:r>
-        <w:t>cp_Min_flow_at_Salem_23791083.csv</w:t>
-      </w:r>
-    </w:p>
-    <w:p>
-      <w:r>
-        <w:tab/>
-      </w:r>
-      <w:r>
-        <w:t>Max_con_flow_blue_river.csv</w:t>
-      </w:r>
-    </w:p>
-    <w:p>
-      <w:r>
-        <w:tab/>
-      </w:r>
-      <w:r>
-        <w:t>Max_EvaculationRelease.csv</w:t>
-      </w:r>
-    </w:p>
-    <w:p>
-      <w:r>
-        <w:tab/>
-      </w:r>
-      <w:r>
-        <w:t>MaxD_Daily_BiOP_MaxD.csv</w:t>
-      </w:r>
-    </w:p>
-    <w:p>
-      <w:r>
-        <w:tab/>
-      </w:r>
-      <w:r>
-        <w:t>MaxD_FloodDcrsRate_Blue.csv</w:t>
-      </w:r>
-    </w:p>
-    <w:p>
-      <w:pPr>
-        <w:ind w:firstLine="720"/>
-      </w:pPr>
-      <w:r>
-        <w:t>MaxD_MaxFloodDcrsRate_Blue.csv</w:t>
-      </w:r>
-    </w:p>
-    <w:p>
-      <w:r>
-        <w:tab/>
-      </w:r>
-      <w:r>
-        <w:t>MaxI_FloodIncrsRate_Blue.csv</w:t>
-      </w:r>
-    </w:p>
-    <w:p>
-      <w:r>
-        <w:tab/>
-      </w:r>
-      <w:r>
-        <w:t>MaxI_MaxFloodIncrsRate_Blue.csv</w:t>
-      </w:r>
-    </w:p>
-    <w:p>
-      <w:r>
-        <w:tab/>
-      </w:r>
-      <w:r>
-        <w:t>Min_Flow_50_cfs.csv</w:t>
-      </w:r>
-    </w:p>
-    <w:p>
-      <w:pPr>
-        <w:ind w:firstLine="720"/>
-      </w:pPr>
-      <w:r>
-        <w:t>Min_Flow_at_Blue_River.csv</w:t>
-      </w:r>
-    </w:p>
-    <w:p>
-      <w:r>
-        <w:t>All the files beginning with cp_ are in the Reservoirs/ControlPoints subdirectory.  The other files are in the Rules_BR subdirectory itself.</w:t>
-      </w:r>
-    </w:p>
-    <w:p>
-      <w:pPr>
-        <w:ind w:firstLine="720"/>
-      </w:pPr>
-    </w:p>
-    <w:p>
-      <w:r>
-        <w:t>Rel_Cap\BR_composite_rc.csv</w:t>
-      </w:r>
-      <w:r>
-        <w:t>, ...\</w:t>
-      </w:r>
-      <w:r>
-        <w:t>BR_RO_capacity.csv</w:t>
-      </w:r>
-      <w:r>
-        <w:t>, and ...\BR</w:t>
-      </w:r>
-      <w:r>
-        <w:t>_spillway_capacity.csv</w:t>
-      </w:r>
-      <w:r>
-        <w:t xml:space="preserve"> – The release capacity subdirectory (Rel_Cap) contains 39 files, 3 for each of the 13 reservoirs.  The prefix of each file name indicates the reservoir, and the suffixes are </w:t>
-      </w:r>
-      <w:r>
-        <w:t xml:space="preserve">composite_rc.csv, </w:t>
-      </w:r>
-      <w:r>
-        <w:t>RO_capacity.csv,</w:t>
-      </w:r>
-      <w:r>
-        <w:t xml:space="preserve"> and </w:t>
-      </w:r>
-      <w:r>
-        <w:t>spillway_capacity.csv</w:t>
-      </w:r>
-      <w:r>
-        <w:t>.  For BLU, the three files have the same structure: 2 columns labeled pool_elev_m and release_cap_cms, and multiple rows of data.</w:t>
-      </w:r>
-    </w:p>
-    <w:p/>
-    <w:p>
-      <w:r>
-        <w:t>BR_ressim_flow_1935_2008.csv</w:t>
-      </w:r>
-      <w:r>
-        <w:t xml:space="preserve"> and </w:t>
-      </w:r>
-      <w:r>
-        <w:t>BR_ressim_rule_1935_2008.csv</w:t>
-      </w:r>
-      <w:r>
-        <w:t xml:space="preserve"> – These files are in Reservoirs\Output_from_ResSim.</w:t>
-      </w:r>
-    </w:p>
-    <w:p/>
-    <w:p>
       <w:pPr>
         <w:pStyle w:val="Heading2"/>
       </w:pPr>
-      <w:bookmarkStart w:id="168" w:name="_Toc71555672"/>
-      <w:r>
-        <w:lastRenderedPageBreak/>
+      <w:bookmarkStart w:id="199" w:name="_Toc71555672"/>
+      <w:r>
         <w:t>Reservoir data sources</w:t>
       </w:r>
-      <w:bookmarkEnd w:id="168"/>
+      <w:bookmarkEnd w:id="199"/>
     </w:p>
     <w:p>
       <w:r>
@@ -20858,14 +21021,14 @@
       <w:pPr>
         <w:pStyle w:val="Heading1"/>
       </w:pPr>
-      <w:bookmarkStart w:id="169" w:name="_Toc71555673"/>
+      <w:bookmarkStart w:id="200" w:name="_Toc71555673"/>
       <w:r>
         <w:t>Creating a new study area</w:t>
       </w:r>
       <w:r>
         <w:t xml:space="preserve"> from a watershed within the WRB</w:t>
       </w:r>
-      <w:bookmarkEnd w:id="169"/>
+      <w:bookmarkEnd w:id="200"/>
     </w:p>
     <w:p>
       <w:pPr>
@@ -20902,7 +21065,11 @@
         <w:t xml:space="preserve">ArcMap </w:t>
       </w:r>
       <w:r>
-        <w:t xml:space="preserve">Tools/Analysis/Extract/Select is used to produce the IDU file for the target area from the WRB IDU file.  Selections may be made on the SUB_AREA attribute or the HBVCALIB attribute.  The query expression must be chosen so as to produce a whole watershed.  The SUB_AREA attribute </w:t>
+        <w:t xml:space="preserve">Tools/Analysis/Extract/Select is used to produce the IDU file for the target area from the WRB IDU file.  Selections may be made on the SUB_AREA attribute or the HBVCALIB attribute.  The </w:t>
+      </w:r>
+      <w:r>
+        <w:lastRenderedPageBreak/>
+        <w:t xml:space="preserve">query expression must be chosen so as to produce a whole watershed.  The SUB_AREA attribute </w:t>
       </w:r>
       <w:r>
         <w:t xml:space="preserve">generally </w:t>
@@ -22062,11 +22229,11 @@
       <w:pPr>
         <w:pStyle w:val="Heading2"/>
       </w:pPr>
-      <w:bookmarkStart w:id="170" w:name="_Toc71555674"/>
+      <w:bookmarkStart w:id="201" w:name="_Toc71555674"/>
       <w:r>
         <w:t>Limitations of subbasin simulations</w:t>
       </w:r>
-      <w:bookmarkEnd w:id="170"/>
+      <w:bookmarkEnd w:id="201"/>
     </w:p>
     <w:p>
       <w:r>
@@ -22094,11 +22261,11 @@
       <w:pPr>
         <w:pStyle w:val="Heading1"/>
       </w:pPr>
-      <w:bookmarkStart w:id="171" w:name="_Toc71555675"/>
+      <w:bookmarkStart w:id="202" w:name="_Toc71555675"/>
       <w:r>
         <w:t>Calibration procedure</w:t>
       </w:r>
-      <w:bookmarkEnd w:id="171"/>
+      <w:bookmarkEnd w:id="202"/>
     </w:p>
     <w:p/>
     <w:p>
@@ -22122,11 +22289,11 @@
       <w:pPr>
         <w:pStyle w:val="Heading2"/>
       </w:pPr>
-      <w:bookmarkStart w:id="172" w:name="_Toc71555676"/>
+      <w:bookmarkStart w:id="203" w:name="_Toc71555676"/>
       <w:r>
         <w:t>Using PEST to determine HBV parameter values</w:t>
       </w:r>
-      <w:bookmarkEnd w:id="172"/>
+      <w:bookmarkEnd w:id="203"/>
     </w:p>
     <w:p>
       <w:pPr>
@@ -22229,11 +22396,11 @@
       <w:pPr>
         <w:pStyle w:val="Heading2"/>
       </w:pPr>
-      <w:bookmarkStart w:id="173" w:name="_Toc71555677"/>
+      <w:bookmarkStart w:id="204" w:name="_Toc71555677"/>
       <w:r>
         <w:t>Calibrating streamflows using stream gage measurements</w:t>
       </w:r>
-      <w:bookmarkEnd w:id="173"/>
+      <w:bookmarkEnd w:id="204"/>
     </w:p>
     <w:p>
       <w:pPr>
@@ -22302,11 +22469,11 @@
       <w:pPr>
         <w:pStyle w:val="Heading2"/>
       </w:pPr>
-      <w:bookmarkStart w:id="174" w:name="_Toc71555678"/>
+      <w:bookmarkStart w:id="205" w:name="_Toc71555678"/>
       <w:r>
         <w:t>Calibrating stream temperatures</w:t>
       </w:r>
-      <w:bookmarkEnd w:id="174"/>
+      <w:bookmarkEnd w:id="205"/>
     </w:p>
     <w:p>
       <w:r>
@@ -22372,12 +22539,12 @@
       <w:pPr>
         <w:pStyle w:val="Heading1"/>
       </w:pPr>
-      <w:bookmarkStart w:id="175" w:name="_Toc71555679"/>
+      <w:bookmarkStart w:id="206" w:name="_Toc71555679"/>
       <w:r>
         <w:lastRenderedPageBreak/>
         <w:t>North Santiam study area</w:t>
       </w:r>
-      <w:bookmarkEnd w:id="175"/>
+      <w:bookmarkEnd w:id="206"/>
     </w:p>
     <w:p/>
     <w:p>
@@ -22646,14 +22813,14 @@
           <w:rFonts w:eastAsia="Times New Roman"/>
         </w:rPr>
       </w:pPr>
-      <w:bookmarkStart w:id="176" w:name="_Toc71555680"/>
+      <w:bookmarkStart w:id="207" w:name="_Toc71555680"/>
       <w:r>
         <w:rPr>
           <w:rFonts w:eastAsia="Times New Roman"/>
         </w:rPr>
         <w:t>Instream water rights</w:t>
       </w:r>
-      <w:bookmarkEnd w:id="176"/>
+      <w:bookmarkEnd w:id="207"/>
     </w:p>
     <w:p/>
     <w:p>
@@ -23007,7 +23174,7 @@
       <w:pPr>
         <w:pStyle w:val="Caption"/>
       </w:pPr>
-      <w:bookmarkStart w:id="177" w:name="_Toc53219838"/>
+      <w:bookmarkStart w:id="208" w:name="_Toc53219838"/>
       <w:r>
         <w:t xml:space="preserve">Figure </w:t>
       </w:r>
@@ -23047,14 +23214,14 @@
       <w:r>
         <w:t>the North Santiam watershed</w:t>
       </w:r>
-      <w:bookmarkEnd w:id="177"/>
+      <w:bookmarkEnd w:id="208"/>
     </w:p>
     <w:p/>
     <w:p>
       <w:pPr>
         <w:pStyle w:val="Heading2"/>
       </w:pPr>
-      <w:bookmarkStart w:id="178" w:name="_Toc71555681"/>
+      <w:bookmarkStart w:id="209" w:name="_Toc71555681"/>
       <w:r>
         <w:t xml:space="preserve">Municipal </w:t>
       </w:r>
@@ -23070,7 +23237,7 @@
       <w:r>
         <w:t>ights</w:t>
       </w:r>
-      <w:bookmarkEnd w:id="178"/>
+      <w:bookmarkEnd w:id="209"/>
     </w:p>
     <w:p/>
     <w:p>
@@ -23131,25 +23298,25 @@
       <w:pPr>
         <w:pStyle w:val="Heading1"/>
       </w:pPr>
-      <w:bookmarkStart w:id="179" w:name="_Toc71555682"/>
+      <w:bookmarkStart w:id="210" w:name="_Toc71555682"/>
       <w:r>
         <w:t>McKenzie Basin Wetlands Study</w:t>
       </w:r>
-      <w:bookmarkEnd w:id="179"/>
+      <w:bookmarkEnd w:id="210"/>
     </w:p>
     <w:p/>
     <w:p>
       <w:pPr>
         <w:pStyle w:val="Heading2"/>
       </w:pPr>
-      <w:bookmarkStart w:id="180" w:name="_Toc71555683"/>
+      <w:bookmarkStart w:id="211" w:name="_Toc71555683"/>
       <w:r>
         <w:t xml:space="preserve">Project </w:t>
       </w:r>
       <w:r>
         <w:t>Overview</w:t>
       </w:r>
-      <w:bookmarkEnd w:id="180"/>
+      <w:bookmarkEnd w:id="211"/>
     </w:p>
     <w:p>
       <w:r>
@@ -23339,8 +23506,8 @@
       <w:pPr>
         <w:pStyle w:val="Caption"/>
       </w:pPr>
-      <w:bookmarkStart w:id="181" w:name="_Ref48282850"/>
-      <w:bookmarkStart w:id="182" w:name="_Toc53219839"/>
+      <w:bookmarkStart w:id="212" w:name="_Ref48282850"/>
+      <w:bookmarkStart w:id="213" w:name="_Toc53219839"/>
       <w:r>
         <w:t xml:space="preserve">Figure </w:t>
       </w:r>
@@ -23352,11 +23519,11 @@
           <w:t>7</w:t>
         </w:r>
       </w:fldSimple>
-      <w:bookmarkEnd w:id="181"/>
+      <w:bookmarkEnd w:id="212"/>
       <w:r>
         <w:t>. McKenzie basin in CW3M screen capture</w:t>
       </w:r>
-      <w:bookmarkEnd w:id="182"/>
+      <w:bookmarkEnd w:id="213"/>
     </w:p>
     <w:p>
       <w:pPr>
@@ -23423,9 +23590,9 @@
       <w:pPr>
         <w:pStyle w:val="Caption"/>
       </w:pPr>
-      <w:bookmarkStart w:id="183" w:name="_Ref48282776"/>
-      <w:bookmarkStart w:id="184" w:name="_Ref48282732"/>
-      <w:bookmarkStart w:id="185" w:name="_Toc53219840"/>
+      <w:bookmarkStart w:id="214" w:name="_Ref48282776"/>
+      <w:bookmarkStart w:id="215" w:name="_Ref48282732"/>
+      <w:bookmarkStart w:id="216" w:name="_Toc53219840"/>
       <w:r>
         <w:t xml:space="preserve">Figure </w:t>
       </w:r>
@@ -23437,23 +23604,23 @@
           <w:t>8</w:t>
         </w:r>
       </w:fldSimple>
-      <w:bookmarkEnd w:id="183"/>
+      <w:bookmarkEnd w:id="214"/>
       <w:r>
         <w:t>. Wetlands in the lower McKenzie basin, with their WETL_ID attribute values</w:t>
       </w:r>
-      <w:bookmarkEnd w:id="184"/>
-      <w:bookmarkEnd w:id="185"/>
+      <w:bookmarkEnd w:id="215"/>
+      <w:bookmarkEnd w:id="216"/>
     </w:p>
     <w:p/>
     <w:p>
       <w:pPr>
         <w:pStyle w:val="Heading2"/>
       </w:pPr>
-      <w:bookmarkStart w:id="186" w:name="_Toc71555684"/>
+      <w:bookmarkStart w:id="217" w:name="_Toc71555684"/>
       <w:r>
         <w:t>Model and Simulation Overview</w:t>
       </w:r>
-      <w:bookmarkEnd w:id="186"/>
+      <w:bookmarkEnd w:id="217"/>
     </w:p>
     <w:p>
       <w:r>
@@ -23607,11 +23774,11 @@
       <w:pPr>
         <w:pStyle w:val="Heading2"/>
       </w:pPr>
-      <w:bookmarkStart w:id="187" w:name="_Toc71555685"/>
+      <w:bookmarkStart w:id="218" w:name="_Toc71555685"/>
       <w:r>
         <w:t>McKenzie wetlands in the initial versions of the IDU, HRU, and Reach data layers</w:t>
       </w:r>
-      <w:bookmarkEnd w:id="187"/>
+      <w:bookmarkEnd w:id="218"/>
     </w:p>
     <w:p>
       <w:r>
@@ -23647,13 +23814,13 @@
       <w:pPr>
         <w:pStyle w:val="Heading2"/>
       </w:pPr>
-      <w:bookmarkStart w:id="188" w:name="_Toc49175988"/>
-      <w:bookmarkStart w:id="189" w:name="_Toc71555686"/>
+      <w:bookmarkStart w:id="219" w:name="_Toc49175988"/>
+      <w:bookmarkStart w:id="220" w:name="_Toc71555686"/>
       <w:r>
         <w:t>Data changes for better representation of wetlands</w:t>
       </w:r>
-      <w:bookmarkEnd w:id="188"/>
-      <w:bookmarkEnd w:id="189"/>
+      <w:bookmarkEnd w:id="219"/>
+      <w:bookmarkEnd w:id="220"/>
     </w:p>
     <w:p>
       <w:r>
@@ -23704,7 +23871,7 @@
       <w:pPr>
         <w:pStyle w:val="Heading2"/>
       </w:pPr>
-      <w:bookmarkStart w:id="190" w:name="_Toc71555687"/>
+      <w:bookmarkStart w:id="221" w:name="_Toc71555687"/>
       <w:r>
         <w:t xml:space="preserve">Projection, </w:t>
       </w:r>
@@ -23720,7 +23887,7 @@
       <w:r>
         <w:t>Units</w:t>
       </w:r>
-      <w:bookmarkEnd w:id="190"/>
+      <w:bookmarkEnd w:id="221"/>
     </w:p>
     <w:p>
       <w:r>
@@ -23847,11 +24014,11 @@
       <w:pPr>
         <w:pStyle w:val="Heading2"/>
       </w:pPr>
-      <w:bookmarkStart w:id="191" w:name="_Toc71555688"/>
+      <w:bookmarkStart w:id="222" w:name="_Toc71555688"/>
       <w:r>
         <w:t>Simulation of changes in wetlands over time</w:t>
       </w:r>
-      <w:bookmarkEnd w:id="191"/>
+      <w:bookmarkEnd w:id="222"/>
     </w:p>
     <w:p>
       <w:r>
@@ -23872,7 +24039,7 @@
       <w:pPr>
         <w:pStyle w:val="Heading2"/>
       </w:pPr>
-      <w:bookmarkStart w:id="192" w:name="_Toc71555689"/>
+      <w:bookmarkStart w:id="223" w:name="_Toc71555689"/>
       <w:r>
         <w:t xml:space="preserve">How wetlands </w:t>
       </w:r>
@@ -23885,7 +24052,7 @@
       <w:r>
         <w:t xml:space="preserve"> in the model</w:t>
       </w:r>
-      <w:bookmarkEnd w:id="192"/>
+      <w:bookmarkEnd w:id="223"/>
     </w:p>
     <w:p>
       <w:r>
@@ -24243,14 +24410,14 @@
       <w:pPr>
         <w:pStyle w:val="Heading2"/>
       </w:pPr>
-      <w:bookmarkStart w:id="193" w:name="_Toc71555690"/>
+      <w:bookmarkStart w:id="224" w:name="_Toc71555690"/>
       <w:r>
         <w:t xml:space="preserve">The Wetland class and </w:t>
       </w:r>
       <w:r>
         <w:t>Wetland objects in the C++ code</w:t>
       </w:r>
-      <w:bookmarkEnd w:id="193"/>
+      <w:bookmarkEnd w:id="224"/>
     </w:p>
     <w:p>
       <w:r>
@@ -24271,11 +24438,11 @@
       <w:pPr>
         <w:pStyle w:val="Heading2"/>
       </w:pPr>
-      <w:bookmarkStart w:id="194" w:name="_Toc71555691"/>
+      <w:bookmarkStart w:id="225" w:name="_Toc71555691"/>
       <w:r>
         <w:t>Attributes of interest in the wetlands study</w:t>
       </w:r>
-      <w:bookmarkEnd w:id="194"/>
+      <w:bookmarkEnd w:id="225"/>
     </w:p>
     <w:p>
       <w:r>
@@ -24357,11 +24524,11 @@
       <w:pPr>
         <w:pStyle w:val="Heading2"/>
       </w:pPr>
-      <w:bookmarkStart w:id="195" w:name="_Toc71555692"/>
+      <w:bookmarkStart w:id="226" w:name="_Toc71555692"/>
       <w:r>
         <w:t>A WETNESS attribute</w:t>
       </w:r>
-      <w:bookmarkEnd w:id="195"/>
+      <w:bookmarkEnd w:id="226"/>
     </w:p>
     <w:p>
       <w:r>
@@ -24454,11 +24621,11 @@
       <w:pPr>
         <w:pStyle w:val="Heading2"/>
       </w:pPr>
-      <w:bookmarkStart w:id="196" w:name="_Toc71555693"/>
+      <w:bookmarkStart w:id="227" w:name="_Toc71555693"/>
       <w:r>
         <w:t>Calculating the exchange of water between the wetland and the reach</w:t>
       </w:r>
-      <w:bookmarkEnd w:id="196"/>
+      <w:bookmarkEnd w:id="227"/>
     </w:p>
     <w:p>
       <w:pPr>
@@ -24491,7 +24658,7 @@
       <w:pPr>
         <w:pStyle w:val="Heading3"/>
       </w:pPr>
-      <w:bookmarkStart w:id="197" w:name="_Toc71555694"/>
+      <w:bookmarkStart w:id="228" w:name="_Toc71555694"/>
       <w:r>
         <w:t xml:space="preserve">Wetland </w:t>
       </w:r>
@@ -24501,7 +24668,7 @@
       <w:r>
         <w:t>parameters</w:t>
       </w:r>
-      <w:bookmarkEnd w:id="197"/>
+      <w:bookmarkEnd w:id="228"/>
     </w:p>
     <w:p>
       <w:pPr>
@@ -24567,11 +24734,11 @@
       <w:pPr>
         <w:pStyle w:val="Heading3"/>
       </w:pPr>
-      <w:bookmarkStart w:id="198" w:name="_Toc71555695"/>
+      <w:bookmarkStart w:id="229" w:name="_Toc71555695"/>
       <w:r>
         <w:t>Reach parameters</w:t>
       </w:r>
-      <w:bookmarkEnd w:id="198"/>
+      <w:bookmarkEnd w:id="229"/>
     </w:p>
     <w:p>
       <w:pPr>
@@ -24765,11 +24932,11 @@
       <w:pPr>
         <w:pStyle w:val="Heading2"/>
       </w:pPr>
-      <w:bookmarkStart w:id="199" w:name="_Toc71555696"/>
+      <w:bookmarkStart w:id="230" w:name="_Toc71555696"/>
       <w:r>
         <w:t>Implementation of the exchange of water between the wetland and the reach</w:t>
       </w:r>
-      <w:bookmarkEnd w:id="199"/>
+      <w:bookmarkEnd w:id="230"/>
     </w:p>
     <w:p>
       <w:r>
@@ -25454,11 +25621,11 @@
       <w:pPr>
         <w:pStyle w:val="Heading2"/>
       </w:pPr>
-      <w:bookmarkStart w:id="200" w:name="_Toc71555697"/>
+      <w:bookmarkStart w:id="231" w:name="_Toc71555697"/>
       <w:r>
         <w:t>Standing water temperature</w:t>
       </w:r>
-      <w:bookmarkEnd w:id="200"/>
+      <w:bookmarkEnd w:id="231"/>
     </w:p>
     <w:p>
       <w:r>
@@ -25470,11 +25637,11 @@
       <w:pPr>
         <w:pStyle w:val="Heading2"/>
       </w:pPr>
-      <w:bookmarkStart w:id="201" w:name="_Toc71555698"/>
+      <w:bookmarkStart w:id="232" w:name="_Toc71555698"/>
       <w:r>
         <w:t>Evapotranspiration from wetlands</w:t>
       </w:r>
-      <w:bookmarkEnd w:id="201"/>
+      <w:bookmarkEnd w:id="232"/>
     </w:p>
     <w:p>
       <w:r>
@@ -25489,11 +25656,11 @@
       <w:pPr>
         <w:pStyle w:val="Heading2"/>
       </w:pPr>
-      <w:bookmarkStart w:id="202" w:name="_Toc71555699"/>
+      <w:bookmarkStart w:id="233" w:name="_Toc71555699"/>
       <w:r>
         <w:t>Loss (or gain) of wetlands</w:t>
       </w:r>
-      <w:bookmarkEnd w:id="202"/>
+      <w:bookmarkEnd w:id="233"/>
     </w:p>
     <w:p>
       <w:r>
@@ -25509,11 +25676,11 @@
       <w:pPr>
         <w:pStyle w:val="Heading2"/>
       </w:pPr>
-      <w:bookmarkStart w:id="203" w:name="_Toc71555700"/>
+      <w:bookmarkStart w:id="234" w:name="_Toc71555700"/>
       <w:r>
         <w:t>Reality check</w:t>
       </w:r>
-      <w:bookmarkEnd w:id="203"/>
+      <w:bookmarkEnd w:id="234"/>
     </w:p>
     <w:p>
       <w:r>
@@ -27810,12 +27977,12 @@
       <w:pPr>
         <w:pStyle w:val="Heading2"/>
       </w:pPr>
-      <w:bookmarkStart w:id="204" w:name="_Toc71555701"/>
+      <w:bookmarkStart w:id="235" w:name="_Toc71555701"/>
       <w:r>
         <w:lastRenderedPageBreak/>
         <w:t>High Cascades Springs</w:t>
       </w:r>
-      <w:bookmarkEnd w:id="204"/>
+      <w:bookmarkEnd w:id="235"/>
     </w:p>
     <w:p>
       <w:r>
@@ -28560,14 +28727,14 @@
       <w:pPr>
         <w:pStyle w:val="Heading2"/>
       </w:pPr>
-      <w:bookmarkStart w:id="205" w:name="_Toc71555702"/>
+      <w:bookmarkStart w:id="236" w:name="_Toc71555702"/>
       <w:r>
         <w:t>Calibration</w:t>
       </w:r>
       <w:r>
         <w:t xml:space="preserve"> and simulation skill</w:t>
       </w:r>
-      <w:bookmarkEnd w:id="205"/>
+      <w:bookmarkEnd w:id="236"/>
     </w:p>
     <w:p>
       <w:r>
@@ -29570,14 +29737,14 @@
       <w:pPr>
         <w:pStyle w:val="Heading2"/>
       </w:pPr>
-      <w:bookmarkStart w:id="206" w:name="_Toc71555703"/>
+      <w:bookmarkStart w:id="237" w:name="_Toc71555703"/>
       <w:r>
         <w:t>Analysis of</w:t>
       </w:r>
       <w:r>
         <w:t xml:space="preserve"> locations where the model has low skill</w:t>
       </w:r>
-      <w:bookmarkEnd w:id="206"/>
+      <w:bookmarkEnd w:id="237"/>
     </w:p>
     <w:p>
       <w:r>
@@ -29649,14 +29816,14 @@
       <w:pPr>
         <w:pStyle w:val="Heading2"/>
       </w:pPr>
-      <w:bookmarkStart w:id="207" w:name="_Toc71555704"/>
+      <w:bookmarkStart w:id="238" w:name="_Toc71555704"/>
       <w:r>
         <w:t>Simulated McKenzie basin water budget</w:t>
       </w:r>
       <w:r>
         <w:t xml:space="preserve"> and thermal energy budget</w:t>
       </w:r>
-      <w:bookmarkEnd w:id="207"/>
+      <w:bookmarkEnd w:id="238"/>
     </w:p>
     <w:p/>
     <w:p>
@@ -31778,11 +31945,11 @@
       <w:pPr>
         <w:pStyle w:val="Heading2"/>
       </w:pPr>
-      <w:bookmarkStart w:id="208" w:name="_Toc71555705"/>
+      <w:bookmarkStart w:id="239" w:name="_Toc71555705"/>
       <w:r>
         <w:t>CW3M v. Shade-a-lator</w:t>
       </w:r>
-      <w:bookmarkEnd w:id="208"/>
+      <w:bookmarkEnd w:id="239"/>
     </w:p>
     <w:p/>
     <w:p>
@@ -32228,11 +32395,11 @@
       <w:pPr>
         <w:pStyle w:val="Heading2"/>
       </w:pPr>
-      <w:bookmarkStart w:id="209" w:name="_Toc71555706"/>
+      <w:bookmarkStart w:id="240" w:name="_Toc71555706"/>
       <w:r>
         <w:t>Comparison of CW3M results to Shade-a-lator results</w:t>
       </w:r>
-      <w:bookmarkEnd w:id="209"/>
+      <w:bookmarkEnd w:id="240"/>
     </w:p>
     <w:p/>
     <w:p>
@@ -32490,8 +32657,8 @@
       <w:pPr>
         <w:pStyle w:val="Caption"/>
       </w:pPr>
-      <w:bookmarkStart w:id="210" w:name="_Ref48286765"/>
-      <w:bookmarkStart w:id="211" w:name="_Toc53219841"/>
+      <w:bookmarkStart w:id="241" w:name="_Ref48286765"/>
+      <w:bookmarkStart w:id="242" w:name="_Toc53219841"/>
       <w:r>
         <w:t xml:space="preserve">Figure </w:t>
       </w:r>
@@ -32503,11 +32670,11 @@
           <w:t>9</w:t>
         </w:r>
       </w:fldSimple>
-      <w:bookmarkEnd w:id="210"/>
+      <w:bookmarkEnd w:id="241"/>
       <w:r>
         <w:t>. Clackamas basin in CW3M screen capture</w:t>
       </w:r>
-      <w:bookmarkEnd w:id="211"/>
+      <w:bookmarkEnd w:id="242"/>
     </w:p>
     <w:p/>
     <w:p>
@@ -32519,11 +32686,11 @@
       <w:pPr>
         <w:pStyle w:val="Heading1"/>
       </w:pPr>
-      <w:bookmarkStart w:id="212" w:name="_Toc71555707"/>
+      <w:bookmarkStart w:id="243" w:name="_Toc71555707"/>
       <w:r>
         <w:t>The Clackamas Basin</w:t>
       </w:r>
-      <w:bookmarkEnd w:id="212"/>
+      <w:bookmarkEnd w:id="243"/>
     </w:p>
     <w:p/>
     <w:p>
@@ -32567,11 +32734,11 @@
       <w:pPr>
         <w:pStyle w:val="Heading1"/>
       </w:pPr>
-      <w:bookmarkStart w:id="213" w:name="_Toc71555708"/>
+      <w:bookmarkStart w:id="244" w:name="_Toc71555708"/>
       <w:r>
         <w:t>Directory structure and file names</w:t>
       </w:r>
-      <w:bookmarkEnd w:id="213"/>
+      <w:bookmarkEnd w:id="244"/>
     </w:p>
     <w:p>
       <w:pPr>
@@ -32980,7 +33147,7 @@
       <w:pPr>
         <w:pStyle w:val="Heading1"/>
       </w:pPr>
-      <w:bookmarkStart w:id="214" w:name="_Toc71555709"/>
+      <w:bookmarkStart w:id="245" w:name="_Toc71555709"/>
       <w:r>
         <w:lastRenderedPageBreak/>
         <w:t xml:space="preserve">Release </w:t>
@@ -32988,7 +33155,7 @@
       <w:r>
         <w:t>Log</w:t>
       </w:r>
-      <w:bookmarkEnd w:id="214"/>
+      <w:bookmarkEnd w:id="245"/>
     </w:p>
     <w:p>
       <w:pPr>
@@ -34198,11 +34365,11 @@
       <w:pPr>
         <w:pStyle w:val="Heading1"/>
       </w:pPr>
-      <w:bookmarkStart w:id="215" w:name="_Toc71555710"/>
+      <w:bookmarkStart w:id="246" w:name="_Toc71555710"/>
       <w:r>
         <w:t>References</w:t>
       </w:r>
-      <w:bookmarkEnd w:id="215"/>
+      <w:bookmarkEnd w:id="246"/>
     </w:p>
     <w:p/>
     <w:p>
@@ -34874,7 +35041,7 @@
           <w:rFonts w:eastAsiaTheme="minorHAnsi"/>
         </w:rPr>
       </w:pPr>
-      <w:bookmarkStart w:id="216" w:name="_Toc71555711"/>
+      <w:bookmarkStart w:id="247" w:name="_Toc71555711"/>
       <w:r>
         <w:rPr>
           <w:rFonts w:eastAsiaTheme="minorHAnsi"/>
@@ -34887,7 +35054,7 @@
         </w:rPr>
         <w:t xml:space="preserve"> and Abbreviations</w:t>
       </w:r>
-      <w:bookmarkEnd w:id="216"/>
+      <w:bookmarkEnd w:id="247"/>
     </w:p>
     <w:p/>
     <w:p>

</xml_diff>

<commit_message>
FLOWreports_NSantiam.xml - Take advantage of the new daily/monthly/yearly fields. Flow.cpp, .h - Correct logic errors and add an ASSERT.
</commit_message>
<xml_diff>
--- a/DataCW3M/CW3MdigitalHandbook/CW3MdigitalHandbook.docx
+++ b/DataCW3M/CW3MdigitalHandbook/CW3MdigitalHandbook.docx
@@ -38226,6 +38226,9 @@
       <w:r>
         <w:t>The IDUs which make up a wetland must be contiguous.  A wetland may extend over multiple IDUs and HRUs.  A given IDU can only be a part of a single wetland.  Moreover, all the wetland IDUs in a given HRU must be part of a single wetland; that is, a given HRU may contain all or part of at most one wetland.</w:t>
       </w:r>
+      <w:r>
+        <w:t xml:space="preserve">  An HRU must always contain at least one non-wetland IDU.</w:t>
+      </w:r>
     </w:p>
     <w:p/>
     <w:p>
@@ -38332,7 +38335,11 @@
     </w:p>
     <w:p>
       <w:r>
-        <w:t>A new IDU attribute, WETNESS, is proposed as a generalization of the attributes for soil moisture.  The calculation of WETNESS would likely make use of existing attributes for soil water holding capacity (AWS) and soil moisture (SM_DAY and/or SOILH2OEST).  Positive values of WETNESS are simply average water depth when the surface is covered by water.  A value of zero indicates fully saturated soil with no standing water.  The magnitude of negative values of WETNESS indicates how much water would have to be added to the soil to fully saturate it.</w:t>
+        <w:t xml:space="preserve">A new IDU attribute, WETNESS, is proposed as a generalization of the attributes for soil moisture.  The calculation of WETNESS would likely make use of existing attributes for soil water holding capacity (AWS) and soil moisture (SM_DAY and/or SOILH2OEST).  Positive values of WETNESS are simply average water depth when the surface is covered by water.  A value of zero indicates fully saturated soil with no </w:t>
+      </w:r>
+      <w:r>
+        <w:lastRenderedPageBreak/>
+        <w:t>standing water.  The magnitude of negative values of WETNESS indicates how much water would have to be added to the soil to fully saturate it.</w:t>
       </w:r>
     </w:p>
     <w:p/>
@@ -38459,7 +38466,6 @@
       </w:pPr>
       <w:bookmarkStart w:id="1574" w:name="_Toc80775751"/>
       <w:r>
-        <w:lastRenderedPageBreak/>
         <w:t xml:space="preserve">Wetland </w:t>
       </w:r>
       <w:r>
@@ -38878,11 +38884,11 @@
         <w:t xml:space="preserve">any given IDU may have standing water or may have snow on the surface, but </w:t>
       </w:r>
       <w:r>
-        <w:t xml:space="preserve">not both at the same time, and 2) when snow falls on standing water, it melts.  A consequence of these assumptions is that all the standing water must be absorbed into the soil before a snowpack can form, in a wetland IDU.  Liquid standing water in CW3M is represented in computational </w:t>
+        <w:t xml:space="preserve">not both at the same time, and 2) when snow falls on standing water, it melts.  A consequence of these assumptions is that all the standing water must be absorbed into the soil before a </w:t>
       </w:r>
       <w:r>
         <w:lastRenderedPageBreak/>
-        <w:t>units of complete IDUs only – wetlands or water bodies; there is no representation of puddles or ponds smaller than an IDU.  The situation is similar for snow; there is no representation of snowdrifts or patches of snow smaller than an IDU.  Finer spatial resolution could conceivably be achieved by constructing a new IDU layer with more and smaller IDUs.</w:t>
+        <w:t>snowpack can form, in a wetland IDU.  Liquid standing water in CW3M is represented in computational units of complete IDUs only – wetlands or water bodies; there is no representation of puddles or ponds smaller than an IDU.  The situation is similar for snow; there is no representation of snowdrifts or patches of snow smaller than an IDU.  Finer spatial resolution could conceivably be achieved by constructing a new IDU layer with more and smaller IDUs.</w:t>
       </w:r>
     </w:p>
     <w:p>
@@ -39632,6 +39638,7 @@
         <w:rPr>
           <w:u w:val="single"/>
         </w:rPr>
+        <w:lastRenderedPageBreak/>
         <w:t>Wetland logic in HBV</w:t>
       </w:r>
       <w:ins w:id="1655" w:author="David Conklin" w:date="2021-08-12T09:10:00Z">
@@ -39664,7 +39671,6 @@
         </w:numPr>
       </w:pPr>
       <w:r>
-        <w:lastRenderedPageBreak/>
         <w:t>F</w:t>
       </w:r>
       <w:r>
@@ -40374,11 +40380,11 @@
     </w:p>
     <w:p>
       <w:r>
-        <w:t xml:space="preserve">In the real world, a wetland which dries up and remains dry for a decade or so can transition to a dryland vegetation type.  Wetlands may also be lost through conversion to agricultural use or developed use.  Less frequently, wetlands are sometimes restored; the wetland at the junction of Chicken Creek with the Tualatin River is an example.  We will need to add a process which runs at an annual timestep </w:t>
+        <w:t xml:space="preserve">In the real world, a wetland which dries up and remains dry for a decade or so can transition to a dryland vegetation type.  Wetlands may also be lost through conversion to agricultural use or developed use.  Less frequently, wetlands are sometimes restored; the wetland at the junction of Chicken Creek </w:t>
       </w:r>
       <w:r>
         <w:lastRenderedPageBreak/>
-        <w:t>to implement land use changes involving IDUs changing into or out of wetland land cover (LULC_A changing from 6 to something else, or changing from something else back to 6).</w:t>
+        <w:t>with the Tualatin River is an example.  We will need to add a process which runs at an annual timestep to implement land use changes involving IDUs changing into or out of wetland land cover (LULC_A changing from 6 to something else, or changing from something else back to 6).</w:t>
       </w:r>
     </w:p>
     <w:p/>
@@ -42330,6 +42336,7 @@
                 <w:rFonts w:ascii="Calibri" w:eastAsia="Times New Roman" w:hAnsi="Calibri" w:cs="Calibri"/>
                 <w:color w:val="000000"/>
               </w:rPr>
+              <w:lastRenderedPageBreak/>
               <w:t>14162200</w:t>
             </w:r>
           </w:p>
@@ -42428,7 +42435,6 @@
                 <w:rFonts w:ascii="Calibri" w:eastAsia="Times New Roman" w:hAnsi="Calibri" w:cs="Calibri"/>
                 <w:color w:val="000000"/>
               </w:rPr>
-              <w:lastRenderedPageBreak/>
               <w:t>14162500</w:t>
             </w:r>
           </w:p>

</xml_diff>

<commit_message>
Add InitWETL_CAPifNecessary() to facilitate turning on new wetlands in the wetland model. APs.cpp - Replace existing logic in RunPrescribedLULCs() with a call to InitWETL_CAPifNecessary(). Flow.h - Add "FLOWAPI" to the Wetland class declaration. Add InitWETL_CAPifNecessary(). Add a call to it in InitWetlands().
</commit_message>
<xml_diff>
--- a/DataCW3M/CW3MdigitalHandbook/CW3MdigitalHandbook.docx
+++ b/DataCW3M/CW3MdigitalHandbook/CW3MdigitalHandbook.docx
@@ -38,8 +38,18 @@
       <w:r>
         <w:t>10/</w:t>
       </w:r>
-      <w:r>
-        <w:t>21</w:t>
+      <w:ins w:id="0" w:author="David Conklin" w:date="2021-10-31T10:30:00Z">
+        <w:r>
+          <w:t>3</w:t>
+        </w:r>
+      </w:ins>
+      <w:del w:id="1" w:author="David Conklin" w:date="2021-10-31T10:30:00Z">
+        <w:r>
+          <w:delText>2</w:delText>
+        </w:r>
+      </w:del>
+      <w:r>
+        <w:t>1</w:t>
       </w:r>
       <w:r>
         <w:t>/2</w:t>
@@ -47,14 +57,9 @@
       <w:r>
         <w:t>1</w:t>
       </w:r>
-      <w:ins w:id="0" w:author="David Conklin" w:date="2021-10-21T11:39:00Z">
+      <w:ins w:id="2" w:author="David Conklin" w:date="2021-10-21T11:39:00Z">
         <w:r>
           <w:t xml:space="preserve"> </w:t>
-        </w:r>
-      </w:ins>
-      <w:ins w:id="1" w:author="David Conklin" w:date="2021-10-21T11:40:00Z">
-        <w:r>
-          <w:t>1140</w:t>
         </w:r>
       </w:ins>
     </w:p>
@@ -91,7 +96,7 @@
     <w:p>
       <w:pPr>
         <w:rPr>
-          <w:ins w:id="2" w:author="David Conklin" w:date="2021-10-21T10:29:00Z"/>
+          <w:ins w:id="3" w:author="David Conklin" w:date="2021-10-21T10:29:00Z"/>
           <w:rStyle w:val="Hyperlink"/>
           <w:color w:val="auto"/>
         </w:rPr>
@@ -117,7 +122,7 @@
         </w:rPr>
         <w:t xml:space="preserve"> 1.</w:t>
       </w:r>
-      <w:ins w:id="3" w:author="David Conklin" w:date="2021-10-21T10:28:00Z">
+      <w:ins w:id="4" w:author="David Conklin" w:date="2021-10-21T10:28:00Z">
         <w:r>
           <w:rPr>
             <w:rStyle w:val="Hyperlink"/>
@@ -126,7 +131,7 @@
           <w:t>2</w:t>
         </w:r>
       </w:ins>
-      <w:del w:id="4" w:author="David Conklin" w:date="2021-10-21T10:28:00Z">
+      <w:del w:id="5" w:author="David Conklin" w:date="2021-10-21T10:28:00Z">
         <w:r>
           <w:rPr>
             <w:rStyle w:val="Hyperlink"/>
@@ -142,7 +147,7 @@
         </w:rPr>
         <w:t>.0 (</w:t>
       </w:r>
-      <w:ins w:id="5" w:author="David Conklin" w:date="2021-10-21T10:28:00Z">
+      <w:ins w:id="6" w:author="David Conklin" w:date="2021-10-21T10:28:00Z">
         <w:r>
           <w:rPr>
             <w:rStyle w:val="Hyperlink"/>
@@ -151,7 +156,7 @@
           <w:t>10</w:t>
         </w:r>
       </w:ins>
-      <w:del w:id="6" w:author="David Conklin" w:date="2021-10-21T10:28:00Z">
+      <w:del w:id="7" w:author="David Conklin" w:date="2021-10-21T10:28:00Z">
         <w:r>
           <w:rPr>
             <w:rStyle w:val="Hyperlink"/>
@@ -167,7 +172,7 @@
         </w:rPr>
         <w:t>/</w:t>
       </w:r>
-      <w:ins w:id="7" w:author="David Conklin" w:date="2021-10-21T10:29:00Z">
+      <w:ins w:id="8" w:author="David Conklin" w:date="2021-10-21T10:29:00Z">
         <w:r>
           <w:rPr>
             <w:rStyle w:val="Hyperlink"/>
@@ -176,7 +181,7 @@
           <w:t>21</w:t>
         </w:r>
       </w:ins>
-      <w:del w:id="8" w:author="David Conklin" w:date="2021-10-21T10:29:00Z">
+      <w:del w:id="9" w:author="David Conklin" w:date="2021-10-21T10:29:00Z">
         <w:r>
           <w:rPr>
             <w:rStyle w:val="Hyperlink"/>
@@ -208,19 +213,11 @@
           <w:numId w:val="13"/>
         </w:numPr>
         <w:rPr>
+          <w:ins w:id="10" w:author="David Conklin" w:date="2021-10-31T10:28:00Z"/>
           <w:rStyle w:val="Hyperlink"/>
           <w:color w:val="auto"/>
           <w:u w:val="none"/>
-          <w:rPrChange w:id="9" w:author="David Conklin" w:date="2021-10-21T11:33:00Z">
-            <w:rPr>
-              <w:rStyle w:val="Hyperlink"/>
-              <w:color w:val="auto"/>
-            </w:rPr>
-          </w:rPrChange>
-        </w:rPr>
-        <w:pPrChange w:id="10" w:author="David Conklin" w:date="2021-10-21T11:33:00Z">
-          <w:pPr/>
-        </w:pPrChange>
+        </w:rPr>
       </w:pPr>
       <w:ins w:id="11" w:author="David Conklin" w:date="2021-10-21T11:33:00Z">
         <w:r>
@@ -235,15 +232,58 @@
     </w:p>
     <w:p>
       <w:pPr>
-        <w:ind w:left="288" w:hanging="288"/>
-        <w:rPr>
-          <w:del w:id="12" w:author="David Conklin" w:date="2021-10-21T10:29:00Z"/>
+        <w:pStyle w:val="ListParagraph"/>
+        <w:numPr>
+          <w:ilvl w:val="0"/>
+          <w:numId w:val="13"/>
+        </w:numPr>
+        <w:rPr>
           <w:rStyle w:val="Hyperlink"/>
           <w:color w:val="auto"/>
           <w:u w:val="none"/>
-        </w:rPr>
-      </w:pPr>
-      <w:del w:id="13" w:author="David Conklin" w:date="2021-10-21T10:29:00Z">
+          <w:rPrChange w:id="12" w:author="David Conklin" w:date="2021-10-21T11:33:00Z">
+            <w:rPr>
+              <w:rStyle w:val="Hyperlink"/>
+              <w:color w:val="auto"/>
+            </w:rPr>
+          </w:rPrChange>
+        </w:rPr>
+        <w:pPrChange w:id="13" w:author="David Conklin" w:date="2021-10-21T11:33:00Z">
+          <w:pPr/>
+        </w:pPrChange>
+      </w:pPr>
+      <w:ins w:id="14" w:author="David Conklin" w:date="2021-10-31T10:29:00Z">
+        <w:r>
+          <w:rPr>
+            <w:rStyle w:val="Hyperlink"/>
+            <w:color w:val="auto"/>
+            <w:u w:val="none"/>
+          </w:rPr>
+          <w:t>Describe leading comment lines in the LULCtrans CSV file, in the section on Prescribed LULC</w:t>
+        </w:r>
+      </w:ins>
+      <w:ins w:id="15" w:author="David Conklin" w:date="2021-10-31T10:30:00Z">
+        <w:r>
+          <w:rPr>
+            <w:rStyle w:val="Hyperlink"/>
+            <w:color w:val="auto"/>
+            <w:u w:val="none"/>
+          </w:rPr>
+          <w:t>s.</w:t>
+        </w:r>
+      </w:ins>
+    </w:p>
+    <w:p>
+      <w:pPr>
+        <w:ind w:left="288" w:hanging="288"/>
+        <w:rPr>
+          <w:del w:id="16" w:author="David Conklin" w:date="2021-10-21T10:29:00Z"/>
+          <w:rStyle w:val="Hyperlink"/>
+          <w:color w:val="auto"/>
+          <w:u w:val="none"/>
+        </w:rPr>
+      </w:pPr>
+      <w:del w:id="17" w:author="David Conklin" w:date="2021-10-21T10:29:00Z">
         <w:r>
           <w:rPr>
             <w:rStyle w:val="Hyperlink"/>
@@ -274,13 +314,13 @@
       <w:pPr>
         <w:ind w:left="288" w:hanging="288"/>
         <w:rPr>
-          <w:del w:id="14" w:author="David Conklin" w:date="2021-10-21T10:29:00Z"/>
+          <w:del w:id="18" w:author="David Conklin" w:date="2021-10-21T10:29:00Z"/>
           <w:rStyle w:val="Hyperlink"/>
           <w:color w:val="auto"/>
           <w:u w:val="none"/>
         </w:rPr>
       </w:pPr>
-      <w:del w:id="15" w:author="David Conklin" w:date="2021-10-21T10:29:00Z">
+      <w:del w:id="19" w:author="David Conklin" w:date="2021-10-21T10:29:00Z">
         <w:r>
           <w:rPr>
             <w:rStyle w:val="Hyperlink"/>
@@ -303,13 +343,13 @@
       <w:pPr>
         <w:ind w:left="288" w:hanging="288"/>
         <w:rPr>
-          <w:del w:id="16" w:author="David Conklin" w:date="2021-10-21T10:29:00Z"/>
+          <w:del w:id="20" w:author="David Conklin" w:date="2021-10-21T10:29:00Z"/>
           <w:rStyle w:val="Hyperlink"/>
           <w:color w:val="auto"/>
           <w:u w:val="none"/>
         </w:rPr>
       </w:pPr>
-      <w:del w:id="17" w:author="David Conklin" w:date="2021-10-21T10:29:00Z">
+      <w:del w:id="21" w:author="David Conklin" w:date="2021-10-21T10:29:00Z">
         <w:r>
           <w:rPr>
             <w:rStyle w:val="Hyperlink"/>
@@ -324,13 +364,13 @@
       <w:pPr>
         <w:ind w:left="288" w:hanging="288"/>
         <w:rPr>
-          <w:del w:id="18" w:author="David Conklin" w:date="2021-10-21T10:29:00Z"/>
+          <w:del w:id="22" w:author="David Conklin" w:date="2021-10-21T10:29:00Z"/>
           <w:rStyle w:val="Hyperlink"/>
           <w:color w:val="auto"/>
           <w:u w:val="none"/>
         </w:rPr>
       </w:pPr>
-      <w:del w:id="19" w:author="David Conklin" w:date="2021-10-21T10:29:00Z">
+      <w:del w:id="23" w:author="David Conklin" w:date="2021-10-21T10:29:00Z">
         <w:r>
           <w:rPr>
             <w:rStyle w:val="Hyperlink"/>
@@ -345,13 +385,13 @@
       <w:pPr>
         <w:ind w:left="288" w:hanging="288"/>
         <w:rPr>
-          <w:del w:id="20" w:author="David Conklin" w:date="2021-10-21T10:29:00Z"/>
+          <w:del w:id="24" w:author="David Conklin" w:date="2021-10-21T10:29:00Z"/>
           <w:rStyle w:val="Hyperlink"/>
           <w:color w:val="auto"/>
           <w:u w:val="none"/>
         </w:rPr>
       </w:pPr>
-      <w:del w:id="21" w:author="David Conklin" w:date="2021-10-21T10:29:00Z">
+      <w:del w:id="25" w:author="David Conklin" w:date="2021-10-21T10:29:00Z">
         <w:r>
           <w:rPr>
             <w:rStyle w:val="Hyperlink"/>
@@ -366,13 +406,13 @@
       <w:pPr>
         <w:ind w:left="288" w:hanging="288"/>
         <w:rPr>
-          <w:del w:id="22" w:author="David Conklin" w:date="2021-10-21T10:29:00Z"/>
+          <w:del w:id="26" w:author="David Conklin" w:date="2021-10-21T10:29:00Z"/>
           <w:rStyle w:val="Hyperlink"/>
           <w:color w:val="auto"/>
           <w:u w:val="none"/>
         </w:rPr>
       </w:pPr>
-      <w:del w:id="23" w:author="David Conklin" w:date="2021-10-21T10:29:00Z">
+      <w:del w:id="27" w:author="David Conklin" w:date="2021-10-21T10:29:00Z">
         <w:r>
           <w:rPr>
             <w:rStyle w:val="Hyperlink"/>
@@ -8695,11 +8735,11 @@
       <w:pPr>
         <w:pStyle w:val="Heading1"/>
       </w:pPr>
-      <w:bookmarkStart w:id="24" w:name="_Toc85692770"/>
+      <w:bookmarkStart w:id="28" w:name="_Toc85692770"/>
       <w:r>
         <w:t>What is a digital handbook?</w:t>
       </w:r>
-      <w:bookmarkEnd w:id="24"/>
+      <w:bookmarkEnd w:id="28"/>
     </w:p>
     <w:p>
       <w:r>
@@ -8716,14 +8756,14 @@
       <w:pPr>
         <w:pStyle w:val="Heading1"/>
       </w:pPr>
-      <w:bookmarkStart w:id="25" w:name="_Toc85692771"/>
+      <w:bookmarkStart w:id="29" w:name="_Toc85692771"/>
       <w:r>
         <w:t>CW3M c</w:t>
       </w:r>
       <w:r>
         <w:t>oncept</w:t>
       </w:r>
-      <w:bookmarkEnd w:id="25"/>
+      <w:bookmarkEnd w:id="29"/>
       <w:r>
         <w:t xml:space="preserve"> </w:t>
       </w:r>
@@ -8733,12 +8773,12 @@
       <w:pPr>
         <w:pStyle w:val="Heading2"/>
       </w:pPr>
-      <w:bookmarkStart w:id="26" w:name="_Toc85692772"/>
+      <w:bookmarkStart w:id="30" w:name="_Toc85692772"/>
       <w:r>
         <w:lastRenderedPageBreak/>
         <w:t>A different kind of community model</w:t>
       </w:r>
-      <w:bookmarkEnd w:id="26"/>
+      <w:bookmarkEnd w:id="30"/>
     </w:p>
     <w:p>
       <w:r>
@@ -8781,11 +8821,11 @@
       <w:pPr>
         <w:pStyle w:val="Heading2"/>
       </w:pPr>
-      <w:bookmarkStart w:id="27" w:name="_Toc85692773"/>
+      <w:bookmarkStart w:id="31" w:name="_Toc85692773"/>
       <w:r>
         <w:t>What CW3M is for</w:t>
       </w:r>
-      <w:bookmarkEnd w:id="27"/>
+      <w:bookmarkEnd w:id="31"/>
     </w:p>
     <w:p>
       <w:pPr>
@@ -8875,11 +8915,11 @@
       <w:pPr>
         <w:pStyle w:val="Heading2"/>
       </w:pPr>
-      <w:bookmarkStart w:id="28" w:name="_Toc85692774"/>
+      <w:bookmarkStart w:id="32" w:name="_Toc85692774"/>
       <w:r>
         <w:t>Management and maintenance</w:t>
       </w:r>
-      <w:bookmarkEnd w:id="28"/>
+      <w:bookmarkEnd w:id="32"/>
     </w:p>
     <w:p>
       <w:pPr>
@@ -8969,7 +9009,7 @@
       <w:pPr>
         <w:pStyle w:val="Heading1"/>
       </w:pPr>
-      <w:bookmarkStart w:id="29" w:name="_Toc85692775"/>
+      <w:bookmarkStart w:id="33" w:name="_Toc85692775"/>
       <w:r>
         <w:lastRenderedPageBreak/>
         <w:t xml:space="preserve">CW3M – A </w:t>
@@ -8986,7 +9026,7 @@
       <w:r>
         <w:t xml:space="preserve"> model with tuning knobs</w:t>
       </w:r>
-      <w:bookmarkEnd w:id="29"/>
+      <w:bookmarkEnd w:id="33"/>
     </w:p>
     <w:p/>
     <w:p>
@@ -9080,25 +9120,25 @@
       <w:pPr>
         <w:pStyle w:val="Heading1"/>
       </w:pPr>
-      <w:bookmarkStart w:id="30" w:name="_Toc85692776"/>
+      <w:bookmarkStart w:id="34" w:name="_Toc85692776"/>
       <w:r>
         <w:t>The tuning knobs</w:t>
       </w:r>
-      <w:bookmarkEnd w:id="30"/>
+      <w:bookmarkEnd w:id="34"/>
     </w:p>
     <w:p/>
     <w:p>
       <w:pPr>
         <w:pStyle w:val="Heading2"/>
       </w:pPr>
-      <w:bookmarkStart w:id="31" w:name="_Toc85692777"/>
+      <w:bookmarkStart w:id="35" w:name="_Toc85692777"/>
       <w:r>
         <w:t xml:space="preserve">ET_MULT </w:t>
       </w:r>
       <w:r>
         <w:t>– forest evapotranspiration</w:t>
       </w:r>
-      <w:bookmarkEnd w:id="31"/>
+      <w:bookmarkEnd w:id="35"/>
     </w:p>
     <w:p>
       <w:r>
@@ -9116,12 +9156,12 @@
       <w:pPr>
         <w:pStyle w:val="Heading2"/>
       </w:pPr>
-      <w:bookmarkStart w:id="32" w:name="_Toc85692778"/>
+      <w:bookmarkStart w:id="36" w:name="_Toc85692778"/>
       <w:r>
         <w:lastRenderedPageBreak/>
         <w:t>SOLAR_RADIATION_MULTIPLIER – reservoir insolation</w:t>
       </w:r>
-      <w:bookmarkEnd w:id="32"/>
+      <w:bookmarkEnd w:id="36"/>
     </w:p>
     <w:p>
       <w:r>
@@ -9140,11 +9180,11 @@
       <w:pPr>
         <w:pStyle w:val="Heading2"/>
       </w:pPr>
-      <w:bookmarkStart w:id="33" w:name="_Toc85692779"/>
+      <w:bookmarkStart w:id="37" w:name="_Toc85692779"/>
       <w:r>
         <w:t>FLOW_CMS – Discharge from High Cascade springs</w:t>
       </w:r>
-      <w:bookmarkEnd w:id="33"/>
+      <w:bookmarkEnd w:id="37"/>
     </w:p>
     <w:p>
       <w:r>
@@ -9210,11 +9250,11 @@
       <w:pPr>
         <w:pStyle w:val="Heading1"/>
       </w:pPr>
-      <w:bookmarkStart w:id="34" w:name="_Toc85692780"/>
+      <w:bookmarkStart w:id="38" w:name="_Toc85692780"/>
       <w:r>
         <w:t>The Envision framework and the GIS Layers</w:t>
       </w:r>
-      <w:bookmarkEnd w:id="34"/>
+      <w:bookmarkEnd w:id="38"/>
     </w:p>
     <w:p>
       <w:r>
@@ -9241,11 +9281,11 @@
       <w:pPr>
         <w:pStyle w:val="Heading2"/>
       </w:pPr>
-      <w:bookmarkStart w:id="35" w:name="_Toc85692781"/>
+      <w:bookmarkStart w:id="39" w:name="_Toc85692781"/>
       <w:r>
         <w:t>The Reach Layer</w:t>
       </w:r>
-      <w:bookmarkEnd w:id="35"/>
+      <w:bookmarkEnd w:id="39"/>
     </w:p>
     <w:p>
       <w:r>
@@ -9335,11 +9375,11 @@
       <w:pPr>
         <w:pStyle w:val="Heading2"/>
       </w:pPr>
-      <w:bookmarkStart w:id="36" w:name="_Toc85692782"/>
+      <w:bookmarkStart w:id="40" w:name="_Toc85692782"/>
       <w:r>
         <w:t>Time steps, autonomous processes, and global methods</w:t>
       </w:r>
-      <w:bookmarkEnd w:id="36"/>
+      <w:bookmarkEnd w:id="40"/>
     </w:p>
     <w:p>
       <w:r>
@@ -9554,14 +9594,14 @@
         <w:lastRenderedPageBreak/>
         <w:t xml:space="preserve"> </w:t>
       </w:r>
-      <w:bookmarkStart w:id="37" w:name="_Toc85692783"/>
+      <w:bookmarkStart w:id="41" w:name="_Toc85692783"/>
       <w:r>
         <w:t>Some g</w:t>
       </w:r>
       <w:r>
         <w:t>lobal method details</w:t>
       </w:r>
-      <w:bookmarkEnd w:id="37"/>
+      <w:bookmarkEnd w:id="41"/>
     </w:p>
     <w:p>
       <w:r>
@@ -9730,11 +9770,11 @@
       <w:pPr>
         <w:pStyle w:val="Heading1"/>
       </w:pPr>
-      <w:bookmarkStart w:id="38" w:name="_Toc85692784"/>
+      <w:bookmarkStart w:id="42" w:name="_Toc85692784"/>
       <w:r>
         <w:t>Study areas</w:t>
       </w:r>
-      <w:bookmarkEnd w:id="38"/>
+      <w:bookmarkEnd w:id="42"/>
     </w:p>
     <w:p>
       <w:r>
@@ -10032,7 +10072,7 @@
       <w:pPr>
         <w:pStyle w:val="Heading2"/>
       </w:pPr>
-      <w:bookmarkStart w:id="39" w:name="_Toc85692785"/>
+      <w:bookmarkStart w:id="43" w:name="_Toc85692785"/>
       <w:r>
         <w:lastRenderedPageBreak/>
         <w:t>Data</w:t>
@@ -10043,7 +10083,7 @@
       <w:r>
         <w:t xml:space="preserve"> directory structure</w:t>
       </w:r>
-      <w:bookmarkEnd w:id="39"/>
+      <w:bookmarkEnd w:id="43"/>
     </w:p>
     <w:p>
       <w:r>
@@ -10404,11 +10444,11 @@
       <w:pPr>
         <w:pStyle w:val="Heading2"/>
       </w:pPr>
-      <w:bookmarkStart w:id="40" w:name="_Toc85692786"/>
+      <w:bookmarkStart w:id="44" w:name="_Toc85692786"/>
       <w:r>
         <w:t>DataCW3M\ScenarioData directory structure</w:t>
       </w:r>
-      <w:bookmarkEnd w:id="40"/>
+      <w:bookmarkEnd w:id="44"/>
     </w:p>
     <w:p>
       <w:pPr>
@@ -10579,11 +10619,11 @@
       <w:pPr>
         <w:pStyle w:val="Heading2"/>
       </w:pPr>
-      <w:bookmarkStart w:id="41" w:name="_Toc85692787"/>
+      <w:bookmarkStart w:id="45" w:name="_Toc85692787"/>
       <w:r>
         <w:t>DataCW3M\ScenarioData\&lt;scenario&gt; folder contents</w:t>
       </w:r>
-      <w:bookmarkEnd w:id="41"/>
+      <w:bookmarkEnd w:id="45"/>
     </w:p>
     <w:p>
       <w:r>
@@ -10600,11 +10640,11 @@
       <w:pPr>
         <w:pStyle w:val="Heading2"/>
       </w:pPr>
-      <w:bookmarkStart w:id="42" w:name="_Toc85692788"/>
+      <w:bookmarkStart w:id="46" w:name="_Toc85692788"/>
       <w:r>
         <w:t>DataCW3M\&lt;study area&gt; folder contents</w:t>
       </w:r>
-      <w:bookmarkEnd w:id="42"/>
+      <w:bookmarkEnd w:id="46"/>
     </w:p>
     <w:p>
       <w:r>
@@ -10700,8 +10740,8 @@
       <w:pPr>
         <w:pStyle w:val="Caption"/>
       </w:pPr>
-      <w:bookmarkStart w:id="43" w:name="_Ref529607484"/>
-      <w:bookmarkStart w:id="44" w:name="_Toc53219833"/>
+      <w:bookmarkStart w:id="47" w:name="_Ref529607484"/>
+      <w:bookmarkStart w:id="48" w:name="_Toc53219833"/>
       <w:r>
         <w:t xml:space="preserve">Figure </w:t>
       </w:r>
@@ -10735,7 +10775,7 @@
         </w:rPr>
         <w:fldChar w:fldCharType="end"/>
       </w:r>
-      <w:bookmarkEnd w:id="43"/>
+      <w:bookmarkEnd w:id="47"/>
       <w:r>
         <w:t xml:space="preserve">. Willamette River basin study area; embedded study areas are </w:t>
       </w:r>
@@ -10745,7 +10785,7 @@
       <w:r>
         <w:t xml:space="preserve"> other than gray.  The 2 lighter blues together make up the upper Willamette basin study area.</w:t>
       </w:r>
-      <w:bookmarkEnd w:id="44"/>
+      <w:bookmarkEnd w:id="48"/>
     </w:p>
     <w:p>
       <w:pPr>
@@ -10811,8 +10851,8 @@
       <w:pPr>
         <w:pStyle w:val="Caption"/>
       </w:pPr>
-      <w:bookmarkStart w:id="45" w:name="_Ref529607514"/>
-      <w:bookmarkStart w:id="46" w:name="_Toc53219834"/>
+      <w:bookmarkStart w:id="49" w:name="_Ref529607514"/>
+      <w:bookmarkStart w:id="50" w:name="_Toc53219834"/>
       <w:r>
         <w:t xml:space="preserve">Figure </w:t>
       </w:r>
@@ -10846,11 +10886,11 @@
         </w:rPr>
         <w:fldChar w:fldCharType="end"/>
       </w:r>
-      <w:bookmarkEnd w:id="45"/>
+      <w:bookmarkEnd w:id="49"/>
       <w:r>
         <w:t>. Tualatin basin study area; Chicken Creek watershed is highlighted.</w:t>
       </w:r>
-      <w:bookmarkEnd w:id="46"/>
+      <w:bookmarkEnd w:id="50"/>
     </w:p>
     <w:p>
       <w:pPr>
@@ -10913,8 +10953,8 @@
       <w:pPr>
         <w:pStyle w:val="Caption"/>
       </w:pPr>
-      <w:bookmarkStart w:id="47" w:name="_Ref529607587"/>
-      <w:bookmarkStart w:id="48" w:name="_Toc53219835"/>
+      <w:bookmarkStart w:id="51" w:name="_Ref529607587"/>
+      <w:bookmarkStart w:id="52" w:name="_Toc53219835"/>
       <w:r>
         <w:t xml:space="preserve">Figure </w:t>
       </w:r>
@@ -10948,11 +10988,11 @@
         </w:rPr>
         <w:fldChar w:fldCharType="end"/>
       </w:r>
-      <w:bookmarkEnd w:id="47"/>
+      <w:bookmarkEnd w:id="51"/>
       <w:r>
         <w:t>. North Santiam watershed study area.</w:t>
       </w:r>
-      <w:bookmarkEnd w:id="48"/>
+      <w:bookmarkEnd w:id="52"/>
     </w:p>
     <w:p>
       <w:pPr>
@@ -11015,8 +11055,8 @@
       <w:pPr>
         <w:pStyle w:val="Caption"/>
       </w:pPr>
-      <w:bookmarkStart w:id="49" w:name="_Ref529607628"/>
-      <w:bookmarkStart w:id="50" w:name="_Toc53219836"/>
+      <w:bookmarkStart w:id="53" w:name="_Ref529607628"/>
+      <w:bookmarkStart w:id="54" w:name="_Toc53219836"/>
       <w:r>
         <w:t xml:space="preserve">Figure </w:t>
       </w:r>
@@ -11050,11 +11090,11 @@
         </w:rPr>
         <w:fldChar w:fldCharType="end"/>
       </w:r>
-      <w:bookmarkEnd w:id="49"/>
+      <w:bookmarkEnd w:id="53"/>
       <w:r>
         <w:t>. Upper Willamette study area.</w:t>
       </w:r>
-      <w:bookmarkEnd w:id="50"/>
+      <w:bookmarkEnd w:id="54"/>
     </w:p>
     <w:p>
       <w:pPr>
@@ -11117,8 +11157,8 @@
       <w:pPr>
         <w:pStyle w:val="Caption"/>
       </w:pPr>
-      <w:bookmarkStart w:id="51" w:name="_Ref529611388"/>
-      <w:bookmarkStart w:id="52" w:name="_Toc53219837"/>
+      <w:bookmarkStart w:id="55" w:name="_Ref529611388"/>
+      <w:bookmarkStart w:id="56" w:name="_Toc53219837"/>
       <w:r>
         <w:t xml:space="preserve">Figure </w:t>
       </w:r>
@@ -11152,11 +11192,11 @@
         </w:rPr>
         <w:fldChar w:fldCharType="end"/>
       </w:r>
-      <w:bookmarkEnd w:id="51"/>
+      <w:bookmarkEnd w:id="55"/>
       <w:r>
         <w:t>. Chicken Creek watershed study area.</w:t>
       </w:r>
-      <w:bookmarkEnd w:id="52"/>
+      <w:bookmarkEnd w:id="56"/>
     </w:p>
     <w:p>
       <w:pPr>
@@ -11180,11 +11220,11 @@
       <w:pPr>
         <w:pStyle w:val="Heading1"/>
       </w:pPr>
-      <w:bookmarkStart w:id="53" w:name="_Toc85692789"/>
+      <w:bookmarkStart w:id="57" w:name="_Toc85692789"/>
       <w:r>
         <w:t>Calendar conventions</w:t>
       </w:r>
-      <w:bookmarkEnd w:id="53"/>
+      <w:bookmarkEnd w:id="57"/>
     </w:p>
     <w:p>
       <w:pPr>
@@ -11392,11 +11432,11 @@
       <w:pPr>
         <w:pStyle w:val="Heading2"/>
       </w:pPr>
-      <w:bookmarkStart w:id="54" w:name="_Toc85692790"/>
+      <w:bookmarkStart w:id="58" w:name="_Toc85692790"/>
       <w:r>
         <w:t>Water years</w:t>
       </w:r>
-      <w:bookmarkEnd w:id="54"/>
+      <w:bookmarkEnd w:id="58"/>
     </w:p>
     <w:p/>
     <w:p>
@@ -11579,24 +11619,24 @@
       <w:pPr>
         <w:pStyle w:val="Heading1"/>
       </w:pPr>
-      <w:bookmarkStart w:id="55" w:name="_Toc85692791"/>
+      <w:bookmarkStart w:id="59" w:name="_Toc85692791"/>
       <w:r>
         <w:t>Climate data</w:t>
       </w:r>
-      <w:bookmarkEnd w:id="55"/>
+      <w:bookmarkEnd w:id="59"/>
     </w:p>
     <w:p/>
     <w:p>
       <w:pPr>
         <w:pStyle w:val="Heading2"/>
       </w:pPr>
-      <w:bookmarkStart w:id="56" w:name="_Toc2858729"/>
-      <w:bookmarkStart w:id="57" w:name="_Toc85692792"/>
+      <w:bookmarkStart w:id="60" w:name="_Toc2858729"/>
+      <w:bookmarkStart w:id="61" w:name="_Toc85692792"/>
       <w:r>
         <w:t>Numbered climate scenarios in the model</w:t>
       </w:r>
-      <w:bookmarkEnd w:id="56"/>
-      <w:bookmarkEnd w:id="57"/>
+      <w:bookmarkEnd w:id="60"/>
+      <w:bookmarkEnd w:id="61"/>
     </w:p>
     <w:p>
       <w:pPr>
@@ -11672,18 +11712,18 @@
       <w:pPr>
         <w:pStyle w:val="Caption"/>
       </w:pPr>
-      <w:bookmarkStart w:id="58" w:name="_Ref6032062"/>
-      <w:bookmarkStart w:id="59" w:name="_Ref6033311"/>
-      <w:bookmarkStart w:id="60" w:name="_Toc6121576"/>
+      <w:bookmarkStart w:id="62" w:name="_Ref6032062"/>
+      <w:bookmarkStart w:id="63" w:name="_Ref6033311"/>
+      <w:bookmarkStart w:id="64" w:name="_Toc6121576"/>
       <w:r>
         <w:t xml:space="preserve">Table </w:t>
       </w:r>
-      <w:bookmarkEnd w:id="58"/>
+      <w:bookmarkEnd w:id="62"/>
       <w:r>
         <w:t>1. Numbered climate scenarios</w:t>
       </w:r>
-      <w:bookmarkEnd w:id="59"/>
-      <w:bookmarkEnd w:id="60"/>
+      <w:bookmarkEnd w:id="63"/>
+      <w:bookmarkEnd w:id="64"/>
     </w:p>
     <w:tbl>
       <w:tblPr>
@@ -13507,13 +13547,13 @@
       <w:pPr>
         <w:pStyle w:val="Heading2"/>
       </w:pPr>
-      <w:bookmarkStart w:id="61" w:name="_Toc7759621"/>
-      <w:bookmarkStart w:id="62" w:name="_Toc85692793"/>
+      <w:bookmarkStart w:id="65" w:name="_Toc7759621"/>
+      <w:bookmarkStart w:id="66" w:name="_Toc85692793"/>
       <w:r>
         <w:t>Monthly and seasonal weather data</w:t>
       </w:r>
-      <w:bookmarkEnd w:id="61"/>
-      <w:bookmarkEnd w:id="62"/>
+      <w:bookmarkEnd w:id="65"/>
+      <w:bookmarkEnd w:id="66"/>
     </w:p>
     <w:p>
       <w:pPr>
@@ -13715,14 +13755,14 @@
       <w:pPr>
         <w:pStyle w:val="Heading2"/>
       </w:pPr>
-      <w:bookmarkStart w:id="63" w:name="_Toc85692794"/>
+      <w:bookmarkStart w:id="67" w:name="_Toc85692794"/>
       <w:r>
         <w:t>Climate data grid</w:t>
       </w:r>
       <w:r>
         <w:t>s</w:t>
       </w:r>
-      <w:bookmarkEnd w:id="63"/>
+      <w:bookmarkEnd w:id="67"/>
     </w:p>
     <w:p/>
     <w:p>
@@ -13845,11 +13885,11 @@
       <w:pPr>
         <w:pStyle w:val="Heading3"/>
       </w:pPr>
-      <w:bookmarkStart w:id="64" w:name="_Toc85692795"/>
+      <w:bookmarkStart w:id="68" w:name="_Toc85692795"/>
       <w:r>
         <w:t>The WW2100 climate grid</w:t>
       </w:r>
-      <w:bookmarkEnd w:id="64"/>
+      <w:bookmarkEnd w:id="68"/>
     </w:p>
     <w:p/>
     <w:p>
@@ -14216,11 +14256,11 @@
       <w:pPr>
         <w:pStyle w:val="Heading3"/>
       </w:pPr>
-      <w:bookmarkStart w:id="65" w:name="_Toc85692796"/>
+      <w:bookmarkStart w:id="69" w:name="_Toc85692796"/>
       <w:r>
         <w:t>The v2 climate grid</w:t>
       </w:r>
-      <w:bookmarkEnd w:id="65"/>
+      <w:bookmarkEnd w:id="69"/>
     </w:p>
     <w:p/>
     <w:p>
@@ -14587,11 +14627,11 @@
       <w:pPr>
         <w:pStyle w:val="Heading2"/>
       </w:pPr>
-      <w:bookmarkStart w:id="66" w:name="_Toc85692797"/>
+      <w:bookmarkStart w:id="70" w:name="_Toc85692797"/>
       <w:r>
         <w:t>How climate data is looked up</w:t>
       </w:r>
-      <w:bookmarkEnd w:id="66"/>
+      <w:bookmarkEnd w:id="70"/>
     </w:p>
     <w:p/>
     <w:p>
@@ -14697,11 +14737,11 @@
       <w:pPr>
         <w:pStyle w:val="Heading2"/>
       </w:pPr>
-      <w:bookmarkStart w:id="67" w:name="_Toc85692798"/>
+      <w:bookmarkStart w:id="71" w:name="_Toc85692798"/>
       <w:r>
         <w:t>What is in a climate dataset</w:t>
       </w:r>
-      <w:bookmarkEnd w:id="67"/>
+      <w:bookmarkEnd w:id="71"/>
     </w:p>
     <w:p/>
     <w:p>
@@ -15109,26 +15149,26 @@
       <w:pPr>
         <w:pStyle w:val="Heading1"/>
       </w:pPr>
-      <w:bookmarkStart w:id="68" w:name="_Toc71709880"/>
-      <w:bookmarkStart w:id="69" w:name="_Toc85692799"/>
+      <w:bookmarkStart w:id="72" w:name="_Toc71709880"/>
+      <w:bookmarkStart w:id="73" w:name="_Toc85692799"/>
       <w:r>
         <w:lastRenderedPageBreak/>
         <w:t>Water rights</w:t>
       </w:r>
-      <w:bookmarkEnd w:id="68"/>
-      <w:bookmarkEnd w:id="69"/>
+      <w:bookmarkEnd w:id="72"/>
+      <w:bookmarkEnd w:id="73"/>
     </w:p>
     <w:p>
       <w:pPr>
         <w:pStyle w:val="Heading2"/>
       </w:pPr>
-      <w:bookmarkStart w:id="70" w:name="_Toc71709881"/>
-      <w:bookmarkStart w:id="71" w:name="_Toc85692800"/>
+      <w:bookmarkStart w:id="74" w:name="_Toc71709881"/>
+      <w:bookmarkStart w:id="75" w:name="_Toc85692800"/>
       <w:r>
         <w:t>Water rights data</w:t>
       </w:r>
-      <w:bookmarkEnd w:id="70"/>
-      <w:bookmarkEnd w:id="71"/>
+      <w:bookmarkEnd w:id="74"/>
+      <w:bookmarkEnd w:id="75"/>
     </w:p>
     <w:p/>
     <w:p>
@@ -15141,14 +15181,14 @@
       <w:r>
         <w:t xml:space="preserve"> </w:t>
       </w:r>
-      <w:bookmarkStart w:id="72" w:name="_Hlk75771270"/>
+      <w:bookmarkStart w:id="76" w:name="_Hlk75771270"/>
       <w:r>
         <w:t>(e.g. when PODRATE is zero)</w:t>
       </w:r>
       <w:r>
         <w:t>,</w:t>
       </w:r>
-      <w:bookmarkEnd w:id="72"/>
+      <w:bookmarkEnd w:id="76"/>
       <w:r>
         <w:t xml:space="preserve"> LoadWRDatabase() creates one record in the internal water rights array for each record in the wr_pods.csv file.  As in the OWRD database itself, there can be multiple records in the wr_pods.csv file and in the internal water rights array with the same value of the WATERRIGHTID field, representing multiple points of diversion associated with a single WATERRIGHTID value.</w:t>
       </w:r>
@@ -15225,13 +15265,13 @@
       <w:pPr>
         <w:pStyle w:val="Heading2"/>
       </w:pPr>
-      <w:bookmarkStart w:id="73" w:name="_Toc71709882"/>
-      <w:bookmarkStart w:id="74" w:name="_Toc85692801"/>
+      <w:bookmarkStart w:id="77" w:name="_Toc71709882"/>
+      <w:bookmarkStart w:id="78" w:name="_Toc85692801"/>
       <w:r>
         <w:t>The wr_pods.csv file</w:t>
       </w:r>
-      <w:bookmarkEnd w:id="73"/>
-      <w:bookmarkEnd w:id="74"/>
+      <w:bookmarkEnd w:id="77"/>
+      <w:bookmarkEnd w:id="78"/>
     </w:p>
     <w:p>
       <w:r>
@@ -15789,13 +15829,13 @@
       <w:pPr>
         <w:pStyle w:val="Heading2"/>
       </w:pPr>
-      <w:bookmarkStart w:id="75" w:name="_Toc71709883"/>
-      <w:bookmarkStart w:id="76" w:name="_Toc85692802"/>
+      <w:bookmarkStart w:id="79" w:name="_Toc71709883"/>
+      <w:bookmarkStart w:id="80" w:name="_Toc85692802"/>
       <w:r>
         <w:t>The wr_pous.csv file</w:t>
       </w:r>
-      <w:bookmarkEnd w:id="75"/>
-      <w:bookmarkEnd w:id="76"/>
+      <w:bookmarkEnd w:id="79"/>
+      <w:bookmarkEnd w:id="80"/>
     </w:p>
     <w:p>
       <w:pPr>
@@ -15935,12 +15975,12 @@
       <w:pPr>
         <w:pStyle w:val="Heading2"/>
       </w:pPr>
-      <w:bookmarkStart w:id="77" w:name="_Toc85692803"/>
-      <w:bookmarkStart w:id="78" w:name="_Toc71709884"/>
+      <w:bookmarkStart w:id="81" w:name="_Toc85692803"/>
+      <w:bookmarkStart w:id="82" w:name="_Toc71709884"/>
       <w:r>
         <w:t>Allocating surface water rights to irrigation</w:t>
       </w:r>
-      <w:bookmarkEnd w:id="77"/>
+      <w:bookmarkEnd w:id="81"/>
     </w:p>
     <w:p/>
     <w:p>
@@ -15978,12 +16018,12 @@
       <w:pPr>
         <w:pStyle w:val="Heading2"/>
       </w:pPr>
-      <w:bookmarkStart w:id="79" w:name="_Toc85692804"/>
+      <w:bookmarkStart w:id="83" w:name="_Toc85692804"/>
       <w:r>
         <w:t>Adding a water right</w:t>
       </w:r>
-      <w:bookmarkEnd w:id="78"/>
-      <w:bookmarkEnd w:id="79"/>
+      <w:bookmarkEnd w:id="82"/>
+      <w:bookmarkEnd w:id="83"/>
     </w:p>
     <w:p/>
     <w:p>
@@ -16035,22 +16075,22 @@
       <w:pPr>
         <w:pStyle w:val="Heading1"/>
       </w:pPr>
-      <w:bookmarkStart w:id="80" w:name="_Toc85692805"/>
+      <w:bookmarkStart w:id="84" w:name="_Toc85692805"/>
       <w:r>
         <w:t>Initial conditions</w:t>
       </w:r>
-      <w:bookmarkEnd w:id="80"/>
+      <w:bookmarkEnd w:id="84"/>
     </w:p>
     <w:p/>
     <w:p>
       <w:pPr>
         <w:pStyle w:val="Heading2"/>
       </w:pPr>
-      <w:bookmarkStart w:id="81" w:name="_Toc85692806"/>
+      <w:bookmarkStart w:id="85" w:name="_Toc85692806"/>
       <w:r>
         <w:t>State variables</w:t>
       </w:r>
-      <w:bookmarkEnd w:id="81"/>
+      <w:bookmarkEnd w:id="85"/>
     </w:p>
     <w:p>
       <w:r>
@@ -16063,11 +16103,11 @@
       <w:pPr>
         <w:pStyle w:val="Heading2"/>
       </w:pPr>
-      <w:bookmarkStart w:id="82" w:name="_Toc85692807"/>
+      <w:bookmarkStart w:id="86" w:name="_Toc85692807"/>
       <w:r>
         <w:t>Reproducibility and the use of random number generators</w:t>
       </w:r>
-      <w:bookmarkEnd w:id="82"/>
+      <w:bookmarkEnd w:id="86"/>
     </w:p>
     <w:p>
       <w:r>
@@ -16099,14 +16139,14 @@
       <w:pPr>
         <w:pStyle w:val="Heading2"/>
       </w:pPr>
-      <w:bookmarkStart w:id="83" w:name="_Toc85692808"/>
+      <w:bookmarkStart w:id="87" w:name="_Toc85692808"/>
       <w:r>
         <w:t xml:space="preserve">Initializing ID </w:t>
       </w:r>
       <w:r>
         <w:t>numbers: coldstart</w:t>
       </w:r>
-      <w:bookmarkEnd w:id="83"/>
+      <w:bookmarkEnd w:id="87"/>
     </w:p>
     <w:p>
       <w:r>
@@ -16143,11 +16183,11 @@
       <w:pPr>
         <w:pStyle w:val="Heading2"/>
       </w:pPr>
-      <w:bookmarkStart w:id="84" w:name="_Toc85692809"/>
+      <w:bookmarkStart w:id="88" w:name="_Toc85692809"/>
       <w:r>
         <w:t>Initializing Flow and HBV model state variables: spinup</w:t>
       </w:r>
-      <w:bookmarkEnd w:id="84"/>
+      <w:bookmarkEnd w:id="88"/>
     </w:p>
     <w:p>
       <w:r>
@@ -16166,7 +16206,7 @@
       <w:pPr>
         <w:pStyle w:val="Heading2"/>
       </w:pPr>
-      <w:bookmarkStart w:id="85" w:name="_Toc85692810"/>
+      <w:bookmarkStart w:id="89" w:name="_Toc85692810"/>
       <w:r>
         <w:t>Initializing</w:t>
       </w:r>
@@ -16176,7 +16216,7 @@
       <w:r>
         <w:t>: spinup</w:t>
       </w:r>
-      <w:bookmarkEnd w:id="85"/>
+      <w:bookmarkEnd w:id="89"/>
     </w:p>
     <w:p>
       <w:r>
@@ -16278,14 +16318,14 @@
       <w:pPr>
         <w:pStyle w:val="Heading2"/>
       </w:pPr>
-      <w:bookmarkStart w:id="86" w:name="_Toc85692811"/>
+      <w:bookmarkStart w:id="90" w:name="_Toc85692811"/>
       <w:r>
         <w:t>Initial conditions for Flow: the IC file</w:t>
       </w:r>
       <w:r>
         <w:t xml:space="preserve"> and the IDU, HRU, and Reach shapefiles</w:t>
       </w:r>
-      <w:bookmarkEnd w:id="86"/>
+      <w:bookmarkEnd w:id="90"/>
     </w:p>
     <w:p>
       <w:pPr>
@@ -16347,11 +16387,11 @@
       <w:pPr>
         <w:pStyle w:val="Heading2"/>
       </w:pPr>
-      <w:bookmarkStart w:id="87" w:name="_Toc85692812"/>
+      <w:bookmarkStart w:id="91" w:name="_Toc85692812"/>
       <w:r>
         <w:t>What is in the IC file</w:t>
       </w:r>
-      <w:bookmarkEnd w:id="87"/>
+      <w:bookmarkEnd w:id="91"/>
     </w:p>
     <w:p>
       <w:r>
@@ -16500,11 +16540,11 @@
       <w:pPr>
         <w:pStyle w:val="Heading2"/>
       </w:pPr>
-      <w:bookmarkStart w:id="88" w:name="_Toc85692813"/>
+      <w:bookmarkStart w:id="92" w:name="_Toc85692813"/>
       <w:r>
         <w:t>State variables in the IDU shapefile</w:t>
       </w:r>
-      <w:bookmarkEnd w:id="88"/>
+      <w:bookmarkEnd w:id="92"/>
     </w:p>
     <w:p>
       <w:r>
@@ -16524,7 +16564,7 @@
       <w:pPr>
         <w:pStyle w:val="Heading2"/>
       </w:pPr>
-      <w:bookmarkStart w:id="89" w:name="_Toc85692814"/>
+      <w:bookmarkStart w:id="93" w:name="_Toc85692814"/>
       <w:r>
         <w:lastRenderedPageBreak/>
         <w:t>Initial conditions for HBV</w:t>
@@ -16532,7 +16572,7 @@
       <w:r>
         <w:t>: the IC file and the IDU shapefile</w:t>
       </w:r>
-      <w:bookmarkEnd w:id="89"/>
+      <w:bookmarkEnd w:id="93"/>
     </w:p>
     <w:p>
       <w:r>
@@ -16624,11 +16664,11 @@
       <w:pPr>
         <w:pStyle w:val="Heading2"/>
       </w:pPr>
-      <w:bookmarkStart w:id="90" w:name="_Toc85692815"/>
+      <w:bookmarkStart w:id="94" w:name="_Toc85692815"/>
       <w:r>
         <w:t>Default values used when the data is incomplete</w:t>
       </w:r>
-      <w:bookmarkEnd w:id="90"/>
+      <w:bookmarkEnd w:id="94"/>
     </w:p>
     <w:p>
       <w:r>
@@ -16995,25 +17035,25 @@
       <w:pPr>
         <w:pStyle w:val="Heading1"/>
       </w:pPr>
-      <w:bookmarkStart w:id="91" w:name="_Toc85692816"/>
+      <w:bookmarkStart w:id="95" w:name="_Toc85692816"/>
       <w:r>
         <w:t>Stream flow and stream temperature</w:t>
       </w:r>
-      <w:bookmarkEnd w:id="91"/>
+      <w:bookmarkEnd w:id="95"/>
     </w:p>
     <w:p>
       <w:pPr>
         <w:pStyle w:val="Heading2"/>
       </w:pPr>
-      <w:bookmarkStart w:id="92" w:name="_Toc50800503"/>
-      <w:bookmarkStart w:id="93" w:name="_Toc54090937"/>
-      <w:bookmarkStart w:id="94" w:name="_Toc85692817"/>
+      <w:bookmarkStart w:id="96" w:name="_Toc50800503"/>
+      <w:bookmarkStart w:id="97" w:name="_Toc54090937"/>
+      <w:bookmarkStart w:id="98" w:name="_Toc85692817"/>
       <w:r>
         <w:t>Water parcels</w:t>
       </w:r>
-      <w:bookmarkEnd w:id="92"/>
-      <w:bookmarkEnd w:id="93"/>
-      <w:bookmarkEnd w:id="94"/>
+      <w:bookmarkEnd w:id="96"/>
+      <w:bookmarkEnd w:id="97"/>
+      <w:bookmarkEnd w:id="98"/>
     </w:p>
     <w:p>
       <w:r>
@@ -17059,11 +17099,11 @@
       <w:pPr>
         <w:pStyle w:val="Heading2"/>
       </w:pPr>
-      <w:bookmarkStart w:id="95" w:name="_Toc85692818"/>
+      <w:bookmarkStart w:id="99" w:name="_Toc85692818"/>
       <w:r>
         <w:t>Daily water mass and energy balance</w:t>
       </w:r>
-      <w:bookmarkEnd w:id="95"/>
+      <w:bookmarkEnd w:id="99"/>
     </w:p>
     <w:p>
       <w:pPr>
@@ -17888,7 +17928,7 @@
       <w:pPr>
         <w:pStyle w:val="Heading2"/>
       </w:pPr>
-      <w:bookmarkStart w:id="96" w:name="_Toc85692819"/>
+      <w:bookmarkStart w:id="100" w:name="_Toc85692819"/>
       <w:r>
         <w:t>Estimating the rate of flow</w:t>
       </w:r>
@@ -17898,7 +17938,7 @@
       <w:r>
         <w:t>in a stream reach</w:t>
       </w:r>
-      <w:bookmarkEnd w:id="96"/>
+      <w:bookmarkEnd w:id="100"/>
     </w:p>
     <w:p>
       <w:pPr>
@@ -19981,11 +20021,11 @@
       <w:pPr>
         <w:pStyle w:val="Heading2"/>
       </w:pPr>
-      <w:bookmarkStart w:id="97" w:name="_Toc85692820"/>
+      <w:bookmarkStart w:id="101" w:name="_Toc85692820"/>
       <w:r>
         <w:t>Estimating the surface area of the water in a subreach</w:t>
       </w:r>
-      <w:bookmarkEnd w:id="97"/>
+      <w:bookmarkEnd w:id="101"/>
     </w:p>
     <w:p>
       <w:r>
@@ -20050,11 +20090,11 @@
       <w:pPr>
         <w:pStyle w:val="Heading2"/>
       </w:pPr>
-      <w:bookmarkStart w:id="98" w:name="_Toc85692821"/>
+      <w:bookmarkStart w:id="102" w:name="_Toc85692821"/>
       <w:r>
         <w:t>Water temperature from thermal energy</w:t>
       </w:r>
-      <w:bookmarkEnd w:id="98"/>
+      <w:bookmarkEnd w:id="102"/>
     </w:p>
     <w:p>
       <w:pPr>
@@ -20188,11 +20228,11 @@
       <w:pPr>
         <w:pStyle w:val="Heading2"/>
       </w:pPr>
-      <w:bookmarkStart w:id="99" w:name="_Toc85692822"/>
+      <w:bookmarkStart w:id="103" w:name="_Toc85692822"/>
       <w:r>
         <w:t>Boundary conditions for stream water temperature</w:t>
       </w:r>
-      <w:bookmarkEnd w:id="99"/>
+      <w:bookmarkEnd w:id="103"/>
     </w:p>
     <w:p>
       <w:r>
@@ -21046,11 +21086,11 @@
       <w:pPr>
         <w:pStyle w:val="Heading2"/>
       </w:pPr>
-      <w:bookmarkStart w:id="100" w:name="_Toc85692823"/>
+      <w:bookmarkStart w:id="104" w:name="_Toc85692823"/>
       <w:r>
         <w:t>Thermal stratification in reservoirs</w:t>
       </w:r>
-      <w:bookmarkEnd w:id="100"/>
+      <w:bookmarkEnd w:id="104"/>
     </w:p>
     <w:p>
       <w:r>
@@ -21079,11 +21119,11 @@
       <w:pPr>
         <w:pStyle w:val="Heading2"/>
       </w:pPr>
-      <w:bookmarkStart w:id="101" w:name="_Toc85692824"/>
+      <w:bookmarkStart w:id="105" w:name="_Toc85692824"/>
       <w:r>
         <w:t>Thermal loading</w:t>
       </w:r>
-      <w:bookmarkEnd w:id="101"/>
+      <w:bookmarkEnd w:id="105"/>
     </w:p>
     <w:p>
       <w:r>
@@ -21254,11 +21294,11 @@
       <w:pPr>
         <w:pStyle w:val="Heading1"/>
       </w:pPr>
-      <w:bookmarkStart w:id="102" w:name="_Toc85692825"/>
+      <w:bookmarkStart w:id="106" w:name="_Toc85692825"/>
       <w:r>
         <w:t>Reservoirs</w:t>
       </w:r>
-      <w:bookmarkEnd w:id="102"/>
+      <w:bookmarkEnd w:id="106"/>
     </w:p>
     <w:p>
       <w:r>
@@ -22038,11 +22078,11 @@
       <w:pPr>
         <w:pStyle w:val="Heading2"/>
       </w:pPr>
-      <w:bookmarkStart w:id="103" w:name="_Toc85692826"/>
+      <w:bookmarkStart w:id="107" w:name="_Toc85692826"/>
       <w:r>
         <w:t>Reservoir data</w:t>
       </w:r>
-      <w:bookmarkEnd w:id="103"/>
+      <w:bookmarkEnd w:id="107"/>
     </w:p>
     <w:p>
       <w:pPr>
@@ -22521,11 +22561,11 @@
       <w:pPr>
         <w:pStyle w:val="Heading2"/>
       </w:pPr>
-      <w:bookmarkStart w:id="104" w:name="_Toc85692827"/>
+      <w:bookmarkStart w:id="108" w:name="_Toc85692827"/>
       <w:r>
         <w:t>Reservoir data sources</w:t>
       </w:r>
-      <w:bookmarkEnd w:id="104"/>
+      <w:bookmarkEnd w:id="108"/>
     </w:p>
     <w:p>
       <w:r>
@@ -22604,14 +22644,14 @@
       <w:pPr>
         <w:pStyle w:val="Heading1"/>
       </w:pPr>
-      <w:bookmarkStart w:id="105" w:name="_Toc85692828"/>
+      <w:bookmarkStart w:id="109" w:name="_Toc85692828"/>
       <w:r>
         <w:t>Creating a new study area</w:t>
       </w:r>
       <w:r>
         <w:t xml:space="preserve"> from a watershed within the WRB</w:t>
       </w:r>
-      <w:bookmarkEnd w:id="105"/>
+      <w:bookmarkEnd w:id="109"/>
     </w:p>
     <w:p>
       <w:pPr>
@@ -23808,11 +23848,11 @@
       <w:pPr>
         <w:pStyle w:val="Heading2"/>
       </w:pPr>
-      <w:bookmarkStart w:id="106" w:name="_Toc85692829"/>
+      <w:bookmarkStart w:id="110" w:name="_Toc85692829"/>
       <w:r>
         <w:t>Limitations of subbasin simulations</w:t>
       </w:r>
-      <w:bookmarkEnd w:id="106"/>
+      <w:bookmarkEnd w:id="110"/>
     </w:p>
     <w:p>
       <w:r>
@@ -23840,11 +23880,11 @@
       <w:pPr>
         <w:pStyle w:val="Heading1"/>
       </w:pPr>
-      <w:bookmarkStart w:id="107" w:name="_Toc85692830"/>
+      <w:bookmarkStart w:id="111" w:name="_Toc85692830"/>
       <w:r>
         <w:t>Calibration procedure</w:t>
       </w:r>
-      <w:bookmarkEnd w:id="107"/>
+      <w:bookmarkEnd w:id="111"/>
     </w:p>
     <w:p/>
     <w:p>
@@ -23868,11 +23908,11 @@
       <w:pPr>
         <w:pStyle w:val="Heading2"/>
       </w:pPr>
-      <w:bookmarkStart w:id="108" w:name="_Toc85692831"/>
+      <w:bookmarkStart w:id="112" w:name="_Toc85692831"/>
       <w:r>
         <w:t>Using PEST to determine HBV parameter values</w:t>
       </w:r>
-      <w:bookmarkEnd w:id="108"/>
+      <w:bookmarkEnd w:id="112"/>
     </w:p>
     <w:p>
       <w:pPr>
@@ -23975,11 +24015,11 @@
       <w:pPr>
         <w:pStyle w:val="Heading2"/>
       </w:pPr>
-      <w:bookmarkStart w:id="109" w:name="_Toc85692832"/>
+      <w:bookmarkStart w:id="113" w:name="_Toc85692832"/>
       <w:r>
         <w:t>Calibrating streamflows using stream gage measurements</w:t>
       </w:r>
-      <w:bookmarkEnd w:id="109"/>
+      <w:bookmarkEnd w:id="113"/>
     </w:p>
     <w:p>
       <w:pPr>
@@ -24048,11 +24088,11 @@
       <w:pPr>
         <w:pStyle w:val="Heading2"/>
       </w:pPr>
-      <w:bookmarkStart w:id="110" w:name="_Toc85692833"/>
+      <w:bookmarkStart w:id="114" w:name="_Toc85692833"/>
       <w:r>
         <w:t>Calibrating stream temperatures</w:t>
       </w:r>
-      <w:bookmarkEnd w:id="110"/>
+      <w:bookmarkEnd w:id="114"/>
     </w:p>
     <w:p>
       <w:r>
@@ -24118,12 +24158,12 @@
       <w:pPr>
         <w:pStyle w:val="Heading1"/>
       </w:pPr>
-      <w:bookmarkStart w:id="111" w:name="_Toc85692834"/>
+      <w:bookmarkStart w:id="115" w:name="_Toc85692834"/>
       <w:r>
         <w:lastRenderedPageBreak/>
         <w:t>North Santiam study area</w:t>
       </w:r>
-      <w:bookmarkEnd w:id="111"/>
+      <w:bookmarkEnd w:id="115"/>
     </w:p>
     <w:p/>
     <w:p>
@@ -24392,14 +24432,14 @@
           <w:rFonts w:eastAsia="Times New Roman"/>
         </w:rPr>
       </w:pPr>
-      <w:bookmarkStart w:id="112" w:name="_Toc85692835"/>
+      <w:bookmarkStart w:id="116" w:name="_Toc85692835"/>
       <w:r>
         <w:rPr>
           <w:rFonts w:eastAsia="Times New Roman"/>
         </w:rPr>
         <w:t>Instream water rights</w:t>
       </w:r>
-      <w:bookmarkEnd w:id="112"/>
+      <w:bookmarkEnd w:id="116"/>
     </w:p>
     <w:p/>
     <w:p>
@@ -24753,7 +24793,7 @@
       <w:pPr>
         <w:pStyle w:val="Caption"/>
       </w:pPr>
-      <w:bookmarkStart w:id="113" w:name="_Toc53219838"/>
+      <w:bookmarkStart w:id="117" w:name="_Toc53219838"/>
       <w:r>
         <w:t xml:space="preserve">Figure </w:t>
       </w:r>
@@ -24793,14 +24833,14 @@
       <w:r>
         <w:t>the North Santiam watershed</w:t>
       </w:r>
-      <w:bookmarkEnd w:id="113"/>
+      <w:bookmarkEnd w:id="117"/>
     </w:p>
     <w:p/>
     <w:p>
       <w:pPr>
         <w:pStyle w:val="Heading2"/>
       </w:pPr>
-      <w:bookmarkStart w:id="114" w:name="_Toc85692836"/>
+      <w:bookmarkStart w:id="118" w:name="_Toc85692836"/>
       <w:r>
         <w:t xml:space="preserve">Municipal </w:t>
       </w:r>
@@ -24816,7 +24856,7 @@
       <w:r>
         <w:t>ights</w:t>
       </w:r>
-      <w:bookmarkEnd w:id="114"/>
+      <w:bookmarkEnd w:id="118"/>
     </w:p>
     <w:p/>
     <w:p>
@@ -24878,11 +24918,11 @@
       <w:pPr>
         <w:pStyle w:val="Heading2"/>
       </w:pPr>
-      <w:bookmarkStart w:id="115" w:name="_Toc85692837"/>
+      <w:bookmarkStart w:id="119" w:name="_Toc85692837"/>
       <w:r>
         <w:t>Reality check</w:t>
       </w:r>
-      <w:bookmarkEnd w:id="115"/>
+      <w:bookmarkEnd w:id="119"/>
     </w:p>
     <w:p>
       <w:r>
@@ -26611,11 +26651,11 @@
       <w:pPr>
         <w:pStyle w:val="Heading2"/>
       </w:pPr>
-      <w:bookmarkStart w:id="116" w:name="_Toc85692838"/>
+      <w:bookmarkStart w:id="120" w:name="_Toc85692838"/>
       <w:r>
         <w:t>Inflows from springs</w:t>
       </w:r>
-      <w:bookmarkEnd w:id="116"/>
+      <w:bookmarkEnd w:id="120"/>
     </w:p>
     <w:p>
       <w:r>
@@ -29032,11 +29072,11 @@
       <w:pPr>
         <w:pStyle w:val="Heading2"/>
       </w:pPr>
-      <w:bookmarkStart w:id="117" w:name="_Toc85692839"/>
+      <w:bookmarkStart w:id="121" w:name="_Toc85692839"/>
       <w:r>
         <w:t>Calibration and simulation skill</w:t>
       </w:r>
-      <w:bookmarkEnd w:id="117"/>
+      <w:bookmarkEnd w:id="121"/>
     </w:p>
     <w:p>
       <w:r>
@@ -29642,7 +29682,7 @@
       <w:pPr>
         <w:pStyle w:val="Heading2"/>
       </w:pPr>
-      <w:bookmarkStart w:id="118" w:name="_Toc85692840"/>
+      <w:bookmarkStart w:id="122" w:name="_Toc85692840"/>
       <w:r>
         <w:t xml:space="preserve">Analysis of </w:t>
       </w:r>
@@ -29652,7 +29692,7 @@
       <w:r>
         <w:t>locations where the model has low skill</w:t>
       </w:r>
-      <w:bookmarkEnd w:id="118"/>
+      <w:bookmarkEnd w:id="122"/>
     </w:p>
     <w:p>
       <w:r>
@@ -29682,7 +29722,7 @@
       <w:pPr>
         <w:pStyle w:val="Heading2"/>
       </w:pPr>
-      <w:bookmarkStart w:id="119" w:name="_Toc85692841"/>
+      <w:bookmarkStart w:id="123" w:name="_Toc85692841"/>
       <w:r>
         <w:t xml:space="preserve">Simulated </w:t>
       </w:r>
@@ -29692,7 +29732,7 @@
       <w:r>
         <w:t xml:space="preserve"> basin water budget and thermal energy budget</w:t>
       </w:r>
-      <w:bookmarkEnd w:id="119"/>
+      <w:bookmarkEnd w:id="123"/>
     </w:p>
     <w:p>
       <w:pPr>
@@ -31993,26 +32033,26 @@
       <w:pPr>
         <w:pStyle w:val="Heading1"/>
       </w:pPr>
-      <w:bookmarkStart w:id="120" w:name="_Toc85692842"/>
+      <w:bookmarkStart w:id="124" w:name="_Toc85692842"/>
       <w:r>
         <w:lastRenderedPageBreak/>
         <w:t>McKenzie Basin Wetlands Study</w:t>
       </w:r>
-      <w:bookmarkEnd w:id="120"/>
+      <w:bookmarkEnd w:id="124"/>
     </w:p>
     <w:p/>
     <w:p>
       <w:pPr>
         <w:pStyle w:val="Heading2"/>
       </w:pPr>
-      <w:bookmarkStart w:id="121" w:name="_Toc85692843"/>
+      <w:bookmarkStart w:id="125" w:name="_Toc85692843"/>
       <w:r>
         <w:t xml:space="preserve">Project </w:t>
       </w:r>
       <w:r>
         <w:t>Overview</w:t>
       </w:r>
-      <w:bookmarkEnd w:id="121"/>
+      <w:bookmarkEnd w:id="125"/>
     </w:p>
     <w:p>
       <w:r>
@@ -32267,24 +32307,37 @@
       <w:pPr>
         <w:pStyle w:val="Caption"/>
       </w:pPr>
-      <w:bookmarkStart w:id="122" w:name="_Ref48282850"/>
-      <w:bookmarkStart w:id="123" w:name="_Toc53219839"/>
+      <w:bookmarkStart w:id="126" w:name="_Ref48282850"/>
+      <w:bookmarkStart w:id="127" w:name="_Toc53219839"/>
       <w:r>
         <w:t xml:space="preserve">Figure </w:t>
       </w:r>
-      <w:fldSimple w:instr=" SEQ Figure \* ARABIC ">
-        <w:r>
-          <w:rPr>
-            <w:noProof/>
-          </w:rPr>
-          <w:t>7</w:t>
-        </w:r>
-      </w:fldSimple>
-      <w:bookmarkEnd w:id="122"/>
+      <w:r>
+        <w:fldChar w:fldCharType="begin"/>
+      </w:r>
+      <w:r>
+        <w:instrText xml:space="preserve"> SEQ Figure \* ARABIC </w:instrText>
+      </w:r>
+      <w:r>
+        <w:fldChar w:fldCharType="separate"/>
+      </w:r>
+      <w:r>
+        <w:rPr>
+          <w:noProof/>
+        </w:rPr>
+        <w:t>7</w:t>
+      </w:r>
+      <w:r>
+        <w:rPr>
+          <w:noProof/>
+        </w:rPr>
+        <w:fldChar w:fldCharType="end"/>
+      </w:r>
+      <w:bookmarkEnd w:id="126"/>
       <w:r>
         <w:t>. McKenzie basin in CW3M screen capture</w:t>
       </w:r>
-      <w:bookmarkEnd w:id="123"/>
+      <w:bookmarkEnd w:id="127"/>
     </w:p>
     <w:p>
       <w:pPr>
@@ -32351,37 +32404,50 @@
       <w:pPr>
         <w:pStyle w:val="Caption"/>
       </w:pPr>
-      <w:bookmarkStart w:id="124" w:name="_Ref48282776"/>
-      <w:bookmarkStart w:id="125" w:name="_Ref48282732"/>
-      <w:bookmarkStart w:id="126" w:name="_Toc53219840"/>
+      <w:bookmarkStart w:id="128" w:name="_Ref48282776"/>
+      <w:bookmarkStart w:id="129" w:name="_Ref48282732"/>
+      <w:bookmarkStart w:id="130" w:name="_Toc53219840"/>
       <w:r>
         <w:t xml:space="preserve">Figure </w:t>
       </w:r>
-      <w:fldSimple w:instr=" SEQ Figure \* ARABIC ">
-        <w:r>
-          <w:rPr>
-            <w:noProof/>
-          </w:rPr>
-          <w:t>8</w:t>
-        </w:r>
-      </w:fldSimple>
-      <w:bookmarkEnd w:id="124"/>
+      <w:r>
+        <w:fldChar w:fldCharType="begin"/>
+      </w:r>
+      <w:r>
+        <w:instrText xml:space="preserve"> SEQ Figure \* ARABIC </w:instrText>
+      </w:r>
+      <w:r>
+        <w:fldChar w:fldCharType="separate"/>
+      </w:r>
+      <w:r>
+        <w:rPr>
+          <w:noProof/>
+        </w:rPr>
+        <w:t>8</w:t>
+      </w:r>
+      <w:r>
+        <w:rPr>
+          <w:noProof/>
+        </w:rPr>
+        <w:fldChar w:fldCharType="end"/>
+      </w:r>
+      <w:bookmarkEnd w:id="128"/>
       <w:r>
         <w:t>. Wetlands in the lower McKenzie basin, with their WETL_ID attribute values</w:t>
       </w:r>
-      <w:bookmarkEnd w:id="125"/>
-      <w:bookmarkEnd w:id="126"/>
+      <w:bookmarkEnd w:id="129"/>
+      <w:bookmarkEnd w:id="130"/>
     </w:p>
     <w:p/>
     <w:p>
       <w:pPr>
         <w:pStyle w:val="Heading2"/>
       </w:pPr>
-      <w:bookmarkStart w:id="127" w:name="_Toc85692844"/>
+      <w:bookmarkStart w:id="131" w:name="_Toc85692844"/>
       <w:r>
         <w:t>Model and Simulation Overview</w:t>
       </w:r>
-      <w:bookmarkEnd w:id="127"/>
+      <w:bookmarkEnd w:id="131"/>
     </w:p>
     <w:p>
       <w:r>
@@ -32580,11 +32646,11 @@
       <w:pPr>
         <w:pStyle w:val="Heading2"/>
       </w:pPr>
-      <w:bookmarkStart w:id="128" w:name="_Toc85692845"/>
+      <w:bookmarkStart w:id="132" w:name="_Toc85692845"/>
       <w:r>
         <w:t>McKenzie wetlands in the initial versions of the IDU, HRU, and Reach data layers</w:t>
       </w:r>
-      <w:bookmarkEnd w:id="128"/>
+      <w:bookmarkEnd w:id="132"/>
     </w:p>
     <w:p>
       <w:r>
@@ -32620,13 +32686,13 @@
       <w:pPr>
         <w:pStyle w:val="Heading2"/>
       </w:pPr>
-      <w:bookmarkStart w:id="129" w:name="_Toc49175988"/>
-      <w:bookmarkStart w:id="130" w:name="_Toc85692846"/>
+      <w:bookmarkStart w:id="133" w:name="_Toc49175988"/>
+      <w:bookmarkStart w:id="134" w:name="_Toc85692846"/>
       <w:r>
         <w:t>Data changes for better representation of wetlands</w:t>
       </w:r>
-      <w:bookmarkEnd w:id="129"/>
-      <w:bookmarkEnd w:id="130"/>
+      <w:bookmarkEnd w:id="133"/>
+      <w:bookmarkEnd w:id="134"/>
     </w:p>
     <w:p>
       <w:r>
@@ -32677,7 +32743,7 @@
       <w:pPr>
         <w:pStyle w:val="Heading2"/>
       </w:pPr>
-      <w:bookmarkStart w:id="131" w:name="_Toc85692847"/>
+      <w:bookmarkStart w:id="135" w:name="_Toc85692847"/>
       <w:r>
         <w:t xml:space="preserve">Projection, </w:t>
       </w:r>
@@ -32693,7 +32759,7 @@
       <w:r>
         <w:t>Units</w:t>
       </w:r>
-      <w:bookmarkEnd w:id="131"/>
+      <w:bookmarkEnd w:id="135"/>
     </w:p>
     <w:p>
       <w:r>
@@ -32859,11 +32925,11 @@
       <w:pPr>
         <w:pStyle w:val="Heading2"/>
       </w:pPr>
-      <w:bookmarkStart w:id="132" w:name="_Toc85692848"/>
+      <w:bookmarkStart w:id="136" w:name="_Toc85692848"/>
       <w:r>
         <w:t>Simulation of changes in wetlands over time</w:t>
       </w:r>
-      <w:bookmarkEnd w:id="132"/>
+      <w:bookmarkEnd w:id="136"/>
     </w:p>
     <w:p>
       <w:r>
@@ -32884,7 +32950,7 @@
       <w:pPr>
         <w:pStyle w:val="Heading2"/>
       </w:pPr>
-      <w:bookmarkStart w:id="133" w:name="_Toc85692849"/>
+      <w:bookmarkStart w:id="137" w:name="_Toc85692849"/>
       <w:r>
         <w:t xml:space="preserve">How wetlands </w:t>
       </w:r>
@@ -32897,7 +32963,7 @@
       <w:r>
         <w:t xml:space="preserve"> in the model</w:t>
       </w:r>
-      <w:bookmarkEnd w:id="133"/>
+      <w:bookmarkEnd w:id="137"/>
     </w:p>
     <w:p>
       <w:r>
@@ -33258,14 +33324,14 @@
       <w:pPr>
         <w:pStyle w:val="Heading2"/>
       </w:pPr>
-      <w:bookmarkStart w:id="134" w:name="_Toc85692850"/>
+      <w:bookmarkStart w:id="138" w:name="_Toc85692850"/>
       <w:r>
         <w:t xml:space="preserve">The Wetland class and </w:t>
       </w:r>
       <w:r>
         <w:t>Wetland objects in the C++ code</w:t>
       </w:r>
-      <w:bookmarkEnd w:id="134"/>
+      <w:bookmarkEnd w:id="138"/>
     </w:p>
     <w:p>
       <w:r>
@@ -33286,14 +33352,14 @@
       <w:pPr>
         <w:pStyle w:val="Heading2"/>
       </w:pPr>
-      <w:bookmarkStart w:id="135" w:name="_Toc85692851"/>
+      <w:bookmarkStart w:id="139" w:name="_Toc85692851"/>
       <w:r>
         <w:t xml:space="preserve">Topology of </w:t>
       </w:r>
       <w:r>
         <w:t>wetlands, HRUs, IDUs, and reaches</w:t>
       </w:r>
-      <w:bookmarkEnd w:id="135"/>
+      <w:bookmarkEnd w:id="139"/>
     </w:p>
     <w:p>
       <w:r>
@@ -33314,11 +33380,11 @@
       <w:pPr>
         <w:pStyle w:val="Heading2"/>
       </w:pPr>
-      <w:bookmarkStart w:id="136" w:name="_Toc85692852"/>
+      <w:bookmarkStart w:id="140" w:name="_Toc85692852"/>
       <w:r>
         <w:t>Attributes of interest in the wetlands study</w:t>
       </w:r>
-      <w:bookmarkEnd w:id="136"/>
+      <w:bookmarkEnd w:id="140"/>
     </w:p>
     <w:p>
       <w:r>
@@ -33400,11 +33466,11 @@
       <w:pPr>
         <w:pStyle w:val="Heading2"/>
       </w:pPr>
-      <w:bookmarkStart w:id="137" w:name="_Toc85692853"/>
+      <w:bookmarkStart w:id="141" w:name="_Toc85692853"/>
       <w:r>
         <w:t>A WETNESS attribute</w:t>
       </w:r>
-      <w:bookmarkEnd w:id="137"/>
+      <w:bookmarkEnd w:id="141"/>
     </w:p>
     <w:p>
       <w:r>
@@ -33500,11 +33566,11 @@
       <w:pPr>
         <w:pStyle w:val="Heading2"/>
       </w:pPr>
-      <w:bookmarkStart w:id="138" w:name="_Toc85692854"/>
+      <w:bookmarkStart w:id="142" w:name="_Toc85692854"/>
       <w:r>
         <w:t>Calculating the exchange of water between the wetland and the reach</w:t>
       </w:r>
-      <w:bookmarkEnd w:id="138"/>
+      <w:bookmarkEnd w:id="142"/>
     </w:p>
     <w:p>
       <w:pPr>
@@ -33537,7 +33603,7 @@
       <w:pPr>
         <w:pStyle w:val="Heading3"/>
       </w:pPr>
-      <w:bookmarkStart w:id="139" w:name="_Toc85692855"/>
+      <w:bookmarkStart w:id="143" w:name="_Toc85692855"/>
       <w:r>
         <w:t xml:space="preserve">Wetland </w:t>
       </w:r>
@@ -33547,7 +33613,7 @@
       <w:r>
         <w:t>parameters</w:t>
       </w:r>
-      <w:bookmarkEnd w:id="139"/>
+      <w:bookmarkEnd w:id="143"/>
     </w:p>
     <w:p>
       <w:pPr>
@@ -33613,11 +33679,11 @@
       <w:pPr>
         <w:pStyle w:val="Heading3"/>
       </w:pPr>
-      <w:bookmarkStart w:id="140" w:name="_Toc85692856"/>
+      <w:bookmarkStart w:id="144" w:name="_Toc85692856"/>
       <w:r>
         <w:t>Reach parameters</w:t>
       </w:r>
-      <w:bookmarkEnd w:id="140"/>
+      <w:bookmarkEnd w:id="144"/>
     </w:p>
     <w:p>
       <w:pPr>
@@ -33799,11 +33865,11 @@
       <w:pPr>
         <w:pStyle w:val="Heading2"/>
       </w:pPr>
-      <w:bookmarkStart w:id="141" w:name="_Toc85692857"/>
+      <w:bookmarkStart w:id="145" w:name="_Toc85692857"/>
       <w:r>
         <w:t>Implementation of the exchange of water between the wetland and the reach</w:t>
       </w:r>
-      <w:bookmarkEnd w:id="141"/>
+      <w:bookmarkEnd w:id="145"/>
     </w:p>
     <w:p>
       <w:r>
@@ -34710,11 +34776,11 @@
       <w:pPr>
         <w:pStyle w:val="Heading2"/>
       </w:pPr>
-      <w:bookmarkStart w:id="142" w:name="_Toc85692858"/>
+      <w:bookmarkStart w:id="146" w:name="_Toc85692858"/>
       <w:r>
         <w:t>Standing water temperature</w:t>
       </w:r>
-      <w:bookmarkEnd w:id="142"/>
+      <w:bookmarkEnd w:id="146"/>
     </w:p>
     <w:p>
       <w:r>
@@ -34735,11 +34801,11 @@
       <w:pPr>
         <w:pStyle w:val="Heading2"/>
       </w:pPr>
-      <w:bookmarkStart w:id="143" w:name="_Toc85692859"/>
+      <w:bookmarkStart w:id="147" w:name="_Toc85692859"/>
       <w:r>
         <w:t>Evapotranspiration from wetlands</w:t>
       </w:r>
-      <w:bookmarkEnd w:id="143"/>
+      <w:bookmarkEnd w:id="147"/>
     </w:p>
     <w:p>
       <w:r>
@@ -34778,38 +34844,104 @@
       <w:pPr>
         <w:pStyle w:val="Heading2"/>
       </w:pPr>
-      <w:bookmarkStart w:id="144" w:name="_Toc85692860"/>
+      <w:bookmarkStart w:id="148" w:name="_Toc85692860"/>
       <w:r>
         <w:t>Loss (or gain) of wetlands</w:t>
       </w:r>
-      <w:bookmarkEnd w:id="144"/>
-    </w:p>
-    <w:p>
+      <w:bookmarkEnd w:id="148"/>
+    </w:p>
+    <w:p>
+      <w:pPr>
+        <w:rPr>
+          <w:ins w:id="149" w:author="David Conklin" w:date="2021-10-31T10:33:00Z"/>
+        </w:rPr>
+      </w:pPr>
       <w:r>
         <w:t xml:space="preserve">In the real world, a wetland which dries up and remains dry for a decade or so can transition to a dryland vegetation type.  Wetlands may also be lost through conversion to agricultural use or developed use.  Less frequently, wetlands are sometimes restored; the wetland at the junction of Chicken Creek </w:t>
       </w:r>
       <w:r>
         <w:lastRenderedPageBreak/>
-        <w:t>with the Tualatin River is an example.  We will need to add a process which runs at an annual timestep to implement land use changes involving IDUs changing into or out of wetland land cover (LULC_A changing from 6 to something else, or changing from something else back to 6).</w:t>
-      </w:r>
+        <w:t xml:space="preserve">with the Tualatin River is an example.  </w:t>
+      </w:r>
+      <w:ins w:id="150" w:author="David Conklin" w:date="2021-10-31T10:33:00Z">
+        <w:r>
+          <w:t>F</w:t>
+        </w:r>
+      </w:ins>
+      <w:ins w:id="151" w:author="David Conklin" w:date="2021-10-31T10:34:00Z">
+        <w:r>
+          <w:t xml:space="preserve">or simulation of anthropogenic </w:t>
+        </w:r>
+        <w:r>
+          <w:t>land use changes involving IDUs changing into or out of wetland land cover</w:t>
+        </w:r>
+        <w:r>
+          <w:t>, the “PrescribedLULCs</w:t>
+        </w:r>
+      </w:ins>
+      <w:ins w:id="152" w:author="David Conklin" w:date="2021-10-31T10:35:00Z">
+        <w:r>
+          <w:t xml:space="preserve">” autonomous process was added in Fall, 2021.  </w:t>
+        </w:r>
+      </w:ins>
+      <w:ins w:id="153" w:author="David Conklin" w:date="2021-10-31T10:36:00Z">
+        <w:r>
+          <w:t xml:space="preserve">PrescribedLULCs is described in </w:t>
+        </w:r>
+      </w:ins>
+      <w:ins w:id="154" w:author="David Conklin" w:date="2021-10-31T10:37:00Z">
+        <w:r>
+          <w:t>the “Autonomous Process Details” chapter of this document.</w:t>
+        </w:r>
+      </w:ins>
+      <w:ins w:id="155" w:author="David Conklin" w:date="2021-10-31T10:38:00Z">
+        <w:r>
+          <w:t xml:space="preserve">  Transitions from wetland natural vegetation states to dryland natural vegetation states</w:t>
+        </w:r>
+      </w:ins>
+      <w:ins w:id="156" w:author="David Conklin" w:date="2021-10-31T10:39:00Z">
+        <w:r>
+          <w:t xml:space="preserve"> can be accomodated by the wetland state and transition model.</w:t>
+        </w:r>
+      </w:ins>
+    </w:p>
+    <w:p>
+      <w:pPr>
+        <w:rPr>
+          <w:del w:id="157" w:author="David Conklin" w:date="2021-10-31T10:37:00Z"/>
+        </w:rPr>
+      </w:pPr>
+      <w:del w:id="158" w:author="David Conklin" w:date="2021-10-31T10:37:00Z">
+        <w:r>
+          <w:delText>We will need to add a process which runs at an annual timestep to implement land use changes involving IDUs changing into or out of wetland land cover (LULC_A changing from 6 to something else, or changing from something else back to 6).</w:delText>
+        </w:r>
+      </w:del>
     </w:p>
     <w:p/>
     <w:p>
       <w:pPr>
         <w:pStyle w:val="Heading2"/>
       </w:pPr>
-      <w:bookmarkStart w:id="145" w:name="_Toc85692861"/>
+      <w:bookmarkStart w:id="159" w:name="_Toc85692861"/>
       <w:r>
         <w:t>W</w:t>
       </w:r>
       <w:r>
         <w:t>etland state and transition model</w:t>
       </w:r>
-      <w:bookmarkEnd w:id="145"/>
-    </w:p>
-    <w:p>
-      <w:r>
-        <w:t xml:space="preserve">Pending more-informed definition of wetland transitions by wetland scientists, a placeholder </w:t>
+      <w:bookmarkEnd w:id="159"/>
+    </w:p>
+    <w:p>
+      <w:r>
+        <w:t xml:space="preserve">Pending more-informed definition of wetland transitions by wetland scientists, </w:t>
+      </w:r>
+      <w:del w:id="160" w:author="David Conklin" w:date="2021-10-31T10:31:00Z">
+        <w:r>
+          <w:delText xml:space="preserve">a </w:delText>
+        </w:r>
+      </w:del>
+      <w:r>
+        <w:t xml:space="preserve">placeholder </w:t>
       </w:r>
       <w:r>
         <w:t xml:space="preserve">transition tables for the </w:t>
@@ -34817,11 +34949,34 @@
       <w:r>
         <w:t xml:space="preserve">wetland STM </w:t>
       </w:r>
-      <w:r>
-        <w:t>are</w:t>
-      </w:r>
-      <w:r>
-        <w:t xml:space="preserve"> being implemented in fall, 2021.  </w:t>
+      <w:del w:id="161" w:author="David Conklin" w:date="2021-10-31T10:32:00Z">
+        <w:r>
+          <w:delText>are</w:delText>
+        </w:r>
+        <w:r>
+          <w:delText xml:space="preserve"> being </w:delText>
+        </w:r>
+      </w:del>
+      <w:ins w:id="162" w:author="David Conklin" w:date="2021-10-31T10:32:00Z">
+        <w:r>
+          <w:t xml:space="preserve">were </w:t>
+        </w:r>
+      </w:ins>
+      <w:r>
+        <w:t xml:space="preserve">implemented in </w:t>
+      </w:r>
+      <w:ins w:id="163" w:author="David Conklin" w:date="2021-10-31T10:32:00Z">
+        <w:r>
+          <w:t>September and October</w:t>
+        </w:r>
+      </w:ins>
+      <w:del w:id="164" w:author="David Conklin" w:date="2021-10-31T10:32:00Z">
+        <w:r>
+          <w:delText>fall</w:delText>
+        </w:r>
+      </w:del>
+      <w:r>
+        <w:t xml:space="preserve">, 2021.  </w:t>
       </w:r>
       <w:r>
         <w:t xml:space="preserve">The STM used in CW3M is driven by two transition tables, one for deterministic transitions based on stand age alone, and a second one which incorporates probabilities and time since disturbance.  An example of a deterministic transition from one wetland state to another would be the growth of </w:t>
@@ -34980,6 +35135,7 @@
     <w:p/>
     <w:p>
       <w:r>
+        <w:lastRenderedPageBreak/>
         <w:t>PABF is semi-permanently flooded wetland, as for a shallow pond with submerged or floating vegetation.</w:t>
       </w:r>
       <w:r>
@@ -35033,11 +35189,11 @@
       <w:pPr>
         <w:pStyle w:val="Heading2"/>
       </w:pPr>
-      <w:bookmarkStart w:id="146" w:name="_Toc85692862"/>
+      <w:bookmarkStart w:id="165" w:name="_Toc85692862"/>
       <w:r>
         <w:t>Activating a wetland in the wetland model</w:t>
       </w:r>
-      <w:bookmarkEnd w:id="146"/>
+      <w:bookmarkEnd w:id="165"/>
     </w:p>
     <w:p>
       <w:r>
@@ -35112,11 +35268,11 @@
       <w:pPr>
         <w:pStyle w:val="Heading2"/>
       </w:pPr>
-      <w:bookmarkStart w:id="147" w:name="_Toc85692863"/>
+      <w:bookmarkStart w:id="166" w:name="_Toc85692863"/>
       <w:r>
         <w:t>Reality check</w:t>
       </w:r>
-      <w:bookmarkEnd w:id="147"/>
+      <w:bookmarkEnd w:id="166"/>
     </w:p>
     <w:p>
       <w:r>
@@ -35150,6 +35306,7 @@
           <w:sz w:val="20"/>
           <w:szCs w:val="20"/>
         </w:rPr>
+        <w:lastRenderedPageBreak/>
         <w:t xml:space="preserve">Regarding historic data:  There's a real dearth of quantitative information pertaining to palustrine wetlands in Oregon (especially those that don't include an open waterbody like a pond, lake or reservoir).  The </w:t>
       </w:r>
       <w:hyperlink r:id="rId21" w:history="1">
@@ -35169,16 +35326,7 @@
           <w:sz w:val="20"/>
           <w:szCs w:val="20"/>
         </w:rPr>
-        <w:t xml:space="preserve">(NWCA) is one program (via the EPA) through which data on </w:t>
-      </w:r>
-      <w:r>
-        <w:rPr>
-          <w:rFonts w:ascii="Times New Roman" w:hAnsi="Times New Roman" w:cs="Times New Roman"/>
-          <w:sz w:val="20"/>
-          <w:szCs w:val="20"/>
-        </w:rPr>
-        <w:lastRenderedPageBreak/>
-        <w:t>water depth, etc. are collected at such sites, but there are very few sites sampled per state relative to the total number of wetlands…  I would expect DEQ and the USGS to be the owners of data pertaining to water flow, temperature and quality (at least of riverine systems).  Around Portland, I'm told that some of the special stormwater districts may collect data at palustrine systems if they own or manage properties containing those types of wetlands.  Could EWEB have such data?</w:t>
+        <w:t>(NWCA) is one program (via the EPA) through which data on water depth, etc. are collected at such sites, but there are very few sites sampled per state relative to the total number of wetlands…  I would expect DEQ and the USGS to be the owners of data pertaining to water flow, temperature and quality (at least of riverine systems).  Around Portland, I'm told that some of the special stormwater districts may collect data at palustrine systems if they own or manage properties containing those types of wetlands.  Could EWEB have such data?</w:t>
       </w:r>
     </w:p>
     <w:p>
@@ -37422,11 +37570,11 @@
       <w:pPr>
         <w:pStyle w:val="Heading2"/>
       </w:pPr>
-      <w:bookmarkStart w:id="148" w:name="_Toc85692864"/>
+      <w:bookmarkStart w:id="167" w:name="_Toc85692864"/>
       <w:r>
         <w:t>High Cascades Springs</w:t>
       </w:r>
-      <w:bookmarkEnd w:id="148"/>
+      <w:bookmarkEnd w:id="167"/>
     </w:p>
     <w:p>
       <w:r>
@@ -38178,14 +38326,14 @@
       <w:pPr>
         <w:pStyle w:val="Heading2"/>
       </w:pPr>
-      <w:bookmarkStart w:id="149" w:name="_Toc85692865"/>
+      <w:bookmarkStart w:id="168" w:name="_Toc85692865"/>
       <w:r>
         <w:t>Calibration</w:t>
       </w:r>
       <w:r>
         <w:t xml:space="preserve"> and simulation skill</w:t>
       </w:r>
-      <w:bookmarkEnd w:id="149"/>
+      <w:bookmarkEnd w:id="168"/>
     </w:p>
     <w:p>
       <w:r>
@@ -39155,14 +39303,14 @@
       <w:pPr>
         <w:pStyle w:val="Heading2"/>
       </w:pPr>
-      <w:bookmarkStart w:id="150" w:name="_Toc85692866"/>
+      <w:bookmarkStart w:id="169" w:name="_Toc85692866"/>
       <w:r>
         <w:t>Analysis of</w:t>
       </w:r>
       <w:r>
         <w:t xml:space="preserve"> locations where the model has low skill</w:t>
       </w:r>
-      <w:bookmarkEnd w:id="150"/>
+      <w:bookmarkEnd w:id="169"/>
     </w:p>
     <w:p>
       <w:r>
@@ -39233,14 +39381,14 @@
       <w:pPr>
         <w:pStyle w:val="Heading2"/>
       </w:pPr>
-      <w:bookmarkStart w:id="151" w:name="_Toc85692867"/>
+      <w:bookmarkStart w:id="170" w:name="_Toc85692867"/>
       <w:r>
         <w:t>Simulated McKenzie basin water budget</w:t>
       </w:r>
       <w:r>
         <w:t xml:space="preserve"> and thermal energy budget</w:t>
       </w:r>
-      <w:bookmarkEnd w:id="151"/>
+      <w:bookmarkEnd w:id="170"/>
     </w:p>
     <w:p>
       <w:pPr>
@@ -41460,11 +41608,11 @@
       <w:pPr>
         <w:pStyle w:val="Heading2"/>
       </w:pPr>
-      <w:bookmarkStart w:id="152" w:name="_Toc85692868"/>
+      <w:bookmarkStart w:id="171" w:name="_Toc85692868"/>
       <w:r>
         <w:t>CW3M v. Shade-a-lator</w:t>
       </w:r>
-      <w:bookmarkEnd w:id="152"/>
+      <w:bookmarkEnd w:id="171"/>
     </w:p>
     <w:p/>
     <w:p>
@@ -41919,11 +42067,11 @@
       <w:pPr>
         <w:pStyle w:val="Heading2"/>
       </w:pPr>
-      <w:bookmarkStart w:id="153" w:name="_Toc85692869"/>
+      <w:bookmarkStart w:id="172" w:name="_Toc85692869"/>
       <w:r>
         <w:t>Comparison of CW3M results to Shade-a-lator results</w:t>
       </w:r>
-      <w:bookmarkEnd w:id="153"/>
+      <w:bookmarkEnd w:id="172"/>
     </w:p>
     <w:p/>
     <w:p>
@@ -42181,24 +42329,37 @@
       <w:pPr>
         <w:pStyle w:val="Caption"/>
       </w:pPr>
-      <w:bookmarkStart w:id="154" w:name="_Ref48286765"/>
-      <w:bookmarkStart w:id="155" w:name="_Toc53219841"/>
+      <w:bookmarkStart w:id="173" w:name="_Ref48286765"/>
+      <w:bookmarkStart w:id="174" w:name="_Toc53219841"/>
       <w:r>
         <w:t xml:space="preserve">Figure </w:t>
       </w:r>
-      <w:fldSimple w:instr=" SEQ Figure \* ARABIC ">
-        <w:r>
-          <w:rPr>
-            <w:noProof/>
-          </w:rPr>
-          <w:t>9</w:t>
-        </w:r>
-      </w:fldSimple>
-      <w:bookmarkEnd w:id="154"/>
+      <w:r>
+        <w:fldChar w:fldCharType="begin"/>
+      </w:r>
+      <w:r>
+        <w:instrText xml:space="preserve"> SEQ Figure \* ARABIC </w:instrText>
+      </w:r>
+      <w:r>
+        <w:fldChar w:fldCharType="separate"/>
+      </w:r>
+      <w:r>
+        <w:rPr>
+          <w:noProof/>
+        </w:rPr>
+        <w:t>9</w:t>
+      </w:r>
+      <w:r>
+        <w:rPr>
+          <w:noProof/>
+        </w:rPr>
+        <w:fldChar w:fldCharType="end"/>
+      </w:r>
+      <w:bookmarkEnd w:id="173"/>
       <w:r>
         <w:t>. Clackamas basin in CW3M screen capture</w:t>
       </w:r>
-      <w:bookmarkEnd w:id="155"/>
+      <w:bookmarkEnd w:id="174"/>
     </w:p>
     <w:p/>
     <w:p>
@@ -42210,11 +42371,11 @@
       <w:pPr>
         <w:pStyle w:val="Heading1"/>
       </w:pPr>
-      <w:bookmarkStart w:id="156" w:name="_Toc85692870"/>
+      <w:bookmarkStart w:id="175" w:name="_Toc85692870"/>
       <w:r>
         <w:t>The Clackamas Basin</w:t>
       </w:r>
-      <w:bookmarkEnd w:id="156"/>
+      <w:bookmarkEnd w:id="175"/>
     </w:p>
     <w:p/>
     <w:p>
@@ -42258,22 +42419,22 @@
       <w:pPr>
         <w:pStyle w:val="Heading1"/>
       </w:pPr>
-      <w:bookmarkStart w:id="157" w:name="_Toc85692871"/>
+      <w:bookmarkStart w:id="176" w:name="_Toc85692871"/>
       <w:r>
         <w:t>Autonomous process details</w:t>
       </w:r>
-      <w:bookmarkEnd w:id="157"/>
+      <w:bookmarkEnd w:id="176"/>
     </w:p>
     <w:p/>
     <w:p>
       <w:pPr>
         <w:pStyle w:val="Heading2"/>
       </w:pPr>
-      <w:bookmarkStart w:id="158" w:name="_Toc85692872"/>
+      <w:bookmarkStart w:id="177" w:name="_Toc85692872"/>
       <w:r>
         <w:t>Prescribed LULCs</w:t>
       </w:r>
-      <w:bookmarkEnd w:id="158"/>
+      <w:bookmarkEnd w:id="177"/>
     </w:p>
     <w:p>
       <w:r>
@@ -42656,21 +42817,320 @@
         <w:autoSpaceDN w:val="0"/>
         <w:adjustRightInd w:val="0"/>
         <w:rPr>
+          <w:ins w:id="178" w:author="David Conklin" w:date="2021-10-31T10:21:00Z"/>
+          <w:rFonts w:ascii="Consolas" w:hAnsi="Consolas" w:cs="Consolas"/>
+          <w:color w:val="000000"/>
+          <w:sz w:val="19"/>
+          <w:szCs w:val="19"/>
+        </w:rPr>
+      </w:pPr>
+      <w:ins w:id="179" w:author="David Conklin" w:date="2021-10-31T10:21:00Z">
+        <w:r>
+          <w:rPr>
+            <w:rFonts w:ascii="Consolas" w:hAnsi="Consolas" w:cs="Consolas"/>
+            <w:color w:val="000000"/>
+            <w:sz w:val="19"/>
+            <w:szCs w:val="19"/>
+          </w:rPr>
+          <w:t>;  Prescribed LULC changes</w:t>
+        </w:r>
+      </w:ins>
+    </w:p>
+    <w:p>
+      <w:pPr>
+        <w:autoSpaceDE w:val="0"/>
+        <w:autoSpaceDN w:val="0"/>
+        <w:adjustRightInd w:val="0"/>
+        <w:rPr>
+          <w:ins w:id="180" w:author="David Conklin" w:date="2021-10-31T10:21:00Z"/>
+          <w:rFonts w:ascii="Consolas" w:hAnsi="Consolas" w:cs="Consolas"/>
+          <w:color w:val="000000"/>
+          <w:sz w:val="19"/>
+          <w:szCs w:val="19"/>
+        </w:rPr>
+      </w:pPr>
+      <w:ins w:id="181" w:author="David Conklin" w:date="2021-10-31T10:21:00Z">
+        <w:r>
+          <w:rPr>
+            <w:rFonts w:ascii="Consolas" w:hAnsi="Consolas" w:cs="Consolas"/>
+            <w:color w:val="000000"/>
+            <w:sz w:val="19"/>
+            <w:szCs w:val="19"/>
+          </w:rPr>
+          <w:t>;  LULC values are for the most detailed LULC category, i.e. LULC_C aka VEGCLASS for WW2100.</w:t>
+        </w:r>
+      </w:ins>
+    </w:p>
+    <w:p>
+      <w:pPr>
+        <w:autoSpaceDE w:val="0"/>
+        <w:autoSpaceDN w:val="0"/>
+        <w:adjustRightInd w:val="0"/>
+        <w:rPr>
+          <w:ins w:id="182" w:author="David Conklin" w:date="2021-10-31T10:21:00Z"/>
+          <w:rFonts w:ascii="Consolas" w:hAnsi="Consolas" w:cs="Consolas"/>
+          <w:color w:val="000000"/>
+          <w:sz w:val="19"/>
+          <w:szCs w:val="19"/>
+        </w:rPr>
+      </w:pPr>
+      <w:ins w:id="183" w:author="David Conklin" w:date="2021-10-31T10:21:00Z">
+        <w:r>
+          <w:rPr>
+            <w:rFonts w:ascii="Consolas" w:hAnsi="Consolas" w:cs="Consolas"/>
+            <w:color w:val="000000"/>
+            <w:sz w:val="19"/>
+            <w:szCs w:val="19"/>
+          </w:rPr>
+          <w:t>; Entries should be in order from earliest year to latest year.</w:t>
+        </w:r>
+      </w:ins>
+    </w:p>
+    <w:p>
+      <w:pPr>
+        <w:autoSpaceDE w:val="0"/>
+        <w:autoSpaceDN w:val="0"/>
+        <w:adjustRightInd w:val="0"/>
+        <w:rPr>
+          <w:ins w:id="184" w:author="David Conklin" w:date="2021-10-31T10:21:00Z"/>
+          <w:rFonts w:ascii="Consolas" w:hAnsi="Consolas" w:cs="Consolas"/>
+          <w:color w:val="000000"/>
+          <w:sz w:val="19"/>
+          <w:szCs w:val="19"/>
+        </w:rPr>
+      </w:pPr>
+      <w:ins w:id="185" w:author="David Conklin" w:date="2021-10-31T10:21:00Z">
+        <w:r>
+          <w:rPr>
+            <w:rFonts w:ascii="Consolas" w:hAnsi="Consolas" w:cs="Consolas"/>
+            <w:color w:val="000000"/>
+            <w:sz w:val="19"/>
+            <w:szCs w:val="19"/>
+          </w:rPr>
+          <w:t>YEAR,IDU_ID,LULC,UGB,WETL_ID,DESCRIPTION</w:t>
+        </w:r>
+      </w:ins>
+    </w:p>
+    <w:p>
+      <w:pPr>
+        <w:autoSpaceDE w:val="0"/>
+        <w:autoSpaceDN w:val="0"/>
+        <w:adjustRightInd w:val="0"/>
+        <w:rPr>
+          <w:ins w:id="186" w:author="David Conklin" w:date="2021-10-31T10:21:00Z"/>
+          <w:rFonts w:ascii="Consolas" w:hAnsi="Consolas" w:cs="Consolas"/>
+          <w:color w:val="000000"/>
+          <w:sz w:val="19"/>
+          <w:szCs w:val="19"/>
+        </w:rPr>
+      </w:pPr>
+      <w:ins w:id="187" w:author="David Conklin" w:date="2021-10-31T10:21:00Z">
+        <w:r>
+          <w:rPr>
+            <w:rFonts w:ascii="Consolas" w:hAnsi="Consolas" w:cs="Consolas"/>
+            <w:color w:val="000000"/>
+            <w:sz w:val="19"/>
+            <w:szCs w:val="19"/>
+          </w:rPr>
+          <w:t>2010,33806,6246,22,10,Add one IDU to wetland 10.</w:t>
+        </w:r>
+      </w:ins>
+    </w:p>
+    <w:p>
+      <w:pPr>
+        <w:autoSpaceDE w:val="0"/>
+        <w:autoSpaceDN w:val="0"/>
+        <w:adjustRightInd w:val="0"/>
+        <w:rPr>
+          <w:ins w:id="188" w:author="David Conklin" w:date="2021-10-31T10:21:00Z"/>
+          <w:rFonts w:ascii="Consolas" w:hAnsi="Consolas" w:cs="Consolas"/>
+          <w:color w:val="000000"/>
+          <w:sz w:val="19"/>
+          <w:szCs w:val="19"/>
+        </w:rPr>
+      </w:pPr>
+      <w:ins w:id="189" w:author="David Conklin" w:date="2021-10-31T10:21:00Z">
+        <w:r>
+          <w:rPr>
+            <w:rFonts w:ascii="Consolas" w:hAnsi="Consolas" w:cs="Consolas"/>
+            <w:color w:val="000000"/>
+            <w:sz w:val="19"/>
+            <w:szCs w:val="19"/>
+          </w:rPr>
+          <w:t>2011,33827,122,22,0,One of the IDUs in wetland 10 goes to Developed Low Density.</w:t>
+        </w:r>
+      </w:ins>
+    </w:p>
+    <w:p>
+      <w:pPr>
+        <w:autoSpaceDE w:val="0"/>
+        <w:autoSpaceDN w:val="0"/>
+        <w:adjustRightInd w:val="0"/>
+        <w:rPr>
+          <w:ins w:id="190" w:author="David Conklin" w:date="2021-10-31T10:27:00Z"/>
+          <w:rFonts w:ascii="Consolas" w:hAnsi="Consolas" w:cs="Consolas"/>
+          <w:color w:val="000000"/>
+          <w:sz w:val="19"/>
+          <w:szCs w:val="19"/>
+        </w:rPr>
+      </w:pPr>
+      <w:ins w:id="191" w:author="David Conklin" w:date="2021-10-31T10:21:00Z">
+        <w:r>
+          <w:rPr>
+            <w:rFonts w:ascii="Consolas" w:hAnsi="Consolas" w:cs="Consolas"/>
+            <w:color w:val="000000"/>
+            <w:sz w:val="19"/>
+            <w:szCs w:val="19"/>
+          </w:rPr>
+          <w:t>2013,33827,6246,22,10,Add the IDU back into wetland 10.</w:t>
+        </w:r>
+      </w:ins>
+    </w:p>
+    <w:p>
+      <w:pPr>
+        <w:autoSpaceDE w:val="0"/>
+        <w:autoSpaceDN w:val="0"/>
+        <w:adjustRightInd w:val="0"/>
+        <w:rPr>
+          <w:ins w:id="192" w:author="David Conklin" w:date="2021-10-31T10:22:00Z"/>
+          <w:rFonts w:ascii="Consolas" w:hAnsi="Consolas" w:cs="Consolas"/>
+          <w:color w:val="000000"/>
+          <w:sz w:val="19"/>
+          <w:szCs w:val="19"/>
+        </w:rPr>
+      </w:pPr>
+    </w:p>
+    <w:p>
+      <w:pPr>
+        <w:autoSpaceDE w:val="0"/>
+        <w:autoSpaceDN w:val="0"/>
+        <w:adjustRightInd w:val="0"/>
+        <w:rPr>
+          <w:ins w:id="193" w:author="David Conklin" w:date="2021-10-31T10:21:00Z"/>
+          <w:rFonts w:cstheme="minorHAnsi"/>
+          <w:color w:val="000000"/>
+          <w:rPrChange w:id="194" w:author="David Conklin" w:date="2021-10-31T10:22:00Z">
+            <w:rPr>
+              <w:ins w:id="195" w:author="David Conklin" w:date="2021-10-31T10:21:00Z"/>
+              <w:rFonts w:ascii="Consolas" w:hAnsi="Consolas" w:cs="Consolas"/>
+              <w:color w:val="000000"/>
+              <w:sz w:val="19"/>
+              <w:szCs w:val="19"/>
+            </w:rPr>
+          </w:rPrChange>
+        </w:rPr>
+      </w:pPr>
+      <w:ins w:id="196" w:author="David Conklin" w:date="2021-10-31T10:22:00Z">
+        <w:r>
+          <w:rPr>
+            <w:rFonts w:cstheme="minorHAnsi"/>
+            <w:color w:val="000000"/>
+          </w:rPr>
+          <w:t>Note the use of com</w:t>
+        </w:r>
+      </w:ins>
+      <w:ins w:id="197" w:author="David Conklin" w:date="2021-10-31T10:23:00Z">
+        <w:r>
+          <w:rPr>
+            <w:rFonts w:cstheme="minorHAnsi"/>
+            <w:color w:val="000000"/>
+          </w:rPr>
+          <w:t>ments in the initial part of the file.  The Prescribed LULC</w:t>
+        </w:r>
+      </w:ins>
+      <w:ins w:id="198" w:author="David Conklin" w:date="2021-10-31T10:24:00Z">
+        <w:r>
+          <w:rPr>
+            <w:rFonts w:cstheme="minorHAnsi"/>
+            <w:color w:val="000000"/>
+          </w:rPr>
+          <w:t xml:space="preserve">s code uses a method named “ReadCSVwithLeadingComments()” </w:t>
+        </w:r>
+      </w:ins>
+      <w:ins w:id="199" w:author="David Conklin" w:date="2021-10-31T10:25:00Z">
+        <w:r>
+          <w:rPr>
+            <w:rFonts w:cstheme="minorHAnsi"/>
+            <w:color w:val="000000"/>
+          </w:rPr>
+          <w:t>to read the LULCtrans file.  That method skips over lines beginning with a s</w:t>
+        </w:r>
+      </w:ins>
+      <w:ins w:id="200" w:author="David Conklin" w:date="2021-10-31T10:26:00Z">
+        <w:r>
+          <w:rPr>
+            <w:rFonts w:cstheme="minorHAnsi"/>
+            <w:color w:val="000000"/>
+          </w:rPr>
+          <w:t>emicolon in column 1 at the beginning of the file</w:t>
+        </w:r>
+        <w:r>
+          <w:rPr>
+            <w:rFonts w:cstheme="minorHAnsi"/>
+            <w:color w:val="000000"/>
+          </w:rPr>
+          <w:t>, and interprets the first line without</w:t>
+        </w:r>
+      </w:ins>
+      <w:ins w:id="201" w:author="David Conklin" w:date="2021-10-31T10:27:00Z">
+        <w:r>
+          <w:rPr>
+            <w:rFonts w:cstheme="minorHAnsi"/>
+            <w:color w:val="000000"/>
+          </w:rPr>
+          <w:t xml:space="preserve"> a semicolon in column 1 as the column headers.</w:t>
+        </w:r>
+      </w:ins>
+    </w:p>
+    <w:p>
+      <w:pPr>
+        <w:autoSpaceDE w:val="0"/>
+        <w:autoSpaceDN w:val="0"/>
+        <w:adjustRightInd w:val="0"/>
+        <w:rPr>
+          <w:del w:id="202" w:author="David Conklin" w:date="2021-10-31T10:21:00Z"/>
           <w:rFonts w:ascii="Courier New" w:hAnsi="Courier New" w:cs="Courier New"/>
           <w:color w:val="000000"/>
           <w:sz w:val="18"/>
           <w:szCs w:val="18"/>
         </w:rPr>
       </w:pPr>
-      <w:r>
-        <w:rPr>
+      <w:del w:id="203" w:author="David Conklin" w:date="2021-10-31T10:21:00Z">
+        <w:r>
+          <w:rPr>
+            <w:rFonts w:ascii="Courier New" w:hAnsi="Courier New" w:cs="Courier New"/>
+            <w:color w:val="000000"/>
+            <w:sz w:val="18"/>
+            <w:szCs w:val="18"/>
+          </w:rPr>
+          <w:delText>YEAR,IDU_ID,LULC,UGB,WETL_ID,DESCRIPTION</w:delText>
+        </w:r>
+      </w:del>
+    </w:p>
+    <w:p>
+      <w:pPr>
+        <w:autoSpaceDE w:val="0"/>
+        <w:autoSpaceDN w:val="0"/>
+        <w:adjustRightInd w:val="0"/>
+        <w:rPr>
+          <w:del w:id="204" w:author="David Conklin" w:date="2021-10-31T10:21:00Z"/>
           <w:rFonts w:ascii="Courier New" w:hAnsi="Courier New" w:cs="Courier New"/>
           <w:color w:val="000000"/>
           <w:sz w:val="18"/>
           <w:szCs w:val="18"/>
         </w:rPr>
-        <w:t>YEAR,IDU_ID,LULC,UGB,WETL_ID,DESCRIPTION</w:t>
-      </w:r>
+      </w:pPr>
+      <w:del w:id="205" w:author="David Conklin" w:date="2021-10-31T10:21:00Z">
+        <w:r>
+          <w:rPr>
+            <w:rFonts w:ascii="Courier New" w:hAnsi="Courier New" w:cs="Courier New"/>
+            <w:color w:val="000000"/>
+            <w:sz w:val="18"/>
+            <w:szCs w:val="18"/>
+          </w:rPr>
+          <w:delText>2010,33806,6246,22,10,Add one IDU to wetland 10.</w:delText>
+        </w:r>
+      </w:del>
     </w:p>
     <w:p>
       <w:pPr>
@@ -42678,21 +43138,67 @@
         <w:autoSpaceDN w:val="0"/>
         <w:adjustRightInd w:val="0"/>
         <w:rPr>
+          <w:del w:id="206" w:author="David Conklin" w:date="2021-10-31T10:21:00Z"/>
           <w:rFonts w:ascii="Courier New" w:hAnsi="Courier New" w:cs="Courier New"/>
           <w:color w:val="000000"/>
           <w:sz w:val="18"/>
           <w:szCs w:val="18"/>
         </w:rPr>
       </w:pPr>
-      <w:r>
-        <w:rPr>
+      <w:del w:id="207" w:author="David Conklin" w:date="2021-10-31T10:21:00Z">
+        <w:r>
+          <w:rPr>
+            <w:rFonts w:ascii="Courier New" w:hAnsi="Courier New" w:cs="Courier New"/>
+            <w:color w:val="000000"/>
+            <w:sz w:val="18"/>
+            <w:szCs w:val="18"/>
+          </w:rPr>
+          <w:delText xml:space="preserve">2011,33827,122,22,0,One of </w:delText>
+        </w:r>
+        <w:r>
+          <w:rPr>
+            <w:rFonts w:ascii="Courier New" w:hAnsi="Courier New" w:cs="Courier New"/>
+            <w:color w:val="000000"/>
+            <w:sz w:val="18"/>
+            <w:szCs w:val="18"/>
+          </w:rPr>
+          <w:delText>the</w:delText>
+        </w:r>
+        <w:r>
+          <w:rPr>
+            <w:rFonts w:ascii="Courier New" w:hAnsi="Courier New" w:cs="Courier New"/>
+            <w:color w:val="000000"/>
+            <w:sz w:val="18"/>
+            <w:szCs w:val="18"/>
+          </w:rPr>
+          <w:delText xml:space="preserve"> IDUs in wetland 10 goes to Developed Low Density.</w:delText>
+        </w:r>
+      </w:del>
+    </w:p>
+    <w:p>
+      <w:pPr>
+        <w:autoSpaceDE w:val="0"/>
+        <w:autoSpaceDN w:val="0"/>
+        <w:adjustRightInd w:val="0"/>
+        <w:rPr>
+          <w:del w:id="208" w:author="David Conklin" w:date="2021-10-31T10:21:00Z"/>
           <w:rFonts w:ascii="Courier New" w:hAnsi="Courier New" w:cs="Courier New"/>
           <w:color w:val="000000"/>
           <w:sz w:val="18"/>
           <w:szCs w:val="18"/>
         </w:rPr>
-        <w:t>2010,33806,6246,22,10,Add one IDU to wetland 10.</w:t>
-      </w:r>
+      </w:pPr>
+      <w:del w:id="209" w:author="David Conklin" w:date="2021-10-31T10:21:00Z">
+        <w:r>
+          <w:rPr>
+            <w:rFonts w:ascii="Courier New" w:hAnsi="Courier New" w:cs="Courier New"/>
+            <w:color w:val="000000"/>
+            <w:sz w:val="18"/>
+            <w:szCs w:val="18"/>
+          </w:rPr>
+          <w:delText>2013,33827,6246,22,10,Add the IDU back into wetland 10.</w:delText>
+        </w:r>
+      </w:del>
     </w:p>
     <w:p>
       <w:pPr>
@@ -42700,39 +43206,10 @@
         <w:autoSpaceDN w:val="0"/>
         <w:adjustRightInd w:val="0"/>
         <w:rPr>
-          <w:rFonts w:ascii="Courier New" w:hAnsi="Courier New" w:cs="Courier New"/>
+          <w:rFonts w:cstheme="minorHAnsi"/>
           <w:color w:val="000000"/>
-          <w:sz w:val="18"/>
-          <w:szCs w:val="18"/>
-        </w:rPr>
-      </w:pPr>
-      <w:r>
-        <w:rPr>
-          <w:rFonts w:ascii="Courier New" w:hAnsi="Courier New" w:cs="Courier New"/>
-          <w:color w:val="000000"/>
-          <w:sz w:val="18"/>
-          <w:szCs w:val="18"/>
-        </w:rPr>
-        <w:t xml:space="preserve">2011,33827,122,22,0,One of </w:t>
-      </w:r>
-      <w:r>
-        <w:rPr>
-          <w:rFonts w:ascii="Courier New" w:hAnsi="Courier New" w:cs="Courier New"/>
-          <w:color w:val="000000"/>
-          <w:sz w:val="18"/>
-          <w:szCs w:val="18"/>
-        </w:rPr>
-        <w:t>the</w:t>
-      </w:r>
-      <w:r>
-        <w:rPr>
-          <w:rFonts w:ascii="Courier New" w:hAnsi="Courier New" w:cs="Courier New"/>
-          <w:color w:val="000000"/>
-          <w:sz w:val="18"/>
-          <w:szCs w:val="18"/>
-        </w:rPr>
-        <w:t xml:space="preserve"> IDUs in wetland 10 goes to Developed Low Density.</w:t>
-      </w:r>
+        </w:rPr>
+      </w:pPr>
     </w:p>
     <w:p>
       <w:pPr>
@@ -42740,48 +43217,16 @@
         <w:autoSpaceDN w:val="0"/>
         <w:adjustRightInd w:val="0"/>
         <w:rPr>
-          <w:rFonts w:ascii="Courier New" w:hAnsi="Courier New" w:cs="Courier New"/>
-          <w:color w:val="000000"/>
-          <w:sz w:val="18"/>
-          <w:szCs w:val="18"/>
-        </w:rPr>
-      </w:pPr>
-      <w:r>
-        <w:rPr>
-          <w:rFonts w:ascii="Courier New" w:hAnsi="Courier New" w:cs="Courier New"/>
-          <w:color w:val="000000"/>
-          <w:sz w:val="18"/>
-          <w:szCs w:val="18"/>
-        </w:rPr>
-        <w:t>2013,33827,6246,22,10,Add the IDU back into wetland 10.</w:t>
-      </w:r>
-    </w:p>
-    <w:p>
-      <w:pPr>
-        <w:autoSpaceDE w:val="0"/>
-        <w:autoSpaceDN w:val="0"/>
-        <w:adjustRightInd w:val="0"/>
-        <w:rPr>
           <w:rFonts w:cstheme="minorHAnsi"/>
           <w:color w:val="000000"/>
         </w:rPr>
       </w:pPr>
-    </w:p>
-    <w:p>
-      <w:pPr>
-        <w:autoSpaceDE w:val="0"/>
-        <w:autoSpaceDN w:val="0"/>
-        <w:adjustRightInd w:val="0"/>
+      <w:r>
         <w:rPr>
           <w:rFonts w:cstheme="minorHAnsi"/>
           <w:color w:val="000000"/>
         </w:rPr>
-      </w:pPr>
-      <w:r>
-        <w:rPr>
-          <w:rFonts w:cstheme="minorHAnsi"/>
-          <w:color w:val="000000"/>
-        </w:rPr>
+        <w:lastRenderedPageBreak/>
         <w:t>LULCtrans files are specific to simulation scenarios, and are placed in DataCW3M/ScenarioData/&lt;simulation scenario name&gt;</w:t>
       </w:r>
       <w:r>
@@ -43015,7 +43460,6 @@
         <w:rPr>
           <w:rFonts w:cstheme="minorHAnsi"/>
         </w:rPr>
-        <w:lastRenderedPageBreak/>
         <w:t>In this</w:t>
       </w:r>
       <w:r>
@@ -43052,11 +43496,11 @@
       <w:pPr>
         <w:pStyle w:val="Heading1"/>
       </w:pPr>
-      <w:bookmarkStart w:id="159" w:name="_Toc85692873"/>
+      <w:bookmarkStart w:id="210" w:name="_Toc85692873"/>
       <w:r>
         <w:t>Directory structure and file names</w:t>
       </w:r>
-      <w:bookmarkEnd w:id="159"/>
+      <w:bookmarkEnd w:id="210"/>
     </w:p>
     <w:p>
       <w:pPr>
@@ -43379,6 +43823,7 @@
         <w:pStyle w:val="Body"/>
       </w:pPr>
       <w:r>
+        <w:lastRenderedPageBreak/>
         <w:tab/>
       </w:r>
       <w:r>
@@ -43465,12 +43910,11 @@
       <w:pPr>
         <w:pStyle w:val="Heading1"/>
       </w:pPr>
-      <w:bookmarkStart w:id="160" w:name="_Toc85692874"/>
-      <w:r>
-        <w:lastRenderedPageBreak/>
+      <w:bookmarkStart w:id="211" w:name="_Toc85692874"/>
+      <w:r>
         <w:t>C++ Source Code Conventions</w:t>
       </w:r>
-      <w:bookmarkEnd w:id="160"/>
+      <w:bookmarkEnd w:id="211"/>
     </w:p>
     <w:p>
       <w:r>
@@ -43482,14 +43926,14 @@
       <w:pPr>
         <w:pStyle w:val="Heading2"/>
       </w:pPr>
-      <w:bookmarkStart w:id="161" w:name="_Toc85692875"/>
+      <w:bookmarkStart w:id="212" w:name="_Toc85692875"/>
       <w:r>
         <w:t>Conklin’s conventions</w:t>
       </w:r>
       <w:r>
         <w:t xml:space="preserve"> for variable names</w:t>
       </w:r>
-      <w:bookmarkEnd w:id="161"/>
+      <w:bookmarkEnd w:id="212"/>
     </w:p>
     <w:p>
       <w:r>
@@ -43661,7 +44105,7 @@
       <w:pPr>
         <w:pStyle w:val="Heading2"/>
       </w:pPr>
-      <w:bookmarkStart w:id="162" w:name="_Toc85692876"/>
+      <w:bookmarkStart w:id="213" w:name="_Toc85692876"/>
       <w:r>
         <w:t>Conklin’s conventions for</w:t>
       </w:r>
@@ -43683,7 +44127,7 @@
       <w:r>
         <w:t xml:space="preserve"> attributes</w:t>
       </w:r>
-      <w:bookmarkEnd w:id="162"/>
+      <w:bookmarkEnd w:id="213"/>
     </w:p>
     <w:p>
       <w:r>
@@ -43838,6 +44282,7 @@
     <w:p/>
     <w:p>
       <w:r>
+        <w:lastRenderedPageBreak/>
         <w:t xml:space="preserve">The </w:t>
       </w:r>
       <w:r>
@@ -44016,14 +44461,14 @@
       <w:pPr>
         <w:pStyle w:val="Heading1"/>
       </w:pPr>
-      <w:bookmarkStart w:id="163" w:name="_Toc85692877"/>
+      <w:bookmarkStart w:id="214" w:name="_Toc85692877"/>
       <w:r>
         <w:t xml:space="preserve">Release </w:t>
       </w:r>
       <w:r>
         <w:t>Log</w:t>
       </w:r>
-      <w:bookmarkEnd w:id="163"/>
+      <w:bookmarkEnd w:id="214"/>
     </w:p>
     <w:p>
       <w:pPr>
@@ -44180,7 +44625,11 @@
         <w:t>.  Add options for including leapdays and for reporting on a water year basis.  Accommodate multiyear NetCDF climate data files.  Eliminate the need for monthly climate data.</w:t>
       </w:r>
       <w:r>
-        <w:t xml:space="preserve">  Add routines for accessing weather data by reach.  Skip over reservoirs which are outside the study area when calculating the mass balance.  Turn off the UpdateDGVMvegtype autonomous process.  Incorporate the version of HBV.csv used in INFEWS.  Add climate scenario 8, BaselineGridMultiyearFiles.  Add logic for 5-column format for observation files which references the day number to 1/1/1900, to be used for observation files which include leapdays.  Add support for running the parameter estimation program PEST on the Marys River study area.</w:t>
+        <w:t xml:space="preserve">  Add routines for accessing weather data by reach.  Skip over reservoirs which are outside the study area when calculating the mass balance.  Turn off the UpdateDGVMvegtype autonomous process.  Incorporate the version of HBV.csv used in INFEWS.  Add climate scenario 8, BaselineGridMultiyearFiles.  Add logic for 5-column format </w:t>
+      </w:r>
+      <w:r>
+        <w:lastRenderedPageBreak/>
+        <w:t>for observation files which references the day number to 1/1/1900, to be used for observation files which include leapdays.  Add support for running the parameter estimation program PEST on the Marys River study area.</w:t>
       </w:r>
     </w:p>
     <w:p>
@@ -44206,7 +44655,6 @@
         <w:pStyle w:val="Body"/>
       </w:pPr>
       <w:r>
-        <w:lastRenderedPageBreak/>
         <w:t>CW3M_Installer_0.2.2.exe 5/15/19 from CW3M ver. 160.  Fix bugs in the logic which reads the climate data files.  Add the new multiyear MIROC5 climate dataset as climate scenario 9 for the Marys basin study area.  Add a new “MIROC5_macav2” simulation scenario.  These new scenarios aren’t working yet.</w:t>
       </w:r>
     </w:p>
@@ -44380,6 +44828,7 @@
           <w:color w:val="auto"/>
           <w:szCs w:val="24"/>
         </w:rPr>
+        <w:lastRenderedPageBreak/>
         <w:t>BaselineGridMultiyearFiles climate dataset for 31 year</w:t>
       </w:r>
       <w:r>
@@ -44466,7 +44915,6 @@
         </w:rPr>
       </w:pPr>
       <w:r>
-        <w:lastRenderedPageBreak/>
         <w:t>CW3M_Installer_0.2.12.exe 12/10/19 from CW3M ver. 6 on GitHub</w:t>
       </w:r>
       <w:r>
@@ -44789,17 +45237,16 @@
           <w:rFonts w:cs="Times New Roman"/>
           <w:szCs w:val="24"/>
         </w:rPr>
-        <w:t xml:space="preserve">  Stream temperatures and reservoir temperatures are being simulated, although not yet with the effects of vegetation, streambank, or terrain shading.  The Flow initial conditions file now saves water temperatures as well as water volumes.  The temperature of water running off the land into the stream reaches is being estimated as a function of air temperature.  More calibration has been done.  </w:t>
-      </w:r>
-    </w:p>
-    <w:p>
-      <w:pPr>
-        <w:pStyle w:val="Body"/>
+        <w:t xml:space="preserve">  Stream temperatures and reservoir temperatures are being simulated, although not yet with the effects of vegetation, streambank, or terrain shading.  The Flow initial conditions file now saves water </w:t>
+      </w:r>
+      <w:r>
         <w:rPr>
           <w:rFonts w:cs="Times New Roman"/>
           <w:szCs w:val="24"/>
         </w:rPr>
-      </w:pPr>
+        <w:lastRenderedPageBreak/>
+        <w:t xml:space="preserve">temperatures as well as water volumes.  The temperature of water running off the land into the stream reaches is being estimated as a function of air temperature.  More calibration has been done.  </w:t>
+      </w:r>
     </w:p>
     <w:p>
       <w:pPr>
@@ -44809,34 +45256,35 @@
           <w:szCs w:val="24"/>
         </w:rPr>
       </w:pPr>
-      <w:r>
+    </w:p>
+    <w:p>
+      <w:pPr>
+        <w:pStyle w:val="Body"/>
         <w:rPr>
           <w:rFonts w:cs="Times New Roman"/>
           <w:szCs w:val="24"/>
         </w:rPr>
-        <w:t>CW3M_Installer_McKenzie_0.4.3.exe 12/27/20 from CW3M ver. 20</w:t>
-      </w:r>
+      </w:pPr>
       <w:r>
         <w:rPr>
           <w:rFonts w:cs="Times New Roman"/>
           <w:szCs w:val="24"/>
         </w:rPr>
-        <w:t>6</w:t>
+        <w:t>CW3M_Installer_McKenzie_0.4.3.exe 12/27/20 from CW3M ver. 20</w:t>
       </w:r>
       <w:r>
         <w:rPr>
           <w:rFonts w:cs="Times New Roman"/>
           <w:szCs w:val="24"/>
         </w:rPr>
-        <w:t xml:space="preserve"> on GitHub.  McKenzie stream flows and temperatures have been calibrated to USGS gage data for 2010-18.  Special </w:t>
+        <w:t>6</w:t>
       </w:r>
       <w:r>
         <w:rPr>
           <w:rFonts w:cs="Times New Roman"/>
           <w:szCs w:val="24"/>
         </w:rPr>
-        <w:lastRenderedPageBreak/>
-        <w:t xml:space="preserve">logic was added for the springs which feed Clear Lake.  The special logic provides for a constant spring flow of 5.7 cms  plus a seasonally-varying additional spring flow of </w:t>
+        <w:t xml:space="preserve"> on GitHub.  McKenzie stream flows and temperatures have been calibrated to USGS gage data for 2010-18.  Special logic was added for the springs which feed Clear Lake.  The special logic provides for a constant spring flow of 5.7 cms  plus a seasonally-varying additional spring flow of </w:t>
       </w:r>
       <w:r>
         <w:rPr>
@@ -45320,7 +45768,6 @@
           <w:rFonts w:cs="Times New Roman"/>
           <w:szCs w:val="24"/>
         </w:rPr>
-        <w:lastRenderedPageBreak/>
         <w:t>CW3M_Installer_McKenzie-1.0.0.exe from CW3M ver. 488 9/9/21.  First release package since making CW3M officially publicly accessible.</w:t>
       </w:r>
     </w:p>
@@ -45358,7 +45805,7 @@
       <w:pPr>
         <w:pStyle w:val="Body"/>
         <w:rPr>
-          <w:ins w:id="164" w:author="David Conklin" w:date="2021-10-21T11:35:00Z"/>
+          <w:ins w:id="215" w:author="David Conklin" w:date="2021-10-21T11:35:00Z"/>
           <w:rFonts w:cs="Times New Roman"/>
           <w:szCs w:val="24"/>
         </w:rPr>
@@ -45370,7 +45817,7 @@
         </w:rPr>
         <w:t xml:space="preserve">CW3M_Installer_McKenzie-1.2.0.exe </w:t>
       </w:r>
-      <w:ins w:id="165" w:author="David Conklin" w:date="2021-10-21T11:38:00Z">
+      <w:ins w:id="216" w:author="David Conklin" w:date="2021-10-21T11:38:00Z">
         <w:r>
           <w:rPr>
             <w:rFonts w:cs="Times New Roman"/>
@@ -45386,7 +45833,7 @@
         </w:rPr>
         <w:t xml:space="preserve">from CW3M ver. </w:t>
       </w:r>
-      <w:del w:id="166" w:author="David Conklin" w:date="2021-10-21T11:34:00Z">
+      <w:del w:id="217" w:author="David Conklin" w:date="2021-10-21T11:34:00Z">
         <w:r>
           <w:rPr>
             <w:rFonts w:cs="Times New Roman"/>
@@ -45402,7 +45849,7 @@
         </w:rPr>
         <w:t xml:space="preserve">612 </w:t>
       </w:r>
-      <w:ins w:id="167" w:author="David Conklin" w:date="2021-10-21T11:34:00Z">
+      <w:ins w:id="218" w:author="David Conklin" w:date="2021-10-21T11:34:00Z">
         <w:r>
           <w:rPr>
             <w:rFonts w:cs="Times New Roman"/>
@@ -45411,7 +45858,7 @@
           <w:t>1</w:t>
         </w:r>
       </w:ins>
-      <w:del w:id="168" w:author="David Conklin" w:date="2021-10-21T11:34:00Z">
+      <w:del w:id="219" w:author="David Conklin" w:date="2021-10-21T11:34:00Z">
         <w:r>
           <w:rPr>
             <w:rFonts w:cs="Times New Roman"/>
@@ -45432,7 +45879,7 @@
       <w:pPr>
         <w:pStyle w:val="Body"/>
         <w:rPr>
-          <w:ins w:id="169" w:author="David Conklin" w:date="2021-10-21T11:35:00Z"/>
+          <w:ins w:id="220" w:author="David Conklin" w:date="2021-10-21T11:35:00Z"/>
           <w:rFonts w:cs="Times New Roman"/>
           <w:szCs w:val="24"/>
         </w:rPr>
@@ -45446,7 +45893,7 @@
           <w:szCs w:val="24"/>
         </w:rPr>
       </w:pPr>
-      <w:ins w:id="170" w:author="David Conklin" w:date="2021-10-21T11:35:00Z">
+      <w:ins w:id="221" w:author="David Conklin" w:date="2021-10-21T11:35:00Z">
         <w:r>
           <w:rPr>
             <w:rFonts w:cs="Times New Roman"/>
@@ -45455,7 +45902,7 @@
           <w:t xml:space="preserve">CW3M_Installer_1.2.0.exe </w:t>
         </w:r>
       </w:ins>
-      <w:ins w:id="171" w:author="David Conklin" w:date="2021-10-21T11:39:00Z">
+      <w:ins w:id="222" w:author="David Conklin" w:date="2021-10-21T11:39:00Z">
         <w:r>
           <w:rPr>
             <w:rFonts w:cs="Times New Roman"/>
@@ -45464,7 +45911,7 @@
           <w:t xml:space="preserve">(333 MB) </w:t>
         </w:r>
       </w:ins>
-      <w:ins w:id="172" w:author="David Conklin" w:date="2021-10-21T11:35:00Z">
+      <w:ins w:id="223" w:author="David Conklin" w:date="2021-10-21T11:35:00Z">
         <w:r>
           <w:rPr>
             <w:rFonts w:cs="Times New Roman"/>
@@ -45473,7 +45920,7 @@
           <w:t>from CW3M ver 613 10/21/21.  Thi</w:t>
         </w:r>
       </w:ins>
-      <w:ins w:id="173" w:author="David Conklin" w:date="2021-10-21T11:36:00Z">
+      <w:ins w:id="224" w:author="David Conklin" w:date="2021-10-21T11:36:00Z">
         <w:r>
           <w:rPr>
             <w:rFonts w:cs="Times New Roman"/>
@@ -45482,7 +45929,7 @@
           <w:t>s installer has shapefiles, etc, for Clackamas, Marys, McKenzie</w:t>
         </w:r>
       </w:ins>
-      <w:ins w:id="174" w:author="David Conklin" w:date="2021-10-21T11:37:00Z">
+      <w:ins w:id="225" w:author="David Conklin" w:date="2021-10-21T11:37:00Z">
         <w:r>
           <w:rPr>
             <w:rFonts w:cs="Times New Roman"/>
@@ -45491,7 +45938,7 @@
           <w:t>, NSantiam, and WRB</w:t>
         </w:r>
       </w:ins>
-      <w:ins w:id="175" w:author="David Conklin" w:date="2021-10-21T11:39:00Z">
+      <w:ins w:id="226" w:author="David Conklin" w:date="2021-10-21T11:39:00Z">
         <w:r>
           <w:rPr>
             <w:rFonts w:cs="Times New Roman"/>
@@ -45519,11 +45966,11 @@
       <w:pPr>
         <w:pStyle w:val="Heading1"/>
       </w:pPr>
-      <w:bookmarkStart w:id="176" w:name="_Toc85692878"/>
+      <w:bookmarkStart w:id="227" w:name="_Toc85692878"/>
       <w:r>
         <w:t>References</w:t>
       </w:r>
-      <w:bookmarkEnd w:id="176"/>
+      <w:bookmarkEnd w:id="227"/>
     </w:p>
     <w:p/>
     <w:p>
@@ -45732,6 +46179,7 @@
     <w:p/>
     <w:p>
       <w:r>
+        <w:lastRenderedPageBreak/>
         <w:t>Conklin DR and Zaret K (2021). Specification for Wetland Persistence Model, 7/30/21. Unpublished. In the CW3M repository at trunk/DataCW3M/CW3MdigitalHandbook/Specification for Wetland Persistence Model</w:t>
       </w:r>
       <w:r>
@@ -45838,7 +46286,6 @@
           <w:color w:val="auto"/>
           <w:u w:val="none"/>
         </w:rPr>
-        <w:lastRenderedPageBreak/>
         <w:t xml:space="preserve">Jefferson A, Grant G, Rose T (2006). </w:t>
       </w:r>
       <w:r>
@@ -46205,7 +46652,7 @@
           <w:rFonts w:eastAsiaTheme="minorHAnsi"/>
         </w:rPr>
       </w:pPr>
-      <w:bookmarkStart w:id="177" w:name="_Toc85692879"/>
+      <w:bookmarkStart w:id="228" w:name="_Toc85692879"/>
       <w:r>
         <w:rPr>
           <w:rFonts w:eastAsiaTheme="minorHAnsi"/>
@@ -46218,7 +46665,7 @@
         </w:rPr>
         <w:t xml:space="preserve"> and Abbreviations</w:t>
       </w:r>
-      <w:bookmarkEnd w:id="177"/>
+      <w:bookmarkEnd w:id="228"/>
     </w:p>
     <w:p/>
     <w:p>
@@ -46286,7 +46733,6 @@
           <w:b/>
           <w:bCs/>
         </w:rPr>
-        <w:lastRenderedPageBreak/>
         <w:t>IDU</w:t>
       </w:r>
       <w:r>
@@ -46662,6 +47108,7 @@
         </w:rPr>
       </w:pPr>
       <w:r>
+        <w:lastRenderedPageBreak/>
         <w:t xml:space="preserve">vernal pool - </w:t>
       </w:r>
       <w:r>

</xml_diff>

<commit_message>
Prepare for a new PEST calibration of the upper part of the Long Tom basin. CW3M_UpperWRB.envx - Use Reporter.xml.  There isn't any Reporter_UpperWRB.xml. PEST_FRN7/flow2010.ic, HRU_PEST_FRN7.dbf, IDU_PEST_FRN7.dbf, Reach_PEST_FRN7.dbf - From a new spinup of FRN7.
</commit_message>
<xml_diff>
--- a/DataCW3M/CW3MdigitalHandbook/CW3MdigitalHandbook.docx
+++ b/DataCW3M/CW3MdigitalHandbook/CW3MdigitalHandbook.docx
@@ -68,14 +68,82 @@
       <w:r>
         <w:t xml:space="preserve">contact: </w:t>
       </w:r>
-      <w:hyperlink r:id="rId8" w:history="1">
+      <w:ins w:id="0" w:author="David Conklin" w:date="2021-11-26T08:14:00Z">
+        <w:r>
+          <w:fldChar w:fldCharType="begin"/>
+        </w:r>
+        <w:r>
+          <w:instrText xml:space="preserve"> HYPERLINK "mailto:</w:instrText>
+        </w:r>
+        <w:r>
+          <w:rPr>
+            <w:rPrChange w:id="1" w:author="David Conklin" w:date="2021-11-26T08:14:00Z">
+              <w:rPr>
+                <w:rStyle w:val="Hyperlink"/>
+              </w:rPr>
+            </w:rPrChange>
+          </w:rPr>
+          <w:instrText>david.conklin</w:instrText>
+        </w:r>
+      </w:ins>
+      <w:r>
+        <w:rPr>
+          <w:rPrChange w:id="2" w:author="David Conklin" w:date="2021-11-26T08:14:00Z">
+            <w:rPr>
+              <w:rStyle w:val="Hyperlink"/>
+            </w:rPr>
+          </w:rPrChange>
+        </w:rPr>
+        <w:instrText>@freshwatersim.com</w:instrText>
+      </w:r>
+      <w:ins w:id="3" w:author="David Conklin" w:date="2021-11-26T08:14:00Z">
+        <w:r>
+          <w:instrText xml:space="preserve">" </w:instrText>
+        </w:r>
+        <w:r>
+          <w:fldChar w:fldCharType="separate"/>
+        </w:r>
         <w:r>
           <w:rPr>
             <w:rStyle w:val="Hyperlink"/>
+            <w:rPrChange w:id="4" w:author="David Conklin" w:date="2021-11-26T08:14:00Z">
+              <w:rPr>
+                <w:rStyle w:val="Hyperlink"/>
+              </w:rPr>
+            </w:rPrChange>
           </w:rPr>
-          <w:t>cw3m@freshwatersim.com</w:t>
+          <w:t>david.conklin</w:t>
         </w:r>
-      </w:hyperlink>
+      </w:ins>
+      <w:del w:id="5" w:author="David Conklin" w:date="2021-11-26T08:14:00Z">
+        <w:r>
+          <w:rPr>
+            <w:rStyle w:val="Hyperlink"/>
+            <w:rPrChange w:id="6" w:author="David Conklin" w:date="2021-11-26T08:14:00Z">
+              <w:rPr>
+                <w:rStyle w:val="Hyperlink"/>
+              </w:rPr>
+            </w:rPrChange>
+          </w:rPr>
+          <w:delText>cw3m</w:delText>
+        </w:r>
+      </w:del>
+      <w:r>
+        <w:rPr>
+          <w:rStyle w:val="Hyperlink"/>
+          <w:rPrChange w:id="7" w:author="David Conklin" w:date="2021-11-26T08:14:00Z">
+            <w:rPr>
+              <w:rStyle w:val="Hyperlink"/>
+            </w:rPr>
+          </w:rPrChange>
+        </w:rPr>
+        <w:t>@freshwatersim.com</w:t>
+      </w:r>
+      <w:ins w:id="8" w:author="David Conklin" w:date="2021-11-26T08:14:00Z">
+        <w:r>
+          <w:fldChar w:fldCharType="end"/>
+        </w:r>
+      </w:ins>
     </w:p>
     <w:p>
       <w:pPr>
@@ -234,7 +302,7 @@
           <w:color w:val="auto"/>
           <w:u w:val="none"/>
         </w:rPr>
-        <w:pPrChange w:id="0" w:author="David Conklin" w:date="2021-10-21T11:33:00Z">
+        <w:pPrChange w:id="9" w:author="David Conklin" w:date="2021-10-21T11:33:00Z">
           <w:pPr/>
         </w:pPrChange>
       </w:pPr>
@@ -8559,11 +8627,11 @@
       <w:pPr>
         <w:pStyle w:val="Heading1"/>
       </w:pPr>
-      <w:bookmarkStart w:id="1" w:name="_Toc87006445"/>
+      <w:bookmarkStart w:id="10" w:name="_Toc87006445"/>
       <w:r>
         <w:t>What is a digital handbook?</w:t>
       </w:r>
-      <w:bookmarkEnd w:id="1"/>
+      <w:bookmarkEnd w:id="10"/>
     </w:p>
     <w:p>
       <w:r>
@@ -8581,7 +8649,7 @@
       <w:pPr>
         <w:pStyle w:val="Heading1"/>
       </w:pPr>
-      <w:bookmarkStart w:id="2" w:name="_Toc87006446"/>
+      <w:bookmarkStart w:id="11" w:name="_Toc87006446"/>
       <w:r>
         <w:lastRenderedPageBreak/>
         <w:t>CW3M c</w:t>
@@ -8589,7 +8657,7 @@
       <w:r>
         <w:t>oncept</w:t>
       </w:r>
-      <w:bookmarkEnd w:id="2"/>
+      <w:bookmarkEnd w:id="11"/>
       <w:r>
         <w:t xml:space="preserve"> </w:t>
       </w:r>
@@ -8599,11 +8667,11 @@
       <w:pPr>
         <w:pStyle w:val="Heading2"/>
       </w:pPr>
-      <w:bookmarkStart w:id="3" w:name="_Toc87006447"/>
+      <w:bookmarkStart w:id="12" w:name="_Toc87006447"/>
       <w:r>
         <w:t>A different kind of community model</w:t>
       </w:r>
-      <w:bookmarkEnd w:id="3"/>
+      <w:bookmarkEnd w:id="12"/>
     </w:p>
     <w:p>
       <w:r>
@@ -8646,11 +8714,11 @@
       <w:pPr>
         <w:pStyle w:val="Heading2"/>
       </w:pPr>
-      <w:bookmarkStart w:id="4" w:name="_Toc87006448"/>
+      <w:bookmarkStart w:id="13" w:name="_Toc87006448"/>
       <w:r>
         <w:t>What CW3M is for</w:t>
       </w:r>
-      <w:bookmarkEnd w:id="4"/>
+      <w:bookmarkEnd w:id="13"/>
     </w:p>
     <w:p>
       <w:pPr>
@@ -8740,11 +8808,11 @@
       <w:pPr>
         <w:pStyle w:val="Heading2"/>
       </w:pPr>
-      <w:bookmarkStart w:id="5" w:name="_Toc87006449"/>
+      <w:bookmarkStart w:id="14" w:name="_Toc87006449"/>
       <w:r>
         <w:t>Management and maintenance</w:t>
       </w:r>
-      <w:bookmarkEnd w:id="5"/>
+      <w:bookmarkEnd w:id="14"/>
     </w:p>
     <w:p>
       <w:pPr>
@@ -8838,7 +8906,7 @@
       <w:pPr>
         <w:pStyle w:val="Heading1"/>
       </w:pPr>
-      <w:bookmarkStart w:id="6" w:name="_Toc87006450"/>
+      <w:bookmarkStart w:id="15" w:name="_Toc87006450"/>
       <w:r>
         <w:t xml:space="preserve">CW3M – A </w:t>
       </w:r>
@@ -8854,7 +8922,7 @@
       <w:r>
         <w:t xml:space="preserve"> model with tuning knobs</w:t>
       </w:r>
-      <w:bookmarkEnd w:id="6"/>
+      <w:bookmarkEnd w:id="15"/>
     </w:p>
     <w:p/>
     <w:p>
@@ -8948,25 +9016,25 @@
       <w:pPr>
         <w:pStyle w:val="Heading1"/>
       </w:pPr>
-      <w:bookmarkStart w:id="7" w:name="_Toc87006451"/>
+      <w:bookmarkStart w:id="16" w:name="_Toc87006451"/>
       <w:r>
         <w:t>The tuning knobs</w:t>
       </w:r>
-      <w:bookmarkEnd w:id="7"/>
+      <w:bookmarkEnd w:id="16"/>
     </w:p>
     <w:p/>
     <w:p>
       <w:pPr>
         <w:pStyle w:val="Heading2"/>
       </w:pPr>
-      <w:bookmarkStart w:id="8" w:name="_Toc87006452"/>
+      <w:bookmarkStart w:id="17" w:name="_Toc87006452"/>
       <w:r>
         <w:t xml:space="preserve">ET_MULT </w:t>
       </w:r>
       <w:r>
         <w:t>– forest evapotranspiration</w:t>
       </w:r>
-      <w:bookmarkEnd w:id="8"/>
+      <w:bookmarkEnd w:id="17"/>
     </w:p>
     <w:p>
       <w:r>
@@ -8984,11 +9052,11 @@
       <w:pPr>
         <w:pStyle w:val="Heading2"/>
       </w:pPr>
-      <w:bookmarkStart w:id="9" w:name="_Toc87006453"/>
+      <w:bookmarkStart w:id="18" w:name="_Toc87006453"/>
       <w:r>
         <w:t>SOLAR_RADIATION_MULTIPLIER – reservoir insolation</w:t>
       </w:r>
-      <w:bookmarkEnd w:id="9"/>
+      <w:bookmarkEnd w:id="18"/>
     </w:p>
     <w:p>
       <w:r>
@@ -9007,11 +9075,11 @@
       <w:pPr>
         <w:pStyle w:val="Heading2"/>
       </w:pPr>
-      <w:bookmarkStart w:id="10" w:name="_Toc87006454"/>
+      <w:bookmarkStart w:id="19" w:name="_Toc87006454"/>
       <w:r>
         <w:t>FLOW_CMS – Discharge from High Cascade springs</w:t>
       </w:r>
-      <w:bookmarkEnd w:id="10"/>
+      <w:bookmarkEnd w:id="19"/>
     </w:p>
     <w:p>
       <w:r>
@@ -9077,11 +9145,11 @@
       <w:pPr>
         <w:pStyle w:val="Heading1"/>
       </w:pPr>
-      <w:bookmarkStart w:id="11" w:name="_Toc87006455"/>
+      <w:bookmarkStart w:id="20" w:name="_Toc87006455"/>
       <w:r>
         <w:t>The Envision framework and the GIS Layers</w:t>
       </w:r>
-      <w:bookmarkEnd w:id="11"/>
+      <w:bookmarkEnd w:id="20"/>
     </w:p>
     <w:p>
       <w:r>
@@ -9108,11 +9176,11 @@
       <w:pPr>
         <w:pStyle w:val="Heading2"/>
       </w:pPr>
-      <w:bookmarkStart w:id="12" w:name="_Toc87006456"/>
+      <w:bookmarkStart w:id="21" w:name="_Toc87006456"/>
       <w:r>
         <w:t>The Reach Layer</w:t>
       </w:r>
-      <w:bookmarkEnd w:id="12"/>
+      <w:bookmarkEnd w:id="21"/>
     </w:p>
     <w:p>
       <w:r>
@@ -9206,11 +9274,11 @@
       <w:pPr>
         <w:pStyle w:val="Heading2"/>
       </w:pPr>
-      <w:bookmarkStart w:id="13" w:name="_Toc87006457"/>
+      <w:bookmarkStart w:id="22" w:name="_Toc87006457"/>
       <w:r>
         <w:t>Time steps, autonomous processes, and global methods</w:t>
       </w:r>
-      <w:bookmarkEnd w:id="13"/>
+      <w:bookmarkEnd w:id="22"/>
     </w:p>
     <w:p>
       <w:r>
@@ -9425,14 +9493,14 @@
         <w:lastRenderedPageBreak/>
         <w:t xml:space="preserve"> </w:t>
       </w:r>
-      <w:bookmarkStart w:id="14" w:name="_Toc87006458"/>
+      <w:bookmarkStart w:id="23" w:name="_Toc87006458"/>
       <w:r>
         <w:t>Some g</w:t>
       </w:r>
       <w:r>
         <w:t>lobal method details</w:t>
       </w:r>
-      <w:bookmarkEnd w:id="14"/>
+      <w:bookmarkEnd w:id="23"/>
     </w:p>
     <w:p>
       <w:r>
@@ -9601,11 +9669,11 @@
       <w:pPr>
         <w:pStyle w:val="Heading1"/>
       </w:pPr>
-      <w:bookmarkStart w:id="15" w:name="_Toc87006459"/>
+      <w:bookmarkStart w:id="24" w:name="_Toc87006459"/>
       <w:r>
         <w:t>Study areas</w:t>
       </w:r>
-      <w:bookmarkEnd w:id="15"/>
+      <w:bookmarkEnd w:id="24"/>
     </w:p>
     <w:p>
       <w:r>
@@ -9903,7 +9971,7 @@
       <w:pPr>
         <w:pStyle w:val="Heading2"/>
       </w:pPr>
-      <w:bookmarkStart w:id="16" w:name="_Toc87006460"/>
+      <w:bookmarkStart w:id="25" w:name="_Toc87006460"/>
       <w:r>
         <w:lastRenderedPageBreak/>
         <w:t>Data</w:t>
@@ -9914,7 +9982,7 @@
       <w:r>
         <w:t xml:space="preserve"> directory structure</w:t>
       </w:r>
-      <w:bookmarkEnd w:id="16"/>
+      <w:bookmarkEnd w:id="25"/>
     </w:p>
     <w:p>
       <w:r>
@@ -10275,11 +10343,11 @@
       <w:pPr>
         <w:pStyle w:val="Heading2"/>
       </w:pPr>
-      <w:bookmarkStart w:id="17" w:name="_Toc87006461"/>
+      <w:bookmarkStart w:id="26" w:name="_Toc87006461"/>
       <w:r>
         <w:t>DataCW3M\ScenarioData directory structure</w:t>
       </w:r>
-      <w:bookmarkEnd w:id="17"/>
+      <w:bookmarkEnd w:id="26"/>
     </w:p>
     <w:p>
       <w:pPr>
@@ -10450,11 +10518,11 @@
       <w:pPr>
         <w:pStyle w:val="Heading2"/>
       </w:pPr>
-      <w:bookmarkStart w:id="18" w:name="_Toc87006462"/>
+      <w:bookmarkStart w:id="27" w:name="_Toc87006462"/>
       <w:r>
         <w:t>DataCW3M\ScenarioData\&lt;scenario&gt; folder contents</w:t>
       </w:r>
-      <w:bookmarkEnd w:id="18"/>
+      <w:bookmarkEnd w:id="27"/>
     </w:p>
     <w:p>
       <w:r>
@@ -10471,11 +10539,11 @@
       <w:pPr>
         <w:pStyle w:val="Heading2"/>
       </w:pPr>
-      <w:bookmarkStart w:id="19" w:name="_Toc87006463"/>
+      <w:bookmarkStart w:id="28" w:name="_Toc87006463"/>
       <w:r>
         <w:t>DataCW3M\&lt;study area&gt; folder contents</w:t>
       </w:r>
-      <w:bookmarkEnd w:id="19"/>
+      <w:bookmarkEnd w:id="28"/>
     </w:p>
     <w:p>
       <w:r>
@@ -10535,7 +10603,7 @@
                     <pic:cNvPicPr/>
                   </pic:nvPicPr>
                   <pic:blipFill>
-                    <a:blip r:embed="rId9">
+                    <a:blip r:embed="rId8">
                       <a:extLst>
                         <a:ext uri="{28A0092B-C50C-407E-A947-70E740481C1C}">
                           <a14:useLocalDpi xmlns:a14="http://schemas.microsoft.com/office/drawing/2010/main" val="0"/>
@@ -10571,8 +10639,8 @@
       <w:pPr>
         <w:pStyle w:val="Caption"/>
       </w:pPr>
-      <w:bookmarkStart w:id="20" w:name="_Ref529607484"/>
-      <w:bookmarkStart w:id="21" w:name="_Toc87080447"/>
+      <w:bookmarkStart w:id="29" w:name="_Ref529607484"/>
+      <w:bookmarkStart w:id="30" w:name="_Toc87080447"/>
       <w:r>
         <w:t xml:space="preserve">Figure </w:t>
       </w:r>
@@ -10606,7 +10674,7 @@
         </w:rPr>
         <w:fldChar w:fldCharType="end"/>
       </w:r>
-      <w:bookmarkEnd w:id="20"/>
+      <w:bookmarkEnd w:id="29"/>
       <w:r>
         <w:t xml:space="preserve">. Willamette River basin study area; embedded study areas are </w:t>
       </w:r>
@@ -10616,7 +10684,7 @@
       <w:r>
         <w:t xml:space="preserve"> other than gray.  The 2 lighter blues together make up the upper Willamette basin study area.</w:t>
       </w:r>
-      <w:bookmarkEnd w:id="21"/>
+      <w:bookmarkEnd w:id="30"/>
     </w:p>
     <w:p>
       <w:pPr>
@@ -10646,7 +10714,7 @@
                     <pic:cNvPicPr/>
                   </pic:nvPicPr>
                   <pic:blipFill>
-                    <a:blip r:embed="rId10">
+                    <a:blip r:embed="rId9">
                       <a:extLst>
                         <a:ext uri="{28A0092B-C50C-407E-A947-70E740481C1C}">
                           <a14:useLocalDpi xmlns:a14="http://schemas.microsoft.com/office/drawing/2010/main" val="0"/>
@@ -10682,8 +10750,8 @@
       <w:pPr>
         <w:pStyle w:val="Caption"/>
       </w:pPr>
-      <w:bookmarkStart w:id="22" w:name="_Ref529607514"/>
-      <w:bookmarkStart w:id="23" w:name="_Toc87080448"/>
+      <w:bookmarkStart w:id="31" w:name="_Ref529607514"/>
+      <w:bookmarkStart w:id="32" w:name="_Toc87080448"/>
       <w:r>
         <w:t xml:space="preserve">Figure </w:t>
       </w:r>
@@ -10717,11 +10785,11 @@
         </w:rPr>
         <w:fldChar w:fldCharType="end"/>
       </w:r>
-      <w:bookmarkEnd w:id="22"/>
+      <w:bookmarkEnd w:id="31"/>
       <w:r>
         <w:t>. Tualatin basin study area; Chicken Creek watershed is highlighted.</w:t>
       </w:r>
-      <w:bookmarkEnd w:id="23"/>
+      <w:bookmarkEnd w:id="32"/>
     </w:p>
     <w:p>
       <w:pPr>
@@ -10748,7 +10816,7 @@
                     <pic:cNvPicPr/>
                   </pic:nvPicPr>
                   <pic:blipFill>
-                    <a:blip r:embed="rId11">
+                    <a:blip r:embed="rId10">
                       <a:extLst>
                         <a:ext uri="{28A0092B-C50C-407E-A947-70E740481C1C}">
                           <a14:useLocalDpi xmlns:a14="http://schemas.microsoft.com/office/drawing/2010/main" val="0"/>
@@ -10784,8 +10852,8 @@
       <w:pPr>
         <w:pStyle w:val="Caption"/>
       </w:pPr>
-      <w:bookmarkStart w:id="24" w:name="_Ref529607587"/>
-      <w:bookmarkStart w:id="25" w:name="_Toc87080449"/>
+      <w:bookmarkStart w:id="33" w:name="_Ref529607587"/>
+      <w:bookmarkStart w:id="34" w:name="_Toc87080449"/>
       <w:r>
         <w:t xml:space="preserve">Figure </w:t>
       </w:r>
@@ -10819,11 +10887,11 @@
         </w:rPr>
         <w:fldChar w:fldCharType="end"/>
       </w:r>
-      <w:bookmarkEnd w:id="24"/>
+      <w:bookmarkEnd w:id="33"/>
       <w:r>
         <w:t>. North Santiam watershed study area.</w:t>
       </w:r>
-      <w:bookmarkEnd w:id="25"/>
+      <w:bookmarkEnd w:id="34"/>
     </w:p>
     <w:p>
       <w:pPr>
@@ -10850,7 +10918,7 @@
                     <pic:cNvPicPr/>
                   </pic:nvPicPr>
                   <pic:blipFill>
-                    <a:blip r:embed="rId12">
+                    <a:blip r:embed="rId11">
                       <a:extLst>
                         <a:ext uri="{28A0092B-C50C-407E-A947-70E740481C1C}">
                           <a14:useLocalDpi xmlns:a14="http://schemas.microsoft.com/office/drawing/2010/main" val="0"/>
@@ -10886,8 +10954,8 @@
       <w:pPr>
         <w:pStyle w:val="Caption"/>
       </w:pPr>
-      <w:bookmarkStart w:id="26" w:name="_Ref529607628"/>
-      <w:bookmarkStart w:id="27" w:name="_Toc87080450"/>
+      <w:bookmarkStart w:id="35" w:name="_Ref529607628"/>
+      <w:bookmarkStart w:id="36" w:name="_Toc87080450"/>
       <w:r>
         <w:t xml:space="preserve">Figure </w:t>
       </w:r>
@@ -10921,11 +10989,11 @@
         </w:rPr>
         <w:fldChar w:fldCharType="end"/>
       </w:r>
-      <w:bookmarkEnd w:id="26"/>
+      <w:bookmarkEnd w:id="35"/>
       <w:r>
         <w:t>. Upper Willamette study area.</w:t>
       </w:r>
-      <w:bookmarkEnd w:id="27"/>
+      <w:bookmarkEnd w:id="36"/>
     </w:p>
     <w:p>
       <w:pPr>
@@ -10952,7 +11020,7 @@
                     <pic:cNvPicPr/>
                   </pic:nvPicPr>
                   <pic:blipFill>
-                    <a:blip r:embed="rId13">
+                    <a:blip r:embed="rId12">
                       <a:extLst>
                         <a:ext uri="{28A0092B-C50C-407E-A947-70E740481C1C}">
                           <a14:useLocalDpi xmlns:a14="http://schemas.microsoft.com/office/drawing/2010/main" val="0"/>
@@ -10988,8 +11056,8 @@
       <w:pPr>
         <w:pStyle w:val="Caption"/>
       </w:pPr>
-      <w:bookmarkStart w:id="28" w:name="_Ref529611388"/>
-      <w:bookmarkStart w:id="29" w:name="_Toc87080451"/>
+      <w:bookmarkStart w:id="37" w:name="_Ref529611388"/>
+      <w:bookmarkStart w:id="38" w:name="_Toc87080451"/>
       <w:r>
         <w:t xml:space="preserve">Figure </w:t>
       </w:r>
@@ -11023,11 +11091,11 @@
         </w:rPr>
         <w:fldChar w:fldCharType="end"/>
       </w:r>
-      <w:bookmarkEnd w:id="28"/>
+      <w:bookmarkEnd w:id="37"/>
       <w:r>
         <w:t>. Chicken Creek watershed study area.</w:t>
       </w:r>
-      <w:bookmarkEnd w:id="29"/>
+      <w:bookmarkEnd w:id="38"/>
     </w:p>
     <w:p>
       <w:pPr>
@@ -11051,11 +11119,11 @@
       <w:pPr>
         <w:pStyle w:val="Heading1"/>
       </w:pPr>
-      <w:bookmarkStart w:id="30" w:name="_Toc87006464"/>
+      <w:bookmarkStart w:id="39" w:name="_Toc87006464"/>
       <w:r>
         <w:t>Calendar conventions</w:t>
       </w:r>
-      <w:bookmarkEnd w:id="30"/>
+      <w:bookmarkEnd w:id="39"/>
     </w:p>
     <w:p>
       <w:pPr>
@@ -11263,11 +11331,11 @@
       <w:pPr>
         <w:pStyle w:val="Heading2"/>
       </w:pPr>
-      <w:bookmarkStart w:id="31" w:name="_Toc87006465"/>
+      <w:bookmarkStart w:id="40" w:name="_Toc87006465"/>
       <w:r>
         <w:t>Water years</w:t>
       </w:r>
-      <w:bookmarkEnd w:id="31"/>
+      <w:bookmarkEnd w:id="40"/>
     </w:p>
     <w:p/>
     <w:p>
@@ -11450,24 +11518,24 @@
       <w:pPr>
         <w:pStyle w:val="Heading1"/>
       </w:pPr>
-      <w:bookmarkStart w:id="32" w:name="_Toc87006466"/>
+      <w:bookmarkStart w:id="41" w:name="_Toc87006466"/>
       <w:r>
         <w:t>Climate data</w:t>
       </w:r>
-      <w:bookmarkEnd w:id="32"/>
+      <w:bookmarkEnd w:id="41"/>
     </w:p>
     <w:p/>
     <w:p>
       <w:pPr>
         <w:pStyle w:val="Heading2"/>
       </w:pPr>
-      <w:bookmarkStart w:id="33" w:name="_Toc2858729"/>
-      <w:bookmarkStart w:id="34" w:name="_Toc87006467"/>
+      <w:bookmarkStart w:id="42" w:name="_Toc2858729"/>
+      <w:bookmarkStart w:id="43" w:name="_Toc87006467"/>
       <w:r>
         <w:t>Numbered climate scenarios in the model</w:t>
       </w:r>
-      <w:bookmarkEnd w:id="33"/>
-      <w:bookmarkEnd w:id="34"/>
+      <w:bookmarkEnd w:id="42"/>
+      <w:bookmarkEnd w:id="43"/>
     </w:p>
     <w:p>
       <w:pPr>
@@ -11543,18 +11611,18 @@
       <w:pPr>
         <w:pStyle w:val="Caption"/>
       </w:pPr>
-      <w:bookmarkStart w:id="35" w:name="_Ref6032062"/>
-      <w:bookmarkStart w:id="36" w:name="_Ref6033311"/>
-      <w:bookmarkStart w:id="37" w:name="_Toc6121576"/>
+      <w:bookmarkStart w:id="44" w:name="_Ref6032062"/>
+      <w:bookmarkStart w:id="45" w:name="_Ref6033311"/>
+      <w:bookmarkStart w:id="46" w:name="_Toc6121576"/>
       <w:r>
         <w:t xml:space="preserve">Table </w:t>
       </w:r>
-      <w:bookmarkEnd w:id="35"/>
+      <w:bookmarkEnd w:id="44"/>
       <w:r>
         <w:t>1. Numbered climate scenarios</w:t>
       </w:r>
-      <w:bookmarkEnd w:id="36"/>
-      <w:bookmarkEnd w:id="37"/>
+      <w:bookmarkEnd w:id="45"/>
+      <w:bookmarkEnd w:id="46"/>
     </w:p>
     <w:tbl>
       <w:tblPr>
@@ -13378,13 +13446,13 @@
       <w:pPr>
         <w:pStyle w:val="Heading2"/>
       </w:pPr>
-      <w:bookmarkStart w:id="38" w:name="_Toc7759621"/>
-      <w:bookmarkStart w:id="39" w:name="_Toc87006468"/>
+      <w:bookmarkStart w:id="47" w:name="_Toc7759621"/>
+      <w:bookmarkStart w:id="48" w:name="_Toc87006468"/>
       <w:r>
         <w:t>Monthly and seasonal weather data</w:t>
       </w:r>
-      <w:bookmarkEnd w:id="38"/>
-      <w:bookmarkEnd w:id="39"/>
+      <w:bookmarkEnd w:id="47"/>
+      <w:bookmarkEnd w:id="48"/>
     </w:p>
     <w:p>
       <w:pPr>
@@ -13586,14 +13654,14 @@
       <w:pPr>
         <w:pStyle w:val="Heading2"/>
       </w:pPr>
-      <w:bookmarkStart w:id="40" w:name="_Toc87006469"/>
+      <w:bookmarkStart w:id="49" w:name="_Toc87006469"/>
       <w:r>
         <w:t>Climate data grid</w:t>
       </w:r>
       <w:r>
         <w:t>s</w:t>
       </w:r>
-      <w:bookmarkEnd w:id="40"/>
+      <w:bookmarkEnd w:id="49"/>
     </w:p>
     <w:p/>
     <w:p>
@@ -13716,11 +13784,11 @@
       <w:pPr>
         <w:pStyle w:val="Heading3"/>
       </w:pPr>
-      <w:bookmarkStart w:id="41" w:name="_Toc87006470"/>
+      <w:bookmarkStart w:id="50" w:name="_Toc87006470"/>
       <w:r>
         <w:t>The WW2100 climate grid</w:t>
       </w:r>
-      <w:bookmarkEnd w:id="41"/>
+      <w:bookmarkEnd w:id="50"/>
     </w:p>
     <w:p/>
     <w:p>
@@ -14087,11 +14155,11 @@
       <w:pPr>
         <w:pStyle w:val="Heading3"/>
       </w:pPr>
-      <w:bookmarkStart w:id="42" w:name="_Toc87006471"/>
+      <w:bookmarkStart w:id="51" w:name="_Toc87006471"/>
       <w:r>
         <w:t>The v2 climate grid</w:t>
       </w:r>
-      <w:bookmarkEnd w:id="42"/>
+      <w:bookmarkEnd w:id="51"/>
     </w:p>
     <w:p/>
     <w:p>
@@ -14458,11 +14526,11 @@
       <w:pPr>
         <w:pStyle w:val="Heading2"/>
       </w:pPr>
-      <w:bookmarkStart w:id="43" w:name="_Toc87006472"/>
+      <w:bookmarkStart w:id="52" w:name="_Toc87006472"/>
       <w:r>
         <w:t>How climate data is looked up</w:t>
       </w:r>
-      <w:bookmarkEnd w:id="43"/>
+      <w:bookmarkEnd w:id="52"/>
     </w:p>
     <w:p/>
     <w:p>
@@ -14568,11 +14636,11 @@
       <w:pPr>
         <w:pStyle w:val="Heading2"/>
       </w:pPr>
-      <w:bookmarkStart w:id="44" w:name="_Toc87006473"/>
+      <w:bookmarkStart w:id="53" w:name="_Toc87006473"/>
       <w:r>
         <w:t>What is in a climate dataset</w:t>
       </w:r>
-      <w:bookmarkEnd w:id="44"/>
+      <w:bookmarkEnd w:id="53"/>
     </w:p>
     <w:p/>
     <w:p>
@@ -14980,26 +15048,26 @@
       <w:pPr>
         <w:pStyle w:val="Heading1"/>
       </w:pPr>
-      <w:bookmarkStart w:id="45" w:name="_Toc71709880"/>
-      <w:bookmarkStart w:id="46" w:name="_Toc87006474"/>
+      <w:bookmarkStart w:id="54" w:name="_Toc71709880"/>
+      <w:bookmarkStart w:id="55" w:name="_Toc87006474"/>
       <w:r>
         <w:lastRenderedPageBreak/>
         <w:t>Water rights</w:t>
       </w:r>
-      <w:bookmarkEnd w:id="45"/>
-      <w:bookmarkEnd w:id="46"/>
+      <w:bookmarkEnd w:id="54"/>
+      <w:bookmarkEnd w:id="55"/>
     </w:p>
     <w:p>
       <w:pPr>
         <w:pStyle w:val="Heading2"/>
       </w:pPr>
-      <w:bookmarkStart w:id="47" w:name="_Toc71709881"/>
-      <w:bookmarkStart w:id="48" w:name="_Toc87006475"/>
+      <w:bookmarkStart w:id="56" w:name="_Toc71709881"/>
+      <w:bookmarkStart w:id="57" w:name="_Toc87006475"/>
       <w:r>
         <w:t>Water rights data</w:t>
       </w:r>
-      <w:bookmarkEnd w:id="47"/>
-      <w:bookmarkEnd w:id="48"/>
+      <w:bookmarkEnd w:id="56"/>
+      <w:bookmarkEnd w:id="57"/>
     </w:p>
     <w:p/>
     <w:p>
@@ -15012,14 +15080,14 @@
       <w:r>
         <w:t xml:space="preserve"> </w:t>
       </w:r>
-      <w:bookmarkStart w:id="49" w:name="_Hlk75771270"/>
+      <w:bookmarkStart w:id="58" w:name="_Hlk75771270"/>
       <w:r>
         <w:t>(e.g. when PODRATE is zero)</w:t>
       </w:r>
       <w:r>
         <w:t>,</w:t>
       </w:r>
-      <w:bookmarkEnd w:id="49"/>
+      <w:bookmarkEnd w:id="58"/>
       <w:r>
         <w:t xml:space="preserve"> LoadWRDatabase() creates one record in the internal water rights array for each record in the wr_pods.csv file.  As in the OWRD database itself, there can be multiple records in the wr_pods.csv file and in the internal water rights array with the same value of the WATERRIGHTID field, representing multiple points of diversion associated with a single WATERRIGHTID value.</w:t>
       </w:r>
@@ -15096,13 +15164,13 @@
       <w:pPr>
         <w:pStyle w:val="Heading2"/>
       </w:pPr>
-      <w:bookmarkStart w:id="50" w:name="_Toc71709882"/>
-      <w:bookmarkStart w:id="51" w:name="_Toc87006476"/>
+      <w:bookmarkStart w:id="59" w:name="_Toc71709882"/>
+      <w:bookmarkStart w:id="60" w:name="_Toc87006476"/>
       <w:r>
         <w:t>The wr_pods.csv file</w:t>
       </w:r>
-      <w:bookmarkEnd w:id="50"/>
-      <w:bookmarkEnd w:id="51"/>
+      <w:bookmarkEnd w:id="59"/>
+      <w:bookmarkEnd w:id="60"/>
     </w:p>
     <w:p>
       <w:r>
@@ -15660,13 +15728,13 @@
       <w:pPr>
         <w:pStyle w:val="Heading2"/>
       </w:pPr>
-      <w:bookmarkStart w:id="52" w:name="_Toc71709883"/>
-      <w:bookmarkStart w:id="53" w:name="_Toc87006477"/>
+      <w:bookmarkStart w:id="61" w:name="_Toc71709883"/>
+      <w:bookmarkStart w:id="62" w:name="_Toc87006477"/>
       <w:r>
         <w:t>The wr_pous.csv file</w:t>
       </w:r>
-      <w:bookmarkEnd w:id="52"/>
-      <w:bookmarkEnd w:id="53"/>
+      <w:bookmarkEnd w:id="61"/>
+      <w:bookmarkEnd w:id="62"/>
     </w:p>
     <w:p>
       <w:pPr>
@@ -15806,12 +15874,12 @@
       <w:pPr>
         <w:pStyle w:val="Heading2"/>
       </w:pPr>
-      <w:bookmarkStart w:id="54" w:name="_Toc87006478"/>
-      <w:bookmarkStart w:id="55" w:name="_Toc71709884"/>
+      <w:bookmarkStart w:id="63" w:name="_Toc87006478"/>
+      <w:bookmarkStart w:id="64" w:name="_Toc71709884"/>
       <w:r>
         <w:t>Allocating surface water rights to irrigation</w:t>
       </w:r>
-      <w:bookmarkEnd w:id="54"/>
+      <w:bookmarkEnd w:id="63"/>
     </w:p>
     <w:p/>
     <w:p>
@@ -15849,12 +15917,12 @@
       <w:pPr>
         <w:pStyle w:val="Heading2"/>
       </w:pPr>
-      <w:bookmarkStart w:id="56" w:name="_Toc87006479"/>
+      <w:bookmarkStart w:id="65" w:name="_Toc87006479"/>
       <w:r>
         <w:t>Adding a water right</w:t>
       </w:r>
-      <w:bookmarkEnd w:id="55"/>
-      <w:bookmarkEnd w:id="56"/>
+      <w:bookmarkEnd w:id="64"/>
+      <w:bookmarkEnd w:id="65"/>
     </w:p>
     <w:p/>
     <w:p>
@@ -15906,22 +15974,22 @@
       <w:pPr>
         <w:pStyle w:val="Heading1"/>
       </w:pPr>
-      <w:bookmarkStart w:id="57" w:name="_Toc87006480"/>
+      <w:bookmarkStart w:id="66" w:name="_Toc87006480"/>
       <w:r>
         <w:t>Initial conditions</w:t>
       </w:r>
-      <w:bookmarkEnd w:id="57"/>
+      <w:bookmarkEnd w:id="66"/>
     </w:p>
     <w:p/>
     <w:p>
       <w:pPr>
         <w:pStyle w:val="Heading2"/>
       </w:pPr>
-      <w:bookmarkStart w:id="58" w:name="_Toc87006481"/>
+      <w:bookmarkStart w:id="67" w:name="_Toc87006481"/>
       <w:r>
         <w:t>State variables</w:t>
       </w:r>
-      <w:bookmarkEnd w:id="58"/>
+      <w:bookmarkEnd w:id="67"/>
     </w:p>
     <w:p>
       <w:r>
@@ -15934,11 +16002,11 @@
       <w:pPr>
         <w:pStyle w:val="Heading2"/>
       </w:pPr>
-      <w:bookmarkStart w:id="59" w:name="_Toc87006482"/>
+      <w:bookmarkStart w:id="68" w:name="_Toc87006482"/>
       <w:r>
         <w:t>Reproducibility and the use of random number generators</w:t>
       </w:r>
-      <w:bookmarkEnd w:id="59"/>
+      <w:bookmarkEnd w:id="68"/>
     </w:p>
     <w:p>
       <w:r>
@@ -15970,14 +16038,14 @@
       <w:pPr>
         <w:pStyle w:val="Heading2"/>
       </w:pPr>
-      <w:bookmarkStart w:id="60" w:name="_Toc87006483"/>
+      <w:bookmarkStart w:id="69" w:name="_Toc87006483"/>
       <w:r>
         <w:t xml:space="preserve">Initializing ID </w:t>
       </w:r>
       <w:r>
         <w:t>numbers: coldstart</w:t>
       </w:r>
-      <w:bookmarkEnd w:id="60"/>
+      <w:bookmarkEnd w:id="69"/>
     </w:p>
     <w:p>
       <w:r>
@@ -16014,11 +16082,11 @@
       <w:pPr>
         <w:pStyle w:val="Heading2"/>
       </w:pPr>
-      <w:bookmarkStart w:id="61" w:name="_Toc87006484"/>
+      <w:bookmarkStart w:id="70" w:name="_Toc87006484"/>
       <w:r>
         <w:t>Initializing Flow and HBV model state variables: spinup</w:t>
       </w:r>
-      <w:bookmarkEnd w:id="61"/>
+      <w:bookmarkEnd w:id="70"/>
     </w:p>
     <w:p>
       <w:r>
@@ -16037,7 +16105,7 @@
       <w:pPr>
         <w:pStyle w:val="Heading2"/>
       </w:pPr>
-      <w:bookmarkStart w:id="62" w:name="_Toc87006485"/>
+      <w:bookmarkStart w:id="71" w:name="_Toc87006485"/>
       <w:r>
         <w:t>Initializing</w:t>
       </w:r>
@@ -16047,7 +16115,7 @@
       <w:r>
         <w:t>: spinup</w:t>
       </w:r>
-      <w:bookmarkEnd w:id="62"/>
+      <w:bookmarkEnd w:id="71"/>
     </w:p>
     <w:p>
       <w:r>
@@ -16149,14 +16217,14 @@
       <w:pPr>
         <w:pStyle w:val="Heading2"/>
       </w:pPr>
-      <w:bookmarkStart w:id="63" w:name="_Toc87006486"/>
+      <w:bookmarkStart w:id="72" w:name="_Toc87006486"/>
       <w:r>
         <w:t>Initial conditions for Flow: the IC file</w:t>
       </w:r>
       <w:r>
         <w:t xml:space="preserve"> and the IDU, HRU, and Reach shapefiles</w:t>
       </w:r>
-      <w:bookmarkEnd w:id="63"/>
+      <w:bookmarkEnd w:id="72"/>
     </w:p>
     <w:p>
       <w:pPr>
@@ -16218,11 +16286,11 @@
       <w:pPr>
         <w:pStyle w:val="Heading2"/>
       </w:pPr>
-      <w:bookmarkStart w:id="64" w:name="_Toc87006487"/>
+      <w:bookmarkStart w:id="73" w:name="_Toc87006487"/>
       <w:r>
         <w:t>What is in the IC file</w:t>
       </w:r>
-      <w:bookmarkEnd w:id="64"/>
+      <w:bookmarkEnd w:id="73"/>
     </w:p>
     <w:p>
       <w:r>
@@ -16371,11 +16439,11 @@
       <w:pPr>
         <w:pStyle w:val="Heading2"/>
       </w:pPr>
-      <w:bookmarkStart w:id="65" w:name="_Toc87006488"/>
+      <w:bookmarkStart w:id="74" w:name="_Toc87006488"/>
       <w:r>
         <w:t>State variables in the IDU shapefile</w:t>
       </w:r>
-      <w:bookmarkEnd w:id="65"/>
+      <w:bookmarkEnd w:id="74"/>
     </w:p>
     <w:p>
       <w:r>
@@ -16395,7 +16463,7 @@
       <w:pPr>
         <w:pStyle w:val="Heading2"/>
       </w:pPr>
-      <w:bookmarkStart w:id="66" w:name="_Toc87006489"/>
+      <w:bookmarkStart w:id="75" w:name="_Toc87006489"/>
       <w:r>
         <w:lastRenderedPageBreak/>
         <w:t>Initial conditions for HBV</w:t>
@@ -16403,7 +16471,7 @@
       <w:r>
         <w:t>: the IC file and the IDU shapefile</w:t>
       </w:r>
-      <w:bookmarkEnd w:id="66"/>
+      <w:bookmarkEnd w:id="75"/>
     </w:p>
     <w:p>
       <w:r>
@@ -16495,11 +16563,11 @@
       <w:pPr>
         <w:pStyle w:val="Heading2"/>
       </w:pPr>
-      <w:bookmarkStart w:id="67" w:name="_Toc87006490"/>
+      <w:bookmarkStart w:id="76" w:name="_Toc87006490"/>
       <w:r>
         <w:t>Default values used when the data is incomplete</w:t>
       </w:r>
-      <w:bookmarkEnd w:id="67"/>
+      <w:bookmarkEnd w:id="76"/>
     </w:p>
     <w:p>
       <w:r>
@@ -16866,25 +16934,25 @@
       <w:pPr>
         <w:pStyle w:val="Heading1"/>
       </w:pPr>
-      <w:bookmarkStart w:id="68" w:name="_Toc87006491"/>
+      <w:bookmarkStart w:id="77" w:name="_Toc87006491"/>
       <w:r>
         <w:t>Stream flow and stream temperature</w:t>
       </w:r>
-      <w:bookmarkEnd w:id="68"/>
+      <w:bookmarkEnd w:id="77"/>
     </w:p>
     <w:p>
       <w:pPr>
         <w:pStyle w:val="Heading2"/>
       </w:pPr>
-      <w:bookmarkStart w:id="69" w:name="_Toc50800503"/>
-      <w:bookmarkStart w:id="70" w:name="_Toc54090937"/>
-      <w:bookmarkStart w:id="71" w:name="_Toc87006492"/>
+      <w:bookmarkStart w:id="78" w:name="_Toc50800503"/>
+      <w:bookmarkStart w:id="79" w:name="_Toc54090937"/>
+      <w:bookmarkStart w:id="80" w:name="_Toc87006492"/>
       <w:r>
         <w:t>Water parcels</w:t>
       </w:r>
-      <w:bookmarkEnd w:id="69"/>
-      <w:bookmarkEnd w:id="70"/>
-      <w:bookmarkEnd w:id="71"/>
+      <w:bookmarkEnd w:id="78"/>
+      <w:bookmarkEnd w:id="79"/>
+      <w:bookmarkEnd w:id="80"/>
     </w:p>
     <w:p>
       <w:r>
@@ -16930,11 +16998,11 @@
       <w:pPr>
         <w:pStyle w:val="Heading2"/>
       </w:pPr>
-      <w:bookmarkStart w:id="72" w:name="_Toc87006493"/>
+      <w:bookmarkStart w:id="81" w:name="_Toc87006493"/>
       <w:r>
         <w:t>Daily water mass and energy balance</w:t>
       </w:r>
-      <w:bookmarkEnd w:id="72"/>
+      <w:bookmarkEnd w:id="81"/>
     </w:p>
     <w:p>
       <w:pPr>
@@ -17759,7 +17827,7 @@
       <w:pPr>
         <w:pStyle w:val="Heading2"/>
       </w:pPr>
-      <w:bookmarkStart w:id="73" w:name="_Toc87006494"/>
+      <w:bookmarkStart w:id="82" w:name="_Toc87006494"/>
       <w:r>
         <w:t>Estimating the rate of flow</w:t>
       </w:r>
@@ -17769,7 +17837,7 @@
       <w:r>
         <w:t>in a stream reach</w:t>
       </w:r>
-      <w:bookmarkEnd w:id="73"/>
+      <w:bookmarkEnd w:id="82"/>
     </w:p>
     <w:p>
       <w:pPr>
@@ -17930,7 +17998,7 @@
       <w:r>
         <w:t>(</w:t>
       </w:r>
-      <w:hyperlink r:id="rId14" w:history="1">
+      <w:hyperlink r:id="rId13" w:history="1">
         <w:r>
           <w:rPr>
             <w:rStyle w:val="Hyperlink"/>
@@ -19852,11 +19920,11 @@
       <w:pPr>
         <w:pStyle w:val="Heading2"/>
       </w:pPr>
-      <w:bookmarkStart w:id="74" w:name="_Toc87006495"/>
+      <w:bookmarkStart w:id="83" w:name="_Toc87006495"/>
       <w:r>
         <w:t>Estimating the surface area of the water in a subreach</w:t>
       </w:r>
-      <w:bookmarkEnd w:id="74"/>
+      <w:bookmarkEnd w:id="83"/>
     </w:p>
     <w:p>
       <w:r>
@@ -19921,11 +19989,11 @@
       <w:pPr>
         <w:pStyle w:val="Heading2"/>
       </w:pPr>
-      <w:bookmarkStart w:id="75" w:name="_Toc87006496"/>
+      <w:bookmarkStart w:id="84" w:name="_Toc87006496"/>
       <w:r>
         <w:t>Water temperature from thermal energy</w:t>
       </w:r>
-      <w:bookmarkEnd w:id="75"/>
+      <w:bookmarkEnd w:id="84"/>
     </w:p>
     <w:p>
       <w:pPr>
@@ -20059,11 +20127,11 @@
       <w:pPr>
         <w:pStyle w:val="Heading2"/>
       </w:pPr>
-      <w:bookmarkStart w:id="76" w:name="_Toc87006497"/>
+      <w:bookmarkStart w:id="85" w:name="_Toc87006497"/>
       <w:r>
         <w:t>Boundary conditions for stream water temperature</w:t>
       </w:r>
-      <w:bookmarkEnd w:id="76"/>
+      <w:bookmarkEnd w:id="85"/>
     </w:p>
     <w:p>
       <w:r>
@@ -20917,11 +20985,11 @@
       <w:pPr>
         <w:pStyle w:val="Heading2"/>
       </w:pPr>
-      <w:bookmarkStart w:id="77" w:name="_Toc87006498"/>
+      <w:bookmarkStart w:id="86" w:name="_Toc87006498"/>
       <w:r>
         <w:t>Thermal stratification in reservoirs</w:t>
       </w:r>
-      <w:bookmarkEnd w:id="77"/>
+      <w:bookmarkEnd w:id="86"/>
     </w:p>
     <w:p>
       <w:r>
@@ -20950,11 +21018,11 @@
       <w:pPr>
         <w:pStyle w:val="Heading2"/>
       </w:pPr>
-      <w:bookmarkStart w:id="78" w:name="_Toc87006499"/>
+      <w:bookmarkStart w:id="87" w:name="_Toc87006499"/>
       <w:r>
         <w:t>Thermal loading</w:t>
       </w:r>
-      <w:bookmarkEnd w:id="78"/>
+      <w:bookmarkEnd w:id="87"/>
     </w:p>
     <w:p>
       <w:r>
@@ -21125,11 +21193,11 @@
       <w:pPr>
         <w:pStyle w:val="Heading1"/>
       </w:pPr>
-      <w:bookmarkStart w:id="79" w:name="_Toc87006500"/>
+      <w:bookmarkStart w:id="88" w:name="_Toc87006500"/>
       <w:r>
         <w:t>Reservoirs</w:t>
       </w:r>
-      <w:bookmarkEnd w:id="79"/>
+      <w:bookmarkEnd w:id="88"/>
     </w:p>
     <w:p>
       <w:r>
@@ -21909,11 +21977,11 @@
       <w:pPr>
         <w:pStyle w:val="Heading2"/>
       </w:pPr>
-      <w:bookmarkStart w:id="80" w:name="_Toc87006501"/>
+      <w:bookmarkStart w:id="89" w:name="_Toc87006501"/>
       <w:r>
         <w:t>Reservoir data</w:t>
       </w:r>
-      <w:bookmarkEnd w:id="80"/>
+      <w:bookmarkEnd w:id="89"/>
     </w:p>
     <w:p>
       <w:pPr>
@@ -22392,11 +22460,11 @@
       <w:pPr>
         <w:pStyle w:val="Heading2"/>
       </w:pPr>
-      <w:bookmarkStart w:id="81" w:name="_Toc87006502"/>
+      <w:bookmarkStart w:id="90" w:name="_Toc87006502"/>
       <w:r>
         <w:t>Reservoir data sources</w:t>
       </w:r>
-      <w:bookmarkEnd w:id="81"/>
+      <w:bookmarkEnd w:id="90"/>
     </w:p>
     <w:p>
       <w:r>
@@ -22475,14 +22543,14 @@
       <w:pPr>
         <w:pStyle w:val="Heading1"/>
       </w:pPr>
-      <w:bookmarkStart w:id="82" w:name="_Toc87006503"/>
+      <w:bookmarkStart w:id="91" w:name="_Toc87006503"/>
       <w:r>
         <w:t>Creating a new study area</w:t>
       </w:r>
       <w:r>
         <w:t xml:space="preserve"> from a watershed within the WRB</w:t>
       </w:r>
-      <w:bookmarkEnd w:id="82"/>
+      <w:bookmarkEnd w:id="91"/>
     </w:p>
     <w:p>
       <w:pPr>
@@ -23679,11 +23747,11 @@
       <w:pPr>
         <w:pStyle w:val="Heading2"/>
       </w:pPr>
-      <w:bookmarkStart w:id="83" w:name="_Toc87006504"/>
+      <w:bookmarkStart w:id="92" w:name="_Toc87006504"/>
       <w:r>
         <w:t>Limitations of subbasin simulations</w:t>
       </w:r>
-      <w:bookmarkEnd w:id="83"/>
+      <w:bookmarkEnd w:id="92"/>
     </w:p>
     <w:p>
       <w:r>
@@ -23711,11 +23779,11 @@
       <w:pPr>
         <w:pStyle w:val="Heading1"/>
       </w:pPr>
-      <w:bookmarkStart w:id="84" w:name="_Toc87006505"/>
+      <w:bookmarkStart w:id="93" w:name="_Toc87006505"/>
       <w:r>
         <w:t>Calibration procedure</w:t>
       </w:r>
-      <w:bookmarkEnd w:id="84"/>
+      <w:bookmarkEnd w:id="93"/>
     </w:p>
     <w:p/>
     <w:p>
@@ -23739,11 +23807,11 @@
       <w:pPr>
         <w:pStyle w:val="Heading2"/>
       </w:pPr>
-      <w:bookmarkStart w:id="85" w:name="_Toc87006506"/>
+      <w:bookmarkStart w:id="94" w:name="_Toc87006506"/>
       <w:r>
         <w:t>Using PEST to determine HBV parameter values</w:t>
       </w:r>
-      <w:bookmarkEnd w:id="85"/>
+      <w:bookmarkEnd w:id="94"/>
     </w:p>
     <w:p>
       <w:pPr>
@@ -23846,11 +23914,11 @@
       <w:pPr>
         <w:pStyle w:val="Heading2"/>
       </w:pPr>
-      <w:bookmarkStart w:id="86" w:name="_Toc87006507"/>
+      <w:bookmarkStart w:id="95" w:name="_Toc87006507"/>
       <w:r>
         <w:t>Calibrating streamflows using stream gage measurements</w:t>
       </w:r>
-      <w:bookmarkEnd w:id="86"/>
+      <w:bookmarkEnd w:id="95"/>
     </w:p>
     <w:p>
       <w:pPr>
@@ -23919,11 +23987,11 @@
       <w:pPr>
         <w:pStyle w:val="Heading2"/>
       </w:pPr>
-      <w:bookmarkStart w:id="87" w:name="_Toc87006508"/>
+      <w:bookmarkStart w:id="96" w:name="_Toc87006508"/>
       <w:r>
         <w:t>Calibrating stream temperatures</w:t>
       </w:r>
-      <w:bookmarkEnd w:id="87"/>
+      <w:bookmarkEnd w:id="96"/>
     </w:p>
     <w:p>
       <w:r>
@@ -23989,12 +24057,12 @@
       <w:pPr>
         <w:pStyle w:val="Heading1"/>
       </w:pPr>
-      <w:bookmarkStart w:id="88" w:name="_Toc87006509"/>
+      <w:bookmarkStart w:id="97" w:name="_Toc87006509"/>
       <w:r>
         <w:lastRenderedPageBreak/>
         <w:t>North Santiam study area</w:t>
       </w:r>
-      <w:bookmarkEnd w:id="88"/>
+      <w:bookmarkEnd w:id="97"/>
     </w:p>
     <w:p/>
     <w:p>
@@ -24263,14 +24331,14 @@
           <w:rFonts w:eastAsia="Times New Roman"/>
         </w:rPr>
       </w:pPr>
-      <w:bookmarkStart w:id="89" w:name="_Toc87006510"/>
+      <w:bookmarkStart w:id="98" w:name="_Toc87006510"/>
       <w:r>
         <w:rPr>
           <w:rFonts w:eastAsia="Times New Roman"/>
         </w:rPr>
         <w:t>Instream water rights</w:t>
       </w:r>
-      <w:bookmarkEnd w:id="89"/>
+      <w:bookmarkEnd w:id="98"/>
     </w:p>
     <w:p/>
     <w:p>
@@ -24599,7 +24667,7 @@
                     <pic:cNvPicPr/>
                   </pic:nvPicPr>
                   <pic:blipFill>
-                    <a:blip r:embed="rId15"/>
+                    <a:blip r:embed="rId14"/>
                     <a:stretch>
                       <a:fillRect/>
                     </a:stretch>
@@ -24624,7 +24692,7 @@
       <w:pPr>
         <w:pStyle w:val="Caption"/>
       </w:pPr>
-      <w:bookmarkStart w:id="90" w:name="_Toc87080452"/>
+      <w:bookmarkStart w:id="99" w:name="_Toc87080452"/>
       <w:r>
         <w:t xml:space="preserve">Figure </w:t>
       </w:r>
@@ -24664,14 +24732,14 @@
       <w:r>
         <w:t>the North Santiam watershed</w:t>
       </w:r>
-      <w:bookmarkEnd w:id="90"/>
+      <w:bookmarkEnd w:id="99"/>
     </w:p>
     <w:p/>
     <w:p>
       <w:pPr>
         <w:pStyle w:val="Heading2"/>
       </w:pPr>
-      <w:bookmarkStart w:id="91" w:name="_Toc87006511"/>
+      <w:bookmarkStart w:id="100" w:name="_Toc87006511"/>
       <w:r>
         <w:t xml:space="preserve">Municipal </w:t>
       </w:r>
@@ -24687,7 +24755,7 @@
       <w:r>
         <w:t>ights</w:t>
       </w:r>
-      <w:bookmarkEnd w:id="91"/>
+      <w:bookmarkEnd w:id="100"/>
     </w:p>
     <w:p/>
     <w:p>
@@ -24749,11 +24817,11 @@
       <w:pPr>
         <w:pStyle w:val="Heading2"/>
       </w:pPr>
-      <w:bookmarkStart w:id="92" w:name="_Toc87006512"/>
+      <w:bookmarkStart w:id="101" w:name="_Toc87006512"/>
       <w:r>
         <w:t>Reality check</w:t>
       </w:r>
-      <w:bookmarkEnd w:id="92"/>
+      <w:bookmarkEnd w:id="101"/>
     </w:p>
     <w:p>
       <w:r>
@@ -26410,7 +26478,7 @@
                     <pic:cNvPicPr/>
                   </pic:nvPicPr>
                   <pic:blipFill>
-                    <a:blip r:embed="rId16"/>
+                    <a:blip r:embed="rId15"/>
                     <a:stretch>
                       <a:fillRect/>
                     </a:stretch>
@@ -26455,7 +26523,7 @@
                     <pic:cNvPicPr/>
                   </pic:nvPicPr>
                   <pic:blipFill>
-                    <a:blip r:embed="rId17"/>
+                    <a:blip r:embed="rId16"/>
                     <a:stretch>
                       <a:fillRect/>
                     </a:stretch>
@@ -26482,11 +26550,11 @@
       <w:pPr>
         <w:pStyle w:val="Heading2"/>
       </w:pPr>
-      <w:bookmarkStart w:id="93" w:name="_Toc87006513"/>
+      <w:bookmarkStart w:id="102" w:name="_Toc87006513"/>
       <w:r>
         <w:t>Inflows from springs</w:t>
       </w:r>
-      <w:bookmarkEnd w:id="93"/>
+      <w:bookmarkEnd w:id="102"/>
     </w:p>
     <w:p>
       <w:r>
@@ -28903,11 +28971,11 @@
       <w:pPr>
         <w:pStyle w:val="Heading2"/>
       </w:pPr>
-      <w:bookmarkStart w:id="94" w:name="_Toc87006514"/>
+      <w:bookmarkStart w:id="103" w:name="_Toc87006514"/>
       <w:r>
         <w:t>Calibration and simulation skill</w:t>
       </w:r>
-      <w:bookmarkEnd w:id="94"/>
+      <w:bookmarkEnd w:id="103"/>
     </w:p>
     <w:p>
       <w:r>
@@ -29006,7 +29074,7 @@
                     <pic:cNvPicPr/>
                   </pic:nvPicPr>
                   <pic:blipFill>
-                    <a:blip r:embed="rId18"/>
+                    <a:blip r:embed="rId17"/>
                     <a:stretch>
                       <a:fillRect/>
                     </a:stretch>
@@ -29513,7 +29581,7 @@
       <w:pPr>
         <w:pStyle w:val="Heading2"/>
       </w:pPr>
-      <w:bookmarkStart w:id="95" w:name="_Toc87006515"/>
+      <w:bookmarkStart w:id="104" w:name="_Toc87006515"/>
       <w:r>
         <w:t xml:space="preserve">Analysis of </w:t>
       </w:r>
@@ -29523,7 +29591,7 @@
       <w:r>
         <w:t>locations where the model has low skill</w:t>
       </w:r>
-      <w:bookmarkEnd w:id="95"/>
+      <w:bookmarkEnd w:id="104"/>
     </w:p>
     <w:p>
       <w:r>
@@ -29553,7 +29621,7 @@
       <w:pPr>
         <w:pStyle w:val="Heading2"/>
       </w:pPr>
-      <w:bookmarkStart w:id="96" w:name="_Toc87006516"/>
+      <w:bookmarkStart w:id="105" w:name="_Toc87006516"/>
       <w:r>
         <w:t xml:space="preserve">Simulated </w:t>
       </w:r>
@@ -29563,7 +29631,7 @@
       <w:r>
         <w:t xml:space="preserve"> basin water budget and thermal energy budget</w:t>
       </w:r>
-      <w:bookmarkEnd w:id="96"/>
+      <w:bookmarkEnd w:id="105"/>
     </w:p>
     <w:p>
       <w:pPr>
@@ -31864,26 +31932,26 @@
       <w:pPr>
         <w:pStyle w:val="Heading1"/>
       </w:pPr>
-      <w:bookmarkStart w:id="97" w:name="_Toc87006517"/>
+      <w:bookmarkStart w:id="106" w:name="_Toc87006517"/>
       <w:r>
         <w:lastRenderedPageBreak/>
         <w:t>McKenzie Basin Wetlands Study</w:t>
       </w:r>
-      <w:bookmarkEnd w:id="97"/>
+      <w:bookmarkEnd w:id="106"/>
     </w:p>
     <w:p/>
     <w:p>
       <w:pPr>
         <w:pStyle w:val="Heading2"/>
       </w:pPr>
-      <w:bookmarkStart w:id="98" w:name="_Toc87006518"/>
+      <w:bookmarkStart w:id="107" w:name="_Toc87006518"/>
       <w:r>
         <w:t xml:space="preserve">Project </w:t>
       </w:r>
       <w:r>
         <w:t>Overview</w:t>
       </w:r>
-      <w:bookmarkEnd w:id="98"/>
+      <w:bookmarkEnd w:id="107"/>
     </w:p>
     <w:p>
       <w:r>
@@ -32102,7 +32170,7 @@
                     <pic:cNvPicPr/>
                   </pic:nvPicPr>
                   <pic:blipFill>
-                    <a:blip r:embed="rId19">
+                    <a:blip r:embed="rId18">
                       <a:extLst>
                         <a:ext uri="{28A0092B-C50C-407E-A947-70E740481C1C}">
                           <a14:useLocalDpi xmlns:a14="http://schemas.microsoft.com/office/drawing/2010/main" val="0"/>
@@ -32138,40 +32206,24 @@
       <w:pPr>
         <w:pStyle w:val="Caption"/>
       </w:pPr>
-      <w:bookmarkStart w:id="99" w:name="_Ref48282850"/>
-      <w:bookmarkStart w:id="100" w:name="_Toc87080453"/>
+      <w:bookmarkStart w:id="108" w:name="_Ref48282850"/>
+      <w:bookmarkStart w:id="109" w:name="_Toc87080453"/>
       <w:r>
         <w:t xml:space="preserve">Figure </w:t>
       </w:r>
-      <w:r>
-        <w:fldChar w:fldCharType="begin"/>
-      </w:r>
-      <w:r>
-        <w:instrText xml:space="preserve"> SEQ Figure \* </w:instrText>
-      </w:r>
-      <w:r>
-        <w:instrText xml:space="preserve">ARABIC </w:instrText>
-      </w:r>
-      <w:r>
-        <w:fldChar w:fldCharType="separate"/>
-      </w:r>
-      <w:r>
-        <w:rPr>
-          <w:noProof/>
-        </w:rPr>
-        <w:t>7</w:t>
-      </w:r>
-      <w:r>
-        <w:rPr>
-          <w:noProof/>
-        </w:rPr>
-        <w:fldChar w:fldCharType="end"/>
-      </w:r>
-      <w:bookmarkEnd w:id="99"/>
+      <w:fldSimple w:instr=" SEQ Figure \* ARABIC ">
+        <w:r>
+          <w:rPr>
+            <w:noProof/>
+          </w:rPr>
+          <w:t>7</w:t>
+        </w:r>
+      </w:fldSimple>
+      <w:bookmarkEnd w:id="108"/>
       <w:r>
         <w:t>. McKenzie basin in CW3M screen capture</w:t>
       </w:r>
-      <w:bookmarkEnd w:id="100"/>
+      <w:bookmarkEnd w:id="109"/>
     </w:p>
     <w:p>
       <w:pPr>
@@ -32202,7 +32254,7 @@
                     <pic:cNvPicPr/>
                   </pic:nvPicPr>
                   <pic:blipFill>
-                    <a:blip r:embed="rId20">
+                    <a:blip r:embed="rId19">
                       <a:extLst>
                         <a:ext uri="{28A0092B-C50C-407E-A947-70E740481C1C}">
                           <a14:useLocalDpi xmlns:a14="http://schemas.microsoft.com/office/drawing/2010/main" val="0"/>
@@ -32238,50 +32290,37 @@
       <w:pPr>
         <w:pStyle w:val="Caption"/>
       </w:pPr>
-      <w:bookmarkStart w:id="101" w:name="_Ref48282776"/>
-      <w:bookmarkStart w:id="102" w:name="_Ref48282732"/>
-      <w:bookmarkStart w:id="103" w:name="_Toc87080454"/>
+      <w:bookmarkStart w:id="110" w:name="_Ref48282776"/>
+      <w:bookmarkStart w:id="111" w:name="_Ref48282732"/>
+      <w:bookmarkStart w:id="112" w:name="_Toc87080454"/>
       <w:r>
         <w:t xml:space="preserve">Figure </w:t>
       </w:r>
-      <w:r>
-        <w:fldChar w:fldCharType="begin"/>
-      </w:r>
-      <w:r>
-        <w:instrText xml:space="preserve"> SEQ Figure \* ARABIC </w:instrText>
-      </w:r>
-      <w:r>
-        <w:fldChar w:fldCharType="separate"/>
-      </w:r>
-      <w:r>
-        <w:rPr>
-          <w:noProof/>
-        </w:rPr>
-        <w:t>8</w:t>
-      </w:r>
-      <w:r>
-        <w:rPr>
-          <w:noProof/>
-        </w:rPr>
-        <w:fldChar w:fldCharType="end"/>
-      </w:r>
-      <w:bookmarkEnd w:id="101"/>
+      <w:fldSimple w:instr=" SEQ Figure \* ARABIC ">
+        <w:r>
+          <w:rPr>
+            <w:noProof/>
+          </w:rPr>
+          <w:t>8</w:t>
+        </w:r>
+      </w:fldSimple>
+      <w:bookmarkEnd w:id="110"/>
       <w:r>
         <w:t>. Wetlands in the lower McKenzie basin, with their WETL_ID attribute values</w:t>
       </w:r>
-      <w:bookmarkEnd w:id="102"/>
-      <w:bookmarkEnd w:id="103"/>
+      <w:bookmarkEnd w:id="111"/>
+      <w:bookmarkEnd w:id="112"/>
     </w:p>
     <w:p/>
     <w:p>
       <w:pPr>
         <w:pStyle w:val="Heading2"/>
       </w:pPr>
-      <w:bookmarkStart w:id="104" w:name="_Toc87006519"/>
+      <w:bookmarkStart w:id="113" w:name="_Toc87006519"/>
       <w:r>
         <w:t>Model and Simulation Overview</w:t>
       </w:r>
-      <w:bookmarkEnd w:id="104"/>
+      <w:bookmarkEnd w:id="113"/>
     </w:p>
     <w:p>
       <w:r>
@@ -32480,11 +32519,11 @@
       <w:pPr>
         <w:pStyle w:val="Heading2"/>
       </w:pPr>
-      <w:bookmarkStart w:id="105" w:name="_Toc87006520"/>
+      <w:bookmarkStart w:id="114" w:name="_Toc87006520"/>
       <w:r>
         <w:t>McKenzie wetlands in the initial versions of the IDU, HRU, and Reach data layers</w:t>
       </w:r>
-      <w:bookmarkEnd w:id="105"/>
+      <w:bookmarkEnd w:id="114"/>
     </w:p>
     <w:p>
       <w:r>
@@ -32520,13 +32559,13 @@
       <w:pPr>
         <w:pStyle w:val="Heading2"/>
       </w:pPr>
-      <w:bookmarkStart w:id="106" w:name="_Toc49175988"/>
-      <w:bookmarkStart w:id="107" w:name="_Toc87006521"/>
+      <w:bookmarkStart w:id="115" w:name="_Toc49175988"/>
+      <w:bookmarkStart w:id="116" w:name="_Toc87006521"/>
       <w:r>
         <w:t>Data changes for better representation of wetlands</w:t>
       </w:r>
-      <w:bookmarkEnd w:id="106"/>
-      <w:bookmarkEnd w:id="107"/>
+      <w:bookmarkEnd w:id="115"/>
+      <w:bookmarkEnd w:id="116"/>
     </w:p>
     <w:p>
       <w:r>
@@ -32577,7 +32616,7 @@
       <w:pPr>
         <w:pStyle w:val="Heading2"/>
       </w:pPr>
-      <w:bookmarkStart w:id="108" w:name="_Toc87006522"/>
+      <w:bookmarkStart w:id="117" w:name="_Toc87006522"/>
       <w:r>
         <w:t xml:space="preserve">Projection, </w:t>
       </w:r>
@@ -32593,7 +32632,7 @@
       <w:r>
         <w:t>Units</w:t>
       </w:r>
-      <w:bookmarkEnd w:id="108"/>
+      <w:bookmarkEnd w:id="117"/>
     </w:p>
     <w:p>
       <w:r>
@@ -32759,11 +32798,11 @@
       <w:pPr>
         <w:pStyle w:val="Heading2"/>
       </w:pPr>
-      <w:bookmarkStart w:id="109" w:name="_Toc87006523"/>
+      <w:bookmarkStart w:id="118" w:name="_Toc87006523"/>
       <w:r>
         <w:t>Simulation of changes in wetlands over time</w:t>
       </w:r>
-      <w:bookmarkEnd w:id="109"/>
+      <w:bookmarkEnd w:id="118"/>
     </w:p>
     <w:p>
       <w:r>
@@ -32784,7 +32823,7 @@
       <w:pPr>
         <w:pStyle w:val="Heading2"/>
       </w:pPr>
-      <w:bookmarkStart w:id="110" w:name="_Toc87006524"/>
+      <w:bookmarkStart w:id="119" w:name="_Toc87006524"/>
       <w:r>
         <w:t xml:space="preserve">How wetlands </w:t>
       </w:r>
@@ -32797,7 +32836,7 @@
       <w:r>
         <w:t xml:space="preserve"> in the model</w:t>
       </w:r>
-      <w:bookmarkEnd w:id="110"/>
+      <w:bookmarkEnd w:id="119"/>
     </w:p>
     <w:p>
       <w:r>
@@ -33158,14 +33197,14 @@
       <w:pPr>
         <w:pStyle w:val="Heading2"/>
       </w:pPr>
-      <w:bookmarkStart w:id="111" w:name="_Toc87006525"/>
+      <w:bookmarkStart w:id="120" w:name="_Toc87006525"/>
       <w:r>
         <w:t xml:space="preserve">The Wetland class and </w:t>
       </w:r>
       <w:r>
         <w:t>Wetland objects in the C++ code</w:t>
       </w:r>
-      <w:bookmarkEnd w:id="111"/>
+      <w:bookmarkEnd w:id="120"/>
     </w:p>
     <w:p>
       <w:r>
@@ -33186,14 +33225,14 @@
       <w:pPr>
         <w:pStyle w:val="Heading2"/>
       </w:pPr>
-      <w:bookmarkStart w:id="112" w:name="_Toc87006526"/>
+      <w:bookmarkStart w:id="121" w:name="_Toc87006526"/>
       <w:r>
         <w:t xml:space="preserve">Topology of </w:t>
       </w:r>
       <w:r>
         <w:t>wetlands, HRUs, IDUs, and reaches</w:t>
       </w:r>
-      <w:bookmarkEnd w:id="112"/>
+      <w:bookmarkEnd w:id="121"/>
     </w:p>
     <w:p>
       <w:r>
@@ -33214,11 +33253,11 @@
       <w:pPr>
         <w:pStyle w:val="Heading2"/>
       </w:pPr>
-      <w:bookmarkStart w:id="113" w:name="_Toc87006527"/>
+      <w:bookmarkStart w:id="122" w:name="_Toc87006527"/>
       <w:r>
         <w:t>Attributes of interest in the wetlands study</w:t>
       </w:r>
-      <w:bookmarkEnd w:id="113"/>
+      <w:bookmarkEnd w:id="122"/>
     </w:p>
     <w:p>
       <w:r>
@@ -33300,11 +33339,11 @@
       <w:pPr>
         <w:pStyle w:val="Heading2"/>
       </w:pPr>
-      <w:bookmarkStart w:id="114" w:name="_Toc87006528"/>
+      <w:bookmarkStart w:id="123" w:name="_Toc87006528"/>
       <w:r>
         <w:t>A WETNESS attribute</w:t>
       </w:r>
-      <w:bookmarkEnd w:id="114"/>
+      <w:bookmarkEnd w:id="123"/>
     </w:p>
     <w:p>
       <w:r>
@@ -33400,11 +33439,11 @@
       <w:pPr>
         <w:pStyle w:val="Heading2"/>
       </w:pPr>
-      <w:bookmarkStart w:id="115" w:name="_Toc87006529"/>
+      <w:bookmarkStart w:id="124" w:name="_Toc87006529"/>
       <w:r>
         <w:t>Calculating the exchange of water between the wetland and the reach</w:t>
       </w:r>
-      <w:bookmarkEnd w:id="115"/>
+      <w:bookmarkEnd w:id="124"/>
     </w:p>
     <w:p>
       <w:pPr>
@@ -33437,7 +33476,7 @@
       <w:pPr>
         <w:pStyle w:val="Heading3"/>
       </w:pPr>
-      <w:bookmarkStart w:id="116" w:name="_Toc87006530"/>
+      <w:bookmarkStart w:id="125" w:name="_Toc87006530"/>
       <w:r>
         <w:t xml:space="preserve">Wetland </w:t>
       </w:r>
@@ -33447,7 +33486,7 @@
       <w:r>
         <w:t>parameters</w:t>
       </w:r>
-      <w:bookmarkEnd w:id="116"/>
+      <w:bookmarkEnd w:id="125"/>
     </w:p>
     <w:p>
       <w:pPr>
@@ -33513,11 +33552,11 @@
       <w:pPr>
         <w:pStyle w:val="Heading3"/>
       </w:pPr>
-      <w:bookmarkStart w:id="117" w:name="_Toc87006531"/>
+      <w:bookmarkStart w:id="126" w:name="_Toc87006531"/>
       <w:r>
         <w:t>Reach parameters</w:t>
       </w:r>
-      <w:bookmarkEnd w:id="117"/>
+      <w:bookmarkEnd w:id="126"/>
     </w:p>
     <w:p>
       <w:pPr>
@@ -33699,11 +33738,11 @@
       <w:pPr>
         <w:pStyle w:val="Heading2"/>
       </w:pPr>
-      <w:bookmarkStart w:id="118" w:name="_Toc87006532"/>
+      <w:bookmarkStart w:id="127" w:name="_Toc87006532"/>
       <w:r>
         <w:t>Implementation of the exchange of water between the wetland and the reach</w:t>
       </w:r>
-      <w:bookmarkEnd w:id="118"/>
+      <w:bookmarkEnd w:id="127"/>
     </w:p>
     <w:p>
       <w:r>
@@ -34610,11 +34649,11 @@
       <w:pPr>
         <w:pStyle w:val="Heading2"/>
       </w:pPr>
-      <w:bookmarkStart w:id="119" w:name="_Toc87006533"/>
+      <w:bookmarkStart w:id="128" w:name="_Toc87006533"/>
       <w:r>
         <w:t>Standing water temperature</w:t>
       </w:r>
-      <w:bookmarkEnd w:id="119"/>
+      <w:bookmarkEnd w:id="128"/>
     </w:p>
     <w:p>
       <w:r>
@@ -34635,11 +34674,11 @@
       <w:pPr>
         <w:pStyle w:val="Heading2"/>
       </w:pPr>
-      <w:bookmarkStart w:id="120" w:name="_Toc87006534"/>
+      <w:bookmarkStart w:id="129" w:name="_Toc87006534"/>
       <w:r>
         <w:t>Evapotranspiration from wetlands</w:t>
       </w:r>
-      <w:bookmarkEnd w:id="120"/>
+      <w:bookmarkEnd w:id="129"/>
     </w:p>
     <w:p>
       <w:r>
@@ -34678,11 +34717,11 @@
       <w:pPr>
         <w:pStyle w:val="Heading2"/>
       </w:pPr>
-      <w:bookmarkStart w:id="121" w:name="_Toc87006535"/>
+      <w:bookmarkStart w:id="130" w:name="_Toc87006535"/>
       <w:r>
         <w:t>Loss (or gain) of wetlands</w:t>
       </w:r>
-      <w:bookmarkEnd w:id="121"/>
+      <w:bookmarkEnd w:id="130"/>
     </w:p>
     <w:p>
       <w:r>
@@ -34704,14 +34743,14 @@
       <w:pPr>
         <w:pStyle w:val="Heading2"/>
       </w:pPr>
-      <w:bookmarkStart w:id="122" w:name="_Toc87006536"/>
+      <w:bookmarkStart w:id="131" w:name="_Toc87006536"/>
       <w:r>
         <w:t>W</w:t>
       </w:r>
       <w:r>
         <w:t>etland state and transition model</w:t>
       </w:r>
-      <w:bookmarkEnd w:id="122"/>
+      <w:bookmarkEnd w:id="131"/>
     </w:p>
     <w:p>
       <w:r>
@@ -34946,11 +34985,11 @@
       <w:pPr>
         <w:pStyle w:val="Heading2"/>
       </w:pPr>
-      <w:bookmarkStart w:id="123" w:name="_Toc87006537"/>
+      <w:bookmarkStart w:id="132" w:name="_Toc87006537"/>
       <w:r>
         <w:t>Activating a wetland in the wetland model</w:t>
       </w:r>
-      <w:bookmarkEnd w:id="123"/>
+      <w:bookmarkEnd w:id="132"/>
     </w:p>
     <w:p>
       <w:r>
@@ -35025,11 +35064,11 @@
       <w:pPr>
         <w:pStyle w:val="Heading2"/>
       </w:pPr>
-      <w:bookmarkStart w:id="124" w:name="_Toc87006538"/>
+      <w:bookmarkStart w:id="133" w:name="_Toc87006538"/>
       <w:r>
         <w:t>Reality check</w:t>
       </w:r>
-      <w:bookmarkEnd w:id="124"/>
+      <w:bookmarkEnd w:id="133"/>
     </w:p>
     <w:p>
       <w:r>
@@ -35066,7 +35105,7 @@
         <w:lastRenderedPageBreak/>
         <w:t xml:space="preserve">Regarding historic data:  There's a real dearth of quantitative information pertaining to palustrine wetlands in Oregon (especially those that don't include an open waterbody like a pond, lake or reservoir).  The </w:t>
       </w:r>
-      <w:hyperlink r:id="rId21" w:history="1">
+      <w:hyperlink r:id="rId20" w:history="1">
         <w:r>
           <w:rPr>
             <w:rStyle w:val="Hyperlink"/>
@@ -37257,7 +37296,7 @@
                     <pic:cNvPicPr/>
                   </pic:nvPicPr>
                   <pic:blipFill>
-                    <a:blip r:embed="rId22"/>
+                    <a:blip r:embed="rId21"/>
                     <a:stretch>
                       <a:fillRect/>
                     </a:stretch>
@@ -37300,7 +37339,7 @@
                     <pic:cNvPicPr/>
                   </pic:nvPicPr>
                   <pic:blipFill>
-                    <a:blip r:embed="rId23"/>
+                    <a:blip r:embed="rId22"/>
                     <a:stretch>
                       <a:fillRect/>
                     </a:stretch>
@@ -37327,11 +37366,11 @@
       <w:pPr>
         <w:pStyle w:val="Heading2"/>
       </w:pPr>
-      <w:bookmarkStart w:id="125" w:name="_Toc87006539"/>
+      <w:bookmarkStart w:id="134" w:name="_Toc87006539"/>
       <w:r>
         <w:t>High Cascades Springs</w:t>
       </w:r>
-      <w:bookmarkEnd w:id="125"/>
+      <w:bookmarkEnd w:id="134"/>
     </w:p>
     <w:p>
       <w:r>
@@ -38083,14 +38122,14 @@
       <w:pPr>
         <w:pStyle w:val="Heading2"/>
       </w:pPr>
-      <w:bookmarkStart w:id="126" w:name="_Toc87006540"/>
+      <w:bookmarkStart w:id="135" w:name="_Toc87006540"/>
       <w:r>
         <w:t>Calibration</w:t>
       </w:r>
       <w:r>
         <w:t xml:space="preserve"> and simulation skill</w:t>
       </w:r>
-      <w:bookmarkEnd w:id="126"/>
+      <w:bookmarkEnd w:id="135"/>
     </w:p>
     <w:p>
       <w:r>
@@ -38448,7 +38487,7 @@
                     <pic:cNvPicPr/>
                   </pic:nvPicPr>
                   <pic:blipFill>
-                    <a:blip r:embed="rId24"/>
+                    <a:blip r:embed="rId23"/>
                     <a:stretch>
                       <a:fillRect/>
                     </a:stretch>
@@ -38498,7 +38537,7 @@
                     <pic:cNvPicPr/>
                   </pic:nvPicPr>
                   <pic:blipFill>
-                    <a:blip r:embed="rId25"/>
+                    <a:blip r:embed="rId24"/>
                     <a:stretch>
                       <a:fillRect/>
                     </a:stretch>
@@ -39060,14 +39099,14 @@
       <w:pPr>
         <w:pStyle w:val="Heading2"/>
       </w:pPr>
-      <w:bookmarkStart w:id="127" w:name="_Toc87006541"/>
+      <w:bookmarkStart w:id="136" w:name="_Toc87006541"/>
       <w:r>
         <w:t>Analysis of</w:t>
       </w:r>
       <w:r>
         <w:t xml:space="preserve"> locations where the model has low skill</w:t>
       </w:r>
-      <w:bookmarkEnd w:id="127"/>
+      <w:bookmarkEnd w:id="136"/>
     </w:p>
     <w:p>
       <w:r>
@@ -39138,14 +39177,14 @@
       <w:pPr>
         <w:pStyle w:val="Heading2"/>
       </w:pPr>
-      <w:bookmarkStart w:id="128" w:name="_Toc87006542"/>
+      <w:bookmarkStart w:id="137" w:name="_Toc87006542"/>
       <w:r>
         <w:t>Simulated McKenzie basin water budget</w:t>
       </w:r>
       <w:r>
         <w:t xml:space="preserve"> and thermal energy budget</w:t>
       </w:r>
-      <w:bookmarkEnd w:id="128"/>
+      <w:bookmarkEnd w:id="137"/>
     </w:p>
     <w:p>
       <w:pPr>
@@ -41365,11 +41404,11 @@
       <w:pPr>
         <w:pStyle w:val="Heading2"/>
       </w:pPr>
-      <w:bookmarkStart w:id="129" w:name="_Toc87006543"/>
+      <w:bookmarkStart w:id="138" w:name="_Toc87006543"/>
       <w:r>
         <w:t>CW3M v. Shade-a-lator</w:t>
       </w:r>
-      <w:bookmarkEnd w:id="129"/>
+      <w:bookmarkEnd w:id="138"/>
     </w:p>
     <w:p/>
     <w:p>
@@ -41824,11 +41863,11 @@
       <w:pPr>
         <w:pStyle w:val="Heading2"/>
       </w:pPr>
-      <w:bookmarkStart w:id="130" w:name="_Toc87006544"/>
+      <w:bookmarkStart w:id="139" w:name="_Toc87006544"/>
       <w:r>
         <w:t>Comparison of CW3M results to Shade-a-lator results</w:t>
       </w:r>
-      <w:bookmarkEnd w:id="130"/>
+      <w:bookmarkEnd w:id="139"/>
     </w:p>
     <w:p/>
     <w:p>
@@ -41905,6 +41944,49 @@
             <wp:extent cx="4911534" cy="2819400"/>
             <wp:effectExtent l="0" t="0" r="3810" b="0"/>
             <wp:docPr id="16" name="Picture 16"/>
+            <wp:cNvGraphicFramePr>
+              <a:graphicFrameLocks xmlns:a="http://schemas.openxmlformats.org/drawingml/2006/main" noChangeAspect="1"/>
+            </wp:cNvGraphicFramePr>
+            <a:graphic xmlns:a="http://schemas.openxmlformats.org/drawingml/2006/main">
+              <a:graphicData uri="http://schemas.openxmlformats.org/drawingml/2006/picture">
+                <pic:pic xmlns:pic="http://schemas.openxmlformats.org/drawingml/2006/picture">
+                  <pic:nvPicPr>
+                    <pic:cNvPr id="1" name=""/>
+                    <pic:cNvPicPr/>
+                  </pic:nvPicPr>
+                  <pic:blipFill>
+                    <a:blip r:embed="rId25"/>
+                    <a:stretch>
+                      <a:fillRect/>
+                    </a:stretch>
+                  </pic:blipFill>
+                  <pic:spPr>
+                    <a:xfrm>
+                      <a:off x="0" y="0"/>
+                      <a:ext cx="4914118" cy="2820883"/>
+                    </a:xfrm>
+                    <a:prstGeom prst="rect">
+                      <a:avLst/>
+                    </a:prstGeom>
+                  </pic:spPr>
+                </pic:pic>
+              </a:graphicData>
+            </a:graphic>
+          </wp:inline>
+        </w:drawing>
+      </w:r>
+    </w:p>
+    <w:p/>
+    <w:p>
+      <w:r>
+        <w:rPr>
+          <w:noProof/>
+        </w:rPr>
+        <w:drawing>
+          <wp:inline distT="0" distB="0" distL="0" distR="0" wp14:anchorId="69E8B4A0" wp14:editId="514A8810">
+            <wp:extent cx="5286375" cy="2516892"/>
+            <wp:effectExtent l="0" t="0" r="0" b="0"/>
+            <wp:docPr id="17" name="Picture 17"/>
             <wp:cNvGraphicFramePr>
               <a:graphicFrameLocks xmlns:a="http://schemas.openxmlformats.org/drawingml/2006/main" noChangeAspect="1"/>
             </wp:cNvGraphicFramePr>
@@ -41924,7 +42006,7 @@
                   <pic:spPr>
                     <a:xfrm>
                       <a:off x="0" y="0"/>
-                      <a:ext cx="4914118" cy="2820883"/>
+                      <a:ext cx="5298471" cy="2522651"/>
                     </a:xfrm>
                     <a:prstGeom prst="rect">
                       <a:avLst/>
@@ -41944,10 +42026,10 @@
           <w:noProof/>
         </w:rPr>
         <w:drawing>
-          <wp:inline distT="0" distB="0" distL="0" distR="0" wp14:anchorId="69E8B4A0" wp14:editId="514A8810">
-            <wp:extent cx="5286375" cy="2516892"/>
-            <wp:effectExtent l="0" t="0" r="0" b="0"/>
-            <wp:docPr id="17" name="Picture 17"/>
+          <wp:inline distT="0" distB="0" distL="0" distR="0" wp14:anchorId="29993D86" wp14:editId="55C8D979">
+            <wp:extent cx="5248275" cy="2488873"/>
+            <wp:effectExtent l="0" t="0" r="0" b="6985"/>
+            <wp:docPr id="19" name="Picture 19"/>
             <wp:cNvGraphicFramePr>
               <a:graphicFrameLocks xmlns:a="http://schemas.openxmlformats.org/drawingml/2006/main" noChangeAspect="1"/>
             </wp:cNvGraphicFramePr>
@@ -41967,49 +42049,6 @@
                   <pic:spPr>
                     <a:xfrm>
                       <a:off x="0" y="0"/>
-                      <a:ext cx="5298471" cy="2522651"/>
-                    </a:xfrm>
-                    <a:prstGeom prst="rect">
-                      <a:avLst/>
-                    </a:prstGeom>
-                  </pic:spPr>
-                </pic:pic>
-              </a:graphicData>
-            </a:graphic>
-          </wp:inline>
-        </w:drawing>
-      </w:r>
-    </w:p>
-    <w:p/>
-    <w:p>
-      <w:r>
-        <w:rPr>
-          <w:noProof/>
-        </w:rPr>
-        <w:drawing>
-          <wp:inline distT="0" distB="0" distL="0" distR="0" wp14:anchorId="29993D86" wp14:editId="55C8D979">
-            <wp:extent cx="5248275" cy="2488873"/>
-            <wp:effectExtent l="0" t="0" r="0" b="6985"/>
-            <wp:docPr id="19" name="Picture 19"/>
-            <wp:cNvGraphicFramePr>
-              <a:graphicFrameLocks xmlns:a="http://schemas.openxmlformats.org/drawingml/2006/main" noChangeAspect="1"/>
-            </wp:cNvGraphicFramePr>
-            <a:graphic xmlns:a="http://schemas.openxmlformats.org/drawingml/2006/main">
-              <a:graphicData uri="http://schemas.openxmlformats.org/drawingml/2006/picture">
-                <pic:pic xmlns:pic="http://schemas.openxmlformats.org/drawingml/2006/picture">
-                  <pic:nvPicPr>
-                    <pic:cNvPr id="1" name=""/>
-                    <pic:cNvPicPr/>
-                  </pic:nvPicPr>
-                  <pic:blipFill>
-                    <a:blip r:embed="rId28"/>
-                    <a:stretch>
-                      <a:fillRect/>
-                    </a:stretch>
-                  </pic:blipFill>
-                  <pic:spPr>
-                    <a:xfrm>
-                      <a:off x="0" y="0"/>
                       <a:ext cx="5250949" cy="2490141"/>
                     </a:xfrm>
                     <a:prstGeom prst="rect">
@@ -42055,7 +42094,7 @@
                     <pic:cNvPicPr/>
                   </pic:nvPicPr>
                   <pic:blipFill>
-                    <a:blip r:embed="rId29">
+                    <a:blip r:embed="rId28">
                       <a:extLst>
                         <a:ext uri="{28A0092B-C50C-407E-A947-70E740481C1C}">
                           <a14:useLocalDpi xmlns:a14="http://schemas.microsoft.com/office/drawing/2010/main" val="0"/>
@@ -42086,37 +42125,24 @@
       <w:pPr>
         <w:pStyle w:val="Caption"/>
       </w:pPr>
-      <w:bookmarkStart w:id="131" w:name="_Ref48286765"/>
-      <w:bookmarkStart w:id="132" w:name="_Toc87080455"/>
+      <w:bookmarkStart w:id="140" w:name="_Ref48286765"/>
+      <w:bookmarkStart w:id="141" w:name="_Toc87080455"/>
       <w:r>
         <w:t xml:space="preserve">Figure </w:t>
       </w:r>
-      <w:r>
-        <w:fldChar w:fldCharType="begin"/>
-      </w:r>
-      <w:r>
-        <w:instrText xml:space="preserve"> SEQ Figure \* ARABIC </w:instrText>
-      </w:r>
-      <w:r>
-        <w:fldChar w:fldCharType="separate"/>
-      </w:r>
-      <w:r>
-        <w:rPr>
-          <w:noProof/>
-        </w:rPr>
-        <w:t>9</w:t>
-      </w:r>
-      <w:r>
-        <w:rPr>
-          <w:noProof/>
-        </w:rPr>
-        <w:fldChar w:fldCharType="end"/>
-      </w:r>
-      <w:bookmarkEnd w:id="131"/>
+      <w:fldSimple w:instr=" SEQ Figure \* ARABIC ">
+        <w:r>
+          <w:rPr>
+            <w:noProof/>
+          </w:rPr>
+          <w:t>9</w:t>
+        </w:r>
+      </w:fldSimple>
+      <w:bookmarkEnd w:id="140"/>
       <w:r>
         <w:t>. Clackamas basin in CW3M screen capture</w:t>
       </w:r>
-      <w:bookmarkEnd w:id="132"/>
+      <w:bookmarkEnd w:id="141"/>
     </w:p>
     <w:p/>
     <w:p>
@@ -42128,11 +42154,11 @@
       <w:pPr>
         <w:pStyle w:val="Heading1"/>
       </w:pPr>
-      <w:bookmarkStart w:id="133" w:name="_Toc87006545"/>
+      <w:bookmarkStart w:id="142" w:name="_Toc87006545"/>
       <w:r>
         <w:t>The Clackamas Basin</w:t>
       </w:r>
-      <w:bookmarkEnd w:id="133"/>
+      <w:bookmarkEnd w:id="142"/>
     </w:p>
     <w:p/>
     <w:p>
@@ -42176,22 +42202,22 @@
       <w:pPr>
         <w:pStyle w:val="Heading1"/>
       </w:pPr>
-      <w:bookmarkStart w:id="134" w:name="_Toc87006546"/>
+      <w:bookmarkStart w:id="143" w:name="_Toc87006546"/>
       <w:r>
         <w:t>Autonomous process details</w:t>
       </w:r>
-      <w:bookmarkEnd w:id="134"/>
+      <w:bookmarkEnd w:id="143"/>
     </w:p>
     <w:p/>
     <w:p>
       <w:pPr>
         <w:pStyle w:val="Heading2"/>
       </w:pPr>
-      <w:bookmarkStart w:id="135" w:name="_Toc87006547"/>
+      <w:bookmarkStart w:id="144" w:name="_Toc87006547"/>
       <w:r>
         <w:t>Prescribed LULCs</w:t>
       </w:r>
-      <w:bookmarkEnd w:id="135"/>
+      <w:bookmarkEnd w:id="144"/>
     </w:p>
     <w:p>
       <w:r>
@@ -42807,7 +42833,7 @@
         <w:rPr>
           <w:rFonts w:cstheme="minorHAnsi"/>
           <w:color w:val="000000"/>
-          <w:rPrChange w:id="136" w:author="David Conklin" w:date="2021-10-31T10:22:00Z">
+          <w:rPrChange w:id="145" w:author="David Conklin" w:date="2021-10-31T10:22:00Z">
             <w:rPr>
               <w:rFonts w:ascii="Consolas" w:hAnsi="Consolas" w:cs="Consolas"/>
               <w:color w:val="000000"/>
@@ -43127,11 +43153,11 @@
       <w:pPr>
         <w:pStyle w:val="Heading1"/>
       </w:pPr>
-      <w:bookmarkStart w:id="137" w:name="_Toc87006548"/>
+      <w:bookmarkStart w:id="146" w:name="_Toc87006548"/>
       <w:r>
         <w:t>Directory structure and file names</w:t>
       </w:r>
-      <w:bookmarkEnd w:id="137"/>
+      <w:bookmarkEnd w:id="146"/>
     </w:p>
     <w:p>
       <w:pPr>
@@ -43541,11 +43567,11 @@
       <w:pPr>
         <w:pStyle w:val="Heading1"/>
       </w:pPr>
-      <w:bookmarkStart w:id="138" w:name="_Toc87006549"/>
+      <w:bookmarkStart w:id="147" w:name="_Toc87006549"/>
       <w:r>
         <w:t>C++ Source Code Conventions</w:t>
       </w:r>
-      <w:bookmarkEnd w:id="138"/>
+      <w:bookmarkEnd w:id="147"/>
     </w:p>
     <w:p>
       <w:r>
@@ -43557,14 +43583,14 @@
       <w:pPr>
         <w:pStyle w:val="Heading2"/>
       </w:pPr>
-      <w:bookmarkStart w:id="139" w:name="_Toc87006550"/>
+      <w:bookmarkStart w:id="148" w:name="_Toc87006550"/>
       <w:r>
         <w:t>Conklin’s conventions</w:t>
       </w:r>
       <w:r>
         <w:t xml:space="preserve"> for variable names</w:t>
       </w:r>
-      <w:bookmarkEnd w:id="139"/>
+      <w:bookmarkEnd w:id="148"/>
     </w:p>
     <w:p>
       <w:r>
@@ -43736,7 +43762,7 @@
       <w:pPr>
         <w:pStyle w:val="Heading2"/>
       </w:pPr>
-      <w:bookmarkStart w:id="140" w:name="_Toc87006551"/>
+      <w:bookmarkStart w:id="149" w:name="_Toc87006551"/>
       <w:r>
         <w:t>Conklin’s conventions for</w:t>
       </w:r>
@@ -43758,7 +43784,7 @@
       <w:r>
         <w:t xml:space="preserve"> attributes</w:t>
       </w:r>
-      <w:bookmarkEnd w:id="140"/>
+      <w:bookmarkEnd w:id="149"/>
     </w:p>
     <w:p>
       <w:r>
@@ -44092,14 +44118,14 @@
       <w:pPr>
         <w:pStyle w:val="Heading1"/>
       </w:pPr>
-      <w:bookmarkStart w:id="141" w:name="_Toc87006552"/>
+      <w:bookmarkStart w:id="150" w:name="_Toc87006552"/>
       <w:r>
         <w:t xml:space="preserve">Release </w:t>
       </w:r>
       <w:r>
         <w:t>Log</w:t>
       </w:r>
-      <w:bookmarkEnd w:id="141"/>
+      <w:bookmarkEnd w:id="150"/>
     </w:p>
     <w:p>
       <w:pPr>
@@ -45605,7 +45631,7 @@
         </w:rPr>
         <w:t>CW3M_Installer_1.2.1.exe (3</w:t>
       </w:r>
-      <w:ins w:id="142" w:author="David Conklin" w:date="2021-11-06T10:05:00Z">
+      <w:ins w:id="151" w:author="David Conklin" w:date="2021-11-06T10:05:00Z">
         <w:r>
           <w:rPr>
             <w:rFonts w:cs="Times New Roman"/>
@@ -45614,7 +45640,7 @@
           <w:t>20</w:t>
         </w:r>
       </w:ins>
-      <w:del w:id="143" w:author="David Conklin" w:date="2021-11-06T10:05:00Z">
+      <w:del w:id="152" w:author="David Conklin" w:date="2021-11-06T10:05:00Z">
         <w:r>
           <w:rPr>
             <w:rFonts w:cs="Times New Roman"/>
@@ -45683,11 +45709,11 @@
       <w:pPr>
         <w:pStyle w:val="Heading1"/>
       </w:pPr>
-      <w:bookmarkStart w:id="144" w:name="_Toc87006553"/>
+      <w:bookmarkStart w:id="153" w:name="_Toc87006553"/>
       <w:r>
         <w:t>References</w:t>
       </w:r>
-      <w:bookmarkEnd w:id="144"/>
+      <w:bookmarkEnd w:id="153"/>
     </w:p>
     <w:p/>
     <w:p>
@@ -45721,7 +45747,7 @@
       <w:r>
         <w:t xml:space="preserve"> </w:t>
       </w:r>
-      <w:hyperlink r:id="rId30" w:history="1">
+      <w:hyperlink r:id="rId29" w:history="1">
         <w:r>
           <w:rPr>
             <w:rStyle w:val="Hyperlink"/>
@@ -45812,7 +45838,7 @@
         </w:rPr>
         <w:t xml:space="preserve">Also </w:t>
       </w:r>
-      <w:hyperlink r:id="rId31" w:history="1">
+      <w:hyperlink r:id="rId30" w:history="1">
         <w:r>
           <w:rPr>
             <w:rStyle w:val="Hyperlink"/>
@@ -45843,7 +45869,7 @@
         </w:rPr>
         <w:t xml:space="preserve">and </w:t>
       </w:r>
-      <w:hyperlink r:id="rId32" w:history="1">
+      <w:hyperlink r:id="rId31" w:history="1">
         <w:r>
           <w:rPr>
             <w:rStyle w:val="Hyperlink"/>
@@ -45962,7 +45988,7 @@
         </w:rPr>
         <w:t xml:space="preserve">Vegetatio 118: 139. </w:t>
       </w:r>
-      <w:hyperlink r:id="rId33" w:history="1">
+      <w:hyperlink r:id="rId32" w:history="1">
         <w:r>
           <w:rPr>
             <w:rStyle w:val="Hyperlink"/>
@@ -46031,7 +46057,7 @@
         </w:rPr>
         <w:t xml:space="preserve"> </w:t>
       </w:r>
-      <w:hyperlink r:id="rId34" w:history="1">
+      <w:hyperlink r:id="rId33" w:history="1">
         <w:r>
           <w:rPr>
             <w:rStyle w:val="Hyperlink"/>
@@ -46082,7 +46108,7 @@
         </w:rPr>
         <w:t xml:space="preserve"> (2019). Empirical Stream Thermal Sensitivities May Underestimate Stream Temperature Response to Climate Warming. Water Resources Research, 55. </w:t>
       </w:r>
-      <w:hyperlink r:id="rId35" w:history="1">
+      <w:hyperlink r:id="rId34" w:history="1">
         <w:r>
           <w:rPr>
             <w:rStyle w:val="Hyperlink"/>
@@ -46222,7 +46248,7 @@
         </w:rPr>
         <w:t xml:space="preserve">Poiani KA and Johnson WC (1993). A Spatial Simulation Model of Hydrology and Vegetation Dynamics in Semi-Permanent Prairie Wetlands. Ecological Applications 3(2): 279-293 (May 1993). </w:t>
       </w:r>
-      <w:hyperlink r:id="rId36" w:history="1">
+      <w:hyperlink r:id="rId35" w:history="1">
         <w:r>
           <w:rPr>
             <w:rStyle w:val="Hyperlink"/>
@@ -46300,7 +46326,7 @@
       <w:r>
         <w:t xml:space="preserve">Willamette Basin Review Feasibility Study/Final Integrated Feasibility Report and Environmental Assessment, USACE Portland District, December 2019. </w:t>
       </w:r>
-      <w:hyperlink r:id="rId37" w:history="1">
+      <w:hyperlink r:id="rId36" w:history="1">
         <w:r>
           <w:rPr>
             <w:rStyle w:val="Hyperlink"/>
@@ -46388,7 +46414,7 @@
           <w:rFonts w:eastAsiaTheme="minorHAnsi"/>
         </w:rPr>
       </w:pPr>
-      <w:bookmarkStart w:id="145" w:name="_Toc87006554"/>
+      <w:bookmarkStart w:id="154" w:name="_Toc87006554"/>
       <w:r>
         <w:rPr>
           <w:rFonts w:eastAsiaTheme="minorHAnsi"/>
@@ -46401,7 +46427,7 @@
         </w:rPr>
         <w:t xml:space="preserve"> and Abbreviations</w:t>
       </w:r>
-      <w:bookmarkEnd w:id="145"/>
+      <w:bookmarkEnd w:id="154"/>
     </w:p>
     <w:p/>
     <w:p>
@@ -46503,7 +46529,7 @@
         </w:rPr>
         <w:t xml:space="preserve">gridMET is a dataset of daily high-spatial resolution (~4-km, 1/24th degree) surface meteorological data covering the contiguous US from 1979-yesterday” </w:t>
       </w:r>
-      <w:hyperlink r:id="rId38" w:history="1">
+      <w:hyperlink r:id="rId37" w:history="1">
         <w:r>
           <w:rPr>
             <w:rStyle w:val="Hyperlink"/>
@@ -46783,7 +46809,7 @@
       <w:r>
         <w:t xml:space="preserve">From </w:t>
       </w:r>
-      <w:hyperlink r:id="rId39" w:history="1">
+      <w:hyperlink r:id="rId38" w:history="1">
         <w:r>
           <w:rPr>
             <w:rStyle w:val="Hyperlink"/>
@@ -46855,7 +46881,7 @@
       </w:r>
     </w:p>
     <w:sectPr>
-      <w:footerReference w:type="default" r:id="rId40"/>
+      <w:footerReference w:type="default" r:id="rId39"/>
       <w:pgSz w:w="12240" w:h="15840"/>
       <w:pgMar w:top="1440" w:right="1440" w:bottom="1440" w:left="1440" w:header="720" w:footer="720" w:gutter="0"/>
       <w:cols w:space="720"/>

</xml_diff>

<commit_message>
Add logic to support the use of basin-specific water rights data. Flow.xml - Add alternate_pod_table and alternate_pou_table fields to the WaterRights block. WaterRights.cpp, .h - Allow for {studyAreaName} in the input strings for pod_table and pou_table. Implement the alternate_pod_table and alternate_pou_fields. Add members m_altPodTablePath and m_altPouTablePath to class AltWaterMaster. STMengine.cpp - Correct a comment.
</commit_message>
<xml_diff>
--- a/DataCW3M/CW3MdigitalHandbook/CW3MdigitalHandbook.docx
+++ b/DataCW3M/CW3MdigitalHandbook/CW3MdigitalHandbook.docx
@@ -68,16 +68,18 @@
       <w:r>
         <w:t xml:space="preserve">contact: </w:t>
       </w:r>
-      <w:ins w:id="0" w:author="David Conklin" w:date="2021-11-26T08:14:00Z">
+      <w:ins w:id="0" w:author="David Conklin" w:date="2021-11-28T08:21:00Z">
         <w:r>
           <w:fldChar w:fldCharType="begin"/>
         </w:r>
         <w:r>
           <w:instrText xml:space="preserve"> HYPERLINK "mailto:</w:instrText>
         </w:r>
+      </w:ins>
+      <w:ins w:id="1" w:author="David Conklin" w:date="2021-11-26T08:14:00Z">
         <w:r>
           <w:rPr>
-            <w:rPrChange w:id="1" w:author="David Conklin" w:date="2021-11-26T08:14:00Z">
+            <w:rPrChange w:id="2" w:author="David Conklin" w:date="2021-11-28T08:21:00Z">
               <w:rPr>
                 <w:rStyle w:val="Hyperlink"/>
               </w:rPr>
@@ -88,7 +90,7 @@
       </w:ins>
       <w:r>
         <w:rPr>
-          <w:rPrChange w:id="2" w:author="David Conklin" w:date="2021-11-26T08:14:00Z">
+          <w:rPrChange w:id="3" w:author="David Conklin" w:date="2021-11-28T08:21:00Z">
             <w:rPr>
               <w:rStyle w:val="Hyperlink"/>
             </w:rPr>
@@ -96,17 +98,19 @@
         </w:rPr>
         <w:instrText>@freshwatersim.com</w:instrText>
       </w:r>
-      <w:ins w:id="3" w:author="David Conklin" w:date="2021-11-26T08:14:00Z">
+      <w:ins w:id="4" w:author="David Conklin" w:date="2021-11-28T08:21:00Z">
         <w:r>
           <w:instrText xml:space="preserve">" </w:instrText>
         </w:r>
         <w:r>
           <w:fldChar w:fldCharType="separate"/>
         </w:r>
+      </w:ins>
+      <w:ins w:id="5" w:author="David Conklin" w:date="2021-11-26T08:14:00Z">
         <w:r>
           <w:rPr>
             <w:rStyle w:val="Hyperlink"/>
-            <w:rPrChange w:id="4" w:author="David Conklin" w:date="2021-11-26T08:14:00Z">
+            <w:rPrChange w:id="6" w:author="David Conklin" w:date="2021-11-28T08:21:00Z">
               <w:rPr>
                 <w:rStyle w:val="Hyperlink"/>
               </w:rPr>
@@ -115,11 +119,11 @@
           <w:t>david.conklin</w:t>
         </w:r>
       </w:ins>
-      <w:del w:id="5" w:author="David Conklin" w:date="2021-11-26T08:14:00Z">
+      <w:del w:id="7" w:author="David Conklin" w:date="2021-11-26T08:14:00Z">
         <w:r>
           <w:rPr>
             <w:rStyle w:val="Hyperlink"/>
-            <w:rPrChange w:id="6" w:author="David Conklin" w:date="2021-11-26T08:14:00Z">
+            <w:rPrChange w:id="8" w:author="David Conklin" w:date="2021-11-28T08:21:00Z">
               <w:rPr>
                 <w:rStyle w:val="Hyperlink"/>
               </w:rPr>
@@ -131,7 +135,7 @@
       <w:r>
         <w:rPr>
           <w:rStyle w:val="Hyperlink"/>
-          <w:rPrChange w:id="7" w:author="David Conklin" w:date="2021-11-26T08:14:00Z">
+          <w:rPrChange w:id="9" w:author="David Conklin" w:date="2021-11-28T08:21:00Z">
             <w:rPr>
               <w:rStyle w:val="Hyperlink"/>
             </w:rPr>
@@ -139,7 +143,7 @@
         </w:rPr>
         <w:t>@freshwatersim.com</w:t>
       </w:r>
-      <w:ins w:id="8" w:author="David Conklin" w:date="2021-11-26T08:14:00Z">
+      <w:ins w:id="10" w:author="David Conklin" w:date="2021-11-28T08:21:00Z">
         <w:r>
           <w:fldChar w:fldCharType="end"/>
         </w:r>
@@ -302,7 +306,7 @@
           <w:color w:val="auto"/>
           <w:u w:val="none"/>
         </w:rPr>
-        <w:pPrChange w:id="9" w:author="David Conklin" w:date="2021-10-21T11:33:00Z">
+        <w:pPrChange w:id="11" w:author="David Conklin" w:date="2021-10-21T11:33:00Z">
           <w:pPr/>
         </w:pPrChange>
       </w:pPr>
@@ -8627,11 +8631,11 @@
       <w:pPr>
         <w:pStyle w:val="Heading1"/>
       </w:pPr>
-      <w:bookmarkStart w:id="10" w:name="_Toc87006445"/>
+      <w:bookmarkStart w:id="12" w:name="_Toc87006445"/>
       <w:r>
         <w:t>What is a digital handbook?</w:t>
       </w:r>
-      <w:bookmarkEnd w:id="10"/>
+      <w:bookmarkEnd w:id="12"/>
     </w:p>
     <w:p>
       <w:r>
@@ -8649,7 +8653,7 @@
       <w:pPr>
         <w:pStyle w:val="Heading1"/>
       </w:pPr>
-      <w:bookmarkStart w:id="11" w:name="_Toc87006446"/>
+      <w:bookmarkStart w:id="13" w:name="_Toc87006446"/>
       <w:r>
         <w:lastRenderedPageBreak/>
         <w:t>CW3M c</w:t>
@@ -8657,7 +8661,7 @@
       <w:r>
         <w:t>oncept</w:t>
       </w:r>
-      <w:bookmarkEnd w:id="11"/>
+      <w:bookmarkEnd w:id="13"/>
       <w:r>
         <w:t xml:space="preserve"> </w:t>
       </w:r>
@@ -8667,11 +8671,11 @@
       <w:pPr>
         <w:pStyle w:val="Heading2"/>
       </w:pPr>
-      <w:bookmarkStart w:id="12" w:name="_Toc87006447"/>
+      <w:bookmarkStart w:id="14" w:name="_Toc87006447"/>
       <w:r>
         <w:t>A different kind of community model</w:t>
       </w:r>
-      <w:bookmarkEnd w:id="12"/>
+      <w:bookmarkEnd w:id="14"/>
     </w:p>
     <w:p>
       <w:r>
@@ -8714,11 +8718,11 @@
       <w:pPr>
         <w:pStyle w:val="Heading2"/>
       </w:pPr>
-      <w:bookmarkStart w:id="13" w:name="_Toc87006448"/>
+      <w:bookmarkStart w:id="15" w:name="_Toc87006448"/>
       <w:r>
         <w:t>What CW3M is for</w:t>
       </w:r>
-      <w:bookmarkEnd w:id="13"/>
+      <w:bookmarkEnd w:id="15"/>
     </w:p>
     <w:p>
       <w:pPr>
@@ -8808,11 +8812,11 @@
       <w:pPr>
         <w:pStyle w:val="Heading2"/>
       </w:pPr>
-      <w:bookmarkStart w:id="14" w:name="_Toc87006449"/>
+      <w:bookmarkStart w:id="16" w:name="_Toc87006449"/>
       <w:r>
         <w:t>Management and maintenance</w:t>
       </w:r>
-      <w:bookmarkEnd w:id="14"/>
+      <w:bookmarkEnd w:id="16"/>
     </w:p>
     <w:p>
       <w:pPr>
@@ -8906,7 +8910,7 @@
       <w:pPr>
         <w:pStyle w:val="Heading1"/>
       </w:pPr>
-      <w:bookmarkStart w:id="15" w:name="_Toc87006450"/>
+      <w:bookmarkStart w:id="17" w:name="_Toc87006450"/>
       <w:r>
         <w:t xml:space="preserve">CW3M – A </w:t>
       </w:r>
@@ -8922,7 +8926,7 @@
       <w:r>
         <w:t xml:space="preserve"> model with tuning knobs</w:t>
       </w:r>
-      <w:bookmarkEnd w:id="15"/>
+      <w:bookmarkEnd w:id="17"/>
     </w:p>
     <w:p/>
     <w:p>
@@ -9016,25 +9020,25 @@
       <w:pPr>
         <w:pStyle w:val="Heading1"/>
       </w:pPr>
-      <w:bookmarkStart w:id="16" w:name="_Toc87006451"/>
+      <w:bookmarkStart w:id="18" w:name="_Toc87006451"/>
       <w:r>
         <w:t>The tuning knobs</w:t>
       </w:r>
-      <w:bookmarkEnd w:id="16"/>
+      <w:bookmarkEnd w:id="18"/>
     </w:p>
     <w:p/>
     <w:p>
       <w:pPr>
         <w:pStyle w:val="Heading2"/>
       </w:pPr>
-      <w:bookmarkStart w:id="17" w:name="_Toc87006452"/>
+      <w:bookmarkStart w:id="19" w:name="_Toc87006452"/>
       <w:r>
         <w:t xml:space="preserve">ET_MULT </w:t>
       </w:r>
       <w:r>
         <w:t>– forest evapotranspiration</w:t>
       </w:r>
-      <w:bookmarkEnd w:id="17"/>
+      <w:bookmarkEnd w:id="19"/>
     </w:p>
     <w:p>
       <w:r>
@@ -9052,11 +9056,11 @@
       <w:pPr>
         <w:pStyle w:val="Heading2"/>
       </w:pPr>
-      <w:bookmarkStart w:id="18" w:name="_Toc87006453"/>
+      <w:bookmarkStart w:id="20" w:name="_Toc87006453"/>
       <w:r>
         <w:t>SOLAR_RADIATION_MULTIPLIER – reservoir insolation</w:t>
       </w:r>
-      <w:bookmarkEnd w:id="18"/>
+      <w:bookmarkEnd w:id="20"/>
     </w:p>
     <w:p>
       <w:r>
@@ -9075,11 +9079,11 @@
       <w:pPr>
         <w:pStyle w:val="Heading2"/>
       </w:pPr>
-      <w:bookmarkStart w:id="19" w:name="_Toc87006454"/>
+      <w:bookmarkStart w:id="21" w:name="_Toc87006454"/>
       <w:r>
         <w:t>FLOW_CMS – Discharge from High Cascade springs</w:t>
       </w:r>
-      <w:bookmarkEnd w:id="19"/>
+      <w:bookmarkEnd w:id="21"/>
     </w:p>
     <w:p>
       <w:r>
@@ -9145,11 +9149,11 @@
       <w:pPr>
         <w:pStyle w:val="Heading1"/>
       </w:pPr>
-      <w:bookmarkStart w:id="20" w:name="_Toc87006455"/>
+      <w:bookmarkStart w:id="22" w:name="_Toc87006455"/>
       <w:r>
         <w:t>The Envision framework and the GIS Layers</w:t>
       </w:r>
-      <w:bookmarkEnd w:id="20"/>
+      <w:bookmarkEnd w:id="22"/>
     </w:p>
     <w:p>
       <w:r>
@@ -9176,11 +9180,11 @@
       <w:pPr>
         <w:pStyle w:val="Heading2"/>
       </w:pPr>
-      <w:bookmarkStart w:id="21" w:name="_Toc87006456"/>
+      <w:bookmarkStart w:id="23" w:name="_Toc87006456"/>
       <w:r>
         <w:t>The Reach Layer</w:t>
       </w:r>
-      <w:bookmarkEnd w:id="21"/>
+      <w:bookmarkEnd w:id="23"/>
     </w:p>
     <w:p>
       <w:r>
@@ -9274,11 +9278,11 @@
       <w:pPr>
         <w:pStyle w:val="Heading2"/>
       </w:pPr>
-      <w:bookmarkStart w:id="22" w:name="_Toc87006457"/>
+      <w:bookmarkStart w:id="24" w:name="_Toc87006457"/>
       <w:r>
         <w:t>Time steps, autonomous processes, and global methods</w:t>
       </w:r>
-      <w:bookmarkEnd w:id="22"/>
+      <w:bookmarkEnd w:id="24"/>
     </w:p>
     <w:p>
       <w:r>
@@ -9493,14 +9497,14 @@
         <w:lastRenderedPageBreak/>
         <w:t xml:space="preserve"> </w:t>
       </w:r>
-      <w:bookmarkStart w:id="23" w:name="_Toc87006458"/>
+      <w:bookmarkStart w:id="25" w:name="_Toc87006458"/>
       <w:r>
         <w:t>Some g</w:t>
       </w:r>
       <w:r>
         <w:t>lobal method details</w:t>
       </w:r>
-      <w:bookmarkEnd w:id="23"/>
+      <w:bookmarkEnd w:id="25"/>
     </w:p>
     <w:p>
       <w:r>
@@ -9669,11 +9673,11 @@
       <w:pPr>
         <w:pStyle w:val="Heading1"/>
       </w:pPr>
-      <w:bookmarkStart w:id="24" w:name="_Toc87006459"/>
+      <w:bookmarkStart w:id="26" w:name="_Toc87006459"/>
       <w:r>
         <w:t>Study areas</w:t>
       </w:r>
-      <w:bookmarkEnd w:id="24"/>
+      <w:bookmarkEnd w:id="26"/>
     </w:p>
     <w:p>
       <w:r>
@@ -9971,7 +9975,7 @@
       <w:pPr>
         <w:pStyle w:val="Heading2"/>
       </w:pPr>
-      <w:bookmarkStart w:id="25" w:name="_Toc87006460"/>
+      <w:bookmarkStart w:id="27" w:name="_Toc87006460"/>
       <w:r>
         <w:lastRenderedPageBreak/>
         <w:t>Data</w:t>
@@ -9982,7 +9986,7 @@
       <w:r>
         <w:t xml:space="preserve"> directory structure</w:t>
       </w:r>
-      <w:bookmarkEnd w:id="25"/>
+      <w:bookmarkEnd w:id="27"/>
     </w:p>
     <w:p>
       <w:r>
@@ -10343,11 +10347,11 @@
       <w:pPr>
         <w:pStyle w:val="Heading2"/>
       </w:pPr>
-      <w:bookmarkStart w:id="26" w:name="_Toc87006461"/>
+      <w:bookmarkStart w:id="28" w:name="_Toc87006461"/>
       <w:r>
         <w:t>DataCW3M\ScenarioData directory structure</w:t>
       </w:r>
-      <w:bookmarkEnd w:id="26"/>
+      <w:bookmarkEnd w:id="28"/>
     </w:p>
     <w:p>
       <w:pPr>
@@ -10518,11 +10522,11 @@
       <w:pPr>
         <w:pStyle w:val="Heading2"/>
       </w:pPr>
-      <w:bookmarkStart w:id="27" w:name="_Toc87006462"/>
+      <w:bookmarkStart w:id="29" w:name="_Toc87006462"/>
       <w:r>
         <w:t>DataCW3M\ScenarioData\&lt;scenario&gt; folder contents</w:t>
       </w:r>
-      <w:bookmarkEnd w:id="27"/>
+      <w:bookmarkEnd w:id="29"/>
     </w:p>
     <w:p>
       <w:r>
@@ -10539,11 +10543,11 @@
       <w:pPr>
         <w:pStyle w:val="Heading2"/>
       </w:pPr>
-      <w:bookmarkStart w:id="28" w:name="_Toc87006463"/>
+      <w:bookmarkStart w:id="30" w:name="_Toc87006463"/>
       <w:r>
         <w:t>DataCW3M\&lt;study area&gt; folder contents</w:t>
       </w:r>
-      <w:bookmarkEnd w:id="28"/>
+      <w:bookmarkEnd w:id="30"/>
     </w:p>
     <w:p>
       <w:r>
@@ -10639,8 +10643,8 @@
       <w:pPr>
         <w:pStyle w:val="Caption"/>
       </w:pPr>
-      <w:bookmarkStart w:id="29" w:name="_Ref529607484"/>
-      <w:bookmarkStart w:id="30" w:name="_Toc87080447"/>
+      <w:bookmarkStart w:id="31" w:name="_Ref529607484"/>
+      <w:bookmarkStart w:id="32" w:name="_Toc87080447"/>
       <w:r>
         <w:t xml:space="preserve">Figure </w:t>
       </w:r>
@@ -10674,7 +10678,7 @@
         </w:rPr>
         <w:fldChar w:fldCharType="end"/>
       </w:r>
-      <w:bookmarkEnd w:id="29"/>
+      <w:bookmarkEnd w:id="31"/>
       <w:r>
         <w:t xml:space="preserve">. Willamette River basin study area; embedded study areas are </w:t>
       </w:r>
@@ -10684,7 +10688,7 @@
       <w:r>
         <w:t xml:space="preserve"> other than gray.  The 2 lighter blues together make up the upper Willamette basin study area.</w:t>
       </w:r>
-      <w:bookmarkEnd w:id="30"/>
+      <w:bookmarkEnd w:id="32"/>
     </w:p>
     <w:p>
       <w:pPr>
@@ -10750,8 +10754,8 @@
       <w:pPr>
         <w:pStyle w:val="Caption"/>
       </w:pPr>
-      <w:bookmarkStart w:id="31" w:name="_Ref529607514"/>
-      <w:bookmarkStart w:id="32" w:name="_Toc87080448"/>
+      <w:bookmarkStart w:id="33" w:name="_Ref529607514"/>
+      <w:bookmarkStart w:id="34" w:name="_Toc87080448"/>
       <w:r>
         <w:t xml:space="preserve">Figure </w:t>
       </w:r>
@@ -10785,11 +10789,11 @@
         </w:rPr>
         <w:fldChar w:fldCharType="end"/>
       </w:r>
-      <w:bookmarkEnd w:id="31"/>
+      <w:bookmarkEnd w:id="33"/>
       <w:r>
         <w:t>. Tualatin basin study area; Chicken Creek watershed is highlighted.</w:t>
       </w:r>
-      <w:bookmarkEnd w:id="32"/>
+      <w:bookmarkEnd w:id="34"/>
     </w:p>
     <w:p>
       <w:pPr>
@@ -10852,8 +10856,8 @@
       <w:pPr>
         <w:pStyle w:val="Caption"/>
       </w:pPr>
-      <w:bookmarkStart w:id="33" w:name="_Ref529607587"/>
-      <w:bookmarkStart w:id="34" w:name="_Toc87080449"/>
+      <w:bookmarkStart w:id="35" w:name="_Ref529607587"/>
+      <w:bookmarkStart w:id="36" w:name="_Toc87080449"/>
       <w:r>
         <w:t xml:space="preserve">Figure </w:t>
       </w:r>
@@ -10887,11 +10891,11 @@
         </w:rPr>
         <w:fldChar w:fldCharType="end"/>
       </w:r>
-      <w:bookmarkEnd w:id="33"/>
+      <w:bookmarkEnd w:id="35"/>
       <w:r>
         <w:t>. North Santiam watershed study area.</w:t>
       </w:r>
-      <w:bookmarkEnd w:id="34"/>
+      <w:bookmarkEnd w:id="36"/>
     </w:p>
     <w:p>
       <w:pPr>
@@ -10954,8 +10958,8 @@
       <w:pPr>
         <w:pStyle w:val="Caption"/>
       </w:pPr>
-      <w:bookmarkStart w:id="35" w:name="_Ref529607628"/>
-      <w:bookmarkStart w:id="36" w:name="_Toc87080450"/>
+      <w:bookmarkStart w:id="37" w:name="_Ref529607628"/>
+      <w:bookmarkStart w:id="38" w:name="_Toc87080450"/>
       <w:r>
         <w:t xml:space="preserve">Figure </w:t>
       </w:r>
@@ -10989,11 +10993,11 @@
         </w:rPr>
         <w:fldChar w:fldCharType="end"/>
       </w:r>
-      <w:bookmarkEnd w:id="35"/>
+      <w:bookmarkEnd w:id="37"/>
       <w:r>
         <w:t>. Upper Willamette study area.</w:t>
       </w:r>
-      <w:bookmarkEnd w:id="36"/>
+      <w:bookmarkEnd w:id="38"/>
     </w:p>
     <w:p>
       <w:pPr>
@@ -11056,8 +11060,8 @@
       <w:pPr>
         <w:pStyle w:val="Caption"/>
       </w:pPr>
-      <w:bookmarkStart w:id="37" w:name="_Ref529611388"/>
-      <w:bookmarkStart w:id="38" w:name="_Toc87080451"/>
+      <w:bookmarkStart w:id="39" w:name="_Ref529611388"/>
+      <w:bookmarkStart w:id="40" w:name="_Toc87080451"/>
       <w:r>
         <w:t xml:space="preserve">Figure </w:t>
       </w:r>
@@ -11091,11 +11095,11 @@
         </w:rPr>
         <w:fldChar w:fldCharType="end"/>
       </w:r>
-      <w:bookmarkEnd w:id="37"/>
+      <w:bookmarkEnd w:id="39"/>
       <w:r>
         <w:t>. Chicken Creek watershed study area.</w:t>
       </w:r>
-      <w:bookmarkEnd w:id="38"/>
+      <w:bookmarkEnd w:id="40"/>
     </w:p>
     <w:p>
       <w:pPr>
@@ -11119,11 +11123,11 @@
       <w:pPr>
         <w:pStyle w:val="Heading1"/>
       </w:pPr>
-      <w:bookmarkStart w:id="39" w:name="_Toc87006464"/>
+      <w:bookmarkStart w:id="41" w:name="_Toc87006464"/>
       <w:r>
         <w:t>Calendar conventions</w:t>
       </w:r>
-      <w:bookmarkEnd w:id="39"/>
+      <w:bookmarkEnd w:id="41"/>
     </w:p>
     <w:p>
       <w:pPr>
@@ -11331,11 +11335,11 @@
       <w:pPr>
         <w:pStyle w:val="Heading2"/>
       </w:pPr>
-      <w:bookmarkStart w:id="40" w:name="_Toc87006465"/>
+      <w:bookmarkStart w:id="42" w:name="_Toc87006465"/>
       <w:r>
         <w:t>Water years</w:t>
       </w:r>
-      <w:bookmarkEnd w:id="40"/>
+      <w:bookmarkEnd w:id="42"/>
     </w:p>
     <w:p/>
     <w:p>
@@ -11518,24 +11522,24 @@
       <w:pPr>
         <w:pStyle w:val="Heading1"/>
       </w:pPr>
-      <w:bookmarkStart w:id="41" w:name="_Toc87006466"/>
+      <w:bookmarkStart w:id="43" w:name="_Toc87006466"/>
       <w:r>
         <w:t>Climate data</w:t>
       </w:r>
-      <w:bookmarkEnd w:id="41"/>
+      <w:bookmarkEnd w:id="43"/>
     </w:p>
     <w:p/>
     <w:p>
       <w:pPr>
         <w:pStyle w:val="Heading2"/>
       </w:pPr>
-      <w:bookmarkStart w:id="42" w:name="_Toc2858729"/>
-      <w:bookmarkStart w:id="43" w:name="_Toc87006467"/>
+      <w:bookmarkStart w:id="44" w:name="_Toc2858729"/>
+      <w:bookmarkStart w:id="45" w:name="_Toc87006467"/>
       <w:r>
         <w:t>Numbered climate scenarios in the model</w:t>
       </w:r>
-      <w:bookmarkEnd w:id="42"/>
-      <w:bookmarkEnd w:id="43"/>
+      <w:bookmarkEnd w:id="44"/>
+      <w:bookmarkEnd w:id="45"/>
     </w:p>
     <w:p>
       <w:pPr>
@@ -11611,18 +11615,18 @@
       <w:pPr>
         <w:pStyle w:val="Caption"/>
       </w:pPr>
-      <w:bookmarkStart w:id="44" w:name="_Ref6032062"/>
-      <w:bookmarkStart w:id="45" w:name="_Ref6033311"/>
-      <w:bookmarkStart w:id="46" w:name="_Toc6121576"/>
+      <w:bookmarkStart w:id="46" w:name="_Ref6032062"/>
+      <w:bookmarkStart w:id="47" w:name="_Ref6033311"/>
+      <w:bookmarkStart w:id="48" w:name="_Toc6121576"/>
       <w:r>
         <w:t xml:space="preserve">Table </w:t>
       </w:r>
-      <w:bookmarkEnd w:id="44"/>
+      <w:bookmarkEnd w:id="46"/>
       <w:r>
         <w:t>1. Numbered climate scenarios</w:t>
       </w:r>
-      <w:bookmarkEnd w:id="45"/>
-      <w:bookmarkEnd w:id="46"/>
+      <w:bookmarkEnd w:id="47"/>
+      <w:bookmarkEnd w:id="48"/>
     </w:p>
     <w:tbl>
       <w:tblPr>
@@ -13446,13 +13450,13 @@
       <w:pPr>
         <w:pStyle w:val="Heading2"/>
       </w:pPr>
-      <w:bookmarkStart w:id="47" w:name="_Toc7759621"/>
-      <w:bookmarkStart w:id="48" w:name="_Toc87006468"/>
+      <w:bookmarkStart w:id="49" w:name="_Toc7759621"/>
+      <w:bookmarkStart w:id="50" w:name="_Toc87006468"/>
       <w:r>
         <w:t>Monthly and seasonal weather data</w:t>
       </w:r>
-      <w:bookmarkEnd w:id="47"/>
-      <w:bookmarkEnd w:id="48"/>
+      <w:bookmarkEnd w:id="49"/>
+      <w:bookmarkEnd w:id="50"/>
     </w:p>
     <w:p>
       <w:pPr>
@@ -13654,14 +13658,14 @@
       <w:pPr>
         <w:pStyle w:val="Heading2"/>
       </w:pPr>
-      <w:bookmarkStart w:id="49" w:name="_Toc87006469"/>
+      <w:bookmarkStart w:id="51" w:name="_Toc87006469"/>
       <w:r>
         <w:t>Climate data grid</w:t>
       </w:r>
       <w:r>
         <w:t>s</w:t>
       </w:r>
-      <w:bookmarkEnd w:id="49"/>
+      <w:bookmarkEnd w:id="51"/>
     </w:p>
     <w:p/>
     <w:p>
@@ -13784,11 +13788,11 @@
       <w:pPr>
         <w:pStyle w:val="Heading3"/>
       </w:pPr>
-      <w:bookmarkStart w:id="50" w:name="_Toc87006470"/>
+      <w:bookmarkStart w:id="52" w:name="_Toc87006470"/>
       <w:r>
         <w:t>The WW2100 climate grid</w:t>
       </w:r>
-      <w:bookmarkEnd w:id="50"/>
+      <w:bookmarkEnd w:id="52"/>
     </w:p>
     <w:p/>
     <w:p>
@@ -14155,11 +14159,11 @@
       <w:pPr>
         <w:pStyle w:val="Heading3"/>
       </w:pPr>
-      <w:bookmarkStart w:id="51" w:name="_Toc87006471"/>
+      <w:bookmarkStart w:id="53" w:name="_Toc87006471"/>
       <w:r>
         <w:t>The v2 climate grid</w:t>
       </w:r>
-      <w:bookmarkEnd w:id="51"/>
+      <w:bookmarkEnd w:id="53"/>
     </w:p>
     <w:p/>
     <w:p>
@@ -14526,11 +14530,11 @@
       <w:pPr>
         <w:pStyle w:val="Heading2"/>
       </w:pPr>
-      <w:bookmarkStart w:id="52" w:name="_Toc87006472"/>
+      <w:bookmarkStart w:id="54" w:name="_Toc87006472"/>
       <w:r>
         <w:t>How climate data is looked up</w:t>
       </w:r>
-      <w:bookmarkEnd w:id="52"/>
+      <w:bookmarkEnd w:id="54"/>
     </w:p>
     <w:p/>
     <w:p>
@@ -14636,11 +14640,11 @@
       <w:pPr>
         <w:pStyle w:val="Heading2"/>
       </w:pPr>
-      <w:bookmarkStart w:id="53" w:name="_Toc87006473"/>
+      <w:bookmarkStart w:id="55" w:name="_Toc87006473"/>
       <w:r>
         <w:t>What is in a climate dataset</w:t>
       </w:r>
-      <w:bookmarkEnd w:id="53"/>
+      <w:bookmarkEnd w:id="55"/>
     </w:p>
     <w:p/>
     <w:p>
@@ -15048,27 +15052,27 @@
       <w:pPr>
         <w:pStyle w:val="Heading1"/>
       </w:pPr>
-      <w:bookmarkStart w:id="54" w:name="_Toc71709880"/>
-      <w:bookmarkStart w:id="55" w:name="_Toc87006474"/>
+      <w:bookmarkStart w:id="56" w:name="_Toc71709880"/>
+      <w:bookmarkStart w:id="57" w:name="_Toc87006474"/>
       <w:r>
         <w:lastRenderedPageBreak/>
         <w:t>Water rights</w:t>
       </w:r>
-      <w:bookmarkEnd w:id="54"/>
-      <w:bookmarkEnd w:id="55"/>
-    </w:p>
-    <w:p>
-      <w:pPr>
-        <w:pStyle w:val="Heading2"/>
-      </w:pPr>
-      <w:bookmarkStart w:id="56" w:name="_Toc71709881"/>
-      <w:bookmarkStart w:id="57" w:name="_Toc87006475"/>
-      <w:r>
-        <w:t>Water rights data</w:t>
-      </w:r>
       <w:bookmarkEnd w:id="56"/>
       <w:bookmarkEnd w:id="57"/>
     </w:p>
+    <w:p>
+      <w:pPr>
+        <w:pStyle w:val="Heading2"/>
+      </w:pPr>
+      <w:bookmarkStart w:id="58" w:name="_Toc71709881"/>
+      <w:bookmarkStart w:id="59" w:name="_Toc87006475"/>
+      <w:r>
+        <w:t>Water rights data</w:t>
+      </w:r>
+      <w:bookmarkEnd w:id="58"/>
+      <w:bookmarkEnd w:id="59"/>
+    </w:p>
     <w:p/>
     <w:p>
       <w:pPr>
@@ -15080,14 +15084,14 @@
       <w:r>
         <w:t xml:space="preserve"> </w:t>
       </w:r>
-      <w:bookmarkStart w:id="58" w:name="_Hlk75771270"/>
+      <w:bookmarkStart w:id="60" w:name="_Hlk75771270"/>
       <w:r>
         <w:t>(e.g. when PODRATE is zero)</w:t>
       </w:r>
       <w:r>
         <w:t>,</w:t>
       </w:r>
-      <w:bookmarkEnd w:id="58"/>
+      <w:bookmarkEnd w:id="60"/>
       <w:r>
         <w:t xml:space="preserve"> LoadWRDatabase() creates one record in the internal water rights array for each record in the wr_pods.csv file.  As in the OWRD database itself, there can be multiple records in the wr_pods.csv file and in the internal water rights array with the same value of the WATERRIGHTID field, representing multiple points of diversion associated with a single WATERRIGHTID value.</w:t>
       </w:r>
@@ -15164,13 +15168,13 @@
       <w:pPr>
         <w:pStyle w:val="Heading2"/>
       </w:pPr>
-      <w:bookmarkStart w:id="59" w:name="_Toc71709882"/>
-      <w:bookmarkStart w:id="60" w:name="_Toc87006476"/>
+      <w:bookmarkStart w:id="61" w:name="_Toc71709882"/>
+      <w:bookmarkStart w:id="62" w:name="_Toc87006476"/>
       <w:r>
         <w:t>The wr_pods.csv file</w:t>
       </w:r>
-      <w:bookmarkEnd w:id="59"/>
-      <w:bookmarkEnd w:id="60"/>
+      <w:bookmarkEnd w:id="61"/>
+      <w:bookmarkEnd w:id="62"/>
     </w:p>
     <w:p>
       <w:r>
@@ -15728,13 +15732,13 @@
       <w:pPr>
         <w:pStyle w:val="Heading2"/>
       </w:pPr>
-      <w:bookmarkStart w:id="61" w:name="_Toc71709883"/>
-      <w:bookmarkStart w:id="62" w:name="_Toc87006477"/>
+      <w:bookmarkStart w:id="63" w:name="_Toc71709883"/>
+      <w:bookmarkStart w:id="64" w:name="_Toc87006477"/>
       <w:r>
         <w:t>The wr_pous.csv file</w:t>
       </w:r>
-      <w:bookmarkEnd w:id="61"/>
-      <w:bookmarkEnd w:id="62"/>
+      <w:bookmarkEnd w:id="63"/>
+      <w:bookmarkEnd w:id="64"/>
     </w:p>
     <w:p>
       <w:pPr>
@@ -15874,12 +15878,12 @@
       <w:pPr>
         <w:pStyle w:val="Heading2"/>
       </w:pPr>
-      <w:bookmarkStart w:id="63" w:name="_Toc87006478"/>
-      <w:bookmarkStart w:id="64" w:name="_Toc71709884"/>
+      <w:bookmarkStart w:id="65" w:name="_Toc87006478"/>
+      <w:bookmarkStart w:id="66" w:name="_Toc71709884"/>
       <w:r>
         <w:t>Allocating surface water rights to irrigation</w:t>
       </w:r>
-      <w:bookmarkEnd w:id="63"/>
+      <w:bookmarkEnd w:id="65"/>
     </w:p>
     <w:p/>
     <w:p>
@@ -15917,12 +15921,12 @@
       <w:pPr>
         <w:pStyle w:val="Heading2"/>
       </w:pPr>
-      <w:bookmarkStart w:id="65" w:name="_Toc87006479"/>
+      <w:bookmarkStart w:id="67" w:name="_Toc87006479"/>
       <w:r>
         <w:t>Adding a water right</w:t>
       </w:r>
-      <w:bookmarkEnd w:id="64"/>
-      <w:bookmarkEnd w:id="65"/>
+      <w:bookmarkEnd w:id="66"/>
+      <w:bookmarkEnd w:id="67"/>
     </w:p>
     <w:p/>
     <w:p>
@@ -15974,22 +15978,22 @@
       <w:pPr>
         <w:pStyle w:val="Heading1"/>
       </w:pPr>
-      <w:bookmarkStart w:id="66" w:name="_Toc87006480"/>
+      <w:bookmarkStart w:id="68" w:name="_Toc87006480"/>
       <w:r>
         <w:t>Initial conditions</w:t>
       </w:r>
-      <w:bookmarkEnd w:id="66"/>
+      <w:bookmarkEnd w:id="68"/>
     </w:p>
     <w:p/>
     <w:p>
       <w:pPr>
         <w:pStyle w:val="Heading2"/>
       </w:pPr>
-      <w:bookmarkStart w:id="67" w:name="_Toc87006481"/>
+      <w:bookmarkStart w:id="69" w:name="_Toc87006481"/>
       <w:r>
         <w:t>State variables</w:t>
       </w:r>
-      <w:bookmarkEnd w:id="67"/>
+      <w:bookmarkEnd w:id="69"/>
     </w:p>
     <w:p>
       <w:r>
@@ -16002,11 +16006,11 @@
       <w:pPr>
         <w:pStyle w:val="Heading2"/>
       </w:pPr>
-      <w:bookmarkStart w:id="68" w:name="_Toc87006482"/>
+      <w:bookmarkStart w:id="70" w:name="_Toc87006482"/>
       <w:r>
         <w:t>Reproducibility and the use of random number generators</w:t>
       </w:r>
-      <w:bookmarkEnd w:id="68"/>
+      <w:bookmarkEnd w:id="70"/>
     </w:p>
     <w:p>
       <w:r>
@@ -16038,14 +16042,14 @@
       <w:pPr>
         <w:pStyle w:val="Heading2"/>
       </w:pPr>
-      <w:bookmarkStart w:id="69" w:name="_Toc87006483"/>
+      <w:bookmarkStart w:id="71" w:name="_Toc87006483"/>
       <w:r>
         <w:t xml:space="preserve">Initializing ID </w:t>
       </w:r>
       <w:r>
         <w:t>numbers: coldstart</w:t>
       </w:r>
-      <w:bookmarkEnd w:id="69"/>
+      <w:bookmarkEnd w:id="71"/>
     </w:p>
     <w:p>
       <w:r>
@@ -16082,11 +16086,11 @@
       <w:pPr>
         <w:pStyle w:val="Heading2"/>
       </w:pPr>
-      <w:bookmarkStart w:id="70" w:name="_Toc87006484"/>
+      <w:bookmarkStart w:id="72" w:name="_Toc87006484"/>
       <w:r>
         <w:t>Initializing Flow and HBV model state variables: spinup</w:t>
       </w:r>
-      <w:bookmarkEnd w:id="70"/>
+      <w:bookmarkEnd w:id="72"/>
     </w:p>
     <w:p>
       <w:r>
@@ -16105,7 +16109,7 @@
       <w:pPr>
         <w:pStyle w:val="Heading2"/>
       </w:pPr>
-      <w:bookmarkStart w:id="71" w:name="_Toc87006485"/>
+      <w:bookmarkStart w:id="73" w:name="_Toc87006485"/>
       <w:r>
         <w:t>Initializing</w:t>
       </w:r>
@@ -16115,7 +16119,7 @@
       <w:r>
         <w:t>: spinup</w:t>
       </w:r>
-      <w:bookmarkEnd w:id="71"/>
+      <w:bookmarkEnd w:id="73"/>
     </w:p>
     <w:p>
       <w:r>
@@ -16217,14 +16221,14 @@
       <w:pPr>
         <w:pStyle w:val="Heading2"/>
       </w:pPr>
-      <w:bookmarkStart w:id="72" w:name="_Toc87006486"/>
+      <w:bookmarkStart w:id="74" w:name="_Toc87006486"/>
       <w:r>
         <w:t>Initial conditions for Flow: the IC file</w:t>
       </w:r>
       <w:r>
         <w:t xml:space="preserve"> and the IDU, HRU, and Reach shapefiles</w:t>
       </w:r>
-      <w:bookmarkEnd w:id="72"/>
+      <w:bookmarkEnd w:id="74"/>
     </w:p>
     <w:p>
       <w:pPr>
@@ -16286,11 +16290,11 @@
       <w:pPr>
         <w:pStyle w:val="Heading2"/>
       </w:pPr>
-      <w:bookmarkStart w:id="73" w:name="_Toc87006487"/>
+      <w:bookmarkStart w:id="75" w:name="_Toc87006487"/>
       <w:r>
         <w:t>What is in the IC file</w:t>
       </w:r>
-      <w:bookmarkEnd w:id="73"/>
+      <w:bookmarkEnd w:id="75"/>
     </w:p>
     <w:p>
       <w:r>
@@ -16439,11 +16443,11 @@
       <w:pPr>
         <w:pStyle w:val="Heading2"/>
       </w:pPr>
-      <w:bookmarkStart w:id="74" w:name="_Toc87006488"/>
+      <w:bookmarkStart w:id="76" w:name="_Toc87006488"/>
       <w:r>
         <w:t>State variables in the IDU shapefile</w:t>
       </w:r>
-      <w:bookmarkEnd w:id="74"/>
+      <w:bookmarkEnd w:id="76"/>
     </w:p>
     <w:p>
       <w:r>
@@ -16463,7 +16467,7 @@
       <w:pPr>
         <w:pStyle w:val="Heading2"/>
       </w:pPr>
-      <w:bookmarkStart w:id="75" w:name="_Toc87006489"/>
+      <w:bookmarkStart w:id="77" w:name="_Toc87006489"/>
       <w:r>
         <w:lastRenderedPageBreak/>
         <w:t>Initial conditions for HBV</w:t>
@@ -16471,7 +16475,7 @@
       <w:r>
         <w:t>: the IC file and the IDU shapefile</w:t>
       </w:r>
-      <w:bookmarkEnd w:id="75"/>
+      <w:bookmarkEnd w:id="77"/>
     </w:p>
     <w:p>
       <w:r>
@@ -16563,11 +16567,11 @@
       <w:pPr>
         <w:pStyle w:val="Heading2"/>
       </w:pPr>
-      <w:bookmarkStart w:id="76" w:name="_Toc87006490"/>
+      <w:bookmarkStart w:id="78" w:name="_Toc87006490"/>
       <w:r>
         <w:t>Default values used when the data is incomplete</w:t>
       </w:r>
-      <w:bookmarkEnd w:id="76"/>
+      <w:bookmarkEnd w:id="78"/>
     </w:p>
     <w:p>
       <w:r>
@@ -16934,25 +16938,25 @@
       <w:pPr>
         <w:pStyle w:val="Heading1"/>
       </w:pPr>
-      <w:bookmarkStart w:id="77" w:name="_Toc87006491"/>
+      <w:bookmarkStart w:id="79" w:name="_Toc87006491"/>
       <w:r>
         <w:t>Stream flow and stream temperature</w:t>
       </w:r>
-      <w:bookmarkEnd w:id="77"/>
+      <w:bookmarkEnd w:id="79"/>
     </w:p>
     <w:p>
       <w:pPr>
         <w:pStyle w:val="Heading2"/>
       </w:pPr>
-      <w:bookmarkStart w:id="78" w:name="_Toc50800503"/>
-      <w:bookmarkStart w:id="79" w:name="_Toc54090937"/>
-      <w:bookmarkStart w:id="80" w:name="_Toc87006492"/>
+      <w:bookmarkStart w:id="80" w:name="_Toc50800503"/>
+      <w:bookmarkStart w:id="81" w:name="_Toc54090937"/>
+      <w:bookmarkStart w:id="82" w:name="_Toc87006492"/>
       <w:r>
         <w:t>Water parcels</w:t>
       </w:r>
-      <w:bookmarkEnd w:id="78"/>
-      <w:bookmarkEnd w:id="79"/>
       <w:bookmarkEnd w:id="80"/>
+      <w:bookmarkEnd w:id="81"/>
+      <w:bookmarkEnd w:id="82"/>
     </w:p>
     <w:p>
       <w:r>
@@ -16998,11 +17002,11 @@
       <w:pPr>
         <w:pStyle w:val="Heading2"/>
       </w:pPr>
-      <w:bookmarkStart w:id="81" w:name="_Toc87006493"/>
+      <w:bookmarkStart w:id="83" w:name="_Toc87006493"/>
       <w:r>
         <w:t>Daily water mass and energy balance</w:t>
       </w:r>
-      <w:bookmarkEnd w:id="81"/>
+      <w:bookmarkEnd w:id="83"/>
     </w:p>
     <w:p>
       <w:pPr>
@@ -17827,7 +17831,7 @@
       <w:pPr>
         <w:pStyle w:val="Heading2"/>
       </w:pPr>
-      <w:bookmarkStart w:id="82" w:name="_Toc87006494"/>
+      <w:bookmarkStart w:id="84" w:name="_Toc87006494"/>
       <w:r>
         <w:t>Estimating the rate of flow</w:t>
       </w:r>
@@ -17837,7 +17841,7 @@
       <w:r>
         <w:t>in a stream reach</w:t>
       </w:r>
-      <w:bookmarkEnd w:id="82"/>
+      <w:bookmarkEnd w:id="84"/>
     </w:p>
     <w:p>
       <w:pPr>
@@ -19920,11 +19924,11 @@
       <w:pPr>
         <w:pStyle w:val="Heading2"/>
       </w:pPr>
-      <w:bookmarkStart w:id="83" w:name="_Toc87006495"/>
+      <w:bookmarkStart w:id="85" w:name="_Toc87006495"/>
       <w:r>
         <w:t>Estimating the surface area of the water in a subreach</w:t>
       </w:r>
-      <w:bookmarkEnd w:id="83"/>
+      <w:bookmarkEnd w:id="85"/>
     </w:p>
     <w:p>
       <w:r>
@@ -19989,11 +19993,11 @@
       <w:pPr>
         <w:pStyle w:val="Heading2"/>
       </w:pPr>
-      <w:bookmarkStart w:id="84" w:name="_Toc87006496"/>
+      <w:bookmarkStart w:id="86" w:name="_Toc87006496"/>
       <w:r>
         <w:t>Water temperature from thermal energy</w:t>
       </w:r>
-      <w:bookmarkEnd w:id="84"/>
+      <w:bookmarkEnd w:id="86"/>
     </w:p>
     <w:p>
       <w:pPr>
@@ -20127,11 +20131,11 @@
       <w:pPr>
         <w:pStyle w:val="Heading2"/>
       </w:pPr>
-      <w:bookmarkStart w:id="85" w:name="_Toc87006497"/>
+      <w:bookmarkStart w:id="87" w:name="_Toc87006497"/>
       <w:r>
         <w:t>Boundary conditions for stream water temperature</w:t>
       </w:r>
-      <w:bookmarkEnd w:id="85"/>
+      <w:bookmarkEnd w:id="87"/>
     </w:p>
     <w:p>
       <w:r>
@@ -20985,11 +20989,11 @@
       <w:pPr>
         <w:pStyle w:val="Heading2"/>
       </w:pPr>
-      <w:bookmarkStart w:id="86" w:name="_Toc87006498"/>
+      <w:bookmarkStart w:id="88" w:name="_Toc87006498"/>
       <w:r>
         <w:t>Thermal stratification in reservoirs</w:t>
       </w:r>
-      <w:bookmarkEnd w:id="86"/>
+      <w:bookmarkEnd w:id="88"/>
     </w:p>
     <w:p>
       <w:r>
@@ -21018,11 +21022,11 @@
       <w:pPr>
         <w:pStyle w:val="Heading2"/>
       </w:pPr>
-      <w:bookmarkStart w:id="87" w:name="_Toc87006499"/>
+      <w:bookmarkStart w:id="89" w:name="_Toc87006499"/>
       <w:r>
         <w:t>Thermal loading</w:t>
       </w:r>
-      <w:bookmarkEnd w:id="87"/>
+      <w:bookmarkEnd w:id="89"/>
     </w:p>
     <w:p>
       <w:r>
@@ -21193,11 +21197,11 @@
       <w:pPr>
         <w:pStyle w:val="Heading1"/>
       </w:pPr>
-      <w:bookmarkStart w:id="88" w:name="_Toc87006500"/>
+      <w:bookmarkStart w:id="90" w:name="_Toc87006500"/>
       <w:r>
         <w:t>Reservoirs</w:t>
       </w:r>
-      <w:bookmarkEnd w:id="88"/>
+      <w:bookmarkEnd w:id="90"/>
     </w:p>
     <w:p>
       <w:r>
@@ -21977,11 +21981,11 @@
       <w:pPr>
         <w:pStyle w:val="Heading2"/>
       </w:pPr>
-      <w:bookmarkStart w:id="89" w:name="_Toc87006501"/>
+      <w:bookmarkStart w:id="91" w:name="_Toc87006501"/>
       <w:r>
         <w:t>Reservoir data</w:t>
       </w:r>
-      <w:bookmarkEnd w:id="89"/>
+      <w:bookmarkEnd w:id="91"/>
     </w:p>
     <w:p>
       <w:pPr>
@@ -22460,11 +22464,11 @@
       <w:pPr>
         <w:pStyle w:val="Heading2"/>
       </w:pPr>
-      <w:bookmarkStart w:id="90" w:name="_Toc87006502"/>
+      <w:bookmarkStart w:id="92" w:name="_Toc87006502"/>
       <w:r>
         <w:t>Reservoir data sources</w:t>
       </w:r>
-      <w:bookmarkEnd w:id="90"/>
+      <w:bookmarkEnd w:id="92"/>
     </w:p>
     <w:p>
       <w:r>
@@ -22543,14 +22547,14 @@
       <w:pPr>
         <w:pStyle w:val="Heading1"/>
       </w:pPr>
-      <w:bookmarkStart w:id="91" w:name="_Toc87006503"/>
+      <w:bookmarkStart w:id="93" w:name="_Toc87006503"/>
       <w:r>
         <w:t>Creating a new study area</w:t>
       </w:r>
       <w:r>
         <w:t xml:space="preserve"> from a watershed within the WRB</w:t>
       </w:r>
-      <w:bookmarkEnd w:id="91"/>
+      <w:bookmarkEnd w:id="93"/>
     </w:p>
     <w:p>
       <w:pPr>
@@ -23747,11 +23751,11 @@
       <w:pPr>
         <w:pStyle w:val="Heading2"/>
       </w:pPr>
-      <w:bookmarkStart w:id="92" w:name="_Toc87006504"/>
+      <w:bookmarkStart w:id="94" w:name="_Toc87006504"/>
       <w:r>
         <w:t>Limitations of subbasin simulations</w:t>
       </w:r>
-      <w:bookmarkEnd w:id="92"/>
+      <w:bookmarkEnd w:id="94"/>
     </w:p>
     <w:p>
       <w:r>
@@ -23779,11 +23783,11 @@
       <w:pPr>
         <w:pStyle w:val="Heading1"/>
       </w:pPr>
-      <w:bookmarkStart w:id="93" w:name="_Toc87006505"/>
+      <w:bookmarkStart w:id="95" w:name="_Toc87006505"/>
       <w:r>
         <w:t>Calibration procedure</w:t>
       </w:r>
-      <w:bookmarkEnd w:id="93"/>
+      <w:bookmarkEnd w:id="95"/>
     </w:p>
     <w:p/>
     <w:p>
@@ -23807,11 +23811,11 @@
       <w:pPr>
         <w:pStyle w:val="Heading2"/>
       </w:pPr>
-      <w:bookmarkStart w:id="94" w:name="_Toc87006506"/>
+      <w:bookmarkStart w:id="96" w:name="_Toc87006506"/>
       <w:r>
         <w:t>Using PEST to determine HBV parameter values</w:t>
       </w:r>
-      <w:bookmarkEnd w:id="94"/>
+      <w:bookmarkEnd w:id="96"/>
     </w:p>
     <w:p>
       <w:pPr>
@@ -23914,11 +23918,11 @@
       <w:pPr>
         <w:pStyle w:val="Heading2"/>
       </w:pPr>
-      <w:bookmarkStart w:id="95" w:name="_Toc87006507"/>
+      <w:bookmarkStart w:id="97" w:name="_Toc87006507"/>
       <w:r>
         <w:t>Calibrating streamflows using stream gage measurements</w:t>
       </w:r>
-      <w:bookmarkEnd w:id="95"/>
+      <w:bookmarkEnd w:id="97"/>
     </w:p>
     <w:p>
       <w:pPr>
@@ -23987,11 +23991,11 @@
       <w:pPr>
         <w:pStyle w:val="Heading2"/>
       </w:pPr>
-      <w:bookmarkStart w:id="96" w:name="_Toc87006508"/>
+      <w:bookmarkStart w:id="98" w:name="_Toc87006508"/>
       <w:r>
         <w:t>Calibrating stream temperatures</w:t>
       </w:r>
-      <w:bookmarkEnd w:id="96"/>
+      <w:bookmarkEnd w:id="98"/>
     </w:p>
     <w:p>
       <w:r>
@@ -24057,12 +24061,12 @@
       <w:pPr>
         <w:pStyle w:val="Heading1"/>
       </w:pPr>
-      <w:bookmarkStart w:id="97" w:name="_Toc87006509"/>
+      <w:bookmarkStart w:id="99" w:name="_Toc87006509"/>
       <w:r>
         <w:lastRenderedPageBreak/>
         <w:t>North Santiam study area</w:t>
       </w:r>
-      <w:bookmarkEnd w:id="97"/>
+      <w:bookmarkEnd w:id="99"/>
     </w:p>
     <w:p/>
     <w:p>
@@ -24331,14 +24335,14 @@
           <w:rFonts w:eastAsia="Times New Roman"/>
         </w:rPr>
       </w:pPr>
-      <w:bookmarkStart w:id="98" w:name="_Toc87006510"/>
+      <w:bookmarkStart w:id="100" w:name="_Toc87006510"/>
       <w:r>
         <w:rPr>
           <w:rFonts w:eastAsia="Times New Roman"/>
         </w:rPr>
         <w:t>Instream water rights</w:t>
       </w:r>
-      <w:bookmarkEnd w:id="98"/>
+      <w:bookmarkEnd w:id="100"/>
     </w:p>
     <w:p/>
     <w:p>
@@ -24692,7 +24696,7 @@
       <w:pPr>
         <w:pStyle w:val="Caption"/>
       </w:pPr>
-      <w:bookmarkStart w:id="99" w:name="_Toc87080452"/>
+      <w:bookmarkStart w:id="101" w:name="_Toc87080452"/>
       <w:r>
         <w:t xml:space="preserve">Figure </w:t>
       </w:r>
@@ -24732,14 +24736,14 @@
       <w:r>
         <w:t>the North Santiam watershed</w:t>
       </w:r>
-      <w:bookmarkEnd w:id="99"/>
+      <w:bookmarkEnd w:id="101"/>
     </w:p>
     <w:p/>
     <w:p>
       <w:pPr>
         <w:pStyle w:val="Heading2"/>
       </w:pPr>
-      <w:bookmarkStart w:id="100" w:name="_Toc87006511"/>
+      <w:bookmarkStart w:id="102" w:name="_Toc87006511"/>
       <w:r>
         <w:t xml:space="preserve">Municipal </w:t>
       </w:r>
@@ -24755,7 +24759,7 @@
       <w:r>
         <w:t>ights</w:t>
       </w:r>
-      <w:bookmarkEnd w:id="100"/>
+      <w:bookmarkEnd w:id="102"/>
     </w:p>
     <w:p/>
     <w:p>
@@ -24817,11 +24821,11 @@
       <w:pPr>
         <w:pStyle w:val="Heading2"/>
       </w:pPr>
-      <w:bookmarkStart w:id="101" w:name="_Toc87006512"/>
+      <w:bookmarkStart w:id="103" w:name="_Toc87006512"/>
       <w:r>
         <w:t>Reality check</w:t>
       </w:r>
-      <w:bookmarkEnd w:id="101"/>
+      <w:bookmarkEnd w:id="103"/>
     </w:p>
     <w:p>
       <w:r>
@@ -26550,11 +26554,11 @@
       <w:pPr>
         <w:pStyle w:val="Heading2"/>
       </w:pPr>
-      <w:bookmarkStart w:id="102" w:name="_Toc87006513"/>
+      <w:bookmarkStart w:id="104" w:name="_Toc87006513"/>
       <w:r>
         <w:t>Inflows from springs</w:t>
       </w:r>
-      <w:bookmarkEnd w:id="102"/>
+      <w:bookmarkEnd w:id="104"/>
     </w:p>
     <w:p>
       <w:r>
@@ -28971,11 +28975,11 @@
       <w:pPr>
         <w:pStyle w:val="Heading2"/>
       </w:pPr>
-      <w:bookmarkStart w:id="103" w:name="_Toc87006514"/>
+      <w:bookmarkStart w:id="105" w:name="_Toc87006514"/>
       <w:r>
         <w:t>Calibration and simulation skill</w:t>
       </w:r>
-      <w:bookmarkEnd w:id="103"/>
+      <w:bookmarkEnd w:id="105"/>
     </w:p>
     <w:p>
       <w:r>
@@ -29581,7 +29585,7 @@
       <w:pPr>
         <w:pStyle w:val="Heading2"/>
       </w:pPr>
-      <w:bookmarkStart w:id="104" w:name="_Toc87006515"/>
+      <w:bookmarkStart w:id="106" w:name="_Toc87006515"/>
       <w:r>
         <w:t xml:space="preserve">Analysis of </w:t>
       </w:r>
@@ -29591,7 +29595,7 @@
       <w:r>
         <w:t>locations where the model has low skill</w:t>
       </w:r>
-      <w:bookmarkEnd w:id="104"/>
+      <w:bookmarkEnd w:id="106"/>
     </w:p>
     <w:p>
       <w:r>
@@ -29621,7 +29625,7 @@
       <w:pPr>
         <w:pStyle w:val="Heading2"/>
       </w:pPr>
-      <w:bookmarkStart w:id="105" w:name="_Toc87006516"/>
+      <w:bookmarkStart w:id="107" w:name="_Toc87006516"/>
       <w:r>
         <w:t xml:space="preserve">Simulated </w:t>
       </w:r>
@@ -29631,7 +29635,7 @@
       <w:r>
         <w:t xml:space="preserve"> basin water budget and thermal energy budget</w:t>
       </w:r>
-      <w:bookmarkEnd w:id="105"/>
+      <w:bookmarkEnd w:id="107"/>
     </w:p>
     <w:p>
       <w:pPr>
@@ -31932,26 +31936,26 @@
       <w:pPr>
         <w:pStyle w:val="Heading1"/>
       </w:pPr>
-      <w:bookmarkStart w:id="106" w:name="_Toc87006517"/>
+      <w:bookmarkStart w:id="108" w:name="_Toc87006517"/>
       <w:r>
         <w:lastRenderedPageBreak/>
         <w:t>McKenzie Basin Wetlands Study</w:t>
       </w:r>
-      <w:bookmarkEnd w:id="106"/>
+      <w:bookmarkEnd w:id="108"/>
     </w:p>
     <w:p/>
     <w:p>
       <w:pPr>
         <w:pStyle w:val="Heading2"/>
       </w:pPr>
-      <w:bookmarkStart w:id="107" w:name="_Toc87006518"/>
+      <w:bookmarkStart w:id="109" w:name="_Toc87006518"/>
       <w:r>
         <w:t xml:space="preserve">Project </w:t>
       </w:r>
       <w:r>
         <w:t>Overview</w:t>
       </w:r>
-      <w:bookmarkEnd w:id="107"/>
+      <w:bookmarkEnd w:id="109"/>
     </w:p>
     <w:p>
       <w:r>
@@ -32206,8 +32210,8 @@
       <w:pPr>
         <w:pStyle w:val="Caption"/>
       </w:pPr>
-      <w:bookmarkStart w:id="108" w:name="_Ref48282850"/>
-      <w:bookmarkStart w:id="109" w:name="_Toc87080453"/>
+      <w:bookmarkStart w:id="110" w:name="_Ref48282850"/>
+      <w:bookmarkStart w:id="111" w:name="_Toc87080453"/>
       <w:r>
         <w:t xml:space="preserve">Figure </w:t>
       </w:r>
@@ -32219,11 +32223,11 @@
           <w:t>7</w:t>
         </w:r>
       </w:fldSimple>
-      <w:bookmarkEnd w:id="108"/>
+      <w:bookmarkEnd w:id="110"/>
       <w:r>
         <w:t>. McKenzie basin in CW3M screen capture</w:t>
       </w:r>
-      <w:bookmarkEnd w:id="109"/>
+      <w:bookmarkEnd w:id="111"/>
     </w:p>
     <w:p>
       <w:pPr>
@@ -32290,9 +32294,9 @@
       <w:pPr>
         <w:pStyle w:val="Caption"/>
       </w:pPr>
-      <w:bookmarkStart w:id="110" w:name="_Ref48282776"/>
-      <w:bookmarkStart w:id="111" w:name="_Ref48282732"/>
-      <w:bookmarkStart w:id="112" w:name="_Toc87080454"/>
+      <w:bookmarkStart w:id="112" w:name="_Ref48282776"/>
+      <w:bookmarkStart w:id="113" w:name="_Ref48282732"/>
+      <w:bookmarkStart w:id="114" w:name="_Toc87080454"/>
       <w:r>
         <w:t xml:space="preserve">Figure </w:t>
       </w:r>
@@ -32304,23 +32308,23 @@
           <w:t>8</w:t>
         </w:r>
       </w:fldSimple>
-      <w:bookmarkEnd w:id="110"/>
+      <w:bookmarkEnd w:id="112"/>
       <w:r>
         <w:t>. Wetlands in the lower McKenzie basin, with their WETL_ID attribute values</w:t>
       </w:r>
-      <w:bookmarkEnd w:id="111"/>
-      <w:bookmarkEnd w:id="112"/>
+      <w:bookmarkEnd w:id="113"/>
+      <w:bookmarkEnd w:id="114"/>
     </w:p>
     <w:p/>
     <w:p>
       <w:pPr>
         <w:pStyle w:val="Heading2"/>
       </w:pPr>
-      <w:bookmarkStart w:id="113" w:name="_Toc87006519"/>
+      <w:bookmarkStart w:id="115" w:name="_Toc87006519"/>
       <w:r>
         <w:t>Model and Simulation Overview</w:t>
       </w:r>
-      <w:bookmarkEnd w:id="113"/>
+      <w:bookmarkEnd w:id="115"/>
     </w:p>
     <w:p>
       <w:r>
@@ -32519,11 +32523,11 @@
       <w:pPr>
         <w:pStyle w:val="Heading2"/>
       </w:pPr>
-      <w:bookmarkStart w:id="114" w:name="_Toc87006520"/>
+      <w:bookmarkStart w:id="116" w:name="_Toc87006520"/>
       <w:r>
         <w:t>McKenzie wetlands in the initial versions of the IDU, HRU, and Reach data layers</w:t>
       </w:r>
-      <w:bookmarkEnd w:id="114"/>
+      <w:bookmarkEnd w:id="116"/>
     </w:p>
     <w:p>
       <w:r>
@@ -32559,13 +32563,13 @@
       <w:pPr>
         <w:pStyle w:val="Heading2"/>
       </w:pPr>
-      <w:bookmarkStart w:id="115" w:name="_Toc49175988"/>
-      <w:bookmarkStart w:id="116" w:name="_Toc87006521"/>
+      <w:bookmarkStart w:id="117" w:name="_Toc49175988"/>
+      <w:bookmarkStart w:id="118" w:name="_Toc87006521"/>
       <w:r>
         <w:t>Data changes for better representation of wetlands</w:t>
       </w:r>
-      <w:bookmarkEnd w:id="115"/>
-      <w:bookmarkEnd w:id="116"/>
+      <w:bookmarkEnd w:id="117"/>
+      <w:bookmarkEnd w:id="118"/>
     </w:p>
     <w:p>
       <w:r>
@@ -32616,7 +32620,7 @@
       <w:pPr>
         <w:pStyle w:val="Heading2"/>
       </w:pPr>
-      <w:bookmarkStart w:id="117" w:name="_Toc87006522"/>
+      <w:bookmarkStart w:id="119" w:name="_Toc87006522"/>
       <w:r>
         <w:t xml:space="preserve">Projection, </w:t>
       </w:r>
@@ -32632,7 +32636,7 @@
       <w:r>
         <w:t>Units</w:t>
       </w:r>
-      <w:bookmarkEnd w:id="117"/>
+      <w:bookmarkEnd w:id="119"/>
     </w:p>
     <w:p>
       <w:r>
@@ -32798,11 +32802,11 @@
       <w:pPr>
         <w:pStyle w:val="Heading2"/>
       </w:pPr>
-      <w:bookmarkStart w:id="118" w:name="_Toc87006523"/>
+      <w:bookmarkStart w:id="120" w:name="_Toc87006523"/>
       <w:r>
         <w:t>Simulation of changes in wetlands over time</w:t>
       </w:r>
-      <w:bookmarkEnd w:id="118"/>
+      <w:bookmarkEnd w:id="120"/>
     </w:p>
     <w:p>
       <w:r>
@@ -32823,7 +32827,7 @@
       <w:pPr>
         <w:pStyle w:val="Heading2"/>
       </w:pPr>
-      <w:bookmarkStart w:id="119" w:name="_Toc87006524"/>
+      <w:bookmarkStart w:id="121" w:name="_Toc87006524"/>
       <w:r>
         <w:t xml:space="preserve">How wetlands </w:t>
       </w:r>
@@ -32836,7 +32840,7 @@
       <w:r>
         <w:t xml:space="preserve"> in the model</w:t>
       </w:r>
-      <w:bookmarkEnd w:id="119"/>
+      <w:bookmarkEnd w:id="121"/>
     </w:p>
     <w:p>
       <w:r>
@@ -33197,14 +33201,14 @@
       <w:pPr>
         <w:pStyle w:val="Heading2"/>
       </w:pPr>
-      <w:bookmarkStart w:id="120" w:name="_Toc87006525"/>
+      <w:bookmarkStart w:id="122" w:name="_Toc87006525"/>
       <w:r>
         <w:t xml:space="preserve">The Wetland class and </w:t>
       </w:r>
       <w:r>
         <w:t>Wetland objects in the C++ code</w:t>
       </w:r>
-      <w:bookmarkEnd w:id="120"/>
+      <w:bookmarkEnd w:id="122"/>
     </w:p>
     <w:p>
       <w:r>
@@ -33225,14 +33229,14 @@
       <w:pPr>
         <w:pStyle w:val="Heading2"/>
       </w:pPr>
-      <w:bookmarkStart w:id="121" w:name="_Toc87006526"/>
+      <w:bookmarkStart w:id="123" w:name="_Toc87006526"/>
       <w:r>
         <w:t xml:space="preserve">Topology of </w:t>
       </w:r>
       <w:r>
         <w:t>wetlands, HRUs, IDUs, and reaches</w:t>
       </w:r>
-      <w:bookmarkEnd w:id="121"/>
+      <w:bookmarkEnd w:id="123"/>
     </w:p>
     <w:p>
       <w:r>
@@ -33253,11 +33257,11 @@
       <w:pPr>
         <w:pStyle w:val="Heading2"/>
       </w:pPr>
-      <w:bookmarkStart w:id="122" w:name="_Toc87006527"/>
+      <w:bookmarkStart w:id="124" w:name="_Toc87006527"/>
       <w:r>
         <w:t>Attributes of interest in the wetlands study</w:t>
       </w:r>
-      <w:bookmarkEnd w:id="122"/>
+      <w:bookmarkEnd w:id="124"/>
     </w:p>
     <w:p>
       <w:r>
@@ -33339,11 +33343,11 @@
       <w:pPr>
         <w:pStyle w:val="Heading2"/>
       </w:pPr>
-      <w:bookmarkStart w:id="123" w:name="_Toc87006528"/>
+      <w:bookmarkStart w:id="125" w:name="_Toc87006528"/>
       <w:r>
         <w:t>A WETNESS attribute</w:t>
       </w:r>
-      <w:bookmarkEnd w:id="123"/>
+      <w:bookmarkEnd w:id="125"/>
     </w:p>
     <w:p>
       <w:r>
@@ -33439,11 +33443,11 @@
       <w:pPr>
         <w:pStyle w:val="Heading2"/>
       </w:pPr>
-      <w:bookmarkStart w:id="124" w:name="_Toc87006529"/>
+      <w:bookmarkStart w:id="126" w:name="_Toc87006529"/>
       <w:r>
         <w:t>Calculating the exchange of water between the wetland and the reach</w:t>
       </w:r>
-      <w:bookmarkEnd w:id="124"/>
+      <w:bookmarkEnd w:id="126"/>
     </w:p>
     <w:p>
       <w:pPr>
@@ -33476,7 +33480,7 @@
       <w:pPr>
         <w:pStyle w:val="Heading3"/>
       </w:pPr>
-      <w:bookmarkStart w:id="125" w:name="_Toc87006530"/>
+      <w:bookmarkStart w:id="127" w:name="_Toc87006530"/>
       <w:r>
         <w:t xml:space="preserve">Wetland </w:t>
       </w:r>
@@ -33486,7 +33490,7 @@
       <w:r>
         <w:t>parameters</w:t>
       </w:r>
-      <w:bookmarkEnd w:id="125"/>
+      <w:bookmarkEnd w:id="127"/>
     </w:p>
     <w:p>
       <w:pPr>
@@ -33552,11 +33556,11 @@
       <w:pPr>
         <w:pStyle w:val="Heading3"/>
       </w:pPr>
-      <w:bookmarkStart w:id="126" w:name="_Toc87006531"/>
+      <w:bookmarkStart w:id="128" w:name="_Toc87006531"/>
       <w:r>
         <w:t>Reach parameters</w:t>
       </w:r>
-      <w:bookmarkEnd w:id="126"/>
+      <w:bookmarkEnd w:id="128"/>
     </w:p>
     <w:p>
       <w:pPr>
@@ -33738,11 +33742,11 @@
       <w:pPr>
         <w:pStyle w:val="Heading2"/>
       </w:pPr>
-      <w:bookmarkStart w:id="127" w:name="_Toc87006532"/>
+      <w:bookmarkStart w:id="129" w:name="_Toc87006532"/>
       <w:r>
         <w:t>Implementation of the exchange of water between the wetland and the reach</w:t>
       </w:r>
-      <w:bookmarkEnd w:id="127"/>
+      <w:bookmarkEnd w:id="129"/>
     </w:p>
     <w:p>
       <w:r>
@@ -34649,11 +34653,11 @@
       <w:pPr>
         <w:pStyle w:val="Heading2"/>
       </w:pPr>
-      <w:bookmarkStart w:id="128" w:name="_Toc87006533"/>
+      <w:bookmarkStart w:id="130" w:name="_Toc87006533"/>
       <w:r>
         <w:t>Standing water temperature</w:t>
       </w:r>
-      <w:bookmarkEnd w:id="128"/>
+      <w:bookmarkEnd w:id="130"/>
     </w:p>
     <w:p>
       <w:r>
@@ -34674,11 +34678,11 @@
       <w:pPr>
         <w:pStyle w:val="Heading2"/>
       </w:pPr>
-      <w:bookmarkStart w:id="129" w:name="_Toc87006534"/>
+      <w:bookmarkStart w:id="131" w:name="_Toc87006534"/>
       <w:r>
         <w:t>Evapotranspiration from wetlands</w:t>
       </w:r>
-      <w:bookmarkEnd w:id="129"/>
+      <w:bookmarkEnd w:id="131"/>
     </w:p>
     <w:p>
       <w:r>
@@ -34717,11 +34721,11 @@
       <w:pPr>
         <w:pStyle w:val="Heading2"/>
       </w:pPr>
-      <w:bookmarkStart w:id="130" w:name="_Toc87006535"/>
+      <w:bookmarkStart w:id="132" w:name="_Toc87006535"/>
       <w:r>
         <w:t>Loss (or gain) of wetlands</w:t>
       </w:r>
-      <w:bookmarkEnd w:id="130"/>
+      <w:bookmarkEnd w:id="132"/>
     </w:p>
     <w:p>
       <w:r>
@@ -34743,14 +34747,14 @@
       <w:pPr>
         <w:pStyle w:val="Heading2"/>
       </w:pPr>
-      <w:bookmarkStart w:id="131" w:name="_Toc87006536"/>
+      <w:bookmarkStart w:id="133" w:name="_Toc87006536"/>
       <w:r>
         <w:t>W</w:t>
       </w:r>
       <w:r>
         <w:t>etland state and transition model</w:t>
       </w:r>
-      <w:bookmarkEnd w:id="131"/>
+      <w:bookmarkEnd w:id="133"/>
     </w:p>
     <w:p>
       <w:r>
@@ -34985,11 +34989,11 @@
       <w:pPr>
         <w:pStyle w:val="Heading2"/>
       </w:pPr>
-      <w:bookmarkStart w:id="132" w:name="_Toc87006537"/>
+      <w:bookmarkStart w:id="134" w:name="_Toc87006537"/>
       <w:r>
         <w:t>Activating a wetland in the wetland model</w:t>
       </w:r>
-      <w:bookmarkEnd w:id="132"/>
+      <w:bookmarkEnd w:id="134"/>
     </w:p>
     <w:p>
       <w:r>
@@ -35064,11 +35068,11 @@
       <w:pPr>
         <w:pStyle w:val="Heading2"/>
       </w:pPr>
-      <w:bookmarkStart w:id="133" w:name="_Toc87006538"/>
+      <w:bookmarkStart w:id="135" w:name="_Toc87006538"/>
       <w:r>
         <w:t>Reality check</w:t>
       </w:r>
-      <w:bookmarkEnd w:id="133"/>
+      <w:bookmarkEnd w:id="135"/>
     </w:p>
     <w:p>
       <w:r>
@@ -37366,11 +37370,11 @@
       <w:pPr>
         <w:pStyle w:val="Heading2"/>
       </w:pPr>
-      <w:bookmarkStart w:id="134" w:name="_Toc87006539"/>
+      <w:bookmarkStart w:id="136" w:name="_Toc87006539"/>
       <w:r>
         <w:t>High Cascades Springs</w:t>
       </w:r>
-      <w:bookmarkEnd w:id="134"/>
+      <w:bookmarkEnd w:id="136"/>
     </w:p>
     <w:p>
       <w:r>
@@ -38122,14 +38126,14 @@
       <w:pPr>
         <w:pStyle w:val="Heading2"/>
       </w:pPr>
-      <w:bookmarkStart w:id="135" w:name="_Toc87006540"/>
+      <w:bookmarkStart w:id="137" w:name="_Toc87006540"/>
       <w:r>
         <w:t>Calibration</w:t>
       </w:r>
       <w:r>
         <w:t xml:space="preserve"> and simulation skill</w:t>
       </w:r>
-      <w:bookmarkEnd w:id="135"/>
+      <w:bookmarkEnd w:id="137"/>
     </w:p>
     <w:p>
       <w:r>
@@ -39099,14 +39103,14 @@
       <w:pPr>
         <w:pStyle w:val="Heading2"/>
       </w:pPr>
-      <w:bookmarkStart w:id="136" w:name="_Toc87006541"/>
+      <w:bookmarkStart w:id="138" w:name="_Toc87006541"/>
       <w:r>
         <w:t>Analysis of</w:t>
       </w:r>
       <w:r>
         <w:t xml:space="preserve"> locations where the model has low skill</w:t>
       </w:r>
-      <w:bookmarkEnd w:id="136"/>
+      <w:bookmarkEnd w:id="138"/>
     </w:p>
     <w:p>
       <w:r>
@@ -39177,14 +39181,14 @@
       <w:pPr>
         <w:pStyle w:val="Heading2"/>
       </w:pPr>
-      <w:bookmarkStart w:id="137" w:name="_Toc87006542"/>
+      <w:bookmarkStart w:id="139" w:name="_Toc87006542"/>
       <w:r>
         <w:t>Simulated McKenzie basin water budget</w:t>
       </w:r>
       <w:r>
         <w:t xml:space="preserve"> and thermal energy budget</w:t>
       </w:r>
-      <w:bookmarkEnd w:id="137"/>
+      <w:bookmarkEnd w:id="139"/>
     </w:p>
     <w:p>
       <w:pPr>
@@ -41404,11 +41408,11 @@
       <w:pPr>
         <w:pStyle w:val="Heading2"/>
       </w:pPr>
-      <w:bookmarkStart w:id="138" w:name="_Toc87006543"/>
+      <w:bookmarkStart w:id="140" w:name="_Toc87006543"/>
       <w:r>
         <w:t>CW3M v. Shade-a-lator</w:t>
       </w:r>
-      <w:bookmarkEnd w:id="138"/>
+      <w:bookmarkEnd w:id="140"/>
     </w:p>
     <w:p/>
     <w:p>
@@ -41863,11 +41867,11 @@
       <w:pPr>
         <w:pStyle w:val="Heading2"/>
       </w:pPr>
-      <w:bookmarkStart w:id="139" w:name="_Toc87006544"/>
+      <w:bookmarkStart w:id="141" w:name="_Toc87006544"/>
       <w:r>
         <w:t>Comparison of CW3M results to Shade-a-lator results</w:t>
       </w:r>
-      <w:bookmarkEnd w:id="139"/>
+      <w:bookmarkEnd w:id="141"/>
     </w:p>
     <w:p/>
     <w:p>
@@ -42125,8 +42129,8 @@
       <w:pPr>
         <w:pStyle w:val="Caption"/>
       </w:pPr>
-      <w:bookmarkStart w:id="140" w:name="_Ref48286765"/>
-      <w:bookmarkStart w:id="141" w:name="_Toc87080455"/>
+      <w:bookmarkStart w:id="142" w:name="_Ref48286765"/>
+      <w:bookmarkStart w:id="143" w:name="_Toc87080455"/>
       <w:r>
         <w:t xml:space="preserve">Figure </w:t>
       </w:r>
@@ -42138,11 +42142,11 @@
           <w:t>9</w:t>
         </w:r>
       </w:fldSimple>
-      <w:bookmarkEnd w:id="140"/>
+      <w:bookmarkEnd w:id="142"/>
       <w:r>
         <w:t>. Clackamas basin in CW3M screen capture</w:t>
       </w:r>
-      <w:bookmarkEnd w:id="141"/>
+      <w:bookmarkEnd w:id="143"/>
     </w:p>
     <w:p/>
     <w:p>
@@ -42154,11 +42158,11 @@
       <w:pPr>
         <w:pStyle w:val="Heading1"/>
       </w:pPr>
-      <w:bookmarkStart w:id="142" w:name="_Toc87006545"/>
+      <w:bookmarkStart w:id="144" w:name="_Toc87006545"/>
       <w:r>
         <w:t>The Clackamas Basin</w:t>
       </w:r>
-      <w:bookmarkEnd w:id="142"/>
+      <w:bookmarkEnd w:id="144"/>
     </w:p>
     <w:p/>
     <w:p>
@@ -42202,22 +42206,22 @@
       <w:pPr>
         <w:pStyle w:val="Heading1"/>
       </w:pPr>
-      <w:bookmarkStart w:id="143" w:name="_Toc87006546"/>
+      <w:bookmarkStart w:id="145" w:name="_Toc87006546"/>
       <w:r>
         <w:t>Autonomous process details</w:t>
       </w:r>
-      <w:bookmarkEnd w:id="143"/>
+      <w:bookmarkEnd w:id="145"/>
     </w:p>
     <w:p/>
     <w:p>
       <w:pPr>
         <w:pStyle w:val="Heading2"/>
       </w:pPr>
-      <w:bookmarkStart w:id="144" w:name="_Toc87006547"/>
+      <w:bookmarkStart w:id="146" w:name="_Toc87006547"/>
       <w:r>
         <w:t>Prescribed LULCs</w:t>
       </w:r>
-      <w:bookmarkEnd w:id="144"/>
+      <w:bookmarkEnd w:id="146"/>
     </w:p>
     <w:p>
       <w:r>
@@ -42833,7 +42837,7 @@
         <w:rPr>
           <w:rFonts w:cstheme="minorHAnsi"/>
           <w:color w:val="000000"/>
-          <w:rPrChange w:id="145" w:author="David Conklin" w:date="2021-10-31T10:22:00Z">
+          <w:rPrChange w:id="147" w:author="David Conklin" w:date="2021-10-31T10:22:00Z">
             <w:rPr>
               <w:rFonts w:ascii="Consolas" w:hAnsi="Consolas" w:cs="Consolas"/>
               <w:color w:val="000000"/>
@@ -43153,11 +43157,11 @@
       <w:pPr>
         <w:pStyle w:val="Heading1"/>
       </w:pPr>
-      <w:bookmarkStart w:id="146" w:name="_Toc87006548"/>
+      <w:bookmarkStart w:id="148" w:name="_Toc87006548"/>
       <w:r>
         <w:t>Directory structure and file names</w:t>
       </w:r>
-      <w:bookmarkEnd w:id="146"/>
+      <w:bookmarkEnd w:id="148"/>
     </w:p>
     <w:p>
       <w:pPr>
@@ -43567,11 +43571,11 @@
       <w:pPr>
         <w:pStyle w:val="Heading1"/>
       </w:pPr>
-      <w:bookmarkStart w:id="147" w:name="_Toc87006549"/>
+      <w:bookmarkStart w:id="149" w:name="_Toc87006549"/>
       <w:r>
         <w:t>C++ Source Code Conventions</w:t>
       </w:r>
-      <w:bookmarkEnd w:id="147"/>
+      <w:bookmarkEnd w:id="149"/>
     </w:p>
     <w:p>
       <w:r>
@@ -43583,14 +43587,14 @@
       <w:pPr>
         <w:pStyle w:val="Heading2"/>
       </w:pPr>
-      <w:bookmarkStart w:id="148" w:name="_Toc87006550"/>
+      <w:bookmarkStart w:id="150" w:name="_Toc87006550"/>
       <w:r>
         <w:t>Conklin’s conventions</w:t>
       </w:r>
       <w:r>
         <w:t xml:space="preserve"> for variable names</w:t>
       </w:r>
-      <w:bookmarkEnd w:id="148"/>
+      <w:bookmarkEnd w:id="150"/>
     </w:p>
     <w:p>
       <w:r>
@@ -43762,7 +43766,7 @@
       <w:pPr>
         <w:pStyle w:val="Heading2"/>
       </w:pPr>
-      <w:bookmarkStart w:id="149" w:name="_Toc87006551"/>
+      <w:bookmarkStart w:id="151" w:name="_Toc87006551"/>
       <w:r>
         <w:t>Conklin’s conventions for</w:t>
       </w:r>
@@ -43784,7 +43788,7 @@
       <w:r>
         <w:t xml:space="preserve"> attributes</w:t>
       </w:r>
-      <w:bookmarkEnd w:id="149"/>
+      <w:bookmarkEnd w:id="151"/>
     </w:p>
     <w:p>
       <w:r>
@@ -44118,14 +44122,14 @@
       <w:pPr>
         <w:pStyle w:val="Heading1"/>
       </w:pPr>
-      <w:bookmarkStart w:id="150" w:name="_Toc87006552"/>
+      <w:bookmarkStart w:id="152" w:name="_Toc87006552"/>
       <w:r>
         <w:t xml:space="preserve">Release </w:t>
       </w:r>
       <w:r>
         <w:t>Log</w:t>
       </w:r>
-      <w:bookmarkEnd w:id="150"/>
+      <w:bookmarkEnd w:id="152"/>
     </w:p>
     <w:p>
       <w:pPr>
@@ -45631,7 +45635,7 @@
         </w:rPr>
         <w:t>CW3M_Installer_1.2.1.exe (3</w:t>
       </w:r>
-      <w:ins w:id="151" w:author="David Conklin" w:date="2021-11-06T10:05:00Z">
+      <w:ins w:id="153" w:author="David Conklin" w:date="2021-11-06T10:05:00Z">
         <w:r>
           <w:rPr>
             <w:rFonts w:cs="Times New Roman"/>
@@ -45640,7 +45644,7 @@
           <w:t>20</w:t>
         </w:r>
       </w:ins>
-      <w:del w:id="152" w:author="David Conklin" w:date="2021-11-06T10:05:00Z">
+      <w:del w:id="154" w:author="David Conklin" w:date="2021-11-06T10:05:00Z">
         <w:r>
           <w:rPr>
             <w:rFonts w:cs="Times New Roman"/>
@@ -45709,11 +45713,11 @@
       <w:pPr>
         <w:pStyle w:val="Heading1"/>
       </w:pPr>
-      <w:bookmarkStart w:id="153" w:name="_Toc87006553"/>
+      <w:bookmarkStart w:id="155" w:name="_Toc87006553"/>
       <w:r>
         <w:t>References</w:t>
       </w:r>
-      <w:bookmarkEnd w:id="153"/>
+      <w:bookmarkEnd w:id="155"/>
     </w:p>
     <w:p/>
     <w:p>
@@ -46414,7 +46418,7 @@
           <w:rFonts w:eastAsiaTheme="minorHAnsi"/>
         </w:rPr>
       </w:pPr>
-      <w:bookmarkStart w:id="154" w:name="_Toc87006554"/>
+      <w:bookmarkStart w:id="156" w:name="_Toc87006554"/>
       <w:r>
         <w:rPr>
           <w:rFonts w:eastAsiaTheme="minorHAnsi"/>
@@ -46427,7 +46431,7 @@
         </w:rPr>
         <w:t xml:space="preserve"> and Abbreviations</w:t>
       </w:r>
-      <w:bookmarkEnd w:id="154"/>
+      <w:bookmarkEnd w:id="156"/>
     </w:p>
     <w:p/>
     <w:p>

</xml_diff>

<commit_message>
Third try at the CW3M_Installer_1.2.2 release: CW3M_Installer_1.2.2.exe (322 MB) from CW3M ver 744 2/17/22.  Update HBV.csv parameter values for HillsCreek1, FallCreek4, COT6, DOR5, FRN7, the UpperWRB, Marys, BLU9, and McKenzie.  Add logic to accommodate basin-specific water rights files. Incorporate new water rights data for the McKenzie basin from David Richey.  Reduce nominal low flow from 10 liters per sec to 1 liter per second to support David Rupp’s recalibration of the Marys basin, still in progress.
</commit_message>
<xml_diff>
--- a/DataCW3M/CW3MdigitalHandbook/CW3MdigitalHandbook.docx
+++ b/DataCW3M/CW3MdigitalHandbook/CW3MdigitalHandbook.docx
@@ -332,7 +332,7 @@
           <w:r>
             <w:fldChar w:fldCharType="separate"/>
           </w:r>
-          <w:hyperlink w:anchor="_Toc87006445" w:history="1">
+          <w:hyperlink w:anchor="_Toc95985010" w:history="1">
             <w:r>
               <w:rPr>
                 <w:rStyle w:val="Hyperlink"/>
@@ -359,7 +359,7 @@
                 <w:noProof/>
                 <w:webHidden/>
               </w:rPr>
-              <w:instrText xml:space="preserve"> PAGEREF _Toc87006445 \h </w:instrText>
+              <w:instrText xml:space="preserve"> PAGEREF _Toc95985010 \h </w:instrText>
             </w:r>
             <w:r>
               <w:rPr>
@@ -401,7 +401,7 @@
               <w:noProof/>
             </w:rPr>
           </w:pPr>
-          <w:hyperlink w:anchor="_Toc87006446" w:history="1">
+          <w:hyperlink w:anchor="_Toc95985011" w:history="1">
             <w:r>
               <w:rPr>
                 <w:rStyle w:val="Hyperlink"/>
@@ -428,7 +428,7 @@
                 <w:noProof/>
                 <w:webHidden/>
               </w:rPr>
-              <w:instrText xml:space="preserve"> PAGEREF _Toc87006446 \h </w:instrText>
+              <w:instrText xml:space="preserve"> PAGEREF _Toc95985011 \h </w:instrText>
             </w:r>
             <w:r>
               <w:rPr>
@@ -470,7 +470,7 @@
               <w:noProof/>
             </w:rPr>
           </w:pPr>
-          <w:hyperlink w:anchor="_Toc87006447" w:history="1">
+          <w:hyperlink w:anchor="_Toc95985012" w:history="1">
             <w:r>
               <w:rPr>
                 <w:rStyle w:val="Hyperlink"/>
@@ -497,7 +497,7 @@
                 <w:noProof/>
                 <w:webHidden/>
               </w:rPr>
-              <w:instrText xml:space="preserve"> PAGEREF _Toc87006447 \h </w:instrText>
+              <w:instrText xml:space="preserve"> PAGEREF _Toc95985012 \h </w:instrText>
             </w:r>
             <w:r>
               <w:rPr>
@@ -539,7 +539,7 @@
               <w:noProof/>
             </w:rPr>
           </w:pPr>
-          <w:hyperlink w:anchor="_Toc87006448" w:history="1">
+          <w:hyperlink w:anchor="_Toc95985013" w:history="1">
             <w:r>
               <w:rPr>
                 <w:rStyle w:val="Hyperlink"/>
@@ -566,7 +566,7 @@
                 <w:noProof/>
                 <w:webHidden/>
               </w:rPr>
-              <w:instrText xml:space="preserve"> PAGEREF _Toc87006448 \h </w:instrText>
+              <w:instrText xml:space="preserve"> PAGEREF _Toc95985013 \h </w:instrText>
             </w:r>
             <w:r>
               <w:rPr>
@@ -608,7 +608,7 @@
               <w:noProof/>
             </w:rPr>
           </w:pPr>
-          <w:hyperlink w:anchor="_Toc87006449" w:history="1">
+          <w:hyperlink w:anchor="_Toc95985014" w:history="1">
             <w:r>
               <w:rPr>
                 <w:rStyle w:val="Hyperlink"/>
@@ -635,7 +635,7 @@
                 <w:noProof/>
                 <w:webHidden/>
               </w:rPr>
-              <w:instrText xml:space="preserve"> PAGEREF _Toc87006449 \h </w:instrText>
+              <w:instrText xml:space="preserve"> PAGEREF _Toc95985014 \h </w:instrText>
             </w:r>
             <w:r>
               <w:rPr>
@@ -677,7 +677,7 @@
               <w:noProof/>
             </w:rPr>
           </w:pPr>
-          <w:hyperlink w:anchor="_Toc87006450" w:history="1">
+          <w:hyperlink w:anchor="_Toc95985015" w:history="1">
             <w:r>
               <w:rPr>
                 <w:rStyle w:val="Hyperlink"/>
@@ -704,7 +704,7 @@
                 <w:noProof/>
                 <w:webHidden/>
               </w:rPr>
-              <w:instrText xml:space="preserve"> PAGEREF _Toc87006450 \h </w:instrText>
+              <w:instrText xml:space="preserve"> PAGEREF _Toc95985015 \h </w:instrText>
             </w:r>
             <w:r>
               <w:rPr>
@@ -746,7 +746,7 @@
               <w:noProof/>
             </w:rPr>
           </w:pPr>
-          <w:hyperlink w:anchor="_Toc87006451" w:history="1">
+          <w:hyperlink w:anchor="_Toc95985016" w:history="1">
             <w:r>
               <w:rPr>
                 <w:rStyle w:val="Hyperlink"/>
@@ -773,7 +773,7 @@
                 <w:noProof/>
                 <w:webHidden/>
               </w:rPr>
-              <w:instrText xml:space="preserve"> PAGEREF _Toc87006451 \h </w:instrText>
+              <w:instrText xml:space="preserve"> PAGEREF _Toc95985016 \h </w:instrText>
             </w:r>
             <w:r>
               <w:rPr>
@@ -815,7 +815,7 @@
               <w:noProof/>
             </w:rPr>
           </w:pPr>
-          <w:hyperlink w:anchor="_Toc87006452" w:history="1">
+          <w:hyperlink w:anchor="_Toc95985017" w:history="1">
             <w:r>
               <w:rPr>
                 <w:rStyle w:val="Hyperlink"/>
@@ -842,7 +842,7 @@
                 <w:noProof/>
                 <w:webHidden/>
               </w:rPr>
-              <w:instrText xml:space="preserve"> PAGEREF _Toc87006452 \h </w:instrText>
+              <w:instrText xml:space="preserve"> PAGEREF _Toc95985017 \h </w:instrText>
             </w:r>
             <w:r>
               <w:rPr>
@@ -862,7 +862,7 @@
                 <w:noProof/>
                 <w:webHidden/>
               </w:rPr>
-              <w:t>6</w:t>
+              <w:t>7</w:t>
             </w:r>
             <w:r>
               <w:rPr>
@@ -884,7 +884,7 @@
               <w:noProof/>
             </w:rPr>
           </w:pPr>
-          <w:hyperlink w:anchor="_Toc87006453" w:history="1">
+          <w:hyperlink w:anchor="_Toc95985018" w:history="1">
             <w:r>
               <w:rPr>
                 <w:rStyle w:val="Hyperlink"/>
@@ -911,7 +911,7 @@
                 <w:noProof/>
                 <w:webHidden/>
               </w:rPr>
-              <w:instrText xml:space="preserve"> PAGEREF _Toc87006453 \h </w:instrText>
+              <w:instrText xml:space="preserve"> PAGEREF _Toc95985018 \h </w:instrText>
             </w:r>
             <w:r>
               <w:rPr>
@@ -953,7 +953,7 @@
               <w:noProof/>
             </w:rPr>
           </w:pPr>
-          <w:hyperlink w:anchor="_Toc87006454" w:history="1">
+          <w:hyperlink w:anchor="_Toc95985019" w:history="1">
             <w:r>
               <w:rPr>
                 <w:rStyle w:val="Hyperlink"/>
@@ -980,7 +980,7 @@
                 <w:noProof/>
                 <w:webHidden/>
               </w:rPr>
-              <w:instrText xml:space="preserve"> PAGEREF _Toc87006454 \h </w:instrText>
+              <w:instrText xml:space="preserve"> PAGEREF _Toc95985019 \h </w:instrText>
             </w:r>
             <w:r>
               <w:rPr>
@@ -1022,7 +1022,7 @@
               <w:noProof/>
             </w:rPr>
           </w:pPr>
-          <w:hyperlink w:anchor="_Toc87006455" w:history="1">
+          <w:hyperlink w:anchor="_Toc95985020" w:history="1">
             <w:r>
               <w:rPr>
                 <w:rStyle w:val="Hyperlink"/>
@@ -1049,7 +1049,7 @@
                 <w:noProof/>
                 <w:webHidden/>
               </w:rPr>
-              <w:instrText xml:space="preserve"> PAGEREF _Toc87006455 \h </w:instrText>
+              <w:instrText xml:space="preserve"> PAGEREF _Toc95985020 \h </w:instrText>
             </w:r>
             <w:r>
               <w:rPr>
@@ -1091,7 +1091,7 @@
               <w:noProof/>
             </w:rPr>
           </w:pPr>
-          <w:hyperlink w:anchor="_Toc87006456" w:history="1">
+          <w:hyperlink w:anchor="_Toc95985021" w:history="1">
             <w:r>
               <w:rPr>
                 <w:rStyle w:val="Hyperlink"/>
@@ -1118,7 +1118,7 @@
                 <w:noProof/>
                 <w:webHidden/>
               </w:rPr>
-              <w:instrText xml:space="preserve"> PAGEREF _Toc87006456 \h </w:instrText>
+              <w:instrText xml:space="preserve"> PAGEREF _Toc95985021 \h </w:instrText>
             </w:r>
             <w:r>
               <w:rPr>
@@ -1138,7 +1138,7 @@
                 <w:noProof/>
                 <w:webHidden/>
               </w:rPr>
-              <w:t>7</w:t>
+              <w:t>8</w:t>
             </w:r>
             <w:r>
               <w:rPr>
@@ -1160,7 +1160,7 @@
               <w:noProof/>
             </w:rPr>
           </w:pPr>
-          <w:hyperlink w:anchor="_Toc87006457" w:history="1">
+          <w:hyperlink w:anchor="_Toc95985022" w:history="1">
             <w:r>
               <w:rPr>
                 <w:rStyle w:val="Hyperlink"/>
@@ -1187,7 +1187,7 @@
                 <w:noProof/>
                 <w:webHidden/>
               </w:rPr>
-              <w:instrText xml:space="preserve"> PAGEREF _Toc87006457 \h </w:instrText>
+              <w:instrText xml:space="preserve"> PAGEREF _Toc95985022 \h </w:instrText>
             </w:r>
             <w:r>
               <w:rPr>
@@ -1229,7 +1229,7 @@
               <w:noProof/>
             </w:rPr>
           </w:pPr>
-          <w:hyperlink w:anchor="_Toc87006458" w:history="1">
+          <w:hyperlink w:anchor="_Toc95985023" w:history="1">
             <w:r>
               <w:rPr>
                 <w:rStyle w:val="Hyperlink"/>
@@ -1256,7 +1256,7 @@
                 <w:noProof/>
                 <w:webHidden/>
               </w:rPr>
-              <w:instrText xml:space="preserve"> PAGEREF _Toc87006458 \h </w:instrText>
+              <w:instrText xml:space="preserve"> PAGEREF _Toc95985023 \h </w:instrText>
             </w:r>
             <w:r>
               <w:rPr>
@@ -1298,7 +1298,7 @@
               <w:noProof/>
             </w:rPr>
           </w:pPr>
-          <w:hyperlink w:anchor="_Toc87006459" w:history="1">
+          <w:hyperlink w:anchor="_Toc95985024" w:history="1">
             <w:r>
               <w:rPr>
                 <w:rStyle w:val="Hyperlink"/>
@@ -1325,7 +1325,7 @@
                 <w:noProof/>
                 <w:webHidden/>
               </w:rPr>
-              <w:instrText xml:space="preserve"> PAGEREF _Toc87006459 \h </w:instrText>
+              <w:instrText xml:space="preserve"> PAGEREF _Toc95985024 \h </w:instrText>
             </w:r>
             <w:r>
               <w:rPr>
@@ -1367,7 +1367,7 @@
               <w:noProof/>
             </w:rPr>
           </w:pPr>
-          <w:hyperlink w:anchor="_Toc87006460" w:history="1">
+          <w:hyperlink w:anchor="_Toc95985025" w:history="1">
             <w:r>
               <w:rPr>
                 <w:rStyle w:val="Hyperlink"/>
@@ -1394,7 +1394,7 @@
                 <w:noProof/>
                 <w:webHidden/>
               </w:rPr>
-              <w:instrText xml:space="preserve"> PAGEREF _Toc87006460 \h </w:instrText>
+              <w:instrText xml:space="preserve"> PAGEREF _Toc95985025 \h </w:instrText>
             </w:r>
             <w:r>
               <w:rPr>
@@ -1436,7 +1436,7 @@
               <w:noProof/>
             </w:rPr>
           </w:pPr>
-          <w:hyperlink w:anchor="_Toc87006461" w:history="1">
+          <w:hyperlink w:anchor="_Toc95985026" w:history="1">
             <w:r>
               <w:rPr>
                 <w:rStyle w:val="Hyperlink"/>
@@ -1463,7 +1463,7 @@
                 <w:noProof/>
                 <w:webHidden/>
               </w:rPr>
-              <w:instrText xml:space="preserve"> PAGEREF _Toc87006461 \h </w:instrText>
+              <w:instrText xml:space="preserve"> PAGEREF _Toc95985026 \h </w:instrText>
             </w:r>
             <w:r>
               <w:rPr>
@@ -1483,7 +1483,7 @@
                 <w:noProof/>
                 <w:webHidden/>
               </w:rPr>
-              <w:t>10</w:t>
+              <w:t>11</w:t>
             </w:r>
             <w:r>
               <w:rPr>
@@ -1505,7 +1505,7 @@
               <w:noProof/>
             </w:rPr>
           </w:pPr>
-          <w:hyperlink w:anchor="_Toc87006462" w:history="1">
+          <w:hyperlink w:anchor="_Toc95985027" w:history="1">
             <w:r>
               <w:rPr>
                 <w:rStyle w:val="Hyperlink"/>
@@ -1532,7 +1532,7 @@
                 <w:noProof/>
                 <w:webHidden/>
               </w:rPr>
-              <w:instrText xml:space="preserve"> PAGEREF _Toc87006462 \h </w:instrText>
+              <w:instrText xml:space="preserve"> PAGEREF _Toc95985027 \h </w:instrText>
             </w:r>
             <w:r>
               <w:rPr>
@@ -1574,7 +1574,7 @@
               <w:noProof/>
             </w:rPr>
           </w:pPr>
-          <w:hyperlink w:anchor="_Toc87006463" w:history="1">
+          <w:hyperlink w:anchor="_Toc95985028" w:history="1">
             <w:r>
               <w:rPr>
                 <w:rStyle w:val="Hyperlink"/>
@@ -1601,7 +1601,7 @@
                 <w:noProof/>
                 <w:webHidden/>
               </w:rPr>
-              <w:instrText xml:space="preserve"> PAGEREF _Toc87006463 \h </w:instrText>
+              <w:instrText xml:space="preserve"> PAGEREF _Toc95985028 \h </w:instrText>
             </w:r>
             <w:r>
               <w:rPr>
@@ -1643,7 +1643,7 @@
               <w:noProof/>
             </w:rPr>
           </w:pPr>
-          <w:hyperlink w:anchor="_Toc87006464" w:history="1">
+          <w:hyperlink w:anchor="_Toc95985029" w:history="1">
             <w:r>
               <w:rPr>
                 <w:rStyle w:val="Hyperlink"/>
@@ -1670,7 +1670,7 @@
                 <w:noProof/>
                 <w:webHidden/>
               </w:rPr>
-              <w:instrText xml:space="preserve"> PAGEREF _Toc87006464 \h </w:instrText>
+              <w:instrText xml:space="preserve"> PAGEREF _Toc95985029 \h </w:instrText>
             </w:r>
             <w:r>
               <w:rPr>
@@ -1712,7 +1712,7 @@
               <w:noProof/>
             </w:rPr>
           </w:pPr>
-          <w:hyperlink w:anchor="_Toc87006465" w:history="1">
+          <w:hyperlink w:anchor="_Toc95985030" w:history="1">
             <w:r>
               <w:rPr>
                 <w:rStyle w:val="Hyperlink"/>
@@ -1739,7 +1739,7 @@
                 <w:noProof/>
                 <w:webHidden/>
               </w:rPr>
-              <w:instrText xml:space="preserve"> PAGEREF _Toc87006465 \h </w:instrText>
+              <w:instrText xml:space="preserve"> PAGEREF _Toc95985030 \h </w:instrText>
             </w:r>
             <w:r>
               <w:rPr>
@@ -1781,7 +1781,7 @@
               <w:noProof/>
             </w:rPr>
           </w:pPr>
-          <w:hyperlink w:anchor="_Toc87006466" w:history="1">
+          <w:hyperlink w:anchor="_Toc95985031" w:history="1">
             <w:r>
               <w:rPr>
                 <w:rStyle w:val="Hyperlink"/>
@@ -1808,7 +1808,7 @@
                 <w:noProof/>
                 <w:webHidden/>
               </w:rPr>
-              <w:instrText xml:space="preserve"> PAGEREF _Toc87006466 \h </w:instrText>
+              <w:instrText xml:space="preserve"> PAGEREF _Toc95985031 \h </w:instrText>
             </w:r>
             <w:r>
               <w:rPr>
@@ -1850,7 +1850,7 @@
               <w:noProof/>
             </w:rPr>
           </w:pPr>
-          <w:hyperlink w:anchor="_Toc87006467" w:history="1">
+          <w:hyperlink w:anchor="_Toc95985032" w:history="1">
             <w:r>
               <w:rPr>
                 <w:rStyle w:val="Hyperlink"/>
@@ -1877,7 +1877,7 @@
                 <w:noProof/>
                 <w:webHidden/>
               </w:rPr>
-              <w:instrText xml:space="preserve"> PAGEREF _Toc87006467 \h </w:instrText>
+              <w:instrText xml:space="preserve"> PAGEREF _Toc95985032 \h </w:instrText>
             </w:r>
             <w:r>
               <w:rPr>
@@ -1919,7 +1919,7 @@
               <w:noProof/>
             </w:rPr>
           </w:pPr>
-          <w:hyperlink w:anchor="_Toc87006468" w:history="1">
+          <w:hyperlink w:anchor="_Toc95985033" w:history="1">
             <w:r>
               <w:rPr>
                 <w:rStyle w:val="Hyperlink"/>
@@ -1946,7 +1946,7 @@
                 <w:noProof/>
                 <w:webHidden/>
               </w:rPr>
-              <w:instrText xml:space="preserve"> PAGEREF _Toc87006468 \h </w:instrText>
+              <w:instrText xml:space="preserve"> PAGEREF _Toc95985033 \h </w:instrText>
             </w:r>
             <w:r>
               <w:rPr>
@@ -1988,7 +1988,7 @@
               <w:noProof/>
             </w:rPr>
           </w:pPr>
-          <w:hyperlink w:anchor="_Toc87006469" w:history="1">
+          <w:hyperlink w:anchor="_Toc95985034" w:history="1">
             <w:r>
               <w:rPr>
                 <w:rStyle w:val="Hyperlink"/>
@@ -2015,7 +2015,7 @@
                 <w:noProof/>
                 <w:webHidden/>
               </w:rPr>
-              <w:instrText xml:space="preserve"> PAGEREF _Toc87006469 \h </w:instrText>
+              <w:instrText xml:space="preserve"> PAGEREF _Toc95985034 \h </w:instrText>
             </w:r>
             <w:r>
               <w:rPr>
@@ -2057,7 +2057,7 @@
               <w:noProof/>
             </w:rPr>
           </w:pPr>
-          <w:hyperlink w:anchor="_Toc87006470" w:history="1">
+          <w:hyperlink w:anchor="_Toc95985035" w:history="1">
             <w:r>
               <w:rPr>
                 <w:rStyle w:val="Hyperlink"/>
@@ -2084,7 +2084,7 @@
                 <w:noProof/>
                 <w:webHidden/>
               </w:rPr>
-              <w:instrText xml:space="preserve"> PAGEREF _Toc87006470 \h </w:instrText>
+              <w:instrText xml:space="preserve"> PAGEREF _Toc95985035 \h </w:instrText>
             </w:r>
             <w:r>
               <w:rPr>
@@ -2126,7 +2126,7 @@
               <w:noProof/>
             </w:rPr>
           </w:pPr>
-          <w:hyperlink w:anchor="_Toc87006471" w:history="1">
+          <w:hyperlink w:anchor="_Toc95985036" w:history="1">
             <w:r>
               <w:rPr>
                 <w:rStyle w:val="Hyperlink"/>
@@ -2153,7 +2153,7 @@
                 <w:noProof/>
                 <w:webHidden/>
               </w:rPr>
-              <w:instrText xml:space="preserve"> PAGEREF _Toc87006471 \h </w:instrText>
+              <w:instrText xml:space="preserve"> PAGEREF _Toc95985036 \h </w:instrText>
             </w:r>
             <w:r>
               <w:rPr>
@@ -2195,7 +2195,7 @@
               <w:noProof/>
             </w:rPr>
           </w:pPr>
-          <w:hyperlink w:anchor="_Toc87006472" w:history="1">
+          <w:hyperlink w:anchor="_Toc95985037" w:history="1">
             <w:r>
               <w:rPr>
                 <w:rStyle w:val="Hyperlink"/>
@@ -2222,7 +2222,7 @@
                 <w:noProof/>
                 <w:webHidden/>
               </w:rPr>
-              <w:instrText xml:space="preserve"> PAGEREF _Toc87006472 \h </w:instrText>
+              <w:instrText xml:space="preserve"> PAGEREF _Toc95985037 \h </w:instrText>
             </w:r>
             <w:r>
               <w:rPr>
@@ -2264,7 +2264,7 @@
               <w:noProof/>
             </w:rPr>
           </w:pPr>
-          <w:hyperlink w:anchor="_Toc87006473" w:history="1">
+          <w:hyperlink w:anchor="_Toc95985038" w:history="1">
             <w:r>
               <w:rPr>
                 <w:rStyle w:val="Hyperlink"/>
@@ -2291,7 +2291,7 @@
                 <w:noProof/>
                 <w:webHidden/>
               </w:rPr>
-              <w:instrText xml:space="preserve"> PAGEREF _Toc87006473 \h </w:instrText>
+              <w:instrText xml:space="preserve"> PAGEREF _Toc95985038 \h </w:instrText>
             </w:r>
             <w:r>
               <w:rPr>
@@ -2333,7 +2333,7 @@
               <w:noProof/>
             </w:rPr>
           </w:pPr>
-          <w:hyperlink w:anchor="_Toc87006474" w:history="1">
+          <w:hyperlink w:anchor="_Toc95985039" w:history="1">
             <w:r>
               <w:rPr>
                 <w:rStyle w:val="Hyperlink"/>
@@ -2360,7 +2360,7 @@
                 <w:noProof/>
                 <w:webHidden/>
               </w:rPr>
-              <w:instrText xml:space="preserve"> PAGEREF _Toc87006474 \h </w:instrText>
+              <w:instrText xml:space="preserve"> PAGEREF _Toc95985039 \h </w:instrText>
             </w:r>
             <w:r>
               <w:rPr>
@@ -2402,7 +2402,7 @@
               <w:noProof/>
             </w:rPr>
           </w:pPr>
-          <w:hyperlink w:anchor="_Toc87006475" w:history="1">
+          <w:hyperlink w:anchor="_Toc95985040" w:history="1">
             <w:r>
               <w:rPr>
                 <w:rStyle w:val="Hyperlink"/>
@@ -2429,7 +2429,7 @@
                 <w:noProof/>
                 <w:webHidden/>
               </w:rPr>
-              <w:instrText xml:space="preserve"> PAGEREF _Toc87006475 \h </w:instrText>
+              <w:instrText xml:space="preserve"> PAGEREF _Toc95985040 \h </w:instrText>
             </w:r>
             <w:r>
               <w:rPr>
@@ -2471,7 +2471,7 @@
               <w:noProof/>
             </w:rPr>
           </w:pPr>
-          <w:hyperlink w:anchor="_Toc87006476" w:history="1">
+          <w:hyperlink w:anchor="_Toc95985041" w:history="1">
             <w:r>
               <w:rPr>
                 <w:rStyle w:val="Hyperlink"/>
@@ -2498,7 +2498,7 @@
                 <w:noProof/>
                 <w:webHidden/>
               </w:rPr>
-              <w:instrText xml:space="preserve"> PAGEREF _Toc87006476 \h </w:instrText>
+              <w:instrText xml:space="preserve"> PAGEREF _Toc95985041 \h </w:instrText>
             </w:r>
             <w:r>
               <w:rPr>
@@ -2540,7 +2540,7 @@
               <w:noProof/>
             </w:rPr>
           </w:pPr>
-          <w:hyperlink w:anchor="_Toc87006477" w:history="1">
+          <w:hyperlink w:anchor="_Toc95985042" w:history="1">
             <w:r>
               <w:rPr>
                 <w:rStyle w:val="Hyperlink"/>
@@ -2567,7 +2567,7 @@
                 <w:noProof/>
                 <w:webHidden/>
               </w:rPr>
-              <w:instrText xml:space="preserve"> PAGEREF _Toc87006477 \h </w:instrText>
+              <w:instrText xml:space="preserve"> PAGEREF _Toc95985042 \h </w:instrText>
             </w:r>
             <w:r>
               <w:rPr>
@@ -2609,7 +2609,7 @@
               <w:noProof/>
             </w:rPr>
           </w:pPr>
-          <w:hyperlink w:anchor="_Toc87006478" w:history="1">
+          <w:hyperlink w:anchor="_Toc95985043" w:history="1">
             <w:r>
               <w:rPr>
                 <w:rStyle w:val="Hyperlink"/>
@@ -2636,7 +2636,7 @@
                 <w:noProof/>
                 <w:webHidden/>
               </w:rPr>
-              <w:instrText xml:space="preserve"> PAGEREF _Toc87006478 \h </w:instrText>
+              <w:instrText xml:space="preserve"> PAGEREF _Toc95985043 \h </w:instrText>
             </w:r>
             <w:r>
               <w:rPr>
@@ -2678,7 +2678,7 @@
               <w:noProof/>
             </w:rPr>
           </w:pPr>
-          <w:hyperlink w:anchor="_Toc87006479" w:history="1">
+          <w:hyperlink w:anchor="_Toc95985044" w:history="1">
             <w:r>
               <w:rPr>
                 <w:rStyle w:val="Hyperlink"/>
@@ -2705,7 +2705,7 @@
                 <w:noProof/>
                 <w:webHidden/>
               </w:rPr>
-              <w:instrText xml:space="preserve"> PAGEREF _Toc87006479 \h </w:instrText>
+              <w:instrText xml:space="preserve"> PAGEREF _Toc95985044 \h </w:instrText>
             </w:r>
             <w:r>
               <w:rPr>
@@ -2747,7 +2747,7 @@
               <w:noProof/>
             </w:rPr>
           </w:pPr>
-          <w:hyperlink w:anchor="_Toc87006480" w:history="1">
+          <w:hyperlink w:anchor="_Toc95985045" w:history="1">
             <w:r>
               <w:rPr>
                 <w:rStyle w:val="Hyperlink"/>
@@ -2774,7 +2774,7 @@
                 <w:noProof/>
                 <w:webHidden/>
               </w:rPr>
-              <w:instrText xml:space="preserve"> PAGEREF _Toc87006480 \h </w:instrText>
+              <w:instrText xml:space="preserve"> PAGEREF _Toc95985045 \h </w:instrText>
             </w:r>
             <w:r>
               <w:rPr>
@@ -2816,7 +2816,7 @@
               <w:noProof/>
             </w:rPr>
           </w:pPr>
-          <w:hyperlink w:anchor="_Toc87006481" w:history="1">
+          <w:hyperlink w:anchor="_Toc95985046" w:history="1">
             <w:r>
               <w:rPr>
                 <w:rStyle w:val="Hyperlink"/>
@@ -2843,7 +2843,7 @@
                 <w:noProof/>
                 <w:webHidden/>
               </w:rPr>
-              <w:instrText xml:space="preserve"> PAGEREF _Toc87006481 \h </w:instrText>
+              <w:instrText xml:space="preserve"> PAGEREF _Toc95985046 \h </w:instrText>
             </w:r>
             <w:r>
               <w:rPr>
@@ -2885,7 +2885,7 @@
               <w:noProof/>
             </w:rPr>
           </w:pPr>
-          <w:hyperlink w:anchor="_Toc87006482" w:history="1">
+          <w:hyperlink w:anchor="_Toc95985047" w:history="1">
             <w:r>
               <w:rPr>
                 <w:rStyle w:val="Hyperlink"/>
@@ -2912,7 +2912,7 @@
                 <w:noProof/>
                 <w:webHidden/>
               </w:rPr>
-              <w:instrText xml:space="preserve"> PAGEREF _Toc87006482 \h </w:instrText>
+              <w:instrText xml:space="preserve"> PAGEREF _Toc95985047 \h </w:instrText>
             </w:r>
             <w:r>
               <w:rPr>
@@ -2954,7 +2954,7 @@
               <w:noProof/>
             </w:rPr>
           </w:pPr>
-          <w:hyperlink w:anchor="_Toc87006483" w:history="1">
+          <w:hyperlink w:anchor="_Toc95985048" w:history="1">
             <w:r>
               <w:rPr>
                 <w:rStyle w:val="Hyperlink"/>
@@ -2981,7 +2981,7 @@
                 <w:noProof/>
                 <w:webHidden/>
               </w:rPr>
-              <w:instrText xml:space="preserve"> PAGEREF _Toc87006483 \h </w:instrText>
+              <w:instrText xml:space="preserve"> PAGEREF _Toc95985048 \h </w:instrText>
             </w:r>
             <w:r>
               <w:rPr>
@@ -3023,7 +3023,7 @@
               <w:noProof/>
             </w:rPr>
           </w:pPr>
-          <w:hyperlink w:anchor="_Toc87006484" w:history="1">
+          <w:hyperlink w:anchor="_Toc95985049" w:history="1">
             <w:r>
               <w:rPr>
                 <w:rStyle w:val="Hyperlink"/>
@@ -3050,7 +3050,7 @@
                 <w:noProof/>
                 <w:webHidden/>
               </w:rPr>
-              <w:instrText xml:space="preserve"> PAGEREF _Toc87006484 \h </w:instrText>
+              <w:instrText xml:space="preserve"> PAGEREF _Toc95985049 \h </w:instrText>
             </w:r>
             <w:r>
               <w:rPr>
@@ -3092,7 +3092,7 @@
               <w:noProof/>
             </w:rPr>
           </w:pPr>
-          <w:hyperlink w:anchor="_Toc87006485" w:history="1">
+          <w:hyperlink w:anchor="_Toc95985050" w:history="1">
             <w:r>
               <w:rPr>
                 <w:rStyle w:val="Hyperlink"/>
@@ -3119,7 +3119,7 @@
                 <w:noProof/>
                 <w:webHidden/>
               </w:rPr>
-              <w:instrText xml:space="preserve"> PAGEREF _Toc87006485 \h </w:instrText>
+              <w:instrText xml:space="preserve"> PAGEREF _Toc95985050 \h </w:instrText>
             </w:r>
             <w:r>
               <w:rPr>
@@ -3161,7 +3161,7 @@
               <w:noProof/>
             </w:rPr>
           </w:pPr>
-          <w:hyperlink w:anchor="_Toc87006486" w:history="1">
+          <w:hyperlink w:anchor="_Toc95985051" w:history="1">
             <w:r>
               <w:rPr>
                 <w:rStyle w:val="Hyperlink"/>
@@ -3188,7 +3188,7 @@
                 <w:noProof/>
                 <w:webHidden/>
               </w:rPr>
-              <w:instrText xml:space="preserve"> PAGEREF _Toc87006486 \h </w:instrText>
+              <w:instrText xml:space="preserve"> PAGEREF _Toc95985051 \h </w:instrText>
             </w:r>
             <w:r>
               <w:rPr>
@@ -3230,7 +3230,7 @@
               <w:noProof/>
             </w:rPr>
           </w:pPr>
-          <w:hyperlink w:anchor="_Toc87006487" w:history="1">
+          <w:hyperlink w:anchor="_Toc95985052" w:history="1">
             <w:r>
               <w:rPr>
                 <w:rStyle w:val="Hyperlink"/>
@@ -3257,7 +3257,7 @@
                 <w:noProof/>
                 <w:webHidden/>
               </w:rPr>
-              <w:instrText xml:space="preserve"> PAGEREF _Toc87006487 \h </w:instrText>
+              <w:instrText xml:space="preserve"> PAGEREF _Toc95985052 \h </w:instrText>
             </w:r>
             <w:r>
               <w:rPr>
@@ -3299,7 +3299,7 @@
               <w:noProof/>
             </w:rPr>
           </w:pPr>
-          <w:hyperlink w:anchor="_Toc87006488" w:history="1">
+          <w:hyperlink w:anchor="_Toc95985053" w:history="1">
             <w:r>
               <w:rPr>
                 <w:rStyle w:val="Hyperlink"/>
@@ -3326,7 +3326,7 @@
                 <w:noProof/>
                 <w:webHidden/>
               </w:rPr>
-              <w:instrText xml:space="preserve"> PAGEREF _Toc87006488 \h </w:instrText>
+              <w:instrText xml:space="preserve"> PAGEREF _Toc95985053 \h </w:instrText>
             </w:r>
             <w:r>
               <w:rPr>
@@ -3368,7 +3368,7 @@
               <w:noProof/>
             </w:rPr>
           </w:pPr>
-          <w:hyperlink w:anchor="_Toc87006489" w:history="1">
+          <w:hyperlink w:anchor="_Toc95985054" w:history="1">
             <w:r>
               <w:rPr>
                 <w:rStyle w:val="Hyperlink"/>
@@ -3395,7 +3395,7 @@
                 <w:noProof/>
                 <w:webHidden/>
               </w:rPr>
-              <w:instrText xml:space="preserve"> PAGEREF _Toc87006489 \h </w:instrText>
+              <w:instrText xml:space="preserve"> PAGEREF _Toc95985054 \h </w:instrText>
             </w:r>
             <w:r>
               <w:rPr>
@@ -3437,7 +3437,7 @@
               <w:noProof/>
             </w:rPr>
           </w:pPr>
-          <w:hyperlink w:anchor="_Toc87006490" w:history="1">
+          <w:hyperlink w:anchor="_Toc95985055" w:history="1">
             <w:r>
               <w:rPr>
                 <w:rStyle w:val="Hyperlink"/>
@@ -3464,7 +3464,7 @@
                 <w:noProof/>
                 <w:webHidden/>
               </w:rPr>
-              <w:instrText xml:space="preserve"> PAGEREF _Toc87006490 \h </w:instrText>
+              <w:instrText xml:space="preserve"> PAGEREF _Toc95985055 \h </w:instrText>
             </w:r>
             <w:r>
               <w:rPr>
@@ -3506,7 +3506,7 @@
               <w:noProof/>
             </w:rPr>
           </w:pPr>
-          <w:hyperlink w:anchor="_Toc87006491" w:history="1">
+          <w:hyperlink w:anchor="_Toc95985056" w:history="1">
             <w:r>
               <w:rPr>
                 <w:rStyle w:val="Hyperlink"/>
@@ -3533,7 +3533,7 @@
                 <w:noProof/>
                 <w:webHidden/>
               </w:rPr>
-              <w:instrText xml:space="preserve"> PAGEREF _Toc87006491 \h </w:instrText>
+              <w:instrText xml:space="preserve"> PAGEREF _Toc95985056 \h </w:instrText>
             </w:r>
             <w:r>
               <w:rPr>
@@ -3575,7 +3575,7 @@
               <w:noProof/>
             </w:rPr>
           </w:pPr>
-          <w:hyperlink w:anchor="_Toc87006492" w:history="1">
+          <w:hyperlink w:anchor="_Toc95985057" w:history="1">
             <w:r>
               <w:rPr>
                 <w:rStyle w:val="Hyperlink"/>
@@ -3602,7 +3602,7 @@
                 <w:noProof/>
                 <w:webHidden/>
               </w:rPr>
-              <w:instrText xml:space="preserve"> PAGEREF _Toc87006492 \h </w:instrText>
+              <w:instrText xml:space="preserve"> PAGEREF _Toc95985057 \h </w:instrText>
             </w:r>
             <w:r>
               <w:rPr>
@@ -3644,7 +3644,7 @@
               <w:noProof/>
             </w:rPr>
           </w:pPr>
-          <w:hyperlink w:anchor="_Toc87006493" w:history="1">
+          <w:hyperlink w:anchor="_Toc95985058" w:history="1">
             <w:r>
               <w:rPr>
                 <w:rStyle w:val="Hyperlink"/>
@@ -3671,7 +3671,7 @@
                 <w:noProof/>
                 <w:webHidden/>
               </w:rPr>
-              <w:instrText xml:space="preserve"> PAGEREF _Toc87006493 \h </w:instrText>
+              <w:instrText xml:space="preserve"> PAGEREF _Toc95985058 \h </w:instrText>
             </w:r>
             <w:r>
               <w:rPr>
@@ -3713,7 +3713,7 @@
               <w:noProof/>
             </w:rPr>
           </w:pPr>
-          <w:hyperlink w:anchor="_Toc87006494" w:history="1">
+          <w:hyperlink w:anchor="_Toc95985059" w:history="1">
             <w:r>
               <w:rPr>
                 <w:rStyle w:val="Hyperlink"/>
@@ -3740,7 +3740,7 @@
                 <w:noProof/>
                 <w:webHidden/>
               </w:rPr>
-              <w:instrText xml:space="preserve"> PAGEREF _Toc87006494 \h </w:instrText>
+              <w:instrText xml:space="preserve"> PAGEREF _Toc95985059 \h </w:instrText>
             </w:r>
             <w:r>
               <w:rPr>
@@ -3782,7 +3782,7 @@
               <w:noProof/>
             </w:rPr>
           </w:pPr>
-          <w:hyperlink w:anchor="_Toc87006495" w:history="1">
+          <w:hyperlink w:anchor="_Toc95985060" w:history="1">
             <w:r>
               <w:rPr>
                 <w:rStyle w:val="Hyperlink"/>
@@ -3809,7 +3809,7 @@
                 <w:noProof/>
                 <w:webHidden/>
               </w:rPr>
-              <w:instrText xml:space="preserve"> PAGEREF _Toc87006495 \h </w:instrText>
+              <w:instrText xml:space="preserve"> PAGEREF _Toc95985060 \h </w:instrText>
             </w:r>
             <w:r>
               <w:rPr>
@@ -3851,7 +3851,7 @@
               <w:noProof/>
             </w:rPr>
           </w:pPr>
-          <w:hyperlink w:anchor="_Toc87006496" w:history="1">
+          <w:hyperlink w:anchor="_Toc95985061" w:history="1">
             <w:r>
               <w:rPr>
                 <w:rStyle w:val="Hyperlink"/>
@@ -3878,7 +3878,7 @@
                 <w:noProof/>
                 <w:webHidden/>
               </w:rPr>
-              <w:instrText xml:space="preserve"> PAGEREF _Toc87006496 \h </w:instrText>
+              <w:instrText xml:space="preserve"> PAGEREF _Toc95985061 \h </w:instrText>
             </w:r>
             <w:r>
               <w:rPr>
@@ -3920,7 +3920,7 @@
               <w:noProof/>
             </w:rPr>
           </w:pPr>
-          <w:hyperlink w:anchor="_Toc87006497" w:history="1">
+          <w:hyperlink w:anchor="_Toc95985062" w:history="1">
             <w:r>
               <w:rPr>
                 <w:rStyle w:val="Hyperlink"/>
@@ -3947,7 +3947,7 @@
                 <w:noProof/>
                 <w:webHidden/>
               </w:rPr>
-              <w:instrText xml:space="preserve"> PAGEREF _Toc87006497 \h </w:instrText>
+              <w:instrText xml:space="preserve"> PAGEREF _Toc95985062 \h </w:instrText>
             </w:r>
             <w:r>
               <w:rPr>
@@ -3989,7 +3989,7 @@
               <w:noProof/>
             </w:rPr>
           </w:pPr>
-          <w:hyperlink w:anchor="_Toc87006498" w:history="1">
+          <w:hyperlink w:anchor="_Toc95985063" w:history="1">
             <w:r>
               <w:rPr>
                 <w:rStyle w:val="Hyperlink"/>
@@ -4016,7 +4016,7 @@
                 <w:noProof/>
                 <w:webHidden/>
               </w:rPr>
-              <w:instrText xml:space="preserve"> PAGEREF _Toc87006498 \h </w:instrText>
+              <w:instrText xml:space="preserve"> PAGEREF _Toc95985063 \h </w:instrText>
             </w:r>
             <w:r>
               <w:rPr>
@@ -4058,7 +4058,7 @@
               <w:noProof/>
             </w:rPr>
           </w:pPr>
-          <w:hyperlink w:anchor="_Toc87006499" w:history="1">
+          <w:hyperlink w:anchor="_Toc95985064" w:history="1">
             <w:r>
               <w:rPr>
                 <w:rStyle w:val="Hyperlink"/>
@@ -4085,7 +4085,7 @@
                 <w:noProof/>
                 <w:webHidden/>
               </w:rPr>
-              <w:instrText xml:space="preserve"> PAGEREF _Toc87006499 \h </w:instrText>
+              <w:instrText xml:space="preserve"> PAGEREF _Toc95985064 \h </w:instrText>
             </w:r>
             <w:r>
               <w:rPr>
@@ -4127,7 +4127,7 @@
               <w:noProof/>
             </w:rPr>
           </w:pPr>
-          <w:hyperlink w:anchor="_Toc87006500" w:history="1">
+          <w:hyperlink w:anchor="_Toc95985065" w:history="1">
             <w:r>
               <w:rPr>
                 <w:rStyle w:val="Hyperlink"/>
@@ -4154,7 +4154,7 @@
                 <w:noProof/>
                 <w:webHidden/>
               </w:rPr>
-              <w:instrText xml:space="preserve"> PAGEREF _Toc87006500 \h </w:instrText>
+              <w:instrText xml:space="preserve"> PAGEREF _Toc95985065 \h </w:instrText>
             </w:r>
             <w:r>
               <w:rPr>
@@ -4196,7 +4196,7 @@
               <w:noProof/>
             </w:rPr>
           </w:pPr>
-          <w:hyperlink w:anchor="_Toc87006501" w:history="1">
+          <w:hyperlink w:anchor="_Toc95985066" w:history="1">
             <w:r>
               <w:rPr>
                 <w:rStyle w:val="Hyperlink"/>
@@ -4223,7 +4223,7 @@
                 <w:noProof/>
                 <w:webHidden/>
               </w:rPr>
-              <w:instrText xml:space="preserve"> PAGEREF _Toc87006501 \h </w:instrText>
+              <w:instrText xml:space="preserve"> PAGEREF _Toc95985066 \h </w:instrText>
             </w:r>
             <w:r>
               <w:rPr>
@@ -4265,7 +4265,7 @@
               <w:noProof/>
             </w:rPr>
           </w:pPr>
-          <w:hyperlink w:anchor="_Toc87006502" w:history="1">
+          <w:hyperlink w:anchor="_Toc95985067" w:history="1">
             <w:r>
               <w:rPr>
                 <w:rStyle w:val="Hyperlink"/>
@@ -4292,7 +4292,7 @@
                 <w:noProof/>
                 <w:webHidden/>
               </w:rPr>
-              <w:instrText xml:space="preserve"> PAGEREF _Toc87006502 \h </w:instrText>
+              <w:instrText xml:space="preserve"> PAGEREF _Toc95985067 \h </w:instrText>
             </w:r>
             <w:r>
               <w:rPr>
@@ -4334,7 +4334,7 @@
               <w:noProof/>
             </w:rPr>
           </w:pPr>
-          <w:hyperlink w:anchor="_Toc87006503" w:history="1">
+          <w:hyperlink w:anchor="_Toc95985068" w:history="1">
             <w:r>
               <w:rPr>
                 <w:rStyle w:val="Hyperlink"/>
@@ -4361,7 +4361,7 @@
                 <w:noProof/>
                 <w:webHidden/>
               </w:rPr>
-              <w:instrText xml:space="preserve"> PAGEREF _Toc87006503 \h </w:instrText>
+              <w:instrText xml:space="preserve"> PAGEREF _Toc95985068 \h </w:instrText>
             </w:r>
             <w:r>
               <w:rPr>
@@ -4403,7 +4403,7 @@
               <w:noProof/>
             </w:rPr>
           </w:pPr>
-          <w:hyperlink w:anchor="_Toc87006504" w:history="1">
+          <w:hyperlink w:anchor="_Toc95985069" w:history="1">
             <w:r>
               <w:rPr>
                 <w:rStyle w:val="Hyperlink"/>
@@ -4430,7 +4430,7 @@
                 <w:noProof/>
                 <w:webHidden/>
               </w:rPr>
-              <w:instrText xml:space="preserve"> PAGEREF _Toc87006504 \h </w:instrText>
+              <w:instrText xml:space="preserve"> PAGEREF _Toc95985069 \h </w:instrText>
             </w:r>
             <w:r>
               <w:rPr>
@@ -4472,7 +4472,7 @@
               <w:noProof/>
             </w:rPr>
           </w:pPr>
-          <w:hyperlink w:anchor="_Toc87006505" w:history="1">
+          <w:hyperlink w:anchor="_Toc95985070" w:history="1">
             <w:r>
               <w:rPr>
                 <w:rStyle w:val="Hyperlink"/>
@@ -4499,7 +4499,7 @@
                 <w:noProof/>
                 <w:webHidden/>
               </w:rPr>
-              <w:instrText xml:space="preserve"> PAGEREF _Toc87006505 \h </w:instrText>
+              <w:instrText xml:space="preserve"> PAGEREF _Toc95985070 \h </w:instrText>
             </w:r>
             <w:r>
               <w:rPr>
@@ -4541,7 +4541,7 @@
               <w:noProof/>
             </w:rPr>
           </w:pPr>
-          <w:hyperlink w:anchor="_Toc87006506" w:history="1">
+          <w:hyperlink w:anchor="_Toc95985071" w:history="1">
             <w:r>
               <w:rPr>
                 <w:rStyle w:val="Hyperlink"/>
@@ -4568,7 +4568,7 @@
                 <w:noProof/>
                 <w:webHidden/>
               </w:rPr>
-              <w:instrText xml:space="preserve"> PAGEREF _Toc87006506 \h </w:instrText>
+              <w:instrText xml:space="preserve"> PAGEREF _Toc95985071 \h </w:instrText>
             </w:r>
             <w:r>
               <w:rPr>
@@ -4610,7 +4610,7 @@
               <w:noProof/>
             </w:rPr>
           </w:pPr>
-          <w:hyperlink w:anchor="_Toc87006507" w:history="1">
+          <w:hyperlink w:anchor="_Toc95985072" w:history="1">
             <w:r>
               <w:rPr>
                 <w:rStyle w:val="Hyperlink"/>
@@ -4637,7 +4637,7 @@
                 <w:noProof/>
                 <w:webHidden/>
               </w:rPr>
-              <w:instrText xml:space="preserve"> PAGEREF _Toc87006507 \h </w:instrText>
+              <w:instrText xml:space="preserve"> PAGEREF _Toc95985072 \h </w:instrText>
             </w:r>
             <w:r>
               <w:rPr>
@@ -4679,7 +4679,7 @@
               <w:noProof/>
             </w:rPr>
           </w:pPr>
-          <w:hyperlink w:anchor="_Toc87006508" w:history="1">
+          <w:hyperlink w:anchor="_Toc95985073" w:history="1">
             <w:r>
               <w:rPr>
                 <w:rStyle w:val="Hyperlink"/>
@@ -4706,7 +4706,7 @@
                 <w:noProof/>
                 <w:webHidden/>
               </w:rPr>
-              <w:instrText xml:space="preserve"> PAGEREF _Toc87006508 \h </w:instrText>
+              <w:instrText xml:space="preserve"> PAGEREF _Toc95985073 \h </w:instrText>
             </w:r>
             <w:r>
               <w:rPr>
@@ -4748,7 +4748,7 @@
               <w:noProof/>
             </w:rPr>
           </w:pPr>
-          <w:hyperlink w:anchor="_Toc87006509" w:history="1">
+          <w:hyperlink w:anchor="_Toc95985074" w:history="1">
             <w:r>
               <w:rPr>
                 <w:rStyle w:val="Hyperlink"/>
@@ -4775,7 +4775,7 @@
                 <w:noProof/>
                 <w:webHidden/>
               </w:rPr>
-              <w:instrText xml:space="preserve"> PAGEREF _Toc87006509 \h </w:instrText>
+              <w:instrText xml:space="preserve"> PAGEREF _Toc95985074 \h </w:instrText>
             </w:r>
             <w:r>
               <w:rPr>
@@ -4817,7 +4817,7 @@
               <w:noProof/>
             </w:rPr>
           </w:pPr>
-          <w:hyperlink w:anchor="_Toc87006510" w:history="1">
+          <w:hyperlink w:anchor="_Toc95985075" w:history="1">
             <w:r>
               <w:rPr>
                 <w:rStyle w:val="Hyperlink"/>
@@ -4845,7 +4845,7 @@
                 <w:noProof/>
                 <w:webHidden/>
               </w:rPr>
-              <w:instrText xml:space="preserve"> PAGEREF _Toc87006510 \h </w:instrText>
+              <w:instrText xml:space="preserve"> PAGEREF _Toc95985075 \h </w:instrText>
             </w:r>
             <w:r>
               <w:rPr>
@@ -4887,7 +4887,7 @@
               <w:noProof/>
             </w:rPr>
           </w:pPr>
-          <w:hyperlink w:anchor="_Toc87006511" w:history="1">
+          <w:hyperlink w:anchor="_Toc95985076" w:history="1">
             <w:r>
               <w:rPr>
                 <w:rStyle w:val="Hyperlink"/>
@@ -4914,7 +4914,7 @@
                 <w:noProof/>
                 <w:webHidden/>
               </w:rPr>
-              <w:instrText xml:space="preserve"> PAGEREF _Toc87006511 \h </w:instrText>
+              <w:instrText xml:space="preserve"> PAGEREF _Toc95985076 \h </w:instrText>
             </w:r>
             <w:r>
               <w:rPr>
@@ -4956,7 +4956,7 @@
               <w:noProof/>
             </w:rPr>
           </w:pPr>
-          <w:hyperlink w:anchor="_Toc87006512" w:history="1">
+          <w:hyperlink w:anchor="_Toc95985077" w:history="1">
             <w:r>
               <w:rPr>
                 <w:rStyle w:val="Hyperlink"/>
@@ -4983,7 +4983,7 @@
                 <w:noProof/>
                 <w:webHidden/>
               </w:rPr>
-              <w:instrText xml:space="preserve"> PAGEREF _Toc87006512 \h </w:instrText>
+              <w:instrText xml:space="preserve"> PAGEREF _Toc95985077 \h </w:instrText>
             </w:r>
             <w:r>
               <w:rPr>
@@ -5025,7 +5025,7 @@
               <w:noProof/>
             </w:rPr>
           </w:pPr>
-          <w:hyperlink w:anchor="_Toc87006513" w:history="1">
+          <w:hyperlink w:anchor="_Toc95985078" w:history="1">
             <w:r>
               <w:rPr>
                 <w:rStyle w:val="Hyperlink"/>
@@ -5052,7 +5052,7 @@
                 <w:noProof/>
                 <w:webHidden/>
               </w:rPr>
-              <w:instrText xml:space="preserve"> PAGEREF _Toc87006513 \h </w:instrText>
+              <w:instrText xml:space="preserve"> PAGEREF _Toc95985078 \h </w:instrText>
             </w:r>
             <w:r>
               <w:rPr>
@@ -5094,7 +5094,7 @@
               <w:noProof/>
             </w:rPr>
           </w:pPr>
-          <w:hyperlink w:anchor="_Toc87006514" w:history="1">
+          <w:hyperlink w:anchor="_Toc95985079" w:history="1">
             <w:r>
               <w:rPr>
                 <w:rStyle w:val="Hyperlink"/>
@@ -5121,7 +5121,7 @@
                 <w:noProof/>
                 <w:webHidden/>
               </w:rPr>
-              <w:instrText xml:space="preserve"> PAGEREF _Toc87006514 \h </w:instrText>
+              <w:instrText xml:space="preserve"> PAGEREF _Toc95985079 \h </w:instrText>
             </w:r>
             <w:r>
               <w:rPr>
@@ -5163,7 +5163,7 @@
               <w:noProof/>
             </w:rPr>
           </w:pPr>
-          <w:hyperlink w:anchor="_Toc87006515" w:history="1">
+          <w:hyperlink w:anchor="_Toc95985080" w:history="1">
             <w:r>
               <w:rPr>
                 <w:rStyle w:val="Hyperlink"/>
@@ -5190,7 +5190,7 @@
                 <w:noProof/>
                 <w:webHidden/>
               </w:rPr>
-              <w:instrText xml:space="preserve"> PAGEREF _Toc87006515 \h </w:instrText>
+              <w:instrText xml:space="preserve"> PAGEREF _Toc95985080 \h </w:instrText>
             </w:r>
             <w:r>
               <w:rPr>
@@ -5232,7 +5232,7 @@
               <w:noProof/>
             </w:rPr>
           </w:pPr>
-          <w:hyperlink w:anchor="_Toc87006516" w:history="1">
+          <w:hyperlink w:anchor="_Toc95985081" w:history="1">
             <w:r>
               <w:rPr>
                 <w:rStyle w:val="Hyperlink"/>
@@ -5259,7 +5259,7 @@
                 <w:noProof/>
                 <w:webHidden/>
               </w:rPr>
-              <w:instrText xml:space="preserve"> PAGEREF _Toc87006516 \h </w:instrText>
+              <w:instrText xml:space="preserve"> PAGEREF _Toc95985081 \h </w:instrText>
             </w:r>
             <w:r>
               <w:rPr>
@@ -5301,7 +5301,7 @@
               <w:noProof/>
             </w:rPr>
           </w:pPr>
-          <w:hyperlink w:anchor="_Toc87006517" w:history="1">
+          <w:hyperlink w:anchor="_Toc95985082" w:history="1">
             <w:r>
               <w:rPr>
                 <w:rStyle w:val="Hyperlink"/>
@@ -5328,7 +5328,7 @@
                 <w:noProof/>
                 <w:webHidden/>
               </w:rPr>
-              <w:instrText xml:space="preserve"> PAGEREF _Toc87006517 \h </w:instrText>
+              <w:instrText xml:space="preserve"> PAGEREF _Toc95985082 \h </w:instrText>
             </w:r>
             <w:r>
               <w:rPr>
@@ -5370,7 +5370,7 @@
               <w:noProof/>
             </w:rPr>
           </w:pPr>
-          <w:hyperlink w:anchor="_Toc87006518" w:history="1">
+          <w:hyperlink w:anchor="_Toc95985083" w:history="1">
             <w:r>
               <w:rPr>
                 <w:rStyle w:val="Hyperlink"/>
@@ -5397,7 +5397,7 @@
                 <w:noProof/>
                 <w:webHidden/>
               </w:rPr>
-              <w:instrText xml:space="preserve"> PAGEREF _Toc87006518 \h </w:instrText>
+              <w:instrText xml:space="preserve"> PAGEREF _Toc95985083 \h </w:instrText>
             </w:r>
             <w:r>
               <w:rPr>
@@ -5439,7 +5439,7 @@
               <w:noProof/>
             </w:rPr>
           </w:pPr>
-          <w:hyperlink w:anchor="_Toc87006519" w:history="1">
+          <w:hyperlink w:anchor="_Toc95985084" w:history="1">
             <w:r>
               <w:rPr>
                 <w:rStyle w:val="Hyperlink"/>
@@ -5466,7 +5466,7 @@
                 <w:noProof/>
                 <w:webHidden/>
               </w:rPr>
-              <w:instrText xml:space="preserve"> PAGEREF _Toc87006519 \h </w:instrText>
+              <w:instrText xml:space="preserve"> PAGEREF _Toc95985084 \h </w:instrText>
             </w:r>
             <w:r>
               <w:rPr>
@@ -5508,7 +5508,7 @@
               <w:noProof/>
             </w:rPr>
           </w:pPr>
-          <w:hyperlink w:anchor="_Toc87006520" w:history="1">
+          <w:hyperlink w:anchor="_Toc95985085" w:history="1">
             <w:r>
               <w:rPr>
                 <w:rStyle w:val="Hyperlink"/>
@@ -5535,7 +5535,7 @@
                 <w:noProof/>
                 <w:webHidden/>
               </w:rPr>
-              <w:instrText xml:space="preserve"> PAGEREF _Toc87006520 \h </w:instrText>
+              <w:instrText xml:space="preserve"> PAGEREF _Toc95985085 \h </w:instrText>
             </w:r>
             <w:r>
               <w:rPr>
@@ -5577,7 +5577,7 @@
               <w:noProof/>
             </w:rPr>
           </w:pPr>
-          <w:hyperlink w:anchor="_Toc87006521" w:history="1">
+          <w:hyperlink w:anchor="_Toc95985086" w:history="1">
             <w:r>
               <w:rPr>
                 <w:rStyle w:val="Hyperlink"/>
@@ -5604,7 +5604,7 @@
                 <w:noProof/>
                 <w:webHidden/>
               </w:rPr>
-              <w:instrText xml:space="preserve"> PAGEREF _Toc87006521 \h </w:instrText>
+              <w:instrText xml:space="preserve"> PAGEREF _Toc95985086 \h </w:instrText>
             </w:r>
             <w:r>
               <w:rPr>
@@ -5646,7 +5646,7 @@
               <w:noProof/>
             </w:rPr>
           </w:pPr>
-          <w:hyperlink w:anchor="_Toc87006522" w:history="1">
+          <w:hyperlink w:anchor="_Toc95985087" w:history="1">
             <w:r>
               <w:rPr>
                 <w:rStyle w:val="Hyperlink"/>
@@ -5673,7 +5673,7 @@
                 <w:noProof/>
                 <w:webHidden/>
               </w:rPr>
-              <w:instrText xml:space="preserve"> PAGEREF _Toc87006522 \h </w:instrText>
+              <w:instrText xml:space="preserve"> PAGEREF _Toc95985087 \h </w:instrText>
             </w:r>
             <w:r>
               <w:rPr>
@@ -5715,7 +5715,7 @@
               <w:noProof/>
             </w:rPr>
           </w:pPr>
-          <w:hyperlink w:anchor="_Toc87006523" w:history="1">
+          <w:hyperlink w:anchor="_Toc95985088" w:history="1">
             <w:r>
               <w:rPr>
                 <w:rStyle w:val="Hyperlink"/>
@@ -5742,7 +5742,7 @@
                 <w:noProof/>
                 <w:webHidden/>
               </w:rPr>
-              <w:instrText xml:space="preserve"> PAGEREF _Toc87006523 \h </w:instrText>
+              <w:instrText xml:space="preserve"> PAGEREF _Toc95985088 \h </w:instrText>
             </w:r>
             <w:r>
               <w:rPr>
@@ -5784,7 +5784,7 @@
               <w:noProof/>
             </w:rPr>
           </w:pPr>
-          <w:hyperlink w:anchor="_Toc87006524" w:history="1">
+          <w:hyperlink w:anchor="_Toc95985089" w:history="1">
             <w:r>
               <w:rPr>
                 <w:rStyle w:val="Hyperlink"/>
@@ -5811,7 +5811,7 @@
                 <w:noProof/>
                 <w:webHidden/>
               </w:rPr>
-              <w:instrText xml:space="preserve"> PAGEREF _Toc87006524 \h </w:instrText>
+              <w:instrText xml:space="preserve"> PAGEREF _Toc95985089 \h </w:instrText>
             </w:r>
             <w:r>
               <w:rPr>
@@ -5853,7 +5853,7 @@
               <w:noProof/>
             </w:rPr>
           </w:pPr>
-          <w:hyperlink w:anchor="_Toc87006525" w:history="1">
+          <w:hyperlink w:anchor="_Toc95985090" w:history="1">
             <w:r>
               <w:rPr>
                 <w:rStyle w:val="Hyperlink"/>
@@ -5880,7 +5880,7 @@
                 <w:noProof/>
                 <w:webHidden/>
               </w:rPr>
-              <w:instrText xml:space="preserve"> PAGEREF _Toc87006525 \h </w:instrText>
+              <w:instrText xml:space="preserve"> PAGEREF _Toc95985090 \h </w:instrText>
             </w:r>
             <w:r>
               <w:rPr>
@@ -5922,7 +5922,7 @@
               <w:noProof/>
             </w:rPr>
           </w:pPr>
-          <w:hyperlink w:anchor="_Toc87006526" w:history="1">
+          <w:hyperlink w:anchor="_Toc95985091" w:history="1">
             <w:r>
               <w:rPr>
                 <w:rStyle w:val="Hyperlink"/>
@@ -5949,7 +5949,7 @@
                 <w:noProof/>
                 <w:webHidden/>
               </w:rPr>
-              <w:instrText xml:space="preserve"> PAGEREF _Toc87006526 \h </w:instrText>
+              <w:instrText xml:space="preserve"> PAGEREF _Toc95985091 \h </w:instrText>
             </w:r>
             <w:r>
               <w:rPr>
@@ -5991,7 +5991,7 @@
               <w:noProof/>
             </w:rPr>
           </w:pPr>
-          <w:hyperlink w:anchor="_Toc87006527" w:history="1">
+          <w:hyperlink w:anchor="_Toc95985092" w:history="1">
             <w:r>
               <w:rPr>
                 <w:rStyle w:val="Hyperlink"/>
@@ -6018,7 +6018,7 @@
                 <w:noProof/>
                 <w:webHidden/>
               </w:rPr>
-              <w:instrText xml:space="preserve"> PAGEREF _Toc87006527 \h </w:instrText>
+              <w:instrText xml:space="preserve"> PAGEREF _Toc95985092 \h </w:instrText>
             </w:r>
             <w:r>
               <w:rPr>
@@ -6060,7 +6060,7 @@
               <w:noProof/>
             </w:rPr>
           </w:pPr>
-          <w:hyperlink w:anchor="_Toc87006528" w:history="1">
+          <w:hyperlink w:anchor="_Toc95985093" w:history="1">
             <w:r>
               <w:rPr>
                 <w:rStyle w:val="Hyperlink"/>
@@ -6087,7 +6087,7 @@
                 <w:noProof/>
                 <w:webHidden/>
               </w:rPr>
-              <w:instrText xml:space="preserve"> PAGEREF _Toc87006528 \h </w:instrText>
+              <w:instrText xml:space="preserve"> PAGEREF _Toc95985093 \h </w:instrText>
             </w:r>
             <w:r>
               <w:rPr>
@@ -6129,7 +6129,7 @@
               <w:noProof/>
             </w:rPr>
           </w:pPr>
-          <w:hyperlink w:anchor="_Toc87006529" w:history="1">
+          <w:hyperlink w:anchor="_Toc95985094" w:history="1">
             <w:r>
               <w:rPr>
                 <w:rStyle w:val="Hyperlink"/>
@@ -6156,7 +6156,7 @@
                 <w:noProof/>
                 <w:webHidden/>
               </w:rPr>
-              <w:instrText xml:space="preserve"> PAGEREF _Toc87006529 \h </w:instrText>
+              <w:instrText xml:space="preserve"> PAGEREF _Toc95985094 \h </w:instrText>
             </w:r>
             <w:r>
               <w:rPr>
@@ -6198,7 +6198,7 @@
               <w:noProof/>
             </w:rPr>
           </w:pPr>
-          <w:hyperlink w:anchor="_Toc87006530" w:history="1">
+          <w:hyperlink w:anchor="_Toc95985095" w:history="1">
             <w:r>
               <w:rPr>
                 <w:rStyle w:val="Hyperlink"/>
@@ -6225,7 +6225,7 @@
                 <w:noProof/>
                 <w:webHidden/>
               </w:rPr>
-              <w:instrText xml:space="preserve"> PAGEREF _Toc87006530 \h </w:instrText>
+              <w:instrText xml:space="preserve"> PAGEREF _Toc95985095 \h </w:instrText>
             </w:r>
             <w:r>
               <w:rPr>
@@ -6267,7 +6267,7 @@
               <w:noProof/>
             </w:rPr>
           </w:pPr>
-          <w:hyperlink w:anchor="_Toc87006531" w:history="1">
+          <w:hyperlink w:anchor="_Toc95985096" w:history="1">
             <w:r>
               <w:rPr>
                 <w:rStyle w:val="Hyperlink"/>
@@ -6294,7 +6294,7 @@
                 <w:noProof/>
                 <w:webHidden/>
               </w:rPr>
-              <w:instrText xml:space="preserve"> PAGEREF _Toc87006531 \h </w:instrText>
+              <w:instrText xml:space="preserve"> PAGEREF _Toc95985096 \h </w:instrText>
             </w:r>
             <w:r>
               <w:rPr>
@@ -6336,7 +6336,7 @@
               <w:noProof/>
             </w:rPr>
           </w:pPr>
-          <w:hyperlink w:anchor="_Toc87006532" w:history="1">
+          <w:hyperlink w:anchor="_Toc95985097" w:history="1">
             <w:r>
               <w:rPr>
                 <w:rStyle w:val="Hyperlink"/>
@@ -6363,7 +6363,7 @@
                 <w:noProof/>
                 <w:webHidden/>
               </w:rPr>
-              <w:instrText xml:space="preserve"> PAGEREF _Toc87006532 \h </w:instrText>
+              <w:instrText xml:space="preserve"> PAGEREF _Toc95985097 \h </w:instrText>
             </w:r>
             <w:r>
               <w:rPr>
@@ -6405,7 +6405,7 @@
               <w:noProof/>
             </w:rPr>
           </w:pPr>
-          <w:hyperlink w:anchor="_Toc87006533" w:history="1">
+          <w:hyperlink w:anchor="_Toc95985098" w:history="1">
             <w:r>
               <w:rPr>
                 <w:rStyle w:val="Hyperlink"/>
@@ -6432,7 +6432,7 @@
                 <w:noProof/>
                 <w:webHidden/>
               </w:rPr>
-              <w:instrText xml:space="preserve"> PAGEREF _Toc87006533 \h </w:instrText>
+              <w:instrText xml:space="preserve"> PAGEREF _Toc95985098 \h </w:instrText>
             </w:r>
             <w:r>
               <w:rPr>
@@ -6474,7 +6474,7 @@
               <w:noProof/>
             </w:rPr>
           </w:pPr>
-          <w:hyperlink w:anchor="_Toc87006534" w:history="1">
+          <w:hyperlink w:anchor="_Toc95985099" w:history="1">
             <w:r>
               <w:rPr>
                 <w:rStyle w:val="Hyperlink"/>
@@ -6501,7 +6501,7 @@
                 <w:noProof/>
                 <w:webHidden/>
               </w:rPr>
-              <w:instrText xml:space="preserve"> PAGEREF _Toc87006534 \h </w:instrText>
+              <w:instrText xml:space="preserve"> PAGEREF _Toc95985099 \h </w:instrText>
             </w:r>
             <w:r>
               <w:rPr>
@@ -6543,7 +6543,7 @@
               <w:noProof/>
             </w:rPr>
           </w:pPr>
-          <w:hyperlink w:anchor="_Toc87006535" w:history="1">
+          <w:hyperlink w:anchor="_Toc95985100" w:history="1">
             <w:r>
               <w:rPr>
                 <w:rStyle w:val="Hyperlink"/>
@@ -6570,7 +6570,7 @@
                 <w:noProof/>
                 <w:webHidden/>
               </w:rPr>
-              <w:instrText xml:space="preserve"> PAGEREF _Toc87006535 \h </w:instrText>
+              <w:instrText xml:space="preserve"> PAGEREF _Toc95985100 \h </w:instrText>
             </w:r>
             <w:r>
               <w:rPr>
@@ -6612,7 +6612,7 @@
               <w:noProof/>
             </w:rPr>
           </w:pPr>
-          <w:hyperlink w:anchor="_Toc87006536" w:history="1">
+          <w:hyperlink w:anchor="_Toc95985101" w:history="1">
             <w:r>
               <w:rPr>
                 <w:rStyle w:val="Hyperlink"/>
@@ -6639,7 +6639,7 @@
                 <w:noProof/>
                 <w:webHidden/>
               </w:rPr>
-              <w:instrText xml:space="preserve"> PAGEREF _Toc87006536 \h </w:instrText>
+              <w:instrText xml:space="preserve"> PAGEREF _Toc95985101 \h </w:instrText>
             </w:r>
             <w:r>
               <w:rPr>
@@ -6681,7 +6681,7 @@
               <w:noProof/>
             </w:rPr>
           </w:pPr>
-          <w:hyperlink w:anchor="_Toc87006537" w:history="1">
+          <w:hyperlink w:anchor="_Toc95985102" w:history="1">
             <w:r>
               <w:rPr>
                 <w:rStyle w:val="Hyperlink"/>
@@ -6708,7 +6708,7 @@
                 <w:noProof/>
                 <w:webHidden/>
               </w:rPr>
-              <w:instrText xml:space="preserve"> PAGEREF _Toc87006537 \h </w:instrText>
+              <w:instrText xml:space="preserve"> PAGEREF _Toc95985102 \h </w:instrText>
             </w:r>
             <w:r>
               <w:rPr>
@@ -6750,7 +6750,7 @@
               <w:noProof/>
             </w:rPr>
           </w:pPr>
-          <w:hyperlink w:anchor="_Toc87006538" w:history="1">
+          <w:hyperlink w:anchor="_Toc95985103" w:history="1">
             <w:r>
               <w:rPr>
                 <w:rStyle w:val="Hyperlink"/>
@@ -6777,7 +6777,7 @@
                 <w:noProof/>
                 <w:webHidden/>
               </w:rPr>
-              <w:instrText xml:space="preserve"> PAGEREF _Toc87006538 \h </w:instrText>
+              <w:instrText xml:space="preserve"> PAGEREF _Toc95985103 \h </w:instrText>
             </w:r>
             <w:r>
               <w:rPr>
@@ -6819,7 +6819,7 @@
               <w:noProof/>
             </w:rPr>
           </w:pPr>
-          <w:hyperlink w:anchor="_Toc87006539" w:history="1">
+          <w:hyperlink w:anchor="_Toc95985104" w:history="1">
             <w:r>
               <w:rPr>
                 <w:rStyle w:val="Hyperlink"/>
@@ -6846,7 +6846,7 @@
                 <w:noProof/>
                 <w:webHidden/>
               </w:rPr>
-              <w:instrText xml:space="preserve"> PAGEREF _Toc87006539 \h </w:instrText>
+              <w:instrText xml:space="preserve"> PAGEREF _Toc95985104 \h </w:instrText>
             </w:r>
             <w:r>
               <w:rPr>
@@ -6888,7 +6888,7 @@
               <w:noProof/>
             </w:rPr>
           </w:pPr>
-          <w:hyperlink w:anchor="_Toc87006540" w:history="1">
+          <w:hyperlink w:anchor="_Toc95985105" w:history="1">
             <w:r>
               <w:rPr>
                 <w:rStyle w:val="Hyperlink"/>
@@ -6915,7 +6915,7 @@
                 <w:noProof/>
                 <w:webHidden/>
               </w:rPr>
-              <w:instrText xml:space="preserve"> PAGEREF _Toc87006540 \h </w:instrText>
+              <w:instrText xml:space="preserve"> PAGEREF _Toc95985105 \h </w:instrText>
             </w:r>
             <w:r>
               <w:rPr>
@@ -6957,7 +6957,7 @@
               <w:noProof/>
             </w:rPr>
           </w:pPr>
-          <w:hyperlink w:anchor="_Toc87006541" w:history="1">
+          <w:hyperlink w:anchor="_Toc95985106" w:history="1">
             <w:r>
               <w:rPr>
                 <w:rStyle w:val="Hyperlink"/>
@@ -6984,7 +6984,7 @@
                 <w:noProof/>
                 <w:webHidden/>
               </w:rPr>
-              <w:instrText xml:space="preserve"> PAGEREF _Toc87006541 \h </w:instrText>
+              <w:instrText xml:space="preserve"> PAGEREF _Toc95985106 \h </w:instrText>
             </w:r>
             <w:r>
               <w:rPr>
@@ -7026,7 +7026,7 @@
               <w:noProof/>
             </w:rPr>
           </w:pPr>
-          <w:hyperlink w:anchor="_Toc87006542" w:history="1">
+          <w:hyperlink w:anchor="_Toc95985107" w:history="1">
             <w:r>
               <w:rPr>
                 <w:rStyle w:val="Hyperlink"/>
@@ -7053,7 +7053,7 @@
                 <w:noProof/>
                 <w:webHidden/>
               </w:rPr>
-              <w:instrText xml:space="preserve"> PAGEREF _Toc87006542 \h </w:instrText>
+              <w:instrText xml:space="preserve"> PAGEREF _Toc95985107 \h </w:instrText>
             </w:r>
             <w:r>
               <w:rPr>
@@ -7073,7 +7073,7 @@
                 <w:noProof/>
                 <w:webHidden/>
               </w:rPr>
-              <w:t>73</w:t>
+              <w:t>72</w:t>
             </w:r>
             <w:r>
               <w:rPr>
@@ -7095,7 +7095,7 @@
               <w:noProof/>
             </w:rPr>
           </w:pPr>
-          <w:hyperlink w:anchor="_Toc87006543" w:history="1">
+          <w:hyperlink w:anchor="_Toc95985108" w:history="1">
             <w:r>
               <w:rPr>
                 <w:rStyle w:val="Hyperlink"/>
@@ -7122,7 +7122,7 @@
                 <w:noProof/>
                 <w:webHidden/>
               </w:rPr>
-              <w:instrText xml:space="preserve"> PAGEREF _Toc87006543 \h </w:instrText>
+              <w:instrText xml:space="preserve"> PAGEREF _Toc95985108 \h </w:instrText>
             </w:r>
             <w:r>
               <w:rPr>
@@ -7164,7 +7164,7 @@
               <w:noProof/>
             </w:rPr>
           </w:pPr>
-          <w:hyperlink w:anchor="_Toc87006544" w:history="1">
+          <w:hyperlink w:anchor="_Toc95985109" w:history="1">
             <w:r>
               <w:rPr>
                 <w:rStyle w:val="Hyperlink"/>
@@ -7191,7 +7191,7 @@
                 <w:noProof/>
                 <w:webHidden/>
               </w:rPr>
-              <w:instrText xml:space="preserve"> PAGEREF _Toc87006544 \h </w:instrText>
+              <w:instrText xml:space="preserve"> PAGEREF _Toc95985109 \h </w:instrText>
             </w:r>
             <w:r>
               <w:rPr>
@@ -7233,7 +7233,7 @@
               <w:noProof/>
             </w:rPr>
           </w:pPr>
-          <w:hyperlink w:anchor="_Toc87006545" w:history="1">
+          <w:hyperlink w:anchor="_Toc95985110" w:history="1">
             <w:r>
               <w:rPr>
                 <w:rStyle w:val="Hyperlink"/>
@@ -7260,7 +7260,7 @@
                 <w:noProof/>
                 <w:webHidden/>
               </w:rPr>
-              <w:instrText xml:space="preserve"> PAGEREF _Toc87006545 \h </w:instrText>
+              <w:instrText xml:space="preserve"> PAGEREF _Toc95985110 \h </w:instrText>
             </w:r>
             <w:r>
               <w:rPr>
@@ -7302,7 +7302,7 @@
               <w:noProof/>
             </w:rPr>
           </w:pPr>
-          <w:hyperlink w:anchor="_Toc87006546" w:history="1">
+          <w:hyperlink w:anchor="_Toc95985111" w:history="1">
             <w:r>
               <w:rPr>
                 <w:rStyle w:val="Hyperlink"/>
@@ -7329,7 +7329,7 @@
                 <w:noProof/>
                 <w:webHidden/>
               </w:rPr>
-              <w:instrText xml:space="preserve"> PAGEREF _Toc87006546 \h </w:instrText>
+              <w:instrText xml:space="preserve"> PAGEREF _Toc95985111 \h </w:instrText>
             </w:r>
             <w:r>
               <w:rPr>
@@ -7371,7 +7371,7 @@
               <w:noProof/>
             </w:rPr>
           </w:pPr>
-          <w:hyperlink w:anchor="_Toc87006547" w:history="1">
+          <w:hyperlink w:anchor="_Toc95985112" w:history="1">
             <w:r>
               <w:rPr>
                 <w:rStyle w:val="Hyperlink"/>
@@ -7398,7 +7398,7 @@
                 <w:noProof/>
                 <w:webHidden/>
               </w:rPr>
-              <w:instrText xml:space="preserve"> PAGEREF _Toc87006547 \h </w:instrText>
+              <w:instrText xml:space="preserve"> PAGEREF _Toc95985112 \h </w:instrText>
             </w:r>
             <w:r>
               <w:rPr>
@@ -7440,7 +7440,7 @@
               <w:noProof/>
             </w:rPr>
           </w:pPr>
-          <w:hyperlink w:anchor="_Toc87006548" w:history="1">
+          <w:hyperlink w:anchor="_Toc95985113" w:history="1">
             <w:r>
               <w:rPr>
                 <w:rStyle w:val="Hyperlink"/>
@@ -7467,7 +7467,7 @@
                 <w:noProof/>
                 <w:webHidden/>
               </w:rPr>
-              <w:instrText xml:space="preserve"> PAGEREF _Toc87006548 \h </w:instrText>
+              <w:instrText xml:space="preserve"> PAGEREF _Toc95985113 \h </w:instrText>
             </w:r>
             <w:r>
               <w:rPr>
@@ -7509,7 +7509,7 @@
               <w:noProof/>
             </w:rPr>
           </w:pPr>
-          <w:hyperlink w:anchor="_Toc87006549" w:history="1">
+          <w:hyperlink w:anchor="_Toc95985114" w:history="1">
             <w:r>
               <w:rPr>
                 <w:rStyle w:val="Hyperlink"/>
@@ -7536,7 +7536,7 @@
                 <w:noProof/>
                 <w:webHidden/>
               </w:rPr>
-              <w:instrText xml:space="preserve"> PAGEREF _Toc87006549 \h </w:instrText>
+              <w:instrText xml:space="preserve"> PAGEREF _Toc95985114 \h </w:instrText>
             </w:r>
             <w:r>
               <w:rPr>
@@ -7578,7 +7578,7 @@
               <w:noProof/>
             </w:rPr>
           </w:pPr>
-          <w:hyperlink w:anchor="_Toc87006550" w:history="1">
+          <w:hyperlink w:anchor="_Toc95985115" w:history="1">
             <w:r>
               <w:rPr>
                 <w:rStyle w:val="Hyperlink"/>
@@ -7605,7 +7605,7 @@
                 <w:noProof/>
                 <w:webHidden/>
               </w:rPr>
-              <w:instrText xml:space="preserve"> PAGEREF _Toc87006550 \h </w:instrText>
+              <w:instrText xml:space="preserve"> PAGEREF _Toc95985115 \h </w:instrText>
             </w:r>
             <w:r>
               <w:rPr>
@@ -7647,7 +7647,7 @@
               <w:noProof/>
             </w:rPr>
           </w:pPr>
-          <w:hyperlink w:anchor="_Toc87006551" w:history="1">
+          <w:hyperlink w:anchor="_Toc95985116" w:history="1">
             <w:r>
               <w:rPr>
                 <w:rStyle w:val="Hyperlink"/>
@@ -7674,7 +7674,7 @@
                 <w:noProof/>
                 <w:webHidden/>
               </w:rPr>
-              <w:instrText xml:space="preserve"> PAGEREF _Toc87006551 \h </w:instrText>
+              <w:instrText xml:space="preserve"> PAGEREF _Toc95985116 \h </w:instrText>
             </w:r>
             <w:r>
               <w:rPr>
@@ -7716,7 +7716,7 @@
               <w:noProof/>
             </w:rPr>
           </w:pPr>
-          <w:hyperlink w:anchor="_Toc87006552" w:history="1">
+          <w:hyperlink w:anchor="_Toc95985117" w:history="1">
             <w:r>
               <w:rPr>
                 <w:rStyle w:val="Hyperlink"/>
@@ -7743,7 +7743,7 @@
                 <w:noProof/>
                 <w:webHidden/>
               </w:rPr>
-              <w:instrText xml:space="preserve"> PAGEREF _Toc87006552 \h </w:instrText>
+              <w:instrText xml:space="preserve"> PAGEREF _Toc95985117 \h </w:instrText>
             </w:r>
             <w:r>
               <w:rPr>
@@ -7785,7 +7785,7 @@
               <w:noProof/>
             </w:rPr>
           </w:pPr>
-          <w:hyperlink w:anchor="_Toc87006553" w:history="1">
+          <w:hyperlink w:anchor="_Toc95985118" w:history="1">
             <w:r>
               <w:rPr>
                 <w:rStyle w:val="Hyperlink"/>
@@ -7812,7 +7812,7 @@
                 <w:noProof/>
                 <w:webHidden/>
               </w:rPr>
-              <w:instrText xml:space="preserve"> PAGEREF _Toc87006553 \h </w:instrText>
+              <w:instrText xml:space="preserve"> PAGEREF _Toc95985118 \h </w:instrText>
             </w:r>
             <w:r>
               <w:rPr>
@@ -7854,7 +7854,7 @@
               <w:noProof/>
             </w:rPr>
           </w:pPr>
-          <w:hyperlink w:anchor="_Toc87006554" w:history="1">
+          <w:hyperlink w:anchor="_Toc95985119" w:history="1">
             <w:r>
               <w:rPr>
                 <w:rStyle w:val="Hyperlink"/>
@@ -7881,7 +7881,7 @@
                 <w:noProof/>
                 <w:webHidden/>
               </w:rPr>
-              <w:instrText xml:space="preserve"> PAGEREF _Toc87006554 \h </w:instrText>
+              <w:instrText xml:space="preserve"> PAGEREF _Toc95985119 \h </w:instrText>
             </w:r>
             <w:r>
               <w:rPr>
@@ -8591,7 +8591,7 @@
       <w:pPr>
         <w:pStyle w:val="Heading1"/>
       </w:pPr>
-      <w:bookmarkStart w:id="0" w:name="_Toc87006445"/>
+      <w:bookmarkStart w:id="0" w:name="_Toc95985010"/>
       <w:r>
         <w:t>What is a digital handbook?</w:t>
       </w:r>
@@ -8613,7 +8613,7 @@
       <w:pPr>
         <w:pStyle w:val="Heading1"/>
       </w:pPr>
-      <w:bookmarkStart w:id="1" w:name="_Toc87006446"/>
+      <w:bookmarkStart w:id="1" w:name="_Toc95985011"/>
       <w:r>
         <w:t>CW3M c</w:t>
       </w:r>
@@ -8630,7 +8630,7 @@
       <w:pPr>
         <w:pStyle w:val="Heading2"/>
       </w:pPr>
-      <w:bookmarkStart w:id="2" w:name="_Toc87006447"/>
+      <w:bookmarkStart w:id="2" w:name="_Toc95985012"/>
       <w:r>
         <w:t>A different kind of community model</w:t>
       </w:r>
@@ -8677,7 +8677,7 @@
       <w:pPr>
         <w:pStyle w:val="Heading2"/>
       </w:pPr>
-      <w:bookmarkStart w:id="3" w:name="_Toc87006448"/>
+      <w:bookmarkStart w:id="3" w:name="_Toc95985013"/>
       <w:r>
         <w:t>What CW3M is for</w:t>
       </w:r>
@@ -8771,7 +8771,7 @@
       <w:pPr>
         <w:pStyle w:val="Heading2"/>
       </w:pPr>
-      <w:bookmarkStart w:id="4" w:name="_Toc87006449"/>
+      <w:bookmarkStart w:id="4" w:name="_Toc95985014"/>
       <w:r>
         <w:t>Management and maintenance</w:t>
       </w:r>
@@ -8866,7 +8866,7 @@
       <w:pPr>
         <w:pStyle w:val="Heading1"/>
       </w:pPr>
-      <w:bookmarkStart w:id="5" w:name="_Toc87006450"/>
+      <w:bookmarkStart w:id="5" w:name="_Toc95985015"/>
       <w:r>
         <w:t xml:space="preserve">CW3M – A </w:t>
       </w:r>
@@ -8976,7 +8976,7 @@
       <w:pPr>
         <w:pStyle w:val="Heading1"/>
       </w:pPr>
-      <w:bookmarkStart w:id="6" w:name="_Toc87006451"/>
+      <w:bookmarkStart w:id="6" w:name="_Toc95985016"/>
       <w:r>
         <w:t>The tuning knobs</w:t>
       </w:r>
@@ -8987,7 +8987,7 @@
       <w:pPr>
         <w:pStyle w:val="Heading2"/>
       </w:pPr>
-      <w:bookmarkStart w:id="7" w:name="_Toc87006452"/>
+      <w:bookmarkStart w:id="7" w:name="_Toc95985017"/>
       <w:r>
         <w:lastRenderedPageBreak/>
         <w:t xml:space="preserve">ET_MULT </w:t>
@@ -9013,7 +9013,7 @@
       <w:pPr>
         <w:pStyle w:val="Heading2"/>
       </w:pPr>
-      <w:bookmarkStart w:id="8" w:name="_Toc87006453"/>
+      <w:bookmarkStart w:id="8" w:name="_Toc95985018"/>
       <w:r>
         <w:t>SOLAR_RADIATION_MULTIPLIER – reservoir insolation</w:t>
       </w:r>
@@ -9036,7 +9036,7 @@
       <w:pPr>
         <w:pStyle w:val="Heading2"/>
       </w:pPr>
-      <w:bookmarkStart w:id="9" w:name="_Toc87006454"/>
+      <w:bookmarkStart w:id="9" w:name="_Toc95985019"/>
       <w:r>
         <w:t>FLOW_CMS – Discharge from High Cascade springs</w:t>
       </w:r>
@@ -9106,7 +9106,7 @@
       <w:pPr>
         <w:pStyle w:val="Heading1"/>
       </w:pPr>
-      <w:bookmarkStart w:id="10" w:name="_Toc87006455"/>
+      <w:bookmarkStart w:id="10" w:name="_Toc95985020"/>
       <w:r>
         <w:t>The Envision framework and the GIS Layers</w:t>
       </w:r>
@@ -9137,7 +9137,7 @@
       <w:pPr>
         <w:pStyle w:val="Heading2"/>
       </w:pPr>
-      <w:bookmarkStart w:id="11" w:name="_Toc87006456"/>
+      <w:bookmarkStart w:id="11" w:name="_Toc95985021"/>
       <w:r>
         <w:lastRenderedPageBreak/>
         <w:t>The Reach Layer</w:t>
@@ -9232,7 +9232,7 @@
       <w:pPr>
         <w:pStyle w:val="Heading2"/>
       </w:pPr>
-      <w:bookmarkStart w:id="12" w:name="_Toc87006457"/>
+      <w:bookmarkStart w:id="12" w:name="_Toc95985022"/>
       <w:r>
         <w:t>Time steps, autonomous processes, and global methods</w:t>
       </w:r>
@@ -9451,7 +9451,7 @@
       <w:r>
         <w:t xml:space="preserve"> </w:t>
       </w:r>
-      <w:bookmarkStart w:id="13" w:name="_Toc87006458"/>
+      <w:bookmarkStart w:id="13" w:name="_Toc95985023"/>
       <w:r>
         <w:t>Some g</w:t>
       </w:r>
@@ -9627,7 +9627,7 @@
       <w:pPr>
         <w:pStyle w:val="Heading1"/>
       </w:pPr>
-      <w:bookmarkStart w:id="14" w:name="_Toc87006459"/>
+      <w:bookmarkStart w:id="14" w:name="_Toc95985024"/>
       <w:r>
         <w:t>Study areas</w:t>
       </w:r>
@@ -9930,7 +9930,7 @@
       <w:pPr>
         <w:pStyle w:val="Heading2"/>
       </w:pPr>
-      <w:bookmarkStart w:id="15" w:name="_Toc87006460"/>
+      <w:bookmarkStart w:id="15" w:name="_Toc95985025"/>
       <w:r>
         <w:t>Data</w:t>
       </w:r>
@@ -10301,7 +10301,7 @@
       <w:pPr>
         <w:pStyle w:val="Heading2"/>
       </w:pPr>
-      <w:bookmarkStart w:id="16" w:name="_Toc87006461"/>
+      <w:bookmarkStart w:id="16" w:name="_Toc95985026"/>
       <w:r>
         <w:lastRenderedPageBreak/>
         <w:t>DataCW3M\ScenarioData directory structure</w:t>
@@ -10476,7 +10476,7 @@
       <w:pPr>
         <w:pStyle w:val="Heading2"/>
       </w:pPr>
-      <w:bookmarkStart w:id="17" w:name="_Toc87006462"/>
+      <w:bookmarkStart w:id="17" w:name="_Toc95985027"/>
       <w:r>
         <w:t>DataCW3M\ScenarioData\&lt;scenario&gt; folder contents</w:t>
       </w:r>
@@ -10497,7 +10497,7 @@
       <w:pPr>
         <w:pStyle w:val="Heading2"/>
       </w:pPr>
-      <w:bookmarkStart w:id="18" w:name="_Toc87006463"/>
+      <w:bookmarkStart w:id="18" w:name="_Toc95985028"/>
       <w:r>
         <w:t>DataCW3M\&lt;study area&gt; folder contents</w:t>
       </w:r>
@@ -11077,7 +11077,7 @@
       <w:pPr>
         <w:pStyle w:val="Heading1"/>
       </w:pPr>
-      <w:bookmarkStart w:id="29" w:name="_Toc87006464"/>
+      <w:bookmarkStart w:id="29" w:name="_Toc95985029"/>
       <w:r>
         <w:t>Calendar conventions</w:t>
       </w:r>
@@ -11289,7 +11289,7 @@
       <w:pPr>
         <w:pStyle w:val="Heading2"/>
       </w:pPr>
-      <w:bookmarkStart w:id="30" w:name="_Toc87006465"/>
+      <w:bookmarkStart w:id="30" w:name="_Toc95985030"/>
       <w:r>
         <w:t>Water years</w:t>
       </w:r>
@@ -11476,7 +11476,7 @@
       <w:pPr>
         <w:pStyle w:val="Heading1"/>
       </w:pPr>
-      <w:bookmarkStart w:id="31" w:name="_Toc87006466"/>
+      <w:bookmarkStart w:id="31" w:name="_Toc95985031"/>
       <w:r>
         <w:t>Climate data</w:t>
       </w:r>
@@ -11488,7 +11488,7 @@
         <w:pStyle w:val="Heading2"/>
       </w:pPr>
       <w:bookmarkStart w:id="32" w:name="_Toc2858729"/>
-      <w:bookmarkStart w:id="33" w:name="_Toc87006467"/>
+      <w:bookmarkStart w:id="33" w:name="_Toc95985032"/>
       <w:r>
         <w:t>Numbered climate scenarios in the model</w:t>
       </w:r>
@@ -13405,7 +13405,7 @@
         <w:pStyle w:val="Heading2"/>
       </w:pPr>
       <w:bookmarkStart w:id="37" w:name="_Toc7759621"/>
-      <w:bookmarkStart w:id="38" w:name="_Toc87006468"/>
+      <w:bookmarkStart w:id="38" w:name="_Toc95985033"/>
       <w:r>
         <w:t>Monthly and seasonal weather data</w:t>
       </w:r>
@@ -13612,7 +13612,7 @@
       <w:pPr>
         <w:pStyle w:val="Heading2"/>
       </w:pPr>
-      <w:bookmarkStart w:id="39" w:name="_Toc87006469"/>
+      <w:bookmarkStart w:id="39" w:name="_Toc95985034"/>
       <w:r>
         <w:t>Climate data grid</w:t>
       </w:r>
@@ -13742,7 +13742,7 @@
       <w:pPr>
         <w:pStyle w:val="Heading3"/>
       </w:pPr>
-      <w:bookmarkStart w:id="40" w:name="_Toc87006470"/>
+      <w:bookmarkStart w:id="40" w:name="_Toc95985035"/>
       <w:r>
         <w:t>The WW2100 climate grid</w:t>
       </w:r>
@@ -14113,7 +14113,7 @@
       <w:pPr>
         <w:pStyle w:val="Heading3"/>
       </w:pPr>
-      <w:bookmarkStart w:id="41" w:name="_Toc87006471"/>
+      <w:bookmarkStart w:id="41" w:name="_Toc95985036"/>
       <w:r>
         <w:t>The v2 climate grid</w:t>
       </w:r>
@@ -14484,7 +14484,7 @@
       <w:pPr>
         <w:pStyle w:val="Heading2"/>
       </w:pPr>
-      <w:bookmarkStart w:id="42" w:name="_Toc87006472"/>
+      <w:bookmarkStart w:id="42" w:name="_Toc95985037"/>
       <w:r>
         <w:t>How climate data is looked up</w:t>
       </w:r>
@@ -14594,7 +14594,7 @@
       <w:pPr>
         <w:pStyle w:val="Heading2"/>
       </w:pPr>
-      <w:bookmarkStart w:id="43" w:name="_Toc87006473"/>
+      <w:bookmarkStart w:id="43" w:name="_Toc95985038"/>
       <w:r>
         <w:t>What is in a climate dataset</w:t>
       </w:r>
@@ -15007,7 +15007,7 @@
         <w:pStyle w:val="Heading1"/>
       </w:pPr>
       <w:bookmarkStart w:id="44" w:name="_Toc71709880"/>
-      <w:bookmarkStart w:id="45" w:name="_Toc87006474"/>
+      <w:bookmarkStart w:id="45" w:name="_Toc95985039"/>
       <w:r>
         <w:lastRenderedPageBreak/>
         <w:t>Water rights</w:t>
@@ -15020,7 +15020,7 @@
         <w:pStyle w:val="Heading2"/>
       </w:pPr>
       <w:bookmarkStart w:id="46" w:name="_Toc71709881"/>
-      <w:bookmarkStart w:id="47" w:name="_Toc87006475"/>
+      <w:bookmarkStart w:id="47" w:name="_Toc95985040"/>
       <w:r>
         <w:t>Water rights data</w:t>
       </w:r>
@@ -15123,7 +15123,7 @@
         <w:pStyle w:val="Heading2"/>
       </w:pPr>
       <w:bookmarkStart w:id="49" w:name="_Toc71709882"/>
-      <w:bookmarkStart w:id="50" w:name="_Toc87006476"/>
+      <w:bookmarkStart w:id="50" w:name="_Toc95985041"/>
       <w:r>
         <w:t>The wr_pods.csv file</w:t>
       </w:r>
@@ -15687,7 +15687,7 @@
         <w:pStyle w:val="Heading2"/>
       </w:pPr>
       <w:bookmarkStart w:id="51" w:name="_Toc71709883"/>
-      <w:bookmarkStart w:id="52" w:name="_Toc87006477"/>
+      <w:bookmarkStart w:id="52" w:name="_Toc95985042"/>
       <w:r>
         <w:t>The wr_pous.csv file</w:t>
       </w:r>
@@ -15832,54 +15832,54 @@
       <w:pPr>
         <w:pStyle w:val="Heading2"/>
       </w:pPr>
-      <w:bookmarkStart w:id="53" w:name="_Toc87006478"/>
-      <w:bookmarkStart w:id="54" w:name="_Toc71709884"/>
+      <w:bookmarkStart w:id="53" w:name="_Toc71709884"/>
+      <w:bookmarkStart w:id="54" w:name="_Toc95985043"/>
       <w:r>
         <w:t>Allocating surface water rights to irrigation</w:t>
       </w:r>
+      <w:bookmarkEnd w:id="54"/>
+    </w:p>
+    <w:p/>
+    <w:p>
+      <w:r>
+        <w:tab/>
+        <w:t>Surface water is allocated for irrigation by water right in a method of the AltWaterMaster class.  The method is called AllocateIrrigationWater() and has 4 inputs: a pointer to the water right record, the index of the IDU for which the water is being allocated, the fraction of the POU which overlaps the IDU, and the available flow at the point of diversion.  A target irrigation rate for the IDU for the current day has already been calculated elsewhere in the model when AllocateIrrigationWater() is called, and is passed into the method in AltWaterMaster::m_iduLocalIrrRequestArray[iduNdx]. AllocateIrrigationWater()  returns the amount allocated and the remaining amount available in cms.  The source code is in the WaterRights.cpp file.  Allocation of groundwater for irrigation is handled in a different method, AllocateWellWR(), with somewhat different logic, and is not covered in this section.</w:t>
+      </w:r>
+    </w:p>
+    <w:p/>
+    <w:p>
+      <w:r>
+        <w:tab/>
+        <w:t>An upper limit to the allocation is read from the PODRATE field of the water right record (obtained from the PODRATE column of the wr_pods.csv file).  The limit is adjusted downward by subtracting off whatever has already been allocated in the current day from the water right record.</w:t>
+      </w:r>
+    </w:p>
+    <w:p/>
+    <w:p>
+      <w:r>
+        <w:tab/>
+        <w:t>If the water right has already been used this year to allocate an amount equal to the IDU’s maximum duty, then no further water is allocated under that water right to that IDU in the current year.  The IDU’s maximum duty is the product of the IDU attribute XIRR_DUTY and the model’s overall maximum duty.  The overall maximum duty defaults to 2.5 feet per year, but can be set explicitly as an input variable to the Flow autonomous process.</w:t>
+      </w:r>
+    </w:p>
+    <w:p/>
+    <w:p>
+      <w:r>
+        <w:tab/>
+        <w:t>The model also has an overall maximum irrigation rate in cfs per acre, which defaults to 0.0125 cfs per acre (= 1/80 cfs per acre = 7.5 mm/day).  It too can be set explicitly as an input variable to Flow.  However, the code which uses the overall maximum irrigation rate is commented out, so this limit is not currently applied by the model.</w:t>
+      </w:r>
+      <w:r>
+        <w:tab/>
+      </w:r>
+    </w:p>
+    <w:p/>
+    <w:p>
+      <w:pPr>
+        <w:pStyle w:val="Heading2"/>
+      </w:pPr>
+      <w:bookmarkStart w:id="55" w:name="_Toc95985044"/>
+      <w:r>
+        <w:t>Adding a water right</w:t>
+      </w:r>
       <w:bookmarkEnd w:id="53"/>
-    </w:p>
-    <w:p/>
-    <w:p>
-      <w:r>
-        <w:tab/>
-        <w:t>Surface water is allocated for irrigation by water right in a method of the AltWaterMaster class.  The method is called AllocateIrrigationWater() and has 4 inputs: a pointer to the water right record, the index of the IDU for which the water is being allocated, the fraction of the POU which overlaps the IDU, and the available flow at the point of diversion.  A target irrigation rate for the IDU for the current day has already been calculated elsewhere in the model when AllocateIrrigationWater() is called, and is passed into the method in AltWaterMaster::m_iduLocalIrrRequestArray[iduNdx]. AllocateIrrigationWater()  returns the amount allocated and the remaining amount available in cms.  The source code is in the WaterRights.cpp file.  Allocation of groundwater for irrigation is handled in a different method, AllocateWellWR(), with somewhat different logic, and is not covered in this section.</w:t>
-      </w:r>
-    </w:p>
-    <w:p/>
-    <w:p>
-      <w:r>
-        <w:tab/>
-        <w:t>An upper limit to the allocation is read from the PODRATE field of the water right record (obtained from the PODRATE column of the wr_pods.csv file).  The limit is adjusted downward by subtracting off whatever has already been allocated in the current day from the water right record.</w:t>
-      </w:r>
-    </w:p>
-    <w:p/>
-    <w:p>
-      <w:r>
-        <w:tab/>
-        <w:t>If the water right has already been used this year to allocate an amount equal to the IDU’s maximum duty, then no further water is allocated under that water right to that IDU in the current year.  The IDU’s maximum duty is the product of the IDU attribute XIRR_DUTY and the model’s overall maximum duty.  The overall maximum duty defaults to 2.5 feet per year, but can be set explicitly as an input variable to the Flow autonomous process.</w:t>
-      </w:r>
-    </w:p>
-    <w:p/>
-    <w:p>
-      <w:r>
-        <w:tab/>
-        <w:t>The model also has an overall maximum irrigation rate in cfs per acre, which defaults to 0.0125 cfs per acre (= 1/80 cfs per acre = 7.5 mm/day).  It too can be set explicitly as an input variable to Flow.  However, the code which uses the overall maximum irrigation rate is commented out, so this limit is not currently applied by the model.</w:t>
-      </w:r>
-      <w:r>
-        <w:tab/>
-      </w:r>
-    </w:p>
-    <w:p/>
-    <w:p>
-      <w:pPr>
-        <w:pStyle w:val="Heading2"/>
-      </w:pPr>
-      <w:bookmarkStart w:id="55" w:name="_Toc87006479"/>
-      <w:r>
-        <w:t>Adding a water right</w:t>
-      </w:r>
-      <w:bookmarkEnd w:id="54"/>
       <w:bookmarkEnd w:id="55"/>
     </w:p>
     <w:p/>
@@ -15932,7 +15932,7 @@
       <w:pPr>
         <w:pStyle w:val="Heading1"/>
       </w:pPr>
-      <w:bookmarkStart w:id="56" w:name="_Toc87006480"/>
+      <w:bookmarkStart w:id="56" w:name="_Toc95985045"/>
       <w:r>
         <w:t>Initial conditions</w:t>
       </w:r>
@@ -15943,7 +15943,7 @@
       <w:pPr>
         <w:pStyle w:val="Heading2"/>
       </w:pPr>
-      <w:bookmarkStart w:id="57" w:name="_Toc87006481"/>
+      <w:bookmarkStart w:id="57" w:name="_Toc95985046"/>
       <w:r>
         <w:t>State variables</w:t>
       </w:r>
@@ -15960,7 +15960,7 @@
       <w:pPr>
         <w:pStyle w:val="Heading2"/>
       </w:pPr>
-      <w:bookmarkStart w:id="58" w:name="_Toc87006482"/>
+      <w:bookmarkStart w:id="58" w:name="_Toc95985047"/>
       <w:r>
         <w:t>Reproducibility and the use of random number generators</w:t>
       </w:r>
@@ -15996,7 +15996,7 @@
       <w:pPr>
         <w:pStyle w:val="Heading2"/>
       </w:pPr>
-      <w:bookmarkStart w:id="59" w:name="_Toc87006483"/>
+      <w:bookmarkStart w:id="59" w:name="_Toc95985048"/>
       <w:r>
         <w:t xml:space="preserve">Initializing ID </w:t>
       </w:r>
@@ -16040,7 +16040,7 @@
       <w:pPr>
         <w:pStyle w:val="Heading2"/>
       </w:pPr>
-      <w:bookmarkStart w:id="60" w:name="_Toc87006484"/>
+      <w:bookmarkStart w:id="60" w:name="_Toc95985049"/>
       <w:r>
         <w:t>Initializing Flow and HBV model state variables: spinup</w:t>
       </w:r>
@@ -16063,7 +16063,7 @@
       <w:pPr>
         <w:pStyle w:val="Heading2"/>
       </w:pPr>
-      <w:bookmarkStart w:id="61" w:name="_Toc87006485"/>
+      <w:bookmarkStart w:id="61" w:name="_Toc95985050"/>
       <w:r>
         <w:t>Initializing</w:t>
       </w:r>
@@ -16175,7 +16175,7 @@
       <w:pPr>
         <w:pStyle w:val="Heading2"/>
       </w:pPr>
-      <w:bookmarkStart w:id="62" w:name="_Toc87006486"/>
+      <w:bookmarkStart w:id="62" w:name="_Toc95985051"/>
       <w:r>
         <w:t>Initial conditions for Flow: the IC file</w:t>
       </w:r>
@@ -16244,7 +16244,7 @@
       <w:pPr>
         <w:pStyle w:val="Heading2"/>
       </w:pPr>
-      <w:bookmarkStart w:id="63" w:name="_Toc87006487"/>
+      <w:bookmarkStart w:id="63" w:name="_Toc95985052"/>
       <w:r>
         <w:t>What is in the IC file</w:t>
       </w:r>
@@ -16397,7 +16397,7 @@
       <w:pPr>
         <w:pStyle w:val="Heading2"/>
       </w:pPr>
-      <w:bookmarkStart w:id="64" w:name="_Toc87006488"/>
+      <w:bookmarkStart w:id="64" w:name="_Toc95985053"/>
       <w:r>
         <w:t>State variables in the IDU shapefile</w:t>
       </w:r>
@@ -16421,7 +16421,7 @@
       <w:pPr>
         <w:pStyle w:val="Heading2"/>
       </w:pPr>
-      <w:bookmarkStart w:id="65" w:name="_Toc87006489"/>
+      <w:bookmarkStart w:id="65" w:name="_Toc95985054"/>
       <w:r>
         <w:lastRenderedPageBreak/>
         <w:t>Initial conditions for HBV</w:t>
@@ -16521,7 +16521,7 @@
       <w:pPr>
         <w:pStyle w:val="Heading2"/>
       </w:pPr>
-      <w:bookmarkStart w:id="66" w:name="_Toc87006490"/>
+      <w:bookmarkStart w:id="66" w:name="_Toc95985055"/>
       <w:r>
         <w:t>Default values used when the data is incomplete</w:t>
       </w:r>
@@ -16892,7 +16892,7 @@
       <w:pPr>
         <w:pStyle w:val="Heading1"/>
       </w:pPr>
-      <w:bookmarkStart w:id="67" w:name="_Toc87006491"/>
+      <w:bookmarkStart w:id="67" w:name="_Toc95985056"/>
       <w:r>
         <w:t>Stream flow and stream temperature</w:t>
       </w:r>
@@ -16904,7 +16904,7 @@
       </w:pPr>
       <w:bookmarkStart w:id="68" w:name="_Toc50800503"/>
       <w:bookmarkStart w:id="69" w:name="_Toc54090937"/>
-      <w:bookmarkStart w:id="70" w:name="_Toc87006492"/>
+      <w:bookmarkStart w:id="70" w:name="_Toc95985057"/>
       <w:r>
         <w:t>Water parcels</w:t>
       </w:r>
@@ -16956,7 +16956,7 @@
       <w:pPr>
         <w:pStyle w:val="Heading2"/>
       </w:pPr>
-      <w:bookmarkStart w:id="71" w:name="_Toc87006493"/>
+      <w:bookmarkStart w:id="71" w:name="_Toc95985058"/>
       <w:r>
         <w:t>Daily water mass and energy balance</w:t>
       </w:r>
@@ -17785,7 +17785,7 @@
       <w:pPr>
         <w:pStyle w:val="Heading2"/>
       </w:pPr>
-      <w:bookmarkStart w:id="72" w:name="_Toc87006494"/>
+      <w:bookmarkStart w:id="72" w:name="_Toc95985059"/>
       <w:r>
         <w:t>Estimating the rate of flow</w:t>
       </w:r>
@@ -19878,7 +19878,7 @@
       <w:pPr>
         <w:pStyle w:val="Heading2"/>
       </w:pPr>
-      <w:bookmarkStart w:id="73" w:name="_Toc87006495"/>
+      <w:bookmarkStart w:id="73" w:name="_Toc95985060"/>
       <w:r>
         <w:t>Estimating the surface area of the water in a subreach</w:t>
       </w:r>
@@ -19947,7 +19947,7 @@
       <w:pPr>
         <w:pStyle w:val="Heading2"/>
       </w:pPr>
-      <w:bookmarkStart w:id="74" w:name="_Toc87006496"/>
+      <w:bookmarkStart w:id="74" w:name="_Toc95985061"/>
       <w:r>
         <w:t>Water temperature from thermal energy</w:t>
       </w:r>
@@ -20085,7 +20085,7 @@
       <w:pPr>
         <w:pStyle w:val="Heading2"/>
       </w:pPr>
-      <w:bookmarkStart w:id="75" w:name="_Toc87006497"/>
+      <w:bookmarkStart w:id="75" w:name="_Toc95985062"/>
       <w:r>
         <w:t>Boundary conditions for stream water temperature</w:t>
       </w:r>
@@ -20943,7 +20943,7 @@
       <w:pPr>
         <w:pStyle w:val="Heading2"/>
       </w:pPr>
-      <w:bookmarkStart w:id="76" w:name="_Toc87006498"/>
+      <w:bookmarkStart w:id="76" w:name="_Toc95985063"/>
       <w:r>
         <w:t>Thermal stratification in reservoirs</w:t>
       </w:r>
@@ -20976,7 +20976,7 @@
       <w:pPr>
         <w:pStyle w:val="Heading2"/>
       </w:pPr>
-      <w:bookmarkStart w:id="77" w:name="_Toc87006499"/>
+      <w:bookmarkStart w:id="77" w:name="_Toc95985064"/>
       <w:r>
         <w:t>Thermal loading</w:t>
       </w:r>
@@ -21151,7 +21151,7 @@
       <w:pPr>
         <w:pStyle w:val="Heading1"/>
       </w:pPr>
-      <w:bookmarkStart w:id="78" w:name="_Toc87006500"/>
+      <w:bookmarkStart w:id="78" w:name="_Toc95985065"/>
       <w:r>
         <w:t>Reservoirs</w:t>
       </w:r>
@@ -21935,7 +21935,7 @@
       <w:pPr>
         <w:pStyle w:val="Heading2"/>
       </w:pPr>
-      <w:bookmarkStart w:id="79" w:name="_Toc87006501"/>
+      <w:bookmarkStart w:id="79" w:name="_Toc95985066"/>
       <w:r>
         <w:t>Reservoir data</w:t>
       </w:r>
@@ -22418,7 +22418,7 @@
       <w:pPr>
         <w:pStyle w:val="Heading2"/>
       </w:pPr>
-      <w:bookmarkStart w:id="80" w:name="_Toc87006502"/>
+      <w:bookmarkStart w:id="80" w:name="_Toc95985067"/>
       <w:r>
         <w:t>Reservoir data sources</w:t>
       </w:r>
@@ -22501,7 +22501,7 @@
       <w:pPr>
         <w:pStyle w:val="Heading1"/>
       </w:pPr>
-      <w:bookmarkStart w:id="81" w:name="_Toc87006503"/>
+      <w:bookmarkStart w:id="81" w:name="_Toc95985068"/>
       <w:r>
         <w:t>Creating a new study area</w:t>
       </w:r>
@@ -23705,7 +23705,7 @@
       <w:pPr>
         <w:pStyle w:val="Heading2"/>
       </w:pPr>
-      <w:bookmarkStart w:id="82" w:name="_Toc87006504"/>
+      <w:bookmarkStart w:id="82" w:name="_Toc95985069"/>
       <w:r>
         <w:t>Limitations of subbasin simulations</w:t>
       </w:r>
@@ -23737,7 +23737,7 @@
       <w:pPr>
         <w:pStyle w:val="Heading1"/>
       </w:pPr>
-      <w:bookmarkStart w:id="83" w:name="_Toc87006505"/>
+      <w:bookmarkStart w:id="83" w:name="_Toc95985070"/>
       <w:r>
         <w:t>Calibration procedure</w:t>
       </w:r>
@@ -23765,7 +23765,7 @@
       <w:pPr>
         <w:pStyle w:val="Heading2"/>
       </w:pPr>
-      <w:bookmarkStart w:id="84" w:name="_Toc87006506"/>
+      <w:bookmarkStart w:id="84" w:name="_Toc95985071"/>
       <w:r>
         <w:t>Using PEST to determine HBV parameter values</w:t>
       </w:r>
@@ -23872,7 +23872,7 @@
       <w:pPr>
         <w:pStyle w:val="Heading2"/>
       </w:pPr>
-      <w:bookmarkStart w:id="85" w:name="_Toc87006507"/>
+      <w:bookmarkStart w:id="85" w:name="_Toc95985072"/>
       <w:r>
         <w:t>Calibrating streamflows using stream gage measurements</w:t>
       </w:r>
@@ -23945,7 +23945,7 @@
       <w:pPr>
         <w:pStyle w:val="Heading2"/>
       </w:pPr>
-      <w:bookmarkStart w:id="86" w:name="_Toc87006508"/>
+      <w:bookmarkStart w:id="86" w:name="_Toc95985073"/>
       <w:r>
         <w:t>Calibrating stream temperatures</w:t>
       </w:r>
@@ -24015,7 +24015,7 @@
       <w:pPr>
         <w:pStyle w:val="Heading1"/>
       </w:pPr>
-      <w:bookmarkStart w:id="87" w:name="_Toc87006509"/>
+      <w:bookmarkStart w:id="87" w:name="_Toc95985074"/>
       <w:r>
         <w:lastRenderedPageBreak/>
         <w:t>North Santiam study area</w:t>
@@ -24289,7 +24289,7 @@
           <w:rFonts w:eastAsia="Times New Roman"/>
         </w:rPr>
       </w:pPr>
-      <w:bookmarkStart w:id="88" w:name="_Toc87006510"/>
+      <w:bookmarkStart w:id="88" w:name="_Toc95985075"/>
       <w:r>
         <w:rPr>
           <w:rFonts w:eastAsia="Times New Roman"/>
@@ -24697,7 +24697,7 @@
       <w:pPr>
         <w:pStyle w:val="Heading2"/>
       </w:pPr>
-      <w:bookmarkStart w:id="90" w:name="_Toc87006511"/>
+      <w:bookmarkStart w:id="90" w:name="_Toc95985076"/>
       <w:r>
         <w:t xml:space="preserve">Municipal </w:t>
       </w:r>
@@ -24775,7 +24775,7 @@
       <w:pPr>
         <w:pStyle w:val="Heading2"/>
       </w:pPr>
-      <w:bookmarkStart w:id="91" w:name="_Toc87006512"/>
+      <w:bookmarkStart w:id="91" w:name="_Toc95985077"/>
       <w:r>
         <w:t>Reality check</w:t>
       </w:r>
@@ -26508,7 +26508,7 @@
       <w:pPr>
         <w:pStyle w:val="Heading2"/>
       </w:pPr>
-      <w:bookmarkStart w:id="92" w:name="_Toc87006513"/>
+      <w:bookmarkStart w:id="92" w:name="_Toc95985078"/>
       <w:r>
         <w:t>Inflows from springs</w:t>
       </w:r>
@@ -28929,7 +28929,7 @@
       <w:pPr>
         <w:pStyle w:val="Heading2"/>
       </w:pPr>
-      <w:bookmarkStart w:id="93" w:name="_Toc87006514"/>
+      <w:bookmarkStart w:id="93" w:name="_Toc95985079"/>
       <w:r>
         <w:t>Calibration and simulation skill</w:t>
       </w:r>
@@ -29539,7 +29539,7 @@
       <w:pPr>
         <w:pStyle w:val="Heading2"/>
       </w:pPr>
-      <w:bookmarkStart w:id="94" w:name="_Toc87006515"/>
+      <w:bookmarkStart w:id="94" w:name="_Toc95985080"/>
       <w:r>
         <w:t xml:space="preserve">Analysis of </w:t>
       </w:r>
@@ -29579,7 +29579,7 @@
       <w:pPr>
         <w:pStyle w:val="Heading2"/>
       </w:pPr>
-      <w:bookmarkStart w:id="95" w:name="_Toc87006516"/>
+      <w:bookmarkStart w:id="95" w:name="_Toc95985081"/>
       <w:r>
         <w:t xml:space="preserve">Simulated </w:t>
       </w:r>
@@ -31890,7 +31890,7 @@
       <w:pPr>
         <w:pStyle w:val="Heading1"/>
       </w:pPr>
-      <w:bookmarkStart w:id="96" w:name="_Toc87006517"/>
+      <w:bookmarkStart w:id="96" w:name="_Toc95985082"/>
       <w:r>
         <w:lastRenderedPageBreak/>
         <w:t>McKenzie Basin Wetlands Study</w:t>
@@ -31902,7 +31902,7 @@
       <w:pPr>
         <w:pStyle w:val="Heading2"/>
       </w:pPr>
-      <w:bookmarkStart w:id="97" w:name="_Toc87006518"/>
+      <w:bookmarkStart w:id="97" w:name="_Toc95985083"/>
       <w:r>
         <w:t xml:space="preserve">Project </w:t>
       </w:r>
@@ -32169,30 +32169,14 @@
       <w:r>
         <w:t xml:space="preserve">Figure </w:t>
       </w:r>
-      <w:r>
-        <w:fldChar w:fldCharType="begin"/>
-      </w:r>
-      <w:r>
-        <w:instrText xml:space="preserve"> SEQ Figure \* </w:instrText>
-      </w:r>
-      <w:r>
-        <w:instrText xml:space="preserve">ARABIC </w:instrText>
-      </w:r>
-      <w:r>
-        <w:fldChar w:fldCharType="separate"/>
-      </w:r>
-      <w:r>
-        <w:rPr>
-          <w:noProof/>
-        </w:rPr>
-        <w:t>7</w:t>
-      </w:r>
-      <w:r>
-        <w:rPr>
-          <w:noProof/>
-        </w:rPr>
-        <w:fldChar w:fldCharType="end"/>
-      </w:r>
+      <w:fldSimple w:instr=" SEQ Figure \* ARABIC ">
+        <w:r>
+          <w:rPr>
+            <w:noProof/>
+          </w:rPr>
+          <w:t>7</w:t>
+        </w:r>
+      </w:fldSimple>
       <w:bookmarkEnd w:id="98"/>
       <w:r>
         <w:t>. McKenzie basin in CW3M screen capture</w:t>
@@ -32270,27 +32254,14 @@
       <w:r>
         <w:t xml:space="preserve">Figure </w:t>
       </w:r>
-      <w:r>
-        <w:fldChar w:fldCharType="begin"/>
-      </w:r>
-      <w:r>
-        <w:instrText xml:space="preserve"> SEQ Figure \* ARABIC </w:instrText>
-      </w:r>
-      <w:r>
-        <w:fldChar w:fldCharType="separate"/>
-      </w:r>
-      <w:r>
-        <w:rPr>
-          <w:noProof/>
-        </w:rPr>
-        <w:t>8</w:t>
-      </w:r>
-      <w:r>
-        <w:rPr>
-          <w:noProof/>
-        </w:rPr>
-        <w:fldChar w:fldCharType="end"/>
-      </w:r>
+      <w:fldSimple w:instr=" SEQ Figure \* ARABIC ">
+        <w:r>
+          <w:rPr>
+            <w:noProof/>
+          </w:rPr>
+          <w:t>8</w:t>
+        </w:r>
+      </w:fldSimple>
       <w:bookmarkEnd w:id="100"/>
       <w:r>
         <w:t>. Wetlands in the lower McKenzie basin, with their WETL_ID attribute values</w:t>
@@ -32303,7 +32274,7 @@
       <w:pPr>
         <w:pStyle w:val="Heading2"/>
       </w:pPr>
-      <w:bookmarkStart w:id="103" w:name="_Toc87006519"/>
+      <w:bookmarkStart w:id="103" w:name="_Toc95985084"/>
       <w:r>
         <w:t>Model and Simulation Overview</w:t>
       </w:r>
@@ -32506,7 +32477,7 @@
       <w:pPr>
         <w:pStyle w:val="Heading2"/>
       </w:pPr>
-      <w:bookmarkStart w:id="104" w:name="_Toc87006520"/>
+      <w:bookmarkStart w:id="104" w:name="_Toc95985085"/>
       <w:r>
         <w:t>McKenzie wetlands in the initial versions of the IDU, HRU, and Reach data layers</w:t>
       </w:r>
@@ -32547,7 +32518,7 @@
         <w:pStyle w:val="Heading2"/>
       </w:pPr>
       <w:bookmarkStart w:id="105" w:name="_Toc49175988"/>
-      <w:bookmarkStart w:id="106" w:name="_Toc87006521"/>
+      <w:bookmarkStart w:id="106" w:name="_Toc95985086"/>
       <w:r>
         <w:t>Data changes for better representation of wetlands</w:t>
       </w:r>
@@ -32603,7 +32574,7 @@
       <w:pPr>
         <w:pStyle w:val="Heading2"/>
       </w:pPr>
-      <w:bookmarkStart w:id="107" w:name="_Toc87006522"/>
+      <w:bookmarkStart w:id="107" w:name="_Toc95985087"/>
       <w:r>
         <w:t xml:space="preserve">Projection, </w:t>
       </w:r>
@@ -32785,7 +32756,7 @@
       <w:pPr>
         <w:pStyle w:val="Heading2"/>
       </w:pPr>
-      <w:bookmarkStart w:id="108" w:name="_Toc87006523"/>
+      <w:bookmarkStart w:id="108" w:name="_Toc95985088"/>
       <w:r>
         <w:t>Simulation of changes in wetlands over time</w:t>
       </w:r>
@@ -32810,7 +32781,7 @@
       <w:pPr>
         <w:pStyle w:val="Heading2"/>
       </w:pPr>
-      <w:bookmarkStart w:id="109" w:name="_Toc87006524"/>
+      <w:bookmarkStart w:id="109" w:name="_Toc95985089"/>
       <w:r>
         <w:t xml:space="preserve">How wetlands </w:t>
       </w:r>
@@ -33184,7 +33155,7 @@
       <w:pPr>
         <w:pStyle w:val="Heading2"/>
       </w:pPr>
-      <w:bookmarkStart w:id="110" w:name="_Toc87006525"/>
+      <w:bookmarkStart w:id="110" w:name="_Toc95985090"/>
       <w:r>
         <w:t xml:space="preserve">The Wetland class and </w:t>
       </w:r>
@@ -33212,7 +33183,7 @@
       <w:pPr>
         <w:pStyle w:val="Heading2"/>
       </w:pPr>
-      <w:bookmarkStart w:id="111" w:name="_Toc87006526"/>
+      <w:bookmarkStart w:id="111" w:name="_Toc95985091"/>
       <w:r>
         <w:t xml:space="preserve">Topology of </w:t>
       </w:r>
@@ -33240,7 +33211,7 @@
       <w:pPr>
         <w:pStyle w:val="Heading2"/>
       </w:pPr>
-      <w:bookmarkStart w:id="112" w:name="_Toc87006527"/>
+      <w:bookmarkStart w:id="112" w:name="_Toc95985092"/>
       <w:r>
         <w:t>Attributes of interest in the wetlands study</w:t>
       </w:r>
@@ -33326,7 +33297,7 @@
       <w:pPr>
         <w:pStyle w:val="Heading2"/>
       </w:pPr>
-      <w:bookmarkStart w:id="113" w:name="_Toc87006528"/>
+      <w:bookmarkStart w:id="113" w:name="_Toc95985093"/>
       <w:r>
         <w:t>A WETNESS attribute</w:t>
       </w:r>
@@ -33426,7 +33397,7 @@
       <w:pPr>
         <w:pStyle w:val="Heading2"/>
       </w:pPr>
-      <w:bookmarkStart w:id="114" w:name="_Toc87006529"/>
+      <w:bookmarkStart w:id="114" w:name="_Toc95985094"/>
       <w:r>
         <w:t>Calculating the exchange of water between the wetland and the reach</w:t>
       </w:r>
@@ -33463,7 +33434,7 @@
       <w:pPr>
         <w:pStyle w:val="Heading3"/>
       </w:pPr>
-      <w:bookmarkStart w:id="115" w:name="_Toc87006530"/>
+      <w:bookmarkStart w:id="115" w:name="_Toc95985095"/>
       <w:r>
         <w:t xml:space="preserve">Wetland </w:t>
       </w:r>
@@ -33539,7 +33510,7 @@
       <w:pPr>
         <w:pStyle w:val="Heading3"/>
       </w:pPr>
-      <w:bookmarkStart w:id="116" w:name="_Toc87006531"/>
+      <w:bookmarkStart w:id="116" w:name="_Toc95985096"/>
       <w:r>
         <w:t>Reach parameters</w:t>
       </w:r>
@@ -33725,7 +33696,7 @@
       <w:pPr>
         <w:pStyle w:val="Heading2"/>
       </w:pPr>
-      <w:bookmarkStart w:id="117" w:name="_Toc87006532"/>
+      <w:bookmarkStart w:id="117" w:name="_Toc95985097"/>
       <w:r>
         <w:t>Implementation of the exchange of water between the wetland and the reach</w:t>
       </w:r>
@@ -34636,7 +34607,7 @@
       <w:pPr>
         <w:pStyle w:val="Heading2"/>
       </w:pPr>
-      <w:bookmarkStart w:id="118" w:name="_Toc87006533"/>
+      <w:bookmarkStart w:id="118" w:name="_Toc95985098"/>
       <w:r>
         <w:t>Standing water temperature</w:t>
       </w:r>
@@ -34661,7 +34632,7 @@
       <w:pPr>
         <w:pStyle w:val="Heading2"/>
       </w:pPr>
-      <w:bookmarkStart w:id="119" w:name="_Toc87006534"/>
+      <w:bookmarkStart w:id="119" w:name="_Toc95985099"/>
       <w:r>
         <w:t>Evapotranspiration from wetlands</w:t>
       </w:r>
@@ -34704,7 +34675,7 @@
       <w:pPr>
         <w:pStyle w:val="Heading2"/>
       </w:pPr>
-      <w:bookmarkStart w:id="120" w:name="_Toc87006535"/>
+      <w:bookmarkStart w:id="120" w:name="_Toc95985100"/>
       <w:r>
         <w:t>Loss (or gain) of wetlands</w:t>
       </w:r>
@@ -34730,7 +34701,7 @@
       <w:pPr>
         <w:pStyle w:val="Heading2"/>
       </w:pPr>
-      <w:bookmarkStart w:id="121" w:name="_Toc87006536"/>
+      <w:bookmarkStart w:id="121" w:name="_Toc95985101"/>
       <w:r>
         <w:t>W</w:t>
       </w:r>
@@ -34972,7 +34943,7 @@
       <w:pPr>
         <w:pStyle w:val="Heading2"/>
       </w:pPr>
-      <w:bookmarkStart w:id="122" w:name="_Toc87006537"/>
+      <w:bookmarkStart w:id="122" w:name="_Toc95985102"/>
       <w:r>
         <w:t>Activating a wetland in the wetland model</w:t>
       </w:r>
@@ -35051,7 +35022,7 @@
       <w:pPr>
         <w:pStyle w:val="Heading2"/>
       </w:pPr>
-      <w:bookmarkStart w:id="123" w:name="_Toc87006538"/>
+      <w:bookmarkStart w:id="123" w:name="_Toc95985103"/>
       <w:r>
         <w:t>Reality check</w:t>
       </w:r>
@@ -37347,7 +37318,7 @@
       <w:pPr>
         <w:pStyle w:val="Heading2"/>
       </w:pPr>
-      <w:bookmarkStart w:id="124" w:name="_Toc87006539"/>
+      <w:bookmarkStart w:id="124" w:name="_Toc95985104"/>
       <w:r>
         <w:t>High Cascades Springs</w:t>
       </w:r>
@@ -38099,7 +38070,7 @@
       <w:pPr>
         <w:pStyle w:val="Heading2"/>
       </w:pPr>
-      <w:bookmarkStart w:id="125" w:name="_Toc87006540"/>
+      <w:bookmarkStart w:id="125" w:name="_Toc95985105"/>
       <w:r>
         <w:t>Calibration</w:t>
       </w:r>
@@ -39076,7 +39047,7 @@
       <w:pPr>
         <w:pStyle w:val="Heading2"/>
       </w:pPr>
-      <w:bookmarkStart w:id="126" w:name="_Toc87006541"/>
+      <w:bookmarkStart w:id="126" w:name="_Toc95985106"/>
       <w:r>
         <w:t>Analysis of</w:t>
       </w:r>
@@ -39150,7 +39121,7 @@
       <w:pPr>
         <w:pStyle w:val="Heading2"/>
       </w:pPr>
-      <w:bookmarkStart w:id="127" w:name="_Toc87006542"/>
+      <w:bookmarkStart w:id="127" w:name="_Toc95985107"/>
       <w:r>
         <w:t>Simulated McKenzie basin water budget</w:t>
       </w:r>
@@ -41381,7 +41352,7 @@
       <w:pPr>
         <w:pStyle w:val="Heading2"/>
       </w:pPr>
-      <w:bookmarkStart w:id="128" w:name="_Toc87006543"/>
+      <w:bookmarkStart w:id="128" w:name="_Toc95985108"/>
       <w:r>
         <w:t>CW3M v. Shade-a-lator</w:t>
       </w:r>
@@ -41840,7 +41811,7 @@
       <w:pPr>
         <w:pStyle w:val="Heading2"/>
       </w:pPr>
-      <w:bookmarkStart w:id="129" w:name="_Toc87006544"/>
+      <w:bookmarkStart w:id="129" w:name="_Toc95985109"/>
       <w:r>
         <w:t>Comparison of CW3M results to Shade-a-lator results</w:t>
       </w:r>
@@ -42107,27 +42078,14 @@
       <w:r>
         <w:t xml:space="preserve">Figure </w:t>
       </w:r>
-      <w:r>
-        <w:fldChar w:fldCharType="begin"/>
-      </w:r>
-      <w:r>
-        <w:instrText xml:space="preserve"> SEQ Figure \* ARABIC </w:instrText>
-      </w:r>
-      <w:r>
-        <w:fldChar w:fldCharType="separate"/>
-      </w:r>
-      <w:r>
-        <w:rPr>
-          <w:noProof/>
-        </w:rPr>
-        <w:t>9</w:t>
-      </w:r>
-      <w:r>
-        <w:rPr>
-          <w:noProof/>
-        </w:rPr>
-        <w:fldChar w:fldCharType="end"/>
-      </w:r>
+      <w:fldSimple w:instr=" SEQ Figure \* ARABIC ">
+        <w:r>
+          <w:rPr>
+            <w:noProof/>
+          </w:rPr>
+          <w:t>9</w:t>
+        </w:r>
+      </w:fldSimple>
       <w:bookmarkEnd w:id="130"/>
       <w:r>
         <w:t>. Clackamas basin in CW3M screen capture</w:t>
@@ -42144,7 +42102,7 @@
       <w:pPr>
         <w:pStyle w:val="Heading1"/>
       </w:pPr>
-      <w:bookmarkStart w:id="132" w:name="_Toc87006545"/>
+      <w:bookmarkStart w:id="132" w:name="_Toc95985110"/>
       <w:r>
         <w:t>The Clackamas Basin</w:t>
       </w:r>
@@ -42192,7 +42150,7 @@
       <w:pPr>
         <w:pStyle w:val="Heading1"/>
       </w:pPr>
-      <w:bookmarkStart w:id="133" w:name="_Toc87006546"/>
+      <w:bookmarkStart w:id="133" w:name="_Toc95985111"/>
       <w:r>
         <w:t>Autonomous process details</w:t>
       </w:r>
@@ -42203,7 +42161,7 @@
       <w:pPr>
         <w:pStyle w:val="Heading2"/>
       </w:pPr>
-      <w:bookmarkStart w:id="134" w:name="_Toc87006547"/>
+      <w:bookmarkStart w:id="134" w:name="_Toc95985112"/>
       <w:r>
         <w:t>Prescribed LULCs</w:t>
       </w:r>
@@ -43135,7 +43093,7 @@
       <w:pPr>
         <w:pStyle w:val="Heading1"/>
       </w:pPr>
-      <w:bookmarkStart w:id="135" w:name="_Toc87006548"/>
+      <w:bookmarkStart w:id="135" w:name="_Toc95985113"/>
       <w:r>
         <w:t>Directory structure and file names</w:t>
       </w:r>
@@ -43549,7 +43507,7 @@
       <w:pPr>
         <w:pStyle w:val="Heading1"/>
       </w:pPr>
-      <w:bookmarkStart w:id="136" w:name="_Toc87006549"/>
+      <w:bookmarkStart w:id="136" w:name="_Toc95985114"/>
       <w:r>
         <w:t>C++ Source Code Conventions</w:t>
       </w:r>
@@ -43565,7 +43523,7 @@
       <w:pPr>
         <w:pStyle w:val="Heading2"/>
       </w:pPr>
-      <w:bookmarkStart w:id="137" w:name="_Toc87006550"/>
+      <w:bookmarkStart w:id="137" w:name="_Toc95985115"/>
       <w:r>
         <w:t>Conklin’s conventions</w:t>
       </w:r>
@@ -43744,7 +43702,7 @@
       <w:pPr>
         <w:pStyle w:val="Heading2"/>
       </w:pPr>
-      <w:bookmarkStart w:id="138" w:name="_Toc87006551"/>
+      <w:bookmarkStart w:id="138" w:name="_Toc95985116"/>
       <w:r>
         <w:t>Conklin’s conventions for</w:t>
       </w:r>
@@ -44100,7 +44058,7 @@
       <w:pPr>
         <w:pStyle w:val="Heading1"/>
       </w:pPr>
-      <w:bookmarkStart w:id="139" w:name="_Toc87006552"/>
+      <w:bookmarkStart w:id="139" w:name="_Toc95985117"/>
       <w:r>
         <w:t xml:space="preserve">Release </w:t>
       </w:r>
@@ -45664,7 +45622,7 @@
           <w:rFonts w:cs="Times New Roman"/>
           <w:szCs w:val="24"/>
         </w:rPr>
-        <w:t>CW3M_Installer_1.2.</w:t>
+        <w:t>CW3M_Installer_1.2.2.exe (32</w:t>
       </w:r>
       <w:r>
         <w:rPr>
@@ -45678,35 +45636,35 @@
           <w:rFonts w:cs="Times New Roman"/>
           <w:szCs w:val="24"/>
         </w:rPr>
-        <w:t xml:space="preserve">.exe (320 MB) from CW3M ver </w:t>
+        <w:t xml:space="preserve"> MB) from CW3M ver 74</w:t>
       </w:r>
       <w:r>
         <w:rPr>
           <w:rFonts w:cs="Times New Roman"/>
           <w:szCs w:val="24"/>
         </w:rPr>
-        <w:t>742</w:t>
+        <w:t>4</w:t>
       </w:r>
       <w:r>
         <w:rPr>
           <w:rFonts w:cs="Times New Roman"/>
           <w:szCs w:val="24"/>
         </w:rPr>
-        <w:t xml:space="preserve"> </w:t>
+        <w:t xml:space="preserve"> 2/1</w:t>
       </w:r>
       <w:r>
         <w:rPr>
           <w:rFonts w:cs="Times New Roman"/>
           <w:szCs w:val="24"/>
         </w:rPr>
-        <w:t>2/16/22</w:t>
+        <w:t>7</w:t>
       </w:r>
       <w:r>
         <w:rPr>
           <w:rFonts w:cs="Times New Roman"/>
           <w:szCs w:val="24"/>
         </w:rPr>
-        <w:t xml:space="preserve">.  </w:t>
+        <w:t xml:space="preserve">/22.  </w:t>
       </w:r>
       <w:r>
         <w:rPr>
@@ -45714,6 +45672,13 @@
           <w:szCs w:val="24"/>
         </w:rPr>
         <w:t>Update HBV.csv parameter values for HillsCreek1, FallCreek4, COT6, DOR5, FRN7, the UpperWRB, Marys, BLU9, and McKenzie.  Add logic to accommodate basin-specific water rights files.</w:t>
+      </w:r>
+      <w:r>
+        <w:rPr>
+          <w:rFonts w:cs="Times New Roman"/>
+          <w:szCs w:val="24"/>
+        </w:rPr>
+        <w:t xml:space="preserve"> Incorporate new water rights data for the McKenzie basin from David Richey.  Reduce nominal low flow from 10 liters per sec to 1 liter per second to support David Rupp’s recalibration of the Marys basin, still in progress.</w:t>
       </w:r>
     </w:p>
     <w:p>
@@ -45738,7 +45703,7 @@
       <w:pPr>
         <w:pStyle w:val="Heading1"/>
       </w:pPr>
-      <w:bookmarkStart w:id="140" w:name="_Toc87006553"/>
+      <w:bookmarkStart w:id="140" w:name="_Toc95985118"/>
       <w:r>
         <w:t>References</w:t>
       </w:r>
@@ -46443,7 +46408,7 @@
           <w:rFonts w:eastAsiaTheme="minorHAnsi"/>
         </w:rPr>
       </w:pPr>
-      <w:bookmarkStart w:id="141" w:name="_Toc87006554"/>
+      <w:bookmarkStart w:id="141" w:name="_Toc95985119"/>
       <w:r>
         <w:rPr>
           <w:rFonts w:eastAsiaTheme="minorHAnsi"/>

</xml_diff>

<commit_message>
wr_pods_McKenzie.csv - Change the POUID field for 5 municipal water rights to -22 to connect them to the Eugene-Springfield UGA.
</commit_message>
<xml_diff>
--- a/DataCW3M/CW3MdigitalHandbook/CW3MdigitalHandbook.docx
+++ b/DataCW3M/CW3MdigitalHandbook/CW3MdigitalHandbook.docx
@@ -36,11 +36,21 @@
         </w:tabs>
       </w:pPr>
       <w:r>
-        <w:t>2/1</w:t>
-      </w:r>
-      <w:r>
-        <w:t>6</w:t>
-      </w:r>
+        <w:t>2/</w:t>
+      </w:r>
+      <w:ins w:id="0" w:author="David Conklin" w:date="2022-02-21T13:07:00Z">
+        <w:r>
+          <w:t>21</w:t>
+        </w:r>
+      </w:ins>
+      <w:del w:id="1" w:author="David Conklin" w:date="2022-02-21T13:07:00Z">
+        <w:r>
+          <w:delText>1</w:delText>
+        </w:r>
+        <w:r>
+          <w:delText>6</w:delText>
+        </w:r>
+      </w:del>
       <w:r>
         <w:t>/22</w:t>
       </w:r>
@@ -115,35 +125,78 @@
           <w:rStyle w:val="Hyperlink"/>
           <w:color w:val="auto"/>
         </w:rPr>
-        <w:t>.0 (</w:t>
-      </w:r>
+        <w:t>.</w:t>
+      </w:r>
+      <w:ins w:id="2" w:author="David Conklin" w:date="2022-02-21T13:08:00Z">
+        <w:r>
+          <w:rPr>
+            <w:rStyle w:val="Hyperlink"/>
+            <w:color w:val="auto"/>
+          </w:rPr>
+          <w:t>2</w:t>
+        </w:r>
+      </w:ins>
+      <w:del w:id="3" w:author="David Conklin" w:date="2022-02-21T13:08:00Z">
+        <w:r>
+          <w:rPr>
+            <w:rStyle w:val="Hyperlink"/>
+            <w:color w:val="auto"/>
+          </w:rPr>
+          <w:delText>0</w:delText>
+        </w:r>
+      </w:del>
       <w:r>
         <w:rPr>
           <w:rStyle w:val="Hyperlink"/>
           <w:color w:val="auto"/>
         </w:rPr>
-        <w:t>10</w:t>
-      </w:r>
+        <w:t xml:space="preserve"> (</w:t>
+      </w:r>
+      <w:ins w:id="4" w:author="David Conklin" w:date="2022-02-21T13:08:00Z">
+        <w:r>
+          <w:rPr>
+            <w:rStyle w:val="Hyperlink"/>
+            <w:color w:val="auto"/>
+          </w:rPr>
+          <w:t>2/18/22</w:t>
+        </w:r>
+      </w:ins>
+      <w:del w:id="5" w:author="David Conklin" w:date="2022-02-21T13:08:00Z">
+        <w:r>
+          <w:rPr>
+            <w:rStyle w:val="Hyperlink"/>
+            <w:color w:val="auto"/>
+          </w:rPr>
+          <w:delText>10</w:delText>
+        </w:r>
+        <w:r>
+          <w:rPr>
+            <w:rStyle w:val="Hyperlink"/>
+            <w:color w:val="auto"/>
+          </w:rPr>
+          <w:delText>/</w:delText>
+        </w:r>
+        <w:r>
+          <w:rPr>
+            <w:rStyle w:val="Hyperlink"/>
+            <w:color w:val="auto"/>
+          </w:rPr>
+          <w:delText>21</w:delText>
+        </w:r>
+        <w:r>
+          <w:rPr>
+            <w:rStyle w:val="Hyperlink"/>
+            <w:color w:val="auto"/>
+          </w:rPr>
+          <w:delText>/21</w:delText>
+        </w:r>
+      </w:del>
       <w:r>
         <w:rPr>
           <w:rStyle w:val="Hyperlink"/>
           <w:color w:val="auto"/>
         </w:rPr>
-        <w:t>/</w:t>
-      </w:r>
-      <w:r>
-        <w:rPr>
-          <w:rStyle w:val="Hyperlink"/>
-          <w:color w:val="auto"/>
-        </w:rPr>
-        <w:t>21</w:t>
-      </w:r>
-      <w:r>
-        <w:rPr>
-          <w:rStyle w:val="Hyperlink"/>
-          <w:color w:val="auto"/>
-        </w:rPr>
-        <w:t>/21)</w:t>
+        <w:t>)</w:t>
       </w:r>
       <w:r>
         <w:rPr>
@@ -161,19 +214,22 @@
           <w:numId w:val="13"/>
         </w:numPr>
         <w:rPr>
+          <w:del w:id="6" w:author="David Conklin" w:date="2022-02-21T13:09:00Z"/>
           <w:rStyle w:val="Hyperlink"/>
           <w:color w:val="auto"/>
           <w:u w:val="none"/>
         </w:rPr>
       </w:pPr>
-      <w:r>
-        <w:rPr>
-          <w:rStyle w:val="Hyperlink"/>
-          <w:color w:val="auto"/>
-          <w:u w:val="none"/>
-        </w:rPr>
-        <w:t>Add release notes for CW3M 1.2.0 release.</w:t>
-      </w:r>
+      <w:del w:id="7" w:author="David Conklin" w:date="2022-02-21T13:09:00Z">
+        <w:r>
+          <w:rPr>
+            <w:rStyle w:val="Hyperlink"/>
+            <w:color w:val="auto"/>
+            <w:u w:val="none"/>
+          </w:rPr>
+          <w:delText>Add release notes for CW3M 1.2.0 release.</w:delText>
+        </w:r>
+      </w:del>
     </w:p>
     <w:p>
       <w:pPr>
@@ -183,35 +239,38 @@
           <w:numId w:val="13"/>
         </w:numPr>
         <w:rPr>
+          <w:del w:id="8" w:author="David Conklin" w:date="2022-02-21T13:09:00Z"/>
           <w:rStyle w:val="Hyperlink"/>
           <w:color w:val="auto"/>
           <w:u w:val="none"/>
         </w:rPr>
       </w:pPr>
-      <w:r>
-        <w:rPr>
-          <w:rStyle w:val="Hyperlink"/>
-          <w:color w:val="auto"/>
-          <w:u w:val="none"/>
-        </w:rPr>
-        <w:t>Describe leading comment lines</w:t>
-      </w:r>
-      <w:r>
-        <w:rPr>
-          <w:rStyle w:val="Hyperlink"/>
-          <w:color w:val="auto"/>
-          <w:u w:val="none"/>
-        </w:rPr>
-        <w:t xml:space="preserve"> and sort order for</w:t>
-      </w:r>
-      <w:r>
-        <w:rPr>
-          <w:rStyle w:val="Hyperlink"/>
-          <w:color w:val="auto"/>
-          <w:u w:val="none"/>
-        </w:rPr>
-        <w:t xml:space="preserve"> the LULCtrans CSV file, in the section on Prescribed LULCs.</w:t>
-      </w:r>
+      <w:del w:id="9" w:author="David Conklin" w:date="2022-02-21T13:09:00Z">
+        <w:r>
+          <w:rPr>
+            <w:rStyle w:val="Hyperlink"/>
+            <w:color w:val="auto"/>
+            <w:u w:val="none"/>
+          </w:rPr>
+          <w:delText>Describe leading comment lines</w:delText>
+        </w:r>
+        <w:r>
+          <w:rPr>
+            <w:rStyle w:val="Hyperlink"/>
+            <w:color w:val="auto"/>
+            <w:u w:val="none"/>
+          </w:rPr>
+          <w:delText xml:space="preserve"> and sort order for</w:delText>
+        </w:r>
+        <w:r>
+          <w:rPr>
+            <w:rStyle w:val="Hyperlink"/>
+            <w:color w:val="auto"/>
+            <w:u w:val="none"/>
+          </w:rPr>
+          <w:delText xml:space="preserve"> the LULCtrans CSV file, in the section on Prescribed LULCs.</w:delText>
+        </w:r>
+      </w:del>
     </w:p>
     <w:p>
       <w:pPr>
@@ -221,19 +280,22 @@
           <w:numId w:val="13"/>
         </w:numPr>
         <w:rPr>
+          <w:del w:id="10" w:author="David Conklin" w:date="2022-02-21T13:09:00Z"/>
           <w:rStyle w:val="Hyperlink"/>
           <w:color w:val="auto"/>
           <w:u w:val="none"/>
         </w:rPr>
       </w:pPr>
-      <w:r>
-        <w:rPr>
-          <w:rStyle w:val="Hyperlink"/>
-          <w:color w:val="auto"/>
-          <w:u w:val="none"/>
-        </w:rPr>
-        <w:t>Add release notes for CW3M 1.2.1 release.</w:t>
-      </w:r>
+      <w:del w:id="11" w:author="David Conklin" w:date="2022-02-21T13:09:00Z">
+        <w:r>
+          <w:rPr>
+            <w:rStyle w:val="Hyperlink"/>
+            <w:color w:val="auto"/>
+            <w:u w:val="none"/>
+          </w:rPr>
+          <w:delText>Add release notes for CW3M 1.2.1 release.</w:delText>
+        </w:r>
+      </w:del>
     </w:p>
     <w:p>
       <w:pPr>
@@ -243,19 +305,22 @@
           <w:numId w:val="13"/>
         </w:numPr>
         <w:rPr>
+          <w:del w:id="12" w:author="David Conklin" w:date="2022-02-21T13:09:00Z"/>
           <w:rStyle w:val="Hyperlink"/>
           <w:color w:val="auto"/>
           <w:u w:val="none"/>
         </w:rPr>
       </w:pPr>
-      <w:r>
-        <w:rPr>
-          <w:rStyle w:val="Hyperlink"/>
-          <w:color w:val="auto"/>
-          <w:u w:val="none"/>
-        </w:rPr>
-        <w:t>Update McKenzie calibration data to CW3M ver 741.</w:t>
-      </w:r>
+      <w:del w:id="13" w:author="David Conklin" w:date="2022-02-21T13:09:00Z">
+        <w:r>
+          <w:rPr>
+            <w:rStyle w:val="Hyperlink"/>
+            <w:color w:val="auto"/>
+            <w:u w:val="none"/>
+          </w:rPr>
+          <w:delText>Update McKenzie calibration data to CW3M ver 741.</w:delText>
+        </w:r>
+      </w:del>
     </w:p>
     <w:p>
       <w:pPr>
@@ -265,19 +330,22 @@
           <w:numId w:val="13"/>
         </w:numPr>
         <w:rPr>
+          <w:del w:id="14" w:author="David Conklin" w:date="2022-02-21T13:09:00Z"/>
           <w:rStyle w:val="Hyperlink"/>
           <w:color w:val="auto"/>
           <w:u w:val="none"/>
         </w:rPr>
       </w:pPr>
-      <w:r>
-        <w:rPr>
-          <w:rStyle w:val="Hyperlink"/>
-          <w:color w:val="auto"/>
-          <w:u w:val="none"/>
-        </w:rPr>
-        <w:t>Add release notes for CW3M 1.2.2 release.</w:t>
-      </w:r>
+      <w:del w:id="15" w:author="David Conklin" w:date="2022-02-21T13:09:00Z">
+        <w:r>
+          <w:rPr>
+            <w:rStyle w:val="Hyperlink"/>
+            <w:color w:val="auto"/>
+            <w:u w:val="none"/>
+          </w:rPr>
+          <w:delText>Add release notes for CW3M 1.2.2 release.</w:delText>
+        </w:r>
+      </w:del>
     </w:p>
     <w:sdt>
       <w:sdtPr>
@@ -8591,11 +8659,11 @@
       <w:pPr>
         <w:pStyle w:val="Heading1"/>
       </w:pPr>
-      <w:bookmarkStart w:id="0" w:name="_Toc95985010"/>
+      <w:bookmarkStart w:id="16" w:name="_Toc95985010"/>
       <w:r>
         <w:t>What is a digital handbook?</w:t>
       </w:r>
-      <w:bookmarkEnd w:id="0"/>
+      <w:bookmarkEnd w:id="16"/>
     </w:p>
     <w:p>
       <w:r>
@@ -8613,14 +8681,14 @@
       <w:pPr>
         <w:pStyle w:val="Heading1"/>
       </w:pPr>
-      <w:bookmarkStart w:id="1" w:name="_Toc95985011"/>
+      <w:bookmarkStart w:id="17" w:name="_Toc95985011"/>
       <w:r>
         <w:t>CW3M c</w:t>
       </w:r>
       <w:r>
         <w:t>oncept</w:t>
       </w:r>
-      <w:bookmarkEnd w:id="1"/>
+      <w:bookmarkEnd w:id="17"/>
       <w:r>
         <w:t xml:space="preserve"> </w:t>
       </w:r>
@@ -8630,11 +8698,12 @@
       <w:pPr>
         <w:pStyle w:val="Heading2"/>
       </w:pPr>
-      <w:bookmarkStart w:id="2" w:name="_Toc95985012"/>
-      <w:r>
+      <w:bookmarkStart w:id="18" w:name="_Toc95985012"/>
+      <w:r>
+        <w:lastRenderedPageBreak/>
         <w:t>A different kind of community model</w:t>
       </w:r>
-      <w:bookmarkEnd w:id="2"/>
+      <w:bookmarkEnd w:id="18"/>
     </w:p>
     <w:p>
       <w:r>
@@ -8677,11 +8746,11 @@
       <w:pPr>
         <w:pStyle w:val="Heading2"/>
       </w:pPr>
-      <w:bookmarkStart w:id="3" w:name="_Toc95985013"/>
+      <w:bookmarkStart w:id="19" w:name="_Toc95985013"/>
       <w:r>
         <w:t>What CW3M is for</w:t>
       </w:r>
-      <w:bookmarkEnd w:id="3"/>
+      <w:bookmarkEnd w:id="19"/>
     </w:p>
     <w:p>
       <w:pPr>
@@ -8771,11 +8840,11 @@
       <w:pPr>
         <w:pStyle w:val="Heading2"/>
       </w:pPr>
-      <w:bookmarkStart w:id="4" w:name="_Toc95985014"/>
+      <w:bookmarkStart w:id="20" w:name="_Toc95985014"/>
       <w:r>
         <w:t>Management and maintenance</w:t>
       </w:r>
-      <w:bookmarkEnd w:id="4"/>
+      <w:bookmarkEnd w:id="20"/>
     </w:p>
     <w:p>
       <w:pPr>
@@ -8805,69 +8874,69 @@
         <w:ind w:firstLine="720"/>
       </w:pPr>
       <w:r>
+        <w:t xml:space="preserve">As of mid-2020, Oregon Freshwater </w:t>
+      </w:r>
+      <w:r>
+        <w:t xml:space="preserve">Simulations (Freshwater) </w:t>
+      </w:r>
+      <w:r>
+        <w:t>is continuing as the “principal developer” of CW3M, a role described in the MOU.</w:t>
+      </w:r>
+      <w:r>
+        <w:t xml:space="preserve">  Freshwater </w:t>
+      </w:r>
+      <w:r>
+        <w:t xml:space="preserve">is a tiny consultancy in Portland.  </w:t>
+      </w:r>
+      <w:r>
+        <w:t>It was</w:t>
+      </w:r>
+      <w:r>
+        <w:t xml:space="preserve"> the keeper of the Envision-based models for </w:t>
+      </w:r>
+      <w:r>
+        <w:t xml:space="preserve">the </w:t>
+      </w:r>
+      <w:r>
+        <w:t>WW2100</w:t>
+      </w:r>
+      <w:r>
+        <w:t xml:space="preserve"> and </w:t>
+      </w:r>
+      <w:r>
+        <w:t>OUWIN</w:t>
+      </w:r>
+      <w:r>
+        <w:t xml:space="preserve"> project</w:t>
+      </w:r>
+      <w:r>
+        <w:t xml:space="preserve">, and </w:t>
+      </w:r>
+      <w:r>
+        <w:t xml:space="preserve">for the initial years of the </w:t>
+      </w:r>
+      <w:r>
+        <w:t>Willamette INFEWS</w:t>
+      </w:r>
+      <w:r>
+        <w:t xml:space="preserve"> project</w:t>
+      </w:r>
+      <w:r>
+        <w:t xml:space="preserve">, acting as a vendor to Oregon State University.  </w:t>
+      </w:r>
+    </w:p>
+    <w:p>
+      <w:pPr>
+        <w:ind w:firstLine="720"/>
+      </w:pPr>
+    </w:p>
+    <w:p>
+      <w:pPr>
+        <w:pStyle w:val="Heading1"/>
+      </w:pPr>
+      <w:bookmarkStart w:id="21" w:name="_Toc95985015"/>
+      <w:r>
         <w:lastRenderedPageBreak/>
-        <w:t xml:space="preserve">As of mid-2020, Oregon Freshwater </w:t>
-      </w:r>
-      <w:r>
-        <w:t xml:space="preserve">Simulations (Freshwater) </w:t>
-      </w:r>
-      <w:r>
-        <w:t>is continuing as the “principal developer” of CW3M, a role described in the MOU.</w:t>
-      </w:r>
-      <w:r>
-        <w:t xml:space="preserve">  Freshwater </w:t>
-      </w:r>
-      <w:r>
-        <w:t xml:space="preserve">is a tiny consultancy in Portland.  </w:t>
-      </w:r>
-      <w:r>
-        <w:t>It was</w:t>
-      </w:r>
-      <w:r>
-        <w:t xml:space="preserve"> the keeper of the Envision-based models for </w:t>
-      </w:r>
-      <w:r>
-        <w:t xml:space="preserve">the </w:t>
-      </w:r>
-      <w:r>
-        <w:t>WW2100</w:t>
-      </w:r>
-      <w:r>
-        <w:t xml:space="preserve"> and </w:t>
-      </w:r>
-      <w:r>
-        <w:t>OUWIN</w:t>
-      </w:r>
-      <w:r>
-        <w:t xml:space="preserve"> project</w:t>
-      </w:r>
-      <w:r>
-        <w:t xml:space="preserve">, and </w:t>
-      </w:r>
-      <w:r>
-        <w:t xml:space="preserve">for the initial years of the </w:t>
-      </w:r>
-      <w:r>
-        <w:t>Willamette INFEWS</w:t>
-      </w:r>
-      <w:r>
-        <w:t xml:space="preserve"> project</w:t>
-      </w:r>
-      <w:r>
-        <w:t xml:space="preserve">, acting as a vendor to Oregon State University.  </w:t>
-      </w:r>
-    </w:p>
-    <w:p>
-      <w:pPr>
-        <w:ind w:firstLine="720"/>
-      </w:pPr>
-    </w:p>
-    <w:p>
-      <w:pPr>
-        <w:pStyle w:val="Heading1"/>
-      </w:pPr>
-      <w:bookmarkStart w:id="5" w:name="_Toc95985015"/>
-      <w:r>
         <w:t xml:space="preserve">CW3M – A </w:t>
       </w:r>
       <w:r>
@@ -8882,7 +8951,7 @@
       <w:r>
         <w:t xml:space="preserve"> model with tuning knobs</w:t>
       </w:r>
-      <w:bookmarkEnd w:id="5"/>
+      <w:bookmarkEnd w:id="21"/>
     </w:p>
     <w:p/>
     <w:p>
@@ -8976,489 +9045,488 @@
       <w:pPr>
         <w:pStyle w:val="Heading1"/>
       </w:pPr>
-      <w:bookmarkStart w:id="6" w:name="_Toc95985016"/>
+      <w:bookmarkStart w:id="22" w:name="_Toc95985016"/>
       <w:r>
         <w:t>The tuning knobs</w:t>
       </w:r>
-      <w:bookmarkEnd w:id="6"/>
+      <w:bookmarkEnd w:id="22"/>
     </w:p>
     <w:p/>
     <w:p>
       <w:pPr>
         <w:pStyle w:val="Heading2"/>
       </w:pPr>
-      <w:bookmarkStart w:id="7" w:name="_Toc95985017"/>
+      <w:bookmarkStart w:id="23" w:name="_Toc95985017"/>
+      <w:r>
+        <w:t xml:space="preserve">ET_MULT </w:t>
+      </w:r>
+      <w:r>
+        <w:t>– forest evapotranspiration</w:t>
+      </w:r>
+      <w:bookmarkEnd w:id="23"/>
+    </w:p>
+    <w:p>
+      <w:r>
+        <w:t xml:space="preserve">The model’s initial estimate of evapotranspiration in forested IDUs is multiplied by ET_MULT. </w:t>
+      </w:r>
+      <w:r>
+        <w:t xml:space="preserve">Values of ET_MULT are specified by calibrated drainage (HBVCALIB) in the HBV.csv file.  As of 12/12/20, values range from </w:t>
+      </w:r>
+      <w:r>
+        <w:t>0.5 (Blue River reservoir drainage) to 1.93 (Mohawk River basin).</w:t>
+      </w:r>
+    </w:p>
+    <w:p/>
+    <w:p>
+      <w:pPr>
+        <w:pStyle w:val="Heading2"/>
+      </w:pPr>
+      <w:bookmarkStart w:id="24" w:name="_Toc95985018"/>
       <w:r>
         <w:lastRenderedPageBreak/>
-        <w:t xml:space="preserve">ET_MULT </w:t>
-      </w:r>
-      <w:r>
-        <w:t>– forest evapotranspiration</w:t>
-      </w:r>
-      <w:bookmarkEnd w:id="7"/>
-    </w:p>
-    <w:p>
-      <w:r>
-        <w:t xml:space="preserve">The model’s initial estimate of evapotranspiration in forested IDUs is multiplied by ET_MULT. </w:t>
-      </w:r>
-      <w:r>
-        <w:t xml:space="preserve">Values of ET_MULT are specified by calibrated drainage (HBVCALIB) in the HBV.csv file.  As of 12/12/20, values range from </w:t>
-      </w:r>
-      <w:r>
-        <w:t>0.5 (Blue River reservoir drainage) to 1.93 (Mohawk River basin).</w:t>
+        <w:t>SOLAR_RADIATION_MULTIPLIER – reservoir insolation</w:t>
+      </w:r>
+      <w:bookmarkEnd w:id="24"/>
+    </w:p>
+    <w:p>
+      <w:r>
+        <w:t>The amount of sunshine absorbed by the water in reservoirs depends on topographic shading, among other things.  The extent of topographic shading itself depends not only on the topography surrounding the reservoir, but also on the season and on the amount of water in the reservoir.  As of 12/12/20, the model does not have an algorithm for estimating the decrease in solar radiation absorbed by the water in a reservoir due to topographic shading.  Instead, a value of SOLAR_RADIATION_MULTIPLIER may be specified in the &lt;reservoir&gt; bloc</w:t>
+      </w:r>
+      <w:r>
+        <w:t>k for a given reservoir, in the Flow XML file.  As of 12/12/20 this has been done only for the Cougar (0.45) and Blue River (0.15) reservoirs.</w:t>
+      </w:r>
+    </w:p>
+    <w:p>
+      <w:pPr>
+        <w:ind w:firstLine="720"/>
+      </w:pPr>
+    </w:p>
+    <w:p>
+      <w:pPr>
+        <w:pStyle w:val="Heading2"/>
+      </w:pPr>
+      <w:bookmarkStart w:id="25" w:name="_Toc95985019"/>
+      <w:r>
+        <w:t>FLOW_CMS – Discharge from High Cascade springs</w:t>
+      </w:r>
+      <w:bookmarkEnd w:id="25"/>
+    </w:p>
+    <w:p>
+      <w:r>
+        <w:t>More water, and colder water, flows into the Willamette mainstem from its tributaries in the western Cascades than would be expected from the amount of precipitation in their drainages.  Springs of uncertain origin and amount contribute water</w:t>
+      </w:r>
+      <w:r>
+        <w:t xml:space="preserve"> at multiple locations.  To produce simulated flows more consistent with gage measurements, spring discharge locations and flow rates are specified in the Flow XML file.  Here is an example for spring water added to reach 23773429 above the Blue River reservoir, used to make the simulated flow into the reservoir more consistent with measurements from USGS gage 14161100 located on that reach.</w:t>
+      </w:r>
+      <w:r>
+        <w:t xml:space="preserve">  </w:t>
+      </w:r>
+    </w:p>
+    <w:p>
+      <w:pPr>
+        <w:ind w:left="1440"/>
+      </w:pPr>
+      <w:r>
+        <w:t xml:space="preserve">&lt;Spring name="Springs feeding Blue R at and above Tidbit Creek" </w:t>
+      </w:r>
+    </w:p>
+    <w:p>
+      <w:pPr>
+        <w:ind w:left="1440"/>
+      </w:pPr>
+      <w:r>
+        <w:t xml:space="preserve">    COMID="23773429"</w:t>
+      </w:r>
+    </w:p>
+    <w:p>
+      <w:pPr>
+        <w:ind w:left="1440"/>
+      </w:pPr>
+      <w:r>
+        <w:t xml:space="preserve">    flow_cms="1.60"</w:t>
+      </w:r>
+    </w:p>
+    <w:p>
+      <w:pPr>
+        <w:ind w:left="1440"/>
+      </w:pPr>
+      <w:r>
+        <w:t xml:space="preserve">     temp_C="4.9"</w:t>
+      </w:r>
+    </w:p>
+    <w:p>
+      <w:pPr>
+        <w:ind w:left="1440"/>
+      </w:pPr>
+      <w:r>
+        <w:t xml:space="preserve">       /&gt;</w:t>
+      </w:r>
+    </w:p>
+    <w:p>
+      <w:r>
+        <w:t>As of 12/12/20, seven &lt;Spring&gt; entries have been added to the Flow XML file for the McKenzie basin study area.</w:t>
+      </w:r>
+      <w:r>
+        <w:t xml:space="preserve">  For more information, see the “High Cascades Springs” section, later in this document.</w:t>
       </w:r>
     </w:p>
     <w:p/>
     <w:p>
       <w:pPr>
+        <w:pStyle w:val="Heading1"/>
+      </w:pPr>
+      <w:bookmarkStart w:id="26" w:name="_Toc95985020"/>
+      <w:r>
+        <w:t>The Envision framework and the GIS Layers</w:t>
+      </w:r>
+      <w:bookmarkEnd w:id="26"/>
+    </w:p>
+    <w:p>
+      <w:r>
+        <w:t>CW3M uses the Envision modeling framework created by John Bolte and colleagues at Oregon State University.</w:t>
+      </w:r>
+      <w:r>
+        <w:t xml:space="preserve">  The particular version of Envision used in CW3M evolved from the version used by the WW2100 project, splitting off from the main line of Envision model development at OSU in about 2013 or 2014.</w:t>
+      </w:r>
+    </w:p>
+    <w:p/>
+    <w:p>
+      <w:r>
+        <w:t>Central to the Envision framework as used in CW3M are three ArcGIS shapefiles: the IDU, HRU, and Reach layers.  IDU stands for “independent decision unit” and is the spatial unit of computation.  IDUs are arbitrary polygons which tile the watershed under study.  The Reach layer represents the stream network which drains the watershed.</w:t>
+      </w:r>
+      <w:r>
+        <w:t xml:space="preserve">  HRU stands for “hydrologic resource unit” and ties the IDU and Reach layers together by HRU polygons composed of IDUs which all drain to the same reach.</w:t>
+      </w:r>
+      <w:r>
+        <w:t xml:space="preserve">  The use of shapefiles (as opposed to grids) underlies an important feature of the Envision framework: the landscape can be represented using a heterogeneous spatial scale.  In uniform parts of the landscape, the IDU polygons can be large, while smaller polygons can be used in areas where higher information density is required.</w:t>
+      </w:r>
+    </w:p>
+    <w:p/>
+    <w:p>
+      <w:pPr>
         <w:pStyle w:val="Heading2"/>
       </w:pPr>
-      <w:bookmarkStart w:id="8" w:name="_Toc95985018"/>
-      <w:r>
-        <w:t>SOLAR_RADIATION_MULTIPLIER – reservoir insolation</w:t>
-      </w:r>
-      <w:bookmarkEnd w:id="8"/>
-    </w:p>
-    <w:p>
-      <w:r>
-        <w:t>The amount of sunshine absorbed by the water in reservoirs depends on topographic shading, among other things.  The extent of topographic shading itself depends not only on the topography surrounding the reservoir, but also on the season and on the amount of water in the reservoir.  As of 12/12/20, the model does not have an algorithm for estimating the decrease in solar radiation absorbed by the water in a reservoir due to topographic shading.  Instead, a value of SOLAR_RADIATION_MULTIPLIER may be specified in the &lt;reservoir&gt; bloc</w:t>
-      </w:r>
-      <w:r>
-        <w:t>k for a given reservoir, in the Flow XML file.  As of 12/12/20 this has been done only for the Cougar (0.45) and Blue River (0.15) reservoirs.</w:t>
-      </w:r>
-    </w:p>
-    <w:p>
-      <w:pPr>
-        <w:ind w:firstLine="720"/>
-      </w:pPr>
-    </w:p>
+      <w:bookmarkStart w:id="27" w:name="_Toc95985021"/>
+      <w:r>
+        <w:t>The Reach Layer</w:t>
+      </w:r>
+      <w:bookmarkEnd w:id="27"/>
+    </w:p>
+    <w:p>
+      <w:r>
+        <w:t>Conceptually, the Reach layer is a set of lin</w:t>
+      </w:r>
+      <w:r>
+        <w:t>es</w:t>
+      </w:r>
+      <w:r>
+        <w:t xml:space="preserve"> structured as a tree, with flow downstream from “lea</w:t>
+      </w:r>
+      <w:r>
+        <w:t>ves</w:t>
+      </w:r>
+      <w:r>
+        <w:t xml:space="preserve">” (headwater reaches) to </w:t>
+      </w:r>
+      <w:r>
+        <w:t>a single</w:t>
+      </w:r>
+      <w:r>
+        <w:t xml:space="preserve"> </w:t>
+      </w:r>
+      <w:r>
+        <w:t>“</w:t>
+      </w:r>
+      <w:r>
+        <w:t>root</w:t>
+      </w:r>
+      <w:r>
+        <w:t>”</w:t>
+      </w:r>
+      <w:r>
+        <w:t xml:space="preserve"> (the watershed outlet, a.k.a. “pourpoint” in ArcGIS </w:t>
+      </w:r>
+      <w:r>
+        <w:t>jargon</w:t>
+      </w:r>
+      <w:r>
+        <w:t>).  By convention, each reach can be connected to only a single downstream reach and no more than two upstream reaches.</w:t>
+      </w:r>
+    </w:p>
+    <w:p/>
+    <w:p>
+      <w:r>
+        <w:t>Reaches may be of arbitrary length but s</w:t>
+      </w:r>
+      <w:r>
+        <w:t xml:space="preserve">hould be relatively uniform in the characteristics which matter to the simulation, for example direction, width, </w:t>
+      </w:r>
+      <w:r>
+        <w:t>streamside vegetation, and so on.  For mathematical convenience, reaches longer than 1 kilometer are further subdivided into equal-length subreaches.  For example, a reach of length 1.3 km is subdivided into two 650 m subreaches, a 2.1 km long reach would be composed of three 700 m subreaches, and so on.  By convention, the division into subreaches does not reflect information about the actual reach; it is merely a mathematical convenience.</w:t>
+      </w:r>
+    </w:p>
+    <w:p/>
+    <w:p>
+      <w:r>
+        <w:t xml:space="preserve">As of </w:t>
+      </w:r>
+      <w:r>
+        <w:t>August</w:t>
+      </w:r>
+      <w:r>
+        <w:t xml:space="preserve"> 2021, CW3M uses the Reach layer from the WW2100</w:t>
+      </w:r>
+      <w:r>
+        <w:t xml:space="preserve"> project,</w:t>
+      </w:r>
+      <w:r>
+        <w:t xml:space="preserve"> with </w:t>
+      </w:r>
+      <w:r>
+        <w:t xml:space="preserve">only </w:t>
+      </w:r>
+      <w:r>
+        <w:t xml:space="preserve">a few corrections.  This is not ideal for modeling stream temperature, since many reaches are curved to such a degree that insolation varies significantly along their lengths.  </w:t>
+      </w:r>
+      <w:r>
+        <w:t>When implementing the stream temperature model, consideration was given to using subreaches as the unit of computation, but that approach was ultimately abandoned.  To address the issue of undesirable heterogeneity within individual reaches, it will be necessary to come up with a more detailed reach layer.  The reach layer inherited from the WW2100 project was based on the National Hydrography Dataset ca. 2010, but may not have used the highest resolution version of that dataset currently available in 2021</w:t>
+      </w:r>
+      <w:r>
+        <w:t>.</w:t>
+      </w:r>
+    </w:p>
+    <w:p/>
     <w:p>
       <w:pPr>
         <w:pStyle w:val="Heading2"/>
       </w:pPr>
-      <w:bookmarkStart w:id="9" w:name="_Toc95985019"/>
-      <w:r>
-        <w:t>FLOW_CMS – Discharge from High Cascade springs</w:t>
-      </w:r>
-      <w:bookmarkEnd w:id="9"/>
-    </w:p>
-    <w:p>
-      <w:r>
-        <w:t>More water, and colder water, flows into the Willamette mainstem from its tributaries in the western Cascades than would be expected from the amount of precipitation in their drainages.  Springs of uncertain origin and amount contribute water</w:t>
-      </w:r>
-      <w:r>
-        <w:t xml:space="preserve"> at multiple locations.  To produce simulated flows more consistent with gage measurements, spring discharge locations and flow rates are specified in the Flow XML file.  Here is an example for spring water added to reach 23773429 above the Blue River reservoir, used to make the simulated flow into the reservoir more consistent with measurements from USGS gage 14161100 located on that reach.</w:t>
-      </w:r>
-      <w:r>
-        <w:t xml:space="preserve">  </w:t>
-      </w:r>
-    </w:p>
-    <w:p>
-      <w:pPr>
-        <w:ind w:left="1440"/>
-      </w:pPr>
-      <w:r>
-        <w:t xml:space="preserve">&lt;Spring name="Springs feeding Blue R at and above Tidbit Creek" </w:t>
-      </w:r>
-    </w:p>
-    <w:p>
-      <w:pPr>
-        <w:ind w:left="1440"/>
-      </w:pPr>
-      <w:r>
-        <w:t xml:space="preserve">    COMID="23773429"</w:t>
-      </w:r>
-    </w:p>
-    <w:p>
-      <w:pPr>
-        <w:ind w:left="1440"/>
-      </w:pPr>
-      <w:r>
-        <w:t xml:space="preserve">    flow_cms="1.60"</w:t>
-      </w:r>
-    </w:p>
-    <w:p>
-      <w:pPr>
-        <w:ind w:left="1440"/>
-      </w:pPr>
-      <w:r>
-        <w:t xml:space="preserve">     temp_C="4.9"</w:t>
-      </w:r>
-    </w:p>
-    <w:p>
-      <w:pPr>
-        <w:ind w:left="1440"/>
-      </w:pPr>
-      <w:r>
-        <w:t xml:space="preserve">       /&gt;</w:t>
-      </w:r>
-    </w:p>
-    <w:p>
-      <w:r>
-        <w:t>As of 12/12/20, seven &lt;Spring&gt; entries have been added to the Flow XML file for the McKenzie basin study area.</w:t>
-      </w:r>
-      <w:r>
-        <w:t xml:space="preserve">  For more information, see the “High Cascades Springs” section, later in this document.</w:t>
+      <w:bookmarkStart w:id="28" w:name="_Toc95985022"/>
+      <w:r>
+        <w:t>Time steps, autonomous processes, and global methods</w:t>
+      </w:r>
+      <w:bookmarkEnd w:id="28"/>
+    </w:p>
+    <w:p>
+      <w:r>
+        <w:t xml:space="preserve">Envision was originally designed to run at a yearly timestep.  </w:t>
+      </w:r>
+      <w:r>
+        <w:t>Autonomous processes (APs) are executed at the yearly timestep; the order in which the APs execute is important, and is specified in the ENVX file.</w:t>
       </w:r>
     </w:p>
     <w:p/>
     <w:p>
-      <w:pPr>
-        <w:pStyle w:val="Heading1"/>
-      </w:pPr>
-      <w:bookmarkStart w:id="10" w:name="_Toc95985020"/>
-      <w:r>
-        <w:t>The Envision framework and the GIS Layers</w:t>
-      </w:r>
-      <w:bookmarkEnd w:id="10"/>
-    </w:p>
-    <w:p>
-      <w:r>
-        <w:t>CW3M uses the Envision modeling framework created by John Bolte and colleagues at Oregon State University.</w:t>
-      </w:r>
-      <w:r>
-        <w:t xml:space="preserve">  The particular version of Envision used in CW3M evolved from the version used by the WW2100 project, splitting off from the main line of Envision model development at OSU in about 2013 or 2014.</w:t>
+      <w:r>
+        <w:t>The Flow model is an autonomous process and executes once per yearly timestep.  Within the Flow model there is a daily timestep.  The Flow XML file determines what happens in the daily timestep, among other things, by specifying “global methods” which execute at the daily timestep.</w:t>
       </w:r>
     </w:p>
     <w:p/>
     <w:p>
       <w:r>
-        <w:t>Central to the Envision framework as used in CW3M are three ArcGIS shapefiles: the IDU, HRU, and Reach layers.  IDU stands for “independent decision unit” and is the spatial unit of computation.  IDUs are arbitrary polygons which tile the watershed under study.  The Reach layer represents the stream network which drains the watershed.</w:t>
-      </w:r>
-      <w:r>
-        <w:t xml:space="preserve">  HRU stands for “hydrologic resource unit” and ties the IDU and Reach layers together by HRU polygons composed of IDUs which all drain to the same reach.</w:t>
-      </w:r>
-      <w:r>
-        <w:t xml:space="preserve">  The use of shapefiles (as opposed to grids) underlies an important feature of the Envision framework: the landscape can be represented using a heterogeneous spatial scale.  In uniform parts of the landscape, the IDU polygons can be large, while smaller polygons can be used in areas where higher information density is required.</w:t>
+        <w:t xml:space="preserve">It is helpful to </w:t>
+      </w:r>
+      <w:r>
+        <w:t>remember</w:t>
+      </w:r>
+      <w:r>
+        <w:t xml:space="preserve"> the </w:t>
+      </w:r>
+      <w:r>
+        <w:t xml:space="preserve">APs as yearly processes and the global methods as daily processes.  </w:t>
+      </w:r>
+      <w:r>
+        <w:t>T</w:t>
+      </w:r>
+      <w:r>
+        <w:t xml:space="preserve">he yearly and daily processes used in CW3M </w:t>
+      </w:r>
+      <w:r>
+        <w:t xml:space="preserve">release 1.0.0 </w:t>
+      </w:r>
+      <w:r>
+        <w:t xml:space="preserve"> </w:t>
+      </w:r>
+      <w:r>
+        <w:t>9/9/21</w:t>
+      </w:r>
+      <w:r>
+        <w:t>) in the McKenzie Wetlands project</w:t>
+      </w:r>
+      <w:r>
+        <w:t xml:space="preserve"> are listed below.  The processes are grouped in the executable code elements which implement them.</w:t>
       </w:r>
     </w:p>
     <w:p/>
     <w:p>
       <w:pPr>
+        <w:rPr>
+          <w:u w:val="single"/>
+        </w:rPr>
+      </w:pPr>
+      <w:r>
+        <w:rPr>
+          <w:u w:val="single"/>
+        </w:rPr>
+        <w:t xml:space="preserve">Yearly processes, as in CW3M_McKenzie.envx </w:t>
+      </w:r>
+      <w:r>
+        <w:rPr>
+          <w:u w:val="single"/>
+        </w:rPr>
+        <w:t>(release 1.0.0)</w:t>
+      </w:r>
+    </w:p>
+    <w:p>
+      <w:pPr>
+        <w:ind w:left="288" w:hanging="288"/>
+      </w:pPr>
+      <w:r>
+        <w:t>Modeler.dll – ResetIRRIGATION, ResetFireDISTURB, ResetCCdisturb, ResetHarvestDISTURB, ResetVEGTRNTYPE, ResetCropChoice</w:t>
+      </w:r>
+      <w:r>
+        <w:t>, PVTdisturb</w:t>
+      </w:r>
+    </w:p>
+    <w:p>
+      <w:pPr>
+        <w:ind w:left="288" w:hanging="288"/>
+      </w:pPr>
+      <w:r>
+        <w:t xml:space="preserve">APs.dll – GetWeather, </w:t>
+      </w:r>
+      <w:r>
+        <w:t xml:space="preserve">PrescribedLULCs, </w:t>
+      </w:r>
+      <w:r>
+        <w:t>PopGrowth, IrrigationDecision, CropChoice, UrbanWater</w:t>
+      </w:r>
+      <w:r>
+        <w:t>, FarmlandRent, LandUseTransitions, UGAexpansion, FishModel</w:t>
+      </w:r>
+    </w:p>
+    <w:p>
+      <w:pPr>
+        <w:ind w:left="288" w:hanging="288"/>
+      </w:pPr>
+      <w:r>
+        <w:t>Flow.dll – Flow</w:t>
+      </w:r>
+    </w:p>
+    <w:p>
+      <w:pPr>
+        <w:ind w:left="288" w:hanging="288"/>
+      </w:pPr>
+      <w:r>
+        <w:t>SpatialAllocator.dll – StandDisturbance</w:t>
+      </w:r>
+    </w:p>
+    <w:p>
+      <w:pPr>
+        <w:ind w:left="288" w:hanging="288"/>
+      </w:pPr>
+      <w:r>
+        <w:t>VegSTM.dll – VegSTM</w:t>
+      </w:r>
+      <w:r>
+        <w:t>, WetlandSTM</w:t>
+      </w:r>
+    </w:p>
+    <w:p>
+      <w:pPr>
+        <w:ind w:left="288" w:hanging="288"/>
+      </w:pPr>
+      <w:r>
+        <w:t>Reporter.dll – YearlyReports</w:t>
+      </w:r>
+    </w:p>
+    <w:p>
+      <w:pPr>
+        <w:ind w:left="288" w:hanging="288"/>
+        <w:rPr>
+          <w:u w:val="single"/>
+        </w:rPr>
+      </w:pPr>
+      <w:r>
+        <w:rPr>
+          <w:u w:val="single"/>
+        </w:rPr>
+        <w:t xml:space="preserve">Daily processes, as in Flow.xml </w:t>
+      </w:r>
+      <w:r>
+        <w:rPr>
+          <w:u w:val="single"/>
+        </w:rPr>
+        <w:t>(release 1.0.0)</w:t>
+      </w:r>
+    </w:p>
+    <w:p>
+      <w:pPr>
+        <w:ind w:left="288" w:hanging="288"/>
+      </w:pPr>
+      <w:r>
+        <w:t>Flow.dll – reach routing, evap_trans (ForestET, AgET,</w:t>
+      </w:r>
+      <w:r>
+        <w:t xml:space="preserve"> WetlandET), urban_water_demand, allocation</w:t>
+      </w:r>
+      <w:r>
+        <w:t xml:space="preserve"> (WaterRights)</w:t>
+      </w:r>
+      <w:r>
+        <w:t>, Spring (</w:t>
+      </w:r>
+      <w:r>
+        <w:t>1</w:t>
+      </w:r>
+      <w:r>
+        <w:t>8 springs)</w:t>
+      </w:r>
+    </w:p>
+    <w:p>
+      <w:pPr>
+        <w:ind w:left="288" w:hanging="288"/>
+      </w:pPr>
+      <w:r>
+        <w:t>HBV.dll – HBV</w:t>
+      </w:r>
+      <w:r>
+        <w:t>dailyProcess</w:t>
+      </w:r>
+    </w:p>
+    <w:p>
+      <w:pPr>
+        <w:ind w:left="288" w:hanging="288"/>
+      </w:pPr>
+      <w:r>
+        <w:t>MCfire.dll – CW3Mfire_DailyProcess</w:t>
+      </w:r>
+    </w:p>
+    <w:p>
+      <w:pPr>
+        <w:ind w:left="288" w:hanging="288"/>
+      </w:pPr>
+    </w:p>
+    <w:p>
+      <w:pPr>
+        <w:ind w:left="288" w:hanging="288"/>
+      </w:pPr>
+    </w:p>
+    <w:p>
+      <w:pPr>
         <w:pStyle w:val="Heading2"/>
       </w:pPr>
-      <w:bookmarkStart w:id="11" w:name="_Toc95985021"/>
       <w:r>
         <w:lastRenderedPageBreak/>
-        <w:t>The Reach Layer</w:t>
-      </w:r>
-      <w:bookmarkEnd w:id="11"/>
-    </w:p>
-    <w:p>
-      <w:r>
-        <w:t>Conceptually, the Reach layer is a set of lin</w:t>
-      </w:r>
-      <w:r>
-        <w:t>es</w:t>
-      </w:r>
-      <w:r>
-        <w:t xml:space="preserve"> structured as a tree, with flow downstream from “lea</w:t>
-      </w:r>
-      <w:r>
-        <w:t>ves</w:t>
-      </w:r>
-      <w:r>
-        <w:t xml:space="preserve">” (headwater reaches) to </w:t>
-      </w:r>
-      <w:r>
-        <w:t>a single</w:t>
-      </w:r>
-      <w:r>
         <w:t xml:space="preserve"> </w:t>
       </w:r>
-      <w:r>
-        <w:t>“</w:t>
-      </w:r>
-      <w:r>
-        <w:t>root</w:t>
-      </w:r>
-      <w:r>
-        <w:t>”</w:t>
-      </w:r>
-      <w:r>
-        <w:t xml:space="preserve"> (the watershed outlet, a.k.a. “pourpoint” in ArcGIS </w:t>
-      </w:r>
-      <w:r>
-        <w:t>jargon</w:t>
-      </w:r>
-      <w:r>
-        <w:t>).  By convention, each reach can be connected to only a single downstream reach and no more than two upstream reaches.</w:t>
-      </w:r>
-    </w:p>
-    <w:p/>
-    <w:p>
-      <w:r>
-        <w:t>Reaches may be of arbitrary length but s</w:t>
-      </w:r>
-      <w:r>
-        <w:t xml:space="preserve">hould be relatively uniform in the characteristics which matter to the simulation, for example direction, width, </w:t>
-      </w:r>
-      <w:r>
-        <w:t>streamside vegetation, and so on.  For mathematical convenience, reaches longer than 1 kilometer are further subdivided into equal-length subreaches.  For example, a reach of length 1.3 km is subdivided into two 650 m subreaches, a 2.1 km long reach would be composed of three 700 m subreaches, and so on.  By convention, the division into subreaches does not reflect information about the actual reach; it is merely a mathematical convenience.</w:t>
-      </w:r>
-    </w:p>
-    <w:p/>
-    <w:p>
-      <w:r>
-        <w:t xml:space="preserve">As of </w:t>
-      </w:r>
-      <w:r>
-        <w:t>August</w:t>
-      </w:r>
-      <w:r>
-        <w:t xml:space="preserve"> 2021, CW3M uses the Reach layer from the WW2100</w:t>
-      </w:r>
-      <w:r>
-        <w:t xml:space="preserve"> project,</w:t>
-      </w:r>
-      <w:r>
-        <w:t xml:space="preserve"> with </w:t>
-      </w:r>
-      <w:r>
-        <w:t xml:space="preserve">only </w:t>
-      </w:r>
-      <w:r>
-        <w:t xml:space="preserve">a few corrections.  This is not ideal for modeling stream temperature, since many reaches are curved to such a degree that insolation varies significantly along their lengths.  </w:t>
-      </w:r>
-      <w:r>
-        <w:t>When implementing the stream temperature model, consideration was given to using subreaches as the unit of computation, but that approach was ultimately abandoned.  To address the issue of undesirable heterogeneity within individual reaches, it will be necessary to come up with a more detailed reach layer.  The reach layer inherited from the WW2100 project was based on the National Hydrography Dataset ca. 2010, but may not have used the highest resolution version of that dataset currently available in 2021</w:t>
-      </w:r>
-      <w:r>
-        <w:t>.</w:t>
-      </w:r>
-    </w:p>
-    <w:p/>
-    <w:p>
-      <w:pPr>
-        <w:pStyle w:val="Heading2"/>
-      </w:pPr>
-      <w:bookmarkStart w:id="12" w:name="_Toc95985022"/>
-      <w:r>
-        <w:t>Time steps, autonomous processes, and global methods</w:t>
-      </w:r>
-      <w:bookmarkEnd w:id="12"/>
-    </w:p>
-    <w:p>
-      <w:r>
-        <w:t xml:space="preserve">Envision was originally designed to run at a yearly timestep.  </w:t>
-      </w:r>
-      <w:r>
-        <w:t>Autonomous processes (APs) are executed at the yearly timestep; the order in which the APs execute is important, and is specified in the ENVX file.</w:t>
-      </w:r>
-    </w:p>
-    <w:p/>
-    <w:p>
-      <w:r>
-        <w:t>The Flow model is an autonomous process and executes once per yearly timestep.  Within the Flow model there is a daily timestep.  The Flow XML file determines what happens in the daily timestep, among other things, by specifying “global methods” which execute at the daily timestep.</w:t>
-      </w:r>
-    </w:p>
-    <w:p/>
-    <w:p>
-      <w:r>
-        <w:t xml:space="preserve">It is helpful to </w:t>
-      </w:r>
-      <w:r>
-        <w:t>remember</w:t>
-      </w:r>
-      <w:r>
-        <w:t xml:space="preserve"> the </w:t>
-      </w:r>
-      <w:r>
-        <w:t xml:space="preserve">APs as yearly processes and the global methods as daily processes.  </w:t>
-      </w:r>
-      <w:r>
-        <w:t>T</w:t>
-      </w:r>
-      <w:r>
-        <w:t xml:space="preserve">he yearly and daily processes used in CW3M </w:t>
-      </w:r>
-      <w:r>
-        <w:t xml:space="preserve">release 1.0.0 </w:t>
-      </w:r>
-      <w:r>
-        <w:t xml:space="preserve"> </w:t>
-      </w:r>
-      <w:r>
-        <w:t>9/9/21</w:t>
-      </w:r>
-      <w:r>
-        <w:t>) in the McKenzie Wetlands project</w:t>
-      </w:r>
-      <w:r>
-        <w:t xml:space="preserve"> are listed below.  The processes are grouped in the executable code elements which implement them.</w:t>
-      </w:r>
-    </w:p>
-    <w:p/>
-    <w:p>
-      <w:pPr>
-        <w:rPr>
-          <w:u w:val="single"/>
-        </w:rPr>
-      </w:pPr>
-      <w:r>
-        <w:rPr>
-          <w:u w:val="single"/>
-        </w:rPr>
-        <w:t xml:space="preserve">Yearly processes, as in CW3M_McKenzie.envx </w:t>
-      </w:r>
-      <w:r>
-        <w:rPr>
-          <w:u w:val="single"/>
-        </w:rPr>
-        <w:t>(release 1.0.0)</w:t>
-      </w:r>
-    </w:p>
-    <w:p>
-      <w:pPr>
-        <w:ind w:left="288" w:hanging="288"/>
-      </w:pPr>
-      <w:r>
-        <w:t>Modeler.dll – ResetIRRIGATION, ResetFireDISTURB, ResetCCdisturb, ResetHarvestDISTURB, ResetVEGTRNTYPE, ResetCropChoice</w:t>
-      </w:r>
-      <w:r>
-        <w:t>, PVTdisturb</w:t>
-      </w:r>
-    </w:p>
-    <w:p>
-      <w:pPr>
-        <w:ind w:left="288" w:hanging="288"/>
-      </w:pPr>
-      <w:r>
-        <w:t xml:space="preserve">APs.dll – GetWeather, </w:t>
-      </w:r>
-      <w:r>
-        <w:t xml:space="preserve">PrescribedLULCs, </w:t>
-      </w:r>
-      <w:r>
-        <w:t>PopGrowth, IrrigationDecision, CropChoice, UrbanWater</w:t>
-      </w:r>
-      <w:r>
-        <w:t>, FarmlandRent, LandUseTransitions, UGAexpansion, FishModel</w:t>
-      </w:r>
-    </w:p>
-    <w:p>
-      <w:pPr>
-        <w:ind w:left="288" w:hanging="288"/>
-      </w:pPr>
-      <w:r>
-        <w:t>Flow.dll – Flow</w:t>
-      </w:r>
-    </w:p>
-    <w:p>
-      <w:pPr>
-        <w:ind w:left="288" w:hanging="288"/>
-      </w:pPr>
-      <w:r>
-        <w:t>SpatialAllocator.dll – StandDisturbance</w:t>
-      </w:r>
-    </w:p>
-    <w:p>
-      <w:pPr>
-        <w:ind w:left="288" w:hanging="288"/>
-      </w:pPr>
-      <w:r>
-        <w:t>VegSTM.dll – VegSTM</w:t>
-      </w:r>
-      <w:r>
-        <w:t>, WetlandSTM</w:t>
-      </w:r>
-    </w:p>
-    <w:p>
-      <w:pPr>
-        <w:ind w:left="288" w:hanging="288"/>
-      </w:pPr>
-      <w:r>
-        <w:t>Reporter.dll – YearlyReports</w:t>
-      </w:r>
-    </w:p>
-    <w:p>
-      <w:pPr>
-        <w:ind w:left="288" w:hanging="288"/>
-        <w:rPr>
-          <w:u w:val="single"/>
-        </w:rPr>
-      </w:pPr>
-      <w:r>
-        <w:rPr>
-          <w:u w:val="single"/>
-        </w:rPr>
-        <w:t xml:space="preserve">Daily processes, as in Flow.xml </w:t>
-      </w:r>
-      <w:r>
-        <w:rPr>
-          <w:u w:val="single"/>
-        </w:rPr>
-        <w:t>(release 1.0.0)</w:t>
-      </w:r>
-    </w:p>
-    <w:p>
-      <w:pPr>
-        <w:ind w:left="288" w:hanging="288"/>
-      </w:pPr>
-      <w:r>
-        <w:t>Flow.dll – reach routing, evap_trans (ForestET, AgET,</w:t>
-      </w:r>
-      <w:r>
-        <w:t xml:space="preserve"> WetlandET), urban_water_demand, allocation</w:t>
-      </w:r>
-      <w:r>
-        <w:t xml:space="preserve"> (WaterRights)</w:t>
-      </w:r>
-      <w:r>
-        <w:t>, Spring (</w:t>
-      </w:r>
-      <w:r>
-        <w:t>1</w:t>
-      </w:r>
-      <w:r>
-        <w:t>8 springs)</w:t>
-      </w:r>
-    </w:p>
-    <w:p>
-      <w:pPr>
-        <w:ind w:left="288" w:hanging="288"/>
-      </w:pPr>
-      <w:r>
-        <w:t>HBV.dll – HBV</w:t>
-      </w:r>
-      <w:r>
-        <w:t>dailyProcess</w:t>
-      </w:r>
-    </w:p>
-    <w:p>
-      <w:pPr>
-        <w:ind w:left="288" w:hanging="288"/>
-      </w:pPr>
-      <w:r>
-        <w:lastRenderedPageBreak/>
-        <w:t>MCfire.dll – CW3Mfire_DailyProcess</w:t>
-      </w:r>
-    </w:p>
-    <w:p>
-      <w:pPr>
-        <w:ind w:left="288" w:hanging="288"/>
-      </w:pPr>
-    </w:p>
-    <w:p>
-      <w:pPr>
-        <w:ind w:left="288" w:hanging="288"/>
-      </w:pPr>
-    </w:p>
-    <w:p>
-      <w:pPr>
-        <w:pStyle w:val="Heading2"/>
-      </w:pPr>
-      <w:r>
-        <w:t xml:space="preserve"> </w:t>
-      </w:r>
-      <w:bookmarkStart w:id="13" w:name="_Toc95985023"/>
+      <w:bookmarkStart w:id="29" w:name="_Toc95985023"/>
       <w:r>
         <w:t>Some g</w:t>
       </w:r>
       <w:r>
         <w:t>lobal method details</w:t>
       </w:r>
-      <w:bookmarkEnd w:id="13"/>
+      <w:bookmarkEnd w:id="29"/>
     </w:p>
     <w:p>
       <w:r>
@@ -9627,11 +9695,11 @@
       <w:pPr>
         <w:pStyle w:val="Heading1"/>
       </w:pPr>
-      <w:bookmarkStart w:id="14" w:name="_Toc95985024"/>
+      <w:bookmarkStart w:id="30" w:name="_Toc95985024"/>
       <w:r>
         <w:t>Study areas</w:t>
       </w:r>
-      <w:bookmarkEnd w:id="14"/>
+      <w:bookmarkEnd w:id="30"/>
     </w:p>
     <w:p>
       <w:r>
@@ -9917,12 +9985,383 @@
     </w:p>
     <w:p>
       <w:r>
+        <w:tab/>
+      </w:r>
+      <w:r>
+        <w:tab/>
+        <w:t>Pudding River</w:t>
+      </w:r>
+    </w:p>
+    <w:p/>
+    <w:p>
+      <w:pPr>
+        <w:pStyle w:val="Heading2"/>
+      </w:pPr>
+      <w:bookmarkStart w:id="31" w:name="_Toc95985025"/>
+      <w:r>
         <w:lastRenderedPageBreak/>
-        <w:tab/>
-      </w:r>
-      <w:r>
-        <w:tab/>
-        <w:t>Pudding River</w:t>
+        <w:t>Data</w:t>
+      </w:r>
+      <w:r>
+        <w:t>CW3M</w:t>
+      </w:r>
+      <w:r>
+        <w:t xml:space="preserve"> directory structure</w:t>
+      </w:r>
+      <w:bookmarkEnd w:id="31"/>
+    </w:p>
+    <w:p>
+      <w:r>
+        <w:tab/>
+        <w:t xml:space="preserve">Installation of CW3M using a turnkey installer package such as </w:t>
+      </w:r>
+      <w:r>
+        <w:t>CW3M_0.1.</w:t>
+      </w:r>
+      <w:r>
+        <w:t>4</w:t>
+      </w:r>
+      <w:r>
+        <w:t>_Installer</w:t>
+      </w:r>
+      <w:r>
+        <w:t xml:space="preserve">.exe </w:t>
+      </w:r>
+      <w:r>
+        <w:t xml:space="preserve">or CW3M_McKenzie_0.4.3.exe </w:t>
+      </w:r>
+      <w:r>
+        <w:t xml:space="preserve">will result in the creation of a </w:t>
+      </w:r>
+      <w:r>
+        <w:t xml:space="preserve">similarly named </w:t>
+      </w:r>
+      <w:r>
+        <w:t>folder</w:t>
+      </w:r>
+      <w:r>
+        <w:t>, e.g. “C:\DataCW3M_0.1.4”</w:t>
+      </w:r>
+      <w:r>
+        <w:t xml:space="preserve"> or “C:\DataCW3M_McKenzie_0.4.3”</w:t>
+      </w:r>
+      <w:r>
+        <w:t>,</w:t>
+      </w:r>
+      <w:r>
+        <w:t xml:space="preserve"> containing the data files necessary for execution of the “Demo” scenario by the model.</w:t>
+      </w:r>
+      <w:r>
+        <w:t xml:space="preserve">  The data folder contains the ENVX files for </w:t>
+      </w:r>
+      <w:r>
+        <w:t xml:space="preserve">some or </w:t>
+      </w:r>
+      <w:r>
+        <w:t xml:space="preserve">all </w:t>
+      </w:r>
+      <w:r>
+        <w:t xml:space="preserve">of </w:t>
+      </w:r>
+      <w:r>
+        <w:t xml:space="preserve">the study areas, a subdirectory for each </w:t>
+      </w:r>
+      <w:r>
+        <w:t xml:space="preserve">such </w:t>
+      </w:r>
+      <w:r>
+        <w:t xml:space="preserve">study area, and in addition some other files and folders common to all the study areas.  </w:t>
+      </w:r>
+    </w:p>
+    <w:p>
+      <w:pPr>
+        <w:ind w:firstLine="720"/>
+      </w:pPr>
+      <w:r>
+        <w:t xml:space="preserve">Each </w:t>
+      </w:r>
+      <w:r>
+        <w:t>ENVX file</w:t>
+      </w:r>
+      <w:r>
+        <w:t xml:space="preserve"> </w:t>
+      </w:r>
+      <w:r>
+        <w:t>specifies how to carry out the simulation of the particular study area, and</w:t>
+      </w:r>
+      <w:r>
+        <w:t xml:space="preserve"> the corresponding</w:t>
+      </w:r>
+      <w:r>
+        <w:t xml:space="preserve"> folder contain</w:t>
+      </w:r>
+      <w:r>
+        <w:t>s</w:t>
+      </w:r>
+      <w:r>
+        <w:t xml:space="preserve"> input and output files pertaining to the particular study area.</w:t>
+      </w:r>
+      <w:r>
+        <w:t xml:space="preserve">  For example, C:\DataCW3M_1.0.0 may contain these files and folders:</w:t>
+      </w:r>
+    </w:p>
+    <w:p>
+      <w:pPr>
+        <w:ind w:firstLine="720"/>
+      </w:pPr>
+      <w:r>
+        <w:t>Folders</w:t>
+      </w:r>
+    </w:p>
+    <w:p>
+      <w:pPr>
+        <w:ind w:firstLine="720"/>
+      </w:pPr>
+      <w:r>
+        <w:tab/>
+        <w:t>Calapooia</w:t>
+      </w:r>
+    </w:p>
+    <w:p>
+      <w:pPr>
+        <w:ind w:firstLine="720"/>
+      </w:pPr>
+      <w:r>
+        <w:tab/>
+        <w:t>ChickenCreek</w:t>
+      </w:r>
+    </w:p>
+    <w:p>
+      <w:pPr>
+        <w:ind w:firstLine="720"/>
+      </w:pPr>
+      <w:r>
+        <w:tab/>
+        <w:t>Clackamas</w:t>
+      </w:r>
+    </w:p>
+    <w:p>
+      <w:pPr>
+        <w:ind w:firstLine="720"/>
+      </w:pPr>
+      <w:r>
+        <w:tab/>
+        <w:t>CW3MdigitalHandbook</w:t>
+      </w:r>
+    </w:p>
+    <w:p>
+      <w:pPr>
+        <w:ind w:left="720" w:firstLine="720"/>
+      </w:pPr>
+      <w:r>
+        <w:t>GriddedRecentWeather</w:t>
+      </w:r>
+    </w:p>
+    <w:p>
+      <w:pPr>
+        <w:ind w:left="720" w:firstLine="720"/>
+      </w:pPr>
+      <w:r>
+        <w:t>LongTom</w:t>
+      </w:r>
+    </w:p>
+    <w:p>
+      <w:pPr>
+        <w:ind w:left="720" w:firstLine="720"/>
+      </w:pPr>
+      <w:r>
+        <w:t>Luckiamute</w:t>
+      </w:r>
+    </w:p>
+    <w:p>
+      <w:pPr>
+        <w:ind w:left="720" w:firstLine="720"/>
+      </w:pPr>
+      <w:r>
+        <w:t>Marys</w:t>
+      </w:r>
+    </w:p>
+    <w:p>
+      <w:pPr>
+        <w:ind w:left="720" w:firstLine="720"/>
+      </w:pPr>
+      <w:r>
+        <w:t>McKenzie</w:t>
+      </w:r>
+    </w:p>
+    <w:p>
+      <w:pPr>
+        <w:ind w:left="720" w:firstLine="720"/>
+      </w:pPr>
+      <w:r>
+        <w:t>Molalla</w:t>
+      </w:r>
+    </w:p>
+    <w:p>
+      <w:pPr>
+        <w:ind w:left="720" w:firstLine="720"/>
+      </w:pPr>
+      <w:r>
+        <w:t>NSantiam</w:t>
+      </w:r>
+    </w:p>
+    <w:p>
+      <w:pPr>
+        <w:ind w:left="720" w:firstLine="720"/>
+      </w:pPr>
+      <w:r>
+        <w:t>Observations</w:t>
+      </w:r>
+    </w:p>
+    <w:p>
+      <w:pPr>
+        <w:ind w:left="720" w:firstLine="720"/>
+      </w:pPr>
+      <w:r>
+        <w:t>PEST_BLU9</w:t>
+      </w:r>
+    </w:p>
+    <w:p>
+      <w:pPr>
+        <w:ind w:left="720" w:firstLine="720"/>
+      </w:pPr>
+      <w:r>
+        <w:t>PEST_Marys</w:t>
+      </w:r>
+    </w:p>
+    <w:p>
+      <w:pPr>
+        <w:ind w:left="720" w:firstLine="720"/>
+      </w:pPr>
+      <w:r>
+        <w:t>Pudding</w:t>
+      </w:r>
+    </w:p>
+    <w:p>
+      <w:pPr>
+        <w:ind w:left="720" w:firstLine="720"/>
+      </w:pPr>
+      <w:r>
+        <w:t>Reservoirs</w:t>
+      </w:r>
+    </w:p>
+    <w:p>
+      <w:pPr>
+        <w:ind w:left="720" w:firstLine="720"/>
+      </w:pPr>
+      <w:r>
+        <w:t>ScenarioData</w:t>
+      </w:r>
+    </w:p>
+    <w:p>
+      <w:pPr>
+        <w:ind w:left="720" w:firstLine="720"/>
+      </w:pPr>
+      <w:r>
+        <w:t>Tualatin</w:t>
+      </w:r>
+    </w:p>
+    <w:p>
+      <w:pPr>
+        <w:ind w:left="720" w:firstLine="720"/>
+      </w:pPr>
+      <w:r>
+        <w:t>UpperWRB</w:t>
+      </w:r>
+    </w:p>
+    <w:p>
+      <w:r>
+        <w:tab/>
+        <w:t>Files</w:t>
+      </w:r>
+    </w:p>
+    <w:p>
+      <w:r>
+        <w:tab/>
+      </w:r>
+      <w:r>
+        <w:tab/>
+        <w:t>CW3M_Calapooia.envx</w:t>
+      </w:r>
+    </w:p>
+    <w:p>
+      <w:r>
+        <w:tab/>
+      </w:r>
+      <w:r>
+        <w:tab/>
+        <w:t>CW3M_ChickenCreek.envx</w:t>
+      </w:r>
+    </w:p>
+    <w:p>
+      <w:r>
+        <w:tab/>
+      </w:r>
+      <w:r>
+        <w:tab/>
+        <w:t>…</w:t>
+      </w:r>
+    </w:p>
+    <w:p>
+      <w:r>
+        <w:tab/>
+      </w:r>
+      <w:r>
+        <w:tab/>
+        <w:t>CW3M_NSantiam.envx</w:t>
+      </w:r>
+    </w:p>
+    <w:p>
+      <w:r>
+        <w:tab/>
+      </w:r>
+      <w:r>
+        <w:tab/>
+        <w:t>CW3M_PEST_BLU9.envx</w:t>
+      </w:r>
+    </w:p>
+    <w:p>
+      <w:r>
+        <w:tab/>
+      </w:r>
+      <w:r>
+        <w:tab/>
+        <w:t>CW3M_PEST_Marys.envx</w:t>
+      </w:r>
+    </w:p>
+    <w:p>
+      <w:r>
+        <w:tab/>
+      </w:r>
+      <w:r>
+        <w:tab/>
+        <w:t>CW3M_Pudding.envx</w:t>
+      </w:r>
+    </w:p>
+    <w:p>
+      <w:r>
+        <w:tab/>
+      </w:r>
+      <w:r>
+        <w:tab/>
+        <w:t xml:space="preserve">... </w:t>
+      </w:r>
+    </w:p>
+    <w:p>
+      <w:r>
+        <w:tab/>
+      </w:r>
+      <w:r>
+        <w:tab/>
+        <w:t>CW3M_WRB.envx</w:t>
+      </w:r>
+    </w:p>
+    <w:p>
+      <w:r>
+        <w:t>Files and folders with PEST in their names</w:t>
+      </w:r>
+      <w:r>
+        <w:t xml:space="preserve"> pertain to simulations using PEST, the Model-Independent Parameter Estimation and Uncertainty Analysis used for finding values for some of  the tunable model parameters.</w:t>
       </w:r>
     </w:p>
     <w:p/>
@@ -9930,155 +10369,34 @@
       <w:pPr>
         <w:pStyle w:val="Heading2"/>
       </w:pPr>
-      <w:bookmarkStart w:id="15" w:name="_Toc95985025"/>
-      <w:r>
-        <w:t>Data</w:t>
-      </w:r>
-      <w:r>
-        <w:t>CW3M</w:t>
-      </w:r>
-      <w:r>
-        <w:t xml:space="preserve"> directory structure</w:t>
-      </w:r>
-      <w:bookmarkEnd w:id="15"/>
-    </w:p>
-    <w:p>
-      <w:r>
-        <w:tab/>
-        <w:t xml:space="preserve">Installation of CW3M using a turnkey installer package such as </w:t>
-      </w:r>
-      <w:r>
-        <w:t>CW3M_0.1.</w:t>
-      </w:r>
-      <w:r>
-        <w:t>4</w:t>
-      </w:r>
-      <w:r>
-        <w:t>_Installer</w:t>
-      </w:r>
-      <w:r>
-        <w:t xml:space="preserve">.exe </w:t>
-      </w:r>
-      <w:r>
-        <w:t xml:space="preserve">or CW3M_McKenzie_0.4.3.exe </w:t>
-      </w:r>
-      <w:r>
-        <w:t xml:space="preserve">will result in the creation of a </w:t>
-      </w:r>
-      <w:r>
-        <w:t xml:space="preserve">similarly named </w:t>
-      </w:r>
-      <w:r>
-        <w:t>folder</w:t>
-      </w:r>
-      <w:r>
-        <w:t>, e.g. “C:\DataCW3M_0.1.4”</w:t>
-      </w:r>
-      <w:r>
-        <w:t xml:space="preserve"> or “C:\DataCW3M_McKenzie_0.4.3”</w:t>
-      </w:r>
-      <w:r>
-        <w:t>,</w:t>
-      </w:r>
-      <w:r>
-        <w:t xml:space="preserve"> containing the data files necessary for execution of the “Demo” scenario by the model.</w:t>
-      </w:r>
-      <w:r>
-        <w:t xml:space="preserve">  The data folder contains the ENVX files for </w:t>
-      </w:r>
-      <w:r>
-        <w:t xml:space="preserve">some or </w:t>
-      </w:r>
-      <w:r>
-        <w:t xml:space="preserve">all </w:t>
-      </w:r>
-      <w:r>
-        <w:t xml:space="preserve">of </w:t>
-      </w:r>
-      <w:r>
-        <w:t xml:space="preserve">the study areas, a subdirectory for each </w:t>
-      </w:r>
-      <w:r>
-        <w:t xml:space="preserve">such </w:t>
-      </w:r>
-      <w:r>
-        <w:t xml:space="preserve">study area, and in addition some other files and folders common to all the study areas.  </w:t>
-      </w:r>
+      <w:bookmarkStart w:id="32" w:name="_Toc95985026"/>
+      <w:r>
+        <w:t>DataCW3M\ScenarioData directory structure</w:t>
+      </w:r>
+      <w:bookmarkEnd w:id="32"/>
     </w:p>
     <w:p>
       <w:pPr>
         <w:ind w:firstLine="720"/>
       </w:pPr>
       <w:r>
-        <w:t xml:space="preserve">Each </w:t>
-      </w:r>
-      <w:r>
-        <w:t>ENVX file</w:t>
-      </w:r>
-      <w:r>
-        <w:t xml:space="preserve"> </w:t>
-      </w:r>
-      <w:r>
-        <w:t>specifies how to carry out the simulation of the particular study area, and</w:t>
-      </w:r>
-      <w:r>
-        <w:t xml:space="preserve"> the corresponding</w:t>
-      </w:r>
-      <w:r>
-        <w:t xml:space="preserve"> folder contain</w:t>
-      </w:r>
-      <w:r>
-        <w:t>s</w:t>
-      </w:r>
-      <w:r>
-        <w:t xml:space="preserve"> input and output files pertaining to the particular study area.</w:t>
-      </w:r>
-      <w:r>
-        <w:t xml:space="preserve">  For example, C:\DataCW3M_1.0.0 may contain these files and folders:</w:t>
-      </w:r>
-    </w:p>
-    <w:p>
-      <w:pPr>
-        <w:ind w:firstLine="720"/>
-      </w:pPr>
-      <w:r>
-        <w:t>Folders</w:t>
-      </w:r>
-    </w:p>
-    <w:p>
-      <w:pPr>
-        <w:ind w:firstLine="720"/>
-      </w:pPr>
-      <w:r>
-        <w:tab/>
-        <w:t>Calapooia</w:t>
-      </w:r>
-    </w:p>
-    <w:p>
-      <w:pPr>
-        <w:ind w:firstLine="720"/>
-      </w:pPr>
-      <w:r>
-        <w:tab/>
-        <w:t>ChickenCreek</w:t>
-      </w:r>
-    </w:p>
-    <w:p>
-      <w:pPr>
-        <w:ind w:firstLine="720"/>
-      </w:pPr>
-      <w:r>
-        <w:tab/>
-        <w:t>Clackamas</w:t>
-      </w:r>
-    </w:p>
-    <w:p>
-      <w:pPr>
-        <w:ind w:firstLine="720"/>
-      </w:pPr>
-      <w:r>
-        <w:tab/>
-        <w:t>CW3MdigitalHandbook</w:t>
+        <w:t>The ScenarioData directory contains folders for each scenario and some files which are common to multiple scenarios:</w:t>
+      </w:r>
+    </w:p>
+    <w:p>
+      <w:r>
+        <w:lastRenderedPageBreak/>
+        <w:tab/>
+        <w:t>Folders for each scenario</w:t>
+      </w:r>
+    </w:p>
+    <w:p>
+      <w:r>
+        <w:tab/>
+      </w:r>
+      <w:r>
+        <w:tab/>
+        <w:t>Baseline</w:t>
       </w:r>
     </w:p>
     <w:p>
@@ -10086,214 +10404,139 @@
         <w:ind w:left="720" w:firstLine="720"/>
       </w:pPr>
       <w:r>
-        <w:t>GriddedRecentWeather</w:t>
-      </w:r>
-    </w:p>
-    <w:p>
-      <w:pPr>
-        <w:ind w:left="720" w:firstLine="720"/>
-      </w:pPr>
-      <w:r>
-        <w:t>LongTom</w:t>
-      </w:r>
-    </w:p>
-    <w:p>
-      <w:pPr>
-        <w:ind w:left="720" w:firstLine="720"/>
-      </w:pPr>
-      <w:r>
-        <w:t>Luckiamute</w:t>
-      </w:r>
-    </w:p>
-    <w:p>
-      <w:pPr>
-        <w:ind w:left="720" w:firstLine="720"/>
-      </w:pPr>
-      <w:r>
-        <w:t>Marys</w:t>
-      </w:r>
-    </w:p>
-    <w:p>
-      <w:pPr>
-        <w:ind w:left="720" w:firstLine="720"/>
-      </w:pPr>
-      <w:r>
-        <w:t>McKenzie</w:t>
-      </w:r>
-    </w:p>
-    <w:p>
-      <w:pPr>
-        <w:ind w:left="720" w:firstLine="720"/>
-      </w:pPr>
-      <w:r>
-        <w:t>Molalla</w:t>
-      </w:r>
-    </w:p>
-    <w:p>
-      <w:pPr>
-        <w:ind w:left="720" w:firstLine="720"/>
-      </w:pPr>
-      <w:r>
-        <w:t>NSantiam</w:t>
-      </w:r>
-    </w:p>
-    <w:p>
-      <w:pPr>
-        <w:ind w:left="720" w:firstLine="720"/>
-      </w:pPr>
-      <w:r>
-        <w:t>Observations</w:t>
-      </w:r>
-    </w:p>
-    <w:p>
-      <w:pPr>
-        <w:ind w:left="720" w:firstLine="720"/>
-      </w:pPr>
-      <w:r>
-        <w:t>PEST_BLU9</w:t>
-      </w:r>
-    </w:p>
-    <w:p>
-      <w:pPr>
-        <w:ind w:left="720" w:firstLine="720"/>
-      </w:pPr>
-      <w:r>
-        <w:t>PEST_Marys</w:t>
-      </w:r>
-    </w:p>
-    <w:p>
-      <w:pPr>
-        <w:ind w:left="720" w:firstLine="720"/>
-      </w:pPr>
-      <w:r>
-        <w:t>Pudding</w:t>
-      </w:r>
-    </w:p>
-    <w:p>
-      <w:pPr>
-        <w:ind w:left="720" w:firstLine="720"/>
-      </w:pPr>
-      <w:r>
-        <w:t>Reservoirs</w:t>
-      </w:r>
-    </w:p>
-    <w:p>
-      <w:pPr>
-        <w:ind w:left="720" w:firstLine="720"/>
-      </w:pPr>
-      <w:r>
-        <w:t>ScenarioData</w:t>
-      </w:r>
-    </w:p>
-    <w:p>
-      <w:pPr>
-        <w:ind w:left="720" w:firstLine="720"/>
-      </w:pPr>
-      <w:r>
-        <w:t>Tualatin</w:t>
-      </w:r>
-    </w:p>
-    <w:p>
-      <w:pPr>
-        <w:ind w:left="720" w:firstLine="720"/>
-      </w:pPr>
-      <w:r>
-        <w:t>UpperWRB</w:t>
-      </w:r>
-    </w:p>
-    <w:p>
-      <w:r>
-        <w:tab/>
-        <w:t>Files</w:t>
-      </w:r>
-    </w:p>
-    <w:p>
-      <w:r>
-        <w:tab/>
-      </w:r>
-      <w:r>
-        <w:tab/>
-        <w:t>CW3M_Calapooia.envx</w:t>
-      </w:r>
-    </w:p>
-    <w:p>
-      <w:r>
-        <w:tab/>
-      </w:r>
-      <w:r>
-        <w:tab/>
-        <w:t>CW3M_ChickenCreek.envx</w:t>
-      </w:r>
-    </w:p>
-    <w:p>
-      <w:r>
-        <w:tab/>
-      </w:r>
-      <w:r>
-        <w:tab/>
-        <w:t>…</w:t>
-      </w:r>
-    </w:p>
-    <w:p>
-      <w:r>
-        <w:tab/>
-      </w:r>
-      <w:r>
-        <w:tab/>
-        <w:t>CW3M_NSantiam.envx</w:t>
-      </w:r>
-    </w:p>
-    <w:p>
-      <w:r>
-        <w:tab/>
-      </w:r>
-      <w:r>
-        <w:tab/>
-        <w:t>CW3M_PEST_BLU9.envx</w:t>
-      </w:r>
-    </w:p>
-    <w:p>
-      <w:r>
-        <w:tab/>
-      </w:r>
-      <w:r>
-        <w:tab/>
-        <w:t>CW3M_PEST_Marys.envx</w:t>
-      </w:r>
-    </w:p>
-    <w:p>
-      <w:r>
-        <w:tab/>
-      </w:r>
-      <w:r>
-        <w:tab/>
-        <w:t>CW3M_Pudding.envx</w:t>
-      </w:r>
-    </w:p>
-    <w:p>
-      <w:r>
-        <w:tab/>
-      </w:r>
-      <w:r>
-        <w:tab/>
-        <w:t xml:space="preserve">... </w:t>
-      </w:r>
-    </w:p>
-    <w:p>
-      <w:r>
-        <w:tab/>
-      </w:r>
-      <w:r>
-        <w:tab/>
-        <w:t>CW3M_WRB.envx</w:t>
-      </w:r>
-    </w:p>
-    <w:p>
-      <w:r>
-        <w:t>Files and folders with PEST in their names</w:t>
-      </w:r>
-      <w:r>
-        <w:t xml:space="preserve"> pertain to simulations using PEST, the Model-Independent Parameter Estimation and Uncertainty Analysis used for finding values for some of  the tunable model parameters.</w:t>
+        <w:t>Demo</w:t>
+      </w:r>
+    </w:p>
+    <w:p>
+      <w:r>
+        <w:tab/>
+        <w:t>Files common to multiple scenarios</w:t>
+      </w:r>
+    </w:p>
+    <w:p>
+      <w:r>
+        <w:tab/>
+      </w:r>
+      <w:r>
+        <w:tab/>
+        <w:t>APs.xml</w:t>
+      </w:r>
+    </w:p>
+    <w:p>
+      <w:r>
+        <w:tab/>
+      </w:r>
+      <w:r>
+        <w:tab/>
+        <w:t>cooling_cost.csv</w:t>
+      </w:r>
+    </w:p>
+    <w:p>
+      <w:r>
+        <w:tab/>
+      </w:r>
+      <w:r>
+        <w:tab/>
+        <w:t>cropchoice.csv</w:t>
+      </w:r>
+    </w:p>
+    <w:p>
+      <w:r>
+        <w:tab/>
+      </w:r>
+      <w:r>
+        <w:tab/>
+        <w:t>Crops.csv</w:t>
+      </w:r>
+    </w:p>
+    <w:p>
+      <w:r>
+        <w:tab/>
+      </w:r>
+      <w:r>
+        <w:tab/>
+        <w:t>deterministic_transition_lookup.csv</w:t>
+      </w:r>
+    </w:p>
+    <w:p>
+      <w:r>
+        <w:tab/>
+      </w:r>
+      <w:r>
+        <w:tab/>
+        <w:t>HBV.csv</w:t>
+      </w:r>
+    </w:p>
+    <w:p>
+      <w:r>
+        <w:tab/>
+      </w:r>
+      <w:r>
+        <w:tab/>
+        <w:t>HRU.xml</w:t>
+      </w:r>
+    </w:p>
+    <w:p>
+      <w:r>
+        <w:tab/>
+      </w:r>
+      <w:r>
+        <w:tab/>
+        <w:t>IDU.xml</w:t>
+      </w:r>
+    </w:p>
+    <w:p>
+      <w:r>
+        <w:tab/>
+      </w:r>
+      <w:r>
+        <w:tab/>
+        <w:t>Reach.xml</w:t>
+      </w:r>
+    </w:p>
+    <w:p>
+      <w:r>
+        <w:tab/>
+      </w:r>
+      <w:r>
+        <w:tab/>
+        <w:t>Reporter.xml</w:t>
+      </w:r>
+    </w:p>
+    <w:p>
+      <w:r>
+        <w:tab/>
+      </w:r>
+      <w:r>
+        <w:tab/>
+        <w:t>SpatialAllocator.xml</w:t>
+      </w:r>
+    </w:p>
+    <w:p>
+      <w:r>
+        <w:tab/>
+      </w:r>
+      <w:r>
+        <w:tab/>
+        <w:t>VegSTM.xml</w:t>
+      </w:r>
+    </w:p>
+    <w:p>
+      <w:r>
+        <w:tab/>
+      </w:r>
+      <w:r>
+        <w:tab/>
+        <w:t>wr_pods.csv</w:t>
+      </w:r>
+    </w:p>
+    <w:p>
+      <w:r>
+        <w:tab/>
+      </w:r>
+      <w:r>
+        <w:tab/>
+        <w:t>wr_pous.csv</w:t>
       </w:r>
     </w:p>
     <w:p/>
@@ -10301,207 +10544,32 @@
       <w:pPr>
         <w:pStyle w:val="Heading2"/>
       </w:pPr>
-      <w:bookmarkStart w:id="16" w:name="_Toc95985026"/>
-      <w:r>
-        <w:lastRenderedPageBreak/>
-        <w:t>DataCW3M\ScenarioData directory structure</w:t>
-      </w:r>
-      <w:bookmarkEnd w:id="16"/>
-    </w:p>
-    <w:p>
-      <w:pPr>
-        <w:ind w:firstLine="720"/>
-      </w:pPr>
-      <w:r>
-        <w:t>The ScenarioData directory contains folders for each scenario and some files which are common to multiple scenarios:</w:t>
-      </w:r>
-    </w:p>
-    <w:p>
-      <w:r>
-        <w:tab/>
-        <w:t>Folders for each scenario</w:t>
-      </w:r>
-    </w:p>
-    <w:p>
-      <w:r>
-        <w:tab/>
-      </w:r>
-      <w:r>
-        <w:tab/>
-        <w:t>Baseline</w:t>
-      </w:r>
-    </w:p>
-    <w:p>
-      <w:pPr>
-        <w:ind w:left="720" w:firstLine="720"/>
-      </w:pPr>
-      <w:r>
-        <w:t>Demo</w:t>
-      </w:r>
-    </w:p>
-    <w:p>
-      <w:r>
-        <w:tab/>
-        <w:t>Files common to multiple scenarios</w:t>
-      </w:r>
-    </w:p>
-    <w:p>
-      <w:r>
-        <w:tab/>
-      </w:r>
-      <w:r>
-        <w:tab/>
-        <w:t>APs.xml</w:t>
-      </w:r>
-    </w:p>
-    <w:p>
-      <w:r>
-        <w:tab/>
-      </w:r>
-      <w:r>
-        <w:tab/>
-        <w:t>cooling_cost.csv</w:t>
-      </w:r>
-    </w:p>
-    <w:p>
-      <w:r>
-        <w:tab/>
-      </w:r>
-      <w:r>
-        <w:tab/>
-        <w:t>cropchoice.csv</w:t>
-      </w:r>
-    </w:p>
-    <w:p>
-      <w:r>
-        <w:tab/>
-      </w:r>
-      <w:r>
-        <w:tab/>
-        <w:t>Crops.csv</w:t>
-      </w:r>
-    </w:p>
-    <w:p>
-      <w:r>
-        <w:tab/>
-      </w:r>
-      <w:r>
-        <w:tab/>
-        <w:t>deterministic_transition_lookup.csv</w:t>
-      </w:r>
-    </w:p>
-    <w:p>
-      <w:r>
-        <w:tab/>
-      </w:r>
-      <w:r>
-        <w:tab/>
-        <w:t>HBV.csv</w:t>
-      </w:r>
-    </w:p>
-    <w:p>
-      <w:r>
-        <w:tab/>
-      </w:r>
-      <w:r>
-        <w:tab/>
-        <w:t>HRU.xml</w:t>
-      </w:r>
-    </w:p>
-    <w:p>
-      <w:r>
-        <w:tab/>
-      </w:r>
-      <w:r>
-        <w:tab/>
-        <w:t>IDU.xml</w:t>
-      </w:r>
-    </w:p>
-    <w:p>
-      <w:r>
-        <w:tab/>
-      </w:r>
-      <w:r>
-        <w:tab/>
-        <w:t>Reach.xml</w:t>
-      </w:r>
-    </w:p>
-    <w:p>
-      <w:r>
-        <w:tab/>
-      </w:r>
-      <w:r>
-        <w:tab/>
-        <w:t>Reporter.xml</w:t>
-      </w:r>
-    </w:p>
-    <w:p>
-      <w:r>
-        <w:tab/>
-      </w:r>
-      <w:r>
-        <w:tab/>
-        <w:t>SpatialAllocator.xml</w:t>
-      </w:r>
-    </w:p>
-    <w:p>
-      <w:r>
-        <w:tab/>
-      </w:r>
-      <w:r>
-        <w:tab/>
-        <w:t>VegSTM.xml</w:t>
-      </w:r>
-    </w:p>
-    <w:p>
-      <w:r>
-        <w:tab/>
-      </w:r>
-      <w:r>
-        <w:tab/>
-        <w:t>wr_pods.csv</w:t>
-      </w:r>
-    </w:p>
-    <w:p>
-      <w:r>
-        <w:tab/>
-      </w:r>
-      <w:r>
-        <w:tab/>
-        <w:t>wr_pous.csv</w:t>
-      </w:r>
-    </w:p>
-    <w:p/>
+      <w:bookmarkStart w:id="33" w:name="_Toc95985027"/>
+      <w:r>
+        <w:t>DataCW3M\ScenarioData\&lt;scenario&gt; folder contents</w:t>
+      </w:r>
+      <w:bookmarkEnd w:id="33"/>
+    </w:p>
+    <w:p>
+      <w:r>
+        <w:tab/>
+        <w:t>Scenario folders contain data files which are specific to individual scenarios.</w:t>
+      </w:r>
+    </w:p>
+    <w:p>
+      <w:pPr>
+        <w:pStyle w:val="Body"/>
+      </w:pPr>
+    </w:p>
     <w:p>
       <w:pPr>
         <w:pStyle w:val="Heading2"/>
       </w:pPr>
-      <w:bookmarkStart w:id="17" w:name="_Toc95985027"/>
-      <w:r>
-        <w:t>DataCW3M\ScenarioData\&lt;scenario&gt; folder contents</w:t>
-      </w:r>
-      <w:bookmarkEnd w:id="17"/>
-    </w:p>
-    <w:p>
-      <w:r>
-        <w:tab/>
-        <w:t>Scenario folders contain data files which are specific to individual scenarios.</w:t>
-      </w:r>
-    </w:p>
-    <w:p>
-      <w:pPr>
-        <w:pStyle w:val="Body"/>
-      </w:pPr>
-    </w:p>
-    <w:p>
-      <w:pPr>
-        <w:pStyle w:val="Heading2"/>
-      </w:pPr>
-      <w:bookmarkStart w:id="18" w:name="_Toc95985028"/>
+      <w:bookmarkStart w:id="34" w:name="_Toc95985028"/>
       <w:r>
         <w:t>DataCW3M\&lt;study area&gt; folder contents</w:t>
       </w:r>
-      <w:bookmarkEnd w:id="18"/>
+      <w:bookmarkEnd w:id="34"/>
     </w:p>
     <w:p>
       <w:r>
@@ -10597,8 +10665,8 @@
       <w:pPr>
         <w:pStyle w:val="Caption"/>
       </w:pPr>
-      <w:bookmarkStart w:id="19" w:name="_Ref529607484"/>
-      <w:bookmarkStart w:id="20" w:name="_Toc87080447"/>
+      <w:bookmarkStart w:id="35" w:name="_Ref529607484"/>
+      <w:bookmarkStart w:id="36" w:name="_Toc87080447"/>
       <w:r>
         <w:t xml:space="preserve">Figure </w:t>
       </w:r>
@@ -10632,7 +10700,7 @@
         </w:rPr>
         <w:fldChar w:fldCharType="end"/>
       </w:r>
-      <w:bookmarkEnd w:id="19"/>
+      <w:bookmarkEnd w:id="35"/>
       <w:r>
         <w:t xml:space="preserve">. Willamette River basin study area; embedded study areas are </w:t>
       </w:r>
@@ -10642,7 +10710,7 @@
       <w:r>
         <w:t xml:space="preserve"> other than gray.  The 2 lighter blues together make up the upper Willamette basin study area.</w:t>
       </w:r>
-      <w:bookmarkEnd w:id="20"/>
+      <w:bookmarkEnd w:id="36"/>
     </w:p>
     <w:p>
       <w:pPr>
@@ -10708,8 +10776,8 @@
       <w:pPr>
         <w:pStyle w:val="Caption"/>
       </w:pPr>
-      <w:bookmarkStart w:id="21" w:name="_Ref529607514"/>
-      <w:bookmarkStart w:id="22" w:name="_Toc87080448"/>
+      <w:bookmarkStart w:id="37" w:name="_Ref529607514"/>
+      <w:bookmarkStart w:id="38" w:name="_Toc87080448"/>
       <w:r>
         <w:t xml:space="preserve">Figure </w:t>
       </w:r>
@@ -10743,11 +10811,11 @@
         </w:rPr>
         <w:fldChar w:fldCharType="end"/>
       </w:r>
-      <w:bookmarkEnd w:id="21"/>
+      <w:bookmarkEnd w:id="37"/>
       <w:r>
         <w:t>. Tualatin basin study area; Chicken Creek watershed is highlighted.</w:t>
       </w:r>
-      <w:bookmarkEnd w:id="22"/>
+      <w:bookmarkEnd w:id="38"/>
     </w:p>
     <w:p>
       <w:pPr>
@@ -10810,8 +10878,8 @@
       <w:pPr>
         <w:pStyle w:val="Caption"/>
       </w:pPr>
-      <w:bookmarkStart w:id="23" w:name="_Ref529607587"/>
-      <w:bookmarkStart w:id="24" w:name="_Toc87080449"/>
+      <w:bookmarkStart w:id="39" w:name="_Ref529607587"/>
+      <w:bookmarkStart w:id="40" w:name="_Toc87080449"/>
       <w:r>
         <w:t xml:space="preserve">Figure </w:t>
       </w:r>
@@ -10845,11 +10913,11 @@
         </w:rPr>
         <w:fldChar w:fldCharType="end"/>
       </w:r>
-      <w:bookmarkEnd w:id="23"/>
+      <w:bookmarkEnd w:id="39"/>
       <w:r>
         <w:t>. North Santiam watershed study area.</w:t>
       </w:r>
-      <w:bookmarkEnd w:id="24"/>
+      <w:bookmarkEnd w:id="40"/>
     </w:p>
     <w:p>
       <w:pPr>
@@ -10912,8 +10980,8 @@
       <w:pPr>
         <w:pStyle w:val="Caption"/>
       </w:pPr>
-      <w:bookmarkStart w:id="25" w:name="_Ref529607628"/>
-      <w:bookmarkStart w:id="26" w:name="_Toc87080450"/>
+      <w:bookmarkStart w:id="41" w:name="_Ref529607628"/>
+      <w:bookmarkStart w:id="42" w:name="_Toc87080450"/>
       <w:r>
         <w:t xml:space="preserve">Figure </w:t>
       </w:r>
@@ -10947,11 +11015,11 @@
         </w:rPr>
         <w:fldChar w:fldCharType="end"/>
       </w:r>
-      <w:bookmarkEnd w:id="25"/>
+      <w:bookmarkEnd w:id="41"/>
       <w:r>
         <w:t>. Upper Willamette study area.</w:t>
       </w:r>
-      <w:bookmarkEnd w:id="26"/>
+      <w:bookmarkEnd w:id="42"/>
     </w:p>
     <w:p>
       <w:pPr>
@@ -11014,8 +11082,8 @@
       <w:pPr>
         <w:pStyle w:val="Caption"/>
       </w:pPr>
-      <w:bookmarkStart w:id="27" w:name="_Ref529611388"/>
-      <w:bookmarkStart w:id="28" w:name="_Toc87080451"/>
+      <w:bookmarkStart w:id="43" w:name="_Ref529611388"/>
+      <w:bookmarkStart w:id="44" w:name="_Toc87080451"/>
       <w:r>
         <w:t xml:space="preserve">Figure </w:t>
       </w:r>
@@ -11049,11 +11117,11 @@
         </w:rPr>
         <w:fldChar w:fldCharType="end"/>
       </w:r>
-      <w:bookmarkEnd w:id="27"/>
+      <w:bookmarkEnd w:id="43"/>
       <w:r>
         <w:t>. Chicken Creek watershed study area.</w:t>
       </w:r>
-      <w:bookmarkEnd w:id="28"/>
+      <w:bookmarkEnd w:id="44"/>
     </w:p>
     <w:p>
       <w:pPr>
@@ -11077,11 +11145,11 @@
       <w:pPr>
         <w:pStyle w:val="Heading1"/>
       </w:pPr>
-      <w:bookmarkStart w:id="29" w:name="_Toc95985029"/>
+      <w:bookmarkStart w:id="45" w:name="_Toc95985029"/>
       <w:r>
         <w:t>Calendar conventions</w:t>
       </w:r>
-      <w:bookmarkEnd w:id="29"/>
+      <w:bookmarkEnd w:id="45"/>
     </w:p>
     <w:p>
       <w:pPr>
@@ -11289,11 +11357,11 @@
       <w:pPr>
         <w:pStyle w:val="Heading2"/>
       </w:pPr>
-      <w:bookmarkStart w:id="30" w:name="_Toc95985030"/>
+      <w:bookmarkStart w:id="46" w:name="_Toc95985030"/>
       <w:r>
         <w:t>Water years</w:t>
       </w:r>
-      <w:bookmarkEnd w:id="30"/>
+      <w:bookmarkEnd w:id="46"/>
     </w:p>
     <w:p/>
     <w:p>
@@ -11476,24 +11544,24 @@
       <w:pPr>
         <w:pStyle w:val="Heading1"/>
       </w:pPr>
-      <w:bookmarkStart w:id="31" w:name="_Toc95985031"/>
+      <w:bookmarkStart w:id="47" w:name="_Toc95985031"/>
       <w:r>
         <w:t>Climate data</w:t>
       </w:r>
-      <w:bookmarkEnd w:id="31"/>
+      <w:bookmarkEnd w:id="47"/>
     </w:p>
     <w:p/>
     <w:p>
       <w:pPr>
         <w:pStyle w:val="Heading2"/>
       </w:pPr>
-      <w:bookmarkStart w:id="32" w:name="_Toc2858729"/>
-      <w:bookmarkStart w:id="33" w:name="_Toc95985032"/>
+      <w:bookmarkStart w:id="48" w:name="_Toc2858729"/>
+      <w:bookmarkStart w:id="49" w:name="_Toc95985032"/>
       <w:r>
         <w:t>Numbered climate scenarios in the model</w:t>
       </w:r>
-      <w:bookmarkEnd w:id="32"/>
-      <w:bookmarkEnd w:id="33"/>
+      <w:bookmarkEnd w:id="48"/>
+      <w:bookmarkEnd w:id="49"/>
     </w:p>
     <w:p>
       <w:pPr>
@@ -11569,18 +11637,18 @@
       <w:pPr>
         <w:pStyle w:val="Caption"/>
       </w:pPr>
-      <w:bookmarkStart w:id="34" w:name="_Ref6032062"/>
-      <w:bookmarkStart w:id="35" w:name="_Ref6033311"/>
-      <w:bookmarkStart w:id="36" w:name="_Toc6121576"/>
+      <w:bookmarkStart w:id="50" w:name="_Ref6032062"/>
+      <w:bookmarkStart w:id="51" w:name="_Ref6033311"/>
+      <w:bookmarkStart w:id="52" w:name="_Toc6121576"/>
       <w:r>
         <w:t xml:space="preserve">Table </w:t>
       </w:r>
-      <w:bookmarkEnd w:id="34"/>
+      <w:bookmarkEnd w:id="50"/>
       <w:r>
         <w:t>1. Numbered climate scenarios</w:t>
       </w:r>
-      <w:bookmarkEnd w:id="35"/>
-      <w:bookmarkEnd w:id="36"/>
+      <w:bookmarkEnd w:id="51"/>
+      <w:bookmarkEnd w:id="52"/>
     </w:p>
     <w:tbl>
       <w:tblPr>
@@ -13404,13 +13472,13 @@
       <w:pPr>
         <w:pStyle w:val="Heading2"/>
       </w:pPr>
-      <w:bookmarkStart w:id="37" w:name="_Toc7759621"/>
-      <w:bookmarkStart w:id="38" w:name="_Toc95985033"/>
+      <w:bookmarkStart w:id="53" w:name="_Toc7759621"/>
+      <w:bookmarkStart w:id="54" w:name="_Toc95985033"/>
       <w:r>
         <w:t>Monthly and seasonal weather data</w:t>
       </w:r>
-      <w:bookmarkEnd w:id="37"/>
-      <w:bookmarkEnd w:id="38"/>
+      <w:bookmarkEnd w:id="53"/>
+      <w:bookmarkEnd w:id="54"/>
     </w:p>
     <w:p>
       <w:pPr>
@@ -13612,14 +13680,14 @@
       <w:pPr>
         <w:pStyle w:val="Heading2"/>
       </w:pPr>
-      <w:bookmarkStart w:id="39" w:name="_Toc95985034"/>
+      <w:bookmarkStart w:id="55" w:name="_Toc95985034"/>
       <w:r>
         <w:t>Climate data grid</w:t>
       </w:r>
       <w:r>
         <w:t>s</w:t>
       </w:r>
-      <w:bookmarkEnd w:id="39"/>
+      <w:bookmarkEnd w:id="55"/>
     </w:p>
     <w:p/>
     <w:p>
@@ -13742,11 +13810,11 @@
       <w:pPr>
         <w:pStyle w:val="Heading3"/>
       </w:pPr>
-      <w:bookmarkStart w:id="40" w:name="_Toc95985035"/>
+      <w:bookmarkStart w:id="56" w:name="_Toc95985035"/>
       <w:r>
         <w:t>The WW2100 climate grid</w:t>
       </w:r>
-      <w:bookmarkEnd w:id="40"/>
+      <w:bookmarkEnd w:id="56"/>
     </w:p>
     <w:p/>
     <w:p>
@@ -14113,11 +14181,11 @@
       <w:pPr>
         <w:pStyle w:val="Heading3"/>
       </w:pPr>
-      <w:bookmarkStart w:id="41" w:name="_Toc95985036"/>
+      <w:bookmarkStart w:id="57" w:name="_Toc95985036"/>
       <w:r>
         <w:t>The v2 climate grid</w:t>
       </w:r>
-      <w:bookmarkEnd w:id="41"/>
+      <w:bookmarkEnd w:id="57"/>
     </w:p>
     <w:p/>
     <w:p>
@@ -14484,11 +14552,11 @@
       <w:pPr>
         <w:pStyle w:val="Heading2"/>
       </w:pPr>
-      <w:bookmarkStart w:id="42" w:name="_Toc95985037"/>
+      <w:bookmarkStart w:id="58" w:name="_Toc95985037"/>
       <w:r>
         <w:t>How climate data is looked up</w:t>
       </w:r>
-      <w:bookmarkEnd w:id="42"/>
+      <w:bookmarkEnd w:id="58"/>
     </w:p>
     <w:p/>
     <w:p>
@@ -14594,11 +14662,11 @@
       <w:pPr>
         <w:pStyle w:val="Heading2"/>
       </w:pPr>
-      <w:bookmarkStart w:id="43" w:name="_Toc95985038"/>
+      <w:bookmarkStart w:id="59" w:name="_Toc95985038"/>
       <w:r>
         <w:t>What is in a climate dataset</w:t>
       </w:r>
-      <w:bookmarkEnd w:id="43"/>
+      <w:bookmarkEnd w:id="59"/>
     </w:p>
     <w:p/>
     <w:p>
@@ -15006,26 +15074,26 @@
       <w:pPr>
         <w:pStyle w:val="Heading1"/>
       </w:pPr>
-      <w:bookmarkStart w:id="44" w:name="_Toc71709880"/>
-      <w:bookmarkStart w:id="45" w:name="_Toc95985039"/>
+      <w:bookmarkStart w:id="60" w:name="_Toc71709880"/>
+      <w:bookmarkStart w:id="61" w:name="_Toc95985039"/>
       <w:r>
         <w:lastRenderedPageBreak/>
         <w:t>Water rights</w:t>
       </w:r>
-      <w:bookmarkEnd w:id="44"/>
-      <w:bookmarkEnd w:id="45"/>
+      <w:bookmarkEnd w:id="60"/>
+      <w:bookmarkEnd w:id="61"/>
     </w:p>
     <w:p>
       <w:pPr>
         <w:pStyle w:val="Heading2"/>
       </w:pPr>
-      <w:bookmarkStart w:id="46" w:name="_Toc71709881"/>
-      <w:bookmarkStart w:id="47" w:name="_Toc95985040"/>
+      <w:bookmarkStart w:id="62" w:name="_Toc71709881"/>
+      <w:bookmarkStart w:id="63" w:name="_Toc95985040"/>
       <w:r>
         <w:t>Water rights data</w:t>
       </w:r>
-      <w:bookmarkEnd w:id="46"/>
-      <w:bookmarkEnd w:id="47"/>
+      <w:bookmarkEnd w:id="62"/>
+      <w:bookmarkEnd w:id="63"/>
     </w:p>
     <w:p/>
     <w:p>
@@ -15038,14 +15106,14 @@
       <w:r>
         <w:t xml:space="preserve"> </w:t>
       </w:r>
-      <w:bookmarkStart w:id="48" w:name="_Hlk75771270"/>
+      <w:bookmarkStart w:id="64" w:name="_Hlk75771270"/>
       <w:r>
         <w:t>(e.g. when PODRATE is zero)</w:t>
       </w:r>
       <w:r>
         <w:t>,</w:t>
       </w:r>
-      <w:bookmarkEnd w:id="48"/>
+      <w:bookmarkEnd w:id="64"/>
       <w:r>
         <w:t xml:space="preserve"> LoadWRDatabase() creates one record in the internal water rights array for each record in the wr_pods.csv file.  As in the OWRD database itself, there can be multiple records in the wr_pods.csv file and in the internal water rights array with the same value of the WATERRIGHTID field, representing multiple points of diversion associated with a single WATERRIGHTID value.</w:t>
       </w:r>
@@ -15122,13 +15190,13 @@
       <w:pPr>
         <w:pStyle w:val="Heading2"/>
       </w:pPr>
-      <w:bookmarkStart w:id="49" w:name="_Toc71709882"/>
-      <w:bookmarkStart w:id="50" w:name="_Toc95985041"/>
+      <w:bookmarkStart w:id="65" w:name="_Toc71709882"/>
+      <w:bookmarkStart w:id="66" w:name="_Toc95985041"/>
       <w:r>
         <w:t>The wr_pods.csv file</w:t>
       </w:r>
-      <w:bookmarkEnd w:id="49"/>
-      <w:bookmarkEnd w:id="50"/>
+      <w:bookmarkEnd w:id="65"/>
+      <w:bookmarkEnd w:id="66"/>
     </w:p>
     <w:p>
       <w:r>
@@ -15686,13 +15754,13 @@
       <w:pPr>
         <w:pStyle w:val="Heading2"/>
       </w:pPr>
-      <w:bookmarkStart w:id="51" w:name="_Toc71709883"/>
-      <w:bookmarkStart w:id="52" w:name="_Toc95985042"/>
+      <w:bookmarkStart w:id="67" w:name="_Toc71709883"/>
+      <w:bookmarkStart w:id="68" w:name="_Toc95985042"/>
       <w:r>
         <w:t>The wr_pous.csv file</w:t>
       </w:r>
-      <w:bookmarkEnd w:id="51"/>
-      <w:bookmarkEnd w:id="52"/>
+      <w:bookmarkEnd w:id="67"/>
+      <w:bookmarkEnd w:id="68"/>
     </w:p>
     <w:p>
       <w:pPr>
@@ -15832,12 +15900,12 @@
       <w:pPr>
         <w:pStyle w:val="Heading2"/>
       </w:pPr>
-      <w:bookmarkStart w:id="53" w:name="_Toc71709884"/>
-      <w:bookmarkStart w:id="54" w:name="_Toc95985043"/>
+      <w:bookmarkStart w:id="69" w:name="_Toc95985043"/>
+      <w:bookmarkStart w:id="70" w:name="_Toc71709884"/>
       <w:r>
         <w:t>Allocating surface water rights to irrigation</w:t>
       </w:r>
-      <w:bookmarkEnd w:id="54"/>
+      <w:bookmarkEnd w:id="69"/>
     </w:p>
     <w:p/>
     <w:p>
@@ -15875,12 +15943,12 @@
       <w:pPr>
         <w:pStyle w:val="Heading2"/>
       </w:pPr>
-      <w:bookmarkStart w:id="55" w:name="_Toc95985044"/>
+      <w:bookmarkStart w:id="71" w:name="_Toc95985044"/>
       <w:r>
         <w:t>Adding a water right</w:t>
       </w:r>
-      <w:bookmarkEnd w:id="53"/>
-      <w:bookmarkEnd w:id="55"/>
+      <w:bookmarkEnd w:id="70"/>
+      <w:bookmarkEnd w:id="71"/>
     </w:p>
     <w:p/>
     <w:p>
@@ -15932,22 +16000,22 @@
       <w:pPr>
         <w:pStyle w:val="Heading1"/>
       </w:pPr>
-      <w:bookmarkStart w:id="56" w:name="_Toc95985045"/>
+      <w:bookmarkStart w:id="72" w:name="_Toc95985045"/>
       <w:r>
         <w:t>Initial conditions</w:t>
       </w:r>
-      <w:bookmarkEnd w:id="56"/>
+      <w:bookmarkEnd w:id="72"/>
     </w:p>
     <w:p/>
     <w:p>
       <w:pPr>
         <w:pStyle w:val="Heading2"/>
       </w:pPr>
-      <w:bookmarkStart w:id="57" w:name="_Toc95985046"/>
+      <w:bookmarkStart w:id="73" w:name="_Toc95985046"/>
       <w:r>
         <w:t>State variables</w:t>
       </w:r>
-      <w:bookmarkEnd w:id="57"/>
+      <w:bookmarkEnd w:id="73"/>
     </w:p>
     <w:p>
       <w:r>
@@ -15960,11 +16028,11 @@
       <w:pPr>
         <w:pStyle w:val="Heading2"/>
       </w:pPr>
-      <w:bookmarkStart w:id="58" w:name="_Toc95985047"/>
+      <w:bookmarkStart w:id="74" w:name="_Toc95985047"/>
       <w:r>
         <w:t>Reproducibility and the use of random number generators</w:t>
       </w:r>
-      <w:bookmarkEnd w:id="58"/>
+      <w:bookmarkEnd w:id="74"/>
     </w:p>
     <w:p>
       <w:r>
@@ -15996,14 +16064,14 @@
       <w:pPr>
         <w:pStyle w:val="Heading2"/>
       </w:pPr>
-      <w:bookmarkStart w:id="59" w:name="_Toc95985048"/>
+      <w:bookmarkStart w:id="75" w:name="_Toc95985048"/>
       <w:r>
         <w:t xml:space="preserve">Initializing ID </w:t>
       </w:r>
       <w:r>
         <w:t>numbers: coldstart</w:t>
       </w:r>
-      <w:bookmarkEnd w:id="59"/>
+      <w:bookmarkEnd w:id="75"/>
     </w:p>
     <w:p>
       <w:r>
@@ -16040,11 +16108,11 @@
       <w:pPr>
         <w:pStyle w:val="Heading2"/>
       </w:pPr>
-      <w:bookmarkStart w:id="60" w:name="_Toc95985049"/>
+      <w:bookmarkStart w:id="76" w:name="_Toc95985049"/>
       <w:r>
         <w:t>Initializing Flow and HBV model state variables: spinup</w:t>
       </w:r>
-      <w:bookmarkEnd w:id="60"/>
+      <w:bookmarkEnd w:id="76"/>
     </w:p>
     <w:p>
       <w:r>
@@ -16063,7 +16131,7 @@
       <w:pPr>
         <w:pStyle w:val="Heading2"/>
       </w:pPr>
-      <w:bookmarkStart w:id="61" w:name="_Toc95985050"/>
+      <w:bookmarkStart w:id="77" w:name="_Toc95985050"/>
       <w:r>
         <w:t>Initializing</w:t>
       </w:r>
@@ -16073,7 +16141,7 @@
       <w:r>
         <w:t>: spinup</w:t>
       </w:r>
-      <w:bookmarkEnd w:id="61"/>
+      <w:bookmarkEnd w:id="77"/>
     </w:p>
     <w:p>
       <w:r>
@@ -16175,14 +16243,14 @@
       <w:pPr>
         <w:pStyle w:val="Heading2"/>
       </w:pPr>
-      <w:bookmarkStart w:id="62" w:name="_Toc95985051"/>
+      <w:bookmarkStart w:id="78" w:name="_Toc95985051"/>
       <w:r>
         <w:t>Initial conditions for Flow: the IC file</w:t>
       </w:r>
       <w:r>
         <w:t xml:space="preserve"> and the IDU, HRU, and Reach shapefiles</w:t>
       </w:r>
-      <w:bookmarkEnd w:id="62"/>
+      <w:bookmarkEnd w:id="78"/>
     </w:p>
     <w:p>
       <w:pPr>
@@ -16244,11 +16312,11 @@
       <w:pPr>
         <w:pStyle w:val="Heading2"/>
       </w:pPr>
-      <w:bookmarkStart w:id="63" w:name="_Toc95985052"/>
+      <w:bookmarkStart w:id="79" w:name="_Toc95985052"/>
       <w:r>
         <w:t>What is in the IC file</w:t>
       </w:r>
-      <w:bookmarkEnd w:id="63"/>
+      <w:bookmarkEnd w:id="79"/>
     </w:p>
     <w:p>
       <w:r>
@@ -16397,11 +16465,11 @@
       <w:pPr>
         <w:pStyle w:val="Heading2"/>
       </w:pPr>
-      <w:bookmarkStart w:id="64" w:name="_Toc95985053"/>
+      <w:bookmarkStart w:id="80" w:name="_Toc95985053"/>
       <w:r>
         <w:t>State variables in the IDU shapefile</w:t>
       </w:r>
-      <w:bookmarkEnd w:id="64"/>
+      <w:bookmarkEnd w:id="80"/>
     </w:p>
     <w:p>
       <w:r>
@@ -16421,7 +16489,7 @@
       <w:pPr>
         <w:pStyle w:val="Heading2"/>
       </w:pPr>
-      <w:bookmarkStart w:id="65" w:name="_Toc95985054"/>
+      <w:bookmarkStart w:id="81" w:name="_Toc95985054"/>
       <w:r>
         <w:lastRenderedPageBreak/>
         <w:t>Initial conditions for HBV</w:t>
@@ -16429,7 +16497,7 @@
       <w:r>
         <w:t>: the IC file and the IDU shapefile</w:t>
       </w:r>
-      <w:bookmarkEnd w:id="65"/>
+      <w:bookmarkEnd w:id="81"/>
     </w:p>
     <w:p>
       <w:r>
@@ -16521,11 +16589,11 @@
       <w:pPr>
         <w:pStyle w:val="Heading2"/>
       </w:pPr>
-      <w:bookmarkStart w:id="66" w:name="_Toc95985055"/>
+      <w:bookmarkStart w:id="82" w:name="_Toc95985055"/>
       <w:r>
         <w:t>Default values used when the data is incomplete</w:t>
       </w:r>
-      <w:bookmarkEnd w:id="66"/>
+      <w:bookmarkEnd w:id="82"/>
     </w:p>
     <w:p>
       <w:r>
@@ -16892,25 +16960,25 @@
       <w:pPr>
         <w:pStyle w:val="Heading1"/>
       </w:pPr>
-      <w:bookmarkStart w:id="67" w:name="_Toc95985056"/>
+      <w:bookmarkStart w:id="83" w:name="_Toc95985056"/>
       <w:r>
         <w:t>Stream flow and stream temperature</w:t>
       </w:r>
-      <w:bookmarkEnd w:id="67"/>
+      <w:bookmarkEnd w:id="83"/>
     </w:p>
     <w:p>
       <w:pPr>
         <w:pStyle w:val="Heading2"/>
       </w:pPr>
-      <w:bookmarkStart w:id="68" w:name="_Toc50800503"/>
-      <w:bookmarkStart w:id="69" w:name="_Toc54090937"/>
-      <w:bookmarkStart w:id="70" w:name="_Toc95985057"/>
+      <w:bookmarkStart w:id="84" w:name="_Toc50800503"/>
+      <w:bookmarkStart w:id="85" w:name="_Toc54090937"/>
+      <w:bookmarkStart w:id="86" w:name="_Toc95985057"/>
       <w:r>
         <w:t>Water parcels</w:t>
       </w:r>
-      <w:bookmarkEnd w:id="68"/>
-      <w:bookmarkEnd w:id="69"/>
-      <w:bookmarkEnd w:id="70"/>
+      <w:bookmarkEnd w:id="84"/>
+      <w:bookmarkEnd w:id="85"/>
+      <w:bookmarkEnd w:id="86"/>
     </w:p>
     <w:p>
       <w:r>
@@ -16956,11 +17024,11 @@
       <w:pPr>
         <w:pStyle w:val="Heading2"/>
       </w:pPr>
-      <w:bookmarkStart w:id="71" w:name="_Toc95985058"/>
+      <w:bookmarkStart w:id="87" w:name="_Toc95985058"/>
       <w:r>
         <w:t>Daily water mass and energy balance</w:t>
       </w:r>
-      <w:bookmarkEnd w:id="71"/>
+      <w:bookmarkEnd w:id="87"/>
     </w:p>
     <w:p>
       <w:pPr>
@@ -17785,7 +17853,7 @@
       <w:pPr>
         <w:pStyle w:val="Heading2"/>
       </w:pPr>
-      <w:bookmarkStart w:id="72" w:name="_Toc95985059"/>
+      <w:bookmarkStart w:id="88" w:name="_Toc95985059"/>
       <w:r>
         <w:t>Estimating the rate of flow</w:t>
       </w:r>
@@ -17795,7 +17863,7 @@
       <w:r>
         <w:t>in a stream reach</w:t>
       </w:r>
-      <w:bookmarkEnd w:id="72"/>
+      <w:bookmarkEnd w:id="88"/>
     </w:p>
     <w:p>
       <w:pPr>
@@ -19878,11 +19946,11 @@
       <w:pPr>
         <w:pStyle w:val="Heading2"/>
       </w:pPr>
-      <w:bookmarkStart w:id="73" w:name="_Toc95985060"/>
+      <w:bookmarkStart w:id="89" w:name="_Toc95985060"/>
       <w:r>
         <w:t>Estimating the surface area of the water in a subreach</w:t>
       </w:r>
-      <w:bookmarkEnd w:id="73"/>
+      <w:bookmarkEnd w:id="89"/>
     </w:p>
     <w:p>
       <w:r>
@@ -19947,11 +20015,11 @@
       <w:pPr>
         <w:pStyle w:val="Heading2"/>
       </w:pPr>
-      <w:bookmarkStart w:id="74" w:name="_Toc95985061"/>
+      <w:bookmarkStart w:id="90" w:name="_Toc95985061"/>
       <w:r>
         <w:t>Water temperature from thermal energy</w:t>
       </w:r>
-      <w:bookmarkEnd w:id="74"/>
+      <w:bookmarkEnd w:id="90"/>
     </w:p>
     <w:p>
       <w:pPr>
@@ -20085,11 +20153,11 @@
       <w:pPr>
         <w:pStyle w:val="Heading2"/>
       </w:pPr>
-      <w:bookmarkStart w:id="75" w:name="_Toc95985062"/>
+      <w:bookmarkStart w:id="91" w:name="_Toc95985062"/>
       <w:r>
         <w:t>Boundary conditions for stream water temperature</w:t>
       </w:r>
-      <w:bookmarkEnd w:id="75"/>
+      <w:bookmarkEnd w:id="91"/>
     </w:p>
     <w:p>
       <w:r>
@@ -20943,11 +21011,11 @@
       <w:pPr>
         <w:pStyle w:val="Heading2"/>
       </w:pPr>
-      <w:bookmarkStart w:id="76" w:name="_Toc95985063"/>
+      <w:bookmarkStart w:id="92" w:name="_Toc95985063"/>
       <w:r>
         <w:t>Thermal stratification in reservoirs</w:t>
       </w:r>
-      <w:bookmarkEnd w:id="76"/>
+      <w:bookmarkEnd w:id="92"/>
     </w:p>
     <w:p>
       <w:r>
@@ -20976,11 +21044,11 @@
       <w:pPr>
         <w:pStyle w:val="Heading2"/>
       </w:pPr>
-      <w:bookmarkStart w:id="77" w:name="_Toc95985064"/>
+      <w:bookmarkStart w:id="93" w:name="_Toc95985064"/>
       <w:r>
         <w:t>Thermal loading</w:t>
       </w:r>
-      <w:bookmarkEnd w:id="77"/>
+      <w:bookmarkEnd w:id="93"/>
     </w:p>
     <w:p>
       <w:r>
@@ -21151,11 +21219,11 @@
       <w:pPr>
         <w:pStyle w:val="Heading1"/>
       </w:pPr>
-      <w:bookmarkStart w:id="78" w:name="_Toc95985065"/>
+      <w:bookmarkStart w:id="94" w:name="_Toc95985065"/>
       <w:r>
         <w:t>Reservoirs</w:t>
       </w:r>
-      <w:bookmarkEnd w:id="78"/>
+      <w:bookmarkEnd w:id="94"/>
     </w:p>
     <w:p>
       <w:r>
@@ -21935,11 +22003,11 @@
       <w:pPr>
         <w:pStyle w:val="Heading2"/>
       </w:pPr>
-      <w:bookmarkStart w:id="79" w:name="_Toc95985066"/>
+      <w:bookmarkStart w:id="95" w:name="_Toc95985066"/>
       <w:r>
         <w:t>Reservoir data</w:t>
       </w:r>
-      <w:bookmarkEnd w:id="79"/>
+      <w:bookmarkEnd w:id="95"/>
     </w:p>
     <w:p>
       <w:pPr>
@@ -22418,11 +22486,11 @@
       <w:pPr>
         <w:pStyle w:val="Heading2"/>
       </w:pPr>
-      <w:bookmarkStart w:id="80" w:name="_Toc95985067"/>
+      <w:bookmarkStart w:id="96" w:name="_Toc95985067"/>
       <w:r>
         <w:t>Reservoir data sources</w:t>
       </w:r>
-      <w:bookmarkEnd w:id="80"/>
+      <w:bookmarkEnd w:id="96"/>
     </w:p>
     <w:p>
       <w:r>
@@ -22501,14 +22569,14 @@
       <w:pPr>
         <w:pStyle w:val="Heading1"/>
       </w:pPr>
-      <w:bookmarkStart w:id="81" w:name="_Toc95985068"/>
+      <w:bookmarkStart w:id="97" w:name="_Toc95985068"/>
       <w:r>
         <w:t>Creating a new study area</w:t>
       </w:r>
       <w:r>
         <w:t xml:space="preserve"> from a watershed within the WRB</w:t>
       </w:r>
-      <w:bookmarkEnd w:id="81"/>
+      <w:bookmarkEnd w:id="97"/>
     </w:p>
     <w:p>
       <w:pPr>
@@ -23705,11 +23773,11 @@
       <w:pPr>
         <w:pStyle w:val="Heading2"/>
       </w:pPr>
-      <w:bookmarkStart w:id="82" w:name="_Toc95985069"/>
+      <w:bookmarkStart w:id="98" w:name="_Toc95985069"/>
       <w:r>
         <w:t>Limitations of subbasin simulations</w:t>
       </w:r>
-      <w:bookmarkEnd w:id="82"/>
+      <w:bookmarkEnd w:id="98"/>
     </w:p>
     <w:p>
       <w:r>
@@ -23737,11 +23805,11 @@
       <w:pPr>
         <w:pStyle w:val="Heading1"/>
       </w:pPr>
-      <w:bookmarkStart w:id="83" w:name="_Toc95985070"/>
+      <w:bookmarkStart w:id="99" w:name="_Toc95985070"/>
       <w:r>
         <w:t>Calibration procedure</w:t>
       </w:r>
-      <w:bookmarkEnd w:id="83"/>
+      <w:bookmarkEnd w:id="99"/>
     </w:p>
     <w:p/>
     <w:p>
@@ -23765,11 +23833,11 @@
       <w:pPr>
         <w:pStyle w:val="Heading2"/>
       </w:pPr>
-      <w:bookmarkStart w:id="84" w:name="_Toc95985071"/>
+      <w:bookmarkStart w:id="100" w:name="_Toc95985071"/>
       <w:r>
         <w:t>Using PEST to determine HBV parameter values</w:t>
       </w:r>
-      <w:bookmarkEnd w:id="84"/>
+      <w:bookmarkEnd w:id="100"/>
     </w:p>
     <w:p>
       <w:pPr>
@@ -23872,11 +23940,11 @@
       <w:pPr>
         <w:pStyle w:val="Heading2"/>
       </w:pPr>
-      <w:bookmarkStart w:id="85" w:name="_Toc95985072"/>
+      <w:bookmarkStart w:id="101" w:name="_Toc95985072"/>
       <w:r>
         <w:t>Calibrating streamflows using stream gage measurements</w:t>
       </w:r>
-      <w:bookmarkEnd w:id="85"/>
+      <w:bookmarkEnd w:id="101"/>
     </w:p>
     <w:p>
       <w:pPr>
@@ -23945,11 +24013,11 @@
       <w:pPr>
         <w:pStyle w:val="Heading2"/>
       </w:pPr>
-      <w:bookmarkStart w:id="86" w:name="_Toc95985073"/>
+      <w:bookmarkStart w:id="102" w:name="_Toc95985073"/>
       <w:r>
         <w:t>Calibrating stream temperatures</w:t>
       </w:r>
-      <w:bookmarkEnd w:id="86"/>
+      <w:bookmarkEnd w:id="102"/>
     </w:p>
     <w:p>
       <w:r>
@@ -24015,12 +24083,12 @@
       <w:pPr>
         <w:pStyle w:val="Heading1"/>
       </w:pPr>
-      <w:bookmarkStart w:id="87" w:name="_Toc95985074"/>
+      <w:bookmarkStart w:id="103" w:name="_Toc95985074"/>
       <w:r>
         <w:lastRenderedPageBreak/>
         <w:t>North Santiam study area</w:t>
       </w:r>
-      <w:bookmarkEnd w:id="87"/>
+      <w:bookmarkEnd w:id="103"/>
     </w:p>
     <w:p/>
     <w:p>
@@ -24289,14 +24357,14 @@
           <w:rFonts w:eastAsia="Times New Roman"/>
         </w:rPr>
       </w:pPr>
-      <w:bookmarkStart w:id="88" w:name="_Toc95985075"/>
+      <w:bookmarkStart w:id="104" w:name="_Toc95985075"/>
       <w:r>
         <w:rPr>
           <w:rFonts w:eastAsia="Times New Roman"/>
         </w:rPr>
         <w:t>Instream water rights</w:t>
       </w:r>
-      <w:bookmarkEnd w:id="88"/>
+      <w:bookmarkEnd w:id="104"/>
     </w:p>
     <w:p/>
     <w:p>
@@ -24650,7 +24718,7 @@
       <w:pPr>
         <w:pStyle w:val="Caption"/>
       </w:pPr>
-      <w:bookmarkStart w:id="89" w:name="_Toc87080452"/>
+      <w:bookmarkStart w:id="105" w:name="_Toc87080452"/>
       <w:r>
         <w:t xml:space="preserve">Figure </w:t>
       </w:r>
@@ -24690,14 +24758,14 @@
       <w:r>
         <w:t>the North Santiam watershed</w:t>
       </w:r>
-      <w:bookmarkEnd w:id="89"/>
+      <w:bookmarkEnd w:id="105"/>
     </w:p>
     <w:p/>
     <w:p>
       <w:pPr>
         <w:pStyle w:val="Heading2"/>
       </w:pPr>
-      <w:bookmarkStart w:id="90" w:name="_Toc95985076"/>
+      <w:bookmarkStart w:id="106" w:name="_Toc95985076"/>
       <w:r>
         <w:t xml:space="preserve">Municipal </w:t>
       </w:r>
@@ -24713,7 +24781,7 @@
       <w:r>
         <w:t>ights</w:t>
       </w:r>
-      <w:bookmarkEnd w:id="90"/>
+      <w:bookmarkEnd w:id="106"/>
     </w:p>
     <w:p/>
     <w:p>
@@ -24775,11 +24843,11 @@
       <w:pPr>
         <w:pStyle w:val="Heading2"/>
       </w:pPr>
-      <w:bookmarkStart w:id="91" w:name="_Toc95985077"/>
+      <w:bookmarkStart w:id="107" w:name="_Toc95985077"/>
       <w:r>
         <w:t>Reality check</w:t>
       </w:r>
-      <w:bookmarkEnd w:id="91"/>
+      <w:bookmarkEnd w:id="107"/>
     </w:p>
     <w:p>
       <w:r>
@@ -26508,11 +26576,11 @@
       <w:pPr>
         <w:pStyle w:val="Heading2"/>
       </w:pPr>
-      <w:bookmarkStart w:id="92" w:name="_Toc95985078"/>
+      <w:bookmarkStart w:id="108" w:name="_Toc95985078"/>
       <w:r>
         <w:t>Inflows from springs</w:t>
       </w:r>
-      <w:bookmarkEnd w:id="92"/>
+      <w:bookmarkEnd w:id="108"/>
     </w:p>
     <w:p>
       <w:r>
@@ -28929,11 +28997,11 @@
       <w:pPr>
         <w:pStyle w:val="Heading2"/>
       </w:pPr>
-      <w:bookmarkStart w:id="93" w:name="_Toc95985079"/>
+      <w:bookmarkStart w:id="109" w:name="_Toc95985079"/>
       <w:r>
         <w:t>Calibration and simulation skill</w:t>
       </w:r>
-      <w:bookmarkEnd w:id="93"/>
+      <w:bookmarkEnd w:id="109"/>
     </w:p>
     <w:p>
       <w:r>
@@ -29539,7 +29607,7 @@
       <w:pPr>
         <w:pStyle w:val="Heading2"/>
       </w:pPr>
-      <w:bookmarkStart w:id="94" w:name="_Toc95985080"/>
+      <w:bookmarkStart w:id="110" w:name="_Toc95985080"/>
       <w:r>
         <w:t xml:space="preserve">Analysis of </w:t>
       </w:r>
@@ -29549,7 +29617,7 @@
       <w:r>
         <w:t>locations where the model has low skill</w:t>
       </w:r>
-      <w:bookmarkEnd w:id="94"/>
+      <w:bookmarkEnd w:id="110"/>
     </w:p>
     <w:p>
       <w:r>
@@ -29579,7 +29647,7 @@
       <w:pPr>
         <w:pStyle w:val="Heading2"/>
       </w:pPr>
-      <w:bookmarkStart w:id="95" w:name="_Toc95985081"/>
+      <w:bookmarkStart w:id="111" w:name="_Toc95985081"/>
       <w:r>
         <w:t xml:space="preserve">Simulated </w:t>
       </w:r>
@@ -29589,7 +29657,7 @@
       <w:r>
         <w:t xml:space="preserve"> basin water budget and thermal energy budget</w:t>
       </w:r>
-      <w:bookmarkEnd w:id="95"/>
+      <w:bookmarkEnd w:id="111"/>
     </w:p>
     <w:p>
       <w:pPr>
@@ -31890,26 +31958,26 @@
       <w:pPr>
         <w:pStyle w:val="Heading1"/>
       </w:pPr>
-      <w:bookmarkStart w:id="96" w:name="_Toc95985082"/>
+      <w:bookmarkStart w:id="112" w:name="_Toc95985082"/>
       <w:r>
         <w:lastRenderedPageBreak/>
         <w:t>McKenzie Basin Wetlands Study</w:t>
       </w:r>
-      <w:bookmarkEnd w:id="96"/>
+      <w:bookmarkEnd w:id="112"/>
     </w:p>
     <w:p/>
     <w:p>
       <w:pPr>
         <w:pStyle w:val="Heading2"/>
       </w:pPr>
-      <w:bookmarkStart w:id="97" w:name="_Toc95985083"/>
+      <w:bookmarkStart w:id="113" w:name="_Toc95985083"/>
       <w:r>
         <w:t xml:space="preserve">Project </w:t>
       </w:r>
       <w:r>
         <w:t>Overview</w:t>
       </w:r>
-      <w:bookmarkEnd w:id="97"/>
+      <w:bookmarkEnd w:id="113"/>
     </w:p>
     <w:p>
       <w:r>
@@ -32164,24 +32232,37 @@
       <w:pPr>
         <w:pStyle w:val="Caption"/>
       </w:pPr>
-      <w:bookmarkStart w:id="98" w:name="_Ref48282850"/>
-      <w:bookmarkStart w:id="99" w:name="_Toc87080453"/>
+      <w:bookmarkStart w:id="114" w:name="_Ref48282850"/>
+      <w:bookmarkStart w:id="115" w:name="_Toc87080453"/>
       <w:r>
         <w:t xml:space="preserve">Figure </w:t>
       </w:r>
-      <w:fldSimple w:instr=" SEQ Figure \* ARABIC ">
-        <w:r>
-          <w:rPr>
-            <w:noProof/>
-          </w:rPr>
-          <w:t>7</w:t>
-        </w:r>
-      </w:fldSimple>
-      <w:bookmarkEnd w:id="98"/>
+      <w:r>
+        <w:fldChar w:fldCharType="begin"/>
+      </w:r>
+      <w:r>
+        <w:instrText xml:space="preserve"> SEQ Figure \* ARABIC </w:instrText>
+      </w:r>
+      <w:r>
+        <w:fldChar w:fldCharType="separate"/>
+      </w:r>
+      <w:r>
+        <w:rPr>
+          <w:noProof/>
+        </w:rPr>
+        <w:t>7</w:t>
+      </w:r>
+      <w:r>
+        <w:rPr>
+          <w:noProof/>
+        </w:rPr>
+        <w:fldChar w:fldCharType="end"/>
+      </w:r>
+      <w:bookmarkEnd w:id="114"/>
       <w:r>
         <w:t>. McKenzie basin in CW3M screen capture</w:t>
       </w:r>
-      <w:bookmarkEnd w:id="99"/>
+      <w:bookmarkEnd w:id="115"/>
     </w:p>
     <w:p>
       <w:pPr>
@@ -32248,37 +32329,50 @@
       <w:pPr>
         <w:pStyle w:val="Caption"/>
       </w:pPr>
-      <w:bookmarkStart w:id="100" w:name="_Ref48282776"/>
-      <w:bookmarkStart w:id="101" w:name="_Ref48282732"/>
-      <w:bookmarkStart w:id="102" w:name="_Toc87080454"/>
+      <w:bookmarkStart w:id="116" w:name="_Ref48282776"/>
+      <w:bookmarkStart w:id="117" w:name="_Ref48282732"/>
+      <w:bookmarkStart w:id="118" w:name="_Toc87080454"/>
       <w:r>
         <w:t xml:space="preserve">Figure </w:t>
       </w:r>
-      <w:fldSimple w:instr=" SEQ Figure \* ARABIC ">
-        <w:r>
-          <w:rPr>
-            <w:noProof/>
-          </w:rPr>
-          <w:t>8</w:t>
-        </w:r>
-      </w:fldSimple>
-      <w:bookmarkEnd w:id="100"/>
+      <w:r>
+        <w:fldChar w:fldCharType="begin"/>
+      </w:r>
+      <w:r>
+        <w:instrText xml:space="preserve"> SEQ Figure \* ARABIC </w:instrText>
+      </w:r>
+      <w:r>
+        <w:fldChar w:fldCharType="separate"/>
+      </w:r>
+      <w:r>
+        <w:rPr>
+          <w:noProof/>
+        </w:rPr>
+        <w:t>8</w:t>
+      </w:r>
+      <w:r>
+        <w:rPr>
+          <w:noProof/>
+        </w:rPr>
+        <w:fldChar w:fldCharType="end"/>
+      </w:r>
+      <w:bookmarkEnd w:id="116"/>
       <w:r>
         <w:t>. Wetlands in the lower McKenzie basin, with their WETL_ID attribute values</w:t>
       </w:r>
-      <w:bookmarkEnd w:id="101"/>
-      <w:bookmarkEnd w:id="102"/>
+      <w:bookmarkEnd w:id="117"/>
+      <w:bookmarkEnd w:id="118"/>
     </w:p>
     <w:p/>
     <w:p>
       <w:pPr>
         <w:pStyle w:val="Heading2"/>
       </w:pPr>
-      <w:bookmarkStart w:id="103" w:name="_Toc95985084"/>
+      <w:bookmarkStart w:id="119" w:name="_Toc95985084"/>
       <w:r>
         <w:t>Model and Simulation Overview</w:t>
       </w:r>
-      <w:bookmarkEnd w:id="103"/>
+      <w:bookmarkEnd w:id="119"/>
     </w:p>
     <w:p>
       <w:r>
@@ -32477,11 +32571,11 @@
       <w:pPr>
         <w:pStyle w:val="Heading2"/>
       </w:pPr>
-      <w:bookmarkStart w:id="104" w:name="_Toc95985085"/>
+      <w:bookmarkStart w:id="120" w:name="_Toc95985085"/>
       <w:r>
         <w:t>McKenzie wetlands in the initial versions of the IDU, HRU, and Reach data layers</w:t>
       </w:r>
-      <w:bookmarkEnd w:id="104"/>
+      <w:bookmarkEnd w:id="120"/>
     </w:p>
     <w:p>
       <w:r>
@@ -32517,13 +32611,13 @@
       <w:pPr>
         <w:pStyle w:val="Heading2"/>
       </w:pPr>
-      <w:bookmarkStart w:id="105" w:name="_Toc49175988"/>
-      <w:bookmarkStart w:id="106" w:name="_Toc95985086"/>
+      <w:bookmarkStart w:id="121" w:name="_Toc49175988"/>
+      <w:bookmarkStart w:id="122" w:name="_Toc95985086"/>
       <w:r>
         <w:t>Data changes for better representation of wetlands</w:t>
       </w:r>
-      <w:bookmarkEnd w:id="105"/>
-      <w:bookmarkEnd w:id="106"/>
+      <w:bookmarkEnd w:id="121"/>
+      <w:bookmarkEnd w:id="122"/>
     </w:p>
     <w:p>
       <w:r>
@@ -32574,7 +32668,7 @@
       <w:pPr>
         <w:pStyle w:val="Heading2"/>
       </w:pPr>
-      <w:bookmarkStart w:id="107" w:name="_Toc95985087"/>
+      <w:bookmarkStart w:id="123" w:name="_Toc95985087"/>
       <w:r>
         <w:t xml:space="preserve">Projection, </w:t>
       </w:r>
@@ -32590,7 +32684,7 @@
       <w:r>
         <w:t>Units</w:t>
       </w:r>
-      <w:bookmarkEnd w:id="107"/>
+      <w:bookmarkEnd w:id="123"/>
     </w:p>
     <w:p>
       <w:r>
@@ -32756,11 +32850,11 @@
       <w:pPr>
         <w:pStyle w:val="Heading2"/>
       </w:pPr>
-      <w:bookmarkStart w:id="108" w:name="_Toc95985088"/>
+      <w:bookmarkStart w:id="124" w:name="_Toc95985088"/>
       <w:r>
         <w:t>Simulation of changes in wetlands over time</w:t>
       </w:r>
-      <w:bookmarkEnd w:id="108"/>
+      <w:bookmarkEnd w:id="124"/>
     </w:p>
     <w:p>
       <w:r>
@@ -32781,7 +32875,7 @@
       <w:pPr>
         <w:pStyle w:val="Heading2"/>
       </w:pPr>
-      <w:bookmarkStart w:id="109" w:name="_Toc95985089"/>
+      <w:bookmarkStart w:id="125" w:name="_Toc95985089"/>
       <w:r>
         <w:t xml:space="preserve">How wetlands </w:t>
       </w:r>
@@ -32794,7 +32888,7 @@
       <w:r>
         <w:t xml:space="preserve"> in the model</w:t>
       </w:r>
-      <w:bookmarkEnd w:id="109"/>
+      <w:bookmarkEnd w:id="125"/>
     </w:p>
     <w:p>
       <w:r>
@@ -33155,14 +33249,14 @@
       <w:pPr>
         <w:pStyle w:val="Heading2"/>
       </w:pPr>
-      <w:bookmarkStart w:id="110" w:name="_Toc95985090"/>
+      <w:bookmarkStart w:id="126" w:name="_Toc95985090"/>
       <w:r>
         <w:t xml:space="preserve">The Wetland class and </w:t>
       </w:r>
       <w:r>
         <w:t>Wetland objects in the C++ code</w:t>
       </w:r>
-      <w:bookmarkEnd w:id="110"/>
+      <w:bookmarkEnd w:id="126"/>
     </w:p>
     <w:p>
       <w:r>
@@ -33183,14 +33277,14 @@
       <w:pPr>
         <w:pStyle w:val="Heading2"/>
       </w:pPr>
-      <w:bookmarkStart w:id="111" w:name="_Toc95985091"/>
+      <w:bookmarkStart w:id="127" w:name="_Toc95985091"/>
       <w:r>
         <w:t xml:space="preserve">Topology of </w:t>
       </w:r>
       <w:r>
         <w:t>wetlands, HRUs, IDUs, and reaches</w:t>
       </w:r>
-      <w:bookmarkEnd w:id="111"/>
+      <w:bookmarkEnd w:id="127"/>
     </w:p>
     <w:p>
       <w:r>
@@ -33211,11 +33305,11 @@
       <w:pPr>
         <w:pStyle w:val="Heading2"/>
       </w:pPr>
-      <w:bookmarkStart w:id="112" w:name="_Toc95985092"/>
+      <w:bookmarkStart w:id="128" w:name="_Toc95985092"/>
       <w:r>
         <w:t>Attributes of interest in the wetlands study</w:t>
       </w:r>
-      <w:bookmarkEnd w:id="112"/>
+      <w:bookmarkEnd w:id="128"/>
     </w:p>
     <w:p>
       <w:r>
@@ -33297,11 +33391,11 @@
       <w:pPr>
         <w:pStyle w:val="Heading2"/>
       </w:pPr>
-      <w:bookmarkStart w:id="113" w:name="_Toc95985093"/>
+      <w:bookmarkStart w:id="129" w:name="_Toc95985093"/>
       <w:r>
         <w:t>A WETNESS attribute</w:t>
       </w:r>
-      <w:bookmarkEnd w:id="113"/>
+      <w:bookmarkEnd w:id="129"/>
     </w:p>
     <w:p>
       <w:r>
@@ -33397,11 +33491,11 @@
       <w:pPr>
         <w:pStyle w:val="Heading2"/>
       </w:pPr>
-      <w:bookmarkStart w:id="114" w:name="_Toc95985094"/>
+      <w:bookmarkStart w:id="130" w:name="_Toc95985094"/>
       <w:r>
         <w:t>Calculating the exchange of water between the wetland and the reach</w:t>
       </w:r>
-      <w:bookmarkEnd w:id="114"/>
+      <w:bookmarkEnd w:id="130"/>
     </w:p>
     <w:p>
       <w:pPr>
@@ -33434,7 +33528,7 @@
       <w:pPr>
         <w:pStyle w:val="Heading3"/>
       </w:pPr>
-      <w:bookmarkStart w:id="115" w:name="_Toc95985095"/>
+      <w:bookmarkStart w:id="131" w:name="_Toc95985095"/>
       <w:r>
         <w:t xml:space="preserve">Wetland </w:t>
       </w:r>
@@ -33444,7 +33538,7 @@
       <w:r>
         <w:t>parameters</w:t>
       </w:r>
-      <w:bookmarkEnd w:id="115"/>
+      <w:bookmarkEnd w:id="131"/>
     </w:p>
     <w:p>
       <w:pPr>
@@ -33510,11 +33604,11 @@
       <w:pPr>
         <w:pStyle w:val="Heading3"/>
       </w:pPr>
-      <w:bookmarkStart w:id="116" w:name="_Toc95985096"/>
+      <w:bookmarkStart w:id="132" w:name="_Toc95985096"/>
       <w:r>
         <w:t>Reach parameters</w:t>
       </w:r>
-      <w:bookmarkEnd w:id="116"/>
+      <w:bookmarkEnd w:id="132"/>
     </w:p>
     <w:p>
       <w:pPr>
@@ -33696,11 +33790,11 @@
       <w:pPr>
         <w:pStyle w:val="Heading2"/>
       </w:pPr>
-      <w:bookmarkStart w:id="117" w:name="_Toc95985097"/>
+      <w:bookmarkStart w:id="133" w:name="_Toc95985097"/>
       <w:r>
         <w:t>Implementation of the exchange of water between the wetland and the reach</w:t>
       </w:r>
-      <w:bookmarkEnd w:id="117"/>
+      <w:bookmarkEnd w:id="133"/>
     </w:p>
     <w:p>
       <w:r>
@@ -34607,11 +34701,11 @@
       <w:pPr>
         <w:pStyle w:val="Heading2"/>
       </w:pPr>
-      <w:bookmarkStart w:id="118" w:name="_Toc95985098"/>
+      <w:bookmarkStart w:id="134" w:name="_Toc95985098"/>
       <w:r>
         <w:t>Standing water temperature</w:t>
       </w:r>
-      <w:bookmarkEnd w:id="118"/>
+      <w:bookmarkEnd w:id="134"/>
     </w:p>
     <w:p>
       <w:r>
@@ -34632,11 +34726,11 @@
       <w:pPr>
         <w:pStyle w:val="Heading2"/>
       </w:pPr>
-      <w:bookmarkStart w:id="119" w:name="_Toc95985099"/>
+      <w:bookmarkStart w:id="135" w:name="_Toc95985099"/>
       <w:r>
         <w:t>Evapotranspiration from wetlands</w:t>
       </w:r>
-      <w:bookmarkEnd w:id="119"/>
+      <w:bookmarkEnd w:id="135"/>
     </w:p>
     <w:p>
       <w:r>
@@ -34675,11 +34769,11 @@
       <w:pPr>
         <w:pStyle w:val="Heading2"/>
       </w:pPr>
-      <w:bookmarkStart w:id="120" w:name="_Toc95985100"/>
+      <w:bookmarkStart w:id="136" w:name="_Toc95985100"/>
       <w:r>
         <w:t>Loss (or gain) of wetlands</w:t>
       </w:r>
-      <w:bookmarkEnd w:id="120"/>
+      <w:bookmarkEnd w:id="136"/>
     </w:p>
     <w:p>
       <w:r>
@@ -34701,14 +34795,14 @@
       <w:pPr>
         <w:pStyle w:val="Heading2"/>
       </w:pPr>
-      <w:bookmarkStart w:id="121" w:name="_Toc95985101"/>
+      <w:bookmarkStart w:id="137" w:name="_Toc95985101"/>
       <w:r>
         <w:t>W</w:t>
       </w:r>
       <w:r>
         <w:t>etland state and transition model</w:t>
       </w:r>
-      <w:bookmarkEnd w:id="121"/>
+      <w:bookmarkEnd w:id="137"/>
     </w:p>
     <w:p>
       <w:r>
@@ -34943,11 +35037,11 @@
       <w:pPr>
         <w:pStyle w:val="Heading2"/>
       </w:pPr>
-      <w:bookmarkStart w:id="122" w:name="_Toc95985102"/>
+      <w:bookmarkStart w:id="138" w:name="_Toc95985102"/>
       <w:r>
         <w:t>Activating a wetland in the wetland model</w:t>
       </w:r>
-      <w:bookmarkEnd w:id="122"/>
+      <w:bookmarkEnd w:id="138"/>
     </w:p>
     <w:p>
       <w:r>
@@ -35022,11 +35116,11 @@
       <w:pPr>
         <w:pStyle w:val="Heading2"/>
       </w:pPr>
-      <w:bookmarkStart w:id="123" w:name="_Toc95985103"/>
+      <w:bookmarkStart w:id="139" w:name="_Toc95985103"/>
       <w:r>
         <w:t>Reality check</w:t>
       </w:r>
-      <w:bookmarkEnd w:id="123"/>
+      <w:bookmarkEnd w:id="139"/>
     </w:p>
     <w:p>
       <w:r>
@@ -37318,11 +37412,11 @@
       <w:pPr>
         <w:pStyle w:val="Heading2"/>
       </w:pPr>
-      <w:bookmarkStart w:id="124" w:name="_Toc95985104"/>
+      <w:bookmarkStart w:id="140" w:name="_Toc95985104"/>
       <w:r>
         <w:t>High Cascades Springs</w:t>
       </w:r>
-      <w:bookmarkEnd w:id="124"/>
+      <w:bookmarkEnd w:id="140"/>
     </w:p>
     <w:p>
       <w:r>
@@ -38070,14 +38164,14 @@
       <w:pPr>
         <w:pStyle w:val="Heading2"/>
       </w:pPr>
-      <w:bookmarkStart w:id="125" w:name="_Toc95985105"/>
+      <w:bookmarkStart w:id="141" w:name="_Toc95985105"/>
       <w:r>
         <w:t>Calibration</w:t>
       </w:r>
       <w:r>
         <w:t xml:space="preserve"> and simulation skill</w:t>
       </w:r>
-      <w:bookmarkEnd w:id="125"/>
+      <w:bookmarkEnd w:id="141"/>
     </w:p>
     <w:p>
       <w:r>
@@ -39047,14 +39141,14 @@
       <w:pPr>
         <w:pStyle w:val="Heading2"/>
       </w:pPr>
-      <w:bookmarkStart w:id="126" w:name="_Toc95985106"/>
+      <w:bookmarkStart w:id="142" w:name="_Toc95985106"/>
       <w:r>
         <w:t>Analysis of</w:t>
       </w:r>
       <w:r>
         <w:t xml:space="preserve"> locations where the model has low skill</w:t>
       </w:r>
-      <w:bookmarkEnd w:id="126"/>
+      <w:bookmarkEnd w:id="142"/>
     </w:p>
     <w:p>
       <w:r>
@@ -39121,14 +39215,14 @@
       <w:pPr>
         <w:pStyle w:val="Heading2"/>
       </w:pPr>
-      <w:bookmarkStart w:id="127" w:name="_Toc95985107"/>
+      <w:bookmarkStart w:id="143" w:name="_Toc95985107"/>
       <w:r>
         <w:t>Simulated McKenzie basin water budget</w:t>
       </w:r>
       <w:r>
         <w:t xml:space="preserve"> and thermal energy budget</w:t>
       </w:r>
-      <w:bookmarkEnd w:id="127"/>
+      <w:bookmarkEnd w:id="143"/>
     </w:p>
     <w:p>
       <w:pPr>
@@ -41352,11 +41446,11 @@
       <w:pPr>
         <w:pStyle w:val="Heading2"/>
       </w:pPr>
-      <w:bookmarkStart w:id="128" w:name="_Toc95985108"/>
+      <w:bookmarkStart w:id="144" w:name="_Toc95985108"/>
       <w:r>
         <w:t>CW3M v. Shade-a-lator</w:t>
       </w:r>
-      <w:bookmarkEnd w:id="128"/>
+      <w:bookmarkEnd w:id="144"/>
     </w:p>
     <w:p/>
     <w:p>
@@ -41811,11 +41905,11 @@
       <w:pPr>
         <w:pStyle w:val="Heading2"/>
       </w:pPr>
-      <w:bookmarkStart w:id="129" w:name="_Toc95985109"/>
+      <w:bookmarkStart w:id="145" w:name="_Toc95985109"/>
       <w:r>
         <w:t>Comparison of CW3M results to Shade-a-lator results</w:t>
       </w:r>
-      <w:bookmarkEnd w:id="129"/>
+      <w:bookmarkEnd w:id="145"/>
     </w:p>
     <w:p/>
     <w:p>
@@ -42073,24 +42167,37 @@
       <w:pPr>
         <w:pStyle w:val="Caption"/>
       </w:pPr>
-      <w:bookmarkStart w:id="130" w:name="_Ref48286765"/>
-      <w:bookmarkStart w:id="131" w:name="_Toc87080455"/>
+      <w:bookmarkStart w:id="146" w:name="_Ref48286765"/>
+      <w:bookmarkStart w:id="147" w:name="_Toc87080455"/>
       <w:r>
         <w:t xml:space="preserve">Figure </w:t>
       </w:r>
-      <w:fldSimple w:instr=" SEQ Figure \* ARABIC ">
-        <w:r>
-          <w:rPr>
-            <w:noProof/>
-          </w:rPr>
-          <w:t>9</w:t>
-        </w:r>
-      </w:fldSimple>
-      <w:bookmarkEnd w:id="130"/>
+      <w:r>
+        <w:fldChar w:fldCharType="begin"/>
+      </w:r>
+      <w:r>
+        <w:instrText xml:space="preserve"> SEQ Figure \* ARABIC </w:instrText>
+      </w:r>
+      <w:r>
+        <w:fldChar w:fldCharType="separate"/>
+      </w:r>
+      <w:r>
+        <w:rPr>
+          <w:noProof/>
+        </w:rPr>
+        <w:t>9</w:t>
+      </w:r>
+      <w:r>
+        <w:rPr>
+          <w:noProof/>
+        </w:rPr>
+        <w:fldChar w:fldCharType="end"/>
+      </w:r>
+      <w:bookmarkEnd w:id="146"/>
       <w:r>
         <w:t>. Clackamas basin in CW3M screen capture</w:t>
       </w:r>
-      <w:bookmarkEnd w:id="131"/>
+      <w:bookmarkEnd w:id="147"/>
     </w:p>
     <w:p/>
     <w:p>
@@ -42102,11 +42209,11 @@
       <w:pPr>
         <w:pStyle w:val="Heading1"/>
       </w:pPr>
-      <w:bookmarkStart w:id="132" w:name="_Toc95985110"/>
+      <w:bookmarkStart w:id="148" w:name="_Toc95985110"/>
       <w:r>
         <w:t>The Clackamas Basin</w:t>
       </w:r>
-      <w:bookmarkEnd w:id="132"/>
+      <w:bookmarkEnd w:id="148"/>
     </w:p>
     <w:p/>
     <w:p>
@@ -42150,22 +42257,22 @@
       <w:pPr>
         <w:pStyle w:val="Heading1"/>
       </w:pPr>
-      <w:bookmarkStart w:id="133" w:name="_Toc95985111"/>
+      <w:bookmarkStart w:id="149" w:name="_Toc95985111"/>
       <w:r>
         <w:t>Autonomous process details</w:t>
       </w:r>
-      <w:bookmarkEnd w:id="133"/>
+      <w:bookmarkEnd w:id="149"/>
     </w:p>
     <w:p/>
     <w:p>
       <w:pPr>
         <w:pStyle w:val="Heading2"/>
       </w:pPr>
-      <w:bookmarkStart w:id="134" w:name="_Toc95985112"/>
+      <w:bookmarkStart w:id="150" w:name="_Toc95985112"/>
       <w:r>
         <w:t>Prescribed LULCs</w:t>
       </w:r>
-      <w:bookmarkEnd w:id="134"/>
+      <w:bookmarkEnd w:id="150"/>
     </w:p>
     <w:p>
       <w:r>
@@ -43093,11 +43200,11 @@
       <w:pPr>
         <w:pStyle w:val="Heading1"/>
       </w:pPr>
-      <w:bookmarkStart w:id="135" w:name="_Toc95985113"/>
+      <w:bookmarkStart w:id="151" w:name="_Toc95985113"/>
       <w:r>
         <w:t>Directory structure and file names</w:t>
       </w:r>
-      <w:bookmarkEnd w:id="135"/>
+      <w:bookmarkEnd w:id="151"/>
     </w:p>
     <w:p>
       <w:pPr>
@@ -43507,11 +43614,11 @@
       <w:pPr>
         <w:pStyle w:val="Heading1"/>
       </w:pPr>
-      <w:bookmarkStart w:id="136" w:name="_Toc95985114"/>
+      <w:bookmarkStart w:id="152" w:name="_Toc95985114"/>
       <w:r>
         <w:t>C++ Source Code Conventions</w:t>
       </w:r>
-      <w:bookmarkEnd w:id="136"/>
+      <w:bookmarkEnd w:id="152"/>
     </w:p>
     <w:p>
       <w:r>
@@ -43523,14 +43630,14 @@
       <w:pPr>
         <w:pStyle w:val="Heading2"/>
       </w:pPr>
-      <w:bookmarkStart w:id="137" w:name="_Toc95985115"/>
+      <w:bookmarkStart w:id="153" w:name="_Toc95985115"/>
       <w:r>
         <w:t>Conklin’s conventions</w:t>
       </w:r>
       <w:r>
         <w:t xml:space="preserve"> for variable names</w:t>
       </w:r>
-      <w:bookmarkEnd w:id="137"/>
+      <w:bookmarkEnd w:id="153"/>
     </w:p>
     <w:p>
       <w:r>
@@ -43702,7 +43809,7 @@
       <w:pPr>
         <w:pStyle w:val="Heading2"/>
       </w:pPr>
-      <w:bookmarkStart w:id="138" w:name="_Toc95985116"/>
+      <w:bookmarkStart w:id="154" w:name="_Toc95985116"/>
       <w:r>
         <w:t>Conklin’s conventions for</w:t>
       </w:r>
@@ -43724,7 +43831,7 @@
       <w:r>
         <w:t xml:space="preserve"> attributes</w:t>
       </w:r>
-      <w:bookmarkEnd w:id="138"/>
+      <w:bookmarkEnd w:id="154"/>
     </w:p>
     <w:p>
       <w:r>
@@ -44058,14 +44165,14 @@
       <w:pPr>
         <w:pStyle w:val="Heading1"/>
       </w:pPr>
-      <w:bookmarkStart w:id="139" w:name="_Toc95985117"/>
+      <w:bookmarkStart w:id="155" w:name="_Toc95985117"/>
       <w:r>
         <w:t xml:space="preserve">Release </w:t>
       </w:r>
       <w:r>
         <w:t>Log</w:t>
       </w:r>
-      <w:bookmarkEnd w:id="139"/>
+      <w:bookmarkEnd w:id="155"/>
     </w:p>
     <w:p>
       <w:pPr>
@@ -45703,13 +45810,108 @@
       <w:pPr>
         <w:pStyle w:val="Heading1"/>
       </w:pPr>
-      <w:bookmarkStart w:id="140" w:name="_Toc95985118"/>
+      <w:bookmarkStart w:id="156" w:name="_Toc95985118"/>
       <w:r>
         <w:t>References</w:t>
       </w:r>
-      <w:bookmarkEnd w:id="140"/>
+      <w:bookmarkEnd w:id="156"/>
     </w:p>
     <w:p/>
+    <w:p>
+      <w:pPr>
+        <w:rPr>
+          <w:ins w:id="157" w:author="David Conklin" w:date="2022-02-21T13:07:00Z"/>
+        </w:rPr>
+      </w:pPr>
+      <w:ins w:id="158" w:author="David Conklin" w:date="2022-02-21T13:07:00Z">
+        <w:r>
+          <w:t>Abatzoglou JT (2012) Development of gridded surface meteorological data for eco</w:t>
+        </w:r>
+        <w:r>
+          <w:t xml:space="preserve">logical applications and modelling. </w:t>
+        </w:r>
+        <w:r>
+          <w:rPr>
+            <w:i/>
+            <w:iCs/>
+          </w:rPr>
+          <w:t>Int J Climatol</w:t>
+        </w:r>
+        <w:r>
+          <w:t xml:space="preserve"> 33:121–131.</w:t>
+        </w:r>
+      </w:ins>
+    </w:p>
+    <w:p>
+      <w:pPr>
+        <w:rPr>
+          <w:ins w:id="159" w:author="David Conklin" w:date="2022-02-21T13:07:00Z"/>
+        </w:rPr>
+      </w:pPr>
+    </w:p>
+    <w:p>
+      <w:pPr>
+        <w:rPr>
+          <w:ins w:id="160" w:author="David Conklin" w:date="2022-02-21T11:45:00Z"/>
+          <w:i/>
+          <w:iCs/>
+          <w:rPrChange w:id="161" w:author="David Conklin" w:date="2022-02-21T11:48:00Z">
+            <w:rPr>
+              <w:ins w:id="162" w:author="David Conklin" w:date="2022-02-21T11:45:00Z"/>
+            </w:rPr>
+          </w:rPrChange>
+        </w:rPr>
+      </w:pPr>
+      <w:ins w:id="163" w:author="David Conklin" w:date="2022-02-21T11:45:00Z">
+        <w:r>
+          <w:t>Allen RG</w:t>
+        </w:r>
+      </w:ins>
+      <w:ins w:id="164" w:author="David Conklin" w:date="2022-02-21T11:46:00Z">
+        <w:r>
+          <w:t>, Pereira LS, Raes D, Smith M (1998) Crop evapotr</w:t>
+        </w:r>
+      </w:ins>
+      <w:ins w:id="165" w:author="David Conklin" w:date="2022-02-21T11:47:00Z">
+        <w:r>
+          <w:t xml:space="preserve">anspiration – guidelines for computing crop water requirements – FAO irrigation and drainage paper 56. </w:t>
+        </w:r>
+      </w:ins>
+      <w:ins w:id="166" w:author="David Conklin" w:date="2022-02-21T11:48:00Z">
+        <w:r>
+          <w:rPr>
+            <w:i/>
+            <w:iCs/>
+          </w:rPr>
+          <w:t xml:space="preserve">FAO Rome </w:t>
+        </w:r>
+        <w:r>
+          <w:rPr>
+            <w:rPrChange w:id="167" w:author="David Conklin" w:date="2022-02-21T11:48:00Z">
+              <w:rPr>
+                <w:i/>
+                <w:iCs/>
+              </w:rPr>
+            </w:rPrChange>
+          </w:rPr>
+          <w:t>300:6541</w:t>
+        </w:r>
+        <w:r>
+          <w:rPr>
+            <w:i/>
+            <w:iCs/>
+          </w:rPr>
+          <w:t>.</w:t>
+        </w:r>
+      </w:ins>
+    </w:p>
+    <w:p>
+      <w:pPr>
+        <w:rPr>
+          <w:ins w:id="168" w:author="David Conklin" w:date="2022-02-21T11:45:00Z"/>
+        </w:rPr>
+      </w:pPr>
+    </w:p>
     <w:p>
       <w:r>
         <w:t>Annear R, McKillip M, Khan SJ, Berger C, Wells S (2004). Willamette River Basin Temperature TMDL Model: Boundary Conditions and Model Setup. Portland State University School of Engineering and Applied Science, Department of Civil and Environmental Engineering. Technical Report EWR-01-04. 522 pages.</w:t>
@@ -45929,6 +46131,7 @@
         <w:autoSpaceDN w:val="0"/>
         <w:adjustRightInd w:val="0"/>
         <w:rPr>
+          <w:ins w:id="169" w:author="David Conklin" w:date="2022-02-21T13:06:00Z"/>
           <w:rStyle w:val="Hyperlink"/>
           <w:rFonts w:cstheme="minorHAnsi"/>
         </w:rPr>
@@ -45994,34 +46197,111 @@
     </w:p>
     <w:p>
       <w:pPr>
-        <w:autoSpaceDE w:val="0"/>
-        <w:autoSpaceDN w:val="0"/>
-        <w:adjustRightInd w:val="0"/>
-        <w:rPr>
-          <w:rStyle w:val="Hyperlink"/>
+        <w:contextualSpacing/>
+        <w:rPr>
+          <w:ins w:id="170" w:author="David Conklin" w:date="2022-02-21T13:06:00Z"/>
           <w:rFonts w:cstheme="minorHAnsi"/>
         </w:rPr>
       </w:pPr>
     </w:p>
     <w:p>
       <w:pPr>
-        <w:autoSpaceDE w:val="0"/>
-        <w:autoSpaceDN w:val="0"/>
-        <w:adjustRightInd w:val="0"/>
+        <w:contextualSpacing/>
         <w:rPr>
           <w:rStyle w:val="Hyperlink"/>
           <w:rFonts w:cstheme="minorHAnsi"/>
           <w:color w:val="auto"/>
           <w:u w:val="none"/>
-        </w:rPr>
-      </w:pPr>
-      <w:r>
+          <w:rPrChange w:id="171" w:author="David Conklin" w:date="2022-02-21T13:06:00Z">
+            <w:rPr>
+              <w:rStyle w:val="Hyperlink"/>
+              <w:rFonts w:cstheme="minorHAnsi"/>
+            </w:rPr>
+          </w:rPrChange>
+        </w:rPr>
+        <w:pPrChange w:id="172" w:author="David Conklin" w:date="2022-02-21T13:06:00Z">
+          <w:pPr>
+            <w:autoSpaceDE w:val="0"/>
+            <w:autoSpaceDN w:val="0"/>
+            <w:adjustRightInd w:val="0"/>
+          </w:pPr>
+        </w:pPrChange>
+      </w:pPr>
+      <w:ins w:id="173" w:author="David Conklin" w:date="2022-02-21T13:06:00Z">
+        <w:r>
+          <w:rPr>
+            <w:rFonts w:cstheme="minorHAnsi"/>
+            <w:color w:val="1C1D1E"/>
+            <w:shd w:val="clear" w:color="auto" w:fill="FFFFFF"/>
+          </w:rPr>
+          <w:t>Daly, C., Halbleib, M., Smith, J.I., Gibson, W.P., Doggett, M.K., Taylor, G.H., Curtis, J. and Pasteris, P.P. (2008), Physiographically sensitive mapping of climatological temperature and precipitation across the conterminous United States. Int. J. Climatol., 28: 2031-2064. </w:t>
+        </w:r>
+        <w:r>
+          <w:rPr>
+            <w:rFonts w:cstheme="minorHAnsi"/>
+          </w:rPr>
+          <w:fldChar w:fldCharType="begin"/>
+        </w:r>
+        <w:r>
+          <w:rPr>
+            <w:rFonts w:cstheme="minorHAnsi"/>
+          </w:rPr>
+          <w:instrText xml:space="preserve"> HYPERLINK "https://doi.org/10.1002/joc.1688" </w:instrText>
+        </w:r>
+        <w:r>
+          <w:rPr>
+            <w:rFonts w:cstheme="minorHAnsi"/>
+          </w:rPr>
+          <w:fldChar w:fldCharType="separate"/>
+        </w:r>
+        <w:r>
+          <w:rPr>
+            <w:rStyle w:val="Hyperlink"/>
+            <w:rFonts w:cstheme="minorHAnsi"/>
+            <w:color w:val="0055A5"/>
+            <w:shd w:val="clear" w:color="auto" w:fill="FFFFFF"/>
+          </w:rPr>
+          <w:t>https://doi.org/10.1002/joc.1688</w:t>
+        </w:r>
+        <w:r>
+          <w:rPr>
+            <w:rFonts w:cstheme="minorHAnsi"/>
+          </w:rPr>
+          <w:fldChar w:fldCharType="end"/>
+        </w:r>
+      </w:ins>
+    </w:p>
+    <w:p>
+      <w:pPr>
+        <w:autoSpaceDE w:val="0"/>
+        <w:autoSpaceDN w:val="0"/>
+        <w:adjustRightInd w:val="0"/>
+        <w:rPr>
+          <w:rStyle w:val="Hyperlink"/>
+          <w:rFonts w:cstheme="minorHAnsi"/>
+        </w:rPr>
+      </w:pPr>
+    </w:p>
+    <w:p>
+      <w:pPr>
+        <w:autoSpaceDE w:val="0"/>
+        <w:autoSpaceDN w:val="0"/>
+        <w:adjustRightInd w:val="0"/>
         <w:rPr>
           <w:rStyle w:val="Hyperlink"/>
           <w:rFonts w:cstheme="minorHAnsi"/>
           <w:color w:val="auto"/>
           <w:u w:val="none"/>
         </w:rPr>
+      </w:pPr>
+      <w:r>
+        <w:rPr>
+          <w:rStyle w:val="Hyperlink"/>
+          <w:rFonts w:cstheme="minorHAnsi"/>
+          <w:color w:val="auto"/>
+          <w:u w:val="none"/>
+        </w:rPr>
+        <w:lastRenderedPageBreak/>
         <w:t xml:space="preserve">Jefferson A, Grant G, Rose T (2006). </w:t>
       </w:r>
       <w:r>
@@ -46166,7 +46446,6 @@
           <w:sz w:val="22"/>
           <w:szCs w:val="22"/>
         </w:rPr>
-        <w:lastRenderedPageBreak/>
         <w:t>Moriasi DN, Arnold JG, Van Liew MW, Bingner RL, Harmel RD, and Veith TL (2007). Model Evaluation Guidelines for Systematic Quantification of Accuracy in Watershed Simulations. Transactions of the ASABE, 50(3): 885-900.</w:t>
       </w:r>
     </w:p>
@@ -46408,7 +46687,7 @@
           <w:rFonts w:eastAsiaTheme="minorHAnsi"/>
         </w:rPr>
       </w:pPr>
-      <w:bookmarkStart w:id="141" w:name="_Toc95985119"/>
+      <w:bookmarkStart w:id="174" w:name="_Toc95985119"/>
       <w:r>
         <w:rPr>
           <w:rFonts w:eastAsiaTheme="minorHAnsi"/>
@@ -46421,7 +46700,7 @@
         </w:rPr>
         <w:t xml:space="preserve"> and Abbreviations</w:t>
       </w:r>
-      <w:bookmarkEnd w:id="141"/>
+      <w:bookmarkEnd w:id="174"/>
     </w:p>
     <w:p/>
     <w:p>
@@ -48481,6 +48760,14 @@
     <w:abstractNumId w:val="10"/>
   </w:num>
 </w:numbering>
+</file>
+
+<file path=word/people.xml><?xml version="1.0" encoding="utf-8"?>
+<w15:people xmlns:wpc="http://schemas.microsoft.com/office/word/2010/wordprocessingCanvas" xmlns:cx="http://schemas.microsoft.com/office/drawing/2014/chartex" xmlns:cx1="http://schemas.microsoft.com/office/drawing/2015/9/8/chartex" xmlns:cx2="http://schemas.microsoft.com/office/drawing/2015/10/21/chartex" xmlns:cx3="http://schemas.microsoft.com/office/drawing/2016/5/9/chartex" xmlns:cx4="http://schemas.microsoft.com/office/drawing/2016/5/10/chartex" xmlns:cx5="http://schemas.microsoft.com/office/drawing/2016/5/11/chartex" xmlns:cx6="http://schemas.microsoft.com/office/drawing/2016/5/12/chartex" xmlns:cx7="http://schemas.microsoft.com/office/drawing/2016/5/13/chartex" xmlns:cx8="http://schemas.microsoft.com/office/drawing/2016/5/14/chartex" xmlns:mc="http://schemas.openxmlformats.org/markup-compatibility/2006" xmlns:aink="http://schemas.microsoft.com/office/drawing/2016/ink" xmlns:am3d="http://schemas.microsoft.com/office/drawing/2017/model3d" xmlns:o="urn:schemas-microsoft-com:office:office" xmlns:r="http://schemas.openxmlformats.org/officeDocument/2006/relationships" xmlns:m="http://schemas.openxmlformats.org/officeDocument/2006/math" xmlns:v="urn:schemas-microsoft-com:vml" xmlns:wp14="http://schemas.microsoft.com/office/word/2010/wordprocessingDrawing" xmlns:wp="http://schemas.openxmlformats.org/drawingml/2006/wordprocessingDrawing" xmlns:w10="urn:schemas-microsoft-com:office:word" xmlns:w="http://schemas.openxmlformats.org/wordprocessingml/2006/main" xmlns:w14="http://schemas.microsoft.com/office/word/2010/wordml" xmlns:w15="http://schemas.microsoft.com/office/word/2012/wordml" xmlns:w16cex="http://schemas.microsoft.com/office/word/2018/wordml/cex" xmlns:w16cid="http://schemas.microsoft.com/office/word/2016/wordml/cid" xmlns:w16="http://schemas.microsoft.com/office/word/2018/wordml" xmlns:w16sdtdh="http://schemas.microsoft.com/office/word/2020/wordml/sdtdatahash" xmlns:w16se="http://schemas.microsoft.com/office/word/2015/wordml/symex" xmlns:wpg="http://schemas.microsoft.com/office/word/2010/wordprocessingGroup" xmlns:wpi="http://schemas.microsoft.com/office/word/2010/wordprocessingInk" xmlns:wne="http://schemas.microsoft.com/office/word/2006/wordml" xmlns:wps="http://schemas.microsoft.com/office/word/2010/wordprocessingShape" mc:Ignorable="w14 w15 w16se w16cid w16 w16cex w16sdtdh wp14">
+  <w15:person w15:author="David Conklin">
+    <w15:presenceInfo w15:providerId="Windows Live" w15:userId="9bcbd102af5dd3cf"/>
+  </w15:person>
+</w15:people>
 </file>
 
 <file path=word/styles.xml><?xml version="1.0" encoding="utf-8"?>

</xml_diff>

<commit_message>
This log entry covers this commit and the one before it. CW3M_McKenzie.envx - turn off spinup, inadvertantly left on in the previous commit. Flow.cpp - Remove the stuff that had been added by Bolte's team long ago for OpenMP, but which has never been used for CW3M. It was causing a bug in the wetland flooding logic. The code to detect and correct negative water volumes was operating on a temporary clone of the FlowContext and FlowModel objects, rather than on the real ones. Flow.h - Insert and then remove an unnecessary comment. HBV.cpp - Refine an ASSERT to eliminate insignificant cases.
</commit_message>
<xml_diff>
--- a/DataCW3M/CW3MdigitalHandbook/CW3MdigitalHandbook.docx
+++ b/DataCW3M/CW3MdigitalHandbook/CW3MdigitalHandbook.docx
@@ -43657,7 +43657,7 @@
     <w:p>
       <w:pPr>
         <w:rPr>
-          <w:ins w:id="996" w:author="David Conklin" w:date="2022-04-03T08:31:00Z"/>
+          <w:ins w:id="996" w:author="David Conklin" w:date="2022-04-03T12:43:00Z"/>
         </w:rPr>
       </w:pPr>
       <w:ins w:id="997" w:author="David Conklin" w:date="2022-04-03T10:43:00Z">
@@ -43691,10 +43691,37 @@
     <w:p>
       <w:pPr>
         <w:rPr>
-          <w:ins w:id="1001" w:author="David Conklin" w:date="2022-04-03T08:33:00Z"/>
-        </w:rPr>
-      </w:pPr>
-      <w:ins w:id="1002" w:author="David Conklin" w:date="2022-04-03T08:31:00Z">
+          <w:ins w:id="1001" w:author="David Conklin" w:date="2022-04-03T08:31:00Z"/>
+        </w:rPr>
+      </w:pPr>
+      <w:ins w:id="1002" w:author="David Conklin" w:date="2022-04-03T12:43:00Z">
+        <w:r>
+          <w:tab/>
+        </w:r>
+        <w:r>
+          <w:tab/>
+        </w:r>
+        <w:r>
+          <w:tab/>
+        </w:r>
+        <w:r>
+          <w:tab/>
+          <w:t>(all water compart</w:t>
+        </w:r>
+      </w:ins>
+      <w:ins w:id="1003" w:author="David Conklin" w:date="2022-04-03T12:44:00Z">
+        <w:r>
+          <w:t>ments are &gt;= 0 here)</w:t>
+        </w:r>
+      </w:ins>
+    </w:p>
+    <w:p>
+      <w:pPr>
+        <w:rPr>
+          <w:ins w:id="1004" w:author="David Conklin" w:date="2022-04-03T08:33:00Z"/>
+        </w:rPr>
+      </w:pPr>
+      <w:ins w:id="1005" w:author="David Conklin" w:date="2022-04-03T08:31:00Z">
         <w:r>
           <w:tab/>
         </w:r>
@@ -43710,20 +43737,20 @@
     <w:p>
       <w:pPr>
         <w:rPr>
-          <w:ins w:id="1003" w:author="David Conklin" w:date="2022-04-03T08:35:00Z"/>
-        </w:rPr>
-      </w:pPr>
-      <w:ins w:id="1004" w:author="David Conklin" w:date="2022-04-03T08:33:00Z">
+          <w:ins w:id="1006" w:author="David Conklin" w:date="2022-04-03T08:35:00Z"/>
+        </w:rPr>
+      </w:pPr>
+      <w:ins w:id="1007" w:author="David Conklin" w:date="2022-04-03T08:33:00Z">
         <w:r>
           <w:t>Update IDU</w:t>
         </w:r>
       </w:ins>
-      <w:ins w:id="1005" w:author="David Conklin" w:date="2022-04-03T08:34:00Z">
+      <w:ins w:id="1008" w:author="David Conklin" w:date="2022-04-03T08:34:00Z">
         <w:r>
           <w:t xml:space="preserve"> and HRU attributes based on HRU</w:t>
         </w:r>
       </w:ins>
-      <w:ins w:id="1006" w:author="David Conklin" w:date="2022-04-03T08:35:00Z">
+      <w:ins w:id="1009" w:author="David Conklin" w:date="2022-04-03T08:35:00Z">
         <w:r>
           <w:t xml:space="preserve"> water compartments.</w:t>
         </w:r>
@@ -43732,25 +43759,25 @@
     <w:p>
       <w:pPr>
         <w:rPr>
-          <w:ins w:id="1007" w:author="David Conklin" w:date="2022-04-03T08:38:00Z"/>
-        </w:rPr>
-      </w:pPr>
-      <w:ins w:id="1008" w:author="David Conklin" w:date="2022-04-03T08:35:00Z">
+          <w:ins w:id="1010" w:author="David Conklin" w:date="2022-04-03T08:38:00Z"/>
+        </w:rPr>
+      </w:pPr>
+      <w:ins w:id="1011" w:author="David Conklin" w:date="2022-04-03T08:35:00Z">
         <w:r>
           <w:tab/>
         </w:r>
       </w:ins>
-      <w:ins w:id="1009" w:author="David Conklin" w:date="2022-04-03T08:38:00Z">
+      <w:ins w:id="1012" w:author="David Conklin" w:date="2022-04-03T08:38:00Z">
         <w:r>
           <w:t>WETNESS, FLOODDEPTH</w:t>
         </w:r>
       </w:ins>
-      <w:ins w:id="1010" w:author="David Conklin" w:date="2022-04-03T08:39:00Z">
+      <w:ins w:id="1013" w:author="David Conklin" w:date="2022-04-03T08:39:00Z">
         <w:r>
           <w:t>, WETL2Q</w:t>
         </w:r>
       </w:ins>
-      <w:ins w:id="1011" w:author="David Conklin" w:date="2022-04-03T08:46:00Z">
+      <w:ins w:id="1014" w:author="David Conklin" w:date="2022-04-03T08:46:00Z">
         <w:r>
           <w:t>, SM_DAY, SNOW_SWE, H2O_MELT</w:t>
         </w:r>
@@ -43760,30 +43787,30 @@
       <w:pPr>
         <w:ind w:firstLine="720"/>
         <w:rPr>
-          <w:ins w:id="1012" w:author="David Conklin" w:date="2022-04-03T08:41:00Z"/>
-        </w:rPr>
-      </w:pPr>
-      <w:ins w:id="1013" w:author="David Conklin" w:date="2022-04-03T08:35:00Z">
+          <w:ins w:id="1015" w:author="David Conklin" w:date="2022-04-03T08:41:00Z"/>
+        </w:rPr>
+      </w:pPr>
+      <w:ins w:id="1016" w:author="David Conklin" w:date="2022-04-03T08:35:00Z">
         <w:r>
           <w:t>HruS</w:t>
         </w:r>
       </w:ins>
-      <w:ins w:id="1014" w:author="David Conklin" w:date="2022-04-03T08:36:00Z">
+      <w:ins w:id="1017" w:author="David Conklin" w:date="2022-04-03T08:36:00Z">
         <w:r>
           <w:t>N</w:t>
         </w:r>
       </w:ins>
-      <w:ins w:id="1015" w:author="David Conklin" w:date="2022-04-03T08:35:00Z">
+      <w:ins w:id="1018" w:author="David Conklin" w:date="2022-04-03T08:35:00Z">
         <w:r>
           <w:t>OW_</w:t>
         </w:r>
       </w:ins>
-      <w:ins w:id="1016" w:author="David Conklin" w:date="2022-04-03T08:36:00Z">
+      <w:ins w:id="1019" w:author="David Conklin" w:date="2022-04-03T08:36:00Z">
         <w:r>
           <w:t>BOX, HruBOXSURF_M3, HruNAT_SOIL, H</w:t>
         </w:r>
       </w:ins>
-      <w:ins w:id="1017" w:author="David Conklin" w:date="2022-04-03T08:37:00Z">
+      <w:ins w:id="1020" w:author="David Conklin" w:date="2022-04-03T08:37:00Z">
         <w:r>
           <w:t xml:space="preserve">ruIRRIG_SOIL, HruGW_FASTBOX, </w:t>
         </w:r>
@@ -43793,25 +43820,25 @@
       <w:pPr>
         <w:ind w:left="720" w:firstLine="720"/>
         <w:rPr>
-          <w:ins w:id="1018" w:author="David Conklin" w:date="2022-04-03T08:39:00Z"/>
-        </w:rPr>
-        <w:pPrChange w:id="1019" w:author="David Conklin" w:date="2022-04-03T08:41:00Z">
+          <w:ins w:id="1021" w:author="David Conklin" w:date="2022-04-03T08:39:00Z"/>
+        </w:rPr>
+        <w:pPrChange w:id="1022" w:author="David Conklin" w:date="2022-04-03T08:41:00Z">
           <w:pPr>
             <w:ind w:firstLine="720"/>
           </w:pPr>
         </w:pPrChange>
       </w:pPr>
-      <w:ins w:id="1020" w:author="David Conklin" w:date="2022-04-03T08:37:00Z">
+      <w:ins w:id="1023" w:author="David Conklin" w:date="2022-04-03T08:37:00Z">
         <w:r>
           <w:t>HruGW_SLOWBOX</w:t>
         </w:r>
       </w:ins>
-      <w:ins w:id="1021" w:author="David Conklin" w:date="2022-04-03T08:44:00Z">
+      <w:ins w:id="1024" w:author="David Conklin" w:date="2022-04-03T08:44:00Z">
         <w:r>
           <w:t>, HruH2OMELT_</w:t>
         </w:r>
       </w:ins>
-      <w:ins w:id="1022" w:author="David Conklin" w:date="2022-04-03T08:45:00Z">
+      <w:ins w:id="1025" w:author="David Conklin" w:date="2022-04-03T08:45:00Z">
         <w:r>
           <w:t>M3, HruH2OSTNDGM3</w:t>
         </w:r>
@@ -43821,15 +43848,15 @@
       <w:pPr>
         <w:ind w:firstLine="720"/>
         <w:rPr>
-          <w:ins w:id="1023" w:author="David Conklin" w:date="2022-04-03T08:42:00Z"/>
-        </w:rPr>
-      </w:pPr>
-      <w:ins w:id="1024" w:author="David Conklin" w:date="2022-04-03T08:40:00Z">
+          <w:ins w:id="1026" w:author="David Conklin" w:date="2022-04-03T08:42:00Z"/>
+        </w:rPr>
+      </w:pPr>
+      <w:ins w:id="1027" w:author="David Conklin" w:date="2022-04-03T08:40:00Z">
         <w:r>
           <w:t>Call HRU::AddFluxFromGlobalHandler() to</w:t>
         </w:r>
       </w:ins>
-      <w:ins w:id="1025" w:author="David Conklin" w:date="2022-04-03T08:41:00Z">
+      <w:ins w:id="1028" w:author="David Conklin" w:date="2022-04-03T08:41:00Z">
         <w:r>
           <w:t xml:space="preserve"> move wetl2q out of the HRUs</w:t>
         </w:r>
@@ -43839,15 +43866,15 @@
       <w:pPr>
         <w:ind w:firstLine="720"/>
         <w:rPr>
-          <w:ins w:id="1026" w:author="David Conklin" w:date="2022-04-03T08:43:00Z"/>
-        </w:rPr>
-      </w:pPr>
-      <w:ins w:id="1027" w:author="David Conklin" w:date="2022-04-03T08:42:00Z">
+          <w:ins w:id="1029" w:author="David Conklin" w:date="2022-04-03T08:43:00Z"/>
+        </w:rPr>
+      </w:pPr>
+      <w:ins w:id="1030" w:author="David Conklin" w:date="2022-04-03T08:42:00Z">
         <w:r>
           <w:t xml:space="preserve">Call Reach::AccumWPadditions() to move </w:t>
         </w:r>
       </w:ins>
-      <w:ins w:id="1028" w:author="David Conklin" w:date="2022-04-03T08:43:00Z">
+      <w:ins w:id="1031" w:author="David Conklin" w:date="2022-04-03T08:43:00Z">
         <w:r>
           <w:t>wetl2qWP into reaches, at the temperature of the</w:t>
         </w:r>
@@ -43857,10 +43884,10 @@
       <w:pPr>
         <w:ind w:firstLine="720"/>
         <w:rPr>
-          <w:ins w:id="1029" w:author="David Conklin" w:date="2022-04-03T08:47:00Z"/>
-        </w:rPr>
-      </w:pPr>
-      <w:ins w:id="1030" w:author="David Conklin" w:date="2022-04-03T08:43:00Z">
+          <w:ins w:id="1032" w:author="David Conklin" w:date="2022-04-03T08:47:00Z"/>
+        </w:rPr>
+      </w:pPr>
+      <w:ins w:id="1033" w:author="David Conklin" w:date="2022-04-03T08:43:00Z">
         <w:r>
           <w:tab/>
           <w:t>reaches</w:t>
@@ -43870,10 +43897,10 @@
     <w:p>
       <w:pPr>
         <w:rPr>
-          <w:ins w:id="1031" w:author="David Conklin" w:date="2022-04-03T08:48:00Z"/>
-        </w:rPr>
-      </w:pPr>
-      <w:ins w:id="1032" w:author="David Conklin" w:date="2022-04-03T08:48:00Z">
+          <w:ins w:id="1034" w:author="David Conklin" w:date="2022-04-03T08:48:00Z"/>
+        </w:rPr>
+      </w:pPr>
+      <w:ins w:id="1035" w:author="David Conklin" w:date="2022-04-03T08:48:00Z">
         <w:r>
           <w:tab/>
           <w:t>CheckSurfaceH2O(pHRU)</w:t>
@@ -43883,9 +43910,9 @@
     <w:p>
       <w:pPr>
         <w:rPr>
-          <w:ins w:id="1033" w:author="David Conklin" w:date="2022-04-03T08:14:00Z"/>
-        </w:rPr>
-        <w:pPrChange w:id="1034" w:author="David Conklin" w:date="2022-04-03T08:47:00Z">
+          <w:ins w:id="1036" w:author="David Conklin" w:date="2022-04-03T08:14:00Z"/>
+        </w:rPr>
+        <w:pPrChange w:id="1037" w:author="David Conklin" w:date="2022-04-03T08:47:00Z">
           <w:pPr/>
         </w:pPrChange>
       </w:pPr>
@@ -43893,7 +43920,7 @@
     <w:p>
       <w:pPr>
         <w:ind w:left="1440" w:firstLine="720"/>
-        <w:pPrChange w:id="1035" w:author="David Conklin" w:date="2022-04-03T08:14:00Z">
+        <w:pPrChange w:id="1038" w:author="David Conklin" w:date="2022-04-03T08:14:00Z">
           <w:pPr/>
         </w:pPrChange>
       </w:pPr>
@@ -43920,7 +43947,7 @@
     <w:p>
       <w:pPr>
         <w:rPr>
-          <w:ins w:id="1036" w:author="David Conklin" w:date="2022-04-03T08:49:00Z"/>
+          <w:ins w:id="1039" w:author="David Conklin" w:date="2022-04-03T08:49:00Z"/>
         </w:rPr>
       </w:pPr>
       <w:r>
@@ -43932,7 +43959,7 @@
       <w:r>
         <w:tab/>
       </w:r>
-      <w:del w:id="1037" w:author="David Conklin" w:date="2022-04-03T08:10:00Z">
+      <w:del w:id="1040" w:author="David Conklin" w:date="2022-04-03T08:10:00Z">
         <w:r>
           <w:tab/>
         </w:r>
@@ -43950,7 +43977,7 @@
     </w:p>
     <w:p/>
     <w:p>
-      <w:del w:id="1038" w:author="David Conklin" w:date="2022-04-03T08:10:00Z">
+      <w:del w:id="1041" w:author="David Conklin" w:date="2022-04-03T08:10:00Z">
         <w:r>
           <w:tab/>
         </w:r>
@@ -43971,7 +43998,7 @@
       </w:r>
     </w:p>
     <w:p>
-      <w:del w:id="1039" w:author="David Conklin" w:date="2022-04-03T08:10:00Z">
+      <w:del w:id="1042" w:author="David Conklin" w:date="2022-04-03T08:10:00Z">
         <w:r>
           <w:tab/>
         </w:r>
@@ -44266,6 +44293,7 @@
         <w:rPr>
           <w:u w:val="single"/>
         </w:rPr>
+        <w:lastRenderedPageBreak/>
         <w:t>Wetland logic in FlowModel::Run() after m_hruBlock.Integrate() is called</w:t>
       </w:r>
     </w:p>
@@ -44282,7 +44310,6 @@
           <w:rFonts w:cstheme="minorHAnsi"/>
           <w:color w:val="000000"/>
         </w:rPr>
-        <w:lastRenderedPageBreak/>
         <w:t>For each HRU for which m_standingH2Oflag is set, use the IDU WETNESS attribute to find and add up the standing water in the wetland IDUs (standing water exists in the IDUs for which LULC_A = LULCA_WETLAND and WETNESS &gt; 0).  Use that standing water total and the total area of the associated IDUs to partition the water in the HBV surface water compartment between wetland standing water and melt water.  Update the SM_DAY and H2O_MELT IDU attributes.</w:t>
       </w:r>
     </w:p>
@@ -44510,11 +44537,11 @@
       <w:pPr>
         <w:pStyle w:val="Heading2"/>
       </w:pPr>
-      <w:bookmarkStart w:id="1040" w:name="_Toc99005077"/>
+      <w:bookmarkStart w:id="1043" w:name="_Toc99005077"/>
       <w:r>
         <w:t>Standing water temperature</w:t>
       </w:r>
-      <w:bookmarkEnd w:id="1040"/>
+      <w:bookmarkEnd w:id="1043"/>
     </w:p>
     <w:p>
       <w:r>
@@ -44535,11 +44562,11 @@
       <w:pPr>
         <w:pStyle w:val="Heading2"/>
       </w:pPr>
-      <w:bookmarkStart w:id="1041" w:name="_Toc99005078"/>
+      <w:bookmarkStart w:id="1044" w:name="_Toc99005078"/>
       <w:r>
         <w:t>Evapotranspiration from wetlands</w:t>
       </w:r>
-      <w:bookmarkEnd w:id="1041"/>
+      <w:bookmarkEnd w:id="1044"/>
     </w:p>
     <w:p>
       <w:r>
@@ -44578,11 +44605,11 @@
       <w:pPr>
         <w:pStyle w:val="Heading2"/>
       </w:pPr>
-      <w:bookmarkStart w:id="1042" w:name="_Toc99005079"/>
+      <w:bookmarkStart w:id="1045" w:name="_Toc99005079"/>
       <w:r>
         <w:t>Loss (or gain) of wetlands</w:t>
       </w:r>
-      <w:bookmarkEnd w:id="1042"/>
+      <w:bookmarkEnd w:id="1045"/>
     </w:p>
     <w:p>
       <w:r>
@@ -44600,7 +44627,7 @@
       <w:pPr>
         <w:pStyle w:val="Heading2"/>
       </w:pPr>
-      <w:bookmarkStart w:id="1043" w:name="_Toc99005080"/>
+      <w:bookmarkStart w:id="1046" w:name="_Toc99005080"/>
       <w:r>
         <w:lastRenderedPageBreak/>
         <w:t>W</w:t>
@@ -44608,7 +44635,7 @@
       <w:r>
         <w:t>etland state and transition model</w:t>
       </w:r>
-      <w:bookmarkEnd w:id="1043"/>
+      <w:bookmarkEnd w:id="1046"/>
     </w:p>
     <w:p>
       <w:r>
@@ -44842,11 +44869,11 @@
       <w:pPr>
         <w:pStyle w:val="Heading2"/>
       </w:pPr>
-      <w:bookmarkStart w:id="1044" w:name="_Toc99005081"/>
+      <w:bookmarkStart w:id="1047" w:name="_Toc99005081"/>
       <w:r>
         <w:t>Activating a wetland in the wetland model</w:t>
       </w:r>
-      <w:bookmarkEnd w:id="1044"/>
+      <w:bookmarkEnd w:id="1047"/>
     </w:p>
     <w:p>
       <w:r>
@@ -44921,11 +44948,11 @@
       <w:pPr>
         <w:pStyle w:val="Heading2"/>
       </w:pPr>
-      <w:bookmarkStart w:id="1045" w:name="_Toc99005082"/>
+      <w:bookmarkStart w:id="1048" w:name="_Toc99005082"/>
       <w:r>
         <w:t>Reality check</w:t>
       </w:r>
-      <w:bookmarkEnd w:id="1045"/>
+      <w:bookmarkEnd w:id="1048"/>
     </w:p>
     <w:p>
       <w:r>
@@ -47216,11 +47243,11 @@
       <w:pPr>
         <w:pStyle w:val="Heading2"/>
       </w:pPr>
-      <w:bookmarkStart w:id="1046" w:name="_Toc99005083"/>
+      <w:bookmarkStart w:id="1049" w:name="_Toc99005083"/>
       <w:r>
         <w:t>High Cascades Springs</w:t>
       </w:r>
-      <w:bookmarkEnd w:id="1046"/>
+      <w:bookmarkEnd w:id="1049"/>
     </w:p>
     <w:p>
       <w:r>
@@ -47968,14 +47995,14 @@
       <w:pPr>
         <w:pStyle w:val="Heading2"/>
       </w:pPr>
-      <w:bookmarkStart w:id="1047" w:name="_Toc99005084"/>
+      <w:bookmarkStart w:id="1050" w:name="_Toc99005084"/>
       <w:r>
         <w:t>Calibration</w:t>
       </w:r>
       <w:r>
         <w:t xml:space="preserve"> and simulation skill</w:t>
       </w:r>
-      <w:bookmarkEnd w:id="1047"/>
+      <w:bookmarkEnd w:id="1050"/>
     </w:p>
     <w:p>
       <w:r>
@@ -48945,14 +48972,14 @@
       <w:pPr>
         <w:pStyle w:val="Heading2"/>
       </w:pPr>
-      <w:bookmarkStart w:id="1048" w:name="_Toc99005085"/>
+      <w:bookmarkStart w:id="1051" w:name="_Toc99005085"/>
       <w:r>
         <w:t>Analysis of</w:t>
       </w:r>
       <w:r>
         <w:t xml:space="preserve"> locations where the model has low skill</w:t>
       </w:r>
-      <w:bookmarkEnd w:id="1048"/>
+      <w:bookmarkEnd w:id="1051"/>
     </w:p>
     <w:p>
       <w:r>
@@ -49019,14 +49046,14 @@
       <w:pPr>
         <w:pStyle w:val="Heading2"/>
       </w:pPr>
-      <w:bookmarkStart w:id="1049" w:name="_Toc99005086"/>
+      <w:bookmarkStart w:id="1052" w:name="_Toc99005086"/>
       <w:r>
         <w:t>Simulated McKenzie basin water budget</w:t>
       </w:r>
       <w:r>
         <w:t xml:space="preserve"> and thermal energy budget</w:t>
       </w:r>
-      <w:bookmarkEnd w:id="1049"/>
+      <w:bookmarkEnd w:id="1052"/>
     </w:p>
     <w:p>
       <w:pPr>
@@ -51250,11 +51277,11 @@
       <w:pPr>
         <w:pStyle w:val="Heading2"/>
       </w:pPr>
-      <w:bookmarkStart w:id="1050" w:name="_Toc99005087"/>
+      <w:bookmarkStart w:id="1053" w:name="_Toc99005087"/>
       <w:r>
         <w:t>CW3M v. Shade-a-lator</w:t>
       </w:r>
-      <w:bookmarkEnd w:id="1050"/>
+      <w:bookmarkEnd w:id="1053"/>
     </w:p>
     <w:p/>
     <w:p>
@@ -51709,11 +51736,11 @@
       <w:pPr>
         <w:pStyle w:val="Heading2"/>
       </w:pPr>
-      <w:bookmarkStart w:id="1051" w:name="_Toc99005088"/>
+      <w:bookmarkStart w:id="1054" w:name="_Toc99005088"/>
       <w:r>
         <w:t>Comparison of CW3M results to Shade-a-lator results</w:t>
       </w:r>
-      <w:bookmarkEnd w:id="1051"/>
+      <w:bookmarkEnd w:id="1054"/>
     </w:p>
     <w:p/>
     <w:p>
@@ -51971,8 +51998,8 @@
       <w:pPr>
         <w:pStyle w:val="Caption"/>
       </w:pPr>
-      <w:bookmarkStart w:id="1052" w:name="_Ref48286765"/>
-      <w:bookmarkStart w:id="1053" w:name="_Toc87080455"/>
+      <w:bookmarkStart w:id="1055" w:name="_Ref48286765"/>
+      <w:bookmarkStart w:id="1056" w:name="_Toc87080455"/>
       <w:r>
         <w:t xml:space="preserve">Figure </w:t>
       </w:r>
@@ -51984,11 +52011,11 @@
           <w:t>9</w:t>
         </w:r>
       </w:fldSimple>
-      <w:bookmarkEnd w:id="1052"/>
+      <w:bookmarkEnd w:id="1055"/>
       <w:r>
         <w:t>. Clackamas basin in CW3M screen capture</w:t>
       </w:r>
-      <w:bookmarkEnd w:id="1053"/>
+      <w:bookmarkEnd w:id="1056"/>
     </w:p>
     <w:p/>
     <w:p>
@@ -52000,11 +52027,11 @@
       <w:pPr>
         <w:pStyle w:val="Heading1"/>
       </w:pPr>
-      <w:bookmarkStart w:id="1054" w:name="_Toc99005089"/>
+      <w:bookmarkStart w:id="1057" w:name="_Toc99005089"/>
       <w:r>
         <w:t>The Clackamas Basin</w:t>
       </w:r>
-      <w:bookmarkEnd w:id="1054"/>
+      <w:bookmarkEnd w:id="1057"/>
     </w:p>
     <w:p/>
     <w:p>
@@ -52048,22 +52075,22 @@
       <w:pPr>
         <w:pStyle w:val="Heading1"/>
       </w:pPr>
-      <w:bookmarkStart w:id="1055" w:name="_Toc99005090"/>
+      <w:bookmarkStart w:id="1058" w:name="_Toc99005090"/>
       <w:r>
         <w:t>Autonomous process details</w:t>
       </w:r>
-      <w:bookmarkEnd w:id="1055"/>
+      <w:bookmarkEnd w:id="1058"/>
     </w:p>
     <w:p/>
     <w:p>
       <w:pPr>
         <w:pStyle w:val="Heading2"/>
       </w:pPr>
-      <w:bookmarkStart w:id="1056" w:name="_Toc99005091"/>
+      <w:bookmarkStart w:id="1059" w:name="_Toc99005091"/>
       <w:r>
         <w:t>Prescribed LULCs</w:t>
       </w:r>
-      <w:bookmarkEnd w:id="1056"/>
+      <w:bookmarkEnd w:id="1059"/>
     </w:p>
     <w:p>
       <w:r>
@@ -52153,11 +52180,11 @@
         <w:autoSpaceDN w:val="0"/>
         <w:adjustRightInd w:val="0"/>
         <w:rPr>
-          <w:ins w:id="1057" w:author="David Conklin" w:date="2022-03-04T07:15:00Z"/>
+          <w:ins w:id="1060" w:author="David Conklin" w:date="2022-03-04T07:15:00Z"/>
           <w:rFonts w:cstheme="minorHAnsi"/>
         </w:rPr>
       </w:pPr>
-      <w:ins w:id="1058" w:author="David Conklin" w:date="2022-03-04T07:15:00Z">
+      <w:ins w:id="1061" w:author="David Conklin" w:date="2022-03-04T07:15:00Z">
         <w:r>
           <w:t>These changes are specified in a CSV file, the “LULCtrans” file.  Each row of the file specifies an LULC change for a single IDU at the beginning of a certain calendar year.  The field names (i.e. column headers) in the LULCtrans file are:</w:t>
         </w:r>
@@ -52174,12 +52201,12 @@
         <w:autoSpaceDN w:val="0"/>
         <w:adjustRightInd w:val="0"/>
         <w:rPr>
-          <w:ins w:id="1059" w:author="David Conklin" w:date="2022-03-04T07:15:00Z"/>
+          <w:ins w:id="1062" w:author="David Conklin" w:date="2022-03-04T07:15:00Z"/>
           <w:rFonts w:cstheme="minorHAnsi"/>
           <w:color w:val="000000"/>
         </w:rPr>
       </w:pPr>
-      <w:ins w:id="1060" w:author="David Conklin" w:date="2022-03-04T07:15:00Z">
+      <w:ins w:id="1063" w:author="David Conklin" w:date="2022-03-04T07:15:00Z">
         <w:r>
           <w:rPr>
             <w:rFonts w:cstheme="minorHAnsi"/>
@@ -52206,12 +52233,12 @@
         <w:autoSpaceDN w:val="0"/>
         <w:adjustRightInd w:val="0"/>
         <w:rPr>
-          <w:ins w:id="1061" w:author="David Conklin" w:date="2022-03-04T07:15:00Z"/>
+          <w:ins w:id="1064" w:author="David Conklin" w:date="2022-03-04T07:15:00Z"/>
           <w:rFonts w:cstheme="minorHAnsi"/>
           <w:color w:val="000000"/>
         </w:rPr>
       </w:pPr>
-      <w:ins w:id="1062" w:author="David Conklin" w:date="2022-03-04T07:15:00Z">
+      <w:ins w:id="1065" w:author="David Conklin" w:date="2022-03-04T07:15:00Z">
         <w:r>
           <w:rPr>
             <w:rFonts w:cstheme="minorHAnsi"/>
@@ -52232,12 +52259,12 @@
         <w:autoSpaceDN w:val="0"/>
         <w:adjustRightInd w:val="0"/>
         <w:rPr>
-          <w:ins w:id="1063" w:author="David Conklin" w:date="2022-03-04T07:15:00Z"/>
+          <w:ins w:id="1066" w:author="David Conklin" w:date="2022-03-04T07:15:00Z"/>
           <w:rFonts w:cstheme="minorHAnsi"/>
           <w:color w:val="000000"/>
         </w:rPr>
       </w:pPr>
-      <w:ins w:id="1064" w:author="David Conklin" w:date="2022-03-04T07:15:00Z">
+      <w:ins w:id="1067" w:author="David Conklin" w:date="2022-03-04T07:15:00Z">
         <w:r>
           <w:rPr>
             <w:rFonts w:cstheme="minorHAnsi"/>
@@ -52258,12 +52285,12 @@
         <w:autoSpaceDN w:val="0"/>
         <w:adjustRightInd w:val="0"/>
         <w:rPr>
-          <w:ins w:id="1065" w:author="David Conklin" w:date="2022-03-04T07:15:00Z"/>
+          <w:ins w:id="1068" w:author="David Conklin" w:date="2022-03-04T07:15:00Z"/>
           <w:rFonts w:cstheme="minorHAnsi"/>
           <w:color w:val="000000"/>
         </w:rPr>
       </w:pPr>
-      <w:ins w:id="1066" w:author="David Conklin" w:date="2022-03-04T07:15:00Z">
+      <w:ins w:id="1069" w:author="David Conklin" w:date="2022-03-04T07:15:00Z">
         <w:r>
           <w:rPr>
             <w:rFonts w:cstheme="minorHAnsi"/>
@@ -52284,12 +52311,12 @@
         <w:autoSpaceDN w:val="0"/>
         <w:adjustRightInd w:val="0"/>
         <w:rPr>
-          <w:ins w:id="1067" w:author="David Conklin" w:date="2022-03-04T07:15:00Z"/>
+          <w:ins w:id="1070" w:author="David Conklin" w:date="2022-03-04T07:15:00Z"/>
           <w:rFonts w:cstheme="minorHAnsi"/>
           <w:color w:val="000000"/>
         </w:rPr>
       </w:pPr>
-      <w:ins w:id="1068" w:author="David Conklin" w:date="2022-03-04T07:15:00Z">
+      <w:ins w:id="1071" w:author="David Conklin" w:date="2022-03-04T07:15:00Z">
         <w:r>
           <w:rPr>
             <w:rFonts w:cstheme="minorHAnsi"/>
@@ -52310,12 +52337,12 @@
         <w:autoSpaceDN w:val="0"/>
         <w:adjustRightInd w:val="0"/>
         <w:rPr>
-          <w:ins w:id="1069" w:author="David Conklin" w:date="2022-03-04T07:15:00Z"/>
+          <w:ins w:id="1072" w:author="David Conklin" w:date="2022-03-04T07:15:00Z"/>
           <w:rFonts w:cstheme="minorHAnsi"/>
           <w:color w:val="000000"/>
         </w:rPr>
       </w:pPr>
-      <w:ins w:id="1070" w:author="David Conklin" w:date="2022-03-04T07:15:00Z">
+      <w:ins w:id="1073" w:author="David Conklin" w:date="2022-03-04T07:15:00Z">
         <w:r>
           <w:rPr>
             <w:rFonts w:cstheme="minorHAnsi"/>
@@ -52332,7 +52359,7 @@
         <w:autoSpaceDN w:val="0"/>
         <w:adjustRightInd w:val="0"/>
         <w:rPr>
-          <w:ins w:id="1071" w:author="David Conklin" w:date="2022-03-04T07:15:00Z"/>
+          <w:ins w:id="1074" w:author="David Conklin" w:date="2022-03-04T07:15:00Z"/>
           <w:rFonts w:cstheme="minorHAnsi"/>
           <w:color w:val="000000"/>
         </w:rPr>
@@ -52344,12 +52371,12 @@
         <w:autoSpaceDN w:val="0"/>
         <w:adjustRightInd w:val="0"/>
         <w:rPr>
-          <w:ins w:id="1072" w:author="David Conklin" w:date="2022-03-04T07:15:00Z"/>
+          <w:ins w:id="1075" w:author="David Conklin" w:date="2022-03-04T07:15:00Z"/>
           <w:rFonts w:cstheme="minorHAnsi"/>
           <w:color w:val="000000"/>
         </w:rPr>
       </w:pPr>
-      <w:ins w:id="1073" w:author="David Conklin" w:date="2022-03-04T07:15:00Z">
+      <w:ins w:id="1076" w:author="David Conklin" w:date="2022-03-04T07:15:00Z">
         <w:r>
           <w:rPr>
             <w:rFonts w:cstheme="minorHAnsi"/>
@@ -52372,7 +52399,7 @@
         <w:autoSpaceDN w:val="0"/>
         <w:adjustRightInd w:val="0"/>
         <w:rPr>
-          <w:ins w:id="1074" w:author="David Conklin" w:date="2022-03-04T07:15:00Z"/>
+          <w:ins w:id="1077" w:author="David Conklin" w:date="2022-03-04T07:15:00Z"/>
           <w:rFonts w:cstheme="minorHAnsi"/>
           <w:color w:val="000000"/>
         </w:rPr>
@@ -52384,12 +52411,12 @@
         <w:autoSpaceDN w:val="0"/>
         <w:adjustRightInd w:val="0"/>
         <w:rPr>
-          <w:ins w:id="1075" w:author="David Conklin" w:date="2022-03-04T07:15:00Z"/>
+          <w:ins w:id="1078" w:author="David Conklin" w:date="2022-03-04T07:15:00Z"/>
           <w:rFonts w:cstheme="minorHAnsi"/>
           <w:color w:val="000000"/>
         </w:rPr>
       </w:pPr>
-      <w:ins w:id="1076" w:author="David Conklin" w:date="2022-03-04T07:15:00Z">
+      <w:ins w:id="1079" w:author="David Conklin" w:date="2022-03-04T07:15:00Z">
         <w:r>
           <w:rPr>
             <w:rFonts w:cstheme="minorHAnsi"/>
@@ -52405,7 +52432,7 @@
         <w:autoSpaceDN w:val="0"/>
         <w:adjustRightInd w:val="0"/>
         <w:rPr>
-          <w:ins w:id="1077" w:author="David Conklin" w:date="2022-03-04T07:15:00Z"/>
+          <w:ins w:id="1080" w:author="David Conklin" w:date="2022-03-04T07:15:00Z"/>
           <w:rFonts w:cstheme="minorHAnsi"/>
           <w:color w:val="000000"/>
         </w:rPr>
@@ -52417,14 +52444,14 @@
         <w:autoSpaceDN w:val="0"/>
         <w:adjustRightInd w:val="0"/>
         <w:rPr>
-          <w:ins w:id="1078" w:author="David Conklin" w:date="2022-03-04T07:15:00Z"/>
+          <w:ins w:id="1081" w:author="David Conklin" w:date="2022-03-04T07:15:00Z"/>
           <w:rFonts w:ascii="Consolas" w:hAnsi="Consolas" w:cs="Consolas"/>
           <w:color w:val="000000"/>
           <w:sz w:val="19"/>
           <w:szCs w:val="19"/>
         </w:rPr>
       </w:pPr>
-      <w:ins w:id="1079" w:author="David Conklin" w:date="2022-03-04T07:15:00Z">
+      <w:ins w:id="1082" w:author="David Conklin" w:date="2022-03-04T07:15:00Z">
         <w:r>
           <w:rPr>
             <w:rFonts w:ascii="Consolas" w:hAnsi="Consolas" w:cs="Consolas"/>
@@ -52442,14 +52469,14 @@
         <w:autoSpaceDN w:val="0"/>
         <w:adjustRightInd w:val="0"/>
         <w:rPr>
-          <w:ins w:id="1080" w:author="David Conklin" w:date="2022-03-04T07:15:00Z"/>
+          <w:ins w:id="1083" w:author="David Conklin" w:date="2022-03-04T07:15:00Z"/>
           <w:rFonts w:ascii="Consolas" w:hAnsi="Consolas" w:cs="Consolas"/>
           <w:color w:val="000000"/>
           <w:sz w:val="19"/>
           <w:szCs w:val="19"/>
         </w:rPr>
       </w:pPr>
-      <w:ins w:id="1081" w:author="David Conklin" w:date="2022-03-04T07:15:00Z">
+      <w:ins w:id="1084" w:author="David Conklin" w:date="2022-03-04T07:15:00Z">
         <w:r>
           <w:rPr>
             <w:rFonts w:ascii="Consolas" w:hAnsi="Consolas" w:cs="Consolas"/>
@@ -52467,14 +52494,14 @@
         <w:autoSpaceDN w:val="0"/>
         <w:adjustRightInd w:val="0"/>
         <w:rPr>
-          <w:ins w:id="1082" w:author="David Conklin" w:date="2022-03-04T07:15:00Z"/>
+          <w:ins w:id="1085" w:author="David Conklin" w:date="2022-03-04T07:15:00Z"/>
           <w:rFonts w:ascii="Consolas" w:hAnsi="Consolas" w:cs="Consolas"/>
           <w:color w:val="000000"/>
           <w:sz w:val="19"/>
           <w:szCs w:val="19"/>
         </w:rPr>
       </w:pPr>
-      <w:ins w:id="1083" w:author="David Conklin" w:date="2022-03-04T07:15:00Z">
+      <w:ins w:id="1086" w:author="David Conklin" w:date="2022-03-04T07:15:00Z">
         <w:r>
           <w:rPr>
             <w:rFonts w:ascii="Consolas" w:hAnsi="Consolas" w:cs="Consolas"/>
@@ -52492,14 +52519,14 @@
         <w:autoSpaceDN w:val="0"/>
         <w:adjustRightInd w:val="0"/>
         <w:rPr>
-          <w:ins w:id="1084" w:author="David Conklin" w:date="2022-03-04T07:15:00Z"/>
+          <w:ins w:id="1087" w:author="David Conklin" w:date="2022-03-04T07:15:00Z"/>
           <w:rFonts w:ascii="Consolas" w:hAnsi="Consolas" w:cs="Consolas"/>
           <w:color w:val="000000"/>
           <w:sz w:val="19"/>
           <w:szCs w:val="19"/>
         </w:rPr>
       </w:pPr>
-      <w:ins w:id="1085" w:author="David Conklin" w:date="2022-03-04T07:15:00Z">
+      <w:ins w:id="1088" w:author="David Conklin" w:date="2022-03-04T07:15:00Z">
         <w:r>
           <w:rPr>
             <w:rFonts w:ascii="Consolas" w:hAnsi="Consolas" w:cs="Consolas"/>
@@ -52517,14 +52544,14 @@
         <w:autoSpaceDN w:val="0"/>
         <w:adjustRightInd w:val="0"/>
         <w:rPr>
-          <w:ins w:id="1086" w:author="David Conklin" w:date="2022-03-04T07:15:00Z"/>
+          <w:ins w:id="1089" w:author="David Conklin" w:date="2022-03-04T07:15:00Z"/>
           <w:rFonts w:ascii="Consolas" w:hAnsi="Consolas" w:cs="Consolas"/>
           <w:color w:val="000000"/>
           <w:sz w:val="19"/>
           <w:szCs w:val="19"/>
         </w:rPr>
       </w:pPr>
-      <w:ins w:id="1087" w:author="David Conklin" w:date="2022-03-04T07:15:00Z">
+      <w:ins w:id="1090" w:author="David Conklin" w:date="2022-03-04T07:15:00Z">
         <w:r>
           <w:rPr>
             <w:rFonts w:ascii="Consolas" w:hAnsi="Consolas" w:cs="Consolas"/>
@@ -52542,14 +52569,14 @@
         <w:autoSpaceDN w:val="0"/>
         <w:adjustRightInd w:val="0"/>
         <w:rPr>
-          <w:ins w:id="1088" w:author="David Conklin" w:date="2022-03-04T07:15:00Z"/>
+          <w:ins w:id="1091" w:author="David Conklin" w:date="2022-03-04T07:15:00Z"/>
           <w:rFonts w:ascii="Consolas" w:hAnsi="Consolas" w:cs="Consolas"/>
           <w:color w:val="000000"/>
           <w:sz w:val="19"/>
           <w:szCs w:val="19"/>
         </w:rPr>
       </w:pPr>
-      <w:ins w:id="1089" w:author="David Conklin" w:date="2022-03-04T07:15:00Z">
+      <w:ins w:id="1092" w:author="David Conklin" w:date="2022-03-04T07:15:00Z">
         <w:r>
           <w:rPr>
             <w:rFonts w:ascii="Consolas" w:hAnsi="Consolas" w:cs="Consolas"/>
@@ -52567,14 +52594,14 @@
         <w:autoSpaceDN w:val="0"/>
         <w:adjustRightInd w:val="0"/>
         <w:rPr>
-          <w:ins w:id="1090" w:author="David Conklin" w:date="2022-03-04T07:15:00Z"/>
+          <w:ins w:id="1093" w:author="David Conklin" w:date="2022-03-04T07:15:00Z"/>
           <w:rFonts w:ascii="Consolas" w:hAnsi="Consolas" w:cs="Consolas"/>
           <w:color w:val="000000"/>
           <w:sz w:val="19"/>
           <w:szCs w:val="19"/>
         </w:rPr>
       </w:pPr>
-      <w:ins w:id="1091" w:author="David Conklin" w:date="2022-03-04T07:15:00Z">
+      <w:ins w:id="1094" w:author="David Conklin" w:date="2022-03-04T07:15:00Z">
         <w:r>
           <w:rPr>
             <w:rFonts w:ascii="Consolas" w:hAnsi="Consolas" w:cs="Consolas"/>
@@ -52592,14 +52619,14 @@
         <w:autoSpaceDN w:val="0"/>
         <w:adjustRightInd w:val="0"/>
         <w:rPr>
-          <w:ins w:id="1092" w:author="David Conklin" w:date="2022-03-04T07:15:00Z"/>
+          <w:ins w:id="1095" w:author="David Conklin" w:date="2022-03-04T07:15:00Z"/>
           <w:rFonts w:ascii="Consolas" w:hAnsi="Consolas" w:cs="Consolas"/>
           <w:color w:val="000000"/>
           <w:sz w:val="19"/>
           <w:szCs w:val="19"/>
         </w:rPr>
       </w:pPr>
-      <w:ins w:id="1093" w:author="David Conklin" w:date="2022-03-04T07:15:00Z">
+      <w:ins w:id="1096" w:author="David Conklin" w:date="2022-03-04T07:15:00Z">
         <w:r>
           <w:rPr>
             <w:rFonts w:ascii="Consolas" w:hAnsi="Consolas" w:cs="Consolas"/>
@@ -52617,7 +52644,7 @@
         <w:autoSpaceDN w:val="0"/>
         <w:adjustRightInd w:val="0"/>
         <w:rPr>
-          <w:ins w:id="1094" w:author="David Conklin" w:date="2022-03-04T07:15:00Z"/>
+          <w:ins w:id="1097" w:author="David Conklin" w:date="2022-03-04T07:15:00Z"/>
           <w:rFonts w:cstheme="minorHAnsi"/>
           <w:color w:val="000000"/>
         </w:rPr>
@@ -52629,12 +52656,12 @@
         <w:autoSpaceDN w:val="0"/>
         <w:adjustRightInd w:val="0"/>
         <w:rPr>
-          <w:ins w:id="1095" w:author="David Conklin" w:date="2022-03-04T07:15:00Z"/>
+          <w:ins w:id="1098" w:author="David Conklin" w:date="2022-03-04T07:15:00Z"/>
           <w:rFonts w:cstheme="minorHAnsi"/>
           <w:color w:val="000000"/>
         </w:rPr>
       </w:pPr>
-      <w:ins w:id="1096" w:author="David Conklin" w:date="2022-03-04T07:15:00Z">
+      <w:ins w:id="1099" w:author="David Conklin" w:date="2022-03-04T07:15:00Z">
         <w:r>
           <w:rPr>
             <w:rFonts w:cstheme="minorHAnsi"/>
@@ -52658,7 +52685,7 @@
         <w:autoSpaceDN w:val="0"/>
         <w:adjustRightInd w:val="0"/>
         <w:rPr>
-          <w:ins w:id="1097" w:author="David Conklin" w:date="2022-03-04T07:15:00Z"/>
+          <w:ins w:id="1100" w:author="David Conklin" w:date="2022-03-04T07:15:00Z"/>
           <w:rFonts w:cstheme="minorHAnsi"/>
           <w:color w:val="000000"/>
         </w:rPr>
@@ -52670,12 +52697,12 @@
         <w:autoSpaceDN w:val="0"/>
         <w:adjustRightInd w:val="0"/>
         <w:rPr>
-          <w:ins w:id="1098" w:author="David Conklin" w:date="2022-03-04T07:15:00Z"/>
+          <w:ins w:id="1101" w:author="David Conklin" w:date="2022-03-04T07:15:00Z"/>
           <w:rFonts w:cstheme="minorHAnsi"/>
           <w:color w:val="000000"/>
         </w:rPr>
       </w:pPr>
-      <w:ins w:id="1099" w:author="David Conklin" w:date="2022-03-04T07:15:00Z">
+      <w:ins w:id="1102" w:author="David Conklin" w:date="2022-03-04T07:15:00Z">
         <w:r>
           <w:rPr>
             <w:rFonts w:cstheme="minorHAnsi"/>
@@ -52691,12 +52718,12 @@
         <w:autoSpaceDN w:val="0"/>
         <w:adjustRightInd w:val="0"/>
         <w:rPr>
-          <w:ins w:id="1100" w:author="David Conklin" w:date="2022-03-04T07:15:00Z"/>
+          <w:ins w:id="1103" w:author="David Conklin" w:date="2022-03-04T07:15:00Z"/>
           <w:rFonts w:cstheme="minorHAnsi"/>
           <w:color w:val="000000"/>
         </w:rPr>
       </w:pPr>
-      <w:ins w:id="1101" w:author="David Conklin" w:date="2022-03-04T07:15:00Z">
+      <w:ins w:id="1104" w:author="David Conklin" w:date="2022-03-04T07:15:00Z">
         <w:r>
           <w:rPr>
             <w:rFonts w:cstheme="minorHAnsi"/>
@@ -52713,12 +52740,12 @@
         <w:autoSpaceDN w:val="0"/>
         <w:adjustRightInd w:val="0"/>
         <w:rPr>
-          <w:ins w:id="1102" w:author="David Conklin" w:date="2022-03-04T07:15:00Z"/>
+          <w:ins w:id="1105" w:author="David Conklin" w:date="2022-03-04T07:15:00Z"/>
           <w:rFonts w:cstheme="minorHAnsi"/>
           <w:color w:val="000000"/>
         </w:rPr>
       </w:pPr>
-      <w:ins w:id="1103" w:author="David Conklin" w:date="2022-03-04T07:15:00Z">
+      <w:ins w:id="1106" w:author="David Conklin" w:date="2022-03-04T07:15:00Z">
         <w:r>
           <w:rPr>
             <w:rFonts w:cstheme="minorHAnsi"/>
@@ -52734,14 +52761,14 @@
         <w:autoSpaceDN w:val="0"/>
         <w:adjustRightInd w:val="0"/>
         <w:rPr>
-          <w:ins w:id="1104" w:author="David Conklin" w:date="2022-03-04T07:15:00Z"/>
+          <w:ins w:id="1107" w:author="David Conklin" w:date="2022-03-04T07:15:00Z"/>
           <w:rFonts w:ascii="Consolas" w:hAnsi="Consolas" w:cs="Consolas"/>
           <w:color w:val="000000"/>
           <w:sz w:val="19"/>
           <w:szCs w:val="19"/>
         </w:rPr>
       </w:pPr>
-      <w:ins w:id="1105" w:author="David Conklin" w:date="2022-03-04T07:15:00Z">
+      <w:ins w:id="1108" w:author="David Conklin" w:date="2022-03-04T07:15:00Z">
         <w:r>
           <w:rPr>
             <w:rFonts w:ascii="Consolas" w:hAnsi="Consolas" w:cs="Consolas"/>
@@ -52823,14 +52850,14 @@
         <w:adjustRightInd w:val="0"/>
         <w:ind w:firstLine="720"/>
         <w:rPr>
-          <w:ins w:id="1106" w:author="David Conklin" w:date="2022-03-04T07:15:00Z"/>
+          <w:ins w:id="1109" w:author="David Conklin" w:date="2022-03-04T07:15:00Z"/>
           <w:rFonts w:ascii="Consolas" w:hAnsi="Consolas" w:cs="Consolas"/>
           <w:color w:val="0000FF"/>
           <w:sz w:val="19"/>
           <w:szCs w:val="19"/>
         </w:rPr>
       </w:pPr>
-      <w:ins w:id="1107" w:author="David Conklin" w:date="2022-03-04T07:15:00Z">
+      <w:ins w:id="1110" w:author="David Conklin" w:date="2022-03-04T07:15:00Z">
         <w:r>
           <w:rPr>
             <w:rFonts w:ascii="Consolas" w:hAnsi="Consolas" w:cs="Consolas"/>
@@ -52902,11 +52929,11 @@
         <w:autoSpaceDN w:val="0"/>
         <w:adjustRightInd w:val="0"/>
         <w:rPr>
-          <w:ins w:id="1108" w:author="David Conklin" w:date="2022-03-04T07:15:00Z"/>
+          <w:ins w:id="1111" w:author="David Conklin" w:date="2022-03-04T07:15:00Z"/>
           <w:rFonts w:cstheme="minorHAnsi"/>
         </w:rPr>
       </w:pPr>
-      <w:ins w:id="1109" w:author="David Conklin" w:date="2022-03-04T07:15:00Z">
+      <w:ins w:id="1112" w:author="David Conklin" w:date="2022-03-04T07:15:00Z">
         <w:r>
           <w:rPr>
             <w:rFonts w:cstheme="minorHAnsi"/>
@@ -52927,12 +52954,12 @@
         <w:autoSpaceDN w:val="0"/>
         <w:adjustRightInd w:val="0"/>
         <w:rPr>
-          <w:ins w:id="1110" w:author="David Conklin" w:date="2022-03-04T07:15:00Z"/>
+          <w:ins w:id="1113" w:author="David Conklin" w:date="2022-03-04T07:15:00Z"/>
           <w:rFonts w:cstheme="minorHAnsi"/>
           <w:color w:val="000000"/>
         </w:rPr>
       </w:pPr>
-      <w:ins w:id="1111" w:author="David Conklin" w:date="2022-03-04T07:15:00Z">
+      <w:ins w:id="1114" w:author="David Conklin" w:date="2022-03-04T07:15:00Z">
         <w:r>
           <w:rPr>
             <w:rFonts w:cstheme="minorHAnsi"/>
@@ -52947,11 +52974,11 @@
         <w:autoSpaceDN w:val="0"/>
         <w:adjustRightInd w:val="0"/>
         <w:rPr>
-          <w:del w:id="1112" w:author="David Conklin" w:date="2022-03-04T07:15:00Z"/>
+          <w:del w:id="1115" w:author="David Conklin" w:date="2022-03-04T07:15:00Z"/>
           <w:rFonts w:cstheme="minorHAnsi"/>
         </w:rPr>
       </w:pPr>
-      <w:del w:id="1113" w:author="David Conklin" w:date="2022-03-04T07:15:00Z">
+      <w:del w:id="1116" w:author="David Conklin" w:date="2022-03-04T07:15:00Z">
         <w:r>
           <w:delText xml:space="preserve">The changes are specified in a CSV file, here designated the LULC specified transition file, or “LULCtrans” file for short.  Each row of the file specifies an LULC change for a single IDU at the beginning of a certain calendar year.  </w:delText>
         </w:r>
@@ -52980,12 +53007,12 @@
         <w:autoSpaceDN w:val="0"/>
         <w:adjustRightInd w:val="0"/>
         <w:rPr>
-          <w:del w:id="1114" w:author="David Conklin" w:date="2022-03-04T07:15:00Z"/>
+          <w:del w:id="1117" w:author="David Conklin" w:date="2022-03-04T07:15:00Z"/>
           <w:rFonts w:cstheme="minorHAnsi"/>
           <w:color w:val="000000"/>
         </w:rPr>
       </w:pPr>
-      <w:del w:id="1115" w:author="David Conklin" w:date="2022-03-04T07:15:00Z">
+      <w:del w:id="1118" w:author="David Conklin" w:date="2022-03-04T07:15:00Z">
         <w:r>
           <w:rPr>
             <w:rFonts w:cstheme="minorHAnsi"/>
@@ -53019,12 +53046,12 @@
         <w:autoSpaceDN w:val="0"/>
         <w:adjustRightInd w:val="0"/>
         <w:rPr>
-          <w:del w:id="1116" w:author="David Conklin" w:date="2022-03-04T07:15:00Z"/>
+          <w:del w:id="1119" w:author="David Conklin" w:date="2022-03-04T07:15:00Z"/>
           <w:rFonts w:cstheme="minorHAnsi"/>
           <w:color w:val="000000"/>
         </w:rPr>
       </w:pPr>
-      <w:del w:id="1117" w:author="David Conklin" w:date="2022-03-04T07:15:00Z">
+      <w:del w:id="1120" w:author="David Conklin" w:date="2022-03-04T07:15:00Z">
         <w:r>
           <w:rPr>
             <w:rFonts w:cstheme="minorHAnsi"/>
@@ -53052,12 +53079,12 @@
         <w:autoSpaceDN w:val="0"/>
         <w:adjustRightInd w:val="0"/>
         <w:rPr>
-          <w:del w:id="1118" w:author="David Conklin" w:date="2022-03-04T07:15:00Z"/>
+          <w:del w:id="1121" w:author="David Conklin" w:date="2022-03-04T07:15:00Z"/>
           <w:rFonts w:cstheme="minorHAnsi"/>
           <w:color w:val="000000"/>
         </w:rPr>
       </w:pPr>
-      <w:del w:id="1119" w:author="David Conklin" w:date="2022-03-04T07:15:00Z">
+      <w:del w:id="1122" w:author="David Conklin" w:date="2022-03-04T07:15:00Z">
         <w:r>
           <w:rPr>
             <w:rFonts w:cstheme="minorHAnsi"/>
@@ -53085,12 +53112,12 @@
         <w:autoSpaceDN w:val="0"/>
         <w:adjustRightInd w:val="0"/>
         <w:rPr>
-          <w:del w:id="1120" w:author="David Conklin" w:date="2022-03-04T07:15:00Z"/>
+          <w:del w:id="1123" w:author="David Conklin" w:date="2022-03-04T07:15:00Z"/>
           <w:rFonts w:cstheme="minorHAnsi"/>
           <w:color w:val="000000"/>
         </w:rPr>
       </w:pPr>
-      <w:del w:id="1121" w:author="David Conklin" w:date="2022-03-04T07:15:00Z">
+      <w:del w:id="1124" w:author="David Conklin" w:date="2022-03-04T07:15:00Z">
         <w:r>
           <w:rPr>
             <w:rFonts w:cstheme="minorHAnsi"/>
@@ -53118,12 +53145,12 @@
         <w:autoSpaceDN w:val="0"/>
         <w:adjustRightInd w:val="0"/>
         <w:rPr>
-          <w:del w:id="1122" w:author="David Conklin" w:date="2022-03-04T07:15:00Z"/>
+          <w:del w:id="1125" w:author="David Conklin" w:date="2022-03-04T07:15:00Z"/>
           <w:rFonts w:cstheme="minorHAnsi"/>
           <w:color w:val="000000"/>
         </w:rPr>
       </w:pPr>
-      <w:del w:id="1123" w:author="David Conklin" w:date="2022-03-04T07:15:00Z">
+      <w:del w:id="1126" w:author="David Conklin" w:date="2022-03-04T07:15:00Z">
         <w:r>
           <w:rPr>
             <w:rFonts w:cstheme="minorHAnsi"/>
@@ -53151,12 +53178,12 @@
         <w:autoSpaceDN w:val="0"/>
         <w:adjustRightInd w:val="0"/>
         <w:rPr>
-          <w:del w:id="1124" w:author="David Conklin" w:date="2022-03-04T07:15:00Z"/>
+          <w:del w:id="1127" w:author="David Conklin" w:date="2022-03-04T07:15:00Z"/>
           <w:rFonts w:cstheme="minorHAnsi"/>
           <w:color w:val="000000"/>
         </w:rPr>
       </w:pPr>
-      <w:del w:id="1125" w:author="David Conklin" w:date="2022-03-04T07:15:00Z">
+      <w:del w:id="1128" w:author="David Conklin" w:date="2022-03-04T07:15:00Z">
         <w:r>
           <w:rPr>
             <w:rFonts w:cstheme="minorHAnsi"/>
@@ -53179,12 +53206,12 @@
         <w:autoSpaceDN w:val="0"/>
         <w:adjustRightInd w:val="0"/>
         <w:rPr>
-          <w:del w:id="1126" w:author="David Conklin" w:date="2022-03-04T07:15:00Z"/>
+          <w:del w:id="1129" w:author="David Conklin" w:date="2022-03-04T07:15:00Z"/>
           <w:rFonts w:cstheme="minorHAnsi"/>
           <w:color w:val="000000"/>
         </w:rPr>
       </w:pPr>
-      <w:del w:id="1127" w:author="David Conklin" w:date="2022-03-04T07:15:00Z">
+      <w:del w:id="1130" w:author="David Conklin" w:date="2022-03-04T07:15:00Z">
         <w:r>
           <w:rPr>
             <w:rFonts w:cstheme="minorHAnsi"/>
@@ -53270,7 +53297,7 @@
         <w:autoSpaceDN w:val="0"/>
         <w:adjustRightInd w:val="0"/>
         <w:rPr>
-          <w:del w:id="1128" w:author="David Conklin" w:date="2022-03-04T07:15:00Z"/>
+          <w:del w:id="1131" w:author="David Conklin" w:date="2022-03-04T07:15:00Z"/>
           <w:rFonts w:cstheme="minorHAnsi"/>
           <w:color w:val="000000"/>
         </w:rPr>
@@ -53282,12 +53309,12 @@
         <w:autoSpaceDN w:val="0"/>
         <w:adjustRightInd w:val="0"/>
         <w:rPr>
-          <w:del w:id="1129" w:author="David Conklin" w:date="2022-03-04T07:15:00Z"/>
+          <w:del w:id="1132" w:author="David Conklin" w:date="2022-03-04T07:15:00Z"/>
           <w:rFonts w:cstheme="minorHAnsi"/>
           <w:color w:val="000000"/>
         </w:rPr>
       </w:pPr>
-      <w:del w:id="1130" w:author="David Conklin" w:date="2022-03-04T07:15:00Z">
+      <w:del w:id="1133" w:author="David Conklin" w:date="2022-03-04T07:15:00Z">
         <w:r>
           <w:rPr>
             <w:rFonts w:cstheme="minorHAnsi"/>
@@ -53310,14 +53337,14 @@
         <w:autoSpaceDN w:val="0"/>
         <w:adjustRightInd w:val="0"/>
         <w:rPr>
-          <w:del w:id="1131" w:author="David Conklin" w:date="2022-03-04T07:15:00Z"/>
+          <w:del w:id="1134" w:author="David Conklin" w:date="2022-03-04T07:15:00Z"/>
           <w:rFonts w:ascii="Consolas" w:hAnsi="Consolas" w:cs="Consolas"/>
           <w:color w:val="000000"/>
           <w:sz w:val="19"/>
           <w:szCs w:val="19"/>
         </w:rPr>
       </w:pPr>
-      <w:del w:id="1132" w:author="David Conklin" w:date="2022-03-04T07:15:00Z">
+      <w:del w:id="1135" w:author="David Conklin" w:date="2022-03-04T07:15:00Z">
         <w:r>
           <w:rPr>
             <w:rFonts w:ascii="Consolas" w:hAnsi="Consolas" w:cs="Consolas"/>
@@ -53335,14 +53362,14 @@
         <w:autoSpaceDN w:val="0"/>
         <w:adjustRightInd w:val="0"/>
         <w:rPr>
-          <w:del w:id="1133" w:author="David Conklin" w:date="2022-03-04T07:15:00Z"/>
+          <w:del w:id="1136" w:author="David Conklin" w:date="2022-03-04T07:15:00Z"/>
           <w:rFonts w:ascii="Consolas" w:hAnsi="Consolas" w:cs="Consolas"/>
           <w:color w:val="000000"/>
           <w:sz w:val="19"/>
           <w:szCs w:val="19"/>
         </w:rPr>
       </w:pPr>
-      <w:del w:id="1134" w:author="David Conklin" w:date="2022-03-04T07:15:00Z">
+      <w:del w:id="1137" w:author="David Conklin" w:date="2022-03-04T07:15:00Z">
         <w:r>
           <w:rPr>
             <w:rFonts w:ascii="Consolas" w:hAnsi="Consolas" w:cs="Consolas"/>
@@ -53360,14 +53387,14 @@
         <w:autoSpaceDN w:val="0"/>
         <w:adjustRightInd w:val="0"/>
         <w:rPr>
-          <w:del w:id="1135" w:author="David Conklin" w:date="2022-03-04T07:15:00Z"/>
+          <w:del w:id="1138" w:author="David Conklin" w:date="2022-03-04T07:15:00Z"/>
           <w:rFonts w:ascii="Consolas" w:hAnsi="Consolas" w:cs="Consolas"/>
           <w:color w:val="000000"/>
           <w:sz w:val="19"/>
           <w:szCs w:val="19"/>
         </w:rPr>
       </w:pPr>
-      <w:del w:id="1136" w:author="David Conklin" w:date="2022-03-04T07:15:00Z">
+      <w:del w:id="1139" w:author="David Conklin" w:date="2022-03-04T07:15:00Z">
         <w:r>
           <w:rPr>
             <w:rFonts w:ascii="Consolas" w:hAnsi="Consolas" w:cs="Consolas"/>
@@ -53385,14 +53412,14 @@
         <w:autoSpaceDN w:val="0"/>
         <w:adjustRightInd w:val="0"/>
         <w:rPr>
-          <w:del w:id="1137" w:author="David Conklin" w:date="2022-03-04T07:15:00Z"/>
+          <w:del w:id="1140" w:author="David Conklin" w:date="2022-03-04T07:15:00Z"/>
           <w:rFonts w:ascii="Consolas" w:hAnsi="Consolas" w:cs="Consolas"/>
           <w:color w:val="000000"/>
           <w:sz w:val="19"/>
           <w:szCs w:val="19"/>
         </w:rPr>
       </w:pPr>
-      <w:del w:id="1138" w:author="David Conklin" w:date="2022-03-04T07:15:00Z">
+      <w:del w:id="1141" w:author="David Conklin" w:date="2022-03-04T07:15:00Z">
         <w:r>
           <w:rPr>
             <w:rFonts w:ascii="Consolas" w:hAnsi="Consolas" w:cs="Consolas"/>
@@ -53410,14 +53437,14 @@
         <w:autoSpaceDN w:val="0"/>
         <w:adjustRightInd w:val="0"/>
         <w:rPr>
-          <w:del w:id="1139" w:author="David Conklin" w:date="2022-03-04T07:15:00Z"/>
+          <w:del w:id="1142" w:author="David Conklin" w:date="2022-03-04T07:15:00Z"/>
           <w:rFonts w:ascii="Consolas" w:hAnsi="Consolas" w:cs="Consolas"/>
           <w:color w:val="000000"/>
           <w:sz w:val="19"/>
           <w:szCs w:val="19"/>
         </w:rPr>
       </w:pPr>
-      <w:del w:id="1140" w:author="David Conklin" w:date="2022-03-04T07:15:00Z">
+      <w:del w:id="1143" w:author="David Conklin" w:date="2022-03-04T07:15:00Z">
         <w:r>
           <w:rPr>
             <w:rFonts w:ascii="Consolas" w:hAnsi="Consolas" w:cs="Consolas"/>
@@ -53435,14 +53462,14 @@
         <w:autoSpaceDN w:val="0"/>
         <w:adjustRightInd w:val="0"/>
         <w:rPr>
-          <w:del w:id="1141" w:author="David Conklin" w:date="2022-03-04T07:15:00Z"/>
+          <w:del w:id="1144" w:author="David Conklin" w:date="2022-03-04T07:15:00Z"/>
           <w:rFonts w:ascii="Consolas" w:hAnsi="Consolas" w:cs="Consolas"/>
           <w:color w:val="000000"/>
           <w:sz w:val="19"/>
           <w:szCs w:val="19"/>
         </w:rPr>
       </w:pPr>
-      <w:del w:id="1142" w:author="David Conklin" w:date="2022-03-04T07:15:00Z">
+      <w:del w:id="1145" w:author="David Conklin" w:date="2022-03-04T07:15:00Z">
         <w:r>
           <w:rPr>
             <w:rFonts w:ascii="Consolas" w:hAnsi="Consolas" w:cs="Consolas"/>
@@ -53460,14 +53487,14 @@
         <w:autoSpaceDN w:val="0"/>
         <w:adjustRightInd w:val="0"/>
         <w:rPr>
-          <w:del w:id="1143" w:author="David Conklin" w:date="2022-03-04T07:15:00Z"/>
+          <w:del w:id="1146" w:author="David Conklin" w:date="2022-03-04T07:15:00Z"/>
           <w:rFonts w:ascii="Consolas" w:hAnsi="Consolas" w:cs="Consolas"/>
           <w:color w:val="000000"/>
           <w:sz w:val="19"/>
           <w:szCs w:val="19"/>
         </w:rPr>
       </w:pPr>
-      <w:del w:id="1144" w:author="David Conklin" w:date="2022-03-04T07:15:00Z">
+      <w:del w:id="1147" w:author="David Conklin" w:date="2022-03-04T07:15:00Z">
         <w:r>
           <w:rPr>
             <w:rFonts w:ascii="Consolas" w:hAnsi="Consolas" w:cs="Consolas"/>
@@ -53485,14 +53512,14 @@
         <w:autoSpaceDN w:val="0"/>
         <w:adjustRightInd w:val="0"/>
         <w:rPr>
-          <w:del w:id="1145" w:author="David Conklin" w:date="2022-03-04T07:15:00Z"/>
+          <w:del w:id="1148" w:author="David Conklin" w:date="2022-03-04T07:15:00Z"/>
           <w:rFonts w:ascii="Consolas" w:hAnsi="Consolas" w:cs="Consolas"/>
           <w:color w:val="000000"/>
           <w:sz w:val="19"/>
           <w:szCs w:val="19"/>
         </w:rPr>
       </w:pPr>
-      <w:del w:id="1146" w:author="David Conklin" w:date="2022-03-04T07:15:00Z">
+      <w:del w:id="1149" w:author="David Conklin" w:date="2022-03-04T07:15:00Z">
         <w:r>
           <w:rPr>
             <w:rFonts w:ascii="Consolas" w:hAnsi="Consolas" w:cs="Consolas"/>
@@ -53510,7 +53537,7 @@
         <w:autoSpaceDN w:val="0"/>
         <w:adjustRightInd w:val="0"/>
         <w:rPr>
-          <w:del w:id="1147" w:author="David Conklin" w:date="2022-03-04T07:15:00Z"/>
+          <w:del w:id="1150" w:author="David Conklin" w:date="2022-03-04T07:15:00Z"/>
           <w:rFonts w:ascii="Consolas" w:hAnsi="Consolas" w:cs="Consolas"/>
           <w:color w:val="000000"/>
           <w:sz w:val="19"/>
@@ -53524,12 +53551,12 @@
         <w:autoSpaceDN w:val="0"/>
         <w:adjustRightInd w:val="0"/>
         <w:rPr>
-          <w:del w:id="1148" w:author="David Conklin" w:date="2022-03-04T07:15:00Z"/>
+          <w:del w:id="1151" w:author="David Conklin" w:date="2022-03-04T07:15:00Z"/>
           <w:rFonts w:cstheme="minorHAnsi"/>
           <w:color w:val="000000"/>
         </w:rPr>
       </w:pPr>
-      <w:del w:id="1149" w:author="David Conklin" w:date="2022-03-04T07:15:00Z">
+      <w:del w:id="1152" w:author="David Conklin" w:date="2022-03-04T07:15:00Z">
         <w:r>
           <w:rPr>
             <w:rFonts w:cstheme="minorHAnsi"/>
@@ -53552,7 +53579,7 @@
         <w:autoSpaceDN w:val="0"/>
         <w:adjustRightInd w:val="0"/>
         <w:rPr>
-          <w:del w:id="1150" w:author="David Conklin" w:date="2022-03-04T07:15:00Z"/>
+          <w:del w:id="1153" w:author="David Conklin" w:date="2022-03-04T07:15:00Z"/>
           <w:rFonts w:cstheme="minorHAnsi"/>
           <w:color w:val="000000"/>
         </w:rPr>
@@ -53564,12 +53591,12 @@
         <w:autoSpaceDN w:val="0"/>
         <w:adjustRightInd w:val="0"/>
         <w:rPr>
-          <w:del w:id="1151" w:author="David Conklin" w:date="2022-03-04T07:15:00Z"/>
+          <w:del w:id="1154" w:author="David Conklin" w:date="2022-03-04T07:15:00Z"/>
           <w:rFonts w:cstheme="minorHAnsi"/>
           <w:color w:val="000000"/>
         </w:rPr>
       </w:pPr>
-      <w:del w:id="1152" w:author="David Conklin" w:date="2022-03-04T07:15:00Z">
+      <w:del w:id="1155" w:author="David Conklin" w:date="2022-03-04T07:15:00Z">
         <w:r>
           <w:rPr>
             <w:rFonts w:cstheme="minorHAnsi"/>
@@ -53592,12 +53619,12 @@
         <w:autoSpaceDN w:val="0"/>
         <w:adjustRightInd w:val="0"/>
         <w:rPr>
-          <w:del w:id="1153" w:author="David Conklin" w:date="2022-03-04T07:15:00Z"/>
+          <w:del w:id="1156" w:author="David Conklin" w:date="2022-03-04T07:15:00Z"/>
           <w:rFonts w:cstheme="minorHAnsi"/>
           <w:color w:val="000000"/>
         </w:rPr>
       </w:pPr>
-      <w:del w:id="1154" w:author="David Conklin" w:date="2022-03-04T07:15:00Z">
+      <w:del w:id="1157" w:author="David Conklin" w:date="2022-03-04T07:15:00Z">
         <w:r>
           <w:rPr>
             <w:rFonts w:cstheme="minorHAnsi"/>
@@ -53614,7 +53641,7 @@
         <w:autoSpaceDN w:val="0"/>
         <w:adjustRightInd w:val="0"/>
         <w:rPr>
-          <w:del w:id="1155" w:author="David Conklin" w:date="2022-03-04T07:15:00Z"/>
+          <w:del w:id="1158" w:author="David Conklin" w:date="2022-03-04T07:15:00Z"/>
           <w:rFonts w:cstheme="minorHAnsi"/>
           <w:color w:val="000000"/>
         </w:rPr>
@@ -53626,12 +53653,12 @@
         <w:autoSpaceDN w:val="0"/>
         <w:adjustRightInd w:val="0"/>
         <w:rPr>
-          <w:del w:id="1156" w:author="David Conklin" w:date="2022-03-04T07:15:00Z"/>
+          <w:del w:id="1159" w:author="David Conklin" w:date="2022-03-04T07:15:00Z"/>
           <w:rFonts w:cstheme="minorHAnsi"/>
           <w:color w:val="000000"/>
         </w:rPr>
       </w:pPr>
-      <w:del w:id="1157" w:author="David Conklin" w:date="2022-03-04T07:15:00Z">
+      <w:del w:id="1160" w:author="David Conklin" w:date="2022-03-04T07:15:00Z">
         <w:r>
           <w:rPr>
             <w:rFonts w:cstheme="minorHAnsi"/>
@@ -53647,14 +53674,14 @@
         <w:autoSpaceDN w:val="0"/>
         <w:adjustRightInd w:val="0"/>
         <w:rPr>
-          <w:del w:id="1158" w:author="David Conklin" w:date="2022-03-04T07:15:00Z"/>
+          <w:del w:id="1161" w:author="David Conklin" w:date="2022-03-04T07:15:00Z"/>
           <w:rFonts w:ascii="Consolas" w:hAnsi="Consolas" w:cs="Consolas"/>
           <w:color w:val="000000"/>
           <w:sz w:val="19"/>
           <w:szCs w:val="19"/>
         </w:rPr>
       </w:pPr>
-      <w:del w:id="1159" w:author="David Conklin" w:date="2022-03-04T07:15:00Z">
+      <w:del w:id="1162" w:author="David Conklin" w:date="2022-03-04T07:15:00Z">
         <w:r>
           <w:rPr>
             <w:rFonts w:ascii="Consolas" w:hAnsi="Consolas" w:cs="Consolas"/>
@@ -53736,14 +53763,14 @@
         <w:adjustRightInd w:val="0"/>
         <w:ind w:firstLine="720"/>
         <w:rPr>
-          <w:del w:id="1160" w:author="David Conklin" w:date="2022-03-04T07:15:00Z"/>
+          <w:del w:id="1163" w:author="David Conklin" w:date="2022-03-04T07:15:00Z"/>
           <w:rFonts w:ascii="Consolas" w:hAnsi="Consolas" w:cs="Consolas"/>
           <w:color w:val="0000FF"/>
           <w:sz w:val="19"/>
           <w:szCs w:val="19"/>
         </w:rPr>
       </w:pPr>
-      <w:del w:id="1161" w:author="David Conklin" w:date="2022-03-04T07:15:00Z">
+      <w:del w:id="1164" w:author="David Conklin" w:date="2022-03-04T07:15:00Z">
         <w:r>
           <w:rPr>
             <w:rFonts w:ascii="Consolas" w:hAnsi="Consolas" w:cs="Consolas"/>
@@ -53815,11 +53842,11 @@
         <w:autoSpaceDN w:val="0"/>
         <w:adjustRightInd w:val="0"/>
         <w:rPr>
-          <w:del w:id="1162" w:author="David Conklin" w:date="2022-03-04T07:15:00Z"/>
+          <w:del w:id="1165" w:author="David Conklin" w:date="2022-03-04T07:15:00Z"/>
           <w:rFonts w:cstheme="minorHAnsi"/>
         </w:rPr>
       </w:pPr>
-      <w:del w:id="1163" w:author="David Conklin" w:date="2022-03-04T07:15:00Z">
+      <w:del w:id="1166" w:author="David Conklin" w:date="2022-03-04T07:15:00Z">
         <w:r>
           <w:rPr>
             <w:rFonts w:cstheme="minorHAnsi"/>
@@ -53861,11 +53888,11 @@
       <w:pPr>
         <w:pStyle w:val="Heading1"/>
       </w:pPr>
-      <w:bookmarkStart w:id="1164" w:name="_Toc99005092"/>
+      <w:bookmarkStart w:id="1167" w:name="_Toc99005092"/>
       <w:r>
         <w:t>Directory structure and file names</w:t>
       </w:r>
-      <w:bookmarkEnd w:id="1164"/>
+      <w:bookmarkEnd w:id="1167"/>
     </w:p>
     <w:p>
       <w:pPr>
@@ -54274,11 +54301,11 @@
       <w:pPr>
         <w:pStyle w:val="Heading1"/>
       </w:pPr>
-      <w:bookmarkStart w:id="1165" w:name="_Toc99005093"/>
+      <w:bookmarkStart w:id="1168" w:name="_Toc99005093"/>
       <w:r>
         <w:t>C++ Source Code Conventions</w:t>
       </w:r>
-      <w:bookmarkEnd w:id="1165"/>
+      <w:bookmarkEnd w:id="1168"/>
     </w:p>
     <w:p>
       <w:r>
@@ -54290,14 +54317,14 @@
       <w:pPr>
         <w:pStyle w:val="Heading2"/>
       </w:pPr>
-      <w:bookmarkStart w:id="1166" w:name="_Toc99005094"/>
+      <w:bookmarkStart w:id="1169" w:name="_Toc99005094"/>
       <w:r>
         <w:t>Conklin’s conventions</w:t>
       </w:r>
       <w:r>
         <w:t xml:space="preserve"> for variable names</w:t>
       </w:r>
-      <w:bookmarkEnd w:id="1166"/>
+      <w:bookmarkEnd w:id="1169"/>
     </w:p>
     <w:p>
       <w:r>
@@ -54469,7 +54496,7 @@
       <w:pPr>
         <w:pStyle w:val="Heading2"/>
       </w:pPr>
-      <w:bookmarkStart w:id="1167" w:name="_Toc99005095"/>
+      <w:bookmarkStart w:id="1170" w:name="_Toc99005095"/>
       <w:r>
         <w:t>Conklin’s conventions for</w:t>
       </w:r>
@@ -54491,7 +54518,7 @@
       <w:r>
         <w:t xml:space="preserve"> attributes</w:t>
       </w:r>
-      <w:bookmarkEnd w:id="1167"/>
+      <w:bookmarkEnd w:id="1170"/>
     </w:p>
     <w:p>
       <w:r>
@@ -54825,14 +54852,14 @@
       <w:pPr>
         <w:pStyle w:val="Heading1"/>
       </w:pPr>
-      <w:bookmarkStart w:id="1168" w:name="_Toc99005096"/>
+      <w:bookmarkStart w:id="1171" w:name="_Toc99005096"/>
       <w:r>
         <w:t xml:space="preserve">Release </w:t>
       </w:r>
       <w:r>
         <w:t>Log</w:t>
       </w:r>
-      <w:bookmarkEnd w:id="1168"/>
+      <w:bookmarkEnd w:id="1171"/>
     </w:p>
     <w:p>
       <w:pPr>
@@ -56470,20 +56497,20 @@
       <w:pPr>
         <w:pStyle w:val="Heading1"/>
       </w:pPr>
-      <w:bookmarkStart w:id="1169" w:name="_Toc99005097"/>
+      <w:bookmarkStart w:id="1172" w:name="_Toc99005097"/>
       <w:r>
         <w:t>References</w:t>
       </w:r>
-      <w:bookmarkEnd w:id="1169"/>
+      <w:bookmarkEnd w:id="1172"/>
     </w:p>
     <w:p/>
     <w:p>
       <w:pPr>
         <w:rPr>
-          <w:ins w:id="1170" w:author="David Conklin" w:date="2022-02-21T13:07:00Z"/>
-        </w:rPr>
-      </w:pPr>
-      <w:ins w:id="1171" w:author="David Conklin" w:date="2022-02-21T13:07:00Z">
+          <w:ins w:id="1173" w:author="David Conklin" w:date="2022-02-21T13:07:00Z"/>
+        </w:rPr>
+      </w:pPr>
+      <w:ins w:id="1174" w:author="David Conklin" w:date="2022-02-21T13:07:00Z">
         <w:r>
           <w:t xml:space="preserve">Abatzoglou JT (2012) Development of gridded surface meteorological data for ecological applications and modelling. </w:t>
         </w:r>
@@ -56502,39 +56529,39 @@
     <w:p>
       <w:pPr>
         <w:rPr>
-          <w:ins w:id="1172" w:author="David Conklin" w:date="2022-02-21T13:07:00Z"/>
-        </w:rPr>
-      </w:pPr>
-    </w:p>
-    <w:p>
-      <w:pPr>
-        <w:rPr>
-          <w:ins w:id="1173" w:author="David Conklin" w:date="2022-02-21T11:45:00Z"/>
+          <w:ins w:id="1175" w:author="David Conklin" w:date="2022-02-21T13:07:00Z"/>
+        </w:rPr>
+      </w:pPr>
+    </w:p>
+    <w:p>
+      <w:pPr>
+        <w:rPr>
+          <w:ins w:id="1176" w:author="David Conklin" w:date="2022-02-21T11:45:00Z"/>
           <w:i/>
           <w:iCs/>
-          <w:rPrChange w:id="1174" w:author="David Conklin" w:date="2022-02-21T11:48:00Z">
+          <w:rPrChange w:id="1177" w:author="David Conklin" w:date="2022-02-21T11:48:00Z">
             <w:rPr>
-              <w:ins w:id="1175" w:author="David Conklin" w:date="2022-02-21T11:45:00Z"/>
+              <w:ins w:id="1178" w:author="David Conklin" w:date="2022-02-21T11:45:00Z"/>
             </w:rPr>
           </w:rPrChange>
         </w:rPr>
       </w:pPr>
-      <w:ins w:id="1176" w:author="David Conklin" w:date="2022-02-21T11:45:00Z">
+      <w:ins w:id="1179" w:author="David Conklin" w:date="2022-02-21T11:45:00Z">
         <w:r>
           <w:t>Allen RG</w:t>
         </w:r>
       </w:ins>
-      <w:ins w:id="1177" w:author="David Conklin" w:date="2022-02-21T11:46:00Z">
+      <w:ins w:id="1180" w:author="David Conklin" w:date="2022-02-21T11:46:00Z">
         <w:r>
           <w:t>, Pereira LS, Raes D, Smith M (1998) Crop evapotr</w:t>
         </w:r>
       </w:ins>
-      <w:ins w:id="1178" w:author="David Conklin" w:date="2022-02-21T11:47:00Z">
+      <w:ins w:id="1181" w:author="David Conklin" w:date="2022-02-21T11:47:00Z">
         <w:r>
           <w:t xml:space="preserve">anspiration – guidelines for computing crop water requirements – FAO irrigation and drainage paper 56. </w:t>
         </w:r>
       </w:ins>
-      <w:ins w:id="1179" w:author="David Conklin" w:date="2022-02-21T11:48:00Z">
+      <w:ins w:id="1182" w:author="David Conklin" w:date="2022-02-21T11:48:00Z">
         <w:r>
           <w:rPr>
             <w:i/>
@@ -56544,7 +56571,7 @@
         </w:r>
         <w:r>
           <w:rPr>
-            <w:rPrChange w:id="1180" w:author="David Conklin" w:date="2022-02-21T11:48:00Z">
+            <w:rPrChange w:id="1183" w:author="David Conklin" w:date="2022-02-21T11:48:00Z">
               <w:rPr>
                 <w:i/>
                 <w:iCs/>
@@ -56565,7 +56592,7 @@
     <w:p>
       <w:pPr>
         <w:rPr>
-          <w:ins w:id="1181" w:author="David Conklin" w:date="2022-02-21T11:45:00Z"/>
+          <w:ins w:id="1184" w:author="David Conklin" w:date="2022-02-21T11:45:00Z"/>
         </w:rPr>
       </w:pPr>
     </w:p>
@@ -56788,7 +56815,7 @@
         <w:autoSpaceDN w:val="0"/>
         <w:adjustRightInd w:val="0"/>
         <w:rPr>
-          <w:ins w:id="1182" w:author="David Conklin" w:date="2022-02-21T13:06:00Z"/>
+          <w:ins w:id="1185" w:author="David Conklin" w:date="2022-02-21T13:06:00Z"/>
           <w:rStyle w:val="Hyperlink"/>
           <w:rFonts w:cstheme="minorHAnsi"/>
         </w:rPr>
@@ -56856,7 +56883,7 @@
       <w:pPr>
         <w:contextualSpacing/>
         <w:rPr>
-          <w:ins w:id="1183" w:author="David Conklin" w:date="2022-02-21T13:06:00Z"/>
+          <w:ins w:id="1186" w:author="David Conklin" w:date="2022-02-21T13:06:00Z"/>
           <w:rFonts w:cstheme="minorHAnsi"/>
         </w:rPr>
       </w:pPr>
@@ -56869,14 +56896,14 @@
           <w:rFonts w:cstheme="minorHAnsi"/>
           <w:color w:val="auto"/>
           <w:u w:val="none"/>
-          <w:rPrChange w:id="1184" w:author="David Conklin" w:date="2022-02-21T13:06:00Z">
+          <w:rPrChange w:id="1187" w:author="David Conklin" w:date="2022-02-21T13:06:00Z">
             <w:rPr>
               <w:rStyle w:val="Hyperlink"/>
               <w:rFonts w:cstheme="minorHAnsi"/>
             </w:rPr>
           </w:rPrChange>
         </w:rPr>
-        <w:pPrChange w:id="1185" w:author="David Conklin" w:date="2022-02-21T13:06:00Z">
+        <w:pPrChange w:id="1188" w:author="David Conklin" w:date="2022-02-21T13:06:00Z">
           <w:pPr>
             <w:autoSpaceDE w:val="0"/>
             <w:autoSpaceDN w:val="0"/>
@@ -56884,7 +56911,7 @@
           </w:pPr>
         </w:pPrChange>
       </w:pPr>
-      <w:ins w:id="1186" w:author="David Conklin" w:date="2022-02-21T13:06:00Z">
+      <w:ins w:id="1189" w:author="David Conklin" w:date="2022-02-21T13:06:00Z">
         <w:r>
           <w:rPr>
             <w:rFonts w:cstheme="minorHAnsi"/>
@@ -57344,7 +57371,7 @@
           <w:rFonts w:eastAsiaTheme="minorHAnsi"/>
         </w:rPr>
       </w:pPr>
-      <w:bookmarkStart w:id="1187" w:name="_Toc99005098"/>
+      <w:bookmarkStart w:id="1190" w:name="_Toc99005098"/>
       <w:r>
         <w:rPr>
           <w:rFonts w:eastAsiaTheme="minorHAnsi"/>
@@ -57357,7 +57384,7 @@
         </w:rPr>
         <w:t xml:space="preserve"> and Abbreviations</w:t>
       </w:r>
-      <w:bookmarkEnd w:id="1187"/>
+      <w:bookmarkEnd w:id="1190"/>
     </w:p>
     <w:p/>
     <w:p>

</xml_diff>

<commit_message>
wr_pods_McKenzie.csv - Associate all the municipal water rights in the McKenzie basin with the Eugene-Springfield UGA, including the ones for the Marcola and Rainbow water districts, but except the ones for Blue River water district.
</commit_message>
<xml_diff>
--- a/DataCW3M/CW3MdigitalHandbook/CW3MdigitalHandbook.docx
+++ b/DataCW3M/CW3MdigitalHandbook/CW3MdigitalHandbook.docx
@@ -2944,6 +2944,7 @@
                 <w:rStyle w:val="Hyperlink"/>
                 <w:noProof/>
               </w:rPr>
+              <w:lastRenderedPageBreak/>
               <w:fldChar w:fldCharType="begin"/>
             </w:r>
             <w:r>
@@ -3404,7 +3405,6 @@
                 <w:rStyle w:val="Hyperlink"/>
                 <w:noProof/>
               </w:rPr>
-              <w:lastRenderedPageBreak/>
               <w:fldChar w:fldCharType="begin"/>
             </w:r>
             <w:r>
@@ -6970,6 +6970,7 @@
                 <w:rStyle w:val="Hyperlink"/>
                 <w:noProof/>
               </w:rPr>
+              <w:lastRenderedPageBreak/>
               <w:fldChar w:fldCharType="begin"/>
             </w:r>
             <w:r>
@@ -7430,7 +7431,6 @@
                 <w:rStyle w:val="Hyperlink"/>
                 <w:noProof/>
               </w:rPr>
-              <w:lastRenderedPageBreak/>
               <w:fldChar w:fldCharType="begin"/>
             </w:r>
             <w:r>
@@ -10997,6 +10997,7 @@
                 <w:rStyle w:val="Hyperlink"/>
                 <w:noProof/>
               </w:rPr>
+              <w:lastRenderedPageBreak/>
               <w:fldChar w:fldCharType="begin"/>
             </w:r>
             <w:r>
@@ -11457,7 +11458,6 @@
                 <w:rStyle w:val="Hyperlink"/>
                 <w:noProof/>
               </w:rPr>
-              <w:lastRenderedPageBreak/>
               <w:fldChar w:fldCharType="begin"/>
             </w:r>
             <w:r>
@@ -13731,6 +13731,7 @@
                   </w:rPr>
                 </w:rPrChange>
               </w:rPr>
+              <w:lastRenderedPageBreak/>
               <w:delText>DataCW3M\ScenarioData directory structure</w:delText>
             </w:r>
             <w:r>
@@ -14921,6 +14922,7 @@
                   </w:rPr>
                 </w:rPrChange>
               </w:rPr>
+              <w:lastRenderedPageBreak/>
               <w:delText>Water temperature from thermal energy</w:delText>
             </w:r>
             <w:r>
@@ -16112,6 +16114,7 @@
                   </w:rPr>
                 </w:rPrChange>
               </w:rPr>
+              <w:lastRenderedPageBreak/>
               <w:delText>Reach parameters</w:delText>
             </w:r>
             <w:r>
@@ -17798,6 +17801,7 @@
         </w:rPr>
       </w:pPr>
       <w:r>
+        <w:lastRenderedPageBreak/>
         <w:fldChar w:fldCharType="end"/>
       </w:r>
     </w:p>
@@ -17987,7 +17991,6 @@
       </w:pPr>
       <w:bookmarkStart w:id="821" w:name="_Toc99004989"/>
       <w:r>
-        <w:lastRenderedPageBreak/>
         <w:t>CW3M c</w:t>
       </w:r>
       <w:r>
@@ -18136,7 +18139,14 @@
           <w:rFonts w:cstheme="minorHAnsi"/>
         </w:rPr>
         <w:tab/>
-        <w:t>The goal is to produce an open source model and an accompanying collection of datasets which are useful to agencies and organizations involved in planning and management of lands in the Willamette River basin, especially in the context of the stresses and uncertainties arising from climate change and population growth.  The model, if successful, will provide process-based and data-driven conjectures in response to some of the essential what-if questions.</w:t>
+        <w:t xml:space="preserve">The goal is to produce an open source model and an accompanying collection of datasets which are useful to agencies and organizations involved in planning and management of lands in the </w:t>
+      </w:r>
+      <w:r>
+        <w:rPr>
+          <w:rFonts w:cstheme="minorHAnsi"/>
+        </w:rPr>
+        <w:lastRenderedPageBreak/>
+        <w:t>Willamette River basin, especially in the context of the stresses and uncertainties arising from climate change and population growth.  The model, if successful, will provide process-based and data-driven conjectures in response to some of the essential what-if questions.</w:t>
       </w:r>
     </w:p>
     <w:p/>
@@ -18196,11 +18206,7 @@
         <w:t>It was</w:t>
       </w:r>
       <w:r>
-        <w:t xml:space="preserve"> </w:t>
-      </w:r>
-      <w:r>
-        <w:lastRenderedPageBreak/>
-        <w:t xml:space="preserve">the keeper of the Envision-based models for </w:t>
+        <w:t xml:space="preserve"> the keeper of the Envision-based models for </w:t>
       </w:r>
       <w:r>
         <w:t xml:space="preserve">the </w:t>
@@ -18341,7 +18347,11 @@
         <w:t>ET_MULT</w:t>
       </w:r>
       <w:r>
-        <w:t>”.  It is applied as a multiplicative fudge factor applied to the model’s initial estimate of ET, to make the simulated overall water budget more consistent with historical records</w:t>
+        <w:t xml:space="preserve">”.  It is applied as a multiplicative fudge factor applied to the model’s initial </w:t>
+      </w:r>
+      <w:r>
+        <w:lastRenderedPageBreak/>
+        <w:t>estimate of ET, to make the simulated overall water budget more consistent with historical records</w:t>
       </w:r>
       <w:r>
         <w:t>.  If the model is simulating 5% too much water flowing out of the mouth of a river compared to actual gage measurements, the simulated amount may be tuned to the gage measurements by increasing ET_MULT by some amount.  Adjusting ET_MULT is a trial-and-error process.</w:t>
@@ -18498,6 +18508,7 @@
     <w:p/>
     <w:p>
       <w:r>
+        <w:lastRenderedPageBreak/>
         <w:t>Central to the Envision framework as used in CW3M are three ArcGIS shapefiles: the IDU, HRU, and Reach layers.  IDU stands for “independent decision unit” and is the spatial unit of computation.  IDUs are arbitrary polygons which tile the watershed under study.  The Reach layer represents the stream network which drains the watershed.</w:t>
       </w:r>
       <w:r>
@@ -18556,277 +18567,273 @@
         <w:t>jargon</w:t>
       </w:r>
       <w:r>
-        <w:t xml:space="preserve">).  By </w:t>
-      </w:r>
+        <w:t>).  By convention, each reach can be connected to only a single downstream reach and no more than two upstream reaches.</w:t>
+      </w:r>
+    </w:p>
+    <w:p/>
+    <w:p>
+      <w:r>
+        <w:t>Reaches may be of arbitrary length but s</w:t>
+      </w:r>
+      <w:r>
+        <w:t xml:space="preserve">hould be relatively uniform in the characteristics which matter to the simulation, for example direction, width, </w:t>
+      </w:r>
+      <w:r>
+        <w:t>streamside vegetation, and so on.  For mathematical convenience, reaches longer than 1 kilometer are further subdivided into equal-length subreaches.  For example, a reach of length 1.3 km is subdivided into two 650 m subreaches, a 2.1 km long reach would be composed of three 700 m subreaches, and so on.  By convention, the division into subreaches does not reflect information about the actual reach; it is merely a mathematical convenience.</w:t>
+      </w:r>
+    </w:p>
+    <w:p/>
+    <w:p>
+      <w:r>
+        <w:t xml:space="preserve">As of </w:t>
+      </w:r>
+      <w:r>
+        <w:t>August</w:t>
+      </w:r>
+      <w:r>
+        <w:t xml:space="preserve"> 2021, CW3M uses the Reach layer from the WW2100</w:t>
+      </w:r>
+      <w:r>
+        <w:t xml:space="preserve"> project,</w:t>
+      </w:r>
+      <w:r>
+        <w:t xml:space="preserve"> with </w:t>
+      </w:r>
+      <w:r>
+        <w:t xml:space="preserve">only </w:t>
+      </w:r>
+      <w:r>
+        <w:t xml:space="preserve">a few corrections.  This is not ideal for modeling stream temperature, since many reaches are curved to such a degree that insolation varies significantly along their lengths.  </w:t>
+      </w:r>
+      <w:r>
+        <w:t>When implementing the stream temperature model, consideration was given to using subreaches as the unit of computation, but that approach was ultimately abandoned.  To address the issue of undesirable heterogeneity within individual reaches, it will be necessary to come up with a more detailed reach layer.  The reach layer inherited from the WW2100 project was based on the National Hydrography Dataset ca. 2010, but may not have used the highest resolution version of that dataset currently available in 2021</w:t>
+      </w:r>
+      <w:r>
+        <w:t>.</w:t>
+      </w:r>
+    </w:p>
+    <w:p/>
+    <w:p>
+      <w:pPr>
+        <w:pStyle w:val="Heading2"/>
+      </w:pPr>
+      <w:bookmarkStart w:id="832" w:name="_Toc99005000"/>
+      <w:r>
+        <w:t>Time steps, autonomous processes, and global methods</w:t>
+      </w:r>
+      <w:bookmarkEnd w:id="832"/>
+    </w:p>
+    <w:p>
+      <w:r>
+        <w:t xml:space="preserve">Envision was originally designed to run at a yearly timestep.  </w:t>
+      </w:r>
+      <w:r>
+        <w:t>Autonomous processes (APs) are executed at the yearly timestep; the order in which the APs execute is important, and is specified in the ENVX file.</w:t>
+      </w:r>
+    </w:p>
+    <w:p/>
+    <w:p>
+      <w:r>
+        <w:t>The Flow model is an autonomous process and executes once per yearly timestep.  Within the Flow model there is a daily timestep.  The Flow XML file determines what happens in the daily timestep, among other things, by specifying “global methods” which execute at the daily timestep.</w:t>
+      </w:r>
+    </w:p>
+    <w:p/>
+    <w:p>
+      <w:r>
+        <w:t xml:space="preserve">It is helpful to </w:t>
+      </w:r>
+      <w:r>
+        <w:t>remember</w:t>
+      </w:r>
+      <w:r>
+        <w:t xml:space="preserve"> the </w:t>
+      </w:r>
+      <w:r>
+        <w:t xml:space="preserve">APs as yearly processes and the global methods as daily processes.  </w:t>
+      </w:r>
+      <w:r>
+        <w:t>T</w:t>
+      </w:r>
+      <w:r>
+        <w:t xml:space="preserve">he yearly and daily processes used in CW3M </w:t>
+      </w:r>
+      <w:r>
+        <w:t xml:space="preserve">release 1.0.0 </w:t>
+      </w:r>
+      <w:r>
+        <w:t xml:space="preserve"> </w:t>
+      </w:r>
+      <w:r>
+        <w:t>9/9/21</w:t>
+      </w:r>
+      <w:r>
+        <w:t>) in the McKenzie Wetlands project</w:t>
+      </w:r>
+      <w:r>
+        <w:t xml:space="preserve"> are listed below.  The processes are grouped in the executable code elements which implement them.</w:t>
+      </w:r>
+    </w:p>
+    <w:p/>
+    <w:p>
+      <w:pPr>
+        <w:rPr>
+          <w:u w:val="single"/>
+        </w:rPr>
+      </w:pPr>
+      <w:r>
+        <w:rPr>
+          <w:u w:val="single"/>
+        </w:rPr>
+        <w:t xml:space="preserve">Yearly processes, as in CW3M_McKenzie.envx </w:t>
+      </w:r>
+      <w:r>
+        <w:rPr>
+          <w:u w:val="single"/>
+        </w:rPr>
+        <w:t>(release 1.0.0)</w:t>
+      </w:r>
+    </w:p>
+    <w:p>
+      <w:pPr>
+        <w:ind w:left="288" w:hanging="288"/>
+      </w:pPr>
+      <w:r>
+        <w:t>Modeler.dll – ResetIRRIGATION, ResetFireDISTURB, ResetCCdisturb, ResetHarvestDISTURB, ResetVEGTRNTYPE, ResetCropChoice</w:t>
+      </w:r>
+      <w:r>
+        <w:t>, PVTdisturb</w:t>
+      </w:r>
+    </w:p>
+    <w:p>
+      <w:pPr>
+        <w:ind w:left="288" w:hanging="288"/>
+      </w:pPr>
       <w:r>
         <w:lastRenderedPageBreak/>
-        <w:t>convention, each reach can be connected to only a single downstream reach and no more than two upstream reaches.</w:t>
-      </w:r>
-    </w:p>
-    <w:p/>
-    <w:p>
-      <w:r>
-        <w:t>Reaches may be of arbitrary length but s</w:t>
-      </w:r>
-      <w:r>
-        <w:t xml:space="preserve">hould be relatively uniform in the characteristics which matter to the simulation, for example direction, width, </w:t>
-      </w:r>
-      <w:r>
-        <w:t>streamside vegetation, and so on.  For mathematical convenience, reaches longer than 1 kilometer are further subdivided into equal-length subreaches.  For example, a reach of length 1.3 km is subdivided into two 650 m subreaches, a 2.1 km long reach would be composed of three 700 m subreaches, and so on.  By convention, the division into subreaches does not reflect information about the actual reach; it is merely a mathematical convenience.</w:t>
-      </w:r>
-    </w:p>
-    <w:p/>
-    <w:p>
-      <w:r>
-        <w:t xml:space="preserve">As of </w:t>
-      </w:r>
-      <w:r>
-        <w:t>August</w:t>
-      </w:r>
-      <w:r>
-        <w:t xml:space="preserve"> 2021, CW3M uses the Reach layer from the WW2100</w:t>
-      </w:r>
-      <w:r>
-        <w:t xml:space="preserve"> project,</w:t>
-      </w:r>
-      <w:r>
-        <w:t xml:space="preserve"> with </w:t>
-      </w:r>
-      <w:r>
-        <w:t xml:space="preserve">only </w:t>
-      </w:r>
-      <w:r>
-        <w:t xml:space="preserve">a few corrections.  This is not ideal for modeling stream temperature, since many reaches are curved to such a degree that insolation varies significantly along their lengths.  </w:t>
-      </w:r>
-      <w:r>
-        <w:t>When implementing the stream temperature model, consideration was given to using subreaches as the unit of computation, but that approach was ultimately abandoned.  To address the issue of undesirable heterogeneity within individual reaches, it will be necessary to come up with a more detailed reach layer.  The reach layer inherited from the WW2100 project was based on the National Hydrography Dataset ca. 2010, but may not have used the highest resolution version of that dataset currently available in 2021</w:t>
-      </w:r>
-      <w:r>
-        <w:t>.</w:t>
-      </w:r>
-    </w:p>
-    <w:p/>
+        <w:t xml:space="preserve">APs.dll – GetWeather, </w:t>
+      </w:r>
+      <w:r>
+        <w:t xml:space="preserve">PrescribedLULCs, </w:t>
+      </w:r>
+      <w:r>
+        <w:t>PopGrowth, IrrigationDecision, CropChoice, UrbanWater</w:t>
+      </w:r>
+      <w:r>
+        <w:t>, FarmlandRent, LandUseTransitions, UGAexpansion, FishModel</w:t>
+      </w:r>
+    </w:p>
+    <w:p>
+      <w:pPr>
+        <w:ind w:left="288" w:hanging="288"/>
+      </w:pPr>
+      <w:r>
+        <w:t>Flow.dll – Flow</w:t>
+      </w:r>
+    </w:p>
+    <w:p>
+      <w:pPr>
+        <w:ind w:left="288" w:hanging="288"/>
+      </w:pPr>
+      <w:r>
+        <w:t>SpatialAllocator.dll – StandDisturbance</w:t>
+      </w:r>
+    </w:p>
+    <w:p>
+      <w:pPr>
+        <w:ind w:left="288" w:hanging="288"/>
+      </w:pPr>
+      <w:r>
+        <w:t>VegSTM.dll – VegSTM</w:t>
+      </w:r>
+      <w:r>
+        <w:t>, WetlandSTM</w:t>
+      </w:r>
+    </w:p>
+    <w:p>
+      <w:pPr>
+        <w:ind w:left="288" w:hanging="288"/>
+      </w:pPr>
+      <w:r>
+        <w:t>Reporter.dll – YearlyReports</w:t>
+      </w:r>
+    </w:p>
+    <w:p>
+      <w:pPr>
+        <w:ind w:left="288" w:hanging="288"/>
+        <w:rPr>
+          <w:u w:val="single"/>
+        </w:rPr>
+      </w:pPr>
+      <w:r>
+        <w:rPr>
+          <w:u w:val="single"/>
+        </w:rPr>
+        <w:t xml:space="preserve">Daily processes, as in Flow.xml </w:t>
+      </w:r>
+      <w:r>
+        <w:rPr>
+          <w:u w:val="single"/>
+        </w:rPr>
+        <w:t>(release 1.0.0)</w:t>
+      </w:r>
+    </w:p>
+    <w:p>
+      <w:pPr>
+        <w:ind w:left="288" w:hanging="288"/>
+      </w:pPr>
+      <w:r>
+        <w:t>Flow.dll – reach routing, evap_trans (ForestET, AgET,</w:t>
+      </w:r>
+      <w:r>
+        <w:t xml:space="preserve"> WetlandET), urban_water_demand, allocation</w:t>
+      </w:r>
+      <w:r>
+        <w:t xml:space="preserve"> (WaterRights)</w:t>
+      </w:r>
+      <w:r>
+        <w:t>, Spring (</w:t>
+      </w:r>
+      <w:r>
+        <w:t>1</w:t>
+      </w:r>
+      <w:r>
+        <w:t>8 springs)</w:t>
+      </w:r>
+    </w:p>
+    <w:p>
+      <w:pPr>
+        <w:ind w:left="288" w:hanging="288"/>
+      </w:pPr>
+      <w:r>
+        <w:t>HBV.dll – HBV</w:t>
+      </w:r>
+      <w:r>
+        <w:t>dailyProcess</w:t>
+      </w:r>
+    </w:p>
+    <w:p>
+      <w:pPr>
+        <w:ind w:left="288" w:hanging="288"/>
+      </w:pPr>
+      <w:r>
+        <w:t>MCfire.dll – CW3Mfire_DailyProcess</w:t>
+      </w:r>
+    </w:p>
+    <w:p>
+      <w:pPr>
+        <w:ind w:left="288" w:hanging="288"/>
+      </w:pPr>
+    </w:p>
+    <w:p>
+      <w:pPr>
+        <w:ind w:left="288" w:hanging="288"/>
+      </w:pPr>
+    </w:p>
     <w:p>
       <w:pPr>
         <w:pStyle w:val="Heading2"/>
       </w:pPr>
-      <w:bookmarkStart w:id="832" w:name="_Toc99005000"/>
-      <w:r>
-        <w:t>Time steps, autonomous processes, and global methods</w:t>
-      </w:r>
-      <w:bookmarkEnd w:id="832"/>
-    </w:p>
-    <w:p>
-      <w:r>
-        <w:t xml:space="preserve">Envision was originally designed to run at a yearly timestep.  </w:t>
-      </w:r>
-      <w:r>
-        <w:t>Autonomous processes (APs) are executed at the yearly timestep; the order in which the APs execute is important, and is specified in the ENVX file.</w:t>
-      </w:r>
-    </w:p>
-    <w:p/>
-    <w:p>
-      <w:r>
-        <w:t>The Flow model is an autonomous process and executes once per yearly timestep.  Within the Flow model there is a daily timestep.  The Flow XML file determines what happens in the daily timestep, among other things, by specifying “global methods” which execute at the daily timestep.</w:t>
-      </w:r>
-    </w:p>
-    <w:p/>
-    <w:p>
-      <w:r>
-        <w:t xml:space="preserve">It is helpful to </w:t>
-      </w:r>
-      <w:r>
-        <w:t>remember</w:t>
-      </w:r>
-      <w:r>
-        <w:t xml:space="preserve"> the </w:t>
-      </w:r>
-      <w:r>
-        <w:t xml:space="preserve">APs as yearly processes and the global methods as daily processes.  </w:t>
-      </w:r>
-      <w:r>
-        <w:t>T</w:t>
-      </w:r>
-      <w:r>
-        <w:t xml:space="preserve">he yearly and daily processes used in CW3M </w:t>
-      </w:r>
-      <w:r>
-        <w:t xml:space="preserve">release 1.0.0 </w:t>
-      </w:r>
-      <w:r>
-        <w:t xml:space="preserve"> </w:t>
-      </w:r>
-      <w:r>
-        <w:t>9/9/21</w:t>
-      </w:r>
-      <w:r>
-        <w:t>) in the McKenzie Wetlands project</w:t>
-      </w:r>
-      <w:r>
-        <w:t xml:space="preserve"> are listed below.  The processes are grouped in the executable code elements which implement them.</w:t>
-      </w:r>
-    </w:p>
-    <w:p/>
-    <w:p>
-      <w:pPr>
-        <w:rPr>
-          <w:u w:val="single"/>
-        </w:rPr>
-      </w:pPr>
-      <w:r>
-        <w:rPr>
-          <w:u w:val="single"/>
-        </w:rPr>
-        <w:t xml:space="preserve">Yearly processes, as in CW3M_McKenzie.envx </w:t>
-      </w:r>
-      <w:r>
-        <w:rPr>
-          <w:u w:val="single"/>
-        </w:rPr>
-        <w:t>(release 1.0.0)</w:t>
-      </w:r>
-    </w:p>
-    <w:p>
-      <w:pPr>
-        <w:ind w:left="288" w:hanging="288"/>
-      </w:pPr>
-      <w:r>
-        <w:t>Modeler.dll – ResetIRRIGATION, ResetFireDISTURB, ResetCCdisturb, ResetHarvestDISTURB, ResetVEGTRNTYPE, ResetCropChoice</w:t>
-      </w:r>
-      <w:r>
-        <w:t>, PVTdisturb</w:t>
-      </w:r>
-    </w:p>
-    <w:p>
-      <w:pPr>
-        <w:ind w:left="288" w:hanging="288"/>
-      </w:pPr>
-      <w:r>
-        <w:t xml:space="preserve">APs.dll – GetWeather, </w:t>
-      </w:r>
-      <w:r>
-        <w:t xml:space="preserve">PrescribedLULCs, </w:t>
-      </w:r>
-      <w:r>
-        <w:t>PopGrowth, IrrigationDecision, CropChoice, UrbanWater</w:t>
-      </w:r>
-      <w:r>
-        <w:t>, FarmlandRent, LandUseTransitions, UGAexpansion, FishModel</w:t>
-      </w:r>
-    </w:p>
-    <w:p>
-      <w:pPr>
-        <w:ind w:left="288" w:hanging="288"/>
-      </w:pPr>
-      <w:r>
-        <w:t>Flow.dll – Flow</w:t>
-      </w:r>
-    </w:p>
-    <w:p>
-      <w:pPr>
-        <w:ind w:left="288" w:hanging="288"/>
-      </w:pPr>
-      <w:r>
-        <w:t>SpatialAllocator.dll – StandDisturbance</w:t>
-      </w:r>
-    </w:p>
-    <w:p>
-      <w:pPr>
-        <w:ind w:left="288" w:hanging="288"/>
-      </w:pPr>
-      <w:r>
-        <w:t>VegSTM.dll – VegSTM</w:t>
-      </w:r>
-      <w:r>
-        <w:t>, WetlandSTM</w:t>
-      </w:r>
-    </w:p>
-    <w:p>
-      <w:pPr>
-        <w:ind w:left="288" w:hanging="288"/>
-      </w:pPr>
-      <w:r>
-        <w:t>Reporter.dll – YearlyReports</w:t>
-      </w:r>
-    </w:p>
-    <w:p>
-      <w:pPr>
-        <w:ind w:left="288" w:hanging="288"/>
-        <w:rPr>
-          <w:u w:val="single"/>
-        </w:rPr>
-      </w:pPr>
-      <w:r>
-        <w:rPr>
-          <w:u w:val="single"/>
-        </w:rPr>
-        <w:t xml:space="preserve">Daily processes, as in Flow.xml </w:t>
-      </w:r>
-      <w:r>
-        <w:rPr>
-          <w:u w:val="single"/>
-        </w:rPr>
-        <w:t>(release 1.0.0)</w:t>
-      </w:r>
-    </w:p>
-    <w:p>
-      <w:pPr>
-        <w:ind w:left="288" w:hanging="288"/>
-      </w:pPr>
-      <w:r>
-        <w:t>Flow.dll – reach routing, evap_trans (ForestET, AgET,</w:t>
-      </w:r>
-      <w:r>
-        <w:t xml:space="preserve"> WetlandET), urban_water_demand, allocation</w:t>
-      </w:r>
-      <w:r>
-        <w:t xml:space="preserve"> (WaterRights)</w:t>
-      </w:r>
-      <w:r>
-        <w:t>, Spring (</w:t>
-      </w:r>
-      <w:r>
-        <w:t>1</w:t>
-      </w:r>
-      <w:r>
-        <w:t>8 springs)</w:t>
-      </w:r>
-    </w:p>
-    <w:p>
-      <w:pPr>
-        <w:ind w:left="288" w:hanging="288"/>
-      </w:pPr>
-      <w:r>
-        <w:t>HBV.dll – HBV</w:t>
-      </w:r>
-      <w:r>
-        <w:t>dailyProcess</w:t>
-      </w:r>
-    </w:p>
-    <w:p>
-      <w:pPr>
-        <w:ind w:left="288" w:hanging="288"/>
-      </w:pPr>
-      <w:r>
-        <w:t>MCfire.dll – CW3Mfire_DailyProcess</w:t>
-      </w:r>
-    </w:p>
-    <w:p>
-      <w:pPr>
-        <w:ind w:left="288" w:hanging="288"/>
-      </w:pPr>
-    </w:p>
-    <w:p>
-      <w:pPr>
-        <w:ind w:left="288" w:hanging="288"/>
-      </w:pPr>
-    </w:p>
-    <w:p>
-      <w:pPr>
-        <w:pStyle w:val="Heading2"/>
-      </w:pPr>
-      <w:r>
-        <w:lastRenderedPageBreak/>
+      <w:r>
         <w:t xml:space="preserve"> </w:t>
       </w:r>
       <w:bookmarkStart w:id="833" w:name="_Toc99005001"/>
@@ -19115,6 +19122,7 @@
     </w:p>
     <w:p>
       <w:r>
+        <w:lastRenderedPageBreak/>
         <w:tab/>
       </w:r>
       <w:r>
@@ -19309,7 +19317,6 @@
       </w:pPr>
       <w:bookmarkStart w:id="835" w:name="_Toc99005003"/>
       <w:r>
-        <w:lastRenderedPageBreak/>
         <w:t>Data</w:t>
       </w:r>
       <w:r>
@@ -19623,6 +19630,7 @@
     </w:p>
     <w:p>
       <w:r>
+        <w:lastRenderedPageBreak/>
         <w:tab/>
       </w:r>
       <w:r>
@@ -19695,7 +19703,6 @@
     </w:p>
     <w:p>
       <w:r>
-        <w:lastRenderedPageBreak/>
         <w:tab/>
         <w:t>Folders for each scenario</w:t>
       </w:r>
@@ -41590,14 +41597,27 @@
       <w:r>
         <w:t xml:space="preserve">Figure </w:t>
       </w:r>
-      <w:fldSimple w:instr=" SEQ Figure \* ARABIC ">
-        <w:r>
-          <w:rPr>
-            <w:noProof/>
-          </w:rPr>
-          <w:t>7</w:t>
-        </w:r>
-      </w:fldSimple>
+      <w:r>
+        <w:fldChar w:fldCharType="begin"/>
+      </w:r>
+      <w:r>
+        <w:instrText xml:space="preserve"> SEQ Figure \* ARABIC </w:instrText>
+      </w:r>
+      <w:r>
+        <w:fldChar w:fldCharType="separate"/>
+      </w:r>
+      <w:r>
+        <w:rPr>
+          <w:noProof/>
+        </w:rPr>
+        <w:t>7</w:t>
+      </w:r>
+      <w:r>
+        <w:rPr>
+          <w:noProof/>
+        </w:rPr>
+        <w:fldChar w:fldCharType="end"/>
+      </w:r>
       <w:bookmarkEnd w:id="926"/>
       <w:r>
         <w:t>. McKenzie basin in CW3M screen capture</w:t>
@@ -41675,14 +41695,27 @@
       <w:r>
         <w:t xml:space="preserve">Figure </w:t>
       </w:r>
-      <w:fldSimple w:instr=" SEQ Figure \* ARABIC ">
-        <w:r>
-          <w:rPr>
-            <w:noProof/>
-          </w:rPr>
-          <w:t>8</w:t>
-        </w:r>
-      </w:fldSimple>
+      <w:r>
+        <w:fldChar w:fldCharType="begin"/>
+      </w:r>
+      <w:r>
+        <w:instrText xml:space="preserve"> SEQ Figure \* ARABIC </w:instrText>
+      </w:r>
+      <w:r>
+        <w:fldChar w:fldCharType="separate"/>
+      </w:r>
+      <w:r>
+        <w:rPr>
+          <w:noProof/>
+        </w:rPr>
+        <w:t>8</w:t>
+      </w:r>
+      <w:r>
+        <w:rPr>
+          <w:noProof/>
+        </w:rPr>
+        <w:fldChar w:fldCharType="end"/>
+      </w:r>
       <w:bookmarkEnd w:id="928"/>
       <w:r>
         <w:t>. Wetlands in the lower McKenzie basin, with their WETL_ID attribute values</w:t>
@@ -44593,6 +44626,7 @@
         </w:numPr>
       </w:pPr>
       <w:r>
+        <w:lastRenderedPageBreak/>
         <w:t xml:space="preserve">Clear </w:t>
       </w:r>
       <w:r>
@@ -45097,7 +45131,11 @@
         <w:t xml:space="preserve">When there is no standing water, i.e. when WETNESS &lt;= 0, </w:t>
       </w:r>
       <w:r>
-        <w:t xml:space="preserve">ET from wetlands is calculated in the same way as ET from upland natural vegetation, using the Penman-Monteith method.  When there is standing water, </w:t>
+        <w:t xml:space="preserve">ET from wetlands is calculated in the same way as ET from upland natural vegetation, using the Penman-Monteith method.  When there is standing </w:t>
+      </w:r>
+      <w:r>
+        <w:lastRenderedPageBreak/>
+        <w:t xml:space="preserve">water, </w:t>
       </w:r>
       <w:r>
         <w:t xml:space="preserve">additional evaporation </w:t>
@@ -45263,6 +45301,7 @@
     <w:p/>
     <w:p>
       <w:r>
+        <w:lastRenderedPageBreak/>
         <w:t xml:space="preserve">For the purpose of code development, we plan to use a set of transitions for a wetland as it dries up over a period of years.  Using the abbreviations for the wetland states </w:t>
       </w:r>
       <w:r>
@@ -45479,11 +45518,7 @@
     </w:p>
     <w:p>
       <w:r>
-        <w:t xml:space="preserve">We need a way to assess our model’s skill at simulating the real world.  We rely on hindcasting – driving the model with actual weather data and other historical records – and comparing the simulation results with temporally correlated historical observations.  A working assumption for our wetland model development is that we will have historical data available for some wetlands, such as water depth as it </w:t>
-      </w:r>
-      <w:r>
-        <w:lastRenderedPageBreak/>
-        <w:t xml:space="preserve">varies seasonally and interannually, that we can compare to our simulation results.  As of </w:t>
+        <w:t xml:space="preserve">We need a way to assess our model’s skill at simulating the real world.  We rely on hindcasting – driving the model with actual weather data and other historical records – and comparing the simulation results with temporally correlated historical observations.  A working assumption for our wetland model development is that we will have historical data available for some wetlands, such as water depth as it varies seasonally and interannually, that we can compare to our simulation results.  As of </w:t>
       </w:r>
       <w:r>
         <w:t>7/15/21</w:t>
@@ -47602,6 +47637,7 @@
                 <w:rFonts w:ascii="Calibri" w:eastAsia="Times New Roman" w:hAnsi="Calibri" w:cs="Calibri"/>
                 <w:color w:val="000000"/>
               </w:rPr>
+              <w:lastRenderedPageBreak/>
               <w:t>14164900</w:t>
             </w:r>
           </w:p>
@@ -47676,7 +47712,6 @@
         <w:rPr>
           <w:noProof/>
         </w:rPr>
-        <w:lastRenderedPageBreak/>
         <w:t xml:space="preserve"> </w:t>
       </w:r>
       <w:r>
@@ -47784,17 +47819,17 @@
         <w:t xml:space="preserve"> </w:t>
       </w:r>
       <w:r>
-        <w:t xml:space="preserve"> The extra water is conceptualized as coming from springs fed by aquifers which originate from percolation over areas different from the current drainages.  In fact, there are substantial springs in the High Cascade</w:t>
+        <w:t xml:space="preserve"> The extra water is conceptualized as coming </w:t>
+      </w:r>
+      <w:r>
+        <w:lastRenderedPageBreak/>
+        <w:t>from springs fed by aquifers which originate from percolation over areas different from the current drainages.  In fact, there are substantial springs in the High Cascade</w:t>
       </w:r>
       <w:r>
         <w:t>s</w:t>
       </w:r>
       <w:r>
-        <w:t xml:space="preserve">, as for example those which feed </w:t>
-      </w:r>
-      <w:r>
-        <w:lastRenderedPageBreak/>
-        <w:t xml:space="preserve">Clear Lake.  However, the available information about the number, locations, flow rates, and possible seasonality of the springs is not detailed enough to attempt direct representation of all the actual springs in CW3M.  As a workaround, we prescribe average spring flows at the some of the same reaches where we have USGS gage data.  Initially, the </w:t>
+        <w:t xml:space="preserve">, as for example those which feed Clear Lake.  However, the available information about the number, locations, flow rates, and possible seasonality of the springs is not detailed enough to attempt direct representation of all the actual springs in CW3M.  As a workaround, we prescribe average spring flows at the some of the same reaches where we have USGS gage data.  Initially, the </w:t>
       </w:r>
       <w:r>
         <w:t>flow rate is taken as the average summer low flow rate for 2010-18.  The spring flow rate may be further adjusted to reduce the bias in the simulated flows at the gage locations relative to the USGS gage data.</w:t>
@@ -52530,14 +52565,27 @@
       <w:r>
         <w:t xml:space="preserve">Figure </w:t>
       </w:r>
-      <w:fldSimple w:instr=" SEQ Figure \* ARABIC ">
-        <w:r>
-          <w:rPr>
-            <w:noProof/>
-          </w:rPr>
-          <w:t>9</w:t>
-        </w:r>
-      </w:fldSimple>
+      <w:r>
+        <w:fldChar w:fldCharType="begin"/>
+      </w:r>
+      <w:r>
+        <w:instrText xml:space="preserve"> SEQ Figure \* ARABIC </w:instrText>
+      </w:r>
+      <w:r>
+        <w:fldChar w:fldCharType="separate"/>
+      </w:r>
+      <w:r>
+        <w:rPr>
+          <w:noProof/>
+        </w:rPr>
+        <w:t>9</w:t>
+      </w:r>
+      <w:r>
+        <w:rPr>
+          <w:noProof/>
+        </w:rPr>
+        <w:fldChar w:fldCharType="end"/>
+      </w:r>
       <w:bookmarkEnd w:id="1119"/>
       <w:r>
         <w:t>. Clackamas basin in CW3M screen capture</w:t>
@@ -54129,6 +54177,7 @@
             <w:rFonts w:cstheme="minorHAnsi"/>
             <w:color w:val="000000"/>
           </w:rPr>
+          <w:lastRenderedPageBreak/>
           <w:delText>LULCtrans files are specific to simulation scenarios, and are placed in DataCW3M/ScenarioData/&lt;simulation scenario name&gt;</w:delText>
         </w:r>
         <w:r>
@@ -54742,6 +54791,7 @@
         <w:pStyle w:val="Body"/>
       </w:pPr>
       <w:r>
+        <w:lastRenderedPageBreak/>
         <w:tab/>
       </w:r>
       <w:r>
@@ -55171,7 +55221,6 @@
     <w:p/>
     <w:p>
       <w:r>
-        <w:lastRenderedPageBreak/>
         <w:t>Visual Studio projects which generate DLLs</w:t>
       </w:r>
       <w:r>
@@ -55201,6 +55250,7 @@
     <w:p/>
     <w:p>
       <w:r>
+        <w:lastRenderedPageBreak/>
         <w:t xml:space="preserve">The </w:t>
       </w:r>
       <w:r>
@@ -55543,11 +55593,11 @@
         <w:t>.  Add options for including leapdays and for reporting on a water year basis.  Accommodate multiyear NetCDF climate data files.  Eliminate the need for monthly climate data.</w:t>
       </w:r>
       <w:r>
-        <w:t xml:space="preserve">  Add routines for accessing weather data by reach.  </w:t>
+        <w:t xml:space="preserve">  Add routines for accessing weather data by reach.  Skip over reservoirs which are outside the study area when calculating the mass balance.  Turn off the UpdateDGVMvegtype autonomous process.  Incorporate the version of HBV.csv used in INFEWS.  Add climate scenario 8, BaselineGridMultiyearFiles.  Add logic for 5-column format </w:t>
       </w:r>
       <w:r>
         <w:lastRenderedPageBreak/>
-        <w:t>Skip over reservoirs which are outside the study area when calculating the mass balance.  Turn off the UpdateDGVMvegtype autonomous process.  Incorporate the version of HBV.csv used in INFEWS.  Add climate scenario 8, BaselineGridMultiyearFiles.  Add logic for 5-column format for observation files which references the day number to 1/1/1900, to be used for observation files which include leapdays.  Add support for running the parameter estimation program PEST on the Marys River study area.</w:t>
+        <w:t>for observation files which references the day number to 1/1/1900, to be used for observation files which include leapdays.  Add support for running the parameter estimation program PEST on the Marys River study area.</w:t>
       </w:r>
     </w:p>
     <w:p>
@@ -55746,6 +55796,7 @@
           <w:color w:val="auto"/>
           <w:szCs w:val="24"/>
         </w:rPr>
+        <w:lastRenderedPageBreak/>
         <w:t>BaselineGridMultiyearFiles climate dataset for 31 year</w:t>
       </w:r>
       <w:r>
@@ -56140,7 +56191,6 @@
         </w:rPr>
       </w:pPr>
       <w:r>
-        <w:lastRenderedPageBreak/>
         <w:t>CW3M_Installer_McKenzie_0.4.2.exe 12/8/20 from CW3M ver. 156 on GitHub</w:t>
       </w:r>
       <w:r>
@@ -56155,7 +56205,15 @@
           <w:rFonts w:cs="Times New Roman"/>
           <w:szCs w:val="24"/>
         </w:rPr>
-        <w:t xml:space="preserve">  Stream temperatures and reservoir temperatures are being simulated, although not yet with the effects of vegetation, streambank, or terrain shading.  The Flow initial conditions file now saves water temperatures as well as water volumes.  The temperature of water running off the land into the stream reaches is being estimated as a function of air temperature.  More calibration has been done.  </w:t>
+        <w:t xml:space="preserve">  Stream temperatures and reservoir temperatures are being simulated, although not yet with the effects of vegetation, streambank, or terrain shading.  The Flow initial conditions file now saves water </w:t>
+      </w:r>
+      <w:r>
+        <w:rPr>
+          <w:rFonts w:cs="Times New Roman"/>
+          <w:szCs w:val="24"/>
+        </w:rPr>
+        <w:lastRenderedPageBreak/>
+        <w:t xml:space="preserve">temperatures as well as water volumes.  The temperature of water running off the land into the stream reaches is being estimated as a function of air temperature.  More calibration has been done.  </w:t>
       </w:r>
     </w:p>
     <w:p>
@@ -57495,6 +57553,171 @@
     </w:p>
     <w:p>
       <w:pPr>
+        <w:shd w:val="clear" w:color="auto" w:fill="FFFFFF"/>
+        <w:rPr>
+          <w:ins w:id="1254" w:author="David Conklin" w:date="2022-04-18T09:00:00Z"/>
+          <w:rFonts w:eastAsia="Times New Roman" w:cstheme="minorHAnsi"/>
+          <w:color w:val="222222"/>
+        </w:rPr>
+      </w:pPr>
+      <w:ins w:id="1255" w:author="David Conklin" w:date="2022-04-18T09:00:00Z">
+        <w:r>
+          <w:rPr>
+            <w:rFonts w:eastAsia="Times New Roman" w:cstheme="minorHAnsi"/>
+            <w:color w:val="222222"/>
+          </w:rPr>
+          <w:t xml:space="preserve">Jaeger WK, Amos A, Bigelow DP, Chang H, Conklin DR, Haggerty R, Langpap C, Moore K, Mote PW, Nolin AW, Plantinga AJ, Schwartz CL, Tullos D, Turner DP (2017).  </w:t>
+        </w:r>
+        <w:r>
+          <w:rPr>
+            <w:rFonts w:eastAsia="Times New Roman" w:cstheme="minorHAnsi"/>
+            <w:color w:val="222222"/>
+          </w:rPr>
+          <w:t>Finding water scarcity amid abundance</w:t>
+        </w:r>
+        <w:r>
+          <w:rPr>
+            <w:rFonts w:eastAsia="Times New Roman" w:cstheme="minorHAnsi"/>
+            <w:color w:val="222222"/>
+          </w:rPr>
+          <w:t xml:space="preserve"> using </w:t>
+        </w:r>
+        <w:r>
+          <w:rPr>
+            <w:rFonts w:eastAsia="Times New Roman" w:cstheme="minorHAnsi"/>
+            <w:color w:val="222222"/>
+          </w:rPr>
+          <w:lastRenderedPageBreak/>
+          <w:t xml:space="preserve">human-natural system models.  </w:t>
+        </w:r>
+        <w:r>
+          <w:rPr>
+            <w:rFonts w:eastAsia="Times New Roman" w:cstheme="minorHAnsi"/>
+            <w:color w:val="222222"/>
+          </w:rPr>
+          <w:t>Proceedings of the National Academy of Sciences Nov 2017, 114 (45) 11884-11889; DOI: 10.1073/pnas.1706847114</w:t>
+        </w:r>
+      </w:ins>
+    </w:p>
+    <w:p>
+      <w:pPr>
+        <w:contextualSpacing/>
+        <w:rPr>
+          <w:ins w:id="1256" w:author="David Conklin" w:date="2022-04-18T09:00:00Z"/>
+        </w:rPr>
+      </w:pPr>
+    </w:p>
+    <w:p>
+      <w:pPr>
+        <w:contextualSpacing/>
+        <w:rPr>
+          <w:ins w:id="1257" w:author="David Conklin" w:date="2022-04-18T09:00:00Z"/>
+          <w:rFonts w:cstheme="minorHAnsi"/>
+          <w:color w:val="222222"/>
+          <w:shd w:val="clear" w:color="auto" w:fill="FFFFFF"/>
+        </w:rPr>
+      </w:pPr>
+      <w:ins w:id="1258" w:author="David Conklin" w:date="2022-04-18T09:00:00Z">
+        <w:r>
+          <w:rPr>
+            <w:rFonts w:cstheme="minorHAnsi"/>
+            <w:color w:val="222222"/>
+            <w:shd w:val="clear" w:color="auto" w:fill="FFFFFF"/>
+          </w:rPr>
+          <w:t>Jaeger, W.K., Amos, A., Conklin, D.R. </w:t>
+        </w:r>
+        <w:r>
+          <w:rPr>
+            <w:rFonts w:cstheme="minorHAnsi"/>
+            <w:i/>
+            <w:iCs/>
+            <w:color w:val="222222"/>
+            <w:shd w:val="clear" w:color="auto" w:fill="FFFFFF"/>
+          </w:rPr>
+          <w:t>et al.</w:t>
+        </w:r>
+        <w:r>
+          <w:rPr>
+            <w:rFonts w:cstheme="minorHAnsi"/>
+            <w:color w:val="222222"/>
+            <w:shd w:val="clear" w:color="auto" w:fill="FFFFFF"/>
+          </w:rPr>
+          <w:t> Scope and limitations of drought management within complex human–natural systems. </w:t>
+        </w:r>
+        <w:r>
+          <w:rPr>
+            <w:rFonts w:cstheme="minorHAnsi"/>
+            <w:i/>
+            <w:iCs/>
+            <w:color w:val="222222"/>
+            <w:shd w:val="clear" w:color="auto" w:fill="FFFFFF"/>
+          </w:rPr>
+          <w:t>Nat Sustain</w:t>
+        </w:r>
+        <w:r>
+          <w:rPr>
+            <w:rFonts w:cstheme="minorHAnsi"/>
+            <w:color w:val="222222"/>
+            <w:shd w:val="clear" w:color="auto" w:fill="FFFFFF"/>
+          </w:rPr>
+          <w:t> </w:t>
+        </w:r>
+        <w:r>
+          <w:rPr>
+            <w:rFonts w:cstheme="minorHAnsi"/>
+            <w:b/>
+            <w:bCs/>
+            <w:color w:val="222222"/>
+            <w:shd w:val="clear" w:color="auto" w:fill="FFFFFF"/>
+          </w:rPr>
+          <w:t>2, </w:t>
+        </w:r>
+        <w:r>
+          <w:rPr>
+            <w:rFonts w:cstheme="minorHAnsi"/>
+            <w:color w:val="222222"/>
+            <w:shd w:val="clear" w:color="auto" w:fill="FFFFFF"/>
+          </w:rPr>
+          <w:t xml:space="preserve">710–717 (2019). </w:t>
+        </w:r>
+        <w:r>
+          <w:fldChar w:fldCharType="begin"/>
+        </w:r>
+        <w:r>
+          <w:instrText xml:space="preserve"> HYPERLINK "https://doi.org/10.1038/s41893-019-0326-y" </w:instrText>
+        </w:r>
+        <w:r>
+          <w:fldChar w:fldCharType="separate"/>
+        </w:r>
+        <w:r>
+          <w:rPr>
+            <w:rStyle w:val="Hyperlink"/>
+            <w:rFonts w:cstheme="minorHAnsi"/>
+            <w:shd w:val="clear" w:color="auto" w:fill="FFFFFF"/>
+          </w:rPr>
+          <w:t>https://doi.org/10.1038/s41893-019-0326-y</w:t>
+        </w:r>
+        <w:r>
+          <w:rPr>
+            <w:rStyle w:val="Hyperlink"/>
+            <w:rFonts w:cstheme="minorHAnsi"/>
+            <w:shd w:val="clear" w:color="auto" w:fill="FFFFFF"/>
+          </w:rPr>
+          <w:fldChar w:fldCharType="end"/>
+        </w:r>
+      </w:ins>
+    </w:p>
+    <w:p>
+      <w:pPr>
+        <w:contextualSpacing/>
+        <w:rPr>
+          <w:ins w:id="1259" w:author="David Conklin" w:date="2022-04-18T09:00:00Z"/>
+          <w:rFonts w:cstheme="minorHAnsi"/>
+        </w:rPr>
+      </w:pPr>
+    </w:p>
+    <w:p>
+      <w:pPr>
         <w:autoSpaceDE w:val="0"/>
         <w:autoSpaceDN w:val="0"/>
         <w:adjustRightInd w:val="0"/>
@@ -57512,7 +57735,6 @@
           <w:color w:val="auto"/>
           <w:u w:val="none"/>
         </w:rPr>
-        <w:lastRenderedPageBreak/>
         <w:t xml:space="preserve">Jefferson A, Grant G, Rose T (2006). </w:t>
       </w:r>
       <w:r>
@@ -57898,7 +58120,7 @@
           <w:rFonts w:eastAsiaTheme="minorHAnsi"/>
         </w:rPr>
       </w:pPr>
-      <w:bookmarkStart w:id="1254" w:name="_Toc99005098"/>
+      <w:bookmarkStart w:id="1260" w:name="_Toc99005098"/>
       <w:r>
         <w:rPr>
           <w:rFonts w:eastAsiaTheme="minorHAnsi"/>
@@ -57911,7 +58133,7 @@
         </w:rPr>
         <w:t xml:space="preserve"> and Abbreviations</w:t>
       </w:r>
-      <w:bookmarkEnd w:id="1254"/>
+      <w:bookmarkEnd w:id="1260"/>
     </w:p>
     <w:p/>
     <w:p>

</xml_diff>

<commit_message>
FLOWreports_McKenzie.xml - Change WETL2Q to WETL2Q_CMS. Flow.cpp, .h - #define ReachIN_RUNOFF. Reduce ReachIN_RUNOFF, the runoff from the land into the stream reach, by WETL2Q_CMS, water flowing from a wetland into a stream reach.  WETL2Q_CMS is an IDU attribute. Doing this allows IN_RUNOFF and WETL2Q_CMS to appear as separate terms in the thermal energy balance.
</commit_message>
<xml_diff>
--- a/DataCW3M/CW3MdigitalHandbook/CW3MdigitalHandbook.docx
+++ b/DataCW3M/CW3MdigitalHandbook/CW3MdigitalHandbook.docx
@@ -485,7 +485,7 @@
             </w:rPr>
             <w:fldChar w:fldCharType="separate"/>
           </w:r>
-          <w:ins w:id="20" w:author="David Conklin" w:date="2022-04-07T09:35:00Z">
+          <w:ins w:id="20" w:author="David Conklin" w:date="2022-04-19T09:31:00Z">
             <w:r>
               <w:rPr>
                 <w:noProof/>
@@ -600,7 +600,7 @@
             </w:rPr>
             <w:fldChar w:fldCharType="separate"/>
           </w:r>
-          <w:ins w:id="24" w:author="David Conklin" w:date="2022-04-07T09:35:00Z">
+          <w:ins w:id="24" w:author="David Conklin" w:date="2022-04-19T09:31:00Z">
             <w:r>
               <w:rPr>
                 <w:noProof/>
@@ -715,7 +715,7 @@
             </w:rPr>
             <w:fldChar w:fldCharType="separate"/>
           </w:r>
-          <w:ins w:id="28" w:author="David Conklin" w:date="2022-04-07T09:35:00Z">
+          <w:ins w:id="28" w:author="David Conklin" w:date="2022-04-19T09:31:00Z">
             <w:r>
               <w:rPr>
                 <w:noProof/>
@@ -830,7 +830,7 @@
             </w:rPr>
             <w:fldChar w:fldCharType="separate"/>
           </w:r>
-          <w:ins w:id="32" w:author="David Conklin" w:date="2022-04-07T09:35:00Z">
+          <w:ins w:id="32" w:author="David Conklin" w:date="2022-04-19T09:31:00Z">
             <w:r>
               <w:rPr>
                 <w:noProof/>
@@ -945,7 +945,7 @@
             </w:rPr>
             <w:fldChar w:fldCharType="separate"/>
           </w:r>
-          <w:ins w:id="36" w:author="David Conklin" w:date="2022-04-07T09:35:00Z">
+          <w:ins w:id="36" w:author="David Conklin" w:date="2022-04-19T09:31:00Z">
             <w:r>
               <w:rPr>
                 <w:noProof/>
@@ -1060,7 +1060,7 @@
             </w:rPr>
             <w:fldChar w:fldCharType="separate"/>
           </w:r>
-          <w:ins w:id="40" w:author="David Conklin" w:date="2022-04-07T09:35:00Z">
+          <w:ins w:id="40" w:author="David Conklin" w:date="2022-04-19T09:31:00Z">
             <w:r>
               <w:rPr>
                 <w:noProof/>
@@ -1175,7 +1175,7 @@
             </w:rPr>
             <w:fldChar w:fldCharType="separate"/>
           </w:r>
-          <w:ins w:id="44" w:author="David Conklin" w:date="2022-04-07T09:35:00Z">
+          <w:ins w:id="44" w:author="David Conklin" w:date="2022-04-19T09:31:00Z">
             <w:r>
               <w:rPr>
                 <w:noProof/>
@@ -1290,7 +1290,7 @@
             </w:rPr>
             <w:fldChar w:fldCharType="separate"/>
           </w:r>
-          <w:ins w:id="48" w:author="David Conklin" w:date="2022-04-07T09:35:00Z">
+          <w:ins w:id="48" w:author="David Conklin" w:date="2022-04-19T09:31:00Z">
             <w:r>
               <w:rPr>
                 <w:noProof/>
@@ -1405,7 +1405,7 @@
             </w:rPr>
             <w:fldChar w:fldCharType="separate"/>
           </w:r>
-          <w:ins w:id="52" w:author="David Conklin" w:date="2022-04-07T09:35:00Z">
+          <w:ins w:id="52" w:author="David Conklin" w:date="2022-04-19T09:31:00Z">
             <w:r>
               <w:rPr>
                 <w:noProof/>
@@ -1520,7 +1520,7 @@
             </w:rPr>
             <w:fldChar w:fldCharType="separate"/>
           </w:r>
-          <w:ins w:id="56" w:author="David Conklin" w:date="2022-04-07T09:35:00Z">
+          <w:ins w:id="56" w:author="David Conklin" w:date="2022-04-19T09:31:00Z">
             <w:r>
               <w:rPr>
                 <w:noProof/>
@@ -1635,7 +1635,7 @@
             </w:rPr>
             <w:fldChar w:fldCharType="separate"/>
           </w:r>
-          <w:ins w:id="60" w:author="David Conklin" w:date="2022-04-07T09:35:00Z">
+          <w:ins w:id="60" w:author="David Conklin" w:date="2022-04-19T09:31:00Z">
             <w:r>
               <w:rPr>
                 <w:noProof/>
@@ -1750,7 +1750,7 @@
             </w:rPr>
             <w:fldChar w:fldCharType="separate"/>
           </w:r>
-          <w:ins w:id="64" w:author="David Conklin" w:date="2022-04-07T09:35:00Z">
+          <w:ins w:id="64" w:author="David Conklin" w:date="2022-04-19T09:31:00Z">
             <w:r>
               <w:rPr>
                 <w:noProof/>
@@ -1865,7 +1865,7 @@
             </w:rPr>
             <w:fldChar w:fldCharType="separate"/>
           </w:r>
-          <w:ins w:id="68" w:author="David Conklin" w:date="2022-04-07T09:35:00Z">
+          <w:ins w:id="68" w:author="David Conklin" w:date="2022-04-19T09:31:00Z">
             <w:r>
               <w:rPr>
                 <w:noProof/>
@@ -1980,7 +1980,7 @@
             </w:rPr>
             <w:fldChar w:fldCharType="separate"/>
           </w:r>
-          <w:ins w:id="72" w:author="David Conklin" w:date="2022-04-07T09:35:00Z">
+          <w:ins w:id="72" w:author="David Conklin" w:date="2022-04-19T09:31:00Z">
             <w:r>
               <w:rPr>
                 <w:noProof/>
@@ -2095,7 +2095,7 @@
             </w:rPr>
             <w:fldChar w:fldCharType="separate"/>
           </w:r>
-          <w:ins w:id="76" w:author="David Conklin" w:date="2022-04-07T09:35:00Z">
+          <w:ins w:id="76" w:author="David Conklin" w:date="2022-04-19T09:31:00Z">
             <w:r>
               <w:rPr>
                 <w:noProof/>
@@ -2210,7 +2210,7 @@
             </w:rPr>
             <w:fldChar w:fldCharType="separate"/>
           </w:r>
-          <w:ins w:id="80" w:author="David Conklin" w:date="2022-04-07T09:35:00Z">
+          <w:ins w:id="80" w:author="David Conklin" w:date="2022-04-19T09:31:00Z">
             <w:r>
               <w:rPr>
                 <w:noProof/>
@@ -2325,7 +2325,7 @@
             </w:rPr>
             <w:fldChar w:fldCharType="separate"/>
           </w:r>
-          <w:ins w:id="84" w:author="David Conklin" w:date="2022-04-07T09:35:00Z">
+          <w:ins w:id="84" w:author="David Conklin" w:date="2022-04-19T09:31:00Z">
             <w:r>
               <w:rPr>
                 <w:noProof/>
@@ -2440,7 +2440,7 @@
             </w:rPr>
             <w:fldChar w:fldCharType="separate"/>
           </w:r>
-          <w:ins w:id="88" w:author="David Conklin" w:date="2022-04-07T09:35:00Z">
+          <w:ins w:id="88" w:author="David Conklin" w:date="2022-04-19T09:31:00Z">
             <w:r>
               <w:rPr>
                 <w:noProof/>
@@ -2555,7 +2555,7 @@
             </w:rPr>
             <w:fldChar w:fldCharType="separate"/>
           </w:r>
-          <w:ins w:id="92" w:author="David Conklin" w:date="2022-04-07T09:35:00Z">
+          <w:ins w:id="92" w:author="David Conklin" w:date="2022-04-19T09:31:00Z">
             <w:r>
               <w:rPr>
                 <w:noProof/>
@@ -2670,7 +2670,7 @@
             </w:rPr>
             <w:fldChar w:fldCharType="separate"/>
           </w:r>
-          <w:ins w:id="96" w:author="David Conklin" w:date="2022-04-07T09:35:00Z">
+          <w:ins w:id="96" w:author="David Conklin" w:date="2022-04-19T09:31:00Z">
             <w:r>
               <w:rPr>
                 <w:noProof/>
@@ -2785,7 +2785,7 @@
             </w:rPr>
             <w:fldChar w:fldCharType="separate"/>
           </w:r>
-          <w:ins w:id="100" w:author="David Conklin" w:date="2022-04-07T09:35:00Z">
+          <w:ins w:id="100" w:author="David Conklin" w:date="2022-04-19T09:31:00Z">
             <w:r>
               <w:rPr>
                 <w:noProof/>
@@ -2900,7 +2900,7 @@
             </w:rPr>
             <w:fldChar w:fldCharType="separate"/>
           </w:r>
-          <w:ins w:id="104" w:author="David Conklin" w:date="2022-04-07T09:35:00Z">
+          <w:ins w:id="104" w:author="David Conklin" w:date="2022-04-19T09:31:00Z">
             <w:r>
               <w:rPr>
                 <w:noProof/>
@@ -2944,7 +2944,6 @@
                 <w:rStyle w:val="Hyperlink"/>
                 <w:noProof/>
               </w:rPr>
-              <w:lastRenderedPageBreak/>
               <w:fldChar w:fldCharType="begin"/>
             </w:r>
             <w:r>
@@ -3016,7 +3015,7 @@
             </w:rPr>
             <w:fldChar w:fldCharType="separate"/>
           </w:r>
-          <w:ins w:id="108" w:author="David Conklin" w:date="2022-04-07T09:35:00Z">
+          <w:ins w:id="108" w:author="David Conklin" w:date="2022-04-19T09:31:00Z">
             <w:r>
               <w:rPr>
                 <w:noProof/>
@@ -3131,7 +3130,7 @@
             </w:rPr>
             <w:fldChar w:fldCharType="separate"/>
           </w:r>
-          <w:ins w:id="112" w:author="David Conklin" w:date="2022-04-07T09:35:00Z">
+          <w:ins w:id="112" w:author="David Conklin" w:date="2022-04-19T09:31:00Z">
             <w:r>
               <w:rPr>
                 <w:noProof/>
@@ -3246,7 +3245,7 @@
             </w:rPr>
             <w:fldChar w:fldCharType="separate"/>
           </w:r>
-          <w:ins w:id="116" w:author="David Conklin" w:date="2022-04-07T09:35:00Z">
+          <w:ins w:id="116" w:author="David Conklin" w:date="2022-04-19T09:31:00Z">
             <w:r>
               <w:rPr>
                 <w:noProof/>
@@ -3361,7 +3360,7 @@
             </w:rPr>
             <w:fldChar w:fldCharType="separate"/>
           </w:r>
-          <w:ins w:id="120" w:author="David Conklin" w:date="2022-04-07T09:35:00Z">
+          <w:ins w:id="120" w:author="David Conklin" w:date="2022-04-19T09:31:00Z">
             <w:r>
               <w:rPr>
                 <w:noProof/>
@@ -3405,6 +3404,7 @@
                 <w:rStyle w:val="Hyperlink"/>
                 <w:noProof/>
               </w:rPr>
+              <w:lastRenderedPageBreak/>
               <w:fldChar w:fldCharType="begin"/>
             </w:r>
             <w:r>
@@ -3476,7 +3476,7 @@
             </w:rPr>
             <w:fldChar w:fldCharType="separate"/>
           </w:r>
-          <w:ins w:id="124" w:author="David Conklin" w:date="2022-04-07T09:35:00Z">
+          <w:ins w:id="124" w:author="David Conklin" w:date="2022-04-19T09:31:00Z">
             <w:r>
               <w:rPr>
                 <w:noProof/>
@@ -3591,7 +3591,7 @@
             </w:rPr>
             <w:fldChar w:fldCharType="separate"/>
           </w:r>
-          <w:ins w:id="128" w:author="David Conklin" w:date="2022-04-07T09:35:00Z">
+          <w:ins w:id="128" w:author="David Conklin" w:date="2022-04-19T09:31:00Z">
             <w:r>
               <w:rPr>
                 <w:noProof/>
@@ -3706,7 +3706,7 @@
             </w:rPr>
             <w:fldChar w:fldCharType="separate"/>
           </w:r>
-          <w:ins w:id="132" w:author="David Conklin" w:date="2022-04-07T09:35:00Z">
+          <w:ins w:id="132" w:author="David Conklin" w:date="2022-04-19T09:31:00Z">
             <w:r>
               <w:rPr>
                 <w:noProof/>
@@ -3821,7 +3821,7 @@
             </w:rPr>
             <w:fldChar w:fldCharType="separate"/>
           </w:r>
-          <w:ins w:id="136" w:author="David Conklin" w:date="2022-04-07T09:35:00Z">
+          <w:ins w:id="136" w:author="David Conklin" w:date="2022-04-19T09:31:00Z">
             <w:r>
               <w:rPr>
                 <w:noProof/>
@@ -3936,7 +3936,7 @@
             </w:rPr>
             <w:fldChar w:fldCharType="separate"/>
           </w:r>
-          <w:ins w:id="140" w:author="David Conklin" w:date="2022-04-07T09:35:00Z">
+          <w:ins w:id="140" w:author="David Conklin" w:date="2022-04-19T09:31:00Z">
             <w:r>
               <w:rPr>
                 <w:noProof/>
@@ -4051,7 +4051,7 @@
             </w:rPr>
             <w:fldChar w:fldCharType="separate"/>
           </w:r>
-          <w:ins w:id="144" w:author="David Conklin" w:date="2022-04-07T09:35:00Z">
+          <w:ins w:id="144" w:author="David Conklin" w:date="2022-04-19T09:31:00Z">
             <w:r>
               <w:rPr>
                 <w:noProof/>
@@ -4166,7 +4166,7 @@
             </w:rPr>
             <w:fldChar w:fldCharType="separate"/>
           </w:r>
-          <w:ins w:id="148" w:author="David Conklin" w:date="2022-04-07T09:35:00Z">
+          <w:ins w:id="148" w:author="David Conklin" w:date="2022-04-19T09:31:00Z">
             <w:r>
               <w:rPr>
                 <w:noProof/>
@@ -4281,7 +4281,7 @@
             </w:rPr>
             <w:fldChar w:fldCharType="separate"/>
           </w:r>
-          <w:ins w:id="152" w:author="David Conklin" w:date="2022-04-07T09:35:00Z">
+          <w:ins w:id="152" w:author="David Conklin" w:date="2022-04-19T09:31:00Z">
             <w:r>
               <w:rPr>
                 <w:noProof/>
@@ -4396,7 +4396,7 @@
             </w:rPr>
             <w:fldChar w:fldCharType="separate"/>
           </w:r>
-          <w:ins w:id="156" w:author="David Conklin" w:date="2022-04-07T09:35:00Z">
+          <w:ins w:id="156" w:author="David Conklin" w:date="2022-04-19T09:31:00Z">
             <w:r>
               <w:rPr>
                 <w:noProof/>
@@ -4511,7 +4511,7 @@
             </w:rPr>
             <w:fldChar w:fldCharType="separate"/>
           </w:r>
-          <w:ins w:id="160" w:author="David Conklin" w:date="2022-04-07T09:35:00Z">
+          <w:ins w:id="160" w:author="David Conklin" w:date="2022-04-19T09:31:00Z">
             <w:r>
               <w:rPr>
                 <w:noProof/>
@@ -4626,7 +4626,7 @@
             </w:rPr>
             <w:fldChar w:fldCharType="separate"/>
           </w:r>
-          <w:ins w:id="164" w:author="David Conklin" w:date="2022-04-07T09:35:00Z">
+          <w:ins w:id="164" w:author="David Conklin" w:date="2022-04-19T09:31:00Z">
             <w:r>
               <w:rPr>
                 <w:noProof/>
@@ -4741,7 +4741,7 @@
             </w:rPr>
             <w:fldChar w:fldCharType="separate"/>
           </w:r>
-          <w:ins w:id="168" w:author="David Conklin" w:date="2022-04-07T09:35:00Z">
+          <w:ins w:id="168" w:author="David Conklin" w:date="2022-04-19T09:31:00Z">
             <w:r>
               <w:rPr>
                 <w:noProof/>
@@ -4856,7 +4856,7 @@
             </w:rPr>
             <w:fldChar w:fldCharType="separate"/>
           </w:r>
-          <w:ins w:id="172" w:author="David Conklin" w:date="2022-04-07T09:35:00Z">
+          <w:ins w:id="172" w:author="David Conklin" w:date="2022-04-19T09:31:00Z">
             <w:r>
               <w:rPr>
                 <w:noProof/>
@@ -4971,7 +4971,7 @@
             </w:rPr>
             <w:fldChar w:fldCharType="separate"/>
           </w:r>
-          <w:ins w:id="176" w:author="David Conklin" w:date="2022-04-07T09:35:00Z">
+          <w:ins w:id="176" w:author="David Conklin" w:date="2022-04-19T09:31:00Z">
             <w:r>
               <w:rPr>
                 <w:noProof/>
@@ -5086,7 +5086,7 @@
             </w:rPr>
             <w:fldChar w:fldCharType="separate"/>
           </w:r>
-          <w:ins w:id="180" w:author="David Conklin" w:date="2022-04-07T09:35:00Z">
+          <w:ins w:id="180" w:author="David Conklin" w:date="2022-04-19T09:31:00Z">
             <w:r>
               <w:rPr>
                 <w:noProof/>
@@ -5201,7 +5201,7 @@
             </w:rPr>
             <w:fldChar w:fldCharType="separate"/>
           </w:r>
-          <w:ins w:id="184" w:author="David Conklin" w:date="2022-04-07T09:35:00Z">
+          <w:ins w:id="184" w:author="David Conklin" w:date="2022-04-19T09:31:00Z">
             <w:r>
               <w:rPr>
                 <w:noProof/>
@@ -5316,7 +5316,7 @@
             </w:rPr>
             <w:fldChar w:fldCharType="separate"/>
           </w:r>
-          <w:ins w:id="188" w:author="David Conklin" w:date="2022-04-07T09:35:00Z">
+          <w:ins w:id="188" w:author="David Conklin" w:date="2022-04-19T09:31:00Z">
             <w:r>
               <w:rPr>
                 <w:noProof/>
@@ -5431,7 +5431,7 @@
             </w:rPr>
             <w:fldChar w:fldCharType="separate"/>
           </w:r>
-          <w:ins w:id="192" w:author="David Conklin" w:date="2022-04-07T09:35:00Z">
+          <w:ins w:id="192" w:author="David Conklin" w:date="2022-04-19T09:31:00Z">
             <w:r>
               <w:rPr>
                 <w:noProof/>
@@ -5546,7 +5546,7 @@
             </w:rPr>
             <w:fldChar w:fldCharType="separate"/>
           </w:r>
-          <w:ins w:id="196" w:author="David Conklin" w:date="2022-04-07T09:35:00Z">
+          <w:ins w:id="196" w:author="David Conklin" w:date="2022-04-19T09:31:00Z">
             <w:r>
               <w:rPr>
                 <w:noProof/>
@@ -5661,7 +5661,7 @@
             </w:rPr>
             <w:fldChar w:fldCharType="separate"/>
           </w:r>
-          <w:ins w:id="200" w:author="David Conklin" w:date="2022-04-07T09:35:00Z">
+          <w:ins w:id="200" w:author="David Conklin" w:date="2022-04-19T09:31:00Z">
             <w:r>
               <w:rPr>
                 <w:noProof/>
@@ -5776,7 +5776,7 @@
             </w:rPr>
             <w:fldChar w:fldCharType="separate"/>
           </w:r>
-          <w:ins w:id="204" w:author="David Conklin" w:date="2022-04-07T09:35:00Z">
+          <w:ins w:id="204" w:author="David Conklin" w:date="2022-04-19T09:31:00Z">
             <w:r>
               <w:rPr>
                 <w:noProof/>
@@ -5891,7 +5891,7 @@
             </w:rPr>
             <w:fldChar w:fldCharType="separate"/>
           </w:r>
-          <w:ins w:id="208" w:author="David Conklin" w:date="2022-04-07T09:35:00Z">
+          <w:ins w:id="208" w:author="David Conklin" w:date="2022-04-19T09:31:00Z">
             <w:r>
               <w:rPr>
                 <w:noProof/>
@@ -6006,7 +6006,7 @@
             </w:rPr>
             <w:fldChar w:fldCharType="separate"/>
           </w:r>
-          <w:ins w:id="212" w:author="David Conklin" w:date="2022-04-07T09:35:00Z">
+          <w:ins w:id="212" w:author="David Conklin" w:date="2022-04-19T09:31:00Z">
             <w:r>
               <w:rPr>
                 <w:noProof/>
@@ -6121,7 +6121,7 @@
             </w:rPr>
             <w:fldChar w:fldCharType="separate"/>
           </w:r>
-          <w:ins w:id="216" w:author="David Conklin" w:date="2022-04-07T09:35:00Z">
+          <w:ins w:id="216" w:author="David Conklin" w:date="2022-04-19T09:31:00Z">
             <w:r>
               <w:rPr>
                 <w:noProof/>
@@ -6236,7 +6236,7 @@
             </w:rPr>
             <w:fldChar w:fldCharType="separate"/>
           </w:r>
-          <w:ins w:id="220" w:author="David Conklin" w:date="2022-04-07T09:35:00Z">
+          <w:ins w:id="220" w:author="David Conklin" w:date="2022-04-19T09:31:00Z">
             <w:r>
               <w:rPr>
                 <w:noProof/>
@@ -6351,7 +6351,7 @@
             </w:rPr>
             <w:fldChar w:fldCharType="separate"/>
           </w:r>
-          <w:ins w:id="224" w:author="David Conklin" w:date="2022-04-07T09:35:00Z">
+          <w:ins w:id="224" w:author="David Conklin" w:date="2022-04-19T09:31:00Z">
             <w:r>
               <w:rPr>
                 <w:noProof/>
@@ -6466,7 +6466,7 @@
             </w:rPr>
             <w:fldChar w:fldCharType="separate"/>
           </w:r>
-          <w:ins w:id="228" w:author="David Conklin" w:date="2022-04-07T09:35:00Z">
+          <w:ins w:id="228" w:author="David Conklin" w:date="2022-04-19T09:31:00Z">
             <w:r>
               <w:rPr>
                 <w:noProof/>
@@ -6581,7 +6581,7 @@
             </w:rPr>
             <w:fldChar w:fldCharType="separate"/>
           </w:r>
-          <w:ins w:id="232" w:author="David Conklin" w:date="2022-04-07T09:35:00Z">
+          <w:ins w:id="232" w:author="David Conklin" w:date="2022-04-19T09:31:00Z">
             <w:r>
               <w:rPr>
                 <w:noProof/>
@@ -6696,7 +6696,7 @@
             </w:rPr>
             <w:fldChar w:fldCharType="separate"/>
           </w:r>
-          <w:ins w:id="236" w:author="David Conklin" w:date="2022-04-07T09:35:00Z">
+          <w:ins w:id="236" w:author="David Conklin" w:date="2022-04-19T09:31:00Z">
             <w:r>
               <w:rPr>
                 <w:noProof/>
@@ -6811,7 +6811,7 @@
             </w:rPr>
             <w:fldChar w:fldCharType="separate"/>
           </w:r>
-          <w:ins w:id="240" w:author="David Conklin" w:date="2022-04-07T09:35:00Z">
+          <w:ins w:id="240" w:author="David Conklin" w:date="2022-04-19T09:31:00Z">
             <w:r>
               <w:rPr>
                 <w:noProof/>
@@ -6926,7 +6926,7 @@
             </w:rPr>
             <w:fldChar w:fldCharType="separate"/>
           </w:r>
-          <w:ins w:id="244" w:author="David Conklin" w:date="2022-04-07T09:35:00Z">
+          <w:ins w:id="244" w:author="David Conklin" w:date="2022-04-19T09:31:00Z">
             <w:r>
               <w:rPr>
                 <w:noProof/>
@@ -6970,7 +6970,6 @@
                 <w:rStyle w:val="Hyperlink"/>
                 <w:noProof/>
               </w:rPr>
-              <w:lastRenderedPageBreak/>
               <w:fldChar w:fldCharType="begin"/>
             </w:r>
             <w:r>
@@ -7042,7 +7041,7 @@
             </w:rPr>
             <w:fldChar w:fldCharType="separate"/>
           </w:r>
-          <w:ins w:id="248" w:author="David Conklin" w:date="2022-04-07T09:35:00Z">
+          <w:ins w:id="248" w:author="David Conklin" w:date="2022-04-19T09:31:00Z">
             <w:r>
               <w:rPr>
                 <w:noProof/>
@@ -7157,7 +7156,7 @@
             </w:rPr>
             <w:fldChar w:fldCharType="separate"/>
           </w:r>
-          <w:ins w:id="252" w:author="David Conklin" w:date="2022-04-07T09:35:00Z">
+          <w:ins w:id="252" w:author="David Conklin" w:date="2022-04-19T09:31:00Z">
             <w:r>
               <w:rPr>
                 <w:noProof/>
@@ -7272,7 +7271,7 @@
             </w:rPr>
             <w:fldChar w:fldCharType="separate"/>
           </w:r>
-          <w:ins w:id="256" w:author="David Conklin" w:date="2022-04-07T09:35:00Z">
+          <w:ins w:id="256" w:author="David Conklin" w:date="2022-04-19T09:31:00Z">
             <w:r>
               <w:rPr>
                 <w:noProof/>
@@ -7387,7 +7386,7 @@
             </w:rPr>
             <w:fldChar w:fldCharType="separate"/>
           </w:r>
-          <w:ins w:id="260" w:author="David Conklin" w:date="2022-04-07T09:35:00Z">
+          <w:ins w:id="260" w:author="David Conklin" w:date="2022-04-19T09:31:00Z">
             <w:r>
               <w:rPr>
                 <w:noProof/>
@@ -7431,6 +7430,7 @@
                 <w:rStyle w:val="Hyperlink"/>
                 <w:noProof/>
               </w:rPr>
+              <w:lastRenderedPageBreak/>
               <w:fldChar w:fldCharType="begin"/>
             </w:r>
             <w:r>
@@ -7502,7 +7502,7 @@
             </w:rPr>
             <w:fldChar w:fldCharType="separate"/>
           </w:r>
-          <w:ins w:id="264" w:author="David Conklin" w:date="2022-04-07T09:35:00Z">
+          <w:ins w:id="264" w:author="David Conklin" w:date="2022-04-19T09:31:00Z">
             <w:r>
               <w:rPr>
                 <w:noProof/>
@@ -7617,7 +7617,7 @@
             </w:rPr>
             <w:fldChar w:fldCharType="separate"/>
           </w:r>
-          <w:ins w:id="268" w:author="David Conklin" w:date="2022-04-07T09:35:00Z">
+          <w:ins w:id="268" w:author="David Conklin" w:date="2022-04-19T09:31:00Z">
             <w:r>
               <w:rPr>
                 <w:noProof/>
@@ -7732,7 +7732,7 @@
             </w:rPr>
             <w:fldChar w:fldCharType="separate"/>
           </w:r>
-          <w:ins w:id="272" w:author="David Conklin" w:date="2022-04-07T09:35:00Z">
+          <w:ins w:id="272" w:author="David Conklin" w:date="2022-04-19T09:31:00Z">
             <w:r>
               <w:rPr>
                 <w:noProof/>
@@ -7847,7 +7847,7 @@
             </w:rPr>
             <w:fldChar w:fldCharType="separate"/>
           </w:r>
-          <w:ins w:id="276" w:author="David Conklin" w:date="2022-04-07T09:35:00Z">
+          <w:ins w:id="276" w:author="David Conklin" w:date="2022-04-19T09:31:00Z">
             <w:r>
               <w:rPr>
                 <w:noProof/>
@@ -7963,7 +7963,7 @@
             </w:rPr>
             <w:fldChar w:fldCharType="separate"/>
           </w:r>
-          <w:ins w:id="280" w:author="David Conklin" w:date="2022-04-07T09:35:00Z">
+          <w:ins w:id="280" w:author="David Conklin" w:date="2022-04-19T09:31:00Z">
             <w:r>
               <w:rPr>
                 <w:noProof/>
@@ -8078,7 +8078,7 @@
             </w:rPr>
             <w:fldChar w:fldCharType="separate"/>
           </w:r>
-          <w:ins w:id="284" w:author="David Conklin" w:date="2022-04-07T09:35:00Z">
+          <w:ins w:id="284" w:author="David Conklin" w:date="2022-04-19T09:31:00Z">
             <w:r>
               <w:rPr>
                 <w:noProof/>
@@ -8193,7 +8193,7 @@
             </w:rPr>
             <w:fldChar w:fldCharType="separate"/>
           </w:r>
-          <w:ins w:id="288" w:author="David Conklin" w:date="2022-04-07T09:35:00Z">
+          <w:ins w:id="288" w:author="David Conklin" w:date="2022-04-19T09:31:00Z">
             <w:r>
               <w:rPr>
                 <w:noProof/>
@@ -8308,7 +8308,7 @@
             </w:rPr>
             <w:fldChar w:fldCharType="separate"/>
           </w:r>
-          <w:ins w:id="292" w:author="David Conklin" w:date="2022-04-07T09:35:00Z">
+          <w:ins w:id="292" w:author="David Conklin" w:date="2022-04-19T09:31:00Z">
             <w:r>
               <w:rPr>
                 <w:noProof/>
@@ -8423,7 +8423,7 @@
             </w:rPr>
             <w:fldChar w:fldCharType="separate"/>
           </w:r>
-          <w:ins w:id="296" w:author="David Conklin" w:date="2022-04-07T09:35:00Z">
+          <w:ins w:id="296" w:author="David Conklin" w:date="2022-04-19T09:31:00Z">
             <w:r>
               <w:rPr>
                 <w:noProof/>
@@ -8538,7 +8538,7 @@
             </w:rPr>
             <w:fldChar w:fldCharType="separate"/>
           </w:r>
-          <w:ins w:id="300" w:author="David Conklin" w:date="2022-04-07T09:35:00Z">
+          <w:ins w:id="300" w:author="David Conklin" w:date="2022-04-19T09:31:00Z">
             <w:r>
               <w:rPr>
                 <w:noProof/>
@@ -8653,7 +8653,7 @@
             </w:rPr>
             <w:fldChar w:fldCharType="separate"/>
           </w:r>
-          <w:ins w:id="304" w:author="David Conklin" w:date="2022-04-07T09:35:00Z">
+          <w:ins w:id="304" w:author="David Conklin" w:date="2022-04-19T09:31:00Z">
             <w:r>
               <w:rPr>
                 <w:noProof/>
@@ -8768,7 +8768,7 @@
             </w:rPr>
             <w:fldChar w:fldCharType="separate"/>
           </w:r>
-          <w:ins w:id="308" w:author="David Conklin" w:date="2022-04-07T09:35:00Z">
+          <w:ins w:id="308" w:author="David Conklin" w:date="2022-04-19T09:31:00Z">
             <w:r>
               <w:rPr>
                 <w:noProof/>
@@ -8883,7 +8883,7 @@
             </w:rPr>
             <w:fldChar w:fldCharType="separate"/>
           </w:r>
-          <w:ins w:id="312" w:author="David Conklin" w:date="2022-04-07T09:35:00Z">
+          <w:ins w:id="312" w:author="David Conklin" w:date="2022-04-19T09:31:00Z">
             <w:r>
               <w:rPr>
                 <w:noProof/>
@@ -8998,7 +8998,7 @@
             </w:rPr>
             <w:fldChar w:fldCharType="separate"/>
           </w:r>
-          <w:ins w:id="316" w:author="David Conklin" w:date="2022-04-07T09:35:00Z">
+          <w:ins w:id="316" w:author="David Conklin" w:date="2022-04-19T09:31:00Z">
             <w:r>
               <w:rPr>
                 <w:noProof/>
@@ -9113,7 +9113,7 @@
             </w:rPr>
             <w:fldChar w:fldCharType="separate"/>
           </w:r>
-          <w:ins w:id="320" w:author="David Conklin" w:date="2022-04-07T09:35:00Z">
+          <w:ins w:id="320" w:author="David Conklin" w:date="2022-04-19T09:31:00Z">
             <w:r>
               <w:rPr>
                 <w:noProof/>
@@ -9228,7 +9228,7 @@
             </w:rPr>
             <w:fldChar w:fldCharType="separate"/>
           </w:r>
-          <w:ins w:id="324" w:author="David Conklin" w:date="2022-04-07T09:35:00Z">
+          <w:ins w:id="324" w:author="David Conklin" w:date="2022-04-19T09:31:00Z">
             <w:r>
               <w:rPr>
                 <w:noProof/>
@@ -9343,7 +9343,7 @@
             </w:rPr>
             <w:fldChar w:fldCharType="separate"/>
           </w:r>
-          <w:ins w:id="328" w:author="David Conklin" w:date="2022-04-07T09:35:00Z">
+          <w:ins w:id="328" w:author="David Conklin" w:date="2022-04-19T09:31:00Z">
             <w:r>
               <w:rPr>
                 <w:noProof/>
@@ -9458,7 +9458,7 @@
             </w:rPr>
             <w:fldChar w:fldCharType="separate"/>
           </w:r>
-          <w:ins w:id="332" w:author="David Conklin" w:date="2022-04-07T09:35:00Z">
+          <w:ins w:id="332" w:author="David Conklin" w:date="2022-04-19T09:31:00Z">
             <w:r>
               <w:rPr>
                 <w:noProof/>
@@ -9573,7 +9573,7 @@
             </w:rPr>
             <w:fldChar w:fldCharType="separate"/>
           </w:r>
-          <w:ins w:id="336" w:author="David Conklin" w:date="2022-04-07T09:35:00Z">
+          <w:ins w:id="336" w:author="David Conklin" w:date="2022-04-19T09:31:00Z">
             <w:r>
               <w:rPr>
                 <w:noProof/>
@@ -9688,7 +9688,7 @@
             </w:rPr>
             <w:fldChar w:fldCharType="separate"/>
           </w:r>
-          <w:ins w:id="340" w:author="David Conklin" w:date="2022-04-07T09:35:00Z">
+          <w:ins w:id="340" w:author="David Conklin" w:date="2022-04-19T09:31:00Z">
             <w:r>
               <w:rPr>
                 <w:noProof/>
@@ -9803,7 +9803,7 @@
             </w:rPr>
             <w:fldChar w:fldCharType="separate"/>
           </w:r>
-          <w:ins w:id="344" w:author="David Conklin" w:date="2022-04-07T09:35:00Z">
+          <w:ins w:id="344" w:author="David Conklin" w:date="2022-04-19T09:31:00Z">
             <w:r>
               <w:rPr>
                 <w:noProof/>
@@ -9918,7 +9918,7 @@
             </w:rPr>
             <w:fldChar w:fldCharType="separate"/>
           </w:r>
-          <w:ins w:id="348" w:author="David Conklin" w:date="2022-04-07T09:35:00Z">
+          <w:ins w:id="348" w:author="David Conklin" w:date="2022-04-19T09:31:00Z">
             <w:r>
               <w:rPr>
                 <w:noProof/>
@@ -10033,7 +10033,7 @@
             </w:rPr>
             <w:fldChar w:fldCharType="separate"/>
           </w:r>
-          <w:ins w:id="352" w:author="David Conklin" w:date="2022-04-07T09:35:00Z">
+          <w:ins w:id="352" w:author="David Conklin" w:date="2022-04-19T09:31:00Z">
             <w:r>
               <w:rPr>
                 <w:noProof/>
@@ -10148,7 +10148,7 @@
             </w:rPr>
             <w:fldChar w:fldCharType="separate"/>
           </w:r>
-          <w:ins w:id="356" w:author="David Conklin" w:date="2022-04-07T09:35:00Z">
+          <w:ins w:id="356" w:author="David Conklin" w:date="2022-04-19T09:31:00Z">
             <w:r>
               <w:rPr>
                 <w:noProof/>
@@ -10263,7 +10263,7 @@
             </w:rPr>
             <w:fldChar w:fldCharType="separate"/>
           </w:r>
-          <w:ins w:id="360" w:author="David Conklin" w:date="2022-04-07T09:35:00Z">
+          <w:ins w:id="360" w:author="David Conklin" w:date="2022-04-19T09:31:00Z">
             <w:r>
               <w:rPr>
                 <w:noProof/>
@@ -10378,7 +10378,7 @@
             </w:rPr>
             <w:fldChar w:fldCharType="separate"/>
           </w:r>
-          <w:ins w:id="364" w:author="David Conklin" w:date="2022-04-07T09:35:00Z">
+          <w:ins w:id="364" w:author="David Conklin" w:date="2022-04-19T09:31:00Z">
             <w:r>
               <w:rPr>
                 <w:noProof/>
@@ -10493,7 +10493,7 @@
             </w:rPr>
             <w:fldChar w:fldCharType="separate"/>
           </w:r>
-          <w:ins w:id="368" w:author="David Conklin" w:date="2022-04-07T09:35:00Z">
+          <w:ins w:id="368" w:author="David Conklin" w:date="2022-04-19T09:31:00Z">
             <w:r>
               <w:rPr>
                 <w:noProof/>
@@ -10608,7 +10608,7 @@
             </w:rPr>
             <w:fldChar w:fldCharType="separate"/>
           </w:r>
-          <w:ins w:id="372" w:author="David Conklin" w:date="2022-04-07T09:35:00Z">
+          <w:ins w:id="372" w:author="David Conklin" w:date="2022-04-19T09:31:00Z">
             <w:r>
               <w:rPr>
                 <w:noProof/>
@@ -10723,7 +10723,7 @@
             </w:rPr>
             <w:fldChar w:fldCharType="separate"/>
           </w:r>
-          <w:ins w:id="376" w:author="David Conklin" w:date="2022-04-07T09:35:00Z">
+          <w:ins w:id="376" w:author="David Conklin" w:date="2022-04-19T09:31:00Z">
             <w:r>
               <w:rPr>
                 <w:noProof/>
@@ -10838,7 +10838,7 @@
             </w:rPr>
             <w:fldChar w:fldCharType="separate"/>
           </w:r>
-          <w:ins w:id="380" w:author="David Conklin" w:date="2022-04-07T09:35:00Z">
+          <w:ins w:id="380" w:author="David Conklin" w:date="2022-04-19T09:31:00Z">
             <w:r>
               <w:rPr>
                 <w:noProof/>
@@ -10953,13 +10953,13 @@
             </w:rPr>
             <w:fldChar w:fldCharType="separate"/>
           </w:r>
-          <w:ins w:id="384" w:author="David Conklin" w:date="2022-04-07T09:35:00Z">
-            <w:r>
-              <w:rPr>
-                <w:noProof/>
-                <w:webHidden/>
-              </w:rPr>
-              <w:t>64</w:t>
+          <w:ins w:id="384" w:author="David Conklin" w:date="2022-04-19T09:31:00Z">
+            <w:r>
+              <w:rPr>
+                <w:noProof/>
+                <w:webHidden/>
+              </w:rPr>
+              <w:t>65</w:t>
             </w:r>
           </w:ins>
           <w:ins w:id="385" w:author="David Conklin" w:date="2022-03-24T09:02:00Z">
@@ -10997,7 +10997,6 @@
                 <w:rStyle w:val="Hyperlink"/>
                 <w:noProof/>
               </w:rPr>
-              <w:lastRenderedPageBreak/>
               <w:fldChar w:fldCharType="begin"/>
             </w:r>
             <w:r>
@@ -11069,7 +11068,7 @@
             </w:rPr>
             <w:fldChar w:fldCharType="separate"/>
           </w:r>
-          <w:ins w:id="388" w:author="David Conklin" w:date="2022-04-07T09:35:00Z">
+          <w:ins w:id="388" w:author="David Conklin" w:date="2022-04-19T09:31:00Z">
             <w:r>
               <w:rPr>
                 <w:noProof/>
@@ -11184,7 +11183,7 @@
             </w:rPr>
             <w:fldChar w:fldCharType="separate"/>
           </w:r>
-          <w:ins w:id="392" w:author="David Conklin" w:date="2022-04-07T09:35:00Z">
+          <w:ins w:id="392" w:author="David Conklin" w:date="2022-04-19T09:31:00Z">
             <w:r>
               <w:rPr>
                 <w:noProof/>
@@ -11299,7 +11298,7 @@
             </w:rPr>
             <w:fldChar w:fldCharType="separate"/>
           </w:r>
-          <w:ins w:id="396" w:author="David Conklin" w:date="2022-04-07T09:35:00Z">
+          <w:ins w:id="396" w:author="David Conklin" w:date="2022-04-19T09:31:00Z">
             <w:r>
               <w:rPr>
                 <w:noProof/>
@@ -11414,7 +11413,7 @@
             </w:rPr>
             <w:fldChar w:fldCharType="separate"/>
           </w:r>
-          <w:ins w:id="400" w:author="David Conklin" w:date="2022-04-07T09:35:00Z">
+          <w:ins w:id="400" w:author="David Conklin" w:date="2022-04-19T09:31:00Z">
             <w:r>
               <w:rPr>
                 <w:noProof/>
@@ -11458,6 +11457,7 @@
                 <w:rStyle w:val="Hyperlink"/>
                 <w:noProof/>
               </w:rPr>
+              <w:lastRenderedPageBreak/>
               <w:fldChar w:fldCharType="begin"/>
             </w:r>
             <w:r>
@@ -11529,7 +11529,7 @@
             </w:rPr>
             <w:fldChar w:fldCharType="separate"/>
           </w:r>
-          <w:ins w:id="404" w:author="David Conklin" w:date="2022-04-07T09:35:00Z">
+          <w:ins w:id="404" w:author="David Conklin" w:date="2022-04-19T09:31:00Z">
             <w:r>
               <w:rPr>
                 <w:noProof/>
@@ -11644,7 +11644,7 @@
             </w:rPr>
             <w:fldChar w:fldCharType="separate"/>
           </w:r>
-          <w:ins w:id="408" w:author="David Conklin" w:date="2022-04-07T09:35:00Z">
+          <w:ins w:id="408" w:author="David Conklin" w:date="2022-04-19T09:31:00Z">
             <w:r>
               <w:rPr>
                 <w:noProof/>
@@ -11759,7 +11759,7 @@
             </w:rPr>
             <w:fldChar w:fldCharType="separate"/>
           </w:r>
-          <w:ins w:id="412" w:author="David Conklin" w:date="2022-04-07T09:35:00Z">
+          <w:ins w:id="412" w:author="David Conklin" w:date="2022-04-19T09:31:00Z">
             <w:r>
               <w:rPr>
                 <w:noProof/>
@@ -11874,7 +11874,7 @@
             </w:rPr>
             <w:fldChar w:fldCharType="separate"/>
           </w:r>
-          <w:ins w:id="416" w:author="David Conklin" w:date="2022-04-07T09:35:00Z">
+          <w:ins w:id="416" w:author="David Conklin" w:date="2022-04-19T09:31:00Z">
             <w:r>
               <w:rPr>
                 <w:noProof/>
@@ -11989,7 +11989,7 @@
             </w:rPr>
             <w:fldChar w:fldCharType="separate"/>
           </w:r>
-          <w:ins w:id="420" w:author="David Conklin" w:date="2022-04-07T09:35:00Z">
+          <w:ins w:id="420" w:author="David Conklin" w:date="2022-04-19T09:31:00Z">
             <w:r>
               <w:rPr>
                 <w:noProof/>
@@ -12104,7 +12104,7 @@
             </w:rPr>
             <w:fldChar w:fldCharType="separate"/>
           </w:r>
-          <w:ins w:id="424" w:author="David Conklin" w:date="2022-04-07T09:35:00Z">
+          <w:ins w:id="424" w:author="David Conklin" w:date="2022-04-19T09:31:00Z">
             <w:r>
               <w:rPr>
                 <w:noProof/>
@@ -12219,7 +12219,7 @@
             </w:rPr>
             <w:fldChar w:fldCharType="separate"/>
           </w:r>
-          <w:ins w:id="428" w:author="David Conklin" w:date="2022-04-07T09:35:00Z">
+          <w:ins w:id="428" w:author="David Conklin" w:date="2022-04-19T09:31:00Z">
             <w:r>
               <w:rPr>
                 <w:noProof/>
@@ -12334,7 +12334,7 @@
             </w:rPr>
             <w:fldChar w:fldCharType="separate"/>
           </w:r>
-          <w:ins w:id="432" w:author="David Conklin" w:date="2022-04-07T09:35:00Z">
+          <w:ins w:id="432" w:author="David Conklin" w:date="2022-04-19T09:31:00Z">
             <w:r>
               <w:rPr>
                 <w:noProof/>
@@ -12449,7 +12449,7 @@
             </w:rPr>
             <w:fldChar w:fldCharType="separate"/>
           </w:r>
-          <w:ins w:id="436" w:author="David Conklin" w:date="2022-04-07T09:35:00Z">
+          <w:ins w:id="436" w:author="David Conklin" w:date="2022-04-19T09:31:00Z">
             <w:r>
               <w:rPr>
                 <w:noProof/>
@@ -12564,7 +12564,7 @@
             </w:rPr>
             <w:fldChar w:fldCharType="separate"/>
           </w:r>
-          <w:ins w:id="440" w:author="David Conklin" w:date="2022-04-07T09:35:00Z">
+          <w:ins w:id="440" w:author="David Conklin" w:date="2022-04-19T09:31:00Z">
             <w:r>
               <w:rPr>
                 <w:noProof/>
@@ -12679,7 +12679,7 @@
             </w:rPr>
             <w:fldChar w:fldCharType="separate"/>
           </w:r>
-          <w:ins w:id="444" w:author="David Conklin" w:date="2022-04-07T09:35:00Z">
+          <w:ins w:id="444" w:author="David Conklin" w:date="2022-04-19T09:31:00Z">
             <w:r>
               <w:rPr>
                 <w:noProof/>
@@ -12794,7 +12794,7 @@
             </w:rPr>
             <w:fldChar w:fldCharType="separate"/>
           </w:r>
-          <w:ins w:id="448" w:author="David Conklin" w:date="2022-04-07T09:35:00Z">
+          <w:ins w:id="448" w:author="David Conklin" w:date="2022-04-19T09:31:00Z">
             <w:r>
               <w:rPr>
                 <w:noProof/>
@@ -12909,7 +12909,7 @@
             </w:rPr>
             <w:fldChar w:fldCharType="separate"/>
           </w:r>
-          <w:ins w:id="452" w:author="David Conklin" w:date="2022-04-07T09:35:00Z">
+          <w:ins w:id="452" w:author="David Conklin" w:date="2022-04-19T09:31:00Z">
             <w:r>
               <w:rPr>
                 <w:noProof/>
@@ -13024,7 +13024,7 @@
             </w:rPr>
             <w:fldChar w:fldCharType="separate"/>
           </w:r>
-          <w:ins w:id="456" w:author="David Conklin" w:date="2022-04-07T09:35:00Z">
+          <w:ins w:id="456" w:author="David Conklin" w:date="2022-04-19T09:31:00Z">
             <w:r>
               <w:rPr>
                 <w:noProof/>
@@ -13139,7 +13139,7 @@
             </w:rPr>
             <w:fldChar w:fldCharType="separate"/>
           </w:r>
-          <w:ins w:id="460" w:author="David Conklin" w:date="2022-04-07T09:35:00Z">
+          <w:ins w:id="460" w:author="David Conklin" w:date="2022-04-19T09:31:00Z">
             <w:r>
               <w:rPr>
                 <w:noProof/>
@@ -13731,7 +13731,6 @@
                   </w:rPr>
                 </w:rPrChange>
               </w:rPr>
-              <w:lastRenderedPageBreak/>
               <w:delText>DataCW3M\ScenarioData directory structure</w:delText>
             </w:r>
             <w:r>
@@ -14922,7 +14921,6 @@
                   </w:rPr>
                 </w:rPrChange>
               </w:rPr>
-              <w:lastRenderedPageBreak/>
               <w:delText>Water temperature from thermal energy</w:delText>
             </w:r>
             <w:r>
@@ -16114,7 +16112,6 @@
                   </w:rPr>
                 </w:rPrChange>
               </w:rPr>
-              <w:lastRenderedPageBreak/>
               <w:delText>Reach parameters</w:delText>
             </w:r>
             <w:r>
@@ -17018,7 +17015,7 @@
         </w:rPr>
         <w:fldChar w:fldCharType="separate"/>
       </w:r>
-      <w:ins w:id="792" w:author="David Conklin" w:date="2022-04-07T09:35:00Z">
+      <w:ins w:id="792" w:author="David Conklin" w:date="2022-04-19T09:31:00Z">
         <w:r>
           <w:rPr>
             <w:noProof/>
@@ -17111,7 +17108,7 @@
         </w:rPr>
         <w:fldChar w:fldCharType="separate"/>
       </w:r>
-      <w:ins w:id="794" w:author="David Conklin" w:date="2022-04-07T09:35:00Z">
+      <w:ins w:id="794" w:author="David Conklin" w:date="2022-04-19T09:31:00Z">
         <w:r>
           <w:rPr>
             <w:noProof/>
@@ -17204,7 +17201,7 @@
         </w:rPr>
         <w:fldChar w:fldCharType="separate"/>
       </w:r>
-      <w:ins w:id="796" w:author="David Conklin" w:date="2022-04-07T09:35:00Z">
+      <w:ins w:id="796" w:author="David Conklin" w:date="2022-04-19T09:31:00Z">
         <w:r>
           <w:rPr>
             <w:noProof/>
@@ -17297,7 +17294,7 @@
         </w:rPr>
         <w:fldChar w:fldCharType="separate"/>
       </w:r>
-      <w:ins w:id="798" w:author="David Conklin" w:date="2022-04-07T09:35:00Z">
+      <w:ins w:id="798" w:author="David Conklin" w:date="2022-04-19T09:31:00Z">
         <w:r>
           <w:rPr>
             <w:noProof/>
@@ -17390,7 +17387,7 @@
         </w:rPr>
         <w:fldChar w:fldCharType="separate"/>
       </w:r>
-      <w:ins w:id="800" w:author="David Conklin" w:date="2022-04-07T09:35:00Z">
+      <w:ins w:id="800" w:author="David Conklin" w:date="2022-04-19T09:31:00Z">
         <w:r>
           <w:rPr>
             <w:noProof/>
@@ -17483,7 +17480,7 @@
         </w:rPr>
         <w:fldChar w:fldCharType="separate"/>
       </w:r>
-      <w:ins w:id="802" w:author="David Conklin" w:date="2022-04-07T09:35:00Z">
+      <w:ins w:id="802" w:author="David Conklin" w:date="2022-04-19T09:31:00Z">
         <w:r>
           <w:rPr>
             <w:noProof/>
@@ -17576,7 +17573,7 @@
         </w:rPr>
         <w:fldChar w:fldCharType="separate"/>
       </w:r>
-      <w:ins w:id="804" w:author="David Conklin" w:date="2022-04-07T09:35:00Z">
+      <w:ins w:id="804" w:author="David Conklin" w:date="2022-04-19T09:31:00Z">
         <w:r>
           <w:rPr>
             <w:noProof/>
@@ -17669,7 +17666,7 @@
         </w:rPr>
         <w:fldChar w:fldCharType="separate"/>
       </w:r>
-      <w:ins w:id="806" w:author="David Conklin" w:date="2022-04-07T09:35:00Z">
+      <w:ins w:id="806" w:author="David Conklin" w:date="2022-04-19T09:31:00Z">
         <w:r>
           <w:rPr>
             <w:noProof/>
@@ -17762,7 +17759,7 @@
         </w:rPr>
         <w:fldChar w:fldCharType="separate"/>
       </w:r>
-      <w:ins w:id="808" w:author="David Conklin" w:date="2022-04-07T09:35:00Z">
+      <w:ins w:id="808" w:author="David Conklin" w:date="2022-04-19T09:31:00Z">
         <w:r>
           <w:rPr>
             <w:noProof/>
@@ -17801,7 +17798,6 @@
         </w:rPr>
       </w:pPr>
       <w:r>
-        <w:lastRenderedPageBreak/>
         <w:fldChar w:fldCharType="end"/>
       </w:r>
     </w:p>
@@ -17930,7 +17926,7 @@
         </w:rPr>
         <w:fldChar w:fldCharType="separate"/>
       </w:r>
-      <w:ins w:id="817" w:author="David Conklin" w:date="2022-04-07T09:35:00Z">
+      <w:ins w:id="817" w:author="David Conklin" w:date="2022-04-19T09:31:00Z">
         <w:r>
           <w:rPr>
             <w:noProof/>
@@ -17991,6 +17987,7 @@
       </w:pPr>
       <w:bookmarkStart w:id="821" w:name="_Toc99004989"/>
       <w:r>
+        <w:lastRenderedPageBreak/>
         <w:t>CW3M c</w:t>
       </w:r>
       <w:r>
@@ -18139,74 +18136,71 @@
           <w:rFonts w:cstheme="minorHAnsi"/>
         </w:rPr>
         <w:tab/>
-        <w:t xml:space="preserve">The goal is to produce an open source model and an accompanying collection of datasets which are useful to agencies and organizations involved in planning and management of lands in the </w:t>
-      </w:r>
-      <w:r>
-        <w:rPr>
-          <w:rFonts w:cstheme="minorHAnsi"/>
-        </w:rPr>
+        <w:t>The goal is to produce an open source model and an accompanying collection of datasets which are useful to agencies and organizations involved in planning and management of lands in the Willamette River basin, especially in the context of the stresses and uncertainties arising from climate change and population growth.  The model, if successful, will provide process-based and data-driven conjectures in response to some of the essential what-if questions.</w:t>
+      </w:r>
+    </w:p>
+    <w:p/>
+    <w:p>
+      <w:pPr>
+        <w:pStyle w:val="Heading2"/>
+      </w:pPr>
+      <w:bookmarkStart w:id="824" w:name="_Toc99004992"/>
+      <w:r>
+        <w:t>Management and maintenance</w:t>
+      </w:r>
+      <w:bookmarkEnd w:id="824"/>
+    </w:p>
+    <w:p>
+      <w:pPr>
+        <w:ind w:firstLine="720"/>
+      </w:pPr>
+      <w:r>
+        <w:t xml:space="preserve">Unlike for NCAR’s community models, there is no large organization behind CW3M.  </w:t>
+      </w:r>
+      <w:r>
+        <w:t>A CW3M Steering Committee has been set up and is composed of 8 individuals who have agreed to a memorandum of understanding</w:t>
+      </w:r>
+      <w:r>
+        <w:t xml:space="preserve"> (MOU)</w:t>
+      </w:r>
+      <w:r>
+        <w:t>.  The text of the MOU is a separate file in the digital handbook.</w:t>
+      </w:r>
+      <w:r>
+        <w:t xml:space="preserve">  The steering committee meets quarterly over the Internet.  </w:t>
+      </w:r>
+      <w:r>
+        <w:t xml:space="preserve">Rebecca McCoun is the current steering committee chairperson.  She can be reached by email at northsantiamwc@gmail.com. </w:t>
+      </w:r>
+    </w:p>
+    <w:p>
+      <w:pPr>
+        <w:ind w:firstLine="720"/>
+      </w:pPr>
+      <w:r>
+        <w:t xml:space="preserve">As of mid-2020, Oregon Freshwater </w:t>
+      </w:r>
+      <w:r>
+        <w:t xml:space="preserve">Simulations (Freshwater) </w:t>
+      </w:r>
+      <w:r>
+        <w:t>is continuing as the “principal developer” of CW3M, a role described in the MOU.</w:t>
+      </w:r>
+      <w:r>
+        <w:t xml:space="preserve">  Freshwater </w:t>
+      </w:r>
+      <w:r>
+        <w:t xml:space="preserve">is a tiny consultancy in Portland.  </w:t>
+      </w:r>
+      <w:r>
+        <w:t>It was</w:t>
+      </w:r>
+      <w:r>
+        <w:t xml:space="preserve"> </w:t>
+      </w:r>
+      <w:r>
         <w:lastRenderedPageBreak/>
-        <w:t>Willamette River basin, especially in the context of the stresses and uncertainties arising from climate change and population growth.  The model, if successful, will provide process-based and data-driven conjectures in response to some of the essential what-if questions.</w:t>
-      </w:r>
-    </w:p>
-    <w:p/>
-    <w:p>
-      <w:pPr>
-        <w:pStyle w:val="Heading2"/>
-      </w:pPr>
-      <w:bookmarkStart w:id="824" w:name="_Toc99004992"/>
-      <w:r>
-        <w:t>Management and maintenance</w:t>
-      </w:r>
-      <w:bookmarkEnd w:id="824"/>
-    </w:p>
-    <w:p>
-      <w:pPr>
-        <w:ind w:firstLine="720"/>
-      </w:pPr>
-      <w:r>
-        <w:t xml:space="preserve">Unlike for NCAR’s community models, there is no large organization behind CW3M.  </w:t>
-      </w:r>
-      <w:r>
-        <w:t>A CW3M Steering Committee has been set up and is composed of 8 individuals who have agreed to a memorandum of understanding</w:t>
-      </w:r>
-      <w:r>
-        <w:t xml:space="preserve"> (MOU)</w:t>
-      </w:r>
-      <w:r>
-        <w:t>.  The text of the MOU is a separate file in the digital handbook.</w:t>
-      </w:r>
-      <w:r>
-        <w:t xml:space="preserve">  The steering committee meets quarterly over the Internet.  </w:t>
-      </w:r>
-      <w:r>
-        <w:t xml:space="preserve">Rebecca McCoun is the current steering committee chairperson.  She can be reached by email at northsantiamwc@gmail.com. </w:t>
-      </w:r>
-    </w:p>
-    <w:p>
-      <w:pPr>
-        <w:ind w:firstLine="720"/>
-      </w:pPr>
-      <w:r>
-        <w:t xml:space="preserve">As of mid-2020, Oregon Freshwater </w:t>
-      </w:r>
-      <w:r>
-        <w:t xml:space="preserve">Simulations (Freshwater) </w:t>
-      </w:r>
-      <w:r>
-        <w:t>is continuing as the “principal developer” of CW3M, a role described in the MOU.</w:t>
-      </w:r>
-      <w:r>
-        <w:t xml:space="preserve">  Freshwater </w:t>
-      </w:r>
-      <w:r>
-        <w:t xml:space="preserve">is a tiny consultancy in Portland.  </w:t>
-      </w:r>
-      <w:r>
-        <w:t>It was</w:t>
-      </w:r>
-      <w:r>
-        <w:t xml:space="preserve"> the keeper of the Envision-based models for </w:t>
+        <w:t xml:space="preserve">the keeper of the Envision-based models for </w:t>
       </w:r>
       <w:r>
         <w:t xml:space="preserve">the </w:t>
@@ -18347,493 +18341,492 @@
         <w:t>ET_MULT</w:t>
       </w:r>
       <w:r>
-        <w:t xml:space="preserve">”.  It is applied as a multiplicative fudge factor applied to the model’s initial </w:t>
+        <w:t>”.  It is applied as a multiplicative fudge factor applied to the model’s initial estimate of ET, to make the simulated overall water budget more consistent with historical records</w:t>
+      </w:r>
+      <w:r>
+        <w:t>.  If the model is simulating 5% too much water flowing out of the mouth of a river compared to actual gage measurements, the simulated amount may be tuned to the gage measurements by increasing ET_MULT by some amount.  Adjusting ET_MULT is a trial-and-error process.</w:t>
+      </w:r>
+    </w:p>
+    <w:p/>
+    <w:p>
+      <w:pPr>
+        <w:pStyle w:val="Heading1"/>
+      </w:pPr>
+      <w:bookmarkStart w:id="826" w:name="_Toc99004994"/>
+      <w:r>
+        <w:t>The tuning knobs</w:t>
+      </w:r>
+      <w:bookmarkEnd w:id="826"/>
+    </w:p>
+    <w:p/>
+    <w:p>
+      <w:pPr>
+        <w:pStyle w:val="Heading2"/>
+      </w:pPr>
+      <w:bookmarkStart w:id="827" w:name="_Toc99004995"/>
+      <w:r>
+        <w:t xml:space="preserve">ET_MULT </w:t>
+      </w:r>
+      <w:r>
+        <w:t>– forest evapotranspiration</w:t>
+      </w:r>
+      <w:bookmarkEnd w:id="827"/>
+    </w:p>
+    <w:p>
+      <w:r>
+        <w:t xml:space="preserve">The model’s initial estimate of evapotranspiration in forested IDUs is multiplied by ET_MULT. </w:t>
+      </w:r>
+      <w:r>
+        <w:t xml:space="preserve">Values of ET_MULT are specified by calibrated drainage (HBVCALIB) in the HBV.csv file.  As of 12/12/20, values range from </w:t>
+      </w:r>
+      <w:r>
+        <w:t>0.5 (Blue River reservoir drainage) to 1.93 (Mohawk River basin).</w:t>
+      </w:r>
+    </w:p>
+    <w:p/>
+    <w:p>
+      <w:pPr>
+        <w:pStyle w:val="Heading2"/>
+      </w:pPr>
+      <w:bookmarkStart w:id="828" w:name="_Toc99004996"/>
+      <w:r>
+        <w:t>SOLAR_RADIATION_MULTIPLIER – reservoir insolation</w:t>
+      </w:r>
+      <w:bookmarkEnd w:id="828"/>
+    </w:p>
+    <w:p>
+      <w:r>
+        <w:t>The amount of sunshine absorbed by the water in reservoirs depends on topographic shading, among other things.  The extent of topographic shading itself depends not only on the topography surrounding the reservoir, but also on the season and on the amount of water in the reservoir.  As of 12/12/20, the model does not have an algorithm for estimating the decrease in solar radiation absorbed by the water in a reservoir due to topographic shading.  Instead, a value of SOLAR_RADIATION_MULTIPLIER may be specified in the &lt;reservoir&gt; bloc</w:t>
+      </w:r>
+      <w:r>
+        <w:t>k for a given reservoir, in the Flow XML file.  As of 12/12/20 this has been done only for the Cougar (0.45) and Blue River (0.15) reservoirs.</w:t>
+      </w:r>
+    </w:p>
+    <w:p>
+      <w:pPr>
+        <w:ind w:firstLine="720"/>
+      </w:pPr>
+    </w:p>
+    <w:p>
+      <w:pPr>
+        <w:pStyle w:val="Heading2"/>
+      </w:pPr>
+      <w:bookmarkStart w:id="829" w:name="_Toc99004997"/>
+      <w:r>
+        <w:t>FLOW_CMS – Discharge from High Cascade springs</w:t>
+      </w:r>
+      <w:bookmarkEnd w:id="829"/>
+    </w:p>
+    <w:p>
+      <w:r>
+        <w:t>More water, and colder water, flows into the Willamette mainstem from its tributaries in the western Cascades than would be expected from the amount of precipitation in their drainages.  Springs of uncertain origin and amount contribute water</w:t>
+      </w:r>
+      <w:r>
+        <w:t xml:space="preserve"> at multiple locations.  To produce simulated flows more consistent with gage measurements, spring discharge locations and flow rates are specified in the Flow XML file.  Here is an example for spring water added to reach 23773429 above the Blue River reservoir, used to make the simulated flow into the reservoir more consistent with measurements from USGS gage 14161100 located on that reach.</w:t>
+      </w:r>
+      <w:r>
+        <w:t xml:space="preserve">  </w:t>
+      </w:r>
+    </w:p>
+    <w:p>
+      <w:pPr>
+        <w:ind w:left="1440"/>
+      </w:pPr>
+      <w:r>
+        <w:t xml:space="preserve">&lt;Spring name="Springs feeding Blue R at and above Tidbit Creek" </w:t>
+      </w:r>
+    </w:p>
+    <w:p>
+      <w:pPr>
+        <w:ind w:left="1440"/>
+      </w:pPr>
+      <w:r>
+        <w:t xml:space="preserve">    COMID="23773429"</w:t>
+      </w:r>
+    </w:p>
+    <w:p>
+      <w:pPr>
+        <w:ind w:left="1440"/>
+      </w:pPr>
+      <w:r>
+        <w:t xml:space="preserve">    flow_cms="1.60"</w:t>
+      </w:r>
+    </w:p>
+    <w:p>
+      <w:pPr>
+        <w:ind w:left="1440"/>
+      </w:pPr>
+      <w:r>
+        <w:t xml:space="preserve">     temp_C="4.9"</w:t>
+      </w:r>
+    </w:p>
+    <w:p>
+      <w:pPr>
+        <w:ind w:left="1440"/>
+      </w:pPr>
+      <w:r>
+        <w:t xml:space="preserve">       /&gt;</w:t>
+      </w:r>
+    </w:p>
+    <w:p>
+      <w:r>
+        <w:t>As of 12/12/20, seven &lt;Spring&gt; entries have been added to the Flow XML file for the McKenzie basin study area.</w:t>
+      </w:r>
+      <w:r>
+        <w:t xml:space="preserve">  For more information, see the “High Cascades Springs” section, later in this document.</w:t>
+      </w:r>
+    </w:p>
+    <w:p/>
+    <w:p>
+      <w:pPr>
+        <w:pStyle w:val="Heading1"/>
+      </w:pPr>
+      <w:bookmarkStart w:id="830" w:name="_Toc99004998"/>
+      <w:r>
+        <w:t>The Envision framework and the GIS Layers</w:t>
+      </w:r>
+      <w:bookmarkEnd w:id="830"/>
+    </w:p>
+    <w:p>
+      <w:r>
+        <w:t>CW3M uses the Envision modeling framework created by John Bolte and colleagues at Oregon State University.</w:t>
+      </w:r>
+      <w:r>
+        <w:t xml:space="preserve">  The particular version of Envision used in CW3M evolved from the version used by the WW2100 project, splitting off from the main line of Envision model development at OSU in about 2013 or 2014.</w:t>
+      </w:r>
+    </w:p>
+    <w:p/>
+    <w:p>
+      <w:r>
+        <w:t>Central to the Envision framework as used in CW3M are three ArcGIS shapefiles: the IDU, HRU, and Reach layers.  IDU stands for “independent decision unit” and is the spatial unit of computation.  IDUs are arbitrary polygons which tile the watershed under study.  The Reach layer represents the stream network which drains the watershed.</w:t>
+      </w:r>
+      <w:r>
+        <w:t xml:space="preserve">  HRU stands for “hydrologic resource unit” and ties the IDU and Reach layers together by HRU polygons composed of IDUs which all drain to the same reach.</w:t>
+      </w:r>
+      <w:r>
+        <w:t xml:space="preserve">  The use of shapefiles (as opposed to grids) underlies an important feature of the Envision framework: the landscape can be represented using a heterogeneous spatial scale.  In uniform parts of the landscape, the IDU polygons can be large, while smaller polygons can be used in areas where higher information density is required.</w:t>
+      </w:r>
+    </w:p>
+    <w:p/>
+    <w:p>
+      <w:pPr>
+        <w:pStyle w:val="Heading2"/>
+      </w:pPr>
+      <w:bookmarkStart w:id="831" w:name="_Toc99004999"/>
+      <w:r>
+        <w:t>The Reach Layer</w:t>
+      </w:r>
+      <w:bookmarkEnd w:id="831"/>
+    </w:p>
+    <w:p>
+      <w:r>
+        <w:t>Conceptually, the Reach layer is a set of lin</w:t>
+      </w:r>
+      <w:r>
+        <w:t>es</w:t>
+      </w:r>
+      <w:r>
+        <w:t xml:space="preserve"> structured as a tree, with flow downstream from “lea</w:t>
+      </w:r>
+      <w:r>
+        <w:t>ves</w:t>
+      </w:r>
+      <w:r>
+        <w:t xml:space="preserve">” (headwater reaches) to </w:t>
+      </w:r>
+      <w:r>
+        <w:t>a single</w:t>
+      </w:r>
+      <w:r>
+        <w:t xml:space="preserve"> </w:t>
+      </w:r>
+      <w:r>
+        <w:t>“</w:t>
+      </w:r>
+      <w:r>
+        <w:t>root</w:t>
+      </w:r>
+      <w:r>
+        <w:t>”</w:t>
+      </w:r>
+      <w:r>
+        <w:t xml:space="preserve"> (the watershed outlet, a.k.a. “pourpoint” in ArcGIS </w:t>
+      </w:r>
+      <w:r>
+        <w:t>jargon</w:t>
+      </w:r>
+      <w:r>
+        <w:t xml:space="preserve">).  By </w:t>
       </w:r>
       <w:r>
         <w:lastRenderedPageBreak/>
-        <w:t>estimate of ET, to make the simulated overall water budget more consistent with historical records</w:t>
-      </w:r>
-      <w:r>
-        <w:t>.  If the model is simulating 5% too much water flowing out of the mouth of a river compared to actual gage measurements, the simulated amount may be tuned to the gage measurements by increasing ET_MULT by some amount.  Adjusting ET_MULT is a trial-and-error process.</w:t>
+        <w:t>convention, each reach can be connected to only a single downstream reach and no more than two upstream reaches.</w:t>
       </w:r>
     </w:p>
     <w:p/>
     <w:p>
-      <w:pPr>
-        <w:pStyle w:val="Heading1"/>
-      </w:pPr>
-      <w:bookmarkStart w:id="826" w:name="_Toc99004994"/>
-      <w:r>
-        <w:t>The tuning knobs</w:t>
-      </w:r>
-      <w:bookmarkEnd w:id="826"/>
+      <w:r>
+        <w:t>Reaches may be of arbitrary length but s</w:t>
+      </w:r>
+      <w:r>
+        <w:t xml:space="preserve">hould be relatively uniform in the characteristics which matter to the simulation, for example direction, width, </w:t>
+      </w:r>
+      <w:r>
+        <w:t>streamside vegetation, and so on.  For mathematical convenience, reaches longer than 1 kilometer are further subdivided into equal-length subreaches.  For example, a reach of length 1.3 km is subdivided into two 650 m subreaches, a 2.1 km long reach would be composed of three 700 m subreaches, and so on.  By convention, the division into subreaches does not reflect information about the actual reach; it is merely a mathematical convenience.</w:t>
+      </w:r>
     </w:p>
     <w:p/>
     <w:p>
+      <w:r>
+        <w:t xml:space="preserve">As of </w:t>
+      </w:r>
+      <w:r>
+        <w:t>August</w:t>
+      </w:r>
+      <w:r>
+        <w:t xml:space="preserve"> 2021, CW3M uses the Reach layer from the WW2100</w:t>
+      </w:r>
+      <w:r>
+        <w:t xml:space="preserve"> project,</w:t>
+      </w:r>
+      <w:r>
+        <w:t xml:space="preserve"> with </w:t>
+      </w:r>
+      <w:r>
+        <w:t xml:space="preserve">only </w:t>
+      </w:r>
+      <w:r>
+        <w:t xml:space="preserve">a few corrections.  This is not ideal for modeling stream temperature, since many reaches are curved to such a degree that insolation varies significantly along their lengths.  </w:t>
+      </w:r>
+      <w:r>
+        <w:t>When implementing the stream temperature model, consideration was given to using subreaches as the unit of computation, but that approach was ultimately abandoned.  To address the issue of undesirable heterogeneity within individual reaches, it will be necessary to come up with a more detailed reach layer.  The reach layer inherited from the WW2100 project was based on the National Hydrography Dataset ca. 2010, but may not have used the highest resolution version of that dataset currently available in 2021</w:t>
+      </w:r>
+      <w:r>
+        <w:t>.</w:t>
+      </w:r>
+    </w:p>
+    <w:p/>
+    <w:p>
       <w:pPr>
         <w:pStyle w:val="Heading2"/>
       </w:pPr>
-      <w:bookmarkStart w:id="827" w:name="_Toc99004995"/>
-      <w:r>
-        <w:t xml:space="preserve">ET_MULT </w:t>
-      </w:r>
-      <w:r>
-        <w:t>– forest evapotranspiration</w:t>
-      </w:r>
-      <w:bookmarkEnd w:id="827"/>
-    </w:p>
-    <w:p>
-      <w:r>
-        <w:t xml:space="preserve">The model’s initial estimate of evapotranspiration in forested IDUs is multiplied by ET_MULT. </w:t>
-      </w:r>
-      <w:r>
-        <w:t xml:space="preserve">Values of ET_MULT are specified by calibrated drainage (HBVCALIB) in the HBV.csv file.  As of 12/12/20, values range from </w:t>
-      </w:r>
-      <w:r>
-        <w:t>0.5 (Blue River reservoir drainage) to 1.93 (Mohawk River basin).</w:t>
+      <w:bookmarkStart w:id="832" w:name="_Toc99005000"/>
+      <w:r>
+        <w:t>Time steps, autonomous processes, and global methods</w:t>
+      </w:r>
+      <w:bookmarkEnd w:id="832"/>
+    </w:p>
+    <w:p>
+      <w:r>
+        <w:t xml:space="preserve">Envision was originally designed to run at a yearly timestep.  </w:t>
+      </w:r>
+      <w:r>
+        <w:t>Autonomous processes (APs) are executed at the yearly timestep; the order in which the APs execute is important, and is specified in the ENVX file.</w:t>
       </w:r>
     </w:p>
     <w:p/>
     <w:p>
+      <w:r>
+        <w:t>The Flow model is an autonomous process and executes once per yearly timestep.  Within the Flow model there is a daily timestep.  The Flow XML file determines what happens in the daily timestep, among other things, by specifying “global methods” which execute at the daily timestep.</w:t>
+      </w:r>
+    </w:p>
+    <w:p/>
+    <w:p>
+      <w:r>
+        <w:t xml:space="preserve">It is helpful to </w:t>
+      </w:r>
+      <w:r>
+        <w:t>remember</w:t>
+      </w:r>
+      <w:r>
+        <w:t xml:space="preserve"> the </w:t>
+      </w:r>
+      <w:r>
+        <w:t xml:space="preserve">APs as yearly processes and the global methods as daily processes.  </w:t>
+      </w:r>
+      <w:r>
+        <w:t>T</w:t>
+      </w:r>
+      <w:r>
+        <w:t xml:space="preserve">he yearly and daily processes used in CW3M </w:t>
+      </w:r>
+      <w:r>
+        <w:t xml:space="preserve">release 1.0.0 </w:t>
+      </w:r>
+      <w:r>
+        <w:t xml:space="preserve"> </w:t>
+      </w:r>
+      <w:r>
+        <w:t>9/9/21</w:t>
+      </w:r>
+      <w:r>
+        <w:t>) in the McKenzie Wetlands project</w:t>
+      </w:r>
+      <w:r>
+        <w:t xml:space="preserve"> are listed below.  The processes are grouped in the executable code elements which implement them.</w:t>
+      </w:r>
+    </w:p>
+    <w:p/>
+    <w:p>
+      <w:pPr>
+        <w:rPr>
+          <w:u w:val="single"/>
+        </w:rPr>
+      </w:pPr>
+      <w:r>
+        <w:rPr>
+          <w:u w:val="single"/>
+        </w:rPr>
+        <w:t xml:space="preserve">Yearly processes, as in CW3M_McKenzie.envx </w:t>
+      </w:r>
+      <w:r>
+        <w:rPr>
+          <w:u w:val="single"/>
+        </w:rPr>
+        <w:t>(release 1.0.0)</w:t>
+      </w:r>
+    </w:p>
+    <w:p>
+      <w:pPr>
+        <w:ind w:left="288" w:hanging="288"/>
+      </w:pPr>
+      <w:r>
+        <w:t>Modeler.dll – ResetIRRIGATION, ResetFireDISTURB, ResetCCdisturb, ResetHarvestDISTURB, ResetVEGTRNTYPE, ResetCropChoice</w:t>
+      </w:r>
+      <w:r>
+        <w:t>, PVTdisturb</w:t>
+      </w:r>
+    </w:p>
+    <w:p>
+      <w:pPr>
+        <w:ind w:left="288" w:hanging="288"/>
+      </w:pPr>
+      <w:r>
+        <w:t xml:space="preserve">APs.dll – GetWeather, </w:t>
+      </w:r>
+      <w:r>
+        <w:t xml:space="preserve">PrescribedLULCs, </w:t>
+      </w:r>
+      <w:r>
+        <w:t>PopGrowth, IrrigationDecision, CropChoice, UrbanWater</w:t>
+      </w:r>
+      <w:r>
+        <w:t>, FarmlandRent, LandUseTransitions, UGAexpansion, FishModel</w:t>
+      </w:r>
+    </w:p>
+    <w:p>
+      <w:pPr>
+        <w:ind w:left="288" w:hanging="288"/>
+      </w:pPr>
+      <w:r>
+        <w:t>Flow.dll – Flow</w:t>
+      </w:r>
+    </w:p>
+    <w:p>
+      <w:pPr>
+        <w:ind w:left="288" w:hanging="288"/>
+      </w:pPr>
+      <w:r>
+        <w:t>SpatialAllocator.dll – StandDisturbance</w:t>
+      </w:r>
+    </w:p>
+    <w:p>
+      <w:pPr>
+        <w:ind w:left="288" w:hanging="288"/>
+      </w:pPr>
+      <w:r>
+        <w:t>VegSTM.dll – VegSTM</w:t>
+      </w:r>
+      <w:r>
+        <w:t>, WetlandSTM</w:t>
+      </w:r>
+    </w:p>
+    <w:p>
+      <w:pPr>
+        <w:ind w:left="288" w:hanging="288"/>
+      </w:pPr>
+      <w:r>
+        <w:t>Reporter.dll – YearlyReports</w:t>
+      </w:r>
+    </w:p>
+    <w:p>
+      <w:pPr>
+        <w:ind w:left="288" w:hanging="288"/>
+        <w:rPr>
+          <w:u w:val="single"/>
+        </w:rPr>
+      </w:pPr>
+      <w:r>
+        <w:rPr>
+          <w:u w:val="single"/>
+        </w:rPr>
+        <w:t xml:space="preserve">Daily processes, as in Flow.xml </w:t>
+      </w:r>
+      <w:r>
+        <w:rPr>
+          <w:u w:val="single"/>
+        </w:rPr>
+        <w:t>(release 1.0.0)</w:t>
+      </w:r>
+    </w:p>
+    <w:p>
+      <w:pPr>
+        <w:ind w:left="288" w:hanging="288"/>
+      </w:pPr>
+      <w:r>
+        <w:t>Flow.dll – reach routing, evap_trans (ForestET, AgET,</w:t>
+      </w:r>
+      <w:r>
+        <w:t xml:space="preserve"> WetlandET), urban_water_demand, allocation</w:t>
+      </w:r>
+      <w:r>
+        <w:t xml:space="preserve"> (WaterRights)</w:t>
+      </w:r>
+      <w:r>
+        <w:t>, Spring (</w:t>
+      </w:r>
+      <w:r>
+        <w:t>1</w:t>
+      </w:r>
+      <w:r>
+        <w:t>8 springs)</w:t>
+      </w:r>
+    </w:p>
+    <w:p>
+      <w:pPr>
+        <w:ind w:left="288" w:hanging="288"/>
+      </w:pPr>
+      <w:r>
+        <w:t>HBV.dll – HBV</w:t>
+      </w:r>
+      <w:r>
+        <w:t>dailyProcess</w:t>
+      </w:r>
+    </w:p>
+    <w:p>
+      <w:pPr>
+        <w:ind w:left="288" w:hanging="288"/>
+      </w:pPr>
+      <w:r>
+        <w:t>MCfire.dll – CW3Mfire_DailyProcess</w:t>
+      </w:r>
+    </w:p>
+    <w:p>
+      <w:pPr>
+        <w:ind w:left="288" w:hanging="288"/>
+      </w:pPr>
+    </w:p>
+    <w:p>
+      <w:pPr>
+        <w:ind w:left="288" w:hanging="288"/>
+      </w:pPr>
+    </w:p>
+    <w:p>
       <w:pPr>
         <w:pStyle w:val="Heading2"/>
       </w:pPr>
-      <w:bookmarkStart w:id="828" w:name="_Toc99004996"/>
-      <w:r>
-        <w:t>SOLAR_RADIATION_MULTIPLIER – reservoir insolation</w:t>
-      </w:r>
-      <w:bookmarkEnd w:id="828"/>
-    </w:p>
-    <w:p>
-      <w:r>
-        <w:t>The amount of sunshine absorbed by the water in reservoirs depends on topographic shading, among other things.  The extent of topographic shading itself depends not only on the topography surrounding the reservoir, but also on the season and on the amount of water in the reservoir.  As of 12/12/20, the model does not have an algorithm for estimating the decrease in solar radiation absorbed by the water in a reservoir due to topographic shading.  Instead, a value of SOLAR_RADIATION_MULTIPLIER may be specified in the &lt;reservoir&gt; bloc</w:t>
-      </w:r>
-      <w:r>
-        <w:t>k for a given reservoir, in the Flow XML file.  As of 12/12/20 this has been done only for the Cougar (0.45) and Blue River (0.15) reservoirs.</w:t>
-      </w:r>
-    </w:p>
-    <w:p>
-      <w:pPr>
-        <w:ind w:firstLine="720"/>
-      </w:pPr>
-    </w:p>
-    <w:p>
-      <w:pPr>
-        <w:pStyle w:val="Heading2"/>
-      </w:pPr>
-      <w:bookmarkStart w:id="829" w:name="_Toc99004997"/>
-      <w:r>
-        <w:t>FLOW_CMS – Discharge from High Cascade springs</w:t>
-      </w:r>
-      <w:bookmarkEnd w:id="829"/>
-    </w:p>
-    <w:p>
-      <w:r>
-        <w:t>More water, and colder water, flows into the Willamette mainstem from its tributaries in the western Cascades than would be expected from the amount of precipitation in their drainages.  Springs of uncertain origin and amount contribute water</w:t>
-      </w:r>
-      <w:r>
-        <w:t xml:space="preserve"> at multiple locations.  To produce simulated flows more consistent with gage measurements, spring discharge locations and flow rates are specified in the Flow XML file.  Here is an example for spring water added to reach 23773429 above the Blue River reservoir, used to make the simulated flow into the reservoir more consistent with measurements from USGS gage 14161100 located on that reach.</w:t>
-      </w:r>
-      <w:r>
-        <w:t xml:space="preserve">  </w:t>
-      </w:r>
-    </w:p>
-    <w:p>
-      <w:pPr>
-        <w:ind w:left="1440"/>
-      </w:pPr>
-      <w:r>
-        <w:t xml:space="preserve">&lt;Spring name="Springs feeding Blue R at and above Tidbit Creek" </w:t>
-      </w:r>
-    </w:p>
-    <w:p>
-      <w:pPr>
-        <w:ind w:left="1440"/>
-      </w:pPr>
-      <w:r>
-        <w:t xml:space="preserve">    COMID="23773429"</w:t>
-      </w:r>
-    </w:p>
-    <w:p>
-      <w:pPr>
-        <w:ind w:left="1440"/>
-      </w:pPr>
-      <w:r>
-        <w:t xml:space="preserve">    flow_cms="1.60"</w:t>
-      </w:r>
-    </w:p>
-    <w:p>
-      <w:pPr>
-        <w:ind w:left="1440"/>
-      </w:pPr>
-      <w:r>
-        <w:t xml:space="preserve">     temp_C="4.9"</w:t>
-      </w:r>
-    </w:p>
-    <w:p>
-      <w:pPr>
-        <w:ind w:left="1440"/>
-      </w:pPr>
-      <w:r>
-        <w:t xml:space="preserve">       /&gt;</w:t>
-      </w:r>
-    </w:p>
-    <w:p>
-      <w:r>
-        <w:t>As of 12/12/20, seven &lt;Spring&gt; entries have been added to the Flow XML file for the McKenzie basin study area.</w:t>
-      </w:r>
-      <w:r>
-        <w:t xml:space="preserve">  For more information, see the “High Cascades Springs” section, later in this document.</w:t>
-      </w:r>
-    </w:p>
-    <w:p/>
-    <w:p>
-      <w:pPr>
-        <w:pStyle w:val="Heading1"/>
-      </w:pPr>
-      <w:bookmarkStart w:id="830" w:name="_Toc99004998"/>
-      <w:r>
-        <w:t>The Envision framework and the GIS Layers</w:t>
-      </w:r>
-      <w:bookmarkEnd w:id="830"/>
-    </w:p>
-    <w:p>
-      <w:r>
-        <w:t>CW3M uses the Envision modeling framework created by John Bolte and colleagues at Oregon State University.</w:t>
-      </w:r>
-      <w:r>
-        <w:t xml:space="preserve">  The particular version of Envision used in CW3M evolved from the version used by the WW2100 project, splitting off from the main line of Envision model development at OSU in about 2013 or 2014.</w:t>
-      </w:r>
-    </w:p>
-    <w:p/>
-    <w:p>
       <w:r>
         <w:lastRenderedPageBreak/>
-        <w:t>Central to the Envision framework as used in CW3M are three ArcGIS shapefiles: the IDU, HRU, and Reach layers.  IDU stands for “independent decision unit” and is the spatial unit of computation.  IDUs are arbitrary polygons which tile the watershed under study.  The Reach layer represents the stream network which drains the watershed.</w:t>
-      </w:r>
-      <w:r>
-        <w:t xml:space="preserve">  HRU stands for “hydrologic resource unit” and ties the IDU and Reach layers together by HRU polygons composed of IDUs which all drain to the same reach.</w:t>
-      </w:r>
-      <w:r>
-        <w:t xml:space="preserve">  The use of shapefiles (as opposed to grids) underlies an important feature of the Envision framework: the landscape can be represented using a heterogeneous spatial scale.  In uniform parts of the landscape, the IDU polygons can be large, while smaller polygons can be used in areas where higher information density is required.</w:t>
-      </w:r>
-    </w:p>
-    <w:p/>
-    <w:p>
-      <w:pPr>
-        <w:pStyle w:val="Heading2"/>
-      </w:pPr>
-      <w:bookmarkStart w:id="831" w:name="_Toc99004999"/>
-      <w:r>
-        <w:t>The Reach Layer</w:t>
-      </w:r>
-      <w:bookmarkEnd w:id="831"/>
-    </w:p>
-    <w:p>
-      <w:r>
-        <w:t>Conceptually, the Reach layer is a set of lin</w:t>
-      </w:r>
-      <w:r>
-        <w:t>es</w:t>
-      </w:r>
-      <w:r>
-        <w:t xml:space="preserve"> structured as a tree, with flow downstream from “lea</w:t>
-      </w:r>
-      <w:r>
-        <w:t>ves</w:t>
-      </w:r>
-      <w:r>
-        <w:t xml:space="preserve">” (headwater reaches) to </w:t>
-      </w:r>
-      <w:r>
-        <w:t>a single</w:t>
-      </w:r>
-      <w:r>
-        <w:t xml:space="preserve"> </w:t>
-      </w:r>
-      <w:r>
-        <w:t>“</w:t>
-      </w:r>
-      <w:r>
-        <w:t>root</w:t>
-      </w:r>
-      <w:r>
-        <w:t>”</w:t>
-      </w:r>
-      <w:r>
-        <w:t xml:space="preserve"> (the watershed outlet, a.k.a. “pourpoint” in ArcGIS </w:t>
-      </w:r>
-      <w:r>
-        <w:t>jargon</w:t>
-      </w:r>
-      <w:r>
-        <w:t>).  By convention, each reach can be connected to only a single downstream reach and no more than two upstream reaches.</w:t>
-      </w:r>
-    </w:p>
-    <w:p/>
-    <w:p>
-      <w:r>
-        <w:t>Reaches may be of arbitrary length but s</w:t>
-      </w:r>
-      <w:r>
-        <w:t xml:space="preserve">hould be relatively uniform in the characteristics which matter to the simulation, for example direction, width, </w:t>
-      </w:r>
-      <w:r>
-        <w:t>streamside vegetation, and so on.  For mathematical convenience, reaches longer than 1 kilometer are further subdivided into equal-length subreaches.  For example, a reach of length 1.3 km is subdivided into two 650 m subreaches, a 2.1 km long reach would be composed of three 700 m subreaches, and so on.  By convention, the division into subreaches does not reflect information about the actual reach; it is merely a mathematical convenience.</w:t>
-      </w:r>
-    </w:p>
-    <w:p/>
-    <w:p>
-      <w:r>
-        <w:t xml:space="preserve">As of </w:t>
-      </w:r>
-      <w:r>
-        <w:t>August</w:t>
-      </w:r>
-      <w:r>
-        <w:t xml:space="preserve"> 2021, CW3M uses the Reach layer from the WW2100</w:t>
-      </w:r>
-      <w:r>
-        <w:t xml:space="preserve"> project,</w:t>
-      </w:r>
-      <w:r>
-        <w:t xml:space="preserve"> with </w:t>
-      </w:r>
-      <w:r>
-        <w:t xml:space="preserve">only </w:t>
-      </w:r>
-      <w:r>
-        <w:t xml:space="preserve">a few corrections.  This is not ideal for modeling stream temperature, since many reaches are curved to such a degree that insolation varies significantly along their lengths.  </w:t>
-      </w:r>
-      <w:r>
-        <w:t>When implementing the stream temperature model, consideration was given to using subreaches as the unit of computation, but that approach was ultimately abandoned.  To address the issue of undesirable heterogeneity within individual reaches, it will be necessary to come up with a more detailed reach layer.  The reach layer inherited from the WW2100 project was based on the National Hydrography Dataset ca. 2010, but may not have used the highest resolution version of that dataset currently available in 2021</w:t>
-      </w:r>
-      <w:r>
-        <w:t>.</w:t>
-      </w:r>
-    </w:p>
-    <w:p/>
-    <w:p>
-      <w:pPr>
-        <w:pStyle w:val="Heading2"/>
-      </w:pPr>
-      <w:bookmarkStart w:id="832" w:name="_Toc99005000"/>
-      <w:r>
-        <w:t>Time steps, autonomous processes, and global methods</w:t>
-      </w:r>
-      <w:bookmarkEnd w:id="832"/>
-    </w:p>
-    <w:p>
-      <w:r>
-        <w:t xml:space="preserve">Envision was originally designed to run at a yearly timestep.  </w:t>
-      </w:r>
-      <w:r>
-        <w:t>Autonomous processes (APs) are executed at the yearly timestep; the order in which the APs execute is important, and is specified in the ENVX file.</w:t>
-      </w:r>
-    </w:p>
-    <w:p/>
-    <w:p>
-      <w:r>
-        <w:t>The Flow model is an autonomous process and executes once per yearly timestep.  Within the Flow model there is a daily timestep.  The Flow XML file determines what happens in the daily timestep, among other things, by specifying “global methods” which execute at the daily timestep.</w:t>
-      </w:r>
-    </w:p>
-    <w:p/>
-    <w:p>
-      <w:r>
-        <w:t xml:space="preserve">It is helpful to </w:t>
-      </w:r>
-      <w:r>
-        <w:t>remember</w:t>
-      </w:r>
-      <w:r>
-        <w:t xml:space="preserve"> the </w:t>
-      </w:r>
-      <w:r>
-        <w:t xml:space="preserve">APs as yearly processes and the global methods as daily processes.  </w:t>
-      </w:r>
-      <w:r>
-        <w:t>T</w:t>
-      </w:r>
-      <w:r>
-        <w:t xml:space="preserve">he yearly and daily processes used in CW3M </w:t>
-      </w:r>
-      <w:r>
-        <w:t xml:space="preserve">release 1.0.0 </w:t>
-      </w:r>
-      <w:r>
-        <w:t xml:space="preserve"> </w:t>
-      </w:r>
-      <w:r>
-        <w:t>9/9/21</w:t>
-      </w:r>
-      <w:r>
-        <w:t>) in the McKenzie Wetlands project</w:t>
-      </w:r>
-      <w:r>
-        <w:t xml:space="preserve"> are listed below.  The processes are grouped in the executable code elements which implement them.</w:t>
-      </w:r>
-    </w:p>
-    <w:p/>
-    <w:p>
-      <w:pPr>
-        <w:rPr>
-          <w:u w:val="single"/>
-        </w:rPr>
-      </w:pPr>
-      <w:r>
-        <w:rPr>
-          <w:u w:val="single"/>
-        </w:rPr>
-        <w:t xml:space="preserve">Yearly processes, as in CW3M_McKenzie.envx </w:t>
-      </w:r>
-      <w:r>
-        <w:rPr>
-          <w:u w:val="single"/>
-        </w:rPr>
-        <w:t>(release 1.0.0)</w:t>
-      </w:r>
-    </w:p>
-    <w:p>
-      <w:pPr>
-        <w:ind w:left="288" w:hanging="288"/>
-      </w:pPr>
-      <w:r>
-        <w:t>Modeler.dll – ResetIRRIGATION, ResetFireDISTURB, ResetCCdisturb, ResetHarvestDISTURB, ResetVEGTRNTYPE, ResetCropChoice</w:t>
-      </w:r>
-      <w:r>
-        <w:t>, PVTdisturb</w:t>
-      </w:r>
-    </w:p>
-    <w:p>
-      <w:pPr>
-        <w:ind w:left="288" w:hanging="288"/>
-      </w:pPr>
-      <w:r>
-        <w:lastRenderedPageBreak/>
-        <w:t xml:space="preserve">APs.dll – GetWeather, </w:t>
-      </w:r>
-      <w:r>
-        <w:t xml:space="preserve">PrescribedLULCs, </w:t>
-      </w:r>
-      <w:r>
-        <w:t>PopGrowth, IrrigationDecision, CropChoice, UrbanWater</w:t>
-      </w:r>
-      <w:r>
-        <w:t>, FarmlandRent, LandUseTransitions, UGAexpansion, FishModel</w:t>
-      </w:r>
-    </w:p>
-    <w:p>
-      <w:pPr>
-        <w:ind w:left="288" w:hanging="288"/>
-      </w:pPr>
-      <w:r>
-        <w:t>Flow.dll – Flow</w:t>
-      </w:r>
-    </w:p>
-    <w:p>
-      <w:pPr>
-        <w:ind w:left="288" w:hanging="288"/>
-      </w:pPr>
-      <w:r>
-        <w:t>SpatialAllocator.dll – StandDisturbance</w:t>
-      </w:r>
-    </w:p>
-    <w:p>
-      <w:pPr>
-        <w:ind w:left="288" w:hanging="288"/>
-      </w:pPr>
-      <w:r>
-        <w:t>VegSTM.dll – VegSTM</w:t>
-      </w:r>
-      <w:r>
-        <w:t>, WetlandSTM</w:t>
-      </w:r>
-    </w:p>
-    <w:p>
-      <w:pPr>
-        <w:ind w:left="288" w:hanging="288"/>
-      </w:pPr>
-      <w:r>
-        <w:t>Reporter.dll – YearlyReports</w:t>
-      </w:r>
-    </w:p>
-    <w:p>
-      <w:pPr>
-        <w:ind w:left="288" w:hanging="288"/>
-        <w:rPr>
-          <w:u w:val="single"/>
-        </w:rPr>
-      </w:pPr>
-      <w:r>
-        <w:rPr>
-          <w:u w:val="single"/>
-        </w:rPr>
-        <w:t xml:space="preserve">Daily processes, as in Flow.xml </w:t>
-      </w:r>
-      <w:r>
-        <w:rPr>
-          <w:u w:val="single"/>
-        </w:rPr>
-        <w:t>(release 1.0.0)</w:t>
-      </w:r>
-    </w:p>
-    <w:p>
-      <w:pPr>
-        <w:ind w:left="288" w:hanging="288"/>
-      </w:pPr>
-      <w:r>
-        <w:t>Flow.dll – reach routing, evap_trans (ForestET, AgET,</w:t>
-      </w:r>
-      <w:r>
-        <w:t xml:space="preserve"> WetlandET), urban_water_demand, allocation</w:t>
-      </w:r>
-      <w:r>
-        <w:t xml:space="preserve"> (WaterRights)</w:t>
-      </w:r>
-      <w:r>
-        <w:t>, Spring (</w:t>
-      </w:r>
-      <w:r>
-        <w:t>1</w:t>
-      </w:r>
-      <w:r>
-        <w:t>8 springs)</w:t>
-      </w:r>
-    </w:p>
-    <w:p>
-      <w:pPr>
-        <w:ind w:left="288" w:hanging="288"/>
-      </w:pPr>
-      <w:r>
-        <w:t>HBV.dll – HBV</w:t>
-      </w:r>
-      <w:r>
-        <w:t>dailyProcess</w:t>
-      </w:r>
-    </w:p>
-    <w:p>
-      <w:pPr>
-        <w:ind w:left="288" w:hanging="288"/>
-      </w:pPr>
-      <w:r>
-        <w:t>MCfire.dll – CW3Mfire_DailyProcess</w:t>
-      </w:r>
-    </w:p>
-    <w:p>
-      <w:pPr>
-        <w:ind w:left="288" w:hanging="288"/>
-      </w:pPr>
-    </w:p>
-    <w:p>
-      <w:pPr>
-        <w:ind w:left="288" w:hanging="288"/>
-      </w:pPr>
-    </w:p>
-    <w:p>
-      <w:pPr>
-        <w:pStyle w:val="Heading2"/>
-      </w:pPr>
-      <w:r>
         <w:t xml:space="preserve"> </w:t>
       </w:r>
       <w:bookmarkStart w:id="833" w:name="_Toc99005001"/>
@@ -19122,7 +19115,6 @@
     </w:p>
     <w:p>
       <w:r>
-        <w:lastRenderedPageBreak/>
         <w:tab/>
       </w:r>
       <w:r>
@@ -19317,6 +19309,7 @@
       </w:pPr>
       <w:bookmarkStart w:id="835" w:name="_Toc99005003"/>
       <w:r>
+        <w:lastRenderedPageBreak/>
         <w:t>Data</w:t>
       </w:r>
       <w:r>
@@ -19630,7 +19623,6 @@
     </w:p>
     <w:p>
       <w:r>
-        <w:lastRenderedPageBreak/>
         <w:tab/>
       </w:r>
       <w:r>
@@ -19703,6 +19695,7 @@
     </w:p>
     <w:p>
       <w:r>
+        <w:lastRenderedPageBreak/>
         <w:tab/>
         <w:t>Folders for each scenario</w:t>
       </w:r>
@@ -20992,7 +20985,7 @@
       <w:r>
         <w:fldChar w:fldCharType="separate"/>
       </w:r>
-      <w:ins w:id="863" w:author="David Conklin" w:date="2022-04-07T09:35:00Z">
+      <w:ins w:id="863" w:author="David Conklin" w:date="2022-04-19T09:31:00Z">
         <w:r>
           <w:rPr>
             <w:noProof/>
@@ -44578,17 +44571,146 @@
     </w:p>
     <w:p>
       <w:pPr>
-        <w:rPr>
-          <w:ins w:id="1106" w:author="David Conklin" w:date="2022-04-07T08:28:00Z"/>
-        </w:rPr>
-      </w:pPr>
-    </w:p>
-    <w:p/>
-    <w:p>
-      <w:pPr>
-        <w:rPr>
+        <w:ind w:firstLine="720"/>
+        <w:rPr>
+          <w:del w:id="1106" w:author="David Conklin" w:date="2022-04-19T17:56:00Z"/>
           <w:u w:val="single"/>
         </w:rPr>
+      </w:pPr>
+      <w:ins w:id="1107" w:author="David Conklin" w:date="2022-04-19T17:53:00Z">
+        <w:r>
+          <w:t>WriteDataToMap()</w:t>
+        </w:r>
+      </w:ins>
+    </w:p>
+    <w:p>
+      <w:pPr>
+        <w:ind w:firstLine="720"/>
+        <w:rPr>
+          <w:ins w:id="1108" w:author="David Conklin" w:date="2022-04-19T17:56:00Z"/>
+          <w:u w:val="single"/>
+        </w:rPr>
+      </w:pPr>
+    </w:p>
+    <w:p>
+      <w:pPr>
+        <w:ind w:firstLine="720"/>
+        <w:rPr>
+          <w:ins w:id="1109" w:author="David Conklin" w:date="2022-04-19T17:59:00Z"/>
+        </w:rPr>
+      </w:pPr>
+      <w:ins w:id="1110" w:author="David Conklin" w:date="2022-04-19T17:56:00Z">
+        <w:r>
+          <w:tab/>
+          <w:t xml:space="preserve">Write </w:t>
+        </w:r>
+      </w:ins>
+      <w:ins w:id="1111" w:author="David Conklin" w:date="2022-04-19T17:57:00Z">
+        <w:r>
+          <w:t>reach attributes IN_RUNOFF, IN_RUNOF_C, OUT_LATERL</w:t>
+        </w:r>
+      </w:ins>
+      <w:ins w:id="1112" w:author="David Conklin" w:date="2022-04-19T17:58:00Z">
+        <w:r>
+          <w:t>, Q</w:t>
+        </w:r>
+      </w:ins>
+      <w:ins w:id="1113" w:author="David Conklin" w:date="2022-04-19T17:59:00Z">
+        <w:r>
+          <w:t>_DISCHARG, LOG_Q,</w:t>
+        </w:r>
+      </w:ins>
+    </w:p>
+    <w:p>
+      <w:pPr>
+        <w:ind w:firstLine="720"/>
+        <w:rPr>
+          <w:ins w:id="1114" w:author="David Conklin" w:date="2022-04-19T18:01:00Z"/>
+        </w:rPr>
+      </w:pPr>
+      <w:ins w:id="1115" w:author="David Conklin" w:date="2022-04-19T17:59:00Z">
+        <w:r>
+          <w:tab/>
+        </w:r>
+        <w:r>
+          <w:tab/>
+          <w:t>TEMP_H2O, RES_H2O, RES_TEMP</w:t>
+        </w:r>
+      </w:ins>
+      <w:ins w:id="1116" w:author="David Conklin" w:date="2022-04-19T18:00:00Z">
+        <w:r>
+          <w:t>, RESAREA_HA, REACH_H2O, EVAP_MM</w:t>
+        </w:r>
+      </w:ins>
+      <w:ins w:id="1117" w:author="David Conklin" w:date="2022-04-19T18:01:00Z">
+        <w:r>
+          <w:t xml:space="preserve">, </w:t>
+        </w:r>
+      </w:ins>
+    </w:p>
+    <w:p>
+      <w:pPr>
+        <w:ind w:firstLine="720"/>
+        <w:rPr>
+          <w:ins w:id="1118" w:author="David Conklin" w:date="2022-04-19T18:02:00Z"/>
+        </w:rPr>
+      </w:pPr>
+      <w:ins w:id="1119" w:author="David Conklin" w:date="2022-04-19T18:01:00Z">
+        <w:r>
+          <w:tab/>
+        </w:r>
+        <w:r>
+          <w:tab/>
+          <w:t>SPRING_CMS, SPRINGTEMP</w:t>
+        </w:r>
+      </w:ins>
+    </w:p>
+    <w:p>
+      <w:pPr>
+        <w:ind w:firstLine="720"/>
+        <w:rPr>
+          <w:ins w:id="1120" w:author="David Conklin" w:date="2022-04-19T17:56:00Z"/>
+          <w:rPrChange w:id="1121" w:author="David Conklin" w:date="2022-04-19T17:56:00Z">
+            <w:rPr>
+              <w:ins w:id="1122" w:author="David Conklin" w:date="2022-04-19T17:56:00Z"/>
+            </w:rPr>
+          </w:rPrChange>
+        </w:rPr>
+        <w:pPrChange w:id="1123" w:author="David Conklin" w:date="2022-04-19T17:55:00Z">
+          <w:pPr/>
+        </w:pPrChange>
+      </w:pPr>
+      <w:ins w:id="1124" w:author="David Conklin" w:date="2022-04-19T18:02:00Z">
+        <w:r>
+          <w:tab/>
+          <w:t>Write IDU attributes</w:t>
+        </w:r>
+      </w:ins>
+      <w:ins w:id="1125" w:author="David Conklin" w:date="2022-04-19T18:03:00Z">
+        <w:r>
+          <w:t xml:space="preserve"> ET_DAY</w:t>
+        </w:r>
+      </w:ins>
+      <w:ins w:id="1126" w:author="David Conklin" w:date="2022-04-19T18:04:00Z">
+        <w:r>
+          <w:t xml:space="preserve"> </w:t>
+        </w:r>
+      </w:ins>
+      <w:ins w:id="1127" w:author="David Conklin" w:date="2022-04-19T18:03:00Z">
+        <w:r>
+          <w:t>and ET_YR</w:t>
+        </w:r>
+      </w:ins>
+    </w:p>
+    <w:p>
+      <w:pPr>
+        <w:ind w:firstLine="720"/>
+        <w:rPr>
+          <w:u w:val="single"/>
+        </w:rPr>
+        <w:pPrChange w:id="1128" w:author="David Conklin" w:date="2022-04-19T17:56:00Z">
+          <w:pPr/>
+        </w:pPrChange>
       </w:pPr>
     </w:p>
     <w:p>
@@ -45095,11 +45217,11 @@
       <w:pPr>
         <w:pStyle w:val="Heading2"/>
       </w:pPr>
-      <w:bookmarkStart w:id="1107" w:name="_Toc99005077"/>
+      <w:bookmarkStart w:id="1129" w:name="_Toc99005077"/>
       <w:r>
         <w:t>Standing water temperature</w:t>
       </w:r>
-      <w:bookmarkEnd w:id="1107"/>
+      <w:bookmarkEnd w:id="1129"/>
     </w:p>
     <w:p>
       <w:r>
@@ -45120,11 +45242,11 @@
       <w:pPr>
         <w:pStyle w:val="Heading2"/>
       </w:pPr>
-      <w:bookmarkStart w:id="1108" w:name="_Toc99005078"/>
+      <w:bookmarkStart w:id="1130" w:name="_Toc99005078"/>
       <w:r>
         <w:t>Evapotranspiration from wetlands</w:t>
       </w:r>
-      <w:bookmarkEnd w:id="1108"/>
+      <w:bookmarkEnd w:id="1130"/>
     </w:p>
     <w:p>
       <w:r>
@@ -45167,11 +45289,11 @@
       <w:pPr>
         <w:pStyle w:val="Heading2"/>
       </w:pPr>
-      <w:bookmarkStart w:id="1109" w:name="_Toc99005079"/>
+      <w:bookmarkStart w:id="1131" w:name="_Toc99005079"/>
       <w:r>
         <w:t>Loss (or gain) of wetlands</w:t>
       </w:r>
-      <w:bookmarkEnd w:id="1109"/>
+      <w:bookmarkEnd w:id="1131"/>
     </w:p>
     <w:p>
       <w:r>
@@ -45189,14 +45311,14 @@
       <w:pPr>
         <w:pStyle w:val="Heading2"/>
       </w:pPr>
-      <w:bookmarkStart w:id="1110" w:name="_Toc99005080"/>
+      <w:bookmarkStart w:id="1132" w:name="_Toc99005080"/>
       <w:r>
         <w:t>W</w:t>
       </w:r>
       <w:r>
         <w:t>etland state and transition model</w:t>
       </w:r>
-      <w:bookmarkEnd w:id="1110"/>
+      <w:bookmarkEnd w:id="1132"/>
     </w:p>
     <w:p>
       <w:r>
@@ -45431,11 +45553,11 @@
       <w:pPr>
         <w:pStyle w:val="Heading2"/>
       </w:pPr>
-      <w:bookmarkStart w:id="1111" w:name="_Toc99005081"/>
+      <w:bookmarkStart w:id="1133" w:name="_Toc99005081"/>
       <w:r>
         <w:t>Activating a wetland in the wetland model</w:t>
       </w:r>
-      <w:bookmarkEnd w:id="1111"/>
+      <w:bookmarkEnd w:id="1133"/>
     </w:p>
     <w:p>
       <w:r>
@@ -45510,11 +45632,11 @@
       <w:pPr>
         <w:pStyle w:val="Heading2"/>
       </w:pPr>
-      <w:bookmarkStart w:id="1112" w:name="_Toc99005082"/>
+      <w:bookmarkStart w:id="1134" w:name="_Toc99005082"/>
       <w:r>
         <w:t>Reality check</w:t>
       </w:r>
-      <w:bookmarkEnd w:id="1112"/>
+      <w:bookmarkEnd w:id="1134"/>
     </w:p>
     <w:p>
       <w:r>
@@ -47805,11 +47927,11 @@
       <w:pPr>
         <w:pStyle w:val="Heading2"/>
       </w:pPr>
-      <w:bookmarkStart w:id="1113" w:name="_Toc99005083"/>
+      <w:bookmarkStart w:id="1135" w:name="_Toc99005083"/>
       <w:r>
         <w:t>High Cascades Springs</w:t>
       </w:r>
-      <w:bookmarkEnd w:id="1113"/>
+      <w:bookmarkEnd w:id="1135"/>
     </w:p>
     <w:p>
       <w:r>
@@ -48557,14 +48679,14 @@
       <w:pPr>
         <w:pStyle w:val="Heading2"/>
       </w:pPr>
-      <w:bookmarkStart w:id="1114" w:name="_Toc99005084"/>
+      <w:bookmarkStart w:id="1136" w:name="_Toc99005084"/>
       <w:r>
         <w:t>Calibration</w:t>
       </w:r>
       <w:r>
         <w:t xml:space="preserve"> and simulation skill</w:t>
       </w:r>
-      <w:bookmarkEnd w:id="1114"/>
+      <w:bookmarkEnd w:id="1136"/>
     </w:p>
     <w:p>
       <w:r>
@@ -49534,14 +49656,14 @@
       <w:pPr>
         <w:pStyle w:val="Heading2"/>
       </w:pPr>
-      <w:bookmarkStart w:id="1115" w:name="_Toc99005085"/>
+      <w:bookmarkStart w:id="1137" w:name="_Toc99005085"/>
       <w:r>
         <w:t>Analysis of</w:t>
       </w:r>
       <w:r>
         <w:t xml:space="preserve"> locations where the model has low skill</w:t>
       </w:r>
-      <w:bookmarkEnd w:id="1115"/>
+      <w:bookmarkEnd w:id="1137"/>
     </w:p>
     <w:p>
       <w:r>
@@ -49608,14 +49730,14 @@
       <w:pPr>
         <w:pStyle w:val="Heading2"/>
       </w:pPr>
-      <w:bookmarkStart w:id="1116" w:name="_Toc99005086"/>
+      <w:bookmarkStart w:id="1138" w:name="_Toc99005086"/>
       <w:r>
         <w:t>Simulated McKenzie basin water budget</w:t>
       </w:r>
       <w:r>
         <w:t xml:space="preserve"> and thermal energy budget</w:t>
       </w:r>
-      <w:bookmarkEnd w:id="1116"/>
+      <w:bookmarkEnd w:id="1138"/>
     </w:p>
     <w:p>
       <w:pPr>
@@ -51839,11 +51961,11 @@
       <w:pPr>
         <w:pStyle w:val="Heading2"/>
       </w:pPr>
-      <w:bookmarkStart w:id="1117" w:name="_Toc99005087"/>
+      <w:bookmarkStart w:id="1139" w:name="_Toc99005087"/>
       <w:r>
         <w:t>CW3M v. Shade-a-lator</w:t>
       </w:r>
-      <w:bookmarkEnd w:id="1117"/>
+      <w:bookmarkEnd w:id="1139"/>
     </w:p>
     <w:p/>
     <w:p>
@@ -52298,11 +52420,11 @@
       <w:pPr>
         <w:pStyle w:val="Heading2"/>
       </w:pPr>
-      <w:bookmarkStart w:id="1118" w:name="_Toc99005088"/>
+      <w:bookmarkStart w:id="1140" w:name="_Toc99005088"/>
       <w:r>
         <w:t>Comparison of CW3M results to Shade-a-lator results</w:t>
       </w:r>
-      <w:bookmarkEnd w:id="1118"/>
+      <w:bookmarkEnd w:id="1140"/>
     </w:p>
     <w:p/>
     <w:p>
@@ -52560,8 +52682,8 @@
       <w:pPr>
         <w:pStyle w:val="Caption"/>
       </w:pPr>
-      <w:bookmarkStart w:id="1119" w:name="_Ref48286765"/>
-      <w:bookmarkStart w:id="1120" w:name="_Toc87080455"/>
+      <w:bookmarkStart w:id="1141" w:name="_Ref48286765"/>
+      <w:bookmarkStart w:id="1142" w:name="_Toc87080455"/>
       <w:r>
         <w:t xml:space="preserve">Figure </w:t>
       </w:r>
@@ -52586,11 +52708,11 @@
         </w:rPr>
         <w:fldChar w:fldCharType="end"/>
       </w:r>
-      <w:bookmarkEnd w:id="1119"/>
+      <w:bookmarkEnd w:id="1141"/>
       <w:r>
         <w:t>. Clackamas basin in CW3M screen capture</w:t>
       </w:r>
-      <w:bookmarkEnd w:id="1120"/>
+      <w:bookmarkEnd w:id="1142"/>
     </w:p>
     <w:p/>
     <w:p>
@@ -52602,11 +52724,11 @@
       <w:pPr>
         <w:pStyle w:val="Heading1"/>
       </w:pPr>
-      <w:bookmarkStart w:id="1121" w:name="_Toc99005089"/>
+      <w:bookmarkStart w:id="1143" w:name="_Toc99005089"/>
       <w:r>
         <w:t>The Clackamas Basin</w:t>
       </w:r>
-      <w:bookmarkEnd w:id="1121"/>
+      <w:bookmarkEnd w:id="1143"/>
     </w:p>
     <w:p/>
     <w:p>
@@ -52650,22 +52772,22 @@
       <w:pPr>
         <w:pStyle w:val="Heading1"/>
       </w:pPr>
-      <w:bookmarkStart w:id="1122" w:name="_Toc99005090"/>
+      <w:bookmarkStart w:id="1144" w:name="_Toc99005090"/>
       <w:r>
         <w:t>Autonomous process details</w:t>
       </w:r>
-      <w:bookmarkEnd w:id="1122"/>
+      <w:bookmarkEnd w:id="1144"/>
     </w:p>
     <w:p/>
     <w:p>
       <w:pPr>
         <w:pStyle w:val="Heading2"/>
       </w:pPr>
-      <w:bookmarkStart w:id="1123" w:name="_Toc99005091"/>
+      <w:bookmarkStart w:id="1145" w:name="_Toc99005091"/>
       <w:r>
         <w:t>Prescribed LULCs</w:t>
       </w:r>
-      <w:bookmarkEnd w:id="1123"/>
+      <w:bookmarkEnd w:id="1145"/>
     </w:p>
     <w:p>
       <w:r>
@@ -52755,11 +52877,11 @@
         <w:autoSpaceDN w:val="0"/>
         <w:adjustRightInd w:val="0"/>
         <w:rPr>
-          <w:ins w:id="1124" w:author="David Conklin" w:date="2022-03-04T07:15:00Z"/>
+          <w:ins w:id="1146" w:author="David Conklin" w:date="2022-03-04T07:15:00Z"/>
           <w:rFonts w:cstheme="minorHAnsi"/>
         </w:rPr>
       </w:pPr>
-      <w:ins w:id="1125" w:author="David Conklin" w:date="2022-03-04T07:15:00Z">
+      <w:ins w:id="1147" w:author="David Conklin" w:date="2022-03-04T07:15:00Z">
         <w:r>
           <w:t>These changes are specified in a CSV file, the “LULCtrans” file.  Each row of the file specifies an LULC change for a single IDU at the beginning of a certain calendar year.  The field names (i.e. column headers) in the LULCtrans file are:</w:t>
         </w:r>
@@ -52776,12 +52898,12 @@
         <w:autoSpaceDN w:val="0"/>
         <w:adjustRightInd w:val="0"/>
         <w:rPr>
-          <w:ins w:id="1126" w:author="David Conklin" w:date="2022-03-04T07:15:00Z"/>
+          <w:ins w:id="1148" w:author="David Conklin" w:date="2022-03-04T07:15:00Z"/>
           <w:rFonts w:cstheme="minorHAnsi"/>
           <w:color w:val="000000"/>
         </w:rPr>
       </w:pPr>
-      <w:ins w:id="1127" w:author="David Conklin" w:date="2022-03-04T07:15:00Z">
+      <w:ins w:id="1149" w:author="David Conklin" w:date="2022-03-04T07:15:00Z">
         <w:r>
           <w:rPr>
             <w:rFonts w:cstheme="minorHAnsi"/>
@@ -52808,12 +52930,12 @@
         <w:autoSpaceDN w:val="0"/>
         <w:adjustRightInd w:val="0"/>
         <w:rPr>
-          <w:ins w:id="1128" w:author="David Conklin" w:date="2022-03-04T07:15:00Z"/>
+          <w:ins w:id="1150" w:author="David Conklin" w:date="2022-03-04T07:15:00Z"/>
           <w:rFonts w:cstheme="minorHAnsi"/>
           <w:color w:val="000000"/>
         </w:rPr>
       </w:pPr>
-      <w:ins w:id="1129" w:author="David Conklin" w:date="2022-03-04T07:15:00Z">
+      <w:ins w:id="1151" w:author="David Conklin" w:date="2022-03-04T07:15:00Z">
         <w:r>
           <w:rPr>
             <w:rFonts w:cstheme="minorHAnsi"/>
@@ -52834,12 +52956,12 @@
         <w:autoSpaceDN w:val="0"/>
         <w:adjustRightInd w:val="0"/>
         <w:rPr>
-          <w:ins w:id="1130" w:author="David Conklin" w:date="2022-03-04T07:15:00Z"/>
+          <w:ins w:id="1152" w:author="David Conklin" w:date="2022-03-04T07:15:00Z"/>
           <w:rFonts w:cstheme="minorHAnsi"/>
           <w:color w:val="000000"/>
         </w:rPr>
       </w:pPr>
-      <w:ins w:id="1131" w:author="David Conklin" w:date="2022-03-04T07:15:00Z">
+      <w:ins w:id="1153" w:author="David Conklin" w:date="2022-03-04T07:15:00Z">
         <w:r>
           <w:rPr>
             <w:rFonts w:cstheme="minorHAnsi"/>
@@ -52860,12 +52982,12 @@
         <w:autoSpaceDN w:val="0"/>
         <w:adjustRightInd w:val="0"/>
         <w:rPr>
-          <w:ins w:id="1132" w:author="David Conklin" w:date="2022-03-04T07:15:00Z"/>
+          <w:ins w:id="1154" w:author="David Conklin" w:date="2022-03-04T07:15:00Z"/>
           <w:rFonts w:cstheme="minorHAnsi"/>
           <w:color w:val="000000"/>
         </w:rPr>
       </w:pPr>
-      <w:ins w:id="1133" w:author="David Conklin" w:date="2022-03-04T07:15:00Z">
+      <w:ins w:id="1155" w:author="David Conklin" w:date="2022-03-04T07:15:00Z">
         <w:r>
           <w:rPr>
             <w:rFonts w:cstheme="minorHAnsi"/>
@@ -52886,12 +53008,12 @@
         <w:autoSpaceDN w:val="0"/>
         <w:adjustRightInd w:val="0"/>
         <w:rPr>
-          <w:ins w:id="1134" w:author="David Conklin" w:date="2022-03-04T07:15:00Z"/>
+          <w:ins w:id="1156" w:author="David Conklin" w:date="2022-03-04T07:15:00Z"/>
           <w:rFonts w:cstheme="minorHAnsi"/>
           <w:color w:val="000000"/>
         </w:rPr>
       </w:pPr>
-      <w:ins w:id="1135" w:author="David Conklin" w:date="2022-03-04T07:15:00Z">
+      <w:ins w:id="1157" w:author="David Conklin" w:date="2022-03-04T07:15:00Z">
         <w:r>
           <w:rPr>
             <w:rFonts w:cstheme="minorHAnsi"/>
@@ -52912,12 +53034,12 @@
         <w:autoSpaceDN w:val="0"/>
         <w:adjustRightInd w:val="0"/>
         <w:rPr>
-          <w:ins w:id="1136" w:author="David Conklin" w:date="2022-03-04T07:15:00Z"/>
+          <w:ins w:id="1158" w:author="David Conklin" w:date="2022-03-04T07:15:00Z"/>
           <w:rFonts w:cstheme="minorHAnsi"/>
           <w:color w:val="000000"/>
         </w:rPr>
       </w:pPr>
-      <w:ins w:id="1137" w:author="David Conklin" w:date="2022-03-04T07:15:00Z">
+      <w:ins w:id="1159" w:author="David Conklin" w:date="2022-03-04T07:15:00Z">
         <w:r>
           <w:rPr>
             <w:rFonts w:cstheme="minorHAnsi"/>
@@ -52934,7 +53056,7 @@
         <w:autoSpaceDN w:val="0"/>
         <w:adjustRightInd w:val="0"/>
         <w:rPr>
-          <w:ins w:id="1138" w:author="David Conklin" w:date="2022-03-04T07:15:00Z"/>
+          <w:ins w:id="1160" w:author="David Conklin" w:date="2022-03-04T07:15:00Z"/>
           <w:rFonts w:cstheme="minorHAnsi"/>
           <w:color w:val="000000"/>
         </w:rPr>
@@ -52946,12 +53068,12 @@
         <w:autoSpaceDN w:val="0"/>
         <w:adjustRightInd w:val="0"/>
         <w:rPr>
-          <w:ins w:id="1139" w:author="David Conklin" w:date="2022-03-04T07:15:00Z"/>
+          <w:ins w:id="1161" w:author="David Conklin" w:date="2022-03-04T07:15:00Z"/>
           <w:rFonts w:cstheme="minorHAnsi"/>
           <w:color w:val="000000"/>
         </w:rPr>
       </w:pPr>
-      <w:ins w:id="1140" w:author="David Conklin" w:date="2022-03-04T07:15:00Z">
+      <w:ins w:id="1162" w:author="David Conklin" w:date="2022-03-04T07:15:00Z">
         <w:r>
           <w:rPr>
             <w:rFonts w:cstheme="minorHAnsi"/>
@@ -52974,7 +53096,7 @@
         <w:autoSpaceDN w:val="0"/>
         <w:adjustRightInd w:val="0"/>
         <w:rPr>
-          <w:ins w:id="1141" w:author="David Conklin" w:date="2022-03-04T07:15:00Z"/>
+          <w:ins w:id="1163" w:author="David Conklin" w:date="2022-03-04T07:15:00Z"/>
           <w:rFonts w:cstheme="minorHAnsi"/>
           <w:color w:val="000000"/>
         </w:rPr>
@@ -52986,12 +53108,12 @@
         <w:autoSpaceDN w:val="0"/>
         <w:adjustRightInd w:val="0"/>
         <w:rPr>
-          <w:ins w:id="1142" w:author="David Conklin" w:date="2022-03-04T07:15:00Z"/>
+          <w:ins w:id="1164" w:author="David Conklin" w:date="2022-03-04T07:15:00Z"/>
           <w:rFonts w:cstheme="minorHAnsi"/>
           <w:color w:val="000000"/>
         </w:rPr>
       </w:pPr>
-      <w:ins w:id="1143" w:author="David Conklin" w:date="2022-03-04T07:15:00Z">
+      <w:ins w:id="1165" w:author="David Conklin" w:date="2022-03-04T07:15:00Z">
         <w:r>
           <w:rPr>
             <w:rFonts w:cstheme="minorHAnsi"/>
@@ -53007,7 +53129,7 @@
         <w:autoSpaceDN w:val="0"/>
         <w:adjustRightInd w:val="0"/>
         <w:rPr>
-          <w:ins w:id="1144" w:author="David Conklin" w:date="2022-03-04T07:15:00Z"/>
+          <w:ins w:id="1166" w:author="David Conklin" w:date="2022-03-04T07:15:00Z"/>
           <w:rFonts w:cstheme="minorHAnsi"/>
           <w:color w:val="000000"/>
         </w:rPr>
@@ -53019,14 +53141,14 @@
         <w:autoSpaceDN w:val="0"/>
         <w:adjustRightInd w:val="0"/>
         <w:rPr>
-          <w:ins w:id="1145" w:author="David Conklin" w:date="2022-03-04T07:15:00Z"/>
+          <w:ins w:id="1167" w:author="David Conklin" w:date="2022-03-04T07:15:00Z"/>
           <w:rFonts w:ascii="Consolas" w:hAnsi="Consolas" w:cs="Consolas"/>
           <w:color w:val="000000"/>
           <w:sz w:val="19"/>
           <w:szCs w:val="19"/>
         </w:rPr>
       </w:pPr>
-      <w:ins w:id="1146" w:author="David Conklin" w:date="2022-03-04T07:15:00Z">
+      <w:ins w:id="1168" w:author="David Conklin" w:date="2022-03-04T07:15:00Z">
         <w:r>
           <w:rPr>
             <w:rFonts w:ascii="Consolas" w:hAnsi="Consolas" w:cs="Consolas"/>
@@ -53044,14 +53166,14 @@
         <w:autoSpaceDN w:val="0"/>
         <w:adjustRightInd w:val="0"/>
         <w:rPr>
-          <w:ins w:id="1147" w:author="David Conklin" w:date="2022-03-04T07:15:00Z"/>
+          <w:ins w:id="1169" w:author="David Conklin" w:date="2022-03-04T07:15:00Z"/>
           <w:rFonts w:ascii="Consolas" w:hAnsi="Consolas" w:cs="Consolas"/>
           <w:color w:val="000000"/>
           <w:sz w:val="19"/>
           <w:szCs w:val="19"/>
         </w:rPr>
       </w:pPr>
-      <w:ins w:id="1148" w:author="David Conklin" w:date="2022-03-04T07:15:00Z">
+      <w:ins w:id="1170" w:author="David Conklin" w:date="2022-03-04T07:15:00Z">
         <w:r>
           <w:rPr>
             <w:rFonts w:ascii="Consolas" w:hAnsi="Consolas" w:cs="Consolas"/>
@@ -53069,14 +53191,14 @@
         <w:autoSpaceDN w:val="0"/>
         <w:adjustRightInd w:val="0"/>
         <w:rPr>
-          <w:ins w:id="1149" w:author="David Conklin" w:date="2022-03-04T07:15:00Z"/>
+          <w:ins w:id="1171" w:author="David Conklin" w:date="2022-03-04T07:15:00Z"/>
           <w:rFonts w:ascii="Consolas" w:hAnsi="Consolas" w:cs="Consolas"/>
           <w:color w:val="000000"/>
           <w:sz w:val="19"/>
           <w:szCs w:val="19"/>
         </w:rPr>
       </w:pPr>
-      <w:ins w:id="1150" w:author="David Conklin" w:date="2022-03-04T07:15:00Z">
+      <w:ins w:id="1172" w:author="David Conklin" w:date="2022-03-04T07:15:00Z">
         <w:r>
           <w:rPr>
             <w:rFonts w:ascii="Consolas" w:hAnsi="Consolas" w:cs="Consolas"/>
@@ -53094,14 +53216,14 @@
         <w:autoSpaceDN w:val="0"/>
         <w:adjustRightInd w:val="0"/>
         <w:rPr>
-          <w:ins w:id="1151" w:author="David Conklin" w:date="2022-03-04T07:15:00Z"/>
+          <w:ins w:id="1173" w:author="David Conklin" w:date="2022-03-04T07:15:00Z"/>
           <w:rFonts w:ascii="Consolas" w:hAnsi="Consolas" w:cs="Consolas"/>
           <w:color w:val="000000"/>
           <w:sz w:val="19"/>
           <w:szCs w:val="19"/>
         </w:rPr>
       </w:pPr>
-      <w:ins w:id="1152" w:author="David Conklin" w:date="2022-03-04T07:15:00Z">
+      <w:ins w:id="1174" w:author="David Conklin" w:date="2022-03-04T07:15:00Z">
         <w:r>
           <w:rPr>
             <w:rFonts w:ascii="Consolas" w:hAnsi="Consolas" w:cs="Consolas"/>
@@ -53119,14 +53241,14 @@
         <w:autoSpaceDN w:val="0"/>
         <w:adjustRightInd w:val="0"/>
         <w:rPr>
-          <w:ins w:id="1153" w:author="David Conklin" w:date="2022-03-04T07:15:00Z"/>
+          <w:ins w:id="1175" w:author="David Conklin" w:date="2022-03-04T07:15:00Z"/>
           <w:rFonts w:ascii="Consolas" w:hAnsi="Consolas" w:cs="Consolas"/>
           <w:color w:val="000000"/>
           <w:sz w:val="19"/>
           <w:szCs w:val="19"/>
         </w:rPr>
       </w:pPr>
-      <w:ins w:id="1154" w:author="David Conklin" w:date="2022-03-04T07:15:00Z">
+      <w:ins w:id="1176" w:author="David Conklin" w:date="2022-03-04T07:15:00Z">
         <w:r>
           <w:rPr>
             <w:rFonts w:ascii="Consolas" w:hAnsi="Consolas" w:cs="Consolas"/>
@@ -53144,14 +53266,14 @@
         <w:autoSpaceDN w:val="0"/>
         <w:adjustRightInd w:val="0"/>
         <w:rPr>
-          <w:ins w:id="1155" w:author="David Conklin" w:date="2022-03-04T07:15:00Z"/>
+          <w:ins w:id="1177" w:author="David Conklin" w:date="2022-03-04T07:15:00Z"/>
           <w:rFonts w:ascii="Consolas" w:hAnsi="Consolas" w:cs="Consolas"/>
           <w:color w:val="000000"/>
           <w:sz w:val="19"/>
           <w:szCs w:val="19"/>
         </w:rPr>
       </w:pPr>
-      <w:ins w:id="1156" w:author="David Conklin" w:date="2022-03-04T07:15:00Z">
+      <w:ins w:id="1178" w:author="David Conklin" w:date="2022-03-04T07:15:00Z">
         <w:r>
           <w:rPr>
             <w:rFonts w:ascii="Consolas" w:hAnsi="Consolas" w:cs="Consolas"/>
@@ -53169,14 +53291,14 @@
         <w:autoSpaceDN w:val="0"/>
         <w:adjustRightInd w:val="0"/>
         <w:rPr>
-          <w:ins w:id="1157" w:author="David Conklin" w:date="2022-03-04T07:15:00Z"/>
+          <w:ins w:id="1179" w:author="David Conklin" w:date="2022-03-04T07:15:00Z"/>
           <w:rFonts w:ascii="Consolas" w:hAnsi="Consolas" w:cs="Consolas"/>
           <w:color w:val="000000"/>
           <w:sz w:val="19"/>
           <w:szCs w:val="19"/>
         </w:rPr>
       </w:pPr>
-      <w:ins w:id="1158" w:author="David Conklin" w:date="2022-03-04T07:15:00Z">
+      <w:ins w:id="1180" w:author="David Conklin" w:date="2022-03-04T07:15:00Z">
         <w:r>
           <w:rPr>
             <w:rFonts w:ascii="Consolas" w:hAnsi="Consolas" w:cs="Consolas"/>
@@ -53194,14 +53316,14 @@
         <w:autoSpaceDN w:val="0"/>
         <w:adjustRightInd w:val="0"/>
         <w:rPr>
-          <w:ins w:id="1159" w:author="David Conklin" w:date="2022-03-04T07:15:00Z"/>
+          <w:ins w:id="1181" w:author="David Conklin" w:date="2022-03-04T07:15:00Z"/>
           <w:rFonts w:ascii="Consolas" w:hAnsi="Consolas" w:cs="Consolas"/>
           <w:color w:val="000000"/>
           <w:sz w:val="19"/>
           <w:szCs w:val="19"/>
         </w:rPr>
       </w:pPr>
-      <w:ins w:id="1160" w:author="David Conklin" w:date="2022-03-04T07:15:00Z">
+      <w:ins w:id="1182" w:author="David Conklin" w:date="2022-03-04T07:15:00Z">
         <w:r>
           <w:rPr>
             <w:rFonts w:ascii="Consolas" w:hAnsi="Consolas" w:cs="Consolas"/>
@@ -53219,7 +53341,7 @@
         <w:autoSpaceDN w:val="0"/>
         <w:adjustRightInd w:val="0"/>
         <w:rPr>
-          <w:ins w:id="1161" w:author="David Conklin" w:date="2022-03-04T07:15:00Z"/>
+          <w:ins w:id="1183" w:author="David Conklin" w:date="2022-03-04T07:15:00Z"/>
           <w:rFonts w:cstheme="minorHAnsi"/>
           <w:color w:val="000000"/>
         </w:rPr>
@@ -53231,12 +53353,12 @@
         <w:autoSpaceDN w:val="0"/>
         <w:adjustRightInd w:val="0"/>
         <w:rPr>
-          <w:ins w:id="1162" w:author="David Conklin" w:date="2022-03-04T07:15:00Z"/>
+          <w:ins w:id="1184" w:author="David Conklin" w:date="2022-03-04T07:15:00Z"/>
           <w:rFonts w:cstheme="minorHAnsi"/>
           <w:color w:val="000000"/>
         </w:rPr>
       </w:pPr>
-      <w:ins w:id="1163" w:author="David Conklin" w:date="2022-03-04T07:15:00Z">
+      <w:ins w:id="1185" w:author="David Conklin" w:date="2022-03-04T07:15:00Z">
         <w:r>
           <w:rPr>
             <w:rFonts w:cstheme="minorHAnsi"/>
@@ -53260,7 +53382,7 @@
         <w:autoSpaceDN w:val="0"/>
         <w:adjustRightInd w:val="0"/>
         <w:rPr>
-          <w:ins w:id="1164" w:author="David Conklin" w:date="2022-03-04T07:15:00Z"/>
+          <w:ins w:id="1186" w:author="David Conklin" w:date="2022-03-04T07:15:00Z"/>
           <w:rFonts w:cstheme="minorHAnsi"/>
           <w:color w:val="000000"/>
         </w:rPr>
@@ -53272,12 +53394,12 @@
         <w:autoSpaceDN w:val="0"/>
         <w:adjustRightInd w:val="0"/>
         <w:rPr>
-          <w:ins w:id="1165" w:author="David Conklin" w:date="2022-03-04T07:15:00Z"/>
+          <w:ins w:id="1187" w:author="David Conklin" w:date="2022-03-04T07:15:00Z"/>
           <w:rFonts w:cstheme="minorHAnsi"/>
           <w:color w:val="000000"/>
         </w:rPr>
       </w:pPr>
-      <w:ins w:id="1166" w:author="David Conklin" w:date="2022-03-04T07:15:00Z">
+      <w:ins w:id="1188" w:author="David Conklin" w:date="2022-03-04T07:15:00Z">
         <w:r>
           <w:rPr>
             <w:rFonts w:cstheme="minorHAnsi"/>
@@ -53293,12 +53415,12 @@
         <w:autoSpaceDN w:val="0"/>
         <w:adjustRightInd w:val="0"/>
         <w:rPr>
-          <w:ins w:id="1167" w:author="David Conklin" w:date="2022-03-04T07:15:00Z"/>
+          <w:ins w:id="1189" w:author="David Conklin" w:date="2022-03-04T07:15:00Z"/>
           <w:rFonts w:cstheme="minorHAnsi"/>
           <w:color w:val="000000"/>
         </w:rPr>
       </w:pPr>
-      <w:ins w:id="1168" w:author="David Conklin" w:date="2022-03-04T07:15:00Z">
+      <w:ins w:id="1190" w:author="David Conklin" w:date="2022-03-04T07:15:00Z">
         <w:r>
           <w:rPr>
             <w:rFonts w:cstheme="minorHAnsi"/>
@@ -53315,12 +53437,12 @@
         <w:autoSpaceDN w:val="0"/>
         <w:adjustRightInd w:val="0"/>
         <w:rPr>
-          <w:ins w:id="1169" w:author="David Conklin" w:date="2022-03-04T07:15:00Z"/>
+          <w:ins w:id="1191" w:author="David Conklin" w:date="2022-03-04T07:15:00Z"/>
           <w:rFonts w:cstheme="minorHAnsi"/>
           <w:color w:val="000000"/>
         </w:rPr>
       </w:pPr>
-      <w:ins w:id="1170" w:author="David Conklin" w:date="2022-03-04T07:15:00Z">
+      <w:ins w:id="1192" w:author="David Conklin" w:date="2022-03-04T07:15:00Z">
         <w:r>
           <w:rPr>
             <w:rFonts w:cstheme="minorHAnsi"/>
@@ -53336,14 +53458,14 @@
         <w:autoSpaceDN w:val="0"/>
         <w:adjustRightInd w:val="0"/>
         <w:rPr>
-          <w:ins w:id="1171" w:author="David Conklin" w:date="2022-03-04T07:15:00Z"/>
+          <w:ins w:id="1193" w:author="David Conklin" w:date="2022-03-04T07:15:00Z"/>
           <w:rFonts w:ascii="Consolas" w:hAnsi="Consolas" w:cs="Consolas"/>
           <w:color w:val="000000"/>
           <w:sz w:val="19"/>
           <w:szCs w:val="19"/>
         </w:rPr>
       </w:pPr>
-      <w:ins w:id="1172" w:author="David Conklin" w:date="2022-03-04T07:15:00Z">
+      <w:ins w:id="1194" w:author="David Conklin" w:date="2022-03-04T07:15:00Z">
         <w:r>
           <w:rPr>
             <w:rFonts w:ascii="Consolas" w:hAnsi="Consolas" w:cs="Consolas"/>
@@ -53425,14 +53547,14 @@
         <w:adjustRightInd w:val="0"/>
         <w:ind w:firstLine="720"/>
         <w:rPr>
-          <w:ins w:id="1173" w:author="David Conklin" w:date="2022-03-04T07:15:00Z"/>
+          <w:ins w:id="1195" w:author="David Conklin" w:date="2022-03-04T07:15:00Z"/>
           <w:rFonts w:ascii="Consolas" w:hAnsi="Consolas" w:cs="Consolas"/>
           <w:color w:val="0000FF"/>
           <w:sz w:val="19"/>
           <w:szCs w:val="19"/>
         </w:rPr>
       </w:pPr>
-      <w:ins w:id="1174" w:author="David Conklin" w:date="2022-03-04T07:15:00Z">
+      <w:ins w:id="1196" w:author="David Conklin" w:date="2022-03-04T07:15:00Z">
         <w:r>
           <w:rPr>
             <w:rFonts w:ascii="Consolas" w:hAnsi="Consolas" w:cs="Consolas"/>
@@ -53504,11 +53626,11 @@
         <w:autoSpaceDN w:val="0"/>
         <w:adjustRightInd w:val="0"/>
         <w:rPr>
-          <w:ins w:id="1175" w:author="David Conklin" w:date="2022-03-04T07:15:00Z"/>
+          <w:ins w:id="1197" w:author="David Conklin" w:date="2022-03-04T07:15:00Z"/>
           <w:rFonts w:cstheme="minorHAnsi"/>
         </w:rPr>
       </w:pPr>
-      <w:ins w:id="1176" w:author="David Conklin" w:date="2022-03-04T07:15:00Z">
+      <w:ins w:id="1198" w:author="David Conklin" w:date="2022-03-04T07:15:00Z">
         <w:r>
           <w:rPr>
             <w:rFonts w:cstheme="minorHAnsi"/>
@@ -53529,12 +53651,12 @@
         <w:autoSpaceDN w:val="0"/>
         <w:adjustRightInd w:val="0"/>
         <w:rPr>
-          <w:ins w:id="1177" w:author="David Conklin" w:date="2022-03-04T07:15:00Z"/>
+          <w:ins w:id="1199" w:author="David Conklin" w:date="2022-03-04T07:15:00Z"/>
           <w:rFonts w:cstheme="minorHAnsi"/>
           <w:color w:val="000000"/>
         </w:rPr>
       </w:pPr>
-      <w:ins w:id="1178" w:author="David Conklin" w:date="2022-03-04T07:15:00Z">
+      <w:ins w:id="1200" w:author="David Conklin" w:date="2022-03-04T07:15:00Z">
         <w:r>
           <w:rPr>
             <w:rFonts w:cstheme="minorHAnsi"/>
@@ -53549,11 +53671,11 @@
         <w:autoSpaceDN w:val="0"/>
         <w:adjustRightInd w:val="0"/>
         <w:rPr>
-          <w:del w:id="1179" w:author="David Conklin" w:date="2022-03-04T07:15:00Z"/>
+          <w:del w:id="1201" w:author="David Conklin" w:date="2022-03-04T07:15:00Z"/>
           <w:rFonts w:cstheme="minorHAnsi"/>
         </w:rPr>
       </w:pPr>
-      <w:del w:id="1180" w:author="David Conklin" w:date="2022-03-04T07:15:00Z">
+      <w:del w:id="1202" w:author="David Conklin" w:date="2022-03-04T07:15:00Z">
         <w:r>
           <w:delText xml:space="preserve">The changes are specified in a CSV file, here designated the LULC specified transition file, or “LULCtrans” file for short.  Each row of the file specifies an LULC change for a single IDU at the beginning of a certain calendar year.  </w:delText>
         </w:r>
@@ -53582,12 +53704,12 @@
         <w:autoSpaceDN w:val="0"/>
         <w:adjustRightInd w:val="0"/>
         <w:rPr>
-          <w:del w:id="1181" w:author="David Conklin" w:date="2022-03-04T07:15:00Z"/>
+          <w:del w:id="1203" w:author="David Conklin" w:date="2022-03-04T07:15:00Z"/>
           <w:rFonts w:cstheme="minorHAnsi"/>
           <w:color w:val="000000"/>
         </w:rPr>
       </w:pPr>
-      <w:del w:id="1182" w:author="David Conklin" w:date="2022-03-04T07:15:00Z">
+      <w:del w:id="1204" w:author="David Conklin" w:date="2022-03-04T07:15:00Z">
         <w:r>
           <w:rPr>
             <w:rFonts w:cstheme="minorHAnsi"/>
@@ -53621,12 +53743,12 @@
         <w:autoSpaceDN w:val="0"/>
         <w:adjustRightInd w:val="0"/>
         <w:rPr>
-          <w:del w:id="1183" w:author="David Conklin" w:date="2022-03-04T07:15:00Z"/>
+          <w:del w:id="1205" w:author="David Conklin" w:date="2022-03-04T07:15:00Z"/>
           <w:rFonts w:cstheme="minorHAnsi"/>
           <w:color w:val="000000"/>
         </w:rPr>
       </w:pPr>
-      <w:del w:id="1184" w:author="David Conklin" w:date="2022-03-04T07:15:00Z">
+      <w:del w:id="1206" w:author="David Conklin" w:date="2022-03-04T07:15:00Z">
         <w:r>
           <w:rPr>
             <w:rFonts w:cstheme="minorHAnsi"/>
@@ -53654,12 +53776,12 @@
         <w:autoSpaceDN w:val="0"/>
         <w:adjustRightInd w:val="0"/>
         <w:rPr>
-          <w:del w:id="1185" w:author="David Conklin" w:date="2022-03-04T07:15:00Z"/>
+          <w:del w:id="1207" w:author="David Conklin" w:date="2022-03-04T07:15:00Z"/>
           <w:rFonts w:cstheme="minorHAnsi"/>
           <w:color w:val="000000"/>
         </w:rPr>
       </w:pPr>
-      <w:del w:id="1186" w:author="David Conklin" w:date="2022-03-04T07:15:00Z">
+      <w:del w:id="1208" w:author="David Conklin" w:date="2022-03-04T07:15:00Z">
         <w:r>
           <w:rPr>
             <w:rFonts w:cstheme="minorHAnsi"/>
@@ -53687,12 +53809,12 @@
         <w:autoSpaceDN w:val="0"/>
         <w:adjustRightInd w:val="0"/>
         <w:rPr>
-          <w:del w:id="1187" w:author="David Conklin" w:date="2022-03-04T07:15:00Z"/>
+          <w:del w:id="1209" w:author="David Conklin" w:date="2022-03-04T07:15:00Z"/>
           <w:rFonts w:cstheme="minorHAnsi"/>
           <w:color w:val="000000"/>
         </w:rPr>
       </w:pPr>
-      <w:del w:id="1188" w:author="David Conklin" w:date="2022-03-04T07:15:00Z">
+      <w:del w:id="1210" w:author="David Conklin" w:date="2022-03-04T07:15:00Z">
         <w:r>
           <w:rPr>
             <w:rFonts w:cstheme="minorHAnsi"/>
@@ -53720,12 +53842,12 @@
         <w:autoSpaceDN w:val="0"/>
         <w:adjustRightInd w:val="0"/>
         <w:rPr>
-          <w:del w:id="1189" w:author="David Conklin" w:date="2022-03-04T07:15:00Z"/>
+          <w:del w:id="1211" w:author="David Conklin" w:date="2022-03-04T07:15:00Z"/>
           <w:rFonts w:cstheme="minorHAnsi"/>
           <w:color w:val="000000"/>
         </w:rPr>
       </w:pPr>
-      <w:del w:id="1190" w:author="David Conklin" w:date="2022-03-04T07:15:00Z">
+      <w:del w:id="1212" w:author="David Conklin" w:date="2022-03-04T07:15:00Z">
         <w:r>
           <w:rPr>
             <w:rFonts w:cstheme="minorHAnsi"/>
@@ -53753,12 +53875,12 @@
         <w:autoSpaceDN w:val="0"/>
         <w:adjustRightInd w:val="0"/>
         <w:rPr>
-          <w:del w:id="1191" w:author="David Conklin" w:date="2022-03-04T07:15:00Z"/>
+          <w:del w:id="1213" w:author="David Conklin" w:date="2022-03-04T07:15:00Z"/>
           <w:rFonts w:cstheme="minorHAnsi"/>
           <w:color w:val="000000"/>
         </w:rPr>
       </w:pPr>
-      <w:del w:id="1192" w:author="David Conklin" w:date="2022-03-04T07:15:00Z">
+      <w:del w:id="1214" w:author="David Conklin" w:date="2022-03-04T07:15:00Z">
         <w:r>
           <w:rPr>
             <w:rFonts w:cstheme="minorHAnsi"/>
@@ -53781,12 +53903,12 @@
         <w:autoSpaceDN w:val="0"/>
         <w:adjustRightInd w:val="0"/>
         <w:rPr>
-          <w:del w:id="1193" w:author="David Conklin" w:date="2022-03-04T07:15:00Z"/>
+          <w:del w:id="1215" w:author="David Conklin" w:date="2022-03-04T07:15:00Z"/>
           <w:rFonts w:cstheme="minorHAnsi"/>
           <w:color w:val="000000"/>
         </w:rPr>
       </w:pPr>
-      <w:del w:id="1194" w:author="David Conklin" w:date="2022-03-04T07:15:00Z">
+      <w:del w:id="1216" w:author="David Conklin" w:date="2022-03-04T07:15:00Z">
         <w:r>
           <w:rPr>
             <w:rFonts w:cstheme="minorHAnsi"/>
@@ -53872,7 +53994,7 @@
         <w:autoSpaceDN w:val="0"/>
         <w:adjustRightInd w:val="0"/>
         <w:rPr>
-          <w:del w:id="1195" w:author="David Conklin" w:date="2022-03-04T07:15:00Z"/>
+          <w:del w:id="1217" w:author="David Conklin" w:date="2022-03-04T07:15:00Z"/>
           <w:rFonts w:cstheme="minorHAnsi"/>
           <w:color w:val="000000"/>
         </w:rPr>
@@ -53884,12 +54006,12 @@
         <w:autoSpaceDN w:val="0"/>
         <w:adjustRightInd w:val="0"/>
         <w:rPr>
-          <w:del w:id="1196" w:author="David Conklin" w:date="2022-03-04T07:15:00Z"/>
+          <w:del w:id="1218" w:author="David Conklin" w:date="2022-03-04T07:15:00Z"/>
           <w:rFonts w:cstheme="minorHAnsi"/>
           <w:color w:val="000000"/>
         </w:rPr>
       </w:pPr>
-      <w:del w:id="1197" w:author="David Conklin" w:date="2022-03-04T07:15:00Z">
+      <w:del w:id="1219" w:author="David Conklin" w:date="2022-03-04T07:15:00Z">
         <w:r>
           <w:rPr>
             <w:rFonts w:cstheme="minorHAnsi"/>
@@ -53912,14 +54034,14 @@
         <w:autoSpaceDN w:val="0"/>
         <w:adjustRightInd w:val="0"/>
         <w:rPr>
-          <w:del w:id="1198" w:author="David Conklin" w:date="2022-03-04T07:15:00Z"/>
+          <w:del w:id="1220" w:author="David Conklin" w:date="2022-03-04T07:15:00Z"/>
           <w:rFonts w:ascii="Consolas" w:hAnsi="Consolas" w:cs="Consolas"/>
           <w:color w:val="000000"/>
           <w:sz w:val="19"/>
           <w:szCs w:val="19"/>
         </w:rPr>
       </w:pPr>
-      <w:del w:id="1199" w:author="David Conklin" w:date="2022-03-04T07:15:00Z">
+      <w:del w:id="1221" w:author="David Conklin" w:date="2022-03-04T07:15:00Z">
         <w:r>
           <w:rPr>
             <w:rFonts w:ascii="Consolas" w:hAnsi="Consolas" w:cs="Consolas"/>
@@ -53937,14 +54059,14 @@
         <w:autoSpaceDN w:val="0"/>
         <w:adjustRightInd w:val="0"/>
         <w:rPr>
-          <w:del w:id="1200" w:author="David Conklin" w:date="2022-03-04T07:15:00Z"/>
+          <w:del w:id="1222" w:author="David Conklin" w:date="2022-03-04T07:15:00Z"/>
           <w:rFonts w:ascii="Consolas" w:hAnsi="Consolas" w:cs="Consolas"/>
           <w:color w:val="000000"/>
           <w:sz w:val="19"/>
           <w:szCs w:val="19"/>
         </w:rPr>
       </w:pPr>
-      <w:del w:id="1201" w:author="David Conklin" w:date="2022-03-04T07:15:00Z">
+      <w:del w:id="1223" w:author="David Conklin" w:date="2022-03-04T07:15:00Z">
         <w:r>
           <w:rPr>
             <w:rFonts w:ascii="Consolas" w:hAnsi="Consolas" w:cs="Consolas"/>
@@ -53962,14 +54084,14 @@
         <w:autoSpaceDN w:val="0"/>
         <w:adjustRightInd w:val="0"/>
         <w:rPr>
-          <w:del w:id="1202" w:author="David Conklin" w:date="2022-03-04T07:15:00Z"/>
+          <w:del w:id="1224" w:author="David Conklin" w:date="2022-03-04T07:15:00Z"/>
           <w:rFonts w:ascii="Consolas" w:hAnsi="Consolas" w:cs="Consolas"/>
           <w:color w:val="000000"/>
           <w:sz w:val="19"/>
           <w:szCs w:val="19"/>
         </w:rPr>
       </w:pPr>
-      <w:del w:id="1203" w:author="David Conklin" w:date="2022-03-04T07:15:00Z">
+      <w:del w:id="1225" w:author="David Conklin" w:date="2022-03-04T07:15:00Z">
         <w:r>
           <w:rPr>
             <w:rFonts w:ascii="Consolas" w:hAnsi="Consolas" w:cs="Consolas"/>
@@ -53987,14 +54109,14 @@
         <w:autoSpaceDN w:val="0"/>
         <w:adjustRightInd w:val="0"/>
         <w:rPr>
-          <w:del w:id="1204" w:author="David Conklin" w:date="2022-03-04T07:15:00Z"/>
+          <w:del w:id="1226" w:author="David Conklin" w:date="2022-03-04T07:15:00Z"/>
           <w:rFonts w:ascii="Consolas" w:hAnsi="Consolas" w:cs="Consolas"/>
           <w:color w:val="000000"/>
           <w:sz w:val="19"/>
           <w:szCs w:val="19"/>
         </w:rPr>
       </w:pPr>
-      <w:del w:id="1205" w:author="David Conklin" w:date="2022-03-04T07:15:00Z">
+      <w:del w:id="1227" w:author="David Conklin" w:date="2022-03-04T07:15:00Z">
         <w:r>
           <w:rPr>
             <w:rFonts w:ascii="Consolas" w:hAnsi="Consolas" w:cs="Consolas"/>
@@ -54012,14 +54134,14 @@
         <w:autoSpaceDN w:val="0"/>
         <w:adjustRightInd w:val="0"/>
         <w:rPr>
-          <w:del w:id="1206" w:author="David Conklin" w:date="2022-03-04T07:15:00Z"/>
+          <w:del w:id="1228" w:author="David Conklin" w:date="2022-03-04T07:15:00Z"/>
           <w:rFonts w:ascii="Consolas" w:hAnsi="Consolas" w:cs="Consolas"/>
           <w:color w:val="000000"/>
           <w:sz w:val="19"/>
           <w:szCs w:val="19"/>
         </w:rPr>
       </w:pPr>
-      <w:del w:id="1207" w:author="David Conklin" w:date="2022-03-04T07:15:00Z">
+      <w:del w:id="1229" w:author="David Conklin" w:date="2022-03-04T07:15:00Z">
         <w:r>
           <w:rPr>
             <w:rFonts w:ascii="Consolas" w:hAnsi="Consolas" w:cs="Consolas"/>
@@ -54037,14 +54159,14 @@
         <w:autoSpaceDN w:val="0"/>
         <w:adjustRightInd w:val="0"/>
         <w:rPr>
-          <w:del w:id="1208" w:author="David Conklin" w:date="2022-03-04T07:15:00Z"/>
+          <w:del w:id="1230" w:author="David Conklin" w:date="2022-03-04T07:15:00Z"/>
           <w:rFonts w:ascii="Consolas" w:hAnsi="Consolas" w:cs="Consolas"/>
           <w:color w:val="000000"/>
           <w:sz w:val="19"/>
           <w:szCs w:val="19"/>
         </w:rPr>
       </w:pPr>
-      <w:del w:id="1209" w:author="David Conklin" w:date="2022-03-04T07:15:00Z">
+      <w:del w:id="1231" w:author="David Conklin" w:date="2022-03-04T07:15:00Z">
         <w:r>
           <w:rPr>
             <w:rFonts w:ascii="Consolas" w:hAnsi="Consolas" w:cs="Consolas"/>
@@ -54062,14 +54184,14 @@
         <w:autoSpaceDN w:val="0"/>
         <w:adjustRightInd w:val="0"/>
         <w:rPr>
-          <w:del w:id="1210" w:author="David Conklin" w:date="2022-03-04T07:15:00Z"/>
+          <w:del w:id="1232" w:author="David Conklin" w:date="2022-03-04T07:15:00Z"/>
           <w:rFonts w:ascii="Consolas" w:hAnsi="Consolas" w:cs="Consolas"/>
           <w:color w:val="000000"/>
           <w:sz w:val="19"/>
           <w:szCs w:val="19"/>
         </w:rPr>
       </w:pPr>
-      <w:del w:id="1211" w:author="David Conklin" w:date="2022-03-04T07:15:00Z">
+      <w:del w:id="1233" w:author="David Conklin" w:date="2022-03-04T07:15:00Z">
         <w:r>
           <w:rPr>
             <w:rFonts w:ascii="Consolas" w:hAnsi="Consolas" w:cs="Consolas"/>
@@ -54087,14 +54209,14 @@
         <w:autoSpaceDN w:val="0"/>
         <w:adjustRightInd w:val="0"/>
         <w:rPr>
-          <w:del w:id="1212" w:author="David Conklin" w:date="2022-03-04T07:15:00Z"/>
+          <w:del w:id="1234" w:author="David Conklin" w:date="2022-03-04T07:15:00Z"/>
           <w:rFonts w:ascii="Consolas" w:hAnsi="Consolas" w:cs="Consolas"/>
           <w:color w:val="000000"/>
           <w:sz w:val="19"/>
           <w:szCs w:val="19"/>
         </w:rPr>
       </w:pPr>
-      <w:del w:id="1213" w:author="David Conklin" w:date="2022-03-04T07:15:00Z">
+      <w:del w:id="1235" w:author="David Conklin" w:date="2022-03-04T07:15:00Z">
         <w:r>
           <w:rPr>
             <w:rFonts w:ascii="Consolas" w:hAnsi="Consolas" w:cs="Consolas"/>
@@ -54112,7 +54234,7 @@
         <w:autoSpaceDN w:val="0"/>
         <w:adjustRightInd w:val="0"/>
         <w:rPr>
-          <w:del w:id="1214" w:author="David Conklin" w:date="2022-03-04T07:15:00Z"/>
+          <w:del w:id="1236" w:author="David Conklin" w:date="2022-03-04T07:15:00Z"/>
           <w:rFonts w:ascii="Consolas" w:hAnsi="Consolas" w:cs="Consolas"/>
           <w:color w:val="000000"/>
           <w:sz w:val="19"/>
@@ -54126,12 +54248,12 @@
         <w:autoSpaceDN w:val="0"/>
         <w:adjustRightInd w:val="0"/>
         <w:rPr>
-          <w:del w:id="1215" w:author="David Conklin" w:date="2022-03-04T07:15:00Z"/>
+          <w:del w:id="1237" w:author="David Conklin" w:date="2022-03-04T07:15:00Z"/>
           <w:rFonts w:cstheme="minorHAnsi"/>
           <w:color w:val="000000"/>
         </w:rPr>
       </w:pPr>
-      <w:del w:id="1216" w:author="David Conklin" w:date="2022-03-04T07:15:00Z">
+      <w:del w:id="1238" w:author="David Conklin" w:date="2022-03-04T07:15:00Z">
         <w:r>
           <w:rPr>
             <w:rFonts w:cstheme="minorHAnsi"/>
@@ -54154,7 +54276,7 @@
         <w:autoSpaceDN w:val="0"/>
         <w:adjustRightInd w:val="0"/>
         <w:rPr>
-          <w:del w:id="1217" w:author="David Conklin" w:date="2022-03-04T07:15:00Z"/>
+          <w:del w:id="1239" w:author="David Conklin" w:date="2022-03-04T07:15:00Z"/>
           <w:rFonts w:cstheme="minorHAnsi"/>
           <w:color w:val="000000"/>
         </w:rPr>
@@ -54166,18 +54288,17 @@
         <w:autoSpaceDN w:val="0"/>
         <w:adjustRightInd w:val="0"/>
         <w:rPr>
-          <w:del w:id="1218" w:author="David Conklin" w:date="2022-03-04T07:15:00Z"/>
+          <w:del w:id="1240" w:author="David Conklin" w:date="2022-03-04T07:15:00Z"/>
           <w:rFonts w:cstheme="minorHAnsi"/>
           <w:color w:val="000000"/>
         </w:rPr>
       </w:pPr>
-      <w:del w:id="1219" w:author="David Conklin" w:date="2022-03-04T07:15:00Z">
+      <w:del w:id="1241" w:author="David Conklin" w:date="2022-03-04T07:15:00Z">
         <w:r>
           <w:rPr>
             <w:rFonts w:cstheme="minorHAnsi"/>
             <w:color w:val="000000"/>
           </w:rPr>
-          <w:lastRenderedPageBreak/>
           <w:delText>LULCtrans files are specific to simulation scenarios, and are placed in DataCW3M/ScenarioData/&lt;simulation scenario name&gt;</w:delText>
         </w:r>
         <w:r>
@@ -54195,12 +54316,12 @@
         <w:autoSpaceDN w:val="0"/>
         <w:adjustRightInd w:val="0"/>
         <w:rPr>
-          <w:del w:id="1220" w:author="David Conklin" w:date="2022-03-04T07:15:00Z"/>
+          <w:del w:id="1242" w:author="David Conklin" w:date="2022-03-04T07:15:00Z"/>
           <w:rFonts w:cstheme="minorHAnsi"/>
           <w:color w:val="000000"/>
         </w:rPr>
       </w:pPr>
-      <w:del w:id="1221" w:author="David Conklin" w:date="2022-03-04T07:15:00Z">
+      <w:del w:id="1243" w:author="David Conklin" w:date="2022-03-04T07:15:00Z">
         <w:r>
           <w:rPr>
             <w:rFonts w:cstheme="minorHAnsi"/>
@@ -54217,7 +54338,7 @@
         <w:autoSpaceDN w:val="0"/>
         <w:adjustRightInd w:val="0"/>
         <w:rPr>
-          <w:del w:id="1222" w:author="David Conklin" w:date="2022-03-04T07:15:00Z"/>
+          <w:del w:id="1244" w:author="David Conklin" w:date="2022-03-04T07:15:00Z"/>
           <w:rFonts w:cstheme="minorHAnsi"/>
           <w:color w:val="000000"/>
         </w:rPr>
@@ -54229,12 +54350,12 @@
         <w:autoSpaceDN w:val="0"/>
         <w:adjustRightInd w:val="0"/>
         <w:rPr>
-          <w:del w:id="1223" w:author="David Conklin" w:date="2022-03-04T07:15:00Z"/>
+          <w:del w:id="1245" w:author="David Conklin" w:date="2022-03-04T07:15:00Z"/>
           <w:rFonts w:cstheme="minorHAnsi"/>
           <w:color w:val="000000"/>
         </w:rPr>
       </w:pPr>
-      <w:del w:id="1224" w:author="David Conklin" w:date="2022-03-04T07:15:00Z">
+      <w:del w:id="1246" w:author="David Conklin" w:date="2022-03-04T07:15:00Z">
         <w:r>
           <w:rPr>
             <w:rFonts w:cstheme="minorHAnsi"/>
@@ -54250,14 +54371,14 @@
         <w:autoSpaceDN w:val="0"/>
         <w:adjustRightInd w:val="0"/>
         <w:rPr>
-          <w:del w:id="1225" w:author="David Conklin" w:date="2022-03-04T07:15:00Z"/>
+          <w:del w:id="1247" w:author="David Conklin" w:date="2022-03-04T07:15:00Z"/>
           <w:rFonts w:ascii="Consolas" w:hAnsi="Consolas" w:cs="Consolas"/>
           <w:color w:val="000000"/>
           <w:sz w:val="19"/>
           <w:szCs w:val="19"/>
         </w:rPr>
       </w:pPr>
-      <w:del w:id="1226" w:author="David Conklin" w:date="2022-03-04T07:15:00Z">
+      <w:del w:id="1248" w:author="David Conklin" w:date="2022-03-04T07:15:00Z">
         <w:r>
           <w:rPr>
             <w:rFonts w:ascii="Consolas" w:hAnsi="Consolas" w:cs="Consolas"/>
@@ -54339,14 +54460,14 @@
         <w:adjustRightInd w:val="0"/>
         <w:ind w:firstLine="720"/>
         <w:rPr>
-          <w:del w:id="1227" w:author="David Conklin" w:date="2022-03-04T07:15:00Z"/>
+          <w:del w:id="1249" w:author="David Conklin" w:date="2022-03-04T07:15:00Z"/>
           <w:rFonts w:ascii="Consolas" w:hAnsi="Consolas" w:cs="Consolas"/>
           <w:color w:val="0000FF"/>
           <w:sz w:val="19"/>
           <w:szCs w:val="19"/>
         </w:rPr>
       </w:pPr>
-      <w:del w:id="1228" w:author="David Conklin" w:date="2022-03-04T07:15:00Z">
+      <w:del w:id="1250" w:author="David Conklin" w:date="2022-03-04T07:15:00Z">
         <w:r>
           <w:rPr>
             <w:rFonts w:ascii="Consolas" w:hAnsi="Consolas" w:cs="Consolas"/>
@@ -54418,11 +54539,11 @@
         <w:autoSpaceDN w:val="0"/>
         <w:adjustRightInd w:val="0"/>
         <w:rPr>
-          <w:del w:id="1229" w:author="David Conklin" w:date="2022-03-04T07:15:00Z"/>
+          <w:del w:id="1251" w:author="David Conklin" w:date="2022-03-04T07:15:00Z"/>
           <w:rFonts w:cstheme="minorHAnsi"/>
         </w:rPr>
       </w:pPr>
-      <w:del w:id="1230" w:author="David Conklin" w:date="2022-03-04T07:15:00Z">
+      <w:del w:id="1252" w:author="David Conklin" w:date="2022-03-04T07:15:00Z">
         <w:r>
           <w:rPr>
             <w:rFonts w:cstheme="minorHAnsi"/>
@@ -54464,11 +54585,11 @@
       <w:pPr>
         <w:pStyle w:val="Heading1"/>
       </w:pPr>
-      <w:bookmarkStart w:id="1231" w:name="_Toc99005092"/>
+      <w:bookmarkStart w:id="1253" w:name="_Toc99005092"/>
       <w:r>
         <w:t>Directory structure and file names</w:t>
       </w:r>
-      <w:bookmarkEnd w:id="1231"/>
+      <w:bookmarkEnd w:id="1253"/>
     </w:p>
     <w:p>
       <w:pPr>
@@ -54791,7 +54912,6 @@
         <w:pStyle w:val="Body"/>
       </w:pPr>
       <w:r>
-        <w:lastRenderedPageBreak/>
         <w:tab/>
       </w:r>
       <w:r>
@@ -54878,11 +54998,11 @@
       <w:pPr>
         <w:pStyle w:val="Heading1"/>
       </w:pPr>
-      <w:bookmarkStart w:id="1232" w:name="_Toc99005093"/>
+      <w:bookmarkStart w:id="1254" w:name="_Toc99005093"/>
       <w:r>
         <w:t>C++ Source Code Conventions</w:t>
       </w:r>
-      <w:bookmarkEnd w:id="1232"/>
+      <w:bookmarkEnd w:id="1254"/>
     </w:p>
     <w:p>
       <w:r>
@@ -54894,14 +55014,14 @@
       <w:pPr>
         <w:pStyle w:val="Heading2"/>
       </w:pPr>
-      <w:bookmarkStart w:id="1233" w:name="_Toc99005094"/>
+      <w:bookmarkStart w:id="1255" w:name="_Toc99005094"/>
       <w:r>
         <w:t>Conklin’s conventions</w:t>
       </w:r>
       <w:r>
         <w:t xml:space="preserve"> for variable names</w:t>
       </w:r>
-      <w:bookmarkEnd w:id="1233"/>
+      <w:bookmarkEnd w:id="1255"/>
     </w:p>
     <w:p>
       <w:r>
@@ -55073,7 +55193,7 @@
       <w:pPr>
         <w:pStyle w:val="Heading2"/>
       </w:pPr>
-      <w:bookmarkStart w:id="1234" w:name="_Toc99005095"/>
+      <w:bookmarkStart w:id="1256" w:name="_Toc99005095"/>
       <w:r>
         <w:t>Conklin’s conventions for</w:t>
       </w:r>
@@ -55095,7 +55215,7 @@
       <w:r>
         <w:t xml:space="preserve"> attributes</w:t>
       </w:r>
-      <w:bookmarkEnd w:id="1234"/>
+      <w:bookmarkEnd w:id="1256"/>
     </w:p>
     <w:p>
       <w:r>
@@ -55221,6 +55341,7 @@
     <w:p/>
     <w:p>
       <w:r>
+        <w:lastRenderedPageBreak/>
         <w:t>Visual Studio projects which generate DLLs</w:t>
       </w:r>
       <w:r>
@@ -55250,7 +55371,6 @@
     <w:p/>
     <w:p>
       <w:r>
-        <w:lastRenderedPageBreak/>
         <w:t xml:space="preserve">The </w:t>
       </w:r>
       <w:r>
@@ -55429,14 +55549,14 @@
       <w:pPr>
         <w:pStyle w:val="Heading1"/>
       </w:pPr>
-      <w:bookmarkStart w:id="1235" w:name="_Toc99005096"/>
+      <w:bookmarkStart w:id="1257" w:name="_Toc99005096"/>
       <w:r>
         <w:t xml:space="preserve">Release </w:t>
       </w:r>
       <w:r>
         <w:t>Log</w:t>
       </w:r>
-      <w:bookmarkEnd w:id="1235"/>
+      <w:bookmarkEnd w:id="1257"/>
     </w:p>
     <w:p>
       <w:pPr>
@@ -55593,11 +55713,11 @@
         <w:t>.  Add options for including leapdays and for reporting on a water year basis.  Accommodate multiyear NetCDF climate data files.  Eliminate the need for monthly climate data.</w:t>
       </w:r>
       <w:r>
-        <w:t xml:space="preserve">  Add routines for accessing weather data by reach.  Skip over reservoirs which are outside the study area when calculating the mass balance.  Turn off the UpdateDGVMvegtype autonomous process.  Incorporate the version of HBV.csv used in INFEWS.  Add climate scenario 8, BaselineGridMultiyearFiles.  Add logic for 5-column format </w:t>
+        <w:t xml:space="preserve">  Add routines for accessing weather data by reach.  </w:t>
       </w:r>
       <w:r>
         <w:lastRenderedPageBreak/>
-        <w:t>for observation files which references the day number to 1/1/1900, to be used for observation files which include leapdays.  Add support for running the parameter estimation program PEST on the Marys River study area.</w:t>
+        <w:t>Skip over reservoirs which are outside the study area when calculating the mass balance.  Turn off the UpdateDGVMvegtype autonomous process.  Incorporate the version of HBV.csv used in INFEWS.  Add climate scenario 8, BaselineGridMultiyearFiles.  Add logic for 5-column format for observation files which references the day number to 1/1/1900, to be used for observation files which include leapdays.  Add support for running the parameter estimation program PEST on the Marys River study area.</w:t>
       </w:r>
     </w:p>
     <w:p>
@@ -55796,7 +55916,6 @@
           <w:color w:val="auto"/>
           <w:szCs w:val="24"/>
         </w:rPr>
-        <w:lastRenderedPageBreak/>
         <w:t>BaselineGridMultiyearFiles climate dataset for 31 year</w:t>
       </w:r>
       <w:r>
@@ -56191,6 +56310,7 @@
         </w:rPr>
       </w:pPr>
       <w:r>
+        <w:lastRenderedPageBreak/>
         <w:t>CW3M_Installer_McKenzie_0.4.2.exe 12/8/20 from CW3M ver. 156 on GitHub</w:t>
       </w:r>
       <w:r>
@@ -56205,15 +56325,7 @@
           <w:rFonts w:cs="Times New Roman"/>
           <w:szCs w:val="24"/>
         </w:rPr>
-        <w:t xml:space="preserve">  Stream temperatures and reservoir temperatures are being simulated, although not yet with the effects of vegetation, streambank, or terrain shading.  The Flow initial conditions file now saves water </w:t>
-      </w:r>
-      <w:r>
-        <w:rPr>
-          <w:rFonts w:cs="Times New Roman"/>
-          <w:szCs w:val="24"/>
-        </w:rPr>
-        <w:lastRenderedPageBreak/>
-        <w:t xml:space="preserve">temperatures as well as water volumes.  The temperature of water running off the land into the stream reaches is being estimated as a function of air temperature.  More calibration has been done.  </w:t>
+        <w:t xml:space="preserve">  Stream temperatures and reservoir temperatures are being simulated, although not yet with the effects of vegetation, streambank, or terrain shading.  The Flow initial conditions file now saves water temperatures as well as water volumes.  The temperature of water running off the land into the stream reaches is being estimated as a function of air temperature.  More calibration has been done.  </w:t>
       </w:r>
     </w:p>
     <w:p>
@@ -57082,20 +57194,20 @@
       <w:pPr>
         <w:pStyle w:val="Heading1"/>
       </w:pPr>
-      <w:bookmarkStart w:id="1236" w:name="_Toc99005097"/>
+      <w:bookmarkStart w:id="1258" w:name="_Toc99005097"/>
       <w:r>
         <w:t>References</w:t>
       </w:r>
-      <w:bookmarkEnd w:id="1236"/>
+      <w:bookmarkEnd w:id="1258"/>
     </w:p>
     <w:p/>
     <w:p>
       <w:pPr>
         <w:rPr>
-          <w:ins w:id="1237" w:author="David Conklin" w:date="2022-02-21T13:07:00Z"/>
-        </w:rPr>
-      </w:pPr>
-      <w:ins w:id="1238" w:author="David Conklin" w:date="2022-02-21T13:07:00Z">
+          <w:ins w:id="1259" w:author="David Conklin" w:date="2022-02-21T13:07:00Z"/>
+        </w:rPr>
+      </w:pPr>
+      <w:ins w:id="1260" w:author="David Conklin" w:date="2022-02-21T13:07:00Z">
         <w:r>
           <w:t xml:space="preserve">Abatzoglou JT (2012) Development of gridded surface meteorological data for ecological applications and modelling. </w:t>
         </w:r>
@@ -57114,39 +57226,39 @@
     <w:p>
       <w:pPr>
         <w:rPr>
-          <w:ins w:id="1239" w:author="David Conklin" w:date="2022-02-21T13:07:00Z"/>
-        </w:rPr>
-      </w:pPr>
-    </w:p>
-    <w:p>
-      <w:pPr>
-        <w:rPr>
-          <w:ins w:id="1240" w:author="David Conklin" w:date="2022-02-21T11:45:00Z"/>
+          <w:ins w:id="1261" w:author="David Conklin" w:date="2022-02-21T13:07:00Z"/>
+        </w:rPr>
+      </w:pPr>
+    </w:p>
+    <w:p>
+      <w:pPr>
+        <w:rPr>
+          <w:ins w:id="1262" w:author="David Conklin" w:date="2022-02-21T11:45:00Z"/>
           <w:i/>
           <w:iCs/>
-          <w:rPrChange w:id="1241" w:author="David Conklin" w:date="2022-02-21T11:48:00Z">
+          <w:rPrChange w:id="1263" w:author="David Conklin" w:date="2022-02-21T11:48:00Z">
             <w:rPr>
-              <w:ins w:id="1242" w:author="David Conklin" w:date="2022-02-21T11:45:00Z"/>
+              <w:ins w:id="1264" w:author="David Conklin" w:date="2022-02-21T11:45:00Z"/>
             </w:rPr>
           </w:rPrChange>
         </w:rPr>
       </w:pPr>
-      <w:ins w:id="1243" w:author="David Conklin" w:date="2022-02-21T11:45:00Z">
+      <w:ins w:id="1265" w:author="David Conklin" w:date="2022-02-21T11:45:00Z">
         <w:r>
           <w:t>Allen RG</w:t>
         </w:r>
       </w:ins>
-      <w:ins w:id="1244" w:author="David Conklin" w:date="2022-02-21T11:46:00Z">
+      <w:ins w:id="1266" w:author="David Conklin" w:date="2022-02-21T11:46:00Z">
         <w:r>
           <w:t>, Pereira LS, Raes D, Smith M (1998) Crop evapotr</w:t>
         </w:r>
       </w:ins>
-      <w:ins w:id="1245" w:author="David Conklin" w:date="2022-02-21T11:47:00Z">
+      <w:ins w:id="1267" w:author="David Conklin" w:date="2022-02-21T11:47:00Z">
         <w:r>
           <w:t xml:space="preserve">anspiration – guidelines for computing crop water requirements – FAO irrigation and drainage paper 56. </w:t>
         </w:r>
       </w:ins>
-      <w:ins w:id="1246" w:author="David Conklin" w:date="2022-02-21T11:48:00Z">
+      <w:ins w:id="1268" w:author="David Conklin" w:date="2022-02-21T11:48:00Z">
         <w:r>
           <w:rPr>
             <w:i/>
@@ -57156,7 +57268,7 @@
         </w:r>
         <w:r>
           <w:rPr>
-            <w:rPrChange w:id="1247" w:author="David Conklin" w:date="2022-02-21T11:48:00Z">
+            <w:rPrChange w:id="1269" w:author="David Conklin" w:date="2022-02-21T11:48:00Z">
               <w:rPr>
                 <w:i/>
                 <w:iCs/>
@@ -57177,7 +57289,7 @@
     <w:p>
       <w:pPr>
         <w:rPr>
-          <w:ins w:id="1248" w:author="David Conklin" w:date="2022-02-21T11:45:00Z"/>
+          <w:ins w:id="1270" w:author="David Conklin" w:date="2022-02-21T11:45:00Z"/>
         </w:rPr>
       </w:pPr>
     </w:p>
@@ -57400,7 +57512,7 @@
         <w:autoSpaceDN w:val="0"/>
         <w:adjustRightInd w:val="0"/>
         <w:rPr>
-          <w:ins w:id="1249" w:author="David Conklin" w:date="2022-02-21T13:06:00Z"/>
+          <w:ins w:id="1271" w:author="David Conklin" w:date="2022-02-21T13:06:00Z"/>
           <w:rStyle w:val="Hyperlink"/>
           <w:rFonts w:cstheme="minorHAnsi"/>
         </w:rPr>
@@ -57468,7 +57580,7 @@
       <w:pPr>
         <w:contextualSpacing/>
         <w:rPr>
-          <w:ins w:id="1250" w:author="David Conklin" w:date="2022-02-21T13:06:00Z"/>
+          <w:ins w:id="1272" w:author="David Conklin" w:date="2022-02-21T13:06:00Z"/>
           <w:rFonts w:cstheme="minorHAnsi"/>
         </w:rPr>
       </w:pPr>
@@ -57481,14 +57593,14 @@
           <w:rFonts w:cstheme="minorHAnsi"/>
           <w:color w:val="auto"/>
           <w:u w:val="none"/>
-          <w:rPrChange w:id="1251" w:author="David Conklin" w:date="2022-02-21T13:06:00Z">
+          <w:rPrChange w:id="1273" w:author="David Conklin" w:date="2022-02-21T13:06:00Z">
             <w:rPr>
               <w:rStyle w:val="Hyperlink"/>
               <w:rFonts w:cstheme="minorHAnsi"/>
             </w:rPr>
           </w:rPrChange>
         </w:rPr>
-        <w:pPrChange w:id="1252" w:author="David Conklin" w:date="2022-02-21T13:06:00Z">
+        <w:pPrChange w:id="1274" w:author="David Conklin" w:date="2022-02-21T13:06:00Z">
           <w:pPr>
             <w:autoSpaceDE w:val="0"/>
             <w:autoSpaceDN w:val="0"/>
@@ -57496,7 +57608,7 @@
           </w:pPr>
         </w:pPrChange>
       </w:pPr>
-      <w:ins w:id="1253" w:author="David Conklin" w:date="2022-02-21T13:06:00Z">
+      <w:ins w:id="1275" w:author="David Conklin" w:date="2022-02-21T13:06:00Z">
         <w:r>
           <w:rPr>
             <w:rFonts w:cstheme="minorHAnsi"/>
@@ -57555,12 +57667,12 @@
       <w:pPr>
         <w:shd w:val="clear" w:color="auto" w:fill="FFFFFF"/>
         <w:rPr>
-          <w:ins w:id="1254" w:author="David Conklin" w:date="2022-04-18T09:00:00Z"/>
+          <w:ins w:id="1276" w:author="David Conklin" w:date="2022-04-18T09:00:00Z"/>
           <w:rFonts w:eastAsia="Times New Roman" w:cstheme="minorHAnsi"/>
           <w:color w:val="222222"/>
         </w:rPr>
       </w:pPr>
-      <w:ins w:id="1255" w:author="David Conklin" w:date="2022-04-18T09:00:00Z">
+      <w:ins w:id="1277" w:author="David Conklin" w:date="2022-04-18T09:00:00Z">
         <w:r>
           <w:rPr>
             <w:rFonts w:eastAsia="Times New Roman" w:cstheme="minorHAnsi"/>
@@ -57603,7 +57715,7 @@
       <w:pPr>
         <w:contextualSpacing/>
         <w:rPr>
-          <w:ins w:id="1256" w:author="David Conklin" w:date="2022-04-18T09:00:00Z"/>
+          <w:ins w:id="1278" w:author="David Conklin" w:date="2022-04-18T09:00:00Z"/>
         </w:rPr>
       </w:pPr>
     </w:p>
@@ -57611,13 +57723,13 @@
       <w:pPr>
         <w:contextualSpacing/>
         <w:rPr>
-          <w:ins w:id="1257" w:author="David Conklin" w:date="2022-04-18T09:00:00Z"/>
+          <w:ins w:id="1279" w:author="David Conklin" w:date="2022-04-18T09:00:00Z"/>
           <w:rFonts w:cstheme="minorHAnsi"/>
           <w:color w:val="222222"/>
           <w:shd w:val="clear" w:color="auto" w:fill="FFFFFF"/>
         </w:rPr>
       </w:pPr>
-      <w:ins w:id="1258" w:author="David Conklin" w:date="2022-04-18T09:00:00Z">
+      <w:ins w:id="1280" w:author="David Conklin" w:date="2022-04-18T09:00:00Z">
         <w:r>
           <w:rPr>
             <w:rFonts w:cstheme="minorHAnsi"/>
@@ -57711,7 +57823,7 @@
       <w:pPr>
         <w:contextualSpacing/>
         <w:rPr>
-          <w:ins w:id="1259" w:author="David Conklin" w:date="2022-04-18T09:00:00Z"/>
+          <w:ins w:id="1281" w:author="David Conklin" w:date="2022-04-18T09:00:00Z"/>
           <w:rFonts w:cstheme="minorHAnsi"/>
         </w:rPr>
       </w:pPr>
@@ -58120,7 +58232,7 @@
           <w:rFonts w:eastAsiaTheme="minorHAnsi"/>
         </w:rPr>
       </w:pPr>
-      <w:bookmarkStart w:id="1260" w:name="_Toc99005098"/>
+      <w:bookmarkStart w:id="1282" w:name="_Toc99005098"/>
       <w:r>
         <w:rPr>
           <w:rFonts w:eastAsiaTheme="minorHAnsi"/>
@@ -58133,7 +58245,7 @@
         </w:rPr>
         <w:t xml:space="preserve"> and Abbreviations</w:t>
       </w:r>
-      <w:bookmarkEnd w:id="1260"/>
+      <w:bookmarkEnd w:id="1282"/>
     </w:p>
     <w:p/>
     <w:p>

</xml_diff>